<commit_message>
Update FAQ of UserGuide
</commit_message>
<xml_diff>
--- a/docs/doc_pdf_version/userguide.docx
+++ b/docs/doc_pdf_version/userguide.docx
@@ -61,7 +61,7 @@
           <w:szCs w:val="24"/>
           <w:lang w:val="en-GB"/>
         </w:rPr>
-        <w:t xml:space="preserve">2: Quick Start ................................................................................................................ </w:t>
+        <w:t xml:space="preserve">2: </w:t>
       </w:r>
       <w:r>
         <w:rPr>
@@ -70,20 +70,17 @@
           <w:szCs w:val="24"/>
           <w:lang w:val="en-GB"/>
         </w:rPr>
-        <w:t>4</w:t>
-      </w:r>
-    </w:p>
-    <w:p>
-      <w:pPr>
-        <w:spacing w:line="240" w:lineRule="auto"/>
-        <w:jc w:val="both"/>
+        <w:t>Overview</w:t>
+      </w:r>
+      <w:r>
         <w:rPr>
           <w:rFonts w:ascii="Adobe Gothic Std B" w:eastAsia="Adobe Gothic Std B" w:hAnsi="Adobe Gothic Std B"/>
           <w:sz w:val="24"/>
           <w:szCs w:val="24"/>
           <w:lang w:val="en-GB"/>
         </w:rPr>
-      </w:pPr>
+        <w:t xml:space="preserve"> ..............................................................................................................</w:t>
+      </w:r>
       <w:r>
         <w:rPr>
           <w:rFonts w:ascii="Adobe Gothic Std B" w:eastAsia="Adobe Gothic Std B" w:hAnsi="Adobe Gothic Std B"/>
@@ -91,7 +88,7 @@
           <w:szCs w:val="24"/>
           <w:lang w:val="en-GB"/>
         </w:rPr>
-        <w:t>3</w:t>
+        <w:t>...</w:t>
       </w:r>
       <w:r>
         <w:rPr>
@@ -100,7 +97,7 @@
           <w:szCs w:val="24"/>
           <w:lang w:val="en-GB"/>
         </w:rPr>
-        <w:t xml:space="preserve">: Features .................................................................................................................... </w:t>
+        <w:t xml:space="preserve">.. </w:t>
       </w:r>
       <w:r>
         <w:rPr>
@@ -109,7 +106,7 @@
           <w:szCs w:val="24"/>
           <w:lang w:val="en-GB"/>
         </w:rPr>
-        <w:t>6</w:t>
+        <w:t>4</w:t>
       </w:r>
     </w:p>
     <w:p>
@@ -130,20 +127,17 @@
           <w:szCs w:val="24"/>
           <w:lang w:val="en-GB"/>
         </w:rPr>
-        <w:t>4: Frequently Asked Questions ................................................................................... 8</w:t>
-      </w:r>
-    </w:p>
-    <w:p>
-      <w:pPr>
-        <w:spacing w:line="240" w:lineRule="auto"/>
-        <w:jc w:val="both"/>
+        <w:t>3</w:t>
+      </w:r>
+      <w:r>
         <w:rPr>
           <w:rFonts w:ascii="Adobe Gothic Std B" w:eastAsia="Adobe Gothic Std B" w:hAnsi="Adobe Gothic Std B"/>
           <w:sz w:val="24"/>
           <w:szCs w:val="24"/>
           <w:lang w:val="en-GB"/>
         </w:rPr>
-      </w:pPr>
+        <w:t xml:space="preserve">: </w:t>
+      </w:r>
       <w:r>
         <w:rPr>
           <w:rFonts w:ascii="Adobe Gothic Std B" w:eastAsia="Adobe Gothic Std B" w:hAnsi="Adobe Gothic Std B"/>
@@ -151,12 +145,208 @@
           <w:szCs w:val="24"/>
           <w:lang w:val="en-GB"/>
         </w:rPr>
-        <w:t>5: Command Summary .............................................................................................. 10</w:t>
+        <w:t>Getting Started</w:t>
+      </w:r>
+      <w:r>
+        <w:rPr>
+          <w:rFonts w:ascii="Adobe Gothic Std B" w:eastAsia="Adobe Gothic Std B" w:hAnsi="Adobe Gothic Std B"/>
+          <w:sz w:val="24"/>
+          <w:szCs w:val="24"/>
+          <w:lang w:val="en-GB"/>
+        </w:rPr>
+        <w:t xml:space="preserve"> .................................................................................</w:t>
+      </w:r>
+      <w:r>
+        <w:rPr>
+          <w:rFonts w:ascii="Adobe Gothic Std B" w:eastAsia="Adobe Gothic Std B" w:hAnsi="Adobe Gothic Std B"/>
+          <w:sz w:val="24"/>
+          <w:szCs w:val="24"/>
+          <w:lang w:val="en-GB"/>
+        </w:rPr>
+        <w:t>...................</w:t>
+      </w:r>
+      <w:r>
+        <w:rPr>
+          <w:rFonts w:ascii="Adobe Gothic Std B" w:eastAsia="Adobe Gothic Std B" w:hAnsi="Adobe Gothic Std B"/>
+          <w:sz w:val="24"/>
+          <w:szCs w:val="24"/>
+          <w:lang w:val="en-GB"/>
+        </w:rPr>
+        <w:t>...</w:t>
+      </w:r>
+      <w:r>
+        <w:rPr>
+          <w:rFonts w:ascii="Adobe Gothic Std B" w:eastAsia="Adobe Gothic Std B" w:hAnsi="Adobe Gothic Std B"/>
+          <w:sz w:val="24"/>
+          <w:szCs w:val="24"/>
+          <w:lang w:val="en-GB"/>
+        </w:rPr>
+        <w:t>..</w:t>
+      </w:r>
+      <w:r>
+        <w:rPr>
+          <w:rFonts w:ascii="Adobe Gothic Std B" w:eastAsia="Adobe Gothic Std B" w:hAnsi="Adobe Gothic Std B"/>
+          <w:sz w:val="24"/>
+          <w:szCs w:val="24"/>
+          <w:lang w:val="en-GB"/>
+        </w:rPr>
+        <w:t xml:space="preserve"> </w:t>
+      </w:r>
+      <w:r>
+        <w:rPr>
+          <w:rFonts w:ascii="Adobe Gothic Std B" w:eastAsia="Adobe Gothic Std B" w:hAnsi="Adobe Gothic Std B"/>
+          <w:sz w:val="24"/>
+          <w:szCs w:val="24"/>
+          <w:lang w:val="en-GB"/>
+        </w:rPr>
+        <w:t>6</w:t>
       </w:r>
     </w:p>
     <w:p>
       <w:pPr>
         <w:spacing w:line="240" w:lineRule="auto"/>
+        <w:ind w:firstLine="720"/>
+        <w:jc w:val="both"/>
+        <w:rPr>
+          <w:rFonts w:ascii="Adobe Gothic Std B" w:eastAsia="Adobe Gothic Std B" w:hAnsi="Adobe Gothic Std B"/>
+          <w:sz w:val="24"/>
+          <w:szCs w:val="24"/>
+          <w:lang w:val="en-GB"/>
+        </w:rPr>
+      </w:pPr>
+      <w:r>
+        <w:rPr>
+          <w:rFonts w:ascii="Adobe Gothic Std B" w:eastAsia="Adobe Gothic Std B" w:hAnsi="Adobe Gothic Std B" w:cs="Arial"/>
+          <w:color w:val="000000"/>
+        </w:rPr>
+        <w:t>3.</w:t>
+      </w:r>
+      <w:r>
+        <w:rPr>
+          <w:rFonts w:ascii="Adobe Gothic Std B" w:eastAsia="Adobe Gothic Std B" w:hAnsi="Adobe Gothic Std B" w:cs="Arial"/>
+          <w:color w:val="000000"/>
+        </w:rPr>
+        <w:t>1.15</w:t>
+      </w:r>
+      <w:r>
+        <w:rPr>
+          <w:rFonts w:ascii="Adobe Gothic Std B" w:eastAsia="Adobe Gothic Std B" w:hAnsi="Adobe Gothic Std B"/>
+          <w:sz w:val="24"/>
+          <w:szCs w:val="24"/>
+          <w:lang w:val="en-GB"/>
+        </w:rPr>
+        <w:t>.................................................................................</w:t>
+      </w:r>
+      <w:r>
+        <w:rPr>
+          <w:rFonts w:ascii="Adobe Gothic Std B" w:eastAsia="Adobe Gothic Std B" w:hAnsi="Adobe Gothic Std B"/>
+          <w:sz w:val="24"/>
+          <w:szCs w:val="24"/>
+          <w:lang w:val="en-GB"/>
+        </w:rPr>
+        <w:t>...................</w:t>
+      </w:r>
+      <w:r>
+        <w:rPr>
+          <w:rFonts w:ascii="Adobe Gothic Std B" w:eastAsia="Adobe Gothic Std B" w:hAnsi="Adobe Gothic Std B"/>
+          <w:sz w:val="24"/>
+          <w:szCs w:val="24"/>
+          <w:lang w:val="en-GB"/>
+        </w:rPr>
+        <w:t>...</w:t>
+      </w:r>
+      <w:r>
+        <w:rPr>
+          <w:rFonts w:ascii="Adobe Gothic Std B" w:eastAsia="Adobe Gothic Std B" w:hAnsi="Adobe Gothic Std B"/>
+          <w:sz w:val="24"/>
+          <w:szCs w:val="24"/>
+          <w:lang w:val="en-GB"/>
+        </w:rPr>
+        <w:t>..</w:t>
+      </w:r>
+    </w:p>
+    <w:p>
+      <w:pPr>
+        <w:spacing w:line="240" w:lineRule="auto"/>
+        <w:jc w:val="both"/>
+        <w:rPr>
+          <w:rFonts w:ascii="Adobe Gothic Std B" w:eastAsia="Adobe Gothic Std B" w:hAnsi="Adobe Gothic Std B"/>
+          <w:sz w:val="24"/>
+          <w:szCs w:val="24"/>
+          <w:lang w:val="en-GB"/>
+        </w:rPr>
+      </w:pPr>
+      <w:r>
+        <w:rPr>
+          <w:rFonts w:ascii="Adobe Gothic Std B" w:eastAsia="Adobe Gothic Std B" w:hAnsi="Adobe Gothic Std B"/>
+          <w:sz w:val="24"/>
+          <w:szCs w:val="24"/>
+          <w:lang w:val="en-GB"/>
+        </w:rPr>
+        <w:t>4: Frequently Asked Questions ..................................................................................</w:t>
+      </w:r>
+      <w:r>
+        <w:rPr>
+          <w:rFonts w:ascii="Adobe Gothic Std B" w:eastAsia="Adobe Gothic Std B" w:hAnsi="Adobe Gothic Std B"/>
+          <w:sz w:val="24"/>
+          <w:szCs w:val="24"/>
+          <w:lang w:val="en-GB"/>
+        </w:rPr>
+        <w:t>.</w:t>
+      </w:r>
+      <w:r>
+        <w:rPr>
+          <w:rFonts w:ascii="Adobe Gothic Std B" w:eastAsia="Adobe Gothic Std B" w:hAnsi="Adobe Gothic Std B"/>
+          <w:sz w:val="24"/>
+          <w:szCs w:val="24"/>
+          <w:lang w:val="en-GB"/>
+        </w:rPr>
+        <w:t>. 8</w:t>
+      </w:r>
+    </w:p>
+    <w:p>
+      <w:pPr>
+        <w:spacing w:line="240" w:lineRule="auto"/>
+        <w:jc w:val="both"/>
+        <w:rPr>
+          <w:rFonts w:ascii="Adobe Gothic Std B" w:eastAsia="Adobe Gothic Std B" w:hAnsi="Adobe Gothic Std B"/>
+          <w:sz w:val="24"/>
+          <w:szCs w:val="24"/>
+          <w:lang w:val="en-GB"/>
+        </w:rPr>
+      </w:pPr>
+      <w:r>
+        <w:rPr>
+          <w:rFonts w:ascii="Adobe Gothic Std B" w:eastAsia="Adobe Gothic Std B" w:hAnsi="Adobe Gothic Std B"/>
+          <w:sz w:val="24"/>
+          <w:szCs w:val="24"/>
+          <w:lang w:val="en-GB"/>
+        </w:rPr>
+        <w:t>5: Command Summary ...</w:t>
+      </w:r>
+      <w:r>
+        <w:rPr>
+          <w:rFonts w:ascii="Adobe Gothic Std B" w:eastAsia="Adobe Gothic Std B" w:hAnsi="Adobe Gothic Std B"/>
+          <w:sz w:val="24"/>
+          <w:szCs w:val="24"/>
+          <w:lang w:val="en-GB"/>
+        </w:rPr>
+        <w:t>.</w:t>
+      </w:r>
+      <w:r>
+        <w:rPr>
+          <w:rFonts w:ascii="Adobe Gothic Std B" w:eastAsia="Adobe Gothic Std B" w:hAnsi="Adobe Gothic Std B"/>
+          <w:sz w:val="24"/>
+          <w:szCs w:val="24"/>
+          <w:lang w:val="en-GB"/>
+        </w:rPr>
+        <w:t>........................................................................................... 10</w:t>
+      </w:r>
+    </w:p>
+    <w:p>
+      <w:pPr>
+        <w:spacing w:line="240" w:lineRule="auto"/>
+        <w:ind w:left="1134" w:right="1134"/>
         <w:rPr>
           <w:rFonts w:ascii="Adobe Gothic Std B" w:eastAsia="Adobe Gothic Std B" w:hAnsi="Adobe Gothic Std B"/>
           <w:sz w:val="24"/>
@@ -372,13 +562,31 @@
         <w:rPr>
           <w:rFonts w:ascii="Adobe Gothic Std B" w:eastAsia="Adobe Gothic Std B" w:hAnsi="Adobe Gothic Std B"/>
         </w:rPr>
-        <w:t xml:space="preserve"> their tasks on the fly</w:t>
-      </w:r>
-      <w:r>
-        <w:rPr>
-          <w:rFonts w:ascii="Adobe Gothic Std B" w:eastAsia="Adobe Gothic Std B" w:hAnsi="Adobe Gothic Std B"/>
-        </w:rPr>
-        <w:t xml:space="preserve"> with their laptops</w:t>
+        <w:t xml:space="preserve"> </w:t>
+      </w:r>
+      <w:r>
+        <w:rPr>
+          <w:rFonts w:ascii="Adobe Gothic Std B" w:eastAsia="Adobe Gothic Std B" w:hAnsi="Adobe Gothic Std B"/>
+        </w:rPr>
+        <w:t xml:space="preserve">your </w:t>
+      </w:r>
+      <w:r>
+        <w:rPr>
+          <w:rFonts w:ascii="Adobe Gothic Std B" w:eastAsia="Adobe Gothic Std B" w:hAnsi="Adobe Gothic Std B"/>
+        </w:rPr>
+        <w:t>tasks on the fly</w:t>
+      </w:r>
+      <w:r>
+        <w:rPr>
+          <w:rFonts w:ascii="Adobe Gothic Std B" w:eastAsia="Adobe Gothic Std B" w:hAnsi="Adobe Gothic Std B"/>
+        </w:rPr>
+        <w:t xml:space="preserve"> with your</w:t>
+      </w:r>
+      <w:r>
+        <w:rPr>
+          <w:rFonts w:ascii="Adobe Gothic Std B" w:eastAsia="Adobe Gothic Std B" w:hAnsi="Adobe Gothic Std B"/>
+        </w:rPr>
+        <w:t xml:space="preserve"> laptops</w:t>
       </w:r>
       <w:r>
         <w:rPr>
@@ -543,416 +751,7 @@
           <w:szCs w:val="40"/>
           <w:lang w:val="en-GB"/>
         </w:rPr>
-        <w:t>Getting</w:t>
-      </w:r>
-      <w:r>
-        <w:rPr>
-          <w:rFonts w:ascii="Adobe Gothic Std B" w:eastAsia="Adobe Gothic Std B" w:hAnsi="Adobe Gothic Std B"/>
-          <w:b/>
-          <w:sz w:val="40"/>
-          <w:szCs w:val="40"/>
-          <w:lang w:val="en-GB"/>
-        </w:rPr>
-        <w:t xml:space="preserve"> Start</w:t>
-      </w:r>
-      <w:r>
-        <w:rPr>
-          <w:rFonts w:ascii="Adobe Gothic Std B" w:eastAsia="Adobe Gothic Std B" w:hAnsi="Adobe Gothic Std B"/>
-          <w:b/>
-          <w:sz w:val="40"/>
-          <w:szCs w:val="40"/>
-          <w:lang w:val="en-GB"/>
-        </w:rPr>
-        <w:t>ed</w:t>
-      </w:r>
-    </w:p>
-    <w:p>
-      <w:pPr>
-        <w:pStyle w:val="NormalWeb"/>
-        <w:spacing w:before="0" w:beforeAutospacing="0" w:after="200" w:afterAutospacing="0"/>
-        <w:jc w:val="both"/>
-        <w:rPr>
-          <w:rFonts w:ascii="Adobe Gothic Std B" w:eastAsia="Adobe Gothic Std B" w:hAnsi="Adobe Gothic Std B"/>
-        </w:rPr>
-      </w:pPr>
-      <w:r>
-        <w:rPr>
-          <w:rFonts w:ascii="Adobe Gothic Std B" w:eastAsia="Adobe Gothic Std B" w:hAnsi="Adobe Gothic Std B" w:cs="Arial"/>
-          <w:color w:val="000000"/>
-          <w:sz w:val="22"/>
-          <w:szCs w:val="22"/>
-        </w:rPr>
-        <w:t>Most of us</w:t>
-      </w:r>
-      <w:r>
-        <w:rPr>
-          <w:rFonts w:ascii="Adobe Gothic Std B" w:eastAsia="Adobe Gothic Std B" w:hAnsi="Adobe Gothic Std B" w:cs="Arial"/>
-          <w:color w:val="000000"/>
-          <w:sz w:val="22"/>
-          <w:szCs w:val="22"/>
-        </w:rPr>
-        <w:t xml:space="preserve"> are</w:t>
-      </w:r>
-      <w:r>
-        <w:rPr>
-          <w:rFonts w:ascii="Adobe Gothic Std B" w:eastAsia="Adobe Gothic Std B" w:hAnsi="Adobe Gothic Std B" w:cs="Arial"/>
-          <w:color w:val="000000"/>
-          <w:sz w:val="22"/>
-          <w:szCs w:val="22"/>
-        </w:rPr>
-        <w:t xml:space="preserve"> overwhelmed </w:t>
-      </w:r>
-      <w:r>
-        <w:rPr>
-          <w:rFonts w:ascii="Adobe Gothic Std B" w:eastAsia="Adobe Gothic Std B" w:hAnsi="Adobe Gothic Std B" w:cs="Arial"/>
-          <w:color w:val="000000"/>
-          <w:sz w:val="22"/>
-          <w:szCs w:val="22"/>
-        </w:rPr>
-        <w:t xml:space="preserve">with new tasks </w:t>
-      </w:r>
-      <w:r>
-        <w:rPr>
-          <w:rFonts w:ascii="Adobe Gothic Std B" w:eastAsia="Adobe Gothic Std B" w:hAnsi="Adobe Gothic Std B" w:cs="Arial"/>
-          <w:color w:val="000000"/>
-          <w:sz w:val="22"/>
-          <w:szCs w:val="22"/>
-        </w:rPr>
-        <w:t xml:space="preserve">and </w:t>
-      </w:r>
-      <w:r>
-        <w:rPr>
-          <w:rFonts w:ascii="Adobe Gothic Std B" w:eastAsia="Adobe Gothic Std B" w:hAnsi="Adobe Gothic Std B" w:cs="Arial"/>
-          <w:color w:val="000000"/>
-          <w:sz w:val="22"/>
-          <w:szCs w:val="22"/>
-        </w:rPr>
-        <w:t>events</w:t>
-      </w:r>
-      <w:r>
-        <w:rPr>
-          <w:rFonts w:ascii="Adobe Gothic Std B" w:eastAsia="Adobe Gothic Std B" w:hAnsi="Adobe Gothic Std B" w:cs="Arial"/>
-          <w:color w:val="000000"/>
-          <w:sz w:val="22"/>
-          <w:szCs w:val="22"/>
-        </w:rPr>
-        <w:t xml:space="preserve"> </w:t>
-      </w:r>
-      <w:r>
-        <w:rPr>
-          <w:rFonts w:ascii="Adobe Gothic Std B" w:eastAsia="Adobe Gothic Std B" w:hAnsi="Adobe Gothic Std B" w:cs="Arial"/>
-          <w:color w:val="000000"/>
-          <w:sz w:val="22"/>
-          <w:szCs w:val="22"/>
-        </w:rPr>
-        <w:t>to do</w:t>
-      </w:r>
-      <w:r>
-        <w:rPr>
-          <w:rFonts w:ascii="Adobe Gothic Std B" w:eastAsia="Adobe Gothic Std B" w:hAnsi="Adobe Gothic Std B" w:cs="Arial"/>
-          <w:color w:val="000000"/>
-          <w:sz w:val="22"/>
-          <w:szCs w:val="22"/>
-        </w:rPr>
-        <w:t xml:space="preserve"> on a daily basis that ranges f</w:t>
-      </w:r>
-      <w:r>
-        <w:rPr>
-          <w:rFonts w:ascii="Adobe Gothic Std B" w:eastAsia="Adobe Gothic Std B" w:hAnsi="Adobe Gothic Std B" w:cs="Arial"/>
-          <w:color w:val="000000"/>
-          <w:sz w:val="22"/>
-          <w:szCs w:val="22"/>
-        </w:rPr>
-        <w:t>rom assignments</w:t>
-      </w:r>
-      <w:r>
-        <w:rPr>
-          <w:rFonts w:ascii="Adobe Gothic Std B" w:eastAsia="Adobe Gothic Std B" w:hAnsi="Adobe Gothic Std B" w:cs="Arial"/>
-          <w:color w:val="000000"/>
-          <w:sz w:val="22"/>
-          <w:szCs w:val="22"/>
-        </w:rPr>
-        <w:t xml:space="preserve"> to </w:t>
-      </w:r>
-      <w:r>
-        <w:rPr>
-          <w:rFonts w:ascii="Adobe Gothic Std B" w:eastAsia="Adobe Gothic Std B" w:hAnsi="Adobe Gothic Std B" w:cs="Arial"/>
-          <w:color w:val="000000"/>
-          <w:sz w:val="22"/>
-          <w:szCs w:val="22"/>
-        </w:rPr>
-        <w:t>group project</w:t>
-      </w:r>
-      <w:r>
-        <w:rPr>
-          <w:rFonts w:ascii="Adobe Gothic Std B" w:eastAsia="Adobe Gothic Std B" w:hAnsi="Adobe Gothic Std B" w:cs="Arial"/>
-          <w:color w:val="000000"/>
-          <w:sz w:val="22"/>
-          <w:szCs w:val="22"/>
-        </w:rPr>
-        <w:t xml:space="preserve"> meetings</w:t>
-      </w:r>
-      <w:r>
-        <w:rPr>
-          <w:rFonts w:ascii="Adobe Gothic Std B" w:eastAsia="Adobe Gothic Std B" w:hAnsi="Adobe Gothic Std B" w:cs="Arial"/>
-          <w:color w:val="000000"/>
-          <w:sz w:val="22"/>
-          <w:szCs w:val="22"/>
-        </w:rPr>
-        <w:t xml:space="preserve">. </w:t>
-      </w:r>
-      <w:r>
-        <w:rPr>
-          <w:rFonts w:ascii="Adobe Gothic Std B" w:eastAsia="Adobe Gothic Std B" w:hAnsi="Adobe Gothic Std B" w:cs="Arial"/>
-          <w:color w:val="000000"/>
-          <w:sz w:val="22"/>
-          <w:szCs w:val="22"/>
-        </w:rPr>
-        <w:t xml:space="preserve">You may experience frustration with the constant </w:t>
-      </w:r>
-      <w:r>
-        <w:rPr>
-          <w:rFonts w:ascii="Adobe Gothic Std B" w:eastAsia="Adobe Gothic Std B" w:hAnsi="Adobe Gothic Std B" w:cs="Arial"/>
-          <w:color w:val="000000"/>
-          <w:sz w:val="22"/>
-          <w:szCs w:val="22"/>
-        </w:rPr>
-        <w:t xml:space="preserve">need to </w:t>
-      </w:r>
-      <w:r>
-        <w:rPr>
-          <w:rFonts w:ascii="Adobe Gothic Std B" w:eastAsia="Adobe Gothic Std B" w:hAnsi="Adobe Gothic Std B" w:cs="Arial"/>
-          <w:color w:val="000000"/>
-          <w:sz w:val="22"/>
-          <w:szCs w:val="22"/>
-        </w:rPr>
-        <w:t xml:space="preserve">wonder what to </w:t>
-      </w:r>
-      <w:r>
-        <w:rPr>
-          <w:rFonts w:ascii="Adobe Gothic Std B" w:eastAsia="Adobe Gothic Std B" w:hAnsi="Adobe Gothic Std B" w:cs="Arial"/>
-          <w:color w:val="000000"/>
-          <w:sz w:val="22"/>
-          <w:szCs w:val="22"/>
-        </w:rPr>
-        <w:t>do next and</w:t>
-      </w:r>
-      <w:r>
-        <w:rPr>
-          <w:rFonts w:ascii="Adobe Gothic Std B" w:eastAsia="Adobe Gothic Std B" w:hAnsi="Adobe Gothic Std B" w:cs="Arial"/>
-          <w:color w:val="000000"/>
-          <w:sz w:val="22"/>
-          <w:szCs w:val="22"/>
-        </w:rPr>
-        <w:t xml:space="preserve"> such distraction</w:t>
-      </w:r>
-      <w:r>
-        <w:rPr>
-          <w:rFonts w:ascii="Adobe Gothic Std B" w:eastAsia="Adobe Gothic Std B" w:hAnsi="Adobe Gothic Std B" w:cs="Arial"/>
-          <w:color w:val="000000"/>
-          <w:sz w:val="22"/>
-          <w:szCs w:val="22"/>
-        </w:rPr>
-        <w:t>s</w:t>
-      </w:r>
-      <w:r>
-        <w:rPr>
-          <w:rFonts w:ascii="Adobe Gothic Std B" w:eastAsia="Adobe Gothic Std B" w:hAnsi="Adobe Gothic Std B" w:cs="Arial"/>
-          <w:color w:val="000000"/>
-          <w:sz w:val="22"/>
-          <w:szCs w:val="22"/>
-        </w:rPr>
-        <w:t xml:space="preserve"> may hinder your productivity</w:t>
-      </w:r>
-      <w:r>
-        <w:rPr>
-          <w:rFonts w:ascii="Adobe Gothic Std B" w:eastAsia="Adobe Gothic Std B" w:hAnsi="Adobe Gothic Std B" w:cs="Arial"/>
-          <w:color w:val="000000"/>
-          <w:sz w:val="22"/>
-          <w:szCs w:val="22"/>
-        </w:rPr>
-        <w:t>.</w:t>
-      </w:r>
-    </w:p>
-    <w:p>
-      <w:pPr>
-        <w:pStyle w:val="NormalWeb"/>
-        <w:spacing w:before="0" w:beforeAutospacing="0" w:after="200" w:afterAutospacing="0"/>
-        <w:jc w:val="both"/>
-        <w:rPr>
-          <w:rFonts w:ascii="Adobe Gothic Std B" w:eastAsia="Adobe Gothic Std B" w:hAnsi="Adobe Gothic Std B" w:cs="Arial"/>
-          <w:color w:val="000000"/>
-          <w:sz w:val="22"/>
-          <w:szCs w:val="22"/>
-        </w:rPr>
-      </w:pPr>
-      <w:r>
-        <w:rPr>
-          <w:rFonts w:ascii="Adobe Gothic Std B" w:eastAsia="Adobe Gothic Std B" w:hAnsi="Adobe Gothic Std B" w:cs="Arial"/>
-          <w:color w:val="000000"/>
-          <w:sz w:val="22"/>
-          <w:szCs w:val="22"/>
-        </w:rPr>
-        <w:t>That is when Do-</w:t>
-      </w:r>
-      <w:r>
-        <w:rPr>
-          <w:rFonts w:ascii="Adobe Gothic Std B" w:eastAsia="Adobe Gothic Std B" w:hAnsi="Adobe Gothic Std B" w:cs="Arial"/>
-          <w:i/>
-          <w:color w:val="000000"/>
-          <w:sz w:val="22"/>
-          <w:szCs w:val="22"/>
-        </w:rPr>
-        <w:t>er</w:t>
-      </w:r>
-      <w:r>
-        <w:rPr>
-          <w:rFonts w:ascii="Adobe Gothic Std B" w:eastAsia="Adobe Gothic Std B" w:hAnsi="Adobe Gothic Std B" w:cs="Arial"/>
-          <w:color w:val="000000"/>
-          <w:sz w:val="22"/>
-          <w:szCs w:val="22"/>
-        </w:rPr>
-        <w:t xml:space="preserve"> </w:t>
-      </w:r>
-      <w:r>
-        <w:rPr>
-          <w:rFonts w:ascii="Adobe Gothic Std B" w:eastAsia="Adobe Gothic Std B" w:hAnsi="Adobe Gothic Std B" w:cs="Arial"/>
-          <w:color w:val="000000"/>
-          <w:sz w:val="22"/>
-          <w:szCs w:val="22"/>
-        </w:rPr>
-        <w:t>List comes into the picture. With Do-</w:t>
-      </w:r>
-      <w:r>
-        <w:rPr>
-          <w:rFonts w:ascii="Adobe Gothic Std B" w:eastAsia="Adobe Gothic Std B" w:hAnsi="Adobe Gothic Std B" w:cs="Arial"/>
-          <w:i/>
-          <w:color w:val="000000"/>
-          <w:sz w:val="22"/>
-          <w:szCs w:val="22"/>
-        </w:rPr>
-        <w:t>er</w:t>
-      </w:r>
-      <w:r>
-        <w:rPr>
-          <w:rFonts w:ascii="Adobe Gothic Std B" w:eastAsia="Adobe Gothic Std B" w:hAnsi="Adobe Gothic Std B" w:cs="Arial"/>
-          <w:color w:val="000000"/>
-          <w:sz w:val="22"/>
-          <w:szCs w:val="22"/>
-        </w:rPr>
-        <w:t xml:space="preserve"> </w:t>
-      </w:r>
-      <w:r>
-        <w:rPr>
-          <w:rFonts w:ascii="Adobe Gothic Std B" w:eastAsia="Adobe Gothic Std B" w:hAnsi="Adobe Gothic Std B" w:cs="Arial"/>
-          <w:color w:val="000000"/>
-          <w:sz w:val="22"/>
-          <w:szCs w:val="22"/>
-        </w:rPr>
-        <w:t>List, managing tasks and events of y</w:t>
-      </w:r>
-      <w:r>
-        <w:rPr>
-          <w:rFonts w:ascii="Adobe Gothic Std B" w:eastAsia="Adobe Gothic Std B" w:hAnsi="Adobe Gothic Std B" w:cs="Arial"/>
-          <w:color w:val="000000"/>
-          <w:sz w:val="22"/>
-          <w:szCs w:val="22"/>
-        </w:rPr>
-        <w:t xml:space="preserve">our life has never been simpler! </w:t>
-      </w:r>
-      <w:r>
-        <w:rPr>
-          <w:rFonts w:ascii="Adobe Gothic Std B" w:eastAsia="Adobe Gothic Std B" w:hAnsi="Adobe Gothic Std B" w:cs="Arial"/>
-          <w:color w:val="000000"/>
-          <w:sz w:val="22"/>
-          <w:szCs w:val="22"/>
-        </w:rPr>
-        <w:t xml:space="preserve"> It is exceptionally simple to create a task, edit or delete it. Naviga</w:t>
-      </w:r>
-      <w:r>
-        <w:rPr>
-          <w:rFonts w:ascii="Adobe Gothic Std B" w:eastAsia="Adobe Gothic Std B" w:hAnsi="Adobe Gothic Std B" w:cs="Arial"/>
-          <w:color w:val="000000"/>
-          <w:sz w:val="22"/>
-          <w:szCs w:val="22"/>
-        </w:rPr>
-        <w:t xml:space="preserve">te </w:t>
-      </w:r>
-      <w:r>
-        <w:rPr>
-          <w:rFonts w:ascii="Adobe Gothic Std B" w:eastAsia="Adobe Gothic Std B" w:hAnsi="Adobe Gothic Std B" w:cs="Arial"/>
-          <w:color w:val="000000"/>
-          <w:sz w:val="22"/>
-          <w:szCs w:val="22"/>
-        </w:rPr>
-        <w:t>through the tasks like a boss</w:t>
-      </w:r>
-      <w:r>
-        <w:rPr>
-          <w:rFonts w:ascii="Adobe Gothic Std B" w:eastAsia="Adobe Gothic Std B" w:hAnsi="Adobe Gothic Std B" w:cs="Arial"/>
-          <w:color w:val="000000"/>
-          <w:sz w:val="22"/>
-          <w:szCs w:val="22"/>
-        </w:rPr>
-        <w:t xml:space="preserve">!  </w:t>
-      </w:r>
-      <w:r>
-        <w:rPr>
-          <w:rFonts w:ascii="Adobe Gothic Std B" w:eastAsia="Adobe Gothic Std B" w:hAnsi="Adobe Gothic Std B" w:cs="Arial"/>
-          <w:color w:val="000000"/>
-          <w:sz w:val="22"/>
-          <w:szCs w:val="22"/>
-        </w:rPr>
-        <w:t>It is time for y</w:t>
-      </w:r>
-      <w:r>
-        <w:rPr>
-          <w:rFonts w:ascii="Adobe Gothic Std B" w:eastAsia="Adobe Gothic Std B" w:hAnsi="Adobe Gothic Std B" w:cs="Arial"/>
-          <w:color w:val="000000"/>
-          <w:sz w:val="22"/>
-          <w:szCs w:val="22"/>
-        </w:rPr>
-        <w:t xml:space="preserve">ou to take control of your life and never feel at a loss again! </w:t>
-      </w:r>
-    </w:p>
-    <w:p>
-      <w:pPr>
-        <w:spacing w:line="120" w:lineRule="auto"/>
-        <w:rPr>
-          <w:rFonts w:ascii="Adobe Gothic Std B" w:eastAsia="Adobe Gothic Std B" w:hAnsi="Adobe Gothic Std B" w:cs="Arial"/>
-          <w:color w:val="000000"/>
-          <w:lang w:eastAsia="en-SG"/>
-        </w:rPr>
-      </w:pPr>
-      <w:r>
-        <w:rPr>
-          <w:rFonts w:ascii="Adobe Gothic Std B" w:eastAsia="Adobe Gothic Std B" w:hAnsi="Adobe Gothic Std B" w:cs="Arial"/>
-          <w:color w:val="000000"/>
-        </w:rPr>
-        <w:br w:type="page"/>
-      </w:r>
-    </w:p>
-    <w:p>
-      <w:pPr>
-        <w:spacing w:line="120" w:lineRule="auto"/>
-        <w:rPr>
-          <w:rFonts w:ascii="Adobe Gothic Std B" w:eastAsia="Adobe Gothic Std B" w:hAnsi="Adobe Gothic Std B"/>
-          <w:b/>
-          <w:sz w:val="24"/>
-          <w:szCs w:val="24"/>
-          <w:lang w:val="en-GB"/>
-        </w:rPr>
-      </w:pPr>
-      <w:r>
-        <w:rPr>
-          <w:rFonts w:ascii="Adobe Gothic Std B" w:eastAsia="Adobe Gothic Std B" w:hAnsi="Adobe Gothic Std B"/>
-          <w:b/>
-          <w:sz w:val="24"/>
-          <w:szCs w:val="24"/>
-          <w:lang w:val="en-GB"/>
-        </w:rPr>
-        <w:lastRenderedPageBreak/>
-        <w:t>User Interface Overview</w:t>
+        <w:t>Overview</w:t>
       </w:r>
     </w:p>
     <w:p>
@@ -998,7 +797,7 @@
                     </pic:cNvPicPr>
                   </pic:nvPicPr>
                   <pic:blipFill>
-                    <a:blip r:embed="rId6">
+                    <a:blip r:embed="rId8">
                       <a:extLst>
                         <a:ext uri="{28A0092B-C50C-407E-A947-70E740481C1C}">
                           <a14:useLocalDpi xmlns:a14="http://schemas.microsoft.com/office/drawing/2010/main" val="0"/>
@@ -1203,7 +1002,14 @@
                 <w:rFonts w:ascii="Adobe Gothic Std B" w:eastAsia="Adobe Gothic Std B" w:hAnsi="Adobe Gothic Std B" w:cs="Segoe UI"/>
                 <w:color w:val="auto"/>
               </w:rPr>
-              <w:t>consoles shows if your command is executed properly or not</w:t>
+              <w:t>console</w:t>
+            </w:r>
+            <w:r>
+              <w:rPr>
+                <w:rFonts w:ascii="Adobe Gothic Std B" w:eastAsia="Adobe Gothic Std B" w:hAnsi="Adobe Gothic Std B" w:cs="Segoe UI"/>
+                <w:color w:val="auto"/>
+              </w:rPr>
+              <w:t xml:space="preserve"> shows if your command is executed properly or not</w:t>
             </w:r>
             <w:r>
               <w:rPr>
@@ -1311,8 +1117,6 @@
               </w:rPr>
               <w:t>Display all the tasks in a panel</w:t>
             </w:r>
-            <w:bookmarkStart w:id="0" w:name="_GoBack"/>
-            <w:bookmarkEnd w:id="0"/>
           </w:p>
         </w:tc>
       </w:tr>
@@ -1417,35 +1221,7 @@
                 <w:rFonts w:ascii="Adobe Gothic Std B" w:eastAsia="Adobe Gothic Std B" w:hAnsi="Adobe Gothic Std B" w:cs="Segoe UI"/>
                 <w:color w:val="auto"/>
               </w:rPr>
-              <w:t>the</w:t>
-            </w:r>
-            <w:r>
-              <w:rPr>
-                <w:rFonts w:ascii="Adobe Gothic Std B" w:eastAsia="Adobe Gothic Std B" w:hAnsi="Adobe Gothic Std B" w:cs="Segoe UI"/>
-                <w:color w:val="auto"/>
-              </w:rPr>
-              <w:t xml:space="preserve"> file storage direc</w:t>
-            </w:r>
-            <w:r>
-              <w:rPr>
-                <w:rFonts w:ascii="Adobe Gothic Std B" w:eastAsia="Adobe Gothic Std B" w:hAnsi="Adobe Gothic Std B" w:cs="Segoe UI"/>
-                <w:color w:val="auto"/>
-              </w:rPr>
-              <w:t>tory</w:t>
-            </w:r>
-            <w:r>
-              <w:rPr>
-                <w:rFonts w:ascii="Adobe Gothic Std B" w:eastAsia="Adobe Gothic Std B" w:hAnsi="Adobe Gothic Std B" w:cs="Segoe UI"/>
-                <w:color w:val="auto"/>
-              </w:rPr>
-              <w:t xml:space="preserve"> an</w:t>
-            </w:r>
-            <w:r>
-              <w:rPr>
-                <w:rFonts w:ascii="Adobe Gothic Std B" w:eastAsia="Adobe Gothic Std B" w:hAnsi="Adobe Gothic Std B" w:cs="Segoe UI"/>
-                <w:color w:val="auto"/>
-              </w:rPr>
-              <w:t>d the last time you have edited</w:t>
+              <w:t>the file storage directory and your last update</w:t>
             </w:r>
           </w:p>
         </w:tc>
@@ -1476,16 +1252,341 @@
     </w:p>
     <w:p>
       <w:pPr>
+        <w:spacing w:line="240" w:lineRule="auto"/>
+        <w:rPr>
+          <w:rFonts w:ascii="Adobe Gothic Std B" w:eastAsia="Adobe Gothic Std B" w:hAnsi="Adobe Gothic Std B"/>
+          <w:b/>
+          <w:sz w:val="40"/>
+          <w:szCs w:val="40"/>
+          <w:lang w:val="en-GB"/>
+        </w:rPr>
+      </w:pPr>
+      <w:r>
+        <w:rPr>
+          <w:rFonts w:ascii="Adobe Gothic Std B" w:eastAsia="Adobe Gothic Std B" w:hAnsi="Adobe Gothic Std B"/>
+          <w:b/>
+          <w:sz w:val="40"/>
+          <w:szCs w:val="40"/>
+          <w:lang w:val="en-GB"/>
+        </w:rPr>
+        <w:lastRenderedPageBreak/>
+        <w:t>3</w:t>
+      </w:r>
+      <w:r>
+        <w:rPr>
+          <w:rFonts w:ascii="Adobe Gothic Std B" w:eastAsia="Adobe Gothic Std B" w:hAnsi="Adobe Gothic Std B"/>
+          <w:b/>
+          <w:sz w:val="40"/>
+          <w:szCs w:val="40"/>
+          <w:lang w:val="en-GB"/>
+        </w:rPr>
+        <w:t xml:space="preserve">: </w:t>
+      </w:r>
+      <w:r>
+        <w:rPr>
+          <w:rFonts w:ascii="Adobe Gothic Std B" w:eastAsia="Adobe Gothic Std B" w:hAnsi="Adobe Gothic Std B"/>
+          <w:b/>
+          <w:sz w:val="40"/>
+          <w:szCs w:val="40"/>
+          <w:lang w:val="en-GB"/>
+        </w:rPr>
+        <w:t>Getting Started</w:t>
+      </w:r>
+    </w:p>
+    <w:p>
+      <w:pPr>
         <w:pStyle w:val="NormalWeb"/>
         <w:spacing w:before="0" w:beforeAutospacing="0" w:after="200" w:afterAutospacing="0"/>
         <w:jc w:val="both"/>
         <w:rPr>
-          <w:rFonts w:ascii="Adobe Gothic Std B" w:eastAsia="Adobe Gothic Std B" w:hAnsi="Adobe Gothic Std B" w:cs="Arial"/>
-          <w:color w:val="000000"/>
-          <w:sz w:val="22"/>
-          <w:szCs w:val="22"/>
-        </w:rPr>
-      </w:pPr>
+          <w:rFonts w:ascii="Adobe Gothic Std B" w:eastAsia="Adobe Gothic Std B" w:hAnsi="Adobe Gothic Std B"/>
+        </w:rPr>
+      </w:pPr>
+      <w:r>
+        <w:rPr>
+          <w:rFonts w:ascii="Adobe Gothic Std B" w:eastAsia="Adobe Gothic Std B" w:hAnsi="Adobe Gothic Std B" w:cs="Arial"/>
+          <w:color w:val="000000"/>
+          <w:sz w:val="22"/>
+          <w:szCs w:val="22"/>
+        </w:rPr>
+        <w:t>Most of us</w:t>
+      </w:r>
+      <w:r>
+        <w:rPr>
+          <w:rFonts w:ascii="Adobe Gothic Std B" w:eastAsia="Adobe Gothic Std B" w:hAnsi="Adobe Gothic Std B" w:cs="Arial"/>
+          <w:color w:val="000000"/>
+          <w:sz w:val="22"/>
+          <w:szCs w:val="22"/>
+        </w:rPr>
+        <w:t xml:space="preserve"> are</w:t>
+      </w:r>
+      <w:r>
+        <w:rPr>
+          <w:rFonts w:ascii="Adobe Gothic Std B" w:eastAsia="Adobe Gothic Std B" w:hAnsi="Adobe Gothic Std B" w:cs="Arial"/>
+          <w:color w:val="000000"/>
+          <w:sz w:val="22"/>
+          <w:szCs w:val="22"/>
+        </w:rPr>
+        <w:t xml:space="preserve"> overwhelmed </w:t>
+      </w:r>
+      <w:r>
+        <w:rPr>
+          <w:rFonts w:ascii="Adobe Gothic Std B" w:eastAsia="Adobe Gothic Std B" w:hAnsi="Adobe Gothic Std B" w:cs="Arial"/>
+          <w:color w:val="000000"/>
+          <w:sz w:val="22"/>
+          <w:szCs w:val="22"/>
+        </w:rPr>
+        <w:t xml:space="preserve">with new tasks </w:t>
+      </w:r>
+      <w:r>
+        <w:rPr>
+          <w:rFonts w:ascii="Adobe Gothic Std B" w:eastAsia="Adobe Gothic Std B" w:hAnsi="Adobe Gothic Std B" w:cs="Arial"/>
+          <w:color w:val="000000"/>
+          <w:sz w:val="22"/>
+          <w:szCs w:val="22"/>
+        </w:rPr>
+        <w:t xml:space="preserve">and events </w:t>
+      </w:r>
+      <w:r>
+        <w:rPr>
+          <w:rFonts w:ascii="Adobe Gothic Std B" w:eastAsia="Adobe Gothic Std B" w:hAnsi="Adobe Gothic Std B" w:cs="Arial"/>
+          <w:color w:val="000000"/>
+          <w:sz w:val="22"/>
+          <w:szCs w:val="22"/>
+        </w:rPr>
+        <w:t>to do</w:t>
+      </w:r>
+      <w:r>
+        <w:rPr>
+          <w:rFonts w:ascii="Adobe Gothic Std B" w:eastAsia="Adobe Gothic Std B" w:hAnsi="Adobe Gothic Std B" w:cs="Arial"/>
+          <w:color w:val="000000"/>
+          <w:sz w:val="22"/>
+          <w:szCs w:val="22"/>
+        </w:rPr>
+        <w:t xml:space="preserve"> on a daily basis that ranges f</w:t>
+      </w:r>
+      <w:r>
+        <w:rPr>
+          <w:rFonts w:ascii="Adobe Gothic Std B" w:eastAsia="Adobe Gothic Std B" w:hAnsi="Adobe Gothic Std B" w:cs="Arial"/>
+          <w:color w:val="000000"/>
+          <w:sz w:val="22"/>
+          <w:szCs w:val="22"/>
+        </w:rPr>
+        <w:t>rom assignments</w:t>
+      </w:r>
+      <w:r>
+        <w:rPr>
+          <w:rFonts w:ascii="Adobe Gothic Std B" w:eastAsia="Adobe Gothic Std B" w:hAnsi="Adobe Gothic Std B" w:cs="Arial"/>
+          <w:color w:val="000000"/>
+          <w:sz w:val="22"/>
+          <w:szCs w:val="22"/>
+        </w:rPr>
+        <w:t xml:space="preserve"> to group project meetings</w:t>
+      </w:r>
+      <w:r>
+        <w:rPr>
+          <w:rFonts w:ascii="Adobe Gothic Std B" w:eastAsia="Adobe Gothic Std B" w:hAnsi="Adobe Gothic Std B" w:cs="Arial"/>
+          <w:color w:val="000000"/>
+          <w:sz w:val="22"/>
+          <w:szCs w:val="22"/>
+        </w:rPr>
+        <w:t xml:space="preserve">. </w:t>
+      </w:r>
+      <w:r>
+        <w:rPr>
+          <w:rFonts w:ascii="Adobe Gothic Std B" w:eastAsia="Adobe Gothic Std B" w:hAnsi="Adobe Gothic Std B" w:cs="Arial"/>
+          <w:color w:val="000000"/>
+          <w:sz w:val="22"/>
+          <w:szCs w:val="22"/>
+        </w:rPr>
+        <w:t xml:space="preserve">You may experience frustration with the constant </w:t>
+      </w:r>
+      <w:r>
+        <w:rPr>
+          <w:rFonts w:ascii="Adobe Gothic Std B" w:eastAsia="Adobe Gothic Std B" w:hAnsi="Adobe Gothic Std B" w:cs="Arial"/>
+          <w:color w:val="000000"/>
+          <w:sz w:val="22"/>
+          <w:szCs w:val="22"/>
+        </w:rPr>
+        <w:t xml:space="preserve">need to </w:t>
+      </w:r>
+      <w:r>
+        <w:rPr>
+          <w:rFonts w:ascii="Adobe Gothic Std B" w:eastAsia="Adobe Gothic Std B" w:hAnsi="Adobe Gothic Std B" w:cs="Arial"/>
+          <w:color w:val="000000"/>
+          <w:sz w:val="22"/>
+          <w:szCs w:val="22"/>
+        </w:rPr>
+        <w:t xml:space="preserve">wonder what to </w:t>
+      </w:r>
+      <w:r>
+        <w:rPr>
+          <w:rFonts w:ascii="Adobe Gothic Std B" w:eastAsia="Adobe Gothic Std B" w:hAnsi="Adobe Gothic Std B" w:cs="Arial"/>
+          <w:color w:val="000000"/>
+          <w:sz w:val="22"/>
+          <w:szCs w:val="22"/>
+        </w:rPr>
+        <w:t>do next and</w:t>
+      </w:r>
+      <w:r>
+        <w:rPr>
+          <w:rFonts w:ascii="Adobe Gothic Std B" w:eastAsia="Adobe Gothic Std B" w:hAnsi="Adobe Gothic Std B" w:cs="Arial"/>
+          <w:color w:val="000000"/>
+          <w:sz w:val="22"/>
+          <w:szCs w:val="22"/>
+        </w:rPr>
+        <w:t xml:space="preserve"> such distractions may hinder your productivity</w:t>
+      </w:r>
+      <w:r>
+        <w:rPr>
+          <w:rFonts w:ascii="Adobe Gothic Std B" w:eastAsia="Adobe Gothic Std B" w:hAnsi="Adobe Gothic Std B" w:cs="Arial"/>
+          <w:color w:val="000000"/>
+          <w:sz w:val="22"/>
+          <w:szCs w:val="22"/>
+        </w:rPr>
+        <w:t>.</w:t>
+      </w:r>
+    </w:p>
+    <w:p>
+      <w:pPr>
+        <w:pStyle w:val="NormalWeb"/>
+        <w:spacing w:before="0" w:beforeAutospacing="0" w:after="200" w:afterAutospacing="0"/>
+        <w:jc w:val="both"/>
+        <w:rPr>
+          <w:rFonts w:ascii="Adobe Gothic Std B" w:eastAsia="Adobe Gothic Std B" w:hAnsi="Adobe Gothic Std B" w:cs="Arial"/>
+          <w:color w:val="000000"/>
+          <w:sz w:val="22"/>
+          <w:szCs w:val="22"/>
+        </w:rPr>
+      </w:pPr>
+      <w:r>
+        <w:rPr>
+          <w:rFonts w:ascii="Adobe Gothic Std B" w:eastAsia="Adobe Gothic Std B" w:hAnsi="Adobe Gothic Std B" w:cs="Arial"/>
+          <w:color w:val="000000"/>
+          <w:sz w:val="22"/>
+          <w:szCs w:val="22"/>
+        </w:rPr>
+        <w:t>That is when Do-</w:t>
+      </w:r>
+      <w:r>
+        <w:rPr>
+          <w:rFonts w:ascii="Adobe Gothic Std B" w:eastAsia="Adobe Gothic Std B" w:hAnsi="Adobe Gothic Std B" w:cs="Arial"/>
+          <w:i/>
+          <w:color w:val="000000"/>
+          <w:sz w:val="22"/>
+          <w:szCs w:val="22"/>
+        </w:rPr>
+        <w:t>er</w:t>
+      </w:r>
+      <w:r>
+        <w:rPr>
+          <w:rFonts w:ascii="Adobe Gothic Std B" w:eastAsia="Adobe Gothic Std B" w:hAnsi="Adobe Gothic Std B" w:cs="Arial"/>
+          <w:color w:val="000000"/>
+          <w:sz w:val="22"/>
+          <w:szCs w:val="22"/>
+        </w:rPr>
+        <w:t xml:space="preserve"> </w:t>
+      </w:r>
+      <w:r>
+        <w:rPr>
+          <w:rFonts w:ascii="Adobe Gothic Std B" w:eastAsia="Adobe Gothic Std B" w:hAnsi="Adobe Gothic Std B" w:cs="Arial"/>
+          <w:color w:val="000000"/>
+          <w:sz w:val="22"/>
+          <w:szCs w:val="22"/>
+        </w:rPr>
+        <w:t>List comes into the picture. With Do-</w:t>
+      </w:r>
+      <w:r>
+        <w:rPr>
+          <w:rFonts w:ascii="Adobe Gothic Std B" w:eastAsia="Adobe Gothic Std B" w:hAnsi="Adobe Gothic Std B" w:cs="Arial"/>
+          <w:i/>
+          <w:color w:val="000000"/>
+          <w:sz w:val="22"/>
+          <w:szCs w:val="22"/>
+        </w:rPr>
+        <w:t>er</w:t>
+      </w:r>
+      <w:r>
+        <w:rPr>
+          <w:rFonts w:ascii="Adobe Gothic Std B" w:eastAsia="Adobe Gothic Std B" w:hAnsi="Adobe Gothic Std B" w:cs="Arial"/>
+          <w:color w:val="000000"/>
+          <w:sz w:val="22"/>
+          <w:szCs w:val="22"/>
+        </w:rPr>
+        <w:t xml:space="preserve"> </w:t>
+      </w:r>
+      <w:r>
+        <w:rPr>
+          <w:rFonts w:ascii="Adobe Gothic Std B" w:eastAsia="Adobe Gothic Std B" w:hAnsi="Adobe Gothic Std B" w:cs="Arial"/>
+          <w:color w:val="000000"/>
+          <w:sz w:val="22"/>
+          <w:szCs w:val="22"/>
+        </w:rPr>
+        <w:t>List, managing tasks and events of y</w:t>
+      </w:r>
+      <w:r>
+        <w:rPr>
+          <w:rFonts w:ascii="Adobe Gothic Std B" w:eastAsia="Adobe Gothic Std B" w:hAnsi="Adobe Gothic Std B" w:cs="Arial"/>
+          <w:color w:val="000000"/>
+          <w:sz w:val="22"/>
+          <w:szCs w:val="22"/>
+        </w:rPr>
+        <w:t xml:space="preserve">our life has never been simpler! </w:t>
+      </w:r>
+      <w:r>
+        <w:rPr>
+          <w:rFonts w:ascii="Adobe Gothic Std B" w:eastAsia="Adobe Gothic Std B" w:hAnsi="Adobe Gothic Std B" w:cs="Arial"/>
+          <w:color w:val="000000"/>
+          <w:sz w:val="22"/>
+          <w:szCs w:val="22"/>
+        </w:rPr>
+        <w:t xml:space="preserve"> It is exceptionally simple to create a task, edit or delete it. Naviga</w:t>
+      </w:r>
+      <w:r>
+        <w:rPr>
+          <w:rFonts w:ascii="Adobe Gothic Std B" w:eastAsia="Adobe Gothic Std B" w:hAnsi="Adobe Gothic Std B" w:cs="Arial"/>
+          <w:color w:val="000000"/>
+          <w:sz w:val="22"/>
+          <w:szCs w:val="22"/>
+        </w:rPr>
+        <w:t xml:space="preserve">te </w:t>
+      </w:r>
+      <w:r>
+        <w:rPr>
+          <w:rFonts w:ascii="Adobe Gothic Std B" w:eastAsia="Adobe Gothic Std B" w:hAnsi="Adobe Gothic Std B" w:cs="Arial"/>
+          <w:color w:val="000000"/>
+          <w:sz w:val="22"/>
+          <w:szCs w:val="22"/>
+        </w:rPr>
+        <w:t>through the tasks like a boss</w:t>
+      </w:r>
+      <w:r>
+        <w:rPr>
+          <w:rFonts w:ascii="Adobe Gothic Std B" w:eastAsia="Adobe Gothic Std B" w:hAnsi="Adobe Gothic Std B" w:cs="Arial"/>
+          <w:color w:val="000000"/>
+          <w:sz w:val="22"/>
+          <w:szCs w:val="22"/>
+        </w:rPr>
+        <w:t xml:space="preserve">!  </w:t>
+      </w:r>
+      <w:r>
+        <w:rPr>
+          <w:rFonts w:ascii="Adobe Gothic Std B" w:eastAsia="Adobe Gothic Std B" w:hAnsi="Adobe Gothic Std B" w:cs="Arial"/>
+          <w:color w:val="000000"/>
+          <w:sz w:val="22"/>
+          <w:szCs w:val="22"/>
+        </w:rPr>
+        <w:t>It is time for y</w:t>
+      </w:r>
+      <w:r>
+        <w:rPr>
+          <w:rFonts w:ascii="Adobe Gothic Std B" w:eastAsia="Adobe Gothic Std B" w:hAnsi="Adobe Gothic Std B" w:cs="Arial"/>
+          <w:color w:val="000000"/>
+          <w:sz w:val="22"/>
+          <w:szCs w:val="22"/>
+        </w:rPr>
+        <w:t xml:space="preserve">ou to take control of your life and never feel at a loss again! </w:t>
+      </w:r>
     </w:p>
     <w:p>
       <w:pPr>
@@ -1503,17 +1604,17 @@
           <w:lang w:eastAsia="en-SG"/>
         </w:rPr>
         <w:drawing>
-          <wp:anchor distT="0" distB="0" distL="114300" distR="114300" simplePos="0" relativeHeight="251658240" behindDoc="1" locked="0" layoutInCell="1" allowOverlap="1" wp14:anchorId="157A5666" wp14:editId="115154E9">
+          <wp:anchor distT="0" distB="0" distL="114300" distR="114300" simplePos="0" relativeHeight="251658240" behindDoc="1" locked="0" layoutInCell="1" allowOverlap="1" wp14:anchorId="540F2D9A" wp14:editId="65554116">
             <wp:simplePos x="0" y="0"/>
             <wp:positionH relativeFrom="margin">
               <wp:align>left</wp:align>
             </wp:positionH>
             <wp:positionV relativeFrom="paragraph">
-              <wp:posOffset>241300</wp:posOffset>
+              <wp:posOffset>238760</wp:posOffset>
             </wp:positionV>
             <wp:extent cx="3314700" cy="2575560"/>
             <wp:effectExtent l="0" t="0" r="0" b="0"/>
-            <wp:wrapTight wrapText="bothSides">
+            <wp:wrapThrough wrapText="bothSides">
               <wp:wrapPolygon edited="0">
                 <wp:start x="0" y="0"/>
                 <wp:lineTo x="0" y="21408"/>
@@ -1521,7 +1622,7 @@
                 <wp:lineTo x="21476" y="0"/>
                 <wp:lineTo x="0" y="0"/>
               </wp:wrapPolygon>
-            </wp:wrapTight>
+            </wp:wrapThrough>
             <wp:docPr id="26" name="Picture 26" descr="https://lh4.googleusercontent.com/_9oWP_Ep3CNIYwRqOuoX8YajUvz_5kgxBF6yDkUaOUvpcTZId9BWddJO46sUOYQ3Eshy9Up_CW_c0yd8g70yamMhXkfULD1XyEGfL5RG_ynf2gqgyoSyY2Q5Xo0XTJc5MipC743e"/>
             <wp:cNvGraphicFramePr>
               <a:graphicFrameLocks xmlns:a="http://schemas.openxmlformats.org/drawingml/2006/main" noChangeAspect="1"/>
@@ -1536,7 +1637,7 @@
                     </pic:cNvPicPr>
                   </pic:nvPicPr>
                   <pic:blipFill>
-                    <a:blip r:embed="rId7">
+                    <a:blip r:embed="rId9">
                       <a:extLst>
                         <a:ext uri="{28A0092B-C50C-407E-A947-70E740481C1C}">
                           <a14:useLocalDpi xmlns:a14="http://schemas.microsoft.com/office/drawing/2010/main" val="0"/>
@@ -1564,6 +1665,12 @@
                 </pic:pic>
               </a:graphicData>
             </a:graphic>
+            <wp14:sizeRelH relativeFrom="margin">
+              <wp14:pctWidth>0</wp14:pctWidth>
+            </wp14:sizeRelH>
+            <wp14:sizeRelV relativeFrom="margin">
+              <wp14:pctHeight>0</wp14:pctHeight>
+            </wp14:sizeRelV>
           </wp:anchor>
         </w:drawing>
       </w:r>
@@ -1572,7 +1679,14 @@
           <w:rFonts w:ascii="Adobe Gothic Std B" w:eastAsia="Adobe Gothic Std B" w:hAnsi="Adobe Gothic Std B" w:cs="Arial"/>
           <w:color w:val="000000"/>
         </w:rPr>
-        <w:t>2.1.1</w:t>
+        <w:t>3.</w:t>
+      </w:r>
+      <w:r>
+        <w:rPr>
+          <w:rFonts w:ascii="Adobe Gothic Std B" w:eastAsia="Adobe Gothic Std B" w:hAnsi="Adobe Gothic Std B" w:cs="Arial"/>
+          <w:color w:val="000000"/>
+        </w:rPr>
+        <w:t>1.1</w:t>
       </w:r>
       <w:r>
         <w:rPr>
@@ -1708,6 +1822,16 @@
           <w:rFonts w:ascii="Adobe Gothic Std B" w:eastAsia="Adobe Gothic Std B" w:hAnsi="Adobe Gothic Std B"/>
         </w:rPr>
       </w:pPr>
+    </w:p>
+    <w:p>
+      <w:pPr>
+        <w:pStyle w:val="NormalWeb"/>
+        <w:spacing w:before="60" w:beforeAutospacing="0" w:after="200" w:afterAutospacing="0"/>
+        <w:jc w:val="both"/>
+        <w:rPr>
+          <w:rFonts w:ascii="Adobe Gothic Std B" w:eastAsia="Adobe Gothic Std B" w:hAnsi="Adobe Gothic Std B"/>
+        </w:rPr>
+      </w:pPr>
       <w:r>
         <w:rPr>
           <w:rFonts w:ascii="Adobe Gothic Std B" w:eastAsia="Adobe Gothic Std B" w:hAnsi="Adobe Gothic Std B" w:cs="Arial"/>
@@ -1761,6 +1885,7 @@
           <w:noProof/>
           <w:lang w:eastAsia="en-SG"/>
         </w:rPr>
+        <w:lastRenderedPageBreak/>
         <w:drawing>
           <wp:anchor distT="0" distB="0" distL="114300" distR="114300" simplePos="0" relativeHeight="251659264" behindDoc="0" locked="0" layoutInCell="1" allowOverlap="1" wp14:anchorId="7CD7401D" wp14:editId="68C38FAB">
             <wp:simplePos x="0" y="0"/>
@@ -1787,7 +1912,7 @@
                     </pic:cNvPicPr>
                   </pic:nvPicPr>
                   <pic:blipFill>
-                    <a:blip r:embed="rId8">
+                    <a:blip r:embed="rId10">
                       <a:extLst>
                         <a:ext uri="{28A0092B-C50C-407E-A947-70E740481C1C}">
                           <a14:useLocalDpi xmlns:a14="http://schemas.microsoft.com/office/drawing/2010/main" val="0"/>
@@ -1823,7 +1948,14 @@
           <w:rFonts w:ascii="Adobe Gothic Std B" w:eastAsia="Adobe Gothic Std B" w:hAnsi="Adobe Gothic Std B" w:cs="Arial"/>
           <w:color w:val="000000"/>
         </w:rPr>
-        <w:t>2.1.2 Your friendly guide</w:t>
+        <w:t>3.</w:t>
+      </w:r>
+      <w:r>
+        <w:rPr>
+          <w:rFonts w:ascii="Adobe Gothic Std B" w:eastAsia="Adobe Gothic Std B" w:hAnsi="Adobe Gothic Std B" w:cs="Arial"/>
+          <w:color w:val="000000"/>
+        </w:rPr>
+        <w:t>1.2 Your friendly guide</w:t>
       </w:r>
     </w:p>
     <w:p>
@@ -2083,7 +2215,6 @@
           <w:sz w:val="22"/>
           <w:szCs w:val="22"/>
         </w:rPr>
-        <w:lastRenderedPageBreak/>
         <w:t>Moreover, if you just forget how to use one specific command</w:t>
       </w:r>
       <w:r>
@@ -2288,7 +2419,14 @@
           <w:rFonts w:ascii="Adobe Gothic Std B" w:eastAsia="Adobe Gothic Std B" w:hAnsi="Adobe Gothic Std B" w:cs="Arial"/>
           <w:color w:val="000000"/>
         </w:rPr>
-        <w:t>2.1.3 Add Tasks</w:t>
+        <w:t>3.</w:t>
+      </w:r>
+      <w:r>
+        <w:rPr>
+          <w:rFonts w:ascii="Adobe Gothic Std B" w:eastAsia="Adobe Gothic Std B" w:hAnsi="Adobe Gothic Std B" w:cs="Arial"/>
+          <w:color w:val="000000"/>
+        </w:rPr>
+        <w:t>1.3 Add Tasks</w:t>
       </w:r>
     </w:p>
     <w:p>
@@ -2326,6 +2464,7 @@
           <w:sz w:val="22"/>
           <w:szCs w:val="22"/>
         </w:rPr>
+        <w:lastRenderedPageBreak/>
         <w:t>&gt;&gt; add -t Drinks with Robin -d Have Fun {tonight 8-&gt;tonight 10}</w:t>
       </w:r>
     </w:p>
@@ -2393,7 +2532,6 @@
           <w:sz w:val="22"/>
           <w:szCs w:val="22"/>
         </w:rPr>
-        <w:lastRenderedPageBreak/>
         <w:drawing>
           <wp:inline distT="0" distB="0" distL="0" distR="0">
             <wp:extent cx="4213860" cy="3246120"/>
@@ -2412,7 +2550,7 @@
                     </pic:cNvPicPr>
                   </pic:nvPicPr>
                   <pic:blipFill>
-                    <a:blip r:embed="rId9">
+                    <a:blip r:embed="rId11">
                       <a:extLst>
                         <a:ext uri="{28A0092B-C50C-407E-A947-70E740481C1C}">
                           <a14:useLocalDpi xmlns:a14="http://schemas.microsoft.com/office/drawing/2010/main" val="0"/>
@@ -2579,6 +2717,7 @@
                 <w:szCs w:val="22"/>
                 <w:shd w:val="clear" w:color="auto" w:fill="FFFFFF"/>
               </w:rPr>
+              <w:lastRenderedPageBreak/>
               <w:t>A task can have more than one category (including 0)</w:t>
             </w:r>
           </w:p>
@@ -2599,7 +2738,6 @@
                 <w:szCs w:val="22"/>
                 <w:shd w:val="clear" w:color="auto" w:fill="FFFFFF"/>
               </w:rPr>
-              <w:lastRenderedPageBreak/>
               <w:t xml:space="preserve">The START or END parameter can be in natural language (next 5 hours, today, tomorrow, next 3 days, next week, next month) or in standard format “2016-10-3 10:00”. For example: </w:t>
             </w:r>
             <w:r>
@@ -2827,7 +2965,14 @@
           <w:rFonts w:ascii="Adobe Gothic Std B" w:eastAsia="Adobe Gothic Std B" w:hAnsi="Adobe Gothic Std B" w:cs="Arial"/>
           <w:color w:val="000000"/>
         </w:rPr>
-        <w:t>2.1.4 Editing tasks</w:t>
+        <w:t>3.</w:t>
+      </w:r>
+      <w:r>
+        <w:rPr>
+          <w:rFonts w:ascii="Adobe Gothic Std B" w:eastAsia="Adobe Gothic Std B" w:hAnsi="Adobe Gothic Std B" w:cs="Arial"/>
+          <w:color w:val="000000"/>
+        </w:rPr>
+        <w:t>1.4 Editing tasks</w:t>
       </w:r>
     </w:p>
     <w:p>
@@ -2927,7 +3072,7 @@
                     </pic:cNvPicPr>
                   </pic:nvPicPr>
                   <pic:blipFill>
-                    <a:blip r:embed="rId10">
+                    <a:blip r:embed="rId12">
                       <a:extLst>
                         <a:ext uri="{28A0092B-C50C-407E-A947-70E740481C1C}">
                           <a14:useLocalDpi xmlns:a14="http://schemas.microsoft.com/office/drawing/2010/main" val="0"/>
@@ -3036,17 +3181,39 @@
               <w:spacing w:before="0" w:beforeAutospacing="0" w:after="200" w:afterAutospacing="0"/>
               <w:jc w:val="both"/>
               <w:rPr>
-                <w:rFonts w:ascii="Adobe Gothic Std B" w:eastAsia="Adobe Gothic Std B" w:hAnsi="Adobe Gothic Std B"/>
-              </w:rPr>
-            </w:pPr>
-            <w:r>
-              <w:rPr>
                 <w:rFonts w:ascii="Adobe Gothic Std B" w:eastAsia="Adobe Gothic Std B" w:hAnsi="Adobe Gothic Std B" w:cs="Arial"/>
                 <w:color w:val="000000"/>
                 <w:sz w:val="22"/>
                 <w:szCs w:val="22"/>
               </w:rPr>
-              <w:t xml:space="preserve">You can also edit the description, the time or the categories, as much as you want. The index of the task is the index displayed on the screen. For example, if you just want to change the due date of the second task to the next five days, simply type this command: </w:t>
+            </w:pPr>
+            <w:r>
+              <w:rPr>
+                <w:rFonts w:ascii="Adobe Gothic Std B" w:eastAsia="Adobe Gothic Std B" w:hAnsi="Adobe Gothic Std B" w:cs="Arial"/>
+                <w:color w:val="000000"/>
+                <w:sz w:val="22"/>
+                <w:szCs w:val="22"/>
+              </w:rPr>
+              <w:t>You can also edit the description, the time or the categories, as much as you want. The index of the task is the index displayed on the screen. For example, if you just want to change the due date of the second task to the next five days, simply type this command:</w:t>
+            </w:r>
+          </w:p>
+          <w:p>
+            <w:pPr>
+              <w:pStyle w:val="NormalWeb"/>
+              <w:spacing w:before="0" w:beforeAutospacing="0" w:after="200" w:afterAutospacing="0"/>
+              <w:jc w:val="both"/>
+              <w:rPr>
+                <w:rFonts w:ascii="Adobe Gothic Std B" w:eastAsia="Adobe Gothic Std B" w:hAnsi="Adobe Gothic Std B"/>
+              </w:rPr>
+            </w:pPr>
+            <w:r>
+              <w:rPr>
+                <w:rFonts w:ascii="Adobe Gothic Std B" w:eastAsia="Adobe Gothic Std B" w:hAnsi="Adobe Gothic Std B" w:cs="Arial"/>
+                <w:color w:val="000000"/>
+                <w:sz w:val="22"/>
+                <w:szCs w:val="22"/>
+              </w:rPr>
+              <w:t xml:space="preserve"> </w:t>
             </w:r>
             <w:r>
               <w:rPr>
@@ -3057,7 +3224,18 @@
                 <w:sz w:val="22"/>
                 <w:szCs w:val="22"/>
               </w:rPr>
-              <w:t>&gt;&gt; edit 2 {-&gt;next 5 days}</w:t>
+              <w:t xml:space="preserve">&gt;&gt; </w:t>
+            </w:r>
+            <w:r>
+              <w:rPr>
+                <w:rFonts w:ascii="Adobe Gothic Std B" w:eastAsia="Adobe Gothic Std B" w:hAnsi="Adobe Gothic Std B" w:cs="Arial"/>
+                <w:b/>
+                <w:bCs/>
+                <w:color w:val="000000"/>
+                <w:sz w:val="22"/>
+                <w:szCs w:val="22"/>
+              </w:rPr>
+              <w:t>edit 2 {-&gt;next 5 days}</w:t>
             </w:r>
           </w:p>
         </w:tc>
@@ -3084,7 +3262,14 @@
           <w:rFonts w:ascii="Adobe Gothic Std B" w:eastAsia="Adobe Gothic Std B" w:hAnsi="Adobe Gothic Std B" w:cs="Arial"/>
           <w:color w:val="000000"/>
         </w:rPr>
-        <w:t>2.1.5 Mark task as done</w:t>
+        <w:t>3.</w:t>
+      </w:r>
+      <w:r>
+        <w:rPr>
+          <w:rFonts w:ascii="Adobe Gothic Std B" w:eastAsia="Adobe Gothic Std B" w:hAnsi="Adobe Gothic Std B" w:cs="Arial"/>
+          <w:color w:val="000000"/>
+        </w:rPr>
+        <w:t>1.5 Mark task as done</w:t>
       </w:r>
     </w:p>
     <w:p>
@@ -3140,6 +3325,7 @@
           <w:sz w:val="22"/>
           <w:szCs w:val="22"/>
         </w:rPr>
+        <w:lastRenderedPageBreak/>
         <w:t>and the task will be shown as completed</w:t>
       </w:r>
     </w:p>
@@ -3162,7 +3348,6 @@
           <w:sz w:val="22"/>
           <w:szCs w:val="22"/>
         </w:rPr>
-        <w:lastRenderedPageBreak/>
         <w:drawing>
           <wp:inline distT="0" distB="0" distL="0" distR="0">
             <wp:extent cx="4183380" cy="3238500"/>
@@ -3181,7 +3366,7 @@
                     </pic:cNvPicPr>
                   </pic:nvPicPr>
                   <pic:blipFill>
-                    <a:blip r:embed="rId11">
+                    <a:blip r:embed="rId13">
                       <a:extLst>
                         <a:ext uri="{28A0092B-C50C-407E-A947-70E740481C1C}">
                           <a14:useLocalDpi xmlns:a14="http://schemas.microsoft.com/office/drawing/2010/main" val="0"/>
@@ -3328,7 +3513,14 @@
           <w:rFonts w:ascii="Adobe Gothic Std B" w:eastAsia="Adobe Gothic Std B" w:hAnsi="Adobe Gothic Std B" w:cs="Arial"/>
           <w:color w:val="000000"/>
         </w:rPr>
-        <w:t>2.1.6 Unmark a "done" task</w:t>
+        <w:t>3.</w:t>
+      </w:r>
+      <w:r>
+        <w:rPr>
+          <w:rFonts w:ascii="Adobe Gothic Std B" w:eastAsia="Adobe Gothic Std B" w:hAnsi="Adobe Gothic Std B" w:cs="Arial"/>
+          <w:color w:val="000000"/>
+        </w:rPr>
+        <w:t>1.6 Unmark a "done" task</w:t>
       </w:r>
     </w:p>
     <w:p>
@@ -3407,7 +3599,7 @@
                     </pic:cNvPicPr>
                   </pic:nvPicPr>
                   <pic:blipFill>
-                    <a:blip r:embed="rId12">
+                    <a:blip r:embed="rId14">
                       <a:extLst>
                         <a:ext uri="{28A0092B-C50C-407E-A947-70E740481C1C}">
                           <a14:useLocalDpi xmlns:a14="http://schemas.microsoft.com/office/drawing/2010/main" val="0"/>
@@ -3554,7 +3746,14 @@
           <w:rFonts w:ascii="Adobe Gothic Std B" w:eastAsia="Adobe Gothic Std B" w:hAnsi="Adobe Gothic Std B" w:cs="Arial"/>
           <w:color w:val="000000"/>
         </w:rPr>
-        <w:t>2.1.7 List tasks</w:t>
+        <w:t>3.</w:t>
+      </w:r>
+      <w:r>
+        <w:rPr>
+          <w:rFonts w:ascii="Adobe Gothic Std B" w:eastAsia="Adobe Gothic Std B" w:hAnsi="Adobe Gothic Std B" w:cs="Arial"/>
+          <w:color w:val="000000"/>
+        </w:rPr>
+        <w:t>1.7 List tasks</w:t>
       </w:r>
     </w:p>
     <w:p>
@@ -3633,7 +3832,7 @@
                     </pic:cNvPicPr>
                   </pic:nvPicPr>
                   <pic:blipFill>
-                    <a:blip r:embed="rId13">
+                    <a:blip r:embed="rId15">
                       <a:extLst>
                         <a:ext uri="{28A0092B-C50C-407E-A947-70E740481C1C}">
                           <a14:useLocalDpi xmlns:a14="http://schemas.microsoft.com/office/drawing/2010/main" val="0"/>
@@ -3800,7 +3999,14 @@
           <w:rFonts w:ascii="Adobe Gothic Std B" w:eastAsia="Adobe Gothic Std B" w:hAnsi="Adobe Gothic Std B" w:cs="Arial"/>
           <w:color w:val="000000"/>
         </w:rPr>
-        <w:t>2.1.8 find tasks</w:t>
+        <w:t>3.</w:t>
+      </w:r>
+      <w:r>
+        <w:rPr>
+          <w:rFonts w:ascii="Adobe Gothic Std B" w:eastAsia="Adobe Gothic Std B" w:hAnsi="Adobe Gothic Std B" w:cs="Arial"/>
+          <w:color w:val="000000"/>
+        </w:rPr>
+        <w:t>1.8 find tasks</w:t>
       </w:r>
     </w:p>
     <w:p>
@@ -3879,7 +4085,7 @@
                     </pic:cNvPicPr>
                   </pic:nvPicPr>
                   <pic:blipFill>
-                    <a:blip r:embed="rId14">
+                    <a:blip r:embed="rId16">
                       <a:extLst>
                         <a:ext uri="{28A0092B-C50C-407E-A947-70E740481C1C}">
                           <a14:useLocalDpi xmlns:a14="http://schemas.microsoft.com/office/drawing/2010/main" val="0"/>
@@ -4039,47 +4245,7 @@
                 <w:sz w:val="22"/>
                 <w:szCs w:val="22"/>
               </w:rPr>
-              <w:t xml:space="preserve"> case sensitive. </w:t>
-            </w:r>
-            <w:proofErr w:type="spellStart"/>
-            <w:r>
-              <w:rPr>
-                <w:rFonts w:ascii="Adobe Gothic Std B" w:eastAsia="Adobe Gothic Std B" w:hAnsi="Adobe Gothic Std B" w:cs="Arial"/>
-                <w:color w:val="000000"/>
-                <w:sz w:val="22"/>
-                <w:szCs w:val="22"/>
-              </w:rPr>
-              <w:t>e.g</w:t>
-            </w:r>
-            <w:proofErr w:type="spellEnd"/>
-            <w:r>
-              <w:rPr>
-                <w:rFonts w:ascii="Adobe Gothic Std B" w:eastAsia="Adobe Gothic Std B" w:hAnsi="Adobe Gothic Std B" w:cs="Arial"/>
-                <w:color w:val="000000"/>
-                <w:sz w:val="22"/>
-                <w:szCs w:val="22"/>
-              </w:rPr>
-              <w:t xml:space="preserve"> “lecture” will match “</w:t>
-            </w:r>
-            <w:proofErr w:type="spellStart"/>
-            <w:r>
-              <w:rPr>
-                <w:rFonts w:ascii="Adobe Gothic Std B" w:eastAsia="Adobe Gothic Std B" w:hAnsi="Adobe Gothic Std B" w:cs="Arial"/>
-                <w:color w:val="000000"/>
-                <w:sz w:val="22"/>
-                <w:szCs w:val="22"/>
-              </w:rPr>
-              <w:t>LecTure</w:t>
-            </w:r>
-            <w:proofErr w:type="spellEnd"/>
-            <w:r>
-              <w:rPr>
-                <w:rFonts w:ascii="Adobe Gothic Std B" w:eastAsia="Adobe Gothic Std B" w:hAnsi="Adobe Gothic Std B" w:cs="Arial"/>
-                <w:color w:val="000000"/>
-                <w:sz w:val="22"/>
-                <w:szCs w:val="22"/>
-              </w:rPr>
-              <w:t>”</w:t>
+              <w:t xml:space="preserve"> case sensitive. e.g “lecture” will match “LecTure”</w:t>
             </w:r>
           </w:p>
           <w:p>
@@ -4119,7 +4285,6 @@
               </w:rPr>
               <w:t>All data in the Do-</w:t>
             </w:r>
-            <w:proofErr w:type="spellStart"/>
             <w:r>
               <w:rPr>
                 <w:rFonts w:ascii="Adobe Gothic Std B" w:eastAsia="Adobe Gothic Std B" w:hAnsi="Adobe Gothic Std B" w:cs="Arial"/>
@@ -4138,17 +4303,7 @@
                 <w:sz w:val="22"/>
                 <w:szCs w:val="22"/>
               </w:rPr>
-              <w:t>List</w:t>
-            </w:r>
-            <w:proofErr w:type="spellEnd"/>
-            <w:r>
-              <w:rPr>
-                <w:rFonts w:ascii="Adobe Gothic Std B" w:eastAsia="Adobe Gothic Std B" w:hAnsi="Adobe Gothic Std B" w:cs="Arial"/>
-                <w:color w:val="000000"/>
-                <w:sz w:val="22"/>
-                <w:szCs w:val="22"/>
-              </w:rPr>
-              <w:t xml:space="preserve"> matching at least one keyword will be returned (i.e. OR search). e.g. “lecture” will match “have lecture”</w:t>
+              <w:t>List matching at least one keyword will be returned (i.e. OR search). e.g. “lecture” will match “have lecture”</w:t>
             </w:r>
           </w:p>
         </w:tc>
@@ -4176,7 +4331,14 @@
           <w:color w:val="000000"/>
         </w:rPr>
         <w:lastRenderedPageBreak/>
-        <w:t>2.1.9 view tasks</w:t>
+        <w:t>3.</w:t>
+      </w:r>
+      <w:r>
+        <w:rPr>
+          <w:rFonts w:ascii="Adobe Gothic Std B" w:eastAsia="Adobe Gothic Std B" w:hAnsi="Adobe Gothic Std B" w:cs="Arial"/>
+          <w:color w:val="000000"/>
+        </w:rPr>
+        <w:t>1.9 view tasks</w:t>
       </w:r>
     </w:p>
     <w:p>
@@ -4255,7 +4417,7 @@
                     </pic:cNvPicPr>
                   </pic:nvPicPr>
                   <pic:blipFill>
-                    <a:blip r:embed="rId15">
+                    <a:blip r:embed="rId17">
                       <a:extLst>
                         <a:ext uri="{28A0092B-C50C-407E-A947-70E740481C1C}">
                           <a14:useLocalDpi xmlns:a14="http://schemas.microsoft.com/office/drawing/2010/main" val="0"/>
@@ -4442,7 +4604,14 @@
           <w:color w:val="000000"/>
         </w:rPr>
         <w:lastRenderedPageBreak/>
-        <w:t>2.1.10 delete tasks</w:t>
+        <w:t>3.</w:t>
+      </w:r>
+      <w:r>
+        <w:rPr>
+          <w:rFonts w:ascii="Adobe Gothic Std B" w:eastAsia="Adobe Gothic Std B" w:hAnsi="Adobe Gothic Std B" w:cs="Arial"/>
+          <w:color w:val="000000"/>
+        </w:rPr>
+        <w:t>1.10 delete tasks</w:t>
       </w:r>
     </w:p>
     <w:p>
@@ -4461,27 +4630,7 @@
           <w:sz w:val="22"/>
           <w:szCs w:val="22"/>
         </w:rPr>
-        <w:t xml:space="preserve">You just heard from Jason that he had a headache and the drinking is </w:t>
-      </w:r>
-      <w:proofErr w:type="spellStart"/>
-      <w:r>
-        <w:rPr>
-          <w:rFonts w:ascii="Adobe Gothic Std B" w:eastAsia="Adobe Gothic Std B" w:hAnsi="Adobe Gothic Std B" w:cs="Arial"/>
-          <w:color w:val="000000"/>
-          <w:sz w:val="22"/>
-          <w:szCs w:val="22"/>
-        </w:rPr>
-        <w:t>canceled</w:t>
-      </w:r>
-      <w:proofErr w:type="spellEnd"/>
-      <w:r>
-        <w:rPr>
-          <w:rFonts w:ascii="Adobe Gothic Std B" w:eastAsia="Adobe Gothic Std B" w:hAnsi="Adobe Gothic Std B" w:cs="Arial"/>
-          <w:color w:val="000000"/>
-          <w:sz w:val="22"/>
-          <w:szCs w:val="22"/>
-        </w:rPr>
-        <w:t>. What a pity! You don’t need to keep track of the task and want to remove it. You can simply type this command</w:t>
+        <w:t>You just heard from Jason that he had a headache and the drinking is canceled. What a pity! You don’t need to keep track of the task and want to remove it. You can simply type this command</w:t>
       </w:r>
     </w:p>
     <w:p>
@@ -4541,7 +4690,7 @@
                     </pic:cNvPicPr>
                   </pic:nvPicPr>
                   <pic:blipFill>
-                    <a:blip r:embed="rId16">
+                    <a:blip r:embed="rId18">
                       <a:extLst>
                         <a:ext uri="{28A0092B-C50C-407E-A947-70E740481C1C}">
                           <a14:useLocalDpi xmlns:a14="http://schemas.microsoft.com/office/drawing/2010/main" val="0"/>
@@ -4728,7 +4877,14 @@
           <w:color w:val="000000"/>
         </w:rPr>
         <w:lastRenderedPageBreak/>
-        <w:t>2.1.11 undo operation</w:t>
+        <w:t>3.</w:t>
+      </w:r>
+      <w:r>
+        <w:rPr>
+          <w:rFonts w:ascii="Adobe Gothic Std B" w:eastAsia="Adobe Gothic Std B" w:hAnsi="Adobe Gothic Std B" w:cs="Arial"/>
+          <w:color w:val="000000"/>
+        </w:rPr>
+        <w:t>1.11 undo operation</w:t>
       </w:r>
     </w:p>
     <w:p>
@@ -4807,7 +4963,7 @@
                     </pic:cNvPicPr>
                   </pic:nvPicPr>
                   <pic:blipFill>
-                    <a:blip r:embed="rId17">
+                    <a:blip r:embed="rId19">
                       <a:extLst>
                         <a:ext uri="{28A0092B-C50C-407E-A947-70E740481C1C}">
                           <a14:useLocalDpi xmlns:a14="http://schemas.microsoft.com/office/drawing/2010/main" val="0"/>
@@ -4956,7 +5112,14 @@
           <w:color w:val="000000"/>
         </w:rPr>
         <w:lastRenderedPageBreak/>
-        <w:t>2.1.12 redo operation</w:t>
+        <w:t>3.</w:t>
+      </w:r>
+      <w:r>
+        <w:rPr>
+          <w:rFonts w:ascii="Adobe Gothic Std B" w:eastAsia="Adobe Gothic Std B" w:hAnsi="Adobe Gothic Std B" w:cs="Arial"/>
+          <w:color w:val="000000"/>
+        </w:rPr>
+        <w:t>1.12 redo operation</w:t>
       </w:r>
     </w:p>
     <w:p>
@@ -5035,7 +5198,7 @@
                     </pic:cNvPicPr>
                   </pic:nvPicPr>
                   <pic:blipFill>
-                    <a:blip r:embed="rId18">
+                    <a:blip r:embed="rId20">
                       <a:extLst>
                         <a:ext uri="{28A0092B-C50C-407E-A947-70E740481C1C}">
                           <a14:useLocalDpi xmlns:a14="http://schemas.microsoft.com/office/drawing/2010/main" val="0"/>
@@ -5184,7 +5347,14 @@
           <w:color w:val="000000"/>
         </w:rPr>
         <w:lastRenderedPageBreak/>
-        <w:t>2.1.13 find all due task</w:t>
+        <w:t>3.</w:t>
+      </w:r>
+      <w:r>
+        <w:rPr>
+          <w:rFonts w:ascii="Adobe Gothic Std B" w:eastAsia="Adobe Gothic Std B" w:hAnsi="Adobe Gothic Std B" w:cs="Arial"/>
+          <w:color w:val="000000"/>
+        </w:rPr>
+        <w:t>1.13 find all due task</w:t>
       </w:r>
     </w:p>
     <w:p>
@@ -5223,31 +5393,7 @@
           <w:sz w:val="22"/>
           <w:szCs w:val="22"/>
         </w:rPr>
-        <w:t xml:space="preserve">&gt;&gt; </w:t>
-      </w:r>
-      <w:proofErr w:type="spellStart"/>
-      <w:r>
-        <w:rPr>
-          <w:rFonts w:ascii="Adobe Gothic Std B" w:eastAsia="Adobe Gothic Std B" w:hAnsi="Adobe Gothic Std B" w:cs="Arial"/>
-          <w:b/>
-          <w:bCs/>
-          <w:color w:val="000000"/>
-          <w:sz w:val="22"/>
-          <w:szCs w:val="22"/>
-        </w:rPr>
-        <w:t>taskdue</w:t>
-      </w:r>
-      <w:proofErr w:type="spellEnd"/>
-      <w:r>
-        <w:rPr>
-          <w:rFonts w:ascii="Adobe Gothic Std B" w:eastAsia="Adobe Gothic Std B" w:hAnsi="Adobe Gothic Std B" w:cs="Arial"/>
-          <w:b/>
-          <w:bCs/>
-          <w:color w:val="000000"/>
-          <w:sz w:val="22"/>
-          <w:szCs w:val="22"/>
-        </w:rPr>
-        <w:t xml:space="preserve"> tomorrow</w:t>
+        <w:t>&gt;&gt; taskdue tomorrow</w:t>
       </w:r>
     </w:p>
     <w:p>
@@ -5287,7 +5433,7 @@
                     </pic:cNvPicPr>
                   </pic:nvPicPr>
                   <pic:blipFill>
-                    <a:blip r:embed="rId19">
+                    <a:blip r:embed="rId21">
                       <a:extLst>
                         <a:ext uri="{28A0092B-C50C-407E-A947-70E740481C1C}">
                           <a14:useLocalDpi xmlns:a14="http://schemas.microsoft.com/office/drawing/2010/main" val="0"/>
@@ -5389,9 +5535,46 @@
                 <w:sz w:val="22"/>
                 <w:szCs w:val="22"/>
               </w:rPr>
-              <w:t xml:space="preserve">&gt;&gt; </w:t>
-            </w:r>
-            <w:proofErr w:type="spellStart"/>
+              <w:t>&gt;&gt; taskdue END_DATE</w:t>
+            </w:r>
+          </w:p>
+          <w:p>
+            <w:pPr>
+              <w:pStyle w:val="NormalWeb"/>
+              <w:spacing w:before="60" w:beforeAutospacing="0" w:after="200" w:afterAutospacing="0"/>
+              <w:jc w:val="both"/>
+              <w:rPr>
+                <w:rFonts w:ascii="Adobe Gothic Std B" w:eastAsia="Adobe Gothic Std B" w:hAnsi="Adobe Gothic Std B"/>
+              </w:rPr>
+            </w:pPr>
+            <w:r>
+              <w:rPr>
+                <w:rFonts w:ascii="Adobe Gothic Std B" w:eastAsia="Adobe Gothic Std B" w:hAnsi="Adobe Gothic Std B" w:cs="Arial"/>
+                <w:color w:val="000000"/>
+                <w:sz w:val="22"/>
+                <w:szCs w:val="22"/>
+              </w:rPr>
+              <w:t>This command will find all tasks that due by END_DATE.</w:t>
+            </w:r>
+          </w:p>
+          <w:p>
+            <w:pPr>
+              <w:pStyle w:val="NormalWeb"/>
+              <w:spacing w:before="0" w:beforeAutospacing="0" w:after="200" w:afterAutospacing="0"/>
+              <w:jc w:val="both"/>
+              <w:rPr>
+                <w:rFonts w:ascii="Adobe Gothic Std B" w:eastAsia="Adobe Gothic Std B" w:hAnsi="Adobe Gothic Std B"/>
+              </w:rPr>
+            </w:pPr>
+            <w:r>
+              <w:rPr>
+                <w:rFonts w:ascii="Adobe Gothic Std B" w:eastAsia="Adobe Gothic Std B" w:hAnsi="Adobe Gothic Std B" w:cs="Arial"/>
+                <w:color w:val="000000"/>
+                <w:sz w:val="22"/>
+                <w:szCs w:val="22"/>
+              </w:rPr>
+              <w:t xml:space="preserve">The </w:t>
+            </w:r>
             <w:r>
               <w:rPr>
                 <w:rFonts w:ascii="Adobe Gothic Std B" w:eastAsia="Adobe Gothic Std B" w:hAnsi="Adobe Gothic Std B" w:cs="Arial"/>
@@ -5401,30 +5584,8 @@
                 <w:sz w:val="22"/>
                 <w:szCs w:val="22"/>
               </w:rPr>
-              <w:t>taskdue</w:t>
-            </w:r>
-            <w:proofErr w:type="spellEnd"/>
-            <w:r>
-              <w:rPr>
-                <w:rFonts w:ascii="Adobe Gothic Std B" w:eastAsia="Adobe Gothic Std B" w:hAnsi="Adobe Gothic Std B" w:cs="Arial"/>
-                <w:b/>
-                <w:bCs/>
-                <w:color w:val="000000"/>
-                <w:sz w:val="22"/>
-                <w:szCs w:val="22"/>
-              </w:rPr>
-              <w:t xml:space="preserve"> END_DATE</w:t>
-            </w:r>
-          </w:p>
-          <w:p>
-            <w:pPr>
-              <w:pStyle w:val="NormalWeb"/>
-              <w:spacing w:before="60" w:beforeAutospacing="0" w:after="200" w:afterAutospacing="0"/>
-              <w:jc w:val="both"/>
-              <w:rPr>
-                <w:rFonts w:ascii="Adobe Gothic Std B" w:eastAsia="Adobe Gothic Std B" w:hAnsi="Adobe Gothic Std B"/>
-              </w:rPr>
-            </w:pPr>
+              <w:t>END_DATE</w:t>
+            </w:r>
             <w:r>
               <w:rPr>
                 <w:rFonts w:ascii="Adobe Gothic Std B" w:eastAsia="Adobe Gothic Std B" w:hAnsi="Adobe Gothic Std B" w:cs="Arial"/>
@@ -5432,45 +5593,6 @@
                 <w:sz w:val="22"/>
                 <w:szCs w:val="22"/>
               </w:rPr>
-              <w:t>This command will find all tasks that due by END_DATE.</w:t>
-            </w:r>
-          </w:p>
-          <w:p>
-            <w:pPr>
-              <w:pStyle w:val="NormalWeb"/>
-              <w:spacing w:before="0" w:beforeAutospacing="0" w:after="200" w:afterAutospacing="0"/>
-              <w:jc w:val="both"/>
-              <w:rPr>
-                <w:rFonts w:ascii="Adobe Gothic Std B" w:eastAsia="Adobe Gothic Std B" w:hAnsi="Adobe Gothic Std B"/>
-              </w:rPr>
-            </w:pPr>
-            <w:r>
-              <w:rPr>
-                <w:rFonts w:ascii="Adobe Gothic Std B" w:eastAsia="Adobe Gothic Std B" w:hAnsi="Adobe Gothic Std B" w:cs="Arial"/>
-                <w:color w:val="000000"/>
-                <w:sz w:val="22"/>
-                <w:szCs w:val="22"/>
-              </w:rPr>
-              <w:t xml:space="preserve">The </w:t>
-            </w:r>
-            <w:r>
-              <w:rPr>
-                <w:rFonts w:ascii="Adobe Gothic Std B" w:eastAsia="Adobe Gothic Std B" w:hAnsi="Adobe Gothic Std B" w:cs="Arial"/>
-                <w:b/>
-                <w:bCs/>
-                <w:color w:val="000000"/>
-                <w:sz w:val="22"/>
-                <w:szCs w:val="22"/>
-              </w:rPr>
-              <w:t>END_DATE</w:t>
-            </w:r>
-            <w:r>
-              <w:rPr>
-                <w:rFonts w:ascii="Adobe Gothic Std B" w:eastAsia="Adobe Gothic Std B" w:hAnsi="Adobe Gothic Std B" w:cs="Arial"/>
-                <w:color w:val="000000"/>
-                <w:sz w:val="22"/>
-                <w:szCs w:val="22"/>
-              </w:rPr>
               <w:t xml:space="preserve"> can be in natural language (E.g. next X hours, today, tomorrow, next X days, next week, next month) or in standard format (E.g. 2016-10-3 10:00)</w:t>
             </w:r>
           </w:p>
@@ -5499,7 +5621,14 @@
           <w:color w:val="000000"/>
         </w:rPr>
         <w:lastRenderedPageBreak/>
-        <w:t>2.1.14 Exit</w:t>
+        <w:t>3.</w:t>
+      </w:r>
+      <w:r>
+        <w:rPr>
+          <w:rFonts w:ascii="Adobe Gothic Std B" w:eastAsia="Adobe Gothic Std B" w:hAnsi="Adobe Gothic Std B" w:cs="Arial"/>
+          <w:color w:val="000000"/>
+        </w:rPr>
+        <w:t>1.14 Exit</w:t>
       </w:r>
     </w:p>
     <w:p>
@@ -5543,13 +5672,6 @@
     </w:p>
     <w:p>
       <w:pPr>
-        <w:rPr>
-          <w:rFonts w:ascii="Adobe Gothic Std B" w:eastAsia="Adobe Gothic Std B" w:hAnsi="Adobe Gothic Std B"/>
-        </w:rPr>
-      </w:pPr>
-    </w:p>
-    <w:p>
-      <w:pPr>
         <w:pStyle w:val="Heading3"/>
         <w:spacing w:before="360" w:after="200"/>
         <w:jc w:val="both"/>
@@ -5562,7 +5684,14 @@
           <w:rFonts w:ascii="Adobe Gothic Std B" w:eastAsia="Adobe Gothic Std B" w:hAnsi="Adobe Gothic Std B" w:cs="Arial"/>
           <w:color w:val="000000"/>
         </w:rPr>
-        <w:t>2.1.15 Saving data</w:t>
+        <w:t>3.</w:t>
+      </w:r>
+      <w:r>
+        <w:rPr>
+          <w:rFonts w:ascii="Adobe Gothic Std B" w:eastAsia="Adobe Gothic Std B" w:hAnsi="Adobe Gothic Std B" w:cs="Arial"/>
+          <w:color w:val="000000"/>
+        </w:rPr>
+        <w:t>1.15 Saving data</w:t>
       </w:r>
     </w:p>
     <w:p>
@@ -5811,6 +5940,13 @@
         <w:rPr>
           <w:rFonts w:ascii="Adobe Gothic Std B" w:eastAsia="Adobe Gothic Std B" w:hAnsi="Adobe Gothic Std B" w:cs="Segoe UI"/>
           <w:color w:val="333333"/>
+        </w:rPr>
+        <w:t>save my schedule after editing it?</w:t>
+      </w:r>
+      <w:r>
+        <w:rPr>
+          <w:rFonts w:ascii="Adobe Gothic Std B" w:eastAsia="Adobe Gothic Std B" w:hAnsi="Adobe Gothic Std B" w:cs="Segoe UI"/>
+          <w:color w:val="333333"/>
           <w:sz w:val="22"/>
           <w:szCs w:val="22"/>
         </w:rPr>
@@ -5835,16 +5971,8 @@
         </w:rPr>
         <w:t>: Install the app in the other computer and overwrite the empty data file it creates with the file that contains the data of your previous Address Book folder.</w:t>
       </w:r>
-    </w:p>
-    <w:p>
-      <w:pPr>
-        <w:pStyle w:val="NormalWeb"/>
-        <w:spacing w:before="0" w:beforeAutospacing="0" w:after="240" w:afterAutospacing="0"/>
-        <w:rPr>
-          <w:rFonts w:ascii="Adobe Gothic Std B" w:eastAsia="Adobe Gothic Std B" w:hAnsi="Adobe Gothic Std B" w:cs="Segoe UI"/>
-          <w:color w:val="333333"/>
-        </w:rPr>
-      </w:pPr>
+      <w:bookmarkStart w:id="0" w:name="_GoBack"/>
+      <w:bookmarkEnd w:id="0"/>
     </w:p>
     <w:p>
       <w:pPr>
@@ -6834,6 +6962,7 @@
                 <w:rFonts w:ascii="Adobe Gothic Std B" w:eastAsia="Adobe Gothic Std B" w:hAnsi="Adobe Gothic Std B" w:cs="Segoe UI"/>
                 <w:color w:val="333333"/>
               </w:rPr>
+              <w:lastRenderedPageBreak/>
               <w:t>Task Due</w:t>
             </w:r>
           </w:p>
@@ -6864,23 +6993,13 @@
                 <w:color w:val="333333"/>
               </w:rPr>
             </w:pPr>
-            <w:proofErr w:type="spellStart"/>
             <w:r>
               <w:rPr>
                 <w:rStyle w:val="HTMLCode"/>
                 <w:rFonts w:ascii="Adobe Gothic Std B" w:eastAsia="Adobe Gothic Std B" w:hAnsi="Adobe Gothic Std B"/>
                 <w:color w:val="333333"/>
               </w:rPr>
-              <w:t>taskdue</w:t>
-            </w:r>
-            <w:proofErr w:type="spellEnd"/>
-            <w:r>
-              <w:rPr>
-                <w:rStyle w:val="HTMLCode"/>
-                <w:rFonts w:ascii="Adobe Gothic Std B" w:eastAsia="Adobe Gothic Std B" w:hAnsi="Adobe Gothic Std B"/>
-                <w:color w:val="333333"/>
-              </w:rPr>
-              <w:t xml:space="preserve"> END_DATE</w:t>
+              <w:t>taskdue END_DATE</w:t>
             </w:r>
           </w:p>
         </w:tc>
@@ -6895,6 +7014,7 @@
       </w:pPr>
     </w:p>
     <w:sectPr>
+      <w:footerReference w:type="default" r:id="rId22"/>
       <w:pgSz w:w="11906" w:h="16838"/>
       <w:pgMar w:top="1440" w:right="1440" w:bottom="1440" w:left="1440" w:header="708" w:footer="708" w:gutter="0"/>
       <w:cols w:space="708"/>
@@ -6902,6 +7022,126 @@
     </w:sectPr>
   </w:body>
 </w:document>
+</file>
+
+<file path=word/endnotes.xml><?xml version="1.0" encoding="utf-8"?>
+<w:endnotes xmlns:wpc="http://schemas.microsoft.com/office/word/2010/wordprocessingCanvas" xmlns:cx="http://schemas.microsoft.com/office/drawing/2014/chartex" xmlns:cx1="http://schemas.microsoft.com/office/drawing/2015/9/8/chartex" xmlns:cx2="http://schemas.microsoft.com/office/drawing/2015/10/21/chartex" xmlns:mc="http://schemas.openxmlformats.org/markup-compatibility/2006" xmlns:o="urn:schemas-microsoft-com:office:office" xmlns:r="http://schemas.openxmlformats.org/officeDocument/2006/relationships" xmlns:m="http://schemas.openxmlformats.org/officeDocument/2006/math" xmlns:v="urn:schemas-microsoft-com:vml" xmlns:wp14="http://schemas.microsoft.com/office/word/2010/wordprocessingDrawing" xmlns:wp="http://schemas.openxmlformats.org/drawingml/2006/wordprocessingDrawing" xmlns:w10="urn:schemas-microsoft-com:office:word" xmlns:w="http://schemas.openxmlformats.org/wordprocessingml/2006/main" xmlns:w14="http://schemas.microsoft.com/office/word/2010/wordml" xmlns:w15="http://schemas.microsoft.com/office/word/2012/wordml" xmlns:w16se="http://schemas.microsoft.com/office/word/2015/wordml/symex" xmlns:wpg="http://schemas.microsoft.com/office/word/2010/wordprocessingGroup" xmlns:wpi="http://schemas.microsoft.com/office/word/2010/wordprocessingInk" xmlns:wne="http://schemas.microsoft.com/office/word/2006/wordml" xmlns:wps="http://schemas.microsoft.com/office/word/2010/wordprocessingShape" mc:Ignorable="w14 w15 w16se wp14">
+  <w:endnote w:type="separator" w:id="-1">
+    <w:p>
+      <w:pPr>
+        <w:spacing w:after="0" w:line="240" w:lineRule="auto"/>
+      </w:pPr>
+      <w:r>
+        <w:separator/>
+      </w:r>
+    </w:p>
+  </w:endnote>
+  <w:endnote w:type="continuationSeparator" w:id="0">
+    <w:p>
+      <w:pPr>
+        <w:spacing w:after="0" w:line="240" w:lineRule="auto"/>
+      </w:pPr>
+      <w:r>
+        <w:continuationSeparator/>
+      </w:r>
+    </w:p>
+  </w:endnote>
+</w:endnotes>
+</file>
+
+<file path=word/footer1.xml><?xml version="1.0" encoding="utf-8"?>
+<w:ftr xmlns:wpc="http://schemas.microsoft.com/office/word/2010/wordprocessingCanvas" xmlns:cx="http://schemas.microsoft.com/office/drawing/2014/chartex" xmlns:cx1="http://schemas.microsoft.com/office/drawing/2015/9/8/chartex" xmlns:cx2="http://schemas.microsoft.com/office/drawing/2015/10/21/chartex" xmlns:mc="http://schemas.openxmlformats.org/markup-compatibility/2006" xmlns:o="urn:schemas-microsoft-com:office:office" xmlns:r="http://schemas.openxmlformats.org/officeDocument/2006/relationships" xmlns:m="http://schemas.openxmlformats.org/officeDocument/2006/math" xmlns:v="urn:schemas-microsoft-com:vml" xmlns:wp14="http://schemas.microsoft.com/office/word/2010/wordprocessingDrawing" xmlns:wp="http://schemas.openxmlformats.org/drawingml/2006/wordprocessingDrawing" xmlns:w10="urn:schemas-microsoft-com:office:word" xmlns:w="http://schemas.openxmlformats.org/wordprocessingml/2006/main" xmlns:w14="http://schemas.microsoft.com/office/word/2010/wordml" xmlns:w15="http://schemas.microsoft.com/office/word/2012/wordml" xmlns:w16se="http://schemas.microsoft.com/office/word/2015/wordml/symex" xmlns:wpg="http://schemas.microsoft.com/office/word/2010/wordprocessingGroup" xmlns:wpi="http://schemas.microsoft.com/office/word/2010/wordprocessingInk" xmlns:wne="http://schemas.microsoft.com/office/word/2006/wordml" xmlns:wps="http://schemas.microsoft.com/office/word/2010/wordprocessingShape" mc:Ignorable="w14 w15 w16se wp14">
+  <w:sdt>
+    <w:sdtPr>
+      <w:rPr>
+        <w:rFonts w:ascii="Adobe Gothic Std B" w:eastAsia="Adobe Gothic Std B" w:hAnsi="Adobe Gothic Std B"/>
+      </w:rPr>
+      <w:id w:val="-443158707"/>
+      <w:docPartObj>
+        <w:docPartGallery w:val="Page Numbers (Bottom of Page)"/>
+        <w:docPartUnique/>
+      </w:docPartObj>
+    </w:sdtPr>
+    <w:sdtEndPr>
+      <w:rPr>
+        <w:noProof/>
+      </w:rPr>
+    </w:sdtEndPr>
+    <w:sdtContent>
+      <w:p>
+        <w:pPr>
+          <w:pStyle w:val="Footer"/>
+          <w:jc w:val="right"/>
+          <w:rPr>
+            <w:rFonts w:ascii="Adobe Gothic Std B" w:eastAsia="Adobe Gothic Std B" w:hAnsi="Adobe Gothic Std B"/>
+          </w:rPr>
+        </w:pPr>
+        <w:r>
+          <w:rPr>
+            <w:rFonts w:ascii="Adobe Gothic Std B" w:eastAsia="Adobe Gothic Std B" w:hAnsi="Adobe Gothic Std B"/>
+          </w:rPr>
+          <w:fldChar w:fldCharType="begin"/>
+        </w:r>
+        <w:r>
+          <w:rPr>
+            <w:rFonts w:ascii="Adobe Gothic Std B" w:eastAsia="Adobe Gothic Std B" w:hAnsi="Adobe Gothic Std B"/>
+          </w:rPr>
+          <w:instrText xml:space="preserve"> PAGE   \* MERGEFORMAT </w:instrText>
+        </w:r>
+        <w:r>
+          <w:rPr>
+            <w:rFonts w:ascii="Adobe Gothic Std B" w:eastAsia="Adobe Gothic Std B" w:hAnsi="Adobe Gothic Std B"/>
+          </w:rPr>
+          <w:fldChar w:fldCharType="separate"/>
+        </w:r>
+        <w:r>
+          <w:rPr>
+            <w:rFonts w:ascii="Adobe Gothic Std B" w:eastAsia="Adobe Gothic Std B" w:hAnsi="Adobe Gothic Std B"/>
+            <w:noProof/>
+          </w:rPr>
+          <w:t>19</w:t>
+        </w:r>
+        <w:r>
+          <w:rPr>
+            <w:rFonts w:ascii="Adobe Gothic Std B" w:eastAsia="Adobe Gothic Std B" w:hAnsi="Adobe Gothic Std B"/>
+            <w:noProof/>
+          </w:rPr>
+          <w:fldChar w:fldCharType="end"/>
+        </w:r>
+      </w:p>
+    </w:sdtContent>
+  </w:sdt>
+  <w:p>
+    <w:pPr>
+      <w:pStyle w:val="Footer"/>
+    </w:pPr>
+  </w:p>
+</w:ftr>
+</file>
+
+<file path=word/footnotes.xml><?xml version="1.0" encoding="utf-8"?>
+<w:footnotes xmlns:wpc="http://schemas.microsoft.com/office/word/2010/wordprocessingCanvas" xmlns:cx="http://schemas.microsoft.com/office/drawing/2014/chartex" xmlns:cx1="http://schemas.microsoft.com/office/drawing/2015/9/8/chartex" xmlns:cx2="http://schemas.microsoft.com/office/drawing/2015/10/21/chartex" xmlns:mc="http://schemas.openxmlformats.org/markup-compatibility/2006" xmlns:o="urn:schemas-microsoft-com:office:office" xmlns:r="http://schemas.openxmlformats.org/officeDocument/2006/relationships" xmlns:m="http://schemas.openxmlformats.org/officeDocument/2006/math" xmlns:v="urn:schemas-microsoft-com:vml" xmlns:wp14="http://schemas.microsoft.com/office/word/2010/wordprocessingDrawing" xmlns:wp="http://schemas.openxmlformats.org/drawingml/2006/wordprocessingDrawing" xmlns:w10="urn:schemas-microsoft-com:office:word" xmlns:w="http://schemas.openxmlformats.org/wordprocessingml/2006/main" xmlns:w14="http://schemas.microsoft.com/office/word/2010/wordml" xmlns:w15="http://schemas.microsoft.com/office/word/2012/wordml" xmlns:w16se="http://schemas.microsoft.com/office/word/2015/wordml/symex" xmlns:wpg="http://schemas.microsoft.com/office/word/2010/wordprocessingGroup" xmlns:wpi="http://schemas.microsoft.com/office/word/2010/wordprocessingInk" xmlns:wne="http://schemas.microsoft.com/office/word/2006/wordml" xmlns:wps="http://schemas.microsoft.com/office/word/2010/wordprocessingShape" mc:Ignorable="w14 w15 w16se wp14">
+  <w:footnote w:type="separator" w:id="-1">
+    <w:p>
+      <w:pPr>
+        <w:spacing w:after="0" w:line="240" w:lineRule="auto"/>
+      </w:pPr>
+      <w:r>
+        <w:separator/>
+      </w:r>
+    </w:p>
+  </w:footnote>
+  <w:footnote w:type="continuationSeparator" w:id="0">
+    <w:p>
+      <w:pPr>
+        <w:spacing w:after="0" w:line="240" w:lineRule="auto"/>
+      </w:pPr>
+      <w:r>
+        <w:continuationSeparator/>
+      </w:r>
+    </w:p>
+  </w:footnote>
+</w:footnotes>
 </file>
 
 <file path=word/numbering.xml><?xml version="1.0" encoding="utf-8"?>
@@ -10131,7 +10371,6 @@
     <w:name w:val="Normal (Web)"/>
     <w:basedOn w:val="Normal"/>
     <w:uiPriority w:val="99"/>
-    <w:semiHidden/>
     <w:unhideWhenUsed/>
     <w:rsid w:val="00FD51AD"/>
     <w:pPr>
@@ -10556,6 +10795,50 @@
         <w:shd w:val="clear" w:color="auto" w:fill="CCCCCC" w:themeFill="text1" w:themeFillTint="33"/>
       </w:tcPr>
     </w:tblStylePr>
+  </w:style>
+  <w:style w:type="paragraph" w:styleId="Header">
+    <w:name w:val="header"/>
+    <w:basedOn w:val="Normal"/>
+    <w:link w:val="HeaderChar"/>
+    <w:uiPriority w:val="99"/>
+    <w:unhideWhenUsed/>
+    <w:rsid w:val="00A3791C"/>
+    <w:pPr>
+      <w:tabs>
+        <w:tab w:val="center" w:pos="4680"/>
+        <w:tab w:val="right" w:pos="9360"/>
+      </w:tabs>
+      <w:spacing w:after="0" w:line="240" w:lineRule="auto"/>
+    </w:pPr>
+  </w:style>
+  <w:style w:type="character" w:customStyle="1" w:styleId="HeaderChar">
+    <w:name w:val="Header Char"/>
+    <w:basedOn w:val="DefaultParagraphFont"/>
+    <w:link w:val="Header"/>
+    <w:uiPriority w:val="99"/>
+    <w:rsid w:val="00A3791C"/>
+  </w:style>
+  <w:style w:type="paragraph" w:styleId="Footer">
+    <w:name w:val="footer"/>
+    <w:basedOn w:val="Normal"/>
+    <w:link w:val="FooterChar"/>
+    <w:uiPriority w:val="99"/>
+    <w:unhideWhenUsed/>
+    <w:rsid w:val="00A3791C"/>
+    <w:pPr>
+      <w:tabs>
+        <w:tab w:val="center" w:pos="4680"/>
+        <w:tab w:val="right" w:pos="9360"/>
+      </w:tabs>
+      <w:spacing w:after="0" w:line="240" w:lineRule="auto"/>
+    </w:pPr>
+  </w:style>
+  <w:style w:type="character" w:customStyle="1" w:styleId="FooterChar">
+    <w:name w:val="Footer Char"/>
+    <w:basedOn w:val="DefaultParagraphFont"/>
+    <w:link w:val="Footer"/>
+    <w:uiPriority w:val="99"/>
+    <w:rsid w:val="00A3791C"/>
   </w:style>
 </w:styles>
 </file>
@@ -10860,7 +11143,7 @@
 </file>
 
 <file path=customXml/itemProps1.xml><?xml version="1.0" encoding="utf-8"?>
-<ds:datastoreItem xmlns:ds="http://schemas.openxmlformats.org/officeDocument/2006/customXml" ds:itemID="{B5AA72A0-36A3-44F1-B1AC-49D94A2570DC}">
+<ds:datastoreItem xmlns:ds="http://schemas.openxmlformats.org/officeDocument/2006/customXml" ds:itemID="{B42B663B-4861-4CAD-8A18-C4BCF4137C91}">
   <ds:schemaRefs>
     <ds:schemaRef ds:uri="http://schemas.openxmlformats.org/officeDocument/2006/bibliography"/>
   </ds:schemaRefs>

</xml_diff>

<commit_message>
Update user guide to reflect the FAQ more accurately
</commit_message>
<xml_diff>
--- a/docs/doc_pdf_version/userguide.docx
+++ b/docs/doc_pdf_version/userguide.docx
@@ -106,7 +106,7 @@
           <w:szCs w:val="24"/>
           <w:lang w:val="en-GB"/>
         </w:rPr>
-        <w:t>4</w:t>
+        <w:t>3</w:t>
       </w:r>
     </w:p>
     <w:p>
@@ -199,7 +199,7 @@
           <w:szCs w:val="24"/>
           <w:lang w:val="en-GB"/>
         </w:rPr>
-        <w:t>6</w:t>
+        <w:t>4</w:t>
       </w:r>
     </w:p>
     <w:p>
@@ -4245,7 +4245,47 @@
                 <w:sz w:val="22"/>
                 <w:szCs w:val="22"/>
               </w:rPr>
-              <w:t xml:space="preserve"> case sensitive. e.g “lecture” will match “LecTure”</w:t>
+              <w:t xml:space="preserve"> case sensitive. </w:t>
+            </w:r>
+            <w:proofErr w:type="spellStart"/>
+            <w:r>
+              <w:rPr>
+                <w:rFonts w:ascii="Adobe Gothic Std B" w:eastAsia="Adobe Gothic Std B" w:hAnsi="Adobe Gothic Std B" w:cs="Arial"/>
+                <w:color w:val="000000"/>
+                <w:sz w:val="22"/>
+                <w:szCs w:val="22"/>
+              </w:rPr>
+              <w:t>e.g</w:t>
+            </w:r>
+            <w:proofErr w:type="spellEnd"/>
+            <w:r>
+              <w:rPr>
+                <w:rFonts w:ascii="Adobe Gothic Std B" w:eastAsia="Adobe Gothic Std B" w:hAnsi="Adobe Gothic Std B" w:cs="Arial"/>
+                <w:color w:val="000000"/>
+                <w:sz w:val="22"/>
+                <w:szCs w:val="22"/>
+              </w:rPr>
+              <w:t xml:space="preserve"> “lecture” will match “</w:t>
+            </w:r>
+            <w:proofErr w:type="spellStart"/>
+            <w:r>
+              <w:rPr>
+                <w:rFonts w:ascii="Adobe Gothic Std B" w:eastAsia="Adobe Gothic Std B" w:hAnsi="Adobe Gothic Std B" w:cs="Arial"/>
+                <w:color w:val="000000"/>
+                <w:sz w:val="22"/>
+                <w:szCs w:val="22"/>
+              </w:rPr>
+              <w:t>LecTure</w:t>
+            </w:r>
+            <w:proofErr w:type="spellEnd"/>
+            <w:r>
+              <w:rPr>
+                <w:rFonts w:ascii="Adobe Gothic Std B" w:eastAsia="Adobe Gothic Std B" w:hAnsi="Adobe Gothic Std B" w:cs="Arial"/>
+                <w:color w:val="000000"/>
+                <w:sz w:val="22"/>
+                <w:szCs w:val="22"/>
+              </w:rPr>
+              <w:t>”</w:t>
             </w:r>
           </w:p>
           <w:p>
@@ -4285,6 +4325,7 @@
               </w:rPr>
               <w:t>All data in the Do-</w:t>
             </w:r>
+            <w:proofErr w:type="spellStart"/>
             <w:r>
               <w:rPr>
                 <w:rFonts w:ascii="Adobe Gothic Std B" w:eastAsia="Adobe Gothic Std B" w:hAnsi="Adobe Gothic Std B" w:cs="Arial"/>
@@ -4303,7 +4344,17 @@
                 <w:sz w:val="22"/>
                 <w:szCs w:val="22"/>
               </w:rPr>
-              <w:t>List matching at least one keyword will be returned (i.e. OR search). e.g. “lecture” will match “have lecture”</w:t>
+              <w:t>List</w:t>
+            </w:r>
+            <w:proofErr w:type="spellEnd"/>
+            <w:r>
+              <w:rPr>
+                <w:rFonts w:ascii="Adobe Gothic Std B" w:eastAsia="Adobe Gothic Std B" w:hAnsi="Adobe Gothic Std B" w:cs="Arial"/>
+                <w:color w:val="000000"/>
+                <w:sz w:val="22"/>
+                <w:szCs w:val="22"/>
+              </w:rPr>
+              <w:t xml:space="preserve"> matching at least one keyword will be returned (i.e. OR search). e.g. “lecture” will match “have lecture”</w:t>
             </w:r>
           </w:p>
         </w:tc>
@@ -4630,7 +4681,27 @@
           <w:sz w:val="22"/>
           <w:szCs w:val="22"/>
         </w:rPr>
-        <w:t>You just heard from Jason that he had a headache and the drinking is canceled. What a pity! You don’t need to keep track of the task and want to remove it. You can simply type this command</w:t>
+        <w:t xml:space="preserve">You just heard from Jason that he had a headache and the drinking is </w:t>
+      </w:r>
+      <w:proofErr w:type="spellStart"/>
+      <w:r>
+        <w:rPr>
+          <w:rFonts w:ascii="Adobe Gothic Std B" w:eastAsia="Adobe Gothic Std B" w:hAnsi="Adobe Gothic Std B" w:cs="Arial"/>
+          <w:color w:val="000000"/>
+          <w:sz w:val="22"/>
+          <w:szCs w:val="22"/>
+        </w:rPr>
+        <w:t>canceled</w:t>
+      </w:r>
+      <w:proofErr w:type="spellEnd"/>
+      <w:r>
+        <w:rPr>
+          <w:rFonts w:ascii="Adobe Gothic Std B" w:eastAsia="Adobe Gothic Std B" w:hAnsi="Adobe Gothic Std B" w:cs="Arial"/>
+          <w:color w:val="000000"/>
+          <w:sz w:val="22"/>
+          <w:szCs w:val="22"/>
+        </w:rPr>
+        <w:t>. What a pity! You don’t need to keep track of the task and want to remove it. You can simply type this command</w:t>
       </w:r>
     </w:p>
     <w:p>
@@ -5887,7 +5958,36 @@
           <w:rFonts w:ascii="Adobe Gothic Std B" w:eastAsia="Adobe Gothic Std B" w:hAnsi="Adobe Gothic Std B" w:cs="Segoe UI"/>
           <w:color w:val="333333"/>
         </w:rPr>
-        <w:t>: Install the app in the other computer and overwrite the empty data file it creates with the file that contains the data of your previous Address Book folder.</w:t>
+        <w:t xml:space="preserve">: Install the app in the other computer and overwrite the empty data file it creates with the file that contains the data of your previous </w:t>
+      </w:r>
+      <w:r>
+        <w:rPr>
+          <w:rFonts w:ascii="Adobe Gothic Std B" w:eastAsia="Adobe Gothic Std B" w:hAnsi="Adobe Gothic Std B" w:cs="Segoe UI"/>
+          <w:color w:val="333333"/>
+        </w:rPr>
+        <w:t>Do-</w:t>
+      </w:r>
+      <w:r>
+        <w:rPr>
+          <w:rFonts w:ascii="Adobe Gothic Std B" w:eastAsia="Adobe Gothic Std B" w:hAnsi="Adobe Gothic Std B" w:cs="Segoe UI"/>
+          <w:i/>
+          <w:color w:val="333333"/>
+        </w:rPr>
+        <w:t xml:space="preserve">er </w:t>
+      </w:r>
+      <w:r>
+        <w:rPr>
+          <w:rFonts w:ascii="Adobe Gothic Std B" w:eastAsia="Adobe Gothic Std B" w:hAnsi="Adobe Gothic Std B" w:cs="Segoe UI"/>
+          <w:color w:val="333333"/>
+        </w:rPr>
+        <w:t>List</w:t>
+      </w:r>
+      <w:r>
+        <w:rPr>
+          <w:rFonts w:ascii="Adobe Gothic Std B" w:eastAsia="Adobe Gothic Std B" w:hAnsi="Adobe Gothic Std B" w:cs="Segoe UI"/>
+          <w:color w:val="333333"/>
+        </w:rPr>
+        <w:t xml:space="preserve"> folder.</w:t>
       </w:r>
     </w:p>
     <w:p>
@@ -5927,22 +6027,20 @@
           <w:rFonts w:ascii="Adobe Gothic Std B" w:eastAsia="Adobe Gothic Std B" w:hAnsi="Adobe Gothic Std B" w:cs="Segoe UI"/>
           <w:color w:val="333333"/>
         </w:rPr>
-        <w:t xml:space="preserve">: </w:t>
+        <w:t>:</w:t>
+      </w:r>
+      <w:r>
+        <w:t xml:space="preserve"> </w:t>
       </w:r>
       <w:r>
         <w:rPr>
           <w:rFonts w:ascii="Adobe Gothic Std B" w:eastAsia="Adobe Gothic Std B" w:hAnsi="Adobe Gothic Std B" w:cs="Segoe UI"/>
           <w:color w:val="333333"/>
         </w:rPr>
-        <w:t xml:space="preserve">How do I </w:t>
-      </w:r>
-      <w:r>
-        <w:rPr>
-          <w:rFonts w:ascii="Adobe Gothic Std B" w:eastAsia="Adobe Gothic Std B" w:hAnsi="Adobe Gothic Std B" w:cs="Segoe UI"/>
-          <w:color w:val="333333"/>
-        </w:rPr>
-        <w:t>save my schedule after editing it?</w:t>
-      </w:r>
+        <w:t>Where is the save button for me to save my schedule in this program?</w:t>
+      </w:r>
+      <w:bookmarkStart w:id="0" w:name="_GoBack"/>
+      <w:bookmarkEnd w:id="0"/>
       <w:r>
         <w:rPr>
           <w:rFonts w:ascii="Adobe Gothic Std B" w:eastAsia="Adobe Gothic Std B" w:hAnsi="Adobe Gothic Std B" w:cs="Segoe UI"/>
@@ -5969,10 +6067,177 @@
           <w:sz w:val="22"/>
           <w:szCs w:val="22"/>
         </w:rPr>
-        <w:t>: Install the app in the other computer and overwrite the empty data file it creates with the file that contains the data of your previous Address Book folder.</w:t>
-      </w:r>
-      <w:bookmarkStart w:id="0" w:name="_GoBack"/>
-      <w:bookmarkEnd w:id="0"/>
+        <w:t>:</w:t>
+      </w:r>
+      <w:r>
+        <w:t xml:space="preserve"> </w:t>
+      </w:r>
+      <w:r>
+        <w:rPr>
+          <w:rFonts w:ascii="Adobe Gothic Std B" w:eastAsia="Adobe Gothic Std B" w:hAnsi="Adobe Gothic Std B" w:cs="Segoe UI"/>
+          <w:color w:val="333333"/>
+          <w:sz w:val="22"/>
+          <w:szCs w:val="22"/>
+        </w:rPr>
+        <w:t>Your data are saved in the hard disk automatically after any command that chan</w:t>
+      </w:r>
+      <w:r>
+        <w:rPr>
+          <w:rFonts w:ascii="Adobe Gothic Std B" w:eastAsia="Adobe Gothic Std B" w:hAnsi="Adobe Gothic Std B" w:cs="Segoe UI"/>
+          <w:color w:val="333333"/>
+          <w:sz w:val="22"/>
+          <w:szCs w:val="22"/>
+        </w:rPr>
+        <w:t xml:space="preserve">ges the data as aforementioned </w:t>
+      </w:r>
+      <w:r>
+        <w:rPr>
+          <w:rFonts w:ascii="Adobe Gothic Std B" w:eastAsia="Adobe Gothic Std B" w:hAnsi="Adobe Gothic Std B" w:cs="Segoe UI"/>
+          <w:color w:val="333333"/>
+          <w:sz w:val="22"/>
+          <w:szCs w:val="22"/>
+        </w:rPr>
+        <w:t>in the guide. There is no need for you to save it manually.</w:t>
+      </w:r>
+    </w:p>
+    <w:p>
+      <w:pPr>
+        <w:pStyle w:val="NormalWeb"/>
+        <w:spacing w:before="0" w:beforeAutospacing="0" w:after="240" w:afterAutospacing="0"/>
+        <w:rPr>
+          <w:rFonts w:ascii="Adobe Gothic Std B" w:eastAsia="Adobe Gothic Std B" w:hAnsi="Adobe Gothic Std B" w:cs="Segoe UI"/>
+          <w:color w:val="333333"/>
+        </w:rPr>
+      </w:pPr>
+    </w:p>
+    <w:p>
+      <w:pPr>
+        <w:pStyle w:val="NormalWeb"/>
+        <w:spacing w:before="0" w:beforeAutospacing="0" w:after="240" w:afterAutospacing="0"/>
+        <w:rPr>
+          <w:rFonts w:ascii="Adobe Gothic Std B" w:eastAsia="Adobe Gothic Std B" w:hAnsi="Adobe Gothic Std B" w:cs="Segoe UI"/>
+          <w:color w:val="333333"/>
+          <w:sz w:val="22"/>
+          <w:szCs w:val="22"/>
+        </w:rPr>
+      </w:pPr>
+      <w:r>
+        <w:rPr>
+          <w:rStyle w:val="Strong"/>
+          <w:rFonts w:ascii="Adobe Gothic Std B" w:eastAsia="Adobe Gothic Std B" w:hAnsi="Adobe Gothic Std B" w:cs="Segoe UI"/>
+          <w:color w:val="333333"/>
+        </w:rPr>
+        <w:t>Q</w:t>
+      </w:r>
+      <w:r>
+        <w:rPr>
+          <w:rFonts w:ascii="Adobe Gothic Std B" w:eastAsia="Adobe Gothic Std B" w:hAnsi="Adobe Gothic Std B" w:cs="Segoe UI"/>
+          <w:color w:val="333333"/>
+        </w:rPr>
+        <w:t xml:space="preserve">: </w:t>
+      </w:r>
+      <w:r>
+        <w:rPr>
+          <w:rFonts w:ascii="Adobe Gothic Std B" w:eastAsia="Adobe Gothic Std B" w:hAnsi="Adobe Gothic Std B" w:cs="Segoe UI"/>
+          <w:color w:val="333333"/>
+        </w:rPr>
+        <w:t xml:space="preserve">Running </w:t>
+      </w:r>
+      <w:r>
+        <w:rPr>
+          <w:rFonts w:ascii="Adobe Gothic Std B" w:eastAsia="Adobe Gothic Std B" w:hAnsi="Adobe Gothic Std B" w:cs="Arial"/>
+          <w:color w:val="000000"/>
+        </w:rPr>
+        <w:t>"</w:t>
+      </w:r>
+      <w:r>
+        <w:rPr>
+          <w:rFonts w:ascii="Adobe Gothic Std B" w:eastAsia="Adobe Gothic Std B" w:hAnsi="Adobe Gothic Std B" w:cs="Segoe UI"/>
+          <w:color w:val="333333"/>
+        </w:rPr>
+        <w:t>doerlist.jar</w:t>
+      </w:r>
+      <w:r>
+        <w:rPr>
+          <w:rFonts w:ascii="Adobe Gothic Std B" w:eastAsia="Adobe Gothic Std B" w:hAnsi="Adobe Gothic Std B" w:cs="Arial"/>
+          <w:color w:val="000000"/>
+        </w:rPr>
+        <w:t>"</w:t>
+      </w:r>
+      <w:r>
+        <w:rPr>
+          <w:rFonts w:ascii="Adobe Gothic Std B" w:eastAsia="Adobe Gothic Std B" w:hAnsi="Adobe Gothic Std B" w:cs="Arial"/>
+          <w:color w:val="000000"/>
+        </w:rPr>
+        <w:t xml:space="preserve"> g</w:t>
+      </w:r>
+      <w:r>
+        <w:rPr>
+          <w:rFonts w:ascii="Adobe Gothic Std B" w:eastAsia="Adobe Gothic Std B" w:hAnsi="Adobe Gothic Std B" w:cs="Arial"/>
+          <w:color w:val="000000"/>
+        </w:rPr>
+        <w:t>ives and error or does not seem to work.</w:t>
+      </w:r>
+      <w:r>
+        <w:rPr>
+          <w:rFonts w:ascii="Adobe Gothic Std B" w:eastAsia="Adobe Gothic Std B" w:hAnsi="Adobe Gothic Std B" w:cs="Segoe UI"/>
+          <w:color w:val="333333"/>
+          <w:sz w:val="22"/>
+          <w:szCs w:val="22"/>
+        </w:rPr>
+        <w:br/>
+      </w:r>
+      <w:r>
+        <w:rPr>
+          <w:rStyle w:val="Strong"/>
+          <w:rFonts w:ascii="Adobe Gothic Std B" w:eastAsia="Adobe Gothic Std B" w:hAnsi="Adobe Gothic Std B" w:cs="Segoe UI"/>
+          <w:color w:val="333333"/>
+          <w:sz w:val="22"/>
+          <w:szCs w:val="22"/>
+        </w:rPr>
+        <w:t>A</w:t>
+      </w:r>
+      <w:r>
+        <w:rPr>
+          <w:rFonts w:ascii="Adobe Gothic Std B" w:eastAsia="Adobe Gothic Std B" w:hAnsi="Adobe Gothic Std B" w:cs="Segoe UI"/>
+          <w:color w:val="333333"/>
+          <w:sz w:val="22"/>
+          <w:szCs w:val="22"/>
+        </w:rPr>
+        <w:t xml:space="preserve">: </w:t>
+      </w:r>
+      <w:r>
+        <w:rPr>
+          <w:rFonts w:ascii="Adobe Gothic Std B" w:eastAsia="Adobe Gothic Std B" w:hAnsi="Adobe Gothic Std B" w:cs="Segoe UI"/>
+          <w:color w:val="333333"/>
+          <w:sz w:val="22"/>
+          <w:szCs w:val="22"/>
+        </w:rPr>
+        <w:t xml:space="preserve">You will need to install the latest version of Java. Refer to the installation guide </w:t>
+      </w:r>
+      <w:hyperlink r:id="rId22" w:history="1">
+        <w:r>
+          <w:rPr>
+            <w:rStyle w:val="Hyperlink"/>
+            <w:rFonts w:ascii="Adobe Gothic Std B" w:eastAsia="Adobe Gothic Std B" w:hAnsi="Adobe Gothic Std B" w:cs="Segoe UI"/>
+            <w:sz w:val="22"/>
+            <w:szCs w:val="22"/>
+          </w:rPr>
+          <w:t>here.</w:t>
+        </w:r>
+      </w:hyperlink>
+    </w:p>
+    <w:p>
+      <w:pPr>
+        <w:pStyle w:val="NormalWeb"/>
+        <w:spacing w:before="0" w:beforeAutospacing="0" w:after="240" w:afterAutospacing="0"/>
+        <w:rPr>
+          <w:rFonts w:ascii="Adobe Gothic Std B" w:eastAsia="Adobe Gothic Std B" w:hAnsi="Adobe Gothic Std B" w:cs="Segoe UI"/>
+          <w:color w:val="333333"/>
+          <w:sz w:val="22"/>
+          <w:szCs w:val="22"/>
+        </w:rPr>
+      </w:pPr>
     </w:p>
     <w:p>
       <w:pPr>
@@ -7014,7 +7279,7 @@
       </w:pPr>
     </w:p>
     <w:sectPr>
-      <w:footerReference w:type="default" r:id="rId22"/>
+      <w:footerReference w:type="default" r:id="rId23"/>
       <w:pgSz w:w="11906" w:h="16838"/>
       <w:pgMar w:top="1440" w:right="1440" w:bottom="1440" w:left="1440" w:header="708" w:footer="708" w:gutter="0"/>
       <w:cols w:space="708"/>
@@ -7099,7 +7364,7 @@
             <w:rFonts w:ascii="Adobe Gothic Std B" w:eastAsia="Adobe Gothic Std B" w:hAnsi="Adobe Gothic Std B"/>
             <w:noProof/>
           </w:rPr>
-          <w:t>19</w:t>
+          <w:t>21</w:t>
         </w:r>
         <w:r>
           <w:rPr>
@@ -10329,7 +10594,6 @@
     <w:name w:val="Hyperlink"/>
     <w:basedOn w:val="DefaultParagraphFont"/>
     <w:uiPriority w:val="99"/>
-    <w:semiHidden/>
     <w:unhideWhenUsed/>
     <w:rsid w:val="00D10581"/>
     <w:rPr>
@@ -11143,7 +11407,7 @@
 </file>
 
 <file path=customXml/itemProps1.xml><?xml version="1.0" encoding="utf-8"?>
-<ds:datastoreItem xmlns:ds="http://schemas.openxmlformats.org/officeDocument/2006/customXml" ds:itemID="{B42B663B-4861-4CAD-8A18-C4BCF4137C91}">
+<ds:datastoreItem xmlns:ds="http://schemas.openxmlformats.org/officeDocument/2006/customXml" ds:itemID="{FD33BEA3-BE66-4A02-B90C-ED205166CC73}">
   <ds:schemaRefs>
     <ds:schemaRef ds:uri="http://schemas.openxmlformats.org/officeDocument/2006/bibliography"/>
   </ds:schemaRefs>

</xml_diff>

<commit_message>
Change some labels and names
</commit_message>
<xml_diff>
--- a/docs/doc_pdf_version/userguide.docx
+++ b/docs/doc_pdf_version/userguide.docx
@@ -1822,16 +1822,6 @@
           <w:rFonts w:ascii="Adobe Gothic Std B" w:eastAsia="Adobe Gothic Std B" w:hAnsi="Adobe Gothic Std B"/>
         </w:rPr>
       </w:pPr>
-    </w:p>
-    <w:p>
-      <w:pPr>
-        <w:pStyle w:val="NormalWeb"/>
-        <w:spacing w:before="60" w:beforeAutospacing="0" w:after="200" w:afterAutospacing="0"/>
-        <w:jc w:val="both"/>
-        <w:rPr>
-          <w:rFonts w:ascii="Adobe Gothic Std B" w:eastAsia="Adobe Gothic Std B" w:hAnsi="Adobe Gothic Std B"/>
-        </w:rPr>
-      </w:pPr>
       <w:r>
         <w:rPr>
           <w:rFonts w:ascii="Adobe Gothic Std B" w:eastAsia="Adobe Gothic Std B" w:hAnsi="Adobe Gothic Std B" w:cs="Arial"/>
@@ -1860,7 +1850,17 @@
           <w:szCs w:val="22"/>
           <w:shd w:val="clear" w:color="auto" w:fill="FFFFFF"/>
         </w:rPr>
-        <w:t xml:space="preserve"> box and press ENTER to execute it. The results will shortly appear.</w:t>
+        <w:t xml:space="preserve"> box and press ENTER to execute it. </w:t>
+      </w:r>
+      <w:r>
+        <w:rPr>
+          <w:rFonts w:ascii="Adobe Gothic Std B" w:eastAsia="Adobe Gothic Std B" w:hAnsi="Adobe Gothic Std B" w:cs="Arial"/>
+          <w:color w:val="000000"/>
+          <w:sz w:val="22"/>
+          <w:szCs w:val="22"/>
+          <w:shd w:val="clear" w:color="auto" w:fill="FFFFFF"/>
+        </w:rPr>
+        <w:t>The results will then appear in the task panel.</w:t>
       </w:r>
     </w:p>
     <w:p>
@@ -1955,8 +1955,17 @@
           <w:rFonts w:ascii="Adobe Gothic Std B" w:eastAsia="Adobe Gothic Std B" w:hAnsi="Adobe Gothic Std B" w:cs="Arial"/>
           <w:color w:val="000000"/>
         </w:rPr>
-        <w:t>1.2 Your friendly guide</w:t>
-      </w:r>
+        <w:t xml:space="preserve">1.2 Your </w:t>
+      </w:r>
+      <w:r>
+        <w:rPr>
+          <w:rFonts w:ascii="Adobe Gothic Std B" w:eastAsia="Adobe Gothic Std B" w:hAnsi="Adobe Gothic Std B" w:cs="Arial"/>
+          <w:color w:val="000000"/>
+        </w:rPr>
+        <w:t>Friendly Guide</w:t>
+      </w:r>
+      <w:bookmarkStart w:id="0" w:name="_GoBack"/>
+      <w:bookmarkEnd w:id="0"/>
     </w:p>
     <w:p>
       <w:pPr>
@@ -2195,6 +2204,96 @@
           <w:szCs w:val="22"/>
         </w:rPr>
       </w:pPr>
+      <w:r>
+        <w:rPr>
+          <w:rFonts w:ascii="Adobe Gothic Std B" w:eastAsia="Adobe Gothic Std B" w:hAnsi="Adobe Gothic Std B" w:cs="Arial"/>
+          <w:color w:val="000000"/>
+          <w:sz w:val="22"/>
+          <w:szCs w:val="22"/>
+        </w:rPr>
+        <w:t>Moreover, if you just forget how to use one specific command</w:t>
+      </w:r>
+      <w:r>
+        <w:rPr>
+          <w:rFonts w:ascii="Adobe Gothic Std B" w:eastAsia="Adobe Gothic Std B" w:hAnsi="Adobe Gothic Std B" w:cs="Arial"/>
+          <w:color w:val="000000"/>
+          <w:sz w:val="22"/>
+          <w:szCs w:val="22"/>
+        </w:rPr>
+        <w:t xml:space="preserve">, you can simply place the specific command after the </w:t>
+      </w:r>
+      <w:r>
+        <w:rPr>
+          <w:rFonts w:ascii="Adobe Gothic Std B" w:eastAsia="Adobe Gothic Std B" w:hAnsi="Adobe Gothic Std B" w:cs="Arial"/>
+          <w:color w:val="000000"/>
+          <w:sz w:val="22"/>
+          <w:szCs w:val="22"/>
+        </w:rPr>
+        <w:t>"</w:t>
+      </w:r>
+      <w:r>
+        <w:rPr>
+          <w:rFonts w:ascii="Adobe Gothic Std B" w:eastAsia="Adobe Gothic Std B" w:hAnsi="Adobe Gothic Std B" w:cs="Arial"/>
+          <w:color w:val="000000"/>
+          <w:sz w:val="22"/>
+          <w:szCs w:val="22"/>
+        </w:rPr>
+        <w:t>help</w:t>
+      </w:r>
+      <w:r>
+        <w:rPr>
+          <w:rFonts w:ascii="Adobe Gothic Std B" w:eastAsia="Adobe Gothic Std B" w:hAnsi="Adobe Gothic Std B" w:cs="Arial"/>
+          <w:color w:val="000000"/>
+          <w:sz w:val="22"/>
+          <w:szCs w:val="22"/>
+        </w:rPr>
+        <w:t>"</w:t>
+      </w:r>
+      <w:r>
+        <w:rPr>
+          <w:rFonts w:ascii="Adobe Gothic Std B" w:eastAsia="Adobe Gothic Std B" w:hAnsi="Adobe Gothic Std B" w:cs="Arial"/>
+          <w:color w:val="000000"/>
+          <w:sz w:val="22"/>
+          <w:szCs w:val="22"/>
+        </w:rPr>
+        <w:t xml:space="preserve"> word. F</w:t>
+      </w:r>
+      <w:r>
+        <w:rPr>
+          <w:rFonts w:ascii="Adobe Gothic Std B" w:eastAsia="Adobe Gothic Std B" w:hAnsi="Adobe Gothic Std B" w:cs="Arial"/>
+          <w:color w:val="000000"/>
+          <w:sz w:val="22"/>
+          <w:szCs w:val="22"/>
+        </w:rPr>
+        <w:t xml:space="preserve">or example, </w:t>
+      </w:r>
+      <w:r>
+        <w:rPr>
+          <w:rFonts w:ascii="Adobe Gothic Std B" w:eastAsia="Adobe Gothic Std B" w:hAnsi="Adobe Gothic Std B" w:cs="Arial"/>
+          <w:color w:val="000000"/>
+          <w:sz w:val="22"/>
+          <w:szCs w:val="22"/>
+        </w:rPr>
+        <w:t xml:space="preserve">if you did forget how to use </w:t>
+      </w:r>
+      <w:r>
+        <w:rPr>
+          <w:rFonts w:ascii="Adobe Gothic Std B" w:eastAsia="Adobe Gothic Std B" w:hAnsi="Adobe Gothic Std B" w:cs="Arial"/>
+          <w:color w:val="000000"/>
+          <w:sz w:val="22"/>
+          <w:szCs w:val="22"/>
+        </w:rPr>
+        <w:t>the "add" command, you can always specify it like this</w:t>
+      </w:r>
+      <w:r>
+        <w:rPr>
+          <w:rFonts w:ascii="Adobe Gothic Std B" w:eastAsia="Adobe Gothic Std B" w:hAnsi="Adobe Gothic Std B" w:cs="Arial"/>
+          <w:color w:val="000000"/>
+          <w:sz w:val="22"/>
+          <w:szCs w:val="22"/>
+        </w:rPr>
+        <w:t>:</w:t>
+      </w:r>
     </w:p>
     <w:p>
       <w:pPr>
@@ -2202,29 +2301,19 @@
         <w:spacing w:before="60" w:beforeAutospacing="0" w:after="200" w:afterAutospacing="0"/>
         <w:jc w:val="both"/>
         <w:rPr>
-          <w:rFonts w:ascii="Adobe Gothic Std B" w:eastAsia="Adobe Gothic Std B" w:hAnsi="Adobe Gothic Std B" w:cs="Arial"/>
-          <w:color w:val="000000"/>
-          <w:sz w:val="22"/>
-          <w:szCs w:val="22"/>
-        </w:rPr>
-      </w:pPr>
-      <w:r>
-        <w:rPr>
-          <w:rFonts w:ascii="Adobe Gothic Std B" w:eastAsia="Adobe Gothic Std B" w:hAnsi="Adobe Gothic Std B" w:cs="Arial"/>
-          <w:color w:val="000000"/>
-          <w:sz w:val="22"/>
-          <w:szCs w:val="22"/>
-        </w:rPr>
-        <w:t>Moreover, if you just forget how to use one specific command</w:t>
-      </w:r>
-      <w:r>
-        <w:rPr>
-          <w:rFonts w:ascii="Adobe Gothic Std B" w:eastAsia="Adobe Gothic Std B" w:hAnsi="Adobe Gothic Std B" w:cs="Arial"/>
-          <w:color w:val="000000"/>
-          <w:sz w:val="22"/>
-          <w:szCs w:val="22"/>
-        </w:rPr>
-        <w:t xml:space="preserve">, you can simply place the specific command after the </w:t>
+          <w:rFonts w:ascii="Adobe Gothic Std B" w:eastAsia="Adobe Gothic Std B" w:hAnsi="Adobe Gothic Std B"/>
+        </w:rPr>
+      </w:pPr>
+      <w:r>
+        <w:rPr>
+          <w:rFonts w:ascii="Adobe Gothic Std B" w:eastAsia="Adobe Gothic Std B" w:hAnsi="Adobe Gothic Std B" w:cs="Arial"/>
+          <w:b/>
+          <w:bCs/>
+          <w:color w:val="000000"/>
+          <w:sz w:val="22"/>
+          <w:szCs w:val="22"/>
+        </w:rPr>
+        <w:t xml:space="preserve">&gt;&gt; </w:t>
       </w:r>
       <w:r>
         <w:rPr>
@@ -2238,11 +2327,13 @@
       <w:r>
         <w:rPr>
           <w:rFonts w:ascii="Adobe Gothic Std B" w:eastAsia="Adobe Gothic Std B" w:hAnsi="Adobe Gothic Std B" w:cs="Arial"/>
-          <w:color w:val="000000"/>
-          <w:sz w:val="22"/>
-          <w:szCs w:val="22"/>
-        </w:rPr>
-        <w:t>help</w:t>
+          <w:b/>
+          <w:bCs/>
+          <w:color w:val="000000"/>
+          <w:sz w:val="22"/>
+          <w:szCs w:val="22"/>
+        </w:rPr>
+        <w:t>help add</w:t>
       </w:r>
       <w:r>
         <w:rPr>
@@ -2252,51 +2343,6 @@
           <w:szCs w:val="22"/>
         </w:rPr>
         <w:t>"</w:t>
-      </w:r>
-      <w:r>
-        <w:rPr>
-          <w:rFonts w:ascii="Adobe Gothic Std B" w:eastAsia="Adobe Gothic Std B" w:hAnsi="Adobe Gothic Std B" w:cs="Arial"/>
-          <w:color w:val="000000"/>
-          <w:sz w:val="22"/>
-          <w:szCs w:val="22"/>
-        </w:rPr>
-        <w:t xml:space="preserve"> word. F</w:t>
-      </w:r>
-      <w:r>
-        <w:rPr>
-          <w:rFonts w:ascii="Adobe Gothic Std B" w:eastAsia="Adobe Gothic Std B" w:hAnsi="Adobe Gothic Std B" w:cs="Arial"/>
-          <w:color w:val="000000"/>
-          <w:sz w:val="22"/>
-          <w:szCs w:val="22"/>
-        </w:rPr>
-        <w:t xml:space="preserve">or example, </w:t>
-      </w:r>
-      <w:r>
-        <w:rPr>
-          <w:rFonts w:ascii="Adobe Gothic Std B" w:eastAsia="Adobe Gothic Std B" w:hAnsi="Adobe Gothic Std B" w:cs="Arial"/>
-          <w:color w:val="000000"/>
-          <w:sz w:val="22"/>
-          <w:szCs w:val="22"/>
-        </w:rPr>
-        <w:t xml:space="preserve">if you did forget how to use </w:t>
-      </w:r>
-      <w:r>
-        <w:rPr>
-          <w:rFonts w:ascii="Adobe Gothic Std B" w:eastAsia="Adobe Gothic Std B" w:hAnsi="Adobe Gothic Std B" w:cs="Arial"/>
-          <w:color w:val="000000"/>
-          <w:sz w:val="22"/>
-          <w:szCs w:val="22"/>
-        </w:rPr>
-        <w:t>the "add" command, you can always specify it like this</w:t>
-      </w:r>
-      <w:r>
-        <w:rPr>
-          <w:rFonts w:ascii="Adobe Gothic Std B" w:eastAsia="Adobe Gothic Std B" w:hAnsi="Adobe Gothic Std B" w:cs="Arial"/>
-          <w:color w:val="000000"/>
-          <w:sz w:val="22"/>
-          <w:szCs w:val="22"/>
-        </w:rPr>
-        <w:t>:</w:t>
       </w:r>
     </w:p>
     <w:p>
@@ -2311,56 +2357,6 @@
       <w:r>
         <w:rPr>
           <w:rFonts w:ascii="Adobe Gothic Std B" w:eastAsia="Adobe Gothic Std B" w:hAnsi="Adobe Gothic Std B" w:cs="Arial"/>
-          <w:b/>
-          <w:bCs/>
-          <w:color w:val="000000"/>
-          <w:sz w:val="22"/>
-          <w:szCs w:val="22"/>
-        </w:rPr>
-        <w:t xml:space="preserve">&gt;&gt; </w:t>
-      </w:r>
-      <w:r>
-        <w:rPr>
-          <w:rFonts w:ascii="Adobe Gothic Std B" w:eastAsia="Adobe Gothic Std B" w:hAnsi="Adobe Gothic Std B" w:cs="Arial"/>
-          <w:color w:val="000000"/>
-          <w:sz w:val="22"/>
-          <w:szCs w:val="22"/>
-        </w:rPr>
-        <w:t>"</w:t>
-      </w:r>
-      <w:r>
-        <w:rPr>
-          <w:rFonts w:ascii="Adobe Gothic Std B" w:eastAsia="Adobe Gothic Std B" w:hAnsi="Adobe Gothic Std B" w:cs="Arial"/>
-          <w:b/>
-          <w:bCs/>
-          <w:color w:val="000000"/>
-          <w:sz w:val="22"/>
-          <w:szCs w:val="22"/>
-        </w:rPr>
-        <w:t>help add</w:t>
-      </w:r>
-      <w:r>
-        <w:rPr>
-          <w:rFonts w:ascii="Adobe Gothic Std B" w:eastAsia="Adobe Gothic Std B" w:hAnsi="Adobe Gothic Std B" w:cs="Arial"/>
-          <w:color w:val="000000"/>
-          <w:sz w:val="22"/>
-          <w:szCs w:val="22"/>
-        </w:rPr>
-        <w:t>"</w:t>
-      </w:r>
-    </w:p>
-    <w:p>
-      <w:pPr>
-        <w:pStyle w:val="NormalWeb"/>
-        <w:spacing w:before="60" w:beforeAutospacing="0" w:after="200" w:afterAutospacing="0"/>
-        <w:jc w:val="both"/>
-        <w:rPr>
-          <w:rFonts w:ascii="Adobe Gothic Std B" w:eastAsia="Adobe Gothic Std B" w:hAnsi="Adobe Gothic Std B"/>
-        </w:rPr>
-      </w:pPr>
-      <w:r>
-        <w:rPr>
-          <w:rFonts w:ascii="Adobe Gothic Std B" w:eastAsia="Adobe Gothic Std B" w:hAnsi="Adobe Gothic Std B" w:cs="Arial"/>
           <w:color w:val="000000"/>
           <w:sz w:val="22"/>
           <w:szCs w:val="22"/>
@@ -2407,6 +2403,23 @@
     </w:p>
     <w:p>
       <w:pPr>
+        <w:rPr>
+          <w:rFonts w:ascii="Adobe Gothic Std B" w:eastAsia="Adobe Gothic Std B" w:hAnsi="Adobe Gothic Std B" w:cs="Arial"/>
+          <w:color w:val="000000"/>
+          <w:sz w:val="24"/>
+          <w:szCs w:val="24"/>
+        </w:rPr>
+      </w:pPr>
+      <w:r>
+        <w:rPr>
+          <w:rFonts w:ascii="Adobe Gothic Std B" w:eastAsia="Adobe Gothic Std B" w:hAnsi="Adobe Gothic Std B" w:cs="Arial"/>
+          <w:color w:val="000000"/>
+        </w:rPr>
+        <w:br w:type="page"/>
+      </w:r>
+    </w:p>
+    <w:p>
+      <w:pPr>
         <w:pStyle w:val="Heading3"/>
         <w:spacing w:before="360" w:after="200"/>
         <w:jc w:val="both"/>
@@ -2419,6 +2432,7 @@
           <w:rFonts w:ascii="Adobe Gothic Std B" w:eastAsia="Adobe Gothic Std B" w:hAnsi="Adobe Gothic Std B" w:cs="Arial"/>
           <w:color w:val="000000"/>
         </w:rPr>
+        <w:lastRenderedPageBreak/>
         <w:t>3.</w:t>
       </w:r>
       <w:r>
@@ -2464,7 +2478,6 @@
           <w:sz w:val="22"/>
           <w:szCs w:val="22"/>
         </w:rPr>
-        <w:lastRenderedPageBreak/>
         <w:t>&gt;&gt; add -t Drinks with Robin -d Have Fun {tonight 8-&gt;tonight 10}</w:t>
       </w:r>
     </w:p>
@@ -2717,7 +2730,6 @@
                 <w:szCs w:val="22"/>
                 <w:shd w:val="clear" w:color="auto" w:fill="FFFFFF"/>
               </w:rPr>
-              <w:lastRenderedPageBreak/>
               <w:t>A task can have more than one category (including 0)</w:t>
             </w:r>
           </w:p>
@@ -2953,6 +2965,23 @@
     </w:p>
     <w:p>
       <w:pPr>
+        <w:rPr>
+          <w:rFonts w:ascii="Adobe Gothic Std B" w:eastAsia="Adobe Gothic Std B" w:hAnsi="Adobe Gothic Std B" w:cs="Arial"/>
+          <w:color w:val="000000"/>
+          <w:sz w:val="24"/>
+          <w:szCs w:val="24"/>
+        </w:rPr>
+      </w:pPr>
+      <w:r>
+        <w:rPr>
+          <w:rFonts w:ascii="Adobe Gothic Std B" w:eastAsia="Adobe Gothic Std B" w:hAnsi="Adobe Gothic Std B" w:cs="Arial"/>
+          <w:color w:val="000000"/>
+        </w:rPr>
+        <w:br w:type="page"/>
+      </w:r>
+    </w:p>
+    <w:p>
+      <w:pPr>
         <w:pStyle w:val="Heading3"/>
         <w:spacing w:before="0" w:after="200"/>
         <w:jc w:val="both"/>
@@ -2965,6 +2994,7 @@
           <w:rFonts w:ascii="Adobe Gothic Std B" w:eastAsia="Adobe Gothic Std B" w:hAnsi="Adobe Gothic Std B" w:cs="Arial"/>
           <w:color w:val="000000"/>
         </w:rPr>
+        <w:lastRenderedPageBreak/>
         <w:t>3.</w:t>
       </w:r>
       <w:r>
@@ -2972,7 +3002,14 @@
           <w:rFonts w:ascii="Adobe Gothic Std B" w:eastAsia="Adobe Gothic Std B" w:hAnsi="Adobe Gothic Std B" w:cs="Arial"/>
           <w:color w:val="000000"/>
         </w:rPr>
-        <w:t>1.4 Editing tasks</w:t>
+        <w:t>1.4 Editing T</w:t>
+      </w:r>
+      <w:r>
+        <w:rPr>
+          <w:rFonts w:ascii="Adobe Gothic Std B" w:eastAsia="Adobe Gothic Std B" w:hAnsi="Adobe Gothic Std B" w:cs="Arial"/>
+          <w:color w:val="000000"/>
+        </w:rPr>
+        <w:t>asks</w:t>
       </w:r>
     </w:p>
     <w:p>
@@ -3053,7 +3090,6 @@
           <w:sz w:val="22"/>
           <w:szCs w:val="22"/>
         </w:rPr>
-        <w:lastRenderedPageBreak/>
         <w:drawing>
           <wp:inline distT="0" distB="0" distL="0" distR="0">
             <wp:extent cx="3992880" cy="3093720"/>
@@ -3243,13 +3279,6 @@
     </w:tbl>
     <w:p>
       <w:pPr>
-        <w:rPr>
-          <w:rFonts w:ascii="Adobe Gothic Std B" w:eastAsia="Adobe Gothic Std B" w:hAnsi="Adobe Gothic Std B"/>
-        </w:rPr>
-      </w:pPr>
-    </w:p>
-    <w:p>
-      <w:pPr>
         <w:pStyle w:val="Heading3"/>
         <w:spacing w:before="360" w:after="200"/>
         <w:jc w:val="both"/>
@@ -3262,6 +3291,7 @@
           <w:rFonts w:ascii="Adobe Gothic Std B" w:eastAsia="Adobe Gothic Std B" w:hAnsi="Adobe Gothic Std B" w:cs="Arial"/>
           <w:color w:val="000000"/>
         </w:rPr>
+        <w:lastRenderedPageBreak/>
         <w:t>3.</w:t>
       </w:r>
       <w:r>
@@ -3269,7 +3299,7 @@
           <w:rFonts w:ascii="Adobe Gothic Std B" w:eastAsia="Adobe Gothic Std B" w:hAnsi="Adobe Gothic Std B" w:cs="Arial"/>
           <w:color w:val="000000"/>
         </w:rPr>
-        <w:t>1.5 Mark task as done</w:t>
+        <w:t>1.5 Marking Tasks</w:t>
       </w:r>
     </w:p>
     <w:p>
@@ -3325,7 +3355,6 @@
           <w:sz w:val="22"/>
           <w:szCs w:val="22"/>
         </w:rPr>
-        <w:lastRenderedPageBreak/>
         <w:t>and the task will be shown as completed</w:t>
       </w:r>
     </w:p>
@@ -3513,6 +3542,7 @@
           <w:rFonts w:ascii="Adobe Gothic Std B" w:eastAsia="Adobe Gothic Std B" w:hAnsi="Adobe Gothic Std B" w:cs="Arial"/>
           <w:color w:val="000000"/>
         </w:rPr>
+        <w:lastRenderedPageBreak/>
         <w:t>3.</w:t>
       </w:r>
       <w:r>
@@ -3580,7 +3610,6 @@
           <w:sz w:val="22"/>
           <w:szCs w:val="22"/>
         </w:rPr>
-        <w:lastRenderedPageBreak/>
         <w:drawing>
           <wp:inline distT="0" distB="0" distL="0" distR="0">
             <wp:extent cx="4175760" cy="3238500"/>
@@ -3746,6 +3775,7 @@
           <w:rFonts w:ascii="Adobe Gothic Std B" w:eastAsia="Adobe Gothic Std B" w:hAnsi="Adobe Gothic Std B" w:cs="Arial"/>
           <w:color w:val="000000"/>
         </w:rPr>
+        <w:lastRenderedPageBreak/>
         <w:t>3.</w:t>
       </w:r>
       <w:r>
@@ -3813,7 +3843,6 @@
           <w:sz w:val="22"/>
           <w:szCs w:val="22"/>
         </w:rPr>
-        <w:lastRenderedPageBreak/>
         <w:drawing>
           <wp:inline distT="0" distB="0" distL="0" distR="0">
             <wp:extent cx="4183380" cy="3261360"/>
@@ -3999,6 +4028,7 @@
           <w:rFonts w:ascii="Adobe Gothic Std B" w:eastAsia="Adobe Gothic Std B" w:hAnsi="Adobe Gothic Std B" w:cs="Arial"/>
           <w:color w:val="000000"/>
         </w:rPr>
+        <w:lastRenderedPageBreak/>
         <w:t>3.</w:t>
       </w:r>
       <w:r>
@@ -4006,7 +4036,14 @@
           <w:rFonts w:ascii="Adobe Gothic Std B" w:eastAsia="Adobe Gothic Std B" w:hAnsi="Adobe Gothic Std B" w:cs="Arial"/>
           <w:color w:val="000000"/>
         </w:rPr>
-        <w:t>1.8 find tasks</w:t>
+        <w:t>1.8 F</w:t>
+      </w:r>
+      <w:r>
+        <w:rPr>
+          <w:rFonts w:ascii="Adobe Gothic Std B" w:eastAsia="Adobe Gothic Std B" w:hAnsi="Adobe Gothic Std B" w:cs="Arial"/>
+          <w:color w:val="000000"/>
+        </w:rPr>
+        <w:t>ind tasks</w:t>
       </w:r>
     </w:p>
     <w:p>
@@ -4066,7 +4103,6 @@
           <w:sz w:val="22"/>
           <w:szCs w:val="22"/>
         </w:rPr>
-        <w:lastRenderedPageBreak/>
         <w:drawing>
           <wp:inline distT="0" distB="0" distL="0" distR="0">
             <wp:extent cx="4122420" cy="3185160"/>
@@ -4245,47 +4281,7 @@
                 <w:sz w:val="22"/>
                 <w:szCs w:val="22"/>
               </w:rPr>
-              <w:t xml:space="preserve"> case sensitive. </w:t>
-            </w:r>
-            <w:proofErr w:type="spellStart"/>
-            <w:r>
-              <w:rPr>
-                <w:rFonts w:ascii="Adobe Gothic Std B" w:eastAsia="Adobe Gothic Std B" w:hAnsi="Adobe Gothic Std B" w:cs="Arial"/>
-                <w:color w:val="000000"/>
-                <w:sz w:val="22"/>
-                <w:szCs w:val="22"/>
-              </w:rPr>
-              <w:t>e.g</w:t>
-            </w:r>
-            <w:proofErr w:type="spellEnd"/>
-            <w:r>
-              <w:rPr>
-                <w:rFonts w:ascii="Adobe Gothic Std B" w:eastAsia="Adobe Gothic Std B" w:hAnsi="Adobe Gothic Std B" w:cs="Arial"/>
-                <w:color w:val="000000"/>
-                <w:sz w:val="22"/>
-                <w:szCs w:val="22"/>
-              </w:rPr>
-              <w:t xml:space="preserve"> “lecture” will match “</w:t>
-            </w:r>
-            <w:proofErr w:type="spellStart"/>
-            <w:r>
-              <w:rPr>
-                <w:rFonts w:ascii="Adobe Gothic Std B" w:eastAsia="Adobe Gothic Std B" w:hAnsi="Adobe Gothic Std B" w:cs="Arial"/>
-                <w:color w:val="000000"/>
-                <w:sz w:val="22"/>
-                <w:szCs w:val="22"/>
-              </w:rPr>
-              <w:t>LecTure</w:t>
-            </w:r>
-            <w:proofErr w:type="spellEnd"/>
-            <w:r>
-              <w:rPr>
-                <w:rFonts w:ascii="Adobe Gothic Std B" w:eastAsia="Adobe Gothic Std B" w:hAnsi="Adobe Gothic Std B" w:cs="Arial"/>
-                <w:color w:val="000000"/>
-                <w:sz w:val="22"/>
-                <w:szCs w:val="22"/>
-              </w:rPr>
-              <w:t>”</w:t>
+              <w:t xml:space="preserve"> case sensitive. e.g “lecture” will match “LecTure”</w:t>
             </w:r>
           </w:p>
           <w:p>
@@ -4323,9 +4319,9 @@
                 <w:sz w:val="22"/>
                 <w:szCs w:val="22"/>
               </w:rPr>
+              <w:lastRenderedPageBreak/>
               <w:t>All data in the Do-</w:t>
             </w:r>
-            <w:proofErr w:type="spellStart"/>
             <w:r>
               <w:rPr>
                 <w:rFonts w:ascii="Adobe Gothic Std B" w:eastAsia="Adobe Gothic Std B" w:hAnsi="Adobe Gothic Std B" w:cs="Arial"/>
@@ -4340,13 +4336,14 @@
             <w:r>
               <w:rPr>
                 <w:rFonts w:ascii="Adobe Gothic Std B" w:eastAsia="Adobe Gothic Std B" w:hAnsi="Adobe Gothic Std B" w:cs="Arial"/>
+                <w:i/>
+                <w:iCs/>
                 <w:color w:val="000000"/>
                 <w:sz w:val="22"/>
                 <w:szCs w:val="22"/>
               </w:rPr>
-              <w:t>List</w:t>
-            </w:r>
-            <w:proofErr w:type="spellEnd"/>
+              <w:t xml:space="preserve"> </w:t>
+            </w:r>
             <w:r>
               <w:rPr>
                 <w:rFonts w:ascii="Adobe Gothic Std B" w:eastAsia="Adobe Gothic Std B" w:hAnsi="Adobe Gothic Std B" w:cs="Arial"/>
@@ -4354,7 +4351,7 @@
                 <w:sz w:val="22"/>
                 <w:szCs w:val="22"/>
               </w:rPr>
-              <w:t xml:space="preserve"> matching at least one keyword will be returned (i.e. OR search). e.g. “lecture” will match “have lecture”</w:t>
+              <w:t>List matching at least one keyword will be returned (i.e. OR search). e.g. “lecture” will match “have lecture”</w:t>
             </w:r>
           </w:p>
         </w:tc>
@@ -4381,7 +4378,6 @@
           <w:rFonts w:ascii="Adobe Gothic Std B" w:eastAsia="Adobe Gothic Std B" w:hAnsi="Adobe Gothic Std B" w:cs="Arial"/>
           <w:color w:val="000000"/>
         </w:rPr>
-        <w:lastRenderedPageBreak/>
         <w:t>3.</w:t>
       </w:r>
       <w:r>
@@ -4389,7 +4385,14 @@
           <w:rFonts w:ascii="Adobe Gothic Std B" w:eastAsia="Adobe Gothic Std B" w:hAnsi="Adobe Gothic Std B" w:cs="Arial"/>
           <w:color w:val="000000"/>
         </w:rPr>
-        <w:t>1.9 view tasks</w:t>
+        <w:t>1.9 V</w:t>
+      </w:r>
+      <w:r>
+        <w:rPr>
+          <w:rFonts w:ascii="Adobe Gothic Std B" w:eastAsia="Adobe Gothic Std B" w:hAnsi="Adobe Gothic Std B" w:cs="Arial"/>
+          <w:color w:val="000000"/>
+        </w:rPr>
+        <w:t>iew tasks</w:t>
       </w:r>
     </w:p>
     <w:p>
@@ -4540,7 +4543,10 @@
               <w:pStyle w:val="NormalWeb"/>
               <w:spacing w:before="0" w:beforeAutospacing="0" w:after="200" w:afterAutospacing="0"/>
               <w:rPr>
-                <w:rFonts w:ascii="Adobe Gothic Std B" w:eastAsia="Adobe Gothic Std B" w:hAnsi="Adobe Gothic Std B"/>
+                <w:rFonts w:ascii="Adobe Gothic Std B" w:eastAsia="Adobe Gothic Std B" w:hAnsi="Adobe Gothic Std B" w:cs="Arial"/>
+                <w:color w:val="000000"/>
+                <w:sz w:val="22"/>
+                <w:szCs w:val="22"/>
               </w:rPr>
             </w:pPr>
             <w:r>
@@ -4570,7 +4576,18 @@
                 <w:sz w:val="22"/>
                 <w:szCs w:val="22"/>
               </w:rPr>
-              <w:t>&gt;&gt; view INDEX</w:t>
+              <w:t xml:space="preserve">&gt;&gt; </w:t>
+            </w:r>
+            <w:r>
+              <w:rPr>
+                <w:rFonts w:ascii="Adobe Gothic Std B" w:eastAsia="Adobe Gothic Std B" w:hAnsi="Adobe Gothic Std B" w:cs="Arial"/>
+                <w:b/>
+                <w:bCs/>
+                <w:color w:val="000000"/>
+                <w:sz w:val="22"/>
+                <w:szCs w:val="22"/>
+              </w:rPr>
+              <w:t>view INDEX</w:t>
             </w:r>
           </w:p>
           <w:p>
@@ -4589,6 +4606,7 @@
                 <w:sz w:val="22"/>
                 <w:szCs w:val="22"/>
               </w:rPr>
+              <w:lastRenderedPageBreak/>
               <w:t>This command will display the description of a task specified by INDEX</w:t>
             </w:r>
           </w:p>
@@ -4654,7 +4672,6 @@
           <w:rFonts w:ascii="Adobe Gothic Std B" w:eastAsia="Adobe Gothic Std B" w:hAnsi="Adobe Gothic Std B" w:cs="Arial"/>
           <w:color w:val="000000"/>
         </w:rPr>
-        <w:lastRenderedPageBreak/>
         <w:t>3.</w:t>
       </w:r>
       <w:r>
@@ -4662,7 +4679,14 @@
           <w:rFonts w:ascii="Adobe Gothic Std B" w:eastAsia="Adobe Gothic Std B" w:hAnsi="Adobe Gothic Std B" w:cs="Arial"/>
           <w:color w:val="000000"/>
         </w:rPr>
-        <w:t>1.10 delete tasks</w:t>
+        <w:t>1.10 Deleting</w:t>
+      </w:r>
+      <w:r>
+        <w:rPr>
+          <w:rFonts w:ascii="Adobe Gothic Std B" w:eastAsia="Adobe Gothic Std B" w:hAnsi="Adobe Gothic Std B" w:cs="Arial"/>
+          <w:color w:val="000000"/>
+        </w:rPr>
+        <w:t xml:space="preserve"> tasks</w:t>
       </w:r>
     </w:p>
     <w:p>
@@ -4683,25 +4707,41 @@
         </w:rPr>
         <w:t xml:space="preserve">You just heard from Jason that he had a headache and the drinking is </w:t>
       </w:r>
-      <w:proofErr w:type="spellStart"/>
-      <w:r>
-        <w:rPr>
-          <w:rFonts w:ascii="Adobe Gothic Std B" w:eastAsia="Adobe Gothic Std B" w:hAnsi="Adobe Gothic Std B" w:cs="Arial"/>
-          <w:color w:val="000000"/>
-          <w:sz w:val="22"/>
-          <w:szCs w:val="22"/>
-        </w:rPr>
-        <w:t>canceled</w:t>
-      </w:r>
-      <w:proofErr w:type="spellEnd"/>
-      <w:r>
-        <w:rPr>
-          <w:rFonts w:ascii="Adobe Gothic Std B" w:eastAsia="Adobe Gothic Std B" w:hAnsi="Adobe Gothic Std B" w:cs="Arial"/>
-          <w:color w:val="000000"/>
-          <w:sz w:val="22"/>
-          <w:szCs w:val="22"/>
-        </w:rPr>
-        <w:t>. What a pity! You don’t need to keep track of the task and want to remove it. You can simply type this command</w:t>
+      <w:r>
+        <w:rPr>
+          <w:rFonts w:ascii="Adobe Gothic Std B" w:eastAsia="Adobe Gothic Std B" w:hAnsi="Adobe Gothic Std B" w:cs="Arial"/>
+          <w:color w:val="000000"/>
+          <w:sz w:val="22"/>
+          <w:szCs w:val="22"/>
+        </w:rPr>
+        <w:t>cancelled</w:t>
+      </w:r>
+      <w:r>
+        <w:rPr>
+          <w:rFonts w:ascii="Adobe Gothic Std B" w:eastAsia="Adobe Gothic Std B" w:hAnsi="Adobe Gothic Std B" w:cs="Arial"/>
+          <w:color w:val="000000"/>
+          <w:sz w:val="22"/>
+          <w:szCs w:val="22"/>
+        </w:rPr>
+        <w:t xml:space="preserve">. What a pity! You </w:t>
+      </w:r>
+      <w:r>
+        <w:rPr>
+          <w:rFonts w:ascii="Adobe Gothic Std B" w:eastAsia="Adobe Gothic Std B" w:hAnsi="Adobe Gothic Std B" w:cs="Arial"/>
+          <w:color w:val="000000"/>
+          <w:sz w:val="22"/>
+          <w:szCs w:val="22"/>
+        </w:rPr>
+        <w:t xml:space="preserve">no longer </w:t>
+      </w:r>
+      <w:r>
+        <w:rPr>
+          <w:rFonts w:ascii="Adobe Gothic Std B" w:eastAsia="Adobe Gothic Std B" w:hAnsi="Adobe Gothic Std B" w:cs="Arial"/>
+          <w:color w:val="000000"/>
+          <w:sz w:val="22"/>
+          <w:szCs w:val="22"/>
+        </w:rPr>
+        <w:t>need to keep track of the task and want to remove it. You can simply type this command</w:t>
       </w:r>
     </w:p>
     <w:p>
@@ -4721,7 +4761,40 @@
           <w:sz w:val="22"/>
           <w:szCs w:val="22"/>
         </w:rPr>
-        <w:t>&gt;&gt; delete 2</w:t>
+        <w:t>&gt;</w:t>
+      </w:r>
+      <w:r>
+        <w:rPr>
+          <w:rFonts w:ascii="Adobe Gothic Std B" w:eastAsia="Adobe Gothic Std B" w:hAnsi="Adobe Gothic Std B" w:cs="Arial"/>
+          <w:b/>
+          <w:bCs/>
+          <w:color w:val="000000"/>
+          <w:sz w:val="22"/>
+          <w:szCs w:val="22"/>
+        </w:rPr>
+        <w:t xml:space="preserve">&gt; </w:t>
+      </w:r>
+      <w:r>
+        <w:rPr>
+          <w:rFonts w:ascii="Adobe Gothic Std B" w:eastAsia="Adobe Gothic Std B" w:hAnsi="Adobe Gothic Std B" w:cs="Arial"/>
+          <w:b/>
+          <w:bCs/>
+          <w:color w:val="000000"/>
+          <w:sz w:val="22"/>
+          <w:szCs w:val="22"/>
+        </w:rPr>
+        <w:t>delete</w:t>
+      </w:r>
+      <w:r>
+        <w:rPr>
+          <w:rFonts w:ascii="Adobe Gothic Std B" w:eastAsia="Adobe Gothic Std B" w:hAnsi="Adobe Gothic Std B" w:cs="Arial"/>
+          <w:b/>
+          <w:bCs/>
+          <w:color w:val="000000"/>
+          <w:sz w:val="22"/>
+          <w:szCs w:val="22"/>
+        </w:rPr>
+        <w:t xml:space="preserve"> 2</w:t>
       </w:r>
     </w:p>
     <w:p>
@@ -4863,6 +4936,7 @@
                 <w:sz w:val="22"/>
                 <w:szCs w:val="22"/>
               </w:rPr>
+              <w:lastRenderedPageBreak/>
               <w:t>&gt;&gt; delete INDEX</w:t>
             </w:r>
           </w:p>
@@ -4935,6 +5009,23 @@
     </w:p>
     <w:p>
       <w:pPr>
+        <w:rPr>
+          <w:rFonts w:ascii="Adobe Gothic Std B" w:eastAsia="Adobe Gothic Std B" w:hAnsi="Adobe Gothic Std B" w:cs="Arial"/>
+          <w:color w:val="000000"/>
+          <w:sz w:val="24"/>
+          <w:szCs w:val="24"/>
+        </w:rPr>
+      </w:pPr>
+      <w:r>
+        <w:rPr>
+          <w:rFonts w:ascii="Adobe Gothic Std B" w:eastAsia="Adobe Gothic Std B" w:hAnsi="Adobe Gothic Std B" w:cs="Arial"/>
+          <w:color w:val="000000"/>
+        </w:rPr>
+        <w:br w:type="page"/>
+      </w:r>
+    </w:p>
+    <w:p>
+      <w:pPr>
         <w:pStyle w:val="Heading3"/>
         <w:spacing w:before="360" w:after="200"/>
         <w:jc w:val="both"/>
@@ -4955,7 +5046,14 @@
           <w:rFonts w:ascii="Adobe Gothic Std B" w:eastAsia="Adobe Gothic Std B" w:hAnsi="Adobe Gothic Std B" w:cs="Arial"/>
           <w:color w:val="000000"/>
         </w:rPr>
-        <w:t>1.11 undo operation</w:t>
+        <w:t>1.11 U</w:t>
+      </w:r>
+      <w:r>
+        <w:rPr>
+          <w:rFonts w:ascii="Adobe Gothic Std B" w:eastAsia="Adobe Gothic Std B" w:hAnsi="Adobe Gothic Std B" w:cs="Arial"/>
+          <w:color w:val="000000"/>
+        </w:rPr>
+        <w:t>ndo operation</w:t>
       </w:r>
     </w:p>
     <w:p>
@@ -5190,7 +5288,14 @@
           <w:rFonts w:ascii="Adobe Gothic Std B" w:eastAsia="Adobe Gothic Std B" w:hAnsi="Adobe Gothic Std B" w:cs="Arial"/>
           <w:color w:val="000000"/>
         </w:rPr>
-        <w:t>1.12 redo operation</w:t>
+        <w:t>1.12 R</w:t>
+      </w:r>
+      <w:r>
+        <w:rPr>
+          <w:rFonts w:ascii="Adobe Gothic Std B" w:eastAsia="Adobe Gothic Std B" w:hAnsi="Adobe Gothic Std B" w:cs="Arial"/>
+          <w:color w:val="000000"/>
+        </w:rPr>
+        <w:t>edo operation</w:t>
       </w:r>
     </w:p>
     <w:p>
@@ -5209,7 +5314,70 @@
           <w:sz w:val="22"/>
           <w:szCs w:val="22"/>
         </w:rPr>
-        <w:t>Jason just told you he couldn’t come again. Just joking. If you just do “undo” command and want to redo the operation. Simply type this command</w:t>
+        <w:t xml:space="preserve">Jason just told you he </w:t>
+      </w:r>
+      <w:r>
+        <w:rPr>
+          <w:rFonts w:ascii="Adobe Gothic Std B" w:eastAsia="Adobe Gothic Std B" w:hAnsi="Adobe Gothic Std B" w:cs="Arial"/>
+          <w:color w:val="000000"/>
+          <w:sz w:val="22"/>
+          <w:szCs w:val="22"/>
+        </w:rPr>
+        <w:t>could not</w:t>
+      </w:r>
+      <w:r>
+        <w:rPr>
+          <w:rFonts w:ascii="Adobe Gothic Std B" w:eastAsia="Adobe Gothic Std B" w:hAnsi="Adobe Gothic Std B" w:cs="Arial"/>
+          <w:color w:val="000000"/>
+          <w:sz w:val="22"/>
+          <w:szCs w:val="22"/>
+        </w:rPr>
+        <w:t xml:space="preserve"> come again</w:t>
+      </w:r>
+      <w:r>
+        <w:rPr>
+          <w:rFonts w:ascii="Adobe Gothic Std B" w:eastAsia="Adobe Gothic Std B" w:hAnsi="Adobe Gothic Std B" w:cs="Arial"/>
+          <w:color w:val="000000"/>
+          <w:sz w:val="22"/>
+          <w:szCs w:val="22"/>
+        </w:rPr>
+        <w:t>, oh man! Jokes aside, i</w:t>
+      </w:r>
+      <w:r>
+        <w:rPr>
+          <w:rFonts w:ascii="Adobe Gothic Std B" w:eastAsia="Adobe Gothic Std B" w:hAnsi="Adobe Gothic Std B" w:cs="Arial"/>
+          <w:color w:val="000000"/>
+          <w:sz w:val="22"/>
+          <w:szCs w:val="22"/>
+        </w:rPr>
+        <w:t>f you just do</w:t>
+      </w:r>
+      <w:r>
+        <w:rPr>
+          <w:rFonts w:ascii="Adobe Gothic Std B" w:eastAsia="Adobe Gothic Std B" w:hAnsi="Adobe Gothic Std B" w:cs="Arial"/>
+          <w:color w:val="000000"/>
+          <w:sz w:val="22"/>
+          <w:szCs w:val="22"/>
+        </w:rPr>
+        <w:t xml:space="preserve"> can just</w:t>
+      </w:r>
+      <w:r>
+        <w:rPr>
+          <w:rFonts w:ascii="Adobe Gothic Std B" w:eastAsia="Adobe Gothic Std B" w:hAnsi="Adobe Gothic Std B" w:cs="Arial"/>
+          <w:color w:val="000000"/>
+          <w:sz w:val="22"/>
+          <w:szCs w:val="22"/>
+        </w:rPr>
+        <w:t xml:space="preserve"> redo the operation. Simply type this command</w:t>
+      </w:r>
+      <w:r>
+        <w:rPr>
+          <w:rFonts w:ascii="Adobe Gothic Std B" w:eastAsia="Adobe Gothic Std B" w:hAnsi="Adobe Gothic Std B" w:cs="Arial"/>
+          <w:color w:val="000000"/>
+          <w:sz w:val="22"/>
+          <w:szCs w:val="22"/>
+        </w:rPr>
+        <w:t>.</w:t>
       </w:r>
     </w:p>
     <w:p>
@@ -5425,7 +5593,7 @@
           <w:rFonts w:ascii="Adobe Gothic Std B" w:eastAsia="Adobe Gothic Std B" w:hAnsi="Adobe Gothic Std B" w:cs="Arial"/>
           <w:color w:val="000000"/>
         </w:rPr>
-        <w:t>1.13 find all due task</w:t>
+        <w:t>1.13 Find all task due</w:t>
       </w:r>
     </w:p>
     <w:p>
@@ -5444,7 +5612,25 @@
           <w:sz w:val="22"/>
           <w:szCs w:val="22"/>
         </w:rPr>
-        <w:t>After drinking with Jason, you need to get back to your work. You want to check the due tasks by tomorrow. To do this, simply type this command</w:t>
+        <w:t xml:space="preserve">After drinking with Jason, you need to get back to your work. You want to check the </w:t>
+      </w:r>
+      <w:r>
+        <w:rPr>
+          <w:rFonts w:ascii="Adobe Gothic Std B" w:eastAsia="Adobe Gothic Std B" w:hAnsi="Adobe Gothic Std B" w:cs="Arial"/>
+          <w:color w:val="000000"/>
+          <w:sz w:val="22"/>
+          <w:szCs w:val="22"/>
+        </w:rPr>
+        <w:t>tasks that are due</w:t>
+      </w:r>
+      <w:r>
+        <w:rPr>
+          <w:rFonts w:ascii="Adobe Gothic Std B" w:eastAsia="Adobe Gothic Std B" w:hAnsi="Adobe Gothic Std B" w:cs="Arial"/>
+          <w:color w:val="000000"/>
+          <w:sz w:val="22"/>
+          <w:szCs w:val="22"/>
+        </w:rPr>
+        <w:t xml:space="preserve"> by tomorrow. To do this, simply type this command</w:t>
       </w:r>
     </w:p>
     <w:p>
@@ -5664,7 +5850,52 @@
                 <w:sz w:val="22"/>
                 <w:szCs w:val="22"/>
               </w:rPr>
-              <w:t xml:space="preserve"> can be in natural language (E.g. next X hours, today, tomorrow, next X days, next week, next month) or in standard format (E.g. 2016-10-3 10:00)</w:t>
+              <w:t xml:space="preserve"> can </w:t>
+            </w:r>
+            <w:r>
+              <w:rPr>
+                <w:rFonts w:ascii="Adobe Gothic Std B" w:eastAsia="Adobe Gothic Std B" w:hAnsi="Adobe Gothic Std B" w:cs="Arial"/>
+                <w:color w:val="000000"/>
+                <w:sz w:val="22"/>
+                <w:szCs w:val="22"/>
+              </w:rPr>
+              <w:t>eit</w:t>
+            </w:r>
+            <w:r>
+              <w:rPr>
+                <w:rFonts w:ascii="Adobe Gothic Std B" w:eastAsia="Adobe Gothic Std B" w:hAnsi="Adobe Gothic Std B" w:cs="Arial"/>
+                <w:color w:val="000000"/>
+                <w:sz w:val="22"/>
+                <w:szCs w:val="22"/>
+              </w:rPr>
+              <w:t>her be a category</w:t>
+            </w:r>
+            <w:r>
+              <w:rPr>
+                <w:rFonts w:ascii="Adobe Gothic Std B" w:eastAsia="Adobe Gothic Std B" w:hAnsi="Adobe Gothic Std B" w:cs="Arial"/>
+                <w:color w:val="000000"/>
+                <w:sz w:val="22"/>
+                <w:szCs w:val="22"/>
+              </w:rPr>
+              <w:t xml:space="preserve"> (E.g. next X hours, today, tomorrow, next X days, next </w:t>
+            </w:r>
+            <w:r>
+              <w:rPr>
+                <w:rFonts w:ascii="Adobe Gothic Std B" w:eastAsia="Adobe Gothic Std B" w:hAnsi="Adobe Gothic Std B" w:cs="Arial"/>
+                <w:color w:val="000000"/>
+                <w:sz w:val="22"/>
+                <w:szCs w:val="22"/>
+              </w:rPr>
+              <w:t xml:space="preserve">week, next month) or a date and time format </w:t>
+            </w:r>
+            <w:r>
+              <w:rPr>
+                <w:rFonts w:ascii="Adobe Gothic Std B" w:eastAsia="Adobe Gothic Std B" w:hAnsi="Adobe Gothic Std B" w:cs="Arial"/>
+                <w:color w:val="000000"/>
+                <w:sz w:val="22"/>
+                <w:szCs w:val="22"/>
+              </w:rPr>
+              <w:t>(E.g. 2016-10-3 10:00)</w:t>
             </w:r>
           </w:p>
         </w:tc>
@@ -5672,13 +5903,6 @@
     </w:tbl>
     <w:p>
       <w:pPr>
-        <w:rPr>
-          <w:rFonts w:ascii="Adobe Gothic Std B" w:eastAsia="Adobe Gothic Std B" w:hAnsi="Adobe Gothic Std B"/>
-        </w:rPr>
-      </w:pPr>
-    </w:p>
-    <w:p>
-      <w:pPr>
         <w:pStyle w:val="Heading3"/>
         <w:spacing w:before="360" w:after="200"/>
         <w:jc w:val="both"/>
@@ -5806,50 +6030,21 @@
     </w:p>
     <w:p>
       <w:pPr>
-        <w:pStyle w:val="NormalWeb"/>
-        <w:spacing w:before="0" w:beforeAutospacing="0" w:after="200" w:afterAutospacing="0"/>
-        <w:jc w:val="both"/>
-        <w:rPr>
-          <w:rFonts w:ascii="Adobe Gothic Std B" w:eastAsia="Adobe Gothic Std B" w:hAnsi="Adobe Gothic Std B"/>
-        </w:rPr>
-      </w:pPr>
-      <w:r>
-        <w:rPr>
-          <w:rFonts w:ascii="Adobe Gothic Std B" w:eastAsia="Adobe Gothic Std B" w:hAnsi="Adobe Gothic Std B" w:cs="Arial"/>
-          <w:color w:val="000000"/>
-          <w:sz w:val="22"/>
-          <w:szCs w:val="22"/>
-        </w:rPr>
-        <w:t>There is no need to save manually.</w:t>
-      </w:r>
-    </w:p>
-    <w:p>
-      <w:pPr>
-        <w:rPr>
-          <w:rFonts w:ascii="Adobe Gothic Std B" w:eastAsia="Adobe Gothic Std B" w:hAnsi="Adobe Gothic Std B" w:cs="Segoe UI"/>
-          <w:color w:val="333333"/>
-          <w:sz w:val="24"/>
-          <w:szCs w:val="24"/>
-          <w:lang w:eastAsia="en-SG"/>
-        </w:rPr>
-      </w:pPr>
-      <w:r>
-        <w:rPr>
-          <w:rFonts w:ascii="Adobe Gothic Std B" w:eastAsia="Adobe Gothic Std B" w:hAnsi="Adobe Gothic Std B" w:cs="Segoe UI"/>
-          <w:color w:val="333333"/>
-          <w:sz w:val="24"/>
-          <w:szCs w:val="24"/>
-          <w:lang w:eastAsia="en-SG"/>
-        </w:rPr>
-        <w:t xml:space="preserve"> </w:t>
-      </w:r>
-      <w:r>
-        <w:rPr>
-          <w:rFonts w:ascii="Adobe Gothic Std B" w:eastAsia="Adobe Gothic Std B" w:hAnsi="Adobe Gothic Std B" w:cs="Segoe UI"/>
-          <w:color w:val="333333"/>
-          <w:sz w:val="24"/>
-          <w:szCs w:val="24"/>
-          <w:lang w:eastAsia="en-SG"/>
+        <w:rPr>
+          <w:rFonts w:ascii="Adobe Gothic Std B" w:eastAsia="Adobe Gothic Std B" w:hAnsi="Adobe Gothic Std B"/>
+          <w:b/>
+          <w:sz w:val="40"/>
+          <w:szCs w:val="40"/>
+          <w:lang w:val="en-GB"/>
+        </w:rPr>
+      </w:pPr>
+      <w:r>
+        <w:rPr>
+          <w:rFonts w:ascii="Adobe Gothic Std B" w:eastAsia="Adobe Gothic Std B" w:hAnsi="Adobe Gothic Std B"/>
+          <w:b/>
+          <w:sz w:val="40"/>
+          <w:szCs w:val="40"/>
+          <w:lang w:val="en-GB"/>
         </w:rPr>
         <w:br w:type="page"/>
       </w:r>
@@ -6039,8 +6234,6 @@
         </w:rPr>
         <w:t>Where is the save button for me to save my schedule in this program?</w:t>
       </w:r>
-      <w:bookmarkStart w:id="0" w:name="_GoBack"/>
-      <w:bookmarkEnd w:id="0"/>
       <w:r>
         <w:rPr>
           <w:rFonts w:ascii="Adobe Gothic Std B" w:eastAsia="Adobe Gothic Std B" w:hAnsi="Adobe Gothic Std B" w:cs="Segoe UI"/>
@@ -6134,14 +6327,7 @@
           <w:rFonts w:ascii="Adobe Gothic Std B" w:eastAsia="Adobe Gothic Std B" w:hAnsi="Adobe Gothic Std B" w:cs="Segoe UI"/>
           <w:color w:val="333333"/>
         </w:rPr>
-        <w:t xml:space="preserve">: </w:t>
-      </w:r>
-      <w:r>
-        <w:rPr>
-          <w:rFonts w:ascii="Adobe Gothic Std B" w:eastAsia="Adobe Gothic Std B" w:hAnsi="Adobe Gothic Std B" w:cs="Segoe UI"/>
-          <w:color w:val="333333"/>
-        </w:rPr>
-        <w:t xml:space="preserve">Running </w:t>
+        <w:t xml:space="preserve">: Running </w:t>
       </w:r>
       <w:r>
         <w:rPr>
@@ -6249,7 +6435,9 @@
           <w:lang w:val="en-GB"/>
         </w:rPr>
       </w:pPr>
-      <w:r>
+    </w:p>
+    <w:p>
+      <w:pPr>
         <w:rPr>
           <w:rFonts w:ascii="Adobe Gothic Std B" w:eastAsia="Adobe Gothic Std B" w:hAnsi="Adobe Gothic Std B"/>
           <w:b/>
@@ -6257,12 +6445,10 @@
           <w:szCs w:val="40"/>
           <w:lang w:val="en-GB"/>
         </w:rPr>
-        <w:br w:type="page"/>
-      </w:r>
+      </w:pPr>
     </w:p>
     <w:p>
       <w:pPr>
-        <w:spacing w:line="240" w:lineRule="auto"/>
         <w:rPr>
           <w:rFonts w:ascii="Adobe Gothic Std B" w:eastAsia="Adobe Gothic Std B" w:hAnsi="Adobe Gothic Std B"/>
           <w:b/>
@@ -6271,7 +6457,9 @@
           <w:lang w:val="en-GB"/>
         </w:rPr>
       </w:pPr>
-      <w:r>
+    </w:p>
+    <w:p>
+      <w:pPr>
         <w:rPr>
           <w:rFonts w:ascii="Adobe Gothic Std B" w:eastAsia="Adobe Gothic Std B" w:hAnsi="Adobe Gothic Std B"/>
           <w:b/>
@@ -6279,9 +6467,7 @@
           <w:szCs w:val="40"/>
           <w:lang w:val="en-GB"/>
         </w:rPr>
-        <w:lastRenderedPageBreak/>
-        <w:t>4</w:t>
-      </w:r>
+      </w:pPr>
       <w:r>
         <w:rPr>
           <w:rFonts w:ascii="Adobe Gothic Std B" w:eastAsia="Adobe Gothic Std B" w:hAnsi="Adobe Gothic Std B"/>
@@ -6290,12 +6476,24 @@
           <w:szCs w:val="40"/>
           <w:lang w:val="en-GB"/>
         </w:rPr>
+        <w:lastRenderedPageBreak/>
+        <w:t>4</w:t>
+      </w:r>
+      <w:r>
+        <w:rPr>
+          <w:rFonts w:ascii="Adobe Gothic Std B" w:eastAsia="Adobe Gothic Std B" w:hAnsi="Adobe Gothic Std B"/>
+          <w:b/>
+          <w:sz w:val="40"/>
+          <w:szCs w:val="40"/>
+          <w:lang w:val="en-GB"/>
+        </w:rPr>
         <w:t>: Getting Started</w:t>
       </w:r>
     </w:p>
     <w:tbl>
       <w:tblPr>
-        <w:tblW w:w="5000" w:type="pct"/>
+        <w:tblW w:w="5507" w:type="pct"/>
+        <w:tblInd w:w="-434" w:type="dxa"/>
         <w:tblCellMar>
           <w:top w:w="15" w:type="dxa"/>
           <w:left w:w="15" w:type="dxa"/>
@@ -6305,8 +6503,8 @@
         <w:tblLook w:val="04A0" w:firstRow="1" w:lastRow="0" w:firstColumn="1" w:lastColumn="0" w:noHBand="0" w:noVBand="1"/>
       </w:tblPr>
       <w:tblGrid>
-        <w:gridCol w:w="1770"/>
-        <w:gridCol w:w="7240"/>
+        <w:gridCol w:w="2203"/>
+        <w:gridCol w:w="7721"/>
       </w:tblGrid>
       <w:tr>
         <w:trPr>
@@ -6314,7 +6512,7 @@
         </w:trPr>
         <w:tc>
           <w:tcPr>
-            <w:tcW w:w="982" w:type="pct"/>
+            <w:tcW w:w="1110" w:type="pct"/>
             <w:tcBorders>
               <w:top w:val="single" w:sz="6" w:space="0" w:color="DDDDDD"/>
               <w:left w:val="single" w:sz="6" w:space="0" w:color="DDDDDD"/>
@@ -6354,7 +6552,7 @@
         </w:tc>
         <w:tc>
           <w:tcPr>
-            <w:tcW w:w="4018" w:type="pct"/>
+            <w:tcW w:w="3890" w:type="pct"/>
             <w:tcBorders>
               <w:top w:val="single" w:sz="6" w:space="0" w:color="DDDDDD"/>
               <w:left w:val="single" w:sz="6" w:space="0" w:color="DDDDDD"/>
@@ -6395,7 +6593,7 @@
       <w:tr>
         <w:tc>
           <w:tcPr>
-            <w:tcW w:w="982" w:type="pct"/>
+            <w:tcW w:w="1110" w:type="pct"/>
             <w:tcBorders>
               <w:top w:val="single" w:sz="6" w:space="0" w:color="DDDDDD"/>
               <w:left w:val="single" w:sz="6" w:space="0" w:color="DDDDDD"/>
@@ -6414,6 +6612,7 @@
           </w:tcPr>
           <w:p>
             <w:pPr>
+              <w:jc w:val="both"/>
               <w:rPr>
                 <w:rFonts w:ascii="Adobe Gothic Std B" w:eastAsia="Adobe Gothic Std B" w:hAnsi="Adobe Gothic Std B" w:cs="Segoe UI"/>
                 <w:color w:val="333333"/>
@@ -6430,7 +6629,7 @@
         </w:tc>
         <w:tc>
           <w:tcPr>
-            <w:tcW w:w="4018" w:type="pct"/>
+            <w:tcW w:w="3890" w:type="pct"/>
             <w:tcBorders>
               <w:top w:val="single" w:sz="6" w:space="0" w:color="DDDDDD"/>
               <w:left w:val="single" w:sz="6" w:space="0" w:color="DDDDDD"/>
@@ -6468,7 +6667,7 @@
       <w:tr>
         <w:tc>
           <w:tcPr>
-            <w:tcW w:w="982" w:type="pct"/>
+            <w:tcW w:w="1110" w:type="pct"/>
             <w:tcBorders>
               <w:top w:val="single" w:sz="6" w:space="0" w:color="DDDDDD"/>
               <w:left w:val="single" w:sz="6" w:space="0" w:color="DDDDDD"/>
@@ -6487,6 +6686,7 @@
           </w:tcPr>
           <w:p>
             <w:pPr>
+              <w:jc w:val="both"/>
               <w:rPr>
                 <w:rFonts w:ascii="Adobe Gothic Std B" w:eastAsia="Adobe Gothic Std B" w:hAnsi="Adobe Gothic Std B" w:cs="Segoe UI"/>
                 <w:color w:val="333333"/>
@@ -6503,7 +6703,7 @@
         </w:tc>
         <w:tc>
           <w:tcPr>
-            <w:tcW w:w="4018" w:type="pct"/>
+            <w:tcW w:w="3890" w:type="pct"/>
             <w:tcBorders>
               <w:top w:val="single" w:sz="6" w:space="0" w:color="DDDDDD"/>
               <w:left w:val="single" w:sz="6" w:space="0" w:color="DDDDDD"/>
@@ -6541,7 +6741,7 @@
       <w:tr>
         <w:tc>
           <w:tcPr>
-            <w:tcW w:w="982" w:type="pct"/>
+            <w:tcW w:w="1110" w:type="pct"/>
             <w:tcBorders>
               <w:top w:val="single" w:sz="6" w:space="0" w:color="DDDDDD"/>
               <w:left w:val="single" w:sz="6" w:space="0" w:color="DDDDDD"/>
@@ -6560,6 +6760,7 @@
           </w:tcPr>
           <w:p>
             <w:pPr>
+              <w:jc w:val="both"/>
               <w:rPr>
                 <w:rFonts w:ascii="Adobe Gothic Std B" w:eastAsia="Adobe Gothic Std B" w:hAnsi="Adobe Gothic Std B" w:cs="Segoe UI"/>
                 <w:color w:val="333333"/>
@@ -6576,7 +6777,7 @@
         </w:tc>
         <w:tc>
           <w:tcPr>
-            <w:tcW w:w="4018" w:type="pct"/>
+            <w:tcW w:w="3890" w:type="pct"/>
             <w:tcBorders>
               <w:top w:val="single" w:sz="6" w:space="0" w:color="DDDDDD"/>
               <w:left w:val="single" w:sz="6" w:space="0" w:color="DDDDDD"/>
@@ -6614,7 +6815,7 @@
       <w:tr>
         <w:tc>
           <w:tcPr>
-            <w:tcW w:w="982" w:type="pct"/>
+            <w:tcW w:w="1110" w:type="pct"/>
             <w:tcBorders>
               <w:top w:val="single" w:sz="6" w:space="0" w:color="DDDDDD"/>
               <w:left w:val="single" w:sz="6" w:space="0" w:color="DDDDDD"/>
@@ -6633,6 +6834,7 @@
           </w:tcPr>
           <w:p>
             <w:pPr>
+              <w:jc w:val="both"/>
               <w:rPr>
                 <w:rFonts w:ascii="Adobe Gothic Std B" w:eastAsia="Adobe Gothic Std B" w:hAnsi="Adobe Gothic Std B" w:cs="Segoe UI"/>
                 <w:color w:val="333333"/>
@@ -6649,7 +6851,7 @@
         </w:tc>
         <w:tc>
           <w:tcPr>
-            <w:tcW w:w="4018" w:type="pct"/>
+            <w:tcW w:w="3890" w:type="pct"/>
             <w:tcBorders>
               <w:top w:val="single" w:sz="6" w:space="0" w:color="DDDDDD"/>
               <w:left w:val="single" w:sz="6" w:space="0" w:color="DDDDDD"/>
@@ -6679,7 +6881,31 @@
                 <w:rFonts w:ascii="Adobe Gothic Std B" w:eastAsia="Adobe Gothic Std B" w:hAnsi="Adobe Gothic Std B"/>
                 <w:color w:val="333333"/>
               </w:rPr>
-              <w:t>mark TASK_NUMBER</w:t>
+              <w:t xml:space="preserve">mark </w:t>
+            </w:r>
+            <w:r>
+              <w:rPr>
+                <w:rStyle w:val="HTMLCode"/>
+                <w:rFonts w:ascii="Adobe Gothic Std B" w:eastAsia="Adobe Gothic Std B" w:hAnsi="Adobe Gothic Std B"/>
+                <w:color w:val="333333"/>
+              </w:rPr>
+              <w:t>[</w:t>
+            </w:r>
+            <w:r>
+              <w:rPr>
+                <w:rStyle w:val="HTMLCode"/>
+                <w:rFonts w:ascii="Adobe Gothic Std B" w:eastAsia="Adobe Gothic Std B" w:hAnsi="Adobe Gothic Std B"/>
+                <w:color w:val="333333"/>
+              </w:rPr>
+              <w:t>TASK_NUMBER</w:t>
+            </w:r>
+            <w:r>
+              <w:rPr>
+                <w:rStyle w:val="HTMLCode"/>
+                <w:rFonts w:ascii="Adobe Gothic Std B" w:eastAsia="Adobe Gothic Std B" w:hAnsi="Adobe Gothic Std B"/>
+                <w:color w:val="333333"/>
+              </w:rPr>
+              <w:t>]</w:t>
             </w:r>
           </w:p>
         </w:tc>
@@ -6687,7 +6913,7 @@
       <w:tr>
         <w:tc>
           <w:tcPr>
-            <w:tcW w:w="982" w:type="pct"/>
+            <w:tcW w:w="1110" w:type="pct"/>
             <w:tcBorders>
               <w:top w:val="single" w:sz="6" w:space="0" w:color="DDDDDD"/>
               <w:left w:val="single" w:sz="6" w:space="0" w:color="DDDDDD"/>
@@ -6706,6 +6932,7 @@
           </w:tcPr>
           <w:p>
             <w:pPr>
+              <w:jc w:val="both"/>
               <w:rPr>
                 <w:rFonts w:ascii="Adobe Gothic Std B" w:eastAsia="Adobe Gothic Std B" w:hAnsi="Adobe Gothic Std B" w:cs="Segoe UI"/>
                 <w:color w:val="333333"/>
@@ -6722,7 +6949,7 @@
         </w:tc>
         <w:tc>
           <w:tcPr>
-            <w:tcW w:w="4018" w:type="pct"/>
+            <w:tcW w:w="3890" w:type="pct"/>
             <w:tcBorders>
               <w:top w:val="single" w:sz="6" w:space="0" w:color="DDDDDD"/>
               <w:left w:val="single" w:sz="6" w:space="0" w:color="DDDDDD"/>
@@ -6752,7 +6979,31 @@
                 <w:rFonts w:ascii="Adobe Gothic Std B" w:eastAsia="Adobe Gothic Std B" w:hAnsi="Adobe Gothic Std B"/>
                 <w:color w:val="333333"/>
               </w:rPr>
-              <w:t>unmark TASK_NUMBER</w:t>
+              <w:t xml:space="preserve">unmark </w:t>
+            </w:r>
+            <w:r>
+              <w:rPr>
+                <w:rStyle w:val="HTMLCode"/>
+                <w:rFonts w:ascii="Adobe Gothic Std B" w:eastAsia="Adobe Gothic Std B" w:hAnsi="Adobe Gothic Std B"/>
+                <w:color w:val="333333"/>
+              </w:rPr>
+              <w:t>[</w:t>
+            </w:r>
+            <w:r>
+              <w:rPr>
+                <w:rStyle w:val="HTMLCode"/>
+                <w:rFonts w:ascii="Adobe Gothic Std B" w:eastAsia="Adobe Gothic Std B" w:hAnsi="Adobe Gothic Std B"/>
+                <w:color w:val="333333"/>
+              </w:rPr>
+              <w:t>TASK_NUMBER</w:t>
+            </w:r>
+            <w:r>
+              <w:rPr>
+                <w:rStyle w:val="HTMLCode"/>
+                <w:rFonts w:ascii="Adobe Gothic Std B" w:eastAsia="Adobe Gothic Std B" w:hAnsi="Adobe Gothic Std B"/>
+                <w:color w:val="333333"/>
+              </w:rPr>
+              <w:t>]</w:t>
             </w:r>
           </w:p>
         </w:tc>
@@ -6760,7 +7011,7 @@
       <w:tr>
         <w:tc>
           <w:tcPr>
-            <w:tcW w:w="982" w:type="pct"/>
+            <w:tcW w:w="1110" w:type="pct"/>
             <w:tcBorders>
               <w:top w:val="single" w:sz="6" w:space="0" w:color="DDDDDD"/>
               <w:left w:val="single" w:sz="6" w:space="0" w:color="DDDDDD"/>
@@ -6779,6 +7030,7 @@
           </w:tcPr>
           <w:p>
             <w:pPr>
+              <w:jc w:val="both"/>
               <w:rPr>
                 <w:rFonts w:ascii="Adobe Gothic Std B" w:eastAsia="Adobe Gothic Std B" w:hAnsi="Adobe Gothic Std B" w:cs="Segoe UI"/>
                 <w:color w:val="333333"/>
@@ -6795,7 +7047,7 @@
         </w:tc>
         <w:tc>
           <w:tcPr>
-            <w:tcW w:w="4018" w:type="pct"/>
+            <w:tcW w:w="3890" w:type="pct"/>
             <w:tcBorders>
               <w:top w:val="single" w:sz="6" w:space="0" w:color="DDDDDD"/>
               <w:left w:val="single" w:sz="6" w:space="0" w:color="DDDDDD"/>
@@ -6833,7 +7085,7 @@
       <w:tr>
         <w:tc>
           <w:tcPr>
-            <w:tcW w:w="982" w:type="pct"/>
+            <w:tcW w:w="1110" w:type="pct"/>
             <w:tcBorders>
               <w:top w:val="single" w:sz="6" w:space="0" w:color="DDDDDD"/>
               <w:left w:val="single" w:sz="6" w:space="0" w:color="DDDDDD"/>
@@ -6852,6 +7104,7 @@
           </w:tcPr>
           <w:p>
             <w:pPr>
+              <w:jc w:val="both"/>
               <w:rPr>
                 <w:rFonts w:ascii="Adobe Gothic Std B" w:eastAsia="Adobe Gothic Std B" w:hAnsi="Adobe Gothic Std B" w:cs="Segoe UI"/>
                 <w:color w:val="333333"/>
@@ -6868,7 +7121,7 @@
         </w:tc>
         <w:tc>
           <w:tcPr>
-            <w:tcW w:w="4018" w:type="pct"/>
+            <w:tcW w:w="3890" w:type="pct"/>
             <w:tcBorders>
               <w:top w:val="single" w:sz="6" w:space="0" w:color="DDDDDD"/>
               <w:left w:val="single" w:sz="6" w:space="0" w:color="DDDDDD"/>
@@ -6906,7 +7159,7 @@
       <w:tr>
         <w:tc>
           <w:tcPr>
-            <w:tcW w:w="982" w:type="pct"/>
+            <w:tcW w:w="1110" w:type="pct"/>
             <w:tcBorders>
               <w:top w:val="single" w:sz="6" w:space="0" w:color="DDDDDD"/>
               <w:left w:val="single" w:sz="6" w:space="0" w:color="DDDDDD"/>
@@ -6925,6 +7178,7 @@
           </w:tcPr>
           <w:p>
             <w:pPr>
+              <w:jc w:val="both"/>
               <w:rPr>
                 <w:rFonts w:ascii="Adobe Gothic Std B" w:eastAsia="Adobe Gothic Std B" w:hAnsi="Adobe Gothic Std B" w:cs="Segoe UI"/>
                 <w:color w:val="333333"/>
@@ -6941,7 +7195,7 @@
         </w:tc>
         <w:tc>
           <w:tcPr>
-            <w:tcW w:w="4018" w:type="pct"/>
+            <w:tcW w:w="3890" w:type="pct"/>
             <w:tcBorders>
               <w:top w:val="single" w:sz="6" w:space="0" w:color="DDDDDD"/>
               <w:left w:val="single" w:sz="6" w:space="0" w:color="DDDDDD"/>
@@ -6971,7 +7225,31 @@
                 <w:rFonts w:ascii="Adobe Gothic Std B" w:eastAsia="Adobe Gothic Std B" w:hAnsi="Adobe Gothic Std B"/>
                 <w:color w:val="333333"/>
               </w:rPr>
-              <w:t>view INDEX</w:t>
+              <w:t xml:space="preserve">view </w:t>
+            </w:r>
+            <w:r>
+              <w:rPr>
+                <w:rStyle w:val="HTMLCode"/>
+                <w:rFonts w:ascii="Adobe Gothic Std B" w:eastAsia="Adobe Gothic Std B" w:hAnsi="Adobe Gothic Std B"/>
+                <w:color w:val="333333"/>
+              </w:rPr>
+              <w:t>[</w:t>
+            </w:r>
+            <w:r>
+              <w:rPr>
+                <w:rStyle w:val="HTMLCode"/>
+                <w:rFonts w:ascii="Adobe Gothic Std B" w:eastAsia="Adobe Gothic Std B" w:hAnsi="Adobe Gothic Std B"/>
+                <w:color w:val="333333"/>
+              </w:rPr>
+              <w:t>INDEX</w:t>
+            </w:r>
+            <w:r>
+              <w:rPr>
+                <w:rStyle w:val="HTMLCode"/>
+                <w:rFonts w:ascii="Adobe Gothic Std B" w:eastAsia="Adobe Gothic Std B" w:hAnsi="Adobe Gothic Std B"/>
+                <w:color w:val="333333"/>
+              </w:rPr>
+              <w:t>]</w:t>
             </w:r>
           </w:p>
         </w:tc>
@@ -6979,7 +7257,7 @@
       <w:tr>
         <w:tc>
           <w:tcPr>
-            <w:tcW w:w="982" w:type="pct"/>
+            <w:tcW w:w="1110" w:type="pct"/>
             <w:tcBorders>
               <w:top w:val="single" w:sz="6" w:space="0" w:color="DDDDDD"/>
               <w:left w:val="single" w:sz="6" w:space="0" w:color="DDDDDD"/>
@@ -6998,6 +7276,7 @@
           </w:tcPr>
           <w:p>
             <w:pPr>
+              <w:jc w:val="both"/>
               <w:rPr>
                 <w:rFonts w:ascii="Adobe Gothic Std B" w:eastAsia="Adobe Gothic Std B" w:hAnsi="Adobe Gothic Std B" w:cs="Segoe UI"/>
                 <w:color w:val="333333"/>
@@ -7014,7 +7293,7 @@
         </w:tc>
         <w:tc>
           <w:tcPr>
-            <w:tcW w:w="4018" w:type="pct"/>
+            <w:tcW w:w="3890" w:type="pct"/>
             <w:tcBorders>
               <w:top w:val="single" w:sz="6" w:space="0" w:color="DDDDDD"/>
               <w:left w:val="single" w:sz="6" w:space="0" w:color="DDDDDD"/>
@@ -7044,7 +7323,31 @@
                 <w:rFonts w:ascii="Adobe Gothic Std B" w:eastAsia="Adobe Gothic Std B" w:hAnsi="Adobe Gothic Std B"/>
                 <w:color w:val="333333"/>
               </w:rPr>
-              <w:t>delete INDEX</w:t>
+              <w:t xml:space="preserve">delete </w:t>
+            </w:r>
+            <w:r>
+              <w:rPr>
+                <w:rStyle w:val="HTMLCode"/>
+                <w:rFonts w:ascii="Adobe Gothic Std B" w:eastAsia="Adobe Gothic Std B" w:hAnsi="Adobe Gothic Std B"/>
+                <w:color w:val="333333"/>
+              </w:rPr>
+              <w:t>[</w:t>
+            </w:r>
+            <w:r>
+              <w:rPr>
+                <w:rStyle w:val="HTMLCode"/>
+                <w:rFonts w:ascii="Adobe Gothic Std B" w:eastAsia="Adobe Gothic Std B" w:hAnsi="Adobe Gothic Std B"/>
+                <w:color w:val="333333"/>
+              </w:rPr>
+              <w:t>INDEX</w:t>
+            </w:r>
+            <w:r>
+              <w:rPr>
+                <w:rStyle w:val="HTMLCode"/>
+                <w:rFonts w:ascii="Adobe Gothic Std B" w:eastAsia="Adobe Gothic Std B" w:hAnsi="Adobe Gothic Std B"/>
+                <w:color w:val="333333"/>
+              </w:rPr>
+              <w:t>]</w:t>
             </w:r>
           </w:p>
         </w:tc>
@@ -7052,7 +7355,7 @@
       <w:tr>
         <w:tc>
           <w:tcPr>
-            <w:tcW w:w="982" w:type="pct"/>
+            <w:tcW w:w="1110" w:type="pct"/>
             <w:tcBorders>
               <w:top w:val="single" w:sz="6" w:space="0" w:color="DDDDDD"/>
               <w:left w:val="single" w:sz="6" w:space="0" w:color="DDDDDD"/>
@@ -7071,6 +7374,7 @@
           </w:tcPr>
           <w:p>
             <w:pPr>
+              <w:jc w:val="both"/>
               <w:rPr>
                 <w:rFonts w:ascii="Adobe Gothic Std B" w:eastAsia="Adobe Gothic Std B" w:hAnsi="Adobe Gothic Std B" w:cs="Segoe UI"/>
                 <w:color w:val="333333"/>
@@ -7087,7 +7391,7 @@
         </w:tc>
         <w:tc>
           <w:tcPr>
-            <w:tcW w:w="4018" w:type="pct"/>
+            <w:tcW w:w="3890" w:type="pct"/>
             <w:tcBorders>
               <w:top w:val="single" w:sz="6" w:space="0" w:color="DDDDDD"/>
               <w:left w:val="single" w:sz="6" w:space="0" w:color="DDDDDD"/>
@@ -7125,7 +7429,7 @@
       <w:tr>
         <w:tc>
           <w:tcPr>
-            <w:tcW w:w="982" w:type="pct"/>
+            <w:tcW w:w="1110" w:type="pct"/>
             <w:tcBorders>
               <w:top w:val="single" w:sz="6" w:space="0" w:color="DDDDDD"/>
               <w:left w:val="single" w:sz="6" w:space="0" w:color="DDDDDD"/>
@@ -7144,6 +7448,7 @@
           </w:tcPr>
           <w:p>
             <w:pPr>
+              <w:jc w:val="both"/>
               <w:rPr>
                 <w:rFonts w:ascii="Adobe Gothic Std B" w:eastAsia="Adobe Gothic Std B" w:hAnsi="Adobe Gothic Std B" w:cs="Segoe UI"/>
                 <w:color w:val="333333"/>
@@ -7160,7 +7465,7 @@
         </w:tc>
         <w:tc>
           <w:tcPr>
-            <w:tcW w:w="4018" w:type="pct"/>
+            <w:tcW w:w="3890" w:type="pct"/>
             <w:tcBorders>
               <w:top w:val="single" w:sz="6" w:space="0" w:color="DDDDDD"/>
               <w:left w:val="single" w:sz="6" w:space="0" w:color="DDDDDD"/>
@@ -7198,7 +7503,7 @@
       <w:tr>
         <w:tc>
           <w:tcPr>
-            <w:tcW w:w="982" w:type="pct"/>
+            <w:tcW w:w="1110" w:type="pct"/>
             <w:tcBorders>
               <w:top w:val="single" w:sz="6" w:space="0" w:color="DDDDDD"/>
               <w:left w:val="single" w:sz="6" w:space="0" w:color="DDDDDD"/>
@@ -7217,6 +7522,7 @@
           </w:tcPr>
           <w:p>
             <w:pPr>
+              <w:jc w:val="both"/>
               <w:rPr>
                 <w:rFonts w:ascii="Adobe Gothic Std B" w:eastAsia="Adobe Gothic Std B" w:hAnsi="Adobe Gothic Std B" w:cs="Segoe UI"/>
                 <w:color w:val="333333"/>
@@ -7234,7 +7540,7 @@
         </w:tc>
         <w:tc>
           <w:tcPr>
-            <w:tcW w:w="4018" w:type="pct"/>
+            <w:tcW w:w="3890" w:type="pct"/>
             <w:tcBorders>
               <w:top w:val="single" w:sz="6" w:space="0" w:color="DDDDDD"/>
               <w:left w:val="single" w:sz="6" w:space="0" w:color="DDDDDD"/>
@@ -7364,7 +7670,7 @@
             <w:rFonts w:ascii="Adobe Gothic Std B" w:eastAsia="Adobe Gothic Std B" w:hAnsi="Adobe Gothic Std B"/>
             <w:noProof/>
           </w:rPr>
-          <w:t>21</w:t>
+          <w:t>5</w:t>
         </w:r>
         <w:r>
           <w:rPr>
@@ -11407,7 +11713,7 @@
 </file>
 
 <file path=customXml/itemProps1.xml><?xml version="1.0" encoding="utf-8"?>
-<ds:datastoreItem xmlns:ds="http://schemas.openxmlformats.org/officeDocument/2006/customXml" ds:itemID="{FD33BEA3-BE66-4A02-B90C-ED205166CC73}">
+<ds:datastoreItem xmlns:ds="http://schemas.openxmlformats.org/officeDocument/2006/customXml" ds:itemID="{5302142C-2E7E-4AC3-87D4-EF24095DF222}">
   <ds:schemaRefs>
     <ds:schemaRef ds:uri="http://schemas.openxmlformats.org/officeDocument/2006/bibliography"/>
   </ds:schemaRefs>

</xml_diff>

<commit_message>
Update formatting and table of contents
</commit_message>
<xml_diff>
--- a/docs/doc_pdf_version/userguide.docx
+++ b/docs/doc_pdf_version/userguide.docx
@@ -2,368 +2,1702 @@
 <file path=word/document.xml><?xml version="1.0" encoding="utf-8"?>
 <w:document xmlns:wpc="http://schemas.microsoft.com/office/word/2010/wordprocessingCanvas" xmlns:cx="http://schemas.microsoft.com/office/drawing/2014/chartex" xmlns:cx1="http://schemas.microsoft.com/office/drawing/2015/9/8/chartex" xmlns:cx2="http://schemas.microsoft.com/office/drawing/2015/10/21/chartex" xmlns:mc="http://schemas.openxmlformats.org/markup-compatibility/2006" xmlns:o="urn:schemas-microsoft-com:office:office" xmlns:r="http://schemas.openxmlformats.org/officeDocument/2006/relationships" xmlns:m="http://schemas.openxmlformats.org/officeDocument/2006/math" xmlns:v="urn:schemas-microsoft-com:vml" xmlns:wp14="http://schemas.microsoft.com/office/word/2010/wordprocessingDrawing" xmlns:wp="http://schemas.openxmlformats.org/drawingml/2006/wordprocessingDrawing" xmlns:w10="urn:schemas-microsoft-com:office:word" xmlns:w="http://schemas.openxmlformats.org/wordprocessingml/2006/main" xmlns:w14="http://schemas.microsoft.com/office/word/2010/wordml" xmlns:w15="http://schemas.microsoft.com/office/word/2012/wordml" xmlns:w16se="http://schemas.microsoft.com/office/word/2015/wordml/symex" xmlns:wpg="http://schemas.microsoft.com/office/word/2010/wordprocessingGroup" xmlns:wpi="http://schemas.microsoft.com/office/word/2010/wordprocessingInk" xmlns:wne="http://schemas.microsoft.com/office/word/2006/wordml" xmlns:wps="http://schemas.microsoft.com/office/word/2010/wordprocessingShape" mc:Ignorable="w14 w15 w16se wp14">
   <w:body>
-    <w:p>
-      <w:pPr>
-        <w:spacing w:line="240" w:lineRule="auto"/>
-        <w:rPr>
-          <w:rFonts w:ascii="Adobe Gothic Std B" w:eastAsia="Adobe Gothic Std B" w:hAnsi="Adobe Gothic Std B"/>
-          <w:b/>
-          <w:sz w:val="40"/>
-          <w:szCs w:val="40"/>
-        </w:rPr>
-      </w:pPr>
-      <w:r>
-        <w:rPr>
-          <w:rFonts w:ascii="Adobe Gothic Std B" w:eastAsia="Adobe Gothic Std B" w:hAnsi="Adobe Gothic Std B"/>
-          <w:b/>
-          <w:sz w:val="40"/>
-          <w:szCs w:val="40"/>
-        </w:rPr>
-        <w:t>Contents</w:t>
-      </w:r>
-    </w:p>
-    <w:p>
-      <w:pPr>
-        <w:spacing w:line="240" w:lineRule="auto"/>
-        <w:jc w:val="both"/>
-        <w:rPr>
-          <w:rFonts w:ascii="Adobe Gothic Std B" w:eastAsia="Adobe Gothic Std B" w:hAnsi="Adobe Gothic Std B"/>
-          <w:sz w:val="24"/>
-          <w:szCs w:val="24"/>
-          <w:lang w:val="en-GB"/>
-        </w:rPr>
-      </w:pPr>
-      <w:r>
-        <w:rPr>
-          <w:rFonts w:ascii="Adobe Gothic Std B" w:eastAsia="Adobe Gothic Std B" w:hAnsi="Adobe Gothic Std B"/>
-          <w:sz w:val="24"/>
-          <w:szCs w:val="24"/>
-          <w:lang w:val="en-GB"/>
-        </w:rPr>
-        <w:t>1: About ........................................................................................................................ 2</w:t>
-      </w:r>
-    </w:p>
-    <w:p>
-      <w:pPr>
-        <w:spacing w:line="240" w:lineRule="auto"/>
-        <w:jc w:val="both"/>
-        <w:rPr>
-          <w:rFonts w:ascii="Adobe Gothic Std B" w:eastAsia="Adobe Gothic Std B" w:hAnsi="Adobe Gothic Std B"/>
-          <w:sz w:val="24"/>
-          <w:szCs w:val="24"/>
-          <w:lang w:val="en-GB"/>
-        </w:rPr>
-      </w:pPr>
-      <w:r>
-        <w:rPr>
-          <w:rFonts w:ascii="Adobe Gothic Std B" w:eastAsia="Adobe Gothic Std B" w:hAnsi="Adobe Gothic Std B"/>
-          <w:sz w:val="24"/>
-          <w:szCs w:val="24"/>
-          <w:lang w:val="en-GB"/>
-        </w:rPr>
-        <w:t xml:space="preserve">2: </w:t>
-      </w:r>
-      <w:r>
-        <w:rPr>
-          <w:rFonts w:ascii="Adobe Gothic Std B" w:eastAsia="Adobe Gothic Std B" w:hAnsi="Adobe Gothic Std B"/>
-          <w:sz w:val="24"/>
-          <w:szCs w:val="24"/>
-          <w:lang w:val="en-GB"/>
-        </w:rPr>
-        <w:t>Overview</w:t>
-      </w:r>
-      <w:r>
-        <w:rPr>
-          <w:rFonts w:ascii="Adobe Gothic Std B" w:eastAsia="Adobe Gothic Std B" w:hAnsi="Adobe Gothic Std B"/>
-          <w:sz w:val="24"/>
-          <w:szCs w:val="24"/>
-          <w:lang w:val="en-GB"/>
-        </w:rPr>
-        <w:t xml:space="preserve"> ..............................................................................................................</w:t>
-      </w:r>
-      <w:r>
-        <w:rPr>
-          <w:rFonts w:ascii="Adobe Gothic Std B" w:eastAsia="Adobe Gothic Std B" w:hAnsi="Adobe Gothic Std B"/>
-          <w:sz w:val="24"/>
-          <w:szCs w:val="24"/>
-          <w:lang w:val="en-GB"/>
-        </w:rPr>
-        <w:t>...</w:t>
-      </w:r>
-      <w:r>
-        <w:rPr>
-          <w:rFonts w:ascii="Adobe Gothic Std B" w:eastAsia="Adobe Gothic Std B" w:hAnsi="Adobe Gothic Std B"/>
-          <w:sz w:val="24"/>
-          <w:szCs w:val="24"/>
-          <w:lang w:val="en-GB"/>
-        </w:rPr>
-        <w:t xml:space="preserve">.. </w:t>
-      </w:r>
-      <w:r>
-        <w:rPr>
-          <w:rFonts w:ascii="Adobe Gothic Std B" w:eastAsia="Adobe Gothic Std B" w:hAnsi="Adobe Gothic Std B"/>
-          <w:sz w:val="24"/>
-          <w:szCs w:val="24"/>
-          <w:lang w:val="en-GB"/>
-        </w:rPr>
-        <w:t>3</w:t>
-      </w:r>
-    </w:p>
-    <w:p>
-      <w:pPr>
-        <w:spacing w:line="240" w:lineRule="auto"/>
-        <w:jc w:val="both"/>
-        <w:rPr>
-          <w:rFonts w:ascii="Adobe Gothic Std B" w:eastAsia="Adobe Gothic Std B" w:hAnsi="Adobe Gothic Std B"/>
-          <w:sz w:val="24"/>
-          <w:szCs w:val="24"/>
-          <w:lang w:val="en-GB"/>
-        </w:rPr>
-      </w:pPr>
-      <w:r>
-        <w:rPr>
-          <w:rFonts w:ascii="Adobe Gothic Std B" w:eastAsia="Adobe Gothic Std B" w:hAnsi="Adobe Gothic Std B"/>
-          <w:sz w:val="24"/>
-          <w:szCs w:val="24"/>
-          <w:lang w:val="en-GB"/>
-        </w:rPr>
-        <w:t>3</w:t>
-      </w:r>
-      <w:r>
-        <w:rPr>
-          <w:rFonts w:ascii="Adobe Gothic Std B" w:eastAsia="Adobe Gothic Std B" w:hAnsi="Adobe Gothic Std B"/>
-          <w:sz w:val="24"/>
-          <w:szCs w:val="24"/>
-          <w:lang w:val="en-GB"/>
-        </w:rPr>
-        <w:t xml:space="preserve">: </w:t>
-      </w:r>
-      <w:r>
-        <w:rPr>
-          <w:rFonts w:ascii="Adobe Gothic Std B" w:eastAsia="Adobe Gothic Std B" w:hAnsi="Adobe Gothic Std B"/>
-          <w:sz w:val="24"/>
-          <w:szCs w:val="24"/>
-          <w:lang w:val="en-GB"/>
-        </w:rPr>
-        <w:t>Getting Started</w:t>
-      </w:r>
-      <w:r>
-        <w:rPr>
-          <w:rFonts w:ascii="Adobe Gothic Std B" w:eastAsia="Adobe Gothic Std B" w:hAnsi="Adobe Gothic Std B"/>
-          <w:sz w:val="24"/>
-          <w:szCs w:val="24"/>
-          <w:lang w:val="en-GB"/>
-        </w:rPr>
-        <w:t xml:space="preserve"> .................................................................................</w:t>
-      </w:r>
-      <w:r>
-        <w:rPr>
-          <w:rFonts w:ascii="Adobe Gothic Std B" w:eastAsia="Adobe Gothic Std B" w:hAnsi="Adobe Gothic Std B"/>
-          <w:sz w:val="24"/>
-          <w:szCs w:val="24"/>
-          <w:lang w:val="en-GB"/>
-        </w:rPr>
-        <w:t>...................</w:t>
-      </w:r>
-      <w:r>
-        <w:rPr>
-          <w:rFonts w:ascii="Adobe Gothic Std B" w:eastAsia="Adobe Gothic Std B" w:hAnsi="Adobe Gothic Std B"/>
-          <w:sz w:val="24"/>
-          <w:szCs w:val="24"/>
-          <w:lang w:val="en-GB"/>
-        </w:rPr>
-        <w:t>...</w:t>
-      </w:r>
-      <w:r>
-        <w:rPr>
-          <w:rFonts w:ascii="Adobe Gothic Std B" w:eastAsia="Adobe Gothic Std B" w:hAnsi="Adobe Gothic Std B"/>
-          <w:sz w:val="24"/>
-          <w:szCs w:val="24"/>
-          <w:lang w:val="en-GB"/>
-        </w:rPr>
-        <w:t>..</w:t>
-      </w:r>
-      <w:r>
-        <w:rPr>
-          <w:rFonts w:ascii="Adobe Gothic Std B" w:eastAsia="Adobe Gothic Std B" w:hAnsi="Adobe Gothic Std B"/>
-          <w:sz w:val="24"/>
-          <w:szCs w:val="24"/>
-          <w:lang w:val="en-GB"/>
-        </w:rPr>
-        <w:t xml:space="preserve"> </w:t>
-      </w:r>
-      <w:r>
-        <w:rPr>
-          <w:rFonts w:ascii="Adobe Gothic Std B" w:eastAsia="Adobe Gothic Std B" w:hAnsi="Adobe Gothic Std B"/>
-          <w:sz w:val="24"/>
-          <w:szCs w:val="24"/>
-          <w:lang w:val="en-GB"/>
-        </w:rPr>
-        <w:t>4</w:t>
-      </w:r>
-    </w:p>
-    <w:p>
-      <w:pPr>
-        <w:spacing w:line="240" w:lineRule="auto"/>
-        <w:ind w:firstLine="720"/>
-        <w:jc w:val="both"/>
-        <w:rPr>
-          <w:rFonts w:ascii="Adobe Gothic Std B" w:eastAsia="Adobe Gothic Std B" w:hAnsi="Adobe Gothic Std B"/>
-          <w:sz w:val="24"/>
-          <w:szCs w:val="24"/>
-          <w:lang w:val="en-GB"/>
-        </w:rPr>
-      </w:pPr>
-      <w:r>
-        <w:rPr>
-          <w:rFonts w:ascii="Adobe Gothic Std B" w:eastAsia="Adobe Gothic Std B" w:hAnsi="Adobe Gothic Std B" w:cs="Arial"/>
-          <w:color w:val="000000"/>
-        </w:rPr>
-        <w:t>3.</w:t>
-      </w:r>
-      <w:r>
-        <w:rPr>
-          <w:rFonts w:ascii="Adobe Gothic Std B" w:eastAsia="Adobe Gothic Std B" w:hAnsi="Adobe Gothic Std B" w:cs="Arial"/>
-          <w:color w:val="000000"/>
-        </w:rPr>
-        <w:t>1.15</w:t>
-      </w:r>
-      <w:r>
-        <w:rPr>
-          <w:rFonts w:ascii="Adobe Gothic Std B" w:eastAsia="Adobe Gothic Std B" w:hAnsi="Adobe Gothic Std B"/>
-          <w:sz w:val="24"/>
-          <w:szCs w:val="24"/>
-          <w:lang w:val="en-GB"/>
-        </w:rPr>
-        <w:t>.................................................................................</w:t>
-      </w:r>
-      <w:r>
-        <w:rPr>
-          <w:rFonts w:ascii="Adobe Gothic Std B" w:eastAsia="Adobe Gothic Std B" w:hAnsi="Adobe Gothic Std B"/>
-          <w:sz w:val="24"/>
-          <w:szCs w:val="24"/>
-          <w:lang w:val="en-GB"/>
-        </w:rPr>
-        <w:t>...................</w:t>
-      </w:r>
-      <w:r>
-        <w:rPr>
-          <w:rFonts w:ascii="Adobe Gothic Std B" w:eastAsia="Adobe Gothic Std B" w:hAnsi="Adobe Gothic Std B"/>
-          <w:sz w:val="24"/>
-          <w:szCs w:val="24"/>
-          <w:lang w:val="en-GB"/>
-        </w:rPr>
-        <w:t>...</w:t>
-      </w:r>
-      <w:r>
-        <w:rPr>
-          <w:rFonts w:ascii="Adobe Gothic Std B" w:eastAsia="Adobe Gothic Std B" w:hAnsi="Adobe Gothic Std B"/>
-          <w:sz w:val="24"/>
-          <w:szCs w:val="24"/>
-          <w:lang w:val="en-GB"/>
-        </w:rPr>
-        <w:t>..</w:t>
-      </w:r>
-    </w:p>
-    <w:p>
-      <w:pPr>
-        <w:spacing w:line="240" w:lineRule="auto"/>
-        <w:jc w:val="both"/>
-        <w:rPr>
-          <w:rFonts w:ascii="Adobe Gothic Std B" w:eastAsia="Adobe Gothic Std B" w:hAnsi="Adobe Gothic Std B"/>
-          <w:sz w:val="24"/>
-          <w:szCs w:val="24"/>
-          <w:lang w:val="en-GB"/>
-        </w:rPr>
-      </w:pPr>
-      <w:r>
-        <w:rPr>
-          <w:rFonts w:ascii="Adobe Gothic Std B" w:eastAsia="Adobe Gothic Std B" w:hAnsi="Adobe Gothic Std B"/>
-          <w:sz w:val="24"/>
-          <w:szCs w:val="24"/>
-          <w:lang w:val="en-GB"/>
-        </w:rPr>
-        <w:t>4: Frequently Asked Questions ..................................................................................</w:t>
-      </w:r>
-      <w:r>
-        <w:rPr>
-          <w:rFonts w:ascii="Adobe Gothic Std B" w:eastAsia="Adobe Gothic Std B" w:hAnsi="Adobe Gothic Std B"/>
-          <w:sz w:val="24"/>
-          <w:szCs w:val="24"/>
-          <w:lang w:val="en-GB"/>
-        </w:rPr>
-        <w:t>.</w:t>
-      </w:r>
-      <w:r>
-        <w:rPr>
-          <w:rFonts w:ascii="Adobe Gothic Std B" w:eastAsia="Adobe Gothic Std B" w:hAnsi="Adobe Gothic Std B"/>
-          <w:sz w:val="24"/>
-          <w:szCs w:val="24"/>
-          <w:lang w:val="en-GB"/>
-        </w:rPr>
-        <w:t>. 8</w:t>
-      </w:r>
-    </w:p>
-    <w:p>
-      <w:pPr>
-        <w:spacing w:line="240" w:lineRule="auto"/>
-        <w:jc w:val="both"/>
-        <w:rPr>
-          <w:rFonts w:ascii="Adobe Gothic Std B" w:eastAsia="Adobe Gothic Std B" w:hAnsi="Adobe Gothic Std B"/>
-          <w:sz w:val="24"/>
-          <w:szCs w:val="24"/>
-          <w:lang w:val="en-GB"/>
-        </w:rPr>
-      </w:pPr>
-      <w:r>
-        <w:rPr>
-          <w:rFonts w:ascii="Adobe Gothic Std B" w:eastAsia="Adobe Gothic Std B" w:hAnsi="Adobe Gothic Std B"/>
-          <w:sz w:val="24"/>
-          <w:szCs w:val="24"/>
-          <w:lang w:val="en-GB"/>
-        </w:rPr>
-        <w:t>5: Command Summary ...</w:t>
-      </w:r>
-      <w:r>
-        <w:rPr>
-          <w:rFonts w:ascii="Adobe Gothic Std B" w:eastAsia="Adobe Gothic Std B" w:hAnsi="Adobe Gothic Std B"/>
-          <w:sz w:val="24"/>
-          <w:szCs w:val="24"/>
-          <w:lang w:val="en-GB"/>
-        </w:rPr>
-        <w:t>.</w:t>
-      </w:r>
-      <w:r>
-        <w:rPr>
-          <w:rFonts w:ascii="Adobe Gothic Std B" w:eastAsia="Adobe Gothic Std B" w:hAnsi="Adobe Gothic Std B"/>
-          <w:sz w:val="24"/>
-          <w:szCs w:val="24"/>
-          <w:lang w:val="en-GB"/>
-        </w:rPr>
-        <w:t>........................................................................................... 10</w:t>
-      </w:r>
-    </w:p>
-    <w:p>
-      <w:pPr>
-        <w:spacing w:line="240" w:lineRule="auto"/>
-        <w:ind w:left="1134" w:right="1134"/>
-        <w:rPr>
-          <w:rFonts w:ascii="Adobe Gothic Std B" w:eastAsia="Adobe Gothic Std B" w:hAnsi="Adobe Gothic Std B"/>
-          <w:sz w:val="24"/>
-          <w:szCs w:val="24"/>
-          <w:lang w:val="en-GB"/>
-        </w:rPr>
-      </w:pPr>
-      <w:r>
-        <w:rPr>
-          <w:rFonts w:ascii="Adobe Gothic Std B" w:eastAsia="Adobe Gothic Std B" w:hAnsi="Adobe Gothic Std B"/>
-          <w:sz w:val="24"/>
-          <w:szCs w:val="24"/>
-          <w:lang w:val="en-GB"/>
-        </w:rPr>
-        <w:br w:type="page"/>
-      </w:r>
-    </w:p>
+    <w:sdt>
+      <w:sdtPr>
+        <w:id w:val="2060979317"/>
+        <w:docPartObj>
+          <w:docPartGallery w:val="Table of Contents"/>
+          <w:docPartUnique/>
+        </w:docPartObj>
+      </w:sdtPr>
+      <w:sdtEndPr>
+        <w:rPr>
+          <w:rFonts w:asciiTheme="minorHAnsi" w:eastAsiaTheme="minorHAnsi" w:hAnsiTheme="minorHAnsi"/>
+          <w:bCs/>
+          <w:noProof/>
+          <w:sz w:val="22"/>
+          <w:szCs w:val="22"/>
+          <w:lang w:val="en-SG"/>
+        </w:rPr>
+      </w:sdtEndPr>
+      <w:sdtContent>
+        <w:p>
+          <w:pPr>
+            <w:pStyle w:val="TOCHeading"/>
+            <w:spacing w:after="0"/>
+          </w:pPr>
+          <w:r>
+            <w:t>Contents</w:t>
+          </w:r>
+        </w:p>
+        <w:p>
+          <w:pPr>
+            <w:pStyle w:val="TOC1"/>
+            <w:tabs>
+              <w:tab w:val="right" w:leader="dot" w:pos="9016"/>
+            </w:tabs>
+            <w:spacing w:after="0"/>
+            <w:rPr>
+              <w:rFonts w:ascii="Adobe Gothic Std B" w:eastAsia="Adobe Gothic Std B" w:hAnsi="Adobe Gothic Std B"/>
+              <w:noProof/>
+              <w:lang w:eastAsia="en-SG"/>
+            </w:rPr>
+          </w:pPr>
+          <w:r>
+            <w:rPr>
+              <w:rFonts w:ascii="Adobe Gothic Std B" w:eastAsia="Adobe Gothic Std B" w:hAnsi="Adobe Gothic Std B"/>
+            </w:rPr>
+            <w:fldChar w:fldCharType="begin"/>
+          </w:r>
+          <w:r>
+            <w:rPr>
+              <w:rFonts w:ascii="Adobe Gothic Std B" w:eastAsia="Adobe Gothic Std B" w:hAnsi="Adobe Gothic Std B"/>
+            </w:rPr>
+            <w:instrText xml:space="preserve"> TOC \o "1-3" \h \z \u </w:instrText>
+          </w:r>
+          <w:r>
+            <w:rPr>
+              <w:rFonts w:ascii="Adobe Gothic Std B" w:eastAsia="Adobe Gothic Std B" w:hAnsi="Adobe Gothic Std B"/>
+            </w:rPr>
+            <w:fldChar w:fldCharType="separate"/>
+          </w:r>
+          <w:hyperlink w:anchor="_Toc463986584" w:history="1">
+            <w:r>
+              <w:rPr>
+                <w:rStyle w:val="Hyperlink"/>
+                <w:rFonts w:ascii="Adobe Gothic Std B" w:eastAsia="Adobe Gothic Std B" w:hAnsi="Adobe Gothic Std B"/>
+                <w:noProof/>
+              </w:rPr>
+              <w:t>1: About</w:t>
+            </w:r>
+            <w:r>
+              <w:rPr>
+                <w:rFonts w:ascii="Adobe Gothic Std B" w:eastAsia="Adobe Gothic Std B" w:hAnsi="Adobe Gothic Std B"/>
+                <w:noProof/>
+                <w:webHidden/>
+              </w:rPr>
+              <w:tab/>
+            </w:r>
+            <w:r>
+              <w:rPr>
+                <w:rFonts w:ascii="Adobe Gothic Std B" w:eastAsia="Adobe Gothic Std B" w:hAnsi="Adobe Gothic Std B"/>
+                <w:noProof/>
+                <w:webHidden/>
+              </w:rPr>
+              <w:fldChar w:fldCharType="begin"/>
+            </w:r>
+            <w:r>
+              <w:rPr>
+                <w:rFonts w:ascii="Adobe Gothic Std B" w:eastAsia="Adobe Gothic Std B" w:hAnsi="Adobe Gothic Std B"/>
+                <w:noProof/>
+                <w:webHidden/>
+              </w:rPr>
+              <w:instrText xml:space="preserve"> PAGEREF _Toc463986584 \h </w:instrText>
+            </w:r>
+            <w:r>
+              <w:rPr>
+                <w:rFonts w:ascii="Adobe Gothic Std B" w:eastAsia="Adobe Gothic Std B" w:hAnsi="Adobe Gothic Std B"/>
+                <w:noProof/>
+                <w:webHidden/>
+              </w:rPr>
+            </w:r>
+            <w:r>
+              <w:rPr>
+                <w:rFonts w:ascii="Adobe Gothic Std B" w:eastAsia="Adobe Gothic Std B" w:hAnsi="Adobe Gothic Std B"/>
+                <w:noProof/>
+                <w:webHidden/>
+              </w:rPr>
+              <w:fldChar w:fldCharType="separate"/>
+            </w:r>
+            <w:r>
+              <w:rPr>
+                <w:rFonts w:ascii="Adobe Gothic Std B" w:eastAsia="Adobe Gothic Std B" w:hAnsi="Adobe Gothic Std B"/>
+                <w:noProof/>
+                <w:webHidden/>
+              </w:rPr>
+              <w:t>1</w:t>
+            </w:r>
+            <w:r>
+              <w:rPr>
+                <w:rFonts w:ascii="Adobe Gothic Std B" w:eastAsia="Adobe Gothic Std B" w:hAnsi="Adobe Gothic Std B"/>
+                <w:noProof/>
+                <w:webHidden/>
+              </w:rPr>
+              <w:fldChar w:fldCharType="end"/>
+            </w:r>
+          </w:hyperlink>
+          <w:bookmarkStart w:id="0" w:name="_GoBack"/>
+        </w:p>
+        <w:bookmarkEnd w:id="0"/>
+        <w:p>
+          <w:pPr>
+            <w:pStyle w:val="TOC1"/>
+            <w:tabs>
+              <w:tab w:val="right" w:leader="dot" w:pos="9016"/>
+            </w:tabs>
+            <w:spacing w:after="0"/>
+            <w:rPr>
+              <w:rFonts w:ascii="Adobe Gothic Std B" w:eastAsia="Adobe Gothic Std B" w:hAnsi="Adobe Gothic Std B"/>
+              <w:noProof/>
+              <w:lang w:eastAsia="en-SG"/>
+            </w:rPr>
+          </w:pPr>
+          <w:r>
+            <w:rPr>
+              <w:rStyle w:val="Hyperlink"/>
+              <w:rFonts w:ascii="Adobe Gothic Std B" w:eastAsia="Adobe Gothic Std B" w:hAnsi="Adobe Gothic Std B"/>
+              <w:noProof/>
+            </w:rPr>
+            <w:fldChar w:fldCharType="begin"/>
+          </w:r>
+          <w:r>
+            <w:rPr>
+              <w:rStyle w:val="Hyperlink"/>
+              <w:rFonts w:ascii="Adobe Gothic Std B" w:eastAsia="Adobe Gothic Std B" w:hAnsi="Adobe Gothic Std B"/>
+              <w:noProof/>
+            </w:rPr>
+            <w:instrText xml:space="preserve"> </w:instrText>
+          </w:r>
+          <w:r>
+            <w:rPr>
+              <w:rFonts w:ascii="Adobe Gothic Std B" w:eastAsia="Adobe Gothic Std B" w:hAnsi="Adobe Gothic Std B"/>
+              <w:noProof/>
+            </w:rPr>
+            <w:instrText>HYPERLINK \l "_Toc463986585"</w:instrText>
+          </w:r>
+          <w:r>
+            <w:rPr>
+              <w:rStyle w:val="Hyperlink"/>
+              <w:rFonts w:ascii="Adobe Gothic Std B" w:eastAsia="Adobe Gothic Std B" w:hAnsi="Adobe Gothic Std B"/>
+              <w:noProof/>
+            </w:rPr>
+            <w:instrText xml:space="preserve"> </w:instrText>
+          </w:r>
+          <w:r>
+            <w:rPr>
+              <w:rStyle w:val="Hyperlink"/>
+              <w:rFonts w:ascii="Adobe Gothic Std B" w:eastAsia="Adobe Gothic Std B" w:hAnsi="Adobe Gothic Std B"/>
+              <w:noProof/>
+            </w:rPr>
+          </w:r>
+          <w:r>
+            <w:rPr>
+              <w:rStyle w:val="Hyperlink"/>
+              <w:rFonts w:ascii="Adobe Gothic Std B" w:eastAsia="Adobe Gothic Std B" w:hAnsi="Adobe Gothic Std B"/>
+              <w:noProof/>
+            </w:rPr>
+            <w:fldChar w:fldCharType="separate"/>
+          </w:r>
+          <w:r>
+            <w:rPr>
+              <w:rStyle w:val="Hyperlink"/>
+              <w:rFonts w:ascii="Adobe Gothic Std B" w:eastAsia="Adobe Gothic Std B" w:hAnsi="Adobe Gothic Std B"/>
+              <w:noProof/>
+            </w:rPr>
+            <w:t>2: Overview</w:t>
+          </w:r>
+          <w:r>
+            <w:rPr>
+              <w:rFonts w:ascii="Adobe Gothic Std B" w:eastAsia="Adobe Gothic Std B" w:hAnsi="Adobe Gothic Std B"/>
+              <w:noProof/>
+              <w:webHidden/>
+            </w:rPr>
+            <w:tab/>
+          </w:r>
+          <w:r>
+            <w:rPr>
+              <w:rFonts w:ascii="Adobe Gothic Std B" w:eastAsia="Adobe Gothic Std B" w:hAnsi="Adobe Gothic Std B"/>
+              <w:noProof/>
+              <w:webHidden/>
+            </w:rPr>
+            <w:fldChar w:fldCharType="begin"/>
+          </w:r>
+          <w:r>
+            <w:rPr>
+              <w:rFonts w:ascii="Adobe Gothic Std B" w:eastAsia="Adobe Gothic Std B" w:hAnsi="Adobe Gothic Std B"/>
+              <w:noProof/>
+              <w:webHidden/>
+            </w:rPr>
+            <w:instrText xml:space="preserve"> PAGEREF _Toc463986585 \h </w:instrText>
+          </w:r>
+          <w:r>
+            <w:rPr>
+              <w:rFonts w:ascii="Adobe Gothic Std B" w:eastAsia="Adobe Gothic Std B" w:hAnsi="Adobe Gothic Std B"/>
+              <w:noProof/>
+              <w:webHidden/>
+            </w:rPr>
+          </w:r>
+          <w:r>
+            <w:rPr>
+              <w:rFonts w:ascii="Adobe Gothic Std B" w:eastAsia="Adobe Gothic Std B" w:hAnsi="Adobe Gothic Std B"/>
+              <w:noProof/>
+              <w:webHidden/>
+            </w:rPr>
+            <w:fldChar w:fldCharType="separate"/>
+          </w:r>
+          <w:r>
+            <w:rPr>
+              <w:rFonts w:ascii="Adobe Gothic Std B" w:eastAsia="Adobe Gothic Std B" w:hAnsi="Adobe Gothic Std B"/>
+              <w:noProof/>
+              <w:webHidden/>
+            </w:rPr>
+            <w:t>3</w:t>
+          </w:r>
+          <w:r>
+            <w:rPr>
+              <w:rFonts w:ascii="Adobe Gothic Std B" w:eastAsia="Adobe Gothic Std B" w:hAnsi="Adobe Gothic Std B"/>
+              <w:noProof/>
+              <w:webHidden/>
+            </w:rPr>
+            <w:fldChar w:fldCharType="end"/>
+          </w:r>
+          <w:r>
+            <w:rPr>
+              <w:rStyle w:val="Hyperlink"/>
+              <w:rFonts w:ascii="Adobe Gothic Std B" w:eastAsia="Adobe Gothic Std B" w:hAnsi="Adobe Gothic Std B"/>
+              <w:noProof/>
+            </w:rPr>
+            <w:fldChar w:fldCharType="end"/>
+          </w:r>
+        </w:p>
+        <w:p>
+          <w:pPr>
+            <w:pStyle w:val="TOC1"/>
+            <w:tabs>
+              <w:tab w:val="right" w:leader="dot" w:pos="9016"/>
+            </w:tabs>
+            <w:spacing w:after="0"/>
+            <w:rPr>
+              <w:rFonts w:ascii="Adobe Gothic Std B" w:eastAsia="Adobe Gothic Std B" w:hAnsi="Adobe Gothic Std B"/>
+              <w:noProof/>
+              <w:lang w:eastAsia="en-SG"/>
+            </w:rPr>
+          </w:pPr>
+          <w:hyperlink w:anchor="_Toc463986586" w:history="1">
+            <w:r>
+              <w:rPr>
+                <w:rStyle w:val="Hyperlink"/>
+                <w:rFonts w:ascii="Adobe Gothic Std B" w:eastAsia="Adobe Gothic Std B" w:hAnsi="Adobe Gothic Std B"/>
+                <w:noProof/>
+              </w:rPr>
+              <w:t>3: Getting Started</w:t>
+            </w:r>
+            <w:r>
+              <w:rPr>
+                <w:rFonts w:ascii="Adobe Gothic Std B" w:eastAsia="Adobe Gothic Std B" w:hAnsi="Adobe Gothic Std B"/>
+                <w:noProof/>
+                <w:webHidden/>
+              </w:rPr>
+              <w:tab/>
+            </w:r>
+            <w:r>
+              <w:rPr>
+                <w:rFonts w:ascii="Adobe Gothic Std B" w:eastAsia="Adobe Gothic Std B" w:hAnsi="Adobe Gothic Std B"/>
+                <w:noProof/>
+                <w:webHidden/>
+              </w:rPr>
+              <w:fldChar w:fldCharType="begin"/>
+            </w:r>
+            <w:r>
+              <w:rPr>
+                <w:rFonts w:ascii="Adobe Gothic Std B" w:eastAsia="Adobe Gothic Std B" w:hAnsi="Adobe Gothic Std B"/>
+                <w:noProof/>
+                <w:webHidden/>
+              </w:rPr>
+              <w:instrText xml:space="preserve"> PAGEREF _Toc463986586 \h </w:instrText>
+            </w:r>
+            <w:r>
+              <w:rPr>
+                <w:rFonts w:ascii="Adobe Gothic Std B" w:eastAsia="Adobe Gothic Std B" w:hAnsi="Adobe Gothic Std B"/>
+                <w:noProof/>
+                <w:webHidden/>
+              </w:rPr>
+            </w:r>
+            <w:r>
+              <w:rPr>
+                <w:rFonts w:ascii="Adobe Gothic Std B" w:eastAsia="Adobe Gothic Std B" w:hAnsi="Adobe Gothic Std B"/>
+                <w:noProof/>
+                <w:webHidden/>
+              </w:rPr>
+              <w:fldChar w:fldCharType="separate"/>
+            </w:r>
+            <w:r>
+              <w:rPr>
+                <w:rFonts w:ascii="Adobe Gothic Std B" w:eastAsia="Adobe Gothic Std B" w:hAnsi="Adobe Gothic Std B"/>
+                <w:noProof/>
+                <w:webHidden/>
+              </w:rPr>
+              <w:t>4</w:t>
+            </w:r>
+            <w:r>
+              <w:rPr>
+                <w:rFonts w:ascii="Adobe Gothic Std B" w:eastAsia="Adobe Gothic Std B" w:hAnsi="Adobe Gothic Std B"/>
+                <w:noProof/>
+                <w:webHidden/>
+              </w:rPr>
+              <w:fldChar w:fldCharType="end"/>
+            </w:r>
+          </w:hyperlink>
+        </w:p>
+        <w:p>
+          <w:pPr>
+            <w:pStyle w:val="TOC3"/>
+            <w:tabs>
+              <w:tab w:val="right" w:leader="dot" w:pos="9016"/>
+            </w:tabs>
+            <w:spacing w:after="0"/>
+            <w:rPr>
+              <w:rFonts w:ascii="Adobe Gothic Std B" w:eastAsia="Adobe Gothic Std B" w:hAnsi="Adobe Gothic Std B"/>
+              <w:noProof/>
+              <w:lang w:eastAsia="en-SG"/>
+            </w:rPr>
+          </w:pPr>
+          <w:hyperlink w:anchor="_Toc463986587" w:history="1">
+            <w:r>
+              <w:rPr>
+                <w:rStyle w:val="Hyperlink"/>
+                <w:rFonts w:ascii="Adobe Gothic Std B" w:eastAsia="Adobe Gothic Std B" w:hAnsi="Adobe Gothic Std B" w:cs="Arial"/>
+                <w:noProof/>
+              </w:rPr>
+              <w:t>3.1.1 Launch</w:t>
+            </w:r>
+            <w:r>
+              <w:rPr>
+                <w:rFonts w:ascii="Adobe Gothic Std B" w:eastAsia="Adobe Gothic Std B" w:hAnsi="Adobe Gothic Std B"/>
+                <w:noProof/>
+                <w:webHidden/>
+              </w:rPr>
+              <w:tab/>
+            </w:r>
+            <w:r>
+              <w:rPr>
+                <w:rFonts w:ascii="Adobe Gothic Std B" w:eastAsia="Adobe Gothic Std B" w:hAnsi="Adobe Gothic Std B"/>
+                <w:noProof/>
+                <w:webHidden/>
+              </w:rPr>
+              <w:fldChar w:fldCharType="begin"/>
+            </w:r>
+            <w:r>
+              <w:rPr>
+                <w:rFonts w:ascii="Adobe Gothic Std B" w:eastAsia="Adobe Gothic Std B" w:hAnsi="Adobe Gothic Std B"/>
+                <w:noProof/>
+                <w:webHidden/>
+              </w:rPr>
+              <w:instrText xml:space="preserve"> PAGEREF _Toc463986587 \h </w:instrText>
+            </w:r>
+            <w:r>
+              <w:rPr>
+                <w:rFonts w:ascii="Adobe Gothic Std B" w:eastAsia="Adobe Gothic Std B" w:hAnsi="Adobe Gothic Std B"/>
+                <w:noProof/>
+                <w:webHidden/>
+              </w:rPr>
+            </w:r>
+            <w:r>
+              <w:rPr>
+                <w:rFonts w:ascii="Adobe Gothic Std B" w:eastAsia="Adobe Gothic Std B" w:hAnsi="Adobe Gothic Std B"/>
+                <w:noProof/>
+                <w:webHidden/>
+              </w:rPr>
+              <w:fldChar w:fldCharType="separate"/>
+            </w:r>
+            <w:r>
+              <w:rPr>
+                <w:rFonts w:ascii="Adobe Gothic Std B" w:eastAsia="Adobe Gothic Std B" w:hAnsi="Adobe Gothic Std B"/>
+                <w:noProof/>
+                <w:webHidden/>
+              </w:rPr>
+              <w:t>4</w:t>
+            </w:r>
+            <w:r>
+              <w:rPr>
+                <w:rFonts w:ascii="Adobe Gothic Std B" w:eastAsia="Adobe Gothic Std B" w:hAnsi="Adobe Gothic Std B"/>
+                <w:noProof/>
+                <w:webHidden/>
+              </w:rPr>
+              <w:fldChar w:fldCharType="end"/>
+            </w:r>
+          </w:hyperlink>
+        </w:p>
+        <w:p>
+          <w:pPr>
+            <w:pStyle w:val="TOC3"/>
+            <w:tabs>
+              <w:tab w:val="right" w:leader="dot" w:pos="9016"/>
+            </w:tabs>
+            <w:spacing w:after="0"/>
+            <w:rPr>
+              <w:rFonts w:ascii="Adobe Gothic Std B" w:eastAsia="Adobe Gothic Std B" w:hAnsi="Adobe Gothic Std B"/>
+              <w:noProof/>
+              <w:lang w:eastAsia="en-SG"/>
+            </w:rPr>
+          </w:pPr>
+          <w:hyperlink w:anchor="_Toc463986588" w:history="1">
+            <w:r>
+              <w:rPr>
+                <w:rStyle w:val="Hyperlink"/>
+                <w:rFonts w:ascii="Adobe Gothic Std B" w:eastAsia="Adobe Gothic Std B" w:hAnsi="Adobe Gothic Std B" w:cs="Arial"/>
+                <w:noProof/>
+              </w:rPr>
+              <w:t>3.1.2 Your Friendly Guide</w:t>
+            </w:r>
+            <w:r>
+              <w:rPr>
+                <w:rFonts w:ascii="Adobe Gothic Std B" w:eastAsia="Adobe Gothic Std B" w:hAnsi="Adobe Gothic Std B"/>
+                <w:noProof/>
+                <w:webHidden/>
+              </w:rPr>
+              <w:tab/>
+            </w:r>
+            <w:r>
+              <w:rPr>
+                <w:rFonts w:ascii="Adobe Gothic Std B" w:eastAsia="Adobe Gothic Std B" w:hAnsi="Adobe Gothic Std B"/>
+                <w:noProof/>
+                <w:webHidden/>
+              </w:rPr>
+              <w:fldChar w:fldCharType="begin"/>
+            </w:r>
+            <w:r>
+              <w:rPr>
+                <w:rFonts w:ascii="Adobe Gothic Std B" w:eastAsia="Adobe Gothic Std B" w:hAnsi="Adobe Gothic Std B"/>
+                <w:noProof/>
+                <w:webHidden/>
+              </w:rPr>
+              <w:instrText xml:space="preserve"> PAGEREF _Toc463986588 \h </w:instrText>
+            </w:r>
+            <w:r>
+              <w:rPr>
+                <w:rFonts w:ascii="Adobe Gothic Std B" w:eastAsia="Adobe Gothic Std B" w:hAnsi="Adobe Gothic Std B"/>
+                <w:noProof/>
+                <w:webHidden/>
+              </w:rPr>
+            </w:r>
+            <w:r>
+              <w:rPr>
+                <w:rFonts w:ascii="Adobe Gothic Std B" w:eastAsia="Adobe Gothic Std B" w:hAnsi="Adobe Gothic Std B"/>
+                <w:noProof/>
+                <w:webHidden/>
+              </w:rPr>
+              <w:fldChar w:fldCharType="separate"/>
+            </w:r>
+            <w:r>
+              <w:rPr>
+                <w:rFonts w:ascii="Adobe Gothic Std B" w:eastAsia="Adobe Gothic Std B" w:hAnsi="Adobe Gothic Std B"/>
+                <w:noProof/>
+                <w:webHidden/>
+              </w:rPr>
+              <w:t>4</w:t>
+            </w:r>
+            <w:r>
+              <w:rPr>
+                <w:rFonts w:ascii="Adobe Gothic Std B" w:eastAsia="Adobe Gothic Std B" w:hAnsi="Adobe Gothic Std B"/>
+                <w:noProof/>
+                <w:webHidden/>
+              </w:rPr>
+              <w:fldChar w:fldCharType="end"/>
+            </w:r>
+          </w:hyperlink>
+        </w:p>
+        <w:p>
+          <w:pPr>
+            <w:pStyle w:val="TOC3"/>
+            <w:tabs>
+              <w:tab w:val="right" w:leader="dot" w:pos="9016"/>
+            </w:tabs>
+            <w:spacing w:after="0"/>
+            <w:rPr>
+              <w:rFonts w:ascii="Adobe Gothic Std B" w:eastAsia="Adobe Gothic Std B" w:hAnsi="Adobe Gothic Std B"/>
+              <w:noProof/>
+              <w:lang w:eastAsia="en-SG"/>
+            </w:rPr>
+          </w:pPr>
+          <w:hyperlink w:anchor="_Toc463986589" w:history="1">
+            <w:r>
+              <w:rPr>
+                <w:rStyle w:val="Hyperlink"/>
+                <w:rFonts w:ascii="Adobe Gothic Std B" w:eastAsia="Adobe Gothic Std B" w:hAnsi="Adobe Gothic Std B" w:cs="Arial"/>
+                <w:noProof/>
+              </w:rPr>
+              <w:t>3.1.3 Add Tasks</w:t>
+            </w:r>
+            <w:r>
+              <w:rPr>
+                <w:rFonts w:ascii="Adobe Gothic Std B" w:eastAsia="Adobe Gothic Std B" w:hAnsi="Adobe Gothic Std B"/>
+                <w:noProof/>
+                <w:webHidden/>
+              </w:rPr>
+              <w:tab/>
+            </w:r>
+            <w:r>
+              <w:rPr>
+                <w:rFonts w:ascii="Adobe Gothic Std B" w:eastAsia="Adobe Gothic Std B" w:hAnsi="Adobe Gothic Std B"/>
+                <w:noProof/>
+                <w:webHidden/>
+              </w:rPr>
+              <w:fldChar w:fldCharType="begin"/>
+            </w:r>
+            <w:r>
+              <w:rPr>
+                <w:rFonts w:ascii="Adobe Gothic Std B" w:eastAsia="Adobe Gothic Std B" w:hAnsi="Adobe Gothic Std B"/>
+                <w:noProof/>
+                <w:webHidden/>
+              </w:rPr>
+              <w:instrText xml:space="preserve"> PAGEREF _Toc463986589 \h </w:instrText>
+            </w:r>
+            <w:r>
+              <w:rPr>
+                <w:rFonts w:ascii="Adobe Gothic Std B" w:eastAsia="Adobe Gothic Std B" w:hAnsi="Adobe Gothic Std B"/>
+                <w:noProof/>
+                <w:webHidden/>
+              </w:rPr>
+            </w:r>
+            <w:r>
+              <w:rPr>
+                <w:rFonts w:ascii="Adobe Gothic Std B" w:eastAsia="Adobe Gothic Std B" w:hAnsi="Adobe Gothic Std B"/>
+                <w:noProof/>
+                <w:webHidden/>
+              </w:rPr>
+              <w:fldChar w:fldCharType="separate"/>
+            </w:r>
+            <w:r>
+              <w:rPr>
+                <w:rFonts w:ascii="Adobe Gothic Std B" w:eastAsia="Adobe Gothic Std B" w:hAnsi="Adobe Gothic Std B"/>
+                <w:noProof/>
+                <w:webHidden/>
+              </w:rPr>
+              <w:t>6</w:t>
+            </w:r>
+            <w:r>
+              <w:rPr>
+                <w:rFonts w:ascii="Adobe Gothic Std B" w:eastAsia="Adobe Gothic Std B" w:hAnsi="Adobe Gothic Std B"/>
+                <w:noProof/>
+                <w:webHidden/>
+              </w:rPr>
+              <w:fldChar w:fldCharType="end"/>
+            </w:r>
+          </w:hyperlink>
+        </w:p>
+        <w:p>
+          <w:pPr>
+            <w:pStyle w:val="TOC3"/>
+            <w:tabs>
+              <w:tab w:val="right" w:leader="dot" w:pos="9016"/>
+            </w:tabs>
+            <w:spacing w:after="0"/>
+            <w:rPr>
+              <w:rFonts w:ascii="Adobe Gothic Std B" w:eastAsia="Adobe Gothic Std B" w:hAnsi="Adobe Gothic Std B"/>
+              <w:noProof/>
+              <w:lang w:eastAsia="en-SG"/>
+            </w:rPr>
+          </w:pPr>
+          <w:hyperlink w:anchor="_Toc463986590" w:history="1">
+            <w:r>
+              <w:rPr>
+                <w:rStyle w:val="Hyperlink"/>
+                <w:rFonts w:ascii="Adobe Gothic Std B" w:eastAsia="Adobe Gothic Std B" w:hAnsi="Adobe Gothic Std B" w:cs="Arial"/>
+                <w:noProof/>
+              </w:rPr>
+              <w:t>3.1.4 Editing Tasks</w:t>
+            </w:r>
+            <w:r>
+              <w:rPr>
+                <w:rFonts w:ascii="Adobe Gothic Std B" w:eastAsia="Adobe Gothic Std B" w:hAnsi="Adobe Gothic Std B"/>
+                <w:noProof/>
+                <w:webHidden/>
+              </w:rPr>
+              <w:tab/>
+            </w:r>
+            <w:r>
+              <w:rPr>
+                <w:rFonts w:ascii="Adobe Gothic Std B" w:eastAsia="Adobe Gothic Std B" w:hAnsi="Adobe Gothic Std B"/>
+                <w:noProof/>
+                <w:webHidden/>
+              </w:rPr>
+              <w:fldChar w:fldCharType="begin"/>
+            </w:r>
+            <w:r>
+              <w:rPr>
+                <w:rFonts w:ascii="Adobe Gothic Std B" w:eastAsia="Adobe Gothic Std B" w:hAnsi="Adobe Gothic Std B"/>
+                <w:noProof/>
+                <w:webHidden/>
+              </w:rPr>
+              <w:instrText xml:space="preserve"> PAGEREF _Toc463986590 \h </w:instrText>
+            </w:r>
+            <w:r>
+              <w:rPr>
+                <w:rFonts w:ascii="Adobe Gothic Std B" w:eastAsia="Adobe Gothic Std B" w:hAnsi="Adobe Gothic Std B"/>
+                <w:noProof/>
+                <w:webHidden/>
+              </w:rPr>
+            </w:r>
+            <w:r>
+              <w:rPr>
+                <w:rFonts w:ascii="Adobe Gothic Std B" w:eastAsia="Adobe Gothic Std B" w:hAnsi="Adobe Gothic Std B"/>
+                <w:noProof/>
+                <w:webHidden/>
+              </w:rPr>
+              <w:fldChar w:fldCharType="separate"/>
+            </w:r>
+            <w:r>
+              <w:rPr>
+                <w:rFonts w:ascii="Adobe Gothic Std B" w:eastAsia="Adobe Gothic Std B" w:hAnsi="Adobe Gothic Std B"/>
+                <w:noProof/>
+                <w:webHidden/>
+              </w:rPr>
+              <w:t>8</w:t>
+            </w:r>
+            <w:r>
+              <w:rPr>
+                <w:rFonts w:ascii="Adobe Gothic Std B" w:eastAsia="Adobe Gothic Std B" w:hAnsi="Adobe Gothic Std B"/>
+                <w:noProof/>
+                <w:webHidden/>
+              </w:rPr>
+              <w:fldChar w:fldCharType="end"/>
+            </w:r>
+          </w:hyperlink>
+        </w:p>
+        <w:p>
+          <w:pPr>
+            <w:pStyle w:val="TOC3"/>
+            <w:tabs>
+              <w:tab w:val="right" w:leader="dot" w:pos="9016"/>
+            </w:tabs>
+            <w:spacing w:after="0"/>
+            <w:rPr>
+              <w:rFonts w:ascii="Adobe Gothic Std B" w:eastAsia="Adobe Gothic Std B" w:hAnsi="Adobe Gothic Std B"/>
+              <w:noProof/>
+              <w:lang w:eastAsia="en-SG"/>
+            </w:rPr>
+          </w:pPr>
+          <w:hyperlink w:anchor="_Toc463986591" w:history="1">
+            <w:r>
+              <w:rPr>
+                <w:rStyle w:val="Hyperlink"/>
+                <w:rFonts w:ascii="Adobe Gothic Std B" w:eastAsia="Adobe Gothic Std B" w:hAnsi="Adobe Gothic Std B" w:cs="Arial"/>
+                <w:noProof/>
+              </w:rPr>
+              <w:t>3.1.5 Marking Tasks</w:t>
+            </w:r>
+            <w:r>
+              <w:rPr>
+                <w:rFonts w:ascii="Adobe Gothic Std B" w:eastAsia="Adobe Gothic Std B" w:hAnsi="Adobe Gothic Std B"/>
+                <w:noProof/>
+                <w:webHidden/>
+              </w:rPr>
+              <w:tab/>
+            </w:r>
+            <w:r>
+              <w:rPr>
+                <w:rFonts w:ascii="Adobe Gothic Std B" w:eastAsia="Adobe Gothic Std B" w:hAnsi="Adobe Gothic Std B"/>
+                <w:noProof/>
+                <w:webHidden/>
+              </w:rPr>
+              <w:fldChar w:fldCharType="begin"/>
+            </w:r>
+            <w:r>
+              <w:rPr>
+                <w:rFonts w:ascii="Adobe Gothic Std B" w:eastAsia="Adobe Gothic Std B" w:hAnsi="Adobe Gothic Std B"/>
+                <w:noProof/>
+                <w:webHidden/>
+              </w:rPr>
+              <w:instrText xml:space="preserve"> PAGEREF _Toc463986591 \h </w:instrText>
+            </w:r>
+            <w:r>
+              <w:rPr>
+                <w:rFonts w:ascii="Adobe Gothic Std B" w:eastAsia="Adobe Gothic Std B" w:hAnsi="Adobe Gothic Std B"/>
+                <w:noProof/>
+                <w:webHidden/>
+              </w:rPr>
+            </w:r>
+            <w:r>
+              <w:rPr>
+                <w:rFonts w:ascii="Adobe Gothic Std B" w:eastAsia="Adobe Gothic Std B" w:hAnsi="Adobe Gothic Std B"/>
+                <w:noProof/>
+                <w:webHidden/>
+              </w:rPr>
+              <w:fldChar w:fldCharType="separate"/>
+            </w:r>
+            <w:r>
+              <w:rPr>
+                <w:rFonts w:ascii="Adobe Gothic Std B" w:eastAsia="Adobe Gothic Std B" w:hAnsi="Adobe Gothic Std B"/>
+                <w:noProof/>
+                <w:webHidden/>
+              </w:rPr>
+              <w:t>8</w:t>
+            </w:r>
+            <w:r>
+              <w:rPr>
+                <w:rFonts w:ascii="Adobe Gothic Std B" w:eastAsia="Adobe Gothic Std B" w:hAnsi="Adobe Gothic Std B"/>
+                <w:noProof/>
+                <w:webHidden/>
+              </w:rPr>
+              <w:fldChar w:fldCharType="end"/>
+            </w:r>
+          </w:hyperlink>
+        </w:p>
+        <w:p>
+          <w:pPr>
+            <w:pStyle w:val="TOC3"/>
+            <w:tabs>
+              <w:tab w:val="right" w:leader="dot" w:pos="9016"/>
+            </w:tabs>
+            <w:spacing w:after="0"/>
+            <w:rPr>
+              <w:rFonts w:ascii="Adobe Gothic Std B" w:eastAsia="Adobe Gothic Std B" w:hAnsi="Adobe Gothic Std B"/>
+              <w:noProof/>
+              <w:lang w:eastAsia="en-SG"/>
+            </w:rPr>
+          </w:pPr>
+          <w:hyperlink w:anchor="_Toc463986592" w:history="1">
+            <w:r>
+              <w:rPr>
+                <w:rStyle w:val="Hyperlink"/>
+                <w:rFonts w:ascii="Adobe Gothic Std B" w:eastAsia="Adobe Gothic Std B" w:hAnsi="Adobe Gothic Std B" w:cs="Arial"/>
+                <w:noProof/>
+              </w:rPr>
+              <w:t>3.1.6 Unmark Tasks</w:t>
+            </w:r>
+            <w:r>
+              <w:rPr>
+                <w:rFonts w:ascii="Adobe Gothic Std B" w:eastAsia="Adobe Gothic Std B" w:hAnsi="Adobe Gothic Std B"/>
+                <w:noProof/>
+                <w:webHidden/>
+              </w:rPr>
+              <w:tab/>
+            </w:r>
+            <w:r>
+              <w:rPr>
+                <w:rFonts w:ascii="Adobe Gothic Std B" w:eastAsia="Adobe Gothic Std B" w:hAnsi="Adobe Gothic Std B"/>
+                <w:noProof/>
+                <w:webHidden/>
+              </w:rPr>
+              <w:fldChar w:fldCharType="begin"/>
+            </w:r>
+            <w:r>
+              <w:rPr>
+                <w:rFonts w:ascii="Adobe Gothic Std B" w:eastAsia="Adobe Gothic Std B" w:hAnsi="Adobe Gothic Std B"/>
+                <w:noProof/>
+                <w:webHidden/>
+              </w:rPr>
+              <w:instrText xml:space="preserve"> PAGEREF _Toc463986592 \h </w:instrText>
+            </w:r>
+            <w:r>
+              <w:rPr>
+                <w:rFonts w:ascii="Adobe Gothic Std B" w:eastAsia="Adobe Gothic Std B" w:hAnsi="Adobe Gothic Std B"/>
+                <w:noProof/>
+                <w:webHidden/>
+              </w:rPr>
+            </w:r>
+            <w:r>
+              <w:rPr>
+                <w:rFonts w:ascii="Adobe Gothic Std B" w:eastAsia="Adobe Gothic Std B" w:hAnsi="Adobe Gothic Std B"/>
+                <w:noProof/>
+                <w:webHidden/>
+              </w:rPr>
+              <w:fldChar w:fldCharType="separate"/>
+            </w:r>
+            <w:r>
+              <w:rPr>
+                <w:rFonts w:ascii="Adobe Gothic Std B" w:eastAsia="Adobe Gothic Std B" w:hAnsi="Adobe Gothic Std B"/>
+                <w:noProof/>
+                <w:webHidden/>
+              </w:rPr>
+              <w:t>9</w:t>
+            </w:r>
+            <w:r>
+              <w:rPr>
+                <w:rFonts w:ascii="Adobe Gothic Std B" w:eastAsia="Adobe Gothic Std B" w:hAnsi="Adobe Gothic Std B"/>
+                <w:noProof/>
+                <w:webHidden/>
+              </w:rPr>
+              <w:fldChar w:fldCharType="end"/>
+            </w:r>
+          </w:hyperlink>
+        </w:p>
+        <w:p>
+          <w:pPr>
+            <w:pStyle w:val="TOC3"/>
+            <w:tabs>
+              <w:tab w:val="right" w:leader="dot" w:pos="9016"/>
+            </w:tabs>
+            <w:spacing w:after="0"/>
+            <w:rPr>
+              <w:rFonts w:ascii="Adobe Gothic Std B" w:eastAsia="Adobe Gothic Std B" w:hAnsi="Adobe Gothic Std B"/>
+              <w:noProof/>
+              <w:lang w:eastAsia="en-SG"/>
+            </w:rPr>
+          </w:pPr>
+          <w:hyperlink w:anchor="_Toc463986593" w:history="1">
+            <w:r>
+              <w:rPr>
+                <w:rStyle w:val="Hyperlink"/>
+                <w:rFonts w:ascii="Adobe Gothic Std B" w:eastAsia="Adobe Gothic Std B" w:hAnsi="Adobe Gothic Std B" w:cs="Arial"/>
+                <w:noProof/>
+              </w:rPr>
+              <w:t>3.1.7 List Tasks</w:t>
+            </w:r>
+            <w:r>
+              <w:rPr>
+                <w:rFonts w:ascii="Adobe Gothic Std B" w:eastAsia="Adobe Gothic Std B" w:hAnsi="Adobe Gothic Std B"/>
+                <w:noProof/>
+                <w:webHidden/>
+              </w:rPr>
+              <w:tab/>
+            </w:r>
+            <w:r>
+              <w:rPr>
+                <w:rFonts w:ascii="Adobe Gothic Std B" w:eastAsia="Adobe Gothic Std B" w:hAnsi="Adobe Gothic Std B"/>
+                <w:noProof/>
+                <w:webHidden/>
+              </w:rPr>
+              <w:fldChar w:fldCharType="begin"/>
+            </w:r>
+            <w:r>
+              <w:rPr>
+                <w:rFonts w:ascii="Adobe Gothic Std B" w:eastAsia="Adobe Gothic Std B" w:hAnsi="Adobe Gothic Std B"/>
+                <w:noProof/>
+                <w:webHidden/>
+              </w:rPr>
+              <w:instrText xml:space="preserve"> PAGEREF _Toc463986593 \h </w:instrText>
+            </w:r>
+            <w:r>
+              <w:rPr>
+                <w:rFonts w:ascii="Adobe Gothic Std B" w:eastAsia="Adobe Gothic Std B" w:hAnsi="Adobe Gothic Std B"/>
+                <w:noProof/>
+                <w:webHidden/>
+              </w:rPr>
+            </w:r>
+            <w:r>
+              <w:rPr>
+                <w:rFonts w:ascii="Adobe Gothic Std B" w:eastAsia="Adobe Gothic Std B" w:hAnsi="Adobe Gothic Std B"/>
+                <w:noProof/>
+                <w:webHidden/>
+              </w:rPr>
+              <w:fldChar w:fldCharType="separate"/>
+            </w:r>
+            <w:r>
+              <w:rPr>
+                <w:rFonts w:ascii="Adobe Gothic Std B" w:eastAsia="Adobe Gothic Std B" w:hAnsi="Adobe Gothic Std B"/>
+                <w:noProof/>
+                <w:webHidden/>
+              </w:rPr>
+              <w:t>10</w:t>
+            </w:r>
+            <w:r>
+              <w:rPr>
+                <w:rFonts w:ascii="Adobe Gothic Std B" w:eastAsia="Adobe Gothic Std B" w:hAnsi="Adobe Gothic Std B"/>
+                <w:noProof/>
+                <w:webHidden/>
+              </w:rPr>
+              <w:fldChar w:fldCharType="end"/>
+            </w:r>
+          </w:hyperlink>
+        </w:p>
+        <w:p>
+          <w:pPr>
+            <w:pStyle w:val="TOC3"/>
+            <w:tabs>
+              <w:tab w:val="right" w:leader="dot" w:pos="9016"/>
+            </w:tabs>
+            <w:spacing w:after="0"/>
+            <w:rPr>
+              <w:rFonts w:ascii="Adobe Gothic Std B" w:eastAsia="Adobe Gothic Std B" w:hAnsi="Adobe Gothic Std B"/>
+              <w:noProof/>
+              <w:lang w:eastAsia="en-SG"/>
+            </w:rPr>
+          </w:pPr>
+          <w:hyperlink w:anchor="_Toc463986594" w:history="1">
+            <w:r>
+              <w:rPr>
+                <w:rStyle w:val="Hyperlink"/>
+                <w:rFonts w:ascii="Adobe Gothic Std B" w:eastAsia="Adobe Gothic Std B" w:hAnsi="Adobe Gothic Std B" w:cs="Arial"/>
+                <w:noProof/>
+              </w:rPr>
+              <w:t>3.1.8 Find Tasks</w:t>
+            </w:r>
+            <w:r>
+              <w:rPr>
+                <w:rFonts w:ascii="Adobe Gothic Std B" w:eastAsia="Adobe Gothic Std B" w:hAnsi="Adobe Gothic Std B"/>
+                <w:noProof/>
+                <w:webHidden/>
+              </w:rPr>
+              <w:tab/>
+            </w:r>
+            <w:r>
+              <w:rPr>
+                <w:rFonts w:ascii="Adobe Gothic Std B" w:eastAsia="Adobe Gothic Std B" w:hAnsi="Adobe Gothic Std B"/>
+                <w:noProof/>
+                <w:webHidden/>
+              </w:rPr>
+              <w:fldChar w:fldCharType="begin"/>
+            </w:r>
+            <w:r>
+              <w:rPr>
+                <w:rFonts w:ascii="Adobe Gothic Std B" w:eastAsia="Adobe Gothic Std B" w:hAnsi="Adobe Gothic Std B"/>
+                <w:noProof/>
+                <w:webHidden/>
+              </w:rPr>
+              <w:instrText xml:space="preserve"> PAGEREF _Toc463986594 \h </w:instrText>
+            </w:r>
+            <w:r>
+              <w:rPr>
+                <w:rFonts w:ascii="Adobe Gothic Std B" w:eastAsia="Adobe Gothic Std B" w:hAnsi="Adobe Gothic Std B"/>
+                <w:noProof/>
+                <w:webHidden/>
+              </w:rPr>
+            </w:r>
+            <w:r>
+              <w:rPr>
+                <w:rFonts w:ascii="Adobe Gothic Std B" w:eastAsia="Adobe Gothic Std B" w:hAnsi="Adobe Gothic Std B"/>
+                <w:noProof/>
+                <w:webHidden/>
+              </w:rPr>
+              <w:fldChar w:fldCharType="separate"/>
+            </w:r>
+            <w:r>
+              <w:rPr>
+                <w:rFonts w:ascii="Adobe Gothic Std B" w:eastAsia="Adobe Gothic Std B" w:hAnsi="Adobe Gothic Std B"/>
+                <w:noProof/>
+                <w:webHidden/>
+              </w:rPr>
+              <w:t>11</w:t>
+            </w:r>
+            <w:r>
+              <w:rPr>
+                <w:rFonts w:ascii="Adobe Gothic Std B" w:eastAsia="Adobe Gothic Std B" w:hAnsi="Adobe Gothic Std B"/>
+                <w:noProof/>
+                <w:webHidden/>
+              </w:rPr>
+              <w:fldChar w:fldCharType="end"/>
+            </w:r>
+          </w:hyperlink>
+        </w:p>
+        <w:p>
+          <w:pPr>
+            <w:pStyle w:val="TOC3"/>
+            <w:tabs>
+              <w:tab w:val="right" w:leader="dot" w:pos="9016"/>
+            </w:tabs>
+            <w:spacing w:after="0"/>
+            <w:rPr>
+              <w:rFonts w:ascii="Adobe Gothic Std B" w:eastAsia="Adobe Gothic Std B" w:hAnsi="Adobe Gothic Std B"/>
+              <w:noProof/>
+              <w:lang w:eastAsia="en-SG"/>
+            </w:rPr>
+          </w:pPr>
+          <w:hyperlink w:anchor="_Toc463986595" w:history="1">
+            <w:r>
+              <w:rPr>
+                <w:rStyle w:val="Hyperlink"/>
+                <w:rFonts w:ascii="Adobe Gothic Std B" w:eastAsia="Adobe Gothic Std B" w:hAnsi="Adobe Gothic Std B" w:cs="Arial"/>
+                <w:noProof/>
+              </w:rPr>
+              <w:t>3.1.9 View Tasks</w:t>
+            </w:r>
+            <w:r>
+              <w:rPr>
+                <w:rFonts w:ascii="Adobe Gothic Std B" w:eastAsia="Adobe Gothic Std B" w:hAnsi="Adobe Gothic Std B"/>
+                <w:noProof/>
+                <w:webHidden/>
+              </w:rPr>
+              <w:tab/>
+            </w:r>
+            <w:r>
+              <w:rPr>
+                <w:rFonts w:ascii="Adobe Gothic Std B" w:eastAsia="Adobe Gothic Std B" w:hAnsi="Adobe Gothic Std B"/>
+                <w:noProof/>
+                <w:webHidden/>
+              </w:rPr>
+              <w:fldChar w:fldCharType="begin"/>
+            </w:r>
+            <w:r>
+              <w:rPr>
+                <w:rFonts w:ascii="Adobe Gothic Std B" w:eastAsia="Adobe Gothic Std B" w:hAnsi="Adobe Gothic Std B"/>
+                <w:noProof/>
+                <w:webHidden/>
+              </w:rPr>
+              <w:instrText xml:space="preserve"> PAGEREF _Toc463986595 \h </w:instrText>
+            </w:r>
+            <w:r>
+              <w:rPr>
+                <w:rFonts w:ascii="Adobe Gothic Std B" w:eastAsia="Adobe Gothic Std B" w:hAnsi="Adobe Gothic Std B"/>
+                <w:noProof/>
+                <w:webHidden/>
+              </w:rPr>
+            </w:r>
+            <w:r>
+              <w:rPr>
+                <w:rFonts w:ascii="Adobe Gothic Std B" w:eastAsia="Adobe Gothic Std B" w:hAnsi="Adobe Gothic Std B"/>
+                <w:noProof/>
+                <w:webHidden/>
+              </w:rPr>
+              <w:fldChar w:fldCharType="separate"/>
+            </w:r>
+            <w:r>
+              <w:rPr>
+                <w:rFonts w:ascii="Adobe Gothic Std B" w:eastAsia="Adobe Gothic Std B" w:hAnsi="Adobe Gothic Std B"/>
+                <w:noProof/>
+                <w:webHidden/>
+              </w:rPr>
+              <w:t>12</w:t>
+            </w:r>
+            <w:r>
+              <w:rPr>
+                <w:rFonts w:ascii="Adobe Gothic Std B" w:eastAsia="Adobe Gothic Std B" w:hAnsi="Adobe Gothic Std B"/>
+                <w:noProof/>
+                <w:webHidden/>
+              </w:rPr>
+              <w:fldChar w:fldCharType="end"/>
+            </w:r>
+          </w:hyperlink>
+        </w:p>
+        <w:p>
+          <w:pPr>
+            <w:pStyle w:val="TOC3"/>
+            <w:tabs>
+              <w:tab w:val="right" w:leader="dot" w:pos="9016"/>
+            </w:tabs>
+            <w:spacing w:after="0"/>
+            <w:rPr>
+              <w:rFonts w:ascii="Adobe Gothic Std B" w:eastAsia="Adobe Gothic Std B" w:hAnsi="Adobe Gothic Std B"/>
+              <w:noProof/>
+              <w:lang w:eastAsia="en-SG"/>
+            </w:rPr>
+          </w:pPr>
+          <w:hyperlink w:anchor="_Toc463986596" w:history="1">
+            <w:r>
+              <w:rPr>
+                <w:rStyle w:val="Hyperlink"/>
+                <w:rFonts w:ascii="Adobe Gothic Std B" w:eastAsia="Adobe Gothic Std B" w:hAnsi="Adobe Gothic Std B" w:cs="Arial"/>
+                <w:noProof/>
+              </w:rPr>
+              <w:t>3.1.10 Deleting Tasks</w:t>
+            </w:r>
+            <w:r>
+              <w:rPr>
+                <w:rFonts w:ascii="Adobe Gothic Std B" w:eastAsia="Adobe Gothic Std B" w:hAnsi="Adobe Gothic Std B"/>
+                <w:noProof/>
+                <w:webHidden/>
+              </w:rPr>
+              <w:tab/>
+            </w:r>
+            <w:r>
+              <w:rPr>
+                <w:rFonts w:ascii="Adobe Gothic Std B" w:eastAsia="Adobe Gothic Std B" w:hAnsi="Adobe Gothic Std B"/>
+                <w:noProof/>
+                <w:webHidden/>
+              </w:rPr>
+              <w:fldChar w:fldCharType="begin"/>
+            </w:r>
+            <w:r>
+              <w:rPr>
+                <w:rFonts w:ascii="Adobe Gothic Std B" w:eastAsia="Adobe Gothic Std B" w:hAnsi="Adobe Gothic Std B"/>
+                <w:noProof/>
+                <w:webHidden/>
+              </w:rPr>
+              <w:instrText xml:space="preserve"> PAGEREF _Toc463986596 \h </w:instrText>
+            </w:r>
+            <w:r>
+              <w:rPr>
+                <w:rFonts w:ascii="Adobe Gothic Std B" w:eastAsia="Adobe Gothic Std B" w:hAnsi="Adobe Gothic Std B"/>
+                <w:noProof/>
+                <w:webHidden/>
+              </w:rPr>
+            </w:r>
+            <w:r>
+              <w:rPr>
+                <w:rFonts w:ascii="Adobe Gothic Std B" w:eastAsia="Adobe Gothic Std B" w:hAnsi="Adobe Gothic Std B"/>
+                <w:noProof/>
+                <w:webHidden/>
+              </w:rPr>
+              <w:fldChar w:fldCharType="separate"/>
+            </w:r>
+            <w:r>
+              <w:rPr>
+                <w:rFonts w:ascii="Adobe Gothic Std B" w:eastAsia="Adobe Gothic Std B" w:hAnsi="Adobe Gothic Std B"/>
+                <w:noProof/>
+                <w:webHidden/>
+              </w:rPr>
+              <w:t>13</w:t>
+            </w:r>
+            <w:r>
+              <w:rPr>
+                <w:rFonts w:ascii="Adobe Gothic Std B" w:eastAsia="Adobe Gothic Std B" w:hAnsi="Adobe Gothic Std B"/>
+                <w:noProof/>
+                <w:webHidden/>
+              </w:rPr>
+              <w:fldChar w:fldCharType="end"/>
+            </w:r>
+          </w:hyperlink>
+        </w:p>
+        <w:p>
+          <w:pPr>
+            <w:pStyle w:val="TOC3"/>
+            <w:tabs>
+              <w:tab w:val="right" w:leader="dot" w:pos="9016"/>
+            </w:tabs>
+            <w:spacing w:after="0"/>
+            <w:rPr>
+              <w:rFonts w:ascii="Adobe Gothic Std B" w:eastAsia="Adobe Gothic Std B" w:hAnsi="Adobe Gothic Std B"/>
+              <w:noProof/>
+              <w:lang w:eastAsia="en-SG"/>
+            </w:rPr>
+          </w:pPr>
+          <w:hyperlink w:anchor="_Toc463986597" w:history="1">
+            <w:r>
+              <w:rPr>
+                <w:rStyle w:val="Hyperlink"/>
+                <w:rFonts w:ascii="Adobe Gothic Std B" w:eastAsia="Adobe Gothic Std B" w:hAnsi="Adobe Gothic Std B" w:cs="Arial"/>
+                <w:noProof/>
+              </w:rPr>
+              <w:t>3.1.11 Undo Operation</w:t>
+            </w:r>
+            <w:r>
+              <w:rPr>
+                <w:rFonts w:ascii="Adobe Gothic Std B" w:eastAsia="Adobe Gothic Std B" w:hAnsi="Adobe Gothic Std B"/>
+                <w:noProof/>
+                <w:webHidden/>
+              </w:rPr>
+              <w:tab/>
+            </w:r>
+            <w:r>
+              <w:rPr>
+                <w:rFonts w:ascii="Adobe Gothic Std B" w:eastAsia="Adobe Gothic Std B" w:hAnsi="Adobe Gothic Std B"/>
+                <w:noProof/>
+                <w:webHidden/>
+              </w:rPr>
+              <w:fldChar w:fldCharType="begin"/>
+            </w:r>
+            <w:r>
+              <w:rPr>
+                <w:rFonts w:ascii="Adobe Gothic Std B" w:eastAsia="Adobe Gothic Std B" w:hAnsi="Adobe Gothic Std B"/>
+                <w:noProof/>
+                <w:webHidden/>
+              </w:rPr>
+              <w:instrText xml:space="preserve"> PAGEREF _Toc463986597 \h </w:instrText>
+            </w:r>
+            <w:r>
+              <w:rPr>
+                <w:rFonts w:ascii="Adobe Gothic Std B" w:eastAsia="Adobe Gothic Std B" w:hAnsi="Adobe Gothic Std B"/>
+                <w:noProof/>
+                <w:webHidden/>
+              </w:rPr>
+            </w:r>
+            <w:r>
+              <w:rPr>
+                <w:rFonts w:ascii="Adobe Gothic Std B" w:eastAsia="Adobe Gothic Std B" w:hAnsi="Adobe Gothic Std B"/>
+                <w:noProof/>
+                <w:webHidden/>
+              </w:rPr>
+              <w:fldChar w:fldCharType="separate"/>
+            </w:r>
+            <w:r>
+              <w:rPr>
+                <w:rFonts w:ascii="Adobe Gothic Std B" w:eastAsia="Adobe Gothic Std B" w:hAnsi="Adobe Gothic Std B"/>
+                <w:noProof/>
+                <w:webHidden/>
+              </w:rPr>
+              <w:t>15</w:t>
+            </w:r>
+            <w:r>
+              <w:rPr>
+                <w:rFonts w:ascii="Adobe Gothic Std B" w:eastAsia="Adobe Gothic Std B" w:hAnsi="Adobe Gothic Std B"/>
+                <w:noProof/>
+                <w:webHidden/>
+              </w:rPr>
+              <w:fldChar w:fldCharType="end"/>
+            </w:r>
+          </w:hyperlink>
+        </w:p>
+        <w:p>
+          <w:pPr>
+            <w:pStyle w:val="TOC3"/>
+            <w:tabs>
+              <w:tab w:val="right" w:leader="dot" w:pos="9016"/>
+            </w:tabs>
+            <w:spacing w:after="0"/>
+            <w:rPr>
+              <w:rFonts w:ascii="Adobe Gothic Std B" w:eastAsia="Adobe Gothic Std B" w:hAnsi="Adobe Gothic Std B"/>
+              <w:noProof/>
+              <w:lang w:eastAsia="en-SG"/>
+            </w:rPr>
+          </w:pPr>
+          <w:hyperlink w:anchor="_Toc463986598" w:history="1">
+            <w:r>
+              <w:rPr>
+                <w:rStyle w:val="Hyperlink"/>
+                <w:rFonts w:ascii="Adobe Gothic Std B" w:eastAsia="Adobe Gothic Std B" w:hAnsi="Adobe Gothic Std B" w:cs="Arial"/>
+                <w:noProof/>
+              </w:rPr>
+              <w:t>3.1.12 Redo Operation</w:t>
+            </w:r>
+            <w:r>
+              <w:rPr>
+                <w:rFonts w:ascii="Adobe Gothic Std B" w:eastAsia="Adobe Gothic Std B" w:hAnsi="Adobe Gothic Std B"/>
+                <w:noProof/>
+                <w:webHidden/>
+              </w:rPr>
+              <w:tab/>
+            </w:r>
+            <w:r>
+              <w:rPr>
+                <w:rFonts w:ascii="Adobe Gothic Std B" w:eastAsia="Adobe Gothic Std B" w:hAnsi="Adobe Gothic Std B"/>
+                <w:noProof/>
+                <w:webHidden/>
+              </w:rPr>
+              <w:fldChar w:fldCharType="begin"/>
+            </w:r>
+            <w:r>
+              <w:rPr>
+                <w:rFonts w:ascii="Adobe Gothic Std B" w:eastAsia="Adobe Gothic Std B" w:hAnsi="Adobe Gothic Std B"/>
+                <w:noProof/>
+                <w:webHidden/>
+              </w:rPr>
+              <w:instrText xml:space="preserve"> PAGEREF _Toc463986598 \h </w:instrText>
+            </w:r>
+            <w:r>
+              <w:rPr>
+                <w:rFonts w:ascii="Adobe Gothic Std B" w:eastAsia="Adobe Gothic Std B" w:hAnsi="Adobe Gothic Std B"/>
+                <w:noProof/>
+                <w:webHidden/>
+              </w:rPr>
+            </w:r>
+            <w:r>
+              <w:rPr>
+                <w:rFonts w:ascii="Adobe Gothic Std B" w:eastAsia="Adobe Gothic Std B" w:hAnsi="Adobe Gothic Std B"/>
+                <w:noProof/>
+                <w:webHidden/>
+              </w:rPr>
+              <w:fldChar w:fldCharType="separate"/>
+            </w:r>
+            <w:r>
+              <w:rPr>
+                <w:rFonts w:ascii="Adobe Gothic Std B" w:eastAsia="Adobe Gothic Std B" w:hAnsi="Adobe Gothic Std B"/>
+                <w:noProof/>
+                <w:webHidden/>
+              </w:rPr>
+              <w:t>15</w:t>
+            </w:r>
+            <w:r>
+              <w:rPr>
+                <w:rFonts w:ascii="Adobe Gothic Std B" w:eastAsia="Adobe Gothic Std B" w:hAnsi="Adobe Gothic Std B"/>
+                <w:noProof/>
+                <w:webHidden/>
+              </w:rPr>
+              <w:fldChar w:fldCharType="end"/>
+            </w:r>
+          </w:hyperlink>
+        </w:p>
+        <w:p>
+          <w:pPr>
+            <w:pStyle w:val="TOC3"/>
+            <w:tabs>
+              <w:tab w:val="right" w:leader="dot" w:pos="9016"/>
+            </w:tabs>
+            <w:spacing w:after="0"/>
+            <w:rPr>
+              <w:rFonts w:ascii="Adobe Gothic Std B" w:eastAsia="Adobe Gothic Std B" w:hAnsi="Adobe Gothic Std B"/>
+              <w:noProof/>
+              <w:lang w:eastAsia="en-SG"/>
+            </w:rPr>
+          </w:pPr>
+          <w:hyperlink w:anchor="_Toc463986599" w:history="1">
+            <w:r>
+              <w:rPr>
+                <w:rStyle w:val="Hyperlink"/>
+                <w:rFonts w:ascii="Adobe Gothic Std B" w:eastAsia="Adobe Gothic Std B" w:hAnsi="Adobe Gothic Std B" w:cs="Arial"/>
+                <w:noProof/>
+              </w:rPr>
+              <w:t>3.1.13 Find Due Tasks</w:t>
+            </w:r>
+            <w:r>
+              <w:rPr>
+                <w:rFonts w:ascii="Adobe Gothic Std B" w:eastAsia="Adobe Gothic Std B" w:hAnsi="Adobe Gothic Std B"/>
+                <w:noProof/>
+                <w:webHidden/>
+              </w:rPr>
+              <w:tab/>
+            </w:r>
+            <w:r>
+              <w:rPr>
+                <w:rFonts w:ascii="Adobe Gothic Std B" w:eastAsia="Adobe Gothic Std B" w:hAnsi="Adobe Gothic Std B"/>
+                <w:noProof/>
+                <w:webHidden/>
+              </w:rPr>
+              <w:fldChar w:fldCharType="begin"/>
+            </w:r>
+            <w:r>
+              <w:rPr>
+                <w:rFonts w:ascii="Adobe Gothic Std B" w:eastAsia="Adobe Gothic Std B" w:hAnsi="Adobe Gothic Std B"/>
+                <w:noProof/>
+                <w:webHidden/>
+              </w:rPr>
+              <w:instrText xml:space="preserve"> PAGEREF _Toc463986599 \h </w:instrText>
+            </w:r>
+            <w:r>
+              <w:rPr>
+                <w:rFonts w:ascii="Adobe Gothic Std B" w:eastAsia="Adobe Gothic Std B" w:hAnsi="Adobe Gothic Std B"/>
+                <w:noProof/>
+                <w:webHidden/>
+              </w:rPr>
+            </w:r>
+            <w:r>
+              <w:rPr>
+                <w:rFonts w:ascii="Adobe Gothic Std B" w:eastAsia="Adobe Gothic Std B" w:hAnsi="Adobe Gothic Std B"/>
+                <w:noProof/>
+                <w:webHidden/>
+              </w:rPr>
+              <w:fldChar w:fldCharType="separate"/>
+            </w:r>
+            <w:r>
+              <w:rPr>
+                <w:rFonts w:ascii="Adobe Gothic Std B" w:eastAsia="Adobe Gothic Std B" w:hAnsi="Adobe Gothic Std B"/>
+                <w:noProof/>
+                <w:webHidden/>
+              </w:rPr>
+              <w:t>16</w:t>
+            </w:r>
+            <w:r>
+              <w:rPr>
+                <w:rFonts w:ascii="Adobe Gothic Std B" w:eastAsia="Adobe Gothic Std B" w:hAnsi="Adobe Gothic Std B"/>
+                <w:noProof/>
+                <w:webHidden/>
+              </w:rPr>
+              <w:fldChar w:fldCharType="end"/>
+            </w:r>
+          </w:hyperlink>
+        </w:p>
+        <w:p>
+          <w:pPr>
+            <w:pStyle w:val="TOC3"/>
+            <w:tabs>
+              <w:tab w:val="right" w:leader="dot" w:pos="9016"/>
+            </w:tabs>
+            <w:spacing w:after="0"/>
+            <w:rPr>
+              <w:rFonts w:ascii="Adobe Gothic Std B" w:eastAsia="Adobe Gothic Std B" w:hAnsi="Adobe Gothic Std B"/>
+              <w:noProof/>
+              <w:lang w:eastAsia="en-SG"/>
+            </w:rPr>
+          </w:pPr>
+          <w:hyperlink w:anchor="_Toc463986600" w:history="1">
+            <w:r>
+              <w:rPr>
+                <w:rStyle w:val="Hyperlink"/>
+                <w:rFonts w:ascii="Adobe Gothic Std B" w:eastAsia="Adobe Gothic Std B" w:hAnsi="Adobe Gothic Std B" w:cs="Arial"/>
+                <w:noProof/>
+              </w:rPr>
+              <w:t>3.1.14 Exiting the Program</w:t>
+            </w:r>
+            <w:r>
+              <w:rPr>
+                <w:rFonts w:ascii="Adobe Gothic Std B" w:eastAsia="Adobe Gothic Std B" w:hAnsi="Adobe Gothic Std B"/>
+                <w:noProof/>
+                <w:webHidden/>
+              </w:rPr>
+              <w:tab/>
+            </w:r>
+            <w:r>
+              <w:rPr>
+                <w:rFonts w:ascii="Adobe Gothic Std B" w:eastAsia="Adobe Gothic Std B" w:hAnsi="Adobe Gothic Std B"/>
+                <w:noProof/>
+                <w:webHidden/>
+              </w:rPr>
+              <w:fldChar w:fldCharType="begin"/>
+            </w:r>
+            <w:r>
+              <w:rPr>
+                <w:rFonts w:ascii="Adobe Gothic Std B" w:eastAsia="Adobe Gothic Std B" w:hAnsi="Adobe Gothic Std B"/>
+                <w:noProof/>
+                <w:webHidden/>
+              </w:rPr>
+              <w:instrText xml:space="preserve"> PAGEREF _Toc463986600 \h </w:instrText>
+            </w:r>
+            <w:r>
+              <w:rPr>
+                <w:rFonts w:ascii="Adobe Gothic Std B" w:eastAsia="Adobe Gothic Std B" w:hAnsi="Adobe Gothic Std B"/>
+                <w:noProof/>
+                <w:webHidden/>
+              </w:rPr>
+            </w:r>
+            <w:r>
+              <w:rPr>
+                <w:rFonts w:ascii="Adobe Gothic Std B" w:eastAsia="Adobe Gothic Std B" w:hAnsi="Adobe Gothic Std B"/>
+                <w:noProof/>
+                <w:webHidden/>
+              </w:rPr>
+              <w:fldChar w:fldCharType="separate"/>
+            </w:r>
+            <w:r>
+              <w:rPr>
+                <w:rFonts w:ascii="Adobe Gothic Std B" w:eastAsia="Adobe Gothic Std B" w:hAnsi="Adobe Gothic Std B"/>
+                <w:noProof/>
+                <w:webHidden/>
+              </w:rPr>
+              <w:t>17</w:t>
+            </w:r>
+            <w:r>
+              <w:rPr>
+                <w:rFonts w:ascii="Adobe Gothic Std B" w:eastAsia="Adobe Gothic Std B" w:hAnsi="Adobe Gothic Std B"/>
+                <w:noProof/>
+                <w:webHidden/>
+              </w:rPr>
+              <w:fldChar w:fldCharType="end"/>
+            </w:r>
+          </w:hyperlink>
+        </w:p>
+        <w:p>
+          <w:pPr>
+            <w:pStyle w:val="TOC3"/>
+            <w:tabs>
+              <w:tab w:val="right" w:leader="dot" w:pos="9016"/>
+            </w:tabs>
+            <w:spacing w:after="0"/>
+            <w:rPr>
+              <w:rFonts w:ascii="Adobe Gothic Std B" w:eastAsia="Adobe Gothic Std B" w:hAnsi="Adobe Gothic Std B"/>
+              <w:noProof/>
+              <w:lang w:eastAsia="en-SG"/>
+            </w:rPr>
+          </w:pPr>
+          <w:hyperlink w:anchor="_Toc463986601" w:history="1">
+            <w:r>
+              <w:rPr>
+                <w:rStyle w:val="Hyperlink"/>
+                <w:rFonts w:ascii="Adobe Gothic Std B" w:eastAsia="Adobe Gothic Std B" w:hAnsi="Adobe Gothic Std B" w:cs="Arial"/>
+                <w:noProof/>
+              </w:rPr>
+              <w:t>3.1.15 Saving Data</w:t>
+            </w:r>
+            <w:r>
+              <w:rPr>
+                <w:rFonts w:ascii="Adobe Gothic Std B" w:eastAsia="Adobe Gothic Std B" w:hAnsi="Adobe Gothic Std B"/>
+                <w:noProof/>
+                <w:webHidden/>
+              </w:rPr>
+              <w:tab/>
+            </w:r>
+            <w:r>
+              <w:rPr>
+                <w:rFonts w:ascii="Adobe Gothic Std B" w:eastAsia="Adobe Gothic Std B" w:hAnsi="Adobe Gothic Std B"/>
+                <w:noProof/>
+                <w:webHidden/>
+              </w:rPr>
+              <w:fldChar w:fldCharType="begin"/>
+            </w:r>
+            <w:r>
+              <w:rPr>
+                <w:rFonts w:ascii="Adobe Gothic Std B" w:eastAsia="Adobe Gothic Std B" w:hAnsi="Adobe Gothic Std B"/>
+                <w:noProof/>
+                <w:webHidden/>
+              </w:rPr>
+              <w:instrText xml:space="preserve"> PAGEREF _Toc463986601 \h </w:instrText>
+            </w:r>
+            <w:r>
+              <w:rPr>
+                <w:rFonts w:ascii="Adobe Gothic Std B" w:eastAsia="Adobe Gothic Std B" w:hAnsi="Adobe Gothic Std B"/>
+                <w:noProof/>
+                <w:webHidden/>
+              </w:rPr>
+            </w:r>
+            <w:r>
+              <w:rPr>
+                <w:rFonts w:ascii="Adobe Gothic Std B" w:eastAsia="Adobe Gothic Std B" w:hAnsi="Adobe Gothic Std B"/>
+                <w:noProof/>
+                <w:webHidden/>
+              </w:rPr>
+              <w:fldChar w:fldCharType="separate"/>
+            </w:r>
+            <w:r>
+              <w:rPr>
+                <w:rFonts w:ascii="Adobe Gothic Std B" w:eastAsia="Adobe Gothic Std B" w:hAnsi="Adobe Gothic Std B"/>
+                <w:noProof/>
+                <w:webHidden/>
+              </w:rPr>
+              <w:t>17</w:t>
+            </w:r>
+            <w:r>
+              <w:rPr>
+                <w:rFonts w:ascii="Adobe Gothic Std B" w:eastAsia="Adobe Gothic Std B" w:hAnsi="Adobe Gothic Std B"/>
+                <w:noProof/>
+                <w:webHidden/>
+              </w:rPr>
+              <w:fldChar w:fldCharType="end"/>
+            </w:r>
+          </w:hyperlink>
+        </w:p>
+        <w:p>
+          <w:pPr>
+            <w:pStyle w:val="TOC1"/>
+            <w:tabs>
+              <w:tab w:val="right" w:leader="dot" w:pos="9016"/>
+            </w:tabs>
+            <w:spacing w:after="0"/>
+            <w:rPr>
+              <w:rFonts w:ascii="Adobe Gothic Std B" w:eastAsia="Adobe Gothic Std B" w:hAnsi="Adobe Gothic Std B"/>
+              <w:noProof/>
+              <w:lang w:eastAsia="en-SG"/>
+            </w:rPr>
+          </w:pPr>
+          <w:hyperlink w:anchor="_Toc463986602" w:history="1">
+            <w:r>
+              <w:rPr>
+                <w:rStyle w:val="Hyperlink"/>
+                <w:rFonts w:ascii="Adobe Gothic Std B" w:eastAsia="Adobe Gothic Std B" w:hAnsi="Adobe Gothic Std B"/>
+                <w:noProof/>
+              </w:rPr>
+              <w:t>4: Frequently Asked Questions</w:t>
+            </w:r>
+            <w:r>
+              <w:rPr>
+                <w:rFonts w:ascii="Adobe Gothic Std B" w:eastAsia="Adobe Gothic Std B" w:hAnsi="Adobe Gothic Std B"/>
+                <w:noProof/>
+                <w:webHidden/>
+              </w:rPr>
+              <w:tab/>
+            </w:r>
+            <w:r>
+              <w:rPr>
+                <w:rFonts w:ascii="Adobe Gothic Std B" w:eastAsia="Adobe Gothic Std B" w:hAnsi="Adobe Gothic Std B"/>
+                <w:noProof/>
+                <w:webHidden/>
+              </w:rPr>
+              <w:fldChar w:fldCharType="begin"/>
+            </w:r>
+            <w:r>
+              <w:rPr>
+                <w:rFonts w:ascii="Adobe Gothic Std B" w:eastAsia="Adobe Gothic Std B" w:hAnsi="Adobe Gothic Std B"/>
+                <w:noProof/>
+                <w:webHidden/>
+              </w:rPr>
+              <w:instrText xml:space="preserve"> PAGEREF _Toc463986602 \h </w:instrText>
+            </w:r>
+            <w:r>
+              <w:rPr>
+                <w:rFonts w:ascii="Adobe Gothic Std B" w:eastAsia="Adobe Gothic Std B" w:hAnsi="Adobe Gothic Std B"/>
+                <w:noProof/>
+                <w:webHidden/>
+              </w:rPr>
+            </w:r>
+            <w:r>
+              <w:rPr>
+                <w:rFonts w:ascii="Adobe Gothic Std B" w:eastAsia="Adobe Gothic Std B" w:hAnsi="Adobe Gothic Std B"/>
+                <w:noProof/>
+                <w:webHidden/>
+              </w:rPr>
+              <w:fldChar w:fldCharType="separate"/>
+            </w:r>
+            <w:r>
+              <w:rPr>
+                <w:rFonts w:ascii="Adobe Gothic Std B" w:eastAsia="Adobe Gothic Std B" w:hAnsi="Adobe Gothic Std B"/>
+                <w:noProof/>
+                <w:webHidden/>
+              </w:rPr>
+              <w:t>18</w:t>
+            </w:r>
+            <w:r>
+              <w:rPr>
+                <w:rFonts w:ascii="Adobe Gothic Std B" w:eastAsia="Adobe Gothic Std B" w:hAnsi="Adobe Gothic Std B"/>
+                <w:noProof/>
+                <w:webHidden/>
+              </w:rPr>
+              <w:fldChar w:fldCharType="end"/>
+            </w:r>
+          </w:hyperlink>
+        </w:p>
+        <w:p>
+          <w:pPr>
+            <w:pStyle w:val="TOC1"/>
+            <w:tabs>
+              <w:tab w:val="right" w:leader="dot" w:pos="9016"/>
+            </w:tabs>
+            <w:spacing w:after="0"/>
+            <w:rPr>
+              <w:rFonts w:ascii="Adobe Gothic Std B" w:eastAsia="Adobe Gothic Std B" w:hAnsi="Adobe Gothic Std B"/>
+              <w:noProof/>
+              <w:lang w:eastAsia="en-SG"/>
+            </w:rPr>
+          </w:pPr>
+          <w:hyperlink w:anchor="_Toc463986603" w:history="1">
+            <w:r>
+              <w:rPr>
+                <w:rStyle w:val="Hyperlink"/>
+                <w:rFonts w:ascii="Adobe Gothic Std B" w:eastAsia="Adobe Gothic Std B" w:hAnsi="Adobe Gothic Std B"/>
+                <w:noProof/>
+              </w:rPr>
+              <w:t>5: Command Summary</w:t>
+            </w:r>
+            <w:r>
+              <w:rPr>
+                <w:rFonts w:ascii="Adobe Gothic Std B" w:eastAsia="Adobe Gothic Std B" w:hAnsi="Adobe Gothic Std B"/>
+                <w:noProof/>
+                <w:webHidden/>
+              </w:rPr>
+              <w:tab/>
+            </w:r>
+            <w:r>
+              <w:rPr>
+                <w:rFonts w:ascii="Adobe Gothic Std B" w:eastAsia="Adobe Gothic Std B" w:hAnsi="Adobe Gothic Std B"/>
+                <w:noProof/>
+                <w:webHidden/>
+              </w:rPr>
+              <w:fldChar w:fldCharType="begin"/>
+            </w:r>
+            <w:r>
+              <w:rPr>
+                <w:rFonts w:ascii="Adobe Gothic Std B" w:eastAsia="Adobe Gothic Std B" w:hAnsi="Adobe Gothic Std B"/>
+                <w:noProof/>
+                <w:webHidden/>
+              </w:rPr>
+              <w:instrText xml:space="preserve"> PAGEREF _Toc463986603 \h </w:instrText>
+            </w:r>
+            <w:r>
+              <w:rPr>
+                <w:rFonts w:ascii="Adobe Gothic Std B" w:eastAsia="Adobe Gothic Std B" w:hAnsi="Adobe Gothic Std B"/>
+                <w:noProof/>
+                <w:webHidden/>
+              </w:rPr>
+            </w:r>
+            <w:r>
+              <w:rPr>
+                <w:rFonts w:ascii="Adobe Gothic Std B" w:eastAsia="Adobe Gothic Std B" w:hAnsi="Adobe Gothic Std B"/>
+                <w:noProof/>
+                <w:webHidden/>
+              </w:rPr>
+              <w:fldChar w:fldCharType="separate"/>
+            </w:r>
+            <w:r>
+              <w:rPr>
+                <w:rFonts w:ascii="Adobe Gothic Std B" w:eastAsia="Adobe Gothic Std B" w:hAnsi="Adobe Gothic Std B"/>
+                <w:noProof/>
+                <w:webHidden/>
+              </w:rPr>
+              <w:t>18</w:t>
+            </w:r>
+            <w:r>
+              <w:rPr>
+                <w:rFonts w:ascii="Adobe Gothic Std B" w:eastAsia="Adobe Gothic Std B" w:hAnsi="Adobe Gothic Std B"/>
+                <w:noProof/>
+                <w:webHidden/>
+              </w:rPr>
+              <w:fldChar w:fldCharType="end"/>
+            </w:r>
+          </w:hyperlink>
+        </w:p>
+        <w:p>
+          <w:pPr>
+            <w:spacing w:after="0"/>
+          </w:pPr>
+          <w:r>
+            <w:rPr>
+              <w:rFonts w:ascii="Adobe Gothic Std B" w:eastAsia="Adobe Gothic Std B" w:hAnsi="Adobe Gothic Std B"/>
+              <w:b/>
+              <w:bCs/>
+              <w:noProof/>
+            </w:rPr>
+            <w:fldChar w:fldCharType="end"/>
+          </w:r>
+        </w:p>
+      </w:sdtContent>
+    </w:sdt>
     <w:p>
       <w:pPr>
         <w:spacing w:line="240" w:lineRule="auto"/>
@@ -387,25 +1721,16 @@
     </w:p>
     <w:p>
       <w:pPr>
-        <w:spacing w:line="240" w:lineRule="auto"/>
-        <w:rPr>
-          <w:rFonts w:ascii="Adobe Gothic Std B" w:eastAsia="Adobe Gothic Std B" w:hAnsi="Adobe Gothic Std B"/>
-          <w:b/>
-          <w:sz w:val="40"/>
-          <w:szCs w:val="40"/>
-          <w:lang w:val="en-GB"/>
-        </w:rPr>
-      </w:pPr>
-      <w:r>
-        <w:rPr>
-          <w:rFonts w:ascii="Adobe Gothic Std B" w:eastAsia="Adobe Gothic Std B" w:hAnsi="Adobe Gothic Std B"/>
-          <w:b/>
-          <w:sz w:val="40"/>
-          <w:szCs w:val="40"/>
-          <w:lang w:val="en-GB"/>
-        </w:rPr>
-        <w:t>1: About</w:t>
-      </w:r>
+        <w:pStyle w:val="Heading1"/>
+      </w:pPr>
+      <w:bookmarkStart w:id="1" w:name="_Toc463986584"/>
+      <w:r>
+        <w:t xml:space="preserve">1: </w:t>
+      </w:r>
+      <w:r>
+        <w:t>About</w:t>
+      </w:r>
+      <w:bookmarkEnd w:id="1"/>
     </w:p>
     <w:p>
       <w:pPr>
@@ -723,36 +2048,17 @@
     </w:p>
     <w:p>
       <w:pPr>
-        <w:spacing w:line="240" w:lineRule="auto"/>
-        <w:rPr>
-          <w:rFonts w:ascii="Adobe Gothic Std B" w:eastAsia="Adobe Gothic Std B" w:hAnsi="Adobe Gothic Std B"/>
-          <w:b/>
-          <w:sz w:val="40"/>
-          <w:szCs w:val="40"/>
-          <w:lang w:val="en-GB"/>
-        </w:rPr>
-      </w:pPr>
-      <w:r>
-        <w:rPr>
-          <w:rFonts w:ascii="Adobe Gothic Std B" w:eastAsia="Adobe Gothic Std B" w:hAnsi="Adobe Gothic Std B"/>
-          <w:b/>
-          <w:sz w:val="40"/>
-          <w:szCs w:val="40"/>
-          <w:lang w:val="en-GB"/>
-        </w:rPr>
+        <w:pStyle w:val="Heading1"/>
+      </w:pPr>
+      <w:bookmarkStart w:id="2" w:name="_Toc463986585"/>
+      <w:r>
         <w:lastRenderedPageBreak/>
         <w:t xml:space="preserve">2: </w:t>
       </w:r>
       <w:r>
-        <w:rPr>
-          <w:rFonts w:ascii="Adobe Gothic Std B" w:eastAsia="Adobe Gothic Std B" w:hAnsi="Adobe Gothic Std B"/>
-          <w:b/>
-          <w:sz w:val="40"/>
-          <w:szCs w:val="40"/>
-          <w:lang w:val="en-GB"/>
-        </w:rPr>
         <w:t>Overview</w:t>
       </w:r>
+      <w:bookmarkEnd w:id="2"/>
     </w:p>
     <w:p>
       <w:pPr>
@@ -780,7 +2086,7 @@
           <w:lang w:eastAsia="en-SG"/>
         </w:rPr>
         <w:drawing>
-          <wp:inline distT="0" distB="0" distL="0" distR="0">
+          <wp:inline distT="0" distB="0" distL="0" distR="0" wp14:anchorId="5464C935" wp14:editId="3987D5A3">
             <wp:extent cx="5731510" cy="2992808"/>
             <wp:effectExtent l="0" t="0" r="2540" b="0"/>
             <wp:docPr id="27" name="Picture 27" descr="C:\Users\Johnson Ng\AppData\Local\Microsoft\Windows\INetCacheContent.Word\demo_labels.png"/>
@@ -1252,46 +2558,20 @@
     </w:p>
     <w:p>
       <w:pPr>
-        <w:spacing w:line="240" w:lineRule="auto"/>
-        <w:rPr>
-          <w:rFonts w:ascii="Adobe Gothic Std B" w:eastAsia="Adobe Gothic Std B" w:hAnsi="Adobe Gothic Std B"/>
-          <w:b/>
-          <w:sz w:val="40"/>
-          <w:szCs w:val="40"/>
-          <w:lang w:val="en-GB"/>
-        </w:rPr>
-      </w:pPr>
-      <w:r>
-        <w:rPr>
-          <w:rFonts w:ascii="Adobe Gothic Std B" w:eastAsia="Adobe Gothic Std B" w:hAnsi="Adobe Gothic Std B"/>
-          <w:b/>
-          <w:sz w:val="40"/>
-          <w:szCs w:val="40"/>
-          <w:lang w:val="en-GB"/>
-        </w:rPr>
+        <w:pStyle w:val="Heading1"/>
+      </w:pPr>
+      <w:bookmarkStart w:id="3" w:name="_Toc463986586"/>
+      <w:r>
         <w:lastRenderedPageBreak/>
         <w:t>3</w:t>
       </w:r>
       <w:r>
-        <w:rPr>
-          <w:rFonts w:ascii="Adobe Gothic Std B" w:eastAsia="Adobe Gothic Std B" w:hAnsi="Adobe Gothic Std B"/>
-          <w:b/>
-          <w:sz w:val="40"/>
-          <w:szCs w:val="40"/>
-          <w:lang w:val="en-GB"/>
-        </w:rPr>
         <w:t xml:space="preserve">: </w:t>
       </w:r>
       <w:r>
-        <w:rPr>
-          <w:rFonts w:ascii="Adobe Gothic Std B" w:eastAsia="Adobe Gothic Std B" w:hAnsi="Adobe Gothic Std B"/>
-          <w:b/>
-          <w:sz w:val="40"/>
-          <w:szCs w:val="40"/>
-          <w:lang w:val="en-GB"/>
-        </w:rPr>
         <w:t>Getting Started</w:t>
       </w:r>
+      <w:bookmarkEnd w:id="3"/>
     </w:p>
     <w:p>
       <w:pPr>
@@ -1597,6 +2877,7 @@
           <w:rFonts w:ascii="Adobe Gothic Std B" w:eastAsia="Adobe Gothic Std B" w:hAnsi="Adobe Gothic Std B"/>
         </w:rPr>
       </w:pPr>
+      <w:bookmarkStart w:id="4" w:name="_Toc463986587"/>
       <w:r>
         <w:rPr>
           <w:rFonts w:ascii="Adobe Gothic Std B" w:eastAsia="Adobe Gothic Std B" w:hAnsi="Adobe Gothic Std B"/>
@@ -1604,7 +2885,7 @@
           <w:lang w:eastAsia="en-SG"/>
         </w:rPr>
         <w:drawing>
-          <wp:anchor distT="0" distB="0" distL="114300" distR="114300" simplePos="0" relativeHeight="251658240" behindDoc="1" locked="0" layoutInCell="1" allowOverlap="1" wp14:anchorId="540F2D9A" wp14:editId="65554116">
+          <wp:anchor distT="0" distB="0" distL="114300" distR="114300" simplePos="0" relativeHeight="251658240" behindDoc="1" locked="0" layoutInCell="1" allowOverlap="1" wp14:anchorId="2B1BB0D2" wp14:editId="605B43A0">
             <wp:simplePos x="0" y="0"/>
             <wp:positionH relativeFrom="margin">
               <wp:align>left</wp:align>
@@ -1695,6 +2976,7 @@
         </w:rPr>
         <w:t xml:space="preserve"> Launch</w:t>
       </w:r>
+      <w:bookmarkEnd w:id="4"/>
     </w:p>
     <w:p>
       <w:pPr>
@@ -1879,6 +3161,7 @@
           <w:rFonts w:ascii="Adobe Gothic Std B" w:eastAsia="Adobe Gothic Std B" w:hAnsi="Adobe Gothic Std B"/>
         </w:rPr>
       </w:pPr>
+      <w:bookmarkStart w:id="5" w:name="_Toc463986588"/>
       <w:r>
         <w:rPr>
           <w:rFonts w:ascii="Adobe Gothic Std B" w:eastAsia="Adobe Gothic Std B" w:hAnsi="Adobe Gothic Std B"/>
@@ -1887,7 +3170,7 @@
         </w:rPr>
         <w:lastRenderedPageBreak/>
         <w:drawing>
-          <wp:anchor distT="0" distB="0" distL="114300" distR="114300" simplePos="0" relativeHeight="251659264" behindDoc="0" locked="0" layoutInCell="1" allowOverlap="1" wp14:anchorId="7CD7401D" wp14:editId="68C38FAB">
+          <wp:anchor distT="0" distB="0" distL="114300" distR="114300" simplePos="0" relativeHeight="251659264" behindDoc="0" locked="0" layoutInCell="1" allowOverlap="1" wp14:anchorId="283E3B13" wp14:editId="766D1B98">
             <wp:simplePos x="0" y="0"/>
             <wp:positionH relativeFrom="margin">
               <wp:align>right</wp:align>
@@ -1964,8 +3247,7 @@
         </w:rPr>
         <w:t>Friendly Guide</w:t>
       </w:r>
-      <w:bookmarkStart w:id="0" w:name="_GoBack"/>
-      <w:bookmarkEnd w:id="0"/>
+      <w:bookmarkEnd w:id="5"/>
     </w:p>
     <w:p>
       <w:pPr>
@@ -2427,6 +3709,7 @@
           <w:rFonts w:ascii="Adobe Gothic Std B" w:eastAsia="Adobe Gothic Std B" w:hAnsi="Adobe Gothic Std B"/>
         </w:rPr>
       </w:pPr>
+      <w:bookmarkStart w:id="6" w:name="_Toc463986589"/>
       <w:r>
         <w:rPr>
           <w:rFonts w:ascii="Adobe Gothic Std B" w:eastAsia="Adobe Gothic Std B" w:hAnsi="Adobe Gothic Std B" w:cs="Arial"/>
@@ -2442,6 +3725,7 @@
         </w:rPr>
         <w:t>1.3 Add Tasks</w:t>
       </w:r>
+      <w:bookmarkEnd w:id="6"/>
     </w:p>
     <w:p>
       <w:pPr>
@@ -2546,7 +3830,7 @@
           <w:szCs w:val="22"/>
         </w:rPr>
         <w:drawing>
-          <wp:inline distT="0" distB="0" distL="0" distR="0">
+          <wp:inline distT="0" distB="0" distL="0" distR="0" wp14:anchorId="52C8924D" wp14:editId="73A16604">
             <wp:extent cx="4213860" cy="3246120"/>
             <wp:effectExtent l="0" t="0" r="0" b="0"/>
             <wp:docPr id="24" name="Picture 24" descr="https://lh4.googleusercontent.com/zSe8klrn9PnGjG0cNSAIFXSPjYspWBoNnbagPBbn21g7RLBGlIeRKYn20sBhgif3a7cU95fDYnvjsQxXLOgoDcnu7YCtUVedd6Jf9zSsBPeBa2Sl0x26xYns09vMSqq0qiVAuA2G"/>
@@ -2989,6 +4273,7 @@
           <w:rFonts w:ascii="Adobe Gothic Std B" w:eastAsia="Adobe Gothic Std B" w:hAnsi="Adobe Gothic Std B"/>
         </w:rPr>
       </w:pPr>
+      <w:bookmarkStart w:id="7" w:name="_Toc463986590"/>
       <w:r>
         <w:rPr>
           <w:rFonts w:ascii="Adobe Gothic Std B" w:eastAsia="Adobe Gothic Std B" w:hAnsi="Adobe Gothic Std B" w:cs="Arial"/>
@@ -3011,6 +4296,7 @@
         </w:rPr>
         <w:t>asks</w:t>
       </w:r>
+      <w:bookmarkEnd w:id="7"/>
     </w:p>
     <w:p>
       <w:pPr>
@@ -3091,7 +4377,7 @@
           <w:szCs w:val="22"/>
         </w:rPr>
         <w:drawing>
-          <wp:inline distT="0" distB="0" distL="0" distR="0">
+          <wp:inline distT="0" distB="0" distL="0" distR="0" wp14:anchorId="11D3A3B0" wp14:editId="7F3B50B4">
             <wp:extent cx="3992880" cy="3093720"/>
             <wp:effectExtent l="0" t="0" r="7620" b="0"/>
             <wp:docPr id="23" name="Picture 23" descr="https://lh5.googleusercontent.com/S6LRpnWyoOGttb4kCGfEmDVuCUtO-7zrhDgcsnIB_6kjuwWmPqIgk4KjG_-xJX3qCWDRfND0D79EJWG-WkC2zB-s0KpXxUqJ0cWe_9rXq5ONxyhOuKFInGRnxpeMZayqymxlCW5m"/>
@@ -3286,6 +4572,7 @@
           <w:rFonts w:ascii="Adobe Gothic Std B" w:eastAsia="Adobe Gothic Std B" w:hAnsi="Adobe Gothic Std B"/>
         </w:rPr>
       </w:pPr>
+      <w:bookmarkStart w:id="8" w:name="_Toc463986591"/>
       <w:r>
         <w:rPr>
           <w:rFonts w:ascii="Adobe Gothic Std B" w:eastAsia="Adobe Gothic Std B" w:hAnsi="Adobe Gothic Std B" w:cs="Arial"/>
@@ -3301,6 +4588,7 @@
         </w:rPr>
         <w:t>1.5 Marking Tasks</w:t>
       </w:r>
+      <w:bookmarkEnd w:id="8"/>
     </w:p>
     <w:p>
       <w:pPr>
@@ -3378,7 +4666,7 @@
           <w:szCs w:val="22"/>
         </w:rPr>
         <w:drawing>
-          <wp:inline distT="0" distB="0" distL="0" distR="0">
+          <wp:inline distT="0" distB="0" distL="0" distR="0" wp14:anchorId="21940B52" wp14:editId="4782FB11">
             <wp:extent cx="4183380" cy="3238500"/>
             <wp:effectExtent l="0" t="0" r="7620" b="0"/>
             <wp:docPr id="22" name="Picture 22" descr="https://lh4.googleusercontent.com/qR9aPxOaKTjHPOgN2w91Sa_CBadlZrlH59A60quI_7pQrYvEfVFefX83HhIi0uAmdyU86ZVVCzFCkdYOQ0ZUMiRdHrqPQqz6FcTCx8i4Ea_-eY-DFX2aXC0yL2od-Zw6qIu3r5Al"/>
@@ -3537,6 +4825,7 @@
           <w:rFonts w:ascii="Adobe Gothic Std B" w:eastAsia="Adobe Gothic Std B" w:hAnsi="Adobe Gothic Std B"/>
         </w:rPr>
       </w:pPr>
+      <w:bookmarkStart w:id="9" w:name="_Toc463986592"/>
       <w:r>
         <w:rPr>
           <w:rFonts w:ascii="Adobe Gothic Std B" w:eastAsia="Adobe Gothic Std B" w:hAnsi="Adobe Gothic Std B" w:cs="Arial"/>
@@ -3550,8 +4839,16 @@
           <w:rFonts w:ascii="Adobe Gothic Std B" w:eastAsia="Adobe Gothic Std B" w:hAnsi="Adobe Gothic Std B" w:cs="Arial"/>
           <w:color w:val="000000"/>
         </w:rPr>
-        <w:t>1.6 Unmark a "done" task</w:t>
-      </w:r>
+        <w:t xml:space="preserve">1.6 Unmark </w:t>
+      </w:r>
+      <w:r>
+        <w:rPr>
+          <w:rFonts w:ascii="Adobe Gothic Std B" w:eastAsia="Adobe Gothic Std B" w:hAnsi="Adobe Gothic Std B" w:cs="Arial"/>
+          <w:color w:val="000000"/>
+        </w:rPr>
+        <w:t>Tasks</w:t>
+      </w:r>
+      <w:bookmarkEnd w:id="9"/>
     </w:p>
     <w:p>
       <w:pPr>
@@ -3611,7 +4908,7 @@
           <w:szCs w:val="22"/>
         </w:rPr>
         <w:drawing>
-          <wp:inline distT="0" distB="0" distL="0" distR="0">
+          <wp:inline distT="0" distB="0" distL="0" distR="0" wp14:anchorId="06E69073" wp14:editId="56403403">
             <wp:extent cx="4175760" cy="3238500"/>
             <wp:effectExtent l="0" t="0" r="0" b="0"/>
             <wp:docPr id="21" name="Picture 21" descr="https://lh4.googleusercontent.com/FSUdRiNGF6CKRKTkKSJsydMc58Ea5zcMp04JWG0AiHrr7XX1nRQLaYv-F3zlgt6EomodQxYVKMr7631VXF4WimOb3DDe8MeWx6_GpAOdF7_D1V4O__5ASRjN7lsQKmAmbzrVPCxZ"/>
@@ -3770,6 +5067,7 @@
           <w:rFonts w:ascii="Adobe Gothic Std B" w:eastAsia="Adobe Gothic Std B" w:hAnsi="Adobe Gothic Std B"/>
         </w:rPr>
       </w:pPr>
+      <w:bookmarkStart w:id="10" w:name="_Toc463986593"/>
       <w:r>
         <w:rPr>
           <w:rFonts w:ascii="Adobe Gothic Std B" w:eastAsia="Adobe Gothic Std B" w:hAnsi="Adobe Gothic Std B" w:cs="Arial"/>
@@ -3783,8 +5081,16 @@
           <w:rFonts w:ascii="Adobe Gothic Std B" w:eastAsia="Adobe Gothic Std B" w:hAnsi="Adobe Gothic Std B" w:cs="Arial"/>
           <w:color w:val="000000"/>
         </w:rPr>
-        <w:t>1.7 List tasks</w:t>
-      </w:r>
+        <w:t>1.7 List Ta</w:t>
+      </w:r>
+      <w:r>
+        <w:rPr>
+          <w:rFonts w:ascii="Adobe Gothic Std B" w:eastAsia="Adobe Gothic Std B" w:hAnsi="Adobe Gothic Std B" w:cs="Arial"/>
+          <w:color w:val="000000"/>
+        </w:rPr>
+        <w:t>sks</w:t>
+      </w:r>
+      <w:bookmarkEnd w:id="10"/>
     </w:p>
     <w:p>
       <w:pPr>
@@ -3844,7 +5150,7 @@
           <w:szCs w:val="22"/>
         </w:rPr>
         <w:drawing>
-          <wp:inline distT="0" distB="0" distL="0" distR="0">
+          <wp:inline distT="0" distB="0" distL="0" distR="0" wp14:anchorId="781845AE" wp14:editId="5636284F">
             <wp:extent cx="4183380" cy="3261360"/>
             <wp:effectExtent l="0" t="0" r="7620" b="0"/>
             <wp:docPr id="20" name="Picture 20" descr="https://lh3.googleusercontent.com/2R6GYltaXHVeXsMGyfxp0EhImyCtf2Gb6zF0QkWh9EQ3LoOHfARJBC4e9MIkQ6guPjn45Jk9WdHDTSROfdoc_qaLTuLUCqll8OVlCaJlpdwcdGNrioR7OJlUzTmgAie1AcwBm01o"/>
@@ -4023,6 +5329,7 @@
           <w:rFonts w:ascii="Adobe Gothic Std B" w:eastAsia="Adobe Gothic Std B" w:hAnsi="Adobe Gothic Std B"/>
         </w:rPr>
       </w:pPr>
+      <w:bookmarkStart w:id="11" w:name="_Toc463986594"/>
       <w:r>
         <w:rPr>
           <w:rFonts w:ascii="Adobe Gothic Std B" w:eastAsia="Adobe Gothic Std B" w:hAnsi="Adobe Gothic Std B" w:cs="Arial"/>
@@ -4043,8 +5350,16 @@
           <w:rFonts w:ascii="Adobe Gothic Std B" w:eastAsia="Adobe Gothic Std B" w:hAnsi="Adobe Gothic Std B" w:cs="Arial"/>
           <w:color w:val="000000"/>
         </w:rPr>
-        <w:t>ind tasks</w:t>
-      </w:r>
+        <w:t>ind T</w:t>
+      </w:r>
+      <w:r>
+        <w:rPr>
+          <w:rFonts w:ascii="Adobe Gothic Std B" w:eastAsia="Adobe Gothic Std B" w:hAnsi="Adobe Gothic Std B" w:cs="Arial"/>
+          <w:color w:val="000000"/>
+        </w:rPr>
+        <w:t>asks</w:t>
+      </w:r>
+      <w:bookmarkEnd w:id="11"/>
     </w:p>
     <w:p>
       <w:pPr>
@@ -4104,7 +5419,7 @@
           <w:szCs w:val="22"/>
         </w:rPr>
         <w:drawing>
-          <wp:inline distT="0" distB="0" distL="0" distR="0">
+          <wp:inline distT="0" distB="0" distL="0" distR="0" wp14:anchorId="76B54187" wp14:editId="229FC84A">
             <wp:extent cx="4122420" cy="3185160"/>
             <wp:effectExtent l="0" t="0" r="0" b="0"/>
             <wp:docPr id="19" name="Picture 19" descr="https://lh6.googleusercontent.com/mE-deuN_OP8q3rh5wqNRWrLO03cPUTmlL2yyGk74m3xDd0J8tLwP33C2uB-vv3HQgMQsAThNDbhYRljVHVWRrvmgtF8W85PoTuAAY72Md1ZNSK6PU981Fl9bbzqgZ3SM6AqoSYz9"/>
@@ -4281,7 +5596,47 @@
                 <w:sz w:val="22"/>
                 <w:szCs w:val="22"/>
               </w:rPr>
-              <w:t xml:space="preserve"> case sensitive. e.g “lecture” will match “LecTure”</w:t>
+              <w:t xml:space="preserve"> case sensitive. </w:t>
+            </w:r>
+            <w:proofErr w:type="spellStart"/>
+            <w:r>
+              <w:rPr>
+                <w:rFonts w:ascii="Adobe Gothic Std B" w:eastAsia="Adobe Gothic Std B" w:hAnsi="Adobe Gothic Std B" w:cs="Arial"/>
+                <w:color w:val="000000"/>
+                <w:sz w:val="22"/>
+                <w:szCs w:val="22"/>
+              </w:rPr>
+              <w:t>e.g</w:t>
+            </w:r>
+            <w:proofErr w:type="spellEnd"/>
+            <w:r>
+              <w:rPr>
+                <w:rFonts w:ascii="Adobe Gothic Std B" w:eastAsia="Adobe Gothic Std B" w:hAnsi="Adobe Gothic Std B" w:cs="Arial"/>
+                <w:color w:val="000000"/>
+                <w:sz w:val="22"/>
+                <w:szCs w:val="22"/>
+              </w:rPr>
+              <w:t xml:space="preserve"> “lecture” will match “</w:t>
+            </w:r>
+            <w:proofErr w:type="spellStart"/>
+            <w:r>
+              <w:rPr>
+                <w:rFonts w:ascii="Adobe Gothic Std B" w:eastAsia="Adobe Gothic Std B" w:hAnsi="Adobe Gothic Std B" w:cs="Arial"/>
+                <w:color w:val="000000"/>
+                <w:sz w:val="22"/>
+                <w:szCs w:val="22"/>
+              </w:rPr>
+              <w:t>LecTure</w:t>
+            </w:r>
+            <w:proofErr w:type="spellEnd"/>
+            <w:r>
+              <w:rPr>
+                <w:rFonts w:ascii="Adobe Gothic Std B" w:eastAsia="Adobe Gothic Std B" w:hAnsi="Adobe Gothic Std B" w:cs="Arial"/>
+                <w:color w:val="000000"/>
+                <w:sz w:val="22"/>
+                <w:szCs w:val="22"/>
+              </w:rPr>
+              <w:t>”</w:t>
             </w:r>
           </w:p>
           <w:p>
@@ -4373,6 +5728,7 @@
           <w:rFonts w:ascii="Adobe Gothic Std B" w:eastAsia="Adobe Gothic Std B" w:hAnsi="Adobe Gothic Std B"/>
         </w:rPr>
       </w:pPr>
+      <w:bookmarkStart w:id="12" w:name="_Toc463986595"/>
       <w:r>
         <w:rPr>
           <w:rFonts w:ascii="Adobe Gothic Std B" w:eastAsia="Adobe Gothic Std B" w:hAnsi="Adobe Gothic Std B" w:cs="Arial"/>
@@ -4392,8 +5748,16 @@
           <w:rFonts w:ascii="Adobe Gothic Std B" w:eastAsia="Adobe Gothic Std B" w:hAnsi="Adobe Gothic Std B" w:cs="Arial"/>
           <w:color w:val="000000"/>
         </w:rPr>
-        <w:t>iew tasks</w:t>
-      </w:r>
+        <w:t>iew T</w:t>
+      </w:r>
+      <w:r>
+        <w:rPr>
+          <w:rFonts w:ascii="Adobe Gothic Std B" w:eastAsia="Adobe Gothic Std B" w:hAnsi="Adobe Gothic Std B" w:cs="Arial"/>
+          <w:color w:val="000000"/>
+        </w:rPr>
+        <w:t>asks</w:t>
+      </w:r>
+      <w:bookmarkEnd w:id="12"/>
     </w:p>
     <w:p>
       <w:pPr>
@@ -4454,7 +5818,7 @@
           <w:szCs w:val="22"/>
         </w:rPr>
         <w:drawing>
-          <wp:inline distT="0" distB="0" distL="0" distR="0">
+          <wp:inline distT="0" distB="0" distL="0" distR="0" wp14:anchorId="66D37641" wp14:editId="596C7E5E">
             <wp:extent cx="4122420" cy="3200400"/>
             <wp:effectExtent l="0" t="0" r="0" b="0"/>
             <wp:docPr id="18" name="Picture 18" descr="https://lh6.googleusercontent.com/IBZGcAIaQ3FdbB18bTWbX0ViFP_mCNpEkViuRDEP1vpZvSxoze--GDA3BXdnxw4YjE4uNVkHNHorKuXaD7bXvyaBnJVuNOturH1QEWj6IMB4T4WXx0GIbeoNpq1NWlIhS8THvtE_"/>
@@ -4645,7 +6009,25 @@
                 <w:sz w:val="22"/>
                 <w:szCs w:val="22"/>
               </w:rPr>
-              <w:t>The index must be a positive integer 1, 2, 3, ...</w:t>
+              <w:t xml:space="preserve">The index must be a positive </w:t>
+            </w:r>
+            <w:r>
+              <w:rPr>
+                <w:rFonts w:ascii="Adobe Gothic Std B" w:eastAsia="Adobe Gothic Std B" w:hAnsi="Adobe Gothic Std B" w:cs="Arial"/>
+                <w:color w:val="000000"/>
+                <w:sz w:val="22"/>
+                <w:szCs w:val="22"/>
+              </w:rPr>
+              <w:t xml:space="preserve">number: </w:t>
+            </w:r>
+            <w:r>
+              <w:rPr>
+                <w:rFonts w:ascii="Adobe Gothic Std B" w:eastAsia="Adobe Gothic Std B" w:hAnsi="Adobe Gothic Std B" w:cs="Arial"/>
+                <w:color w:val="000000"/>
+                <w:sz w:val="22"/>
+                <w:szCs w:val="22"/>
+              </w:rPr>
+              <w:t>1, 2, 3, ...</w:t>
             </w:r>
           </w:p>
         </w:tc>
@@ -4667,6 +6049,7 @@
           <w:rFonts w:ascii="Adobe Gothic Std B" w:eastAsia="Adobe Gothic Std B" w:hAnsi="Adobe Gothic Std B"/>
         </w:rPr>
       </w:pPr>
+      <w:bookmarkStart w:id="13" w:name="_Toc463986596"/>
       <w:r>
         <w:rPr>
           <w:rFonts w:ascii="Adobe Gothic Std B" w:eastAsia="Adobe Gothic Std B" w:hAnsi="Adobe Gothic Std B" w:cs="Arial"/>
@@ -4686,8 +6069,16 @@
           <w:rFonts w:ascii="Adobe Gothic Std B" w:eastAsia="Adobe Gothic Std B" w:hAnsi="Adobe Gothic Std B" w:cs="Arial"/>
           <w:color w:val="000000"/>
         </w:rPr>
-        <w:t xml:space="preserve"> tasks</w:t>
-      </w:r>
+        <w:t xml:space="preserve"> T</w:t>
+      </w:r>
+      <w:r>
+        <w:rPr>
+          <w:rFonts w:ascii="Adobe Gothic Std B" w:eastAsia="Adobe Gothic Std B" w:hAnsi="Adobe Gothic Std B" w:cs="Arial"/>
+          <w:color w:val="000000"/>
+        </w:rPr>
+        <w:t>asks</w:t>
+      </w:r>
+      <w:bookmarkEnd w:id="13"/>
     </w:p>
     <w:p>
       <w:pPr>
@@ -4817,7 +6208,7 @@
           <w:szCs w:val="22"/>
         </w:rPr>
         <w:drawing>
-          <wp:inline distT="0" distB="0" distL="0" distR="0">
+          <wp:inline distT="0" distB="0" distL="0" distR="0" wp14:anchorId="3238C56D" wp14:editId="46FAA1F1">
             <wp:extent cx="4183380" cy="3238500"/>
             <wp:effectExtent l="0" t="0" r="7620" b="0"/>
             <wp:docPr id="17" name="Picture 17" descr="https://lh3.googleusercontent.com/xAmGLQo6IgxV8q-QxETypEalAAJ-qN6iFdohe6i6CgPmDPc5r5dVkty7TYbZmPEX6AZDr8RuPyo_EUTKPufi2MuUi6flRbluLQbOcipj2H4_YGbnkDfuEvD_zQugBKNKSjJMvEup"/>
@@ -5033,6 +6424,7 @@
           <w:rFonts w:ascii="Adobe Gothic Std B" w:eastAsia="Adobe Gothic Std B" w:hAnsi="Adobe Gothic Std B"/>
         </w:rPr>
       </w:pPr>
+      <w:bookmarkStart w:id="14" w:name="_Toc463986597"/>
       <w:r>
         <w:rPr>
           <w:rFonts w:ascii="Adobe Gothic Std B" w:eastAsia="Adobe Gothic Std B" w:hAnsi="Adobe Gothic Std B" w:cs="Arial"/>
@@ -5053,8 +6445,9 @@
           <w:rFonts w:ascii="Adobe Gothic Std B" w:eastAsia="Adobe Gothic Std B" w:hAnsi="Adobe Gothic Std B" w:cs="Arial"/>
           <w:color w:val="000000"/>
         </w:rPr>
-        <w:t>ndo operation</w:t>
-      </w:r>
+        <w:t>ndo Operation</w:t>
+      </w:r>
+      <w:bookmarkEnd w:id="14"/>
     </w:p>
     <w:p>
       <w:pPr>
@@ -5115,7 +6508,7 @@
           <w:szCs w:val="22"/>
         </w:rPr>
         <w:drawing>
-          <wp:inline distT="0" distB="0" distL="0" distR="0">
+          <wp:inline distT="0" distB="0" distL="0" distR="0" wp14:anchorId="18236EFF" wp14:editId="2265FB50">
             <wp:extent cx="4251960" cy="3307080"/>
             <wp:effectExtent l="0" t="0" r="0" b="7620"/>
             <wp:docPr id="16" name="Picture 16" descr="https://lh4.googleusercontent.com/nDxHPkxMQwlXKDCVPF2eTy7GBMQqIv_cskZwesxmiEj_GpzzV6tT4X94Jv7vxYLMKZV4YzmbWiuHLa9I5H83t3a9j0OqRrZOW-3qmcjZ5zyxAKHCUCRnN9BPtAp9FF3hsXceTdVf"/>
@@ -5275,6 +6668,7 @@
           <w:rFonts w:ascii="Adobe Gothic Std B" w:eastAsia="Adobe Gothic Std B" w:hAnsi="Adobe Gothic Std B"/>
         </w:rPr>
       </w:pPr>
+      <w:bookmarkStart w:id="15" w:name="_Toc463986598"/>
       <w:r>
         <w:rPr>
           <w:rFonts w:ascii="Adobe Gothic Std B" w:eastAsia="Adobe Gothic Std B" w:hAnsi="Adobe Gothic Std B" w:cs="Arial"/>
@@ -5288,15 +6682,37 @@
           <w:rFonts w:ascii="Adobe Gothic Std B" w:eastAsia="Adobe Gothic Std B" w:hAnsi="Adobe Gothic Std B" w:cs="Arial"/>
           <w:color w:val="000000"/>
         </w:rPr>
-        <w:t>1.12 R</w:t>
-      </w:r>
-      <w:r>
-        <w:rPr>
-          <w:rFonts w:ascii="Adobe Gothic Std B" w:eastAsia="Adobe Gothic Std B" w:hAnsi="Adobe Gothic Std B" w:cs="Arial"/>
-          <w:color w:val="000000"/>
-        </w:rPr>
-        <w:t>edo operation</w:t>
-      </w:r>
+        <w:t>1.12</w:t>
+      </w:r>
+      <w:r>
+        <w:rPr>
+          <w:rFonts w:ascii="Adobe Gothic Std B" w:eastAsia="Adobe Gothic Std B" w:hAnsi="Adobe Gothic Std B" w:cs="Arial"/>
+          <w:color w:val="000000"/>
+        </w:rPr>
+        <w:t xml:space="preserve"> </w:t>
+      </w:r>
+      <w:r>
+        <w:rPr>
+          <w:rFonts w:ascii="Adobe Gothic Std B" w:eastAsia="Adobe Gothic Std B" w:hAnsi="Adobe Gothic Std B" w:cs="Arial"/>
+          <w:color w:val="000000"/>
+        </w:rPr>
+        <w:t>R</w:t>
+      </w:r>
+      <w:r>
+        <w:rPr>
+          <w:rFonts w:ascii="Adobe Gothic Std B" w:eastAsia="Adobe Gothic Std B" w:hAnsi="Adobe Gothic Std B" w:cs="Arial"/>
+          <w:color w:val="000000"/>
+        </w:rPr>
+        <w:t xml:space="preserve">edo </w:t>
+      </w:r>
+      <w:r>
+        <w:rPr>
+          <w:rFonts w:ascii="Adobe Gothic Std B" w:eastAsia="Adobe Gothic Std B" w:hAnsi="Adobe Gothic Std B" w:cs="Arial"/>
+          <w:color w:val="000000"/>
+        </w:rPr>
+        <w:t>Operation</w:t>
+      </w:r>
+      <w:bookmarkEnd w:id="15"/>
     </w:p>
     <w:p>
       <w:pPr>
@@ -5420,7 +6836,7 @@
           <w:szCs w:val="22"/>
         </w:rPr>
         <w:drawing>
-          <wp:inline distT="0" distB="0" distL="0" distR="0">
+          <wp:inline distT="0" distB="0" distL="0" distR="0" wp14:anchorId="3D66FB43" wp14:editId="32C212F5">
             <wp:extent cx="4274820" cy="3314700"/>
             <wp:effectExtent l="0" t="0" r="0" b="0"/>
             <wp:docPr id="15" name="Picture 15" descr="https://lh3.googleusercontent.com/alFIGmWYmPH2q2wtDEkvQIqC45WayrnOTY8wVSSG_J3EFpg29qjoff845D06kW8rWR0N2myBLvGjOG50jWUQKSC6lxMWZaJ7vjWeSS-XHbBMQ75hjTCjlpmfyj1QGSzbuKPzGybE"/>
@@ -5580,6 +6996,7 @@
           <w:rFonts w:ascii="Adobe Gothic Std B" w:eastAsia="Adobe Gothic Std B" w:hAnsi="Adobe Gothic Std B"/>
         </w:rPr>
       </w:pPr>
+      <w:bookmarkStart w:id="16" w:name="_Toc463986599"/>
       <w:r>
         <w:rPr>
           <w:rFonts w:ascii="Adobe Gothic Std B" w:eastAsia="Adobe Gothic Std B" w:hAnsi="Adobe Gothic Std B" w:cs="Arial"/>
@@ -5593,8 +7010,30 @@
           <w:rFonts w:ascii="Adobe Gothic Std B" w:eastAsia="Adobe Gothic Std B" w:hAnsi="Adobe Gothic Std B" w:cs="Arial"/>
           <w:color w:val="000000"/>
         </w:rPr>
-        <w:t>1.13 Find all task due</w:t>
-      </w:r>
+        <w:t>1.</w:t>
+      </w:r>
+      <w:r>
+        <w:rPr>
+          <w:rFonts w:ascii="Adobe Gothic Std B" w:eastAsia="Adobe Gothic Std B" w:hAnsi="Adobe Gothic Std B" w:cs="Arial"/>
+          <w:color w:val="000000"/>
+        </w:rPr>
+        <w:t xml:space="preserve">13 </w:t>
+      </w:r>
+      <w:r>
+        <w:rPr>
+          <w:rFonts w:ascii="Adobe Gothic Std B" w:eastAsia="Adobe Gothic Std B" w:hAnsi="Adobe Gothic Std B" w:cs="Arial"/>
+          <w:color w:val="000000"/>
+        </w:rPr>
+        <w:t xml:space="preserve">Find </w:t>
+      </w:r>
+      <w:r>
+        <w:rPr>
+          <w:rFonts w:ascii="Adobe Gothic Std B" w:eastAsia="Adobe Gothic Std B" w:hAnsi="Adobe Gothic Std B" w:cs="Arial"/>
+          <w:color w:val="000000"/>
+        </w:rPr>
+        <w:t>Due Tasks</w:t>
+      </w:r>
+      <w:bookmarkEnd w:id="16"/>
     </w:p>
     <w:p>
       <w:pPr>
@@ -5673,7 +7112,7 @@
           <w:szCs w:val="22"/>
         </w:rPr>
         <w:drawing>
-          <wp:inline distT="0" distB="0" distL="0" distR="0">
+          <wp:inline distT="0" distB="0" distL="0" distR="0" wp14:anchorId="5A5DFDC5" wp14:editId="62DD5451">
             <wp:extent cx="4290060" cy="3329940"/>
             <wp:effectExtent l="0" t="0" r="0" b="3810"/>
             <wp:docPr id="14" name="Picture 14" descr="https://lh6.googleusercontent.com/8EXpSA6Uz4k1xUE2jfIsxDJcR5WtKwdqSTkfUZbZm4qPJbJBxS9TA7OT91W13lunwnZBKdOLuLgP373izy8ONRNWGhhdsIzLjZyHwtDvTrbS-ytcy4-ZkPQdBRZeozJD0O2-a7ho"/>
@@ -5910,6 +7349,7 @@
           <w:rFonts w:ascii="Adobe Gothic Std B" w:eastAsia="Adobe Gothic Std B" w:hAnsi="Adobe Gothic Std B"/>
         </w:rPr>
       </w:pPr>
+      <w:bookmarkStart w:id="17" w:name="_Toc463986600"/>
       <w:r>
         <w:rPr>
           <w:rFonts w:ascii="Adobe Gothic Std B" w:eastAsia="Adobe Gothic Std B" w:hAnsi="Adobe Gothic Std B" w:cs="Arial"/>
@@ -5925,6 +7365,14 @@
         </w:rPr>
         <w:t>1.14 Exit</w:t>
       </w:r>
+      <w:r>
+        <w:rPr>
+          <w:rFonts w:ascii="Adobe Gothic Std B" w:eastAsia="Adobe Gothic Std B" w:hAnsi="Adobe Gothic Std B" w:cs="Arial"/>
+          <w:color w:val="000000"/>
+        </w:rPr>
+        <w:t>ing the Program</w:t>
+      </w:r>
+      <w:bookmarkEnd w:id="17"/>
     </w:p>
     <w:p>
       <w:pPr>
@@ -5944,6 +7392,15 @@
         </w:rPr>
         <w:t>You can exit the programme by typing</w:t>
       </w:r>
+      <w:r>
+        <w:rPr>
+          <w:rFonts w:ascii="Adobe Gothic Std B" w:eastAsia="Adobe Gothic Std B" w:hAnsi="Adobe Gothic Std B" w:cs="Arial"/>
+          <w:color w:val="000000"/>
+          <w:sz w:val="22"/>
+          <w:szCs w:val="22"/>
+        </w:rPr>
+        <w:t xml:space="preserve"> the following in the command console:</w:t>
+      </w:r>
     </w:p>
     <w:p>
       <w:pPr>
@@ -5974,6 +7431,7 @@
           <w:rFonts w:ascii="Adobe Gothic Std B" w:eastAsia="Adobe Gothic Std B" w:hAnsi="Adobe Gothic Std B"/>
         </w:rPr>
       </w:pPr>
+      <w:bookmarkStart w:id="18" w:name="_Toc463986601"/>
       <w:r>
         <w:rPr>
           <w:rFonts w:ascii="Adobe Gothic Std B" w:eastAsia="Adobe Gothic Std B" w:hAnsi="Adobe Gothic Std B" w:cs="Arial"/>
@@ -5986,8 +7444,16 @@
           <w:rFonts w:ascii="Adobe Gothic Std B" w:eastAsia="Adobe Gothic Std B" w:hAnsi="Adobe Gothic Std B" w:cs="Arial"/>
           <w:color w:val="000000"/>
         </w:rPr>
-        <w:t>1.15 Saving data</w:t>
-      </w:r>
+        <w:t xml:space="preserve">1.15 Saving </w:t>
+      </w:r>
+      <w:r>
+        <w:rPr>
+          <w:rFonts w:ascii="Adobe Gothic Std B" w:eastAsia="Adobe Gothic Std B" w:hAnsi="Adobe Gothic Std B" w:cs="Arial"/>
+          <w:color w:val="000000"/>
+        </w:rPr>
+        <w:t>Data</w:t>
+      </w:r>
+      <w:bookmarkEnd w:id="18"/>
     </w:p>
     <w:p>
       <w:pPr>
@@ -6051,46 +7517,20 @@
     </w:p>
     <w:p>
       <w:pPr>
-        <w:spacing w:line="240" w:lineRule="auto"/>
-        <w:rPr>
-          <w:rFonts w:ascii="Adobe Gothic Std B" w:eastAsia="Adobe Gothic Std B" w:hAnsi="Adobe Gothic Std B"/>
-          <w:b/>
-          <w:sz w:val="40"/>
-          <w:szCs w:val="40"/>
-          <w:lang w:val="en-GB"/>
-        </w:rPr>
-      </w:pPr>
-      <w:r>
-        <w:rPr>
-          <w:rFonts w:ascii="Adobe Gothic Std B" w:eastAsia="Adobe Gothic Std B" w:hAnsi="Adobe Gothic Std B"/>
-          <w:b/>
-          <w:sz w:val="40"/>
-          <w:szCs w:val="40"/>
-          <w:lang w:val="en-GB"/>
-        </w:rPr>
+        <w:pStyle w:val="Heading1"/>
+      </w:pPr>
+      <w:bookmarkStart w:id="19" w:name="_Toc463986602"/>
+      <w:r>
         <w:lastRenderedPageBreak/>
-        <w:t>3</w:t>
-      </w:r>
-      <w:r>
-        <w:rPr>
-          <w:rFonts w:ascii="Adobe Gothic Std B" w:eastAsia="Adobe Gothic Std B" w:hAnsi="Adobe Gothic Std B"/>
-          <w:b/>
-          <w:sz w:val="40"/>
-          <w:szCs w:val="40"/>
-          <w:lang w:val="en-GB"/>
-        </w:rPr>
+        <w:t>4</w:t>
+      </w:r>
+      <w:r>
         <w:t xml:space="preserve">: </w:t>
       </w:r>
       <w:r>
-        <w:rPr>
-          <w:rFonts w:ascii="Adobe Gothic Std B" w:eastAsia="Adobe Gothic Std B" w:hAnsi="Adobe Gothic Std B"/>
-          <w:b/>
-          <w:sz w:val="40"/>
-          <w:szCs w:val="40"/>
-          <w:lang w:val="en-GB"/>
-        </w:rPr>
         <w:t>Frequently Asked Questions</w:t>
       </w:r>
+      <w:bookmarkEnd w:id="19"/>
     </w:p>
     <w:p>
       <w:pPr>
@@ -6460,40 +7900,25 @@
     </w:p>
     <w:p>
       <w:pPr>
-        <w:rPr>
-          <w:rFonts w:ascii="Adobe Gothic Std B" w:eastAsia="Adobe Gothic Std B" w:hAnsi="Adobe Gothic Std B"/>
-          <w:b/>
-          <w:sz w:val="40"/>
-          <w:szCs w:val="40"/>
-          <w:lang w:val="en-GB"/>
-        </w:rPr>
-      </w:pPr>
-      <w:r>
-        <w:rPr>
-          <w:rFonts w:ascii="Adobe Gothic Std B" w:eastAsia="Adobe Gothic Std B" w:hAnsi="Adobe Gothic Std B"/>
-          <w:b/>
-          <w:sz w:val="40"/>
-          <w:szCs w:val="40"/>
-          <w:lang w:val="en-GB"/>
-        </w:rPr>
+        <w:pStyle w:val="Heading1"/>
+      </w:pPr>
+      <w:bookmarkStart w:id="20" w:name="_Toc463986603"/>
+      <w:r>
         <w:lastRenderedPageBreak/>
-        <w:t>4</w:t>
-      </w:r>
-      <w:r>
-        <w:rPr>
-          <w:rFonts w:ascii="Adobe Gothic Std B" w:eastAsia="Adobe Gothic Std B" w:hAnsi="Adobe Gothic Std B"/>
-          <w:b/>
-          <w:sz w:val="40"/>
-          <w:szCs w:val="40"/>
-          <w:lang w:val="en-GB"/>
-        </w:rPr>
-        <w:t>: Getting Started</w:t>
-      </w:r>
+        <w:t>5</w:t>
+      </w:r>
+      <w:r>
+        <w:t xml:space="preserve">: </w:t>
+      </w:r>
+      <w:r>
+        <w:t>Command Summary</w:t>
+      </w:r>
+      <w:bookmarkEnd w:id="20"/>
     </w:p>
     <w:tbl>
       <w:tblPr>
-        <w:tblW w:w="5507" w:type="pct"/>
-        <w:tblInd w:w="-434" w:type="dxa"/>
+        <w:tblW w:w="5113" w:type="pct"/>
+        <w:tblInd w:w="-8" w:type="dxa"/>
         <w:tblCellMar>
           <w:top w:w="15" w:type="dxa"/>
           <w:left w:w="15" w:type="dxa"/>
@@ -6503,8 +7928,8 @@
         <w:tblLook w:val="04A0" w:firstRow="1" w:lastRow="0" w:firstColumn="1" w:lastColumn="0" w:noHBand="0" w:noVBand="1"/>
       </w:tblPr>
       <w:tblGrid>
-        <w:gridCol w:w="2203"/>
-        <w:gridCol w:w="7721"/>
+        <w:gridCol w:w="1843"/>
+        <w:gridCol w:w="7371"/>
       </w:tblGrid>
       <w:tr>
         <w:trPr>
@@ -6512,7 +7937,7 @@
         </w:trPr>
         <w:tc>
           <w:tcPr>
-            <w:tcW w:w="1110" w:type="pct"/>
+            <w:tcW w:w="1000" w:type="pct"/>
             <w:tcBorders>
               <w:top w:val="single" w:sz="6" w:space="0" w:color="DDDDDD"/>
               <w:left w:val="single" w:sz="6" w:space="0" w:color="DDDDDD"/>
@@ -6531,7 +7956,7 @@
           </w:tcPr>
           <w:p>
             <w:pPr>
-              <w:jc w:val="center"/>
+              <w:spacing w:after="0"/>
               <w:rPr>
                 <w:rFonts w:ascii="Adobe Gothic Std B" w:eastAsia="Adobe Gothic Std B" w:hAnsi="Adobe Gothic Std B" w:cs="Segoe UI"/>
                 <w:b/>
@@ -6552,7 +7977,7 @@
         </w:tc>
         <w:tc>
           <w:tcPr>
-            <w:tcW w:w="3890" w:type="pct"/>
+            <w:tcW w:w="4000" w:type="pct"/>
             <w:tcBorders>
               <w:top w:val="single" w:sz="6" w:space="0" w:color="DDDDDD"/>
               <w:left w:val="single" w:sz="6" w:space="0" w:color="DDDDDD"/>
@@ -6571,6 +7996,7 @@
           </w:tcPr>
           <w:p>
             <w:pPr>
+              <w:spacing w:after="0"/>
               <w:rPr>
                 <w:rFonts w:ascii="Adobe Gothic Std B" w:eastAsia="Adobe Gothic Std B" w:hAnsi="Adobe Gothic Std B" w:cs="Segoe UI"/>
                 <w:b/>
@@ -6593,7 +8019,7 @@
       <w:tr>
         <w:tc>
           <w:tcPr>
-            <w:tcW w:w="1110" w:type="pct"/>
+            <w:tcW w:w="1000" w:type="pct"/>
             <w:tcBorders>
               <w:top w:val="single" w:sz="6" w:space="0" w:color="DDDDDD"/>
               <w:left w:val="single" w:sz="6" w:space="0" w:color="DDDDDD"/>
@@ -6612,6 +8038,7 @@
           </w:tcPr>
           <w:p>
             <w:pPr>
+              <w:spacing w:after="0"/>
               <w:jc w:val="both"/>
               <w:rPr>
                 <w:rFonts w:ascii="Adobe Gothic Std B" w:eastAsia="Adobe Gothic Std B" w:hAnsi="Adobe Gothic Std B" w:cs="Segoe UI"/>
@@ -6629,7 +8056,7 @@
         </w:tc>
         <w:tc>
           <w:tcPr>
-            <w:tcW w:w="3890" w:type="pct"/>
+            <w:tcW w:w="4000" w:type="pct"/>
             <w:tcBorders>
               <w:top w:val="single" w:sz="6" w:space="0" w:color="DDDDDD"/>
               <w:left w:val="single" w:sz="6" w:space="0" w:color="DDDDDD"/>
@@ -6648,6 +8075,7 @@
           </w:tcPr>
           <w:p>
             <w:pPr>
+              <w:spacing w:after="0"/>
               <w:rPr>
                 <w:rFonts w:ascii="Adobe Gothic Std B" w:eastAsia="Adobe Gothic Std B" w:hAnsi="Adobe Gothic Std B" w:cs="Segoe UI"/>
                 <w:color w:val="333333"/>
@@ -6667,7 +8095,7 @@
       <w:tr>
         <w:tc>
           <w:tcPr>
-            <w:tcW w:w="1110" w:type="pct"/>
+            <w:tcW w:w="1000" w:type="pct"/>
             <w:tcBorders>
               <w:top w:val="single" w:sz="6" w:space="0" w:color="DDDDDD"/>
               <w:left w:val="single" w:sz="6" w:space="0" w:color="DDDDDD"/>
@@ -6686,6 +8114,7 @@
           </w:tcPr>
           <w:p>
             <w:pPr>
+              <w:spacing w:after="0"/>
               <w:jc w:val="both"/>
               <w:rPr>
                 <w:rFonts w:ascii="Adobe Gothic Std B" w:eastAsia="Adobe Gothic Std B" w:hAnsi="Adobe Gothic Std B" w:cs="Segoe UI"/>
@@ -6703,7 +8132,7 @@
         </w:tc>
         <w:tc>
           <w:tcPr>
-            <w:tcW w:w="3890" w:type="pct"/>
+            <w:tcW w:w="4000" w:type="pct"/>
             <w:tcBorders>
               <w:top w:val="single" w:sz="6" w:space="0" w:color="DDDDDD"/>
               <w:left w:val="single" w:sz="6" w:space="0" w:color="DDDDDD"/>
@@ -6722,6 +8151,7 @@
           </w:tcPr>
           <w:p>
             <w:pPr>
+              <w:spacing w:after="0"/>
               <w:rPr>
                 <w:rFonts w:ascii="Adobe Gothic Std B" w:eastAsia="Adobe Gothic Std B" w:hAnsi="Adobe Gothic Std B" w:cs="Segoe UI"/>
                 <w:color w:val="333333"/>
@@ -6741,7 +8171,7 @@
       <w:tr>
         <w:tc>
           <w:tcPr>
-            <w:tcW w:w="1110" w:type="pct"/>
+            <w:tcW w:w="1000" w:type="pct"/>
             <w:tcBorders>
               <w:top w:val="single" w:sz="6" w:space="0" w:color="DDDDDD"/>
               <w:left w:val="single" w:sz="6" w:space="0" w:color="DDDDDD"/>
@@ -6760,6 +8190,7 @@
           </w:tcPr>
           <w:p>
             <w:pPr>
+              <w:spacing w:after="0"/>
               <w:jc w:val="both"/>
               <w:rPr>
                 <w:rFonts w:ascii="Adobe Gothic Std B" w:eastAsia="Adobe Gothic Std B" w:hAnsi="Adobe Gothic Std B" w:cs="Segoe UI"/>
@@ -6777,7 +8208,7 @@
         </w:tc>
         <w:tc>
           <w:tcPr>
-            <w:tcW w:w="3890" w:type="pct"/>
+            <w:tcW w:w="4000" w:type="pct"/>
             <w:tcBorders>
               <w:top w:val="single" w:sz="6" w:space="0" w:color="DDDDDD"/>
               <w:left w:val="single" w:sz="6" w:space="0" w:color="DDDDDD"/>
@@ -6796,6 +8227,7 @@
           </w:tcPr>
           <w:p>
             <w:pPr>
+              <w:spacing w:after="0"/>
               <w:rPr>
                 <w:rFonts w:ascii="Adobe Gothic Std B" w:eastAsia="Adobe Gothic Std B" w:hAnsi="Adobe Gothic Std B" w:cs="Segoe UI"/>
                 <w:color w:val="333333"/>
@@ -6815,7 +8247,7 @@
       <w:tr>
         <w:tc>
           <w:tcPr>
-            <w:tcW w:w="1110" w:type="pct"/>
+            <w:tcW w:w="1000" w:type="pct"/>
             <w:tcBorders>
               <w:top w:val="single" w:sz="6" w:space="0" w:color="DDDDDD"/>
               <w:left w:val="single" w:sz="6" w:space="0" w:color="DDDDDD"/>
@@ -6834,6 +8266,7 @@
           </w:tcPr>
           <w:p>
             <w:pPr>
+              <w:spacing w:after="0"/>
               <w:jc w:val="both"/>
               <w:rPr>
                 <w:rFonts w:ascii="Adobe Gothic Std B" w:eastAsia="Adobe Gothic Std B" w:hAnsi="Adobe Gothic Std B" w:cs="Segoe UI"/>
@@ -6851,7 +8284,7 @@
         </w:tc>
         <w:tc>
           <w:tcPr>
-            <w:tcW w:w="3890" w:type="pct"/>
+            <w:tcW w:w="4000" w:type="pct"/>
             <w:tcBorders>
               <w:top w:val="single" w:sz="6" w:space="0" w:color="DDDDDD"/>
               <w:left w:val="single" w:sz="6" w:space="0" w:color="DDDDDD"/>
@@ -6870,6 +8303,7 @@
           </w:tcPr>
           <w:p>
             <w:pPr>
+              <w:spacing w:after="0"/>
               <w:rPr>
                 <w:rFonts w:ascii="Adobe Gothic Std B" w:eastAsia="Adobe Gothic Std B" w:hAnsi="Adobe Gothic Std B" w:cs="Segoe UI"/>
                 <w:color w:val="333333"/>
@@ -6913,7 +8347,7 @@
       <w:tr>
         <w:tc>
           <w:tcPr>
-            <w:tcW w:w="1110" w:type="pct"/>
+            <w:tcW w:w="1000" w:type="pct"/>
             <w:tcBorders>
               <w:top w:val="single" w:sz="6" w:space="0" w:color="DDDDDD"/>
               <w:left w:val="single" w:sz="6" w:space="0" w:color="DDDDDD"/>
@@ -6932,6 +8366,7 @@
           </w:tcPr>
           <w:p>
             <w:pPr>
+              <w:spacing w:after="0"/>
               <w:jc w:val="both"/>
               <w:rPr>
                 <w:rFonts w:ascii="Adobe Gothic Std B" w:eastAsia="Adobe Gothic Std B" w:hAnsi="Adobe Gothic Std B" w:cs="Segoe UI"/>
@@ -6949,7 +8384,7 @@
         </w:tc>
         <w:tc>
           <w:tcPr>
-            <w:tcW w:w="3890" w:type="pct"/>
+            <w:tcW w:w="4000" w:type="pct"/>
             <w:tcBorders>
               <w:top w:val="single" w:sz="6" w:space="0" w:color="DDDDDD"/>
               <w:left w:val="single" w:sz="6" w:space="0" w:color="DDDDDD"/>
@@ -6968,6 +8403,7 @@
           </w:tcPr>
           <w:p>
             <w:pPr>
+              <w:spacing w:after="0"/>
               <w:rPr>
                 <w:rFonts w:ascii="Adobe Gothic Std B" w:eastAsia="Adobe Gothic Std B" w:hAnsi="Adobe Gothic Std B" w:cs="Segoe UI"/>
                 <w:color w:val="333333"/>
@@ -7011,7 +8447,7 @@
       <w:tr>
         <w:tc>
           <w:tcPr>
-            <w:tcW w:w="1110" w:type="pct"/>
+            <w:tcW w:w="1000" w:type="pct"/>
             <w:tcBorders>
               <w:top w:val="single" w:sz="6" w:space="0" w:color="DDDDDD"/>
               <w:left w:val="single" w:sz="6" w:space="0" w:color="DDDDDD"/>
@@ -7030,6 +8466,7 @@
           </w:tcPr>
           <w:p>
             <w:pPr>
+              <w:spacing w:after="0"/>
               <w:jc w:val="both"/>
               <w:rPr>
                 <w:rFonts w:ascii="Adobe Gothic Std B" w:eastAsia="Adobe Gothic Std B" w:hAnsi="Adobe Gothic Std B" w:cs="Segoe UI"/>
@@ -7047,7 +8484,7 @@
         </w:tc>
         <w:tc>
           <w:tcPr>
-            <w:tcW w:w="3890" w:type="pct"/>
+            <w:tcW w:w="4000" w:type="pct"/>
             <w:tcBorders>
               <w:top w:val="single" w:sz="6" w:space="0" w:color="DDDDDD"/>
               <w:left w:val="single" w:sz="6" w:space="0" w:color="DDDDDD"/>
@@ -7066,6 +8503,7 @@
           </w:tcPr>
           <w:p>
             <w:pPr>
+              <w:spacing w:after="0"/>
               <w:rPr>
                 <w:rFonts w:ascii="Adobe Gothic Std B" w:eastAsia="Adobe Gothic Std B" w:hAnsi="Adobe Gothic Std B" w:cs="Segoe UI"/>
                 <w:color w:val="333333"/>
@@ -7085,7 +8523,7 @@
       <w:tr>
         <w:tc>
           <w:tcPr>
-            <w:tcW w:w="1110" w:type="pct"/>
+            <w:tcW w:w="1000" w:type="pct"/>
             <w:tcBorders>
               <w:top w:val="single" w:sz="6" w:space="0" w:color="DDDDDD"/>
               <w:left w:val="single" w:sz="6" w:space="0" w:color="DDDDDD"/>
@@ -7104,6 +8542,7 @@
           </w:tcPr>
           <w:p>
             <w:pPr>
+              <w:spacing w:after="0"/>
               <w:jc w:val="both"/>
               <w:rPr>
                 <w:rFonts w:ascii="Adobe Gothic Std B" w:eastAsia="Adobe Gothic Std B" w:hAnsi="Adobe Gothic Std B" w:cs="Segoe UI"/>
@@ -7121,7 +8560,7 @@
         </w:tc>
         <w:tc>
           <w:tcPr>
-            <w:tcW w:w="3890" w:type="pct"/>
+            <w:tcW w:w="4000" w:type="pct"/>
             <w:tcBorders>
               <w:top w:val="single" w:sz="6" w:space="0" w:color="DDDDDD"/>
               <w:left w:val="single" w:sz="6" w:space="0" w:color="DDDDDD"/>
@@ -7140,6 +8579,7 @@
           </w:tcPr>
           <w:p>
             <w:pPr>
+              <w:spacing w:after="0"/>
               <w:rPr>
                 <w:rFonts w:ascii="Adobe Gothic Std B" w:eastAsia="Adobe Gothic Std B" w:hAnsi="Adobe Gothic Std B" w:cs="Segoe UI"/>
                 <w:color w:val="333333"/>
@@ -7159,7 +8599,7 @@
       <w:tr>
         <w:tc>
           <w:tcPr>
-            <w:tcW w:w="1110" w:type="pct"/>
+            <w:tcW w:w="1000" w:type="pct"/>
             <w:tcBorders>
               <w:top w:val="single" w:sz="6" w:space="0" w:color="DDDDDD"/>
               <w:left w:val="single" w:sz="6" w:space="0" w:color="DDDDDD"/>
@@ -7178,6 +8618,7 @@
           </w:tcPr>
           <w:p>
             <w:pPr>
+              <w:spacing w:after="0"/>
               <w:jc w:val="both"/>
               <w:rPr>
                 <w:rFonts w:ascii="Adobe Gothic Std B" w:eastAsia="Adobe Gothic Std B" w:hAnsi="Adobe Gothic Std B" w:cs="Segoe UI"/>
@@ -7195,7 +8636,7 @@
         </w:tc>
         <w:tc>
           <w:tcPr>
-            <w:tcW w:w="3890" w:type="pct"/>
+            <w:tcW w:w="4000" w:type="pct"/>
             <w:tcBorders>
               <w:top w:val="single" w:sz="6" w:space="0" w:color="DDDDDD"/>
               <w:left w:val="single" w:sz="6" w:space="0" w:color="DDDDDD"/>
@@ -7214,6 +8655,7 @@
           </w:tcPr>
           <w:p>
             <w:pPr>
+              <w:spacing w:after="0"/>
               <w:rPr>
                 <w:rFonts w:ascii="Adobe Gothic Std B" w:eastAsia="Adobe Gothic Std B" w:hAnsi="Adobe Gothic Std B" w:cs="Segoe UI"/>
                 <w:color w:val="333333"/>
@@ -7257,7 +8699,7 @@
       <w:tr>
         <w:tc>
           <w:tcPr>
-            <w:tcW w:w="1110" w:type="pct"/>
+            <w:tcW w:w="1000" w:type="pct"/>
             <w:tcBorders>
               <w:top w:val="single" w:sz="6" w:space="0" w:color="DDDDDD"/>
               <w:left w:val="single" w:sz="6" w:space="0" w:color="DDDDDD"/>
@@ -7276,6 +8718,7 @@
           </w:tcPr>
           <w:p>
             <w:pPr>
+              <w:spacing w:after="0"/>
               <w:jc w:val="both"/>
               <w:rPr>
                 <w:rFonts w:ascii="Adobe Gothic Std B" w:eastAsia="Adobe Gothic Std B" w:hAnsi="Adobe Gothic Std B" w:cs="Segoe UI"/>
@@ -7293,7 +8736,7 @@
         </w:tc>
         <w:tc>
           <w:tcPr>
-            <w:tcW w:w="3890" w:type="pct"/>
+            <w:tcW w:w="4000" w:type="pct"/>
             <w:tcBorders>
               <w:top w:val="single" w:sz="6" w:space="0" w:color="DDDDDD"/>
               <w:left w:val="single" w:sz="6" w:space="0" w:color="DDDDDD"/>
@@ -7312,6 +8755,7 @@
           </w:tcPr>
           <w:p>
             <w:pPr>
+              <w:spacing w:after="0"/>
               <w:rPr>
                 <w:rFonts w:ascii="Adobe Gothic Std B" w:eastAsia="Adobe Gothic Std B" w:hAnsi="Adobe Gothic Std B" w:cs="Segoe UI"/>
                 <w:color w:val="333333"/>
@@ -7355,7 +8799,7 @@
       <w:tr>
         <w:tc>
           <w:tcPr>
-            <w:tcW w:w="1110" w:type="pct"/>
+            <w:tcW w:w="1000" w:type="pct"/>
             <w:tcBorders>
               <w:top w:val="single" w:sz="6" w:space="0" w:color="DDDDDD"/>
               <w:left w:val="single" w:sz="6" w:space="0" w:color="DDDDDD"/>
@@ -7374,6 +8818,7 @@
           </w:tcPr>
           <w:p>
             <w:pPr>
+              <w:spacing w:after="0"/>
               <w:jc w:val="both"/>
               <w:rPr>
                 <w:rFonts w:ascii="Adobe Gothic Std B" w:eastAsia="Adobe Gothic Std B" w:hAnsi="Adobe Gothic Std B" w:cs="Segoe UI"/>
@@ -7391,7 +8836,7 @@
         </w:tc>
         <w:tc>
           <w:tcPr>
-            <w:tcW w:w="3890" w:type="pct"/>
+            <w:tcW w:w="4000" w:type="pct"/>
             <w:tcBorders>
               <w:top w:val="single" w:sz="6" w:space="0" w:color="DDDDDD"/>
               <w:left w:val="single" w:sz="6" w:space="0" w:color="DDDDDD"/>
@@ -7410,6 +8855,7 @@
           </w:tcPr>
           <w:p>
             <w:pPr>
+              <w:spacing w:after="0"/>
               <w:rPr>
                 <w:rFonts w:ascii="Adobe Gothic Std B" w:eastAsia="Adobe Gothic Std B" w:hAnsi="Adobe Gothic Std B" w:cs="Segoe UI"/>
                 <w:color w:val="333333"/>
@@ -7429,7 +8875,7 @@
       <w:tr>
         <w:tc>
           <w:tcPr>
-            <w:tcW w:w="1110" w:type="pct"/>
+            <w:tcW w:w="1000" w:type="pct"/>
             <w:tcBorders>
               <w:top w:val="single" w:sz="6" w:space="0" w:color="DDDDDD"/>
               <w:left w:val="single" w:sz="6" w:space="0" w:color="DDDDDD"/>
@@ -7448,6 +8894,7 @@
           </w:tcPr>
           <w:p>
             <w:pPr>
+              <w:spacing w:after="0"/>
               <w:jc w:val="both"/>
               <w:rPr>
                 <w:rFonts w:ascii="Adobe Gothic Std B" w:eastAsia="Adobe Gothic Std B" w:hAnsi="Adobe Gothic Std B" w:cs="Segoe UI"/>
@@ -7465,7 +8912,7 @@
         </w:tc>
         <w:tc>
           <w:tcPr>
-            <w:tcW w:w="3890" w:type="pct"/>
+            <w:tcW w:w="4000" w:type="pct"/>
             <w:tcBorders>
               <w:top w:val="single" w:sz="6" w:space="0" w:color="DDDDDD"/>
               <w:left w:val="single" w:sz="6" w:space="0" w:color="DDDDDD"/>
@@ -7484,6 +8931,7 @@
           </w:tcPr>
           <w:p>
             <w:pPr>
+              <w:spacing w:after="0"/>
               <w:rPr>
                 <w:rFonts w:ascii="Adobe Gothic Std B" w:eastAsia="Adobe Gothic Std B" w:hAnsi="Adobe Gothic Std B" w:cs="Segoe UI"/>
                 <w:color w:val="333333"/>
@@ -7503,7 +8951,7 @@
       <w:tr>
         <w:tc>
           <w:tcPr>
-            <w:tcW w:w="1110" w:type="pct"/>
+            <w:tcW w:w="1000" w:type="pct"/>
             <w:tcBorders>
               <w:top w:val="single" w:sz="6" w:space="0" w:color="DDDDDD"/>
               <w:left w:val="single" w:sz="6" w:space="0" w:color="DDDDDD"/>
@@ -7522,6 +8970,7 @@
           </w:tcPr>
           <w:p>
             <w:pPr>
+              <w:spacing w:after="0"/>
               <w:jc w:val="both"/>
               <w:rPr>
                 <w:rFonts w:ascii="Adobe Gothic Std B" w:eastAsia="Adobe Gothic Std B" w:hAnsi="Adobe Gothic Std B" w:cs="Segoe UI"/>
@@ -7533,14 +8982,13 @@
                 <w:rFonts w:ascii="Adobe Gothic Std B" w:eastAsia="Adobe Gothic Std B" w:hAnsi="Adobe Gothic Std B" w:cs="Segoe UI"/>
                 <w:color w:val="333333"/>
               </w:rPr>
-              <w:lastRenderedPageBreak/>
               <w:t>Task Due</w:t>
             </w:r>
           </w:p>
         </w:tc>
         <w:tc>
           <w:tcPr>
-            <w:tcW w:w="3890" w:type="pct"/>
+            <w:tcW w:w="4000" w:type="pct"/>
             <w:tcBorders>
               <w:top w:val="single" w:sz="6" w:space="0" w:color="DDDDDD"/>
               <w:left w:val="single" w:sz="6" w:space="0" w:color="DDDDDD"/>
@@ -7559,6 +9007,7 @@
           </w:tcPr>
           <w:p>
             <w:pPr>
+              <w:spacing w:after="0"/>
               <w:rPr>
                 <w:rFonts w:ascii="Adobe Gothic Std B" w:eastAsia="Adobe Gothic Std B" w:hAnsi="Adobe Gothic Std B" w:cs="Segoe UI"/>
                 <w:color w:val="333333"/>
@@ -7670,7 +9119,7 @@
             <w:rFonts w:ascii="Adobe Gothic Std B" w:eastAsia="Adobe Gothic Std B" w:hAnsi="Adobe Gothic Std B"/>
             <w:noProof/>
           </w:rPr>
-          <w:t>5</w:t>
+          <w:t>21</w:t>
         </w:r>
         <w:r>
           <w:rPr>
@@ -10777,6 +12226,26 @@
     <w:name w:val="Normal"/>
     <w:qFormat/>
   </w:style>
+  <w:style w:type="paragraph" w:styleId="Heading1">
+    <w:name w:val="heading 1"/>
+    <w:basedOn w:val="Normal"/>
+    <w:next w:val="Normal"/>
+    <w:link w:val="Heading1Char"/>
+    <w:uiPriority w:val="9"/>
+    <w:qFormat/>
+    <w:rsid w:val="008E04DF"/>
+    <w:pPr>
+      <w:spacing w:line="240" w:lineRule="auto"/>
+      <w:outlineLvl w:val="0"/>
+    </w:pPr>
+    <w:rPr>
+      <w:rFonts w:ascii="Adobe Gothic Std B" w:eastAsia="Adobe Gothic Std B" w:hAnsi="Adobe Gothic Std B"/>
+      <w:b/>
+      <w:sz w:val="40"/>
+      <w:szCs w:val="40"/>
+      <w:lang w:val="en-GB"/>
+    </w:rPr>
+  </w:style>
   <w:style w:type="paragraph" w:styleId="Heading2">
     <w:name w:val="heading 2"/>
     <w:basedOn w:val="Normal"/>
@@ -11409,6 +12878,60 @@
     <w:link w:val="Footer"/>
     <w:uiPriority w:val="99"/>
     <w:rsid w:val="00A3791C"/>
+  </w:style>
+  <w:style w:type="character" w:customStyle="1" w:styleId="Heading1Char">
+    <w:name w:val="Heading 1 Char"/>
+    <w:basedOn w:val="DefaultParagraphFont"/>
+    <w:link w:val="Heading1"/>
+    <w:uiPriority w:val="9"/>
+    <w:rsid w:val="008E04DF"/>
+    <w:rPr>
+      <w:rFonts w:ascii="Adobe Gothic Std B" w:eastAsia="Adobe Gothic Std B" w:hAnsi="Adobe Gothic Std B"/>
+      <w:b/>
+      <w:sz w:val="40"/>
+      <w:szCs w:val="40"/>
+      <w:lang w:val="en-GB"/>
+    </w:rPr>
+  </w:style>
+  <w:style w:type="paragraph" w:styleId="TOCHeading">
+    <w:name w:val="TOC Heading"/>
+    <w:basedOn w:val="Heading1"/>
+    <w:next w:val="Normal"/>
+    <w:uiPriority w:val="39"/>
+    <w:unhideWhenUsed/>
+    <w:qFormat/>
+    <w:rsid w:val="008E04DF"/>
+    <w:pPr>
+      <w:outlineLvl w:val="9"/>
+    </w:pPr>
+    <w:rPr>
+      <w:lang w:val="en-US"/>
+    </w:rPr>
+  </w:style>
+  <w:style w:type="paragraph" w:styleId="TOC3">
+    <w:name w:val="toc 3"/>
+    <w:basedOn w:val="Normal"/>
+    <w:next w:val="Normal"/>
+    <w:autoRedefine/>
+    <w:uiPriority w:val="39"/>
+    <w:unhideWhenUsed/>
+    <w:rsid w:val="008E04DF"/>
+    <w:pPr>
+      <w:spacing w:after="100"/>
+      <w:ind w:left="440"/>
+    </w:pPr>
+  </w:style>
+  <w:style w:type="paragraph" w:styleId="TOC1">
+    <w:name w:val="toc 1"/>
+    <w:basedOn w:val="Normal"/>
+    <w:next w:val="Normal"/>
+    <w:autoRedefine/>
+    <w:uiPriority w:val="39"/>
+    <w:unhideWhenUsed/>
+    <w:rsid w:val="008E04DF"/>
+    <w:pPr>
+      <w:spacing w:after="100"/>
+    </w:pPr>
   </w:style>
 </w:styles>
 </file>
@@ -11713,7 +13236,7 @@
 </file>
 
 <file path=customXml/itemProps1.xml><?xml version="1.0" encoding="utf-8"?>
-<ds:datastoreItem xmlns:ds="http://schemas.openxmlformats.org/officeDocument/2006/customXml" ds:itemID="{5302142C-2E7E-4AC3-87D4-EF24095DF222}">
+<ds:datastoreItem xmlns:ds="http://schemas.openxmlformats.org/officeDocument/2006/customXml" ds:itemID="{A9C09753-850E-4FC1-BB3C-15725B571E07}">
   <ds:schemaRefs>
     <ds:schemaRef ds:uri="http://schemas.openxmlformats.org/officeDocument/2006/bibliography"/>
   </ds:schemaRefs>

</xml_diff>

<commit_message>
Minor editing and publishing of pdf version
</commit_message>
<xml_diff>
--- a/docs/doc_pdf_version/userguide.docx
+++ b/docs/doc_pdf_version/userguide.docx
@@ -126,9 +126,7 @@
               <w:fldChar w:fldCharType="end"/>
             </w:r>
           </w:hyperlink>
-          <w:bookmarkStart w:id="0" w:name="_GoBack"/>
         </w:p>
-        <w:bookmarkEnd w:id="0"/>
         <w:p>
           <w:pPr>
             <w:pStyle w:val="TOC1"/>
@@ -142,123 +140,71 @@
               <w:lang w:eastAsia="en-SG"/>
             </w:rPr>
           </w:pPr>
-          <w:r>
-            <w:rPr>
-              <w:rStyle w:val="Hyperlink"/>
-              <w:rFonts w:ascii="Adobe Gothic Std B" w:eastAsia="Adobe Gothic Std B" w:hAnsi="Adobe Gothic Std B"/>
-              <w:noProof/>
-            </w:rPr>
-            <w:fldChar w:fldCharType="begin"/>
-          </w:r>
-          <w:r>
-            <w:rPr>
-              <w:rStyle w:val="Hyperlink"/>
-              <w:rFonts w:ascii="Adobe Gothic Std B" w:eastAsia="Adobe Gothic Std B" w:hAnsi="Adobe Gothic Std B"/>
-              <w:noProof/>
-            </w:rPr>
-            <w:instrText xml:space="preserve"> </w:instrText>
-          </w:r>
-          <w:r>
-            <w:rPr>
-              <w:rFonts w:ascii="Adobe Gothic Std B" w:eastAsia="Adobe Gothic Std B" w:hAnsi="Adobe Gothic Std B"/>
-              <w:noProof/>
-            </w:rPr>
-            <w:instrText>HYPERLINK \l "_Toc463986585"</w:instrText>
-          </w:r>
-          <w:r>
-            <w:rPr>
-              <w:rStyle w:val="Hyperlink"/>
-              <w:rFonts w:ascii="Adobe Gothic Std B" w:eastAsia="Adobe Gothic Std B" w:hAnsi="Adobe Gothic Std B"/>
-              <w:noProof/>
-            </w:rPr>
-            <w:instrText xml:space="preserve"> </w:instrText>
-          </w:r>
-          <w:r>
-            <w:rPr>
-              <w:rStyle w:val="Hyperlink"/>
-              <w:rFonts w:ascii="Adobe Gothic Std B" w:eastAsia="Adobe Gothic Std B" w:hAnsi="Adobe Gothic Std B"/>
-              <w:noProof/>
-            </w:rPr>
-          </w:r>
-          <w:r>
-            <w:rPr>
-              <w:rStyle w:val="Hyperlink"/>
-              <w:rFonts w:ascii="Adobe Gothic Std B" w:eastAsia="Adobe Gothic Std B" w:hAnsi="Adobe Gothic Std B"/>
-              <w:noProof/>
-            </w:rPr>
-            <w:fldChar w:fldCharType="separate"/>
-          </w:r>
-          <w:r>
-            <w:rPr>
-              <w:rStyle w:val="Hyperlink"/>
-              <w:rFonts w:ascii="Adobe Gothic Std B" w:eastAsia="Adobe Gothic Std B" w:hAnsi="Adobe Gothic Std B"/>
-              <w:noProof/>
-            </w:rPr>
-            <w:t>2: Overview</w:t>
-          </w:r>
-          <w:r>
-            <w:rPr>
-              <w:rFonts w:ascii="Adobe Gothic Std B" w:eastAsia="Adobe Gothic Std B" w:hAnsi="Adobe Gothic Std B"/>
-              <w:noProof/>
-              <w:webHidden/>
-            </w:rPr>
-            <w:tab/>
-          </w:r>
-          <w:r>
-            <w:rPr>
-              <w:rFonts w:ascii="Adobe Gothic Std B" w:eastAsia="Adobe Gothic Std B" w:hAnsi="Adobe Gothic Std B"/>
-              <w:noProof/>
-              <w:webHidden/>
-            </w:rPr>
-            <w:fldChar w:fldCharType="begin"/>
-          </w:r>
-          <w:r>
-            <w:rPr>
-              <w:rFonts w:ascii="Adobe Gothic Std B" w:eastAsia="Adobe Gothic Std B" w:hAnsi="Adobe Gothic Std B"/>
-              <w:noProof/>
-              <w:webHidden/>
-            </w:rPr>
-            <w:instrText xml:space="preserve"> PAGEREF _Toc463986585 \h </w:instrText>
-          </w:r>
-          <w:r>
-            <w:rPr>
-              <w:rFonts w:ascii="Adobe Gothic Std B" w:eastAsia="Adobe Gothic Std B" w:hAnsi="Adobe Gothic Std B"/>
-              <w:noProof/>
-              <w:webHidden/>
-            </w:rPr>
-          </w:r>
-          <w:r>
-            <w:rPr>
-              <w:rFonts w:ascii="Adobe Gothic Std B" w:eastAsia="Adobe Gothic Std B" w:hAnsi="Adobe Gothic Std B"/>
-              <w:noProof/>
-              <w:webHidden/>
-            </w:rPr>
-            <w:fldChar w:fldCharType="separate"/>
-          </w:r>
-          <w:r>
-            <w:rPr>
-              <w:rFonts w:ascii="Adobe Gothic Std B" w:eastAsia="Adobe Gothic Std B" w:hAnsi="Adobe Gothic Std B"/>
-              <w:noProof/>
-              <w:webHidden/>
-            </w:rPr>
-            <w:t>3</w:t>
-          </w:r>
-          <w:r>
-            <w:rPr>
-              <w:rFonts w:ascii="Adobe Gothic Std B" w:eastAsia="Adobe Gothic Std B" w:hAnsi="Adobe Gothic Std B"/>
-              <w:noProof/>
-              <w:webHidden/>
-            </w:rPr>
-            <w:fldChar w:fldCharType="end"/>
-          </w:r>
-          <w:r>
-            <w:rPr>
-              <w:rStyle w:val="Hyperlink"/>
-              <w:rFonts w:ascii="Adobe Gothic Std B" w:eastAsia="Adobe Gothic Std B" w:hAnsi="Adobe Gothic Std B"/>
-              <w:noProof/>
-            </w:rPr>
-            <w:fldChar w:fldCharType="end"/>
-          </w:r>
+          <w:hyperlink w:anchor="_Toc463986585" w:history="1">
+            <w:r>
+              <w:rPr>
+                <w:rStyle w:val="Hyperlink"/>
+                <w:rFonts w:ascii="Adobe Gothic Std B" w:eastAsia="Adobe Gothic Std B" w:hAnsi="Adobe Gothic Std B"/>
+                <w:noProof/>
+              </w:rPr>
+              <w:t>2: Overview</w:t>
+            </w:r>
+            <w:r>
+              <w:rPr>
+                <w:rFonts w:ascii="Adobe Gothic Std B" w:eastAsia="Adobe Gothic Std B" w:hAnsi="Adobe Gothic Std B"/>
+                <w:noProof/>
+                <w:webHidden/>
+              </w:rPr>
+              <w:tab/>
+            </w:r>
+            <w:r>
+              <w:rPr>
+                <w:rFonts w:ascii="Adobe Gothic Std B" w:eastAsia="Adobe Gothic Std B" w:hAnsi="Adobe Gothic Std B"/>
+                <w:noProof/>
+                <w:webHidden/>
+              </w:rPr>
+              <w:fldChar w:fldCharType="begin"/>
+            </w:r>
+            <w:r>
+              <w:rPr>
+                <w:rFonts w:ascii="Adobe Gothic Std B" w:eastAsia="Adobe Gothic Std B" w:hAnsi="Adobe Gothic Std B"/>
+                <w:noProof/>
+                <w:webHidden/>
+              </w:rPr>
+              <w:instrText xml:space="preserve"> PAGEREF _Toc463986585 \h </w:instrText>
+            </w:r>
+            <w:r>
+              <w:rPr>
+                <w:rFonts w:ascii="Adobe Gothic Std B" w:eastAsia="Adobe Gothic Std B" w:hAnsi="Adobe Gothic Std B"/>
+                <w:noProof/>
+                <w:webHidden/>
+              </w:rPr>
+            </w:r>
+            <w:r>
+              <w:rPr>
+                <w:rFonts w:ascii="Adobe Gothic Std B" w:eastAsia="Adobe Gothic Std B" w:hAnsi="Adobe Gothic Std B"/>
+                <w:noProof/>
+                <w:webHidden/>
+              </w:rPr>
+              <w:fldChar w:fldCharType="separate"/>
+            </w:r>
+            <w:r>
+              <w:rPr>
+                <w:rFonts w:ascii="Adobe Gothic Std B" w:eastAsia="Adobe Gothic Std B" w:hAnsi="Adobe Gothic Std B"/>
+                <w:noProof/>
+                <w:webHidden/>
+              </w:rPr>
+              <w:t>3</w:t>
+            </w:r>
+            <w:r>
+              <w:rPr>
+                <w:rFonts w:ascii="Adobe Gothic Std B" w:eastAsia="Adobe Gothic Std B" w:hAnsi="Adobe Gothic Std B"/>
+                <w:noProof/>
+                <w:webHidden/>
+              </w:rPr>
+              <w:fldChar w:fldCharType="end"/>
+            </w:r>
+          </w:hyperlink>
         </w:p>
         <w:p>
           <w:pPr>
@@ -1723,14 +1669,14 @@
       <w:pPr>
         <w:pStyle w:val="Heading1"/>
       </w:pPr>
-      <w:bookmarkStart w:id="1" w:name="_Toc463986584"/>
+      <w:bookmarkStart w:id="0" w:name="_Toc463986584"/>
       <w:r>
         <w:t xml:space="preserve">1: </w:t>
       </w:r>
       <w:r>
         <w:t>About</w:t>
       </w:r>
-      <w:bookmarkEnd w:id="1"/>
+      <w:bookmarkEnd w:id="0"/>
     </w:p>
     <w:p>
       <w:pPr>
@@ -1805,7 +1751,15 @@
         <w:rPr>
           <w:rFonts w:ascii="Adobe Gothic Std B" w:eastAsia="Adobe Gothic Std B" w:hAnsi="Adobe Gothic Std B"/>
         </w:rPr>
-        <w:t>It does not matter if you are planning a big birthday surprise event or recurring task of handling the laundry every now and then, Do-</w:t>
+        <w:t xml:space="preserve">It does not matter if you are planning a big birthday surprise event or recurring task of handling the </w:t>
+      </w:r>
+      <w:bookmarkStart w:id="1" w:name="_GoBack"/>
+      <w:bookmarkEnd w:id="1"/>
+      <w:r>
+        <w:rPr>
+          <w:rFonts w:ascii="Adobe Gothic Std B" w:eastAsia="Adobe Gothic Std B" w:hAnsi="Adobe Gothic Std B"/>
+        </w:rPr>
+        <w:t>laundry every now and then, Do-</w:t>
       </w:r>
       <w:r>
         <w:rPr>
@@ -13236,7 +13190,7 @@
 </file>
 
 <file path=customXml/itemProps1.xml><?xml version="1.0" encoding="utf-8"?>
-<ds:datastoreItem xmlns:ds="http://schemas.openxmlformats.org/officeDocument/2006/customXml" ds:itemID="{A9C09753-850E-4FC1-BB3C-15725B571E07}">
+<ds:datastoreItem xmlns:ds="http://schemas.openxmlformats.org/officeDocument/2006/customXml" ds:itemID="{F5398ABC-E585-437B-AB70-35F331B7E606}">
   <ds:schemaRefs>
     <ds:schemaRef ds:uri="http://schemas.openxmlformats.org/officeDocument/2006/bibliography"/>
   </ds:schemaRefs>

</xml_diff>

<commit_message>
Fix indentation and paragraph issues
</commit_message>
<xml_diff>
--- a/docs/doc_pdf_version/userguide.docx
+++ b/docs/doc_pdf_version/userguide.docx
@@ -2,8 +2,44 @@
 <file path=word/document.xml><?xml version="1.0" encoding="utf-8"?>
 <w:document xmlns:wpc="http://schemas.microsoft.com/office/word/2010/wordprocessingCanvas" xmlns:cx="http://schemas.microsoft.com/office/drawing/2014/chartex" xmlns:cx1="http://schemas.microsoft.com/office/drawing/2015/9/8/chartex" xmlns:cx2="http://schemas.microsoft.com/office/drawing/2015/10/21/chartex" xmlns:mc="http://schemas.openxmlformats.org/markup-compatibility/2006" xmlns:o="urn:schemas-microsoft-com:office:office" xmlns:r="http://schemas.openxmlformats.org/officeDocument/2006/relationships" xmlns:m="http://schemas.openxmlformats.org/officeDocument/2006/math" xmlns:v="urn:schemas-microsoft-com:vml" xmlns:wp14="http://schemas.microsoft.com/office/word/2010/wordprocessingDrawing" xmlns:wp="http://schemas.openxmlformats.org/drawingml/2006/wordprocessingDrawing" xmlns:w10="urn:schemas-microsoft-com:office:word" xmlns:w="http://schemas.openxmlformats.org/wordprocessingml/2006/main" xmlns:w14="http://schemas.microsoft.com/office/word/2010/wordml" xmlns:w15="http://schemas.microsoft.com/office/word/2012/wordml" xmlns:w16se="http://schemas.microsoft.com/office/word/2015/wordml/symex" xmlns:wpg="http://schemas.microsoft.com/office/word/2010/wordprocessingGroup" xmlns:wpi="http://schemas.microsoft.com/office/word/2010/wordprocessingInk" xmlns:wne="http://schemas.microsoft.com/office/word/2006/wordml" xmlns:wps="http://schemas.microsoft.com/office/word/2010/wordprocessingShape" mc:Ignorable="w14 w15 w16se wp14">
   <w:body>
+    <w:p>
+      <w:pPr>
+        <w:pStyle w:val="TOCHeading"/>
+        <w:spacing w:after="0"/>
+        <w:rPr>
+          <w:b w:val="0"/>
+          <w:sz w:val="22"/>
+          <w:szCs w:val="22"/>
+          <w:lang w:val="en-SG"/>
+        </w:rPr>
+      </w:pPr>
+      <w:r>
+        <w:rPr>
+          <w:b w:val="0"/>
+          <w:sz w:val="22"/>
+          <w:szCs w:val="22"/>
+          <w:lang w:val="en-SG"/>
+        </w:rPr>
+        <w:softHyphen/>
+      </w:r>
+      <w:r>
+        <w:rPr>
+          <w:b w:val="0"/>
+          <w:sz w:val="22"/>
+          <w:szCs w:val="22"/>
+          <w:lang w:val="en-SG"/>
+        </w:rPr>
+        <w:softHyphen/>
+      </w:r>
+    </w:p>
     <w:sdt>
       <w:sdtPr>
+        <w:rPr>
+          <w:b w:val="0"/>
+          <w:sz w:val="22"/>
+          <w:szCs w:val="22"/>
+          <w:lang w:val="en-SG"/>
+        </w:rPr>
         <w:id w:val="2060979317"/>
         <w:docPartObj>
           <w:docPartGallery w:val="Table of Contents"/>
@@ -12,12 +48,8 @@
       </w:sdtPr>
       <w:sdtEndPr>
         <w:rPr>
-          <w:rFonts w:asciiTheme="minorHAnsi" w:eastAsiaTheme="minorHAnsi" w:hAnsiTheme="minorHAnsi"/>
           <w:bCs/>
           <w:noProof/>
-          <w:sz w:val="22"/>
-          <w:szCs w:val="22"/>
-          <w:lang w:val="en-SG"/>
         </w:rPr>
       </w:sdtEndPr>
       <w:sdtContent>
@@ -36,7 +68,6 @@
             <w:tabs>
               <w:tab w:val="right" w:leader="dot" w:pos="9016"/>
             </w:tabs>
-            <w:spacing w:after="0"/>
             <w:rPr>
               <w:rFonts w:ascii="Adobe Gothic Std B" w:eastAsia="Adobe Gothic Std B" w:hAnsi="Adobe Gothic Std B"/>
               <w:noProof/>
@@ -61,7 +92,7 @@
             </w:rPr>
             <w:fldChar w:fldCharType="separate"/>
           </w:r>
-          <w:hyperlink w:anchor="_Toc463986584" w:history="1">
+          <w:hyperlink w:anchor="_Toc464026143" w:history="1">
             <w:r>
               <w:rPr>
                 <w:rStyle w:val="Hyperlink"/>
@@ -92,7 +123,7 @@
                 <w:noProof/>
                 <w:webHidden/>
               </w:rPr>
-              <w:instrText xml:space="preserve"> PAGEREF _Toc463986584 \h </w:instrText>
+              <w:instrText xml:space="preserve"> PAGEREF _Toc464026143 \h </w:instrText>
             </w:r>
             <w:r>
               <w:rPr>
@@ -115,7 +146,7 @@
                 <w:noProof/>
                 <w:webHidden/>
               </w:rPr>
-              <w:t>1</w:t>
+              <w:t>2</w:t>
             </w:r>
             <w:r>
               <w:rPr>
@@ -133,14 +164,13 @@
             <w:tabs>
               <w:tab w:val="right" w:leader="dot" w:pos="9016"/>
             </w:tabs>
-            <w:spacing w:after="0"/>
             <w:rPr>
               <w:rFonts w:ascii="Adobe Gothic Std B" w:eastAsia="Adobe Gothic Std B" w:hAnsi="Adobe Gothic Std B"/>
               <w:noProof/>
               <w:lang w:eastAsia="en-SG"/>
             </w:rPr>
           </w:pPr>
-          <w:hyperlink w:anchor="_Toc463986585" w:history="1">
+          <w:hyperlink w:anchor="_Toc464026144" w:history="1">
             <w:r>
               <w:rPr>
                 <w:rStyle w:val="Hyperlink"/>
@@ -171,7 +201,7 @@
                 <w:noProof/>
                 <w:webHidden/>
               </w:rPr>
-              <w:instrText xml:space="preserve"> PAGEREF _Toc463986585 \h </w:instrText>
+              <w:instrText xml:space="preserve"> PAGEREF _Toc464026144 \h </w:instrText>
             </w:r>
             <w:r>
               <w:rPr>
@@ -212,14 +242,13 @@
             <w:tabs>
               <w:tab w:val="right" w:leader="dot" w:pos="9016"/>
             </w:tabs>
-            <w:spacing w:after="0"/>
             <w:rPr>
               <w:rFonts w:ascii="Adobe Gothic Std B" w:eastAsia="Adobe Gothic Std B" w:hAnsi="Adobe Gothic Std B"/>
               <w:noProof/>
               <w:lang w:eastAsia="en-SG"/>
             </w:rPr>
           </w:pPr>
-          <w:hyperlink w:anchor="_Toc463986586" w:history="1">
+          <w:hyperlink w:anchor="_Toc464026145" w:history="1">
             <w:r>
               <w:rPr>
                 <w:rStyle w:val="Hyperlink"/>
@@ -250,7 +279,7 @@
                 <w:noProof/>
                 <w:webHidden/>
               </w:rPr>
-              <w:instrText xml:space="preserve"> PAGEREF _Toc463986586 \h </w:instrText>
+              <w:instrText xml:space="preserve"> PAGEREF _Toc464026145 \h </w:instrText>
             </w:r>
             <w:r>
               <w:rPr>
@@ -291,14 +320,13 @@
             <w:tabs>
               <w:tab w:val="right" w:leader="dot" w:pos="9016"/>
             </w:tabs>
-            <w:spacing w:after="0"/>
             <w:rPr>
               <w:rFonts w:ascii="Adobe Gothic Std B" w:eastAsia="Adobe Gothic Std B" w:hAnsi="Adobe Gothic Std B"/>
               <w:noProof/>
               <w:lang w:eastAsia="en-SG"/>
             </w:rPr>
           </w:pPr>
-          <w:hyperlink w:anchor="_Toc463986587" w:history="1">
+          <w:hyperlink w:anchor="_Toc464026146" w:history="1">
             <w:r>
               <w:rPr>
                 <w:rStyle w:val="Hyperlink"/>
@@ -329,7 +357,7 @@
                 <w:noProof/>
                 <w:webHidden/>
               </w:rPr>
-              <w:instrText xml:space="preserve"> PAGEREF _Toc463986587 \h </w:instrText>
+              <w:instrText xml:space="preserve"> PAGEREF _Toc464026146 \h </w:instrText>
             </w:r>
             <w:r>
               <w:rPr>
@@ -370,14 +398,13 @@
             <w:tabs>
               <w:tab w:val="right" w:leader="dot" w:pos="9016"/>
             </w:tabs>
-            <w:spacing w:after="0"/>
             <w:rPr>
               <w:rFonts w:ascii="Adobe Gothic Std B" w:eastAsia="Adobe Gothic Std B" w:hAnsi="Adobe Gothic Std B"/>
               <w:noProof/>
               <w:lang w:eastAsia="en-SG"/>
             </w:rPr>
           </w:pPr>
-          <w:hyperlink w:anchor="_Toc463986588" w:history="1">
+          <w:hyperlink w:anchor="_Toc464026147" w:history="1">
             <w:r>
               <w:rPr>
                 <w:rStyle w:val="Hyperlink"/>
@@ -408,7 +435,7 @@
                 <w:noProof/>
                 <w:webHidden/>
               </w:rPr>
-              <w:instrText xml:space="preserve"> PAGEREF _Toc463986588 \h </w:instrText>
+              <w:instrText xml:space="preserve"> PAGEREF _Toc464026147 \h </w:instrText>
             </w:r>
             <w:r>
               <w:rPr>
@@ -449,14 +476,13 @@
             <w:tabs>
               <w:tab w:val="right" w:leader="dot" w:pos="9016"/>
             </w:tabs>
-            <w:spacing w:after="0"/>
             <w:rPr>
               <w:rFonts w:ascii="Adobe Gothic Std B" w:eastAsia="Adobe Gothic Std B" w:hAnsi="Adobe Gothic Std B"/>
               <w:noProof/>
               <w:lang w:eastAsia="en-SG"/>
             </w:rPr>
           </w:pPr>
-          <w:hyperlink w:anchor="_Toc463986589" w:history="1">
+          <w:hyperlink w:anchor="_Toc464026148" w:history="1">
             <w:r>
               <w:rPr>
                 <w:rStyle w:val="Hyperlink"/>
@@ -487,7 +513,7 @@
                 <w:noProof/>
                 <w:webHidden/>
               </w:rPr>
-              <w:instrText xml:space="preserve"> PAGEREF _Toc463986589 \h </w:instrText>
+              <w:instrText xml:space="preserve"> PAGEREF _Toc464026148 \h </w:instrText>
             </w:r>
             <w:r>
               <w:rPr>
@@ -528,14 +554,13 @@
             <w:tabs>
               <w:tab w:val="right" w:leader="dot" w:pos="9016"/>
             </w:tabs>
-            <w:spacing w:after="0"/>
             <w:rPr>
               <w:rFonts w:ascii="Adobe Gothic Std B" w:eastAsia="Adobe Gothic Std B" w:hAnsi="Adobe Gothic Std B"/>
               <w:noProof/>
               <w:lang w:eastAsia="en-SG"/>
             </w:rPr>
           </w:pPr>
-          <w:hyperlink w:anchor="_Toc463986590" w:history="1">
+          <w:hyperlink w:anchor="_Toc464026149" w:history="1">
             <w:r>
               <w:rPr>
                 <w:rStyle w:val="Hyperlink"/>
@@ -566,7 +591,7 @@
                 <w:noProof/>
                 <w:webHidden/>
               </w:rPr>
-              <w:instrText xml:space="preserve"> PAGEREF _Toc463986590 \h </w:instrText>
+              <w:instrText xml:space="preserve"> PAGEREF _Toc464026149 \h </w:instrText>
             </w:r>
             <w:r>
               <w:rPr>
@@ -607,14 +632,13 @@
             <w:tabs>
               <w:tab w:val="right" w:leader="dot" w:pos="9016"/>
             </w:tabs>
-            <w:spacing w:after="0"/>
             <w:rPr>
               <w:rFonts w:ascii="Adobe Gothic Std B" w:eastAsia="Adobe Gothic Std B" w:hAnsi="Adobe Gothic Std B"/>
               <w:noProof/>
               <w:lang w:eastAsia="en-SG"/>
             </w:rPr>
           </w:pPr>
-          <w:hyperlink w:anchor="_Toc463986591" w:history="1">
+          <w:hyperlink w:anchor="_Toc464026150" w:history="1">
             <w:r>
               <w:rPr>
                 <w:rStyle w:val="Hyperlink"/>
@@ -645,7 +669,7 @@
                 <w:noProof/>
                 <w:webHidden/>
               </w:rPr>
-              <w:instrText xml:space="preserve"> PAGEREF _Toc463986591 \h </w:instrText>
+              <w:instrText xml:space="preserve"> PAGEREF _Toc464026150 \h </w:instrText>
             </w:r>
             <w:r>
               <w:rPr>
@@ -686,14 +710,13 @@
             <w:tabs>
               <w:tab w:val="right" w:leader="dot" w:pos="9016"/>
             </w:tabs>
-            <w:spacing w:after="0"/>
             <w:rPr>
               <w:rFonts w:ascii="Adobe Gothic Std B" w:eastAsia="Adobe Gothic Std B" w:hAnsi="Adobe Gothic Std B"/>
               <w:noProof/>
               <w:lang w:eastAsia="en-SG"/>
             </w:rPr>
           </w:pPr>
-          <w:hyperlink w:anchor="_Toc463986592" w:history="1">
+          <w:hyperlink w:anchor="_Toc464026151" w:history="1">
             <w:r>
               <w:rPr>
                 <w:rStyle w:val="Hyperlink"/>
@@ -724,7 +747,7 @@
                 <w:noProof/>
                 <w:webHidden/>
               </w:rPr>
-              <w:instrText xml:space="preserve"> PAGEREF _Toc463986592 \h </w:instrText>
+              <w:instrText xml:space="preserve"> PAGEREF _Toc464026151 \h </w:instrText>
             </w:r>
             <w:r>
               <w:rPr>
@@ -765,14 +788,13 @@
             <w:tabs>
               <w:tab w:val="right" w:leader="dot" w:pos="9016"/>
             </w:tabs>
-            <w:spacing w:after="0"/>
             <w:rPr>
               <w:rFonts w:ascii="Adobe Gothic Std B" w:eastAsia="Adobe Gothic Std B" w:hAnsi="Adobe Gothic Std B"/>
               <w:noProof/>
               <w:lang w:eastAsia="en-SG"/>
             </w:rPr>
           </w:pPr>
-          <w:hyperlink w:anchor="_Toc463986593" w:history="1">
+          <w:hyperlink w:anchor="_Toc464026152" w:history="1">
             <w:r>
               <w:rPr>
                 <w:rStyle w:val="Hyperlink"/>
@@ -803,7 +825,7 @@
                 <w:noProof/>
                 <w:webHidden/>
               </w:rPr>
-              <w:instrText xml:space="preserve"> PAGEREF _Toc463986593 \h </w:instrText>
+              <w:instrText xml:space="preserve"> PAGEREF _Toc464026152 \h </w:instrText>
             </w:r>
             <w:r>
               <w:rPr>
@@ -844,14 +866,13 @@
             <w:tabs>
               <w:tab w:val="right" w:leader="dot" w:pos="9016"/>
             </w:tabs>
-            <w:spacing w:after="0"/>
             <w:rPr>
               <w:rFonts w:ascii="Adobe Gothic Std B" w:eastAsia="Adobe Gothic Std B" w:hAnsi="Adobe Gothic Std B"/>
               <w:noProof/>
               <w:lang w:eastAsia="en-SG"/>
             </w:rPr>
           </w:pPr>
-          <w:hyperlink w:anchor="_Toc463986594" w:history="1">
+          <w:hyperlink w:anchor="_Toc464026153" w:history="1">
             <w:r>
               <w:rPr>
                 <w:rStyle w:val="Hyperlink"/>
@@ -882,7 +903,7 @@
                 <w:noProof/>
                 <w:webHidden/>
               </w:rPr>
-              <w:instrText xml:space="preserve"> PAGEREF _Toc463986594 \h </w:instrText>
+              <w:instrText xml:space="preserve"> PAGEREF _Toc464026153 \h </w:instrText>
             </w:r>
             <w:r>
               <w:rPr>
@@ -923,14 +944,13 @@
             <w:tabs>
               <w:tab w:val="right" w:leader="dot" w:pos="9016"/>
             </w:tabs>
-            <w:spacing w:after="0"/>
             <w:rPr>
               <w:rFonts w:ascii="Adobe Gothic Std B" w:eastAsia="Adobe Gothic Std B" w:hAnsi="Adobe Gothic Std B"/>
               <w:noProof/>
               <w:lang w:eastAsia="en-SG"/>
             </w:rPr>
           </w:pPr>
-          <w:hyperlink w:anchor="_Toc463986595" w:history="1">
+          <w:hyperlink w:anchor="_Toc464026154" w:history="1">
             <w:r>
               <w:rPr>
                 <w:rStyle w:val="Hyperlink"/>
@@ -961,7 +981,7 @@
                 <w:noProof/>
                 <w:webHidden/>
               </w:rPr>
-              <w:instrText xml:space="preserve"> PAGEREF _Toc463986595 \h </w:instrText>
+              <w:instrText xml:space="preserve"> PAGEREF _Toc464026154 \h </w:instrText>
             </w:r>
             <w:r>
               <w:rPr>
@@ -1002,14 +1022,13 @@
             <w:tabs>
               <w:tab w:val="right" w:leader="dot" w:pos="9016"/>
             </w:tabs>
-            <w:spacing w:after="0"/>
             <w:rPr>
               <w:rFonts w:ascii="Adobe Gothic Std B" w:eastAsia="Adobe Gothic Std B" w:hAnsi="Adobe Gothic Std B"/>
               <w:noProof/>
               <w:lang w:eastAsia="en-SG"/>
             </w:rPr>
           </w:pPr>
-          <w:hyperlink w:anchor="_Toc463986596" w:history="1">
+          <w:hyperlink w:anchor="_Toc464026155" w:history="1">
             <w:r>
               <w:rPr>
                 <w:rStyle w:val="Hyperlink"/>
@@ -1040,7 +1059,7 @@
                 <w:noProof/>
                 <w:webHidden/>
               </w:rPr>
-              <w:instrText xml:space="preserve"> PAGEREF _Toc463986596 \h </w:instrText>
+              <w:instrText xml:space="preserve"> PAGEREF _Toc464026155 \h </w:instrText>
             </w:r>
             <w:r>
               <w:rPr>
@@ -1081,14 +1100,13 @@
             <w:tabs>
               <w:tab w:val="right" w:leader="dot" w:pos="9016"/>
             </w:tabs>
-            <w:spacing w:after="0"/>
             <w:rPr>
               <w:rFonts w:ascii="Adobe Gothic Std B" w:eastAsia="Adobe Gothic Std B" w:hAnsi="Adobe Gothic Std B"/>
               <w:noProof/>
               <w:lang w:eastAsia="en-SG"/>
             </w:rPr>
           </w:pPr>
-          <w:hyperlink w:anchor="_Toc463986597" w:history="1">
+          <w:hyperlink w:anchor="_Toc464026156" w:history="1">
             <w:r>
               <w:rPr>
                 <w:rStyle w:val="Hyperlink"/>
@@ -1119,7 +1137,7 @@
                 <w:noProof/>
                 <w:webHidden/>
               </w:rPr>
-              <w:instrText xml:space="preserve"> PAGEREF _Toc463986597 \h </w:instrText>
+              <w:instrText xml:space="preserve"> PAGEREF _Toc464026156 \h </w:instrText>
             </w:r>
             <w:r>
               <w:rPr>
@@ -1160,14 +1178,13 @@
             <w:tabs>
               <w:tab w:val="right" w:leader="dot" w:pos="9016"/>
             </w:tabs>
-            <w:spacing w:after="0"/>
             <w:rPr>
               <w:rFonts w:ascii="Adobe Gothic Std B" w:eastAsia="Adobe Gothic Std B" w:hAnsi="Adobe Gothic Std B"/>
               <w:noProof/>
               <w:lang w:eastAsia="en-SG"/>
             </w:rPr>
           </w:pPr>
-          <w:hyperlink w:anchor="_Toc463986598" w:history="1">
+          <w:hyperlink w:anchor="_Toc464026157" w:history="1">
             <w:r>
               <w:rPr>
                 <w:rStyle w:val="Hyperlink"/>
@@ -1198,7 +1215,7 @@
                 <w:noProof/>
                 <w:webHidden/>
               </w:rPr>
-              <w:instrText xml:space="preserve"> PAGEREF _Toc463986598 \h </w:instrText>
+              <w:instrText xml:space="preserve"> PAGEREF _Toc464026157 \h </w:instrText>
             </w:r>
             <w:r>
               <w:rPr>
@@ -1239,14 +1256,13 @@
             <w:tabs>
               <w:tab w:val="right" w:leader="dot" w:pos="9016"/>
             </w:tabs>
-            <w:spacing w:after="0"/>
             <w:rPr>
               <w:rFonts w:ascii="Adobe Gothic Std B" w:eastAsia="Adobe Gothic Std B" w:hAnsi="Adobe Gothic Std B"/>
               <w:noProof/>
               <w:lang w:eastAsia="en-SG"/>
             </w:rPr>
           </w:pPr>
-          <w:hyperlink w:anchor="_Toc463986599" w:history="1">
+          <w:hyperlink w:anchor="_Toc464026158" w:history="1">
             <w:r>
               <w:rPr>
                 <w:rStyle w:val="Hyperlink"/>
@@ -1277,7 +1293,7 @@
                 <w:noProof/>
                 <w:webHidden/>
               </w:rPr>
-              <w:instrText xml:space="preserve"> PAGEREF _Toc463986599 \h </w:instrText>
+              <w:instrText xml:space="preserve"> PAGEREF _Toc464026158 \h </w:instrText>
             </w:r>
             <w:r>
               <w:rPr>
@@ -1318,14 +1334,13 @@
             <w:tabs>
               <w:tab w:val="right" w:leader="dot" w:pos="9016"/>
             </w:tabs>
-            <w:spacing w:after="0"/>
             <w:rPr>
               <w:rFonts w:ascii="Adobe Gothic Std B" w:eastAsia="Adobe Gothic Std B" w:hAnsi="Adobe Gothic Std B"/>
               <w:noProof/>
               <w:lang w:eastAsia="en-SG"/>
             </w:rPr>
           </w:pPr>
-          <w:hyperlink w:anchor="_Toc463986600" w:history="1">
+          <w:hyperlink w:anchor="_Toc464026159" w:history="1">
             <w:r>
               <w:rPr>
                 <w:rStyle w:val="Hyperlink"/>
@@ -1356,7 +1371,7 @@
                 <w:noProof/>
                 <w:webHidden/>
               </w:rPr>
-              <w:instrText xml:space="preserve"> PAGEREF _Toc463986600 \h </w:instrText>
+              <w:instrText xml:space="preserve"> PAGEREF _Toc464026159 \h </w:instrText>
             </w:r>
             <w:r>
               <w:rPr>
@@ -1397,14 +1412,13 @@
             <w:tabs>
               <w:tab w:val="right" w:leader="dot" w:pos="9016"/>
             </w:tabs>
-            <w:spacing w:after="0"/>
             <w:rPr>
               <w:rFonts w:ascii="Adobe Gothic Std B" w:eastAsia="Adobe Gothic Std B" w:hAnsi="Adobe Gothic Std B"/>
               <w:noProof/>
               <w:lang w:eastAsia="en-SG"/>
             </w:rPr>
           </w:pPr>
-          <w:hyperlink w:anchor="_Toc463986601" w:history="1">
+          <w:hyperlink w:anchor="_Toc464026160" w:history="1">
             <w:r>
               <w:rPr>
                 <w:rStyle w:val="Hyperlink"/>
@@ -1435,7 +1449,7 @@
                 <w:noProof/>
                 <w:webHidden/>
               </w:rPr>
-              <w:instrText xml:space="preserve"> PAGEREF _Toc463986601 \h </w:instrText>
+              <w:instrText xml:space="preserve"> PAGEREF _Toc464026160 \h </w:instrText>
             </w:r>
             <w:r>
               <w:rPr>
@@ -1476,14 +1490,13 @@
             <w:tabs>
               <w:tab w:val="right" w:leader="dot" w:pos="9016"/>
             </w:tabs>
-            <w:spacing w:after="0"/>
             <w:rPr>
               <w:rFonts w:ascii="Adobe Gothic Std B" w:eastAsia="Adobe Gothic Std B" w:hAnsi="Adobe Gothic Std B"/>
               <w:noProof/>
               <w:lang w:eastAsia="en-SG"/>
             </w:rPr>
           </w:pPr>
-          <w:hyperlink w:anchor="_Toc463986602" w:history="1">
+          <w:hyperlink w:anchor="_Toc464026161" w:history="1">
             <w:r>
               <w:rPr>
                 <w:rStyle w:val="Hyperlink"/>
@@ -1514,7 +1527,7 @@
                 <w:noProof/>
                 <w:webHidden/>
               </w:rPr>
-              <w:instrText xml:space="preserve"> PAGEREF _Toc463986602 \h </w:instrText>
+              <w:instrText xml:space="preserve"> PAGEREF _Toc464026161 \h </w:instrText>
             </w:r>
             <w:r>
               <w:rPr>
@@ -1555,14 +1568,13 @@
             <w:tabs>
               <w:tab w:val="right" w:leader="dot" w:pos="9016"/>
             </w:tabs>
-            <w:spacing w:after="0"/>
             <w:rPr>
               <w:rFonts w:ascii="Adobe Gothic Std B" w:eastAsia="Adobe Gothic Std B" w:hAnsi="Adobe Gothic Std B"/>
               <w:noProof/>
               <w:lang w:eastAsia="en-SG"/>
             </w:rPr>
           </w:pPr>
-          <w:hyperlink w:anchor="_Toc463986603" w:history="1">
+          <w:hyperlink w:anchor="_Toc464026162" w:history="1">
             <w:r>
               <w:rPr>
                 <w:rStyle w:val="Hyperlink"/>
@@ -1593,7 +1605,7 @@
                 <w:noProof/>
                 <w:webHidden/>
               </w:rPr>
-              <w:instrText xml:space="preserve"> PAGEREF _Toc463986603 \h </w:instrText>
+              <w:instrText xml:space="preserve"> PAGEREF _Toc464026162 \h </w:instrText>
             </w:r>
             <w:r>
               <w:rPr>
@@ -1616,7 +1628,7 @@
                 <w:noProof/>
                 <w:webHidden/>
               </w:rPr>
-              <w:t>18</w:t>
+              <w:t>19</w:t>
             </w:r>
             <w:r>
               <w:rPr>
@@ -1631,6 +1643,11 @@
         <w:p>
           <w:pPr>
             <w:spacing w:after="0"/>
+            <w:rPr>
+              <w:rFonts w:ascii="Adobe Gothic Std B" w:eastAsia="Adobe Gothic Std B" w:hAnsi="Adobe Gothic Std B"/>
+              <w:bCs/>
+              <w:noProof/>
+            </w:rPr>
           </w:pPr>
           <w:r>
             <w:rPr>
@@ -1646,7 +1663,6 @@
     </w:sdt>
     <w:p>
       <w:pPr>
-        <w:spacing w:line="240" w:lineRule="auto"/>
         <w:rPr>
           <w:rFonts w:ascii="Adobe Gothic Std B" w:eastAsia="Adobe Gothic Std B" w:hAnsi="Adobe Gothic Std B"/>
           <w:sz w:val="72"/>
@@ -1654,32 +1670,72 @@
           <w:lang w:val="en-GB"/>
         </w:rPr>
       </w:pPr>
-      <w:r>
+    </w:p>
+    <w:p>
+      <w:pPr>
+        <w:tabs>
+          <w:tab w:val="left" w:pos="3615"/>
+        </w:tabs>
         <w:rPr>
           <w:rFonts w:ascii="Adobe Gothic Std B" w:eastAsia="Adobe Gothic Std B" w:hAnsi="Adobe Gothic Std B"/>
           <w:sz w:val="72"/>
           <w:szCs w:val="72"/>
           <w:lang w:val="en-GB"/>
         </w:rPr>
-        <w:lastRenderedPageBreak/>
-        <w:t>USER GUIDE</w:t>
-      </w:r>
-    </w:p>
-    <w:p>
-      <w:pPr>
-        <w:pStyle w:val="Heading1"/>
-      </w:pPr>
-      <w:bookmarkStart w:id="0" w:name="_Toc463986584"/>
-      <w:r>
-        <w:t xml:space="preserve">1: </w:t>
-      </w:r>
-      <w:r>
-        <w:t>About</w:t>
-      </w:r>
+      </w:pPr>
+      <w:r>
+        <w:rPr>
+          <w:rFonts w:ascii="Adobe Gothic Std B" w:eastAsia="Adobe Gothic Std B" w:hAnsi="Adobe Gothic Std B"/>
+          <w:sz w:val="72"/>
+          <w:szCs w:val="72"/>
+          <w:lang w:val="en-GB"/>
+        </w:rPr>
+        <w:tab/>
+      </w:r>
+      <w:bookmarkStart w:id="0" w:name="_GoBack"/>
       <w:bookmarkEnd w:id="0"/>
     </w:p>
     <w:p>
       <w:pPr>
+        <w:rPr>
+          <w:rFonts w:ascii="Adobe Gothic Std B" w:eastAsia="Adobe Gothic Std B" w:hAnsi="Adobe Gothic Std B"/>
+          <w:sz w:val="72"/>
+          <w:szCs w:val="72"/>
+          <w:lang w:val="en-GB"/>
+        </w:rPr>
+      </w:pPr>
+      <w:r>
+        <w:rPr>
+          <w:rFonts w:ascii="Adobe Gothic Std B" w:eastAsia="Adobe Gothic Std B" w:hAnsi="Adobe Gothic Std B"/>
+          <w:sz w:val="72"/>
+          <w:szCs w:val="72"/>
+          <w:lang w:val="en-GB"/>
+        </w:rPr>
+        <w:br w:type="page"/>
+      </w:r>
+      <w:r>
+        <w:rPr>
+          <w:rFonts w:ascii="Adobe Gothic Std B" w:eastAsia="Adobe Gothic Std B" w:hAnsi="Adobe Gothic Std B"/>
+          <w:sz w:val="72"/>
+          <w:szCs w:val="72"/>
+          <w:lang w:val="en-GB"/>
+        </w:rPr>
+        <w:lastRenderedPageBreak/>
+        <w:t>USER GUIDE</w:t>
+      </w:r>
+    </w:p>
+    <w:p>
+      <w:pPr>
+        <w:pStyle w:val="Heading1"/>
+      </w:pPr>
+      <w:bookmarkStart w:id="1" w:name="_Toc464026143"/>
+      <w:r>
+        <w:t>1: About</w:t>
+      </w:r>
+      <w:bookmarkEnd w:id="1"/>
+    </w:p>
+    <w:p>
+      <w:pPr>
         <w:spacing w:line="180" w:lineRule="auto"/>
         <w:jc w:val="both"/>
         <w:rPr>
@@ -1751,15 +1807,7 @@
         <w:rPr>
           <w:rFonts w:ascii="Adobe Gothic Std B" w:eastAsia="Adobe Gothic Std B" w:hAnsi="Adobe Gothic Std B"/>
         </w:rPr>
-        <w:t xml:space="preserve">It does not matter if you are planning a big birthday surprise event or recurring task of handling the </w:t>
-      </w:r>
-      <w:bookmarkStart w:id="1" w:name="_GoBack"/>
-      <w:bookmarkEnd w:id="1"/>
-      <w:r>
-        <w:rPr>
-          <w:rFonts w:ascii="Adobe Gothic Std B" w:eastAsia="Adobe Gothic Std B" w:hAnsi="Adobe Gothic Std B"/>
-        </w:rPr>
-        <w:t>laundry every now and then, Do-</w:t>
+        <w:t>It does not matter if you are planning a big birthday surprise event or recurring task of handling the laundry every now and then, Do-</w:t>
       </w:r>
       <w:r>
         <w:rPr>
@@ -2004,7 +2052,7 @@
       <w:pPr>
         <w:pStyle w:val="Heading1"/>
       </w:pPr>
-      <w:bookmarkStart w:id="2" w:name="_Toc463986585"/>
+      <w:bookmarkStart w:id="2" w:name="_Toc464026144"/>
       <w:r>
         <w:lastRenderedPageBreak/>
         <w:t xml:space="preserve">2: </w:t>
@@ -2036,11 +2084,12 @@
       </w:pPr>
       <w:r>
         <w:rPr>
+          <w:rFonts w:ascii="Adobe Gothic Std B" w:eastAsia="Adobe Gothic Std B" w:hAnsi="Adobe Gothic Std B"/>
           <w:noProof/>
           <w:lang w:eastAsia="en-SG"/>
         </w:rPr>
         <w:drawing>
-          <wp:inline distT="0" distB="0" distL="0" distR="0" wp14:anchorId="5464C935" wp14:editId="3987D5A3">
+          <wp:inline distT="0" distB="0" distL="0" distR="0" wp14:anchorId="061B7C2D" wp14:editId="67776EC3">
             <wp:extent cx="5731510" cy="2992808"/>
             <wp:effectExtent l="0" t="0" r="2540" b="0"/>
             <wp:docPr id="27" name="Picture 27" descr="C:\Users\Johnson Ng\AppData\Local\Microsoft\Windows\INetCacheContent.Word\demo_labels.png"/>
@@ -2514,13 +2563,10 @@
       <w:pPr>
         <w:pStyle w:val="Heading1"/>
       </w:pPr>
-      <w:bookmarkStart w:id="3" w:name="_Toc463986586"/>
+      <w:bookmarkStart w:id="3" w:name="_Toc464026145"/>
       <w:r>
         <w:lastRenderedPageBreak/>
-        <w:t>3</w:t>
-      </w:r>
-      <w:r>
-        <w:t xml:space="preserve">: </w:t>
+        <w:t xml:space="preserve">3: </w:t>
       </w:r>
       <w:r>
         <w:t>Getting Started</w:t>
@@ -2543,142 +2589,7 @@
           <w:sz w:val="22"/>
           <w:szCs w:val="22"/>
         </w:rPr>
-        <w:t>Most of us</w:t>
-      </w:r>
-      <w:r>
-        <w:rPr>
-          <w:rFonts w:ascii="Adobe Gothic Std B" w:eastAsia="Adobe Gothic Std B" w:hAnsi="Adobe Gothic Std B" w:cs="Arial"/>
-          <w:color w:val="000000"/>
-          <w:sz w:val="22"/>
-          <w:szCs w:val="22"/>
-        </w:rPr>
-        <w:t xml:space="preserve"> are</w:t>
-      </w:r>
-      <w:r>
-        <w:rPr>
-          <w:rFonts w:ascii="Adobe Gothic Std B" w:eastAsia="Adobe Gothic Std B" w:hAnsi="Adobe Gothic Std B" w:cs="Arial"/>
-          <w:color w:val="000000"/>
-          <w:sz w:val="22"/>
-          <w:szCs w:val="22"/>
-        </w:rPr>
-        <w:t xml:space="preserve"> overwhelmed </w:t>
-      </w:r>
-      <w:r>
-        <w:rPr>
-          <w:rFonts w:ascii="Adobe Gothic Std B" w:eastAsia="Adobe Gothic Std B" w:hAnsi="Adobe Gothic Std B" w:cs="Arial"/>
-          <w:color w:val="000000"/>
-          <w:sz w:val="22"/>
-          <w:szCs w:val="22"/>
-        </w:rPr>
-        <w:t xml:space="preserve">with new tasks </w:t>
-      </w:r>
-      <w:r>
-        <w:rPr>
-          <w:rFonts w:ascii="Adobe Gothic Std B" w:eastAsia="Adobe Gothic Std B" w:hAnsi="Adobe Gothic Std B" w:cs="Arial"/>
-          <w:color w:val="000000"/>
-          <w:sz w:val="22"/>
-          <w:szCs w:val="22"/>
-        </w:rPr>
-        <w:t xml:space="preserve">and events </w:t>
-      </w:r>
-      <w:r>
-        <w:rPr>
-          <w:rFonts w:ascii="Adobe Gothic Std B" w:eastAsia="Adobe Gothic Std B" w:hAnsi="Adobe Gothic Std B" w:cs="Arial"/>
-          <w:color w:val="000000"/>
-          <w:sz w:val="22"/>
-          <w:szCs w:val="22"/>
-        </w:rPr>
-        <w:t>to do</w:t>
-      </w:r>
-      <w:r>
-        <w:rPr>
-          <w:rFonts w:ascii="Adobe Gothic Std B" w:eastAsia="Adobe Gothic Std B" w:hAnsi="Adobe Gothic Std B" w:cs="Arial"/>
-          <w:color w:val="000000"/>
-          <w:sz w:val="22"/>
-          <w:szCs w:val="22"/>
-        </w:rPr>
-        <w:t xml:space="preserve"> on a daily basis that ranges f</w:t>
-      </w:r>
-      <w:r>
-        <w:rPr>
-          <w:rFonts w:ascii="Adobe Gothic Std B" w:eastAsia="Adobe Gothic Std B" w:hAnsi="Adobe Gothic Std B" w:cs="Arial"/>
-          <w:color w:val="000000"/>
-          <w:sz w:val="22"/>
-          <w:szCs w:val="22"/>
-        </w:rPr>
-        <w:t>rom assignments</w:t>
-      </w:r>
-      <w:r>
-        <w:rPr>
-          <w:rFonts w:ascii="Adobe Gothic Std B" w:eastAsia="Adobe Gothic Std B" w:hAnsi="Adobe Gothic Std B" w:cs="Arial"/>
-          <w:color w:val="000000"/>
-          <w:sz w:val="22"/>
-          <w:szCs w:val="22"/>
-        </w:rPr>
-        <w:t xml:space="preserve"> to group project meetings</w:t>
-      </w:r>
-      <w:r>
-        <w:rPr>
-          <w:rFonts w:ascii="Adobe Gothic Std B" w:eastAsia="Adobe Gothic Std B" w:hAnsi="Adobe Gothic Std B" w:cs="Arial"/>
-          <w:color w:val="000000"/>
-          <w:sz w:val="22"/>
-          <w:szCs w:val="22"/>
-        </w:rPr>
-        <w:t xml:space="preserve">. </w:t>
-      </w:r>
-      <w:r>
-        <w:rPr>
-          <w:rFonts w:ascii="Adobe Gothic Std B" w:eastAsia="Adobe Gothic Std B" w:hAnsi="Adobe Gothic Std B" w:cs="Arial"/>
-          <w:color w:val="000000"/>
-          <w:sz w:val="22"/>
-          <w:szCs w:val="22"/>
-        </w:rPr>
-        <w:t xml:space="preserve">You may experience frustration with the constant </w:t>
-      </w:r>
-      <w:r>
-        <w:rPr>
-          <w:rFonts w:ascii="Adobe Gothic Std B" w:eastAsia="Adobe Gothic Std B" w:hAnsi="Adobe Gothic Std B" w:cs="Arial"/>
-          <w:color w:val="000000"/>
-          <w:sz w:val="22"/>
-          <w:szCs w:val="22"/>
-        </w:rPr>
-        <w:t xml:space="preserve">need to </w:t>
-      </w:r>
-      <w:r>
-        <w:rPr>
-          <w:rFonts w:ascii="Adobe Gothic Std B" w:eastAsia="Adobe Gothic Std B" w:hAnsi="Adobe Gothic Std B" w:cs="Arial"/>
-          <w:color w:val="000000"/>
-          <w:sz w:val="22"/>
-          <w:szCs w:val="22"/>
-        </w:rPr>
-        <w:t xml:space="preserve">wonder what to </w:t>
-      </w:r>
-      <w:r>
-        <w:rPr>
-          <w:rFonts w:ascii="Adobe Gothic Std B" w:eastAsia="Adobe Gothic Std B" w:hAnsi="Adobe Gothic Std B" w:cs="Arial"/>
-          <w:color w:val="000000"/>
-          <w:sz w:val="22"/>
-          <w:szCs w:val="22"/>
-        </w:rPr>
-        <w:t>do next and</w:t>
-      </w:r>
-      <w:r>
-        <w:rPr>
-          <w:rFonts w:ascii="Adobe Gothic Std B" w:eastAsia="Adobe Gothic Std B" w:hAnsi="Adobe Gothic Std B" w:cs="Arial"/>
-          <w:color w:val="000000"/>
-          <w:sz w:val="22"/>
-          <w:szCs w:val="22"/>
-        </w:rPr>
-        <w:t xml:space="preserve"> such distractions may hinder your productivity</w:t>
-      </w:r>
-      <w:r>
-        <w:rPr>
-          <w:rFonts w:ascii="Adobe Gothic Std B" w:eastAsia="Adobe Gothic Std B" w:hAnsi="Adobe Gothic Std B" w:cs="Arial"/>
-          <w:color w:val="000000"/>
-          <w:sz w:val="22"/>
-          <w:szCs w:val="22"/>
-        </w:rPr>
-        <w:t>.</w:t>
+        <w:t>Most of us are overwhelmed with new tasks and events to do on a daily basis that ranges from assignments to group project meetings. You may experience frustration with the constant need to wonder what to do next and such distractions may hinder your productivity.</w:t>
       </w:r>
     </w:p>
     <w:p>
@@ -2719,16 +2630,7 @@
           <w:sz w:val="22"/>
           <w:szCs w:val="22"/>
         </w:rPr>
-        <w:t xml:space="preserve"> </w:t>
-      </w:r>
-      <w:r>
-        <w:rPr>
-          <w:rFonts w:ascii="Adobe Gothic Std B" w:eastAsia="Adobe Gothic Std B" w:hAnsi="Adobe Gothic Std B" w:cs="Arial"/>
-          <w:color w:val="000000"/>
-          <w:sz w:val="22"/>
-          <w:szCs w:val="22"/>
-        </w:rPr>
-        <w:t>List comes into the picture. With Do-</w:t>
+        <w:t xml:space="preserve"> List comes into the picture. With Do-</w:t>
       </w:r>
       <w:r>
         <w:rPr>
@@ -2747,79 +2649,7 @@
           <w:sz w:val="22"/>
           <w:szCs w:val="22"/>
         </w:rPr>
-        <w:t xml:space="preserve"> </w:t>
-      </w:r>
-      <w:r>
-        <w:rPr>
-          <w:rFonts w:ascii="Adobe Gothic Std B" w:eastAsia="Adobe Gothic Std B" w:hAnsi="Adobe Gothic Std B" w:cs="Arial"/>
-          <w:color w:val="000000"/>
-          <w:sz w:val="22"/>
-          <w:szCs w:val="22"/>
-        </w:rPr>
-        <w:t>List, managing tasks and events of y</w:t>
-      </w:r>
-      <w:r>
-        <w:rPr>
-          <w:rFonts w:ascii="Adobe Gothic Std B" w:eastAsia="Adobe Gothic Std B" w:hAnsi="Adobe Gothic Std B" w:cs="Arial"/>
-          <w:color w:val="000000"/>
-          <w:sz w:val="22"/>
-          <w:szCs w:val="22"/>
-        </w:rPr>
-        <w:t xml:space="preserve">our life has never been simpler! </w:t>
-      </w:r>
-      <w:r>
-        <w:rPr>
-          <w:rFonts w:ascii="Adobe Gothic Std B" w:eastAsia="Adobe Gothic Std B" w:hAnsi="Adobe Gothic Std B" w:cs="Arial"/>
-          <w:color w:val="000000"/>
-          <w:sz w:val="22"/>
-          <w:szCs w:val="22"/>
-        </w:rPr>
-        <w:t xml:space="preserve"> It is exceptionally simple to create a task, edit or delete it. Naviga</w:t>
-      </w:r>
-      <w:r>
-        <w:rPr>
-          <w:rFonts w:ascii="Adobe Gothic Std B" w:eastAsia="Adobe Gothic Std B" w:hAnsi="Adobe Gothic Std B" w:cs="Arial"/>
-          <w:color w:val="000000"/>
-          <w:sz w:val="22"/>
-          <w:szCs w:val="22"/>
-        </w:rPr>
-        <w:t xml:space="preserve">te </w:t>
-      </w:r>
-      <w:r>
-        <w:rPr>
-          <w:rFonts w:ascii="Adobe Gothic Std B" w:eastAsia="Adobe Gothic Std B" w:hAnsi="Adobe Gothic Std B" w:cs="Arial"/>
-          <w:color w:val="000000"/>
-          <w:sz w:val="22"/>
-          <w:szCs w:val="22"/>
-        </w:rPr>
-        <w:t>through the tasks like a boss</w:t>
-      </w:r>
-      <w:r>
-        <w:rPr>
-          <w:rFonts w:ascii="Adobe Gothic Std B" w:eastAsia="Adobe Gothic Std B" w:hAnsi="Adobe Gothic Std B" w:cs="Arial"/>
-          <w:color w:val="000000"/>
-          <w:sz w:val="22"/>
-          <w:szCs w:val="22"/>
-        </w:rPr>
-        <w:t xml:space="preserve">!  </w:t>
-      </w:r>
-      <w:r>
-        <w:rPr>
-          <w:rFonts w:ascii="Adobe Gothic Std B" w:eastAsia="Adobe Gothic Std B" w:hAnsi="Adobe Gothic Std B" w:cs="Arial"/>
-          <w:color w:val="000000"/>
-          <w:sz w:val="22"/>
-          <w:szCs w:val="22"/>
-        </w:rPr>
-        <w:t>It is time for y</w:t>
-      </w:r>
-      <w:r>
-        <w:rPr>
-          <w:rFonts w:ascii="Adobe Gothic Std B" w:eastAsia="Adobe Gothic Std B" w:hAnsi="Adobe Gothic Std B" w:cs="Arial"/>
-          <w:color w:val="000000"/>
-          <w:sz w:val="22"/>
-          <w:szCs w:val="22"/>
-        </w:rPr>
-        <w:t xml:space="preserve">ou to take control of your life and never feel at a loss again! </w:t>
+        <w:t xml:space="preserve"> List, managing tasks and events of your life has never been simpler!  It is exceptionally simple to create a task, edit or delete it. Navigate through the tasks like a boss!  It is time for you to take control of your life and never feel at a loss again! </w:t>
       </w:r>
     </w:p>
     <w:p>
@@ -2831,7 +2661,7 @@
           <w:rFonts w:ascii="Adobe Gothic Std B" w:eastAsia="Adobe Gothic Std B" w:hAnsi="Adobe Gothic Std B"/>
         </w:rPr>
       </w:pPr>
-      <w:bookmarkStart w:id="4" w:name="_Toc463986587"/>
+      <w:bookmarkStart w:id="4" w:name="_Toc464026146"/>
       <w:r>
         <w:rPr>
           <w:rFonts w:ascii="Adobe Gothic Std B" w:eastAsia="Adobe Gothic Std B" w:hAnsi="Adobe Gothic Std B"/>
@@ -2839,7 +2669,7 @@
           <w:lang w:eastAsia="en-SG"/>
         </w:rPr>
         <w:drawing>
-          <wp:anchor distT="0" distB="0" distL="114300" distR="114300" simplePos="0" relativeHeight="251658240" behindDoc="1" locked="0" layoutInCell="1" allowOverlap="1" wp14:anchorId="2B1BB0D2" wp14:editId="605B43A0">
+          <wp:anchor distT="0" distB="0" distL="114300" distR="114300" simplePos="0" relativeHeight="251658240" behindDoc="1" locked="0" layoutInCell="1" allowOverlap="1" wp14:anchorId="6BE11351" wp14:editId="34AEFA85">
             <wp:simplePos x="0" y="0"/>
             <wp:positionH relativeFrom="margin">
               <wp:align>left</wp:align>
@@ -2997,16 +2827,7 @@
           <w:sz w:val="22"/>
           <w:szCs w:val="22"/>
         </w:rPr>
-        <w:t xml:space="preserve"> </w:t>
-      </w:r>
-      <w:r>
-        <w:rPr>
-          <w:rFonts w:ascii="Adobe Gothic Std B" w:eastAsia="Adobe Gothic Std B" w:hAnsi="Adobe Gothic Std B" w:cs="Arial"/>
-          <w:color w:val="000000"/>
-          <w:sz w:val="22"/>
-          <w:szCs w:val="22"/>
-        </w:rPr>
-        <w:t>List</w:t>
+        <w:t xml:space="preserve"> List</w:t>
       </w:r>
       <w:r>
         <w:rPr>
@@ -3115,7 +2936,7 @@
           <w:rFonts w:ascii="Adobe Gothic Std B" w:eastAsia="Adobe Gothic Std B" w:hAnsi="Adobe Gothic Std B"/>
         </w:rPr>
       </w:pPr>
-      <w:bookmarkStart w:id="5" w:name="_Toc463986588"/>
+      <w:bookmarkStart w:id="5" w:name="_Toc464026147"/>
       <w:r>
         <w:rPr>
           <w:rFonts w:ascii="Adobe Gothic Std B" w:eastAsia="Adobe Gothic Std B" w:hAnsi="Adobe Gothic Std B"/>
@@ -3124,7 +2945,7 @@
         </w:rPr>
         <w:lastRenderedPageBreak/>
         <w:drawing>
-          <wp:anchor distT="0" distB="0" distL="114300" distR="114300" simplePos="0" relativeHeight="251659264" behindDoc="0" locked="0" layoutInCell="1" allowOverlap="1" wp14:anchorId="283E3B13" wp14:editId="766D1B98">
+          <wp:anchor distT="0" distB="0" distL="114300" distR="114300" simplePos="0" relativeHeight="251659264" behindDoc="0" locked="0" layoutInCell="1" allowOverlap="1" wp14:anchorId="37CD8FF7" wp14:editId="6418D3CA">
             <wp:simplePos x="0" y="0"/>
             <wp:positionH relativeFrom="margin">
               <wp:align>right</wp:align>
@@ -3258,16 +3079,7 @@
           <w:sz w:val="22"/>
           <w:szCs w:val="22"/>
         </w:rPr>
-        <w:t xml:space="preserve"> </w:t>
-      </w:r>
-      <w:r>
-        <w:rPr>
-          <w:rFonts w:ascii="Adobe Gothic Std B" w:eastAsia="Adobe Gothic Std B" w:hAnsi="Adobe Gothic Std B" w:cs="Arial"/>
-          <w:color w:val="000000"/>
-          <w:sz w:val="22"/>
-          <w:szCs w:val="22"/>
-        </w:rPr>
-        <w:t>List</w:t>
+        <w:t xml:space="preserve"> List</w:t>
       </w:r>
       <w:r>
         <w:rPr>
@@ -3297,17 +3109,7 @@
           <w:szCs w:val="22"/>
           <w:shd w:val="clear" w:color="auto" w:fill="FFFFFF"/>
         </w:rPr>
-        <w:t xml:space="preserve"> in the </w:t>
-      </w:r>
-      <w:r>
-        <w:rPr>
-          <w:rFonts w:ascii="Adobe Gothic Std B" w:eastAsia="Adobe Gothic Std B" w:hAnsi="Adobe Gothic Std B" w:cs="Arial"/>
-          <w:color w:val="000000"/>
-          <w:sz w:val="22"/>
-          <w:szCs w:val="22"/>
-          <w:shd w:val="clear" w:color="auto" w:fill="FFFFFF"/>
-        </w:rPr>
-        <w:t>command console:</w:t>
+        <w:t xml:space="preserve"> in the command console:</w:t>
       </w:r>
       <w:r>
         <w:rPr>
@@ -3456,43 +3258,7 @@
           <w:sz w:val="22"/>
           <w:szCs w:val="22"/>
         </w:rPr>
-        <w:t xml:space="preserve">, you can simply place the specific command after the </w:t>
-      </w:r>
-      <w:r>
-        <w:rPr>
-          <w:rFonts w:ascii="Adobe Gothic Std B" w:eastAsia="Adobe Gothic Std B" w:hAnsi="Adobe Gothic Std B" w:cs="Arial"/>
-          <w:color w:val="000000"/>
-          <w:sz w:val="22"/>
-          <w:szCs w:val="22"/>
-        </w:rPr>
-        <w:t>"</w:t>
-      </w:r>
-      <w:r>
-        <w:rPr>
-          <w:rFonts w:ascii="Adobe Gothic Std B" w:eastAsia="Adobe Gothic Std B" w:hAnsi="Adobe Gothic Std B" w:cs="Arial"/>
-          <w:color w:val="000000"/>
-          <w:sz w:val="22"/>
-          <w:szCs w:val="22"/>
-        </w:rPr>
-        <w:t>help</w:t>
-      </w:r>
-      <w:r>
-        <w:rPr>
-          <w:rFonts w:ascii="Adobe Gothic Std B" w:eastAsia="Adobe Gothic Std B" w:hAnsi="Adobe Gothic Std B" w:cs="Arial"/>
-          <w:color w:val="000000"/>
-          <w:sz w:val="22"/>
-          <w:szCs w:val="22"/>
-        </w:rPr>
-        <w:t>"</w:t>
-      </w:r>
-      <w:r>
-        <w:rPr>
-          <w:rFonts w:ascii="Adobe Gothic Std B" w:eastAsia="Adobe Gothic Std B" w:hAnsi="Adobe Gothic Std B" w:cs="Arial"/>
-          <w:color w:val="000000"/>
-          <w:sz w:val="22"/>
-          <w:szCs w:val="22"/>
-        </w:rPr>
-        <w:t xml:space="preserve"> word. F</w:t>
+        <w:t>, you can simply place the specific command after the "help" word. F</w:t>
       </w:r>
       <w:r>
         <w:rPr>
@@ -3663,7 +3429,7 @@
           <w:rFonts w:ascii="Adobe Gothic Std B" w:eastAsia="Adobe Gothic Std B" w:hAnsi="Adobe Gothic Std B"/>
         </w:rPr>
       </w:pPr>
-      <w:bookmarkStart w:id="6" w:name="_Toc463986589"/>
+      <w:bookmarkStart w:id="6" w:name="_Toc464026148"/>
       <w:r>
         <w:rPr>
           <w:rFonts w:ascii="Adobe Gothic Std B" w:eastAsia="Adobe Gothic Std B" w:hAnsi="Adobe Gothic Std B" w:cs="Arial"/>
@@ -3784,7 +3550,7 @@
           <w:szCs w:val="22"/>
         </w:rPr>
         <w:drawing>
-          <wp:inline distT="0" distB="0" distL="0" distR="0" wp14:anchorId="52C8924D" wp14:editId="73A16604">
+          <wp:inline distT="0" distB="0" distL="0" distR="0" wp14:anchorId="2781DD27" wp14:editId="3C0DE2CE">
             <wp:extent cx="4213860" cy="3246120"/>
             <wp:effectExtent l="0" t="0" r="0" b="0"/>
             <wp:docPr id="24" name="Picture 24" descr="https://lh4.googleusercontent.com/zSe8klrn9PnGjG0cNSAIFXSPjYspWBoNnbagPBbn21g7RLBGlIeRKYn20sBhgif3a7cU95fDYnvjsQxXLOgoDcnu7YCtUVedd6Jf9zSsBPeBa2Sl0x26xYns09vMSqq0qiVAuA2G"/>
@@ -4227,7 +3993,7 @@
           <w:rFonts w:ascii="Adobe Gothic Std B" w:eastAsia="Adobe Gothic Std B" w:hAnsi="Adobe Gothic Std B"/>
         </w:rPr>
       </w:pPr>
-      <w:bookmarkStart w:id="7" w:name="_Toc463986590"/>
+      <w:bookmarkStart w:id="7" w:name="_Toc464026149"/>
       <w:r>
         <w:rPr>
           <w:rFonts w:ascii="Adobe Gothic Std B" w:eastAsia="Adobe Gothic Std B" w:hAnsi="Adobe Gothic Std B" w:cs="Arial"/>
@@ -4331,7 +4097,7 @@
           <w:szCs w:val="22"/>
         </w:rPr>
         <w:drawing>
-          <wp:inline distT="0" distB="0" distL="0" distR="0" wp14:anchorId="11D3A3B0" wp14:editId="7F3B50B4">
+          <wp:inline distT="0" distB="0" distL="0" distR="0" wp14:anchorId="7BC2D72B" wp14:editId="7CC580C2">
             <wp:extent cx="3992880" cy="3093720"/>
             <wp:effectExtent l="0" t="0" r="7620" b="0"/>
             <wp:docPr id="23" name="Picture 23" descr="https://lh5.googleusercontent.com/S6LRpnWyoOGttb4kCGfEmDVuCUtO-7zrhDgcsnIB_6kjuwWmPqIgk4KjG_-xJX3qCWDRfND0D79EJWG-WkC2zB-s0KpXxUqJ0cWe_9rXq5ONxyhOuKFInGRnxpeMZayqymxlCW5m"/>
@@ -4526,7 +4292,7 @@
           <w:rFonts w:ascii="Adobe Gothic Std B" w:eastAsia="Adobe Gothic Std B" w:hAnsi="Adobe Gothic Std B"/>
         </w:rPr>
       </w:pPr>
-      <w:bookmarkStart w:id="8" w:name="_Toc463986591"/>
+      <w:bookmarkStart w:id="8" w:name="_Toc464026150"/>
       <w:r>
         <w:rPr>
           <w:rFonts w:ascii="Adobe Gothic Std B" w:eastAsia="Adobe Gothic Std B" w:hAnsi="Adobe Gothic Std B" w:cs="Arial"/>
@@ -4620,7 +4386,7 @@
           <w:szCs w:val="22"/>
         </w:rPr>
         <w:drawing>
-          <wp:inline distT="0" distB="0" distL="0" distR="0" wp14:anchorId="21940B52" wp14:editId="4782FB11">
+          <wp:inline distT="0" distB="0" distL="0" distR="0" wp14:anchorId="3FE9814C" wp14:editId="7C120CF5">
             <wp:extent cx="4183380" cy="3238500"/>
             <wp:effectExtent l="0" t="0" r="7620" b="0"/>
             <wp:docPr id="22" name="Picture 22" descr="https://lh4.googleusercontent.com/qR9aPxOaKTjHPOgN2w91Sa_CBadlZrlH59A60quI_7pQrYvEfVFefX83HhIi0uAmdyU86ZVVCzFCkdYOQ0ZUMiRdHrqPQqz6FcTCx8i4Ea_-eY-DFX2aXC0yL2od-Zw6qIu3r5Al"/>
@@ -4779,7 +4545,7 @@
           <w:rFonts w:ascii="Adobe Gothic Std B" w:eastAsia="Adobe Gothic Std B" w:hAnsi="Adobe Gothic Std B"/>
         </w:rPr>
       </w:pPr>
-      <w:bookmarkStart w:id="9" w:name="_Toc463986592"/>
+      <w:bookmarkStart w:id="9" w:name="_Toc464026151"/>
       <w:r>
         <w:rPr>
           <w:rFonts w:ascii="Adobe Gothic Std B" w:eastAsia="Adobe Gothic Std B" w:hAnsi="Adobe Gothic Std B" w:cs="Arial"/>
@@ -4862,7 +4628,7 @@
           <w:szCs w:val="22"/>
         </w:rPr>
         <w:drawing>
-          <wp:inline distT="0" distB="0" distL="0" distR="0" wp14:anchorId="06E69073" wp14:editId="56403403">
+          <wp:inline distT="0" distB="0" distL="0" distR="0" wp14:anchorId="5B8816BA" wp14:editId="0EDCC400">
             <wp:extent cx="4175760" cy="3238500"/>
             <wp:effectExtent l="0" t="0" r="0" b="0"/>
             <wp:docPr id="21" name="Picture 21" descr="https://lh4.googleusercontent.com/FSUdRiNGF6CKRKTkKSJsydMc58Ea5zcMp04JWG0AiHrr7XX1nRQLaYv-F3zlgt6EomodQxYVKMr7631VXF4WimOb3DDe8MeWx6_GpAOdF7_D1V4O__5ASRjN7lsQKmAmbzrVPCxZ"/>
@@ -5021,7 +4787,7 @@
           <w:rFonts w:ascii="Adobe Gothic Std B" w:eastAsia="Adobe Gothic Std B" w:hAnsi="Adobe Gothic Std B"/>
         </w:rPr>
       </w:pPr>
-      <w:bookmarkStart w:id="10" w:name="_Toc463986593"/>
+      <w:bookmarkStart w:id="10" w:name="_Toc464026152"/>
       <w:r>
         <w:rPr>
           <w:rFonts w:ascii="Adobe Gothic Std B" w:eastAsia="Adobe Gothic Std B" w:hAnsi="Adobe Gothic Std B" w:cs="Arial"/>
@@ -5104,7 +4870,7 @@
           <w:szCs w:val="22"/>
         </w:rPr>
         <w:drawing>
-          <wp:inline distT="0" distB="0" distL="0" distR="0" wp14:anchorId="781845AE" wp14:editId="5636284F">
+          <wp:inline distT="0" distB="0" distL="0" distR="0" wp14:anchorId="4657F317" wp14:editId="371590F3">
             <wp:extent cx="4183380" cy="3261360"/>
             <wp:effectExtent l="0" t="0" r="7620" b="0"/>
             <wp:docPr id="20" name="Picture 20" descr="https://lh3.googleusercontent.com/2R6GYltaXHVeXsMGyfxp0EhImyCtf2Gb6zF0QkWh9EQ3LoOHfARJBC4e9MIkQ6guPjn45Jk9WdHDTSROfdoc_qaLTuLUCqll8OVlCaJlpdwcdGNrioR7OJlUzTmgAie1AcwBm01o"/>
@@ -5283,7 +5049,7 @@
           <w:rFonts w:ascii="Adobe Gothic Std B" w:eastAsia="Adobe Gothic Std B" w:hAnsi="Adobe Gothic Std B"/>
         </w:rPr>
       </w:pPr>
-      <w:bookmarkStart w:id="11" w:name="_Toc463986594"/>
+      <w:bookmarkStart w:id="11" w:name="_Toc464026153"/>
       <w:r>
         <w:rPr>
           <w:rFonts w:ascii="Adobe Gothic Std B" w:eastAsia="Adobe Gothic Std B" w:hAnsi="Adobe Gothic Std B" w:cs="Arial"/>
@@ -5373,7 +5139,7 @@
           <w:szCs w:val="22"/>
         </w:rPr>
         <w:drawing>
-          <wp:inline distT="0" distB="0" distL="0" distR="0" wp14:anchorId="76B54187" wp14:editId="229FC84A">
+          <wp:inline distT="0" distB="0" distL="0" distR="0" wp14:anchorId="51667AB7" wp14:editId="637EA069">
             <wp:extent cx="4122420" cy="3185160"/>
             <wp:effectExtent l="0" t="0" r="0" b="0"/>
             <wp:docPr id="19" name="Picture 19" descr="https://lh6.googleusercontent.com/mE-deuN_OP8q3rh5wqNRWrLO03cPUTmlL2yyGk74m3xDd0J8tLwP33C2uB-vv3HQgMQsAThNDbhYRljVHVWRrvmgtF8W85PoTuAAY72Md1ZNSK6PU981Fl9bbzqgZ3SM6AqoSYz9"/>
@@ -5682,7 +5448,7 @@
           <w:rFonts w:ascii="Adobe Gothic Std B" w:eastAsia="Adobe Gothic Std B" w:hAnsi="Adobe Gothic Std B"/>
         </w:rPr>
       </w:pPr>
-      <w:bookmarkStart w:id="12" w:name="_Toc463986595"/>
+      <w:bookmarkStart w:id="12" w:name="_Toc464026154"/>
       <w:r>
         <w:rPr>
           <w:rFonts w:ascii="Adobe Gothic Std B" w:eastAsia="Adobe Gothic Std B" w:hAnsi="Adobe Gothic Std B" w:cs="Arial"/>
@@ -5772,7 +5538,7 @@
           <w:szCs w:val="22"/>
         </w:rPr>
         <w:drawing>
-          <wp:inline distT="0" distB="0" distL="0" distR="0" wp14:anchorId="66D37641" wp14:editId="596C7E5E">
+          <wp:inline distT="0" distB="0" distL="0" distR="0" wp14:anchorId="0BDCC57F" wp14:editId="2F915B73">
             <wp:extent cx="4122420" cy="3200400"/>
             <wp:effectExtent l="0" t="0" r="0" b="0"/>
             <wp:docPr id="18" name="Picture 18" descr="https://lh6.googleusercontent.com/IBZGcAIaQ3FdbB18bTWbX0ViFP_mCNpEkViuRDEP1vpZvSxoze--GDA3BXdnxw4YjE4uNVkHNHorKuXaD7bXvyaBnJVuNOturH1QEWj6IMB4T4WXx0GIbeoNpq1NWlIhS8THvtE_"/>
@@ -6003,7 +5769,7 @@
           <w:rFonts w:ascii="Adobe Gothic Std B" w:eastAsia="Adobe Gothic Std B" w:hAnsi="Adobe Gothic Std B"/>
         </w:rPr>
       </w:pPr>
-      <w:bookmarkStart w:id="13" w:name="_Toc463986596"/>
+      <w:bookmarkStart w:id="13" w:name="_Toc464026155"/>
       <w:r>
         <w:rPr>
           <w:rFonts w:ascii="Adobe Gothic Std B" w:eastAsia="Adobe Gothic Std B" w:hAnsi="Adobe Gothic Std B" w:cs="Arial"/>
@@ -6117,18 +5883,7 @@
           <w:sz w:val="22"/>
           <w:szCs w:val="22"/>
         </w:rPr>
-        <w:t xml:space="preserve">&gt; </w:t>
-      </w:r>
-      <w:r>
-        <w:rPr>
-          <w:rFonts w:ascii="Adobe Gothic Std B" w:eastAsia="Adobe Gothic Std B" w:hAnsi="Adobe Gothic Std B" w:cs="Arial"/>
-          <w:b/>
-          <w:bCs/>
-          <w:color w:val="000000"/>
-          <w:sz w:val="22"/>
-          <w:szCs w:val="22"/>
-        </w:rPr>
-        <w:t>delete</w:t>
+        <w:t>&gt; delete</w:t>
       </w:r>
       <w:r>
         <w:rPr>
@@ -6162,7 +5917,7 @@
           <w:szCs w:val="22"/>
         </w:rPr>
         <w:drawing>
-          <wp:inline distT="0" distB="0" distL="0" distR="0" wp14:anchorId="3238C56D" wp14:editId="46FAA1F1">
+          <wp:inline distT="0" distB="0" distL="0" distR="0" wp14:anchorId="766E1B19" wp14:editId="7912837E">
             <wp:extent cx="4183380" cy="3238500"/>
             <wp:effectExtent l="0" t="0" r="7620" b="0"/>
             <wp:docPr id="17" name="Picture 17" descr="https://lh3.googleusercontent.com/xAmGLQo6IgxV8q-QxETypEalAAJ-qN6iFdohe6i6CgPmDPc5r5dVkty7TYbZmPEX6AZDr8RuPyo_EUTKPufi2MuUi6flRbluLQbOcipj2H4_YGbnkDfuEvD_zQugBKNKSjJMvEup"/>
@@ -6378,7 +6133,7 @@
           <w:rFonts w:ascii="Adobe Gothic Std B" w:eastAsia="Adobe Gothic Std B" w:hAnsi="Adobe Gothic Std B"/>
         </w:rPr>
       </w:pPr>
-      <w:bookmarkStart w:id="14" w:name="_Toc463986597"/>
+      <w:bookmarkStart w:id="14" w:name="_Toc464026156"/>
       <w:r>
         <w:rPr>
           <w:rFonts w:ascii="Adobe Gothic Std B" w:eastAsia="Adobe Gothic Std B" w:hAnsi="Adobe Gothic Std B" w:cs="Arial"/>
@@ -6462,7 +6217,7 @@
           <w:szCs w:val="22"/>
         </w:rPr>
         <w:drawing>
-          <wp:inline distT="0" distB="0" distL="0" distR="0" wp14:anchorId="18236EFF" wp14:editId="2265FB50">
+          <wp:inline distT="0" distB="0" distL="0" distR="0" wp14:anchorId="564B6AE3" wp14:editId="265078E2">
             <wp:extent cx="4251960" cy="3307080"/>
             <wp:effectExtent l="0" t="0" r="0" b="7620"/>
             <wp:docPr id="16" name="Picture 16" descr="https://lh4.googleusercontent.com/nDxHPkxMQwlXKDCVPF2eTy7GBMQqIv_cskZwesxmiEj_GpzzV6tT4X94Jv7vxYLMKZV4YzmbWiuHLa9I5H83t3a9j0OqRrZOW-3qmcjZ5zyxAKHCUCRnN9BPtAp9FF3hsXceTdVf"/>
@@ -6622,7 +6377,7 @@
           <w:rFonts w:ascii="Adobe Gothic Std B" w:eastAsia="Adobe Gothic Std B" w:hAnsi="Adobe Gothic Std B"/>
         </w:rPr>
       </w:pPr>
-      <w:bookmarkStart w:id="15" w:name="_Toc463986598"/>
+      <w:bookmarkStart w:id="15" w:name="_Toc464026157"/>
       <w:r>
         <w:rPr>
           <w:rFonts w:ascii="Adobe Gothic Std B" w:eastAsia="Adobe Gothic Std B" w:hAnsi="Adobe Gothic Std B" w:cs="Arial"/>
@@ -6790,7 +6545,7 @@
           <w:szCs w:val="22"/>
         </w:rPr>
         <w:drawing>
-          <wp:inline distT="0" distB="0" distL="0" distR="0" wp14:anchorId="3D66FB43" wp14:editId="32C212F5">
+          <wp:inline distT="0" distB="0" distL="0" distR="0" wp14:anchorId="783A3796" wp14:editId="6C736C40">
             <wp:extent cx="4274820" cy="3314700"/>
             <wp:effectExtent l="0" t="0" r="0" b="0"/>
             <wp:docPr id="15" name="Picture 15" descr="https://lh3.googleusercontent.com/alFIGmWYmPH2q2wtDEkvQIqC45WayrnOTY8wVSSG_J3EFpg29qjoff845D06kW8rWR0N2myBLvGjOG50jWUQKSC6lxMWZaJ7vjWeSS-XHbBMQ75hjTCjlpmfyj1QGSzbuKPzGybE"/>
@@ -6950,7 +6705,7 @@
           <w:rFonts w:ascii="Adobe Gothic Std B" w:eastAsia="Adobe Gothic Std B" w:hAnsi="Adobe Gothic Std B"/>
         </w:rPr>
       </w:pPr>
-      <w:bookmarkStart w:id="16" w:name="_Toc463986599"/>
+      <w:bookmarkStart w:id="16" w:name="_Toc464026158"/>
       <w:r>
         <w:rPr>
           <w:rFonts w:ascii="Adobe Gothic Std B" w:eastAsia="Adobe Gothic Std B" w:hAnsi="Adobe Gothic Std B" w:cs="Arial"/>
@@ -7066,7 +6821,7 @@
           <w:szCs w:val="22"/>
         </w:rPr>
         <w:drawing>
-          <wp:inline distT="0" distB="0" distL="0" distR="0" wp14:anchorId="5A5DFDC5" wp14:editId="62DD5451">
+          <wp:inline distT="0" distB="0" distL="0" distR="0" wp14:anchorId="230CCFB5" wp14:editId="3D89215B">
             <wp:extent cx="4290060" cy="3329940"/>
             <wp:effectExtent l="0" t="0" r="0" b="3810"/>
             <wp:docPr id="14" name="Picture 14" descr="https://lh6.googleusercontent.com/8EXpSA6Uz4k1xUE2jfIsxDJcR5WtKwdqSTkfUZbZm4qPJbJBxS9TA7OT91W13lunwnZBKdOLuLgP373izy8ONRNWGhhdsIzLjZyHwtDvTrbS-ytcy4-ZkPQdBRZeozJD0O2-a7ho"/>
@@ -7303,7 +7058,7 @@
           <w:rFonts w:ascii="Adobe Gothic Std B" w:eastAsia="Adobe Gothic Std B" w:hAnsi="Adobe Gothic Std B"/>
         </w:rPr>
       </w:pPr>
-      <w:bookmarkStart w:id="17" w:name="_Toc463986600"/>
+      <w:bookmarkStart w:id="17" w:name="_Toc464026159"/>
       <w:r>
         <w:rPr>
           <w:rFonts w:ascii="Adobe Gothic Std B" w:eastAsia="Adobe Gothic Std B" w:hAnsi="Adobe Gothic Std B" w:cs="Arial"/>
@@ -7385,7 +7140,7 @@
           <w:rFonts w:ascii="Adobe Gothic Std B" w:eastAsia="Adobe Gothic Std B" w:hAnsi="Adobe Gothic Std B"/>
         </w:rPr>
       </w:pPr>
-      <w:bookmarkStart w:id="18" w:name="_Toc463986601"/>
+      <w:bookmarkStart w:id="18" w:name="_Toc464026160"/>
       <w:r>
         <w:rPr>
           <w:rFonts w:ascii="Adobe Gothic Std B" w:eastAsia="Adobe Gothic Std B" w:hAnsi="Adobe Gothic Std B" w:cs="Arial"/>
@@ -7473,16 +7228,13 @@
       <w:pPr>
         <w:pStyle w:val="Heading1"/>
       </w:pPr>
-      <w:bookmarkStart w:id="19" w:name="_Toc463986602"/>
+      <w:bookmarkStart w:id="19" w:name="_Toc464026161"/>
       <w:r>
         <w:lastRenderedPageBreak/>
         <w:t>4</w:t>
       </w:r>
       <w:r>
-        <w:t xml:space="preserve">: </w:t>
-      </w:r>
-      <w:r>
-        <w:t>Frequently Asked Questions</w:t>
+        <w:t>: Frequently Asked Questions</w:t>
       </w:r>
       <w:bookmarkEnd w:id="19"/>
     </w:p>
@@ -7619,6 +7371,9 @@
         <w:t>:</w:t>
       </w:r>
       <w:r>
+        <w:rPr>
+          <w:rFonts w:ascii="Adobe Gothic Std B" w:eastAsia="Adobe Gothic Std B" w:hAnsi="Adobe Gothic Std B"/>
+        </w:rPr>
         <w:t xml:space="preserve"> </w:t>
       </w:r>
       <w:r>
@@ -7657,6 +7412,9 @@
         <w:t>:</w:t>
       </w:r>
       <w:r>
+        <w:rPr>
+          <w:rFonts w:ascii="Adobe Gothic Std B" w:eastAsia="Adobe Gothic Std B" w:hAnsi="Adobe Gothic Std B"/>
+        </w:rPr>
         <w:t xml:space="preserve"> </w:t>
       </w:r>
       <w:r>
@@ -7666,25 +7424,7 @@
           <w:sz w:val="22"/>
           <w:szCs w:val="22"/>
         </w:rPr>
-        <w:t>Your data are saved in the hard disk automatically after any command that chan</w:t>
-      </w:r>
-      <w:r>
-        <w:rPr>
-          <w:rFonts w:ascii="Adobe Gothic Std B" w:eastAsia="Adobe Gothic Std B" w:hAnsi="Adobe Gothic Std B" w:cs="Segoe UI"/>
-          <w:color w:val="333333"/>
-          <w:sz w:val="22"/>
-          <w:szCs w:val="22"/>
-        </w:rPr>
-        <w:t xml:space="preserve">ges the data as aforementioned </w:t>
-      </w:r>
-      <w:r>
-        <w:rPr>
-          <w:rFonts w:ascii="Adobe Gothic Std B" w:eastAsia="Adobe Gothic Std B" w:hAnsi="Adobe Gothic Std B" w:cs="Segoe UI"/>
-          <w:color w:val="333333"/>
-          <w:sz w:val="22"/>
-          <w:szCs w:val="22"/>
-        </w:rPr>
-        <w:t>in the guide. There is no need for you to save it manually.</w:t>
+        <w:t>Your data are saved in the hard disk automatically after any command that changes the data as aforementioned in the guide. There is no need for you to save it manually.</w:t>
       </w:r>
     </w:p>
     <w:p>
@@ -7742,14 +7482,7 @@
           <w:rFonts w:ascii="Adobe Gothic Std B" w:eastAsia="Adobe Gothic Std B" w:hAnsi="Adobe Gothic Std B" w:cs="Arial"/>
           <w:color w:val="000000"/>
         </w:rPr>
-        <w:t>"</w:t>
-      </w:r>
-      <w:r>
-        <w:rPr>
-          <w:rFonts w:ascii="Adobe Gothic Std B" w:eastAsia="Adobe Gothic Std B" w:hAnsi="Adobe Gothic Std B" w:cs="Arial"/>
-          <w:color w:val="000000"/>
-        </w:rPr>
-        <w:t xml:space="preserve"> g</w:t>
+        <w:t>" g</w:t>
       </w:r>
       <w:r>
         <w:rPr>
@@ -7809,54 +7542,27 @@
     </w:p>
     <w:p>
       <w:pPr>
-        <w:pStyle w:val="NormalWeb"/>
-        <w:spacing w:before="0" w:beforeAutospacing="0" w:after="240" w:afterAutospacing="0"/>
         <w:rPr>
           <w:rFonts w:ascii="Adobe Gothic Std B" w:eastAsia="Adobe Gothic Std B" w:hAnsi="Adobe Gothic Std B" w:cs="Segoe UI"/>
           <w:color w:val="333333"/>
-          <w:sz w:val="22"/>
-          <w:szCs w:val="22"/>
-        </w:rPr>
-      </w:pPr>
+          <w:lang w:eastAsia="en-SG"/>
+        </w:rPr>
+      </w:pPr>
+      <w:r>
+        <w:rPr>
+          <w:rFonts w:ascii="Adobe Gothic Std B" w:eastAsia="Adobe Gothic Std B" w:hAnsi="Adobe Gothic Std B" w:cs="Segoe UI"/>
+          <w:b/>
+          <w:color w:val="333333"/>
+          <w:lang w:eastAsia="en-SG"/>
+        </w:rPr>
+        <w:br w:type="page"/>
+      </w:r>
     </w:p>
     <w:p>
       <w:pPr>
-        <w:rPr>
-          <w:rFonts w:ascii="Adobe Gothic Std B" w:eastAsia="Adobe Gothic Std B" w:hAnsi="Adobe Gothic Std B"/>
-          <w:b/>
-          <w:sz w:val="40"/>
-          <w:szCs w:val="40"/>
-          <w:lang w:val="en-GB"/>
-        </w:rPr>
-      </w:pPr>
-    </w:p>
-    <w:p>
-      <w:pPr>
-        <w:rPr>
-          <w:rFonts w:ascii="Adobe Gothic Std B" w:eastAsia="Adobe Gothic Std B" w:hAnsi="Adobe Gothic Std B"/>
-          <w:b/>
-          <w:sz w:val="40"/>
-          <w:szCs w:val="40"/>
-          <w:lang w:val="en-GB"/>
-        </w:rPr>
-      </w:pPr>
-    </w:p>
-    <w:p>
-      <w:pPr>
-        <w:rPr>
-          <w:rFonts w:ascii="Adobe Gothic Std B" w:eastAsia="Adobe Gothic Std B" w:hAnsi="Adobe Gothic Std B"/>
-          <w:b/>
-          <w:sz w:val="40"/>
-          <w:szCs w:val="40"/>
-          <w:lang w:val="en-GB"/>
-        </w:rPr>
-      </w:pPr>
-    </w:p>
-    <w:p>
-      <w:pPr>
         <w:pStyle w:val="Heading1"/>
       </w:pPr>
-      <w:bookmarkStart w:id="20" w:name="_Toc463986603"/>
+      <w:bookmarkStart w:id="20" w:name="_Toc464026162"/>
       <w:r>
         <w:lastRenderedPageBreak/>
         <w:t>5</w:t>
@@ -9073,7 +8779,7 @@
             <w:rFonts w:ascii="Adobe Gothic Std B" w:eastAsia="Adobe Gothic Std B" w:hAnsi="Adobe Gothic Std B"/>
             <w:noProof/>
           </w:rPr>
-          <w:t>21</w:t>
+          <w:t>22</w:t>
         </w:r>
         <w:r>
           <w:rPr>
@@ -13190,7 +12896,7 @@
 </file>
 
 <file path=customXml/itemProps1.xml><?xml version="1.0" encoding="utf-8"?>
-<ds:datastoreItem xmlns:ds="http://schemas.openxmlformats.org/officeDocument/2006/customXml" ds:itemID="{F5398ABC-E585-437B-AB70-35F331B7E606}">
+<ds:datastoreItem xmlns:ds="http://schemas.openxmlformats.org/officeDocument/2006/customXml" ds:itemID="{4FABEF7E-B594-40D4-9E6D-11C2C26889B2}">
   <ds:schemaRefs>
     <ds:schemaRef ds:uri="http://schemas.openxmlformats.org/officeDocument/2006/bibliography"/>
   </ds:schemaRefs>

</xml_diff>

<commit_message>
Add cover page to user guide
</commit_message>
<xml_diff>
--- a/docs/doc_pdf_version/userguide.docx
+++ b/docs/doc_pdf_version/userguide.docx
@@ -2,6 +2,685 @@
 <file path=word/document.xml><?xml version="1.0" encoding="utf-8"?>
 <w:document xmlns:wpc="http://schemas.microsoft.com/office/word/2010/wordprocessingCanvas" xmlns:cx="http://schemas.microsoft.com/office/drawing/2014/chartex" xmlns:cx1="http://schemas.microsoft.com/office/drawing/2015/9/8/chartex" xmlns:cx2="http://schemas.microsoft.com/office/drawing/2015/10/21/chartex" xmlns:mc="http://schemas.openxmlformats.org/markup-compatibility/2006" xmlns:o="urn:schemas-microsoft-com:office:office" xmlns:r="http://schemas.openxmlformats.org/officeDocument/2006/relationships" xmlns:m="http://schemas.openxmlformats.org/officeDocument/2006/math" xmlns:v="urn:schemas-microsoft-com:vml" xmlns:wp14="http://schemas.microsoft.com/office/word/2010/wordprocessingDrawing" xmlns:wp="http://schemas.openxmlformats.org/drawingml/2006/wordprocessingDrawing" xmlns:w10="urn:schemas-microsoft-com:office:word" xmlns:w="http://schemas.openxmlformats.org/wordprocessingml/2006/main" xmlns:w14="http://schemas.microsoft.com/office/word/2010/wordml" xmlns:w15="http://schemas.microsoft.com/office/word/2012/wordml" xmlns:w16se="http://schemas.microsoft.com/office/word/2015/wordml/symex" xmlns:wpg="http://schemas.microsoft.com/office/word/2010/wordprocessingGroup" xmlns:wpi="http://schemas.microsoft.com/office/word/2010/wordprocessingInk" xmlns:wne="http://schemas.microsoft.com/office/word/2006/wordml" xmlns:wps="http://schemas.microsoft.com/office/word/2010/wordprocessingShape" mc:Ignorable="w14 w15 w16se wp14">
   <w:body>
+    <w:sdt>
+      <w:sdtPr>
+        <w:rPr>
+          <w:rFonts w:eastAsiaTheme="minorEastAsia"/>
+          <w:b/>
+        </w:rPr>
+        <w:id w:val="918673496"/>
+        <w:docPartObj>
+          <w:docPartGallery w:val="Cover Pages"/>
+          <w:docPartUnique/>
+        </w:docPartObj>
+      </w:sdtPr>
+      <w:sdtContent>
+        <w:p>
+          <w:pPr>
+            <w:rPr>
+              <w:rFonts w:eastAsiaTheme="minorEastAsia"/>
+              <w:lang w:val="en-US"/>
+            </w:rPr>
+          </w:pPr>
+          <w:r>
+            <w:rPr>
+              <w:rFonts w:eastAsiaTheme="minorEastAsia"/>
+              <w:noProof/>
+              <w:lang w:eastAsia="en-SG"/>
+            </w:rPr>
+            <mc:AlternateContent>
+              <mc:Choice Requires="wps">
+                <w:drawing>
+                  <wp:anchor distT="0" distB="0" distL="114300" distR="114300" simplePos="0" relativeHeight="251661312" behindDoc="0" locked="0" layoutInCell="1" allowOverlap="1">
+                    <wp:simplePos x="0" y="0"/>
+                    <wp:positionH relativeFrom="page">
+                      <wp:align>center</wp:align>
+                    </wp:positionH>
+                    <wp:positionV relativeFrom="page">
+                      <wp:align>center</wp:align>
+                    </wp:positionV>
+                    <wp:extent cx="1712890" cy="3840480"/>
+                    <wp:effectExtent l="0" t="0" r="1270" b="0"/>
+                    <wp:wrapNone/>
+                    <wp:docPr id="138" name="Text Box 138"/>
+                    <wp:cNvGraphicFramePr/>
+                    <a:graphic xmlns:a="http://schemas.openxmlformats.org/drawingml/2006/main">
+                      <a:graphicData uri="http://schemas.microsoft.com/office/word/2010/wordprocessingShape">
+                        <wps:wsp>
+                          <wps:cNvSpPr txBox="1"/>
+                          <wps:spPr>
+                            <a:xfrm>
+                              <a:off x="0" y="0"/>
+                              <a:ext cx="1712890" cy="3840480"/>
+                            </a:xfrm>
+                            <a:prstGeom prst="rect">
+                              <a:avLst/>
+                            </a:prstGeom>
+                            <a:solidFill>
+                              <a:schemeClr val="lt1"/>
+                            </a:solidFill>
+                            <a:ln w="6350">
+                              <a:noFill/>
+                            </a:ln>
+                            <a:effectLst/>
+                          </wps:spPr>
+                          <wps:style>
+                            <a:lnRef idx="0">
+                              <a:schemeClr val="accent1"/>
+                            </a:lnRef>
+                            <a:fillRef idx="0">
+                              <a:schemeClr val="accent1"/>
+                            </a:fillRef>
+                            <a:effectRef idx="0">
+                              <a:schemeClr val="accent1"/>
+                            </a:effectRef>
+                            <a:fontRef idx="minor">
+                              <a:schemeClr val="dk1"/>
+                            </a:fontRef>
+                          </wps:style>
+                          <wps:txbx>
+                            <w:txbxContent>
+                              <w:tbl>
+                                <w:tblPr>
+                                  <w:tblW w:w="5000" w:type="pct"/>
+                                  <w:jc w:val="center"/>
+                                  <w:tblBorders>
+                                    <w:insideV w:val="single" w:sz="12" w:space="0" w:color="ED7D31" w:themeColor="accent2"/>
+                                  </w:tblBorders>
+                                  <w:tblCellMar>
+                                    <w:top w:w="1296" w:type="dxa"/>
+                                    <w:left w:w="360" w:type="dxa"/>
+                                    <w:bottom w:w="1296" w:type="dxa"/>
+                                    <w:right w:w="360" w:type="dxa"/>
+                                  </w:tblCellMar>
+                                  <w:tblLook w:val="04A0" w:firstRow="1" w:lastRow="0" w:firstColumn="1" w:lastColumn="0" w:noHBand="0" w:noVBand="1"/>
+                                </w:tblPr>
+                                <w:tblGrid>
+                                  <w:gridCol w:w="6750"/>
+                                  <w:gridCol w:w="4442"/>
+                                </w:tblGrid>
+                                <w:tr>
+                                  <w:trPr>
+                                    <w:jc w:val="center"/>
+                                  </w:trPr>
+                                  <w:tc>
+                                    <w:tcPr>
+                                      <w:tcW w:w="2568" w:type="pct"/>
+                                      <w:vAlign w:val="center"/>
+                                    </w:tcPr>
+                                    <w:p>
+                                      <w:pPr>
+                                        <w:jc w:val="right"/>
+                                      </w:pPr>
+                                      <w:r>
+                                        <w:rPr>
+                                          <w:noProof/>
+                                          <w:lang w:eastAsia="en-SG"/>
+                                        </w:rPr>
+                                        <w:drawing>
+                                          <wp:inline distT="0" distB="0" distL="0" distR="0" wp14:anchorId="7B6ECD8A" wp14:editId="64D02C21">
+                                            <wp:extent cx="3826933" cy="2959972"/>
+                                            <wp:effectExtent l="0" t="0" r="2540" b="0"/>
+                                            <wp:docPr id="139" name="Picture 139"/>
+                                            <wp:cNvGraphicFramePr>
+                                              <a:graphicFrameLocks xmlns:a="http://schemas.openxmlformats.org/drawingml/2006/main" noChangeAspect="1"/>
+                                            </wp:cNvGraphicFramePr>
+                                            <a:graphic xmlns:a="http://schemas.openxmlformats.org/drawingml/2006/main">
+                                              <a:graphicData uri="http://schemas.openxmlformats.org/drawingml/2006/picture">
+                                                <pic:pic xmlns:pic="http://schemas.openxmlformats.org/drawingml/2006/picture">
+                                                  <pic:nvPicPr>
+                                                    <pic:cNvPr id="2" name="tree crop.jpg"/>
+                                                    <pic:cNvPicPr/>
+                                                  </pic:nvPicPr>
+                                                  <pic:blipFill>
+                                                    <a:blip r:embed="rId9">
+                                                      <a:extLst>
+                                                        <a:ext uri="{28A0092B-C50C-407E-A947-70E740481C1C}">
+                                                          <a14:useLocalDpi xmlns:a14="http://schemas.microsoft.com/office/drawing/2010/main" val="0"/>
+                                                        </a:ext>
+                                                      </a:extLst>
+                                                    </a:blip>
+                                                    <a:stretch>
+                                                      <a:fillRect/>
+                                                    </a:stretch>
+                                                  </pic:blipFill>
+                                                  <pic:spPr>
+                                                    <a:xfrm>
+                                                      <a:off x="0" y="0"/>
+                                                      <a:ext cx="3839981" cy="2970064"/>
+                                                    </a:xfrm>
+                                                    <a:prstGeom prst="rect">
+                                                      <a:avLst/>
+                                                    </a:prstGeom>
+                                                  </pic:spPr>
+                                                </pic:pic>
+                                              </a:graphicData>
+                                            </a:graphic>
+                                          </wp:inline>
+                                        </w:drawing>
+                                      </w:r>
+                                    </w:p>
+                                    <w:sdt>
+                                      <w:sdtPr>
+                                        <w:rPr>
+                                          <w:rFonts w:ascii="Adobe Gothic Std B" w:eastAsia="Adobe Gothic Std B" w:hAnsi="Adobe Gothic Std B"/>
+                                          <w:caps/>
+                                          <w:color w:val="191919" w:themeColor="text1" w:themeTint="E6"/>
+                                          <w:sz w:val="72"/>
+                                          <w:szCs w:val="72"/>
+                                        </w:rPr>
+                                        <w:alias w:val="Title"/>
+                                        <w:tag w:val=""/>
+                                        <w:id w:val="-438379639"/>
+                                        <w:dataBinding w:prefixMappings="xmlns:ns0='http://purl.org/dc/elements/1.1/' xmlns:ns1='http://schemas.openxmlformats.org/package/2006/metadata/core-properties' " w:xpath="/ns1:coreProperties[1]/ns0:title[1]" w:storeItemID="{6C3C8BC8-F283-45AE-878A-BAB7291924A1}"/>
+                                        <w:text/>
+                                      </w:sdtPr>
+                                      <w:sdtContent>
+                                        <w:p>
+                                          <w:pPr>
+                                            <w:pStyle w:val="NoSpacing"/>
+                                            <w:jc w:val="right"/>
+                                            <w:rPr>
+                                              <w:caps/>
+                                              <w:color w:val="191919" w:themeColor="text1" w:themeTint="E6"/>
+                                              <w:sz w:val="72"/>
+                                              <w:szCs w:val="72"/>
+                                            </w:rPr>
+                                          </w:pPr>
+                                          <w:r>
+                                            <w:rPr>
+                                              <w:rFonts w:ascii="Adobe Gothic Std B" w:eastAsia="Adobe Gothic Std B" w:hAnsi="Adobe Gothic Std B"/>
+                                              <w:caps/>
+                                              <w:color w:val="191919" w:themeColor="text1" w:themeTint="E6"/>
+                                              <w:sz w:val="72"/>
+                                              <w:szCs w:val="72"/>
+                                            </w:rPr>
+                                            <w:t>USER guide</w:t>
+                                          </w:r>
+                                        </w:p>
+                                      </w:sdtContent>
+                                    </w:sdt>
+                                    <w:sdt>
+                                      <w:sdtPr>
+                                        <w:rPr>
+                                          <w:rFonts w:ascii="Adobe Gothic Std B" w:eastAsia="Adobe Gothic Std B" w:hAnsi="Adobe Gothic Std B"/>
+                                          <w:color w:val="000000" w:themeColor="text1"/>
+                                          <w:sz w:val="24"/>
+                                          <w:szCs w:val="24"/>
+                                        </w:rPr>
+                                        <w:alias w:val="Subtitle"/>
+                                        <w:tag w:val=""/>
+                                        <w:id w:val="1354072561"/>
+                                        <w:dataBinding w:prefixMappings="xmlns:ns0='http://purl.org/dc/elements/1.1/' xmlns:ns1='http://schemas.openxmlformats.org/package/2006/metadata/core-properties' " w:xpath="/ns1:coreProperties[1]/ns0:subject[1]" w:storeItemID="{6C3C8BC8-F283-45AE-878A-BAB7291924A1}"/>
+                                        <w:text/>
+                                      </w:sdtPr>
+                                      <w:sdtContent>
+                                        <w:p>
+                                          <w:pPr>
+                                            <w:spacing w:line="240" w:lineRule="auto"/>
+                                            <w:jc w:val="right"/>
+                                            <w:rPr>
+                                              <w:sz w:val="24"/>
+                                              <w:szCs w:val="24"/>
+                                            </w:rPr>
+                                          </w:pPr>
+                                          <w:r>
+                                            <w:rPr>
+                                              <w:rFonts w:ascii="Adobe Gothic Std B" w:eastAsia="Adobe Gothic Std B" w:hAnsi="Adobe Gothic Std B"/>
+                                              <w:color w:val="000000" w:themeColor="text1"/>
+                                              <w:sz w:val="24"/>
+                                              <w:szCs w:val="24"/>
+                                            </w:rPr>
+                                            <w:t>TEAM PGP</w:t>
+                                          </w:r>
+                                        </w:p>
+                                      </w:sdtContent>
+                                    </w:sdt>
+                                  </w:tc>
+                                  <w:tc>
+                                    <w:tcPr>
+                                      <w:tcW w:w="2432" w:type="pct"/>
+                                      <w:vAlign w:val="center"/>
+                                    </w:tcPr>
+                                    <w:p>
+                                      <w:pPr>
+                                        <w:pStyle w:val="NoSpacing"/>
+                                        <w:rPr>
+                                          <w:rFonts w:ascii="Adobe Gothic Std B" w:eastAsia="Adobe Gothic Std B" w:hAnsi="Adobe Gothic Std B"/>
+                                          <w:caps/>
+                                          <w:color w:val="ED7D31" w:themeColor="accent2"/>
+                                          <w:sz w:val="26"/>
+                                          <w:szCs w:val="26"/>
+                                        </w:rPr>
+                                      </w:pPr>
+                                      <w:r>
+                                        <w:rPr>
+                                          <w:rFonts w:ascii="Adobe Gothic Std B" w:eastAsia="Adobe Gothic Std B" w:hAnsi="Adobe Gothic Std B"/>
+                                          <w:caps/>
+                                          <w:color w:val="ED7D31" w:themeColor="accent2"/>
+                                          <w:sz w:val="26"/>
+                                          <w:szCs w:val="26"/>
+                                        </w:rPr>
+                                        <w:t>Abstract</w:t>
+                                      </w:r>
+                                    </w:p>
+                                    <w:sdt>
+                                      <w:sdtPr>
+                                        <w:rPr>
+                                          <w:rFonts w:ascii="Adobe Gothic Std B" w:eastAsia="Adobe Gothic Std B" w:hAnsi="Adobe Gothic Std B"/>
+                                        </w:rPr>
+                                        <w:alias w:val="Abstract"/>
+                                        <w:tag w:val=""/>
+                                        <w:id w:val="-2036181933"/>
+                                        <w:dataBinding w:prefixMappings="xmlns:ns0='http://schemas.microsoft.com/office/2006/coverPageProps' " w:xpath="/ns0:CoverPageProperties[1]/ns0:Abstract[1]" w:storeItemID="{55AF091B-3C7A-41E3-B477-F2FDAA23CFDA}"/>
+                                        <w:text/>
+                                      </w:sdtPr>
+                                      <w:sdtContent>
+                                        <w:p>
+                                          <w:pPr>
+                                            <w:spacing w:line="180" w:lineRule="auto"/>
+                                            <w:jc w:val="both"/>
+                                            <w:rPr>
+                                              <w:color w:val="000000" w:themeColor="text1"/>
+                                            </w:rPr>
+                                          </w:pPr>
+                                          <w:r>
+                                            <w:rPr>
+                                              <w:rFonts w:ascii="Adobe Gothic Std B" w:eastAsia="Adobe Gothic Std B" w:hAnsi="Adobe Gothic Std B"/>
+                                            </w:rPr>
+                                            <w:t>Do-er List is a user-friendly desktop application that helps you in planning and completing your daily tasks. Be it from a large corporate event to a recurring task such as washing your laundry every now and then, Do-er List is here to solve these issues for you!</w:t>
+                                          </w:r>
+                                        </w:p>
+                                      </w:sdtContent>
+                                    </w:sdt>
+                                    <w:sdt>
+                                      <w:sdtPr>
+                                        <w:rPr>
+                                          <w:color w:val="ED7D31" w:themeColor="accent2"/>
+                                          <w:sz w:val="26"/>
+                                          <w:szCs w:val="26"/>
+                                        </w:rPr>
+                                        <w:alias w:val="Author"/>
+                                        <w:tag w:val=""/>
+                                        <w:id w:val="-279026076"/>
+                                        <w:dataBinding w:prefixMappings="xmlns:ns0='http://purl.org/dc/elements/1.1/' xmlns:ns1='http://schemas.openxmlformats.org/package/2006/metadata/core-properties' " w:xpath="/ns1:coreProperties[1]/ns0:creator[1]" w:storeItemID="{6C3C8BC8-F283-45AE-878A-BAB7291924A1}"/>
+                                        <w:text/>
+                                      </w:sdtPr>
+                                      <w:sdtContent>
+                                        <w:p>
+                                          <w:pPr>
+                                            <w:pStyle w:val="NoSpacing"/>
+                                            <w:rPr>
+                                              <w:color w:val="ED7D31" w:themeColor="accent2"/>
+                                              <w:sz w:val="26"/>
+                                              <w:szCs w:val="26"/>
+                                            </w:rPr>
+                                          </w:pPr>
+                                          <w:r>
+                                            <w:rPr>
+                                              <w:color w:val="ED7D31" w:themeColor="accent2"/>
+                                              <w:sz w:val="26"/>
+                                              <w:szCs w:val="26"/>
+                                              <w:lang w:val="en-SG"/>
+                                            </w:rPr>
+                                            <w:t>CS2101/CS2103T</w:t>
+                                          </w:r>
+                                        </w:p>
+                                      </w:sdtContent>
+                                    </w:sdt>
+                                    <w:p>
+                                      <w:pPr>
+                                        <w:pStyle w:val="NoSpacing"/>
+                                      </w:pPr>
+                                      <w:sdt>
+                                        <w:sdtPr>
+                                          <w:rPr>
+                                            <w:color w:val="44546A" w:themeColor="text2"/>
+                                          </w:rPr>
+                                          <w:alias w:val="Course"/>
+                                          <w:tag w:val="Course"/>
+                                          <w:id w:val="-710501431"/>
+                                          <w:dataBinding w:prefixMappings="xmlns:ns0='http://purl.org/dc/elements/1.1/' xmlns:ns1='http://schemas.openxmlformats.org/package/2006/metadata/core-properties' " w:xpath="/ns1:coreProperties[1]/ns1:category[1]" w:storeItemID="{6C3C8BC8-F283-45AE-878A-BAB7291924A1}"/>
+                                          <w:text/>
+                                        </w:sdtPr>
+                                        <w:sdtContent>
+                                          <w:r>
+                                            <w:rPr>
+                                              <w:color w:val="44546A" w:themeColor="text2"/>
+                                            </w:rPr>
+                                            <w:t>Software Engineering &amp; Effective Communication for Computing Professionals</w:t>
+                                          </w:r>
+                                        </w:sdtContent>
+                                      </w:sdt>
+                                    </w:p>
+                                  </w:tc>
+                                </w:tr>
+                              </w:tbl>
+                              <w:p/>
+                            </w:txbxContent>
+                          </wps:txbx>
+                          <wps:bodyPr rot="0" spcFirstLastPara="0" vertOverflow="overflow" horzOverflow="overflow" vert="horz" wrap="square" lIns="0" tIns="0" rIns="0" bIns="0" numCol="1" spcCol="0" rtlCol="0" fromWordArt="0" anchor="ctr" anchorCtr="0" forceAA="0" compatLnSpc="1">
+                            <a:prstTxWarp prst="textNoShape">
+                              <a:avLst/>
+                            </a:prstTxWarp>
+                            <a:noAutofit/>
+                          </wps:bodyPr>
+                        </wps:wsp>
+                      </a:graphicData>
+                    </a:graphic>
+                    <wp14:sizeRelH relativeFrom="page">
+                      <wp14:pctWidth>94100</wp14:pctWidth>
+                    </wp14:sizeRelH>
+                    <wp14:sizeRelV relativeFrom="page">
+                      <wp14:pctHeight>77300</wp14:pctHeight>
+                    </wp14:sizeRelV>
+                  </wp:anchor>
+                </w:drawing>
+              </mc:Choice>
+              <mc:Fallback>
+                <w:pict>
+                  <v:shapetype id="_x0000_t202" coordsize="21600,21600" o:spt="202" path="m,l,21600r21600,l21600,xe">
+                    <v:stroke joinstyle="miter"/>
+                    <v:path gradientshapeok="t" o:connecttype="rect"/>
+                  </v:shapetype>
+                  <v:shape id="Text Box 138" o:spid="_x0000_s1026" type="#_x0000_t202" style="position:absolute;margin-left:0;margin-top:0;width:134.85pt;height:302.4pt;z-index:251661312;visibility:visible;mso-wrap-style:square;mso-width-percent:941;mso-height-percent:773;mso-wrap-distance-left:9pt;mso-wrap-distance-top:0;mso-wrap-distance-right:9pt;mso-wrap-distance-bottom:0;mso-position-horizontal:center;mso-position-horizontal-relative:page;mso-position-vertical:center;mso-position-vertical-relative:page;mso-width-percent:941;mso-height-percent:773;mso-width-relative:page;mso-height-relative:page;v-text-anchor:middle" o:gfxdata="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" fillcolor="white [3201]" stroked="f" strokeweight=".5pt">
+                    <v:textbox inset="0,0,0,0">
+                      <w:txbxContent>
+                        <w:tbl>
+                          <w:tblPr>
+                            <w:tblW w:w="5000" w:type="pct"/>
+                            <w:jc w:val="center"/>
+                            <w:tblBorders>
+                              <w:insideV w:val="single" w:sz="12" w:space="0" w:color="ED7D31" w:themeColor="accent2"/>
+                            </w:tblBorders>
+                            <w:tblCellMar>
+                              <w:top w:w="1296" w:type="dxa"/>
+                              <w:left w:w="360" w:type="dxa"/>
+                              <w:bottom w:w="1296" w:type="dxa"/>
+                              <w:right w:w="360" w:type="dxa"/>
+                            </w:tblCellMar>
+                            <w:tblLook w:val="04A0" w:firstRow="1" w:lastRow="0" w:firstColumn="1" w:lastColumn="0" w:noHBand="0" w:noVBand="1"/>
+                          </w:tblPr>
+                          <w:tblGrid>
+                            <w:gridCol w:w="6750"/>
+                            <w:gridCol w:w="4442"/>
+                          </w:tblGrid>
+                          <w:tr>
+                            <w:trPr>
+                              <w:jc w:val="center"/>
+                            </w:trPr>
+                            <w:tc>
+                              <w:tcPr>
+                                <w:tcW w:w="2568" w:type="pct"/>
+                                <w:vAlign w:val="center"/>
+                              </w:tcPr>
+                              <w:p>
+                                <w:pPr>
+                                  <w:jc w:val="right"/>
+                                </w:pPr>
+                                <w:r>
+                                  <w:rPr>
+                                    <w:noProof/>
+                                    <w:lang w:eastAsia="en-SG"/>
+                                  </w:rPr>
+                                  <w:drawing>
+                                    <wp:inline distT="0" distB="0" distL="0" distR="0" wp14:anchorId="7B6ECD8A" wp14:editId="64D02C21">
+                                      <wp:extent cx="3826933" cy="2959972"/>
+                                      <wp:effectExtent l="0" t="0" r="2540" b="0"/>
+                                      <wp:docPr id="139" name="Picture 139"/>
+                                      <wp:cNvGraphicFramePr>
+                                        <a:graphicFrameLocks xmlns:a="http://schemas.openxmlformats.org/drawingml/2006/main" noChangeAspect="1"/>
+                                      </wp:cNvGraphicFramePr>
+                                      <a:graphic xmlns:a="http://schemas.openxmlformats.org/drawingml/2006/main">
+                                        <a:graphicData uri="http://schemas.openxmlformats.org/drawingml/2006/picture">
+                                          <pic:pic xmlns:pic="http://schemas.openxmlformats.org/drawingml/2006/picture">
+                                            <pic:nvPicPr>
+                                              <pic:cNvPr id="2" name="tree crop.jpg"/>
+                                              <pic:cNvPicPr/>
+                                            </pic:nvPicPr>
+                                            <pic:blipFill>
+                                              <a:blip r:embed="rId9">
+                                                <a:extLst>
+                                                  <a:ext uri="{28A0092B-C50C-407E-A947-70E740481C1C}">
+                                                    <a14:useLocalDpi xmlns:a14="http://schemas.microsoft.com/office/drawing/2010/main" val="0"/>
+                                                  </a:ext>
+                                                </a:extLst>
+                                              </a:blip>
+                                              <a:stretch>
+                                                <a:fillRect/>
+                                              </a:stretch>
+                                            </pic:blipFill>
+                                            <pic:spPr>
+                                              <a:xfrm>
+                                                <a:off x="0" y="0"/>
+                                                <a:ext cx="3839981" cy="2970064"/>
+                                              </a:xfrm>
+                                              <a:prstGeom prst="rect">
+                                                <a:avLst/>
+                                              </a:prstGeom>
+                                            </pic:spPr>
+                                          </pic:pic>
+                                        </a:graphicData>
+                                      </a:graphic>
+                                    </wp:inline>
+                                  </w:drawing>
+                                </w:r>
+                              </w:p>
+                              <w:sdt>
+                                <w:sdtPr>
+                                  <w:rPr>
+                                    <w:rFonts w:ascii="Adobe Gothic Std B" w:eastAsia="Adobe Gothic Std B" w:hAnsi="Adobe Gothic Std B"/>
+                                    <w:caps/>
+                                    <w:color w:val="191919" w:themeColor="text1" w:themeTint="E6"/>
+                                    <w:sz w:val="72"/>
+                                    <w:szCs w:val="72"/>
+                                  </w:rPr>
+                                  <w:alias w:val="Title"/>
+                                  <w:tag w:val=""/>
+                                  <w:id w:val="-438379639"/>
+                                  <w:dataBinding w:prefixMappings="xmlns:ns0='http://purl.org/dc/elements/1.1/' xmlns:ns1='http://schemas.openxmlformats.org/package/2006/metadata/core-properties' " w:xpath="/ns1:coreProperties[1]/ns0:title[1]" w:storeItemID="{6C3C8BC8-F283-45AE-878A-BAB7291924A1}"/>
+                                  <w:text/>
+                                </w:sdtPr>
+                                <w:sdtContent>
+                                  <w:p>
+                                    <w:pPr>
+                                      <w:pStyle w:val="NoSpacing"/>
+                                      <w:jc w:val="right"/>
+                                      <w:rPr>
+                                        <w:caps/>
+                                        <w:color w:val="191919" w:themeColor="text1" w:themeTint="E6"/>
+                                        <w:sz w:val="72"/>
+                                        <w:szCs w:val="72"/>
+                                      </w:rPr>
+                                    </w:pPr>
+                                    <w:r>
+                                      <w:rPr>
+                                        <w:rFonts w:ascii="Adobe Gothic Std B" w:eastAsia="Adobe Gothic Std B" w:hAnsi="Adobe Gothic Std B"/>
+                                        <w:caps/>
+                                        <w:color w:val="191919" w:themeColor="text1" w:themeTint="E6"/>
+                                        <w:sz w:val="72"/>
+                                        <w:szCs w:val="72"/>
+                                      </w:rPr>
+                                      <w:t>USER guide</w:t>
+                                    </w:r>
+                                  </w:p>
+                                </w:sdtContent>
+                              </w:sdt>
+                              <w:sdt>
+                                <w:sdtPr>
+                                  <w:rPr>
+                                    <w:rFonts w:ascii="Adobe Gothic Std B" w:eastAsia="Adobe Gothic Std B" w:hAnsi="Adobe Gothic Std B"/>
+                                    <w:color w:val="000000" w:themeColor="text1"/>
+                                    <w:sz w:val="24"/>
+                                    <w:szCs w:val="24"/>
+                                  </w:rPr>
+                                  <w:alias w:val="Subtitle"/>
+                                  <w:tag w:val=""/>
+                                  <w:id w:val="1354072561"/>
+                                  <w:dataBinding w:prefixMappings="xmlns:ns0='http://purl.org/dc/elements/1.1/' xmlns:ns1='http://schemas.openxmlformats.org/package/2006/metadata/core-properties' " w:xpath="/ns1:coreProperties[1]/ns0:subject[1]" w:storeItemID="{6C3C8BC8-F283-45AE-878A-BAB7291924A1}"/>
+                                  <w:text/>
+                                </w:sdtPr>
+                                <w:sdtContent>
+                                  <w:p>
+                                    <w:pPr>
+                                      <w:spacing w:line="240" w:lineRule="auto"/>
+                                      <w:jc w:val="right"/>
+                                      <w:rPr>
+                                        <w:sz w:val="24"/>
+                                        <w:szCs w:val="24"/>
+                                      </w:rPr>
+                                    </w:pPr>
+                                    <w:r>
+                                      <w:rPr>
+                                        <w:rFonts w:ascii="Adobe Gothic Std B" w:eastAsia="Adobe Gothic Std B" w:hAnsi="Adobe Gothic Std B"/>
+                                        <w:color w:val="000000" w:themeColor="text1"/>
+                                        <w:sz w:val="24"/>
+                                        <w:szCs w:val="24"/>
+                                      </w:rPr>
+                                      <w:t>TEAM PGP</w:t>
+                                    </w:r>
+                                  </w:p>
+                                </w:sdtContent>
+                              </w:sdt>
+                            </w:tc>
+                            <w:tc>
+                              <w:tcPr>
+                                <w:tcW w:w="2432" w:type="pct"/>
+                                <w:vAlign w:val="center"/>
+                              </w:tcPr>
+                              <w:p>
+                                <w:pPr>
+                                  <w:pStyle w:val="NoSpacing"/>
+                                  <w:rPr>
+                                    <w:rFonts w:ascii="Adobe Gothic Std B" w:eastAsia="Adobe Gothic Std B" w:hAnsi="Adobe Gothic Std B"/>
+                                    <w:caps/>
+                                    <w:color w:val="ED7D31" w:themeColor="accent2"/>
+                                    <w:sz w:val="26"/>
+                                    <w:szCs w:val="26"/>
+                                  </w:rPr>
+                                </w:pPr>
+                                <w:r>
+                                  <w:rPr>
+                                    <w:rFonts w:ascii="Adobe Gothic Std B" w:eastAsia="Adobe Gothic Std B" w:hAnsi="Adobe Gothic Std B"/>
+                                    <w:caps/>
+                                    <w:color w:val="ED7D31" w:themeColor="accent2"/>
+                                    <w:sz w:val="26"/>
+                                    <w:szCs w:val="26"/>
+                                  </w:rPr>
+                                  <w:t>Abstract</w:t>
+                                </w:r>
+                              </w:p>
+                              <w:sdt>
+                                <w:sdtPr>
+                                  <w:rPr>
+                                    <w:rFonts w:ascii="Adobe Gothic Std B" w:eastAsia="Adobe Gothic Std B" w:hAnsi="Adobe Gothic Std B"/>
+                                  </w:rPr>
+                                  <w:alias w:val="Abstract"/>
+                                  <w:tag w:val=""/>
+                                  <w:id w:val="-2036181933"/>
+                                  <w:dataBinding w:prefixMappings="xmlns:ns0='http://schemas.microsoft.com/office/2006/coverPageProps' " w:xpath="/ns0:CoverPageProperties[1]/ns0:Abstract[1]" w:storeItemID="{55AF091B-3C7A-41E3-B477-F2FDAA23CFDA}"/>
+                                  <w:text/>
+                                </w:sdtPr>
+                                <w:sdtContent>
+                                  <w:p>
+                                    <w:pPr>
+                                      <w:spacing w:line="180" w:lineRule="auto"/>
+                                      <w:jc w:val="both"/>
+                                      <w:rPr>
+                                        <w:color w:val="000000" w:themeColor="text1"/>
+                                      </w:rPr>
+                                    </w:pPr>
+                                    <w:r>
+                                      <w:rPr>
+                                        <w:rFonts w:ascii="Adobe Gothic Std B" w:eastAsia="Adobe Gothic Std B" w:hAnsi="Adobe Gothic Std B"/>
+                                      </w:rPr>
+                                      <w:t>Do-er List is a user-friendly desktop application that helps you in planning and completing your daily tasks. Be it from a large corporate event to a recurring task such as washing your laundry every now and then, Do-er List is here to solve these issues for you!</w:t>
+                                    </w:r>
+                                  </w:p>
+                                </w:sdtContent>
+                              </w:sdt>
+                              <w:sdt>
+                                <w:sdtPr>
+                                  <w:rPr>
+                                    <w:color w:val="ED7D31" w:themeColor="accent2"/>
+                                    <w:sz w:val="26"/>
+                                    <w:szCs w:val="26"/>
+                                  </w:rPr>
+                                  <w:alias w:val="Author"/>
+                                  <w:tag w:val=""/>
+                                  <w:id w:val="-279026076"/>
+                                  <w:dataBinding w:prefixMappings="xmlns:ns0='http://purl.org/dc/elements/1.1/' xmlns:ns1='http://schemas.openxmlformats.org/package/2006/metadata/core-properties' " w:xpath="/ns1:coreProperties[1]/ns0:creator[1]" w:storeItemID="{6C3C8BC8-F283-45AE-878A-BAB7291924A1}"/>
+                                  <w:text/>
+                                </w:sdtPr>
+                                <w:sdtContent>
+                                  <w:p>
+                                    <w:pPr>
+                                      <w:pStyle w:val="NoSpacing"/>
+                                      <w:rPr>
+                                        <w:color w:val="ED7D31" w:themeColor="accent2"/>
+                                        <w:sz w:val="26"/>
+                                        <w:szCs w:val="26"/>
+                                      </w:rPr>
+                                    </w:pPr>
+                                    <w:r>
+                                      <w:rPr>
+                                        <w:color w:val="ED7D31" w:themeColor="accent2"/>
+                                        <w:sz w:val="26"/>
+                                        <w:szCs w:val="26"/>
+                                        <w:lang w:val="en-SG"/>
+                                      </w:rPr>
+                                      <w:t>CS2101/CS2103T</w:t>
+                                    </w:r>
+                                  </w:p>
+                                </w:sdtContent>
+                              </w:sdt>
+                              <w:p>
+                                <w:pPr>
+                                  <w:pStyle w:val="NoSpacing"/>
+                                </w:pPr>
+                                <w:sdt>
+                                  <w:sdtPr>
+                                    <w:rPr>
+                                      <w:color w:val="44546A" w:themeColor="text2"/>
+                                    </w:rPr>
+                                    <w:alias w:val="Course"/>
+                                    <w:tag w:val="Course"/>
+                                    <w:id w:val="-710501431"/>
+                                    <w:dataBinding w:prefixMappings="xmlns:ns0='http://purl.org/dc/elements/1.1/' xmlns:ns1='http://schemas.openxmlformats.org/package/2006/metadata/core-properties' " w:xpath="/ns1:coreProperties[1]/ns1:category[1]" w:storeItemID="{6C3C8BC8-F283-45AE-878A-BAB7291924A1}"/>
+                                    <w:text/>
+                                  </w:sdtPr>
+                                  <w:sdtContent>
+                                    <w:r>
+                                      <w:rPr>
+                                        <w:color w:val="44546A" w:themeColor="text2"/>
+                                      </w:rPr>
+                                      <w:t>Software Engineering &amp; Effective Communication for Computing Professionals</w:t>
+                                    </w:r>
+                                  </w:sdtContent>
+                                </w:sdt>
+                              </w:p>
+                            </w:tc>
+                          </w:tr>
+                        </w:tbl>
+                        <w:p/>
+                      </w:txbxContent>
+                    </v:textbox>
+                    <w10:wrap anchorx="page" anchory="page"/>
+                  </v:shape>
+                </w:pict>
+              </mc:Fallback>
+            </mc:AlternateContent>
+          </w:r>
+          <w:r>
+            <w:rPr>
+              <w:rFonts w:eastAsiaTheme="minorEastAsia"/>
+              <w:b/>
+            </w:rPr>
+            <w:br w:type="page"/>
+          </w:r>
+        </w:p>
+      </w:sdtContent>
+    </w:sdt>
     <w:p>
       <w:pPr>
         <w:pStyle w:val="TOCHeading"/>
@@ -20,6 +699,7 @@
           <w:szCs w:val="22"/>
           <w:lang w:val="en-SG"/>
         </w:rPr>
+        <w:lastRenderedPageBreak/>
         <w:softHyphen/>
       </w:r>
       <w:r>
@@ -35,6 +715,7 @@
     <w:sdt>
       <w:sdtPr>
         <w:rPr>
+          <w:rFonts w:asciiTheme="minorHAnsi" w:eastAsiaTheme="minorHAnsi" w:hAnsiTheme="minorHAnsi"/>
           <w:b w:val="0"/>
           <w:sz w:val="22"/>
           <w:szCs w:val="22"/>
@@ -57,8 +738,14 @@
           <w:pPr>
             <w:pStyle w:val="TOCHeading"/>
             <w:spacing w:after="0"/>
+            <w:rPr>
+              <w:color w:val="C45911" w:themeColor="accent2" w:themeShade="BF"/>
+            </w:rPr>
           </w:pPr>
           <w:r>
+            <w:rPr>
+              <w:color w:val="C45911" w:themeColor="accent2" w:themeShade="BF"/>
+            </w:rPr>
             <w:t>Contents</w:t>
           </w:r>
         </w:p>
@@ -1692,8 +2379,6 @@
         </w:rPr>
         <w:tab/>
       </w:r>
-      <w:bookmarkStart w:id="0" w:name="_GoBack"/>
-      <w:bookmarkEnd w:id="0"/>
     </w:p>
     <w:p>
       <w:pPr>
@@ -1716,6 +2401,7 @@
       <w:r>
         <w:rPr>
           <w:rFonts w:ascii="Adobe Gothic Std B" w:eastAsia="Adobe Gothic Std B" w:hAnsi="Adobe Gothic Std B"/>
+          <w:color w:val="C45911" w:themeColor="accent2" w:themeShade="BF"/>
           <w:sz w:val="72"/>
           <w:szCs w:val="72"/>
           <w:lang w:val="en-GB"/>
@@ -1728,10 +2414,12 @@
       <w:pPr>
         <w:pStyle w:val="Heading1"/>
       </w:pPr>
-      <w:bookmarkStart w:id="1" w:name="_Toc464026143"/>
+      <w:bookmarkStart w:id="0" w:name="_Toc464026143"/>
       <w:r>
         <w:t>1: About</w:t>
       </w:r>
+      <w:bookmarkStart w:id="1" w:name="_GoBack"/>
+      <w:bookmarkEnd w:id="0"/>
       <w:bookmarkEnd w:id="1"/>
     </w:p>
     <w:p>
@@ -1847,133 +2535,7 @@
         <w:rPr>
           <w:rFonts w:ascii="Adobe Gothic Std B" w:eastAsia="Adobe Gothic Std B" w:hAnsi="Adobe Gothic Std B"/>
         </w:rPr>
-        <w:t>Featuring a minimalistic and intuitive display</w:t>
-      </w:r>
-      <w:r>
-        <w:rPr>
-          <w:rFonts w:ascii="Adobe Gothic Std B" w:eastAsia="Adobe Gothic Std B" w:hAnsi="Adobe Gothic Std B"/>
-        </w:rPr>
-        <w:t xml:space="preserve"> </w:t>
-      </w:r>
-      <w:r>
-        <w:rPr>
-          <w:rFonts w:ascii="Adobe Gothic Std B" w:eastAsia="Adobe Gothic Std B" w:hAnsi="Adobe Gothic Std B"/>
-        </w:rPr>
-        <w:t xml:space="preserve">largely keyboard-input commands </w:t>
-      </w:r>
-      <w:r>
-        <w:rPr>
-          <w:rFonts w:ascii="Adobe Gothic Std B" w:eastAsia="Adobe Gothic Std B" w:hAnsi="Adobe Gothic Std B"/>
-        </w:rPr>
-        <w:t>to operate our program, we have done away the need</w:t>
-      </w:r>
-      <w:r>
-        <w:rPr>
-          <w:rFonts w:ascii="Adobe Gothic Std B" w:eastAsia="Adobe Gothic Std B" w:hAnsi="Adobe Gothic Std B"/>
-        </w:rPr>
-        <w:t xml:space="preserve"> </w:t>
-      </w:r>
-      <w:r>
-        <w:rPr>
-          <w:rFonts w:ascii="Adobe Gothic Std B" w:eastAsia="Adobe Gothic Std B" w:hAnsi="Adobe Gothic Std B"/>
-        </w:rPr>
-        <w:t xml:space="preserve">of a mouse so you can </w:t>
-      </w:r>
-      <w:r>
-        <w:rPr>
-          <w:rFonts w:ascii="Adobe Gothic Std B" w:eastAsia="Adobe Gothic Std B" w:hAnsi="Adobe Gothic Std B"/>
-        </w:rPr>
-        <w:t>schedule</w:t>
-      </w:r>
-      <w:r>
-        <w:rPr>
-          <w:rFonts w:ascii="Adobe Gothic Std B" w:eastAsia="Adobe Gothic Std B" w:hAnsi="Adobe Gothic Std B"/>
-        </w:rPr>
-        <w:t xml:space="preserve"> </w:t>
-      </w:r>
-      <w:r>
-        <w:rPr>
-          <w:rFonts w:ascii="Adobe Gothic Std B" w:eastAsia="Adobe Gothic Std B" w:hAnsi="Adobe Gothic Std B"/>
-        </w:rPr>
-        <w:t xml:space="preserve">your </w:t>
-      </w:r>
-      <w:r>
-        <w:rPr>
-          <w:rFonts w:ascii="Adobe Gothic Std B" w:eastAsia="Adobe Gothic Std B" w:hAnsi="Adobe Gothic Std B"/>
-        </w:rPr>
-        <w:t>tasks on the fly</w:t>
-      </w:r>
-      <w:r>
-        <w:rPr>
-          <w:rFonts w:ascii="Adobe Gothic Std B" w:eastAsia="Adobe Gothic Std B" w:hAnsi="Adobe Gothic Std B"/>
-        </w:rPr>
-        <w:t xml:space="preserve"> with your</w:t>
-      </w:r>
-      <w:r>
-        <w:rPr>
-          <w:rFonts w:ascii="Adobe Gothic Std B" w:eastAsia="Adobe Gothic Std B" w:hAnsi="Adobe Gothic Std B"/>
-        </w:rPr>
-        <w:t xml:space="preserve"> laptops</w:t>
-      </w:r>
-      <w:r>
-        <w:rPr>
-          <w:rFonts w:ascii="Adobe Gothic Std B" w:eastAsia="Adobe Gothic Std B" w:hAnsi="Adobe Gothic Std B"/>
-        </w:rPr>
-        <w:t>. Be-gone with the woes of trawling through clunky interfaces</w:t>
-      </w:r>
-      <w:r>
-        <w:rPr>
-          <w:rFonts w:ascii="Adobe Gothic Std B" w:eastAsia="Adobe Gothic Std B" w:hAnsi="Adobe Gothic Std B"/>
-        </w:rPr>
-        <w:t xml:space="preserve"> of other scheduling apps</w:t>
-      </w:r>
-      <w:r>
-        <w:rPr>
-          <w:rFonts w:ascii="Adobe Gothic Std B" w:eastAsia="Adobe Gothic Std B" w:hAnsi="Adobe Gothic Std B"/>
-        </w:rPr>
-        <w:t xml:space="preserve"> to </w:t>
-      </w:r>
-      <w:r>
-        <w:rPr>
-          <w:rFonts w:ascii="Adobe Gothic Std B" w:eastAsia="Adobe Gothic Std B" w:hAnsi="Adobe Gothic Std B"/>
-        </w:rPr>
-        <w:t>find those</w:t>
-      </w:r>
-      <w:r>
-        <w:rPr>
-          <w:rFonts w:ascii="Adobe Gothic Std B" w:eastAsia="Adobe Gothic Std B" w:hAnsi="Adobe Gothic Std B"/>
-        </w:rPr>
-        <w:t xml:space="preserve"> edit or remove</w:t>
-      </w:r>
-      <w:r>
-        <w:rPr>
-          <w:rFonts w:ascii="Adobe Gothic Std B" w:eastAsia="Adobe Gothic Std B" w:hAnsi="Adobe Gothic Std B"/>
-        </w:rPr>
-        <w:t xml:space="preserve"> buttons</w:t>
-      </w:r>
-      <w:r>
-        <w:rPr>
-          <w:rFonts w:ascii="Adobe Gothic Std B" w:eastAsia="Adobe Gothic Std B" w:hAnsi="Adobe Gothic Std B"/>
-        </w:rPr>
-        <w:t xml:space="preserve"> </w:t>
-      </w:r>
-      <w:r>
-        <w:rPr>
-          <w:rFonts w:ascii="Adobe Gothic Std B" w:eastAsia="Adobe Gothic Std B" w:hAnsi="Adobe Gothic Std B"/>
-        </w:rPr>
-        <w:t>with your u</w:t>
-      </w:r>
-      <w:r>
-        <w:rPr>
-          <w:rFonts w:ascii="Adobe Gothic Std B" w:eastAsia="Adobe Gothic Std B" w:hAnsi="Adobe Gothic Std B"/>
-        </w:rPr>
-        <w:t>nresponsive touch-pad while waiting for the bus</w:t>
-      </w:r>
-      <w:r>
-        <w:rPr>
-          <w:rFonts w:ascii="Adobe Gothic Std B" w:eastAsia="Adobe Gothic Std B" w:hAnsi="Adobe Gothic Std B"/>
-        </w:rPr>
-        <w:t xml:space="preserve">! </w:t>
+        <w:t>Featuring a minimalistic and intuitive display largely keyboard-input commands to operate our program, we have done away the need of a mouse so you can schedule your tasks on the fly with your laptops. Be-gone with the woes of trawling through clunky interfaces of other scheduling apps to find those edit or remove buttons with your unresponsive touch-pad while waiting for the bus!</w:t>
       </w:r>
     </w:p>
     <w:p>
@@ -2106,7 +2668,7 @@
                     </pic:cNvPicPr>
                   </pic:nvPicPr>
                   <pic:blipFill>
-                    <a:blip r:embed="rId8">
+                    <a:blip r:embed="rId10">
                       <a:extLst>
                         <a:ext uri="{28A0092B-C50C-407E-A947-70E740481C1C}">
                           <a14:useLocalDpi xmlns:a14="http://schemas.microsoft.com/office/drawing/2010/main" val="0"/>
@@ -2970,7 +3532,7 @@
                     </pic:cNvPicPr>
                   </pic:nvPicPr>
                   <pic:blipFill>
-                    <a:blip r:embed="rId10">
+                    <a:blip r:embed="rId11">
                       <a:extLst>
                         <a:ext uri="{28A0092B-C50C-407E-A947-70E740481C1C}">
                           <a14:useLocalDpi xmlns:a14="http://schemas.microsoft.com/office/drawing/2010/main" val="0"/>
@@ -3567,7 +4129,7 @@
                     </pic:cNvPicPr>
                   </pic:nvPicPr>
                   <pic:blipFill>
-                    <a:blip r:embed="rId11">
+                    <a:blip r:embed="rId12">
                       <a:extLst>
                         <a:ext uri="{28A0092B-C50C-407E-A947-70E740481C1C}">
                           <a14:useLocalDpi xmlns:a14="http://schemas.microsoft.com/office/drawing/2010/main" val="0"/>
@@ -4114,7 +4676,7 @@
                     </pic:cNvPicPr>
                   </pic:nvPicPr>
                   <pic:blipFill>
-                    <a:blip r:embed="rId12">
+                    <a:blip r:embed="rId13">
                       <a:extLst>
                         <a:ext uri="{28A0092B-C50C-407E-A947-70E740481C1C}">
                           <a14:useLocalDpi xmlns:a14="http://schemas.microsoft.com/office/drawing/2010/main" val="0"/>
@@ -4403,7 +4965,7 @@
                     </pic:cNvPicPr>
                   </pic:nvPicPr>
                   <pic:blipFill>
-                    <a:blip r:embed="rId13">
+                    <a:blip r:embed="rId14">
                       <a:extLst>
                         <a:ext uri="{28A0092B-C50C-407E-A947-70E740481C1C}">
                           <a14:useLocalDpi xmlns:a14="http://schemas.microsoft.com/office/drawing/2010/main" val="0"/>
@@ -4645,7 +5207,7 @@
                     </pic:cNvPicPr>
                   </pic:nvPicPr>
                   <pic:blipFill>
-                    <a:blip r:embed="rId14">
+                    <a:blip r:embed="rId15">
                       <a:extLst>
                         <a:ext uri="{28A0092B-C50C-407E-A947-70E740481C1C}">
                           <a14:useLocalDpi xmlns:a14="http://schemas.microsoft.com/office/drawing/2010/main" val="0"/>
@@ -4887,7 +5449,7 @@
                     </pic:cNvPicPr>
                   </pic:nvPicPr>
                   <pic:blipFill>
-                    <a:blip r:embed="rId15">
+                    <a:blip r:embed="rId16">
                       <a:extLst>
                         <a:ext uri="{28A0092B-C50C-407E-A947-70E740481C1C}">
                           <a14:useLocalDpi xmlns:a14="http://schemas.microsoft.com/office/drawing/2010/main" val="0"/>
@@ -5156,7 +5718,7 @@
                     </pic:cNvPicPr>
                   </pic:nvPicPr>
                   <pic:blipFill>
-                    <a:blip r:embed="rId16">
+                    <a:blip r:embed="rId17">
                       <a:extLst>
                         <a:ext uri="{28A0092B-C50C-407E-A947-70E740481C1C}">
                           <a14:useLocalDpi xmlns:a14="http://schemas.microsoft.com/office/drawing/2010/main" val="0"/>
@@ -5555,7 +6117,7 @@
                     </pic:cNvPicPr>
                   </pic:nvPicPr>
                   <pic:blipFill>
-                    <a:blip r:embed="rId17">
+                    <a:blip r:embed="rId18">
                       <a:extLst>
                         <a:ext uri="{28A0092B-C50C-407E-A947-70E740481C1C}">
                           <a14:useLocalDpi xmlns:a14="http://schemas.microsoft.com/office/drawing/2010/main" val="0"/>
@@ -5934,7 +6496,7 @@
                     </pic:cNvPicPr>
                   </pic:nvPicPr>
                   <pic:blipFill>
-                    <a:blip r:embed="rId18">
+                    <a:blip r:embed="rId19">
                       <a:extLst>
                         <a:ext uri="{28A0092B-C50C-407E-A947-70E740481C1C}">
                           <a14:useLocalDpi xmlns:a14="http://schemas.microsoft.com/office/drawing/2010/main" val="0"/>
@@ -6234,7 +6796,7 @@
                     </pic:cNvPicPr>
                   </pic:nvPicPr>
                   <pic:blipFill>
-                    <a:blip r:embed="rId19">
+                    <a:blip r:embed="rId20">
                       <a:extLst>
                         <a:ext uri="{28A0092B-C50C-407E-A947-70E740481C1C}">
                           <a14:useLocalDpi xmlns:a14="http://schemas.microsoft.com/office/drawing/2010/main" val="0"/>
@@ -6562,7 +7124,7 @@
                     </pic:cNvPicPr>
                   </pic:nvPicPr>
                   <pic:blipFill>
-                    <a:blip r:embed="rId20">
+                    <a:blip r:embed="rId21">
                       <a:extLst>
                         <a:ext uri="{28A0092B-C50C-407E-A947-70E740481C1C}">
                           <a14:useLocalDpi xmlns:a14="http://schemas.microsoft.com/office/drawing/2010/main" val="0"/>
@@ -6838,7 +7400,7 @@
                     </pic:cNvPicPr>
                   </pic:nvPicPr>
                   <pic:blipFill>
-                    <a:blip r:embed="rId21">
+                    <a:blip r:embed="rId22">
                       <a:extLst>
                         <a:ext uri="{28A0092B-C50C-407E-A947-70E740481C1C}">
                           <a14:useLocalDpi xmlns:a14="http://schemas.microsoft.com/office/drawing/2010/main" val="0"/>
@@ -7528,7 +8090,7 @@
         </w:rPr>
         <w:t xml:space="preserve">You will need to install the latest version of Java. Refer to the installation guide </w:t>
       </w:r>
-      <w:hyperlink r:id="rId22" w:history="1">
+      <w:hyperlink r:id="rId23" w:history="1">
         <w:r>
           <w:rPr>
             <w:rStyle w:val="Hyperlink"/>
@@ -8694,10 +9256,12 @@
       </w:pPr>
     </w:p>
     <w:sectPr>
-      <w:footerReference w:type="default" r:id="rId23"/>
+      <w:footerReference w:type="default" r:id="rId24"/>
       <w:pgSz w:w="11906" w:h="16838"/>
       <w:pgMar w:top="1440" w:right="1440" w:bottom="1440" w:left="1440" w:header="708" w:footer="708" w:gutter="0"/>
+      <w:pgNumType w:start="0"/>
       <w:cols w:space="708"/>
+      <w:titlePg/>
       <w:docGrid w:linePitch="360"/>
     </w:sectPr>
   </w:body>
@@ -8779,7 +9343,7 @@
             <w:rFonts w:ascii="Adobe Gothic Std B" w:eastAsia="Adobe Gothic Std B" w:hAnsi="Adobe Gothic Std B"/>
             <w:noProof/>
           </w:rPr>
-          <w:t>22</w:t>
+          <w:t>20</w:t>
         </w:r>
         <w:r>
           <w:rPr>
@@ -12593,6 +13157,31 @@
       <w:spacing w:after="100"/>
     </w:pPr>
   </w:style>
+  <w:style w:type="paragraph" w:styleId="NoSpacing">
+    <w:name w:val="No Spacing"/>
+    <w:link w:val="NoSpacingChar"/>
+    <w:uiPriority w:val="1"/>
+    <w:qFormat/>
+    <w:rsid w:val="00E251DF"/>
+    <w:pPr>
+      <w:spacing w:after="0" w:line="240" w:lineRule="auto"/>
+    </w:pPr>
+    <w:rPr>
+      <w:rFonts w:eastAsiaTheme="minorEastAsia"/>
+      <w:lang w:val="en-US"/>
+    </w:rPr>
+  </w:style>
+  <w:style w:type="character" w:customStyle="1" w:styleId="NoSpacingChar">
+    <w:name w:val="No Spacing Char"/>
+    <w:basedOn w:val="DefaultParagraphFont"/>
+    <w:link w:val="NoSpacing"/>
+    <w:uiPriority w:val="1"/>
+    <w:rsid w:val="00E251DF"/>
+    <w:rPr>
+      <w:rFonts w:eastAsiaTheme="minorEastAsia"/>
+      <w:lang w:val="en-US"/>
+    </w:rPr>
+  </w:style>
 </w:styles>
 </file>
 
@@ -12892,11 +13481,30 @@
 </file>
 
 <file path=customXml/item1.xml><?xml version="1.0" encoding="utf-8"?>
+<CoverPageProperties xmlns="http://schemas.microsoft.com/office/2006/coverPageProps">
+  <PublishDate/>
+  <Abstract>Do-er List is a user-friendly desktop application that helps you in planning and completing your daily tasks. Be it from a large corporate event to a recurring task such as washing your laundry every now and then, Do-er List is here to solve these issues for you!</Abstract>
+  <CompanyAddress/>
+  <CompanyPhone/>
+  <CompanyFax/>
+  <CompanyEmail/>
+</CoverPageProperties>
+</file>
+
+<file path=customXml/item2.xml><?xml version="1.0" encoding="utf-8"?>
 <b:Sources xmlns:b="http://schemas.openxmlformats.org/officeDocument/2006/bibliography" xmlns="http://schemas.openxmlformats.org/officeDocument/2006/bibliography" SelectedStyle="\APASixthEditionOfficeOnline.xsl" StyleName="APA" Version="6"/>
 </file>
 
 <file path=customXml/itemProps1.xml><?xml version="1.0" encoding="utf-8"?>
-<ds:datastoreItem xmlns:ds="http://schemas.openxmlformats.org/officeDocument/2006/customXml" ds:itemID="{4FABEF7E-B594-40D4-9E6D-11C2C26889B2}">
+<ds:datastoreItem xmlns:ds="http://schemas.openxmlformats.org/officeDocument/2006/customXml" ds:itemID="{55AF091B-3C7A-41E3-B477-F2FDAA23CFDA}">
+  <ds:schemaRefs>
+    <ds:schemaRef ds:uri="http://schemas.microsoft.com/office/2006/coverPageProps"/>
+  </ds:schemaRefs>
+</ds:datastoreItem>
+</file>
+
+<file path=customXml/itemProps2.xml><?xml version="1.0" encoding="utf-8"?>
+<ds:datastoreItem xmlns:ds="http://schemas.openxmlformats.org/officeDocument/2006/customXml" ds:itemID="{C146D025-59FB-494B-B165-327FFF81B8A1}">
   <ds:schemaRefs>
     <ds:schemaRef ds:uri="http://schemas.openxmlformats.org/officeDocument/2006/bibliography"/>
   </ds:schemaRefs>

</xml_diff>

<commit_message>
Create and made both user and developer guides, do be forewarned that what might appear in google docs or microsoft word may look different in PDF format
</commit_message>
<xml_diff>
--- a/docs/doc_pdf_version/userguide.docx
+++ b/docs/doc_pdf_version/userguide.docx
@@ -14,6 +14,7 @@
           <w:docPartUnique/>
         </w:docPartObj>
       </w:sdtPr>
+      <w:sdtEndPr/>
       <w:sdtContent>
         <w:p>
           <w:pPr>
@@ -175,6 +176,7 @@
                                         <w:dataBinding w:prefixMappings="xmlns:ns0='http://purl.org/dc/elements/1.1/' xmlns:ns1='http://schemas.openxmlformats.org/package/2006/metadata/core-properties' " w:xpath="/ns1:coreProperties[1]/ns0:title[1]" w:storeItemID="{6C3C8BC8-F283-45AE-878A-BAB7291924A1}"/>
                                         <w:text/>
                                       </w:sdtPr>
+                                      <w:sdtEndPr/>
                                       <w:sdtContent>
                                         <w:p>
                                           <w:pPr>
@@ -214,6 +216,7 @@
                                         <w:dataBinding w:prefixMappings="xmlns:ns0='http://purl.org/dc/elements/1.1/' xmlns:ns1='http://schemas.openxmlformats.org/package/2006/metadata/core-properties' " w:xpath="/ns1:coreProperties[1]/ns0:subject[1]" w:storeItemID="{6C3C8BC8-F283-45AE-878A-BAB7291924A1}"/>
                                         <w:text/>
                                       </w:sdtPr>
+                                      <w:sdtEndPr/>
                                       <w:sdtContent>
                                         <w:p>
                                           <w:pPr>
@@ -275,6 +278,7 @@
                                         <w:dataBinding w:prefixMappings="xmlns:ns0='http://schemas.microsoft.com/office/2006/coverPageProps' " w:xpath="/ns0:CoverPageProperties[1]/ns0:Abstract[1]" w:storeItemID="{55AF091B-3C7A-41E3-B477-F2FDAA23CFDA}"/>
                                         <w:text/>
                                       </w:sdtPr>
+                                      <w:sdtEndPr/>
                                       <w:sdtContent>
                                         <w:p>
                                           <w:pPr>
@@ -296,6 +300,7 @@
                                     <w:sdt>
                                       <w:sdtPr>
                                         <w:rPr>
+                                          <w:rFonts w:ascii="Adobe Gothic Std B" w:eastAsia="Adobe Gothic Std B" w:hAnsi="Adobe Gothic Std B"/>
                                           <w:color w:val="ED7D31" w:themeColor="accent2"/>
                                           <w:sz w:val="26"/>
                                           <w:szCs w:val="26"/>
@@ -306,11 +311,13 @@
                                         <w:dataBinding w:prefixMappings="xmlns:ns0='http://purl.org/dc/elements/1.1/' xmlns:ns1='http://schemas.openxmlformats.org/package/2006/metadata/core-properties' " w:xpath="/ns1:coreProperties[1]/ns0:creator[1]" w:storeItemID="{6C3C8BC8-F283-45AE-878A-BAB7291924A1}"/>
                                         <w:text/>
                                       </w:sdtPr>
+                                      <w:sdtEndPr/>
                                       <w:sdtContent>
                                         <w:p>
                                           <w:pPr>
                                             <w:pStyle w:val="NoSpacing"/>
                                             <w:rPr>
+                                              <w:rFonts w:ascii="Adobe Gothic Std B" w:eastAsia="Adobe Gothic Std B" w:hAnsi="Adobe Gothic Std B"/>
                                               <w:color w:val="ED7D31" w:themeColor="accent2"/>
                                               <w:sz w:val="26"/>
                                               <w:szCs w:val="26"/>
@@ -318,6 +325,7 @@
                                           </w:pPr>
                                           <w:r>
                                             <w:rPr>
+                                              <w:rFonts w:ascii="Adobe Gothic Std B" w:eastAsia="Adobe Gothic Std B" w:hAnsi="Adobe Gothic Std B"/>
                                               <w:color w:val="ED7D31" w:themeColor="accent2"/>
                                               <w:sz w:val="26"/>
                                               <w:szCs w:val="26"/>
@@ -331,10 +339,12 @@
                                     <w:p>
                                       <w:pPr>
                                         <w:pStyle w:val="NoSpacing"/>
+                                        <w:spacing w:line="180" w:lineRule="auto"/>
                                       </w:pPr>
                                       <w:sdt>
                                         <w:sdtPr>
                                           <w:rPr>
+                                            <w:rFonts w:ascii="Adobe Gothic Std B" w:eastAsia="Adobe Gothic Std B" w:hAnsi="Adobe Gothic Std B"/>
                                             <w:color w:val="44546A" w:themeColor="text2"/>
                                           </w:rPr>
                                           <w:alias w:val="Course"/>
@@ -343,9 +353,11 @@
                                           <w:dataBinding w:prefixMappings="xmlns:ns0='http://purl.org/dc/elements/1.1/' xmlns:ns1='http://schemas.openxmlformats.org/package/2006/metadata/core-properties' " w:xpath="/ns1:coreProperties[1]/ns1:category[1]" w:storeItemID="{6C3C8BC8-F283-45AE-878A-BAB7291924A1}"/>
                                           <w:text/>
                                         </w:sdtPr>
+                                        <w:sdtEndPr/>
                                         <w:sdtContent>
                                           <w:r>
                                             <w:rPr>
+                                              <w:rFonts w:ascii="Adobe Gothic Std B" w:eastAsia="Adobe Gothic Std B" w:hAnsi="Adobe Gothic Std B"/>
                                               <w:color w:val="44546A" w:themeColor="text2"/>
                                             </w:rPr>
                                             <w:t>Software Engineering &amp; Effective Communication for Computing Professionals</w:t>
@@ -481,6 +493,7 @@
                                   <w:dataBinding w:prefixMappings="xmlns:ns0='http://purl.org/dc/elements/1.1/' xmlns:ns1='http://schemas.openxmlformats.org/package/2006/metadata/core-properties' " w:xpath="/ns1:coreProperties[1]/ns0:title[1]" w:storeItemID="{6C3C8BC8-F283-45AE-878A-BAB7291924A1}"/>
                                   <w:text/>
                                 </w:sdtPr>
+                                <w:sdtEndPr/>
                                 <w:sdtContent>
                                   <w:p>
                                     <w:pPr>
@@ -520,6 +533,7 @@
                                   <w:dataBinding w:prefixMappings="xmlns:ns0='http://purl.org/dc/elements/1.1/' xmlns:ns1='http://schemas.openxmlformats.org/package/2006/metadata/core-properties' " w:xpath="/ns1:coreProperties[1]/ns0:subject[1]" w:storeItemID="{6C3C8BC8-F283-45AE-878A-BAB7291924A1}"/>
                                   <w:text/>
                                 </w:sdtPr>
+                                <w:sdtEndPr/>
                                 <w:sdtContent>
                                   <w:p>
                                     <w:pPr>
@@ -581,6 +595,7 @@
                                   <w:dataBinding w:prefixMappings="xmlns:ns0='http://schemas.microsoft.com/office/2006/coverPageProps' " w:xpath="/ns0:CoverPageProperties[1]/ns0:Abstract[1]" w:storeItemID="{55AF091B-3C7A-41E3-B477-F2FDAA23CFDA}"/>
                                   <w:text/>
                                 </w:sdtPr>
+                                <w:sdtEndPr/>
                                 <w:sdtContent>
                                   <w:p>
                                     <w:pPr>
@@ -602,6 +617,7 @@
                               <w:sdt>
                                 <w:sdtPr>
                                   <w:rPr>
+                                    <w:rFonts w:ascii="Adobe Gothic Std B" w:eastAsia="Adobe Gothic Std B" w:hAnsi="Adobe Gothic Std B"/>
                                     <w:color w:val="ED7D31" w:themeColor="accent2"/>
                                     <w:sz w:val="26"/>
                                     <w:szCs w:val="26"/>
@@ -612,11 +628,13 @@
                                   <w:dataBinding w:prefixMappings="xmlns:ns0='http://purl.org/dc/elements/1.1/' xmlns:ns1='http://schemas.openxmlformats.org/package/2006/metadata/core-properties' " w:xpath="/ns1:coreProperties[1]/ns0:creator[1]" w:storeItemID="{6C3C8BC8-F283-45AE-878A-BAB7291924A1}"/>
                                   <w:text/>
                                 </w:sdtPr>
+                                <w:sdtEndPr/>
                                 <w:sdtContent>
                                   <w:p>
                                     <w:pPr>
                                       <w:pStyle w:val="NoSpacing"/>
                                       <w:rPr>
+                                        <w:rFonts w:ascii="Adobe Gothic Std B" w:eastAsia="Adobe Gothic Std B" w:hAnsi="Adobe Gothic Std B"/>
                                         <w:color w:val="ED7D31" w:themeColor="accent2"/>
                                         <w:sz w:val="26"/>
                                         <w:szCs w:val="26"/>
@@ -624,6 +642,7 @@
                                     </w:pPr>
                                     <w:r>
                                       <w:rPr>
+                                        <w:rFonts w:ascii="Adobe Gothic Std B" w:eastAsia="Adobe Gothic Std B" w:hAnsi="Adobe Gothic Std B"/>
                                         <w:color w:val="ED7D31" w:themeColor="accent2"/>
                                         <w:sz w:val="26"/>
                                         <w:szCs w:val="26"/>
@@ -637,10 +656,12 @@
                               <w:p>
                                 <w:pPr>
                                   <w:pStyle w:val="NoSpacing"/>
+                                  <w:spacing w:line="180" w:lineRule="auto"/>
                                 </w:pPr>
                                 <w:sdt>
                                   <w:sdtPr>
                                     <w:rPr>
+                                      <w:rFonts w:ascii="Adobe Gothic Std B" w:eastAsia="Adobe Gothic Std B" w:hAnsi="Adobe Gothic Std B"/>
                                       <w:color w:val="44546A" w:themeColor="text2"/>
                                     </w:rPr>
                                     <w:alias w:val="Course"/>
@@ -649,9 +670,11 @@
                                     <w:dataBinding w:prefixMappings="xmlns:ns0='http://purl.org/dc/elements/1.1/' xmlns:ns1='http://schemas.openxmlformats.org/package/2006/metadata/core-properties' " w:xpath="/ns1:coreProperties[1]/ns1:category[1]" w:storeItemID="{6C3C8BC8-F283-45AE-878A-BAB7291924A1}"/>
                                     <w:text/>
                                   </w:sdtPr>
+                                  <w:sdtEndPr/>
                                   <w:sdtContent>
                                     <w:r>
                                       <w:rPr>
+                                        <w:rFonts w:ascii="Adobe Gothic Std B" w:eastAsia="Adobe Gothic Std B" w:hAnsi="Adobe Gothic Std B"/>
                                         <w:color w:val="44546A" w:themeColor="text2"/>
                                       </w:rPr>
                                       <w:t>Software Engineering &amp; Effective Communication for Computing Professionals</w:t>
@@ -679,39 +702,10 @@
             <w:br w:type="page"/>
           </w:r>
         </w:p>
+        <w:bookmarkStart w:id="0" w:name="_GoBack" w:displacedByCustomXml="next"/>
+        <w:bookmarkEnd w:id="0" w:displacedByCustomXml="next"/>
       </w:sdtContent>
     </w:sdt>
-    <w:p>
-      <w:pPr>
-        <w:pStyle w:val="TOCHeading"/>
-        <w:spacing w:after="0"/>
-        <w:rPr>
-          <w:b w:val="0"/>
-          <w:sz w:val="22"/>
-          <w:szCs w:val="22"/>
-          <w:lang w:val="en-SG"/>
-        </w:rPr>
-      </w:pPr>
-      <w:r>
-        <w:rPr>
-          <w:b w:val="0"/>
-          <w:sz w:val="22"/>
-          <w:szCs w:val="22"/>
-          <w:lang w:val="en-SG"/>
-        </w:rPr>
-        <w:lastRenderedPageBreak/>
-        <w:softHyphen/>
-      </w:r>
-      <w:r>
-        <w:rPr>
-          <w:b w:val="0"/>
-          <w:sz w:val="22"/>
-          <w:szCs w:val="22"/>
-          <w:lang w:val="en-SG"/>
-        </w:rPr>
-        <w:softHyphen/>
-      </w:r>
-    </w:p>
     <w:sdt>
       <w:sdtPr>
         <w:rPr>
@@ -2414,17 +2408,15 @@
       <w:pPr>
         <w:pStyle w:val="Heading1"/>
       </w:pPr>
-      <w:bookmarkStart w:id="0" w:name="_Toc464026143"/>
+      <w:bookmarkStart w:id="1" w:name="_Toc464026143"/>
       <w:r>
         <w:t>1: About</w:t>
       </w:r>
-      <w:bookmarkStart w:id="1" w:name="_GoBack"/>
-      <w:bookmarkEnd w:id="0"/>
       <w:bookmarkEnd w:id="1"/>
     </w:p>
     <w:p>
       <w:pPr>
-        <w:spacing w:line="180" w:lineRule="auto"/>
+        <w:spacing w:line="240" w:lineRule="auto"/>
         <w:jc w:val="both"/>
         <w:rPr>
           <w:rFonts w:ascii="Adobe Gothic Std B" w:eastAsia="Adobe Gothic Std B" w:hAnsi="Adobe Gothic Std B"/>
@@ -2525,7 +2517,7 @@
     </w:p>
     <w:p>
       <w:pPr>
-        <w:spacing w:line="180" w:lineRule="auto"/>
+        <w:spacing w:line="240" w:lineRule="auto"/>
         <w:jc w:val="both"/>
         <w:rPr>
           <w:rFonts w:ascii="Adobe Gothic Std B" w:eastAsia="Adobe Gothic Std B" w:hAnsi="Adobe Gothic Std B"/>
@@ -2540,7 +2532,7 @@
     </w:p>
     <w:p>
       <w:pPr>
-        <w:spacing w:line="180" w:lineRule="auto"/>
+        <w:spacing w:line="240" w:lineRule="auto"/>
         <w:jc w:val="both"/>
         <w:rPr>
           <w:rFonts w:ascii="Adobe Gothic Std B" w:eastAsia="Adobe Gothic Std B" w:hAnsi="Adobe Gothic Std B"/>
@@ -2579,7 +2571,7 @@
     </w:p>
     <w:p>
       <w:pPr>
-        <w:spacing w:line="180" w:lineRule="auto"/>
+        <w:spacing w:line="240" w:lineRule="auto"/>
         <w:jc w:val="both"/>
         <w:rPr>
           <w:rFonts w:ascii="Adobe Gothic Std B" w:eastAsia="Adobe Gothic Std B" w:hAnsi="Adobe Gothic Std B"/>
@@ -9343,7 +9335,7 @@
             <w:rFonts w:ascii="Adobe Gothic Std B" w:eastAsia="Adobe Gothic Std B" w:hAnsi="Adobe Gothic Std B"/>
             <w:noProof/>
           </w:rPr>
-          <w:t>20</w:t>
+          <w:t>1</w:t>
         </w:r>
         <w:r>
           <w:rPr>
@@ -13504,7 +13496,7 @@
 </file>
 
 <file path=customXml/itemProps2.xml><?xml version="1.0" encoding="utf-8"?>
-<ds:datastoreItem xmlns:ds="http://schemas.openxmlformats.org/officeDocument/2006/customXml" ds:itemID="{C146D025-59FB-494B-B165-327FFF81B8A1}">
+<ds:datastoreItem xmlns:ds="http://schemas.openxmlformats.org/officeDocument/2006/customXml" ds:itemID="{83E35E5D-1BF9-4793-A30B-ACBD39891C7F}">
   <ds:schemaRefs>
     <ds:schemaRef ds:uri="http://schemas.openxmlformats.org/officeDocument/2006/bibliography"/>
   </ds:schemaRefs>

</xml_diff>

<commit_message>
Edit the About Us Section
</commit_message>
<xml_diff>
--- a/docs/doc_pdf_version/userguide.docx
+++ b/docs/doc_pdf_version/userguide.docx
@@ -1,6 +1,6 @@
 
 <file path=word/document.xml><?xml version="1.0" encoding="utf-8"?>
-<w:document xmlns:wpc="http://schemas.microsoft.com/office/word/2010/wordprocessingCanvas" xmlns:mc="http://schemas.openxmlformats.org/markup-compatibility/2006" xmlns:o="urn:schemas-microsoft-com:office:office" xmlns:r="http://schemas.openxmlformats.org/officeDocument/2006/relationships" xmlns:m="http://schemas.openxmlformats.org/officeDocument/2006/math" xmlns:v="urn:schemas-microsoft-com:vml" xmlns:wp14="http://schemas.microsoft.com/office/word/2010/wordprocessingDrawing" xmlns:wp="http://schemas.openxmlformats.org/drawingml/2006/wordprocessingDrawing" xmlns:w10="urn:schemas-microsoft-com:office:word" xmlns:w="http://schemas.openxmlformats.org/wordprocessingml/2006/main" xmlns:w14="http://schemas.microsoft.com/office/word/2010/wordml" xmlns:w15="http://schemas.microsoft.com/office/word/2012/wordml" xmlns:wpg="http://schemas.microsoft.com/office/word/2010/wordprocessingGroup" xmlns:wpi="http://schemas.microsoft.com/office/word/2010/wordprocessingInk" xmlns:wne="http://schemas.microsoft.com/office/word/2006/wordml" xmlns:wps="http://schemas.microsoft.com/office/word/2010/wordprocessingShape" mc:Ignorable="w14 w15 wp14">
+<w:document xmlns:wpc="http://schemas.microsoft.com/office/word/2010/wordprocessingCanvas" xmlns:cx="http://schemas.microsoft.com/office/drawing/2014/chartex" xmlns:cx1="http://schemas.microsoft.com/office/drawing/2015/9/8/chartex" xmlns:cx2="http://schemas.microsoft.com/office/drawing/2015/10/21/chartex" xmlns:cx3="http://schemas.microsoft.com/office/drawing/2016/5/9/chartex" xmlns:cx4="http://schemas.microsoft.com/office/drawing/2016/5/10/chartex" xmlns:cx5="http://schemas.microsoft.com/office/drawing/2016/5/11/chartex" xmlns:mc="http://schemas.openxmlformats.org/markup-compatibility/2006" xmlns:o="urn:schemas-microsoft-com:office:office" xmlns:r="http://schemas.openxmlformats.org/officeDocument/2006/relationships" xmlns:m="http://schemas.openxmlformats.org/officeDocument/2006/math" xmlns:v="urn:schemas-microsoft-com:vml" xmlns:wp14="http://schemas.microsoft.com/office/word/2010/wordprocessingDrawing" xmlns:wp="http://schemas.openxmlformats.org/drawingml/2006/wordprocessingDrawing" xmlns:w10="urn:schemas-microsoft-com:office:word" xmlns:w="http://schemas.openxmlformats.org/wordprocessingml/2006/main" xmlns:w14="http://schemas.microsoft.com/office/word/2010/wordml" xmlns:w15="http://schemas.microsoft.com/office/word/2012/wordml" xmlns:w16se="http://schemas.microsoft.com/office/word/2015/wordml/symex" xmlns:wpg="http://schemas.microsoft.com/office/word/2010/wordprocessingGroup" xmlns:wpi="http://schemas.microsoft.com/office/word/2010/wordprocessingInk" xmlns:wne="http://schemas.microsoft.com/office/word/2006/wordml" xmlns:wps="http://schemas.microsoft.com/office/word/2010/wordprocessingShape" mc:Ignorable="w14 w15 w16se wp14">
   <w:body>
     <w:sdt>
       <w:sdtPr>
@@ -14,6 +14,7 @@
           <w:docPartUnique/>
         </w:docPartObj>
       </w:sdtPr>
+      <w:sdtEndPr/>
       <w:sdtContent>
         <w:p>
           <w:pPr>
@@ -176,6 +177,7 @@
                                         <w:dataBinding w:prefixMappings="xmlns:ns0='http://purl.org/dc/elements/1.1/' xmlns:ns1='http://schemas.openxmlformats.org/package/2006/metadata/core-properties' " w:xpath="/ns1:coreProperties[1]/ns0:title[1]" w:storeItemID="{6C3C8BC8-F283-45AE-878A-BAB7291924A1}"/>
                                         <w:text/>
                                       </w:sdtPr>
+                                      <w:sdtEndPr/>
                                       <w:sdtContent>
                                         <w:p>
                                           <w:pPr>
@@ -219,6 +221,7 @@
                                         <w:dataBinding w:prefixMappings="xmlns:ns0='http://purl.org/dc/elements/1.1/' xmlns:ns1='http://schemas.openxmlformats.org/package/2006/metadata/core-properties' " w:xpath="/ns1:coreProperties[1]/ns0:subject[1]" w:storeItemID="{6C3C8BC8-F283-45AE-878A-BAB7291924A1}"/>
                                         <w:text/>
                                       </w:sdtPr>
+                                      <w:sdtEndPr/>
                                       <w:sdtContent>
                                         <w:p>
                                           <w:pPr>
@@ -283,6 +286,7 @@
                                         <w:dataBinding w:prefixMappings="xmlns:ns0='http://schemas.microsoft.com/office/2006/coverPageProps' " w:xpath="/ns0:CoverPageProperties[1]/ns0:Abstract[1]" w:storeItemID="{55AF091B-3C7A-41E3-B477-F2FDAA23CFDA}"/>
                                         <w:text/>
                                       </w:sdtPr>
+                                      <w:sdtEndPr/>
                                       <w:sdtContent>
                                         <w:p>
                                           <w:pPr>
@@ -317,6 +321,7 @@
                                         <w:dataBinding w:prefixMappings="xmlns:ns0='http://purl.org/dc/elements/1.1/' xmlns:ns1='http://schemas.openxmlformats.org/package/2006/metadata/core-properties' " w:xpath="/ns1:coreProperties[1]/ns0:creator[1]" w:storeItemID="{6C3C8BC8-F283-45AE-878A-BAB7291924A1}"/>
                                         <w:text/>
                                       </w:sdtPr>
+                                      <w:sdtEndPr/>
                                       <w:sdtContent>
                                         <w:p>
                                           <w:pPr>
@@ -360,6 +365,7 @@
                                           <w:dataBinding w:prefixMappings="xmlns:ns0='http://purl.org/dc/elements/1.1/' xmlns:ns1='http://schemas.openxmlformats.org/package/2006/metadata/core-properties' " w:xpath="/ns1:coreProperties[1]/ns1:category[1]" w:storeItemID="{6C3C8BC8-F283-45AE-878A-BAB7291924A1}"/>
                                           <w:text/>
                                         </w:sdtPr>
+                                        <w:sdtEndPr/>
                                         <w:sdtContent>
                                           <w:r>
                                             <w:rPr>
@@ -500,6 +506,7 @@
                                   <w:dataBinding w:prefixMappings="xmlns:ns0='http://purl.org/dc/elements/1.1/' xmlns:ns1='http://schemas.openxmlformats.org/package/2006/metadata/core-properties' " w:xpath="/ns1:coreProperties[1]/ns0:title[1]" w:storeItemID="{6C3C8BC8-F283-45AE-878A-BAB7291924A1}"/>
                                   <w:text/>
                                 </w:sdtPr>
+                                <w:sdtEndPr/>
                                 <w:sdtContent>
                                   <w:p>
                                     <w:pPr>
@@ -543,6 +550,7 @@
                                   <w:dataBinding w:prefixMappings="xmlns:ns0='http://purl.org/dc/elements/1.1/' xmlns:ns1='http://schemas.openxmlformats.org/package/2006/metadata/core-properties' " w:xpath="/ns1:coreProperties[1]/ns0:subject[1]" w:storeItemID="{6C3C8BC8-F283-45AE-878A-BAB7291924A1}"/>
                                   <w:text/>
                                 </w:sdtPr>
+                                <w:sdtEndPr/>
                                 <w:sdtContent>
                                   <w:p>
                                     <w:pPr>
@@ -607,6 +615,7 @@
                                   <w:dataBinding w:prefixMappings="xmlns:ns0='http://schemas.microsoft.com/office/2006/coverPageProps' " w:xpath="/ns0:CoverPageProperties[1]/ns0:Abstract[1]" w:storeItemID="{55AF091B-3C7A-41E3-B477-F2FDAA23CFDA}"/>
                                   <w:text/>
                                 </w:sdtPr>
+                                <w:sdtEndPr/>
                                 <w:sdtContent>
                                   <w:p>
                                     <w:pPr>
@@ -641,6 +650,7 @@
                                   <w:dataBinding w:prefixMappings="xmlns:ns0='http://purl.org/dc/elements/1.1/' xmlns:ns1='http://schemas.openxmlformats.org/package/2006/metadata/core-properties' " w:xpath="/ns1:coreProperties[1]/ns0:creator[1]" w:storeItemID="{6C3C8BC8-F283-45AE-878A-BAB7291924A1}"/>
                                   <w:text/>
                                 </w:sdtPr>
+                                <w:sdtEndPr/>
                                 <w:sdtContent>
                                   <w:p>
                                     <w:pPr>
@@ -684,6 +694,7 @@
                                     <w:dataBinding w:prefixMappings="xmlns:ns0='http://purl.org/dc/elements/1.1/' xmlns:ns1='http://schemas.openxmlformats.org/package/2006/metadata/core-properties' " w:xpath="/ns1:coreProperties[1]/ns1:category[1]" w:storeItemID="{6C3C8BC8-F283-45AE-878A-BAB7291924A1}"/>
                                     <w:text/>
                                   </w:sdtPr>
+                                  <w:sdtEndPr/>
                                   <w:sdtContent>
                                     <w:r>
                                       <w:rPr>
@@ -1620,23 +1631,7 @@
                 <w:rFonts w:cstheme="minorHAnsi"/>
                 <w:noProof/>
               </w:rPr>
-              <w:t>3.1.9: View</w:t>
-            </w:r>
-            <w:r>
-              <w:rPr>
-                <w:rStyle w:val="Hyperlink"/>
-                <w:rFonts w:cstheme="minorHAnsi"/>
-                <w:noProof/>
-              </w:rPr>
-              <w:t xml:space="preserve"> </w:t>
-            </w:r>
-            <w:r>
-              <w:rPr>
-                <w:rStyle w:val="Hyperlink"/>
-                <w:rFonts w:cstheme="minorHAnsi"/>
-                <w:noProof/>
-              </w:rPr>
-              <w:t>Tasks</w:t>
+              <w:t>3.1.9: View Tasks</w:t>
             </w:r>
             <w:r>
               <w:rPr>
@@ -2294,8 +2289,6 @@
           <w:lang w:val="en-GB"/>
         </w:rPr>
       </w:pPr>
-      <w:bookmarkStart w:id="0" w:name="_GoBack"/>
-      <w:bookmarkEnd w:id="0"/>
     </w:p>
     <w:p>
       <w:pPr>
@@ -2323,6 +2316,7 @@
       <w:pPr>
         <w:rPr>
           <w:rFonts w:eastAsia="Adobe Gothic Std B" w:cstheme="minorHAnsi"/>
+          <w:b/>
           <w:sz w:val="72"/>
           <w:szCs w:val="72"/>
           <w:lang w:val="en-GB"/>
@@ -2340,6 +2334,7 @@
       <w:r>
         <w:rPr>
           <w:rFonts w:eastAsia="Adobe Gothic Std B" w:cstheme="minorHAnsi"/>
+          <w:b/>
           <w:color w:val="C45911" w:themeColor="accent2" w:themeShade="BF"/>
           <w:sz w:val="72"/>
           <w:szCs w:val="72"/>
@@ -2356,14 +2351,14 @@
           <w:rFonts w:asciiTheme="minorHAnsi" w:hAnsiTheme="minorHAnsi" w:cstheme="minorHAnsi"/>
         </w:rPr>
       </w:pPr>
-      <w:bookmarkStart w:id="1" w:name="_Toc464674048"/>
+      <w:bookmarkStart w:id="0" w:name="_Toc464674048"/>
       <w:r>
         <w:rPr>
           <w:rFonts w:asciiTheme="minorHAnsi" w:hAnsiTheme="minorHAnsi" w:cstheme="minorHAnsi"/>
         </w:rPr>
         <w:t>1: About</w:t>
       </w:r>
-      <w:bookmarkEnd w:id="1"/>
+      <w:bookmarkEnd w:id="0"/>
     </w:p>
     <w:p>
       <w:pPr>
@@ -2382,80 +2377,71 @@
           <w:color w:val="000000"/>
           <w:lang w:eastAsia="en-SG"/>
         </w:rPr>
-        <w:t>Living in the modern and fast-paced world nowadays, we are constantly bombarded with tasks to do. Many people face the problem of time management as the traditional methods prove to be little effective. That is what Do-</w:t>
-      </w:r>
-      <w:proofErr w:type="spellStart"/>
+        <w:t>Living in</w:t>
+      </w:r>
       <w:r>
         <w:rPr>
           <w:rFonts w:eastAsia="Times New Roman" w:cstheme="minorHAnsi"/>
           <w:color w:val="000000"/>
           <w:lang w:eastAsia="en-SG"/>
         </w:rPr>
-        <w:t>er</w:t>
-      </w:r>
-      <w:proofErr w:type="spellEnd"/>
+        <w:t xml:space="preserve"> the modern and fast-paced world, we are constantly overwhelmed</w:t>
+      </w:r>
       <w:r>
         <w:rPr>
           <w:rFonts w:eastAsia="Times New Roman" w:cstheme="minorHAnsi"/>
           <w:color w:val="000000"/>
           <w:lang w:eastAsia="en-SG"/>
         </w:rPr>
-        <w:t xml:space="preserve"> List aims to solve.</w:t>
-      </w:r>
-    </w:p>
-    <w:p>
-      <w:pPr>
-        <w:spacing w:after="200" w:line="240" w:lineRule="auto"/>
-        <w:jc w:val="both"/>
+        <w:t xml:space="preserve"> </w:t>
+      </w:r>
+      <w:r>
         <w:rPr>
           <w:rFonts w:eastAsia="Times New Roman" w:cstheme="minorHAnsi"/>
           <w:color w:val="000000"/>
           <w:lang w:eastAsia="en-SG"/>
         </w:rPr>
-      </w:pPr>
+        <w:t>with errands</w:t>
+      </w:r>
       <w:r>
         <w:rPr>
           <w:rFonts w:eastAsia="Times New Roman" w:cstheme="minorHAnsi"/>
           <w:color w:val="000000"/>
           <w:lang w:eastAsia="en-SG"/>
         </w:rPr>
-        <w:t>Do-</w:t>
-      </w:r>
-      <w:proofErr w:type="spellStart"/>
+        <w:t xml:space="preserve"> </w:t>
+      </w:r>
       <w:r>
         <w:rPr>
           <w:rFonts w:eastAsia="Times New Roman" w:cstheme="minorHAnsi"/>
           <w:color w:val="000000"/>
           <w:lang w:eastAsia="en-SG"/>
         </w:rPr>
-        <w:t>er</w:t>
-      </w:r>
-      <w:proofErr w:type="spellEnd"/>
+        <w:t>every day</w:t>
+      </w:r>
       <w:r>
         <w:rPr>
           <w:rFonts w:eastAsia="Times New Roman" w:cstheme="minorHAnsi"/>
           <w:color w:val="000000"/>
           <w:lang w:eastAsia="en-SG"/>
         </w:rPr>
-        <w:t xml:space="preserve"> List is a task manager that is designed for students and office workers. It is a beginner-friendly desktop program that aids you in the planning and completion of your daily tasks.  It does not matter if you are planning a big birthday surprise event or recurring task of handling the laundry every now and then, Do-</w:t>
-      </w:r>
-      <w:proofErr w:type="spellStart"/>
+        <w:t xml:space="preserve">. Many face the </w:t>
+      </w:r>
       <w:r>
         <w:rPr>
           <w:rFonts w:eastAsia="Times New Roman" w:cstheme="minorHAnsi"/>
           <w:color w:val="000000"/>
           <w:lang w:eastAsia="en-SG"/>
         </w:rPr>
-        <w:t>er</w:t>
-      </w:r>
-      <w:proofErr w:type="spellEnd"/>
+        <w:t xml:space="preserve">problem of </w:t>
+      </w:r>
       <w:r>
         <w:rPr>
           <w:rFonts w:eastAsia="Times New Roman" w:cstheme="minorHAnsi"/>
           <w:color w:val="000000"/>
           <w:lang w:eastAsia="en-SG"/>
         </w:rPr>
-        <w:t xml:space="preserve"> List is here </w:t>
+        <w:t xml:space="preserve">using </w:t>
       </w:r>
       <w:r>
         <w:rPr>
@@ -2463,7 +2449,72 @@
           <w:color w:val="000000"/>
           <w:lang w:eastAsia="en-SG"/>
         </w:rPr>
-        <w:t>to solve your problems.</w:t>
+        <w:t xml:space="preserve">traditional </w:t>
+      </w:r>
+      <w:r>
+        <w:rPr>
+          <w:rFonts w:eastAsia="Times New Roman" w:cstheme="minorHAnsi"/>
+          <w:color w:val="000000"/>
+          <w:lang w:eastAsia="en-SG"/>
+        </w:rPr>
+        <w:t>methods of time management</w:t>
+      </w:r>
+      <w:r>
+        <w:rPr>
+          <w:rFonts w:eastAsia="Times New Roman" w:cstheme="minorHAnsi"/>
+          <w:color w:val="000000"/>
+          <w:lang w:eastAsia="en-SG"/>
+        </w:rPr>
+        <w:t xml:space="preserve"> which are irrelevant and ineffective</w:t>
+      </w:r>
+      <w:r>
+        <w:rPr>
+          <w:rFonts w:eastAsia="Times New Roman" w:cstheme="minorHAnsi"/>
+          <w:color w:val="000000"/>
+          <w:lang w:eastAsia="en-SG"/>
+        </w:rPr>
+        <w:t xml:space="preserve">. That is </w:t>
+      </w:r>
+      <w:r>
+        <w:rPr>
+          <w:rFonts w:eastAsia="Times New Roman" w:cstheme="minorHAnsi"/>
+          <w:color w:val="000000"/>
+          <w:lang w:eastAsia="en-SG"/>
+        </w:rPr>
+        <w:t xml:space="preserve">where </w:t>
+      </w:r>
+      <w:r>
+        <w:rPr>
+          <w:rFonts w:eastAsia="Times New Roman" w:cstheme="minorHAnsi"/>
+          <w:color w:val="000000"/>
+          <w:lang w:eastAsia="en-SG"/>
+        </w:rPr>
+        <w:t>Do-</w:t>
+      </w:r>
+      <w:r>
+        <w:rPr>
+          <w:rFonts w:eastAsia="Times New Roman" w:cstheme="minorHAnsi"/>
+          <w:i/>
+          <w:color w:val="000000"/>
+          <w:lang w:eastAsia="en-SG"/>
+        </w:rPr>
+        <w:t>er</w:t>
+      </w:r>
+      <w:r>
+        <w:rPr>
+          <w:rFonts w:eastAsia="Times New Roman" w:cstheme="minorHAnsi"/>
+          <w:color w:val="000000"/>
+          <w:lang w:eastAsia="en-SG"/>
+        </w:rPr>
+        <w:t xml:space="preserve"> List steps in</w:t>
+      </w:r>
+      <w:r>
+        <w:rPr>
+          <w:rFonts w:eastAsia="Times New Roman" w:cstheme="minorHAnsi"/>
+          <w:color w:val="000000"/>
+          <w:lang w:eastAsia="en-SG"/>
+        </w:rPr>
+        <w:t>.</w:t>
       </w:r>
     </w:p>
     <w:p>
@@ -2471,14 +2522,30 @@
         <w:spacing w:after="200" w:line="240" w:lineRule="auto"/>
         <w:jc w:val="both"/>
         <w:rPr>
-          <w:rFonts w:eastAsia="Adobe Gothic Std B" w:cstheme="minorHAnsi"/>
-        </w:rPr>
-      </w:pPr>
-      <w:r>
-        <w:rPr>
-          <w:rFonts w:eastAsia="Adobe Gothic Std B" w:cstheme="minorHAnsi"/>
-        </w:rPr>
-        <w:t>This user guide aims to allow any user to seamlessly use the product, as intended to. Just follow the instructions as stated and you will get the results you desire.</w:t>
+          <w:rFonts w:cstheme="minorHAnsi"/>
+          <w:color w:val="000000"/>
+        </w:rPr>
+      </w:pPr>
+      <w:r>
+        <w:rPr>
+          <w:rFonts w:cstheme="minorHAnsi"/>
+          <w:color w:val="000000"/>
+        </w:rPr>
+        <w:t>Do-er List is a task manager that is designed for students and office workers. It is a beginner-friendly desktop program that aids you in the planning and completion of your daily tasks.  It does not matter if you are planning a big birthday surprise event or</w:t>
+      </w:r>
+      <w:r>
+        <w:rPr>
+          <w:rFonts w:cstheme="minorHAnsi"/>
+          <w:color w:val="000000"/>
+        </w:rPr>
+        <w:t xml:space="preserve"> a</w:t>
+      </w:r>
+      <w:r>
+        <w:rPr>
+          <w:rFonts w:cstheme="minorHAnsi"/>
+          <w:color w:val="000000"/>
+        </w:rPr>
+        <w:t xml:space="preserve"> recurring task of handling the laundry every now and then, Do-er List is here to resolve your problems.</w:t>
       </w:r>
     </w:p>
     <w:p>
@@ -2493,7 +2560,54 @@
         <w:rPr>
           <w:rFonts w:eastAsia="Adobe Gothic Std B" w:cstheme="minorHAnsi"/>
         </w:rPr>
-        <w:t>Eager and excited? Then proceed!</w:t>
+        <w:t xml:space="preserve">This user guide aims to allow any user to seamlessly use </w:t>
+      </w:r>
+      <w:r>
+        <w:rPr>
+          <w:rFonts w:eastAsia="Adobe Gothic Std B" w:cstheme="minorHAnsi"/>
+        </w:rPr>
+        <w:t>our</w:t>
+      </w:r>
+      <w:r>
+        <w:rPr>
+          <w:rFonts w:eastAsia="Adobe Gothic Std B" w:cstheme="minorHAnsi"/>
+        </w:rPr>
+        <w:t xml:space="preserve"> product as we intend to</w:t>
+      </w:r>
+      <w:r>
+        <w:rPr>
+          <w:rFonts w:eastAsia="Adobe Gothic Std B" w:cstheme="minorHAnsi"/>
+        </w:rPr>
+        <w:t>. Just follow the instructions as stated and you will get the results you desire.</w:t>
+      </w:r>
+    </w:p>
+    <w:p>
+      <w:pPr>
+        <w:spacing w:after="200" w:line="240" w:lineRule="auto"/>
+        <w:jc w:val="both"/>
+        <w:rPr>
+          <w:rFonts w:eastAsia="Adobe Gothic Std B" w:cstheme="minorHAnsi"/>
+        </w:rPr>
+      </w:pPr>
+      <w:r>
+        <w:rPr>
+          <w:rFonts w:eastAsia="Adobe Gothic Std B" w:cstheme="minorHAnsi"/>
+        </w:rPr>
+        <w:t>Eager and excited? Then</w:t>
+      </w:r>
+      <w:r>
+        <w:rPr>
+          <w:rFonts w:eastAsia="Adobe Gothic Std B" w:cstheme="minorHAnsi"/>
+        </w:rPr>
+        <w:t xml:space="preserve"> let’s</w:t>
+      </w:r>
+      <w:bookmarkStart w:id="1" w:name="_GoBack"/>
+      <w:bookmarkEnd w:id="1"/>
+      <w:r>
+        <w:rPr>
+          <w:rFonts w:eastAsia="Adobe Gothic Std B" w:cstheme="minorHAnsi"/>
+        </w:rPr>
+        <w:t xml:space="preserve"> proceed!</w:t>
       </w:r>
     </w:p>
     <w:p>
@@ -2547,21 +2661,7 @@
         <w:rPr>
           <w:lang w:val="en-GB"/>
         </w:rPr>
-        <w:t>Below is an overview of the various terms and components Do-</w:t>
-      </w:r>
-      <w:proofErr w:type="spellStart"/>
-      <w:r>
-        <w:rPr>
-          <w:lang w:val="en-GB"/>
-        </w:rPr>
-        <w:t>er</w:t>
-      </w:r>
-      <w:proofErr w:type="spellEnd"/>
-      <w:r>
-        <w:rPr>
-          <w:lang w:val="en-GB"/>
-        </w:rPr>
-        <w:t xml:space="preserve"> List’s minimalistic and easy-to-use interface.</w:t>
+        <w:t>Below is an overview of the various terms and components Do-er List’s minimalistic and easy-to-use interface.</w:t>
       </w:r>
     </w:p>
     <w:p>
@@ -3192,27 +3292,7 @@
           <w:sz w:val="22"/>
           <w:szCs w:val="22"/>
         </w:rPr>
-        <w:t>Do-</w:t>
-      </w:r>
-      <w:proofErr w:type="spellStart"/>
-      <w:r>
-        <w:rPr>
-          <w:rFonts w:asciiTheme="minorHAnsi" w:hAnsiTheme="minorHAnsi" w:cstheme="minorHAnsi"/>
-          <w:color w:val="000000"/>
-          <w:sz w:val="22"/>
-          <w:szCs w:val="22"/>
-        </w:rPr>
-        <w:t>er</w:t>
-      </w:r>
-      <w:proofErr w:type="spellEnd"/>
-      <w:r>
-        <w:rPr>
-          <w:rFonts w:asciiTheme="minorHAnsi" w:hAnsiTheme="minorHAnsi" w:cstheme="minorHAnsi"/>
-          <w:color w:val="000000"/>
-          <w:sz w:val="22"/>
-          <w:szCs w:val="22"/>
-        </w:rPr>
-        <w:t xml:space="preserve"> List makes the process of adding, editing or deleting your tasks a seamless process. Long gone are the days when you have to type in long and complicated commands or endlessly mouse-clicks to get what you desire.</w:t>
+        <w:t>Do-er List makes the process of adding, editing or deleting your tasks a seamless process. Long gone are the days when you have to type in long and complicated commands or endlessly mouse-clicks to get what you desire.</w:t>
       </w:r>
       <w:bookmarkEnd w:id="4"/>
     </w:p>
@@ -3271,59 +3351,7 @@
                 <w:szCs w:val="20"/>
                 <w:lang w:eastAsia="en-SG"/>
               </w:rPr>
-              <w:t xml:space="preserve">&gt;&gt; Command </w:t>
-            </w:r>
-            <w:proofErr w:type="spellStart"/>
-            <w:r>
-              <w:rPr>
-                <w:rFonts w:ascii="Courier New" w:eastAsia="Times New Roman" w:hAnsi="Courier New" w:cs="Courier New"/>
-                <w:b/>
-                <w:bCs/>
-                <w:color w:val="000000"/>
-                <w:sz w:val="20"/>
-                <w:szCs w:val="20"/>
-                <w:lang w:eastAsia="en-SG"/>
-              </w:rPr>
-              <w:t>required_fields</w:t>
-            </w:r>
-            <w:proofErr w:type="spellEnd"/>
-            <w:r>
-              <w:rPr>
-                <w:rFonts w:ascii="Courier New" w:eastAsia="Times New Roman" w:hAnsi="Courier New" w:cs="Courier New"/>
-                <w:b/>
-                <w:bCs/>
-                <w:color w:val="000000"/>
-                <w:sz w:val="20"/>
-                <w:szCs w:val="20"/>
-                <w:lang w:eastAsia="en-SG"/>
-              </w:rPr>
-              <w:t xml:space="preserve"> [</w:t>
-            </w:r>
-            <w:proofErr w:type="spellStart"/>
-            <w:r>
-              <w:rPr>
-                <w:rFonts w:ascii="Courier New" w:eastAsia="Times New Roman" w:hAnsi="Courier New" w:cs="Courier New"/>
-                <w:b/>
-                <w:bCs/>
-                <w:color w:val="000000"/>
-                <w:sz w:val="20"/>
-                <w:szCs w:val="20"/>
-                <w:lang w:eastAsia="en-SG"/>
-              </w:rPr>
-              <w:t>optional_fields</w:t>
-            </w:r>
-            <w:proofErr w:type="spellEnd"/>
-            <w:r>
-              <w:rPr>
-                <w:rFonts w:ascii="Courier New" w:eastAsia="Times New Roman" w:hAnsi="Courier New" w:cs="Courier New"/>
-                <w:b/>
-                <w:bCs/>
-                <w:color w:val="000000"/>
-                <w:sz w:val="20"/>
-                <w:szCs w:val="20"/>
-                <w:lang w:eastAsia="en-SG"/>
-              </w:rPr>
-              <w:t>] ...</w:t>
+              <w:t>&gt;&gt; Command required_fields [optional_fields] ...</w:t>
             </w:r>
           </w:p>
         </w:tc>
@@ -3355,6 +3383,7 @@
         <w:t>All commands start with a command words, followed by fields that are replaced by your inputs. The fields in the square bracket "[" and "]" are optional. You can choose to not include these fields.</w:t>
       </w:r>
     </w:p>
+    <w:bookmarkStart w:id="5" w:name="_Toc464674052"/>
     <w:p>
       <w:pPr>
         <w:pStyle w:val="Heading3"/>
@@ -3365,7 +3394,6 @@
           <w:color w:val="000000"/>
         </w:rPr>
       </w:pPr>
-      <w:bookmarkStart w:id="5" w:name="_Toc464674052"/>
       <w:r>
         <w:rPr>
           <w:rFonts w:asciiTheme="minorHAnsi" w:eastAsia="Adobe Gothic Std B" w:hAnsiTheme="minorHAnsi" w:cstheme="minorHAnsi"/>
@@ -3568,27 +3596,7 @@
           <w:shd w:val="clear" w:color="auto" w:fill="FFFFFF"/>
           <w:lang w:eastAsia="en-SG"/>
         </w:rPr>
-        <w:t>Start your day right by opening Do-</w:t>
-      </w:r>
-      <w:proofErr w:type="spellStart"/>
-      <w:r>
-        <w:rPr>
-          <w:rFonts w:eastAsia="Times New Roman" w:cstheme="minorHAnsi"/>
-          <w:color w:val="000000"/>
-          <w:shd w:val="clear" w:color="auto" w:fill="FFFFFF"/>
-          <w:lang w:eastAsia="en-SG"/>
-        </w:rPr>
-        <w:t>er</w:t>
-      </w:r>
-      <w:proofErr w:type="spellEnd"/>
-      <w:r>
-        <w:rPr>
-          <w:rFonts w:eastAsia="Times New Roman" w:cstheme="minorHAnsi"/>
-          <w:color w:val="000000"/>
-          <w:shd w:val="clear" w:color="auto" w:fill="FFFFFF"/>
-          <w:lang w:eastAsia="en-SG"/>
-        </w:rPr>
-        <w:t xml:space="preserve"> List to view what you need to do today. A simple double click on the app icon will open up the elegant and beautiful user interface in a few seconds. </w:t>
+        <w:t xml:space="preserve">Start your day right by opening Do-er List to view what you need to do today. A simple double click on the app icon will open up the elegant and beautiful user interface in a few seconds. </w:t>
       </w:r>
     </w:p>
     <w:p>
@@ -3779,15 +3787,7 @@
     </w:p>
     <w:p>
       <w:r>
-        <w:t>If you forget how to use Do-</w:t>
-      </w:r>
-      <w:proofErr w:type="spellStart"/>
-      <w:r>
-        <w:t>er</w:t>
-      </w:r>
-      <w:proofErr w:type="spellEnd"/>
-      <w:r>
-        <w:t xml:space="preserve"> List, simply ent</w:t>
+        <w:t>If you forget how to use Do-er List, simply ent</w:t>
       </w:r>
       <w:r>
         <w:t>er this command in the command console</w:t>
@@ -4057,7 +4057,6 @@
         </w:rPr>
         <w:t>Adding Items into Do-</w:t>
       </w:r>
-      <w:proofErr w:type="spellStart"/>
       <w:r>
         <w:rPr>
           <w:rFonts w:asciiTheme="minorHAnsi" w:hAnsiTheme="minorHAnsi" w:cstheme="minorHAnsi"/>
@@ -4067,7 +4066,6 @@
         </w:rPr>
         <w:t>er</w:t>
       </w:r>
-      <w:proofErr w:type="spellEnd"/>
       <w:r>
         <w:rPr>
           <w:rFonts w:asciiTheme="minorHAnsi" w:hAnsiTheme="minorHAnsi" w:cstheme="minorHAnsi"/>
@@ -4082,14 +4080,12 @@
       <w:r>
         <w:t>This morning your friend, Robin, asked you out for a drinking session at night and you would like to mark it down in your Do-</w:t>
       </w:r>
-      <w:proofErr w:type="spellStart"/>
       <w:r>
         <w:rPr>
           <w:i/>
         </w:rPr>
         <w:t>er</w:t>
       </w:r>
-      <w:proofErr w:type="spellEnd"/>
       <w:r>
         <w:t xml:space="preserve"> List. You can do that by typing the following in </w:t>
       </w:r>
@@ -4149,19 +4145,11 @@
       <w:r>
         <w:t>The event will then be added to the Do-</w:t>
       </w:r>
-      <w:proofErr w:type="spellStart"/>
       <w:r>
         <w:rPr>
           <w:i/>
         </w:rPr>
-        <w:t>er</w:t>
-      </w:r>
-      <w:proofErr w:type="spellEnd"/>
-      <w:r>
-        <w:rPr>
-          <w:i/>
-        </w:rPr>
-        <w:t xml:space="preserve"> </w:t>
+        <w:t xml:space="preserve">er </w:t>
       </w:r>
       <w:r>
         <w:t>List.</w:t>
@@ -4382,27 +4370,7 @@
           <w:sz w:val="22"/>
           <w:szCs w:val="22"/>
         </w:rPr>
-        <w:t>“</w:t>
-      </w:r>
-      <w:proofErr w:type="gramStart"/>
-      <w:r>
-        <w:rPr>
-          <w:rFonts w:asciiTheme="minorHAnsi" w:eastAsia="Adobe Gothic Std B" w:hAnsiTheme="minorHAnsi" w:cstheme="minorHAnsi"/>
-          <w:color w:val="000000"/>
-          <w:sz w:val="22"/>
-          <w:szCs w:val="22"/>
-        </w:rPr>
-        <w:t>tonight</w:t>
-      </w:r>
-      <w:proofErr w:type="gramEnd"/>
-      <w:r>
-        <w:rPr>
-          <w:rFonts w:asciiTheme="minorHAnsi" w:eastAsia="Adobe Gothic Std B" w:hAnsiTheme="minorHAnsi" w:cstheme="minorHAnsi"/>
-          <w:color w:val="000000"/>
-          <w:sz w:val="22"/>
-          <w:szCs w:val="22"/>
-        </w:rPr>
-        <w:t xml:space="preserve"> 8pm -&gt; tonight 10pm” is the</w:t>
+        <w:t>“tonight 8pm -&gt; tonight 10pm” is the</w:t>
       </w:r>
       <w:r>
         <w:rPr>
@@ -4990,7 +4958,6 @@
               </w:rPr>
               <w:t>Your dates should be in the following format: “</w:t>
             </w:r>
-            <w:proofErr w:type="spellStart"/>
             <w:r>
               <w:rPr>
                 <w:rFonts w:ascii="Courier New" w:eastAsia="Times New Roman" w:hAnsi="Courier New" w:cs="Courier New"/>
@@ -5001,9 +4968,17 @@
                 <w:szCs w:val="20"/>
                 <w:lang w:eastAsia="en-SG"/>
               </w:rPr>
-              <w:t>yyyy</w:t>
-            </w:r>
-            <w:proofErr w:type="spellEnd"/>
+              <w:t>yyyy-mm-dd</w:t>
+            </w:r>
+            <w:r>
+              <w:rPr>
+                <w:rFonts w:eastAsia="Times New Roman" w:cstheme="minorHAnsi"/>
+                <w:color w:val="000000"/>
+                <w:shd w:val="clear" w:color="auto" w:fill="FFFFFF"/>
+                <w:lang w:eastAsia="en-SG"/>
+              </w:rPr>
+              <w:t>” and “</w:t>
+            </w:r>
             <w:r>
               <w:rPr>
                 <w:rFonts w:ascii="Courier New" w:eastAsia="Times New Roman" w:hAnsi="Courier New" w:cs="Courier New"/>
@@ -5014,45 +4989,8 @@
                 <w:szCs w:val="20"/>
                 <w:lang w:eastAsia="en-SG"/>
               </w:rPr>
-              <w:t>-mm-</w:t>
-            </w:r>
-            <w:proofErr w:type="spellStart"/>
-            <w:r>
-              <w:rPr>
-                <w:rFonts w:ascii="Courier New" w:eastAsia="Times New Roman" w:hAnsi="Courier New" w:cs="Courier New"/>
-                <w:b/>
-                <w:bCs/>
-                <w:color w:val="000000"/>
-                <w:sz w:val="20"/>
-                <w:szCs w:val="20"/>
-                <w:lang w:eastAsia="en-SG"/>
-              </w:rPr>
-              <w:t>dd</w:t>
-            </w:r>
-            <w:proofErr w:type="spellEnd"/>
-            <w:r>
-              <w:rPr>
-                <w:rFonts w:eastAsia="Times New Roman" w:cstheme="minorHAnsi"/>
-                <w:color w:val="000000"/>
-                <w:shd w:val="clear" w:color="auto" w:fill="FFFFFF"/>
-                <w:lang w:eastAsia="en-SG"/>
-              </w:rPr>
-              <w:t>” and “</w:t>
-            </w:r>
-            <w:proofErr w:type="spellStart"/>
-            <w:r>
-              <w:rPr>
-                <w:rFonts w:ascii="Courier New" w:eastAsia="Times New Roman" w:hAnsi="Courier New" w:cs="Courier New"/>
-                <w:b/>
-                <w:bCs/>
-                <w:color w:val="000000"/>
-                <w:sz w:val="20"/>
-                <w:szCs w:val="20"/>
-                <w:lang w:eastAsia="en-SG"/>
-              </w:rPr>
               <w:t>hh:mm</w:t>
             </w:r>
-            <w:proofErr w:type="spellEnd"/>
             <w:r>
               <w:rPr>
                 <w:rFonts w:eastAsia="Times New Roman" w:cstheme="minorHAnsi"/>
@@ -5182,31 +5120,7 @@
                 <w:shd w:val="clear" w:color="auto" w:fill="FFFFFF"/>
                 <w:lang w:eastAsia="en-SG"/>
               </w:rPr>
-              <w:t>(“X” can be any number</w:t>
-            </w:r>
-            <w:proofErr w:type="gramStart"/>
-            <w:r>
-              <w:rPr>
-                <w:rFonts w:eastAsia="Times New Roman" w:cstheme="minorHAnsi"/>
-                <w:i/>
-                <w:iCs/>
-                <w:color w:val="000000"/>
-                <w:shd w:val="clear" w:color="auto" w:fill="FFFFFF"/>
-                <w:lang w:eastAsia="en-SG"/>
-              </w:rPr>
-              <w:t>:1</w:t>
-            </w:r>
-            <w:proofErr w:type="gramEnd"/>
-            <w:r>
-              <w:rPr>
-                <w:rFonts w:eastAsia="Times New Roman" w:cstheme="minorHAnsi"/>
-                <w:i/>
-                <w:iCs/>
-                <w:color w:val="000000"/>
-                <w:shd w:val="clear" w:color="auto" w:fill="FFFFFF"/>
-                <w:lang w:eastAsia="en-SG"/>
-              </w:rPr>
-              <w:t>, 2, 3…)</w:t>
+              <w:t>(“X” can be any number:1, 2, 3…)</w:t>
             </w:r>
           </w:p>
           <w:p>
@@ -5841,7 +5755,6 @@
         </w:rPr>
         <w:t>Editing Items on Do-</w:t>
       </w:r>
-      <w:proofErr w:type="spellStart"/>
       <w:r>
         <w:rPr>
           <w:rFonts w:asciiTheme="minorHAnsi" w:hAnsiTheme="minorHAnsi" w:cstheme="minorHAnsi"/>
@@ -5851,7 +5764,6 @@
         </w:rPr>
         <w:t>er</w:t>
       </w:r>
-      <w:proofErr w:type="spellEnd"/>
       <w:r>
         <w:rPr>
           <w:rFonts w:asciiTheme="minorHAnsi" w:hAnsiTheme="minorHAnsi" w:cstheme="minorHAnsi"/>
@@ -6630,7 +6542,6 @@
               </w:rPr>
               <w:t>Editing of the dates should be in the following format: “</w:t>
             </w:r>
-            <w:proofErr w:type="spellStart"/>
             <w:r>
               <w:rPr>
                 <w:rFonts w:ascii="Courier New" w:eastAsia="Times New Roman" w:hAnsi="Courier New" w:cs="Courier New"/>
@@ -6641,9 +6552,17 @@
                 <w:szCs w:val="20"/>
                 <w:lang w:eastAsia="en-SG"/>
               </w:rPr>
-              <w:t>yyyy</w:t>
-            </w:r>
-            <w:proofErr w:type="spellEnd"/>
+              <w:t>yyyy-mm-dd</w:t>
+            </w:r>
+            <w:r>
+              <w:rPr>
+                <w:rFonts w:eastAsia="Times New Roman" w:cstheme="minorHAnsi"/>
+                <w:color w:val="000000"/>
+                <w:shd w:val="clear" w:color="auto" w:fill="FFFFFF"/>
+                <w:lang w:eastAsia="en-SG"/>
+              </w:rPr>
+              <w:t>” and “</w:t>
+            </w:r>
             <w:r>
               <w:rPr>
                 <w:rFonts w:ascii="Courier New" w:eastAsia="Times New Roman" w:hAnsi="Courier New" w:cs="Courier New"/>
@@ -6654,45 +6573,8 @@
                 <w:szCs w:val="20"/>
                 <w:lang w:eastAsia="en-SG"/>
               </w:rPr>
-              <w:t>-mm-</w:t>
-            </w:r>
-            <w:proofErr w:type="spellStart"/>
-            <w:r>
-              <w:rPr>
-                <w:rFonts w:ascii="Courier New" w:eastAsia="Times New Roman" w:hAnsi="Courier New" w:cs="Courier New"/>
-                <w:b/>
-                <w:bCs/>
-                <w:color w:val="000000"/>
-                <w:sz w:val="20"/>
-                <w:szCs w:val="20"/>
-                <w:lang w:eastAsia="en-SG"/>
-              </w:rPr>
-              <w:t>dd</w:t>
-            </w:r>
-            <w:proofErr w:type="spellEnd"/>
-            <w:r>
-              <w:rPr>
-                <w:rFonts w:eastAsia="Times New Roman" w:cstheme="minorHAnsi"/>
-                <w:color w:val="000000"/>
-                <w:shd w:val="clear" w:color="auto" w:fill="FFFFFF"/>
-                <w:lang w:eastAsia="en-SG"/>
-              </w:rPr>
-              <w:t>” and “</w:t>
-            </w:r>
-            <w:proofErr w:type="spellStart"/>
-            <w:r>
-              <w:rPr>
-                <w:rFonts w:ascii="Courier New" w:eastAsia="Times New Roman" w:hAnsi="Courier New" w:cs="Courier New"/>
-                <w:b/>
-                <w:bCs/>
-                <w:color w:val="000000"/>
-                <w:sz w:val="20"/>
-                <w:szCs w:val="20"/>
-                <w:lang w:eastAsia="en-SG"/>
-              </w:rPr>
               <w:t>hh:mm</w:t>
             </w:r>
-            <w:proofErr w:type="spellEnd"/>
             <w:r>
               <w:rPr>
                 <w:rFonts w:eastAsia="Times New Roman" w:cstheme="minorHAnsi"/>
@@ -6804,31 +6686,7 @@
                 <w:shd w:val="clear" w:color="auto" w:fill="FFFFFF"/>
                 <w:lang w:eastAsia="en-SG"/>
               </w:rPr>
-              <w:t>(“X” can be any number</w:t>
-            </w:r>
-            <w:proofErr w:type="gramStart"/>
-            <w:r>
-              <w:rPr>
-                <w:rFonts w:eastAsia="Times New Roman" w:cstheme="minorHAnsi"/>
-                <w:i/>
-                <w:iCs/>
-                <w:color w:val="000000"/>
-                <w:shd w:val="clear" w:color="auto" w:fill="FFFFFF"/>
-                <w:lang w:eastAsia="en-SG"/>
-              </w:rPr>
-              <w:t>:1</w:t>
-            </w:r>
-            <w:proofErr w:type="gramEnd"/>
-            <w:r>
-              <w:rPr>
-                <w:rFonts w:eastAsia="Times New Roman" w:cstheme="minorHAnsi"/>
-                <w:i/>
-                <w:iCs/>
-                <w:color w:val="000000"/>
-                <w:shd w:val="clear" w:color="auto" w:fill="FFFFFF"/>
-                <w:lang w:eastAsia="en-SG"/>
-              </w:rPr>
-              <w:t>, 2, 3…)</w:t>
+              <w:t>(“X” can be any number:1, 2, 3…)</w:t>
             </w:r>
           </w:p>
           <w:p>
@@ -7449,25 +7307,7 @@
           <w:sz w:val="36"/>
           <w:szCs w:val="36"/>
         </w:rPr>
-        <w:t>Marking Out Tasks on Do-</w:t>
-      </w:r>
-      <w:proofErr w:type="spellStart"/>
-      <w:r>
-        <w:rPr>
-          <w:rFonts w:asciiTheme="minorHAnsi" w:hAnsiTheme="minorHAnsi" w:cstheme="minorHAnsi"/>
-          <w:sz w:val="36"/>
-          <w:szCs w:val="36"/>
-        </w:rPr>
-        <w:t>er</w:t>
-      </w:r>
-      <w:proofErr w:type="spellEnd"/>
-      <w:r>
-        <w:rPr>
-          <w:rFonts w:asciiTheme="minorHAnsi" w:hAnsiTheme="minorHAnsi" w:cstheme="minorHAnsi"/>
-          <w:sz w:val="36"/>
-          <w:szCs w:val="36"/>
-        </w:rPr>
-        <w:t xml:space="preserve"> List</w:t>
+        <w:t>Marking Out Tasks on Do-er List</w:t>
       </w:r>
       <w:bookmarkEnd w:id="10"/>
     </w:p>
@@ -8856,25 +8696,14 @@
                 <w:lang w:eastAsia="en-SG"/>
               </w:rPr>
             </w:pPr>
-            <w:proofErr w:type="spellStart"/>
-            <w:r>
-              <w:rPr>
-                <w:rFonts w:eastAsia="Times New Roman" w:cstheme="minorHAnsi"/>
-                <w:color w:val="000000"/>
-                <w:shd w:val="clear" w:color="auto" w:fill="FFFFFF"/>
-                <w:lang w:eastAsia="en-SG"/>
-              </w:rPr>
-              <w:t>E.g</w:t>
-            </w:r>
-            <w:proofErr w:type="spellEnd"/>
-            <w:r>
-              <w:rPr>
-                <w:rFonts w:eastAsia="Times New Roman" w:cstheme="minorHAnsi"/>
-                <w:color w:val="000000"/>
-                <w:shd w:val="clear" w:color="auto" w:fill="FFFFFF"/>
-                <w:lang w:eastAsia="en-SG"/>
-              </w:rPr>
-              <w:t xml:space="preserve">: </w:t>
+            <w:r>
+              <w:rPr>
+                <w:rFonts w:eastAsia="Times New Roman" w:cstheme="minorHAnsi"/>
+                <w:color w:val="000000"/>
+                <w:shd w:val="clear" w:color="auto" w:fill="FFFFFF"/>
+                <w:lang w:eastAsia="en-SG"/>
+              </w:rPr>
+              <w:t xml:space="preserve">E.g: </w:t>
             </w:r>
             <w:r>
               <w:rPr>
@@ -9188,7 +9017,6 @@
         </w:rPr>
         <w:t>Do-</w:t>
       </w:r>
-      <w:proofErr w:type="spellStart"/>
       <w:r>
         <w:rPr>
           <w:rFonts w:asciiTheme="minorHAnsi" w:eastAsia="Adobe Gothic Std B" w:hAnsiTheme="minorHAnsi" w:cstheme="minorHAnsi"/>
@@ -9197,18 +9025,7 @@
           <w:sz w:val="22"/>
           <w:szCs w:val="22"/>
         </w:rPr>
-        <w:t>er</w:t>
-      </w:r>
-      <w:proofErr w:type="spellEnd"/>
-      <w:r>
-        <w:rPr>
-          <w:rFonts w:asciiTheme="minorHAnsi" w:eastAsia="Adobe Gothic Std B" w:hAnsiTheme="minorHAnsi" w:cstheme="minorHAnsi"/>
-          <w:i/>
-          <w:color w:val="000000"/>
-          <w:sz w:val="22"/>
-          <w:szCs w:val="22"/>
-        </w:rPr>
-        <w:t xml:space="preserve"> </w:t>
+        <w:t xml:space="preserve">er </w:t>
       </w:r>
       <w:r>
         <w:rPr>
@@ -9774,7 +9591,6 @@
               </w:rPr>
               <w:t>Do-</w:t>
             </w:r>
-            <w:proofErr w:type="spellStart"/>
             <w:r>
               <w:rPr>
                 <w:rFonts w:eastAsia="Times New Roman" w:cstheme="minorHAnsi"/>
@@ -9786,7 +9602,6 @@
               </w:rPr>
               <w:t>er</w:t>
             </w:r>
-            <w:proofErr w:type="spellEnd"/>
             <w:r>
               <w:rPr>
                 <w:rFonts w:eastAsia="Times New Roman" w:cstheme="minorHAnsi"/>
@@ -9950,25 +9765,14 @@
                 <w:lang w:eastAsia="en-SG"/>
               </w:rPr>
             </w:pPr>
-            <w:proofErr w:type="spellStart"/>
-            <w:r>
-              <w:rPr>
-                <w:rFonts w:eastAsia="Times New Roman" w:cstheme="minorHAnsi"/>
-                <w:color w:val="000000"/>
-                <w:shd w:val="clear" w:color="auto" w:fill="FFFFFF"/>
-                <w:lang w:eastAsia="en-SG"/>
-              </w:rPr>
-              <w:t>E.g</w:t>
-            </w:r>
-            <w:proofErr w:type="spellEnd"/>
-            <w:r>
-              <w:rPr>
-                <w:rFonts w:eastAsia="Times New Roman" w:cstheme="minorHAnsi"/>
-                <w:color w:val="000000"/>
-                <w:shd w:val="clear" w:color="auto" w:fill="FFFFFF"/>
-                <w:lang w:eastAsia="en-SG"/>
-              </w:rPr>
-              <w:t xml:space="preserve">: </w:t>
+            <w:r>
+              <w:rPr>
+                <w:rFonts w:eastAsia="Times New Roman" w:cstheme="minorHAnsi"/>
+                <w:color w:val="000000"/>
+                <w:shd w:val="clear" w:color="auto" w:fill="FFFFFF"/>
+                <w:lang w:eastAsia="en-SG"/>
+              </w:rPr>
+              <w:t xml:space="preserve">E.g: </w:t>
             </w:r>
             <w:r>
               <w:rPr>
@@ -10269,25 +10073,14 @@
                 <w:lang w:eastAsia="en-SG"/>
               </w:rPr>
             </w:pPr>
-            <w:proofErr w:type="spellStart"/>
-            <w:r>
-              <w:rPr>
-                <w:rFonts w:eastAsia="Times New Roman" w:cstheme="minorHAnsi"/>
-                <w:color w:val="000000"/>
-                <w:shd w:val="clear" w:color="auto" w:fill="FFFFFF"/>
-                <w:lang w:eastAsia="en-SG"/>
-              </w:rPr>
-              <w:t>E.g</w:t>
-            </w:r>
-            <w:proofErr w:type="spellEnd"/>
-            <w:r>
-              <w:rPr>
-                <w:rFonts w:eastAsia="Times New Roman" w:cstheme="minorHAnsi"/>
-                <w:color w:val="000000"/>
-                <w:shd w:val="clear" w:color="auto" w:fill="FFFFFF"/>
-                <w:lang w:eastAsia="en-SG"/>
-              </w:rPr>
-              <w:t xml:space="preserve">: </w:t>
+            <w:r>
+              <w:rPr>
+                <w:rFonts w:eastAsia="Times New Roman" w:cstheme="minorHAnsi"/>
+                <w:color w:val="000000"/>
+                <w:shd w:val="clear" w:color="auto" w:fill="FFFFFF"/>
+                <w:lang w:eastAsia="en-SG"/>
+              </w:rPr>
+              <w:t xml:space="preserve">E.g: </w:t>
             </w:r>
             <w:r>
               <w:rPr>
@@ -10311,12 +10104,11 @@
                 <w:szCs w:val="20"/>
                 <w:lang w:eastAsia="en-SG"/>
               </w:rPr>
-              <w:t xml:space="preserve">list </w:t>
-            </w:r>
-            <w:proofErr w:type="gramStart"/>
-            <w:r>
-              <w:rPr>
-                <w:rFonts w:ascii="Courier New" w:eastAsia="Times New Roman" w:hAnsi="Courier New" w:cs="Courier New"/>
+              <w:t>list All</w:t>
+            </w:r>
+            <w:r>
+              <w:rPr>
+                <w:rFonts w:eastAsia="Times New Roman" w:cstheme="minorHAnsi"/>
                 <w:b/>
                 <w:bCs/>
                 <w:color w:val="000000"/>
@@ -10324,19 +10116,6 @@
                 <w:szCs w:val="20"/>
                 <w:lang w:eastAsia="en-SG"/>
               </w:rPr>
-              <w:t>All</w:t>
-            </w:r>
-            <w:proofErr w:type="gramEnd"/>
-            <w:r>
-              <w:rPr>
-                <w:rFonts w:eastAsia="Times New Roman" w:cstheme="minorHAnsi"/>
-                <w:b/>
-                <w:bCs/>
-                <w:color w:val="000000"/>
-                <w:sz w:val="20"/>
-                <w:szCs w:val="20"/>
-                <w:lang w:eastAsia="en-SG"/>
-              </w:rPr>
               <w:t>”</w:t>
             </w:r>
             <w:r>
@@ -10348,7 +10127,6 @@
               </w:rPr>
               <w:t xml:space="preserve"> will display all the tasks in the Do-</w:t>
             </w:r>
-            <w:proofErr w:type="spellStart"/>
             <w:r>
               <w:rPr>
                 <w:rFonts w:eastAsia="Times New Roman" w:cstheme="minorHAnsi"/>
@@ -10360,7 +10138,6 @@
               </w:rPr>
               <w:t>er</w:t>
             </w:r>
-            <w:proofErr w:type="spellEnd"/>
             <w:r>
               <w:rPr>
                 <w:rFonts w:eastAsia="Times New Roman" w:cstheme="minorHAnsi"/>
@@ -10625,7 +10402,6 @@
               </w:rPr>
               <w:t xml:space="preserve"> argument can be either in standard format “</w:t>
             </w:r>
-            <w:proofErr w:type="spellStart"/>
             <w:r>
               <w:rPr>
                 <w:rFonts w:ascii="Courier New" w:eastAsia="Times New Roman" w:hAnsi="Courier New" w:cs="Courier New"/>
@@ -10636,35 +10412,8 @@
                 <w:szCs w:val="20"/>
                 <w:lang w:eastAsia="en-SG"/>
               </w:rPr>
-              <w:t>yyyy</w:t>
-            </w:r>
-            <w:proofErr w:type="spellEnd"/>
-            <w:r>
-              <w:rPr>
-                <w:rFonts w:ascii="Courier New" w:eastAsia="Times New Roman" w:hAnsi="Courier New" w:cs="Courier New"/>
-                <w:b/>
-                <w:bCs/>
-                <w:color w:val="000000"/>
-                <w:sz w:val="20"/>
-                <w:szCs w:val="20"/>
-                <w:lang w:eastAsia="en-SG"/>
-              </w:rPr>
-              <w:t>-mm-</w:t>
-            </w:r>
-            <w:proofErr w:type="spellStart"/>
-            <w:r>
-              <w:rPr>
-                <w:rFonts w:ascii="Courier New" w:eastAsia="Times New Roman" w:hAnsi="Courier New" w:cs="Courier New"/>
-                <w:b/>
-                <w:bCs/>
-                <w:color w:val="000000"/>
-                <w:sz w:val="20"/>
-                <w:szCs w:val="20"/>
-                <w:lang w:eastAsia="en-SG"/>
-              </w:rPr>
-              <w:t>dd</w:t>
-            </w:r>
-            <w:proofErr w:type="spellEnd"/>
+              <w:t>yyyy-mm-dd</w:t>
+            </w:r>
             <w:r>
               <w:rPr>
                 <w:rFonts w:eastAsia="Times New Roman" w:cstheme="minorHAnsi"/>
@@ -10674,7 +10423,6 @@
               </w:rPr>
               <w:t>” or in natural language to express date. For list of natural language supported in Do-</w:t>
             </w:r>
-            <w:proofErr w:type="spellStart"/>
             <w:r>
               <w:rPr>
                 <w:rFonts w:eastAsia="Times New Roman" w:cstheme="minorHAnsi"/>
@@ -10686,7 +10434,6 @@
               </w:rPr>
               <w:t>er</w:t>
             </w:r>
-            <w:proofErr w:type="spellEnd"/>
             <w:r>
               <w:rPr>
                 <w:rFonts w:eastAsia="Times New Roman" w:cstheme="minorHAnsi"/>
@@ -11429,15 +11176,7 @@
           <w:sz w:val="36"/>
           <w:szCs w:val="36"/>
         </w:rPr>
-        <w:t>.1.8: Find</w:t>
-      </w:r>
-      <w:r>
-        <w:rPr>
-          <w:rFonts w:asciiTheme="minorHAnsi" w:hAnsiTheme="minorHAnsi" w:cstheme="minorHAnsi"/>
-          <w:sz w:val="36"/>
-          <w:szCs w:val="36"/>
-        </w:rPr>
-        <w:t xml:space="preserve"> Tasks</w:t>
+        <w:t>.1.8: Find Tasks</w:t>
       </w:r>
       <w:bookmarkEnd w:id="16"/>
     </w:p>
@@ -11510,7 +11249,6 @@
         </w:rPr>
         <w:t>Do-</w:t>
       </w:r>
-      <w:proofErr w:type="spellStart"/>
       <w:r>
         <w:rPr>
           <w:rFonts w:asciiTheme="minorHAnsi" w:eastAsia="Adobe Gothic Std B" w:hAnsiTheme="minorHAnsi" w:cstheme="minorHAnsi"/>
@@ -11519,7 +11257,6 @@
         </w:rPr>
         <w:t>er</w:t>
       </w:r>
-      <w:proofErr w:type="spellEnd"/>
       <w:r>
         <w:rPr>
           <w:rFonts w:asciiTheme="minorHAnsi" w:eastAsia="Adobe Gothic Std B" w:hAnsiTheme="minorHAnsi" w:cstheme="minorHAnsi"/>
@@ -11716,7 +11453,6 @@
         </w:rPr>
         <w:t>category name has been updated to “</w:t>
       </w:r>
-      <w:proofErr w:type="gramStart"/>
       <w:r>
         <w:rPr>
           <w:rFonts w:ascii="Courier New" w:eastAsia="Adobe Gothic Std B" w:hAnsi="Courier New" w:cs="Courier New"/>
@@ -11724,17 +11460,7 @@
           <w:sz w:val="22"/>
           <w:szCs w:val="22"/>
         </w:rPr>
-        <w:t>All(</w:t>
-      </w:r>
-      <w:proofErr w:type="gramEnd"/>
-      <w:r>
-        <w:rPr>
-          <w:rFonts w:ascii="Courier New" w:eastAsia="Adobe Gothic Std B" w:hAnsi="Courier New" w:cs="Courier New"/>
-          <w:b/>
-          <w:sz w:val="22"/>
-          <w:szCs w:val="22"/>
-        </w:rPr>
-        <w:t>filtered)</w:t>
+        <w:t>All(filtered)</w:t>
       </w:r>
       <w:r>
         <w:rPr>
@@ -12039,6 +11765,7 @@
                 <w:szCs w:val="24"/>
                 <w:lang w:eastAsia="en-SG"/>
               </w:rPr>
+              <w:lastRenderedPageBreak/>
               <w:t>Continued on the next page.</w:t>
             </w:r>
           </w:p>
@@ -12059,7 +11786,6 @@
                 <w:shd w:val="clear" w:color="auto" w:fill="FFFFFF"/>
                 <w:lang w:eastAsia="en-SG"/>
               </w:rPr>
-              <w:lastRenderedPageBreak/>
               <w:t>Understanding the</w:t>
             </w:r>
             <w:r>
@@ -12203,7 +11929,6 @@
               </w:rPr>
               <w:t>Do-</w:t>
             </w:r>
-            <w:proofErr w:type="spellStart"/>
             <w:r>
               <w:rPr>
                 <w:rFonts w:eastAsia="Times New Roman" w:cstheme="minorHAnsi"/>
@@ -12215,7 +11940,6 @@
               </w:rPr>
               <w:t>er</w:t>
             </w:r>
-            <w:proofErr w:type="spellEnd"/>
             <w:r>
               <w:rPr>
                 <w:rFonts w:eastAsia="Times New Roman" w:cstheme="minorHAnsi"/>
@@ -12334,7 +12058,6 @@
                 <w:lang w:eastAsia="en-SG"/>
               </w:rPr>
             </w:pPr>
-            <w:proofErr w:type="spellStart"/>
             <w:r>
               <w:rPr>
                 <w:rFonts w:eastAsia="Times New Roman" w:cstheme="minorHAnsi"/>
@@ -12344,7 +12067,6 @@
               </w:rPr>
               <w:t>E.g</w:t>
             </w:r>
-            <w:proofErr w:type="spellEnd"/>
             <w:r>
               <w:rPr>
                 <w:rFonts w:ascii="Arial" w:eastAsia="Times New Roman" w:hAnsi="Arial" w:cs="Arial"/>
@@ -12638,7 +12360,6 @@
               </w:rPr>
               <w:t>command, Do-</w:t>
             </w:r>
-            <w:proofErr w:type="spellStart"/>
             <w:r>
               <w:rPr>
                 <w:rFonts w:eastAsia="Times New Roman" w:cstheme="minorHAnsi"/>
@@ -12650,7 +12371,6 @@
               </w:rPr>
               <w:t>er</w:t>
             </w:r>
-            <w:proofErr w:type="spellEnd"/>
             <w:r>
               <w:rPr>
                 <w:rFonts w:eastAsia="Times New Roman" w:cstheme="minorHAnsi"/>
@@ -13148,7 +12868,6 @@
           <w:sz w:val="36"/>
           <w:szCs w:val="36"/>
         </w:rPr>
-        <w:lastRenderedPageBreak/>
         <w:t>3</w:t>
       </w:r>
       <w:r>
@@ -13165,23 +12884,7 @@
           <w:sz w:val="36"/>
           <w:szCs w:val="36"/>
         </w:rPr>
-        <w:t xml:space="preserve">: </w:t>
-      </w:r>
-      <w:r>
-        <w:rPr>
-          <w:rFonts w:asciiTheme="minorHAnsi" w:hAnsiTheme="minorHAnsi" w:cstheme="minorHAnsi"/>
-          <w:sz w:val="36"/>
-          <w:szCs w:val="36"/>
-        </w:rPr>
-        <w:t>View</w:t>
-      </w:r>
-      <w:r>
-        <w:rPr>
-          <w:rFonts w:asciiTheme="minorHAnsi" w:hAnsiTheme="minorHAnsi" w:cstheme="minorHAnsi"/>
-          <w:sz w:val="36"/>
-          <w:szCs w:val="36"/>
-        </w:rPr>
-        <w:t xml:space="preserve"> Tasks</w:t>
+        <w:t>: View Tasks</w:t>
       </w:r>
       <w:bookmarkEnd w:id="18"/>
     </w:p>
@@ -13259,7 +12962,6 @@
         </w:rPr>
         <w:t>Do-</w:t>
       </w:r>
-      <w:proofErr w:type="spellStart"/>
       <w:r>
         <w:rPr>
           <w:rFonts w:asciiTheme="minorHAnsi" w:eastAsia="Adobe Gothic Std B" w:hAnsiTheme="minorHAnsi" w:cstheme="minorHAnsi"/>
@@ -13268,18 +12970,7 @@
           <w:sz w:val="22"/>
           <w:szCs w:val="22"/>
         </w:rPr>
-        <w:t>er</w:t>
-      </w:r>
-      <w:proofErr w:type="spellEnd"/>
-      <w:r>
-        <w:rPr>
-          <w:rFonts w:asciiTheme="minorHAnsi" w:eastAsia="Adobe Gothic Std B" w:hAnsiTheme="minorHAnsi" w:cstheme="minorHAnsi"/>
-          <w:i/>
-          <w:color w:val="000000"/>
-          <w:sz w:val="22"/>
-          <w:szCs w:val="22"/>
-        </w:rPr>
-        <w:t xml:space="preserve"> </w:t>
+        <w:t xml:space="preserve">er </w:t>
       </w:r>
       <w:r>
         <w:rPr>
@@ -13870,6 +13561,7 @@
                       <w:szCs w:val="20"/>
                       <w:lang w:eastAsia="en-SG"/>
                     </w:rPr>
+                    <w:lastRenderedPageBreak/>
                     <w:t>&gt;&gt; view 1</w:t>
                   </w:r>
                 </w:p>
@@ -13914,7 +13606,6 @@
           <w:sz w:val="36"/>
           <w:szCs w:val="36"/>
         </w:rPr>
-        <w:lastRenderedPageBreak/>
         <w:t>3</w:t>
       </w:r>
       <w:r>
@@ -13923,31 +13614,7 @@
           <w:sz w:val="36"/>
           <w:szCs w:val="36"/>
         </w:rPr>
-        <w:t>.1.10</w:t>
-      </w:r>
-      <w:r>
-        <w:rPr>
-          <w:rFonts w:asciiTheme="minorHAnsi" w:hAnsiTheme="minorHAnsi" w:cstheme="minorHAnsi"/>
-          <w:sz w:val="36"/>
-          <w:szCs w:val="36"/>
-        </w:rPr>
-        <w:t xml:space="preserve">: </w:t>
-      </w:r>
-      <w:r>
-        <w:rPr>
-          <w:rFonts w:asciiTheme="minorHAnsi" w:hAnsiTheme="minorHAnsi" w:cstheme="minorHAnsi"/>
-          <w:sz w:val="36"/>
-          <w:szCs w:val="36"/>
-        </w:rPr>
-        <w:t>Delete</w:t>
-      </w:r>
-      <w:r>
-        <w:rPr>
-          <w:rFonts w:asciiTheme="minorHAnsi" w:hAnsiTheme="minorHAnsi" w:cstheme="minorHAnsi"/>
-          <w:sz w:val="36"/>
-          <w:szCs w:val="36"/>
-        </w:rPr>
-        <w:t xml:space="preserve"> Tasks</w:t>
+        <w:t>.1.10: Delete Tasks</w:t>
       </w:r>
       <w:bookmarkEnd w:id="20"/>
     </w:p>
@@ -14032,7 +13699,6 @@
         </w:rPr>
         <w:t>Do-</w:t>
       </w:r>
-      <w:proofErr w:type="spellStart"/>
       <w:r>
         <w:rPr>
           <w:rFonts w:asciiTheme="minorHAnsi" w:eastAsia="Adobe Gothic Std B" w:hAnsiTheme="minorHAnsi" w:cstheme="minorHAnsi"/>
@@ -14043,7 +13709,6 @@
         </w:rPr>
         <w:t>er</w:t>
       </w:r>
-      <w:proofErr w:type="spellEnd"/>
       <w:r>
         <w:rPr>
           <w:rFonts w:asciiTheme="minorHAnsi" w:eastAsia="Adobe Gothic Std B" w:hAnsiTheme="minorHAnsi" w:cstheme="minorHAnsi"/>
@@ -14465,6 +14130,7 @@
                 <w:shd w:val="clear" w:color="auto" w:fill="FFFFFF"/>
                 <w:lang w:eastAsia="en-SG"/>
               </w:rPr>
+              <w:lastRenderedPageBreak/>
               <w:t>[</w:t>
             </w:r>
             <w:r>
@@ -14590,7 +14256,6 @@
               </w:rPr>
               <w:t>as shown in Do-</w:t>
             </w:r>
-            <w:proofErr w:type="spellStart"/>
             <w:r>
               <w:rPr>
                 <w:rFonts w:eastAsia="Times New Roman" w:cstheme="minorHAnsi"/>
@@ -14602,7 +14267,6 @@
               </w:rPr>
               <w:t>er</w:t>
             </w:r>
-            <w:proofErr w:type="spellEnd"/>
             <w:r>
               <w:rPr>
                 <w:rFonts w:eastAsia="Times New Roman" w:cstheme="minorHAnsi"/>
@@ -14793,23 +14457,7 @@
           <w:sz w:val="36"/>
           <w:szCs w:val="36"/>
         </w:rPr>
-        <w:t>.1.11</w:t>
-      </w:r>
-      <w:r>
-        <w:rPr>
-          <w:rFonts w:asciiTheme="minorHAnsi" w:hAnsiTheme="minorHAnsi" w:cstheme="minorHAnsi"/>
-          <w:sz w:val="36"/>
-          <w:szCs w:val="36"/>
-        </w:rPr>
-        <w:t xml:space="preserve">: </w:t>
-      </w:r>
-      <w:r>
-        <w:rPr>
-          <w:rFonts w:asciiTheme="minorHAnsi" w:hAnsiTheme="minorHAnsi" w:cstheme="minorHAnsi"/>
-          <w:sz w:val="36"/>
-          <w:szCs w:val="36"/>
-        </w:rPr>
-        <w:t>Undo Operation</w:t>
+        <w:t>.1.11: Undo Operation</w:t>
       </w:r>
       <w:bookmarkEnd w:id="23"/>
     </w:p>
@@ -14899,7 +14547,6 @@
         </w:rPr>
         <w:t>Do-</w:t>
       </w:r>
-      <w:proofErr w:type="spellStart"/>
       <w:r>
         <w:rPr>
           <w:rFonts w:asciiTheme="minorHAnsi" w:eastAsia="Adobe Gothic Std B" w:hAnsiTheme="minorHAnsi" w:cstheme="minorHAnsi"/>
@@ -14908,18 +14555,7 @@
           <w:sz w:val="22"/>
           <w:szCs w:val="22"/>
         </w:rPr>
-        <w:t>er</w:t>
-      </w:r>
-      <w:proofErr w:type="spellEnd"/>
-      <w:r>
-        <w:rPr>
-          <w:rFonts w:asciiTheme="minorHAnsi" w:eastAsia="Adobe Gothic Std B" w:hAnsiTheme="minorHAnsi" w:cstheme="minorHAnsi"/>
-          <w:i/>
-          <w:color w:val="000000"/>
-          <w:sz w:val="22"/>
-          <w:szCs w:val="22"/>
-        </w:rPr>
-        <w:t xml:space="preserve"> </w:t>
+        <w:t xml:space="preserve">er </w:t>
       </w:r>
       <w:r>
         <w:rPr>
@@ -15245,7 +14881,6 @@
               </w:rPr>
               <w:t>Undo the most recent operation that modifies the data in the Do-</w:t>
             </w:r>
-            <w:proofErr w:type="spellStart"/>
             <w:r>
               <w:rPr>
                 <w:rFonts w:eastAsia="Times New Roman" w:cstheme="minorHAnsi"/>
@@ -15257,7 +14892,6 @@
               </w:rPr>
               <w:t>er</w:t>
             </w:r>
-            <w:proofErr w:type="spellEnd"/>
             <w:r>
               <w:rPr>
                 <w:rFonts w:eastAsia="Times New Roman" w:cstheme="minorHAnsi"/>
@@ -15458,7 +15092,6 @@
           <w:sz w:val="36"/>
           <w:szCs w:val="36"/>
         </w:rPr>
-        <w:lastRenderedPageBreak/>
         <w:t>3</w:t>
       </w:r>
       <w:r>
@@ -15578,7 +15211,6 @@
         </w:rPr>
         <w:t>Do-</w:t>
       </w:r>
-      <w:proofErr w:type="spellStart"/>
       <w:r>
         <w:rPr>
           <w:rFonts w:asciiTheme="minorHAnsi" w:eastAsia="Adobe Gothic Std B" w:hAnsiTheme="minorHAnsi" w:cstheme="minorHAnsi"/>
@@ -15588,7 +15220,6 @@
         </w:rPr>
         <w:t>er</w:t>
       </w:r>
-      <w:proofErr w:type="spellEnd"/>
       <w:r>
         <w:rPr>
           <w:rFonts w:asciiTheme="minorHAnsi" w:eastAsia="Adobe Gothic Std B" w:hAnsiTheme="minorHAnsi" w:cstheme="minorHAnsi"/>
@@ -16111,7 +15742,6 @@
           <w:sz w:val="36"/>
           <w:szCs w:val="36"/>
         </w:rPr>
-        <w:lastRenderedPageBreak/>
         <w:t>3</w:t>
       </w:r>
       <w:r>
@@ -16197,27 +15827,7 @@
                 <w:sz w:val="20"/>
                 <w:szCs w:val="20"/>
               </w:rPr>
-              <w:t xml:space="preserve">&gt;&gt; </w:t>
-            </w:r>
-            <w:proofErr w:type="spellStart"/>
-            <w:r>
-              <w:rPr>
-                <w:rFonts w:ascii="Courier New" w:hAnsi="Courier New" w:cs="Courier New"/>
-                <w:b/>
-                <w:sz w:val="20"/>
-                <w:szCs w:val="20"/>
-              </w:rPr>
-              <w:t>taskdue</w:t>
-            </w:r>
-            <w:proofErr w:type="spellEnd"/>
-            <w:r>
-              <w:rPr>
-                <w:rFonts w:ascii="Courier New" w:hAnsi="Courier New" w:cs="Courier New"/>
-                <w:b/>
-                <w:sz w:val="20"/>
-                <w:szCs w:val="20"/>
-              </w:rPr>
-              <w:t xml:space="preserve"> tomorrow</w:t>
+              <w:t>&gt;&gt; taskdue tomorrow</w:t>
             </w:r>
           </w:p>
         </w:tc>
@@ -16245,7 +15855,6 @@
         </w:rPr>
         <w:t>Do-</w:t>
       </w:r>
-      <w:proofErr w:type="spellStart"/>
       <w:r>
         <w:rPr>
           <w:rFonts w:asciiTheme="minorHAnsi" w:eastAsia="Adobe Gothic Std B" w:hAnsiTheme="minorHAnsi" w:cstheme="minorHAnsi"/>
@@ -16256,7 +15865,6 @@
         </w:rPr>
         <w:t>er</w:t>
       </w:r>
-      <w:proofErr w:type="spellEnd"/>
       <w:r>
         <w:rPr>
           <w:rFonts w:asciiTheme="minorHAnsi" w:eastAsia="Adobe Gothic Std B" w:hAnsiTheme="minorHAnsi" w:cstheme="minorHAnsi"/>
@@ -16354,25 +15962,7 @@
           <w:sz w:val="22"/>
           <w:szCs w:val="22"/>
         </w:rPr>
-        <w:t>Figure 14: Using the “</w:t>
-      </w:r>
-      <w:proofErr w:type="spellStart"/>
-      <w:r>
-        <w:rPr>
-          <w:rFonts w:asciiTheme="minorHAnsi" w:eastAsia="Adobe Gothic Std B" w:hAnsiTheme="minorHAnsi" w:cstheme="minorHAnsi"/>
-          <w:sz w:val="22"/>
-          <w:szCs w:val="22"/>
-        </w:rPr>
-        <w:t>taskdue</w:t>
-      </w:r>
-      <w:proofErr w:type="spellEnd"/>
-      <w:r>
-        <w:rPr>
-          <w:rFonts w:asciiTheme="minorHAnsi" w:eastAsia="Adobe Gothic Std B" w:hAnsiTheme="minorHAnsi" w:cstheme="minorHAnsi"/>
-          <w:sz w:val="22"/>
-          <w:szCs w:val="22"/>
-        </w:rPr>
-        <w:t>” command</w:t>
+        <w:t>Figure 14: Using the “taskdue” command</w:t>
       </w:r>
     </w:p>
     <w:p>
@@ -16507,33 +16097,7 @@
                       <w:szCs w:val="20"/>
                       <w:lang w:eastAsia="en-SG"/>
                     </w:rPr>
-                    <w:t xml:space="preserve"> </w:t>
-                  </w:r>
-                  <w:proofErr w:type="spellStart"/>
-                  <w:r>
-                    <w:rPr>
-                      <w:rFonts w:ascii="Courier New" w:eastAsia="Times New Roman" w:hAnsi="Courier New" w:cs="Courier New"/>
-                      <w:b/>
-                      <w:bCs/>
-                      <w:color w:val="000000"/>
-                      <w:sz w:val="20"/>
-                      <w:szCs w:val="20"/>
-                      <w:lang w:eastAsia="en-SG"/>
-                    </w:rPr>
-                    <w:t>taskdue</w:t>
-                  </w:r>
-                  <w:proofErr w:type="spellEnd"/>
-                  <w:r>
-                    <w:rPr>
-                      <w:rFonts w:ascii="Courier New" w:eastAsia="Times New Roman" w:hAnsi="Courier New" w:cs="Courier New"/>
-                      <w:b/>
-                      <w:bCs/>
-                      <w:color w:val="000000"/>
-                      <w:sz w:val="20"/>
-                      <w:szCs w:val="20"/>
-                      <w:lang w:eastAsia="en-SG"/>
-                    </w:rPr>
-                    <w:t xml:space="preserve"> tomorrow</w:t>
+                    <w:t xml:space="preserve"> taskdue tomorrow</w:t>
                   </w:r>
                   <w:r>
                     <w:rPr>
@@ -16571,6 +16135,7 @@
                 <w:shd w:val="clear" w:color="auto" w:fill="FFFFFF"/>
                 <w:lang w:eastAsia="en-SG"/>
               </w:rPr>
+              <w:lastRenderedPageBreak/>
               <w:t>*Note: This just a general summary of how the command is used and may not be used in the following way. On how to use it, please take a gander at some of our samples below.</w:t>
             </w:r>
           </w:p>
@@ -16607,7 +16172,6 @@
               </w:rPr>
               <w:t>”</w:t>
             </w:r>
-            <w:proofErr w:type="spellStart"/>
             <w:r>
               <w:rPr>
                 <w:rFonts w:ascii="Courier New" w:eastAsia="Times New Roman" w:hAnsi="Courier New" w:cs="Courier New"/>
@@ -16621,7 +16185,6 @@
               </w:rPr>
               <w:t>taskdue</w:t>
             </w:r>
-            <w:proofErr w:type="spellEnd"/>
             <w:r>
               <w:rPr>
                 <w:rFonts w:eastAsia="Times New Roman" w:cstheme="minorHAnsi"/>
@@ -16904,7 +16467,6 @@
                 <w:shd w:val="clear" w:color="auto" w:fill="FFFFFF"/>
                 <w:lang w:eastAsia="en-SG"/>
               </w:rPr>
-              <w:lastRenderedPageBreak/>
               <w:t>END</w:t>
             </w:r>
           </w:p>
@@ -16932,7 +16494,6 @@
               </w:rPr>
               <w:t>Your dates should be in the following format: “</w:t>
             </w:r>
-            <w:proofErr w:type="spellStart"/>
             <w:r>
               <w:rPr>
                 <w:rFonts w:ascii="Courier New" w:eastAsia="Times New Roman" w:hAnsi="Courier New" w:cs="Courier New"/>
@@ -16943,9 +16504,17 @@
                 <w:szCs w:val="20"/>
                 <w:lang w:eastAsia="en-SG"/>
               </w:rPr>
-              <w:t>yyyy</w:t>
-            </w:r>
-            <w:proofErr w:type="spellEnd"/>
+              <w:t>yyyy-mm-dd</w:t>
+            </w:r>
+            <w:r>
+              <w:rPr>
+                <w:rFonts w:eastAsia="Times New Roman" w:cstheme="minorHAnsi"/>
+                <w:color w:val="000000"/>
+                <w:shd w:val="clear" w:color="auto" w:fill="FFFFFF"/>
+                <w:lang w:eastAsia="en-SG"/>
+              </w:rPr>
+              <w:t>” and “</w:t>
+            </w:r>
             <w:r>
               <w:rPr>
                 <w:rFonts w:ascii="Courier New" w:eastAsia="Times New Roman" w:hAnsi="Courier New" w:cs="Courier New"/>
@@ -16956,45 +16525,8 @@
                 <w:szCs w:val="20"/>
                 <w:lang w:eastAsia="en-SG"/>
               </w:rPr>
-              <w:t>-mm-</w:t>
-            </w:r>
-            <w:proofErr w:type="spellStart"/>
-            <w:r>
-              <w:rPr>
-                <w:rFonts w:ascii="Courier New" w:eastAsia="Times New Roman" w:hAnsi="Courier New" w:cs="Courier New"/>
-                <w:b/>
-                <w:bCs/>
-                <w:color w:val="000000"/>
-                <w:sz w:val="20"/>
-                <w:szCs w:val="20"/>
-                <w:lang w:eastAsia="en-SG"/>
-              </w:rPr>
-              <w:t>dd</w:t>
-            </w:r>
-            <w:proofErr w:type="spellEnd"/>
-            <w:r>
-              <w:rPr>
-                <w:rFonts w:eastAsia="Times New Roman" w:cstheme="minorHAnsi"/>
-                <w:color w:val="000000"/>
-                <w:shd w:val="clear" w:color="auto" w:fill="FFFFFF"/>
-                <w:lang w:eastAsia="en-SG"/>
-              </w:rPr>
-              <w:t>” and “</w:t>
-            </w:r>
-            <w:proofErr w:type="spellStart"/>
-            <w:r>
-              <w:rPr>
-                <w:rFonts w:ascii="Courier New" w:eastAsia="Times New Roman" w:hAnsi="Courier New" w:cs="Courier New"/>
-                <w:b/>
-                <w:bCs/>
-                <w:color w:val="000000"/>
-                <w:sz w:val="20"/>
-                <w:szCs w:val="20"/>
-                <w:lang w:eastAsia="en-SG"/>
-              </w:rPr>
               <w:t>hh:mm</w:t>
             </w:r>
-            <w:proofErr w:type="spellEnd"/>
             <w:r>
               <w:rPr>
                 <w:rFonts w:eastAsia="Times New Roman" w:cstheme="minorHAnsi"/>
@@ -17352,33 +16884,7 @@
                       <w:szCs w:val="20"/>
                       <w:lang w:eastAsia="en-SG"/>
                     </w:rPr>
-                    <w:t xml:space="preserve">&gt;&gt; </w:t>
-                  </w:r>
-                  <w:proofErr w:type="spellStart"/>
-                  <w:r>
-                    <w:rPr>
-                      <w:rFonts w:ascii="Courier New" w:eastAsia="Times New Roman" w:hAnsi="Courier New" w:cs="Courier New"/>
-                      <w:b/>
-                      <w:bCs/>
-                      <w:color w:val="000000"/>
-                      <w:sz w:val="20"/>
-                      <w:szCs w:val="20"/>
-                      <w:lang w:eastAsia="en-SG"/>
-                    </w:rPr>
-                    <w:t>taskdue</w:t>
-                  </w:r>
-                  <w:proofErr w:type="spellEnd"/>
-                  <w:r>
-                    <w:rPr>
-                      <w:rFonts w:ascii="Courier New" w:eastAsia="Times New Roman" w:hAnsi="Courier New" w:cs="Courier New"/>
-                      <w:b/>
-                      <w:bCs/>
-                      <w:color w:val="000000"/>
-                      <w:sz w:val="20"/>
-                      <w:szCs w:val="20"/>
-                      <w:lang w:eastAsia="en-SG"/>
-                    </w:rPr>
-                    <w:t xml:space="preserve"> today</w:t>
+                    <w:t>&gt;&gt; taskdue today</w:t>
                   </w:r>
                 </w:p>
               </w:tc>
@@ -17453,33 +16959,7 @@
                       <w:szCs w:val="20"/>
                       <w:lang w:eastAsia="en-SG"/>
                     </w:rPr>
-                    <w:t xml:space="preserve">&gt;&gt; </w:t>
-                  </w:r>
-                  <w:proofErr w:type="spellStart"/>
-                  <w:r>
-                    <w:rPr>
-                      <w:rFonts w:ascii="Courier New" w:eastAsia="Times New Roman" w:hAnsi="Courier New" w:cs="Courier New"/>
-                      <w:b/>
-                      <w:bCs/>
-                      <w:color w:val="000000"/>
-                      <w:sz w:val="20"/>
-                      <w:szCs w:val="20"/>
-                      <w:lang w:eastAsia="en-SG"/>
-                    </w:rPr>
-                    <w:t>taskdue</w:t>
-                  </w:r>
-                  <w:proofErr w:type="spellEnd"/>
-                  <w:r>
-                    <w:rPr>
-                      <w:rFonts w:ascii="Courier New" w:eastAsia="Times New Roman" w:hAnsi="Courier New" w:cs="Courier New"/>
-                      <w:b/>
-                      <w:bCs/>
-                      <w:color w:val="000000"/>
-                      <w:sz w:val="20"/>
-                      <w:szCs w:val="20"/>
-                      <w:lang w:eastAsia="en-SG"/>
-                    </w:rPr>
-                    <w:t xml:space="preserve"> next 5 hours</w:t>
+                    <w:t>&gt;&gt; taskdue next 5 hours</w:t>
                   </w:r>
                 </w:p>
               </w:tc>
@@ -17581,33 +17061,7 @@
                       <w:szCs w:val="20"/>
                       <w:lang w:eastAsia="en-SG"/>
                     </w:rPr>
-                    <w:t xml:space="preserve">&gt;&gt; </w:t>
-                  </w:r>
-                  <w:proofErr w:type="spellStart"/>
-                  <w:r>
-                    <w:rPr>
-                      <w:rFonts w:ascii="Courier New" w:eastAsia="Times New Roman" w:hAnsi="Courier New" w:cs="Courier New"/>
-                      <w:b/>
-                      <w:bCs/>
-                      <w:color w:val="000000"/>
-                      <w:sz w:val="20"/>
-                      <w:szCs w:val="20"/>
-                      <w:lang w:eastAsia="en-SG"/>
-                    </w:rPr>
-                    <w:t>taskdue</w:t>
-                  </w:r>
-                  <w:proofErr w:type="spellEnd"/>
-                  <w:r>
-                    <w:rPr>
-                      <w:rFonts w:ascii="Courier New" w:eastAsia="Times New Roman" w:hAnsi="Courier New" w:cs="Courier New"/>
-                      <w:b/>
-                      <w:bCs/>
-                      <w:color w:val="000000"/>
-                      <w:sz w:val="20"/>
-                      <w:szCs w:val="20"/>
-                      <w:lang w:eastAsia="en-SG"/>
-                    </w:rPr>
-                    <w:t xml:space="preserve"> 2016-11-11 21:03</w:t>
+                    <w:t>&gt;&gt; taskdue 2016-11-11 21:03</w:t>
                   </w:r>
                 </w:p>
               </w:tc>
@@ -17726,23 +17180,7 @@
           <w:sz w:val="36"/>
           <w:szCs w:val="36"/>
         </w:rPr>
-        <w:t>.1.14</w:t>
-      </w:r>
-      <w:r>
-        <w:rPr>
-          <w:rFonts w:asciiTheme="minorHAnsi" w:hAnsiTheme="minorHAnsi" w:cstheme="minorHAnsi"/>
-          <w:sz w:val="36"/>
-          <w:szCs w:val="36"/>
-        </w:rPr>
-        <w:t xml:space="preserve">: </w:t>
-      </w:r>
-      <w:r>
-        <w:rPr>
-          <w:rFonts w:asciiTheme="minorHAnsi" w:hAnsiTheme="minorHAnsi" w:cstheme="minorHAnsi"/>
-          <w:sz w:val="36"/>
-          <w:szCs w:val="36"/>
-        </w:rPr>
-        <w:t>Exiting the Program</w:t>
+        <w:t>.1.14: Exiting the Program</w:t>
       </w:r>
       <w:bookmarkEnd w:id="28"/>
     </w:p>
@@ -17816,6 +17254,7 @@
           <w:sz w:val="36"/>
           <w:szCs w:val="36"/>
         </w:rPr>
+        <w:lastRenderedPageBreak/>
         <w:t>3</w:t>
       </w:r>
       <w:r>
@@ -17824,31 +17263,7 @@
           <w:sz w:val="36"/>
           <w:szCs w:val="36"/>
         </w:rPr>
-        <w:t>.</w:t>
-      </w:r>
-      <w:r>
-        <w:rPr>
-          <w:rFonts w:asciiTheme="minorHAnsi" w:hAnsiTheme="minorHAnsi" w:cstheme="minorHAnsi"/>
-          <w:sz w:val="36"/>
-          <w:szCs w:val="36"/>
-        </w:rPr>
-        <w:t>2</w:t>
-      </w:r>
-      <w:r>
-        <w:rPr>
-          <w:rFonts w:asciiTheme="minorHAnsi" w:hAnsiTheme="minorHAnsi" w:cstheme="minorHAnsi"/>
-          <w:sz w:val="36"/>
-          <w:szCs w:val="36"/>
-        </w:rPr>
-        <w:t xml:space="preserve">: </w:t>
-      </w:r>
-      <w:r>
-        <w:rPr>
-          <w:rFonts w:asciiTheme="minorHAnsi" w:hAnsiTheme="minorHAnsi" w:cstheme="minorHAnsi"/>
-          <w:sz w:val="36"/>
-          <w:szCs w:val="36"/>
-        </w:rPr>
-        <w:t>Saving the data</w:t>
+        <w:t>.2: Saving the data</w:t>
       </w:r>
       <w:bookmarkEnd w:id="29"/>
     </w:p>
@@ -19418,7 +18833,7 @@
 </file>
 
 <file path=word/endnotes.xml><?xml version="1.0" encoding="utf-8"?>
-<w:endnotes xmlns:wpc="http://schemas.microsoft.com/office/word/2010/wordprocessingCanvas" xmlns:mc="http://schemas.openxmlformats.org/markup-compatibility/2006" xmlns:o="urn:schemas-microsoft-com:office:office" xmlns:r="http://schemas.openxmlformats.org/officeDocument/2006/relationships" xmlns:m="http://schemas.openxmlformats.org/officeDocument/2006/math" xmlns:v="urn:schemas-microsoft-com:vml" xmlns:wp14="http://schemas.microsoft.com/office/word/2010/wordprocessingDrawing" xmlns:wp="http://schemas.openxmlformats.org/drawingml/2006/wordprocessingDrawing" xmlns:w10="urn:schemas-microsoft-com:office:word" xmlns:w="http://schemas.openxmlformats.org/wordprocessingml/2006/main" xmlns:w14="http://schemas.microsoft.com/office/word/2010/wordml" xmlns:w15="http://schemas.microsoft.com/office/word/2012/wordml" xmlns:wpg="http://schemas.microsoft.com/office/word/2010/wordprocessingGroup" xmlns:wpi="http://schemas.microsoft.com/office/word/2010/wordprocessingInk" xmlns:wne="http://schemas.microsoft.com/office/word/2006/wordml" xmlns:wps="http://schemas.microsoft.com/office/word/2010/wordprocessingShape" mc:Ignorable="w14 w15 wp14">
+<w:endnotes xmlns:wpc="http://schemas.microsoft.com/office/word/2010/wordprocessingCanvas" xmlns:cx="http://schemas.microsoft.com/office/drawing/2014/chartex" xmlns:cx1="http://schemas.microsoft.com/office/drawing/2015/9/8/chartex" xmlns:cx2="http://schemas.microsoft.com/office/drawing/2015/10/21/chartex" xmlns:cx3="http://schemas.microsoft.com/office/drawing/2016/5/9/chartex" xmlns:cx4="http://schemas.microsoft.com/office/drawing/2016/5/10/chartex" xmlns:cx5="http://schemas.microsoft.com/office/drawing/2016/5/11/chartex" xmlns:mc="http://schemas.openxmlformats.org/markup-compatibility/2006" xmlns:o="urn:schemas-microsoft-com:office:office" xmlns:r="http://schemas.openxmlformats.org/officeDocument/2006/relationships" xmlns:m="http://schemas.openxmlformats.org/officeDocument/2006/math" xmlns:v="urn:schemas-microsoft-com:vml" xmlns:wp14="http://schemas.microsoft.com/office/word/2010/wordprocessingDrawing" xmlns:wp="http://schemas.openxmlformats.org/drawingml/2006/wordprocessingDrawing" xmlns:w10="urn:schemas-microsoft-com:office:word" xmlns:w="http://schemas.openxmlformats.org/wordprocessingml/2006/main" xmlns:w14="http://schemas.microsoft.com/office/word/2010/wordml" xmlns:w15="http://schemas.microsoft.com/office/word/2012/wordml" xmlns:w16se="http://schemas.microsoft.com/office/word/2015/wordml/symex" xmlns:wpg="http://schemas.microsoft.com/office/word/2010/wordprocessingGroup" xmlns:wpi="http://schemas.microsoft.com/office/word/2010/wordprocessingInk" xmlns:wne="http://schemas.microsoft.com/office/word/2006/wordml" xmlns:wps="http://schemas.microsoft.com/office/word/2010/wordprocessingShape" mc:Ignorable="w14 w15 w16se wp14">
   <w:endnote w:type="separator" w:id="-1">
     <w:p>
       <w:pPr>
@@ -19443,7 +18858,7 @@
 </file>
 
 <file path=word/footer1.xml><?xml version="1.0" encoding="utf-8"?>
-<w:ftr xmlns:wpc="http://schemas.microsoft.com/office/word/2010/wordprocessingCanvas" xmlns:mc="http://schemas.openxmlformats.org/markup-compatibility/2006" xmlns:o="urn:schemas-microsoft-com:office:office" xmlns:r="http://schemas.openxmlformats.org/officeDocument/2006/relationships" xmlns:m="http://schemas.openxmlformats.org/officeDocument/2006/math" xmlns:v="urn:schemas-microsoft-com:vml" xmlns:wp14="http://schemas.microsoft.com/office/word/2010/wordprocessingDrawing" xmlns:wp="http://schemas.openxmlformats.org/drawingml/2006/wordprocessingDrawing" xmlns:w10="urn:schemas-microsoft-com:office:word" xmlns:w="http://schemas.openxmlformats.org/wordprocessingml/2006/main" xmlns:w14="http://schemas.microsoft.com/office/word/2010/wordml" xmlns:w15="http://schemas.microsoft.com/office/word/2012/wordml" xmlns:wpg="http://schemas.microsoft.com/office/word/2010/wordprocessingGroup" xmlns:wpi="http://schemas.microsoft.com/office/word/2010/wordprocessingInk" xmlns:wne="http://schemas.microsoft.com/office/word/2006/wordml" xmlns:wps="http://schemas.microsoft.com/office/word/2010/wordprocessingShape" mc:Ignorable="w14 w15 wp14">
+<w:ftr xmlns:wpc="http://schemas.microsoft.com/office/word/2010/wordprocessingCanvas" xmlns:cx="http://schemas.microsoft.com/office/drawing/2014/chartex" xmlns:cx1="http://schemas.microsoft.com/office/drawing/2015/9/8/chartex" xmlns:cx2="http://schemas.microsoft.com/office/drawing/2015/10/21/chartex" xmlns:cx3="http://schemas.microsoft.com/office/drawing/2016/5/9/chartex" xmlns:cx4="http://schemas.microsoft.com/office/drawing/2016/5/10/chartex" xmlns:cx5="http://schemas.microsoft.com/office/drawing/2016/5/11/chartex" xmlns:mc="http://schemas.openxmlformats.org/markup-compatibility/2006" xmlns:o="urn:schemas-microsoft-com:office:office" xmlns:r="http://schemas.openxmlformats.org/officeDocument/2006/relationships" xmlns:m="http://schemas.openxmlformats.org/officeDocument/2006/math" xmlns:v="urn:schemas-microsoft-com:vml" xmlns:wp14="http://schemas.microsoft.com/office/word/2010/wordprocessingDrawing" xmlns:wp="http://schemas.openxmlformats.org/drawingml/2006/wordprocessingDrawing" xmlns:w10="urn:schemas-microsoft-com:office:word" xmlns:w="http://schemas.openxmlformats.org/wordprocessingml/2006/main" xmlns:w14="http://schemas.microsoft.com/office/word/2010/wordml" xmlns:w15="http://schemas.microsoft.com/office/word/2012/wordml" xmlns:w16se="http://schemas.microsoft.com/office/word/2015/wordml/symex" xmlns:wpg="http://schemas.microsoft.com/office/word/2010/wordprocessingGroup" xmlns:wpi="http://schemas.microsoft.com/office/word/2010/wordprocessingInk" xmlns:wne="http://schemas.microsoft.com/office/word/2006/wordml" xmlns:wps="http://schemas.microsoft.com/office/word/2010/wordprocessingShape" mc:Ignorable="w14 w15 w16se wp14">
   <w:sdt>
     <w:sdtPr>
       <w:rPr>
@@ -19492,7 +18907,7 @@
             <w:rFonts w:ascii="Adobe Gothic Std B" w:eastAsia="Adobe Gothic Std B" w:hAnsi="Adobe Gothic Std B"/>
             <w:noProof/>
           </w:rPr>
-          <w:t>3</w:t>
+          <w:t>2</w:t>
         </w:r>
         <w:r>
           <w:rPr>
@@ -19513,7 +18928,7 @@
 </file>
 
 <file path=word/footnotes.xml><?xml version="1.0" encoding="utf-8"?>
-<w:footnotes xmlns:wpc="http://schemas.microsoft.com/office/word/2010/wordprocessingCanvas" xmlns:mc="http://schemas.openxmlformats.org/markup-compatibility/2006" xmlns:o="urn:schemas-microsoft-com:office:office" xmlns:r="http://schemas.openxmlformats.org/officeDocument/2006/relationships" xmlns:m="http://schemas.openxmlformats.org/officeDocument/2006/math" xmlns:v="urn:schemas-microsoft-com:vml" xmlns:wp14="http://schemas.microsoft.com/office/word/2010/wordprocessingDrawing" xmlns:wp="http://schemas.openxmlformats.org/drawingml/2006/wordprocessingDrawing" xmlns:w10="urn:schemas-microsoft-com:office:word" xmlns:w="http://schemas.openxmlformats.org/wordprocessingml/2006/main" xmlns:w14="http://schemas.microsoft.com/office/word/2010/wordml" xmlns:w15="http://schemas.microsoft.com/office/word/2012/wordml" xmlns:wpg="http://schemas.microsoft.com/office/word/2010/wordprocessingGroup" xmlns:wpi="http://schemas.microsoft.com/office/word/2010/wordprocessingInk" xmlns:wne="http://schemas.microsoft.com/office/word/2006/wordml" xmlns:wps="http://schemas.microsoft.com/office/word/2010/wordprocessingShape" mc:Ignorable="w14 w15 wp14">
+<w:footnotes xmlns:wpc="http://schemas.microsoft.com/office/word/2010/wordprocessingCanvas" xmlns:cx="http://schemas.microsoft.com/office/drawing/2014/chartex" xmlns:cx1="http://schemas.microsoft.com/office/drawing/2015/9/8/chartex" xmlns:cx2="http://schemas.microsoft.com/office/drawing/2015/10/21/chartex" xmlns:cx3="http://schemas.microsoft.com/office/drawing/2016/5/9/chartex" xmlns:cx4="http://schemas.microsoft.com/office/drawing/2016/5/10/chartex" xmlns:cx5="http://schemas.microsoft.com/office/drawing/2016/5/11/chartex" xmlns:mc="http://schemas.openxmlformats.org/markup-compatibility/2006" xmlns:o="urn:schemas-microsoft-com:office:office" xmlns:r="http://schemas.openxmlformats.org/officeDocument/2006/relationships" xmlns:m="http://schemas.openxmlformats.org/officeDocument/2006/math" xmlns:v="urn:schemas-microsoft-com:vml" xmlns:wp14="http://schemas.microsoft.com/office/word/2010/wordprocessingDrawing" xmlns:wp="http://schemas.openxmlformats.org/drawingml/2006/wordprocessingDrawing" xmlns:w10="urn:schemas-microsoft-com:office:word" xmlns:w="http://schemas.openxmlformats.org/wordprocessingml/2006/main" xmlns:w14="http://schemas.microsoft.com/office/word/2010/wordml" xmlns:w15="http://schemas.microsoft.com/office/word/2012/wordml" xmlns:w16se="http://schemas.microsoft.com/office/word/2015/wordml/symex" xmlns:wpg="http://schemas.microsoft.com/office/word/2010/wordprocessingGroup" xmlns:wpi="http://schemas.microsoft.com/office/word/2010/wordprocessingInk" xmlns:wne="http://schemas.microsoft.com/office/word/2006/wordml" xmlns:wps="http://schemas.microsoft.com/office/word/2010/wordprocessingShape" mc:Ignorable="w14 w15 w16se wp14">
   <w:footnote w:type="separator" w:id="-1">
     <w:p>
       <w:pPr>
@@ -19538,7 +18953,7 @@
 </file>
 
 <file path=word/numbering.xml><?xml version="1.0" encoding="utf-8"?>
-<w:numbering xmlns:wpc="http://schemas.microsoft.com/office/word/2010/wordprocessingCanvas" xmlns:mc="http://schemas.openxmlformats.org/markup-compatibility/2006" xmlns:o="urn:schemas-microsoft-com:office:office" xmlns:r="http://schemas.openxmlformats.org/officeDocument/2006/relationships" xmlns:m="http://schemas.openxmlformats.org/officeDocument/2006/math" xmlns:v="urn:schemas-microsoft-com:vml" xmlns:wp14="http://schemas.microsoft.com/office/word/2010/wordprocessingDrawing" xmlns:wp="http://schemas.openxmlformats.org/drawingml/2006/wordprocessingDrawing" xmlns:w10="urn:schemas-microsoft-com:office:word" xmlns:w="http://schemas.openxmlformats.org/wordprocessingml/2006/main" xmlns:w14="http://schemas.microsoft.com/office/word/2010/wordml" xmlns:w15="http://schemas.microsoft.com/office/word/2012/wordml" xmlns:wpg="http://schemas.microsoft.com/office/word/2010/wordprocessingGroup" xmlns:wpi="http://schemas.microsoft.com/office/word/2010/wordprocessingInk" xmlns:wne="http://schemas.microsoft.com/office/word/2006/wordml" xmlns:wps="http://schemas.microsoft.com/office/word/2010/wordprocessingShape" mc:Ignorable="w14 w15 wp14">
+<w:numbering xmlns:wpc="http://schemas.microsoft.com/office/word/2010/wordprocessingCanvas" xmlns:cx="http://schemas.microsoft.com/office/drawing/2014/chartex" xmlns:cx1="http://schemas.microsoft.com/office/drawing/2015/9/8/chartex" xmlns:cx2="http://schemas.microsoft.com/office/drawing/2015/10/21/chartex" xmlns:cx3="http://schemas.microsoft.com/office/drawing/2016/5/9/chartex" xmlns:cx4="http://schemas.microsoft.com/office/drawing/2016/5/10/chartex" xmlns:cx5="http://schemas.microsoft.com/office/drawing/2016/5/11/chartex" xmlns:mc="http://schemas.openxmlformats.org/markup-compatibility/2006" xmlns:o="urn:schemas-microsoft-com:office:office" xmlns:r="http://schemas.openxmlformats.org/officeDocument/2006/relationships" xmlns:m="http://schemas.openxmlformats.org/officeDocument/2006/math" xmlns:v="urn:schemas-microsoft-com:vml" xmlns:wp14="http://schemas.microsoft.com/office/word/2010/wordprocessingDrawing" xmlns:wp="http://schemas.openxmlformats.org/drawingml/2006/wordprocessingDrawing" xmlns:w10="urn:schemas-microsoft-com:office:word" xmlns:w="http://schemas.openxmlformats.org/wordprocessingml/2006/main" xmlns:w14="http://schemas.microsoft.com/office/word/2010/wordml" xmlns:w15="http://schemas.microsoft.com/office/word/2012/wordml" xmlns:w16se="http://schemas.microsoft.com/office/word/2015/wordml/symex" xmlns:wpg="http://schemas.microsoft.com/office/word/2010/wordprocessingGroup" xmlns:wpi="http://schemas.microsoft.com/office/word/2010/wordprocessingInk" xmlns:wne="http://schemas.microsoft.com/office/word/2006/wordml" xmlns:wps="http://schemas.microsoft.com/office/word/2010/wordprocessingShape" mc:Ignorable="w14 w15 w16se wp14">
   <w:abstractNum w:abstractNumId="0" w15:restartNumberingAfterBreak="0">
     <w:nsid w:val="030201FC"/>
     <w:multiLevelType w:val="multilevel"/>
@@ -25522,7 +24937,7 @@
 </file>
 
 <file path=word/styles.xml><?xml version="1.0" encoding="utf-8"?>
-<w:styles xmlns:mc="http://schemas.openxmlformats.org/markup-compatibility/2006" xmlns:r="http://schemas.openxmlformats.org/officeDocument/2006/relationships" xmlns:w="http://schemas.openxmlformats.org/wordprocessingml/2006/main" xmlns:w14="http://schemas.microsoft.com/office/word/2010/wordml" xmlns:w15="http://schemas.microsoft.com/office/word/2012/wordml" mc:Ignorable="w14 w15">
+<w:styles xmlns:mc="http://schemas.openxmlformats.org/markup-compatibility/2006" xmlns:r="http://schemas.openxmlformats.org/officeDocument/2006/relationships" xmlns:w="http://schemas.openxmlformats.org/wordprocessingml/2006/main" xmlns:w14="http://schemas.microsoft.com/office/word/2010/wordml" xmlns:w15="http://schemas.microsoft.com/office/word/2012/wordml" xmlns:w16se="http://schemas.microsoft.com/office/word/2015/wordml/symex" mc:Ignorable="w14 w15 w16se">
   <w:docDefaults>
     <w:rPrDefault>
       <w:rPr>
@@ -25538,7 +24953,7 @@
       </w:pPr>
     </w:pPrDefault>
   </w:docDefaults>
-  <w:latentStyles w:defLockedState="0" w:defUIPriority="99" w:defSemiHidden="0" w:defUnhideWhenUsed="0" w:defQFormat="0" w:count="371">
+  <w:latentStyles w:defLockedState="0" w:defUIPriority="99" w:defSemiHidden="0" w:defUnhideWhenUsed="0" w:defQFormat="0" w:count="374">
     <w:lsdException w:name="Normal" w:uiPriority="0" w:qFormat="1"/>
     <w:lsdException w:name="heading 1" w:uiPriority="9" w:qFormat="1"/>
     <w:lsdException w:name="heading 2" w:semiHidden="1" w:uiPriority="9" w:unhideWhenUsed="1" w:qFormat="1"/>
@@ -25644,7 +25059,6 @@
     <w:lsdException w:name="HTML Sample" w:semiHidden="1" w:unhideWhenUsed="1"/>
     <w:lsdException w:name="HTML Typewriter" w:semiHidden="1" w:unhideWhenUsed="1"/>
     <w:lsdException w:name="HTML Variable" w:semiHidden="1" w:unhideWhenUsed="1"/>
-    <w:lsdException w:name="Normal Table" w:semiHidden="1" w:unhideWhenUsed="1"/>
     <w:lsdException w:name="annotation subject" w:semiHidden="1" w:unhideWhenUsed="1"/>
     <w:lsdException w:name="No List" w:semiHidden="1" w:unhideWhenUsed="1"/>
     <w:lsdException w:name="Outline List 1" w:semiHidden="1" w:unhideWhenUsed="1"/>
@@ -25689,7 +25103,6 @@
     <w:lsdException w:name="Table Professional" w:semiHidden="1" w:unhideWhenUsed="1"/>
     <w:lsdException w:name="Table Subtle 1" w:semiHidden="1" w:unhideWhenUsed="1"/>
     <w:lsdException w:name="Table Subtle 2" w:semiHidden="1" w:unhideWhenUsed="1"/>
-    <w:lsdException w:name="Table Web 1" w:semiHidden="1" w:unhideWhenUsed="1"/>
     <w:lsdException w:name="Table Web 2" w:semiHidden="1" w:unhideWhenUsed="1"/>
     <w:lsdException w:name="Table Web 3" w:semiHidden="1" w:unhideWhenUsed="1"/>
     <w:lsdException w:name="Balloon Text" w:semiHidden="1" w:unhideWhenUsed="1"/>
@@ -25910,6 +25323,9 @@
     <w:lsdException w:name="List Table 5 Dark Accent 6" w:uiPriority="50"/>
     <w:lsdException w:name="List Table 6 Colorful Accent 6" w:uiPriority="51"/>
     <w:lsdException w:name="List Table 7 Colorful Accent 6" w:uiPriority="52"/>
+    <w:lsdException w:name="Mention" w:semiHidden="1" w:unhideWhenUsed="1"/>
+    <w:lsdException w:name="Smart Hyperlink" w:semiHidden="1" w:unhideWhenUsed="1"/>
+    <w:lsdException w:name="Hashtag" w:semiHidden="1" w:unhideWhenUsed="1"/>
   </w:latentStyles>
   <w:style w:type="paragraph" w:default="1" w:styleId="Normal">
     <w:name w:val="Normal"/>
@@ -26682,554 +26098,6 @@
     </w:rPr>
   </w:style>
 </w:styles>
-</file>
-
-<file path=word/glossary/document.xml><?xml version="1.0" encoding="utf-8"?>
-<w:glossaryDocument xmlns:wpc="http://schemas.microsoft.com/office/word/2010/wordprocessingCanvas" xmlns:mc="http://schemas.openxmlformats.org/markup-compatibility/2006" xmlns:o="urn:schemas-microsoft-com:office:office" xmlns:r="http://schemas.openxmlformats.org/officeDocument/2006/relationships" xmlns:m="http://schemas.openxmlformats.org/officeDocument/2006/math" xmlns:v="urn:schemas-microsoft-com:vml" xmlns:wp14="http://schemas.microsoft.com/office/word/2010/wordprocessingDrawing" xmlns:wp="http://schemas.openxmlformats.org/drawingml/2006/wordprocessingDrawing" xmlns:w10="urn:schemas-microsoft-com:office:word" xmlns:w="http://schemas.openxmlformats.org/wordprocessingml/2006/main" xmlns:w14="http://schemas.microsoft.com/office/word/2010/wordml" xmlns:w15="http://schemas.microsoft.com/office/word/2012/wordml" xmlns:wpg="http://schemas.microsoft.com/office/word/2010/wordprocessingGroup" xmlns:wpi="http://schemas.microsoft.com/office/word/2010/wordprocessingInk" xmlns:wne="http://schemas.microsoft.com/office/word/2006/wordml" xmlns:wps="http://schemas.microsoft.com/office/word/2010/wordprocessingShape" mc:Ignorable="w14 w15 wp14"/>
-</file>
-
-<file path=word/glossary/fontTable.xml><?xml version="1.0" encoding="utf-8"?>
-<w:fonts xmlns:mc="http://schemas.openxmlformats.org/markup-compatibility/2006" xmlns:r="http://schemas.openxmlformats.org/officeDocument/2006/relationships" xmlns:w="http://schemas.openxmlformats.org/wordprocessingml/2006/main" xmlns:w14="http://schemas.microsoft.com/office/word/2010/wordml" xmlns:w15="http://schemas.microsoft.com/office/word/2012/wordml" mc:Ignorable="w14 w15">
-  <w:font w:name="Symbol">
-    <w:panose1 w:val="05050102010706020507"/>
-    <w:charset w:val="02"/>
-    <w:family w:val="roman"/>
-    <w:pitch w:val="variable"/>
-    <w:sig w:usb0="00000000" w:usb1="10000000" w:usb2="00000000" w:usb3="00000000" w:csb0="80000000" w:csb1="00000000"/>
-  </w:font>
-  <w:font w:name="Times New Roman">
-    <w:panose1 w:val="02020603050405020304"/>
-    <w:charset w:val="00"/>
-    <w:family w:val="roman"/>
-    <w:pitch w:val="variable"/>
-    <w:sig w:usb0="E0002EFF" w:usb1="C000785B" w:usb2="00000009" w:usb3="00000000" w:csb0="000001FF" w:csb1="00000000"/>
-  </w:font>
-  <w:font w:name="Courier New">
-    <w:panose1 w:val="02070309020205020404"/>
-    <w:charset w:val="00"/>
-    <w:family w:val="modern"/>
-    <w:pitch w:val="fixed"/>
-    <w:sig w:usb0="E0002EFF" w:usb1="C0007843" w:usb2="00000009" w:usb3="00000000" w:csb0="000001FF" w:csb1="00000000"/>
-  </w:font>
-  <w:font w:name="Wingdings">
-    <w:panose1 w:val="05000000000000000000"/>
-    <w:charset w:val="02"/>
-    <w:family w:val="auto"/>
-    <w:pitch w:val="variable"/>
-    <w:sig w:usb0="00000000" w:usb1="10000000" w:usb2="00000000" w:usb3="00000000" w:csb0="80000000" w:csb1="00000000"/>
-  </w:font>
-  <w:font w:name="Adobe Gothic Std B">
-    <w:panose1 w:val="00000000000000000000"/>
-    <w:charset w:val="80"/>
-    <w:family w:val="swiss"/>
-    <w:notTrueType/>
-    <w:pitch w:val="variable"/>
-    <w:sig w:usb0="00000203" w:usb1="29D72C10" w:usb2="00000010" w:usb3="00000000" w:csb0="002A0005" w:csb1="00000000"/>
-  </w:font>
-  <w:font w:name="Calibri">
-    <w:panose1 w:val="020F0502020204030204"/>
-    <w:charset w:val="00"/>
-    <w:family w:val="swiss"/>
-    <w:pitch w:val="variable"/>
-    <w:sig w:usb0="E0002AFF" w:usb1="C000247B" w:usb2="00000009" w:usb3="00000000" w:csb0="000001FF" w:csb1="00000000"/>
-  </w:font>
-  <w:font w:name="Calibri Light">
-    <w:panose1 w:val="020F0302020204030204"/>
-    <w:charset w:val="00"/>
-    <w:family w:val="swiss"/>
-    <w:pitch w:val="variable"/>
-    <w:sig w:usb0="E0002AFF" w:usb1="C000247B" w:usb2="00000009" w:usb3="00000000" w:csb0="000001FF" w:csb1="00000000"/>
-  </w:font>
-  <w:font w:name="Arial">
-    <w:panose1 w:val="020B0604020202020204"/>
-    <w:charset w:val="00"/>
-    <w:family w:val="swiss"/>
-    <w:pitch w:val="variable"/>
-    <w:sig w:usb0="E0002EFF" w:usb1="C0007843" w:usb2="00000009" w:usb3="00000000" w:csb0="000001FF" w:csb1="00000000"/>
-  </w:font>
-</w:fonts>
-</file>
-
-<file path=word/glossary/settings.xml><?xml version="1.0" encoding="utf-8"?>
-<w:settings xmlns:mc="http://schemas.openxmlformats.org/markup-compatibility/2006" xmlns:o="urn:schemas-microsoft-com:office:office" xmlns:r="http://schemas.openxmlformats.org/officeDocument/2006/relationships" xmlns:m="http://schemas.openxmlformats.org/officeDocument/2006/math" xmlns:v="urn:schemas-microsoft-com:vml" xmlns:w10="urn:schemas-microsoft-com:office:word" xmlns:w="http://schemas.openxmlformats.org/wordprocessingml/2006/main" xmlns:w14="http://schemas.microsoft.com/office/word/2010/wordml" xmlns:w15="http://schemas.microsoft.com/office/word/2012/wordml" xmlns:sl="http://schemas.openxmlformats.org/schemaLibrary/2006/main" mc:Ignorable="w14 w15">
-  <w:view w:val="normal"/>
-  <w:defaultTabStop w:val="720"/>
-  <w:characterSpacingControl w:val="doNotCompress"/>
-  <w:compat>
-    <w:useFELayout/>
-    <w:compatSetting w:name="compatibilityMode" w:uri="http://schemas.microsoft.com/office/word" w:val="15"/>
-    <w:compatSetting w:name="overrideTableStyleFontSizeAndJustification" w:uri="http://schemas.microsoft.com/office/word" w:val="1"/>
-    <w:compatSetting w:name="enableOpenTypeFeatures" w:uri="http://schemas.microsoft.com/office/word" w:val="1"/>
-    <w:compatSetting w:name="doNotFlipMirrorIndents" w:uri="http://schemas.microsoft.com/office/word" w:val="1"/>
-    <w:compatSetting w:name="differentiateMultirowTableHeaders" w:uri="http://schemas.microsoft.com/office/word" w:val="1"/>
-  </w:compat>
-  <w:rsids>
-    <w:rsidRoot w:val="001B7184"/>
-    <w:rsid w:val="001B7184"/>
-    <w:rsid w:val="00DE7900"/>
-  </w:rsids>
-  <m:mathPr>
-    <m:mathFont m:val="Cambria Math"/>
-    <m:brkBin m:val="before"/>
-    <m:brkBinSub m:val="--"/>
-    <m:smallFrac m:val="0"/>
-    <m:dispDef/>
-    <m:lMargin m:val="0"/>
-    <m:rMargin m:val="0"/>
-    <m:defJc m:val="centerGroup"/>
-    <m:wrapIndent m:val="1440"/>
-    <m:intLim m:val="subSup"/>
-    <m:naryLim m:val="undOvr"/>
-  </m:mathPr>
-  <w:themeFontLang w:val="en-SG"/>
-  <w:clrSchemeMapping w:bg1="light1" w:t1="dark1" w:bg2="light2" w:t2="dark2" w:accent1="accent1" w:accent2="accent2" w:accent3="accent3" w:accent4="accent4" w:accent5="accent5" w:accent6="accent6" w:hyperlink="hyperlink" w:followedHyperlink="followedHyperlink"/>
-  <w:decimalSymbol w:val="."/>
-  <w:listSeparator w:val=","/>
-  <w15:chartTrackingRefBased/>
-</w:settings>
-</file>
-
-<file path=word/glossary/styles.xml><?xml version="1.0" encoding="utf-8"?>
-<w:styles xmlns:mc="http://schemas.openxmlformats.org/markup-compatibility/2006" xmlns:r="http://schemas.openxmlformats.org/officeDocument/2006/relationships" xmlns:w="http://schemas.openxmlformats.org/wordprocessingml/2006/main" xmlns:w14="http://schemas.microsoft.com/office/word/2010/wordml" xmlns:w15="http://schemas.microsoft.com/office/word/2012/wordml" mc:Ignorable="w14 w15">
-  <w:docDefaults>
-    <w:rPrDefault>
-      <w:rPr>
-        <w:rFonts w:asciiTheme="minorHAnsi" w:eastAsiaTheme="minorEastAsia" w:hAnsiTheme="minorHAnsi" w:cstheme="minorBidi"/>
-        <w:sz w:val="22"/>
-        <w:szCs w:val="22"/>
-        <w:lang w:val="en-SG" w:eastAsia="en-SG" w:bidi="ar-SA"/>
-      </w:rPr>
-    </w:rPrDefault>
-    <w:pPrDefault>
-      <w:pPr>
-        <w:spacing w:after="160" w:line="259" w:lineRule="auto"/>
-      </w:pPr>
-    </w:pPrDefault>
-  </w:docDefaults>
-  <w:latentStyles w:defLockedState="0" w:defUIPriority="99" w:defSemiHidden="0" w:defUnhideWhenUsed="0" w:defQFormat="0" w:count="371">
-    <w:lsdException w:name="Normal" w:uiPriority="0" w:qFormat="1"/>
-    <w:lsdException w:name="heading 1" w:uiPriority="9" w:qFormat="1"/>
-    <w:lsdException w:name="heading 2" w:semiHidden="1" w:uiPriority="9" w:unhideWhenUsed="1" w:qFormat="1"/>
-    <w:lsdException w:name="heading 3" w:semiHidden="1" w:uiPriority="9" w:unhideWhenUsed="1" w:qFormat="1"/>
-    <w:lsdException w:name="heading 4" w:semiHidden="1" w:uiPriority="9" w:unhideWhenUsed="1" w:qFormat="1"/>
-    <w:lsdException w:name="heading 5" w:semiHidden="1" w:uiPriority="9" w:unhideWhenUsed="1" w:qFormat="1"/>
-    <w:lsdException w:name="heading 6" w:semiHidden="1" w:uiPriority="9" w:unhideWhenUsed="1" w:qFormat="1"/>
-    <w:lsdException w:name="heading 7" w:semiHidden="1" w:uiPriority="9" w:unhideWhenUsed="1" w:qFormat="1"/>
-    <w:lsdException w:name="heading 8" w:semiHidden="1" w:uiPriority="9" w:unhideWhenUsed="1" w:qFormat="1"/>
-    <w:lsdException w:name="heading 9" w:semiHidden="1" w:uiPriority="9" w:unhideWhenUsed="1" w:qFormat="1"/>
-    <w:lsdException w:name="index 1" w:semiHidden="1" w:unhideWhenUsed="1"/>
-    <w:lsdException w:name="index 2" w:semiHidden="1" w:unhideWhenUsed="1"/>
-    <w:lsdException w:name="index 3" w:semiHidden="1" w:unhideWhenUsed="1"/>
-    <w:lsdException w:name="index 4" w:semiHidden="1" w:unhideWhenUsed="1"/>
-    <w:lsdException w:name="index 5" w:semiHidden="1" w:unhideWhenUsed="1"/>
-    <w:lsdException w:name="index 6" w:semiHidden="1" w:unhideWhenUsed="1"/>
-    <w:lsdException w:name="index 7" w:semiHidden="1" w:unhideWhenUsed="1"/>
-    <w:lsdException w:name="index 8" w:semiHidden="1" w:unhideWhenUsed="1"/>
-    <w:lsdException w:name="index 9" w:semiHidden="1" w:unhideWhenUsed="1"/>
-    <w:lsdException w:name="toc 1" w:semiHidden="1" w:uiPriority="39" w:unhideWhenUsed="1"/>
-    <w:lsdException w:name="toc 2" w:semiHidden="1" w:uiPriority="39" w:unhideWhenUsed="1"/>
-    <w:lsdException w:name="toc 3" w:semiHidden="1" w:uiPriority="39" w:unhideWhenUsed="1"/>
-    <w:lsdException w:name="toc 4" w:semiHidden="1" w:uiPriority="39" w:unhideWhenUsed="1"/>
-    <w:lsdException w:name="toc 5" w:semiHidden="1" w:uiPriority="39" w:unhideWhenUsed="1"/>
-    <w:lsdException w:name="toc 6" w:semiHidden="1" w:uiPriority="39" w:unhideWhenUsed="1"/>
-    <w:lsdException w:name="toc 7" w:semiHidden="1" w:uiPriority="39" w:unhideWhenUsed="1"/>
-    <w:lsdException w:name="toc 8" w:semiHidden="1" w:uiPriority="39" w:unhideWhenUsed="1"/>
-    <w:lsdException w:name="toc 9" w:semiHidden="1" w:uiPriority="39" w:unhideWhenUsed="1"/>
-    <w:lsdException w:name="Normal Indent" w:semiHidden="1" w:unhideWhenUsed="1"/>
-    <w:lsdException w:name="footnote text" w:semiHidden="1" w:unhideWhenUsed="1"/>
-    <w:lsdException w:name="annotation text" w:semiHidden="1" w:unhideWhenUsed="1"/>
-    <w:lsdException w:name="header" w:semiHidden="1" w:unhideWhenUsed="1"/>
-    <w:lsdException w:name="footer" w:semiHidden="1" w:unhideWhenUsed="1"/>
-    <w:lsdException w:name="index heading" w:semiHidden="1" w:unhideWhenUsed="1"/>
-    <w:lsdException w:name="caption" w:semiHidden="1" w:uiPriority="35" w:unhideWhenUsed="1" w:qFormat="1"/>
-    <w:lsdException w:name="table of figures" w:semiHidden="1" w:unhideWhenUsed="1"/>
-    <w:lsdException w:name="envelope address" w:semiHidden="1" w:unhideWhenUsed="1"/>
-    <w:lsdException w:name="envelope return" w:semiHidden="1" w:unhideWhenUsed="1"/>
-    <w:lsdException w:name="footnote reference" w:semiHidden="1" w:unhideWhenUsed="1"/>
-    <w:lsdException w:name="annotation reference" w:semiHidden="1" w:unhideWhenUsed="1"/>
-    <w:lsdException w:name="line number" w:semiHidden="1" w:unhideWhenUsed="1"/>
-    <w:lsdException w:name="page number" w:semiHidden="1" w:unhideWhenUsed="1"/>
-    <w:lsdException w:name="endnote reference" w:semiHidden="1" w:unhideWhenUsed="1"/>
-    <w:lsdException w:name="endnote text" w:semiHidden="1" w:unhideWhenUsed="1"/>
-    <w:lsdException w:name="table of authorities" w:semiHidden="1" w:unhideWhenUsed="1"/>
-    <w:lsdException w:name="macro" w:semiHidden="1" w:unhideWhenUsed="1"/>
-    <w:lsdException w:name="toa heading" w:semiHidden="1" w:unhideWhenUsed="1"/>
-    <w:lsdException w:name="List" w:semiHidden="1" w:unhideWhenUsed="1"/>
-    <w:lsdException w:name="List Bullet" w:semiHidden="1" w:unhideWhenUsed="1"/>
-    <w:lsdException w:name="List Number" w:semiHidden="1" w:unhideWhenUsed="1"/>
-    <w:lsdException w:name="List 2" w:semiHidden="1" w:unhideWhenUsed="1"/>
-    <w:lsdException w:name="List 3" w:semiHidden="1" w:unhideWhenUsed="1"/>
-    <w:lsdException w:name="List 4" w:semiHidden="1" w:unhideWhenUsed="1"/>
-    <w:lsdException w:name="List 5" w:semiHidden="1" w:unhideWhenUsed="1"/>
-    <w:lsdException w:name="List Bullet 2" w:semiHidden="1" w:unhideWhenUsed="1"/>
-    <w:lsdException w:name="List Bullet 3" w:semiHidden="1" w:unhideWhenUsed="1"/>
-    <w:lsdException w:name="List Bullet 4" w:semiHidden="1" w:unhideWhenUsed="1"/>
-    <w:lsdException w:name="List Bullet 5" w:semiHidden="1" w:unhideWhenUsed="1"/>
-    <w:lsdException w:name="List Number 2" w:semiHidden="1" w:unhideWhenUsed="1"/>
-    <w:lsdException w:name="List Number 3" w:semiHidden="1" w:unhideWhenUsed="1"/>
-    <w:lsdException w:name="List Number 4" w:semiHidden="1" w:unhideWhenUsed="1"/>
-    <w:lsdException w:name="List Number 5" w:semiHidden="1" w:unhideWhenUsed="1"/>
-    <w:lsdException w:name="Title" w:uiPriority="10" w:qFormat="1"/>
-    <w:lsdException w:name="Closing" w:semiHidden="1" w:unhideWhenUsed="1"/>
-    <w:lsdException w:name="Signature" w:semiHidden="1" w:unhideWhenUsed="1"/>
-    <w:lsdException w:name="Default Paragraph Font" w:semiHidden="1" w:uiPriority="1" w:unhideWhenUsed="1"/>
-    <w:lsdException w:name="Body Text" w:semiHidden="1" w:unhideWhenUsed="1"/>
-    <w:lsdException w:name="Body Text Indent" w:semiHidden="1" w:unhideWhenUsed="1"/>
-    <w:lsdException w:name="List Continue" w:semiHidden="1" w:unhideWhenUsed="1"/>
-    <w:lsdException w:name="List Continue 2" w:semiHidden="1" w:unhideWhenUsed="1"/>
-    <w:lsdException w:name="List Continue 3" w:semiHidden="1" w:unhideWhenUsed="1"/>
-    <w:lsdException w:name="List Continue 4" w:semiHidden="1" w:unhideWhenUsed="1"/>
-    <w:lsdException w:name="List Continue 5" w:semiHidden="1" w:unhideWhenUsed="1"/>
-    <w:lsdException w:name="Message Header" w:semiHidden="1" w:unhideWhenUsed="1"/>
-    <w:lsdException w:name="Subtitle" w:uiPriority="11" w:qFormat="1"/>
-    <w:lsdException w:name="Salutation" w:semiHidden="1" w:unhideWhenUsed="1"/>
-    <w:lsdException w:name="Date" w:semiHidden="1" w:unhideWhenUsed="1"/>
-    <w:lsdException w:name="Body Text First Indent" w:semiHidden="1" w:unhideWhenUsed="1"/>
-    <w:lsdException w:name="Body Text First Indent 2" w:semiHidden="1" w:unhideWhenUsed="1"/>
-    <w:lsdException w:name="Note Heading" w:semiHidden="1" w:unhideWhenUsed="1"/>
-    <w:lsdException w:name="Body Text 2" w:semiHidden="1" w:unhideWhenUsed="1"/>
-    <w:lsdException w:name="Body Text 3" w:semiHidden="1" w:unhideWhenUsed="1"/>
-    <w:lsdException w:name="Body Text Indent 2" w:semiHidden="1" w:unhideWhenUsed="1"/>
-    <w:lsdException w:name="Body Text Indent 3" w:semiHidden="1" w:unhideWhenUsed="1"/>
-    <w:lsdException w:name="Block Text" w:semiHidden="1" w:unhideWhenUsed="1"/>
-    <w:lsdException w:name="Hyperlink" w:semiHidden="1" w:unhideWhenUsed="1"/>
-    <w:lsdException w:name="FollowedHyperlink" w:semiHidden="1" w:unhideWhenUsed="1"/>
-    <w:lsdException w:name="Strong" w:uiPriority="22" w:qFormat="1"/>
-    <w:lsdException w:name="Emphasis" w:uiPriority="20" w:qFormat="1"/>
-    <w:lsdException w:name="Document Map" w:semiHidden="1" w:unhideWhenUsed="1"/>
-    <w:lsdException w:name="Plain Text" w:semiHidden="1" w:unhideWhenUsed="1"/>
-    <w:lsdException w:name="E-mail Signature" w:semiHidden="1" w:unhideWhenUsed="1"/>
-    <w:lsdException w:name="HTML Top of Form" w:semiHidden="1" w:unhideWhenUsed="1"/>
-    <w:lsdException w:name="HTML Bottom of Form" w:semiHidden="1" w:unhideWhenUsed="1"/>
-    <w:lsdException w:name="Normal (Web)" w:semiHidden="1" w:unhideWhenUsed="1"/>
-    <w:lsdException w:name="HTML Acronym" w:semiHidden="1" w:unhideWhenUsed="1"/>
-    <w:lsdException w:name="HTML Address" w:semiHidden="1" w:unhideWhenUsed="1"/>
-    <w:lsdException w:name="HTML Cite" w:semiHidden="1" w:unhideWhenUsed="1"/>
-    <w:lsdException w:name="HTML Code" w:semiHidden="1" w:unhideWhenUsed="1"/>
-    <w:lsdException w:name="HTML Definition" w:semiHidden="1" w:unhideWhenUsed="1"/>
-    <w:lsdException w:name="HTML Keyboard" w:semiHidden="1" w:unhideWhenUsed="1"/>
-    <w:lsdException w:name="HTML Preformatted" w:semiHidden="1" w:unhideWhenUsed="1"/>
-    <w:lsdException w:name="HTML Sample" w:semiHidden="1" w:unhideWhenUsed="1"/>
-    <w:lsdException w:name="HTML Typewriter" w:semiHidden="1" w:unhideWhenUsed="1"/>
-    <w:lsdException w:name="HTML Variable" w:semiHidden="1" w:unhideWhenUsed="1"/>
-    <w:lsdException w:name="Normal Table" w:semiHidden="1" w:unhideWhenUsed="1"/>
-    <w:lsdException w:name="annotation subject" w:semiHidden="1" w:unhideWhenUsed="1"/>
-    <w:lsdException w:name="No List" w:semiHidden="1" w:unhideWhenUsed="1"/>
-    <w:lsdException w:name="Outline List 1" w:semiHidden="1" w:unhideWhenUsed="1"/>
-    <w:lsdException w:name="Outline List 2" w:semiHidden="1" w:unhideWhenUsed="1"/>
-    <w:lsdException w:name="Outline List 3" w:semiHidden="1" w:unhideWhenUsed="1"/>
-    <w:lsdException w:name="Table Simple 1" w:semiHidden="1" w:unhideWhenUsed="1"/>
-    <w:lsdException w:name="Table Simple 2" w:semiHidden="1" w:unhideWhenUsed="1"/>
-    <w:lsdException w:name="Table Simple 3" w:semiHidden="1" w:unhideWhenUsed="1"/>
-    <w:lsdException w:name="Table Classic 1" w:semiHidden="1" w:unhideWhenUsed="1"/>
-    <w:lsdException w:name="Table Classic 2" w:semiHidden="1" w:unhideWhenUsed="1"/>
-    <w:lsdException w:name="Table Classic 3" w:semiHidden="1" w:unhideWhenUsed="1"/>
-    <w:lsdException w:name="Table Classic 4" w:semiHidden="1" w:unhideWhenUsed="1"/>
-    <w:lsdException w:name="Table Colorful 1" w:semiHidden="1" w:unhideWhenUsed="1"/>
-    <w:lsdException w:name="Table Colorful 2" w:semiHidden="1" w:unhideWhenUsed="1"/>
-    <w:lsdException w:name="Table Colorful 3" w:semiHidden="1" w:unhideWhenUsed="1"/>
-    <w:lsdException w:name="Table Columns 1" w:semiHidden="1" w:unhideWhenUsed="1"/>
-    <w:lsdException w:name="Table Columns 2" w:semiHidden="1" w:unhideWhenUsed="1"/>
-    <w:lsdException w:name="Table Columns 3" w:semiHidden="1" w:unhideWhenUsed="1"/>
-    <w:lsdException w:name="Table Columns 4" w:semiHidden="1" w:unhideWhenUsed="1"/>
-    <w:lsdException w:name="Table Columns 5" w:semiHidden="1" w:unhideWhenUsed="1"/>
-    <w:lsdException w:name="Table Grid 1" w:semiHidden="1" w:unhideWhenUsed="1"/>
-    <w:lsdException w:name="Table Grid 2" w:semiHidden="1" w:unhideWhenUsed="1"/>
-    <w:lsdException w:name="Table Grid 3" w:semiHidden="1" w:unhideWhenUsed="1"/>
-    <w:lsdException w:name="Table Grid 4" w:semiHidden="1" w:unhideWhenUsed="1"/>
-    <w:lsdException w:name="Table Grid 5" w:semiHidden="1" w:unhideWhenUsed="1"/>
-    <w:lsdException w:name="Table Grid 6" w:semiHidden="1" w:unhideWhenUsed="1"/>
-    <w:lsdException w:name="Table Grid 7" w:semiHidden="1" w:unhideWhenUsed="1"/>
-    <w:lsdException w:name="Table Grid 8" w:semiHidden="1" w:unhideWhenUsed="1"/>
-    <w:lsdException w:name="Table List 1" w:semiHidden="1" w:unhideWhenUsed="1"/>
-    <w:lsdException w:name="Table List 2" w:semiHidden="1" w:unhideWhenUsed="1"/>
-    <w:lsdException w:name="Table List 3" w:semiHidden="1" w:unhideWhenUsed="1"/>
-    <w:lsdException w:name="Table List 4" w:semiHidden="1" w:unhideWhenUsed="1"/>
-    <w:lsdException w:name="Table List 5" w:semiHidden="1" w:unhideWhenUsed="1"/>
-    <w:lsdException w:name="Table List 6" w:semiHidden="1" w:unhideWhenUsed="1"/>
-    <w:lsdException w:name="Table List 7" w:semiHidden="1" w:unhideWhenUsed="1"/>
-    <w:lsdException w:name="Table List 8" w:semiHidden="1" w:unhideWhenUsed="1"/>
-    <w:lsdException w:name="Table 3D effects 1" w:semiHidden="1" w:unhideWhenUsed="1"/>
-    <w:lsdException w:name="Table 3D effects 2" w:semiHidden="1" w:unhideWhenUsed="1"/>
-    <w:lsdException w:name="Table 3D effects 3" w:semiHidden="1" w:unhideWhenUsed="1"/>
-    <w:lsdException w:name="Table Contemporary" w:semiHidden="1" w:unhideWhenUsed="1"/>
-    <w:lsdException w:name="Table Elegant" w:semiHidden="1" w:unhideWhenUsed="1"/>
-    <w:lsdException w:name="Table Professional" w:semiHidden="1" w:unhideWhenUsed="1"/>
-    <w:lsdException w:name="Table Subtle 1" w:semiHidden="1" w:unhideWhenUsed="1"/>
-    <w:lsdException w:name="Table Subtle 2" w:semiHidden="1" w:unhideWhenUsed="1"/>
-    <w:lsdException w:name="Table Web 1" w:semiHidden="1" w:unhideWhenUsed="1"/>
-    <w:lsdException w:name="Table Web 2" w:semiHidden="1" w:unhideWhenUsed="1"/>
-    <w:lsdException w:name="Table Web 3" w:semiHidden="1" w:unhideWhenUsed="1"/>
-    <w:lsdException w:name="Balloon Text" w:semiHidden="1" w:unhideWhenUsed="1"/>
-    <w:lsdException w:name="Table Grid" w:uiPriority="39"/>
-    <w:lsdException w:name="Table Theme" w:semiHidden="1" w:unhideWhenUsed="1"/>
-    <w:lsdException w:name="Placeholder Text" w:semiHidden="1"/>
-    <w:lsdException w:name="No Spacing" w:uiPriority="1" w:qFormat="1"/>
-    <w:lsdException w:name="Light Shading" w:uiPriority="60"/>
-    <w:lsdException w:name="Light List" w:uiPriority="61"/>
-    <w:lsdException w:name="Light Grid" w:uiPriority="62"/>
-    <w:lsdException w:name="Medium Shading 1" w:uiPriority="63"/>
-    <w:lsdException w:name="Medium Shading 2" w:uiPriority="64"/>
-    <w:lsdException w:name="Medium List 1" w:uiPriority="65"/>
-    <w:lsdException w:name="Medium List 2" w:uiPriority="66"/>
-    <w:lsdException w:name="Medium Grid 1" w:uiPriority="67"/>
-    <w:lsdException w:name="Medium Grid 2" w:uiPriority="68"/>
-    <w:lsdException w:name="Medium Grid 3" w:uiPriority="69"/>
-    <w:lsdException w:name="Dark List" w:uiPriority="70"/>
-    <w:lsdException w:name="Colorful Shading" w:uiPriority="71"/>
-    <w:lsdException w:name="Colorful List" w:uiPriority="72"/>
-    <w:lsdException w:name="Colorful Grid" w:uiPriority="73"/>
-    <w:lsdException w:name="Light Shading Accent 1" w:uiPriority="60"/>
-    <w:lsdException w:name="Light List Accent 1" w:uiPriority="61"/>
-    <w:lsdException w:name="Light Grid Accent 1" w:uiPriority="62"/>
-    <w:lsdException w:name="Medium Shading 1 Accent 1" w:uiPriority="63"/>
-    <w:lsdException w:name="Medium Shading 2 Accent 1" w:uiPriority="64"/>
-    <w:lsdException w:name="Medium List 1 Accent 1" w:uiPriority="65"/>
-    <w:lsdException w:name="Revision" w:semiHidden="1"/>
-    <w:lsdException w:name="List Paragraph" w:uiPriority="34" w:qFormat="1"/>
-    <w:lsdException w:name="Quote" w:uiPriority="29" w:qFormat="1"/>
-    <w:lsdException w:name="Intense Quote" w:uiPriority="30" w:qFormat="1"/>
-    <w:lsdException w:name="Medium List 2 Accent 1" w:uiPriority="66"/>
-    <w:lsdException w:name="Medium Grid 1 Accent 1" w:uiPriority="67"/>
-    <w:lsdException w:name="Medium Grid 2 Accent 1" w:uiPriority="68"/>
-    <w:lsdException w:name="Medium Grid 3 Accent 1" w:uiPriority="69"/>
-    <w:lsdException w:name="Dark List Accent 1" w:uiPriority="70"/>
-    <w:lsdException w:name="Colorful Shading Accent 1" w:uiPriority="71"/>
-    <w:lsdException w:name="Colorful List Accent 1" w:uiPriority="72"/>
-    <w:lsdException w:name="Colorful Grid Accent 1" w:uiPriority="73"/>
-    <w:lsdException w:name="Light Shading Accent 2" w:uiPriority="60"/>
-    <w:lsdException w:name="Light List Accent 2" w:uiPriority="61"/>
-    <w:lsdException w:name="Light Grid Accent 2" w:uiPriority="62"/>
-    <w:lsdException w:name="Medium Shading 1 Accent 2" w:uiPriority="63"/>
-    <w:lsdException w:name="Medium Shading 2 Accent 2" w:uiPriority="64"/>
-    <w:lsdException w:name="Medium List 1 Accent 2" w:uiPriority="65"/>
-    <w:lsdException w:name="Medium List 2 Accent 2" w:uiPriority="66"/>
-    <w:lsdException w:name="Medium Grid 1 Accent 2" w:uiPriority="67"/>
-    <w:lsdException w:name="Medium Grid 2 Accent 2" w:uiPriority="68"/>
-    <w:lsdException w:name="Medium Grid 3 Accent 2" w:uiPriority="69"/>
-    <w:lsdException w:name="Dark List Accent 2" w:uiPriority="70"/>
-    <w:lsdException w:name="Colorful Shading Accent 2" w:uiPriority="71"/>
-    <w:lsdException w:name="Colorful List Accent 2" w:uiPriority="72"/>
-    <w:lsdException w:name="Colorful Grid Accent 2" w:uiPriority="73"/>
-    <w:lsdException w:name="Light Shading Accent 3" w:uiPriority="60"/>
-    <w:lsdException w:name="Light List Accent 3" w:uiPriority="61"/>
-    <w:lsdException w:name="Light Grid Accent 3" w:uiPriority="62"/>
-    <w:lsdException w:name="Medium Shading 1 Accent 3" w:uiPriority="63"/>
-    <w:lsdException w:name="Medium Shading 2 Accent 3" w:uiPriority="64"/>
-    <w:lsdException w:name="Medium List 1 Accent 3" w:uiPriority="65"/>
-    <w:lsdException w:name="Medium List 2 Accent 3" w:uiPriority="66"/>
-    <w:lsdException w:name="Medium Grid 1 Accent 3" w:uiPriority="67"/>
-    <w:lsdException w:name="Medium Grid 2 Accent 3" w:uiPriority="68"/>
-    <w:lsdException w:name="Medium Grid 3 Accent 3" w:uiPriority="69"/>
-    <w:lsdException w:name="Dark List Accent 3" w:uiPriority="70"/>
-    <w:lsdException w:name="Colorful Shading Accent 3" w:uiPriority="71"/>
-    <w:lsdException w:name="Colorful List Accent 3" w:uiPriority="72"/>
-    <w:lsdException w:name="Colorful Grid Accent 3" w:uiPriority="73"/>
-    <w:lsdException w:name="Light Shading Accent 4" w:uiPriority="60"/>
-    <w:lsdException w:name="Light List Accent 4" w:uiPriority="61"/>
-    <w:lsdException w:name="Light Grid Accent 4" w:uiPriority="62"/>
-    <w:lsdException w:name="Medium Shading 1 Accent 4" w:uiPriority="63"/>
-    <w:lsdException w:name="Medium Shading 2 Accent 4" w:uiPriority="64"/>
-    <w:lsdException w:name="Medium List 1 Accent 4" w:uiPriority="65"/>
-    <w:lsdException w:name="Medium List 2 Accent 4" w:uiPriority="66"/>
-    <w:lsdException w:name="Medium Grid 1 Accent 4" w:uiPriority="67"/>
-    <w:lsdException w:name="Medium Grid 2 Accent 4" w:uiPriority="68"/>
-    <w:lsdException w:name="Medium Grid 3 Accent 4" w:uiPriority="69"/>
-    <w:lsdException w:name="Dark List Accent 4" w:uiPriority="70"/>
-    <w:lsdException w:name="Colorful Shading Accent 4" w:uiPriority="71"/>
-    <w:lsdException w:name="Colorful List Accent 4" w:uiPriority="72"/>
-    <w:lsdException w:name="Colorful Grid Accent 4" w:uiPriority="73"/>
-    <w:lsdException w:name="Light Shading Accent 5" w:uiPriority="60"/>
-    <w:lsdException w:name="Light List Accent 5" w:uiPriority="61"/>
-    <w:lsdException w:name="Light Grid Accent 5" w:uiPriority="62"/>
-    <w:lsdException w:name="Medium Shading 1 Accent 5" w:uiPriority="63"/>
-    <w:lsdException w:name="Medium Shading 2 Accent 5" w:uiPriority="64"/>
-    <w:lsdException w:name="Medium List 1 Accent 5" w:uiPriority="65"/>
-    <w:lsdException w:name="Medium List 2 Accent 5" w:uiPriority="66"/>
-    <w:lsdException w:name="Medium Grid 1 Accent 5" w:uiPriority="67"/>
-    <w:lsdException w:name="Medium Grid 2 Accent 5" w:uiPriority="68"/>
-    <w:lsdException w:name="Medium Grid 3 Accent 5" w:uiPriority="69"/>
-    <w:lsdException w:name="Dark List Accent 5" w:uiPriority="70"/>
-    <w:lsdException w:name="Colorful Shading Accent 5" w:uiPriority="71"/>
-    <w:lsdException w:name="Colorful List Accent 5" w:uiPriority="72"/>
-    <w:lsdException w:name="Colorful Grid Accent 5" w:uiPriority="73"/>
-    <w:lsdException w:name="Light Shading Accent 6" w:uiPriority="60"/>
-    <w:lsdException w:name="Light List Accent 6" w:uiPriority="61"/>
-    <w:lsdException w:name="Light Grid Accent 6" w:uiPriority="62"/>
-    <w:lsdException w:name="Medium Shading 1 Accent 6" w:uiPriority="63"/>
-    <w:lsdException w:name="Medium Shading 2 Accent 6" w:uiPriority="64"/>
-    <w:lsdException w:name="Medium List 1 Accent 6" w:uiPriority="65"/>
-    <w:lsdException w:name="Medium List 2 Accent 6" w:uiPriority="66"/>
-    <w:lsdException w:name="Medium Grid 1 Accent 6" w:uiPriority="67"/>
-    <w:lsdException w:name="Medium Grid 2 Accent 6" w:uiPriority="68"/>
-    <w:lsdException w:name="Medium Grid 3 Accent 6" w:uiPriority="69"/>
-    <w:lsdException w:name="Dark List Accent 6" w:uiPriority="70"/>
-    <w:lsdException w:name="Colorful Shading Accent 6" w:uiPriority="71"/>
-    <w:lsdException w:name="Colorful List Accent 6" w:uiPriority="72"/>
-    <w:lsdException w:name="Colorful Grid Accent 6" w:uiPriority="73"/>
-    <w:lsdException w:name="Subtle Emphasis" w:uiPriority="19" w:qFormat="1"/>
-    <w:lsdException w:name="Intense Emphasis" w:uiPriority="21" w:qFormat="1"/>
-    <w:lsdException w:name="Subtle Reference" w:uiPriority="31" w:qFormat="1"/>
-    <w:lsdException w:name="Intense Reference" w:uiPriority="32" w:qFormat="1"/>
-    <w:lsdException w:name="Book Title" w:uiPriority="33" w:qFormat="1"/>
-    <w:lsdException w:name="Bibliography" w:semiHidden="1" w:uiPriority="37" w:unhideWhenUsed="1"/>
-    <w:lsdException w:name="TOC Heading" w:semiHidden="1" w:uiPriority="39" w:unhideWhenUsed="1" w:qFormat="1"/>
-    <w:lsdException w:name="Plain Table 1" w:uiPriority="41"/>
-    <w:lsdException w:name="Plain Table 2" w:uiPriority="42"/>
-    <w:lsdException w:name="Plain Table 3" w:uiPriority="43"/>
-    <w:lsdException w:name="Plain Table 4" w:uiPriority="44"/>
-    <w:lsdException w:name="Plain Table 5" w:uiPriority="45"/>
-    <w:lsdException w:name="Grid Table Light" w:uiPriority="40"/>
-    <w:lsdException w:name="Grid Table 1 Light" w:uiPriority="46"/>
-    <w:lsdException w:name="Grid Table 2" w:uiPriority="47"/>
-    <w:lsdException w:name="Grid Table 3" w:uiPriority="48"/>
-    <w:lsdException w:name="Grid Table 4" w:uiPriority="49"/>
-    <w:lsdException w:name="Grid Table 5 Dark" w:uiPriority="50"/>
-    <w:lsdException w:name="Grid Table 6 Colorful" w:uiPriority="51"/>
-    <w:lsdException w:name="Grid Table 7 Colorful" w:uiPriority="52"/>
-    <w:lsdException w:name="Grid Table 1 Light Accent 1" w:uiPriority="46"/>
-    <w:lsdException w:name="Grid Table 2 Accent 1" w:uiPriority="47"/>
-    <w:lsdException w:name="Grid Table 3 Accent 1" w:uiPriority="48"/>
-    <w:lsdException w:name="Grid Table 4 Accent 1" w:uiPriority="49"/>
-    <w:lsdException w:name="Grid Table 5 Dark Accent 1" w:uiPriority="50"/>
-    <w:lsdException w:name="Grid Table 6 Colorful Accent 1" w:uiPriority="51"/>
-    <w:lsdException w:name="Grid Table 7 Colorful Accent 1" w:uiPriority="52"/>
-    <w:lsdException w:name="Grid Table 1 Light Accent 2" w:uiPriority="46"/>
-    <w:lsdException w:name="Grid Table 2 Accent 2" w:uiPriority="47"/>
-    <w:lsdException w:name="Grid Table 3 Accent 2" w:uiPriority="48"/>
-    <w:lsdException w:name="Grid Table 4 Accent 2" w:uiPriority="49"/>
-    <w:lsdException w:name="Grid Table 5 Dark Accent 2" w:uiPriority="50"/>
-    <w:lsdException w:name="Grid Table 6 Colorful Accent 2" w:uiPriority="51"/>
-    <w:lsdException w:name="Grid Table 7 Colorful Accent 2" w:uiPriority="52"/>
-    <w:lsdException w:name="Grid Table 1 Light Accent 3" w:uiPriority="46"/>
-    <w:lsdException w:name="Grid Table 2 Accent 3" w:uiPriority="47"/>
-    <w:lsdException w:name="Grid Table 3 Accent 3" w:uiPriority="48"/>
-    <w:lsdException w:name="Grid Table 4 Accent 3" w:uiPriority="49"/>
-    <w:lsdException w:name="Grid Table 5 Dark Accent 3" w:uiPriority="50"/>
-    <w:lsdException w:name="Grid Table 6 Colorful Accent 3" w:uiPriority="51"/>
-    <w:lsdException w:name="Grid Table 7 Colorful Accent 3" w:uiPriority="52"/>
-    <w:lsdException w:name="Grid Table 1 Light Accent 4" w:uiPriority="46"/>
-    <w:lsdException w:name="Grid Table 2 Accent 4" w:uiPriority="47"/>
-    <w:lsdException w:name="Grid Table 3 Accent 4" w:uiPriority="48"/>
-    <w:lsdException w:name="Grid Table 4 Accent 4" w:uiPriority="49"/>
-    <w:lsdException w:name="Grid Table 5 Dark Accent 4" w:uiPriority="50"/>
-    <w:lsdException w:name="Grid Table 6 Colorful Accent 4" w:uiPriority="51"/>
-    <w:lsdException w:name="Grid Table 7 Colorful Accent 4" w:uiPriority="52"/>
-    <w:lsdException w:name="Grid Table 1 Light Accent 5" w:uiPriority="46"/>
-    <w:lsdException w:name="Grid Table 2 Accent 5" w:uiPriority="47"/>
-    <w:lsdException w:name="Grid Table 3 Accent 5" w:uiPriority="48"/>
-    <w:lsdException w:name="Grid Table 4 Accent 5" w:uiPriority="49"/>
-    <w:lsdException w:name="Grid Table 5 Dark Accent 5" w:uiPriority="50"/>
-    <w:lsdException w:name="Grid Table 6 Colorful Accent 5" w:uiPriority="51"/>
-    <w:lsdException w:name="Grid Table 7 Colorful Accent 5" w:uiPriority="52"/>
-    <w:lsdException w:name="Grid Table 1 Light Accent 6" w:uiPriority="46"/>
-    <w:lsdException w:name="Grid Table 2 Accent 6" w:uiPriority="47"/>
-    <w:lsdException w:name="Grid Table 3 Accent 6" w:uiPriority="48"/>
-    <w:lsdException w:name="Grid Table 4 Accent 6" w:uiPriority="49"/>
-    <w:lsdException w:name="Grid Table 5 Dark Accent 6" w:uiPriority="50"/>
-    <w:lsdException w:name="Grid Table 6 Colorful Accent 6" w:uiPriority="51"/>
-    <w:lsdException w:name="Grid Table 7 Colorful Accent 6" w:uiPriority="52"/>
-    <w:lsdException w:name="List Table 1 Light" w:uiPriority="46"/>
-    <w:lsdException w:name="List Table 2" w:uiPriority="47"/>
-    <w:lsdException w:name="List Table 3" w:uiPriority="48"/>
-    <w:lsdException w:name="List Table 4" w:uiPriority="49"/>
-    <w:lsdException w:name="List Table 5 Dark" w:uiPriority="50"/>
-    <w:lsdException w:name="List Table 6 Colorful" w:uiPriority="51"/>
-    <w:lsdException w:name="List Table 7 Colorful" w:uiPriority="52"/>
-    <w:lsdException w:name="List Table 1 Light Accent 1" w:uiPriority="46"/>
-    <w:lsdException w:name="List Table 2 Accent 1" w:uiPriority="47"/>
-    <w:lsdException w:name="List Table 3 Accent 1" w:uiPriority="48"/>
-    <w:lsdException w:name="List Table 4 Accent 1" w:uiPriority="49"/>
-    <w:lsdException w:name="List Table 5 Dark Accent 1" w:uiPriority="50"/>
-    <w:lsdException w:name="List Table 6 Colorful Accent 1" w:uiPriority="51"/>
-    <w:lsdException w:name="List Table 7 Colorful Accent 1" w:uiPriority="52"/>
-    <w:lsdException w:name="List Table 1 Light Accent 2" w:uiPriority="46"/>
-    <w:lsdException w:name="List Table 2 Accent 2" w:uiPriority="47"/>
-    <w:lsdException w:name="List Table 3 Accent 2" w:uiPriority="48"/>
-    <w:lsdException w:name="List Table 4 Accent 2" w:uiPriority="49"/>
-    <w:lsdException w:name="List Table 5 Dark Accent 2" w:uiPriority="50"/>
-    <w:lsdException w:name="List Table 6 Colorful Accent 2" w:uiPriority="51"/>
-    <w:lsdException w:name="List Table 7 Colorful Accent 2" w:uiPriority="52"/>
-    <w:lsdException w:name="List Table 1 Light Accent 3" w:uiPriority="46"/>
-    <w:lsdException w:name="List Table 2 Accent 3" w:uiPriority="47"/>
-    <w:lsdException w:name="List Table 3 Accent 3" w:uiPriority="48"/>
-    <w:lsdException w:name="List Table 4 Accent 3" w:uiPriority="49"/>
-    <w:lsdException w:name="List Table 5 Dark Accent 3" w:uiPriority="50"/>
-    <w:lsdException w:name="List Table 6 Colorful Accent 3" w:uiPriority="51"/>
-    <w:lsdException w:name="List Table 7 Colorful Accent 3" w:uiPriority="52"/>
-    <w:lsdException w:name="List Table 1 Light Accent 4" w:uiPriority="46"/>
-    <w:lsdException w:name="List Table 2 Accent 4" w:uiPriority="47"/>
-    <w:lsdException w:name="List Table 3 Accent 4" w:uiPriority="48"/>
-    <w:lsdException w:name="List Table 4 Accent 4" w:uiPriority="49"/>
-    <w:lsdException w:name="List Table 5 Dark Accent 4" w:uiPriority="50"/>
-    <w:lsdException w:name="List Table 6 Colorful Accent 4" w:uiPriority="51"/>
-    <w:lsdException w:name="List Table 7 Colorful Accent 4" w:uiPriority="52"/>
-    <w:lsdException w:name="List Table 1 Light Accent 5" w:uiPriority="46"/>
-    <w:lsdException w:name="List Table 2 Accent 5" w:uiPriority="47"/>
-    <w:lsdException w:name="List Table 3 Accent 5" w:uiPriority="48"/>
-    <w:lsdException w:name="List Table 4 Accent 5" w:uiPriority="49"/>
-    <w:lsdException w:name="List Table 5 Dark Accent 5" w:uiPriority="50"/>
-    <w:lsdException w:name="List Table 6 Colorful Accent 5" w:uiPriority="51"/>
-    <w:lsdException w:name="List Table 7 Colorful Accent 5" w:uiPriority="52"/>
-    <w:lsdException w:name="List Table 1 Light Accent 6" w:uiPriority="46"/>
-    <w:lsdException w:name="List Table 2 Accent 6" w:uiPriority="47"/>
-    <w:lsdException w:name="List Table 3 Accent 6" w:uiPriority="48"/>
-    <w:lsdException w:name="List Table 4 Accent 6" w:uiPriority="49"/>
-    <w:lsdException w:name="List Table 5 Dark Accent 6" w:uiPriority="50"/>
-    <w:lsdException w:name="List Table 6 Colorful Accent 6" w:uiPriority="51"/>
-    <w:lsdException w:name="List Table 7 Colorful Accent 6" w:uiPriority="52"/>
-  </w:latentStyles>
-  <w:style w:type="paragraph" w:default="1" w:styleId="Normal">
-    <w:name w:val="Normal"/>
-    <w:qFormat/>
-  </w:style>
-  <w:style w:type="character" w:default="1" w:styleId="DefaultParagraphFont">
-    <w:name w:val="Default Paragraph Font"/>
-    <w:uiPriority w:val="1"/>
-    <w:semiHidden/>
-    <w:unhideWhenUsed/>
-  </w:style>
-  <w:style w:type="table" w:default="1" w:styleId="TableNormal">
-    <w:name w:val="Normal Table"/>
-    <w:uiPriority w:val="99"/>
-    <w:semiHidden/>
-    <w:unhideWhenUsed/>
-    <w:tblPr>
-      <w:tblInd w:w="0" w:type="dxa"/>
-      <w:tblCellMar>
-        <w:top w:w="0" w:type="dxa"/>
-        <w:left w:w="108" w:type="dxa"/>
-        <w:bottom w:w="0" w:type="dxa"/>
-        <w:right w:w="108" w:type="dxa"/>
-      </w:tblCellMar>
-    </w:tblPr>
-  </w:style>
-  <w:style w:type="numbering" w:default="1" w:styleId="NoList">
-    <w:name w:val="No List"/>
-    <w:uiPriority w:val="99"/>
-    <w:semiHidden/>
-    <w:unhideWhenUsed/>
-  </w:style>
-  <w:style w:type="paragraph" w:customStyle="1" w:styleId="6F13C360A88D4080AD73A9E7A991B295">
-    <w:name w:val="6F13C360A88D4080AD73A9E7A991B295"/>
-    <w:rsid w:val="001B7184"/>
-  </w:style>
-  <w:style w:type="paragraph" w:customStyle="1" w:styleId="301DF7E2BD2D4F0D99844B35DDE2B7D6">
-    <w:name w:val="301DF7E2BD2D4F0D99844B35DDE2B7D6"/>
-    <w:rsid w:val="001B7184"/>
-  </w:style>
-  <w:style w:type="paragraph" w:customStyle="1" w:styleId="3D422A67DC0848E1A6AFB0C8DC582B18">
-    <w:name w:val="3D422A67DC0848E1A6AFB0C8DC582B18"/>
-    <w:rsid w:val="001B7184"/>
-  </w:style>
-</w:styles>
-</file>
-
-<file path=word/glossary/webSettings.xml><?xml version="1.0" encoding="utf-8"?>
-<w:webSettings xmlns:mc="http://schemas.openxmlformats.org/markup-compatibility/2006" xmlns:r="http://schemas.openxmlformats.org/officeDocument/2006/relationships" xmlns:w="http://schemas.openxmlformats.org/wordprocessingml/2006/main" xmlns:w14="http://schemas.microsoft.com/office/word/2010/wordml" xmlns:w15="http://schemas.microsoft.com/office/word/2012/wordml" mc:Ignorable="w14 w15">
-  <w:optimizeForBrowser/>
-  <w:allowPNG/>
-</w:webSettings>
 </file>
 
 <file path=word/theme/theme1.xml><?xml version="1.0" encoding="utf-8"?>
@@ -27551,7 +26419,7 @@
 </file>
 
 <file path=customXml/itemProps2.xml><?xml version="1.0" encoding="utf-8"?>
-<ds:datastoreItem xmlns:ds="http://schemas.openxmlformats.org/officeDocument/2006/customXml" ds:itemID="{B002B855-7B47-4901-95B0-9F6873044881}">
+<ds:datastoreItem xmlns:ds="http://schemas.openxmlformats.org/officeDocument/2006/customXml" ds:itemID="{E480F4FB-EE05-4CE5-9CD8-AA609FBF2F5E}">
   <ds:schemaRefs>
     <ds:schemaRef ds:uri="http://schemas.openxmlformats.org/officeDocument/2006/bibliography"/>
   </ds:schemaRefs>

</xml_diff>

<commit_message>
Update the welcome picture and edited intro
</commit_message>
<xml_diff>
--- a/docs/doc_pdf_version/userguide.docx
+++ b/docs/doc_pdf_version/userguide.docx
@@ -14,7 +14,6 @@
           <w:docPartUnique/>
         </w:docPartObj>
       </w:sdtPr>
-      <w:sdtEndPr/>
       <w:sdtContent>
         <w:p>
           <w:pPr>
@@ -177,7 +176,6 @@
                                         <w:dataBinding w:prefixMappings="xmlns:ns0='http://purl.org/dc/elements/1.1/' xmlns:ns1='http://schemas.openxmlformats.org/package/2006/metadata/core-properties' " w:xpath="/ns1:coreProperties[1]/ns0:title[1]" w:storeItemID="{6C3C8BC8-F283-45AE-878A-BAB7291924A1}"/>
                                         <w:text/>
                                       </w:sdtPr>
-                                      <w:sdtEndPr/>
                                       <w:sdtContent>
                                         <w:p>
                                           <w:pPr>
@@ -221,7 +219,6 @@
                                         <w:dataBinding w:prefixMappings="xmlns:ns0='http://purl.org/dc/elements/1.1/' xmlns:ns1='http://schemas.openxmlformats.org/package/2006/metadata/core-properties' " w:xpath="/ns1:coreProperties[1]/ns0:subject[1]" w:storeItemID="{6C3C8BC8-F283-45AE-878A-BAB7291924A1}"/>
                                         <w:text/>
                                       </w:sdtPr>
-                                      <w:sdtEndPr/>
                                       <w:sdtContent>
                                         <w:p>
                                           <w:pPr>
@@ -286,7 +283,6 @@
                                         <w:dataBinding w:prefixMappings="xmlns:ns0='http://schemas.microsoft.com/office/2006/coverPageProps' " w:xpath="/ns0:CoverPageProperties[1]/ns0:Abstract[1]" w:storeItemID="{55AF091B-3C7A-41E3-B477-F2FDAA23CFDA}"/>
                                         <w:text/>
                                       </w:sdtPr>
-                                      <w:sdtEndPr/>
                                       <w:sdtContent>
                                         <w:p>
                                           <w:pPr>
@@ -321,7 +317,6 @@
                                         <w:dataBinding w:prefixMappings="xmlns:ns0='http://purl.org/dc/elements/1.1/' xmlns:ns1='http://schemas.openxmlformats.org/package/2006/metadata/core-properties' " w:xpath="/ns1:coreProperties[1]/ns0:creator[1]" w:storeItemID="{6C3C8BC8-F283-45AE-878A-BAB7291924A1}"/>
                                         <w:text/>
                                       </w:sdtPr>
-                                      <w:sdtEndPr/>
                                       <w:sdtContent>
                                         <w:p>
                                           <w:pPr>
@@ -365,7 +360,6 @@
                                           <w:dataBinding w:prefixMappings="xmlns:ns0='http://purl.org/dc/elements/1.1/' xmlns:ns1='http://schemas.openxmlformats.org/package/2006/metadata/core-properties' " w:xpath="/ns1:coreProperties[1]/ns1:category[1]" w:storeItemID="{6C3C8BC8-F283-45AE-878A-BAB7291924A1}"/>
                                           <w:text/>
                                         </w:sdtPr>
-                                        <w:sdtEndPr/>
                                         <w:sdtContent>
                                           <w:r>
                                             <w:rPr>
@@ -506,7 +500,6 @@
                                   <w:dataBinding w:prefixMappings="xmlns:ns0='http://purl.org/dc/elements/1.1/' xmlns:ns1='http://schemas.openxmlformats.org/package/2006/metadata/core-properties' " w:xpath="/ns1:coreProperties[1]/ns0:title[1]" w:storeItemID="{6C3C8BC8-F283-45AE-878A-BAB7291924A1}"/>
                                   <w:text/>
                                 </w:sdtPr>
-                                <w:sdtEndPr/>
                                 <w:sdtContent>
                                   <w:p>
                                     <w:pPr>
@@ -550,7 +543,6 @@
                                   <w:dataBinding w:prefixMappings="xmlns:ns0='http://purl.org/dc/elements/1.1/' xmlns:ns1='http://schemas.openxmlformats.org/package/2006/metadata/core-properties' " w:xpath="/ns1:coreProperties[1]/ns0:subject[1]" w:storeItemID="{6C3C8BC8-F283-45AE-878A-BAB7291924A1}"/>
                                   <w:text/>
                                 </w:sdtPr>
-                                <w:sdtEndPr/>
                                 <w:sdtContent>
                                   <w:p>
                                     <w:pPr>
@@ -615,7 +607,6 @@
                                   <w:dataBinding w:prefixMappings="xmlns:ns0='http://schemas.microsoft.com/office/2006/coverPageProps' " w:xpath="/ns0:CoverPageProperties[1]/ns0:Abstract[1]" w:storeItemID="{55AF091B-3C7A-41E3-B477-F2FDAA23CFDA}"/>
                                   <w:text/>
                                 </w:sdtPr>
-                                <w:sdtEndPr/>
                                 <w:sdtContent>
                                   <w:p>
                                     <w:pPr>
@@ -650,7 +641,6 @@
                                   <w:dataBinding w:prefixMappings="xmlns:ns0='http://purl.org/dc/elements/1.1/' xmlns:ns1='http://schemas.openxmlformats.org/package/2006/metadata/core-properties' " w:xpath="/ns1:coreProperties[1]/ns0:creator[1]" w:storeItemID="{6C3C8BC8-F283-45AE-878A-BAB7291924A1}"/>
                                   <w:text/>
                                 </w:sdtPr>
-                                <w:sdtEndPr/>
                                 <w:sdtContent>
                                   <w:p>
                                     <w:pPr>
@@ -694,7 +684,6 @@
                                     <w:dataBinding w:prefixMappings="xmlns:ns0='http://purl.org/dc/elements/1.1/' xmlns:ns1='http://schemas.openxmlformats.org/package/2006/metadata/core-properties' " w:xpath="/ns1:coreProperties[1]/ns1:category[1]" w:storeItemID="{6C3C8BC8-F283-45AE-878A-BAB7291924A1}"/>
                                     <w:text/>
                                   </w:sdtPr>
-                                  <w:sdtEndPr/>
                                   <w:sdtContent>
                                     <w:r>
                                       <w:rPr>
@@ -2441,23 +2430,7 @@
           <w:color w:val="000000"/>
           <w:lang w:eastAsia="en-SG"/>
         </w:rPr>
-        <w:t xml:space="preserve">using </w:t>
-      </w:r>
-      <w:r>
-        <w:rPr>
-          <w:rFonts w:eastAsia="Times New Roman" w:cstheme="minorHAnsi"/>
-          <w:color w:val="000000"/>
-          <w:lang w:eastAsia="en-SG"/>
-        </w:rPr>
-        <w:t xml:space="preserve">traditional </w:t>
-      </w:r>
-      <w:r>
-        <w:rPr>
-          <w:rFonts w:eastAsia="Times New Roman" w:cstheme="minorHAnsi"/>
-          <w:color w:val="000000"/>
-          <w:lang w:eastAsia="en-SG"/>
-        </w:rPr>
-        <w:t>methods of time management</w:t>
+        <w:t>using traditional methods of time management</w:t>
       </w:r>
       <w:r>
         <w:rPr>
@@ -2696,7 +2669,6 @@
           <w:color w:val="000000"/>
         </w:rPr>
       </w:pPr>
-      <w:bookmarkStart w:id="2" w:name="_GoBack"/>
       <w:r>
         <w:rPr>
           <w:rFonts w:eastAsia="Adobe Gothic Std B" w:cstheme="minorHAnsi"/>
@@ -2751,7 +2723,6 @@
           </wp:inline>
         </w:drawing>
       </w:r>
-      <w:bookmarkEnd w:id="2"/>
     </w:p>
     <w:p>
       <w:pPr>
@@ -3269,7 +3240,7 @@
           <w:rFonts w:asciiTheme="minorHAnsi" w:hAnsiTheme="minorHAnsi" w:cstheme="minorHAnsi"/>
         </w:rPr>
       </w:pPr>
-      <w:bookmarkStart w:id="3" w:name="_Toc464674050"/>
+      <w:bookmarkStart w:id="2" w:name="_Toc464674050"/>
       <w:r>
         <w:rPr>
           <w:rFonts w:asciiTheme="minorHAnsi" w:hAnsiTheme="minorHAnsi" w:cstheme="minorHAnsi"/>
@@ -3283,7 +3254,7 @@
         </w:rPr>
         <w:t>Getting Started</w:t>
       </w:r>
-      <w:bookmarkEnd w:id="3"/>
+      <w:bookmarkEnd w:id="2"/>
     </w:p>
     <w:p>
       <w:pPr>
@@ -3297,7 +3268,7 @@
           <w:szCs w:val="22"/>
         </w:rPr>
       </w:pPr>
-      <w:bookmarkStart w:id="4" w:name="_Toc464674051"/>
+      <w:bookmarkStart w:id="3" w:name="_Toc464674051"/>
       <w:r>
         <w:rPr>
           <w:rFonts w:asciiTheme="minorHAnsi" w:hAnsiTheme="minorHAnsi" w:cstheme="minorHAnsi"/>
@@ -3307,7 +3278,7 @@
         </w:rPr>
         <w:t>Do-er List makes the process of adding, editing or deleting your tasks a seamless process. Long gone are the days when you have to type in long and complicated commands or endlessly mouse-clicks to get what you desire.</w:t>
       </w:r>
-      <w:bookmarkEnd w:id="4"/>
+      <w:bookmarkEnd w:id="3"/>
     </w:p>
     <w:p>
       <w:pPr>
@@ -3496,7 +3467,6 @@
         <w:tab/>
       </w:r>
     </w:p>
-    <w:bookmarkStart w:id="5" w:name="_Toc464674052"/>
     <w:p>
       <w:pPr>
         <w:pStyle w:val="Heading3"/>
@@ -3507,6 +3477,7 @@
           <w:color w:val="000000"/>
         </w:rPr>
       </w:pPr>
+      <w:bookmarkStart w:id="4" w:name="_Toc464674052"/>
       <w:r>
         <w:rPr>
           <w:rFonts w:asciiTheme="minorHAnsi" w:eastAsia="Adobe Gothic Std B" w:hAnsiTheme="minorHAnsi" w:cstheme="minorHAnsi"/>
@@ -3661,7 +3632,7 @@
           </wp:anchor>
         </w:drawing>
       </w:r>
-      <w:bookmarkEnd w:id="5"/>
+      <w:bookmarkEnd w:id="4"/>
       <w:r>
         <w:rPr>
           <w:rFonts w:asciiTheme="minorHAnsi" w:eastAsia="Adobe Gothic Std B" w:hAnsiTheme="minorHAnsi" w:cstheme="minorHAnsi"/>
@@ -3679,7 +3650,7 @@
           <w:szCs w:val="36"/>
         </w:rPr>
       </w:pPr>
-      <w:bookmarkStart w:id="6" w:name="_Toc464674053"/>
+      <w:bookmarkStart w:id="5" w:name="_Toc464674053"/>
       <w:r>
         <w:rPr>
           <w:rFonts w:asciiTheme="minorHAnsi" w:hAnsiTheme="minorHAnsi" w:cstheme="minorHAnsi"/>
@@ -3689,7 +3660,7 @@
         <w:lastRenderedPageBreak/>
         <w:t>3.1.1: Launch</w:t>
       </w:r>
-      <w:bookmarkEnd w:id="6"/>
+      <w:bookmarkEnd w:id="5"/>
     </w:p>
     <w:p>
       <w:pPr>
@@ -3709,15 +3680,8 @@
           <w:shd w:val="clear" w:color="auto" w:fill="FFFFFF"/>
           <w:lang w:eastAsia="en-SG"/>
         </w:rPr>
-        <w:t xml:space="preserve">Start your day right by opening Do-er List to view what you need to do today. A simple double click on the app icon will open up the elegant and beautiful user interface in a few seconds. </w:t>
-      </w:r>
-    </w:p>
-    <w:p>
-      <w:pPr>
-        <w:rPr>
-          <w:rFonts w:cstheme="minorHAnsi"/>
-        </w:rPr>
-      </w:pPr>
+        <w:t xml:space="preserve">Start your day right by </w:t>
+      </w:r>
       <w:r>
         <w:rPr>
           <w:rFonts w:eastAsia="Times New Roman" w:cstheme="minorHAnsi"/>
@@ -3725,10 +3689,81 @@
           <w:shd w:val="clear" w:color="auto" w:fill="FFFFFF"/>
           <w:lang w:eastAsia="en-SG"/>
         </w:rPr>
-        <w:t>From there, you can type the command in the user box and press ENTER to execute it. The results will shortly appear.</w:t>
+        <w:t>launching</w:t>
+      </w:r>
+      <w:r>
+        <w:rPr>
+          <w:rFonts w:eastAsia="Times New Roman" w:cstheme="minorHAnsi"/>
+          <w:color w:val="000000"/>
+          <w:shd w:val="clear" w:color="auto" w:fill="FFFFFF"/>
+          <w:lang w:eastAsia="en-SG"/>
+        </w:rPr>
+        <w:t xml:space="preserve"> Do-er List t</w:t>
+      </w:r>
+      <w:r>
+        <w:rPr>
+          <w:rFonts w:eastAsia="Times New Roman" w:cstheme="minorHAnsi"/>
+          <w:color w:val="000000"/>
+          <w:shd w:val="clear" w:color="auto" w:fill="FFFFFF"/>
+          <w:lang w:eastAsia="en-SG"/>
+        </w:rPr>
+        <w:t xml:space="preserve">o view what you need to do for the day! </w:t>
+      </w:r>
+      <w:r>
+        <w:rPr>
+          <w:rFonts w:eastAsia="Times New Roman" w:cstheme="minorHAnsi"/>
+          <w:color w:val="000000"/>
+          <w:shd w:val="clear" w:color="auto" w:fill="FFFFFF"/>
+          <w:lang w:eastAsia="en-SG"/>
+        </w:rPr>
+        <w:t>A simple double-</w:t>
+      </w:r>
+      <w:r>
+        <w:rPr>
+          <w:rFonts w:eastAsia="Times New Roman" w:cstheme="minorHAnsi"/>
+          <w:color w:val="000000"/>
+          <w:shd w:val="clear" w:color="auto" w:fill="FFFFFF"/>
+          <w:lang w:eastAsia="en-SG"/>
+        </w:rPr>
+        <w:t xml:space="preserve">click on the app icon will </w:t>
+      </w:r>
+      <w:r>
+        <w:rPr>
+          <w:rFonts w:eastAsia="Times New Roman" w:cstheme="minorHAnsi"/>
+          <w:color w:val="000000"/>
+          <w:shd w:val="clear" w:color="auto" w:fill="FFFFFF"/>
+          <w:lang w:eastAsia="en-SG"/>
+        </w:rPr>
+        <w:t>open</w:t>
+      </w:r>
+      <w:r>
+        <w:rPr>
+          <w:rFonts w:eastAsia="Times New Roman" w:cstheme="minorHAnsi"/>
+          <w:color w:val="000000"/>
+          <w:shd w:val="clear" w:color="auto" w:fill="FFFFFF"/>
+          <w:lang w:eastAsia="en-SG"/>
+        </w:rPr>
+        <w:t xml:space="preserve"> the elegant and beautiful user interface in a few seconds. </w:t>
       </w:r>
     </w:p>
     <w:p>
+      <w:pPr>
+        <w:rPr>
+          <w:rFonts w:cstheme="minorHAnsi"/>
+        </w:rPr>
+      </w:pPr>
+      <w:r>
+        <w:rPr>
+          <w:rFonts w:eastAsia="Times New Roman" w:cstheme="minorHAnsi"/>
+          <w:color w:val="000000"/>
+          <w:shd w:val="clear" w:color="auto" w:fill="FFFFFF"/>
+          <w:lang w:eastAsia="en-SG"/>
+        </w:rPr>
+        <w:t>From there, you can type the command in the user box and press ENTER to execute it. The results will shortly appear.</w:t>
+      </w:r>
+    </w:p>
+    <w:p>
+      <w:bookmarkStart w:id="6" w:name="_GoBack"/>
       <w:r>
         <w:rPr>
           <w:rFonts w:eastAsia="Adobe Gothic Std B" w:cstheme="minorHAnsi"/>
@@ -3739,23 +3774,23 @@
           <wp:anchor distT="0" distB="0" distL="114300" distR="114300" simplePos="0" relativeHeight="251658240" behindDoc="1" locked="0" layoutInCell="1" allowOverlap="1" wp14:anchorId="0F8456C3" wp14:editId="63013627">
             <wp:simplePos x="0" y="0"/>
             <wp:positionH relativeFrom="margin">
-              <wp:align>center</wp:align>
+              <wp:posOffset>1206500</wp:posOffset>
             </wp:positionH>
             <wp:positionV relativeFrom="paragraph">
-              <wp:posOffset>3406</wp:posOffset>
+              <wp:posOffset>11430</wp:posOffset>
             </wp:positionV>
-            <wp:extent cx="3314700" cy="2575560"/>
-            <wp:effectExtent l="0" t="0" r="0" b="0"/>
+            <wp:extent cx="3314700" cy="2563495"/>
+            <wp:effectExtent l="0" t="0" r="0" b="8255"/>
             <wp:wrapThrough wrapText="bothSides">
               <wp:wrapPolygon edited="0">
                 <wp:start x="0" y="0"/>
-                <wp:lineTo x="0" y="21408"/>
-                <wp:lineTo x="21476" y="21408"/>
+                <wp:lineTo x="0" y="21509"/>
+                <wp:lineTo x="21476" y="21509"/>
                 <wp:lineTo x="21476" y="0"/>
                 <wp:lineTo x="0" y="0"/>
               </wp:wrapPolygon>
             </wp:wrapThrough>
-            <wp:docPr id="26" name="Picture 26" descr="https://lh4.googleusercontent.com/_9oWP_Ep3CNIYwRqOuoX8YajUvz_5kgxBF6yDkUaOUvpcTZId9BWddJO46sUOYQ3Eshy9Up_CW_c0yd8g70yamMhXkfULD1XyEGfL5RG_ynf2gqgyoSyY2Q5Xo0XTJc5MipC743e"/>
+            <wp:docPr id="26" name="Picture 26"/>
             <wp:cNvGraphicFramePr>
               <a:graphicFrameLocks xmlns:a="http://schemas.openxmlformats.org/drawingml/2006/main" noChangeAspect="1"/>
             </wp:cNvGraphicFramePr>
@@ -3769,14 +3804,13 @@
                     </pic:cNvPicPr>
                   </pic:nvPicPr>
                   <pic:blipFill>
-                    <a:blip r:embed="rId9">
+                    <a:blip r:embed="rId12">
                       <a:extLst>
                         <a:ext uri="{28A0092B-C50C-407E-A947-70E740481C1C}">
                           <a14:useLocalDpi xmlns:a14="http://schemas.microsoft.com/office/drawing/2010/main" val="0"/>
                         </a:ext>
                       </a:extLst>
                     </a:blip>
-                    <a:srcRect/>
                     <a:stretch>
                       <a:fillRect/>
                     </a:stretch>
@@ -3784,7 +3818,7 @@
                   <pic:spPr bwMode="auto">
                     <a:xfrm>
                       <a:off x="0" y="0"/>
-                      <a:ext cx="3314700" cy="2575560"/>
+                      <a:ext cx="3314700" cy="2563495"/>
                     </a:xfrm>
                     <a:prstGeom prst="rect">
                       <a:avLst/>
@@ -3806,6 +3840,7 @@
           </wp:anchor>
         </w:drawing>
       </w:r>
+      <w:bookmarkEnd w:id="6"/>
     </w:p>
     <w:p/>
     <w:p/>
@@ -4305,7 +4340,7 @@
                     </pic:cNvPicPr>
                   </pic:nvPicPr>
                   <pic:blipFill>
-                    <a:blip r:embed="rId12">
+                    <a:blip r:embed="rId13">
                       <a:extLst>
                         <a:ext uri="{28A0092B-C50C-407E-A947-70E740481C1C}">
                           <a14:useLocalDpi xmlns:a14="http://schemas.microsoft.com/office/drawing/2010/main" val="0"/>
@@ -6034,7 +6069,7 @@
                     </pic:cNvPicPr>
                   </pic:nvPicPr>
                   <pic:blipFill>
-                    <a:blip r:embed="rId13">
+                    <a:blip r:embed="rId14">
                       <a:extLst>
                         <a:ext uri="{28A0092B-C50C-407E-A947-70E740481C1C}">
                           <a14:useLocalDpi xmlns:a14="http://schemas.microsoft.com/office/drawing/2010/main" val="0"/>
@@ -7653,7 +7688,7 @@
                     </pic:cNvPicPr>
                   </pic:nvPicPr>
                   <pic:blipFill>
-                    <a:blip r:embed="rId14">
+                    <a:blip r:embed="rId15">
                       <a:extLst>
                         <a:ext uri="{28A0092B-C50C-407E-A947-70E740481C1C}">
                           <a14:useLocalDpi xmlns:a14="http://schemas.microsoft.com/office/drawing/2010/main" val="0"/>
@@ -8328,7 +8363,7 @@
                     </pic:cNvPicPr>
                   </pic:nvPicPr>
                   <pic:blipFill>
-                    <a:blip r:embed="rId15">
+                    <a:blip r:embed="rId16">
                       <a:extLst>
                         <a:ext uri="{28A0092B-C50C-407E-A947-70E740481C1C}">
                           <a14:useLocalDpi xmlns:a14="http://schemas.microsoft.com/office/drawing/2010/main" val="0"/>
@@ -9281,7 +9316,7 @@
                     </pic:cNvPicPr>
                   </pic:nvPicPr>
                   <pic:blipFill>
-                    <a:blip r:embed="rId16">
+                    <a:blip r:embed="rId17">
                       <a:extLst>
                         <a:ext uri="{28A0092B-C50C-407E-A947-70E740481C1C}">
                           <a14:useLocalDpi xmlns:a14="http://schemas.microsoft.com/office/drawing/2010/main" val="0"/>
@@ -11587,7 +11622,7 @@
                     </pic:cNvPicPr>
                   </pic:nvPicPr>
                   <pic:blipFill>
-                    <a:blip r:embed="rId17">
+                    <a:blip r:embed="rId18">
                       <a:extLst>
                         <a:ext uri="{28A0092B-C50C-407E-A947-70E740481C1C}">
                           <a14:useLocalDpi xmlns:a14="http://schemas.microsoft.com/office/drawing/2010/main" val="0"/>
@@ -13306,7 +13341,7 @@
                     </pic:cNvPicPr>
                   </pic:nvPicPr>
                   <pic:blipFill>
-                    <a:blip r:embed="rId18">
+                    <a:blip r:embed="rId19">
                       <a:extLst>
                         <a:ext uri="{28A0092B-C50C-407E-A947-70E740481C1C}">
                           <a14:useLocalDpi xmlns:a14="http://schemas.microsoft.com/office/drawing/2010/main" val="0"/>
@@ -14034,7 +14069,7 @@
                     </pic:cNvPicPr>
                   </pic:nvPicPr>
                   <pic:blipFill>
-                    <a:blip r:embed="rId19">
+                    <a:blip r:embed="rId20">
                       <a:extLst>
                         <a:ext uri="{28A0092B-C50C-407E-A947-70E740481C1C}">
                           <a14:useLocalDpi xmlns:a14="http://schemas.microsoft.com/office/drawing/2010/main" val="0"/>
@@ -14862,7 +14897,7 @@
                     </pic:cNvPicPr>
                   </pic:nvPicPr>
                   <pic:blipFill>
-                    <a:blip r:embed="rId20">
+                    <a:blip r:embed="rId21">
                       <a:extLst>
                         <a:ext uri="{28A0092B-C50C-407E-A947-70E740481C1C}">
                           <a14:useLocalDpi xmlns:a14="http://schemas.microsoft.com/office/drawing/2010/main" val="0"/>
@@ -15524,7 +15559,7 @@
                     </pic:cNvPicPr>
                   </pic:nvPicPr>
                   <pic:blipFill>
-                    <a:blip r:embed="rId21">
+                    <a:blip r:embed="rId22">
                       <a:extLst>
                         <a:ext uri="{28A0092B-C50C-407E-A947-70E740481C1C}">
                           <a14:useLocalDpi xmlns:a14="http://schemas.microsoft.com/office/drawing/2010/main" val="0"/>
@@ -16191,7 +16226,7 @@
                     </pic:cNvPicPr>
                   </pic:nvPicPr>
                   <pic:blipFill>
-                    <a:blip r:embed="rId22">
+                    <a:blip r:embed="rId23">
                       <a:extLst>
                         <a:ext uri="{28A0092B-C50C-407E-A947-70E740481C1C}">
                           <a14:useLocalDpi xmlns:a14="http://schemas.microsoft.com/office/drawing/2010/main" val="0"/>
@@ -18094,7 +18129,7 @@
         </w:rPr>
         <w:t xml:space="preserve">You will need to install the latest version of Java. Refer to the installation guide </w:t>
       </w:r>
-      <w:hyperlink r:id="rId23" w:history="1">
+      <w:hyperlink r:id="rId24" w:history="1">
         <w:r>
           <w:rPr>
             <w:rStyle w:val="Hyperlink"/>
@@ -19252,7 +19287,7 @@
       </w:pPr>
     </w:p>
     <w:sectPr>
-      <w:footerReference w:type="default" r:id="rId24"/>
+      <w:footerReference w:type="default" r:id="rId25"/>
       <w:pgSz w:w="11906" w:h="16838"/>
       <w:pgMar w:top="1440" w:right="1440" w:bottom="1440" w:left="1440" w:header="708" w:footer="708" w:gutter="0"/>
       <w:pgNumType w:start="0"/>
@@ -19339,7 +19374,7 @@
             <w:rFonts w:ascii="Adobe Gothic Std B" w:eastAsia="Adobe Gothic Std B" w:hAnsi="Adobe Gothic Std B"/>
             <w:noProof/>
           </w:rPr>
-          <w:t>3</w:t>
+          <w:t>5</w:t>
         </w:r>
         <w:r>
           <w:rPr>
@@ -26851,7 +26886,7 @@
 </file>
 
 <file path=customXml/itemProps2.xml><?xml version="1.0" encoding="utf-8"?>
-<ds:datastoreItem xmlns:ds="http://schemas.openxmlformats.org/officeDocument/2006/customXml" ds:itemID="{3E02A04E-8E21-4974-8892-AD8448906C6C}">
+<ds:datastoreItem xmlns:ds="http://schemas.openxmlformats.org/officeDocument/2006/customXml" ds:itemID="{B0845AD5-315C-4032-99E1-1F679776BA7E}">
   <ds:schemaRefs>
     <ds:schemaRef ds:uri="http://schemas.openxmlformats.org/officeDocument/2006/bibliography"/>
   </ds:schemaRefs>

</xml_diff>

<commit_message>
Changed all the UI
</commit_message>
<xml_diff>
--- a/docs/doc_pdf_version/userguide.docx
+++ b/docs/doc_pdf_version/userguide.docx
@@ -3763,7 +3763,6 @@
       </w:r>
     </w:p>
     <w:p>
-      <w:bookmarkStart w:id="6" w:name="_GoBack"/>
       <w:r>
         <w:rPr>
           <w:rFonts w:eastAsia="Adobe Gothic Std B" w:cstheme="minorHAnsi"/>
@@ -3840,7 +3839,6 @@
           </wp:anchor>
         </w:drawing>
       </w:r>
-      <w:bookmarkEnd w:id="6"/>
     </w:p>
     <w:p/>
     <w:p/>
@@ -3897,7 +3895,7 @@
           <w:szCs w:val="36"/>
         </w:rPr>
       </w:pPr>
-      <w:bookmarkStart w:id="7" w:name="_Toc464674054"/>
+      <w:bookmarkStart w:id="6" w:name="_Toc464674054"/>
       <w:r>
         <w:rPr>
           <w:rFonts w:asciiTheme="minorHAnsi" w:hAnsiTheme="minorHAnsi" w:cstheme="minorHAnsi"/>
@@ -3931,7 +3929,7 @@
         </w:rPr>
         <w:t>Your friendly guide</w:t>
       </w:r>
-      <w:bookmarkEnd w:id="7"/>
+      <w:bookmarkEnd w:id="6"/>
     </w:p>
     <w:p>
       <w:r>
@@ -4082,15 +4080,15 @@
           <wp:anchor distT="0" distB="0" distL="114300" distR="114300" simplePos="0" relativeHeight="251665408" behindDoc="0" locked="0" layoutInCell="1" allowOverlap="1" wp14:anchorId="408762AA" wp14:editId="24E0EE33">
             <wp:simplePos x="0" y="0"/>
             <wp:positionH relativeFrom="margin">
-              <wp:align>center</wp:align>
+              <wp:posOffset>1133475</wp:posOffset>
             </wp:positionH>
             <wp:positionV relativeFrom="paragraph">
-              <wp:posOffset>123825</wp:posOffset>
+              <wp:posOffset>134620</wp:posOffset>
             </wp:positionV>
-            <wp:extent cx="3459480" cy="2712720"/>
+            <wp:extent cx="3459480" cy="2675255"/>
             <wp:effectExtent l="0" t="0" r="7620" b="0"/>
             <wp:wrapSquare wrapText="bothSides"/>
-            <wp:docPr id="33" name="Picture 33" descr="https://lh5.googleusercontent.com/RVgM7A4WcclCeE4gvmwxJP9nOAkQSGMKZ7sK_15PaUgdGaUQrcu1TueXknCVzE1qsCqjkGBaHtvAjzJ1lM9pfEt_xdnjSZWs0W_5zBJufQbXLI_ffDyxlenIliISY4izAkbzwyiC"/>
+            <wp:docPr id="33" name="Picture 33"/>
             <wp:cNvGraphicFramePr>
               <a:graphicFrameLocks xmlns:a="http://schemas.openxmlformats.org/drawingml/2006/main" noChangeAspect="1"/>
             </wp:cNvGraphicFramePr>
@@ -4104,14 +4102,13 @@
                     </pic:cNvPicPr>
                   </pic:nvPicPr>
                   <pic:blipFill>
-                    <a:blip r:embed="rId11">
+                    <a:blip r:embed="rId13">
                       <a:extLst>
                         <a:ext uri="{28A0092B-C50C-407E-A947-70E740481C1C}">
                           <a14:useLocalDpi xmlns:a14="http://schemas.microsoft.com/office/drawing/2010/main" val="0"/>
                         </a:ext>
                       </a:extLst>
                     </a:blip>
-                    <a:srcRect/>
                     <a:stretch>
                       <a:fillRect/>
                     </a:stretch>
@@ -4119,7 +4116,7 @@
                   <pic:spPr bwMode="auto">
                     <a:xfrm>
                       <a:off x="0" y="0"/>
-                      <a:ext cx="3459480" cy="2712720"/>
+                      <a:ext cx="3459480" cy="2675255"/>
                     </a:xfrm>
                     <a:prstGeom prst="rect">
                       <a:avLst/>
@@ -4132,6 +4129,9 @@
                 </pic:pic>
               </a:graphicData>
             </a:graphic>
+            <wp14:sizeRelV relativeFrom="margin">
+              <wp14:pctHeight>0</wp14:pctHeight>
+            </wp14:sizeRelV>
           </wp:anchor>
         </w:drawing>
       </w:r>
@@ -4171,7 +4171,7 @@
           <w:szCs w:val="36"/>
         </w:rPr>
       </w:pPr>
-      <w:bookmarkStart w:id="8" w:name="_Toc464674055"/>
+      <w:bookmarkStart w:id="7" w:name="_Toc464674055"/>
       <w:r>
         <w:rPr>
           <w:rFonts w:asciiTheme="minorHAnsi" w:hAnsiTheme="minorHAnsi" w:cstheme="minorHAnsi"/>
@@ -4224,7 +4224,7 @@
         </w:rPr>
         <w:t xml:space="preserve"> List</w:t>
       </w:r>
-      <w:bookmarkEnd w:id="8"/>
+      <w:bookmarkEnd w:id="7"/>
     </w:p>
     <w:p>
       <w:r>
@@ -4324,9 +4324,9 @@
         </w:rPr>
         <w:drawing>
           <wp:inline distT="0" distB="0" distL="0" distR="0" wp14:anchorId="641ED738" wp14:editId="0E335E22">
-            <wp:extent cx="4213860" cy="3246120"/>
+            <wp:extent cx="4196889" cy="3246120"/>
             <wp:effectExtent l="0" t="0" r="0" b="0"/>
-            <wp:docPr id="24" name="Picture 24" descr="https://lh4.googleusercontent.com/zSe8klrn9PnGjG0cNSAIFXSPjYspWBoNnbagPBbn21g7RLBGlIeRKYn20sBhgif3a7cU95fDYnvjsQxXLOgoDcnu7YCtUVedd6Jf9zSsBPeBa2Sl0x26xYns09vMSqq0qiVAuA2G"/>
+            <wp:docPr id="24" name="Picture 24"/>
             <wp:cNvGraphicFramePr>
               <a:graphicFrameLocks xmlns:a="http://schemas.openxmlformats.org/drawingml/2006/main" noChangeAspect="1"/>
             </wp:cNvGraphicFramePr>
@@ -4340,14 +4340,13 @@
                     </pic:cNvPicPr>
                   </pic:nvPicPr>
                   <pic:blipFill>
-                    <a:blip r:embed="rId13">
+                    <a:blip r:embed="rId14">
                       <a:extLst>
                         <a:ext uri="{28A0092B-C50C-407E-A947-70E740481C1C}">
                           <a14:useLocalDpi xmlns:a14="http://schemas.microsoft.com/office/drawing/2010/main" val="0"/>
                         </a:ext>
                       </a:extLst>
                     </a:blip>
-                    <a:srcRect/>
                     <a:stretch>
                       <a:fillRect/>
                     </a:stretch>
@@ -4355,7 +4354,7 @@
                   <pic:spPr bwMode="auto">
                     <a:xfrm>
                       <a:off x="0" y="0"/>
-                      <a:ext cx="4213860" cy="3246120"/>
+                      <a:ext cx="4196889" cy="3246120"/>
                     </a:xfrm>
                     <a:prstGeom prst="rect">
                       <a:avLst/>
@@ -5893,7 +5892,7 @@
           <w:szCs w:val="36"/>
         </w:rPr>
       </w:pPr>
-      <w:bookmarkStart w:id="9" w:name="_Toc464674056"/>
+      <w:bookmarkStart w:id="8" w:name="_Toc464674056"/>
       <w:r>
         <w:rPr>
           <w:rFonts w:asciiTheme="minorHAnsi" w:hAnsiTheme="minorHAnsi" w:cstheme="minorHAnsi"/>
@@ -5954,7 +5953,7 @@
         </w:rPr>
         <w:t xml:space="preserve"> List</w:t>
       </w:r>
-      <w:bookmarkEnd w:id="9"/>
+      <w:bookmarkEnd w:id="8"/>
     </w:p>
     <w:p>
       <w:pPr>
@@ -6053,9 +6052,9 @@
         </w:rPr>
         <w:drawing>
           <wp:inline distT="0" distB="0" distL="0" distR="0" wp14:anchorId="63AEE935" wp14:editId="4835928F">
-            <wp:extent cx="3992880" cy="3093720"/>
+            <wp:extent cx="3992880" cy="3088326"/>
             <wp:effectExtent l="0" t="0" r="7620" b="0"/>
-            <wp:docPr id="23" name="Picture 23" descr="https://lh5.googleusercontent.com/S6LRpnWyoOGttb4kCGfEmDVuCUtO-7zrhDgcsnIB_6kjuwWmPqIgk4KjG_-xJX3qCWDRfND0D79EJWG-WkC2zB-s0KpXxUqJ0cWe_9rXq5ONxyhOuKFInGRnxpeMZayqymxlCW5m"/>
+            <wp:docPr id="23" name="Picture 23"/>
             <wp:cNvGraphicFramePr>
               <a:graphicFrameLocks xmlns:a="http://schemas.openxmlformats.org/drawingml/2006/main" noChangeAspect="1"/>
             </wp:cNvGraphicFramePr>
@@ -6069,14 +6068,13 @@
                     </pic:cNvPicPr>
                   </pic:nvPicPr>
                   <pic:blipFill>
-                    <a:blip r:embed="rId14">
+                    <a:blip r:embed="rId15">
                       <a:extLst>
                         <a:ext uri="{28A0092B-C50C-407E-A947-70E740481C1C}">
                           <a14:useLocalDpi xmlns:a14="http://schemas.microsoft.com/office/drawing/2010/main" val="0"/>
                         </a:ext>
                       </a:extLst>
                     </a:blip>
-                    <a:srcRect/>
                     <a:stretch>
                       <a:fillRect/>
                     </a:stretch>
@@ -6084,7 +6082,7 @@
                   <pic:spPr bwMode="auto">
                     <a:xfrm>
                       <a:off x="0" y="0"/>
-                      <a:ext cx="3992880" cy="3093720"/>
+                      <a:ext cx="3992880" cy="3088326"/>
                     </a:xfrm>
                     <a:prstGeom prst="rect">
                       <a:avLst/>
@@ -7487,7 +7485,7 @@
           <w:szCs w:val="36"/>
         </w:rPr>
       </w:pPr>
-      <w:bookmarkStart w:id="10" w:name="_Toc464674057"/>
+      <w:bookmarkStart w:id="9" w:name="_Toc464674057"/>
       <w:r>
         <w:rPr>
           <w:rFonts w:asciiTheme="minorHAnsi" w:hAnsiTheme="minorHAnsi" w:cstheme="minorHAnsi"/>
@@ -7525,21 +7523,31 @@
       <w:r>
         <w:rPr>
           <w:rFonts w:asciiTheme="minorHAnsi" w:hAnsiTheme="minorHAnsi" w:cstheme="minorHAnsi"/>
+          <w:i/>
           <w:sz w:val="36"/>
           <w:szCs w:val="36"/>
         </w:rPr>
         <w:t>er</w:t>
       </w:r>
       <w:proofErr w:type="spellEnd"/>
+      <w:r>
+        <w:rPr>
+          <w:rFonts w:asciiTheme="minorHAnsi" w:hAnsiTheme="minorHAnsi" w:cstheme="minorHAnsi"/>
+          <w:i/>
+          <w:sz w:val="36"/>
+          <w:szCs w:val="36"/>
+        </w:rPr>
+        <w:t xml:space="preserve"> </w:t>
+      </w:r>
       <w:r>
         <w:rPr>
           <w:rFonts w:asciiTheme="minorHAnsi" w:hAnsiTheme="minorHAnsi" w:cstheme="minorHAnsi"/>
           <w:sz w:val="36"/>
           <w:szCs w:val="36"/>
         </w:rPr>
-        <w:t xml:space="preserve"> List</w:t>
-      </w:r>
-      <w:bookmarkEnd w:id="10"/>
+        <w:t>List</w:t>
+      </w:r>
+      <w:bookmarkEnd w:id="9"/>
     </w:p>
     <w:p>
       <w:pPr>
@@ -7553,7 +7561,7 @@
           <w:szCs w:val="22"/>
         </w:rPr>
       </w:pPr>
-      <w:bookmarkStart w:id="11" w:name="_Toc464674058"/>
+      <w:bookmarkStart w:id="10" w:name="_Toc464674058"/>
       <w:r>
         <w:rPr>
           <w:rFonts w:asciiTheme="minorHAnsi" w:eastAsia="Adobe Gothic Std B" w:hAnsiTheme="minorHAnsi" w:cstheme="minorHAnsi"/>
@@ -7561,8 +7569,9 @@
           <w:sz w:val="22"/>
           <w:szCs w:val="22"/>
         </w:rPr>
-        <w:t xml:space="preserve">You have just come back home after the drinking session with David. </w:t>
-      </w:r>
+        <w:t xml:space="preserve">You have just </w:t>
+      </w:r>
+      <w:proofErr w:type="gramStart"/>
       <w:r>
         <w:rPr>
           <w:rFonts w:asciiTheme="minorHAnsi" w:eastAsia="Adobe Gothic Std B" w:hAnsiTheme="minorHAnsi" w:cstheme="minorHAnsi"/>
@@ -7570,8 +7579,9 @@
           <w:sz w:val="22"/>
           <w:szCs w:val="22"/>
         </w:rPr>
-        <w:t xml:space="preserve">As </w:t>
-      </w:r>
+        <w:t>came</w:t>
+      </w:r>
+      <w:proofErr w:type="gramEnd"/>
       <w:r>
         <w:rPr>
           <w:rFonts w:asciiTheme="minorHAnsi" w:eastAsia="Adobe Gothic Std B" w:hAnsiTheme="minorHAnsi" w:cstheme="minorHAnsi"/>
@@ -7579,9 +7589,27 @@
           <w:sz w:val="22"/>
           <w:szCs w:val="22"/>
         </w:rPr>
+        <w:t xml:space="preserve"> back home after the drinking session with David. </w:t>
+      </w:r>
+      <w:r>
+        <w:rPr>
+          <w:rFonts w:asciiTheme="minorHAnsi" w:eastAsia="Adobe Gothic Std B" w:hAnsiTheme="minorHAnsi" w:cstheme="minorHAnsi"/>
+          <w:color w:val="000000"/>
+          <w:sz w:val="22"/>
+          <w:szCs w:val="22"/>
+        </w:rPr>
+        <w:t xml:space="preserve">As </w:t>
+      </w:r>
+      <w:r>
+        <w:rPr>
+          <w:rFonts w:asciiTheme="minorHAnsi" w:eastAsia="Adobe Gothic Std B" w:hAnsiTheme="minorHAnsi" w:cstheme="minorHAnsi"/>
+          <w:color w:val="000000"/>
+          <w:sz w:val="22"/>
+          <w:szCs w:val="22"/>
+        </w:rPr>
         <w:t>the task is already over, you want to mark it as “done”. You can do this by entering the following command:</w:t>
       </w:r>
-      <w:bookmarkEnd w:id="11"/>
+      <w:bookmarkEnd w:id="10"/>
       <w:r>
         <w:rPr>
           <w:rFonts w:asciiTheme="minorHAnsi" w:eastAsia="Adobe Gothic Std B" w:hAnsiTheme="minorHAnsi" w:cstheme="minorHAnsi"/>
@@ -7639,7 +7667,7 @@
           <w:szCs w:val="22"/>
         </w:rPr>
       </w:pPr>
-      <w:bookmarkStart w:id="12" w:name="_Toc464674059"/>
+      <w:bookmarkStart w:id="11" w:name="_Toc464674059"/>
       <w:r>
         <w:rPr>
           <w:rFonts w:asciiTheme="minorHAnsi" w:eastAsia="Adobe Gothic Std B" w:hAnsiTheme="minorHAnsi" w:cstheme="minorHAnsi"/>
@@ -7649,7 +7677,7 @@
         </w:rPr>
         <w:t>And the indicated task will be marked as completed.</w:t>
       </w:r>
-      <w:bookmarkEnd w:id="12"/>
+      <w:bookmarkEnd w:id="11"/>
     </w:p>
     <w:p>
       <w:pPr>
@@ -7672,9 +7700,9 @@
         </w:rPr>
         <w:drawing>
           <wp:inline distT="0" distB="0" distL="0" distR="0" wp14:anchorId="4A445EE6" wp14:editId="3BF98D6C">
-            <wp:extent cx="4183380" cy="3238500"/>
-            <wp:effectExtent l="0" t="0" r="7620" b="0"/>
-            <wp:docPr id="22" name="Picture 22" descr="https://lh4.googleusercontent.com/qR9aPxOaKTjHPOgN2w91Sa_CBadlZrlH59A60quI_7pQrYvEfVFefX83HhIi0uAmdyU86ZVVCzFCkdYOQ0ZUMiRdHrqPQqz6FcTCx8i4Ea_-eY-DFX2aXC0yL2od-Zw6qIu3r5Al"/>
+            <wp:extent cx="4183380" cy="3235670"/>
+            <wp:effectExtent l="0" t="0" r="7620" b="3175"/>
+            <wp:docPr id="22" name="Picture 22"/>
             <wp:cNvGraphicFramePr>
               <a:graphicFrameLocks xmlns:a="http://schemas.openxmlformats.org/drawingml/2006/main" noChangeAspect="1"/>
             </wp:cNvGraphicFramePr>
@@ -7688,14 +7716,13 @@
                     </pic:cNvPicPr>
                   </pic:nvPicPr>
                   <pic:blipFill>
-                    <a:blip r:embed="rId15">
+                    <a:blip r:embed="rId16">
                       <a:extLst>
                         <a:ext uri="{28A0092B-C50C-407E-A947-70E740481C1C}">
                           <a14:useLocalDpi xmlns:a14="http://schemas.microsoft.com/office/drawing/2010/main" val="0"/>
                         </a:ext>
                       </a:extLst>
                     </a:blip>
-                    <a:srcRect/>
                     <a:stretch>
                       <a:fillRect/>
                     </a:stretch>
@@ -7703,7 +7730,7 @@
                   <pic:spPr bwMode="auto">
                     <a:xfrm>
                       <a:off x="0" y="0"/>
-                      <a:ext cx="4183380" cy="3238500"/>
+                      <a:ext cx="4183380" cy="3235670"/>
                     </a:xfrm>
                     <a:prstGeom prst="rect">
                       <a:avLst/>
@@ -8211,7 +8238,7 @@
           <w:szCs w:val="36"/>
         </w:rPr>
       </w:pPr>
-      <w:bookmarkStart w:id="13" w:name="_Toc464674060"/>
+      <w:bookmarkStart w:id="12" w:name="_Toc464674060"/>
       <w:r>
         <w:rPr>
           <w:rFonts w:asciiTheme="minorHAnsi" w:hAnsiTheme="minorHAnsi" w:cstheme="minorHAnsi"/>
@@ -8245,7 +8272,7 @@
         </w:rPr>
         <w:t>Unmarking a Completed Task</w:t>
       </w:r>
-      <w:bookmarkEnd w:id="13"/>
+      <w:bookmarkEnd w:id="12"/>
     </w:p>
     <w:p>
       <w:pPr>
@@ -8347,9 +8374,9 @@
         </w:rPr>
         <w:drawing>
           <wp:inline distT="0" distB="0" distL="0" distR="0" wp14:anchorId="6FB34957" wp14:editId="4C117807">
-            <wp:extent cx="4175760" cy="3238500"/>
-            <wp:effectExtent l="0" t="0" r="0" b="0"/>
-            <wp:docPr id="21" name="Picture 21" descr="https://lh4.googleusercontent.com/FSUdRiNGF6CKRKTkKSJsydMc58Ea5zcMp04JWG0AiHrr7XX1nRQLaYv-F3zlgt6EomodQxYVKMr7631VXF4WimOb3DDe8MeWx6_GpAOdF7_D1V4O__5ASRjN7lsQKmAmbzrVPCxZ"/>
+            <wp:extent cx="4175760" cy="3229776"/>
+            <wp:effectExtent l="0" t="0" r="0" b="8890"/>
+            <wp:docPr id="21" name="Picture 21"/>
             <wp:cNvGraphicFramePr>
               <a:graphicFrameLocks xmlns:a="http://schemas.openxmlformats.org/drawingml/2006/main" noChangeAspect="1"/>
             </wp:cNvGraphicFramePr>
@@ -8363,14 +8390,13 @@
                     </pic:cNvPicPr>
                   </pic:nvPicPr>
                   <pic:blipFill>
-                    <a:blip r:embed="rId16">
+                    <a:blip r:embed="rId17">
                       <a:extLst>
                         <a:ext uri="{28A0092B-C50C-407E-A947-70E740481C1C}">
                           <a14:useLocalDpi xmlns:a14="http://schemas.microsoft.com/office/drawing/2010/main" val="0"/>
                         </a:ext>
                       </a:extLst>
                     </a:blip>
-                    <a:srcRect/>
                     <a:stretch>
                       <a:fillRect/>
                     </a:stretch>
@@ -8378,7 +8404,7 @@
                   <pic:spPr bwMode="auto">
                     <a:xfrm>
                       <a:off x="0" y="0"/>
-                      <a:ext cx="4175760" cy="3238500"/>
+                      <a:ext cx="4175760" cy="3229776"/>
                     </a:xfrm>
                     <a:prstGeom prst="rect">
                       <a:avLst/>
@@ -9164,7 +9190,7 @@
           <w:szCs w:val="36"/>
         </w:rPr>
       </w:pPr>
-      <w:bookmarkStart w:id="14" w:name="_Toc464674061"/>
+      <w:bookmarkStart w:id="13" w:name="_Toc464674061"/>
       <w:r>
         <w:rPr>
           <w:rFonts w:asciiTheme="minorHAnsi" w:hAnsiTheme="minorHAnsi" w:cstheme="minorHAnsi"/>
@@ -9182,7 +9208,7 @@
         </w:rPr>
         <w:t>.1.7: List Tasks</w:t>
       </w:r>
-      <w:bookmarkEnd w:id="14"/>
+      <w:bookmarkEnd w:id="13"/>
     </w:p>
     <w:p>
       <w:pPr>
@@ -9248,7 +9274,7 @@
           <w:szCs w:val="22"/>
         </w:rPr>
       </w:pPr>
-      <w:bookmarkStart w:id="15" w:name="_Toc464674062"/>
+      <w:bookmarkStart w:id="14" w:name="_Toc464674062"/>
       <w:r>
         <w:rPr>
           <w:rFonts w:asciiTheme="minorHAnsi" w:eastAsia="Adobe Gothic Std B" w:hAnsiTheme="minorHAnsi" w:cstheme="minorHAnsi"/>
@@ -9277,7 +9303,7 @@
         </w:rPr>
         <w:t>List will display all of the tasks needed to be done by today.</w:t>
       </w:r>
-      <w:bookmarkEnd w:id="15"/>
+      <w:bookmarkEnd w:id="14"/>
     </w:p>
     <w:p>
       <w:pPr>
@@ -9300,9 +9326,9 @@
         </w:rPr>
         <w:drawing>
           <wp:inline distT="0" distB="0" distL="0" distR="0" wp14:anchorId="55369443" wp14:editId="29E2A183">
-            <wp:extent cx="4183380" cy="3261360"/>
-            <wp:effectExtent l="0" t="0" r="7620" b="0"/>
-            <wp:docPr id="20" name="Picture 20" descr="https://lh3.googleusercontent.com/2R6GYltaXHVeXsMGyfxp0EhImyCtf2Gb6zF0QkWh9EQ3LoOHfARJBC4e9MIkQ6guPjn45Jk9WdHDTSROfdoc_qaLTuLUCqll8OVlCaJlpdwcdGNrioR7OJlUzTmgAie1AcwBm01o"/>
+            <wp:extent cx="4183380" cy="3235670"/>
+            <wp:effectExtent l="0" t="0" r="7620" b="3175"/>
+            <wp:docPr id="20" name="Picture 20"/>
             <wp:cNvGraphicFramePr>
               <a:graphicFrameLocks xmlns:a="http://schemas.openxmlformats.org/drawingml/2006/main" noChangeAspect="1"/>
             </wp:cNvGraphicFramePr>
@@ -9316,14 +9342,13 @@
                     </pic:cNvPicPr>
                   </pic:nvPicPr>
                   <pic:blipFill>
-                    <a:blip r:embed="rId17">
+                    <a:blip r:embed="rId18">
                       <a:extLst>
                         <a:ext uri="{28A0092B-C50C-407E-A947-70E740481C1C}">
                           <a14:useLocalDpi xmlns:a14="http://schemas.microsoft.com/office/drawing/2010/main" val="0"/>
                         </a:ext>
                       </a:extLst>
                     </a:blip>
-                    <a:srcRect/>
                     <a:stretch>
                       <a:fillRect/>
                     </a:stretch>
@@ -9331,7 +9356,7 @@
                   <pic:spPr bwMode="auto">
                     <a:xfrm>
                       <a:off x="0" y="0"/>
-                      <a:ext cx="4183380" cy="3261360"/>
+                      <a:ext cx="4183380" cy="3235670"/>
                     </a:xfrm>
                     <a:prstGeom prst="rect">
                       <a:avLst/>
@@ -11451,7 +11476,7 @@
           <w:szCs w:val="36"/>
         </w:rPr>
       </w:pPr>
-      <w:bookmarkStart w:id="16" w:name="_Toc464674063"/>
+      <w:bookmarkStart w:id="15" w:name="_Toc464674063"/>
       <w:r>
         <w:rPr>
           <w:rFonts w:asciiTheme="minorHAnsi" w:hAnsiTheme="minorHAnsi" w:cstheme="minorHAnsi"/>
@@ -11469,7 +11494,7 @@
         </w:rPr>
         <w:t>.1.8: Find Tasks</w:t>
       </w:r>
-      <w:bookmarkEnd w:id="16"/>
+      <w:bookmarkEnd w:id="15"/>
     </w:p>
     <w:p>
       <w:pPr>
@@ -11532,7 +11557,7 @@
           <w:color w:val="000000"/>
         </w:rPr>
       </w:pPr>
-      <w:bookmarkStart w:id="17" w:name="_Toc464674064"/>
+      <w:bookmarkStart w:id="16" w:name="_Toc464674064"/>
       <w:r>
         <w:rPr>
           <w:rFonts w:asciiTheme="minorHAnsi" w:eastAsia="Adobe Gothic Std B" w:hAnsiTheme="minorHAnsi" w:cstheme="minorHAnsi"/>
@@ -11583,7 +11608,7 @@
         </w:rPr>
         <w:t xml:space="preserve"> Jason.</w:t>
       </w:r>
-      <w:bookmarkEnd w:id="17"/>
+      <w:bookmarkEnd w:id="16"/>
     </w:p>
     <w:p>
       <w:pPr>
@@ -11606,9 +11631,9 @@
         </w:rPr>
         <w:drawing>
           <wp:inline distT="0" distB="0" distL="0" distR="0" wp14:anchorId="765AE9E4" wp14:editId="18CBBEBA">
-            <wp:extent cx="4122420" cy="3185160"/>
+            <wp:extent cx="4118075" cy="3185160"/>
             <wp:effectExtent l="0" t="0" r="0" b="0"/>
-            <wp:docPr id="19" name="Picture 19" descr="https://lh6.googleusercontent.com/mE-deuN_OP8q3rh5wqNRWrLO03cPUTmlL2yyGk74m3xDd0J8tLwP33C2uB-vv3HQgMQsAThNDbhYRljVHVWRrvmgtF8W85PoTuAAY72Md1ZNSK6PU981Fl9bbzqgZ3SM6AqoSYz9"/>
+            <wp:docPr id="19" name="Picture 19"/>
             <wp:cNvGraphicFramePr>
               <a:graphicFrameLocks xmlns:a="http://schemas.openxmlformats.org/drawingml/2006/main" noChangeAspect="1"/>
             </wp:cNvGraphicFramePr>
@@ -11622,14 +11647,13 @@
                     </pic:cNvPicPr>
                   </pic:nvPicPr>
                   <pic:blipFill>
-                    <a:blip r:embed="rId18">
+                    <a:blip r:embed="rId19">
                       <a:extLst>
                         <a:ext uri="{28A0092B-C50C-407E-A947-70E740481C1C}">
                           <a14:useLocalDpi xmlns:a14="http://schemas.microsoft.com/office/drawing/2010/main" val="0"/>
                         </a:ext>
                       </a:extLst>
                     </a:blip>
-                    <a:srcRect/>
                     <a:stretch>
                       <a:fillRect/>
                     </a:stretch>
@@ -11637,7 +11661,7 @@
                   <pic:spPr bwMode="auto">
                     <a:xfrm>
                       <a:off x="0" y="0"/>
-                      <a:ext cx="4122420" cy="3185160"/>
+                      <a:ext cx="4118075" cy="3185160"/>
                     </a:xfrm>
                     <a:prstGeom prst="rect">
                       <a:avLst/>
@@ -13154,7 +13178,7 @@
           <w:szCs w:val="36"/>
         </w:rPr>
       </w:pPr>
-      <w:bookmarkStart w:id="18" w:name="_Toc464674065"/>
+      <w:bookmarkStart w:id="17" w:name="_Toc464674065"/>
       <w:r>
         <w:rPr>
           <w:rFonts w:asciiTheme="minorHAnsi" w:hAnsiTheme="minorHAnsi" w:cstheme="minorHAnsi"/>
@@ -13179,7 +13203,7 @@
         </w:rPr>
         <w:t>: View Tasks</w:t>
       </w:r>
-      <w:bookmarkEnd w:id="18"/>
+      <w:bookmarkEnd w:id="17"/>
     </w:p>
     <w:p>
       <w:pPr>
@@ -13245,7 +13269,7 @@
           <w:szCs w:val="22"/>
         </w:rPr>
       </w:pPr>
-      <w:bookmarkStart w:id="19" w:name="_Toc464674066"/>
+      <w:bookmarkStart w:id="18" w:name="_Toc464674066"/>
       <w:r>
         <w:rPr>
           <w:rFonts w:asciiTheme="minorHAnsi" w:eastAsia="Adobe Gothic Std B" w:hAnsiTheme="minorHAnsi" w:cstheme="minorHAnsi"/>
@@ -13302,7 +13326,7 @@
         </w:rPr>
         <w:t xml:space="preserve"> list.</w:t>
       </w:r>
-      <w:bookmarkEnd w:id="19"/>
+      <w:bookmarkEnd w:id="18"/>
     </w:p>
     <w:p>
       <w:pPr>
@@ -13325,9 +13349,9 @@
         </w:rPr>
         <w:drawing>
           <wp:inline distT="0" distB="0" distL="0" distR="0" wp14:anchorId="5B609273" wp14:editId="22DF3E6A">
-            <wp:extent cx="4122420" cy="3200400"/>
+            <wp:extent cx="4122420" cy="3188520"/>
             <wp:effectExtent l="0" t="0" r="0" b="0"/>
-            <wp:docPr id="18" name="Picture 18" descr="https://lh6.googleusercontent.com/IBZGcAIaQ3FdbB18bTWbX0ViFP_mCNpEkViuRDEP1vpZvSxoze--GDA3BXdnxw4YjE4uNVkHNHorKuXaD7bXvyaBnJVuNOturH1QEWj6IMB4T4WXx0GIbeoNpq1NWlIhS8THvtE_"/>
+            <wp:docPr id="18" name="Picture 18"/>
             <wp:cNvGraphicFramePr>
               <a:graphicFrameLocks xmlns:a="http://schemas.openxmlformats.org/drawingml/2006/main" noChangeAspect="1"/>
             </wp:cNvGraphicFramePr>
@@ -13341,14 +13365,13 @@
                     </pic:cNvPicPr>
                   </pic:nvPicPr>
                   <pic:blipFill>
-                    <a:blip r:embed="rId19">
+                    <a:blip r:embed="rId20">
                       <a:extLst>
                         <a:ext uri="{28A0092B-C50C-407E-A947-70E740481C1C}">
                           <a14:useLocalDpi xmlns:a14="http://schemas.microsoft.com/office/drawing/2010/main" val="0"/>
                         </a:ext>
                       </a:extLst>
                     </a:blip>
-                    <a:srcRect/>
                     <a:stretch>
                       <a:fillRect/>
                     </a:stretch>
@@ -13356,7 +13379,7 @@
                   <pic:spPr bwMode="auto">
                     <a:xfrm>
                       <a:off x="0" y="0"/>
-                      <a:ext cx="4122420" cy="3200400"/>
+                      <a:ext cx="4122420" cy="3188520"/>
                     </a:xfrm>
                     <a:prstGeom prst="rect">
                       <a:avLst/>
@@ -13892,7 +13915,7 @@
           <w:szCs w:val="36"/>
         </w:rPr>
       </w:pPr>
-      <w:bookmarkStart w:id="20" w:name="_Toc464674067"/>
+      <w:bookmarkStart w:id="19" w:name="_Toc464674067"/>
       <w:r>
         <w:rPr>
           <w:rFonts w:asciiTheme="minorHAnsi" w:hAnsiTheme="minorHAnsi" w:cstheme="minorHAnsi"/>
@@ -13909,7 +13932,7 @@
         </w:rPr>
         <w:t>.1.10: Delete Tasks</w:t>
       </w:r>
-      <w:bookmarkEnd w:id="20"/>
+      <w:bookmarkEnd w:id="19"/>
     </w:p>
     <w:p>
       <w:pPr>
@@ -13921,7 +13944,7 @@
           <w:color w:val="000000"/>
         </w:rPr>
       </w:pPr>
-      <w:bookmarkStart w:id="21" w:name="_Toc464674068"/>
+      <w:bookmarkStart w:id="20" w:name="_Toc464674068"/>
       <w:r>
         <w:rPr>
           <w:rFonts w:asciiTheme="minorHAnsi" w:eastAsia="Adobe Gothic Std B" w:hAnsiTheme="minorHAnsi" w:cstheme="minorHAnsi"/>
@@ -13929,7 +13952,7 @@
         </w:rPr>
         <w:t>You just heard from Jason that the drinking session is cancelled and you want to delete the task as you do not need to keep track of it. You enter the following in the command console:</w:t>
       </w:r>
-      <w:bookmarkEnd w:id="21"/>
+      <w:bookmarkEnd w:id="20"/>
     </w:p>
     <w:tbl>
       <w:tblPr>
@@ -13982,7 +14005,7 @@
           <w:szCs w:val="22"/>
         </w:rPr>
       </w:pPr>
-      <w:bookmarkStart w:id="22" w:name="_Toc464674069"/>
+      <w:bookmarkStart w:id="21" w:name="_Toc464674069"/>
       <w:r>
         <w:rPr>
           <w:rFonts w:asciiTheme="minorHAnsi" w:eastAsia="Adobe Gothic Std B" w:hAnsiTheme="minorHAnsi" w:cstheme="minorHAnsi"/>
@@ -14030,7 +14053,7 @@
         </w:rPr>
         <w:t>list.</w:t>
       </w:r>
-      <w:bookmarkEnd w:id="22"/>
+      <w:bookmarkEnd w:id="21"/>
     </w:p>
     <w:p>
       <w:pPr>
@@ -14053,9 +14076,9 @@
         </w:rPr>
         <w:drawing>
           <wp:inline distT="0" distB="0" distL="0" distR="0" wp14:anchorId="696A2CEA" wp14:editId="294A06FE">
-            <wp:extent cx="4183380" cy="3238500"/>
-            <wp:effectExtent l="0" t="0" r="7620" b="0"/>
-            <wp:docPr id="17" name="Picture 17" descr="https://lh3.googleusercontent.com/xAmGLQo6IgxV8q-QxETypEalAAJ-qN6iFdohe6i6CgPmDPc5r5dVkty7TYbZmPEX6AZDr8RuPyo_EUTKPufi2MuUi6flRbluLQbOcipj2H4_YGbnkDfuEvD_zQugBKNKSjJMvEup"/>
+            <wp:extent cx="4183380" cy="3235670"/>
+            <wp:effectExtent l="0" t="0" r="7620" b="3175"/>
+            <wp:docPr id="17" name="Picture 17"/>
             <wp:cNvGraphicFramePr>
               <a:graphicFrameLocks xmlns:a="http://schemas.openxmlformats.org/drawingml/2006/main" noChangeAspect="1"/>
             </wp:cNvGraphicFramePr>
@@ -14069,14 +14092,13 @@
                     </pic:cNvPicPr>
                   </pic:nvPicPr>
                   <pic:blipFill>
-                    <a:blip r:embed="rId20">
+                    <a:blip r:embed="rId21">
                       <a:extLst>
                         <a:ext uri="{28A0092B-C50C-407E-A947-70E740481C1C}">
                           <a14:useLocalDpi xmlns:a14="http://schemas.microsoft.com/office/drawing/2010/main" val="0"/>
                         </a:ext>
                       </a:extLst>
                     </a:blip>
-                    <a:srcRect/>
                     <a:stretch>
                       <a:fillRect/>
                     </a:stretch>
@@ -14084,7 +14106,7 @@
                   <pic:spPr bwMode="auto">
                     <a:xfrm>
                       <a:off x="0" y="0"/>
-                      <a:ext cx="4183380" cy="3238500"/>
+                      <a:ext cx="4183380" cy="3235670"/>
                     </a:xfrm>
                     <a:prstGeom prst="rect">
                       <a:avLst/>
@@ -14734,7 +14756,7 @@
           <w:szCs w:val="36"/>
         </w:rPr>
       </w:pPr>
-      <w:bookmarkStart w:id="23" w:name="_Toc464674070"/>
+      <w:bookmarkStart w:id="22" w:name="_Toc464674070"/>
       <w:r>
         <w:rPr>
           <w:rFonts w:asciiTheme="minorHAnsi" w:hAnsiTheme="minorHAnsi" w:cstheme="minorHAnsi"/>
@@ -14752,7 +14774,7 @@
         </w:rPr>
         <w:t>.1.11: Undo Operation</w:t>
       </w:r>
-      <w:bookmarkEnd w:id="23"/>
+      <w:bookmarkEnd w:id="22"/>
     </w:p>
     <w:p>
       <w:pPr>
@@ -14881,9 +14903,9 @@
         </w:rPr>
         <w:drawing>
           <wp:inline distT="0" distB="0" distL="0" distR="0" wp14:anchorId="17FB0D07" wp14:editId="152F755A">
-            <wp:extent cx="4251960" cy="3307080"/>
-            <wp:effectExtent l="0" t="0" r="0" b="7620"/>
-            <wp:docPr id="16" name="Picture 16" descr="https://lh4.googleusercontent.com/nDxHPkxMQwlXKDCVPF2eTy7GBMQqIv_cskZwesxmiEj_GpzzV6tT4X94Jv7vxYLMKZV4YzmbWiuHLa9I5H83t3a9j0OqRrZOW-3qmcjZ5zyxAKHCUCRnN9BPtAp9FF3hsXceTdVf"/>
+            <wp:extent cx="4251960" cy="3288714"/>
+            <wp:effectExtent l="0" t="0" r="0" b="6985"/>
+            <wp:docPr id="16" name="Picture 16"/>
             <wp:cNvGraphicFramePr>
               <a:graphicFrameLocks xmlns:a="http://schemas.openxmlformats.org/drawingml/2006/main" noChangeAspect="1"/>
             </wp:cNvGraphicFramePr>
@@ -14897,14 +14919,13 @@
                     </pic:cNvPicPr>
                   </pic:nvPicPr>
                   <pic:blipFill>
-                    <a:blip r:embed="rId21">
+                    <a:blip r:embed="rId22">
                       <a:extLst>
                         <a:ext uri="{28A0092B-C50C-407E-A947-70E740481C1C}">
                           <a14:useLocalDpi xmlns:a14="http://schemas.microsoft.com/office/drawing/2010/main" val="0"/>
                         </a:ext>
                       </a:extLst>
                     </a:blip>
-                    <a:srcRect/>
                     <a:stretch>
                       <a:fillRect/>
                     </a:stretch>
@@ -14912,7 +14933,7 @@
                   <pic:spPr bwMode="auto">
                     <a:xfrm>
                       <a:off x="0" y="0"/>
-                      <a:ext cx="4251960" cy="3307080"/>
+                      <a:ext cx="4251960" cy="3288714"/>
                     </a:xfrm>
                     <a:prstGeom prst="rect">
                       <a:avLst/>
@@ -15378,7 +15399,7 @@
           <w:szCs w:val="36"/>
         </w:rPr>
       </w:pPr>
-      <w:bookmarkStart w:id="24" w:name="_Toc464674071"/>
+      <w:bookmarkStart w:id="23" w:name="_Toc464674071"/>
       <w:r>
         <w:rPr>
           <w:rFonts w:asciiTheme="minorHAnsi" w:hAnsiTheme="minorHAnsi" w:cstheme="minorHAnsi"/>
@@ -15419,7 +15440,7 @@
         </w:rPr>
         <w:t>do Operation</w:t>
       </w:r>
-      <w:bookmarkEnd w:id="24"/>
+      <w:bookmarkEnd w:id="23"/>
     </w:p>
     <w:p>
       <w:pPr>
@@ -15543,9 +15564,9 @@
         </w:rPr>
         <w:drawing>
           <wp:inline distT="0" distB="0" distL="0" distR="0" wp14:anchorId="58B5ACD3" wp14:editId="4CB3FE28">
-            <wp:extent cx="4274820" cy="3314700"/>
-            <wp:effectExtent l="0" t="0" r="0" b="0"/>
-            <wp:docPr id="15" name="Picture 15" descr="https://lh3.googleusercontent.com/alFIGmWYmPH2q2wtDEkvQIqC45WayrnOTY8wVSSG_J3EFpg29qjoff845D06kW8rWR0N2myBLvGjOG50jWUQKSC6lxMWZaJ7vjWeSS-XHbBMQ75hjTCjlpmfyj1QGSzbuKPzGybE"/>
+            <wp:extent cx="4274820" cy="3306395"/>
+            <wp:effectExtent l="0" t="0" r="0" b="8890"/>
+            <wp:docPr id="15" name="Picture 15"/>
             <wp:cNvGraphicFramePr>
               <a:graphicFrameLocks xmlns:a="http://schemas.openxmlformats.org/drawingml/2006/main" noChangeAspect="1"/>
             </wp:cNvGraphicFramePr>
@@ -15559,14 +15580,13 @@
                     </pic:cNvPicPr>
                   </pic:nvPicPr>
                   <pic:blipFill>
-                    <a:blip r:embed="rId22">
+                    <a:blip r:embed="rId23">
                       <a:extLst>
                         <a:ext uri="{28A0092B-C50C-407E-A947-70E740481C1C}">
                           <a14:useLocalDpi xmlns:a14="http://schemas.microsoft.com/office/drawing/2010/main" val="0"/>
                         </a:ext>
                       </a:extLst>
                     </a:blip>
-                    <a:srcRect/>
                     <a:stretch>
                       <a:fillRect/>
                     </a:stretch>
@@ -15574,7 +15594,7 @@
                   <pic:spPr bwMode="auto">
                     <a:xfrm>
                       <a:off x="0" y="0"/>
-                      <a:ext cx="4274820" cy="3314700"/>
+                      <a:ext cx="4274820" cy="3306395"/>
                     </a:xfrm>
                     <a:prstGeom prst="rect">
                       <a:avLst/>
@@ -16028,7 +16048,7 @@
           <w:szCs w:val="36"/>
         </w:rPr>
       </w:pPr>
-      <w:bookmarkStart w:id="25" w:name="_Toc464674072"/>
+      <w:bookmarkStart w:id="24" w:name="_Toc464674072"/>
       <w:r>
         <w:rPr>
           <w:rFonts w:asciiTheme="minorHAnsi" w:hAnsiTheme="minorHAnsi" w:cstheme="minorHAnsi"/>
@@ -16061,7 +16081,7 @@
         </w:rPr>
         <w:t>Find All Due Task</w:t>
       </w:r>
-      <w:bookmarkEnd w:id="25"/>
+      <w:bookmarkEnd w:id="24"/>
     </w:p>
     <w:p>
       <w:pPr>
@@ -16075,7 +16095,7 @@
           <w:szCs w:val="22"/>
         </w:rPr>
       </w:pPr>
-      <w:bookmarkStart w:id="26" w:name="_Toc464674073"/>
+      <w:bookmarkStart w:id="25" w:name="_Toc464674073"/>
       <w:r>
         <w:rPr>
           <w:rFonts w:asciiTheme="minorHAnsi" w:eastAsia="Adobe Gothic Std B" w:hAnsiTheme="minorHAnsi" w:cstheme="minorHAnsi"/>
@@ -16085,7 +16105,7 @@
         </w:rPr>
         <w:t>After the drinking session with Jason, you need to get back to your work. You want to check all of the tasks due by tomorrow. To do this, simply type this command in the command console:</w:t>
       </w:r>
-      <w:bookmarkEnd w:id="26"/>
+      <w:bookmarkEnd w:id="25"/>
     </w:p>
     <w:tbl>
       <w:tblPr>
@@ -16158,7 +16178,7 @@
           <w:szCs w:val="22"/>
         </w:rPr>
       </w:pPr>
-      <w:bookmarkStart w:id="27" w:name="_Toc464674074"/>
+      <w:bookmarkStart w:id="26" w:name="_Toc464674074"/>
       <w:r>
         <w:rPr>
           <w:rFonts w:asciiTheme="minorHAnsi" w:eastAsia="Adobe Gothic Std B" w:hAnsiTheme="minorHAnsi" w:cstheme="minorHAnsi"/>
@@ -16187,7 +16207,7 @@
         </w:rPr>
         <w:t xml:space="preserve"> List will display all the tasks that are due by tomorrow.</w:t>
       </w:r>
-      <w:bookmarkEnd w:id="27"/>
+      <w:bookmarkEnd w:id="26"/>
     </w:p>
     <w:p>
       <w:pPr>
@@ -16198,6 +16218,7 @@
           <w:rFonts w:asciiTheme="minorHAnsi" w:eastAsia="Adobe Gothic Std B" w:hAnsiTheme="minorHAnsi" w:cstheme="minorHAnsi"/>
         </w:rPr>
       </w:pPr>
+      <w:bookmarkStart w:id="27" w:name="_GoBack"/>
       <w:r>
         <w:rPr>
           <w:rFonts w:asciiTheme="minorHAnsi" w:eastAsia="Adobe Gothic Std B" w:hAnsiTheme="minorHAnsi" w:cstheme="minorHAnsi"/>
@@ -16226,7 +16247,7 @@
                     </pic:cNvPicPr>
                   </pic:nvPicPr>
                   <pic:blipFill>
-                    <a:blip r:embed="rId23">
+                    <a:blip r:embed="rId24">
                       <a:extLst>
                         <a:ext uri="{28A0092B-C50C-407E-A947-70E740481C1C}">
                           <a14:useLocalDpi xmlns:a14="http://schemas.microsoft.com/office/drawing/2010/main" val="0"/>
@@ -16257,6 +16278,7 @@
           </wp:inline>
         </w:drawing>
       </w:r>
+      <w:bookmarkEnd w:id="27"/>
     </w:p>
     <w:p>
       <w:pPr>
@@ -18129,7 +18151,7 @@
         </w:rPr>
         <w:t xml:space="preserve">You will need to install the latest version of Java. Refer to the installation guide </w:t>
       </w:r>
-      <w:hyperlink r:id="rId24" w:history="1">
+      <w:hyperlink r:id="rId25" w:history="1">
         <w:r>
           <w:rPr>
             <w:rStyle w:val="Hyperlink"/>
@@ -19287,7 +19309,7 @@
       </w:pPr>
     </w:p>
     <w:sectPr>
-      <w:footerReference w:type="default" r:id="rId25"/>
+      <w:footerReference w:type="default" r:id="rId26"/>
       <w:pgSz w:w="11906" w:h="16838"/>
       <w:pgMar w:top="1440" w:right="1440" w:bottom="1440" w:left="1440" w:header="708" w:footer="708" w:gutter="0"/>
       <w:pgNumType w:start="0"/>
@@ -19374,7 +19396,7 @@
             <w:rFonts w:ascii="Adobe Gothic Std B" w:eastAsia="Adobe Gothic Std B" w:hAnsi="Adobe Gothic Std B"/>
             <w:noProof/>
           </w:rPr>
-          <w:t>5</w:t>
+          <w:t>22</w:t>
         </w:r>
         <w:r>
           <w:rPr>
@@ -26886,7 +26908,7 @@
 </file>
 
 <file path=customXml/itemProps2.xml><?xml version="1.0" encoding="utf-8"?>
-<ds:datastoreItem xmlns:ds="http://schemas.openxmlformats.org/officeDocument/2006/customXml" ds:itemID="{B0845AD5-315C-4032-99E1-1F679776BA7E}">
+<ds:datastoreItem xmlns:ds="http://schemas.openxmlformats.org/officeDocument/2006/customXml" ds:itemID="{ED7D21D8-8E89-45B3-B889-F6D759D8CE11}">
   <ds:schemaRefs>
     <ds:schemaRef ds:uri="http://schemas.openxmlformats.org/officeDocument/2006/bibliography"/>
   </ds:schemaRefs>

</xml_diff>

<commit_message>
Spotted "add" error when it should be "taskdue"
</commit_message>
<xml_diff>
--- a/docs/doc_pdf_version/userguide.docx
+++ b/docs/doc_pdf_version/userguide.docx
@@ -14,6 +14,7 @@
           <w:docPartUnique/>
         </w:docPartObj>
       </w:sdtPr>
+      <w:sdtEndPr/>
       <w:sdtContent>
         <w:p>
           <w:pPr>
@@ -176,6 +177,7 @@
                                         <w:dataBinding w:prefixMappings="xmlns:ns0='http://purl.org/dc/elements/1.1/' xmlns:ns1='http://schemas.openxmlformats.org/package/2006/metadata/core-properties' " w:xpath="/ns1:coreProperties[1]/ns0:title[1]" w:storeItemID="{6C3C8BC8-F283-45AE-878A-BAB7291924A1}"/>
                                         <w:text/>
                                       </w:sdtPr>
+                                      <w:sdtEndPr/>
                                       <w:sdtContent>
                                         <w:p>
                                           <w:pPr>
@@ -219,6 +221,7 @@
                                         <w:dataBinding w:prefixMappings="xmlns:ns0='http://purl.org/dc/elements/1.1/' xmlns:ns1='http://schemas.openxmlformats.org/package/2006/metadata/core-properties' " w:xpath="/ns1:coreProperties[1]/ns0:subject[1]" w:storeItemID="{6C3C8BC8-F283-45AE-878A-BAB7291924A1}"/>
                                         <w:text/>
                                       </w:sdtPr>
+                                      <w:sdtEndPr/>
                                       <w:sdtContent>
                                         <w:p>
                                           <w:pPr>
@@ -283,6 +286,7 @@
                                         <w:dataBinding w:prefixMappings="xmlns:ns0='http://schemas.microsoft.com/office/2006/coverPageProps' " w:xpath="/ns0:CoverPageProperties[1]/ns0:Abstract[1]" w:storeItemID="{55AF091B-3C7A-41E3-B477-F2FDAA23CFDA}"/>
                                         <w:text/>
                                       </w:sdtPr>
+                                      <w:sdtEndPr/>
                                       <w:sdtContent>
                                         <w:p>
                                           <w:pPr>
@@ -317,6 +321,7 @@
                                         <w:dataBinding w:prefixMappings="xmlns:ns0='http://purl.org/dc/elements/1.1/' xmlns:ns1='http://schemas.openxmlformats.org/package/2006/metadata/core-properties' " w:xpath="/ns1:coreProperties[1]/ns0:creator[1]" w:storeItemID="{6C3C8BC8-F283-45AE-878A-BAB7291924A1}"/>
                                         <w:text/>
                                       </w:sdtPr>
+                                      <w:sdtEndPr/>
                                       <w:sdtContent>
                                         <w:p>
                                           <w:pPr>
@@ -360,6 +365,7 @@
                                           <w:dataBinding w:prefixMappings="xmlns:ns0='http://purl.org/dc/elements/1.1/' xmlns:ns1='http://schemas.openxmlformats.org/package/2006/metadata/core-properties' " w:xpath="/ns1:coreProperties[1]/ns1:category[1]" w:storeItemID="{6C3C8BC8-F283-45AE-878A-BAB7291924A1}"/>
                                           <w:text/>
                                         </w:sdtPr>
+                                        <w:sdtEndPr/>
                                         <w:sdtContent>
                                           <w:r>
                                             <w:rPr>
@@ -500,6 +506,7 @@
                                   <w:dataBinding w:prefixMappings="xmlns:ns0='http://purl.org/dc/elements/1.1/' xmlns:ns1='http://schemas.openxmlformats.org/package/2006/metadata/core-properties' " w:xpath="/ns1:coreProperties[1]/ns0:title[1]" w:storeItemID="{6C3C8BC8-F283-45AE-878A-BAB7291924A1}"/>
                                   <w:text/>
                                 </w:sdtPr>
+                                <w:sdtEndPr/>
                                 <w:sdtContent>
                                   <w:p>
                                     <w:pPr>
@@ -543,6 +550,7 @@
                                   <w:dataBinding w:prefixMappings="xmlns:ns0='http://purl.org/dc/elements/1.1/' xmlns:ns1='http://schemas.openxmlformats.org/package/2006/metadata/core-properties' " w:xpath="/ns1:coreProperties[1]/ns0:subject[1]" w:storeItemID="{6C3C8BC8-F283-45AE-878A-BAB7291924A1}"/>
                                   <w:text/>
                                 </w:sdtPr>
+                                <w:sdtEndPr/>
                                 <w:sdtContent>
                                   <w:p>
                                     <w:pPr>
@@ -607,6 +615,7 @@
                                   <w:dataBinding w:prefixMappings="xmlns:ns0='http://schemas.microsoft.com/office/2006/coverPageProps' " w:xpath="/ns0:CoverPageProperties[1]/ns0:Abstract[1]" w:storeItemID="{55AF091B-3C7A-41E3-B477-F2FDAA23CFDA}"/>
                                   <w:text/>
                                 </w:sdtPr>
+                                <w:sdtEndPr/>
                                 <w:sdtContent>
                                   <w:p>
                                     <w:pPr>
@@ -641,6 +650,7 @@
                                   <w:dataBinding w:prefixMappings="xmlns:ns0='http://purl.org/dc/elements/1.1/' xmlns:ns1='http://schemas.openxmlformats.org/package/2006/metadata/core-properties' " w:xpath="/ns1:coreProperties[1]/ns0:creator[1]" w:storeItemID="{6C3C8BC8-F283-45AE-878A-BAB7291924A1}"/>
                                   <w:text/>
                                 </w:sdtPr>
+                                <w:sdtEndPr/>
                                 <w:sdtContent>
                                   <w:p>
                                     <w:pPr>
@@ -684,6 +694,7 @@
                                     <w:dataBinding w:prefixMappings="xmlns:ns0='http://purl.org/dc/elements/1.1/' xmlns:ns1='http://schemas.openxmlformats.org/package/2006/metadata/core-properties' " w:xpath="/ns1:coreProperties[1]/ns1:category[1]" w:storeItemID="{6C3C8BC8-F283-45AE-878A-BAB7291924A1}"/>
                                     <w:text/>
                                   </w:sdtPr>
+                                  <w:sdtEndPr/>
                                   <w:sdtContent>
                                     <w:r>
                                       <w:rPr>
@@ -1221,8 +1232,6 @@
               </w:rPr>
               <w:t>3.1.4: Editing Items on Do-er List</w:t>
             </w:r>
-            <w:bookmarkStart w:id="0" w:name="_GoBack"/>
-            <w:bookmarkEnd w:id="0"/>
             <w:r>
               <w:rPr>
                 <w:noProof/>
@@ -2288,14 +2297,14 @@
           <w:rFonts w:asciiTheme="minorHAnsi" w:hAnsiTheme="minorHAnsi" w:cstheme="minorHAnsi"/>
         </w:rPr>
       </w:pPr>
-      <w:bookmarkStart w:id="1" w:name="_Toc464690000"/>
+      <w:bookmarkStart w:id="0" w:name="_Toc464690000"/>
       <w:r>
         <w:rPr>
           <w:rFonts w:asciiTheme="minorHAnsi" w:hAnsiTheme="minorHAnsi" w:cstheme="minorHAnsi"/>
         </w:rPr>
         <w:t>1: About</w:t>
       </w:r>
-      <w:bookmarkEnd w:id="1"/>
+      <w:bookmarkEnd w:id="0"/>
     </w:p>
     <w:p>
       <w:pPr>
@@ -2554,7 +2563,7 @@
           <w:rFonts w:asciiTheme="minorHAnsi" w:hAnsiTheme="minorHAnsi" w:cstheme="minorHAnsi"/>
         </w:rPr>
       </w:pPr>
-      <w:bookmarkStart w:id="2" w:name="_Toc464690001"/>
+      <w:bookmarkStart w:id="1" w:name="_Toc464690001"/>
       <w:r>
         <w:rPr>
           <w:rFonts w:asciiTheme="minorHAnsi" w:hAnsiTheme="minorHAnsi" w:cstheme="minorHAnsi"/>
@@ -2568,7 +2577,7 @@
         </w:rPr>
         <w:t>Overview</w:t>
       </w:r>
-      <w:bookmarkEnd w:id="2"/>
+      <w:bookmarkEnd w:id="1"/>
     </w:p>
     <w:p>
       <w:pPr>
@@ -2580,21 +2589,7 @@
         <w:rPr>
           <w:lang w:val="en-GB"/>
         </w:rPr>
-        <w:t>Below is an overview of the various terms and components Do-</w:t>
-      </w:r>
-      <w:proofErr w:type="spellStart"/>
-      <w:r>
-        <w:rPr>
-          <w:lang w:val="en-GB"/>
-        </w:rPr>
-        <w:t>er</w:t>
-      </w:r>
-      <w:proofErr w:type="spellEnd"/>
-      <w:r>
-        <w:rPr>
-          <w:lang w:val="en-GB"/>
-        </w:rPr>
-        <w:t xml:space="preserve"> List’s minimalistic and easy-to-use interface.</w:t>
+        <w:t>Below is an overview of the various terms and components Do-er List’s minimalistic and easy-to-use interface.</w:t>
       </w:r>
     </w:p>
     <w:p>
@@ -3188,7 +3183,7 @@
           <w:rFonts w:asciiTheme="minorHAnsi" w:hAnsiTheme="minorHAnsi" w:cstheme="minorHAnsi"/>
         </w:rPr>
       </w:pPr>
-      <w:bookmarkStart w:id="3" w:name="_Toc464690002"/>
+      <w:bookmarkStart w:id="2" w:name="_Toc464690002"/>
       <w:r>
         <w:rPr>
           <w:rFonts w:asciiTheme="minorHAnsi" w:hAnsiTheme="minorHAnsi" w:cstheme="minorHAnsi"/>
@@ -3202,7 +3197,7 @@
         </w:rPr>
         <w:t>Getting Started</w:t>
       </w:r>
-      <w:bookmarkEnd w:id="3"/>
+      <w:bookmarkEnd w:id="2"/>
     </w:p>
     <w:p>
       <w:pPr>
@@ -3216,8 +3211,8 @@
           <w:szCs w:val="22"/>
         </w:rPr>
       </w:pPr>
-      <w:bookmarkStart w:id="4" w:name="_Toc464674051"/>
-      <w:bookmarkStart w:id="5" w:name="_Toc464690003"/>
+      <w:bookmarkStart w:id="3" w:name="_Toc464674051"/>
+      <w:bookmarkStart w:id="4" w:name="_Toc464690003"/>
       <w:r>
         <w:rPr>
           <w:rFonts w:asciiTheme="minorHAnsi" w:hAnsiTheme="minorHAnsi" w:cstheme="minorHAnsi"/>
@@ -3225,10 +3220,46 @@
           <w:sz w:val="22"/>
           <w:szCs w:val="22"/>
         </w:rPr>
-        <w:t>Do-er List makes the process of adding, editing or deleting your tasks a seamless process. Long gone are the days when you have to type in long and complicated commands or endlessly mouse-clicks to get what you desire.</w:t>
-      </w:r>
+        <w:t xml:space="preserve">Do-er List makes the process of adding, editing or deleting tasks a seamless process. Long gone are the days when you </w:t>
+      </w:r>
+      <w:r>
+        <w:rPr>
+          <w:rFonts w:asciiTheme="minorHAnsi" w:hAnsiTheme="minorHAnsi" w:cstheme="minorHAnsi"/>
+          <w:color w:val="000000"/>
+          <w:sz w:val="22"/>
+          <w:szCs w:val="22"/>
+        </w:rPr>
+        <w:t>must</w:t>
+      </w:r>
+      <w:r>
+        <w:rPr>
+          <w:rFonts w:asciiTheme="minorHAnsi" w:hAnsiTheme="minorHAnsi" w:cstheme="minorHAnsi"/>
+          <w:color w:val="000000"/>
+          <w:sz w:val="22"/>
+          <w:szCs w:val="22"/>
+        </w:rPr>
+        <w:t xml:space="preserve"> type in long and complicated commands or endlessly </w:t>
+      </w:r>
+      <w:r>
+        <w:rPr>
+          <w:rFonts w:asciiTheme="minorHAnsi" w:hAnsiTheme="minorHAnsi" w:cstheme="minorHAnsi"/>
+          <w:color w:val="000000"/>
+          <w:sz w:val="22"/>
+          <w:szCs w:val="22"/>
+        </w:rPr>
+        <w:t>clicking buttons</w:t>
+      </w:r>
+      <w:r>
+        <w:rPr>
+          <w:rFonts w:asciiTheme="minorHAnsi" w:hAnsiTheme="minorHAnsi" w:cstheme="minorHAnsi"/>
+          <w:color w:val="000000"/>
+          <w:sz w:val="22"/>
+          <w:szCs w:val="22"/>
+        </w:rPr>
+        <w:t xml:space="preserve"> to get what you desire.</w:t>
+      </w:r>
+      <w:bookmarkEnd w:id="3"/>
       <w:bookmarkEnd w:id="4"/>
-      <w:bookmarkEnd w:id="5"/>
     </w:p>
     <w:p>
       <w:pPr>
@@ -3285,59 +3316,7 @@
                 <w:szCs w:val="20"/>
                 <w:lang w:eastAsia="en-SG"/>
               </w:rPr>
-              <w:t xml:space="preserve">&gt;&gt; Command </w:t>
-            </w:r>
-            <w:proofErr w:type="spellStart"/>
-            <w:r>
-              <w:rPr>
-                <w:rFonts w:ascii="Courier New" w:eastAsia="Times New Roman" w:hAnsi="Courier New" w:cs="Courier New"/>
-                <w:b/>
-                <w:bCs/>
-                <w:color w:val="000000"/>
-                <w:sz w:val="20"/>
-                <w:szCs w:val="20"/>
-                <w:lang w:eastAsia="en-SG"/>
-              </w:rPr>
-              <w:t>required_fields</w:t>
-            </w:r>
-            <w:proofErr w:type="spellEnd"/>
-            <w:r>
-              <w:rPr>
-                <w:rFonts w:ascii="Courier New" w:eastAsia="Times New Roman" w:hAnsi="Courier New" w:cs="Courier New"/>
-                <w:b/>
-                <w:bCs/>
-                <w:color w:val="000000"/>
-                <w:sz w:val="20"/>
-                <w:szCs w:val="20"/>
-                <w:lang w:eastAsia="en-SG"/>
-              </w:rPr>
-              <w:t xml:space="preserve"> [</w:t>
-            </w:r>
-            <w:proofErr w:type="spellStart"/>
-            <w:r>
-              <w:rPr>
-                <w:rFonts w:ascii="Courier New" w:eastAsia="Times New Roman" w:hAnsi="Courier New" w:cs="Courier New"/>
-                <w:b/>
-                <w:bCs/>
-                <w:color w:val="000000"/>
-                <w:sz w:val="20"/>
-                <w:szCs w:val="20"/>
-                <w:lang w:eastAsia="en-SG"/>
-              </w:rPr>
-              <w:t>optional_fields</w:t>
-            </w:r>
-            <w:proofErr w:type="spellEnd"/>
-            <w:r>
-              <w:rPr>
-                <w:rFonts w:ascii="Courier New" w:eastAsia="Times New Roman" w:hAnsi="Courier New" w:cs="Courier New"/>
-                <w:b/>
-                <w:bCs/>
-                <w:color w:val="000000"/>
-                <w:sz w:val="20"/>
-                <w:szCs w:val="20"/>
-                <w:lang w:eastAsia="en-SG"/>
-              </w:rPr>
-              <w:t>] ...</w:t>
+              <w:t>&gt;&gt; Command required_fields [optional_fields] ...</w:t>
             </w:r>
           </w:p>
         </w:tc>
@@ -3427,8 +3406,73 @@
           <w:color w:val="000000"/>
         </w:rPr>
       </w:pPr>
-      <w:bookmarkStart w:id="6" w:name="_Toc464674052"/>
-      <w:bookmarkStart w:id="7" w:name="_Toc464690004"/>
+      <w:bookmarkStart w:id="5" w:name="_Toc464674052"/>
+      <w:bookmarkStart w:id="6" w:name="_Toc464690004"/>
+      <w:r>
+        <w:rPr>
+          <w:rFonts w:asciiTheme="minorHAnsi" w:eastAsia="Adobe Gothic Std B" w:hAnsiTheme="minorHAnsi" w:cstheme="minorHAnsi"/>
+          <w:noProof/>
+          <w:lang w:eastAsia="en-SG"/>
+        </w:rPr>
+        <w:drawing>
+          <wp:anchor distT="0" distB="0" distL="114300" distR="114300" simplePos="0" relativeHeight="251659264" behindDoc="0" locked="0" layoutInCell="1" allowOverlap="1" wp14:anchorId="52DEB962" wp14:editId="457AB526">
+            <wp:simplePos x="0" y="0"/>
+            <wp:positionH relativeFrom="margin">
+              <wp:posOffset>1135380</wp:posOffset>
+            </wp:positionH>
+            <wp:positionV relativeFrom="paragraph">
+              <wp:posOffset>10795</wp:posOffset>
+            </wp:positionV>
+            <wp:extent cx="3459480" cy="2675255"/>
+            <wp:effectExtent l="0" t="0" r="7620" b="0"/>
+            <wp:wrapSquare wrapText="bothSides"/>
+            <wp:docPr id="25" name="Picture 25"/>
+            <wp:cNvGraphicFramePr>
+              <a:graphicFrameLocks xmlns:a="http://schemas.openxmlformats.org/drawingml/2006/main" noChangeAspect="1"/>
+            </wp:cNvGraphicFramePr>
+            <a:graphic xmlns:a="http://schemas.openxmlformats.org/drawingml/2006/main">
+              <a:graphicData uri="http://schemas.openxmlformats.org/drawingml/2006/picture">
+                <pic:pic xmlns:pic="http://schemas.openxmlformats.org/drawingml/2006/picture">
+                  <pic:nvPicPr>
+                    <pic:cNvPr id="0" name="Picture 2" descr="https://lh5.googleusercontent.com/RVgM7A4WcclCeE4gvmwxJP9nOAkQSGMKZ7sK_15PaUgdGaUQrcu1TueXknCVzE1qsCqjkGBaHtvAjzJ1lM9pfEt_xdnjSZWs0W_5zBJufQbXLI_ffDyxlenIliISY4izAkbzwyiC"/>
+                    <pic:cNvPicPr>
+                      <a:picLocks noChangeAspect="1" noChangeArrowheads="1"/>
+                    </pic:cNvPicPr>
+                  </pic:nvPicPr>
+                  <pic:blipFill>
+                    <a:blip r:embed="rId11">
+                      <a:extLst>
+                        <a:ext uri="{28A0092B-C50C-407E-A947-70E740481C1C}">
+                          <a14:useLocalDpi xmlns:a14="http://schemas.microsoft.com/office/drawing/2010/main" val="0"/>
+                        </a:ext>
+                      </a:extLst>
+                    </a:blip>
+                    <a:stretch>
+                      <a:fillRect/>
+                    </a:stretch>
+                  </pic:blipFill>
+                  <pic:spPr bwMode="auto">
+                    <a:xfrm>
+                      <a:off x="0" y="0"/>
+                      <a:ext cx="3459480" cy="2675255"/>
+                    </a:xfrm>
+                    <a:prstGeom prst="rect">
+                      <a:avLst/>
+                    </a:prstGeom>
+                    <a:noFill/>
+                    <a:ln>
+                      <a:noFill/>
+                    </a:ln>
+                  </pic:spPr>
+                </pic:pic>
+              </a:graphicData>
+            </a:graphic>
+            <wp14:sizeRelV relativeFrom="margin">
+              <wp14:pctHeight>0</wp14:pctHeight>
+            </wp14:sizeRelV>
+          </wp:anchor>
+        </w:drawing>
+      </w:r>
       <w:r>
         <w:rPr>
           <w:rFonts w:asciiTheme="minorHAnsi" w:eastAsia="Adobe Gothic Std B" w:hAnsiTheme="minorHAnsi" w:cstheme="minorHAnsi"/>
@@ -3520,71 +3564,8 @@
           </mc:Fallback>
         </mc:AlternateContent>
       </w:r>
-      <w:r>
-        <w:rPr>
-          <w:rFonts w:asciiTheme="minorHAnsi" w:eastAsia="Adobe Gothic Std B" w:hAnsiTheme="minorHAnsi" w:cstheme="minorHAnsi"/>
-          <w:noProof/>
-          <w:lang w:eastAsia="en-SG"/>
-        </w:rPr>
-        <w:drawing>
-          <wp:anchor distT="0" distB="0" distL="114300" distR="114300" simplePos="0" relativeHeight="251659264" behindDoc="0" locked="0" layoutInCell="1" allowOverlap="1" wp14:anchorId="52DEB962" wp14:editId="457AB526">
-            <wp:simplePos x="0" y="0"/>
-            <wp:positionH relativeFrom="margin">
-              <wp:align>center</wp:align>
-            </wp:positionH>
-            <wp:positionV relativeFrom="paragraph">
-              <wp:posOffset>-5715</wp:posOffset>
-            </wp:positionV>
-            <wp:extent cx="3459480" cy="2712720"/>
-            <wp:effectExtent l="0" t="0" r="7620" b="0"/>
-            <wp:wrapSquare wrapText="bothSides"/>
-            <wp:docPr id="25" name="Picture 25" descr="https://lh5.googleusercontent.com/RVgM7A4WcclCeE4gvmwxJP9nOAkQSGMKZ7sK_15PaUgdGaUQrcu1TueXknCVzE1qsCqjkGBaHtvAjzJ1lM9pfEt_xdnjSZWs0W_5zBJufQbXLI_ffDyxlenIliISY4izAkbzwyiC"/>
-            <wp:cNvGraphicFramePr>
-              <a:graphicFrameLocks xmlns:a="http://schemas.openxmlformats.org/drawingml/2006/main" noChangeAspect="1"/>
-            </wp:cNvGraphicFramePr>
-            <a:graphic xmlns:a="http://schemas.openxmlformats.org/drawingml/2006/main">
-              <a:graphicData uri="http://schemas.openxmlformats.org/drawingml/2006/picture">
-                <pic:pic xmlns:pic="http://schemas.openxmlformats.org/drawingml/2006/picture">
-                  <pic:nvPicPr>
-                    <pic:cNvPr id="0" name="Picture 2" descr="https://lh5.googleusercontent.com/RVgM7A4WcclCeE4gvmwxJP9nOAkQSGMKZ7sK_15PaUgdGaUQrcu1TueXknCVzE1qsCqjkGBaHtvAjzJ1lM9pfEt_xdnjSZWs0W_5zBJufQbXLI_ffDyxlenIliISY4izAkbzwyiC"/>
-                    <pic:cNvPicPr>
-                      <a:picLocks noChangeAspect="1" noChangeArrowheads="1"/>
-                    </pic:cNvPicPr>
-                  </pic:nvPicPr>
-                  <pic:blipFill>
-                    <a:blip r:embed="rId11">
-                      <a:extLst>
-                        <a:ext uri="{28A0092B-C50C-407E-A947-70E740481C1C}">
-                          <a14:useLocalDpi xmlns:a14="http://schemas.microsoft.com/office/drawing/2010/main" val="0"/>
-                        </a:ext>
-                      </a:extLst>
-                    </a:blip>
-                    <a:srcRect/>
-                    <a:stretch>
-                      <a:fillRect/>
-                    </a:stretch>
-                  </pic:blipFill>
-                  <pic:spPr bwMode="auto">
-                    <a:xfrm>
-                      <a:off x="0" y="0"/>
-                      <a:ext cx="3459480" cy="2712720"/>
-                    </a:xfrm>
-                    <a:prstGeom prst="rect">
-                      <a:avLst/>
-                    </a:prstGeom>
-                    <a:noFill/>
-                    <a:ln>
-                      <a:noFill/>
-                    </a:ln>
-                  </pic:spPr>
-                </pic:pic>
-              </a:graphicData>
-            </a:graphic>
-          </wp:anchor>
-        </w:drawing>
-      </w:r>
+      <w:bookmarkEnd w:id="5"/>
       <w:bookmarkEnd w:id="6"/>
-      <w:bookmarkEnd w:id="7"/>
       <w:r>
         <w:rPr>
           <w:rFonts w:asciiTheme="minorHAnsi" w:eastAsia="Adobe Gothic Std B" w:hAnsiTheme="minorHAnsi" w:cstheme="minorHAnsi"/>
@@ -3602,7 +3583,7 @@
           <w:szCs w:val="36"/>
         </w:rPr>
       </w:pPr>
-      <w:bookmarkStart w:id="8" w:name="_Toc464690005"/>
+      <w:bookmarkStart w:id="7" w:name="_Toc464690005"/>
       <w:r>
         <w:rPr>
           <w:rFonts w:asciiTheme="minorHAnsi" w:hAnsiTheme="minorHAnsi" w:cstheme="minorHAnsi"/>
@@ -3612,7 +3593,7 @@
         <w:lastRenderedPageBreak/>
         <w:t>3.1.1: Launch</w:t>
       </w:r>
-      <w:bookmarkEnd w:id="8"/>
+      <w:bookmarkEnd w:id="7"/>
     </w:p>
     <w:p>
       <w:pPr>
@@ -3847,7 +3828,7 @@
           <w:szCs w:val="36"/>
         </w:rPr>
       </w:pPr>
-      <w:bookmarkStart w:id="9" w:name="_Toc464690006"/>
+      <w:bookmarkStart w:id="8" w:name="_Toc464690006"/>
       <w:r>
         <w:rPr>
           <w:rFonts w:asciiTheme="minorHAnsi" w:hAnsiTheme="minorHAnsi" w:cstheme="minorHAnsi"/>
@@ -3881,7 +3862,7 @@
         </w:rPr>
         <w:t>Your friendly guide</w:t>
       </w:r>
-      <w:bookmarkEnd w:id="9"/>
+      <w:bookmarkEnd w:id="8"/>
     </w:p>
     <w:p>
       <w:r>
@@ -4054,7 +4035,7 @@
                     </pic:cNvPicPr>
                   </pic:nvPicPr>
                   <pic:blipFill>
-                    <a:blip r:embed="rId13">
+                    <a:blip r:embed="rId11">
                       <a:extLst>
                         <a:ext uri="{28A0092B-C50C-407E-A947-70E740481C1C}">
                           <a14:useLocalDpi xmlns:a14="http://schemas.microsoft.com/office/drawing/2010/main" val="0"/>
@@ -4123,7 +4104,7 @@
           <w:szCs w:val="36"/>
         </w:rPr>
       </w:pPr>
-      <w:bookmarkStart w:id="10" w:name="_Toc464690007"/>
+      <w:bookmarkStart w:id="9" w:name="_Toc464690007"/>
       <w:r>
         <w:rPr>
           <w:rFonts w:asciiTheme="minorHAnsi" w:hAnsiTheme="minorHAnsi" w:cstheme="minorHAnsi"/>
@@ -4157,7 +4138,6 @@
         </w:rPr>
         <w:t>Adding Items into Do-</w:t>
       </w:r>
-      <w:proofErr w:type="spellStart"/>
       <w:r>
         <w:rPr>
           <w:rFonts w:asciiTheme="minorHAnsi" w:hAnsiTheme="minorHAnsi" w:cstheme="minorHAnsi"/>
@@ -4167,7 +4147,6 @@
         </w:rPr>
         <w:t>er</w:t>
       </w:r>
-      <w:proofErr w:type="spellEnd"/>
       <w:r>
         <w:rPr>
           <w:rFonts w:asciiTheme="minorHAnsi" w:hAnsiTheme="minorHAnsi" w:cstheme="minorHAnsi"/>
@@ -4176,7 +4155,7 @@
         </w:rPr>
         <w:t xml:space="preserve"> List</w:t>
       </w:r>
-      <w:bookmarkEnd w:id="10"/>
+      <w:bookmarkEnd w:id="9"/>
     </w:p>
     <w:p>
       <w:r>
@@ -4288,7 +4267,7 @@
                     </pic:cNvPicPr>
                   </pic:nvPicPr>
                   <pic:blipFill>
-                    <a:blip r:embed="rId14">
+                    <a:blip r:embed="rId13">
                       <a:extLst>
                         <a:ext uri="{28A0092B-C50C-407E-A947-70E740481C1C}">
                           <a14:useLocalDpi xmlns:a14="http://schemas.microsoft.com/office/drawing/2010/main" val="0"/>
@@ -4650,7 +4629,29 @@
                 <w:shd w:val="clear" w:color="auto" w:fill="FFFFFF"/>
                 <w:lang w:eastAsia="en-SG"/>
               </w:rPr>
-              <w:t>*Note: This just a general summary of how the command is used and may not be used in the following way. On how to use it, please take a look at some of our samples below.</w:t>
+              <w:t xml:space="preserve">*Note: This just a general summary of how the command is used and may not be used in the following way. On how to use it, please </w:t>
+            </w:r>
+            <w:r>
+              <w:rPr>
+                <w:rFonts w:eastAsia="Times New Roman" w:cstheme="minorHAnsi"/>
+                <w:color w:val="000000"/>
+                <w:sz w:val="16"/>
+                <w:szCs w:val="16"/>
+                <w:shd w:val="clear" w:color="auto" w:fill="FFFFFF"/>
+                <w:lang w:eastAsia="en-SG"/>
+              </w:rPr>
+              <w:t>look</w:t>
+            </w:r>
+            <w:r>
+              <w:rPr>
+                <w:rFonts w:eastAsia="Times New Roman" w:cstheme="minorHAnsi"/>
+                <w:color w:val="000000"/>
+                <w:sz w:val="16"/>
+                <w:szCs w:val="16"/>
+                <w:shd w:val="clear" w:color="auto" w:fill="FFFFFF"/>
+                <w:lang w:eastAsia="en-SG"/>
+              </w:rPr>
+              <w:t xml:space="preserve"> at some of our samples below.</w:t>
             </w:r>
           </w:p>
           <w:p>
@@ -4670,17 +4671,7 @@
                 <w:shd w:val="clear" w:color="auto" w:fill="FFFFFF"/>
                 <w:lang w:eastAsia="en-SG"/>
               </w:rPr>
-              <w:t xml:space="preserve">Understanding </w:t>
-            </w:r>
-            <w:proofErr w:type="gramStart"/>
-            <w:r>
-              <w:rPr>
-                <w:rFonts w:eastAsia="Times New Roman" w:cstheme="minorHAnsi"/>
-                <w:color w:val="000000"/>
-                <w:shd w:val="clear" w:color="auto" w:fill="FFFFFF"/>
-                <w:lang w:eastAsia="en-SG"/>
-              </w:rPr>
-              <w:t>the</w:t>
+              <w:t>Understanding the</w:t>
             </w:r>
             <w:r>
               <w:rPr>
@@ -4702,21 +4693,7 @@
                 <w:shd w:val="clear" w:color="auto" w:fill="FFFFFF"/>
                 <w:lang w:eastAsia="en-SG"/>
               </w:rPr>
-              <w:t>”add</w:t>
-            </w:r>
-            <w:proofErr w:type="gramEnd"/>
-            <w:r>
-              <w:rPr>
-                <w:rFonts w:ascii="Courier New" w:eastAsia="Times New Roman" w:hAnsi="Courier New" w:cs="Courier New"/>
-                <w:b/>
-                <w:bCs/>
-                <w:color w:val="000000"/>
-                <w:sz w:val="20"/>
-                <w:szCs w:val="20"/>
-                <w:shd w:val="clear" w:color="auto" w:fill="FFFFFF"/>
-                <w:lang w:eastAsia="en-SG"/>
-              </w:rPr>
-              <w:t>”</w:t>
+              <w:t>”add”</w:t>
             </w:r>
             <w:r>
               <w:rPr>
@@ -5052,7 +5029,6 @@
               </w:rPr>
               <w:t>Your dates should be in the following format: “</w:t>
             </w:r>
-            <w:proofErr w:type="spellStart"/>
             <w:r>
               <w:rPr>
                 <w:rFonts w:ascii="Courier New" w:eastAsia="Times New Roman" w:hAnsi="Courier New" w:cs="Courier New"/>
@@ -5063,9 +5039,17 @@
                 <w:szCs w:val="20"/>
                 <w:lang w:eastAsia="en-SG"/>
               </w:rPr>
-              <w:t>yyyy</w:t>
-            </w:r>
-            <w:proofErr w:type="spellEnd"/>
+              <w:t>yyyy-mm-dd</w:t>
+            </w:r>
+            <w:r>
+              <w:rPr>
+                <w:rFonts w:eastAsia="Times New Roman" w:cstheme="minorHAnsi"/>
+                <w:color w:val="000000"/>
+                <w:shd w:val="clear" w:color="auto" w:fill="FFFFFF"/>
+                <w:lang w:eastAsia="en-SG"/>
+              </w:rPr>
+              <w:t>” and “</w:t>
+            </w:r>
             <w:r>
               <w:rPr>
                 <w:rFonts w:ascii="Courier New" w:eastAsia="Times New Roman" w:hAnsi="Courier New" w:cs="Courier New"/>
@@ -5076,45 +5060,8 @@
                 <w:szCs w:val="20"/>
                 <w:lang w:eastAsia="en-SG"/>
               </w:rPr>
-              <w:t>-mm-</w:t>
-            </w:r>
-            <w:proofErr w:type="spellStart"/>
-            <w:r>
-              <w:rPr>
-                <w:rFonts w:ascii="Courier New" w:eastAsia="Times New Roman" w:hAnsi="Courier New" w:cs="Courier New"/>
-                <w:b/>
-                <w:bCs/>
-                <w:color w:val="000000"/>
-                <w:sz w:val="20"/>
-                <w:szCs w:val="20"/>
-                <w:lang w:eastAsia="en-SG"/>
-              </w:rPr>
-              <w:t>dd</w:t>
-            </w:r>
-            <w:proofErr w:type="spellEnd"/>
-            <w:r>
-              <w:rPr>
-                <w:rFonts w:eastAsia="Times New Roman" w:cstheme="minorHAnsi"/>
-                <w:color w:val="000000"/>
-                <w:shd w:val="clear" w:color="auto" w:fill="FFFFFF"/>
-                <w:lang w:eastAsia="en-SG"/>
-              </w:rPr>
-              <w:t>” and “</w:t>
-            </w:r>
-            <w:proofErr w:type="spellStart"/>
-            <w:r>
-              <w:rPr>
-                <w:rFonts w:ascii="Courier New" w:eastAsia="Times New Roman" w:hAnsi="Courier New" w:cs="Courier New"/>
-                <w:b/>
-                <w:bCs/>
-                <w:color w:val="000000"/>
-                <w:sz w:val="20"/>
-                <w:szCs w:val="20"/>
-                <w:lang w:eastAsia="en-SG"/>
-              </w:rPr>
               <w:t>hh:mm</w:t>
             </w:r>
-            <w:proofErr w:type="spellEnd"/>
             <w:r>
               <w:rPr>
                 <w:rFonts w:eastAsia="Times New Roman" w:cstheme="minorHAnsi"/>
@@ -5837,7 +5784,7 @@
           <w:szCs w:val="36"/>
         </w:rPr>
       </w:pPr>
-      <w:bookmarkStart w:id="11" w:name="_Toc464690008"/>
+      <w:bookmarkStart w:id="10" w:name="_Toc464690008"/>
       <w:r>
         <w:rPr>
           <w:rFonts w:asciiTheme="minorHAnsi" w:hAnsiTheme="minorHAnsi" w:cstheme="minorHAnsi"/>
@@ -5879,7 +5826,6 @@
         </w:rPr>
         <w:t>Editing Items on Do-</w:t>
       </w:r>
-      <w:proofErr w:type="spellStart"/>
       <w:r>
         <w:rPr>
           <w:rFonts w:asciiTheme="minorHAnsi" w:hAnsiTheme="minorHAnsi" w:cstheme="minorHAnsi"/>
@@ -5889,7 +5835,6 @@
         </w:rPr>
         <w:t>er</w:t>
       </w:r>
-      <w:proofErr w:type="spellEnd"/>
       <w:r>
         <w:rPr>
           <w:rFonts w:asciiTheme="minorHAnsi" w:hAnsiTheme="minorHAnsi" w:cstheme="minorHAnsi"/>
@@ -5898,7 +5843,7 @@
         </w:rPr>
         <w:t xml:space="preserve"> List</w:t>
       </w:r>
-      <w:bookmarkEnd w:id="11"/>
+      <w:bookmarkEnd w:id="10"/>
     </w:p>
     <w:p>
       <w:pPr>
@@ -6007,7 +5952,7 @@
                     </pic:cNvPicPr>
                   </pic:nvPicPr>
                   <pic:blipFill>
-                    <a:blip r:embed="rId15">
+                    <a:blip r:embed="rId14">
                       <a:extLst>
                         <a:ext uri="{28A0092B-C50C-407E-A947-70E740481C1C}">
                           <a14:useLocalDpi xmlns:a14="http://schemas.microsoft.com/office/drawing/2010/main" val="0"/>
@@ -6270,7 +6215,29 @@
                 <w:shd w:val="clear" w:color="auto" w:fill="FFFFFF"/>
                 <w:lang w:eastAsia="en-SG"/>
               </w:rPr>
-              <w:t>*Note: This just a general summary of how the command is used and may not be used in the following way. On how to use it, please take a look at some of our samples below.</w:t>
+              <w:t xml:space="preserve">*Note: This just a general summary of how the command is used and may not be used in the following way. On how to use it, please </w:t>
+            </w:r>
+            <w:r>
+              <w:rPr>
+                <w:rFonts w:eastAsia="Times New Roman" w:cstheme="minorHAnsi"/>
+                <w:color w:val="000000"/>
+                <w:sz w:val="16"/>
+                <w:szCs w:val="16"/>
+                <w:shd w:val="clear" w:color="auto" w:fill="FFFFFF"/>
+                <w:lang w:eastAsia="en-SG"/>
+              </w:rPr>
+              <w:t>look</w:t>
+            </w:r>
+            <w:r>
+              <w:rPr>
+                <w:rFonts w:eastAsia="Times New Roman" w:cstheme="minorHAnsi"/>
+                <w:color w:val="000000"/>
+                <w:sz w:val="16"/>
+                <w:szCs w:val="16"/>
+                <w:shd w:val="clear" w:color="auto" w:fill="FFFFFF"/>
+                <w:lang w:eastAsia="en-SG"/>
+              </w:rPr>
+              <w:t xml:space="preserve"> at some of our samples below.</w:t>
             </w:r>
           </w:p>
           <w:p>
@@ -6669,7 +6636,6 @@
               </w:rPr>
               <w:t>Editing of the dates should be in the following format: “</w:t>
             </w:r>
-            <w:proofErr w:type="spellStart"/>
             <w:r>
               <w:rPr>
                 <w:rFonts w:ascii="Courier New" w:eastAsia="Times New Roman" w:hAnsi="Courier New" w:cs="Courier New"/>
@@ -6680,9 +6646,17 @@
                 <w:szCs w:val="20"/>
                 <w:lang w:eastAsia="en-SG"/>
               </w:rPr>
-              <w:t>yyyy</w:t>
-            </w:r>
-            <w:proofErr w:type="spellEnd"/>
+              <w:t>yyyy-mm-dd</w:t>
+            </w:r>
+            <w:r>
+              <w:rPr>
+                <w:rFonts w:eastAsia="Times New Roman" w:cstheme="minorHAnsi"/>
+                <w:color w:val="000000"/>
+                <w:shd w:val="clear" w:color="auto" w:fill="FFFFFF"/>
+                <w:lang w:eastAsia="en-SG"/>
+              </w:rPr>
+              <w:t>” and “</w:t>
+            </w:r>
             <w:r>
               <w:rPr>
                 <w:rFonts w:ascii="Courier New" w:eastAsia="Times New Roman" w:hAnsi="Courier New" w:cs="Courier New"/>
@@ -6693,45 +6667,8 @@
                 <w:szCs w:val="20"/>
                 <w:lang w:eastAsia="en-SG"/>
               </w:rPr>
-              <w:t>-mm-</w:t>
-            </w:r>
-            <w:proofErr w:type="spellStart"/>
-            <w:r>
-              <w:rPr>
-                <w:rFonts w:ascii="Courier New" w:eastAsia="Times New Roman" w:hAnsi="Courier New" w:cs="Courier New"/>
-                <w:b/>
-                <w:bCs/>
-                <w:color w:val="000000"/>
-                <w:sz w:val="20"/>
-                <w:szCs w:val="20"/>
-                <w:lang w:eastAsia="en-SG"/>
-              </w:rPr>
-              <w:t>dd</w:t>
-            </w:r>
-            <w:proofErr w:type="spellEnd"/>
-            <w:r>
-              <w:rPr>
-                <w:rFonts w:eastAsia="Times New Roman" w:cstheme="minorHAnsi"/>
-                <w:color w:val="000000"/>
-                <w:shd w:val="clear" w:color="auto" w:fill="FFFFFF"/>
-                <w:lang w:eastAsia="en-SG"/>
-              </w:rPr>
-              <w:t>” and “</w:t>
-            </w:r>
-            <w:proofErr w:type="spellStart"/>
-            <w:r>
-              <w:rPr>
-                <w:rFonts w:ascii="Courier New" w:eastAsia="Times New Roman" w:hAnsi="Courier New" w:cs="Courier New"/>
-                <w:b/>
-                <w:bCs/>
-                <w:color w:val="000000"/>
-                <w:sz w:val="20"/>
-                <w:szCs w:val="20"/>
-                <w:lang w:eastAsia="en-SG"/>
-              </w:rPr>
               <w:t>hh:mm</w:t>
             </w:r>
-            <w:proofErr w:type="spellEnd"/>
             <w:r>
               <w:rPr>
                 <w:rFonts w:eastAsia="Times New Roman" w:cstheme="minorHAnsi"/>
@@ -7432,7 +7369,7 @@
           <w:lang w:val="en-GB"/>
         </w:rPr>
       </w:pPr>
-      <w:bookmarkStart w:id="12" w:name="_Toc464690009"/>
+      <w:bookmarkStart w:id="11" w:name="_Toc464690009"/>
     </w:p>
     <w:p>
       <w:pPr>
@@ -7495,7 +7432,6 @@
         </w:rPr>
         <w:t>Marking Out Tasks on Do-</w:t>
       </w:r>
-      <w:proofErr w:type="spellStart"/>
       <w:r>
         <w:rPr>
           <w:rFonts w:asciiTheme="minorHAnsi" w:hAnsiTheme="minorHAnsi" w:cstheme="minorHAnsi"/>
@@ -7503,17 +7439,7 @@
           <w:sz w:val="36"/>
           <w:szCs w:val="36"/>
         </w:rPr>
-        <w:t>er</w:t>
-      </w:r>
-      <w:proofErr w:type="spellEnd"/>
-      <w:r>
-        <w:rPr>
-          <w:rFonts w:asciiTheme="minorHAnsi" w:hAnsiTheme="minorHAnsi" w:cstheme="minorHAnsi"/>
-          <w:i/>
-          <w:sz w:val="36"/>
-          <w:szCs w:val="36"/>
-        </w:rPr>
-        <w:t xml:space="preserve"> </w:t>
+        <w:t xml:space="preserve">er </w:t>
       </w:r>
       <w:r>
         <w:rPr>
@@ -7523,7 +7449,7 @@
         </w:rPr>
         <w:t>List</w:t>
       </w:r>
-      <w:bookmarkEnd w:id="12"/>
+      <w:bookmarkEnd w:id="11"/>
     </w:p>
     <w:p>
       <w:pPr>
@@ -7537,8 +7463,8 @@
           <w:szCs w:val="22"/>
         </w:rPr>
       </w:pPr>
-      <w:bookmarkStart w:id="13" w:name="_Toc464674058"/>
-      <w:bookmarkStart w:id="14" w:name="_Toc464690010"/>
+      <w:bookmarkStart w:id="12" w:name="_Toc464674058"/>
+      <w:bookmarkStart w:id="13" w:name="_Toc464690010"/>
       <w:r>
         <w:rPr>
           <w:rFonts w:asciiTheme="minorHAnsi" w:eastAsia="Adobe Gothic Std B" w:hAnsiTheme="minorHAnsi" w:cstheme="minorHAnsi"/>
@@ -7584,8 +7510,8 @@
         </w:rPr>
         <w:t>the task is already over, you want to mark it as “done”. You can do this by entering the following command:</w:t>
       </w:r>
+      <w:bookmarkEnd w:id="12"/>
       <w:bookmarkEnd w:id="13"/>
-      <w:bookmarkEnd w:id="14"/>
       <w:r>
         <w:rPr>
           <w:rFonts w:asciiTheme="minorHAnsi" w:eastAsia="Adobe Gothic Std B" w:hAnsiTheme="minorHAnsi" w:cstheme="minorHAnsi"/>
@@ -7643,8 +7569,8 @@
           <w:szCs w:val="22"/>
         </w:rPr>
       </w:pPr>
-      <w:bookmarkStart w:id="15" w:name="_Toc464674059"/>
-      <w:bookmarkStart w:id="16" w:name="_Toc464690011"/>
+      <w:bookmarkStart w:id="14" w:name="_Toc464674059"/>
+      <w:bookmarkStart w:id="15" w:name="_Toc464690011"/>
       <w:r>
         <w:rPr>
           <w:rFonts w:asciiTheme="minorHAnsi" w:eastAsia="Adobe Gothic Std B" w:hAnsiTheme="minorHAnsi" w:cstheme="minorHAnsi"/>
@@ -7654,8 +7580,8 @@
         </w:rPr>
         <w:t>And the indicated task will be marked as completed.</w:t>
       </w:r>
+      <w:bookmarkEnd w:id="14"/>
       <w:bookmarkEnd w:id="15"/>
-      <w:bookmarkEnd w:id="16"/>
     </w:p>
     <w:p>
       <w:pPr>
@@ -7688,7 +7614,7 @@
                     </pic:cNvPicPr>
                   </pic:nvPicPr>
                   <pic:blipFill>
-                    <a:blip r:embed="rId16">
+                    <a:blip r:embed="rId15">
                       <a:extLst>
                         <a:ext uri="{28A0092B-C50C-407E-A947-70E740481C1C}">
                           <a14:useLocalDpi xmlns:a14="http://schemas.microsoft.com/office/drawing/2010/main" val="0"/>
@@ -7751,7 +7677,6 @@
           <w:lang w:eastAsia="en-SG"/>
         </w:rPr>
       </w:pPr>
-      <w:proofErr w:type="gramStart"/>
       <w:r>
         <w:rPr>
           <w:rFonts w:ascii="Calibri" w:eastAsia="Times New Roman" w:hAnsi="Calibri" w:cs="Calibri"/>
@@ -7766,16 +7691,7 @@
           <w:color w:val="000000"/>
           <w:lang w:eastAsia="en-SG"/>
         </w:rPr>
-        <w:t>to</w:t>
-      </w:r>
-      <w:proofErr w:type="gramEnd"/>
-      <w:r>
-        <w:rPr>
-          <w:rFonts w:ascii="Calibri" w:eastAsia="Times New Roman" w:hAnsi="Calibri" w:cs="Calibri"/>
-          <w:color w:val="000000"/>
-          <w:lang w:eastAsia="en-SG"/>
-        </w:rPr>
-        <w:t xml:space="preserve"> Figure 6</w:t>
+        <w:t>to Figure 6</w:t>
       </w:r>
       <w:r>
         <w:rPr>
@@ -8305,7 +8221,7 @@
           <w:szCs w:val="36"/>
         </w:rPr>
       </w:pPr>
-      <w:bookmarkStart w:id="17" w:name="_Toc464690012"/>
+      <w:bookmarkStart w:id="16" w:name="_Toc464690012"/>
     </w:p>
     <w:p>
       <w:pPr>
@@ -8368,7 +8284,7 @@
         </w:rPr>
         <w:t>Unmarking a Completed Task</w:t>
       </w:r>
-      <w:bookmarkEnd w:id="17"/>
+      <w:bookmarkEnd w:id="16"/>
     </w:p>
     <w:p>
       <w:pPr>
@@ -8480,7 +8396,7 @@
                     </pic:cNvPicPr>
                   </pic:nvPicPr>
                   <pic:blipFill>
-                    <a:blip r:embed="rId17">
+                    <a:blip r:embed="rId16">
                       <a:extLst>
                         <a:ext uri="{28A0092B-C50C-407E-A947-70E740481C1C}">
                           <a14:useLocalDpi xmlns:a14="http://schemas.microsoft.com/office/drawing/2010/main" val="0"/>
@@ -8543,7 +8459,6 @@
           <w:szCs w:val="22"/>
         </w:rPr>
       </w:pPr>
-      <w:proofErr w:type="gramStart"/>
       <w:r>
         <w:rPr>
           <w:rFonts w:asciiTheme="minorHAnsi" w:hAnsiTheme="minorHAnsi" w:cstheme="minorHAnsi"/>
@@ -8551,17 +8466,7 @@
           <w:sz w:val="22"/>
           <w:szCs w:val="22"/>
         </w:rPr>
-        <w:t>In reference to</w:t>
-      </w:r>
-      <w:proofErr w:type="gramEnd"/>
-      <w:r>
-        <w:rPr>
-          <w:rFonts w:asciiTheme="minorHAnsi" w:hAnsiTheme="minorHAnsi" w:cstheme="minorHAnsi"/>
-          <w:color w:val="000000"/>
-          <w:sz w:val="22"/>
-          <w:szCs w:val="22"/>
-        </w:rPr>
-        <w:t xml:space="preserve"> the Figure 7</w:t>
+        <w:t>In reference to the Figure 7</w:t>
       </w:r>
       <w:r>
         <w:rPr>
@@ -8670,7 +8575,6 @@
       <w:pPr>
         <w:pStyle w:val="NormalWeb"/>
         <w:spacing w:before="0" w:beforeAutospacing="0" w:after="200" w:afterAutospacing="0"/>
-        <w:ind w:left="1080"/>
         <w:rPr>
           <w:rFonts w:asciiTheme="minorHAnsi" w:eastAsia="Adobe Gothic Std B" w:hAnsiTheme="minorHAnsi" w:cstheme="minorHAnsi"/>
           <w:sz w:val="22"/>
@@ -9178,25 +9082,14 @@
                 <w:lang w:eastAsia="en-SG"/>
               </w:rPr>
             </w:pPr>
-            <w:proofErr w:type="spellStart"/>
-            <w:r>
-              <w:rPr>
-                <w:rFonts w:eastAsia="Times New Roman" w:cstheme="minorHAnsi"/>
-                <w:color w:val="000000"/>
-                <w:shd w:val="clear" w:color="auto" w:fill="FFFFFF"/>
-                <w:lang w:eastAsia="en-SG"/>
-              </w:rPr>
-              <w:t>E.g</w:t>
-            </w:r>
-            <w:proofErr w:type="spellEnd"/>
-            <w:r>
-              <w:rPr>
-                <w:rFonts w:eastAsia="Times New Roman" w:cstheme="minorHAnsi"/>
-                <w:color w:val="000000"/>
-                <w:shd w:val="clear" w:color="auto" w:fill="FFFFFF"/>
-                <w:lang w:eastAsia="en-SG"/>
-              </w:rPr>
-              <w:t xml:space="preserve">: </w:t>
+            <w:r>
+              <w:rPr>
+                <w:rFonts w:eastAsia="Times New Roman" w:cstheme="minorHAnsi"/>
+                <w:color w:val="000000"/>
+                <w:shd w:val="clear" w:color="auto" w:fill="FFFFFF"/>
+                <w:lang w:eastAsia="en-SG"/>
+              </w:rPr>
+              <w:t xml:space="preserve">E.g: </w:t>
             </w:r>
             <w:r>
               <w:rPr>
@@ -9418,7 +9311,7 @@
           <w:lang w:val="en-GB"/>
         </w:rPr>
       </w:pPr>
-      <w:bookmarkStart w:id="18" w:name="_Toc464690013"/>
+      <w:bookmarkStart w:id="17" w:name="_Toc464690013"/>
       <w:r>
         <w:rPr>
           <w:rFonts w:cstheme="minorHAnsi"/>
@@ -9455,7 +9348,7 @@
         </w:rPr>
         <w:t>.1.7: List Tasks</w:t>
       </w:r>
-      <w:bookmarkEnd w:id="18"/>
+      <w:bookmarkEnd w:id="17"/>
     </w:p>
     <w:p>
       <w:pPr>
@@ -9521,8 +9414,8 @@
           <w:szCs w:val="22"/>
         </w:rPr>
       </w:pPr>
-      <w:bookmarkStart w:id="19" w:name="_Toc464674062"/>
-      <w:bookmarkStart w:id="20" w:name="_Toc464690014"/>
+      <w:bookmarkStart w:id="18" w:name="_Toc464674062"/>
+      <w:bookmarkStart w:id="19" w:name="_Toc464690014"/>
       <w:r>
         <w:rPr>
           <w:rFonts w:asciiTheme="minorHAnsi" w:eastAsia="Adobe Gothic Std B" w:hAnsiTheme="minorHAnsi" w:cstheme="minorHAnsi"/>
@@ -9551,8 +9444,8 @@
         </w:rPr>
         <w:t>List will display all of the tasks needed to be done by today.</w:t>
       </w:r>
+      <w:bookmarkEnd w:id="18"/>
       <w:bookmarkEnd w:id="19"/>
-      <w:bookmarkEnd w:id="20"/>
     </w:p>
     <w:p>
       <w:pPr>
@@ -9585,7 +9478,7 @@
                     </pic:cNvPicPr>
                   </pic:nvPicPr>
                   <pic:blipFill>
-                    <a:blip r:embed="rId18">
+                    <a:blip r:embed="rId17">
                       <a:extLst>
                         <a:ext uri="{28A0092B-C50C-407E-A947-70E740481C1C}">
                           <a14:useLocalDpi xmlns:a14="http://schemas.microsoft.com/office/drawing/2010/main" val="0"/>
@@ -9639,7 +9532,6 @@
         <w:spacing w:before="0" w:beforeAutospacing="0" w:after="200" w:afterAutospacing="0"/>
         <w:jc w:val="both"/>
       </w:pPr>
-      <w:proofErr w:type="gramStart"/>
       <w:r>
         <w:rPr>
           <w:rFonts w:ascii="Arial" w:hAnsi="Arial" w:cs="Arial"/>
@@ -9647,35 +9539,7 @@
           <w:sz w:val="22"/>
           <w:szCs w:val="22"/>
         </w:rPr>
-        <w:t>In reference to</w:t>
-      </w:r>
-      <w:proofErr w:type="gramEnd"/>
-      <w:r>
-        <w:rPr>
-          <w:rFonts w:ascii="Arial" w:hAnsi="Arial" w:cs="Arial"/>
-          <w:color w:val="000000"/>
-          <w:sz w:val="22"/>
-          <w:szCs w:val="22"/>
-        </w:rPr>
-        <w:t xml:space="preserve"> the </w:t>
-      </w:r>
-      <w:r>
-        <w:rPr>
-          <w:rFonts w:ascii="Arial" w:hAnsi="Arial" w:cs="Arial"/>
-          <w:color w:val="000000"/>
-          <w:sz w:val="22"/>
-          <w:szCs w:val="22"/>
-        </w:rPr>
-        <w:t>figure 8</w:t>
-      </w:r>
-      <w:r>
-        <w:rPr>
-          <w:rFonts w:ascii="Arial" w:hAnsi="Arial" w:cs="Arial"/>
-          <w:color w:val="000000"/>
-          <w:sz w:val="22"/>
-          <w:szCs w:val="22"/>
-        </w:rPr>
-        <w:t>:</w:t>
+        <w:t>In reference to the figure 8:</w:t>
       </w:r>
     </w:p>
     <w:p>
@@ -9769,6 +9633,27 @@
         </w:rPr>
         <w:t>” are displayed.</w:t>
       </w:r>
+      <w:r>
+        <w:rPr>
+          <w:rFonts w:asciiTheme="minorHAnsi" w:hAnsiTheme="minorHAnsi" w:cstheme="minorHAnsi"/>
+          <w:color w:val="000000"/>
+          <w:sz w:val="22"/>
+          <w:szCs w:val="22"/>
+        </w:rPr>
+        <w:t>\</w:t>
+      </w:r>
+    </w:p>
+    <w:p>
+      <w:pPr>
+        <w:pStyle w:val="NormalWeb"/>
+        <w:spacing w:before="0" w:beforeAutospacing="0" w:after="200" w:afterAutospacing="0"/>
+        <w:ind w:left="360"/>
+        <w:rPr>
+          <w:rFonts w:asciiTheme="minorHAnsi" w:eastAsia="Adobe Gothic Std B" w:hAnsiTheme="minorHAnsi" w:cstheme="minorHAnsi"/>
+          <w:sz w:val="22"/>
+          <w:szCs w:val="22"/>
+        </w:rPr>
+      </w:pPr>
     </w:p>
     <w:p>
       <w:pPr>
@@ -10412,25 +10297,14 @@
                 <w:lang w:eastAsia="en-SG"/>
               </w:rPr>
             </w:pPr>
-            <w:proofErr w:type="spellStart"/>
-            <w:r>
-              <w:rPr>
-                <w:rFonts w:eastAsia="Times New Roman" w:cstheme="minorHAnsi"/>
-                <w:color w:val="000000"/>
-                <w:shd w:val="clear" w:color="auto" w:fill="FFFFFF"/>
-                <w:lang w:eastAsia="en-SG"/>
-              </w:rPr>
-              <w:t>E.g</w:t>
-            </w:r>
-            <w:proofErr w:type="spellEnd"/>
-            <w:r>
-              <w:rPr>
-                <w:rFonts w:eastAsia="Times New Roman" w:cstheme="minorHAnsi"/>
-                <w:color w:val="000000"/>
-                <w:shd w:val="clear" w:color="auto" w:fill="FFFFFF"/>
-                <w:lang w:eastAsia="en-SG"/>
-              </w:rPr>
-              <w:t xml:space="preserve">: </w:t>
+            <w:r>
+              <w:rPr>
+                <w:rFonts w:eastAsia="Times New Roman" w:cstheme="minorHAnsi"/>
+                <w:color w:val="000000"/>
+                <w:shd w:val="clear" w:color="auto" w:fill="FFFFFF"/>
+                <w:lang w:eastAsia="en-SG"/>
+              </w:rPr>
+              <w:t xml:space="preserve">E.g: </w:t>
             </w:r>
             <w:r>
               <w:rPr>
@@ -10591,6 +10465,7 @@
                 <w:szCs w:val="20"/>
                 <w:shd w:val="clear" w:color="auto" w:fill="FFFFFF"/>
               </w:rPr>
+              <w:lastRenderedPageBreak/>
               <w:t>All</w:t>
             </w:r>
             <w:r>
@@ -10731,25 +10606,14 @@
                 <w:lang w:eastAsia="en-SG"/>
               </w:rPr>
             </w:pPr>
-            <w:proofErr w:type="spellStart"/>
-            <w:r>
-              <w:rPr>
-                <w:rFonts w:eastAsia="Times New Roman" w:cstheme="minorHAnsi"/>
-                <w:color w:val="000000"/>
-                <w:shd w:val="clear" w:color="auto" w:fill="FFFFFF"/>
-                <w:lang w:eastAsia="en-SG"/>
-              </w:rPr>
-              <w:t>E.g</w:t>
-            </w:r>
-            <w:proofErr w:type="spellEnd"/>
-            <w:r>
-              <w:rPr>
-                <w:rFonts w:eastAsia="Times New Roman" w:cstheme="minorHAnsi"/>
-                <w:color w:val="000000"/>
-                <w:shd w:val="clear" w:color="auto" w:fill="FFFFFF"/>
-                <w:lang w:eastAsia="en-SG"/>
-              </w:rPr>
-              <w:t xml:space="preserve">: </w:t>
+            <w:r>
+              <w:rPr>
+                <w:rFonts w:eastAsia="Times New Roman" w:cstheme="minorHAnsi"/>
+                <w:color w:val="000000"/>
+                <w:shd w:val="clear" w:color="auto" w:fill="FFFFFF"/>
+                <w:lang w:eastAsia="en-SG"/>
+              </w:rPr>
+              <w:t xml:space="preserve">E.g: </w:t>
             </w:r>
             <w:r>
               <w:rPr>
@@ -11071,7 +10935,6 @@
               </w:rPr>
               <w:t xml:space="preserve"> argument can be either in standard format “</w:t>
             </w:r>
-            <w:proofErr w:type="spellStart"/>
             <w:r>
               <w:rPr>
                 <w:rFonts w:ascii="Courier New" w:eastAsia="Times New Roman" w:hAnsi="Courier New" w:cs="Courier New"/>
@@ -11082,35 +10945,8 @@
                 <w:szCs w:val="20"/>
                 <w:lang w:eastAsia="en-SG"/>
               </w:rPr>
-              <w:t>yyyy</w:t>
-            </w:r>
-            <w:proofErr w:type="spellEnd"/>
-            <w:r>
-              <w:rPr>
-                <w:rFonts w:ascii="Courier New" w:eastAsia="Times New Roman" w:hAnsi="Courier New" w:cs="Courier New"/>
-                <w:b/>
-                <w:bCs/>
-                <w:color w:val="000000"/>
-                <w:sz w:val="20"/>
-                <w:szCs w:val="20"/>
-                <w:lang w:eastAsia="en-SG"/>
-              </w:rPr>
-              <w:t>-mm-</w:t>
-            </w:r>
-            <w:proofErr w:type="spellStart"/>
-            <w:r>
-              <w:rPr>
-                <w:rFonts w:ascii="Courier New" w:eastAsia="Times New Roman" w:hAnsi="Courier New" w:cs="Courier New"/>
-                <w:b/>
-                <w:bCs/>
-                <w:color w:val="000000"/>
-                <w:sz w:val="20"/>
-                <w:szCs w:val="20"/>
-                <w:lang w:eastAsia="en-SG"/>
-              </w:rPr>
-              <w:t>dd</w:t>
-            </w:r>
-            <w:proofErr w:type="spellEnd"/>
+              <w:t>yyyy-mm-dd</w:t>
+            </w:r>
             <w:r>
               <w:rPr>
                 <w:rFonts w:eastAsia="Times New Roman" w:cstheme="minorHAnsi"/>
@@ -11823,7 +11659,7 @@
           <w:lang w:val="en-GB"/>
         </w:rPr>
       </w:pPr>
-      <w:bookmarkStart w:id="21" w:name="_Toc464690015"/>
+      <w:bookmarkStart w:id="20" w:name="_Toc464690015"/>
       <w:r>
         <w:rPr>
           <w:rFonts w:cstheme="minorHAnsi"/>
@@ -11859,7 +11695,7 @@
         </w:rPr>
         <w:t>.1.8: Find Tasks</w:t>
       </w:r>
-      <w:bookmarkEnd w:id="21"/>
+      <w:bookmarkEnd w:id="20"/>
     </w:p>
     <w:p>
       <w:pPr>
@@ -11922,8 +11758,8 @@
           <w:color w:val="000000"/>
         </w:rPr>
       </w:pPr>
-      <w:bookmarkStart w:id="22" w:name="_Toc464674064"/>
-      <w:bookmarkStart w:id="23" w:name="_Toc464690016"/>
+      <w:bookmarkStart w:id="21" w:name="_Toc464674064"/>
+      <w:bookmarkStart w:id="22" w:name="_Toc464690016"/>
       <w:r>
         <w:rPr>
           <w:rFonts w:asciiTheme="minorHAnsi" w:eastAsia="Adobe Gothic Std B" w:hAnsiTheme="minorHAnsi" w:cstheme="minorHAnsi"/>
@@ -11974,8 +11810,8 @@
         </w:rPr>
         <w:t xml:space="preserve"> Jason.</w:t>
       </w:r>
+      <w:bookmarkEnd w:id="21"/>
       <w:bookmarkEnd w:id="22"/>
-      <w:bookmarkEnd w:id="23"/>
     </w:p>
     <w:p>
       <w:pPr>
@@ -12008,7 +11844,7 @@
                     </pic:cNvPicPr>
                   </pic:nvPicPr>
                   <pic:blipFill>
-                    <a:blip r:embed="rId19">
+                    <a:blip r:embed="rId18">
                       <a:extLst>
                         <a:ext uri="{28A0092B-C50C-407E-A947-70E740481C1C}">
                           <a14:useLocalDpi xmlns:a14="http://schemas.microsoft.com/office/drawing/2010/main" val="0"/>
@@ -12735,7 +12571,6 @@
                 <w:lang w:eastAsia="en-SG"/>
               </w:rPr>
             </w:pPr>
-            <w:proofErr w:type="spellStart"/>
             <w:r>
               <w:rPr>
                 <w:rFonts w:eastAsia="Times New Roman" w:cstheme="minorHAnsi"/>
@@ -12745,7 +12580,6 @@
               </w:rPr>
               <w:t>E.g</w:t>
             </w:r>
-            <w:proofErr w:type="spellEnd"/>
             <w:r>
               <w:rPr>
                 <w:rFonts w:ascii="Arial" w:eastAsia="Times New Roman" w:hAnsi="Arial" w:cs="Arial"/>
@@ -13541,7 +13375,7 @@
           <w:lang w:val="en-GB"/>
         </w:rPr>
       </w:pPr>
-      <w:bookmarkStart w:id="24" w:name="_Toc464690017"/>
+      <w:bookmarkStart w:id="23" w:name="_Toc464690017"/>
       <w:r>
         <w:rPr>
           <w:rFonts w:cstheme="minorHAnsi"/>
@@ -13585,7 +13419,7 @@
         </w:rPr>
         <w:t>: View Tasks</w:t>
       </w:r>
-      <w:bookmarkEnd w:id="24"/>
+      <w:bookmarkEnd w:id="23"/>
     </w:p>
     <w:p>
       <w:pPr>
@@ -13651,8 +13485,8 @@
           <w:szCs w:val="22"/>
         </w:rPr>
       </w:pPr>
-      <w:bookmarkStart w:id="25" w:name="_Toc464674066"/>
-      <w:bookmarkStart w:id="26" w:name="_Toc464690018"/>
+      <w:bookmarkStart w:id="24" w:name="_Toc464674066"/>
+      <w:bookmarkStart w:id="25" w:name="_Toc464690018"/>
       <w:r>
         <w:rPr>
           <w:rFonts w:asciiTheme="minorHAnsi" w:eastAsia="Adobe Gothic Std B" w:hAnsiTheme="minorHAnsi" w:cstheme="minorHAnsi"/>
@@ -13709,8 +13543,8 @@
         </w:rPr>
         <w:t xml:space="preserve"> list.</w:t>
       </w:r>
+      <w:bookmarkEnd w:id="24"/>
       <w:bookmarkEnd w:id="25"/>
-      <w:bookmarkEnd w:id="26"/>
     </w:p>
     <w:p>
       <w:pPr>
@@ -13743,7 +13577,7 @@
                     </pic:cNvPicPr>
                   </pic:nvPicPr>
                   <pic:blipFill>
-                    <a:blip r:embed="rId20">
+                    <a:blip r:embed="rId19">
                       <a:extLst>
                         <a:ext uri="{28A0092B-C50C-407E-A947-70E740481C1C}">
                           <a14:useLocalDpi xmlns:a14="http://schemas.microsoft.com/office/drawing/2010/main" val="0"/>
@@ -13801,19 +13635,11 @@
           <w:rFonts w:eastAsia="Adobe Gothic Std B" w:cstheme="minorHAnsi"/>
         </w:rPr>
       </w:pPr>
-      <w:proofErr w:type="gramStart"/>
       <w:r>
         <w:rPr>
           <w:rFonts w:eastAsia="Adobe Gothic Std B" w:cstheme="minorHAnsi"/>
         </w:rPr>
-        <w:t>In reference to</w:t>
-      </w:r>
-      <w:proofErr w:type="gramEnd"/>
-      <w:r>
-        <w:rPr>
-          <w:rFonts w:eastAsia="Adobe Gothic Std B" w:cstheme="minorHAnsi"/>
-        </w:rPr>
-        <w:t xml:space="preserve"> F</w:t>
+        <w:t>In reference to F</w:t>
       </w:r>
       <w:r>
         <w:rPr>
@@ -14313,7 +14139,7 @@
           <w:lang w:val="en-GB"/>
         </w:rPr>
       </w:pPr>
-      <w:bookmarkStart w:id="27" w:name="_Toc464690019"/>
+      <w:bookmarkStart w:id="26" w:name="_Toc464690019"/>
       <w:r>
         <w:rPr>
           <w:rFonts w:cstheme="minorHAnsi"/>
@@ -14349,7 +14175,7 @@
         </w:rPr>
         <w:t>.1.10: Delete Tasks</w:t>
       </w:r>
-      <w:bookmarkEnd w:id="27"/>
+      <w:bookmarkEnd w:id="26"/>
     </w:p>
     <w:p>
       <w:pPr>
@@ -14361,8 +14187,8 @@
           <w:color w:val="000000"/>
         </w:rPr>
       </w:pPr>
-      <w:bookmarkStart w:id="28" w:name="_Toc464674068"/>
-      <w:bookmarkStart w:id="29" w:name="_Toc464690020"/>
+      <w:bookmarkStart w:id="27" w:name="_Toc464674068"/>
+      <w:bookmarkStart w:id="28" w:name="_Toc464690020"/>
       <w:r>
         <w:rPr>
           <w:rFonts w:asciiTheme="minorHAnsi" w:eastAsia="Adobe Gothic Std B" w:hAnsiTheme="minorHAnsi" w:cstheme="minorHAnsi"/>
@@ -14370,8 +14196,8 @@
         </w:rPr>
         <w:t>You just heard from Jason that the drinking session is cancelled and you want to delete the task as you do not need to keep track of it. You enter the following in the command console:</w:t>
       </w:r>
+      <w:bookmarkEnd w:id="27"/>
       <w:bookmarkEnd w:id="28"/>
-      <w:bookmarkEnd w:id="29"/>
     </w:p>
     <w:tbl>
       <w:tblPr>
@@ -14424,8 +14250,8 @@
           <w:szCs w:val="22"/>
         </w:rPr>
       </w:pPr>
-      <w:bookmarkStart w:id="30" w:name="_Toc464674069"/>
-      <w:bookmarkStart w:id="31" w:name="_Toc464690021"/>
+      <w:bookmarkStart w:id="29" w:name="_Toc464674069"/>
+      <w:bookmarkStart w:id="30" w:name="_Toc464690021"/>
       <w:r>
         <w:rPr>
           <w:rFonts w:asciiTheme="minorHAnsi" w:eastAsia="Adobe Gothic Std B" w:hAnsiTheme="minorHAnsi" w:cstheme="minorHAnsi"/>
@@ -14473,8 +14299,8 @@
         </w:rPr>
         <w:t>list.</w:t>
       </w:r>
+      <w:bookmarkEnd w:id="29"/>
       <w:bookmarkEnd w:id="30"/>
-      <w:bookmarkEnd w:id="31"/>
     </w:p>
     <w:p>
       <w:pPr>
@@ -14513,7 +14339,7 @@
                     </pic:cNvPicPr>
                   </pic:nvPicPr>
                   <pic:blipFill>
-                    <a:blip r:embed="rId21">
+                    <a:blip r:embed="rId20">
                       <a:extLst>
                         <a:ext uri="{28A0092B-C50C-407E-A947-70E740481C1C}">
                           <a14:useLocalDpi xmlns:a14="http://schemas.microsoft.com/office/drawing/2010/main" val="0"/>
@@ -14574,23 +14400,13 @@
           <w:szCs w:val="22"/>
         </w:rPr>
       </w:pPr>
-      <w:proofErr w:type="gramStart"/>
       <w:r>
         <w:rPr>
           <w:rFonts w:asciiTheme="minorHAnsi" w:eastAsia="Adobe Gothic Std B" w:hAnsiTheme="minorHAnsi" w:cstheme="minorHAnsi"/>
           <w:sz w:val="22"/>
           <w:szCs w:val="22"/>
         </w:rPr>
-        <w:t>In reference to</w:t>
-      </w:r>
-      <w:proofErr w:type="gramEnd"/>
-      <w:r>
-        <w:rPr>
-          <w:rFonts w:asciiTheme="minorHAnsi" w:eastAsia="Adobe Gothic Std B" w:hAnsiTheme="minorHAnsi" w:cstheme="minorHAnsi"/>
-          <w:sz w:val="22"/>
-          <w:szCs w:val="22"/>
-        </w:rPr>
-        <w:t xml:space="preserve"> </w:t>
+        <w:t xml:space="preserve">In reference to </w:t>
       </w:r>
       <w:r>
         <w:rPr>
@@ -15208,7 +15024,7 @@
           <w:lang w:val="en-GB"/>
         </w:rPr>
       </w:pPr>
-      <w:bookmarkStart w:id="32" w:name="_Toc464690022"/>
+      <w:bookmarkStart w:id="31" w:name="_Toc464690022"/>
     </w:p>
     <w:p>
       <w:pPr>
@@ -15236,7 +15052,7 @@
         </w:rPr>
         <w:t>.1.11: Undo Operation</w:t>
       </w:r>
-      <w:bookmarkEnd w:id="32"/>
+      <w:bookmarkEnd w:id="31"/>
     </w:p>
     <w:p>
       <w:pPr>
@@ -15393,7 +15209,7 @@
                     </pic:cNvPicPr>
                   </pic:nvPicPr>
                   <pic:blipFill>
-                    <a:blip r:embed="rId22">
+                    <a:blip r:embed="rId21">
                       <a:extLst>
                         <a:ext uri="{28A0092B-C50C-407E-A947-70E740481C1C}">
                           <a14:useLocalDpi xmlns:a14="http://schemas.microsoft.com/office/drawing/2010/main" val="0"/>
@@ -15854,7 +15670,7 @@
           <w:szCs w:val="36"/>
         </w:rPr>
       </w:pPr>
-      <w:bookmarkStart w:id="33" w:name="_Toc464690023"/>
+      <w:bookmarkStart w:id="32" w:name="_Toc464690023"/>
     </w:p>
     <w:p>
       <w:pPr>
@@ -15925,7 +15741,7 @@
         </w:rPr>
         <w:t>do Operation</w:t>
       </w:r>
-      <w:bookmarkEnd w:id="33"/>
+      <w:bookmarkEnd w:id="32"/>
     </w:p>
     <w:p>
       <w:pPr>
@@ -16059,7 +15875,7 @@
                     </pic:cNvPicPr>
                   </pic:nvPicPr>
                   <pic:blipFill>
-                    <a:blip r:embed="rId23">
+                    <a:blip r:embed="rId22">
                       <a:extLst>
                         <a:ext uri="{28A0092B-C50C-407E-A947-70E740481C1C}">
                           <a14:useLocalDpi xmlns:a14="http://schemas.microsoft.com/office/drawing/2010/main" val="0"/>
@@ -16518,7 +16334,7 @@
           <w:lang w:val="en-GB"/>
         </w:rPr>
       </w:pPr>
-      <w:bookmarkStart w:id="34" w:name="_Toc464690024"/>
+      <w:bookmarkStart w:id="33" w:name="_Toc464690024"/>
       <w:r>
         <w:rPr>
           <w:rFonts w:cstheme="minorHAnsi"/>
@@ -16570,7 +16386,7 @@
         </w:rPr>
         <w:t>Find All Due Task</w:t>
       </w:r>
-      <w:bookmarkEnd w:id="34"/>
+      <w:bookmarkEnd w:id="33"/>
     </w:p>
     <w:p>
       <w:pPr>
@@ -16584,8 +16400,8 @@
           <w:szCs w:val="22"/>
         </w:rPr>
       </w:pPr>
-      <w:bookmarkStart w:id="35" w:name="_Toc464674073"/>
-      <w:bookmarkStart w:id="36" w:name="_Toc464690025"/>
+      <w:bookmarkStart w:id="34" w:name="_Toc464674073"/>
+      <w:bookmarkStart w:id="35" w:name="_Toc464690025"/>
       <w:r>
         <w:rPr>
           <w:rFonts w:asciiTheme="minorHAnsi" w:eastAsia="Adobe Gothic Std B" w:hAnsiTheme="minorHAnsi" w:cstheme="minorHAnsi"/>
@@ -16595,8 +16411,8 @@
         </w:rPr>
         <w:t>After the drinking session with Jason, you need to get back to your work. You want to check all of the tasks due by tomorrow. To do this, simply type this command in the command console:</w:t>
       </w:r>
+      <w:bookmarkEnd w:id="34"/>
       <w:bookmarkEnd w:id="35"/>
-      <w:bookmarkEnd w:id="36"/>
     </w:p>
     <w:tbl>
       <w:tblPr>
@@ -16631,27 +16447,7 @@
                 <w:sz w:val="20"/>
                 <w:szCs w:val="20"/>
               </w:rPr>
-              <w:t xml:space="preserve">&gt;&gt; </w:t>
-            </w:r>
-            <w:proofErr w:type="spellStart"/>
-            <w:r>
-              <w:rPr>
-                <w:rFonts w:ascii="Courier New" w:hAnsi="Courier New" w:cs="Courier New"/>
-                <w:b/>
-                <w:sz w:val="20"/>
-                <w:szCs w:val="20"/>
-              </w:rPr>
-              <w:t>taskdue</w:t>
-            </w:r>
-            <w:proofErr w:type="spellEnd"/>
-            <w:r>
-              <w:rPr>
-                <w:rFonts w:ascii="Courier New" w:hAnsi="Courier New" w:cs="Courier New"/>
-                <w:b/>
-                <w:sz w:val="20"/>
-                <w:szCs w:val="20"/>
-              </w:rPr>
-              <w:t xml:space="preserve"> tomorrow</w:t>
+              <w:t>&gt;&gt; taskdue tomorrow</w:t>
             </w:r>
           </w:p>
         </w:tc>
@@ -16669,8 +16465,8 @@
           <w:szCs w:val="22"/>
         </w:rPr>
       </w:pPr>
-      <w:bookmarkStart w:id="37" w:name="_Toc464674074"/>
-      <w:bookmarkStart w:id="38" w:name="_Toc464690026"/>
+      <w:bookmarkStart w:id="36" w:name="_Toc464674074"/>
+      <w:bookmarkStart w:id="37" w:name="_Toc464690026"/>
       <w:r>
         <w:rPr>
           <w:rFonts w:asciiTheme="minorHAnsi" w:eastAsia="Adobe Gothic Std B" w:hAnsiTheme="minorHAnsi" w:cstheme="minorHAnsi"/>
@@ -16699,8 +16495,8 @@
         </w:rPr>
         <w:t xml:space="preserve"> List will display all the tasks that are due by tomorrow.</w:t>
       </w:r>
+      <w:bookmarkEnd w:id="36"/>
       <w:bookmarkEnd w:id="37"/>
-      <w:bookmarkEnd w:id="38"/>
     </w:p>
     <w:p>
       <w:pPr>
@@ -16739,7 +16535,7 @@
                     </pic:cNvPicPr>
                   </pic:nvPicPr>
                   <pic:blipFill>
-                    <a:blip r:embed="rId24">
+                    <a:blip r:embed="rId23">
                       <a:extLst>
                         <a:ext uri="{28A0092B-C50C-407E-A947-70E740481C1C}">
                           <a14:useLocalDpi xmlns:a14="http://schemas.microsoft.com/office/drawing/2010/main" val="0"/>
@@ -16787,25 +16583,7 @@
           <w:sz w:val="22"/>
           <w:szCs w:val="22"/>
         </w:rPr>
-        <w:t>Figure 14: Using the “</w:t>
-      </w:r>
-      <w:proofErr w:type="spellStart"/>
-      <w:r>
-        <w:rPr>
-          <w:rFonts w:asciiTheme="minorHAnsi" w:eastAsia="Adobe Gothic Std B" w:hAnsiTheme="minorHAnsi" w:cstheme="minorHAnsi"/>
-          <w:sz w:val="22"/>
-          <w:szCs w:val="22"/>
-        </w:rPr>
-        <w:t>taskdue</w:t>
-      </w:r>
-      <w:proofErr w:type="spellEnd"/>
-      <w:r>
-        <w:rPr>
-          <w:rFonts w:asciiTheme="minorHAnsi" w:eastAsia="Adobe Gothic Std B" w:hAnsiTheme="minorHAnsi" w:cstheme="minorHAnsi"/>
-          <w:sz w:val="22"/>
-          <w:szCs w:val="22"/>
-        </w:rPr>
-        <w:t>” command</w:t>
+        <w:t>Figure 14: Using the “taskdue” command</w:t>
       </w:r>
     </w:p>
     <w:p>
@@ -16940,33 +16718,7 @@
                       <w:szCs w:val="20"/>
                       <w:lang w:eastAsia="en-SG"/>
                     </w:rPr>
-                    <w:t xml:space="preserve"> </w:t>
-                  </w:r>
-                  <w:proofErr w:type="spellStart"/>
-                  <w:r>
-                    <w:rPr>
-                      <w:rFonts w:ascii="Courier New" w:eastAsia="Times New Roman" w:hAnsi="Courier New" w:cs="Courier New"/>
-                      <w:b/>
-                      <w:bCs/>
-                      <w:color w:val="000000"/>
-                      <w:sz w:val="20"/>
-                      <w:szCs w:val="20"/>
-                      <w:lang w:eastAsia="en-SG"/>
-                    </w:rPr>
-                    <w:t>taskdue</w:t>
-                  </w:r>
-                  <w:proofErr w:type="spellEnd"/>
-                  <w:r>
-                    <w:rPr>
-                      <w:rFonts w:ascii="Courier New" w:eastAsia="Times New Roman" w:hAnsi="Courier New" w:cs="Courier New"/>
-                      <w:b/>
-                      <w:bCs/>
-                      <w:color w:val="000000"/>
-                      <w:sz w:val="20"/>
-                      <w:szCs w:val="20"/>
-                      <w:lang w:eastAsia="en-SG"/>
-                    </w:rPr>
-                    <w:t xml:space="preserve"> tomorrow</w:t>
+                    <w:t xml:space="preserve"> taskdue tomorrow</w:t>
                   </w:r>
                   <w:r>
                     <w:rPr>
@@ -17004,7 +16756,29 @@
                 <w:shd w:val="clear" w:color="auto" w:fill="FFFFFF"/>
                 <w:lang w:eastAsia="en-SG"/>
               </w:rPr>
-              <w:t>*Note: This just a general summary of how the command is used and may not be used in the following way. On how to use it, please take a gander at some of our samples below.</w:t>
+              <w:t xml:space="preserve">*Note: This just a general summary of how the command is used and may not be used in the following way. On how to use it, please </w:t>
+            </w:r>
+            <w:r>
+              <w:rPr>
+                <w:rFonts w:eastAsia="Times New Roman" w:cstheme="minorHAnsi"/>
+                <w:color w:val="000000"/>
+                <w:sz w:val="16"/>
+                <w:szCs w:val="16"/>
+                <w:shd w:val="clear" w:color="auto" w:fill="FFFFFF"/>
+                <w:lang w:eastAsia="en-SG"/>
+              </w:rPr>
+              <w:t xml:space="preserve">look </w:t>
+            </w:r>
+            <w:r>
+              <w:rPr>
+                <w:rFonts w:eastAsia="Times New Roman" w:cstheme="minorHAnsi"/>
+                <w:color w:val="000000"/>
+                <w:sz w:val="16"/>
+                <w:szCs w:val="16"/>
+                <w:shd w:val="clear" w:color="auto" w:fill="FFFFFF"/>
+                <w:lang w:eastAsia="en-SG"/>
+              </w:rPr>
+              <w:t>at some of our samples below.</w:t>
             </w:r>
           </w:p>
           <w:p>
@@ -17040,7 +16814,6 @@
               </w:rPr>
               <w:t>”</w:t>
             </w:r>
-            <w:proofErr w:type="spellStart"/>
             <w:r>
               <w:rPr>
                 <w:rFonts w:ascii="Courier New" w:eastAsia="Times New Roman" w:hAnsi="Courier New" w:cs="Courier New"/>
@@ -17054,7 +16827,6 @@
               </w:rPr>
               <w:t>taskdue</w:t>
             </w:r>
-            <w:proofErr w:type="spellEnd"/>
             <w:r>
               <w:rPr>
                 <w:rFonts w:eastAsia="Times New Roman" w:cstheme="minorHAnsi"/>
@@ -17205,7 +16977,6 @@
               </w:rPr>
               <w:t>Your dates should be in the following format: “</w:t>
             </w:r>
-            <w:proofErr w:type="spellStart"/>
             <w:r>
               <w:rPr>
                 <w:rFonts w:ascii="Courier New" w:eastAsia="Times New Roman" w:hAnsi="Courier New" w:cs="Courier New"/>
@@ -17216,9 +16987,17 @@
                 <w:szCs w:val="20"/>
                 <w:lang w:eastAsia="en-SG"/>
               </w:rPr>
-              <w:t>yyyy</w:t>
-            </w:r>
-            <w:proofErr w:type="spellEnd"/>
+              <w:t>yyyy-mm-dd</w:t>
+            </w:r>
+            <w:r>
+              <w:rPr>
+                <w:rFonts w:eastAsia="Times New Roman" w:cstheme="minorHAnsi"/>
+                <w:color w:val="000000"/>
+                <w:shd w:val="clear" w:color="auto" w:fill="FFFFFF"/>
+                <w:lang w:eastAsia="en-SG"/>
+              </w:rPr>
+              <w:t>” and “</w:t>
+            </w:r>
             <w:r>
               <w:rPr>
                 <w:rFonts w:ascii="Courier New" w:eastAsia="Times New Roman" w:hAnsi="Courier New" w:cs="Courier New"/>
@@ -17229,45 +17008,8 @@
                 <w:szCs w:val="20"/>
                 <w:lang w:eastAsia="en-SG"/>
               </w:rPr>
-              <w:t>-mm-</w:t>
-            </w:r>
-            <w:proofErr w:type="spellStart"/>
-            <w:r>
-              <w:rPr>
-                <w:rFonts w:ascii="Courier New" w:eastAsia="Times New Roman" w:hAnsi="Courier New" w:cs="Courier New"/>
-                <w:b/>
-                <w:bCs/>
-                <w:color w:val="000000"/>
-                <w:sz w:val="20"/>
-                <w:szCs w:val="20"/>
-                <w:lang w:eastAsia="en-SG"/>
-              </w:rPr>
-              <w:t>dd</w:t>
-            </w:r>
-            <w:proofErr w:type="spellEnd"/>
-            <w:r>
-              <w:rPr>
-                <w:rFonts w:eastAsia="Times New Roman" w:cstheme="minorHAnsi"/>
-                <w:color w:val="000000"/>
-                <w:shd w:val="clear" w:color="auto" w:fill="FFFFFF"/>
-                <w:lang w:eastAsia="en-SG"/>
-              </w:rPr>
-              <w:t>” and “</w:t>
-            </w:r>
-            <w:proofErr w:type="spellStart"/>
-            <w:r>
-              <w:rPr>
-                <w:rFonts w:ascii="Courier New" w:eastAsia="Times New Roman" w:hAnsi="Courier New" w:cs="Courier New"/>
-                <w:b/>
-                <w:bCs/>
-                <w:color w:val="000000"/>
-                <w:sz w:val="20"/>
-                <w:szCs w:val="20"/>
-                <w:lang w:eastAsia="en-SG"/>
-              </w:rPr>
               <w:t>hh:mm</w:t>
             </w:r>
-            <w:proofErr w:type="spellEnd"/>
             <w:r>
               <w:rPr>
                 <w:rFonts w:eastAsia="Times New Roman" w:cstheme="minorHAnsi"/>
@@ -17524,21 +17266,10 @@
                 <w:shd w:val="clear" w:color="auto" w:fill="FFFFFF"/>
                 <w:lang w:eastAsia="en-SG"/>
               </w:rPr>
-              <w:t>”</w:t>
-            </w:r>
-            <w:r>
-              <w:rPr>
-                <w:rFonts w:ascii="Courier New" w:eastAsia="Times New Roman" w:hAnsi="Courier New" w:cs="Courier New"/>
-                <w:b/>
-                <w:bCs/>
-                <w:color w:val="000000"/>
-                <w:sz w:val="20"/>
-                <w:szCs w:val="20"/>
-                <w:shd w:val="clear" w:color="auto" w:fill="FFFFFF"/>
-                <w:lang w:eastAsia="en-SG"/>
-              </w:rPr>
-              <w:t>add</w:t>
-            </w:r>
+              <w:t>“taskdue</w:t>
+            </w:r>
+            <w:bookmarkStart w:id="38" w:name="_GoBack"/>
+            <w:bookmarkEnd w:id="38"/>
             <w:r>
               <w:rPr>
                 <w:rFonts w:eastAsia="Times New Roman" w:cstheme="minorHAnsi"/>
@@ -17626,33 +17357,7 @@
                       <w:szCs w:val="20"/>
                       <w:lang w:eastAsia="en-SG"/>
                     </w:rPr>
-                    <w:t xml:space="preserve">&gt;&gt; </w:t>
-                  </w:r>
-                  <w:proofErr w:type="spellStart"/>
-                  <w:r>
-                    <w:rPr>
-                      <w:rFonts w:ascii="Courier New" w:eastAsia="Times New Roman" w:hAnsi="Courier New" w:cs="Courier New"/>
-                      <w:b/>
-                      <w:bCs/>
-                      <w:color w:val="000000"/>
-                      <w:sz w:val="20"/>
-                      <w:szCs w:val="20"/>
-                      <w:lang w:eastAsia="en-SG"/>
-                    </w:rPr>
-                    <w:t>taskdue</w:t>
-                  </w:r>
-                  <w:proofErr w:type="spellEnd"/>
-                  <w:r>
-                    <w:rPr>
-                      <w:rFonts w:ascii="Courier New" w:eastAsia="Times New Roman" w:hAnsi="Courier New" w:cs="Courier New"/>
-                      <w:b/>
-                      <w:bCs/>
-                      <w:color w:val="000000"/>
-                      <w:sz w:val="20"/>
-                      <w:szCs w:val="20"/>
-                      <w:lang w:eastAsia="en-SG"/>
-                    </w:rPr>
-                    <w:t xml:space="preserve"> today</w:t>
+                    <w:t>&gt;&gt; taskdue today</w:t>
                   </w:r>
                 </w:p>
               </w:tc>
@@ -17727,33 +17432,7 @@
                       <w:szCs w:val="20"/>
                       <w:lang w:eastAsia="en-SG"/>
                     </w:rPr>
-                    <w:t xml:space="preserve">&gt;&gt; </w:t>
-                  </w:r>
-                  <w:proofErr w:type="spellStart"/>
-                  <w:r>
-                    <w:rPr>
-                      <w:rFonts w:ascii="Courier New" w:eastAsia="Times New Roman" w:hAnsi="Courier New" w:cs="Courier New"/>
-                      <w:b/>
-                      <w:bCs/>
-                      <w:color w:val="000000"/>
-                      <w:sz w:val="20"/>
-                      <w:szCs w:val="20"/>
-                      <w:lang w:eastAsia="en-SG"/>
-                    </w:rPr>
-                    <w:t>taskdue</w:t>
-                  </w:r>
-                  <w:proofErr w:type="spellEnd"/>
-                  <w:r>
-                    <w:rPr>
-                      <w:rFonts w:ascii="Courier New" w:eastAsia="Times New Roman" w:hAnsi="Courier New" w:cs="Courier New"/>
-                      <w:b/>
-                      <w:bCs/>
-                      <w:color w:val="000000"/>
-                      <w:sz w:val="20"/>
-                      <w:szCs w:val="20"/>
-                      <w:lang w:eastAsia="en-SG"/>
-                    </w:rPr>
-                    <w:t xml:space="preserve"> next 5 hours</w:t>
+                    <w:t>&gt;&gt; taskdue next 5 hours</w:t>
                   </w:r>
                 </w:p>
               </w:tc>
@@ -17855,33 +17534,7 @@
                       <w:szCs w:val="20"/>
                       <w:lang w:eastAsia="en-SG"/>
                     </w:rPr>
-                    <w:t xml:space="preserve">&gt;&gt; </w:t>
-                  </w:r>
-                  <w:proofErr w:type="spellStart"/>
-                  <w:r>
-                    <w:rPr>
-                      <w:rFonts w:ascii="Courier New" w:eastAsia="Times New Roman" w:hAnsi="Courier New" w:cs="Courier New"/>
-                      <w:b/>
-                      <w:bCs/>
-                      <w:color w:val="000000"/>
-                      <w:sz w:val="20"/>
-                      <w:szCs w:val="20"/>
-                      <w:lang w:eastAsia="en-SG"/>
-                    </w:rPr>
-                    <w:t>taskdue</w:t>
-                  </w:r>
-                  <w:proofErr w:type="spellEnd"/>
-                  <w:r>
-                    <w:rPr>
-                      <w:rFonts w:ascii="Courier New" w:eastAsia="Times New Roman" w:hAnsi="Courier New" w:cs="Courier New"/>
-                      <w:b/>
-                      <w:bCs/>
-                      <w:color w:val="000000"/>
-                      <w:sz w:val="20"/>
-                      <w:szCs w:val="20"/>
-                      <w:lang w:eastAsia="en-SG"/>
-                    </w:rPr>
-                    <w:t xml:space="preserve"> 2016-11-11 21:03</w:t>
+                    <w:t>&gt;&gt; taskdue 2016-11-11 21:03</w:t>
                   </w:r>
                 </w:p>
               </w:tc>
@@ -18501,7 +18154,7 @@
         </w:rPr>
         <w:t xml:space="preserve">You will need to install the latest version of Java. Refer to the installation guide </w:t>
       </w:r>
-      <w:hyperlink r:id="rId25" w:history="1">
+      <w:hyperlink r:id="rId24" w:history="1">
         <w:r>
           <w:rPr>
             <w:rStyle w:val="Hyperlink"/>
@@ -19659,7 +19312,7 @@
       </w:pPr>
     </w:p>
     <w:sectPr>
-      <w:footerReference w:type="default" r:id="rId26"/>
+      <w:footerReference w:type="default" r:id="rId25"/>
       <w:pgSz w:w="11906" w:h="16838"/>
       <w:pgMar w:top="1440" w:right="1440" w:bottom="1440" w:left="1440" w:header="708" w:footer="708" w:gutter="0"/>
       <w:pgNumType w:start="0"/>
@@ -19746,7 +19399,7 @@
             <w:rFonts w:ascii="Adobe Gothic Std B" w:eastAsia="Adobe Gothic Std B" w:hAnsi="Adobe Gothic Std B"/>
             <w:noProof/>
           </w:rPr>
-          <w:t>1</w:t>
+          <w:t>24</w:t>
         </w:r>
         <w:r>
           <w:rPr>
@@ -22592,6 +22245,7 @@
     <w:lsdException w:name="HTML Sample" w:semiHidden="1" w:unhideWhenUsed="1"/>
     <w:lsdException w:name="HTML Typewriter" w:semiHidden="1" w:unhideWhenUsed="1"/>
     <w:lsdException w:name="HTML Variable" w:semiHidden="1" w:unhideWhenUsed="1"/>
+    <w:lsdException w:name="Normal Table" w:semiHidden="1" w:unhideWhenUsed="1"/>
     <w:lsdException w:name="annotation subject" w:semiHidden="1" w:unhideWhenUsed="1"/>
     <w:lsdException w:name="No List" w:semiHidden="1" w:unhideWhenUsed="1"/>
     <w:lsdException w:name="Outline List 1" w:semiHidden="1" w:unhideWhenUsed="1"/>
@@ -22636,6 +22290,7 @@
     <w:lsdException w:name="Table Professional" w:semiHidden="1" w:unhideWhenUsed="1"/>
     <w:lsdException w:name="Table Subtle 1" w:semiHidden="1" w:unhideWhenUsed="1"/>
     <w:lsdException w:name="Table Subtle 2" w:semiHidden="1" w:unhideWhenUsed="1"/>
+    <w:lsdException w:name="Table Web 1" w:semiHidden="1" w:unhideWhenUsed="1"/>
     <w:lsdException w:name="Table Web 2" w:semiHidden="1" w:unhideWhenUsed="1"/>
     <w:lsdException w:name="Table Web 3" w:semiHidden="1" w:unhideWhenUsed="1"/>
     <w:lsdException w:name="Balloon Text" w:semiHidden="1" w:unhideWhenUsed="1"/>
@@ -23952,7 +23607,7 @@
 </file>
 
 <file path=customXml/itemProps2.xml><?xml version="1.0" encoding="utf-8"?>
-<ds:datastoreItem xmlns:ds="http://schemas.openxmlformats.org/officeDocument/2006/customXml" ds:itemID="{5140F5E8-F792-4FDA-B0CC-35520E93E756}">
+<ds:datastoreItem xmlns:ds="http://schemas.openxmlformats.org/officeDocument/2006/customXml" ds:itemID="{DB83E8BF-16CF-46CA-96E2-A1DB1155D34C}">
   <ds:schemaRefs>
     <ds:schemaRef ds:uri="http://schemas.openxmlformats.org/officeDocument/2006/bibliography"/>
   </ds:schemaRefs>

</xml_diff>

<commit_message>
More Grammar and weird phrasing issues fixed as well as new pdf format
</commit_message>
<xml_diff>
--- a/docs/doc_pdf_version/userguide.docx
+++ b/docs/doc_pdf_version/userguide.docx
@@ -301,7 +301,35 @@
                                             <w:rPr>
                                               <w:rFonts w:eastAsia="Adobe Gothic Std B" w:cstheme="minorHAnsi"/>
                                             </w:rPr>
-                                            <w:t>Do-er List is a user-friendly desktop application that helps you in planning and completing your daily tasks. Be it from a large corporate event to a recurring task such as washing your laundry every now and then, Do-er List is here to solve these issues for you!</w:t>
+                                            <w:t>Do-</w:t>
+                                          </w:r>
+                                          <w:proofErr w:type="spellStart"/>
+                                          <w:r>
+                                            <w:rPr>
+                                              <w:rFonts w:eastAsia="Adobe Gothic Std B" w:cstheme="minorHAnsi"/>
+                                            </w:rPr>
+                                            <w:t>er</w:t>
+                                          </w:r>
+                                          <w:proofErr w:type="spellEnd"/>
+                                          <w:r>
+                                            <w:rPr>
+                                              <w:rFonts w:eastAsia="Adobe Gothic Std B" w:cstheme="minorHAnsi"/>
+                                            </w:rPr>
+                                            <w:t xml:space="preserve"> List is a user-friendly desktop application that helps you in planning and completing your daily tasks. Be it from a large corporate event to a recurring task such as washing your laundry every now and then, Do-</w:t>
+                                          </w:r>
+                                          <w:proofErr w:type="spellStart"/>
+                                          <w:r>
+                                            <w:rPr>
+                                              <w:rFonts w:eastAsia="Adobe Gothic Std B" w:cstheme="minorHAnsi"/>
+                                            </w:rPr>
+                                            <w:t>er</w:t>
+                                          </w:r>
+                                          <w:proofErr w:type="spellEnd"/>
+                                          <w:r>
+                                            <w:rPr>
+                                              <w:rFonts w:eastAsia="Adobe Gothic Std B" w:cstheme="minorHAnsi"/>
+                                            </w:rPr>
+                                            <w:t xml:space="preserve"> List is here to solve these issues for you!</w:t>
                                           </w:r>
                                         </w:p>
                                       </w:sdtContent>
@@ -630,7 +658,35 @@
                                       <w:rPr>
                                         <w:rFonts w:eastAsia="Adobe Gothic Std B" w:cstheme="minorHAnsi"/>
                                       </w:rPr>
-                                      <w:t>Do-er List is a user-friendly desktop application that helps you in planning and completing your daily tasks. Be it from a large corporate event to a recurring task such as washing your laundry every now and then, Do-er List is here to solve these issues for you!</w:t>
+                                      <w:t>Do-</w:t>
+                                    </w:r>
+                                    <w:proofErr w:type="spellStart"/>
+                                    <w:r>
+                                      <w:rPr>
+                                        <w:rFonts w:eastAsia="Adobe Gothic Std B" w:cstheme="minorHAnsi"/>
+                                      </w:rPr>
+                                      <w:t>er</w:t>
+                                    </w:r>
+                                    <w:proofErr w:type="spellEnd"/>
+                                    <w:r>
+                                      <w:rPr>
+                                        <w:rFonts w:eastAsia="Adobe Gothic Std B" w:cstheme="minorHAnsi"/>
+                                      </w:rPr>
+                                      <w:t xml:space="preserve"> List is a user-friendly desktop application that helps you in planning and completing your daily tasks. Be it from a large corporate event to a recurring task such as washing your laundry every now and then, Do-</w:t>
+                                    </w:r>
+                                    <w:proofErr w:type="spellStart"/>
+                                    <w:r>
+                                      <w:rPr>
+                                        <w:rFonts w:eastAsia="Adobe Gothic Std B" w:cstheme="minorHAnsi"/>
+                                      </w:rPr>
+                                      <w:t>er</w:t>
+                                    </w:r>
+                                    <w:proofErr w:type="spellEnd"/>
+                                    <w:r>
+                                      <w:rPr>
+                                        <w:rFonts w:eastAsia="Adobe Gothic Std B" w:cstheme="minorHAnsi"/>
+                                      </w:rPr>
+                                      <w:t xml:space="preserve"> List is here to solve these issues for you!</w:t>
                                     </w:r>
                                   </w:p>
                                 </w:sdtContent>
@@ -2421,6 +2477,7 @@
         </w:rPr>
         <w:t>Do-</w:t>
       </w:r>
+      <w:proofErr w:type="spellStart"/>
       <w:r>
         <w:rPr>
           <w:rFonts w:eastAsia="Times New Roman" w:cstheme="minorHAnsi"/>
@@ -2430,6 +2487,7 @@
         </w:rPr>
         <w:t>er</w:t>
       </w:r>
+      <w:proofErr w:type="spellEnd"/>
       <w:r>
         <w:rPr>
           <w:rFonts w:eastAsia="Times New Roman" w:cstheme="minorHAnsi"/>
@@ -2461,21 +2519,55 @@
           <w:rFonts w:cstheme="minorHAnsi"/>
           <w:color w:val="000000"/>
         </w:rPr>
-        <w:t>Do-er List is a task manager that is designed for students and office workers. It is a beginner-friendly desktop program that aids you in the planning and completion of your daily tasks.  It does not matter if you are planning a big birthday surprise event or</w:t>
-      </w:r>
+        <w:t>Do-</w:t>
+      </w:r>
+      <w:proofErr w:type="spellStart"/>
+      <w:r>
+        <w:rPr>
+          <w:rFonts w:cstheme="minorHAnsi"/>
+          <w:i/>
+          <w:color w:val="000000"/>
+        </w:rPr>
+        <w:t>er</w:t>
+      </w:r>
+      <w:proofErr w:type="spellEnd"/>
       <w:r>
         <w:rPr>
           <w:rFonts w:cstheme="minorHAnsi"/>
           <w:color w:val="000000"/>
         </w:rPr>
-        <w:t xml:space="preserve"> a</w:t>
+        <w:t xml:space="preserve"> List is a task manager that is designed for students and office workers. It is a beginner-friendly desktop program that aids you in the planning and completion of your daily tasks.  It does not matter if you are planning a big birthday surprise event or</w:t>
       </w:r>
       <w:r>
         <w:rPr>
           <w:rFonts w:cstheme="minorHAnsi"/>
           <w:color w:val="000000"/>
         </w:rPr>
-        <w:t xml:space="preserve"> recurring task of handling the laundry every now and then, Do-er List is here to resolve your problems.</w:t>
+        <w:t xml:space="preserve"> a</w:t>
+      </w:r>
+      <w:r>
+        <w:rPr>
+          <w:rFonts w:cstheme="minorHAnsi"/>
+          <w:color w:val="000000"/>
+        </w:rPr>
+        <w:t xml:space="preserve"> recurring task of handling the laundry every now and then, Do-</w:t>
+      </w:r>
+      <w:proofErr w:type="spellStart"/>
+      <w:r>
+        <w:rPr>
+          <w:rFonts w:cstheme="minorHAnsi"/>
+          <w:i/>
+          <w:color w:val="000000"/>
+        </w:rPr>
+        <w:t>er</w:t>
+      </w:r>
+      <w:proofErr w:type="spellEnd"/>
+      <w:r>
+        <w:rPr>
+          <w:rFonts w:cstheme="minorHAnsi"/>
+          <w:color w:val="000000"/>
+        </w:rPr>
+        <w:t xml:space="preserve"> List is here to resolve your problems.</w:t>
       </w:r>
     </w:p>
     <w:p>
@@ -2589,7 +2681,22 @@
         <w:rPr>
           <w:lang w:val="en-GB"/>
         </w:rPr>
-        <w:t>Below is an overview of the various terms and components Do-er List’s minimalistic and easy-to-use interface.</w:t>
+        <w:t>Below is an overview of the various terms and components Do-</w:t>
+      </w:r>
+      <w:proofErr w:type="spellStart"/>
+      <w:r>
+        <w:rPr>
+          <w:i/>
+          <w:lang w:val="en-GB"/>
+        </w:rPr>
+        <w:t>er</w:t>
+      </w:r>
+      <w:proofErr w:type="spellEnd"/>
+      <w:r>
+        <w:rPr>
+          <w:lang w:val="en-GB"/>
+        </w:rPr>
+        <w:t xml:space="preserve"> List’s minimalistic and easy-to-use interface.</w:t>
       </w:r>
     </w:p>
     <w:p>
@@ -3220,7 +3327,38 @@
           <w:sz w:val="22"/>
           <w:szCs w:val="22"/>
         </w:rPr>
-        <w:t xml:space="preserve">Do-er List makes the process of adding, editing or deleting tasks a seamless process. Long gone are the days when you </w:t>
+        <w:t>Do-</w:t>
+      </w:r>
+      <w:proofErr w:type="spellStart"/>
+      <w:r>
+        <w:rPr>
+          <w:rFonts w:asciiTheme="minorHAnsi" w:hAnsiTheme="minorHAnsi" w:cstheme="minorHAnsi"/>
+          <w:i/>
+          <w:color w:val="000000"/>
+          <w:sz w:val="22"/>
+          <w:szCs w:val="22"/>
+        </w:rPr>
+        <w:t>er</w:t>
+      </w:r>
+      <w:proofErr w:type="spellEnd"/>
+      <w:r>
+        <w:rPr>
+          <w:rFonts w:asciiTheme="minorHAnsi" w:hAnsiTheme="minorHAnsi" w:cstheme="minorHAnsi"/>
+          <w:i/>
+          <w:color w:val="000000"/>
+          <w:sz w:val="22"/>
+          <w:szCs w:val="22"/>
+        </w:rPr>
+        <w:t xml:space="preserve"> </w:t>
+      </w:r>
+      <w:r>
+        <w:rPr>
+          <w:rFonts w:asciiTheme="minorHAnsi" w:hAnsiTheme="minorHAnsi" w:cstheme="minorHAnsi"/>
+          <w:color w:val="000000"/>
+          <w:sz w:val="22"/>
+          <w:szCs w:val="22"/>
+        </w:rPr>
+        <w:t xml:space="preserve">List makes the process of adding, editing or deleting tasks a seamless process. Long gone are the days when you </w:t>
       </w:r>
       <w:r>
         <w:rPr>
@@ -3316,7 +3454,59 @@
                 <w:szCs w:val="20"/>
                 <w:lang w:eastAsia="en-SG"/>
               </w:rPr>
-              <w:t>&gt;&gt; Command required_fields [optional_fields] ...</w:t>
+              <w:t xml:space="preserve">&gt;&gt; Command </w:t>
+            </w:r>
+            <w:proofErr w:type="spellStart"/>
+            <w:r>
+              <w:rPr>
+                <w:rFonts w:ascii="Courier New" w:eastAsia="Times New Roman" w:hAnsi="Courier New" w:cs="Courier New"/>
+                <w:b/>
+                <w:bCs/>
+                <w:color w:val="000000"/>
+                <w:sz w:val="20"/>
+                <w:szCs w:val="20"/>
+                <w:lang w:eastAsia="en-SG"/>
+              </w:rPr>
+              <w:t>required_fields</w:t>
+            </w:r>
+            <w:proofErr w:type="spellEnd"/>
+            <w:r>
+              <w:rPr>
+                <w:rFonts w:ascii="Courier New" w:eastAsia="Times New Roman" w:hAnsi="Courier New" w:cs="Courier New"/>
+                <w:b/>
+                <w:bCs/>
+                <w:color w:val="000000"/>
+                <w:sz w:val="20"/>
+                <w:szCs w:val="20"/>
+                <w:lang w:eastAsia="en-SG"/>
+              </w:rPr>
+              <w:t xml:space="preserve"> [</w:t>
+            </w:r>
+            <w:proofErr w:type="spellStart"/>
+            <w:r>
+              <w:rPr>
+                <w:rFonts w:ascii="Courier New" w:eastAsia="Times New Roman" w:hAnsi="Courier New" w:cs="Courier New"/>
+                <w:b/>
+                <w:bCs/>
+                <w:color w:val="000000"/>
+                <w:sz w:val="20"/>
+                <w:szCs w:val="20"/>
+                <w:lang w:eastAsia="en-SG"/>
+              </w:rPr>
+              <w:t>optional_fields</w:t>
+            </w:r>
+            <w:proofErr w:type="spellEnd"/>
+            <w:r>
+              <w:rPr>
+                <w:rFonts w:ascii="Courier New" w:eastAsia="Times New Roman" w:hAnsi="Courier New" w:cs="Courier New"/>
+                <w:b/>
+                <w:bCs/>
+                <w:color w:val="000000"/>
+                <w:sz w:val="20"/>
+                <w:szCs w:val="20"/>
+                <w:lang w:eastAsia="en-SG"/>
+              </w:rPr>
+              <w:t>] ...</w:t>
             </w:r>
           </w:p>
         </w:tc>
@@ -3631,7 +3821,38 @@
           <w:shd w:val="clear" w:color="auto" w:fill="FFFFFF"/>
           <w:lang w:eastAsia="en-SG"/>
         </w:rPr>
-        <w:t xml:space="preserve"> Do-er List t</w:t>
+        <w:t xml:space="preserve"> Do-</w:t>
+      </w:r>
+      <w:proofErr w:type="spellStart"/>
+      <w:r>
+        <w:rPr>
+          <w:rFonts w:eastAsia="Times New Roman" w:cstheme="minorHAnsi"/>
+          <w:i/>
+          <w:color w:val="000000"/>
+          <w:shd w:val="clear" w:color="auto" w:fill="FFFFFF"/>
+          <w:lang w:eastAsia="en-SG"/>
+        </w:rPr>
+        <w:t>er</w:t>
+      </w:r>
+      <w:proofErr w:type="spellEnd"/>
+      <w:r>
+        <w:rPr>
+          <w:rFonts w:eastAsia="Times New Roman" w:cstheme="minorHAnsi"/>
+          <w:i/>
+          <w:color w:val="000000"/>
+          <w:shd w:val="clear" w:color="auto" w:fill="FFFFFF"/>
+          <w:lang w:eastAsia="en-SG"/>
+        </w:rPr>
+        <w:t xml:space="preserve"> </w:t>
+      </w:r>
+      <w:r>
+        <w:rPr>
+          <w:rFonts w:eastAsia="Times New Roman" w:cstheme="minorHAnsi"/>
+          <w:color w:val="000000"/>
+          <w:shd w:val="clear" w:color="auto" w:fill="FFFFFF"/>
+          <w:lang w:eastAsia="en-SG"/>
+        </w:rPr>
+        <w:t>List t</w:t>
       </w:r>
       <w:r>
         <w:rPr>
@@ -3866,7 +4087,18 @@
     </w:p>
     <w:p>
       <w:r>
-        <w:t>If you forget how to use Do-er List, simply ent</w:t>
+        <w:t>If you forget how to use Do-</w:t>
+      </w:r>
+      <w:proofErr w:type="spellStart"/>
+      <w:r>
+        <w:rPr>
+          <w:i/>
+        </w:rPr>
+        <w:t>er</w:t>
+      </w:r>
+      <w:proofErr w:type="spellEnd"/>
+      <w:r>
+        <w:t xml:space="preserve"> List, simply ent</w:t>
       </w:r>
       <w:r>
         <w:t>er this command in the command console</w:t>
@@ -4138,6 +4370,7 @@
         </w:rPr>
         <w:t>Adding Items into Do-</w:t>
       </w:r>
+      <w:proofErr w:type="spellStart"/>
       <w:r>
         <w:rPr>
           <w:rFonts w:asciiTheme="minorHAnsi" w:hAnsiTheme="minorHAnsi" w:cstheme="minorHAnsi"/>
@@ -4147,6 +4380,7 @@
         </w:rPr>
         <w:t>er</w:t>
       </w:r>
+      <w:proofErr w:type="spellEnd"/>
       <w:r>
         <w:rPr>
           <w:rFonts w:asciiTheme="minorHAnsi" w:hAnsiTheme="minorHAnsi" w:cstheme="minorHAnsi"/>
@@ -4161,12 +4395,14 @@
       <w:r>
         <w:t>This morning your friend, Robin, asked you out for a drinking session at night and you would like to mark it down in your Do-</w:t>
       </w:r>
+      <w:proofErr w:type="spellStart"/>
       <w:r>
         <w:rPr>
           <w:i/>
         </w:rPr>
         <w:t>er</w:t>
       </w:r>
+      <w:proofErr w:type="spellEnd"/>
       <w:r>
         <w:t xml:space="preserve"> List. You can do that by typing the following in </w:t>
       </w:r>
@@ -4226,11 +4462,19 @@
       <w:r>
         <w:t>The event will then be added to the Do-</w:t>
       </w:r>
+      <w:proofErr w:type="spellStart"/>
       <w:r>
         <w:rPr>
           <w:i/>
         </w:rPr>
-        <w:t xml:space="preserve">er </w:t>
+        <w:t>er</w:t>
+      </w:r>
+      <w:proofErr w:type="spellEnd"/>
+      <w:r>
+        <w:rPr>
+          <w:i/>
+        </w:rPr>
+        <w:t xml:space="preserve"> </w:t>
       </w:r>
       <w:r>
         <w:t>List.</w:t>
@@ -4671,7 +4915,17 @@
                 <w:shd w:val="clear" w:color="auto" w:fill="FFFFFF"/>
                 <w:lang w:eastAsia="en-SG"/>
               </w:rPr>
-              <w:t>Understanding the</w:t>
+              <w:t xml:space="preserve">Understanding </w:t>
+            </w:r>
+            <w:proofErr w:type="gramStart"/>
+            <w:r>
+              <w:rPr>
+                <w:rFonts w:eastAsia="Times New Roman" w:cstheme="minorHAnsi"/>
+                <w:color w:val="000000"/>
+                <w:shd w:val="clear" w:color="auto" w:fill="FFFFFF"/>
+                <w:lang w:eastAsia="en-SG"/>
+              </w:rPr>
+              <w:t>the</w:t>
             </w:r>
             <w:r>
               <w:rPr>
@@ -4693,7 +4947,21 @@
                 <w:shd w:val="clear" w:color="auto" w:fill="FFFFFF"/>
                 <w:lang w:eastAsia="en-SG"/>
               </w:rPr>
-              <w:t>”add”</w:t>
+              <w:t>”add</w:t>
+            </w:r>
+            <w:proofErr w:type="gramEnd"/>
+            <w:r>
+              <w:rPr>
+                <w:rFonts w:ascii="Courier New" w:eastAsia="Times New Roman" w:hAnsi="Courier New" w:cs="Courier New"/>
+                <w:b/>
+                <w:bCs/>
+                <w:color w:val="000000"/>
+                <w:sz w:val="20"/>
+                <w:szCs w:val="20"/>
+                <w:shd w:val="clear" w:color="auto" w:fill="FFFFFF"/>
+                <w:lang w:eastAsia="en-SG"/>
+              </w:rPr>
+              <w:t>”</w:t>
             </w:r>
             <w:r>
               <w:rPr>
@@ -5029,6 +5297,7 @@
               </w:rPr>
               <w:t>Your dates should be in the following format: “</w:t>
             </w:r>
+            <w:proofErr w:type="spellStart"/>
             <w:r>
               <w:rPr>
                 <w:rFonts w:ascii="Courier New" w:eastAsia="Times New Roman" w:hAnsi="Courier New" w:cs="Courier New"/>
@@ -5039,8 +5308,35 @@
                 <w:szCs w:val="20"/>
                 <w:lang w:eastAsia="en-SG"/>
               </w:rPr>
-              <w:t>yyyy-mm-dd</w:t>
-            </w:r>
+              <w:t>yyyy</w:t>
+            </w:r>
+            <w:proofErr w:type="spellEnd"/>
+            <w:r>
+              <w:rPr>
+                <w:rFonts w:ascii="Courier New" w:eastAsia="Times New Roman" w:hAnsi="Courier New" w:cs="Courier New"/>
+                <w:b/>
+                <w:bCs/>
+                <w:color w:val="000000"/>
+                <w:sz w:val="20"/>
+                <w:szCs w:val="20"/>
+                <w:lang w:eastAsia="en-SG"/>
+              </w:rPr>
+              <w:t>-mm-</w:t>
+            </w:r>
+            <w:proofErr w:type="spellStart"/>
+            <w:r>
+              <w:rPr>
+                <w:rFonts w:ascii="Courier New" w:eastAsia="Times New Roman" w:hAnsi="Courier New" w:cs="Courier New"/>
+                <w:b/>
+                <w:bCs/>
+                <w:color w:val="000000"/>
+                <w:sz w:val="20"/>
+                <w:szCs w:val="20"/>
+                <w:lang w:eastAsia="en-SG"/>
+              </w:rPr>
+              <w:t>dd</w:t>
+            </w:r>
+            <w:proofErr w:type="spellEnd"/>
             <w:r>
               <w:rPr>
                 <w:rFonts w:eastAsia="Times New Roman" w:cstheme="minorHAnsi"/>
@@ -5050,6 +5346,7 @@
               </w:rPr>
               <w:t>” and “</w:t>
             </w:r>
+            <w:proofErr w:type="spellStart"/>
             <w:r>
               <w:rPr>
                 <w:rFonts w:ascii="Courier New" w:eastAsia="Times New Roman" w:hAnsi="Courier New" w:cs="Courier New"/>
@@ -5062,6 +5359,7 @@
               </w:rPr>
               <w:t>hh:mm</w:t>
             </w:r>
+            <w:proofErr w:type="spellEnd"/>
             <w:r>
               <w:rPr>
                 <w:rFonts w:eastAsia="Times New Roman" w:cstheme="minorHAnsi"/>
@@ -5442,7 +5740,17 @@
                 <w:shd w:val="clear" w:color="auto" w:fill="FFFFFF"/>
                 <w:lang w:eastAsia="en-SG"/>
               </w:rPr>
-              <w:t xml:space="preserve">Some samples on how to use the </w:t>
+              <w:t xml:space="preserve">Some samples on how to use </w:t>
+            </w:r>
+            <w:proofErr w:type="gramStart"/>
+            <w:r>
+              <w:rPr>
+                <w:rFonts w:eastAsia="Times New Roman" w:cstheme="minorHAnsi"/>
+                <w:color w:val="000000"/>
+                <w:shd w:val="clear" w:color="auto" w:fill="FFFFFF"/>
+                <w:lang w:eastAsia="en-SG"/>
+              </w:rPr>
+              <w:t xml:space="preserve">the </w:t>
             </w:r>
             <w:r>
               <w:rPr>
@@ -5470,6 +5778,7 @@
               </w:rPr>
               <w:t>add</w:t>
             </w:r>
+            <w:proofErr w:type="gramEnd"/>
             <w:r>
               <w:rPr>
                 <w:rFonts w:eastAsia="Times New Roman" w:cstheme="minorHAnsi"/>
@@ -5826,6 +6135,7 @@
         </w:rPr>
         <w:t>Editing Items on Do-</w:t>
       </w:r>
+      <w:proofErr w:type="spellStart"/>
       <w:r>
         <w:rPr>
           <w:rFonts w:asciiTheme="minorHAnsi" w:hAnsiTheme="minorHAnsi" w:cstheme="minorHAnsi"/>
@@ -5835,6 +6145,7 @@
         </w:rPr>
         <w:t>er</w:t>
       </w:r>
+      <w:proofErr w:type="spellEnd"/>
       <w:r>
         <w:rPr>
           <w:rFonts w:asciiTheme="minorHAnsi" w:hAnsiTheme="minorHAnsi" w:cstheme="minorHAnsi"/>
@@ -6023,13 +6334,23 @@
           <w:lang w:eastAsia="en-SG"/>
         </w:rPr>
       </w:pPr>
+      <w:proofErr w:type="gramStart"/>
       <w:r>
         <w:rPr>
           <w:rFonts w:eastAsia="Times New Roman" w:cstheme="minorHAnsi"/>
           <w:color w:val="000000"/>
           <w:lang w:eastAsia="en-SG"/>
         </w:rPr>
-        <w:t>In reference to Figure 5:</w:t>
+        <w:t>In reference to</w:t>
+      </w:r>
+      <w:proofErr w:type="gramEnd"/>
+      <w:r>
+        <w:rPr>
+          <w:rFonts w:eastAsia="Times New Roman" w:cstheme="minorHAnsi"/>
+          <w:color w:val="000000"/>
+          <w:lang w:eastAsia="en-SG"/>
+        </w:rPr>
+        <w:t xml:space="preserve"> Figure 5:</w:t>
       </w:r>
     </w:p>
     <w:p>
@@ -6257,7 +6578,17 @@
                 <w:shd w:val="clear" w:color="auto" w:fill="FFFFFF"/>
                 <w:lang w:eastAsia="en-SG"/>
               </w:rPr>
-              <w:t xml:space="preserve">Understanding the </w:t>
+              <w:t xml:space="preserve">Understanding </w:t>
+            </w:r>
+            <w:proofErr w:type="gramStart"/>
+            <w:r>
+              <w:rPr>
+                <w:rFonts w:eastAsia="Times New Roman" w:cstheme="minorHAnsi"/>
+                <w:color w:val="000000"/>
+                <w:shd w:val="clear" w:color="auto" w:fill="FFFFFF"/>
+                <w:lang w:eastAsia="en-SG"/>
+              </w:rPr>
+              <w:t xml:space="preserve">the </w:t>
             </w:r>
             <w:r>
               <w:rPr>
@@ -6270,7 +6601,21 @@
                 <w:shd w:val="clear" w:color="auto" w:fill="FFFFFF"/>
                 <w:lang w:eastAsia="en-SG"/>
               </w:rPr>
-              <w:t>”edit”</w:t>
+              <w:t>”edit</w:t>
+            </w:r>
+            <w:proofErr w:type="gramEnd"/>
+            <w:r>
+              <w:rPr>
+                <w:rFonts w:eastAsia="Times New Roman" w:cstheme="minorHAnsi"/>
+                <w:b/>
+                <w:bCs/>
+                <w:color w:val="000000"/>
+                <w:sz w:val="20"/>
+                <w:szCs w:val="20"/>
+                <w:shd w:val="clear" w:color="auto" w:fill="FFFFFF"/>
+                <w:lang w:eastAsia="en-SG"/>
+              </w:rPr>
+              <w:t>”</w:t>
             </w:r>
             <w:r>
               <w:rPr>
@@ -6636,6 +6981,7 @@
               </w:rPr>
               <w:t>Editing of the dates should be in the following format: “</w:t>
             </w:r>
+            <w:proofErr w:type="spellStart"/>
             <w:r>
               <w:rPr>
                 <w:rFonts w:ascii="Courier New" w:eastAsia="Times New Roman" w:hAnsi="Courier New" w:cs="Courier New"/>
@@ -6646,8 +6992,35 @@
                 <w:szCs w:val="20"/>
                 <w:lang w:eastAsia="en-SG"/>
               </w:rPr>
-              <w:t>yyyy-mm-dd</w:t>
-            </w:r>
+              <w:t>yyyy</w:t>
+            </w:r>
+            <w:proofErr w:type="spellEnd"/>
+            <w:r>
+              <w:rPr>
+                <w:rFonts w:ascii="Courier New" w:eastAsia="Times New Roman" w:hAnsi="Courier New" w:cs="Courier New"/>
+                <w:b/>
+                <w:bCs/>
+                <w:color w:val="000000"/>
+                <w:sz w:val="20"/>
+                <w:szCs w:val="20"/>
+                <w:lang w:eastAsia="en-SG"/>
+              </w:rPr>
+              <w:t>-mm-</w:t>
+            </w:r>
+            <w:proofErr w:type="spellStart"/>
+            <w:r>
+              <w:rPr>
+                <w:rFonts w:ascii="Courier New" w:eastAsia="Times New Roman" w:hAnsi="Courier New" w:cs="Courier New"/>
+                <w:b/>
+                <w:bCs/>
+                <w:color w:val="000000"/>
+                <w:sz w:val="20"/>
+                <w:szCs w:val="20"/>
+                <w:lang w:eastAsia="en-SG"/>
+              </w:rPr>
+              <w:t>dd</w:t>
+            </w:r>
+            <w:proofErr w:type="spellEnd"/>
             <w:r>
               <w:rPr>
                 <w:rFonts w:eastAsia="Times New Roman" w:cstheme="minorHAnsi"/>
@@ -6657,6 +7030,7 @@
               </w:rPr>
               <w:t>” and “</w:t>
             </w:r>
+            <w:proofErr w:type="spellStart"/>
             <w:r>
               <w:rPr>
                 <w:rFonts w:ascii="Courier New" w:eastAsia="Times New Roman" w:hAnsi="Courier New" w:cs="Courier New"/>
@@ -6669,6 +7043,7 @@
               </w:rPr>
               <w:t>hh:mm</w:t>
             </w:r>
+            <w:proofErr w:type="spellEnd"/>
             <w:r>
               <w:rPr>
                 <w:rFonts w:eastAsia="Times New Roman" w:cstheme="minorHAnsi"/>
@@ -7045,7 +7420,17 @@
                 <w:shd w:val="clear" w:color="auto" w:fill="FFFFFF"/>
                 <w:lang w:eastAsia="en-SG"/>
               </w:rPr>
-              <w:t xml:space="preserve">Some samples on how to use the </w:t>
+              <w:t xml:space="preserve">Some samples on how to use </w:t>
+            </w:r>
+            <w:proofErr w:type="gramStart"/>
+            <w:r>
+              <w:rPr>
+                <w:rFonts w:eastAsia="Times New Roman" w:cstheme="minorHAnsi"/>
+                <w:color w:val="000000"/>
+                <w:shd w:val="clear" w:color="auto" w:fill="FFFFFF"/>
+                <w:lang w:eastAsia="en-SG"/>
+              </w:rPr>
+              <w:t xml:space="preserve">the </w:t>
             </w:r>
             <w:r>
               <w:rPr>
@@ -7058,7 +7443,21 @@
                 <w:shd w:val="clear" w:color="auto" w:fill="FFFFFF"/>
                 <w:lang w:eastAsia="en-SG"/>
               </w:rPr>
-              <w:t>”edit”</w:t>
+              <w:t>”edit</w:t>
+            </w:r>
+            <w:proofErr w:type="gramEnd"/>
+            <w:r>
+              <w:rPr>
+                <w:rFonts w:eastAsia="Times New Roman" w:cstheme="minorHAnsi"/>
+                <w:b/>
+                <w:bCs/>
+                <w:color w:val="000000"/>
+                <w:sz w:val="20"/>
+                <w:szCs w:val="20"/>
+                <w:shd w:val="clear" w:color="auto" w:fill="FFFFFF"/>
+                <w:lang w:eastAsia="en-SG"/>
+              </w:rPr>
+              <w:t>”</w:t>
             </w:r>
             <w:r>
               <w:rPr>
@@ -7432,6 +7831,7 @@
         </w:rPr>
         <w:t>Marking Out Tasks on Do-</w:t>
       </w:r>
+      <w:proofErr w:type="spellStart"/>
       <w:r>
         <w:rPr>
           <w:rFonts w:asciiTheme="minorHAnsi" w:hAnsiTheme="minorHAnsi" w:cstheme="minorHAnsi"/>
@@ -7439,7 +7839,17 @@
           <w:sz w:val="36"/>
           <w:szCs w:val="36"/>
         </w:rPr>
-        <w:t xml:space="preserve">er </w:t>
+        <w:t>er</w:t>
+      </w:r>
+      <w:proofErr w:type="spellEnd"/>
+      <w:r>
+        <w:rPr>
+          <w:rFonts w:asciiTheme="minorHAnsi" w:hAnsiTheme="minorHAnsi" w:cstheme="minorHAnsi"/>
+          <w:i/>
+          <w:sz w:val="36"/>
+          <w:szCs w:val="36"/>
+        </w:rPr>
+        <w:t xml:space="preserve"> </w:t>
       </w:r>
       <w:r>
         <w:rPr>
@@ -7677,6 +8087,7 @@
           <w:lang w:eastAsia="en-SG"/>
         </w:rPr>
       </w:pPr>
+      <w:proofErr w:type="gramStart"/>
       <w:r>
         <w:rPr>
           <w:rFonts w:ascii="Calibri" w:eastAsia="Times New Roman" w:hAnsi="Calibri" w:cs="Calibri"/>
@@ -7691,7 +8102,16 @@
           <w:color w:val="000000"/>
           <w:lang w:eastAsia="en-SG"/>
         </w:rPr>
-        <w:t>to Figure 6</w:t>
+        <w:t>to</w:t>
+      </w:r>
+      <w:proofErr w:type="gramEnd"/>
+      <w:r>
+        <w:rPr>
+          <w:rFonts w:ascii="Calibri" w:eastAsia="Times New Roman" w:hAnsi="Calibri" w:cs="Calibri"/>
+          <w:color w:val="000000"/>
+          <w:lang w:eastAsia="en-SG"/>
+        </w:rPr>
+        <w:t xml:space="preserve"> Figure 6</w:t>
       </w:r>
       <w:r>
         <w:rPr>
@@ -7884,7 +8304,17 @@
                 <w:shd w:val="clear" w:color="auto" w:fill="FFFFFF"/>
                 <w:lang w:eastAsia="en-SG"/>
               </w:rPr>
-              <w:t xml:space="preserve">Understanding the </w:t>
+              <w:t xml:space="preserve">Understanding </w:t>
+            </w:r>
+            <w:proofErr w:type="gramStart"/>
+            <w:r>
+              <w:rPr>
+                <w:rFonts w:eastAsia="Times New Roman" w:cstheme="minorHAnsi"/>
+                <w:color w:val="000000"/>
+                <w:shd w:val="clear" w:color="auto" w:fill="FFFFFF"/>
+                <w:lang w:eastAsia="en-SG"/>
+              </w:rPr>
+              <w:t xml:space="preserve">the </w:t>
             </w:r>
             <w:r>
               <w:rPr>
@@ -7912,6 +8342,7 @@
               </w:rPr>
               <w:t>mark</w:t>
             </w:r>
+            <w:proofErr w:type="gramEnd"/>
             <w:r>
               <w:rPr>
                 <w:rFonts w:eastAsia="Times New Roman" w:cstheme="minorHAnsi"/>
@@ -8077,7 +8508,17 @@
                 <w:lang w:eastAsia="en-SG"/>
               </w:rPr>
               <w:lastRenderedPageBreak/>
-              <w:t xml:space="preserve">A sample on how to use the </w:t>
+              <w:t xml:space="preserve">A sample on how to use </w:t>
+            </w:r>
+            <w:proofErr w:type="gramStart"/>
+            <w:r>
+              <w:rPr>
+                <w:rFonts w:eastAsia="Times New Roman" w:cstheme="minorHAnsi"/>
+                <w:color w:val="000000"/>
+                <w:shd w:val="clear" w:color="auto" w:fill="FFFFFF"/>
+                <w:lang w:eastAsia="en-SG"/>
+              </w:rPr>
+              <w:t xml:space="preserve">the </w:t>
             </w:r>
             <w:r>
               <w:rPr>
@@ -8105,6 +8546,7 @@
               </w:rPr>
               <w:t>mark</w:t>
             </w:r>
+            <w:proofErr w:type="gramEnd"/>
             <w:r>
               <w:rPr>
                 <w:rFonts w:eastAsia="Times New Roman" w:cstheme="minorHAnsi"/>
@@ -8459,6 +8901,7 @@
           <w:szCs w:val="22"/>
         </w:rPr>
       </w:pPr>
+      <w:proofErr w:type="gramStart"/>
       <w:r>
         <w:rPr>
           <w:rFonts w:asciiTheme="minorHAnsi" w:hAnsiTheme="minorHAnsi" w:cstheme="minorHAnsi"/>
@@ -8466,7 +8909,17 @@
           <w:sz w:val="22"/>
           <w:szCs w:val="22"/>
         </w:rPr>
-        <w:t>In reference to the Figure 7</w:t>
+        <w:t>In reference to</w:t>
+      </w:r>
+      <w:proofErr w:type="gramEnd"/>
+      <w:r>
+        <w:rPr>
+          <w:rFonts w:asciiTheme="minorHAnsi" w:hAnsiTheme="minorHAnsi" w:cstheme="minorHAnsi"/>
+          <w:color w:val="000000"/>
+          <w:sz w:val="22"/>
+          <w:szCs w:val="22"/>
+        </w:rPr>
+        <w:t xml:space="preserve"> the Figure 7</w:t>
       </w:r>
       <w:r>
         <w:rPr>
@@ -8706,7 +9159,17 @@
                 <w:shd w:val="clear" w:color="auto" w:fill="FFFFFF"/>
                 <w:lang w:eastAsia="en-SG"/>
               </w:rPr>
-              <w:t xml:space="preserve">Understanding the </w:t>
+              <w:t xml:space="preserve">Understanding </w:t>
+            </w:r>
+            <w:proofErr w:type="gramStart"/>
+            <w:r>
+              <w:rPr>
+                <w:rFonts w:eastAsia="Times New Roman" w:cstheme="minorHAnsi"/>
+                <w:color w:val="000000"/>
+                <w:shd w:val="clear" w:color="auto" w:fill="FFFFFF"/>
+                <w:lang w:eastAsia="en-SG"/>
+              </w:rPr>
+              <w:t xml:space="preserve">the </w:t>
             </w:r>
             <w:r>
               <w:rPr>
@@ -8734,6 +9197,7 @@
               </w:rPr>
               <w:t>unmark</w:t>
             </w:r>
+            <w:proofErr w:type="gramEnd"/>
             <w:r>
               <w:rPr>
                 <w:rFonts w:eastAsia="Times New Roman" w:cstheme="minorHAnsi"/>
@@ -9082,14 +9546,25 @@
                 <w:lang w:eastAsia="en-SG"/>
               </w:rPr>
             </w:pPr>
-            <w:r>
-              <w:rPr>
-                <w:rFonts w:eastAsia="Times New Roman" w:cstheme="minorHAnsi"/>
-                <w:color w:val="000000"/>
-                <w:shd w:val="clear" w:color="auto" w:fill="FFFFFF"/>
-                <w:lang w:eastAsia="en-SG"/>
-              </w:rPr>
-              <w:t xml:space="preserve">E.g: </w:t>
+            <w:proofErr w:type="spellStart"/>
+            <w:r>
+              <w:rPr>
+                <w:rFonts w:eastAsia="Times New Roman" w:cstheme="minorHAnsi"/>
+                <w:color w:val="000000"/>
+                <w:shd w:val="clear" w:color="auto" w:fill="FFFFFF"/>
+                <w:lang w:eastAsia="en-SG"/>
+              </w:rPr>
+              <w:t>E.g</w:t>
+            </w:r>
+            <w:proofErr w:type="spellEnd"/>
+            <w:r>
+              <w:rPr>
+                <w:rFonts w:eastAsia="Times New Roman" w:cstheme="minorHAnsi"/>
+                <w:color w:val="000000"/>
+                <w:shd w:val="clear" w:color="auto" w:fill="FFFFFF"/>
+                <w:lang w:eastAsia="en-SG"/>
+              </w:rPr>
+              <w:t xml:space="preserve">: </w:t>
             </w:r>
             <w:r>
               <w:rPr>
@@ -9166,7 +9641,17 @@
                 <w:lang w:eastAsia="en-SG"/>
               </w:rPr>
               <w:lastRenderedPageBreak/>
-              <w:t xml:space="preserve">A sample on how to use the </w:t>
+              <w:t xml:space="preserve">A sample on how to use </w:t>
+            </w:r>
+            <w:proofErr w:type="gramStart"/>
+            <w:r>
+              <w:rPr>
+                <w:rFonts w:eastAsia="Times New Roman" w:cstheme="minorHAnsi"/>
+                <w:color w:val="000000"/>
+                <w:shd w:val="clear" w:color="auto" w:fill="FFFFFF"/>
+                <w:lang w:eastAsia="en-SG"/>
+              </w:rPr>
+              <w:t xml:space="preserve">the </w:t>
             </w:r>
             <w:r>
               <w:rPr>
@@ -9194,6 +9679,7 @@
               </w:rPr>
               <w:t>unmark</w:t>
             </w:r>
+            <w:proofErr w:type="gramEnd"/>
             <w:r>
               <w:rPr>
                 <w:rFonts w:eastAsia="Times New Roman" w:cstheme="minorHAnsi"/>
@@ -9425,6 +9911,7 @@
         </w:rPr>
         <w:t>Do-</w:t>
       </w:r>
+      <w:proofErr w:type="spellStart"/>
       <w:r>
         <w:rPr>
           <w:rFonts w:asciiTheme="minorHAnsi" w:eastAsia="Adobe Gothic Std B" w:hAnsiTheme="minorHAnsi" w:cstheme="minorHAnsi"/>
@@ -9433,7 +9920,18 @@
           <w:sz w:val="22"/>
           <w:szCs w:val="22"/>
         </w:rPr>
-        <w:t xml:space="preserve">er </w:t>
+        <w:t>er</w:t>
+      </w:r>
+      <w:proofErr w:type="spellEnd"/>
+      <w:r>
+        <w:rPr>
+          <w:rFonts w:asciiTheme="minorHAnsi" w:eastAsia="Adobe Gothic Std B" w:hAnsiTheme="minorHAnsi" w:cstheme="minorHAnsi"/>
+          <w:i/>
+          <w:color w:val="000000"/>
+          <w:sz w:val="22"/>
+          <w:szCs w:val="22"/>
+        </w:rPr>
+        <w:t xml:space="preserve"> </w:t>
       </w:r>
       <w:r>
         <w:rPr>
@@ -9442,7 +9940,25 @@
           <w:sz w:val="22"/>
           <w:szCs w:val="22"/>
         </w:rPr>
-        <w:t>List will display all of the tasks needed to be done by today.</w:t>
+        <w:t xml:space="preserve">List will display </w:t>
+      </w:r>
+      <w:r>
+        <w:rPr>
+          <w:rFonts w:asciiTheme="minorHAnsi" w:eastAsia="Adobe Gothic Std B" w:hAnsiTheme="minorHAnsi" w:cstheme="minorHAnsi"/>
+          <w:color w:val="000000"/>
+          <w:sz w:val="22"/>
+          <w:szCs w:val="22"/>
+        </w:rPr>
+        <w:t>all</w:t>
+      </w:r>
+      <w:r>
+        <w:rPr>
+          <w:rFonts w:asciiTheme="minorHAnsi" w:eastAsia="Adobe Gothic Std B" w:hAnsiTheme="minorHAnsi" w:cstheme="minorHAnsi"/>
+          <w:color w:val="000000"/>
+          <w:sz w:val="22"/>
+          <w:szCs w:val="22"/>
+        </w:rPr>
+        <w:t xml:space="preserve"> the tasks needed to be done by today.</w:t>
       </w:r>
       <w:bookmarkEnd w:id="18"/>
       <w:bookmarkEnd w:id="19"/>
@@ -9532,6 +10048,7 @@
         <w:spacing w:before="0" w:beforeAutospacing="0" w:after="200" w:afterAutospacing="0"/>
         <w:jc w:val="both"/>
       </w:pPr>
+      <w:proofErr w:type="gramStart"/>
       <w:r>
         <w:rPr>
           <w:rFonts w:ascii="Arial" w:hAnsi="Arial" w:cs="Arial"/>
@@ -9539,7 +10056,17 @@
           <w:sz w:val="22"/>
           <w:szCs w:val="22"/>
         </w:rPr>
-        <w:t>In reference to the figure 8:</w:t>
+        <w:t>In reference to</w:t>
+      </w:r>
+      <w:proofErr w:type="gramEnd"/>
+      <w:r>
+        <w:rPr>
+          <w:rFonts w:ascii="Arial" w:hAnsi="Arial" w:cs="Arial"/>
+          <w:color w:val="000000"/>
+          <w:sz w:val="22"/>
+          <w:szCs w:val="22"/>
+        </w:rPr>
+        <w:t xml:space="preserve"> the figure 8:</w:t>
       </w:r>
     </w:p>
     <w:p>
@@ -9862,7 +10389,17 @@
                 <w:shd w:val="clear" w:color="auto" w:fill="FFFFFF"/>
                 <w:lang w:eastAsia="en-SG"/>
               </w:rPr>
-              <w:t xml:space="preserve">Understanding the </w:t>
+              <w:t xml:space="preserve">Understanding </w:t>
+            </w:r>
+            <w:proofErr w:type="gramStart"/>
+            <w:r>
+              <w:rPr>
+                <w:rFonts w:eastAsia="Times New Roman" w:cstheme="minorHAnsi"/>
+                <w:color w:val="000000"/>
+                <w:shd w:val="clear" w:color="auto" w:fill="FFFFFF"/>
+                <w:lang w:eastAsia="en-SG"/>
+              </w:rPr>
+              <w:t xml:space="preserve">the </w:t>
             </w:r>
             <w:r>
               <w:rPr>
@@ -9890,6 +10427,7 @@
               </w:rPr>
               <w:t>list</w:t>
             </w:r>
+            <w:proofErr w:type="gramEnd"/>
             <w:r>
               <w:rPr>
                 <w:rFonts w:eastAsia="Times New Roman" w:cstheme="minorHAnsi"/>
@@ -10123,6 +10661,7 @@
               </w:rPr>
               <w:t>Do-</w:t>
             </w:r>
+            <w:proofErr w:type="spellStart"/>
             <w:r>
               <w:rPr>
                 <w:rFonts w:eastAsia="Times New Roman" w:cstheme="minorHAnsi"/>
@@ -10134,6 +10673,7 @@
               </w:rPr>
               <w:t>er</w:t>
             </w:r>
+            <w:proofErr w:type="spellEnd"/>
             <w:r>
               <w:rPr>
                 <w:rFonts w:eastAsia="Times New Roman" w:cstheme="minorHAnsi"/>
@@ -10297,14 +10837,25 @@
                 <w:lang w:eastAsia="en-SG"/>
               </w:rPr>
             </w:pPr>
-            <w:r>
-              <w:rPr>
-                <w:rFonts w:eastAsia="Times New Roman" w:cstheme="minorHAnsi"/>
-                <w:color w:val="000000"/>
-                <w:shd w:val="clear" w:color="auto" w:fill="FFFFFF"/>
-                <w:lang w:eastAsia="en-SG"/>
-              </w:rPr>
-              <w:t xml:space="preserve">E.g: </w:t>
+            <w:proofErr w:type="spellStart"/>
+            <w:r>
+              <w:rPr>
+                <w:rFonts w:eastAsia="Times New Roman" w:cstheme="minorHAnsi"/>
+                <w:color w:val="000000"/>
+                <w:shd w:val="clear" w:color="auto" w:fill="FFFFFF"/>
+                <w:lang w:eastAsia="en-SG"/>
+              </w:rPr>
+              <w:t>E.g</w:t>
+            </w:r>
+            <w:proofErr w:type="spellEnd"/>
+            <w:r>
+              <w:rPr>
+                <w:rFonts w:eastAsia="Times New Roman" w:cstheme="minorHAnsi"/>
+                <w:color w:val="000000"/>
+                <w:shd w:val="clear" w:color="auto" w:fill="FFFFFF"/>
+                <w:lang w:eastAsia="en-SG"/>
+              </w:rPr>
+              <w:t xml:space="preserve">: </w:t>
             </w:r>
             <w:r>
               <w:rPr>
@@ -10434,7 +10985,27 @@
                 <w:shd w:val="clear" w:color="auto" w:fill="FFFFFF"/>
                 <w:lang w:eastAsia="en-SG"/>
               </w:rPr>
-              <w:t xml:space="preserve">-in categories is available for you to use. </w:t>
+              <w:t xml:space="preserve">-in categories </w:t>
+            </w:r>
+            <w:proofErr w:type="gramStart"/>
+            <w:r>
+              <w:rPr>
+                <w:rFonts w:eastAsia="Times New Roman" w:cstheme="minorHAnsi"/>
+                <w:color w:val="000000"/>
+                <w:shd w:val="clear" w:color="auto" w:fill="FFFFFF"/>
+                <w:lang w:eastAsia="en-SG"/>
+              </w:rPr>
+              <w:t>is</w:t>
+            </w:r>
+            <w:proofErr w:type="gramEnd"/>
+            <w:r>
+              <w:rPr>
+                <w:rFonts w:eastAsia="Times New Roman" w:cstheme="minorHAnsi"/>
+                <w:color w:val="000000"/>
+                <w:shd w:val="clear" w:color="auto" w:fill="FFFFFF"/>
+                <w:lang w:eastAsia="en-SG"/>
+              </w:rPr>
+              <w:t xml:space="preserve"> available for you to use. </w:t>
             </w:r>
           </w:p>
           <w:p>
@@ -10606,14 +11177,25 @@
                 <w:lang w:eastAsia="en-SG"/>
               </w:rPr>
             </w:pPr>
-            <w:r>
-              <w:rPr>
-                <w:rFonts w:eastAsia="Times New Roman" w:cstheme="minorHAnsi"/>
-                <w:color w:val="000000"/>
-                <w:shd w:val="clear" w:color="auto" w:fill="FFFFFF"/>
-                <w:lang w:eastAsia="en-SG"/>
-              </w:rPr>
-              <w:t xml:space="preserve">E.g: </w:t>
+            <w:proofErr w:type="spellStart"/>
+            <w:r>
+              <w:rPr>
+                <w:rFonts w:eastAsia="Times New Roman" w:cstheme="minorHAnsi"/>
+                <w:color w:val="000000"/>
+                <w:shd w:val="clear" w:color="auto" w:fill="FFFFFF"/>
+                <w:lang w:eastAsia="en-SG"/>
+              </w:rPr>
+              <w:t>E.g</w:t>
+            </w:r>
+            <w:proofErr w:type="spellEnd"/>
+            <w:r>
+              <w:rPr>
+                <w:rFonts w:eastAsia="Times New Roman" w:cstheme="minorHAnsi"/>
+                <w:color w:val="000000"/>
+                <w:shd w:val="clear" w:color="auto" w:fill="FFFFFF"/>
+                <w:lang w:eastAsia="en-SG"/>
+              </w:rPr>
+              <w:t xml:space="preserve">: </w:t>
             </w:r>
             <w:r>
               <w:rPr>
@@ -10660,6 +11242,7 @@
               </w:rPr>
               <w:t xml:space="preserve"> will display all the tasks in the Do-</w:t>
             </w:r>
+            <w:proofErr w:type="spellStart"/>
             <w:r>
               <w:rPr>
                 <w:rFonts w:eastAsia="Times New Roman" w:cstheme="minorHAnsi"/>
@@ -10671,6 +11254,7 @@
               </w:rPr>
               <w:t>er</w:t>
             </w:r>
+            <w:proofErr w:type="spellEnd"/>
             <w:r>
               <w:rPr>
                 <w:rFonts w:eastAsia="Times New Roman" w:cstheme="minorHAnsi"/>
@@ -10702,6 +11286,7 @@
                 <w:lang w:eastAsia="en-SG"/>
               </w:rPr>
             </w:pPr>
+            <w:proofErr w:type="gramStart"/>
             <w:r>
               <w:rPr>
                 <w:rFonts w:eastAsia="Times New Roman" w:cstheme="minorHAnsi"/>
@@ -10709,7 +11294,17 @@
                 <w:szCs w:val="24"/>
                 <w:lang w:eastAsia="en-SG"/>
               </w:rPr>
-              <w:t>Continued on the next page.</w:t>
+              <w:t>Continued on</w:t>
+            </w:r>
+            <w:proofErr w:type="gramEnd"/>
+            <w:r>
+              <w:rPr>
+                <w:rFonts w:eastAsia="Times New Roman" w:cstheme="minorHAnsi"/>
+                <w:sz w:val="24"/>
+                <w:szCs w:val="24"/>
+                <w:lang w:eastAsia="en-SG"/>
+              </w:rPr>
+              <w:t xml:space="preserve"> the next page.</w:t>
             </w:r>
           </w:p>
           <w:p>
@@ -10935,6 +11530,7 @@
               </w:rPr>
               <w:t xml:space="preserve"> argument can be either in standard format “</w:t>
             </w:r>
+            <w:proofErr w:type="spellStart"/>
             <w:r>
               <w:rPr>
                 <w:rFonts w:ascii="Courier New" w:eastAsia="Times New Roman" w:hAnsi="Courier New" w:cs="Courier New"/>
@@ -10945,8 +11541,35 @@
                 <w:szCs w:val="20"/>
                 <w:lang w:eastAsia="en-SG"/>
               </w:rPr>
-              <w:t>yyyy-mm-dd</w:t>
-            </w:r>
+              <w:t>yyyy</w:t>
+            </w:r>
+            <w:proofErr w:type="spellEnd"/>
+            <w:r>
+              <w:rPr>
+                <w:rFonts w:ascii="Courier New" w:eastAsia="Times New Roman" w:hAnsi="Courier New" w:cs="Courier New"/>
+                <w:b/>
+                <w:bCs/>
+                <w:color w:val="000000"/>
+                <w:sz w:val="20"/>
+                <w:szCs w:val="20"/>
+                <w:lang w:eastAsia="en-SG"/>
+              </w:rPr>
+              <w:t>-mm-</w:t>
+            </w:r>
+            <w:proofErr w:type="spellStart"/>
+            <w:r>
+              <w:rPr>
+                <w:rFonts w:ascii="Courier New" w:eastAsia="Times New Roman" w:hAnsi="Courier New" w:cs="Courier New"/>
+                <w:b/>
+                <w:bCs/>
+                <w:color w:val="000000"/>
+                <w:sz w:val="20"/>
+                <w:szCs w:val="20"/>
+                <w:lang w:eastAsia="en-SG"/>
+              </w:rPr>
+              <w:t>dd</w:t>
+            </w:r>
+            <w:proofErr w:type="spellEnd"/>
             <w:r>
               <w:rPr>
                 <w:rFonts w:eastAsia="Times New Roman" w:cstheme="minorHAnsi"/>
@@ -10956,6 +11579,7 @@
               </w:rPr>
               <w:t>” or in natural language to express date. For list of natural language supported in Do-</w:t>
             </w:r>
+            <w:proofErr w:type="spellStart"/>
             <w:r>
               <w:rPr>
                 <w:rFonts w:eastAsia="Times New Roman" w:cstheme="minorHAnsi"/>
@@ -10967,6 +11591,7 @@
               </w:rPr>
               <w:t>er</w:t>
             </w:r>
+            <w:proofErr w:type="spellEnd"/>
             <w:r>
               <w:rPr>
                 <w:rFonts w:eastAsia="Times New Roman" w:cstheme="minorHAnsi"/>
@@ -11137,7 +11762,17 @@
                 <w:shd w:val="clear" w:color="auto" w:fill="FFFFFF"/>
                 <w:lang w:eastAsia="en-SG"/>
               </w:rPr>
-              <w:t xml:space="preserve"> in your command, all tasks will be shown. (This is the same as using </w:t>
+              <w:t xml:space="preserve"> in your command, all tasks will be shown. (This is the same as </w:t>
+            </w:r>
+            <w:proofErr w:type="gramStart"/>
+            <w:r>
+              <w:rPr>
+                <w:rFonts w:eastAsia="Times New Roman" w:cstheme="minorHAnsi"/>
+                <w:color w:val="000000"/>
+                <w:shd w:val="clear" w:color="auto" w:fill="FFFFFF"/>
+                <w:lang w:eastAsia="en-SG"/>
+              </w:rPr>
+              <w:t xml:space="preserve">using </w:t>
             </w:r>
             <w:r>
               <w:rPr>
@@ -11161,7 +11796,20 @@
                 <w:szCs w:val="20"/>
                 <w:lang w:eastAsia="en-SG"/>
               </w:rPr>
-              <w:t>list All</w:t>
+              <w:t>list</w:t>
+            </w:r>
+            <w:proofErr w:type="gramEnd"/>
+            <w:r>
+              <w:rPr>
+                <w:rFonts w:ascii="Courier New" w:eastAsia="Times New Roman" w:hAnsi="Courier New" w:cs="Courier New"/>
+                <w:b/>
+                <w:bCs/>
+                <w:color w:val="000000"/>
+                <w:sz w:val="20"/>
+                <w:szCs w:val="20"/>
+                <w:lang w:eastAsia="en-SG"/>
+              </w:rPr>
+              <w:t xml:space="preserve"> All</w:t>
             </w:r>
             <w:r>
               <w:rPr>
@@ -11213,7 +11861,17 @@
                 <w:shd w:val="clear" w:color="auto" w:fill="FFFFFF"/>
                 <w:lang w:eastAsia="en-SG"/>
               </w:rPr>
-              <w:t xml:space="preserve">A sample on how to use the </w:t>
+              <w:t xml:space="preserve">A sample on how to use </w:t>
+            </w:r>
+            <w:proofErr w:type="gramStart"/>
+            <w:r>
+              <w:rPr>
+                <w:rFonts w:eastAsia="Times New Roman" w:cstheme="minorHAnsi"/>
+                <w:color w:val="000000"/>
+                <w:shd w:val="clear" w:color="auto" w:fill="FFFFFF"/>
+                <w:lang w:eastAsia="en-SG"/>
+              </w:rPr>
+              <w:t xml:space="preserve">the </w:t>
             </w:r>
             <w:r>
               <w:rPr>
@@ -11241,6 +11899,7 @@
               </w:rPr>
               <w:t>list</w:t>
             </w:r>
+            <w:proofErr w:type="gramEnd"/>
             <w:r>
               <w:rPr>
                 <w:rFonts w:eastAsia="Times New Roman" w:cstheme="minorHAnsi"/>
@@ -11767,6 +12426,7 @@
         </w:rPr>
         <w:t>Do-</w:t>
       </w:r>
+      <w:proofErr w:type="spellStart"/>
       <w:r>
         <w:rPr>
           <w:rFonts w:asciiTheme="minorHAnsi" w:eastAsia="Adobe Gothic Std B" w:hAnsiTheme="minorHAnsi" w:cstheme="minorHAnsi"/>
@@ -11775,6 +12435,7 @@
         </w:rPr>
         <w:t>er</w:t>
       </w:r>
+      <w:proofErr w:type="spellEnd"/>
       <w:r>
         <w:rPr>
           <w:rFonts w:asciiTheme="minorHAnsi" w:eastAsia="Adobe Gothic Std B" w:hAnsiTheme="minorHAnsi" w:cstheme="minorHAnsi"/>
@@ -11902,13 +12563,23 @@
           <w:szCs w:val="22"/>
         </w:rPr>
       </w:pPr>
+      <w:proofErr w:type="gramStart"/>
       <w:r>
         <w:rPr>
           <w:rFonts w:asciiTheme="minorHAnsi" w:eastAsia="Adobe Gothic Std B" w:hAnsiTheme="minorHAnsi" w:cstheme="minorHAnsi"/>
           <w:sz w:val="22"/>
           <w:szCs w:val="22"/>
         </w:rPr>
-        <w:t>In reference to the above figure:</w:t>
+        <w:t>In reference to</w:t>
+      </w:r>
+      <w:proofErr w:type="gramEnd"/>
+      <w:r>
+        <w:rPr>
+          <w:rFonts w:asciiTheme="minorHAnsi" w:eastAsia="Adobe Gothic Std B" w:hAnsiTheme="minorHAnsi" w:cstheme="minorHAnsi"/>
+          <w:sz w:val="22"/>
+          <w:szCs w:val="22"/>
+        </w:rPr>
+        <w:t xml:space="preserve"> the above figure:</w:t>
       </w:r>
     </w:p>
     <w:p>
@@ -12236,7 +12907,31 @@
                 <w:shd w:val="clear" w:color="auto" w:fill="FFFFFF"/>
                 <w:lang w:eastAsia="en-SG"/>
               </w:rPr>
-              <w:t>*Note: This just a general summary of how the command is used and may not be used in the following way. On how to use it, please take a look at some of our samples below.</w:t>
+              <w:t xml:space="preserve">*Note: This just a general summary of how the command is used and may not be used in the following way. On how to use it, please </w:t>
+            </w:r>
+            <w:proofErr w:type="gramStart"/>
+            <w:r>
+              <w:rPr>
+                <w:rFonts w:eastAsia="Times New Roman" w:cstheme="minorHAnsi"/>
+                <w:color w:val="000000"/>
+                <w:sz w:val="16"/>
+                <w:szCs w:val="16"/>
+                <w:shd w:val="clear" w:color="auto" w:fill="FFFFFF"/>
+                <w:lang w:eastAsia="en-SG"/>
+              </w:rPr>
+              <w:t>take a look</w:t>
+            </w:r>
+            <w:proofErr w:type="gramEnd"/>
+            <w:r>
+              <w:rPr>
+                <w:rFonts w:eastAsia="Times New Roman" w:cstheme="minorHAnsi"/>
+                <w:color w:val="000000"/>
+                <w:sz w:val="16"/>
+                <w:szCs w:val="16"/>
+                <w:shd w:val="clear" w:color="auto" w:fill="FFFFFF"/>
+                <w:lang w:eastAsia="en-SG"/>
+              </w:rPr>
+              <w:t xml:space="preserve"> at some of our samples below.</w:t>
             </w:r>
           </w:p>
           <w:p>
@@ -12271,6 +12966,7 @@
                 <w:lang w:eastAsia="en-SG"/>
               </w:rPr>
             </w:pPr>
+            <w:proofErr w:type="gramStart"/>
             <w:r>
               <w:rPr>
                 <w:rFonts w:eastAsia="Times New Roman" w:cstheme="minorHAnsi"/>
@@ -12278,7 +12974,17 @@
                 <w:szCs w:val="24"/>
                 <w:lang w:eastAsia="en-SG"/>
               </w:rPr>
-              <w:t>Continued on the next page.</w:t>
+              <w:t>Continued on</w:t>
+            </w:r>
+            <w:proofErr w:type="gramEnd"/>
+            <w:r>
+              <w:rPr>
+                <w:rFonts w:eastAsia="Times New Roman" w:cstheme="minorHAnsi"/>
+                <w:sz w:val="24"/>
+                <w:szCs w:val="24"/>
+                <w:lang w:eastAsia="en-SG"/>
+              </w:rPr>
+              <w:t xml:space="preserve"> the next page.</w:t>
             </w:r>
           </w:p>
           <w:p>
@@ -12442,6 +13148,7 @@
               <w:lastRenderedPageBreak/>
               <w:t>Do-</w:t>
             </w:r>
+            <w:proofErr w:type="spellStart"/>
             <w:r>
               <w:rPr>
                 <w:rFonts w:eastAsia="Times New Roman" w:cstheme="minorHAnsi"/>
@@ -12453,6 +13160,7 @@
               </w:rPr>
               <w:t>er</w:t>
             </w:r>
+            <w:proofErr w:type="spellEnd"/>
             <w:r>
               <w:rPr>
                 <w:rFonts w:eastAsia="Times New Roman" w:cstheme="minorHAnsi"/>
@@ -12571,6 +13279,7 @@
                 <w:lang w:eastAsia="en-SG"/>
               </w:rPr>
             </w:pPr>
+            <w:proofErr w:type="spellStart"/>
             <w:r>
               <w:rPr>
                 <w:rFonts w:eastAsia="Times New Roman" w:cstheme="minorHAnsi"/>
@@ -12580,6 +13289,8 @@
               </w:rPr>
               <w:t>E.g</w:t>
             </w:r>
+            <w:proofErr w:type="spellEnd"/>
+            <w:proofErr w:type="gramStart"/>
             <w:r>
               <w:rPr>
                 <w:rFonts w:ascii="Arial" w:eastAsia="Times New Roman" w:hAnsi="Arial" w:cs="Arial"/>
@@ -12599,7 +13310,20 @@
                 <w:szCs w:val="20"/>
                 <w:lang w:eastAsia="en-SG"/>
               </w:rPr>
-              <w:t>”list LECTURE”</w:t>
+              <w:t>”list</w:t>
+            </w:r>
+            <w:proofErr w:type="gramEnd"/>
+            <w:r>
+              <w:rPr>
+                <w:rFonts w:ascii="Courier New" w:eastAsia="Times New Roman" w:hAnsi="Courier New" w:cs="Courier New"/>
+                <w:b/>
+                <w:bCs/>
+                <w:color w:val="000000"/>
+                <w:sz w:val="20"/>
+                <w:szCs w:val="20"/>
+                <w:lang w:eastAsia="en-SG"/>
+              </w:rPr>
+              <w:t xml:space="preserve"> LECTURE”</w:t>
             </w:r>
             <w:r>
               <w:rPr>
@@ -12873,6 +13597,7 @@
               </w:rPr>
               <w:t>command, Do-</w:t>
             </w:r>
+            <w:proofErr w:type="spellStart"/>
             <w:r>
               <w:rPr>
                 <w:rFonts w:eastAsia="Times New Roman" w:cstheme="minorHAnsi"/>
@@ -12884,6 +13609,7 @@
               </w:rPr>
               <w:t>er</w:t>
             </w:r>
+            <w:proofErr w:type="spellEnd"/>
             <w:r>
               <w:rPr>
                 <w:rFonts w:eastAsia="Times New Roman" w:cstheme="minorHAnsi"/>
@@ -13496,6 +14222,7 @@
         </w:rPr>
         <w:t>Do-</w:t>
       </w:r>
+      <w:proofErr w:type="spellStart"/>
       <w:r>
         <w:rPr>
           <w:rFonts w:asciiTheme="minorHAnsi" w:eastAsia="Adobe Gothic Std B" w:hAnsiTheme="minorHAnsi" w:cstheme="minorHAnsi"/>
@@ -13504,7 +14231,18 @@
           <w:sz w:val="22"/>
           <w:szCs w:val="22"/>
         </w:rPr>
-        <w:t xml:space="preserve">er </w:t>
+        <w:t>er</w:t>
+      </w:r>
+      <w:proofErr w:type="spellEnd"/>
+      <w:r>
+        <w:rPr>
+          <w:rFonts w:asciiTheme="minorHAnsi" w:eastAsia="Adobe Gothic Std B" w:hAnsiTheme="minorHAnsi" w:cstheme="minorHAnsi"/>
+          <w:i/>
+          <w:color w:val="000000"/>
+          <w:sz w:val="22"/>
+          <w:szCs w:val="22"/>
+        </w:rPr>
+        <w:t xml:space="preserve"> </w:t>
       </w:r>
       <w:r>
         <w:rPr>
@@ -13635,11 +14373,19 @@
           <w:rFonts w:eastAsia="Adobe Gothic Std B" w:cstheme="minorHAnsi"/>
         </w:rPr>
       </w:pPr>
+      <w:proofErr w:type="gramStart"/>
       <w:r>
         <w:rPr>
           <w:rFonts w:eastAsia="Adobe Gothic Std B" w:cstheme="minorHAnsi"/>
         </w:rPr>
-        <w:t>In reference to F</w:t>
+        <w:t>In reference to</w:t>
+      </w:r>
+      <w:proofErr w:type="gramEnd"/>
+      <w:r>
+        <w:rPr>
+          <w:rFonts w:eastAsia="Adobe Gothic Std B" w:cstheme="minorHAnsi"/>
+        </w:rPr>
+        <w:t xml:space="preserve"> F</w:t>
       </w:r>
       <w:r>
         <w:rPr>
@@ -14261,6 +15007,7 @@
         </w:rPr>
         <w:t>Do-</w:t>
       </w:r>
+      <w:proofErr w:type="spellStart"/>
       <w:r>
         <w:rPr>
           <w:rFonts w:asciiTheme="minorHAnsi" w:eastAsia="Adobe Gothic Std B" w:hAnsiTheme="minorHAnsi" w:cstheme="minorHAnsi"/>
@@ -14271,6 +15018,7 @@
         </w:rPr>
         <w:t>er</w:t>
       </w:r>
+      <w:proofErr w:type="spellEnd"/>
       <w:r>
         <w:rPr>
           <w:rFonts w:asciiTheme="minorHAnsi" w:eastAsia="Adobe Gothic Std B" w:hAnsiTheme="minorHAnsi" w:cstheme="minorHAnsi"/>
@@ -14400,13 +15148,23 @@
           <w:szCs w:val="22"/>
         </w:rPr>
       </w:pPr>
+      <w:proofErr w:type="gramStart"/>
       <w:r>
         <w:rPr>
           <w:rFonts w:asciiTheme="minorHAnsi" w:eastAsia="Adobe Gothic Std B" w:hAnsiTheme="minorHAnsi" w:cstheme="minorHAnsi"/>
           <w:sz w:val="22"/>
           <w:szCs w:val="22"/>
         </w:rPr>
-        <w:t xml:space="preserve">In reference to </w:t>
+        <w:t>In reference to</w:t>
+      </w:r>
+      <w:proofErr w:type="gramEnd"/>
+      <w:r>
+        <w:rPr>
+          <w:rFonts w:asciiTheme="minorHAnsi" w:eastAsia="Adobe Gothic Std B" w:hAnsiTheme="minorHAnsi" w:cstheme="minorHAnsi"/>
+          <w:sz w:val="22"/>
+          <w:szCs w:val="22"/>
+        </w:rPr>
+        <w:t xml:space="preserve"> </w:t>
       </w:r>
       <w:r>
         <w:rPr>
@@ -14640,7 +15398,17 @@
                 <w:shd w:val="clear" w:color="auto" w:fill="FFFFFF"/>
                 <w:lang w:eastAsia="en-SG"/>
               </w:rPr>
-              <w:t>Understanding the</w:t>
+              <w:t xml:space="preserve">Understanding </w:t>
+            </w:r>
+            <w:proofErr w:type="gramStart"/>
+            <w:r>
+              <w:rPr>
+                <w:rFonts w:eastAsia="Times New Roman" w:cstheme="minorHAnsi"/>
+                <w:color w:val="000000"/>
+                <w:shd w:val="clear" w:color="auto" w:fill="FFFFFF"/>
+                <w:lang w:eastAsia="en-SG"/>
+              </w:rPr>
+              <w:t>the</w:t>
             </w:r>
             <w:r>
               <w:rPr>
@@ -14662,7 +15430,21 @@
                 <w:shd w:val="clear" w:color="auto" w:fill="FFFFFF"/>
                 <w:lang w:eastAsia="en-SG"/>
               </w:rPr>
-              <w:t>”delete”</w:t>
+              <w:t>”delete</w:t>
+            </w:r>
+            <w:proofErr w:type="gramEnd"/>
+            <w:r>
+              <w:rPr>
+                <w:rFonts w:ascii="Courier New" w:eastAsia="Times New Roman" w:hAnsi="Courier New" w:cs="Courier New"/>
+                <w:b/>
+                <w:bCs/>
+                <w:color w:val="000000"/>
+                <w:sz w:val="20"/>
+                <w:szCs w:val="20"/>
+                <w:shd w:val="clear" w:color="auto" w:fill="FFFFFF"/>
+                <w:lang w:eastAsia="en-SG"/>
+              </w:rPr>
+              <w:t>”</w:t>
             </w:r>
             <w:r>
               <w:rPr>
@@ -14838,6 +15620,7 @@
               </w:rPr>
               <w:t>as shown in Do-</w:t>
             </w:r>
+            <w:proofErr w:type="spellStart"/>
             <w:r>
               <w:rPr>
                 <w:rFonts w:eastAsia="Times New Roman" w:cstheme="minorHAnsi"/>
@@ -14849,6 +15632,7 @@
               </w:rPr>
               <w:t>er</w:t>
             </w:r>
+            <w:proofErr w:type="spellEnd"/>
             <w:r>
               <w:rPr>
                 <w:rFonts w:eastAsia="Times New Roman" w:cstheme="minorHAnsi"/>
@@ -14887,7 +15671,17 @@
                 <w:shd w:val="clear" w:color="auto" w:fill="FFFFFF"/>
                 <w:lang w:eastAsia="en-SG"/>
               </w:rPr>
-              <w:t>A sample on how to use the</w:t>
+              <w:t xml:space="preserve">A sample on how to use </w:t>
+            </w:r>
+            <w:proofErr w:type="gramStart"/>
+            <w:r>
+              <w:rPr>
+                <w:rFonts w:eastAsia="Times New Roman" w:cstheme="minorHAnsi"/>
+                <w:color w:val="000000"/>
+                <w:shd w:val="clear" w:color="auto" w:fill="FFFFFF"/>
+                <w:lang w:eastAsia="en-SG"/>
+              </w:rPr>
+              <w:t>the</w:t>
             </w:r>
             <w:r>
               <w:rPr>
@@ -14909,7 +15703,21 @@
                 <w:shd w:val="clear" w:color="auto" w:fill="FFFFFF"/>
                 <w:lang w:eastAsia="en-SG"/>
               </w:rPr>
-              <w:t>”delete”</w:t>
+              <w:t>”delete</w:t>
+            </w:r>
+            <w:proofErr w:type="gramEnd"/>
+            <w:r>
+              <w:rPr>
+                <w:rFonts w:ascii="Courier New" w:eastAsia="Times New Roman" w:hAnsi="Courier New" w:cs="Courier New"/>
+                <w:b/>
+                <w:bCs/>
+                <w:color w:val="000000"/>
+                <w:sz w:val="20"/>
+                <w:szCs w:val="20"/>
+                <w:shd w:val="clear" w:color="auto" w:fill="FFFFFF"/>
+                <w:lang w:eastAsia="en-SG"/>
+              </w:rPr>
+              <w:t>”</w:t>
             </w:r>
             <w:r>
               <w:rPr>
@@ -15152,6 +15960,7 @@
         </w:rPr>
         <w:t>Do-</w:t>
       </w:r>
+      <w:proofErr w:type="spellStart"/>
       <w:r>
         <w:rPr>
           <w:rFonts w:asciiTheme="minorHAnsi" w:eastAsia="Adobe Gothic Std B" w:hAnsiTheme="minorHAnsi" w:cstheme="minorHAnsi"/>
@@ -15160,7 +15969,18 @@
           <w:sz w:val="22"/>
           <w:szCs w:val="22"/>
         </w:rPr>
-        <w:t xml:space="preserve">er </w:t>
+        <w:t>er</w:t>
+      </w:r>
+      <w:proofErr w:type="spellEnd"/>
+      <w:r>
+        <w:rPr>
+          <w:rFonts w:asciiTheme="minorHAnsi" w:eastAsia="Adobe Gothic Std B" w:hAnsiTheme="minorHAnsi" w:cstheme="minorHAnsi"/>
+          <w:i/>
+          <w:color w:val="000000"/>
+          <w:sz w:val="22"/>
+          <w:szCs w:val="22"/>
+        </w:rPr>
+        <w:t xml:space="preserve"> </w:t>
       </w:r>
       <w:r>
         <w:rPr>
@@ -15169,7 +15989,27 @@
           <w:sz w:val="22"/>
           <w:szCs w:val="22"/>
         </w:rPr>
-        <w:t>List will revert back to its previous database.</w:t>
+        <w:t xml:space="preserve">List will </w:t>
+      </w:r>
+      <w:proofErr w:type="gramStart"/>
+      <w:r>
+        <w:rPr>
+          <w:rFonts w:asciiTheme="minorHAnsi" w:eastAsia="Adobe Gothic Std B" w:hAnsiTheme="minorHAnsi" w:cstheme="minorHAnsi"/>
+          <w:color w:val="000000"/>
+          <w:sz w:val="22"/>
+          <w:szCs w:val="22"/>
+        </w:rPr>
+        <w:t>revert back</w:t>
+      </w:r>
+      <w:proofErr w:type="gramEnd"/>
+      <w:r>
+        <w:rPr>
+          <w:rFonts w:asciiTheme="minorHAnsi" w:eastAsia="Adobe Gothic Std B" w:hAnsiTheme="minorHAnsi" w:cstheme="minorHAnsi"/>
+          <w:color w:val="000000"/>
+          <w:sz w:val="22"/>
+          <w:szCs w:val="22"/>
+        </w:rPr>
+        <w:t xml:space="preserve"> to its previous database.</w:t>
       </w:r>
     </w:p>
     <w:p>
@@ -15414,7 +16254,17 @@
                 <w:shd w:val="clear" w:color="auto" w:fill="FFFFFF"/>
                 <w:lang w:eastAsia="en-SG"/>
               </w:rPr>
-              <w:t>Understanding the</w:t>
+              <w:t xml:space="preserve">Understanding </w:t>
+            </w:r>
+            <w:proofErr w:type="gramStart"/>
+            <w:r>
+              <w:rPr>
+                <w:rFonts w:eastAsia="Times New Roman" w:cstheme="minorHAnsi"/>
+                <w:color w:val="000000"/>
+                <w:shd w:val="clear" w:color="auto" w:fill="FFFFFF"/>
+                <w:lang w:eastAsia="en-SG"/>
+              </w:rPr>
+              <w:t>the</w:t>
             </w:r>
             <w:r>
               <w:rPr>
@@ -15436,7 +16286,21 @@
                 <w:shd w:val="clear" w:color="auto" w:fill="FFFFFF"/>
                 <w:lang w:eastAsia="en-SG"/>
               </w:rPr>
-              <w:t>”undo”</w:t>
+              <w:t>”undo</w:t>
+            </w:r>
+            <w:proofErr w:type="gramEnd"/>
+            <w:r>
+              <w:rPr>
+                <w:rFonts w:ascii="Courier New" w:eastAsia="Times New Roman" w:hAnsi="Courier New" w:cs="Courier New"/>
+                <w:b/>
+                <w:bCs/>
+                <w:color w:val="000000"/>
+                <w:sz w:val="20"/>
+                <w:szCs w:val="20"/>
+                <w:shd w:val="clear" w:color="auto" w:fill="FFFFFF"/>
+                <w:lang w:eastAsia="en-SG"/>
+              </w:rPr>
+              <w:t>”</w:t>
             </w:r>
             <w:r>
               <w:rPr>
@@ -15485,6 +16349,7 @@
               </w:rPr>
               <w:t>Undo the most recent operation that modifies the data in the Do-</w:t>
             </w:r>
+            <w:proofErr w:type="spellStart"/>
             <w:r>
               <w:rPr>
                 <w:rFonts w:eastAsia="Times New Roman" w:cstheme="minorHAnsi"/>
@@ -15496,6 +16361,7 @@
               </w:rPr>
               <w:t>er</w:t>
             </w:r>
+            <w:proofErr w:type="spellEnd"/>
             <w:r>
               <w:rPr>
                 <w:rFonts w:eastAsia="Times New Roman" w:cstheme="minorHAnsi"/>
@@ -15534,7 +16400,17 @@
                 <w:shd w:val="clear" w:color="auto" w:fill="FFFFFF"/>
                 <w:lang w:eastAsia="en-SG"/>
               </w:rPr>
-              <w:t>A sample on how to use the</w:t>
+              <w:t xml:space="preserve">A sample on how to use </w:t>
+            </w:r>
+            <w:proofErr w:type="gramStart"/>
+            <w:r>
+              <w:rPr>
+                <w:rFonts w:eastAsia="Times New Roman" w:cstheme="minorHAnsi"/>
+                <w:color w:val="000000"/>
+                <w:shd w:val="clear" w:color="auto" w:fill="FFFFFF"/>
+                <w:lang w:eastAsia="en-SG"/>
+              </w:rPr>
+              <w:t>the</w:t>
             </w:r>
             <w:r>
               <w:rPr>
@@ -15556,7 +16432,21 @@
                 <w:shd w:val="clear" w:color="auto" w:fill="FFFFFF"/>
                 <w:lang w:eastAsia="en-SG"/>
               </w:rPr>
-              <w:t>”undo”</w:t>
+              <w:t>”undo</w:t>
+            </w:r>
+            <w:proofErr w:type="gramEnd"/>
+            <w:r>
+              <w:rPr>
+                <w:rFonts w:ascii="Courier New" w:eastAsia="Times New Roman" w:hAnsi="Courier New" w:cs="Courier New"/>
+                <w:b/>
+                <w:bCs/>
+                <w:color w:val="000000"/>
+                <w:sz w:val="20"/>
+                <w:szCs w:val="20"/>
+                <w:shd w:val="clear" w:color="auto" w:fill="FFFFFF"/>
+                <w:lang w:eastAsia="en-SG"/>
+              </w:rPr>
+              <w:t>”</w:t>
             </w:r>
             <w:r>
               <w:rPr>
@@ -15826,6 +16716,7 @@
         </w:rPr>
         <w:t>Do-</w:t>
       </w:r>
+      <w:proofErr w:type="spellStart"/>
       <w:r>
         <w:rPr>
           <w:rFonts w:asciiTheme="minorHAnsi" w:eastAsia="Adobe Gothic Std B" w:hAnsiTheme="minorHAnsi" w:cstheme="minorHAnsi"/>
@@ -15835,13 +16726,32 @@
         </w:rPr>
         <w:t>er</w:t>
       </w:r>
+      <w:proofErr w:type="spellEnd"/>
       <w:r>
         <w:rPr>
           <w:rFonts w:asciiTheme="minorHAnsi" w:eastAsia="Adobe Gothic Std B" w:hAnsiTheme="minorHAnsi" w:cstheme="minorHAnsi"/>
           <w:sz w:val="22"/>
           <w:szCs w:val="22"/>
         </w:rPr>
-        <w:t xml:space="preserve"> List will revert back to its modified database.</w:t>
+        <w:t xml:space="preserve"> List will </w:t>
+      </w:r>
+      <w:bookmarkStart w:id="33" w:name="_GoBack"/>
+      <w:bookmarkEnd w:id="33"/>
+      <w:r>
+        <w:rPr>
+          <w:rFonts w:asciiTheme="minorHAnsi" w:eastAsia="Adobe Gothic Std B" w:hAnsiTheme="minorHAnsi" w:cstheme="minorHAnsi"/>
+          <w:sz w:val="22"/>
+          <w:szCs w:val="22"/>
+        </w:rPr>
+        <w:t>revert</w:t>
+      </w:r>
+      <w:r>
+        <w:rPr>
+          <w:rFonts w:asciiTheme="minorHAnsi" w:eastAsia="Adobe Gothic Std B" w:hAnsiTheme="minorHAnsi" w:cstheme="minorHAnsi"/>
+          <w:sz w:val="22"/>
+          <w:szCs w:val="22"/>
+        </w:rPr>
+        <w:t xml:space="preserve"> to its modified database.</w:t>
       </w:r>
     </w:p>
     <w:p>
@@ -16070,7 +16980,17 @@
                 <w:shd w:val="clear" w:color="auto" w:fill="FFFFFF"/>
                 <w:lang w:eastAsia="en-SG"/>
               </w:rPr>
-              <w:t>Understanding the</w:t>
+              <w:t xml:space="preserve">Understanding </w:t>
+            </w:r>
+            <w:proofErr w:type="gramStart"/>
+            <w:r>
+              <w:rPr>
+                <w:rFonts w:eastAsia="Times New Roman" w:cstheme="minorHAnsi"/>
+                <w:color w:val="000000"/>
+                <w:shd w:val="clear" w:color="auto" w:fill="FFFFFF"/>
+                <w:lang w:eastAsia="en-SG"/>
+              </w:rPr>
+              <w:t>the</w:t>
             </w:r>
             <w:r>
               <w:rPr>
@@ -16092,7 +17012,21 @@
                 <w:shd w:val="clear" w:color="auto" w:fill="FFFFFF"/>
                 <w:lang w:eastAsia="en-SG"/>
               </w:rPr>
-              <w:t>”redo”</w:t>
+              <w:t>”redo</w:t>
+            </w:r>
+            <w:proofErr w:type="gramEnd"/>
+            <w:r>
+              <w:rPr>
+                <w:rFonts w:ascii="Courier New" w:eastAsia="Times New Roman" w:hAnsi="Courier New" w:cs="Courier New"/>
+                <w:b/>
+                <w:bCs/>
+                <w:color w:val="000000"/>
+                <w:sz w:val="20"/>
+                <w:szCs w:val="20"/>
+                <w:shd w:val="clear" w:color="auto" w:fill="FFFFFF"/>
+                <w:lang w:eastAsia="en-SG"/>
+              </w:rPr>
+              <w:t>”</w:t>
             </w:r>
             <w:r>
               <w:rPr>
@@ -16170,7 +17104,17 @@
                 <w:shd w:val="clear" w:color="auto" w:fill="FFFFFF"/>
                 <w:lang w:eastAsia="en-SG"/>
               </w:rPr>
-              <w:t>A sample on how to use the</w:t>
+              <w:t xml:space="preserve">A sample on how to use </w:t>
+            </w:r>
+            <w:proofErr w:type="gramStart"/>
+            <w:r>
+              <w:rPr>
+                <w:rFonts w:eastAsia="Times New Roman" w:cstheme="minorHAnsi"/>
+                <w:color w:val="000000"/>
+                <w:shd w:val="clear" w:color="auto" w:fill="FFFFFF"/>
+                <w:lang w:eastAsia="en-SG"/>
+              </w:rPr>
+              <w:t>the</w:t>
             </w:r>
             <w:r>
               <w:rPr>
@@ -16192,7 +17136,21 @@
                 <w:shd w:val="clear" w:color="auto" w:fill="FFFFFF"/>
                 <w:lang w:eastAsia="en-SG"/>
               </w:rPr>
-              <w:t>”redo”</w:t>
+              <w:t>”redo</w:t>
+            </w:r>
+            <w:proofErr w:type="gramEnd"/>
+            <w:r>
+              <w:rPr>
+                <w:rFonts w:ascii="Courier New" w:eastAsia="Times New Roman" w:hAnsi="Courier New" w:cs="Courier New"/>
+                <w:b/>
+                <w:bCs/>
+                <w:color w:val="000000"/>
+                <w:sz w:val="20"/>
+                <w:szCs w:val="20"/>
+                <w:shd w:val="clear" w:color="auto" w:fill="FFFFFF"/>
+                <w:lang w:eastAsia="en-SG"/>
+              </w:rPr>
+              <w:t>”</w:t>
             </w:r>
             <w:r>
               <w:rPr>
@@ -16334,7 +17292,7 @@
           <w:lang w:val="en-GB"/>
         </w:rPr>
       </w:pPr>
-      <w:bookmarkStart w:id="33" w:name="_Toc464690024"/>
+      <w:bookmarkStart w:id="34" w:name="_Toc464690024"/>
       <w:r>
         <w:rPr>
           <w:rFonts w:cstheme="minorHAnsi"/>
@@ -16386,7 +17344,7 @@
         </w:rPr>
         <w:t>Find All Due Task</w:t>
       </w:r>
-      <w:bookmarkEnd w:id="33"/>
+      <w:bookmarkEnd w:id="34"/>
     </w:p>
     <w:p>
       <w:pPr>
@@ -16400,8 +17358,8 @@
           <w:szCs w:val="22"/>
         </w:rPr>
       </w:pPr>
-      <w:bookmarkStart w:id="34" w:name="_Toc464674073"/>
-      <w:bookmarkStart w:id="35" w:name="_Toc464690025"/>
+      <w:bookmarkStart w:id="35" w:name="_Toc464674073"/>
+      <w:bookmarkStart w:id="36" w:name="_Toc464690025"/>
       <w:r>
         <w:rPr>
           <w:rFonts w:asciiTheme="minorHAnsi" w:eastAsia="Adobe Gothic Std B" w:hAnsiTheme="minorHAnsi" w:cstheme="minorHAnsi"/>
@@ -16409,10 +17367,30 @@
           <w:sz w:val="22"/>
           <w:szCs w:val="22"/>
         </w:rPr>
-        <w:t>After the drinking session with Jason, you need to get back to your work. You want to check all of the tasks due by tomorrow. To do this, simply type this command in the command console:</w:t>
-      </w:r>
-      <w:bookmarkEnd w:id="34"/>
+        <w:t xml:space="preserve">After the drinking session with Jason, you need to get back to your work. You want to check </w:t>
+      </w:r>
+      <w:proofErr w:type="gramStart"/>
+      <w:r>
+        <w:rPr>
+          <w:rFonts w:asciiTheme="minorHAnsi" w:eastAsia="Adobe Gothic Std B" w:hAnsiTheme="minorHAnsi" w:cstheme="minorHAnsi"/>
+          <w:color w:val="000000"/>
+          <w:sz w:val="22"/>
+          <w:szCs w:val="22"/>
+        </w:rPr>
+        <w:t>all of</w:t>
+      </w:r>
+      <w:proofErr w:type="gramEnd"/>
+      <w:r>
+        <w:rPr>
+          <w:rFonts w:asciiTheme="minorHAnsi" w:eastAsia="Adobe Gothic Std B" w:hAnsiTheme="minorHAnsi" w:cstheme="minorHAnsi"/>
+          <w:color w:val="000000"/>
+          <w:sz w:val="22"/>
+          <w:szCs w:val="22"/>
+        </w:rPr>
+        <w:t xml:space="preserve"> the tasks due by tomorrow. To do this, simply type this command in the command console:</w:t>
+      </w:r>
       <w:bookmarkEnd w:id="35"/>
+      <w:bookmarkEnd w:id="36"/>
     </w:p>
     <w:tbl>
       <w:tblPr>
@@ -16447,7 +17425,27 @@
                 <w:sz w:val="20"/>
                 <w:szCs w:val="20"/>
               </w:rPr>
-              <w:t>&gt;&gt; taskdue tomorrow</w:t>
+              <w:t xml:space="preserve">&gt;&gt; </w:t>
+            </w:r>
+            <w:proofErr w:type="spellStart"/>
+            <w:r>
+              <w:rPr>
+                <w:rFonts w:ascii="Courier New" w:hAnsi="Courier New" w:cs="Courier New"/>
+                <w:b/>
+                <w:sz w:val="20"/>
+                <w:szCs w:val="20"/>
+              </w:rPr>
+              <w:t>taskdue</w:t>
+            </w:r>
+            <w:proofErr w:type="spellEnd"/>
+            <w:r>
+              <w:rPr>
+                <w:rFonts w:ascii="Courier New" w:hAnsi="Courier New" w:cs="Courier New"/>
+                <w:b/>
+                <w:sz w:val="20"/>
+                <w:szCs w:val="20"/>
+              </w:rPr>
+              <w:t xml:space="preserve"> tomorrow</w:t>
             </w:r>
           </w:p>
         </w:tc>
@@ -16465,8 +17463,8 @@
           <w:szCs w:val="22"/>
         </w:rPr>
       </w:pPr>
-      <w:bookmarkStart w:id="36" w:name="_Toc464674074"/>
-      <w:bookmarkStart w:id="37" w:name="_Toc464690026"/>
+      <w:bookmarkStart w:id="37" w:name="_Toc464674074"/>
+      <w:bookmarkStart w:id="38" w:name="_Toc464690026"/>
       <w:r>
         <w:rPr>
           <w:rFonts w:asciiTheme="minorHAnsi" w:eastAsia="Adobe Gothic Std B" w:hAnsiTheme="minorHAnsi" w:cstheme="minorHAnsi"/>
@@ -16476,6 +17474,7 @@
         </w:rPr>
         <w:t>Do-</w:t>
       </w:r>
+      <w:proofErr w:type="spellStart"/>
       <w:r>
         <w:rPr>
           <w:rFonts w:asciiTheme="minorHAnsi" w:eastAsia="Adobe Gothic Std B" w:hAnsiTheme="minorHAnsi" w:cstheme="minorHAnsi"/>
@@ -16486,6 +17485,7 @@
         </w:rPr>
         <w:t>er</w:t>
       </w:r>
+      <w:proofErr w:type="spellEnd"/>
       <w:r>
         <w:rPr>
           <w:rFonts w:asciiTheme="minorHAnsi" w:eastAsia="Adobe Gothic Std B" w:hAnsiTheme="minorHAnsi" w:cstheme="minorHAnsi"/>
@@ -16495,8 +17495,8 @@
         </w:rPr>
         <w:t xml:space="preserve"> List will display all the tasks that are due by tomorrow.</w:t>
       </w:r>
-      <w:bookmarkEnd w:id="36"/>
       <w:bookmarkEnd w:id="37"/>
+      <w:bookmarkEnd w:id="38"/>
     </w:p>
     <w:p>
       <w:pPr>
@@ -16583,7 +17583,25 @@
           <w:sz w:val="22"/>
           <w:szCs w:val="22"/>
         </w:rPr>
-        <w:t>Figure 14: Using the “taskdue” command</w:t>
+        <w:t>Figure 14: Using the “</w:t>
+      </w:r>
+      <w:proofErr w:type="spellStart"/>
+      <w:r>
+        <w:rPr>
+          <w:rFonts w:asciiTheme="minorHAnsi" w:eastAsia="Adobe Gothic Std B" w:hAnsiTheme="minorHAnsi" w:cstheme="minorHAnsi"/>
+          <w:sz w:val="22"/>
+          <w:szCs w:val="22"/>
+        </w:rPr>
+        <w:t>taskdue</w:t>
+      </w:r>
+      <w:proofErr w:type="spellEnd"/>
+      <w:r>
+        <w:rPr>
+          <w:rFonts w:asciiTheme="minorHAnsi" w:eastAsia="Adobe Gothic Std B" w:hAnsiTheme="minorHAnsi" w:cstheme="minorHAnsi"/>
+          <w:sz w:val="22"/>
+          <w:szCs w:val="22"/>
+        </w:rPr>
+        <w:t>” command</w:t>
       </w:r>
     </w:p>
     <w:p>
@@ -16718,7 +17736,33 @@
                       <w:szCs w:val="20"/>
                       <w:lang w:eastAsia="en-SG"/>
                     </w:rPr>
-                    <w:t xml:space="preserve"> taskdue tomorrow</w:t>
+                    <w:t xml:space="preserve"> </w:t>
+                  </w:r>
+                  <w:proofErr w:type="spellStart"/>
+                  <w:r>
+                    <w:rPr>
+                      <w:rFonts w:ascii="Courier New" w:eastAsia="Times New Roman" w:hAnsi="Courier New" w:cs="Courier New"/>
+                      <w:b/>
+                      <w:bCs/>
+                      <w:color w:val="000000"/>
+                      <w:sz w:val="20"/>
+                      <w:szCs w:val="20"/>
+                      <w:lang w:eastAsia="en-SG"/>
+                    </w:rPr>
+                    <w:t>taskdue</w:t>
+                  </w:r>
+                  <w:proofErr w:type="spellEnd"/>
+                  <w:r>
+                    <w:rPr>
+                      <w:rFonts w:ascii="Courier New" w:eastAsia="Times New Roman" w:hAnsi="Courier New" w:cs="Courier New"/>
+                      <w:b/>
+                      <w:bCs/>
+                      <w:color w:val="000000"/>
+                      <w:sz w:val="20"/>
+                      <w:szCs w:val="20"/>
+                      <w:lang w:eastAsia="en-SG"/>
+                    </w:rPr>
+                    <w:t xml:space="preserve"> tomorrow</w:t>
                   </w:r>
                   <w:r>
                     <w:rPr>
@@ -16799,7 +17843,17 @@
                 <w:shd w:val="clear" w:color="auto" w:fill="FFFFFF"/>
                 <w:lang w:eastAsia="en-SG"/>
               </w:rPr>
-              <w:t xml:space="preserve">Understanding the </w:t>
+              <w:t xml:space="preserve">Understanding </w:t>
+            </w:r>
+            <w:proofErr w:type="gramStart"/>
+            <w:r>
+              <w:rPr>
+                <w:rFonts w:eastAsia="Times New Roman" w:cstheme="minorHAnsi"/>
+                <w:color w:val="000000"/>
+                <w:shd w:val="clear" w:color="auto" w:fill="FFFFFF"/>
+                <w:lang w:eastAsia="en-SG"/>
+              </w:rPr>
+              <w:t xml:space="preserve">the </w:t>
             </w:r>
             <w:r>
               <w:rPr>
@@ -16814,6 +17868,7 @@
               </w:rPr>
               <w:t>”</w:t>
             </w:r>
+            <w:proofErr w:type="spellStart"/>
             <w:r>
               <w:rPr>
                 <w:rFonts w:ascii="Courier New" w:eastAsia="Times New Roman" w:hAnsi="Courier New" w:cs="Courier New"/>
@@ -16827,6 +17882,8 @@
               </w:rPr>
               <w:t>taskdue</w:t>
             </w:r>
+            <w:proofErr w:type="spellEnd"/>
+            <w:proofErr w:type="gramEnd"/>
             <w:r>
               <w:rPr>
                 <w:rFonts w:eastAsia="Times New Roman" w:cstheme="minorHAnsi"/>
@@ -16977,6 +18034,7 @@
               </w:rPr>
               <w:t>Your dates should be in the following format: “</w:t>
             </w:r>
+            <w:proofErr w:type="spellStart"/>
             <w:r>
               <w:rPr>
                 <w:rFonts w:ascii="Courier New" w:eastAsia="Times New Roman" w:hAnsi="Courier New" w:cs="Courier New"/>
@@ -16987,8 +18045,35 @@
                 <w:szCs w:val="20"/>
                 <w:lang w:eastAsia="en-SG"/>
               </w:rPr>
-              <w:t>yyyy-mm-dd</w:t>
-            </w:r>
+              <w:t>yyyy</w:t>
+            </w:r>
+            <w:proofErr w:type="spellEnd"/>
+            <w:r>
+              <w:rPr>
+                <w:rFonts w:ascii="Courier New" w:eastAsia="Times New Roman" w:hAnsi="Courier New" w:cs="Courier New"/>
+                <w:b/>
+                <w:bCs/>
+                <w:color w:val="000000"/>
+                <w:sz w:val="20"/>
+                <w:szCs w:val="20"/>
+                <w:lang w:eastAsia="en-SG"/>
+              </w:rPr>
+              <w:t>-mm-</w:t>
+            </w:r>
+            <w:proofErr w:type="spellStart"/>
+            <w:r>
+              <w:rPr>
+                <w:rFonts w:ascii="Courier New" w:eastAsia="Times New Roman" w:hAnsi="Courier New" w:cs="Courier New"/>
+                <w:b/>
+                <w:bCs/>
+                <w:color w:val="000000"/>
+                <w:sz w:val="20"/>
+                <w:szCs w:val="20"/>
+                <w:lang w:eastAsia="en-SG"/>
+              </w:rPr>
+              <w:t>dd</w:t>
+            </w:r>
+            <w:proofErr w:type="spellEnd"/>
             <w:r>
               <w:rPr>
                 <w:rFonts w:eastAsia="Times New Roman" w:cstheme="minorHAnsi"/>
@@ -16998,6 +18083,7 @@
               </w:rPr>
               <w:t>” and “</w:t>
             </w:r>
+            <w:proofErr w:type="spellStart"/>
             <w:r>
               <w:rPr>
                 <w:rFonts w:ascii="Courier New" w:eastAsia="Times New Roman" w:hAnsi="Courier New" w:cs="Courier New"/>
@@ -17010,6 +18096,7 @@
               </w:rPr>
               <w:t>hh:mm</w:t>
             </w:r>
+            <w:proofErr w:type="spellEnd"/>
             <w:r>
               <w:rPr>
                 <w:rFonts w:eastAsia="Times New Roman" w:cstheme="minorHAnsi"/>
@@ -17266,10 +18353,23 @@
                 <w:shd w:val="clear" w:color="auto" w:fill="FFFFFF"/>
                 <w:lang w:eastAsia="en-SG"/>
               </w:rPr>
-              <w:t>“taskdue</w:t>
-            </w:r>
-            <w:bookmarkStart w:id="38" w:name="_GoBack"/>
-            <w:bookmarkEnd w:id="38"/>
+              <w:t>“</w:t>
+            </w:r>
+            <w:proofErr w:type="spellStart"/>
+            <w:r>
+              <w:rPr>
+                <w:rFonts w:eastAsia="Times New Roman" w:cstheme="minorHAnsi"/>
+                <w:b/>
+                <w:bCs/>
+                <w:color w:val="000000"/>
+                <w:sz w:val="20"/>
+                <w:szCs w:val="20"/>
+                <w:shd w:val="clear" w:color="auto" w:fill="FFFFFF"/>
+                <w:lang w:eastAsia="en-SG"/>
+              </w:rPr>
+              <w:t>taskdue</w:t>
+            </w:r>
+            <w:proofErr w:type="spellEnd"/>
             <w:r>
               <w:rPr>
                 <w:rFonts w:eastAsia="Times New Roman" w:cstheme="minorHAnsi"/>
@@ -17357,7 +18457,33 @@
                       <w:szCs w:val="20"/>
                       <w:lang w:eastAsia="en-SG"/>
                     </w:rPr>
-                    <w:t>&gt;&gt; taskdue today</w:t>
+                    <w:t xml:space="preserve">&gt;&gt; </w:t>
+                  </w:r>
+                  <w:proofErr w:type="spellStart"/>
+                  <w:r>
+                    <w:rPr>
+                      <w:rFonts w:ascii="Courier New" w:eastAsia="Times New Roman" w:hAnsi="Courier New" w:cs="Courier New"/>
+                      <w:b/>
+                      <w:bCs/>
+                      <w:color w:val="000000"/>
+                      <w:sz w:val="20"/>
+                      <w:szCs w:val="20"/>
+                      <w:lang w:eastAsia="en-SG"/>
+                    </w:rPr>
+                    <w:t>taskdue</w:t>
+                  </w:r>
+                  <w:proofErr w:type="spellEnd"/>
+                  <w:r>
+                    <w:rPr>
+                      <w:rFonts w:ascii="Courier New" w:eastAsia="Times New Roman" w:hAnsi="Courier New" w:cs="Courier New"/>
+                      <w:b/>
+                      <w:bCs/>
+                      <w:color w:val="000000"/>
+                      <w:sz w:val="20"/>
+                      <w:szCs w:val="20"/>
+                      <w:lang w:eastAsia="en-SG"/>
+                    </w:rPr>
+                    <w:t xml:space="preserve"> today</w:t>
                   </w:r>
                 </w:p>
               </w:tc>
@@ -17432,7 +18558,33 @@
                       <w:szCs w:val="20"/>
                       <w:lang w:eastAsia="en-SG"/>
                     </w:rPr>
-                    <w:t>&gt;&gt; taskdue next 5 hours</w:t>
+                    <w:t xml:space="preserve">&gt;&gt; </w:t>
+                  </w:r>
+                  <w:proofErr w:type="spellStart"/>
+                  <w:r>
+                    <w:rPr>
+                      <w:rFonts w:ascii="Courier New" w:eastAsia="Times New Roman" w:hAnsi="Courier New" w:cs="Courier New"/>
+                      <w:b/>
+                      <w:bCs/>
+                      <w:color w:val="000000"/>
+                      <w:sz w:val="20"/>
+                      <w:szCs w:val="20"/>
+                      <w:lang w:eastAsia="en-SG"/>
+                    </w:rPr>
+                    <w:t>taskdue</w:t>
+                  </w:r>
+                  <w:proofErr w:type="spellEnd"/>
+                  <w:r>
+                    <w:rPr>
+                      <w:rFonts w:ascii="Courier New" w:eastAsia="Times New Roman" w:hAnsi="Courier New" w:cs="Courier New"/>
+                      <w:b/>
+                      <w:bCs/>
+                      <w:color w:val="000000"/>
+                      <w:sz w:val="20"/>
+                      <w:szCs w:val="20"/>
+                      <w:lang w:eastAsia="en-SG"/>
+                    </w:rPr>
+                    <w:t xml:space="preserve"> next 5 hours</w:t>
                   </w:r>
                 </w:p>
               </w:tc>
@@ -17534,7 +18686,33 @@
                       <w:szCs w:val="20"/>
                       <w:lang w:eastAsia="en-SG"/>
                     </w:rPr>
-                    <w:t>&gt;&gt; taskdue 2016-11-11 21:03</w:t>
+                    <w:t xml:space="preserve">&gt;&gt; </w:t>
+                  </w:r>
+                  <w:proofErr w:type="spellStart"/>
+                  <w:r>
+                    <w:rPr>
+                      <w:rFonts w:ascii="Courier New" w:eastAsia="Times New Roman" w:hAnsi="Courier New" w:cs="Courier New"/>
+                      <w:b/>
+                      <w:bCs/>
+                      <w:color w:val="000000"/>
+                      <w:sz w:val="20"/>
+                      <w:szCs w:val="20"/>
+                      <w:lang w:eastAsia="en-SG"/>
+                    </w:rPr>
+                    <w:t>taskdue</w:t>
+                  </w:r>
+                  <w:proofErr w:type="spellEnd"/>
+                  <w:r>
+                    <w:rPr>
+                      <w:rFonts w:ascii="Courier New" w:eastAsia="Times New Roman" w:hAnsi="Courier New" w:cs="Courier New"/>
+                      <w:b/>
+                      <w:bCs/>
+                      <w:color w:val="000000"/>
+                      <w:sz w:val="20"/>
+                      <w:szCs w:val="20"/>
+                      <w:lang w:eastAsia="en-SG"/>
+                    </w:rPr>
+                    <w:t xml:space="preserve"> 2016-11-11 21:03</w:t>
                   </w:r>
                 </w:p>
               </w:tc>
@@ -17934,13 +19112,23 @@
         </w:rPr>
         <w:t>Do-</w:t>
       </w:r>
+      <w:proofErr w:type="spellStart"/>
       <w:r>
         <w:rPr>
           <w:rFonts w:eastAsia="Adobe Gothic Std B" w:cstheme="minorHAnsi"/>
           <w:i/>
           <w:color w:val="333333"/>
         </w:rPr>
-        <w:t xml:space="preserve">er </w:t>
+        <w:t>er</w:t>
+      </w:r>
+      <w:proofErr w:type="spellEnd"/>
+      <w:r>
+        <w:rPr>
+          <w:rFonts w:eastAsia="Adobe Gothic Std B" w:cstheme="minorHAnsi"/>
+          <w:i/>
+          <w:color w:val="333333"/>
+        </w:rPr>
+        <w:t xml:space="preserve"> </w:t>
       </w:r>
       <w:r>
         <w:rPr>
@@ -18050,7 +19238,27 @@
           <w:sz w:val="22"/>
           <w:szCs w:val="22"/>
         </w:rPr>
-        <w:t>Your data are saved in the hard disk automatically after any command that changes the data as aforementioned in the guide. There is no need for you to save it manually.</w:t>
+        <w:t xml:space="preserve">Your data are saved in the hard disk automatically after any command that changes the data as </w:t>
+      </w:r>
+      <w:proofErr w:type="gramStart"/>
+      <w:r>
+        <w:rPr>
+          <w:rFonts w:asciiTheme="minorHAnsi" w:eastAsia="Adobe Gothic Std B" w:hAnsiTheme="minorHAnsi" w:cstheme="minorHAnsi"/>
+          <w:color w:val="333333"/>
+          <w:sz w:val="22"/>
+          <w:szCs w:val="22"/>
+        </w:rPr>
+        <w:t>aforementioned in</w:t>
+      </w:r>
+      <w:proofErr w:type="gramEnd"/>
+      <w:r>
+        <w:rPr>
+          <w:rFonts w:asciiTheme="minorHAnsi" w:eastAsia="Adobe Gothic Std B" w:hAnsiTheme="minorHAnsi" w:cstheme="minorHAnsi"/>
+          <w:color w:val="333333"/>
+          <w:sz w:val="22"/>
+          <w:szCs w:val="22"/>
+        </w:rPr>
+        <w:t xml:space="preserve"> the guide. There is no need for you to save it manually.</w:t>
       </w:r>
     </w:p>
     <w:p>
@@ -19216,13 +20424,23 @@
                 <w:color w:val="333333"/>
               </w:rPr>
             </w:pPr>
+            <w:proofErr w:type="spellStart"/>
             <w:r>
               <w:rPr>
                 <w:rStyle w:val="HTMLCode"/>
                 <w:rFonts w:asciiTheme="minorHAnsi" w:eastAsia="Adobe Gothic Std B" w:hAnsiTheme="minorHAnsi" w:cstheme="minorHAnsi"/>
                 <w:color w:val="333333"/>
               </w:rPr>
-              <w:t>taskdue END_DATE</w:t>
+              <w:t>taskdue</w:t>
+            </w:r>
+            <w:proofErr w:type="spellEnd"/>
+            <w:r>
+              <w:rPr>
+                <w:rStyle w:val="HTMLCode"/>
+                <w:rFonts w:asciiTheme="minorHAnsi" w:eastAsia="Adobe Gothic Std B" w:hAnsiTheme="minorHAnsi" w:cstheme="minorHAnsi"/>
+                <w:color w:val="333333"/>
+              </w:rPr>
+              <w:t xml:space="preserve"> END_DATE</w:t>
             </w:r>
           </w:p>
         </w:tc>
@@ -19399,7 +20617,7 @@
             <w:rFonts w:ascii="Adobe Gothic Std B" w:eastAsia="Adobe Gothic Std B" w:hAnsi="Adobe Gothic Std B"/>
             <w:noProof/>
           </w:rPr>
-          <w:t>24</w:t>
+          <w:t>27</w:t>
         </w:r>
         <w:r>
           <w:rPr>
@@ -23607,7 +24825,7 @@
 </file>
 
 <file path=customXml/itemProps2.xml><?xml version="1.0" encoding="utf-8"?>
-<ds:datastoreItem xmlns:ds="http://schemas.openxmlformats.org/officeDocument/2006/customXml" ds:itemID="{DB83E8BF-16CF-46CA-96E2-A1DB1155D34C}">
+<ds:datastoreItem xmlns:ds="http://schemas.openxmlformats.org/officeDocument/2006/customXml" ds:itemID="{E7A45A73-8DF2-4126-86FA-77BA853151EC}">
   <ds:schemaRefs>
     <ds:schemaRef ds:uri="http://schemas.openxmlformats.org/officeDocument/2006/bibliography"/>
   </ds:schemaRefs>

</xml_diff>

<commit_message>
reflection of changes to pdf
</commit_message>
<xml_diff>
--- a/docs/doc_pdf_version/userguide.docx
+++ b/docs/doc_pdf_version/userguide.docx
@@ -14,6 +14,7 @@
           <w:docPartUnique/>
         </w:docPartObj>
       </w:sdtPr>
+      <w:sdtEndPr/>
       <w:sdtContent>
         <w:p>
           <w:pPr>
@@ -176,6 +177,7 @@
                                         <w:dataBinding w:prefixMappings="xmlns:ns0='http://purl.org/dc/elements/1.1/' xmlns:ns1='http://schemas.openxmlformats.org/package/2006/metadata/core-properties' " w:xpath="/ns1:coreProperties[1]/ns0:title[1]" w:storeItemID="{6C3C8BC8-F283-45AE-878A-BAB7291924A1}"/>
                                         <w:text/>
                                       </w:sdtPr>
+                                      <w:sdtEndPr/>
                                       <w:sdtContent>
                                         <w:p>
                                           <w:pPr>
@@ -219,6 +221,7 @@
                                         <w:dataBinding w:prefixMappings="xmlns:ns0='http://purl.org/dc/elements/1.1/' xmlns:ns1='http://schemas.openxmlformats.org/package/2006/metadata/core-properties' " w:xpath="/ns1:coreProperties[1]/ns0:subject[1]" w:storeItemID="{6C3C8BC8-F283-45AE-878A-BAB7291924A1}"/>
                                         <w:text/>
                                       </w:sdtPr>
+                                      <w:sdtEndPr/>
                                       <w:sdtContent>
                                         <w:p>
                                           <w:pPr>
@@ -283,6 +286,7 @@
                                         <w:dataBinding w:prefixMappings="xmlns:ns0='http://schemas.microsoft.com/office/2006/coverPageProps' " w:xpath="/ns0:CoverPageProperties[1]/ns0:Abstract[1]" w:storeItemID="{55AF091B-3C7A-41E3-B477-F2FDAA23CFDA}"/>
                                         <w:text/>
                                       </w:sdtPr>
+                                      <w:sdtEndPr/>
                                       <w:sdtContent>
                                         <w:p>
                                           <w:pPr>
@@ -317,6 +321,7 @@
                                         <w:dataBinding w:prefixMappings="xmlns:ns0='http://purl.org/dc/elements/1.1/' xmlns:ns1='http://schemas.openxmlformats.org/package/2006/metadata/core-properties' " w:xpath="/ns1:coreProperties[1]/ns0:creator[1]" w:storeItemID="{6C3C8BC8-F283-45AE-878A-BAB7291924A1}"/>
                                         <w:text/>
                                       </w:sdtPr>
+                                      <w:sdtEndPr/>
                                       <w:sdtContent>
                                         <w:p>
                                           <w:pPr>
@@ -360,6 +365,7 @@
                                           <w:dataBinding w:prefixMappings="xmlns:ns0='http://purl.org/dc/elements/1.1/' xmlns:ns1='http://schemas.openxmlformats.org/package/2006/metadata/core-properties' " w:xpath="/ns1:coreProperties[1]/ns1:category[1]" w:storeItemID="{6C3C8BC8-F283-45AE-878A-BAB7291924A1}"/>
                                           <w:text/>
                                         </w:sdtPr>
+                                        <w:sdtEndPr/>
                                         <w:sdtContent>
                                           <w:r>
                                             <w:rPr>
@@ -500,6 +506,7 @@
                                   <w:dataBinding w:prefixMappings="xmlns:ns0='http://purl.org/dc/elements/1.1/' xmlns:ns1='http://schemas.openxmlformats.org/package/2006/metadata/core-properties' " w:xpath="/ns1:coreProperties[1]/ns0:title[1]" w:storeItemID="{6C3C8BC8-F283-45AE-878A-BAB7291924A1}"/>
                                   <w:text/>
                                 </w:sdtPr>
+                                <w:sdtEndPr/>
                                 <w:sdtContent>
                                   <w:p>
                                     <w:pPr>
@@ -543,6 +550,7 @@
                                   <w:dataBinding w:prefixMappings="xmlns:ns0='http://purl.org/dc/elements/1.1/' xmlns:ns1='http://schemas.openxmlformats.org/package/2006/metadata/core-properties' " w:xpath="/ns1:coreProperties[1]/ns0:subject[1]" w:storeItemID="{6C3C8BC8-F283-45AE-878A-BAB7291924A1}"/>
                                   <w:text/>
                                 </w:sdtPr>
+                                <w:sdtEndPr/>
                                 <w:sdtContent>
                                   <w:p>
                                     <w:pPr>
@@ -607,6 +615,7 @@
                                   <w:dataBinding w:prefixMappings="xmlns:ns0='http://schemas.microsoft.com/office/2006/coverPageProps' " w:xpath="/ns0:CoverPageProperties[1]/ns0:Abstract[1]" w:storeItemID="{55AF091B-3C7A-41E3-B477-F2FDAA23CFDA}"/>
                                   <w:text/>
                                 </w:sdtPr>
+                                <w:sdtEndPr/>
                                 <w:sdtContent>
                                   <w:p>
                                     <w:pPr>
@@ -641,6 +650,7 @@
                                   <w:dataBinding w:prefixMappings="xmlns:ns0='http://purl.org/dc/elements/1.1/' xmlns:ns1='http://schemas.openxmlformats.org/package/2006/metadata/core-properties' " w:xpath="/ns1:coreProperties[1]/ns0:creator[1]" w:storeItemID="{6C3C8BC8-F283-45AE-878A-BAB7291924A1}"/>
                                   <w:text/>
                                 </w:sdtPr>
+                                <w:sdtEndPr/>
                                 <w:sdtContent>
                                   <w:p>
                                     <w:pPr>
@@ -684,6 +694,7 @@
                                     <w:dataBinding w:prefixMappings="xmlns:ns0='http://purl.org/dc/elements/1.1/' xmlns:ns1='http://schemas.openxmlformats.org/package/2006/metadata/core-properties' " w:xpath="/ns1:coreProperties[1]/ns1:category[1]" w:storeItemID="{6C3C8BC8-F283-45AE-878A-BAB7291924A1}"/>
                                     <w:text/>
                                   </w:sdtPr>
+                                  <w:sdtEndPr/>
                                   <w:sdtContent>
                                     <w:r>
                                       <w:rPr>
@@ -3467,6 +3478,7 @@
         <w:tab/>
       </w:r>
     </w:p>
+    <w:bookmarkStart w:id="4" w:name="_Toc464674052"/>
     <w:p>
       <w:pPr>
         <w:pStyle w:val="Heading3"/>
@@ -3477,7 +3489,6 @@
           <w:color w:val="000000"/>
         </w:rPr>
       </w:pPr>
-      <w:bookmarkStart w:id="4" w:name="_Toc464674052"/>
       <w:r>
         <w:rPr>
           <w:rFonts w:asciiTheme="minorHAnsi" w:eastAsia="Adobe Gothic Std B" w:hAnsiTheme="minorHAnsi" w:cstheme="minorHAnsi"/>
@@ -16218,7 +16229,6 @@
           <w:rFonts w:asciiTheme="minorHAnsi" w:eastAsia="Adobe Gothic Std B" w:hAnsiTheme="minorHAnsi" w:cstheme="minorHAnsi"/>
         </w:rPr>
       </w:pPr>
-      <w:bookmarkStart w:id="27" w:name="_GoBack"/>
       <w:r>
         <w:rPr>
           <w:rFonts w:asciiTheme="minorHAnsi" w:eastAsia="Adobe Gothic Std B" w:hAnsiTheme="minorHAnsi" w:cstheme="minorHAnsi"/>
@@ -16278,7 +16288,6 @@
           </wp:inline>
         </w:drawing>
       </w:r>
-      <w:bookmarkEnd w:id="27"/>
     </w:p>
     <w:p>
       <w:pPr>
@@ -17654,7 +17663,8 @@
           <w:szCs w:val="36"/>
         </w:rPr>
       </w:pPr>
-      <w:bookmarkStart w:id="28" w:name="_Toc464674075"/>
+      <w:bookmarkStart w:id="27" w:name="_Toc464674075"/>
+      <w:bookmarkStart w:id="28" w:name="_GoBack"/>
       <w:r>
         <w:rPr>
           <w:rFonts w:asciiTheme="minorHAnsi" w:hAnsiTheme="minorHAnsi" w:cstheme="minorHAnsi"/>
@@ -17671,8 +17681,9 @@
         </w:rPr>
         <w:t>.1.14: Exiting the Program</w:t>
       </w:r>
-      <w:bookmarkEnd w:id="28"/>
+      <w:bookmarkEnd w:id="27"/>
     </w:p>
+    <w:bookmarkEnd w:id="28"/>
     <w:p>
       <w:r>
         <w:t>You can exit the program by typing the following command in the command console:</w:t>
@@ -19396,7 +19407,7 @@
             <w:rFonts w:ascii="Adobe Gothic Std B" w:eastAsia="Adobe Gothic Std B" w:hAnsi="Adobe Gothic Std B"/>
             <w:noProof/>
           </w:rPr>
-          <w:t>22</w:t>
+          <w:t>4</w:t>
         </w:r>
         <w:r>
           <w:rPr>
@@ -25548,6 +25559,7 @@
     <w:lsdException w:name="HTML Sample" w:semiHidden="1" w:unhideWhenUsed="1"/>
     <w:lsdException w:name="HTML Typewriter" w:semiHidden="1" w:unhideWhenUsed="1"/>
     <w:lsdException w:name="HTML Variable" w:semiHidden="1" w:unhideWhenUsed="1"/>
+    <w:lsdException w:name="Normal Table" w:semiHidden="1" w:unhideWhenUsed="1"/>
     <w:lsdException w:name="annotation subject" w:semiHidden="1" w:unhideWhenUsed="1"/>
     <w:lsdException w:name="No List" w:semiHidden="1" w:unhideWhenUsed="1"/>
     <w:lsdException w:name="Outline List 1" w:semiHidden="1" w:unhideWhenUsed="1"/>
@@ -25592,6 +25604,7 @@
     <w:lsdException w:name="Table Professional" w:semiHidden="1" w:unhideWhenUsed="1"/>
     <w:lsdException w:name="Table Subtle 1" w:semiHidden="1" w:unhideWhenUsed="1"/>
     <w:lsdException w:name="Table Subtle 2" w:semiHidden="1" w:unhideWhenUsed="1"/>
+    <w:lsdException w:name="Table Web 1" w:semiHidden="1" w:unhideWhenUsed="1"/>
     <w:lsdException w:name="Table Web 2" w:semiHidden="1" w:unhideWhenUsed="1"/>
     <w:lsdException w:name="Table Web 3" w:semiHidden="1" w:unhideWhenUsed="1"/>
     <w:lsdException w:name="Balloon Text" w:semiHidden="1" w:unhideWhenUsed="1"/>
@@ -26908,7 +26921,7 @@
 </file>
 
 <file path=customXml/itemProps2.xml><?xml version="1.0" encoding="utf-8"?>
-<ds:datastoreItem xmlns:ds="http://schemas.openxmlformats.org/officeDocument/2006/customXml" ds:itemID="{ED7D21D8-8E89-45B3-B889-F6D759D8CE11}">
+<ds:datastoreItem xmlns:ds="http://schemas.openxmlformats.org/officeDocument/2006/customXml" ds:itemID="{C239E5BB-CBDB-401E-AE3A-39893D6C2332}">
   <ds:schemaRefs>
     <ds:schemaRef ds:uri="http://schemas.openxmlformats.org/officeDocument/2006/bibliography"/>
   </ds:schemaRefs>

</xml_diff>

<commit_message>
Change from "find" to "finding" as commented by tutor
</commit_message>
<xml_diff>
--- a/docs/doc_pdf_version/userguide.docx
+++ b/docs/doc_pdf_version/userguide.docx
@@ -1869,7 +1869,25 @@
                 <w:rFonts w:cstheme="minorHAnsi"/>
                 <w:noProof/>
               </w:rPr>
-              <w:t>3.1.13: Find All Due Task</w:t>
+              <w:t>3.1.13: Find</w:t>
+            </w:r>
+            <w:r>
+              <w:rPr>
+                <w:rStyle w:val="Hyperlink"/>
+                <w:rFonts w:cstheme="minorHAnsi"/>
+                <w:noProof/>
+              </w:rPr>
+              <w:t>ing</w:t>
+            </w:r>
+            <w:bookmarkStart w:id="0" w:name="_GoBack"/>
+            <w:bookmarkEnd w:id="0"/>
+            <w:r>
+              <w:rPr>
+                <w:rStyle w:val="Hyperlink"/>
+                <w:rFonts w:cstheme="minorHAnsi"/>
+                <w:noProof/>
+              </w:rPr>
+              <w:t xml:space="preserve"> All Due Task</w:t>
             </w:r>
             <w:r>
               <w:rPr>
@@ -2297,14 +2315,14 @@
           <w:rFonts w:asciiTheme="minorHAnsi" w:hAnsiTheme="minorHAnsi" w:cstheme="minorHAnsi"/>
         </w:rPr>
       </w:pPr>
-      <w:bookmarkStart w:id="0" w:name="_Toc464690000"/>
+      <w:bookmarkStart w:id="1" w:name="_Toc464690000"/>
       <w:r>
         <w:rPr>
           <w:rFonts w:asciiTheme="minorHAnsi" w:hAnsiTheme="minorHAnsi" w:cstheme="minorHAnsi"/>
         </w:rPr>
         <w:t>1: About</w:t>
       </w:r>
-      <w:bookmarkEnd w:id="0"/>
+      <w:bookmarkEnd w:id="1"/>
     </w:p>
     <w:p>
       <w:pPr>
@@ -2593,7 +2611,7 @@
           <w:rFonts w:asciiTheme="minorHAnsi" w:hAnsiTheme="minorHAnsi" w:cstheme="minorHAnsi"/>
         </w:rPr>
       </w:pPr>
-      <w:bookmarkStart w:id="1" w:name="_Toc464690001"/>
+      <w:bookmarkStart w:id="2" w:name="_Toc464690001"/>
       <w:r>
         <w:rPr>
           <w:rFonts w:asciiTheme="minorHAnsi" w:hAnsiTheme="minorHAnsi" w:cstheme="minorHAnsi"/>
@@ -2607,7 +2625,7 @@
         </w:rPr>
         <w:t>Overview</w:t>
       </w:r>
-      <w:bookmarkEnd w:id="1"/>
+      <w:bookmarkEnd w:id="2"/>
     </w:p>
     <w:p>
       <w:pPr>
@@ -3226,7 +3244,7 @@
           <w:rFonts w:asciiTheme="minorHAnsi" w:hAnsiTheme="minorHAnsi" w:cstheme="minorHAnsi"/>
         </w:rPr>
       </w:pPr>
-      <w:bookmarkStart w:id="2" w:name="_Toc464690002"/>
+      <w:bookmarkStart w:id="3" w:name="_Toc464690002"/>
       <w:r>
         <w:rPr>
           <w:rFonts w:asciiTheme="minorHAnsi" w:hAnsiTheme="minorHAnsi" w:cstheme="minorHAnsi"/>
@@ -3240,7 +3258,7 @@
         </w:rPr>
         <w:t>Getting Started</w:t>
       </w:r>
-      <w:bookmarkEnd w:id="2"/>
+      <w:bookmarkEnd w:id="3"/>
     </w:p>
     <w:p>
       <w:pPr>
@@ -3254,8 +3272,8 @@
           <w:szCs w:val="22"/>
         </w:rPr>
       </w:pPr>
-      <w:bookmarkStart w:id="3" w:name="_Toc464674051"/>
-      <w:bookmarkStart w:id="4" w:name="_Toc464690003"/>
+      <w:bookmarkStart w:id="4" w:name="_Toc464674051"/>
+      <w:bookmarkStart w:id="5" w:name="_Toc464690003"/>
       <w:r>
         <w:rPr>
           <w:rFonts w:asciiTheme="minorHAnsi" w:hAnsiTheme="minorHAnsi" w:cstheme="minorHAnsi"/>
@@ -3320,8 +3338,8 @@
         </w:rPr>
         <w:t xml:space="preserve"> to get what you desire.</w:t>
       </w:r>
-      <w:bookmarkEnd w:id="3"/>
       <w:bookmarkEnd w:id="4"/>
+      <w:bookmarkEnd w:id="5"/>
     </w:p>
     <w:p>
       <w:pPr>
@@ -3468,8 +3486,8 @@
           <w:color w:val="000000"/>
         </w:rPr>
       </w:pPr>
-      <w:bookmarkStart w:id="5" w:name="_Toc464674052"/>
-      <w:bookmarkStart w:id="6" w:name="_Toc464690004"/>
+      <w:bookmarkStart w:id="6" w:name="_Toc464674052"/>
+      <w:bookmarkStart w:id="7" w:name="_Toc464690004"/>
       <w:r>
         <w:rPr>
           <w:rFonts w:asciiTheme="minorHAnsi" w:eastAsia="Adobe Gothic Std B" w:hAnsiTheme="minorHAnsi" w:cstheme="minorHAnsi"/>
@@ -3626,8 +3644,8 @@
           </mc:Fallback>
         </mc:AlternateContent>
       </w:r>
-      <w:bookmarkEnd w:id="5"/>
       <w:bookmarkEnd w:id="6"/>
+      <w:bookmarkEnd w:id="7"/>
       <w:r>
         <w:rPr>
           <w:rFonts w:asciiTheme="minorHAnsi" w:eastAsia="Adobe Gothic Std B" w:hAnsiTheme="minorHAnsi" w:cstheme="minorHAnsi"/>
@@ -3645,7 +3663,7 @@
           <w:szCs w:val="36"/>
         </w:rPr>
       </w:pPr>
-      <w:bookmarkStart w:id="7" w:name="_Toc464690005"/>
+      <w:bookmarkStart w:id="8" w:name="_Toc464690005"/>
       <w:r>
         <w:rPr>
           <w:rFonts w:asciiTheme="minorHAnsi" w:hAnsiTheme="minorHAnsi" w:cstheme="minorHAnsi"/>
@@ -3655,7 +3673,7 @@
         <w:lastRenderedPageBreak/>
         <w:t>3.1.1: Launch</w:t>
       </w:r>
-      <w:bookmarkEnd w:id="7"/>
+      <w:bookmarkEnd w:id="8"/>
     </w:p>
     <w:p>
       <w:pPr>
@@ -3909,7 +3927,7 @@
           <w:szCs w:val="36"/>
         </w:rPr>
       </w:pPr>
-      <w:bookmarkStart w:id="8" w:name="_Toc464690006"/>
+      <w:bookmarkStart w:id="9" w:name="_Toc464690006"/>
       <w:r>
         <w:rPr>
           <w:rFonts w:asciiTheme="minorHAnsi" w:hAnsiTheme="minorHAnsi" w:cstheme="minorHAnsi"/>
@@ -3943,7 +3961,7 @@
         </w:rPr>
         <w:t>Your friendly guide</w:t>
       </w:r>
-      <w:bookmarkEnd w:id="8"/>
+      <w:bookmarkEnd w:id="9"/>
     </w:p>
     <w:p>
       <w:r>
@@ -4194,7 +4212,7 @@
           <w:szCs w:val="36"/>
         </w:rPr>
       </w:pPr>
-      <w:bookmarkStart w:id="9" w:name="_Toc464690007"/>
+      <w:bookmarkStart w:id="10" w:name="_Toc464690007"/>
       <w:r>
         <w:rPr>
           <w:rFonts w:asciiTheme="minorHAnsi" w:hAnsiTheme="minorHAnsi" w:cstheme="minorHAnsi"/>
@@ -4245,7 +4263,7 @@
         </w:rPr>
         <w:t xml:space="preserve"> List</w:t>
       </w:r>
-      <w:bookmarkEnd w:id="9"/>
+      <w:bookmarkEnd w:id="10"/>
     </w:p>
     <w:p>
       <w:r>
@@ -5874,7 +5892,7 @@
           <w:szCs w:val="36"/>
         </w:rPr>
       </w:pPr>
-      <w:bookmarkStart w:id="10" w:name="_Toc464690008"/>
+      <w:bookmarkStart w:id="11" w:name="_Toc464690008"/>
       <w:r>
         <w:rPr>
           <w:rFonts w:asciiTheme="minorHAnsi" w:hAnsiTheme="minorHAnsi" w:cstheme="minorHAnsi"/>
@@ -5933,7 +5951,7 @@
         </w:rPr>
         <w:t xml:space="preserve"> List</w:t>
       </w:r>
-      <w:bookmarkEnd w:id="10"/>
+      <w:bookmarkEnd w:id="11"/>
     </w:p>
     <w:p>
       <w:pPr>
@@ -7459,7 +7477,7 @@
           <w:lang w:val="en-GB"/>
         </w:rPr>
       </w:pPr>
-      <w:bookmarkStart w:id="11" w:name="_Toc464690009"/>
+      <w:bookmarkStart w:id="12" w:name="_Toc464690009"/>
     </w:p>
     <w:p>
       <w:pPr>
@@ -7539,7 +7557,7 @@
         </w:rPr>
         <w:t>List</w:t>
       </w:r>
-      <w:bookmarkEnd w:id="11"/>
+      <w:bookmarkEnd w:id="12"/>
     </w:p>
     <w:p>
       <w:pPr>
@@ -7553,8 +7571,8 @@
           <w:szCs w:val="22"/>
         </w:rPr>
       </w:pPr>
-      <w:bookmarkStart w:id="12" w:name="_Toc464674058"/>
-      <w:bookmarkStart w:id="13" w:name="_Toc464690010"/>
+      <w:bookmarkStart w:id="13" w:name="_Toc464674058"/>
+      <w:bookmarkStart w:id="14" w:name="_Toc464690010"/>
       <w:r>
         <w:rPr>
           <w:rFonts w:asciiTheme="minorHAnsi" w:eastAsia="Adobe Gothic Std B" w:hAnsiTheme="minorHAnsi" w:cstheme="minorHAnsi"/>
@@ -7600,8 +7618,8 @@
         </w:rPr>
         <w:t>the task is already over, you want to mark it as “done”. You can do this by entering the following command:</w:t>
       </w:r>
-      <w:bookmarkEnd w:id="12"/>
       <w:bookmarkEnd w:id="13"/>
+      <w:bookmarkEnd w:id="14"/>
       <w:r>
         <w:rPr>
           <w:rFonts w:asciiTheme="minorHAnsi" w:eastAsia="Adobe Gothic Std B" w:hAnsiTheme="minorHAnsi" w:cstheme="minorHAnsi"/>
@@ -7659,8 +7677,8 @@
           <w:szCs w:val="22"/>
         </w:rPr>
       </w:pPr>
-      <w:bookmarkStart w:id="14" w:name="_Toc464674059"/>
-      <w:bookmarkStart w:id="15" w:name="_Toc464690011"/>
+      <w:bookmarkStart w:id="15" w:name="_Toc464674059"/>
+      <w:bookmarkStart w:id="16" w:name="_Toc464690011"/>
       <w:r>
         <w:rPr>
           <w:rFonts w:asciiTheme="minorHAnsi" w:eastAsia="Adobe Gothic Std B" w:hAnsiTheme="minorHAnsi" w:cstheme="minorHAnsi"/>
@@ -7670,8 +7688,8 @@
         </w:rPr>
         <w:t>And the indicated task will be marked as completed.</w:t>
       </w:r>
-      <w:bookmarkEnd w:id="14"/>
       <w:bookmarkEnd w:id="15"/>
+      <w:bookmarkEnd w:id="16"/>
     </w:p>
     <w:p>
       <w:pPr>
@@ -8311,7 +8329,7 @@
           <w:szCs w:val="36"/>
         </w:rPr>
       </w:pPr>
-      <w:bookmarkStart w:id="16" w:name="_Toc464690012"/>
+      <w:bookmarkStart w:id="17" w:name="_Toc464690012"/>
     </w:p>
     <w:p>
       <w:pPr>
@@ -8374,7 +8392,7 @@
         </w:rPr>
         <w:t>Unmarking a Completed Task</w:t>
       </w:r>
-      <w:bookmarkEnd w:id="16"/>
+      <w:bookmarkEnd w:id="17"/>
     </w:p>
     <w:p>
       <w:pPr>
@@ -9401,7 +9419,7 @@
           <w:lang w:val="en-GB"/>
         </w:rPr>
       </w:pPr>
-      <w:bookmarkStart w:id="17" w:name="_Toc464690013"/>
+      <w:bookmarkStart w:id="18" w:name="_Toc464690013"/>
       <w:r>
         <w:rPr>
           <w:rFonts w:cstheme="minorHAnsi"/>
@@ -9438,7 +9456,7 @@
         </w:rPr>
         <w:t>.1.7: List Tasks</w:t>
       </w:r>
-      <w:bookmarkEnd w:id="17"/>
+      <w:bookmarkEnd w:id="18"/>
     </w:p>
     <w:p>
       <w:pPr>
@@ -9504,8 +9522,8 @@
           <w:szCs w:val="22"/>
         </w:rPr>
       </w:pPr>
-      <w:bookmarkStart w:id="18" w:name="_Toc464674062"/>
-      <w:bookmarkStart w:id="19" w:name="_Toc464690014"/>
+      <w:bookmarkStart w:id="19" w:name="_Toc464674062"/>
+      <w:bookmarkStart w:id="20" w:name="_Toc464690014"/>
       <w:r>
         <w:rPr>
           <w:rFonts w:asciiTheme="minorHAnsi" w:eastAsia="Adobe Gothic Std B" w:hAnsiTheme="minorHAnsi" w:cstheme="minorHAnsi"/>
@@ -9552,8 +9570,8 @@
         </w:rPr>
         <w:t xml:space="preserve"> the tasks needed to be done by today.</w:t>
       </w:r>
-      <w:bookmarkEnd w:id="18"/>
       <w:bookmarkEnd w:id="19"/>
+      <w:bookmarkEnd w:id="20"/>
     </w:p>
     <w:p>
       <w:pPr>
@@ -11767,7 +11785,7 @@
           <w:lang w:val="en-GB"/>
         </w:rPr>
       </w:pPr>
-      <w:bookmarkStart w:id="20" w:name="_Toc464690015"/>
+      <w:bookmarkStart w:id="21" w:name="_Toc464690015"/>
       <w:r>
         <w:rPr>
           <w:rFonts w:cstheme="minorHAnsi"/>
@@ -11803,7 +11821,7 @@
         </w:rPr>
         <w:t>.1.8: Find Tasks</w:t>
       </w:r>
-      <w:bookmarkEnd w:id="20"/>
+      <w:bookmarkEnd w:id="21"/>
     </w:p>
     <w:p>
       <w:pPr>
@@ -11866,8 +11884,8 @@
           <w:color w:val="000000"/>
         </w:rPr>
       </w:pPr>
-      <w:bookmarkStart w:id="21" w:name="_Toc464674064"/>
-      <w:bookmarkStart w:id="22" w:name="_Toc464690016"/>
+      <w:bookmarkStart w:id="22" w:name="_Toc464674064"/>
+      <w:bookmarkStart w:id="23" w:name="_Toc464690016"/>
       <w:r>
         <w:rPr>
           <w:rFonts w:asciiTheme="minorHAnsi" w:eastAsia="Adobe Gothic Std B" w:hAnsiTheme="minorHAnsi" w:cstheme="minorHAnsi"/>
@@ -11918,8 +11936,8 @@
         </w:rPr>
         <w:t xml:space="preserve"> Jason.</w:t>
       </w:r>
-      <w:bookmarkEnd w:id="21"/>
       <w:bookmarkEnd w:id="22"/>
+      <w:bookmarkEnd w:id="23"/>
     </w:p>
     <w:p>
       <w:pPr>
@@ -13483,7 +13501,7 @@
           <w:lang w:val="en-GB"/>
         </w:rPr>
       </w:pPr>
-      <w:bookmarkStart w:id="23" w:name="_Toc464690017"/>
+      <w:bookmarkStart w:id="24" w:name="_Toc464690017"/>
       <w:r>
         <w:rPr>
           <w:rFonts w:cstheme="minorHAnsi"/>
@@ -13527,7 +13545,7 @@
         </w:rPr>
         <w:t>: View Tasks</w:t>
       </w:r>
-      <w:bookmarkEnd w:id="23"/>
+      <w:bookmarkEnd w:id="24"/>
     </w:p>
     <w:p>
       <w:pPr>
@@ -13593,8 +13611,8 @@
           <w:szCs w:val="22"/>
         </w:rPr>
       </w:pPr>
-      <w:bookmarkStart w:id="24" w:name="_Toc464674066"/>
-      <w:bookmarkStart w:id="25" w:name="_Toc464690018"/>
+      <w:bookmarkStart w:id="25" w:name="_Toc464674066"/>
+      <w:bookmarkStart w:id="26" w:name="_Toc464690018"/>
       <w:r>
         <w:rPr>
           <w:rFonts w:asciiTheme="minorHAnsi" w:eastAsia="Adobe Gothic Std B" w:hAnsiTheme="minorHAnsi" w:cstheme="minorHAnsi"/>
@@ -13651,8 +13669,8 @@
         </w:rPr>
         <w:t xml:space="preserve"> list.</w:t>
       </w:r>
-      <w:bookmarkEnd w:id="24"/>
       <w:bookmarkEnd w:id="25"/>
+      <w:bookmarkEnd w:id="26"/>
     </w:p>
     <w:p>
       <w:pPr>
@@ -14247,7 +14265,7 @@
           <w:lang w:val="en-GB"/>
         </w:rPr>
       </w:pPr>
-      <w:bookmarkStart w:id="26" w:name="_Toc464690019"/>
+      <w:bookmarkStart w:id="27" w:name="_Toc464690019"/>
       <w:r>
         <w:rPr>
           <w:rFonts w:cstheme="minorHAnsi"/>
@@ -14283,7 +14301,7 @@
         </w:rPr>
         <w:t>.1.10: Delete Tasks</w:t>
       </w:r>
-      <w:bookmarkEnd w:id="26"/>
+      <w:bookmarkEnd w:id="27"/>
     </w:p>
     <w:p>
       <w:pPr>
@@ -14295,8 +14313,8 @@
           <w:color w:val="000000"/>
         </w:rPr>
       </w:pPr>
-      <w:bookmarkStart w:id="27" w:name="_Toc464674068"/>
-      <w:bookmarkStart w:id="28" w:name="_Toc464690020"/>
+      <w:bookmarkStart w:id="28" w:name="_Toc464674068"/>
+      <w:bookmarkStart w:id="29" w:name="_Toc464690020"/>
       <w:r>
         <w:rPr>
           <w:rFonts w:asciiTheme="minorHAnsi" w:eastAsia="Adobe Gothic Std B" w:hAnsiTheme="minorHAnsi" w:cstheme="minorHAnsi"/>
@@ -14304,8 +14322,8 @@
         </w:rPr>
         <w:t>You just heard from Jason that the drinking session is cancelled and you want to delete the task as you do not need to keep track of it. You enter the following in the command console:</w:t>
       </w:r>
-      <w:bookmarkEnd w:id="27"/>
       <w:bookmarkEnd w:id="28"/>
+      <w:bookmarkEnd w:id="29"/>
     </w:p>
     <w:tbl>
       <w:tblPr>
@@ -14358,8 +14376,8 @@
           <w:szCs w:val="22"/>
         </w:rPr>
       </w:pPr>
-      <w:bookmarkStart w:id="29" w:name="_Toc464674069"/>
-      <w:bookmarkStart w:id="30" w:name="_Toc464690021"/>
+      <w:bookmarkStart w:id="30" w:name="_Toc464674069"/>
+      <w:bookmarkStart w:id="31" w:name="_Toc464690021"/>
       <w:r>
         <w:rPr>
           <w:rFonts w:asciiTheme="minorHAnsi" w:eastAsia="Adobe Gothic Std B" w:hAnsiTheme="minorHAnsi" w:cstheme="minorHAnsi"/>
@@ -14407,8 +14425,8 @@
         </w:rPr>
         <w:t>list.</w:t>
       </w:r>
-      <w:bookmarkEnd w:id="29"/>
       <w:bookmarkEnd w:id="30"/>
+      <w:bookmarkEnd w:id="31"/>
     </w:p>
     <w:p>
       <w:pPr>
@@ -15132,7 +15150,7 @@
           <w:lang w:val="en-GB"/>
         </w:rPr>
       </w:pPr>
-      <w:bookmarkStart w:id="31" w:name="_Toc464690022"/>
+      <w:bookmarkStart w:id="32" w:name="_Toc464690022"/>
     </w:p>
     <w:p>
       <w:pPr>
@@ -15160,7 +15178,7 @@
         </w:rPr>
         <w:t>.1.11: Undo Operation</w:t>
       </w:r>
-      <w:bookmarkEnd w:id="31"/>
+      <w:bookmarkEnd w:id="32"/>
     </w:p>
     <w:p>
       <w:pPr>
@@ -15778,7 +15796,7 @@
           <w:szCs w:val="36"/>
         </w:rPr>
       </w:pPr>
-      <w:bookmarkStart w:id="32" w:name="_Toc464690023"/>
+      <w:bookmarkStart w:id="33" w:name="_Toc464690023"/>
     </w:p>
     <w:p>
       <w:pPr>
@@ -15849,7 +15867,7 @@
         </w:rPr>
         <w:t>do Operation</w:t>
       </w:r>
-      <w:bookmarkEnd w:id="32"/>
+      <w:bookmarkEnd w:id="33"/>
     </w:p>
     <w:p>
       <w:pPr>
@@ -16458,7 +16476,7 @@
           <w:lang w:val="en-GB"/>
         </w:rPr>
       </w:pPr>
-      <w:bookmarkStart w:id="33" w:name="_Toc464690024"/>
+      <w:bookmarkStart w:id="34" w:name="_Toc464690024"/>
       <w:r>
         <w:rPr>
           <w:rFonts w:cstheme="minorHAnsi"/>
@@ -16508,9 +16526,25 @@
           <w:sz w:val="36"/>
           <w:szCs w:val="36"/>
         </w:rPr>
-        <w:t>Find All Due Task</w:t>
-      </w:r>
-      <w:bookmarkEnd w:id="33"/>
+        <w:t>Find</w:t>
+      </w:r>
+      <w:r>
+        <w:rPr>
+          <w:rFonts w:asciiTheme="minorHAnsi" w:hAnsiTheme="minorHAnsi" w:cstheme="minorHAnsi"/>
+          <w:sz w:val="36"/>
+          <w:szCs w:val="36"/>
+        </w:rPr>
+        <w:t>ing</w:t>
+      </w:r>
+      <w:r>
+        <w:rPr>
+          <w:rFonts w:asciiTheme="minorHAnsi" w:hAnsiTheme="minorHAnsi" w:cstheme="minorHAnsi"/>
+          <w:sz w:val="36"/>
+          <w:szCs w:val="36"/>
+        </w:rPr>
+        <w:t xml:space="preserve"> All Due Task</w:t>
+      </w:r>
+      <w:bookmarkEnd w:id="34"/>
     </w:p>
     <w:p>
       <w:pPr>
@@ -16524,8 +16558,8 @@
           <w:szCs w:val="22"/>
         </w:rPr>
       </w:pPr>
-      <w:bookmarkStart w:id="34" w:name="_Toc464674073"/>
-      <w:bookmarkStart w:id="35" w:name="_Toc464690025"/>
+      <w:bookmarkStart w:id="35" w:name="_Toc464674073"/>
+      <w:bookmarkStart w:id="36" w:name="_Toc464690025"/>
       <w:r>
         <w:rPr>
           <w:rFonts w:asciiTheme="minorHAnsi" w:eastAsia="Adobe Gothic Std B" w:hAnsiTheme="minorHAnsi" w:cstheme="minorHAnsi"/>
@@ -16535,8 +16569,8 @@
         </w:rPr>
         <w:t>After the drinking session with Jason, you need to get back to your work. You want to check all of the tasks due by tomorrow. To do this, simply type this command in the command console:</w:t>
       </w:r>
-      <w:bookmarkEnd w:id="34"/>
       <w:bookmarkEnd w:id="35"/>
+      <w:bookmarkEnd w:id="36"/>
     </w:p>
     <w:tbl>
       <w:tblPr>
@@ -16589,8 +16623,8 @@
           <w:szCs w:val="22"/>
         </w:rPr>
       </w:pPr>
-      <w:bookmarkStart w:id="36" w:name="_Toc464674074"/>
-      <w:bookmarkStart w:id="37" w:name="_Toc464690026"/>
+      <w:bookmarkStart w:id="37" w:name="_Toc464674074"/>
+      <w:bookmarkStart w:id="38" w:name="_Toc464690026"/>
       <w:r>
         <w:rPr>
           <w:rFonts w:asciiTheme="minorHAnsi" w:eastAsia="Adobe Gothic Std B" w:hAnsiTheme="minorHAnsi" w:cstheme="minorHAnsi"/>
@@ -16619,8 +16653,8 @@
         </w:rPr>
         <w:t xml:space="preserve"> List will display all the tasks that are due by tomorrow.</w:t>
       </w:r>
-      <w:bookmarkEnd w:id="36"/>
       <w:bookmarkEnd w:id="37"/>
+      <w:bookmarkEnd w:id="38"/>
     </w:p>
     <w:p>
       <w:pPr>
@@ -17761,7 +17795,7 @@
           <w:lang w:val="en-GB"/>
         </w:rPr>
       </w:pPr>
-      <w:bookmarkStart w:id="38" w:name="_Toc464690027"/>
+      <w:bookmarkStart w:id="39" w:name="_Toc464690027"/>
       <w:r>
         <w:rPr>
           <w:rFonts w:cstheme="minorHAnsi"/>
@@ -17797,7 +17831,7 @@
         </w:rPr>
         <w:t>.1.14: Exiting the Program</w:t>
       </w:r>
-      <w:bookmarkEnd w:id="38"/>
+      <w:bookmarkEnd w:id="39"/>
     </w:p>
     <w:p>
       <w:r>
@@ -17862,7 +17896,7 @@
           <w:szCs w:val="36"/>
         </w:rPr>
       </w:pPr>
-      <w:bookmarkStart w:id="39" w:name="_Toc464690028"/>
+      <w:bookmarkStart w:id="40" w:name="_Toc464690028"/>
       <w:r>
         <w:rPr>
           <w:rFonts w:asciiTheme="minorHAnsi" w:hAnsiTheme="minorHAnsi" w:cstheme="minorHAnsi"/>
@@ -17879,7 +17913,7 @@
         </w:rPr>
         <w:t>.2: Saving the data</w:t>
       </w:r>
-      <w:bookmarkEnd w:id="39"/>
+      <w:bookmarkEnd w:id="40"/>
     </w:p>
     <w:p>
       <w:pPr>
@@ -17970,7 +18004,7 @@
           <w:rFonts w:asciiTheme="minorHAnsi" w:hAnsiTheme="minorHAnsi" w:cstheme="minorHAnsi"/>
         </w:rPr>
       </w:pPr>
-      <w:bookmarkStart w:id="40" w:name="_Toc464690029"/>
+      <w:bookmarkStart w:id="41" w:name="_Toc464690029"/>
       <w:r>
         <w:rPr>
           <w:rFonts w:asciiTheme="minorHAnsi" w:hAnsiTheme="minorHAnsi" w:cstheme="minorHAnsi"/>
@@ -17984,7 +18018,7 @@
         </w:rPr>
         <w:t>: Frequently Asked Questions</w:t>
       </w:r>
-      <w:bookmarkEnd w:id="40"/>
+      <w:bookmarkEnd w:id="41"/>
     </w:p>
     <w:p>
       <w:pPr>
@@ -18314,7 +18348,7 @@
           <w:rFonts w:asciiTheme="minorHAnsi" w:hAnsiTheme="minorHAnsi" w:cstheme="minorHAnsi"/>
         </w:rPr>
       </w:pPr>
-      <w:bookmarkStart w:id="41" w:name="_Toc464690030"/>
+      <w:bookmarkStart w:id="42" w:name="_Toc464690030"/>
       <w:r>
         <w:rPr>
           <w:rFonts w:asciiTheme="minorHAnsi" w:hAnsiTheme="minorHAnsi" w:cstheme="minorHAnsi"/>
@@ -18334,7 +18368,7 @@
         </w:rPr>
         <w:t>Command Summary</w:t>
       </w:r>
-      <w:bookmarkEnd w:id="41"/>
+      <w:bookmarkEnd w:id="42"/>
     </w:p>
     <w:tbl>
       <w:tblPr>
@@ -18702,8 +18736,6 @@
               </w:rPr>
               <w:t>SCRIPTION] [{[START]-&gt;[END]}] [/</w:t>
             </w:r>
-            <w:bookmarkStart w:id="42" w:name="_GoBack"/>
-            <w:bookmarkEnd w:id="42"/>
             <w:r>
               <w:rPr>
                 <w:rStyle w:val="HTMLCode"/>
@@ -19571,7 +19603,7 @@
             <w:rFonts w:ascii="Adobe Gothic Std B" w:eastAsia="Adobe Gothic Std B" w:hAnsi="Adobe Gothic Std B"/>
             <w:noProof/>
           </w:rPr>
-          <w:t>24</w:t>
+          <w:t>1</w:t>
         </w:r>
         <w:r>
           <w:rPr>
@@ -23779,7 +23811,7 @@
 </file>
 
 <file path=customXml/itemProps2.xml><?xml version="1.0" encoding="utf-8"?>
-<ds:datastoreItem xmlns:ds="http://schemas.openxmlformats.org/officeDocument/2006/customXml" ds:itemID="{7FFA2C32-9D8F-47A1-8F70-F3498A311324}">
+<ds:datastoreItem xmlns:ds="http://schemas.openxmlformats.org/officeDocument/2006/customXml" ds:itemID="{5E9B252C-91E8-4C57-8933-510EA8275DD5}">
   <ds:schemaRefs>
     <ds:schemaRef ds:uri="http://schemas.openxmlformats.org/officeDocument/2006/bibliography"/>
   </ds:schemaRefs>

</xml_diff>

<commit_message>
update table of content in user guide
</commit_message>
<xml_diff>
--- a/docs/doc_pdf_version/userguide.docx
+++ b/docs/doc_pdf_version/userguide.docx
@@ -821,7 +821,7 @@
             <w:rPr>
               <w:rFonts w:eastAsiaTheme="minorEastAsia"/>
               <w:noProof/>
-              <w:lang w:eastAsia="en-SG"/>
+              <w:lang w:val="en-US"/>
             </w:rPr>
           </w:pPr>
           <w:r>
@@ -842,7 +842,7 @@
             </w:rPr>
             <w:fldChar w:fldCharType="separate"/>
           </w:r>
-          <w:hyperlink w:anchor="_Toc464690000" w:history="1">
+          <w:hyperlink w:anchor="_Toc466236053" w:history="1">
             <w:r>
               <w:rPr>
                 <w:rStyle w:val="Hyperlink"/>
@@ -870,7 +870,7 @@
                 <w:noProof/>
                 <w:webHidden/>
               </w:rPr>
-              <w:instrText xml:space="preserve"> PAGEREF _Toc464690000 \h </w:instrText>
+              <w:instrText xml:space="preserve"> PAGEREF _Toc466236053 \h </w:instrText>
             </w:r>
             <w:r>
               <w:rPr>
@@ -910,10 +910,10 @@
             <w:rPr>
               <w:rFonts w:eastAsiaTheme="minorEastAsia"/>
               <w:noProof/>
-              <w:lang w:eastAsia="en-SG"/>
+              <w:lang w:val="en-US"/>
             </w:rPr>
           </w:pPr>
-          <w:hyperlink w:anchor="_Toc464690001" w:history="1">
+          <w:hyperlink w:anchor="_Toc466236054" w:history="1">
             <w:r>
               <w:rPr>
                 <w:rStyle w:val="Hyperlink"/>
@@ -941,7 +941,7 @@
                 <w:noProof/>
                 <w:webHidden/>
               </w:rPr>
-              <w:instrText xml:space="preserve"> PAGEREF _Toc464690001 \h </w:instrText>
+              <w:instrText xml:space="preserve"> PAGEREF _Toc466236054 \h </w:instrText>
             </w:r>
             <w:r>
               <w:rPr>
@@ -981,10 +981,10 @@
             <w:rPr>
               <w:rFonts w:eastAsiaTheme="minorEastAsia"/>
               <w:noProof/>
-              <w:lang w:eastAsia="en-SG"/>
+              <w:lang w:val="en-US"/>
             </w:rPr>
           </w:pPr>
-          <w:hyperlink w:anchor="_Toc464690002" w:history="1">
+          <w:hyperlink w:anchor="_Toc466236055" w:history="1">
             <w:r>
               <w:rPr>
                 <w:rStyle w:val="Hyperlink"/>
@@ -1012,7 +1012,7 @@
                 <w:noProof/>
                 <w:webHidden/>
               </w:rPr>
-              <w:instrText xml:space="preserve"> PAGEREF _Toc464690002 \h </w:instrText>
+              <w:instrText xml:space="preserve"> PAGEREF _Toc466236055 \h </w:instrText>
             </w:r>
             <w:r>
               <w:rPr>
@@ -1052,10 +1052,10 @@
             <w:rPr>
               <w:rFonts w:eastAsiaTheme="minorEastAsia"/>
               <w:noProof/>
-              <w:lang w:eastAsia="en-SG"/>
+              <w:lang w:val="en-US"/>
             </w:rPr>
           </w:pPr>
-          <w:hyperlink w:anchor="_Toc464690005" w:history="1">
+          <w:hyperlink w:anchor="_Toc466236056" w:history="1">
             <w:r>
               <w:rPr>
                 <w:rStyle w:val="Hyperlink"/>
@@ -1083,7 +1083,7 @@
                 <w:noProof/>
                 <w:webHidden/>
               </w:rPr>
-              <w:instrText xml:space="preserve"> PAGEREF _Toc464690005 \h </w:instrText>
+              <w:instrText xml:space="preserve"> PAGEREF _Toc466236056 \h </w:instrText>
             </w:r>
             <w:r>
               <w:rPr>
@@ -1123,10 +1123,10 @@
             <w:rPr>
               <w:rFonts w:eastAsiaTheme="minorEastAsia"/>
               <w:noProof/>
-              <w:lang w:eastAsia="en-SG"/>
+              <w:lang w:val="en-US"/>
             </w:rPr>
           </w:pPr>
-          <w:hyperlink w:anchor="_Toc464690006" w:history="1">
+          <w:hyperlink w:anchor="_Toc466236057" w:history="1">
             <w:r>
               <w:rPr>
                 <w:rStyle w:val="Hyperlink"/>
@@ -1154,7 +1154,7 @@
                 <w:noProof/>
                 <w:webHidden/>
               </w:rPr>
-              <w:instrText xml:space="preserve"> PAGEREF _Toc464690006 \h </w:instrText>
+              <w:instrText xml:space="preserve"> PAGEREF _Toc466236057 \h </w:instrText>
             </w:r>
             <w:r>
               <w:rPr>
@@ -1194,17 +1194,34 @@
             <w:rPr>
               <w:rFonts w:eastAsiaTheme="minorEastAsia"/>
               <w:noProof/>
-              <w:lang w:eastAsia="en-SG"/>
+              <w:lang w:val="en-US"/>
             </w:rPr>
           </w:pPr>
-          <w:hyperlink w:anchor="_Toc464690007" w:history="1">
+          <w:hyperlink w:anchor="_Toc466236058" w:history="1">
             <w:r>
               <w:rPr>
                 <w:rStyle w:val="Hyperlink"/>
                 <w:rFonts w:cstheme="minorHAnsi"/>
                 <w:noProof/>
               </w:rPr>
-              <w:t>3.1.3: Adding Items into Do-er List</w:t>
+              <w:t>3.1.3: Adding Items into Do-</w:t>
+            </w:r>
+            <w:r>
+              <w:rPr>
+                <w:rStyle w:val="Hyperlink"/>
+                <w:rFonts w:cstheme="minorHAnsi"/>
+                <w:i/>
+                <w:noProof/>
+              </w:rPr>
+              <w:t>er</w:t>
+            </w:r>
+            <w:r>
+              <w:rPr>
+                <w:rStyle w:val="Hyperlink"/>
+                <w:rFonts w:cstheme="minorHAnsi"/>
+                <w:noProof/>
+              </w:rPr>
+              <w:t xml:space="preserve"> List</w:t>
             </w:r>
             <w:r>
               <w:rPr>
@@ -1225,7 +1242,7 @@
                 <w:noProof/>
                 <w:webHidden/>
               </w:rPr>
-              <w:instrText xml:space="preserve"> PAGEREF _Toc464690007 \h </w:instrText>
+              <w:instrText xml:space="preserve"> PAGEREF _Toc466236058 \h </w:instrText>
             </w:r>
             <w:r>
               <w:rPr>
@@ -1265,17 +1282,26 @@
             <w:rPr>
               <w:rFonts w:eastAsiaTheme="minorEastAsia"/>
               <w:noProof/>
-              <w:lang w:eastAsia="en-SG"/>
+              <w:lang w:val="en-US"/>
             </w:rPr>
           </w:pPr>
-          <w:hyperlink w:anchor="_Toc464690008" w:history="1">
+          <w:hyperlink w:anchor="_Toc466236059" w:history="1">
             <w:r>
               <w:rPr>
                 <w:rStyle w:val="Hyperlink"/>
                 <w:rFonts w:cstheme="minorHAnsi"/>
                 <w:noProof/>
               </w:rPr>
-              <w:t>3.1.4: Editing Items in</w:t>
+              <w:t>3.1.4: Editing Items on Do-</w:t>
+            </w:r>
+            <w:r>
+              <w:rPr>
+                <w:rStyle w:val="Hyperlink"/>
+                <w:rFonts w:cstheme="minorHAnsi"/>
+                <w:i/>
+                <w:noProof/>
+              </w:rPr>
+              <w:t>er</w:t>
             </w:r>
             <w:r>
               <w:rPr>
@@ -1283,7 +1309,7 @@
                 <w:rFonts w:cstheme="minorHAnsi"/>
                 <w:noProof/>
               </w:rPr>
-              <w:t xml:space="preserve"> Do-er List</w:t>
+              <w:t xml:space="preserve"> List</w:t>
             </w:r>
             <w:r>
               <w:rPr>
@@ -1304,7 +1330,7 @@
                 <w:noProof/>
                 <w:webHidden/>
               </w:rPr>
-              <w:instrText xml:space="preserve"> PAGEREF _Toc464690008 \h </w:instrText>
+              <w:instrText xml:space="preserve"> PAGEREF _Toc466236059 \h </w:instrText>
             </w:r>
             <w:r>
               <w:rPr>
@@ -1344,17 +1370,26 @@
             <w:rPr>
               <w:rFonts w:eastAsiaTheme="minorEastAsia"/>
               <w:noProof/>
-              <w:lang w:eastAsia="en-SG"/>
+              <w:lang w:val="en-US"/>
             </w:rPr>
           </w:pPr>
-          <w:hyperlink w:anchor="_Toc464690009" w:history="1">
+          <w:hyperlink w:anchor="_Toc466236060" w:history="1">
             <w:r>
               <w:rPr>
                 <w:rStyle w:val="Hyperlink"/>
                 <w:rFonts w:cstheme="minorHAnsi"/>
                 <w:noProof/>
               </w:rPr>
-              <w:t xml:space="preserve">3.1.5: Marking Out Tasks </w:t>
+              <w:t>3.1.5: Marking Out Tasks on Do-</w:t>
+            </w:r>
+            <w:r>
+              <w:rPr>
+                <w:rStyle w:val="Hyperlink"/>
+                <w:rFonts w:cstheme="minorHAnsi"/>
+                <w:i/>
+                <w:noProof/>
+              </w:rPr>
+              <w:t xml:space="preserve">er </w:t>
             </w:r>
             <w:r>
               <w:rPr>
@@ -1362,15 +1397,7 @@
                 <w:rFonts w:cstheme="minorHAnsi"/>
                 <w:noProof/>
               </w:rPr>
-              <w:t>in</w:t>
-            </w:r>
-            <w:r>
-              <w:rPr>
-                <w:rStyle w:val="Hyperlink"/>
-                <w:rFonts w:cstheme="minorHAnsi"/>
-                <w:noProof/>
-              </w:rPr>
-              <w:t xml:space="preserve"> Do-er List</w:t>
+              <w:t>List</w:t>
             </w:r>
             <w:r>
               <w:rPr>
@@ -1391,7 +1418,7 @@
                 <w:noProof/>
                 <w:webHidden/>
               </w:rPr>
-              <w:instrText xml:space="preserve"> PAGEREF _Toc464690009 \h </w:instrText>
+              <w:instrText xml:space="preserve"> PAGEREF _Toc466236060 \h </w:instrText>
             </w:r>
             <w:r>
               <w:rPr>
@@ -1431,10 +1458,10 @@
             <w:rPr>
               <w:rFonts w:eastAsiaTheme="minorEastAsia"/>
               <w:noProof/>
-              <w:lang w:eastAsia="en-SG"/>
+              <w:lang w:val="en-US"/>
             </w:rPr>
           </w:pPr>
-          <w:hyperlink w:anchor="_Toc464690012" w:history="1">
+          <w:hyperlink w:anchor="_Toc466236061" w:history="1">
             <w:r>
               <w:rPr>
                 <w:rStyle w:val="Hyperlink"/>
@@ -1462,7 +1489,7 @@
                 <w:noProof/>
                 <w:webHidden/>
               </w:rPr>
-              <w:instrText xml:space="preserve"> PAGEREF _Toc464690012 \h </w:instrText>
+              <w:instrText xml:space="preserve"> PAGEREF _Toc466236061 \h </w:instrText>
             </w:r>
             <w:r>
               <w:rPr>
@@ -1502,33 +1529,17 @@
             <w:rPr>
               <w:rFonts w:eastAsiaTheme="minorEastAsia"/>
               <w:noProof/>
-              <w:lang w:eastAsia="en-SG"/>
+              <w:lang w:val="en-US"/>
             </w:rPr>
           </w:pPr>
-          <w:hyperlink w:anchor="_Toc464690013" w:history="1">
+          <w:hyperlink w:anchor="_Toc466236062" w:history="1">
             <w:r>
               <w:rPr>
                 <w:rStyle w:val="Hyperlink"/>
                 <w:rFonts w:cstheme="minorHAnsi"/>
                 <w:noProof/>
               </w:rPr>
-              <w:t>3.1.7: List</w:t>
-            </w:r>
-            <w:r>
-              <w:rPr>
-                <w:rStyle w:val="Hyperlink"/>
-                <w:rFonts w:cstheme="minorHAnsi"/>
-                <w:noProof/>
-              </w:rPr>
-              <w:t>ing</w:t>
-            </w:r>
-            <w:r>
-              <w:rPr>
-                <w:rStyle w:val="Hyperlink"/>
-                <w:rFonts w:cstheme="minorHAnsi"/>
-                <w:noProof/>
-              </w:rPr>
-              <w:t xml:space="preserve"> Tasks</w:t>
+              <w:t>3.1.7: List Tasks</w:t>
             </w:r>
             <w:r>
               <w:rPr>
@@ -1549,7 +1560,7 @@
                 <w:noProof/>
                 <w:webHidden/>
               </w:rPr>
-              <w:instrText xml:space="preserve"> PAGEREF _Toc464690013 \h </w:instrText>
+              <w:instrText xml:space="preserve"> PAGEREF _Toc466236062 \h </w:instrText>
             </w:r>
             <w:r>
               <w:rPr>
@@ -1589,33 +1600,17 @@
             <w:rPr>
               <w:rFonts w:eastAsiaTheme="minorEastAsia"/>
               <w:noProof/>
-              <w:lang w:eastAsia="en-SG"/>
+              <w:lang w:val="en-US"/>
             </w:rPr>
           </w:pPr>
-          <w:hyperlink w:anchor="_Toc464690015" w:history="1">
+          <w:hyperlink w:anchor="_Toc466236063" w:history="1">
             <w:r>
               <w:rPr>
                 <w:rStyle w:val="Hyperlink"/>
                 <w:rFonts w:cstheme="minorHAnsi"/>
                 <w:noProof/>
               </w:rPr>
-              <w:t>3.1.8: Find</w:t>
-            </w:r>
-            <w:r>
-              <w:rPr>
-                <w:rStyle w:val="Hyperlink"/>
-                <w:rFonts w:cstheme="minorHAnsi"/>
-                <w:noProof/>
-              </w:rPr>
-              <w:t>ing</w:t>
-            </w:r>
-            <w:r>
-              <w:rPr>
-                <w:rStyle w:val="Hyperlink"/>
-                <w:rFonts w:cstheme="minorHAnsi"/>
-                <w:noProof/>
-              </w:rPr>
-              <w:t xml:space="preserve"> Tasks</w:t>
+              <w:t>3.1.8: Find Tasks</w:t>
             </w:r>
             <w:r>
               <w:rPr>
@@ -1636,7 +1631,7 @@
                 <w:noProof/>
                 <w:webHidden/>
               </w:rPr>
-              <w:instrText xml:space="preserve"> PAGEREF _Toc464690015 \h </w:instrText>
+              <w:instrText xml:space="preserve"> PAGEREF _Toc466236063 \h </w:instrText>
             </w:r>
             <w:r>
               <w:rPr>
@@ -1676,33 +1671,17 @@
             <w:rPr>
               <w:rFonts w:eastAsiaTheme="minorEastAsia"/>
               <w:noProof/>
-              <w:lang w:eastAsia="en-SG"/>
+              <w:lang w:val="en-US"/>
             </w:rPr>
           </w:pPr>
-          <w:hyperlink w:anchor="_Toc464690017" w:history="1">
+          <w:hyperlink w:anchor="_Toc466236064" w:history="1">
             <w:r>
               <w:rPr>
                 <w:rStyle w:val="Hyperlink"/>
                 <w:rFonts w:cstheme="minorHAnsi"/>
                 <w:noProof/>
               </w:rPr>
-              <w:t>3.1.9: View</w:t>
-            </w:r>
-            <w:r>
-              <w:rPr>
-                <w:rStyle w:val="Hyperlink"/>
-                <w:rFonts w:cstheme="minorHAnsi"/>
-                <w:noProof/>
-              </w:rPr>
-              <w:t>ing</w:t>
-            </w:r>
-            <w:r>
-              <w:rPr>
-                <w:rStyle w:val="Hyperlink"/>
-                <w:rFonts w:cstheme="minorHAnsi"/>
-                <w:noProof/>
-              </w:rPr>
-              <w:t xml:space="preserve"> Tasks</w:t>
+              <w:t>3.1.9: View Tasks</w:t>
             </w:r>
             <w:r>
               <w:rPr>
@@ -1723,7 +1702,7 @@
                 <w:noProof/>
                 <w:webHidden/>
               </w:rPr>
-              <w:instrText xml:space="preserve"> PAGEREF _Toc464690017 \h </w:instrText>
+              <w:instrText xml:space="preserve"> PAGEREF _Toc466236064 \h </w:instrText>
             </w:r>
             <w:r>
               <w:rPr>
@@ -1763,25 +1742,17 @@
             <w:rPr>
               <w:rFonts w:eastAsiaTheme="minorEastAsia"/>
               <w:noProof/>
-              <w:lang w:eastAsia="en-SG"/>
+              <w:lang w:val="en-US"/>
             </w:rPr>
           </w:pPr>
-          <w:hyperlink w:anchor="_Toc464690019" w:history="1">
+          <w:hyperlink w:anchor="_Toc466236065" w:history="1">
             <w:r>
               <w:rPr>
                 <w:rStyle w:val="Hyperlink"/>
                 <w:rFonts w:cstheme="minorHAnsi"/>
                 <w:noProof/>
               </w:rPr>
-              <w:t>3.1.10: Deleting</w:t>
-            </w:r>
-            <w:r>
-              <w:rPr>
-                <w:rStyle w:val="Hyperlink"/>
-                <w:rFonts w:cstheme="minorHAnsi"/>
-                <w:noProof/>
-              </w:rPr>
-              <w:t xml:space="preserve"> Tasks</w:t>
+              <w:t>3.1.10: Delete Tasks</w:t>
             </w:r>
             <w:r>
               <w:rPr>
@@ -1802,7 +1773,7 @@
                 <w:noProof/>
                 <w:webHidden/>
               </w:rPr>
-              <w:instrText xml:space="preserve"> PAGEREF _Toc464690019 \h </w:instrText>
+              <w:instrText xml:space="preserve"> PAGEREF _Toc466236065 \h </w:instrText>
             </w:r>
             <w:r>
               <w:rPr>
@@ -1822,7 +1793,7 @@
                 <w:noProof/>
                 <w:webHidden/>
               </w:rPr>
-              <w:t>20</w:t>
+              <w:t>21</w:t>
             </w:r>
             <w:r>
               <w:rPr>
@@ -1842,25 +1813,17 @@
             <w:rPr>
               <w:rFonts w:eastAsiaTheme="minorEastAsia"/>
               <w:noProof/>
-              <w:lang w:eastAsia="en-SG"/>
+              <w:lang w:val="en-US"/>
             </w:rPr>
           </w:pPr>
-          <w:hyperlink w:anchor="_Toc464690022" w:history="1">
+          <w:hyperlink w:anchor="_Toc466236066" w:history="1">
             <w:r>
               <w:rPr>
                 <w:rStyle w:val="Hyperlink"/>
                 <w:rFonts w:cstheme="minorHAnsi"/>
                 <w:noProof/>
               </w:rPr>
-              <w:t>3.1.11: Undoing</w:t>
-            </w:r>
-            <w:r>
-              <w:rPr>
-                <w:rStyle w:val="Hyperlink"/>
-                <w:rFonts w:cstheme="minorHAnsi"/>
-                <w:noProof/>
-              </w:rPr>
-              <w:t xml:space="preserve"> Operation</w:t>
+              <w:t>3.1.11: Undo Operation</w:t>
             </w:r>
             <w:r>
               <w:rPr>
@@ -1881,7 +1844,7 @@
                 <w:noProof/>
                 <w:webHidden/>
               </w:rPr>
-              <w:instrText xml:space="preserve"> PAGEREF _Toc464690022 \h </w:instrText>
+              <w:instrText xml:space="preserve"> PAGEREF _Toc466236066 \h </w:instrText>
             </w:r>
             <w:r>
               <w:rPr>
@@ -1901,7 +1864,7 @@
                 <w:noProof/>
                 <w:webHidden/>
               </w:rPr>
-              <w:t>21</w:t>
+              <w:t>22</w:t>
             </w:r>
             <w:r>
               <w:rPr>
@@ -1921,33 +1884,17 @@
             <w:rPr>
               <w:rFonts w:eastAsiaTheme="minorEastAsia"/>
               <w:noProof/>
-              <w:lang w:eastAsia="en-SG"/>
+              <w:lang w:val="en-US"/>
             </w:rPr>
           </w:pPr>
-          <w:hyperlink w:anchor="_Toc464690023" w:history="1">
+          <w:hyperlink w:anchor="_Toc466236067" w:history="1">
             <w:r>
               <w:rPr>
                 <w:rStyle w:val="Hyperlink"/>
                 <w:rFonts w:cstheme="minorHAnsi"/>
                 <w:noProof/>
               </w:rPr>
-              <w:t>3.1.12: Redo</w:t>
-            </w:r>
-            <w:r>
-              <w:rPr>
-                <w:rStyle w:val="Hyperlink"/>
-                <w:rFonts w:cstheme="minorHAnsi"/>
-                <w:noProof/>
-              </w:rPr>
-              <w:t>ing</w:t>
-            </w:r>
-            <w:r>
-              <w:rPr>
-                <w:rStyle w:val="Hyperlink"/>
-                <w:rFonts w:cstheme="minorHAnsi"/>
-                <w:noProof/>
-              </w:rPr>
-              <w:t xml:space="preserve"> Operation</w:t>
+              <w:t>3.1.12: Redo Operation</w:t>
             </w:r>
             <w:r>
               <w:rPr>
@@ -1968,7 +1915,7 @@
                 <w:noProof/>
                 <w:webHidden/>
               </w:rPr>
-              <w:instrText xml:space="preserve"> PAGEREF _Toc464690023 \h </w:instrText>
+              <w:instrText xml:space="preserve"> PAGEREF _Toc466236067 \h </w:instrText>
             </w:r>
             <w:r>
               <w:rPr>
@@ -1988,7 +1935,7 @@
                 <w:noProof/>
                 <w:webHidden/>
               </w:rPr>
-              <w:t>22</w:t>
+              <w:t>23</w:t>
             </w:r>
             <w:r>
               <w:rPr>
@@ -2008,41 +1955,17 @@
             <w:rPr>
               <w:rFonts w:eastAsiaTheme="minorEastAsia"/>
               <w:noProof/>
-              <w:lang w:eastAsia="en-SG"/>
+              <w:lang w:val="en-US"/>
             </w:rPr>
           </w:pPr>
-          <w:hyperlink w:anchor="_Toc464690024" w:history="1">
+          <w:hyperlink w:anchor="_Toc466236068" w:history="1">
             <w:r>
               <w:rPr>
                 <w:rStyle w:val="Hyperlink"/>
                 <w:rFonts w:cstheme="minorHAnsi"/>
                 <w:noProof/>
               </w:rPr>
-              <w:t>3.1.13: Find</w:t>
-            </w:r>
-            <w:r>
-              <w:rPr>
-                <w:rStyle w:val="Hyperlink"/>
-                <w:rFonts w:cstheme="minorHAnsi"/>
-                <w:noProof/>
-              </w:rPr>
-              <w:t>ing</w:t>
-            </w:r>
-            <w:r>
-              <w:rPr>
-                <w:rStyle w:val="Hyperlink"/>
-                <w:rFonts w:cstheme="minorHAnsi"/>
-                <w:noProof/>
-              </w:rPr>
-              <w:t xml:space="preserve"> All Due Task</w:t>
-            </w:r>
-            <w:r>
-              <w:rPr>
-                <w:rStyle w:val="Hyperlink"/>
-                <w:rFonts w:cstheme="minorHAnsi"/>
-                <w:noProof/>
-              </w:rPr>
-              <w:t>s</w:t>
+              <w:t>3.1.13: Finding All Due Task</w:t>
             </w:r>
             <w:r>
               <w:rPr>
@@ -2063,7 +1986,7 @@
                 <w:noProof/>
                 <w:webHidden/>
               </w:rPr>
-              <w:instrText xml:space="preserve"> PAGEREF _Toc464690024 \h </w:instrText>
+              <w:instrText xml:space="preserve"> PAGEREF _Toc466236068 \h </w:instrText>
             </w:r>
             <w:r>
               <w:rPr>
@@ -2083,7 +2006,7 @@
                 <w:noProof/>
                 <w:webHidden/>
               </w:rPr>
-              <w:t>23</w:t>
+              <w:t>24</w:t>
             </w:r>
             <w:r>
               <w:rPr>
@@ -2103,25 +2026,16 @@
             <w:rPr>
               <w:rFonts w:eastAsiaTheme="minorEastAsia"/>
               <w:noProof/>
-              <w:lang w:eastAsia="en-SG"/>
+              <w:lang w:val="en-US"/>
             </w:rPr>
           </w:pPr>
-          <w:hyperlink w:anchor="_Toc464690027" w:history="1">
+          <w:hyperlink w:anchor="_Toc466236069" w:history="1">
             <w:r>
               <w:rPr>
                 <w:rStyle w:val="Hyperlink"/>
-                <w:rFonts w:cstheme="minorHAnsi"/>
                 <w:noProof/>
               </w:rPr>
-              <w:t>3.1.14: Exiting</w:t>
-            </w:r>
-            <w:r>
-              <w:rPr>
-                <w:rStyle w:val="Hyperlink"/>
-                <w:rFonts w:cstheme="minorHAnsi"/>
-                <w:noProof/>
-              </w:rPr>
-              <w:t xml:space="preserve"> the Program</w:t>
+              <w:t>3.1.14: Saving the data</w:t>
             </w:r>
             <w:r>
               <w:rPr>
@@ -2142,7 +2056,7 @@
                 <w:noProof/>
                 <w:webHidden/>
               </w:rPr>
-              <w:instrText xml:space="preserve"> PAGEREF _Toc464690027 \h </w:instrText>
+              <w:instrText xml:space="preserve"> PAGEREF _Toc466236069 \h </w:instrText>
             </w:r>
             <w:r>
               <w:rPr>
@@ -2162,7 +2076,7 @@
                 <w:noProof/>
                 <w:webHidden/>
               </w:rPr>
-              <w:t>25</w:t>
+              <w:t>26</w:t>
             </w:r>
             <w:r>
               <w:rPr>
@@ -2182,25 +2096,17 @@
             <w:rPr>
               <w:rFonts w:eastAsiaTheme="minorEastAsia"/>
               <w:noProof/>
-              <w:lang w:eastAsia="en-SG"/>
+              <w:lang w:val="en-US"/>
             </w:rPr>
           </w:pPr>
-          <w:hyperlink w:anchor="_Toc464690028" w:history="1">
+          <w:hyperlink w:anchor="_Toc466236070" w:history="1">
             <w:r>
               <w:rPr>
                 <w:rStyle w:val="Hyperlink"/>
                 <w:rFonts w:cstheme="minorHAnsi"/>
                 <w:noProof/>
               </w:rPr>
-              <w:t>3.2: Saving</w:t>
-            </w:r>
-            <w:r>
-              <w:rPr>
-                <w:rStyle w:val="Hyperlink"/>
-                <w:rFonts w:cstheme="minorHAnsi"/>
-                <w:noProof/>
-              </w:rPr>
-              <w:t xml:space="preserve"> the data</w:t>
+              <w:t>3.1.15: Exiting the Program</w:t>
             </w:r>
             <w:r>
               <w:rPr>
@@ -2221,7 +2127,7 @@
                 <w:noProof/>
                 <w:webHidden/>
               </w:rPr>
-              <w:instrText xml:space="preserve"> PAGEREF _Toc464690028 \h </w:instrText>
+              <w:instrText xml:space="preserve"> PAGEREF _Toc466236070 \h </w:instrText>
             </w:r>
             <w:r>
               <w:rPr>
@@ -2241,7 +2147,7 @@
                 <w:noProof/>
                 <w:webHidden/>
               </w:rPr>
-              <w:t>25</w:t>
+              <w:t>27</w:t>
             </w:r>
             <w:r>
               <w:rPr>
@@ -2261,10 +2167,10 @@
             <w:rPr>
               <w:rFonts w:eastAsiaTheme="minorEastAsia"/>
               <w:noProof/>
-              <w:lang w:eastAsia="en-SG"/>
+              <w:lang w:val="en-US"/>
             </w:rPr>
           </w:pPr>
-          <w:hyperlink w:anchor="_Toc464690029" w:history="1">
+          <w:hyperlink w:anchor="_Toc466236071" w:history="1">
             <w:r>
               <w:rPr>
                 <w:rStyle w:val="Hyperlink"/>
@@ -2292,7 +2198,7 @@
                 <w:noProof/>
                 <w:webHidden/>
               </w:rPr>
-              <w:instrText xml:space="preserve"> PAGEREF _Toc464690029 \h </w:instrText>
+              <w:instrText xml:space="preserve"> PAGEREF _Toc466236071 \h </w:instrText>
             </w:r>
             <w:r>
               <w:rPr>
@@ -2312,7 +2218,7 @@
                 <w:noProof/>
                 <w:webHidden/>
               </w:rPr>
-              <w:t>26</w:t>
+              <w:t>28</w:t>
             </w:r>
             <w:r>
               <w:rPr>
@@ -2332,10 +2238,10 @@
             <w:rPr>
               <w:rFonts w:eastAsiaTheme="minorEastAsia"/>
               <w:noProof/>
-              <w:lang w:eastAsia="en-SG"/>
+              <w:lang w:val="en-US"/>
             </w:rPr>
           </w:pPr>
-          <w:hyperlink w:anchor="_Toc464690030" w:history="1">
+          <w:hyperlink w:anchor="_Toc466236072" w:history="1">
             <w:r>
               <w:rPr>
                 <w:rStyle w:val="Hyperlink"/>
@@ -2363,7 +2269,7 @@
                 <w:noProof/>
                 <w:webHidden/>
               </w:rPr>
-              <w:instrText xml:space="preserve"> PAGEREF _Toc464690030 \h </w:instrText>
+              <w:instrText xml:space="preserve"> PAGEREF _Toc466236072 \h </w:instrText>
             </w:r>
             <w:r>
               <w:rPr>
@@ -2383,7 +2289,7 @@
                 <w:noProof/>
                 <w:webHidden/>
               </w:rPr>
-              <w:t>27</w:t>
+              <w:t>29</w:t>
             </w:r>
             <w:r>
               <w:rPr>
@@ -2457,6 +2363,8 @@
           <w:lang w:val="en-GB"/>
         </w:rPr>
       </w:pPr>
+      <w:bookmarkStart w:id="0" w:name="_GoBack"/>
+      <w:bookmarkEnd w:id="0"/>
       <w:r>
         <w:rPr>
           <w:rFonts w:eastAsia="Adobe Gothic Std B" w:cstheme="minorHAnsi"/>
@@ -2486,14 +2394,14 @@
           <w:rFonts w:asciiTheme="minorHAnsi" w:hAnsiTheme="minorHAnsi" w:cstheme="minorHAnsi"/>
         </w:rPr>
       </w:pPr>
-      <w:bookmarkStart w:id="0" w:name="_Toc464690000"/>
+      <w:bookmarkStart w:id="1" w:name="_Toc466236053"/>
       <w:r>
         <w:rPr>
           <w:rFonts w:asciiTheme="minorHAnsi" w:hAnsiTheme="minorHAnsi" w:cstheme="minorHAnsi"/>
         </w:rPr>
         <w:t>1: About</w:t>
       </w:r>
-      <w:bookmarkEnd w:id="0"/>
+      <w:bookmarkEnd w:id="1"/>
     </w:p>
     <w:p>
       <w:pPr>
@@ -2788,7 +2696,7 @@
           <w:rFonts w:asciiTheme="minorHAnsi" w:hAnsiTheme="minorHAnsi" w:cstheme="minorHAnsi"/>
         </w:rPr>
       </w:pPr>
-      <w:bookmarkStart w:id="1" w:name="_Toc464690001"/>
+      <w:bookmarkStart w:id="2" w:name="_Toc466236054"/>
       <w:r>
         <w:rPr>
           <w:rFonts w:asciiTheme="minorHAnsi" w:hAnsiTheme="minorHAnsi" w:cstheme="minorHAnsi"/>
@@ -2802,7 +2710,7 @@
         </w:rPr>
         <w:t>Overview</w:t>
       </w:r>
-      <w:bookmarkEnd w:id="1"/>
+      <w:bookmarkEnd w:id="2"/>
     </w:p>
     <w:p>
       <w:pPr>
@@ -2859,7 +2767,7 @@
           <w:lang w:val="en-US"/>
         </w:rPr>
         <w:drawing>
-          <wp:inline distT="0" distB="0" distL="0" distR="0" wp14:anchorId="556B2E02" wp14:editId="0BD0F0E0">
+          <wp:inline distT="0" distB="0" distL="0" distR="0" wp14:anchorId="62DB25BF" wp14:editId="0C43F83E">
             <wp:extent cx="5436938" cy="2850312"/>
             <wp:effectExtent l="0" t="0" r="0" b="7620"/>
             <wp:docPr id="27" name="Picture 27"/>
@@ -3432,7 +3340,7 @@
           <w:rFonts w:asciiTheme="minorHAnsi" w:hAnsiTheme="minorHAnsi" w:cstheme="minorHAnsi"/>
         </w:rPr>
       </w:pPr>
-      <w:bookmarkStart w:id="2" w:name="_Toc464690002"/>
+      <w:bookmarkStart w:id="3" w:name="_Toc466236055"/>
       <w:r>
         <w:rPr>
           <w:rFonts w:asciiTheme="minorHAnsi" w:hAnsiTheme="minorHAnsi" w:cstheme="minorHAnsi"/>
@@ -3446,100 +3354,48 @@
         </w:rPr>
         <w:t>Getting Started</w:t>
       </w:r>
-      <w:bookmarkEnd w:id="2"/>
+      <w:bookmarkEnd w:id="3"/>
     </w:p>
     <w:p>
       <w:pPr>
-        <w:pStyle w:val="Heading3"/>
-        <w:spacing w:before="0" w:after="200"/>
         <w:jc w:val="both"/>
-        <w:rPr>
-          <w:rFonts w:asciiTheme="minorHAnsi" w:hAnsiTheme="minorHAnsi" w:cstheme="minorHAnsi"/>
-          <w:color w:val="000000"/>
-          <w:sz w:val="22"/>
-          <w:szCs w:val="22"/>
-        </w:rPr>
-      </w:pPr>
-      <w:bookmarkStart w:id="3" w:name="_Toc464674051"/>
-      <w:bookmarkStart w:id="4" w:name="_Toc464690003"/>
-      <w:r>
-        <w:rPr>
-          <w:rFonts w:asciiTheme="minorHAnsi" w:hAnsiTheme="minorHAnsi" w:cstheme="minorHAnsi"/>
-          <w:color w:val="000000"/>
-          <w:sz w:val="22"/>
-          <w:szCs w:val="22"/>
-        </w:rPr>
+      </w:pPr>
+      <w:bookmarkStart w:id="4" w:name="_Toc464674051"/>
+      <w:bookmarkStart w:id="5" w:name="_Toc464690003"/>
+      <w:r>
         <w:t>Do-</w:t>
       </w:r>
       <w:proofErr w:type="spellStart"/>
       <w:r>
         <w:rPr>
-          <w:rFonts w:asciiTheme="minorHAnsi" w:hAnsiTheme="minorHAnsi" w:cstheme="minorHAnsi"/>
           <w:i/>
-          <w:color w:val="000000"/>
-          <w:sz w:val="22"/>
-          <w:szCs w:val="22"/>
         </w:rPr>
         <w:t>er</w:t>
       </w:r>
       <w:proofErr w:type="spellEnd"/>
       <w:r>
         <w:rPr>
-          <w:rFonts w:asciiTheme="minorHAnsi" w:hAnsiTheme="minorHAnsi" w:cstheme="minorHAnsi"/>
           <w:i/>
-          <w:color w:val="000000"/>
-          <w:sz w:val="22"/>
-          <w:szCs w:val="22"/>
         </w:rPr>
         <w:t xml:space="preserve"> </w:t>
       </w:r>
       <w:r>
-        <w:rPr>
-          <w:rFonts w:asciiTheme="minorHAnsi" w:hAnsiTheme="minorHAnsi" w:cstheme="minorHAnsi"/>
-          <w:color w:val="000000"/>
-          <w:sz w:val="22"/>
-          <w:szCs w:val="22"/>
-        </w:rPr>
         <w:t xml:space="preserve">List makes the process of adding, editing or deleting tasks a seamless process. Long gone are the days when you </w:t>
       </w:r>
       <w:r>
-        <w:rPr>
-          <w:rFonts w:asciiTheme="minorHAnsi" w:hAnsiTheme="minorHAnsi" w:cstheme="minorHAnsi"/>
-          <w:color w:val="000000"/>
-          <w:sz w:val="22"/>
-          <w:szCs w:val="22"/>
-        </w:rPr>
         <w:t>must</w:t>
       </w:r>
       <w:r>
-        <w:rPr>
-          <w:rFonts w:asciiTheme="minorHAnsi" w:hAnsiTheme="minorHAnsi" w:cstheme="minorHAnsi"/>
-          <w:color w:val="000000"/>
-          <w:sz w:val="22"/>
-          <w:szCs w:val="22"/>
-        </w:rPr>
         <w:t xml:space="preserve"> type in long and complicated commands or endlessly </w:t>
       </w:r>
       <w:r>
-        <w:rPr>
-          <w:rFonts w:asciiTheme="minorHAnsi" w:hAnsiTheme="minorHAnsi" w:cstheme="minorHAnsi"/>
-          <w:color w:val="000000"/>
-          <w:sz w:val="22"/>
-          <w:szCs w:val="22"/>
-        </w:rPr>
         <w:t>clicking buttons</w:t>
       </w:r>
       <w:r>
-        <w:rPr>
-          <w:rFonts w:asciiTheme="minorHAnsi" w:hAnsiTheme="minorHAnsi" w:cstheme="minorHAnsi"/>
-          <w:color w:val="000000"/>
-          <w:sz w:val="22"/>
-          <w:szCs w:val="22"/>
-        </w:rPr>
         <w:t xml:space="preserve"> to get what you desire.</w:t>
       </w:r>
-      <w:bookmarkEnd w:id="3"/>
       <w:bookmarkEnd w:id="4"/>
+      <w:bookmarkEnd w:id="5"/>
     </w:p>
     <w:p>
       <w:pPr>
@@ -3732,8 +3588,8 @@
           <w:lang w:eastAsia="en-SG"/>
         </w:rPr>
       </w:pPr>
-      <w:bookmarkStart w:id="5" w:name="_Toc464674052"/>
-      <w:bookmarkStart w:id="6" w:name="_Toc464690004"/>
+      <w:bookmarkStart w:id="6" w:name="_Toc464674052"/>
+      <w:bookmarkStart w:id="7" w:name="_Toc464690004"/>
       <w:r>
         <w:rPr>
           <w:rFonts w:eastAsia="Adobe Gothic Std B" w:cstheme="minorHAnsi"/>
@@ -3741,7 +3597,7 @@
           <w:lang w:val="en-US"/>
         </w:rPr>
         <w:drawing>
-          <wp:inline distT="0" distB="0" distL="0" distR="0" wp14:anchorId="296DA226" wp14:editId="6DF264AB">
+          <wp:inline distT="0" distB="0" distL="0" distR="0" wp14:anchorId="26970C8F" wp14:editId="0BC99FF8">
             <wp:extent cx="4581144" cy="3657600"/>
             <wp:effectExtent l="0" t="0" r="0" b="0"/>
             <wp:docPr id="25" name="Picture 25"/>
@@ -3788,8 +3644,8 @@
           </wp:inline>
         </w:drawing>
       </w:r>
-      <w:bookmarkEnd w:id="5"/>
       <w:bookmarkEnd w:id="6"/>
+      <w:bookmarkEnd w:id="7"/>
     </w:p>
     <w:p>
       <w:pPr>
@@ -3824,7 +3680,7 @@
           <w:szCs w:val="36"/>
         </w:rPr>
       </w:pPr>
-      <w:bookmarkStart w:id="7" w:name="_Toc464690005"/>
+      <w:bookmarkStart w:id="8" w:name="_Toc466236056"/>
       <w:r>
         <w:rPr>
           <w:rFonts w:asciiTheme="minorHAnsi" w:hAnsiTheme="minorHAnsi" w:cstheme="minorHAnsi"/>
@@ -3834,7 +3690,7 @@
         <w:lastRenderedPageBreak/>
         <w:t>3.1.1: Launch</w:t>
       </w:r>
-      <w:bookmarkEnd w:id="7"/>
+      <w:bookmarkEnd w:id="8"/>
     </w:p>
     <w:p>
       <w:pPr>
@@ -3978,7 +3834,7 @@
           <w:lang w:val="en-US"/>
         </w:rPr>
         <w:drawing>
-          <wp:inline distT="0" distB="0" distL="0" distR="0">
+          <wp:inline distT="0" distB="0" distL="0" distR="0" wp14:anchorId="510AB4A6" wp14:editId="22C1300E">
             <wp:extent cx="4562856" cy="3657600"/>
             <wp:effectExtent l="0" t="0" r="9525" b="0"/>
             <wp:docPr id="26" name="Picture 26"/>
@@ -4068,7 +3924,6 @@
           <w:szCs w:val="36"/>
         </w:rPr>
       </w:pPr>
-      <w:bookmarkStart w:id="8" w:name="_Toc464690006"/>
     </w:p>
     <w:p>
       <w:pPr>
@@ -4079,6 +3934,7 @@
           <w:szCs w:val="36"/>
         </w:rPr>
       </w:pPr>
+      <w:bookmarkStart w:id="9" w:name="_Toc466236057"/>
       <w:r>
         <w:rPr>
           <w:rFonts w:asciiTheme="minorHAnsi" w:hAnsiTheme="minorHAnsi" w:cstheme="minorHAnsi"/>
@@ -4112,7 +3968,7 @@
         </w:rPr>
         <w:t>Your friendly guide</w:t>
       </w:r>
-      <w:bookmarkEnd w:id="8"/>
+      <w:bookmarkEnd w:id="9"/>
     </w:p>
     <w:p>
       <w:r>
@@ -4274,7 +4130,7 @@
           <w:lang w:val="en-US"/>
         </w:rPr>
         <w:drawing>
-          <wp:inline distT="0" distB="0" distL="0" distR="0">
+          <wp:inline distT="0" distB="0" distL="0" distR="0" wp14:anchorId="685D4434" wp14:editId="5D0E64CB">
             <wp:extent cx="4581144" cy="3657600"/>
             <wp:effectExtent l="0" t="0" r="0" b="0"/>
             <wp:docPr id="33" name="Picture 33"/>
@@ -4350,7 +4206,7 @@
           <w:szCs w:val="36"/>
         </w:rPr>
       </w:pPr>
-      <w:bookmarkStart w:id="9" w:name="_Toc464690007"/>
+      <w:bookmarkStart w:id="10" w:name="_Toc466236058"/>
       <w:r>
         <w:rPr>
           <w:rFonts w:asciiTheme="minorHAnsi" w:hAnsiTheme="minorHAnsi" w:cstheme="minorHAnsi"/>
@@ -4403,7 +4259,7 @@
         </w:rPr>
         <w:t xml:space="preserve"> List</w:t>
       </w:r>
-      <w:bookmarkEnd w:id="9"/>
+      <w:bookmarkEnd w:id="10"/>
     </w:p>
     <w:p>
       <w:pPr>
@@ -4524,7 +4380,7 @@
           <w:lang w:val="en-US" w:eastAsia="en-US"/>
         </w:rPr>
         <w:drawing>
-          <wp:inline distT="0" distB="0" distL="0" distR="0">
+          <wp:inline distT="0" distB="0" distL="0" distR="0" wp14:anchorId="0C3D9ACA" wp14:editId="3267DF19">
             <wp:extent cx="4581144" cy="3657600"/>
             <wp:effectExtent l="0" t="0" r="0" b="0"/>
             <wp:docPr id="1" name="Picture 1"/>
@@ -6292,7 +6148,7 @@
           <w:szCs w:val="36"/>
         </w:rPr>
       </w:pPr>
-      <w:bookmarkStart w:id="10" w:name="_Toc464690008"/>
+      <w:bookmarkStart w:id="11" w:name="_Toc466236059"/>
       <w:r>
         <w:rPr>
           <w:rFonts w:asciiTheme="minorHAnsi" w:hAnsiTheme="minorHAnsi" w:cstheme="minorHAnsi"/>
@@ -6353,7 +6209,7 @@
         </w:rPr>
         <w:t xml:space="preserve"> List</w:t>
       </w:r>
-      <w:bookmarkEnd w:id="10"/>
+      <w:bookmarkEnd w:id="11"/>
     </w:p>
     <w:p>
       <w:pPr>
@@ -6447,7 +6303,7 @@
           <w:lang w:val="en-US" w:eastAsia="en-US"/>
         </w:rPr>
         <w:drawing>
-          <wp:inline distT="0" distB="0" distL="0" distR="0">
+          <wp:inline distT="0" distB="0" distL="0" distR="0" wp14:anchorId="55E67FE6" wp14:editId="06C56EC7">
             <wp:extent cx="4572000" cy="3657600"/>
             <wp:effectExtent l="0" t="0" r="0" b="0"/>
             <wp:docPr id="2" name="Picture 2"/>
@@ -7845,7 +7701,6 @@
           <w:lang w:val="en-GB"/>
         </w:rPr>
       </w:pPr>
-      <w:bookmarkStart w:id="11" w:name="_Toc464690009"/>
     </w:p>
     <w:p>
       <w:pPr>
@@ -7875,6 +7730,7 @@
           <w:szCs w:val="36"/>
         </w:rPr>
       </w:pPr>
+      <w:bookmarkStart w:id="12" w:name="_Toc466236060"/>
       <w:r>
         <w:rPr>
           <w:rFonts w:asciiTheme="minorHAnsi" w:hAnsiTheme="minorHAnsi" w:cstheme="minorHAnsi"/>
@@ -7936,76 +7792,29 @@
         </w:rPr>
         <w:t>List</w:t>
       </w:r>
-      <w:bookmarkEnd w:id="11"/>
+      <w:bookmarkEnd w:id="12"/>
     </w:p>
     <w:p>
-      <w:pPr>
-        <w:pStyle w:val="Heading3"/>
-        <w:spacing w:before="360" w:after="200"/>
-        <w:jc w:val="both"/>
-        <w:rPr>
-          <w:rFonts w:asciiTheme="minorHAnsi" w:eastAsia="Adobe Gothic Std B" w:hAnsiTheme="minorHAnsi" w:cstheme="minorHAnsi"/>
-          <w:color w:val="000000"/>
-          <w:sz w:val="22"/>
-          <w:szCs w:val="22"/>
-        </w:rPr>
-      </w:pPr>
-      <w:bookmarkStart w:id="12" w:name="_Toc464674058"/>
-      <w:bookmarkStart w:id="13" w:name="_Toc464690010"/>
-      <w:r>
-        <w:rPr>
-          <w:rFonts w:asciiTheme="minorHAnsi" w:eastAsia="Adobe Gothic Std B" w:hAnsiTheme="minorHAnsi" w:cstheme="minorHAnsi"/>
-          <w:color w:val="000000"/>
-          <w:sz w:val="22"/>
-          <w:szCs w:val="22"/>
-        </w:rPr>
+      <w:bookmarkStart w:id="13" w:name="_Toc464674058"/>
+      <w:bookmarkStart w:id="14" w:name="_Toc464690010"/>
+      <w:r>
         <w:t xml:space="preserve">You have just </w:t>
       </w:r>
       <w:r>
-        <w:rPr>
-          <w:rFonts w:asciiTheme="minorHAnsi" w:eastAsia="Adobe Gothic Std B" w:hAnsiTheme="minorHAnsi" w:cstheme="minorHAnsi"/>
-          <w:color w:val="000000"/>
-          <w:sz w:val="22"/>
-          <w:szCs w:val="22"/>
-        </w:rPr>
         <w:t>come</w:t>
       </w:r>
       <w:r>
-        <w:rPr>
-          <w:rFonts w:asciiTheme="minorHAnsi" w:eastAsia="Adobe Gothic Std B" w:hAnsiTheme="minorHAnsi" w:cstheme="minorHAnsi"/>
-          <w:color w:val="000000"/>
-          <w:sz w:val="22"/>
-          <w:szCs w:val="22"/>
-        </w:rPr>
         <w:t xml:space="preserve"> back home after the drinking session with David. </w:t>
       </w:r>
       <w:r>
-        <w:rPr>
-          <w:rFonts w:asciiTheme="minorHAnsi" w:eastAsia="Adobe Gothic Std B" w:hAnsiTheme="minorHAnsi" w:cstheme="minorHAnsi"/>
-          <w:color w:val="000000"/>
-          <w:sz w:val="22"/>
-          <w:szCs w:val="22"/>
-        </w:rPr>
         <w:t xml:space="preserve">As </w:t>
       </w:r>
       <w:r>
-        <w:rPr>
-          <w:rFonts w:asciiTheme="minorHAnsi" w:eastAsia="Adobe Gothic Std B" w:hAnsiTheme="minorHAnsi" w:cstheme="minorHAnsi"/>
-          <w:color w:val="000000"/>
-          <w:sz w:val="22"/>
-          <w:szCs w:val="22"/>
-        </w:rPr>
         <w:t>the task is already over, you want to mark it as “done”. You can do this by entering the following command:</w:t>
       </w:r>
-      <w:bookmarkEnd w:id="12"/>
       <w:bookmarkEnd w:id="13"/>
-      <w:r>
-        <w:rPr>
-          <w:rFonts w:asciiTheme="minorHAnsi" w:eastAsia="Adobe Gothic Std B" w:hAnsiTheme="minorHAnsi" w:cstheme="minorHAnsi"/>
-          <w:color w:val="000000"/>
-          <w:sz w:val="22"/>
-          <w:szCs w:val="22"/>
-        </w:rPr>
+      <w:bookmarkEnd w:id="14"/>
+      <w:r>
         <w:t xml:space="preserve"> </w:t>
       </w:r>
     </w:p>
@@ -8045,30 +7854,15 @@
       </w:tr>
     </w:tbl>
     <w:p>
-      <w:pPr>
-        <w:pStyle w:val="Heading3"/>
-        <w:spacing w:before="360" w:after="200" w:line="240" w:lineRule="auto"/>
-        <w:jc w:val="both"/>
-        <w:rPr>
-          <w:rFonts w:asciiTheme="minorHAnsi" w:eastAsia="Adobe Gothic Std B" w:hAnsiTheme="minorHAnsi" w:cstheme="minorHAnsi"/>
-          <w:color w:val="000000"/>
-          <w:sz w:val="22"/>
-          <w:szCs w:val="22"/>
-        </w:rPr>
-      </w:pPr>
-      <w:bookmarkStart w:id="14" w:name="_Toc464674059"/>
-      <w:bookmarkStart w:id="15" w:name="_Toc464690011"/>
-      <w:r>
-        <w:rPr>
-          <w:rFonts w:asciiTheme="minorHAnsi" w:eastAsia="Adobe Gothic Std B" w:hAnsiTheme="minorHAnsi" w:cstheme="minorHAnsi"/>
-          <w:color w:val="000000"/>
-          <w:sz w:val="22"/>
-          <w:szCs w:val="22"/>
-        </w:rPr>
+      <w:bookmarkStart w:id="15" w:name="_Toc464674059"/>
+      <w:bookmarkStart w:id="16" w:name="_Toc464690011"/>
+    </w:p>
+    <w:p>
+      <w:r>
         <w:t>And the indicated task will be marked as completed.</w:t>
       </w:r>
-      <w:bookmarkEnd w:id="14"/>
       <w:bookmarkEnd w:id="15"/>
+      <w:bookmarkEnd w:id="16"/>
     </w:p>
     <w:p>
       <w:pPr>
@@ -8085,7 +7879,7 @@
           <w:lang w:val="en-US" w:eastAsia="en-US"/>
         </w:rPr>
         <w:drawing>
-          <wp:inline distT="0" distB="0" distL="0" distR="0">
+          <wp:inline distT="0" distB="0" distL="0" distR="0" wp14:anchorId="5F378210" wp14:editId="6F857B5F">
             <wp:extent cx="4562856" cy="3657600"/>
             <wp:effectExtent l="0" t="0" r="9525" b="0"/>
             <wp:docPr id="5" name="Picture 5"/>
@@ -8734,7 +8528,6 @@
           <w:szCs w:val="36"/>
         </w:rPr>
       </w:pPr>
-      <w:bookmarkStart w:id="16" w:name="_Toc464690012"/>
     </w:p>
     <w:p>
       <w:pPr>
@@ -8764,6 +8557,7 @@
           <w:szCs w:val="36"/>
         </w:rPr>
       </w:pPr>
+      <w:bookmarkStart w:id="17" w:name="_Toc466236061"/>
       <w:r>
         <w:rPr>
           <w:rFonts w:asciiTheme="minorHAnsi" w:hAnsiTheme="minorHAnsi" w:cstheme="minorHAnsi"/>
@@ -8797,7 +8591,7 @@
         </w:rPr>
         <w:t>Unmarking a Completed Task</w:t>
       </w:r>
-      <w:bookmarkEnd w:id="16"/>
+      <w:bookmarkEnd w:id="17"/>
     </w:p>
     <w:p>
       <w:pPr>
@@ -8887,7 +8681,7 @@
           <w:lang w:val="en-US" w:eastAsia="en-US"/>
         </w:rPr>
         <w:drawing>
-          <wp:inline distT="0" distB="0" distL="0" distR="0">
+          <wp:inline distT="0" distB="0" distL="0" distR="0" wp14:anchorId="6EDAEA5D" wp14:editId="5F5DDF8E">
             <wp:extent cx="4590288" cy="3657600"/>
             <wp:effectExtent l="0" t="0" r="1270" b="0"/>
             <wp:docPr id="3" name="Picture 3"/>
@@ -9861,7 +9655,6 @@
           <w:lang w:val="en-GB"/>
         </w:rPr>
       </w:pPr>
-      <w:bookmarkStart w:id="17" w:name="_Toc464690013"/>
       <w:r>
         <w:rPr>
           <w:rFonts w:cstheme="minorHAnsi"/>
@@ -9881,6 +9674,7 @@
           <w:szCs w:val="36"/>
         </w:rPr>
       </w:pPr>
+      <w:bookmarkStart w:id="18" w:name="_Toc466236062"/>
       <w:r>
         <w:rPr>
           <w:rFonts w:asciiTheme="minorHAnsi" w:hAnsiTheme="minorHAnsi" w:cstheme="minorHAnsi"/>
@@ -9898,7 +9692,7 @@
         </w:rPr>
         <w:t>.1.7: List Tasks</w:t>
       </w:r>
-      <w:bookmarkEnd w:id="17"/>
+      <w:bookmarkEnd w:id="18"/>
     </w:p>
     <w:p>
       <w:pPr>
@@ -9953,79 +9747,38 @@
       </w:tr>
     </w:tbl>
     <w:p>
-      <w:pPr>
-        <w:pStyle w:val="Heading3"/>
-        <w:spacing w:before="360" w:after="200" w:line="240" w:lineRule="auto"/>
-        <w:jc w:val="both"/>
-        <w:rPr>
-          <w:rFonts w:asciiTheme="minorHAnsi" w:eastAsia="Adobe Gothic Std B" w:hAnsiTheme="minorHAnsi" w:cstheme="minorHAnsi"/>
-          <w:color w:val="000000"/>
-          <w:sz w:val="22"/>
-          <w:szCs w:val="22"/>
-        </w:rPr>
-      </w:pPr>
-      <w:bookmarkStart w:id="18" w:name="_Toc464674062"/>
-      <w:bookmarkStart w:id="19" w:name="_Toc464690014"/>
-      <w:r>
-        <w:rPr>
-          <w:rFonts w:asciiTheme="minorHAnsi" w:eastAsia="Adobe Gothic Std B" w:hAnsiTheme="minorHAnsi" w:cstheme="minorHAnsi"/>
-          <w:color w:val="000000"/>
-          <w:sz w:val="22"/>
-          <w:szCs w:val="22"/>
-        </w:rPr>
+      <w:bookmarkStart w:id="19" w:name="_Toc464674062"/>
+      <w:bookmarkStart w:id="20" w:name="_Toc464690014"/>
+    </w:p>
+    <w:p>
+      <w:r>
         <w:t>Do-</w:t>
       </w:r>
       <w:proofErr w:type="spellStart"/>
       <w:r>
         <w:rPr>
-          <w:rFonts w:asciiTheme="minorHAnsi" w:eastAsia="Adobe Gothic Std B" w:hAnsiTheme="minorHAnsi" w:cstheme="minorHAnsi"/>
           <w:i/>
-          <w:color w:val="000000"/>
-          <w:sz w:val="22"/>
-          <w:szCs w:val="22"/>
         </w:rPr>
         <w:t>er</w:t>
       </w:r>
       <w:proofErr w:type="spellEnd"/>
       <w:r>
         <w:rPr>
-          <w:rFonts w:asciiTheme="minorHAnsi" w:eastAsia="Adobe Gothic Std B" w:hAnsiTheme="minorHAnsi" w:cstheme="minorHAnsi"/>
           <w:i/>
-          <w:color w:val="000000"/>
-          <w:sz w:val="22"/>
-          <w:szCs w:val="22"/>
         </w:rPr>
         <w:t xml:space="preserve"> </w:t>
       </w:r>
       <w:r>
-        <w:rPr>
-          <w:rFonts w:asciiTheme="minorHAnsi" w:eastAsia="Adobe Gothic Std B" w:hAnsiTheme="minorHAnsi" w:cstheme="minorHAnsi"/>
-          <w:color w:val="000000"/>
-          <w:sz w:val="22"/>
-          <w:szCs w:val="22"/>
-        </w:rPr>
         <w:t xml:space="preserve">List will display </w:t>
       </w:r>
       <w:r>
-        <w:rPr>
-          <w:rFonts w:asciiTheme="minorHAnsi" w:eastAsia="Adobe Gothic Std B" w:hAnsiTheme="minorHAnsi" w:cstheme="minorHAnsi"/>
-          <w:color w:val="000000"/>
-          <w:sz w:val="22"/>
-          <w:szCs w:val="22"/>
-        </w:rPr>
         <w:t>all</w:t>
       </w:r>
       <w:r>
-        <w:rPr>
-          <w:rFonts w:asciiTheme="minorHAnsi" w:eastAsia="Adobe Gothic Std B" w:hAnsiTheme="minorHAnsi" w:cstheme="minorHAnsi"/>
-          <w:color w:val="000000"/>
-          <w:sz w:val="22"/>
-          <w:szCs w:val="22"/>
-        </w:rPr>
         <w:t xml:space="preserve"> the tasks needed to be done by today.</w:t>
       </w:r>
-      <w:bookmarkEnd w:id="18"/>
       <w:bookmarkEnd w:id="19"/>
+      <w:bookmarkEnd w:id="20"/>
     </w:p>
     <w:p>
       <w:pPr>
@@ -10042,7 +9795,7 @@
           <w:lang w:val="en-US" w:eastAsia="en-US"/>
         </w:rPr>
         <w:drawing>
-          <wp:inline distT="0" distB="0" distL="0" distR="0">
+          <wp:inline distT="0" distB="0" distL="0" distR="0" wp14:anchorId="2F562879" wp14:editId="175B744A">
             <wp:extent cx="4562856" cy="3657600"/>
             <wp:effectExtent l="0" t="0" r="9525" b="0"/>
             <wp:docPr id="4" name="Picture 4"/>
@@ -12308,7 +12061,6 @@
           <w:lang w:val="en-GB"/>
         </w:rPr>
       </w:pPr>
-      <w:bookmarkStart w:id="20" w:name="_Toc464690015"/>
       <w:r>
         <w:rPr>
           <w:rFonts w:cstheme="minorHAnsi"/>
@@ -12327,6 +12079,7 @@
           <w:szCs w:val="36"/>
         </w:rPr>
       </w:pPr>
+      <w:bookmarkStart w:id="21" w:name="_Toc466236063"/>
       <w:r>
         <w:rPr>
           <w:rFonts w:asciiTheme="minorHAnsi" w:hAnsiTheme="minorHAnsi" w:cstheme="minorHAnsi"/>
@@ -12344,7 +12097,7 @@
         </w:rPr>
         <w:t>.1.8: Find Tasks</w:t>
       </w:r>
-      <w:bookmarkEnd w:id="20"/>
+      <w:bookmarkEnd w:id="21"/>
     </w:p>
     <w:p>
       <w:pPr>
@@ -12398,71 +12151,38 @@
       </w:tr>
     </w:tbl>
     <w:p>
-      <w:pPr>
-        <w:pStyle w:val="Heading3"/>
-        <w:spacing w:before="360" w:after="200"/>
-        <w:jc w:val="both"/>
-        <w:rPr>
-          <w:rFonts w:asciiTheme="minorHAnsi" w:eastAsia="Adobe Gothic Std B" w:hAnsiTheme="minorHAnsi" w:cstheme="minorHAnsi"/>
-          <w:color w:val="000000"/>
-        </w:rPr>
-      </w:pPr>
-      <w:bookmarkStart w:id="21" w:name="_Toc464674064"/>
-      <w:bookmarkStart w:id="22" w:name="_Toc464690016"/>
-      <w:r>
-        <w:rPr>
-          <w:rFonts w:asciiTheme="minorHAnsi" w:eastAsia="Adobe Gothic Std B" w:hAnsiTheme="minorHAnsi" w:cstheme="minorHAnsi"/>
-          <w:color w:val="000000"/>
-        </w:rPr>
+      <w:bookmarkStart w:id="22" w:name="_Toc464674064"/>
+      <w:bookmarkStart w:id="23" w:name="_Toc464690016"/>
+    </w:p>
+    <w:p>
+      <w:r>
         <w:t>Do-</w:t>
       </w:r>
       <w:proofErr w:type="spellStart"/>
       <w:r>
         <w:rPr>
-          <w:rFonts w:asciiTheme="minorHAnsi" w:eastAsia="Adobe Gothic Std B" w:hAnsiTheme="minorHAnsi" w:cstheme="minorHAnsi"/>
           <w:i/>
-          <w:color w:val="000000"/>
         </w:rPr>
         <w:t>er</w:t>
       </w:r>
       <w:proofErr w:type="spellEnd"/>
       <w:r>
-        <w:rPr>
-          <w:rFonts w:asciiTheme="minorHAnsi" w:eastAsia="Adobe Gothic Std B" w:hAnsiTheme="minorHAnsi" w:cstheme="minorHAnsi"/>
-          <w:color w:val="000000"/>
-        </w:rPr>
         <w:t xml:space="preserve"> List will display the search resu</w:t>
       </w:r>
       <w:r>
-        <w:rPr>
-          <w:rFonts w:asciiTheme="minorHAnsi" w:eastAsia="Adobe Gothic Std B" w:hAnsiTheme="minorHAnsi" w:cstheme="minorHAnsi"/>
-          <w:color w:val="000000"/>
-        </w:rPr>
         <w:t>lts and you find that you have</w:t>
       </w:r>
       <w:r>
-        <w:rPr>
-          <w:rFonts w:asciiTheme="minorHAnsi" w:eastAsia="Adobe Gothic Std B" w:hAnsiTheme="minorHAnsi" w:cstheme="minorHAnsi"/>
-          <w:color w:val="000000"/>
-        </w:rPr>
         <w:t xml:space="preserve"> drinking session</w:t>
       </w:r>
       <w:r>
-        <w:rPr>
-          <w:rFonts w:asciiTheme="minorHAnsi" w:eastAsia="Adobe Gothic Std B" w:hAnsiTheme="minorHAnsi" w:cstheme="minorHAnsi"/>
-          <w:color w:val="000000"/>
-        </w:rPr>
         <w:t>s with David or</w:t>
       </w:r>
       <w:r>
-        <w:rPr>
-          <w:rFonts w:asciiTheme="minorHAnsi" w:eastAsia="Adobe Gothic Std B" w:hAnsiTheme="minorHAnsi" w:cstheme="minorHAnsi"/>
-          <w:color w:val="000000"/>
-        </w:rPr>
         <w:t xml:space="preserve"> Jason.</w:t>
       </w:r>
-      <w:bookmarkEnd w:id="21"/>
       <w:bookmarkEnd w:id="22"/>
+      <w:bookmarkEnd w:id="23"/>
     </w:p>
     <w:p>
       <w:pPr>
@@ -12479,7 +12199,7 @@
           <w:lang w:val="en-US" w:eastAsia="en-US"/>
         </w:rPr>
         <w:drawing>
-          <wp:inline distT="0" distB="0" distL="0" distR="0">
+          <wp:inline distT="0" distB="0" distL="0" distR="0" wp14:anchorId="2A88F58E" wp14:editId="634104AD">
             <wp:extent cx="4572000" cy="3657600"/>
             <wp:effectExtent l="0" t="0" r="0" b="0"/>
             <wp:docPr id="6" name="Picture 6"/>
@@ -13997,7 +13717,6 @@
           <w:lang w:val="en-GB"/>
         </w:rPr>
       </w:pPr>
-      <w:bookmarkStart w:id="23" w:name="_Toc464690017"/>
       <w:r>
         <w:rPr>
           <w:rFonts w:cstheme="minorHAnsi"/>
@@ -14016,6 +13735,7 @@
           <w:szCs w:val="36"/>
         </w:rPr>
       </w:pPr>
+      <w:bookmarkStart w:id="24" w:name="_Toc466236064"/>
       <w:r>
         <w:rPr>
           <w:rFonts w:asciiTheme="minorHAnsi" w:hAnsiTheme="minorHAnsi" w:cstheme="minorHAnsi"/>
@@ -14041,7 +13761,7 @@
         </w:rPr>
         <w:t>: View Tasks</w:t>
       </w:r>
-      <w:bookmarkEnd w:id="23"/>
+      <w:bookmarkEnd w:id="24"/>
     </w:p>
     <w:p>
       <w:pPr>
@@ -14097,89 +13817,44 @@
       </w:tr>
     </w:tbl>
     <w:p>
-      <w:pPr>
-        <w:pStyle w:val="Heading3"/>
-        <w:spacing w:before="360" w:after="200"/>
-        <w:jc w:val="both"/>
-        <w:rPr>
-          <w:rFonts w:asciiTheme="minorHAnsi" w:eastAsia="Adobe Gothic Std B" w:hAnsiTheme="minorHAnsi" w:cstheme="minorHAnsi"/>
-          <w:color w:val="000000"/>
-          <w:sz w:val="22"/>
-          <w:szCs w:val="22"/>
-        </w:rPr>
-      </w:pPr>
-      <w:bookmarkStart w:id="24" w:name="_Toc464674066"/>
-      <w:bookmarkStart w:id="25" w:name="_Toc464690018"/>
-      <w:r>
-        <w:rPr>
-          <w:rFonts w:asciiTheme="minorHAnsi" w:eastAsia="Adobe Gothic Std B" w:hAnsiTheme="minorHAnsi" w:cstheme="minorHAnsi"/>
-          <w:color w:val="000000"/>
-          <w:sz w:val="22"/>
-          <w:szCs w:val="22"/>
-        </w:rPr>
+      <w:bookmarkStart w:id="25" w:name="_Toc464674066"/>
+      <w:bookmarkStart w:id="26" w:name="_Toc464690018"/>
+    </w:p>
+    <w:p>
+      <w:r>
         <w:t>Do-</w:t>
       </w:r>
       <w:proofErr w:type="spellStart"/>
       <w:r>
         <w:rPr>
-          <w:rFonts w:asciiTheme="minorHAnsi" w:eastAsia="Adobe Gothic Std B" w:hAnsiTheme="minorHAnsi" w:cstheme="minorHAnsi"/>
           <w:i/>
-          <w:color w:val="000000"/>
-          <w:sz w:val="22"/>
-          <w:szCs w:val="22"/>
         </w:rPr>
         <w:t>er</w:t>
       </w:r>
       <w:proofErr w:type="spellEnd"/>
       <w:r>
         <w:rPr>
-          <w:rFonts w:asciiTheme="minorHAnsi" w:eastAsia="Adobe Gothic Std B" w:hAnsiTheme="minorHAnsi" w:cstheme="minorHAnsi"/>
           <w:i/>
-          <w:color w:val="000000"/>
-          <w:sz w:val="22"/>
-          <w:szCs w:val="22"/>
         </w:rPr>
         <w:t xml:space="preserve"> </w:t>
       </w:r>
       <w:r>
-        <w:rPr>
-          <w:rFonts w:asciiTheme="minorHAnsi" w:eastAsia="Adobe Gothic Std B" w:hAnsiTheme="minorHAnsi" w:cstheme="minorHAnsi"/>
-          <w:color w:val="000000"/>
-          <w:sz w:val="22"/>
-          <w:szCs w:val="22"/>
-        </w:rPr>
         <w:t>List will display the second task in the</w:t>
       </w:r>
       <w:r>
-        <w:rPr>
-          <w:rFonts w:asciiTheme="minorHAnsi" w:eastAsia="Adobe Gothic Std B" w:hAnsiTheme="minorHAnsi" w:cstheme="minorHAnsi"/>
-          <w:color w:val="000000"/>
-          <w:sz w:val="22"/>
-          <w:szCs w:val="22"/>
-        </w:rPr>
         <w:t xml:space="preserve"> </w:t>
       </w:r>
       <w:r>
         <w:rPr>
-          <w:rFonts w:asciiTheme="minorHAnsi" w:eastAsia="Adobe Gothic Std B" w:hAnsiTheme="minorHAnsi" w:cstheme="minorHAnsi"/>
           <w:b/>
-          <w:color w:val="000000"/>
-          <w:sz w:val="22"/>
-          <w:szCs w:val="22"/>
         </w:rPr>
         <w:t>last selected</w:t>
       </w:r>
       <w:r>
-        <w:rPr>
-          <w:rFonts w:asciiTheme="minorHAnsi" w:eastAsia="Adobe Gothic Std B" w:hAnsiTheme="minorHAnsi" w:cstheme="minorHAnsi"/>
-          <w:color w:val="000000"/>
-          <w:sz w:val="22"/>
-          <w:szCs w:val="22"/>
-        </w:rPr>
         <w:t xml:space="preserve"> list.</w:t>
       </w:r>
-      <w:bookmarkEnd w:id="24"/>
       <w:bookmarkEnd w:id="25"/>
+      <w:bookmarkEnd w:id="26"/>
     </w:p>
     <w:p>
       <w:pPr>
@@ -14196,7 +13871,7 @@
           <w:lang w:val="en-US" w:eastAsia="en-US"/>
         </w:rPr>
         <w:drawing>
-          <wp:inline distT="0" distB="0" distL="0" distR="0">
+          <wp:inline distT="0" distB="0" distL="0" distR="0" wp14:anchorId="505D549C" wp14:editId="2783D6DD">
             <wp:extent cx="4572000" cy="3657600"/>
             <wp:effectExtent l="0" t="0" r="0" b="0"/>
             <wp:docPr id="7" name="Picture 7"/>
@@ -14832,7 +14507,6 @@
           <w:lang w:val="en-GB"/>
         </w:rPr>
       </w:pPr>
-      <w:bookmarkStart w:id="26" w:name="_Toc464690019"/>
       <w:r>
         <w:rPr>
           <w:rFonts w:cstheme="minorHAnsi"/>
@@ -14851,6 +14525,7 @@
           <w:szCs w:val="36"/>
         </w:rPr>
       </w:pPr>
+      <w:bookmarkStart w:id="27" w:name="_Toc466236065"/>
       <w:r>
         <w:rPr>
           <w:rFonts w:asciiTheme="minorHAnsi" w:hAnsiTheme="minorHAnsi" w:cstheme="minorHAnsi"/>
@@ -14868,29 +14543,19 @@
         </w:rPr>
         <w:t>.1.10: Delete Tasks</w:t>
       </w:r>
-      <w:bookmarkEnd w:id="26"/>
+      <w:bookmarkEnd w:id="27"/>
     </w:p>
     <w:p>
       <w:pPr>
-        <w:pStyle w:val="Heading3"/>
-        <w:spacing w:before="360" w:after="200"/>
         <w:jc w:val="both"/>
-        <w:rPr>
-          <w:rFonts w:asciiTheme="minorHAnsi" w:eastAsia="Adobe Gothic Std B" w:hAnsiTheme="minorHAnsi" w:cstheme="minorHAnsi"/>
-          <w:color w:val="000000"/>
-        </w:rPr>
-      </w:pPr>
-      <w:bookmarkStart w:id="27" w:name="_Toc464674068"/>
-      <w:bookmarkStart w:id="28" w:name="_Toc464690020"/>
-      <w:r>
-        <w:rPr>
-          <w:rFonts w:asciiTheme="minorHAnsi" w:eastAsia="Adobe Gothic Std B" w:hAnsiTheme="minorHAnsi" w:cstheme="minorHAnsi"/>
-          <w:color w:val="000000"/>
-        </w:rPr>
+      </w:pPr>
+      <w:bookmarkStart w:id="28" w:name="_Toc464674068"/>
+      <w:bookmarkStart w:id="29" w:name="_Toc464690020"/>
+      <w:r>
         <w:t>You just heard from Jason that the drinking session is cancelled and you want to delete the task as you do not need to keep track of it. You enter the following in the command console:</w:t>
       </w:r>
-      <w:bookmarkEnd w:id="27"/>
       <w:bookmarkEnd w:id="28"/>
+      <w:bookmarkEnd w:id="29"/>
     </w:p>
     <w:tbl>
       <w:tblPr>
@@ -14932,70 +14597,35 @@
       </w:tr>
     </w:tbl>
     <w:p>
-      <w:pPr>
-        <w:pStyle w:val="Heading3"/>
-        <w:spacing w:before="360" w:after="200"/>
-        <w:jc w:val="both"/>
-        <w:rPr>
-          <w:rFonts w:asciiTheme="minorHAnsi" w:eastAsia="Adobe Gothic Std B" w:hAnsiTheme="minorHAnsi" w:cstheme="minorHAnsi"/>
-          <w:color w:val="000000"/>
-          <w:sz w:val="22"/>
-          <w:szCs w:val="22"/>
-        </w:rPr>
-      </w:pPr>
-      <w:bookmarkStart w:id="29" w:name="_Toc464674069"/>
-      <w:bookmarkStart w:id="30" w:name="_Toc464690021"/>
-      <w:r>
-        <w:rPr>
-          <w:rFonts w:asciiTheme="minorHAnsi" w:eastAsia="Adobe Gothic Std B" w:hAnsiTheme="minorHAnsi" w:cstheme="minorHAnsi"/>
-          <w:color w:val="000000"/>
-          <w:sz w:val="22"/>
-          <w:szCs w:val="22"/>
-        </w:rPr>
+      <w:bookmarkStart w:id="30" w:name="_Toc464674069"/>
+      <w:bookmarkStart w:id="31" w:name="_Toc464690021"/>
+    </w:p>
+    <w:p>
+      <w:r>
         <w:t>Do-</w:t>
       </w:r>
       <w:proofErr w:type="spellStart"/>
       <w:r>
         <w:rPr>
-          <w:rFonts w:asciiTheme="minorHAnsi" w:eastAsia="Adobe Gothic Std B" w:hAnsiTheme="minorHAnsi" w:cstheme="minorHAnsi"/>
           <w:i/>
-          <w:color w:val="000000"/>
-          <w:sz w:val="22"/>
-          <w:szCs w:val="22"/>
         </w:rPr>
         <w:t>er</w:t>
       </w:r>
       <w:proofErr w:type="spellEnd"/>
       <w:r>
-        <w:rPr>
-          <w:rFonts w:asciiTheme="minorHAnsi" w:eastAsia="Adobe Gothic Std B" w:hAnsiTheme="minorHAnsi" w:cstheme="minorHAnsi"/>
-          <w:color w:val="000000"/>
-          <w:sz w:val="22"/>
-          <w:szCs w:val="22"/>
-        </w:rPr>
         <w:t xml:space="preserve"> List will delete the second task in the </w:t>
       </w:r>
       <w:r>
         <w:rPr>
-          <w:rFonts w:asciiTheme="minorHAnsi" w:eastAsia="Adobe Gothic Std B" w:hAnsiTheme="minorHAnsi" w:cstheme="minorHAnsi"/>
           <w:b/>
-          <w:color w:val="000000"/>
-          <w:sz w:val="22"/>
-          <w:szCs w:val="22"/>
         </w:rPr>
         <w:t xml:space="preserve">last selected </w:t>
       </w:r>
       <w:r>
-        <w:rPr>
-          <w:rFonts w:asciiTheme="minorHAnsi" w:eastAsia="Adobe Gothic Std B" w:hAnsiTheme="minorHAnsi" w:cstheme="minorHAnsi"/>
-          <w:color w:val="000000"/>
-          <w:sz w:val="22"/>
-          <w:szCs w:val="22"/>
-        </w:rPr>
         <w:t>list.</w:t>
       </w:r>
-      <w:bookmarkEnd w:id="29"/>
       <w:bookmarkEnd w:id="30"/>
+      <w:bookmarkEnd w:id="31"/>
     </w:p>
     <w:p>
       <w:pPr>
@@ -15018,7 +14648,7 @@
           <w:lang w:val="en-US" w:eastAsia="en-US"/>
         </w:rPr>
         <w:drawing>
-          <wp:inline distT="0" distB="0" distL="0" distR="0" wp14:anchorId="696A2CEA" wp14:editId="294A06FE">
+          <wp:inline distT="0" distB="0" distL="0" distR="0" wp14:anchorId="07D6AF3C" wp14:editId="520D4732">
             <wp:extent cx="4590288" cy="3657600"/>
             <wp:effectExtent l="0" t="0" r="1270" b="0"/>
             <wp:docPr id="17" name="Picture 17"/>
@@ -15762,18 +15392,6 @@
     </w:tbl>
     <w:p>
       <w:pPr>
-        <w:rPr>
-          <w:rFonts w:eastAsia="Adobe Gothic Std B" w:cstheme="minorHAnsi"/>
-          <w:b/>
-          <w:sz w:val="36"/>
-          <w:szCs w:val="36"/>
-          <w:lang w:val="en-GB"/>
-        </w:rPr>
-      </w:pPr>
-      <w:bookmarkStart w:id="31" w:name="_Toc464690022"/>
-    </w:p>
-    <w:p>
-      <w:pPr>
         <w:pStyle w:val="Heading1"/>
         <w:rPr>
           <w:rFonts w:asciiTheme="minorHAnsi" w:hAnsiTheme="minorHAnsi" w:cstheme="minorHAnsi"/>
@@ -15781,12 +15399,14 @@
           <w:szCs w:val="36"/>
         </w:rPr>
       </w:pPr>
+      <w:bookmarkStart w:id="32" w:name="_Toc466236066"/>
       <w:r>
         <w:rPr>
           <w:rFonts w:asciiTheme="minorHAnsi" w:hAnsiTheme="minorHAnsi" w:cstheme="minorHAnsi"/>
           <w:sz w:val="36"/>
           <w:szCs w:val="36"/>
         </w:rPr>
+        <w:lastRenderedPageBreak/>
         <w:t>3</w:t>
       </w:r>
       <w:r>
@@ -15797,7 +15417,7 @@
         </w:rPr>
         <w:t>.1.11: Undo Operation</w:t>
       </w:r>
-      <w:bookmarkEnd w:id="31"/>
+      <w:bookmarkEnd w:id="32"/>
     </w:p>
     <w:p>
       <w:pPr>
@@ -15951,7 +15571,7 @@
           <w:lang w:val="en-US" w:eastAsia="en-US"/>
         </w:rPr>
         <w:drawing>
-          <wp:inline distT="0" distB="0" distL="0" distR="0" wp14:anchorId="17FB0D07" wp14:editId="152F755A">
+          <wp:inline distT="0" distB="0" distL="0" distR="0" wp14:anchorId="62711E0E" wp14:editId="289AF793">
             <wp:extent cx="4572000" cy="3657600"/>
             <wp:effectExtent l="0" t="0" r="0" b="0"/>
             <wp:docPr id="16" name="Picture 16"/>
@@ -16029,19 +15649,7 @@
         <w:rPr>
           <w:rFonts w:eastAsia="Adobe Gothic Std B" w:cstheme="minorHAnsi"/>
         </w:rPr>
-        <w:t>In reference to Figure 1</w:t>
-      </w:r>
-      <w:r>
-        <w:rPr>
-          <w:rFonts w:eastAsia="Adobe Gothic Std B" w:cstheme="minorHAnsi"/>
-        </w:rPr>
-        <w:t>2</w:t>
-      </w:r>
-      <w:r>
-        <w:rPr>
-          <w:rFonts w:eastAsia="Adobe Gothic Std B" w:cstheme="minorHAnsi"/>
-        </w:rPr>
-        <w:t>:</w:t>
+        <w:t>In reference to Figure 12:</w:t>
       </w:r>
     </w:p>
     <w:p>
@@ -16059,13 +15667,7 @@
         <w:rPr>
           <w:rFonts w:eastAsia="Adobe Gothic Std B" w:cstheme="minorHAnsi"/>
         </w:rPr>
-        <w:t xml:space="preserve">The </w:t>
-      </w:r>
-      <w:r>
-        <w:rPr>
-          <w:rFonts w:eastAsia="Adobe Gothic Std B" w:cstheme="minorHAnsi"/>
-        </w:rPr>
-        <w:t>task that was deleted has been recovered through “undo” operation.</w:t>
+        <w:t>The task that was deleted has been recovered through “undo” operation.</w:t>
       </w:r>
     </w:p>
     <w:p>
@@ -16499,7 +16101,6 @@
                       <w:szCs w:val="20"/>
                       <w:lang w:eastAsia="en-SG"/>
                     </w:rPr>
-                    <w:lastRenderedPageBreak/>
                     <w:t>&gt;&gt; undo</w:t>
                   </w:r>
                 </w:p>
@@ -16529,44 +16130,23 @@
           <w:szCs w:val="36"/>
         </w:rPr>
       </w:pPr>
-      <w:bookmarkStart w:id="32" w:name="_Toc464690023"/>
-    </w:p>
-    <w:p>
-      <w:pPr>
-        <w:rPr>
-          <w:rFonts w:eastAsia="Adobe Gothic Std B" w:cstheme="minorHAnsi"/>
-          <w:b/>
-          <w:sz w:val="36"/>
-          <w:szCs w:val="36"/>
-          <w:lang w:val="en-GB"/>
-        </w:rPr>
-      </w:pPr>
-      <w:r>
-        <w:rPr>
-          <w:rFonts w:cstheme="minorHAnsi"/>
-          <w:sz w:val="36"/>
-          <w:szCs w:val="36"/>
-        </w:rPr>
-        <w:br w:type="page"/>
-      </w:r>
-    </w:p>
-    <w:p>
-      <w:pPr>
-        <w:pStyle w:val="Heading1"/>
+      <w:bookmarkStart w:id="33" w:name="_Toc466236067"/>
+      <w:r>
         <w:rPr>
           <w:rFonts w:asciiTheme="minorHAnsi" w:hAnsiTheme="minorHAnsi" w:cstheme="minorHAnsi"/>
           <w:sz w:val="36"/>
           <w:szCs w:val="36"/>
         </w:rPr>
-      </w:pPr>
+        <w:lastRenderedPageBreak/>
+        <w:t>3</w:t>
+      </w:r>
       <w:r>
         <w:rPr>
           <w:rFonts w:asciiTheme="minorHAnsi" w:hAnsiTheme="minorHAnsi" w:cstheme="minorHAnsi"/>
           <w:sz w:val="36"/>
           <w:szCs w:val="36"/>
         </w:rPr>
-        <w:lastRenderedPageBreak/>
-        <w:t>3</w:t>
+        <w:t>.1.12</w:t>
       </w:r>
       <w:r>
         <w:rPr>
@@ -16574,7 +16154,7 @@
           <w:sz w:val="36"/>
           <w:szCs w:val="36"/>
         </w:rPr>
-        <w:t>.1.12</w:t>
+        <w:t xml:space="preserve">: </w:t>
       </w:r>
       <w:r>
         <w:rPr>
@@ -16582,7 +16162,7 @@
           <w:sz w:val="36"/>
           <w:szCs w:val="36"/>
         </w:rPr>
-        <w:t xml:space="preserve">: </w:t>
+        <w:t>Re</w:t>
       </w:r>
       <w:r>
         <w:rPr>
@@ -16590,17 +16170,9 @@
           <w:sz w:val="36"/>
           <w:szCs w:val="36"/>
         </w:rPr>
-        <w:t>Re</w:t>
-      </w:r>
-      <w:r>
-        <w:rPr>
-          <w:rFonts w:asciiTheme="minorHAnsi" w:hAnsiTheme="minorHAnsi" w:cstheme="minorHAnsi"/>
-          <w:sz w:val="36"/>
-          <w:szCs w:val="36"/>
-        </w:rPr>
         <w:t>do Operation</w:t>
       </w:r>
-      <w:bookmarkEnd w:id="32"/>
+      <w:bookmarkEnd w:id="33"/>
     </w:p>
     <w:p>
       <w:pPr>
@@ -16736,7 +16308,7 @@
           <w:lang w:val="en-US" w:eastAsia="en-US"/>
         </w:rPr>
         <w:drawing>
-          <wp:inline distT="0" distB="0" distL="0" distR="0">
+          <wp:inline distT="0" distB="0" distL="0" distR="0" wp14:anchorId="5C1878E0" wp14:editId="31E2053D">
             <wp:extent cx="4572000" cy="3657600"/>
             <wp:effectExtent l="0" t="0" r="0" b="0"/>
             <wp:docPr id="8" name="Picture 8"/>
@@ -16814,19 +16386,7 @@
         <w:rPr>
           <w:rFonts w:eastAsia="Adobe Gothic Std B" w:cstheme="minorHAnsi"/>
         </w:rPr>
-        <w:t>In reference to Figure 1</w:t>
-      </w:r>
-      <w:r>
-        <w:rPr>
-          <w:rFonts w:eastAsia="Adobe Gothic Std B" w:cstheme="minorHAnsi"/>
-        </w:rPr>
-        <w:t>3</w:t>
-      </w:r>
-      <w:r>
-        <w:rPr>
-          <w:rFonts w:eastAsia="Adobe Gothic Std B" w:cstheme="minorHAnsi"/>
-        </w:rPr>
-        <w:t>:</w:t>
+        <w:t>In reference to Figure 13:</w:t>
       </w:r>
     </w:p>
     <w:p>
@@ -17286,7 +16846,7 @@
           <w:szCs w:val="36"/>
         </w:rPr>
       </w:pPr>
-      <w:bookmarkStart w:id="33" w:name="_Toc464690024"/>
+      <w:bookmarkStart w:id="34" w:name="_Toc466236068"/>
       <w:r>
         <w:rPr>
           <w:rFonts w:asciiTheme="minorHAnsi" w:hAnsiTheme="minorHAnsi" w:cstheme="minorHAnsi"/>
@@ -17336,33 +16896,19 @@
         </w:rPr>
         <w:t xml:space="preserve"> All Due Task</w:t>
       </w:r>
-      <w:bookmarkEnd w:id="33"/>
+      <w:bookmarkEnd w:id="34"/>
     </w:p>
     <w:p>
       <w:pPr>
-        <w:pStyle w:val="Heading3"/>
-        <w:spacing w:before="360" w:after="200"/>
         <w:jc w:val="both"/>
-        <w:rPr>
-          <w:rFonts w:asciiTheme="minorHAnsi" w:eastAsia="Adobe Gothic Std B" w:hAnsiTheme="minorHAnsi" w:cstheme="minorHAnsi"/>
-          <w:color w:val="000000"/>
-          <w:sz w:val="22"/>
-          <w:szCs w:val="22"/>
-        </w:rPr>
-      </w:pPr>
-      <w:bookmarkStart w:id="34" w:name="_Toc464674073"/>
-      <w:bookmarkStart w:id="35" w:name="_Toc464690025"/>
-      <w:r>
-        <w:rPr>
-          <w:rFonts w:asciiTheme="minorHAnsi" w:eastAsia="Adobe Gothic Std B" w:hAnsiTheme="minorHAnsi" w:cstheme="minorHAnsi"/>
-          <w:color w:val="000000"/>
-          <w:sz w:val="22"/>
-          <w:szCs w:val="22"/>
-        </w:rPr>
+      </w:pPr>
+      <w:bookmarkStart w:id="35" w:name="_Toc464674073"/>
+      <w:bookmarkStart w:id="36" w:name="_Toc464690025"/>
+      <w:r>
         <w:t>After the drinking session with Jason, you need to get back to your work. You want to check all of the tasks due by tomorrow. To do this, simply type this command in the command console:</w:t>
       </w:r>
-      <w:bookmarkEnd w:id="34"/>
       <w:bookmarkEnd w:id="35"/>
+      <w:bookmarkEnd w:id="36"/>
     </w:p>
     <w:tbl>
       <w:tblPr>
@@ -17424,51 +16970,26 @@
       </w:tr>
     </w:tbl>
     <w:p>
-      <w:pPr>
-        <w:pStyle w:val="Heading3"/>
-        <w:spacing w:before="360" w:after="200"/>
-        <w:jc w:val="both"/>
-        <w:rPr>
-          <w:rFonts w:asciiTheme="minorHAnsi" w:eastAsia="Adobe Gothic Std B" w:hAnsiTheme="minorHAnsi" w:cstheme="minorHAnsi"/>
-          <w:color w:val="000000"/>
-          <w:sz w:val="22"/>
-          <w:szCs w:val="22"/>
-        </w:rPr>
-      </w:pPr>
-      <w:bookmarkStart w:id="36" w:name="_Toc464674074"/>
-      <w:bookmarkStart w:id="37" w:name="_Toc464690026"/>
-      <w:r>
-        <w:rPr>
-          <w:rFonts w:asciiTheme="minorHAnsi" w:eastAsia="Adobe Gothic Std B" w:hAnsiTheme="minorHAnsi" w:cstheme="minorHAnsi"/>
-          <w:color w:val="000000"/>
-          <w:sz w:val="22"/>
-          <w:szCs w:val="22"/>
-        </w:rPr>
+      <w:bookmarkStart w:id="37" w:name="_Toc464674074"/>
+      <w:bookmarkStart w:id="38" w:name="_Toc464690026"/>
+    </w:p>
+    <w:p>
+      <w:r>
         <w:t>Do-</w:t>
       </w:r>
       <w:proofErr w:type="spellStart"/>
       <w:r>
         <w:rPr>
-          <w:rFonts w:asciiTheme="minorHAnsi" w:eastAsia="Adobe Gothic Std B" w:hAnsiTheme="minorHAnsi" w:cstheme="minorHAnsi"/>
           <w:i/>
-          <w:color w:val="000000"/>
-          <w:sz w:val="22"/>
-          <w:szCs w:val="22"/>
         </w:rPr>
         <w:t>er</w:t>
       </w:r>
       <w:proofErr w:type="spellEnd"/>
       <w:r>
-        <w:rPr>
-          <w:rFonts w:asciiTheme="minorHAnsi" w:eastAsia="Adobe Gothic Std B" w:hAnsiTheme="minorHAnsi" w:cstheme="minorHAnsi"/>
-          <w:color w:val="000000"/>
-          <w:sz w:val="22"/>
-          <w:szCs w:val="22"/>
-        </w:rPr>
         <w:t xml:space="preserve"> List will display all the tasks that are due by tomorrow.</w:t>
       </w:r>
-      <w:bookmarkEnd w:id="36"/>
       <w:bookmarkEnd w:id="37"/>
+      <w:bookmarkEnd w:id="38"/>
     </w:p>
     <w:p>
       <w:pPr>
@@ -17491,7 +17012,7 @@
           <w:lang w:val="en-US" w:eastAsia="en-US"/>
         </w:rPr>
         <w:drawing>
-          <wp:inline distT="0" distB="0" distL="0" distR="0" wp14:anchorId="302A26C3" wp14:editId="5C1DE5B3">
+          <wp:inline distT="0" distB="0" distL="0" distR="0" wp14:anchorId="46EFC329" wp14:editId="771ED91A">
             <wp:extent cx="4572000" cy="3657600"/>
             <wp:effectExtent l="0" t="0" r="0" b="0"/>
             <wp:docPr id="14" name="Picture 14"/>
@@ -17587,19 +17108,7 @@
         <w:rPr>
           <w:rFonts w:eastAsia="Adobe Gothic Std B" w:cstheme="minorHAnsi"/>
         </w:rPr>
-        <w:t>In reference to Figure 1</w:t>
-      </w:r>
-      <w:r>
-        <w:rPr>
-          <w:rFonts w:eastAsia="Adobe Gothic Std B" w:cstheme="minorHAnsi"/>
-        </w:rPr>
-        <w:t>4</w:t>
-      </w:r>
-      <w:r>
-        <w:rPr>
-          <w:rFonts w:eastAsia="Adobe Gothic Std B" w:cstheme="minorHAnsi"/>
-        </w:rPr>
-        <w:t>:</w:t>
+        <w:t>In reference to Figure 14:</w:t>
       </w:r>
     </w:p>
     <w:p>
@@ -17651,7 +17160,8 @@
     </w:p>
     <w:tbl>
       <w:tblPr>
-        <w:tblW w:w="9360" w:type="dxa"/>
+        <w:tblW w:w="9352" w:type="dxa"/>
+        <w:tblLayout w:type="fixed"/>
         <w:tblCellMar>
           <w:top w:w="15" w:type="dxa"/>
           <w:left w:w="15" w:type="dxa"/>
@@ -17661,7 +17171,7 @@
         <w:tblLook w:val="04A0" w:firstRow="1" w:lastRow="0" w:firstColumn="1" w:lastColumn="0" w:noHBand="0" w:noVBand="1"/>
       </w:tblPr>
       <w:tblGrid>
-        <w:gridCol w:w="9360"/>
+        <w:gridCol w:w="9352"/>
       </w:tblGrid>
       <w:tr>
         <w:trPr>
@@ -17669,7 +17179,7 @@
         </w:trPr>
         <w:tc>
           <w:tcPr>
-            <w:tcW w:w="0" w:type="auto"/>
+            <w:tcW w:w="9352" w:type="dxa"/>
             <w:tcBorders>
               <w:top w:val="single" w:sz="6" w:space="0" w:color="000000"/>
               <w:left w:val="single" w:sz="6" w:space="0" w:color="000000"/>
@@ -17708,6 +17218,7 @@
           <w:tbl>
             <w:tblPr>
               <w:tblW w:w="0" w:type="auto"/>
+              <w:tblLayout w:type="fixed"/>
               <w:tblCellMar>
                 <w:top w:w="15" w:type="dxa"/>
                 <w:left w:w="15" w:type="dxa"/>
@@ -18070,7 +17581,6 @@
                 <w:shd w:val="clear" w:color="auto" w:fill="FFFFFF"/>
                 <w:lang w:eastAsia="en-SG"/>
               </w:rPr>
-              <w:lastRenderedPageBreak/>
               <w:t>END</w:t>
             </w:r>
             <w:r>
@@ -18111,6 +17621,7 @@
                 <w:shd w:val="clear" w:color="auto" w:fill="FFFFFF"/>
                 <w:lang w:eastAsia="en-SG"/>
               </w:rPr>
+              <w:lastRenderedPageBreak/>
               <w:t xml:space="preserve">Supports </w:t>
             </w:r>
             <w:r>
@@ -18381,6 +17892,7 @@
           <w:tbl>
             <w:tblPr>
               <w:tblW w:w="0" w:type="auto"/>
+              <w:tblLayout w:type="fixed"/>
               <w:tblCellMar>
                 <w:top w:w="15" w:type="dxa"/>
                 <w:left w:w="15" w:type="dxa"/>
@@ -18395,7 +17907,7 @@
             <w:tr>
               <w:tc>
                 <w:tcPr>
-                  <w:tcW w:w="0" w:type="auto"/>
+                  <w:tcW w:w="2971" w:type="dxa"/>
                   <w:tcBorders>
                     <w:top w:val="dashed" w:sz="6" w:space="0" w:color="000000"/>
                     <w:left w:val="dashed" w:sz="6" w:space="0" w:color="000000"/>
@@ -18465,7 +17977,7 @@
             <w:tr>
               <w:tc>
                 <w:tcPr>
-                  <w:tcW w:w="0" w:type="auto"/>
+                  <w:tcW w:w="2971" w:type="dxa"/>
                   <w:tcBorders>
                     <w:top w:val="dashed" w:sz="6" w:space="0" w:color="000000"/>
                     <w:bottom w:val="dashed" w:sz="6" w:space="0" w:color="000000"/>
@@ -18496,7 +18008,7 @@
             <w:tr>
               <w:tc>
                 <w:tcPr>
-                  <w:tcW w:w="0" w:type="auto"/>
+                  <w:tcW w:w="2971" w:type="dxa"/>
                   <w:tcBorders>
                     <w:top w:val="dashed" w:sz="6" w:space="0" w:color="000000"/>
                     <w:left w:val="dashed" w:sz="6" w:space="0" w:color="000000"/>
@@ -18566,7 +18078,7 @@
             <w:tr>
               <w:tc>
                 <w:tcPr>
-                  <w:tcW w:w="0" w:type="auto"/>
+                  <w:tcW w:w="2971" w:type="dxa"/>
                   <w:tcBorders>
                     <w:top w:val="dashed" w:sz="6" w:space="0" w:color="000000"/>
                   </w:tcBorders>
@@ -18609,6 +18121,7 @@
           <w:tbl>
             <w:tblPr>
               <w:tblW w:w="0" w:type="auto"/>
+              <w:tblLayout w:type="fixed"/>
               <w:tblCellMar>
                 <w:top w:w="15" w:type="dxa"/>
                 <w:left w:w="15" w:type="dxa"/>
@@ -18619,12 +18132,12 @@
             </w:tblPr>
             <w:tblGrid>
               <w:gridCol w:w="3451"/>
-              <w:gridCol w:w="36"/>
+              <w:gridCol w:w="50"/>
             </w:tblGrid>
             <w:tr>
               <w:tc>
                 <w:tcPr>
-                  <w:tcW w:w="0" w:type="auto"/>
+                  <w:tcW w:w="3451" w:type="dxa"/>
                   <w:tcBorders>
                     <w:top w:val="dashed" w:sz="6" w:space="0" w:color="000000"/>
                     <w:left w:val="dashed" w:sz="6" w:space="0" w:color="000000"/>
@@ -18692,7 +18205,7 @@
               </w:tc>
               <w:tc>
                 <w:tcPr>
-                  <w:tcW w:w="0" w:type="auto"/>
+                  <w:tcW w:w="36" w:type="dxa"/>
                   <w:tcBorders>
                     <w:top w:val="dashed" w:sz="6" w:space="0" w:color="000000"/>
                     <w:left w:val="dashed" w:sz="6" w:space="0" w:color="000000"/>
@@ -18791,7 +18304,6 @@
           <w:lang w:val="en-GB"/>
         </w:rPr>
       </w:pPr>
-      <w:bookmarkStart w:id="38" w:name="_Toc464690027"/>
       <w:r>
         <w:rPr>
           <w:rFonts w:cstheme="minorHAnsi"/>
@@ -18805,36 +18317,38 @@
       <w:pPr>
         <w:pStyle w:val="Heading1"/>
         <w:rPr>
-          <w:rFonts w:asciiTheme="minorHAnsi" w:hAnsiTheme="minorHAnsi" w:cstheme="minorHAnsi"/>
+          <w:rFonts w:asciiTheme="minorHAnsi" w:hAnsiTheme="minorHAnsi"/>
           <w:sz w:val="36"/>
           <w:szCs w:val="36"/>
         </w:rPr>
       </w:pPr>
-      <w:r>
-        <w:rPr>
-          <w:rFonts w:asciiTheme="minorHAnsi" w:hAnsiTheme="minorHAnsi" w:cstheme="minorHAnsi"/>
+      <w:bookmarkStart w:id="39" w:name="_Toc466236069"/>
+      <w:r>
+        <w:rPr>
+          <w:rFonts w:asciiTheme="minorHAnsi" w:hAnsiTheme="minorHAnsi"/>
           <w:sz w:val="36"/>
           <w:szCs w:val="36"/>
         </w:rPr>
         <w:lastRenderedPageBreak/>
-        <w:t>3</w:t>
-      </w:r>
-      <w:r>
-        <w:rPr>
-          <w:rFonts w:asciiTheme="minorHAnsi" w:hAnsiTheme="minorHAnsi" w:cstheme="minorHAnsi"/>
+        <w:t>3.1.1</w:t>
+      </w:r>
+      <w:r>
+        <w:rPr>
+          <w:rFonts w:asciiTheme="minorHAnsi" w:hAnsiTheme="minorHAnsi"/>
           <w:sz w:val="36"/>
           <w:szCs w:val="36"/>
         </w:rPr>
-        <w:t xml:space="preserve">.1.13: </w:t>
-      </w:r>
-      <w:r>
-        <w:rPr>
-          <w:rFonts w:asciiTheme="minorHAnsi" w:hAnsiTheme="minorHAnsi" w:cstheme="minorHAnsi"/>
+        <w:t>4</w:t>
+      </w:r>
+      <w:r>
+        <w:rPr>
+          <w:rFonts w:asciiTheme="minorHAnsi" w:hAnsiTheme="minorHAnsi"/>
           <w:sz w:val="36"/>
           <w:szCs w:val="36"/>
         </w:rPr>
-        <w:t>Saving the data</w:t>
-      </w:r>
+        <w:t>: Saving the data</w:t>
+      </w:r>
+      <w:bookmarkEnd w:id="39"/>
     </w:p>
     <w:p>
       <w:pPr>
@@ -18873,62 +18387,47 @@
     </w:p>
     <w:p>
       <w:pPr>
-        <w:pStyle w:val="Heading3"/>
-        <w:spacing w:before="360" w:after="200"/>
-        <w:jc w:val="both"/>
-        <w:rPr>
-          <w:rFonts w:asciiTheme="minorHAnsi" w:eastAsia="Adobe Gothic Std B" w:hAnsiTheme="minorHAnsi" w:cstheme="minorHAnsi"/>
+        <w:rPr>
+          <w:rFonts w:eastAsia="Adobe Gothic Std B" w:cstheme="minorHAnsi"/>
           <w:color w:val="000000"/>
-          <w:sz w:val="22"/>
-          <w:szCs w:val="22"/>
-        </w:rPr>
-      </w:pPr>
-      <w:r>
-        <w:rPr>
-          <w:rFonts w:asciiTheme="minorHAnsi" w:eastAsia="Adobe Gothic Std B" w:hAnsiTheme="minorHAnsi" w:cstheme="minorHAnsi"/>
+        </w:rPr>
+      </w:pPr>
+      <w:r>
+        <w:rPr>
+          <w:rFonts w:eastAsia="Adobe Gothic Std B" w:cstheme="minorHAnsi"/>
           <w:color w:val="000000"/>
-          <w:sz w:val="22"/>
-          <w:szCs w:val="22"/>
         </w:rPr>
         <w:t>However, if you wish to change the location and the file name of the saved data, for example, change the location to “data/” and the name to “</w:t>
       </w:r>
       <w:proofErr w:type="spellStart"/>
       <w:r>
         <w:rPr>
-          <w:rFonts w:asciiTheme="minorHAnsi" w:eastAsia="Adobe Gothic Std B" w:hAnsiTheme="minorHAnsi" w:cstheme="minorHAnsi"/>
+          <w:rFonts w:eastAsia="Adobe Gothic Std B" w:cstheme="minorHAnsi"/>
           <w:color w:val="000000"/>
-          <w:sz w:val="22"/>
-          <w:szCs w:val="22"/>
         </w:rPr>
         <w:t>newsampledata</w:t>
       </w:r>
       <w:proofErr w:type="spellEnd"/>
       <w:r>
         <w:rPr>
-          <w:rFonts w:asciiTheme="minorHAnsi" w:eastAsia="Adobe Gothic Std B" w:hAnsiTheme="minorHAnsi" w:cstheme="minorHAnsi"/>
+          <w:rFonts w:eastAsia="Adobe Gothic Std B" w:cstheme="minorHAnsi"/>
           <w:color w:val="000000"/>
-          <w:sz w:val="22"/>
-          <w:szCs w:val="22"/>
         </w:rPr>
         <w:t>”, you can use our “</w:t>
       </w:r>
       <w:proofErr w:type="spellStart"/>
       <w:r>
         <w:rPr>
-          <w:rFonts w:asciiTheme="minorHAnsi" w:eastAsia="Adobe Gothic Std B" w:hAnsiTheme="minorHAnsi" w:cstheme="minorHAnsi"/>
+          <w:rFonts w:eastAsia="Adobe Gothic Std B" w:cstheme="minorHAnsi"/>
           <w:color w:val="000000"/>
-          <w:sz w:val="22"/>
-          <w:szCs w:val="22"/>
         </w:rPr>
         <w:t>saveto</w:t>
       </w:r>
       <w:proofErr w:type="spellEnd"/>
       <w:r>
         <w:rPr>
-          <w:rFonts w:asciiTheme="minorHAnsi" w:eastAsia="Adobe Gothic Std B" w:hAnsiTheme="minorHAnsi" w:cstheme="minorHAnsi"/>
+          <w:rFonts w:eastAsia="Adobe Gothic Std B" w:cstheme="minorHAnsi"/>
           <w:color w:val="000000"/>
-          <w:sz w:val="22"/>
-          <w:szCs w:val="22"/>
         </w:rPr>
         <w:t>” command</w:t>
       </w:r>
@@ -18992,64 +18491,26 @@
         </w:tc>
       </w:tr>
     </w:tbl>
+    <w:p/>
     <w:p>
-      <w:pPr>
-        <w:pStyle w:val="Heading3"/>
-        <w:spacing w:before="360" w:after="200"/>
-        <w:jc w:val="both"/>
-        <w:rPr>
-          <w:rFonts w:asciiTheme="minorHAnsi" w:eastAsia="Adobe Gothic Std B" w:hAnsiTheme="minorHAnsi" w:cstheme="minorHAnsi"/>
-          <w:color w:val="000000"/>
-          <w:sz w:val="22"/>
-          <w:szCs w:val="22"/>
-        </w:rPr>
-      </w:pPr>
-      <w:r>
-        <w:rPr>
-          <w:rFonts w:asciiTheme="minorHAnsi" w:eastAsia="Adobe Gothic Std B" w:hAnsiTheme="minorHAnsi" w:cstheme="minorHAnsi"/>
-          <w:color w:val="000000"/>
-          <w:sz w:val="22"/>
-          <w:szCs w:val="22"/>
-        </w:rPr>
+      <w:r>
         <w:t>Do-</w:t>
       </w:r>
       <w:proofErr w:type="spellStart"/>
       <w:r>
         <w:rPr>
-          <w:rFonts w:asciiTheme="minorHAnsi" w:eastAsia="Adobe Gothic Std B" w:hAnsiTheme="minorHAnsi" w:cstheme="minorHAnsi"/>
           <w:i/>
-          <w:color w:val="000000"/>
-          <w:sz w:val="22"/>
-          <w:szCs w:val="22"/>
         </w:rPr>
         <w:t>er</w:t>
       </w:r>
       <w:proofErr w:type="spellEnd"/>
       <w:r>
-        <w:rPr>
-          <w:rFonts w:asciiTheme="minorHAnsi" w:eastAsia="Adobe Gothic Std B" w:hAnsiTheme="minorHAnsi" w:cstheme="minorHAnsi"/>
-          <w:color w:val="000000"/>
-          <w:sz w:val="22"/>
-          <w:szCs w:val="22"/>
-        </w:rPr>
         <w:t xml:space="preserve"> List will </w:t>
       </w:r>
       <w:r>
-        <w:rPr>
-          <w:rFonts w:asciiTheme="minorHAnsi" w:eastAsia="Adobe Gothic Std B" w:hAnsiTheme="minorHAnsi" w:cstheme="minorHAnsi"/>
-          <w:color w:val="000000"/>
-          <w:sz w:val="22"/>
-          <w:szCs w:val="22"/>
-        </w:rPr>
         <w:t>make the necessary change</w:t>
       </w:r>
       <w:r>
-        <w:rPr>
-          <w:rFonts w:asciiTheme="minorHAnsi" w:eastAsia="Adobe Gothic Std B" w:hAnsiTheme="minorHAnsi" w:cstheme="minorHAnsi"/>
-          <w:color w:val="000000"/>
-          <w:sz w:val="22"/>
-          <w:szCs w:val="22"/>
-        </w:rPr>
         <w:t>.</w:t>
       </w:r>
     </w:p>
@@ -19074,7 +18535,7 @@
           <w:lang w:val="en-US" w:eastAsia="en-US"/>
         </w:rPr>
         <w:drawing>
-          <wp:inline distT="0" distB="0" distL="0" distR="0" wp14:anchorId="6A0BC0D2" wp14:editId="5FF128E8">
+          <wp:inline distT="0" distB="0" distL="0" distR="0" wp14:anchorId="757BB925" wp14:editId="267AC6A4">
             <wp:extent cx="4590288" cy="3657600"/>
             <wp:effectExtent l="0" t="0" r="1270" b="0"/>
             <wp:docPr id="9" name="Picture 9"/>
@@ -19139,23 +18600,7 @@
           <w:sz w:val="22"/>
           <w:szCs w:val="22"/>
         </w:rPr>
-        <w:t>Figure 1</w:t>
-      </w:r>
-      <w:r>
-        <w:rPr>
-          <w:rFonts w:asciiTheme="minorHAnsi" w:eastAsia="Adobe Gothic Std B" w:hAnsiTheme="minorHAnsi" w:cstheme="minorHAnsi"/>
-          <w:sz w:val="22"/>
-          <w:szCs w:val="22"/>
-        </w:rPr>
-        <w:t>5</w:t>
-      </w:r>
-      <w:r>
-        <w:rPr>
-          <w:rFonts w:asciiTheme="minorHAnsi" w:eastAsia="Adobe Gothic Std B" w:hAnsiTheme="minorHAnsi" w:cstheme="minorHAnsi"/>
-          <w:sz w:val="22"/>
-          <w:szCs w:val="22"/>
-        </w:rPr>
-        <w:t>: Using the “</w:t>
+        <w:t>Figure 15: Using the “</w:t>
       </w:r>
       <w:proofErr w:type="spellStart"/>
       <w:r>
@@ -19464,6 +18909,7 @@
           <w:szCs w:val="36"/>
         </w:rPr>
       </w:pPr>
+      <w:bookmarkStart w:id="40" w:name="_Toc466236070"/>
       <w:r>
         <w:rPr>
           <w:rFonts w:asciiTheme="minorHAnsi" w:hAnsiTheme="minorHAnsi" w:cstheme="minorHAnsi"/>
@@ -19497,7 +18943,7 @@
         </w:rPr>
         <w:t>: Exiting the Program</w:t>
       </w:r>
-      <w:bookmarkEnd w:id="38"/>
+      <w:bookmarkEnd w:id="40"/>
     </w:p>
     <w:p>
       <w:r>
@@ -19581,7 +19027,7 @@
           <w:rFonts w:asciiTheme="minorHAnsi" w:hAnsiTheme="minorHAnsi" w:cstheme="minorHAnsi"/>
         </w:rPr>
       </w:pPr>
-      <w:bookmarkStart w:id="39" w:name="_Toc464690029"/>
+      <w:bookmarkStart w:id="41" w:name="_Toc466236071"/>
       <w:r>
         <w:rPr>
           <w:rFonts w:asciiTheme="minorHAnsi" w:hAnsiTheme="minorHAnsi" w:cstheme="minorHAnsi"/>
@@ -19595,7 +19041,7 @@
         </w:rPr>
         <w:t>: Frequently Asked Questions</w:t>
       </w:r>
-      <w:bookmarkEnd w:id="39"/>
+      <w:bookmarkEnd w:id="41"/>
     </w:p>
     <w:p>
       <w:pPr>
@@ -19946,7 +19392,7 @@
           <w:rFonts w:asciiTheme="minorHAnsi" w:hAnsiTheme="minorHAnsi" w:cstheme="minorHAnsi"/>
         </w:rPr>
       </w:pPr>
-      <w:bookmarkStart w:id="40" w:name="_Toc464690030"/>
+      <w:bookmarkStart w:id="42" w:name="_Toc466236072"/>
       <w:r>
         <w:rPr>
           <w:rFonts w:asciiTheme="minorHAnsi" w:hAnsiTheme="minorHAnsi" w:cstheme="minorHAnsi"/>
@@ -19966,7 +19412,7 @@
         </w:rPr>
         <w:t>Command Summary</w:t>
       </w:r>
-      <w:bookmarkEnd w:id="40"/>
+      <w:bookmarkEnd w:id="42"/>
     </w:p>
     <w:tbl>
       <w:tblPr>
@@ -21126,17 +20572,7 @@
                 <w:rFonts w:asciiTheme="minorHAnsi" w:eastAsia="Adobe Gothic Std B" w:hAnsiTheme="minorHAnsi" w:cstheme="minorHAnsi"/>
                 <w:color w:val="333333"/>
               </w:rPr>
-              <w:t>sa</w:t>
-            </w:r>
-            <w:bookmarkStart w:id="41" w:name="_GoBack"/>
-            <w:bookmarkEnd w:id="41"/>
-            <w:r>
-              <w:rPr>
-                <w:rStyle w:val="HTMLCode"/>
-                <w:rFonts w:asciiTheme="minorHAnsi" w:eastAsia="Adobe Gothic Std B" w:hAnsiTheme="minorHAnsi" w:cstheme="minorHAnsi"/>
-                <w:color w:val="333333"/>
-              </w:rPr>
-              <w:t>veto</w:t>
+              <w:t>saveto</w:t>
             </w:r>
             <w:proofErr w:type="spellEnd"/>
             <w:r>
@@ -26031,7 +25467,7 @@
 </file>
 
 <file path=customXml/itemProps2.xml><?xml version="1.0" encoding="utf-8"?>
-<ds:datastoreItem xmlns:ds="http://schemas.openxmlformats.org/officeDocument/2006/customXml" ds:itemID="{850891E5-5A6F-4CCD-A31B-37B95730C4D8}">
+<ds:datastoreItem xmlns:ds="http://schemas.openxmlformats.org/officeDocument/2006/customXml" ds:itemID="{744B0763-0293-4D8B-B2FF-2DAF5DD46FBF}">
   <ds:schemaRefs>
     <ds:schemaRef ds:uri="http://schemas.openxmlformats.org/officeDocument/2006/bibliography"/>
   </ds:schemaRefs>

</xml_diff>

<commit_message>
Changing all the figure numbers
</commit_message>
<xml_diff>
--- a/docs/doc_pdf_version/userguide.docx
+++ b/docs/doc_pdf_version/userguide.docx
@@ -1,6 +1,6 @@
 
 <file path=word/document.xml><?xml version="1.0" encoding="utf-8"?>
-<w:document xmlns:wpc="http://schemas.microsoft.com/office/word/2010/wordprocessingCanvas" xmlns:cx="http://schemas.microsoft.com/office/drawing/2014/chartex" xmlns:mc="http://schemas.openxmlformats.org/markup-compatibility/2006" xmlns:o="urn:schemas-microsoft-com:office:office" xmlns:r="http://schemas.openxmlformats.org/officeDocument/2006/relationships" xmlns:m="http://schemas.openxmlformats.org/officeDocument/2006/math" xmlns:v="urn:schemas-microsoft-com:vml" xmlns:wp14="http://schemas.microsoft.com/office/word/2010/wordprocessingDrawing" xmlns:wp="http://schemas.openxmlformats.org/drawingml/2006/wordprocessingDrawing" xmlns:w10="urn:schemas-microsoft-com:office:word" xmlns:w="http://schemas.openxmlformats.org/wordprocessingml/2006/main" xmlns:w14="http://schemas.microsoft.com/office/word/2010/wordml" xmlns:w15="http://schemas.microsoft.com/office/word/2012/wordml" xmlns:w16se="http://schemas.microsoft.com/office/word/2015/wordml/symex" xmlns:wpg="http://schemas.microsoft.com/office/word/2010/wordprocessingGroup" xmlns:wpi="http://schemas.microsoft.com/office/word/2010/wordprocessingInk" xmlns:wne="http://schemas.microsoft.com/office/word/2006/wordml" xmlns:wps="http://schemas.microsoft.com/office/word/2010/wordprocessingShape" mc:Ignorable="w14 w15 w16se wp14">
+<w:document xmlns:wpc="http://schemas.microsoft.com/office/word/2010/wordprocessingCanvas" xmlns:cx="http://schemas.microsoft.com/office/drawing/2014/chartex" xmlns:cx1="http://schemas.microsoft.com/office/drawing/2015/9/8/chartex" xmlns:cx2="http://schemas.microsoft.com/office/drawing/2015/10/21/chartex" xmlns:cx3="http://schemas.microsoft.com/office/drawing/2016/5/9/chartex" xmlns:cx4="http://schemas.microsoft.com/office/drawing/2016/5/10/chartex" xmlns:cx5="http://schemas.microsoft.com/office/drawing/2016/5/11/chartex" xmlns:mc="http://schemas.openxmlformats.org/markup-compatibility/2006" xmlns:o="urn:schemas-microsoft-com:office:office" xmlns:r="http://schemas.openxmlformats.org/officeDocument/2006/relationships" xmlns:m="http://schemas.openxmlformats.org/officeDocument/2006/math" xmlns:v="urn:schemas-microsoft-com:vml" xmlns:wp14="http://schemas.microsoft.com/office/word/2010/wordprocessingDrawing" xmlns:wp="http://schemas.openxmlformats.org/drawingml/2006/wordprocessingDrawing" xmlns:w10="urn:schemas-microsoft-com:office:word" xmlns:w="http://schemas.openxmlformats.org/wordprocessingml/2006/main" xmlns:w14="http://schemas.microsoft.com/office/word/2010/wordml" xmlns:w15="http://schemas.microsoft.com/office/word/2012/wordml" xmlns:w16se="http://schemas.microsoft.com/office/word/2015/wordml/symex" xmlns:wpg="http://schemas.microsoft.com/office/word/2010/wordprocessingGroup" xmlns:wpi="http://schemas.microsoft.com/office/word/2010/wordprocessingInk" xmlns:wne="http://schemas.microsoft.com/office/word/2006/wordml" xmlns:wps="http://schemas.microsoft.com/office/word/2010/wordprocessingShape" mc:Ignorable="w14 w15 w16se wp14">
   <w:body>
     <w:sdt>
       <w:sdtPr>
@@ -26,7 +26,7 @@
             <w:rPr>
               <w:rFonts w:eastAsiaTheme="minorEastAsia" w:cstheme="minorHAnsi"/>
               <w:noProof/>
-              <w:lang w:val="en-US"/>
+              <w:lang w:eastAsia="en-SG"/>
             </w:rPr>
             <mc:AlternateContent>
               <mc:Choice Requires="wps">
@@ -115,7 +115,7 @@
                                       <w:r>
                                         <w:rPr>
                                           <w:noProof/>
-                                          <w:lang w:val="en-US"/>
+                                          <w:lang w:eastAsia="en-SG"/>
                                         </w:rPr>
                                         <w:drawing>
                                           <wp:inline distT="0" distB="0" distL="0" distR="0" wp14:anchorId="7B6ECD8A" wp14:editId="64D02C21">
@@ -297,35 +297,7 @@
                                             <w:rPr>
                                               <w:rFonts w:eastAsia="Adobe Gothic Std B" w:cstheme="minorHAnsi"/>
                                             </w:rPr>
-                                            <w:t>Do-</w:t>
-                                          </w:r>
-                                          <w:proofErr w:type="spellStart"/>
-                                          <w:r>
-                                            <w:rPr>
-                                              <w:rFonts w:eastAsia="Adobe Gothic Std B" w:cstheme="minorHAnsi"/>
-                                            </w:rPr>
-                                            <w:t>er</w:t>
-                                          </w:r>
-                                          <w:proofErr w:type="spellEnd"/>
-                                          <w:r>
-                                            <w:rPr>
-                                              <w:rFonts w:eastAsia="Adobe Gothic Std B" w:cstheme="minorHAnsi"/>
-                                            </w:rPr>
-                                            <w:t xml:space="preserve"> List is a user-friendly desktop application that helps you in planning and completing your daily tasks. Be it from a large corporate event to a recurring task such as washing your laundry every now and then, Do-</w:t>
-                                          </w:r>
-                                          <w:proofErr w:type="spellStart"/>
-                                          <w:r>
-                                            <w:rPr>
-                                              <w:rFonts w:eastAsia="Adobe Gothic Std B" w:cstheme="minorHAnsi"/>
-                                            </w:rPr>
-                                            <w:t>er</w:t>
-                                          </w:r>
-                                          <w:proofErr w:type="spellEnd"/>
-                                          <w:r>
-                                            <w:rPr>
-                                              <w:rFonts w:eastAsia="Adobe Gothic Std B" w:cstheme="minorHAnsi"/>
-                                            </w:rPr>
-                                            <w:t xml:space="preserve"> List is here to solve these issues for you!</w:t>
+                                            <w:t>Do-er List is a user-friendly desktop application that helps you in planning and completing your daily tasks. Be it from a large corporate event to a recurring task such as washing your laundry every now and then, Do-er List is here to solve these issues for you!</w:t>
                                           </w:r>
                                         </w:p>
                                       </w:sdtContent>
@@ -467,7 +439,7 @@
                                 <w:r>
                                   <w:rPr>
                                     <w:noProof/>
-                                    <w:lang w:val="en-US"/>
+                                    <w:lang w:eastAsia="en-SG"/>
                                   </w:rPr>
                                   <w:drawing>
                                     <wp:inline distT="0" distB="0" distL="0" distR="0" wp14:anchorId="7B6ECD8A" wp14:editId="64D02C21">
@@ -649,35 +621,7 @@
                                       <w:rPr>
                                         <w:rFonts w:eastAsia="Adobe Gothic Std B" w:cstheme="minorHAnsi"/>
                                       </w:rPr>
-                                      <w:t>Do-</w:t>
-                                    </w:r>
-                                    <w:proofErr w:type="spellStart"/>
-                                    <w:r>
-                                      <w:rPr>
-                                        <w:rFonts w:eastAsia="Adobe Gothic Std B" w:cstheme="minorHAnsi"/>
-                                      </w:rPr>
-                                      <w:t>er</w:t>
-                                    </w:r>
-                                    <w:proofErr w:type="spellEnd"/>
-                                    <w:r>
-                                      <w:rPr>
-                                        <w:rFonts w:eastAsia="Adobe Gothic Std B" w:cstheme="minorHAnsi"/>
-                                      </w:rPr>
-                                      <w:t xml:space="preserve"> List is a user-friendly desktop application that helps you in planning and completing your daily tasks. Be it from a large corporate event to a recurring task such as washing your laundry every now and then, Do-</w:t>
-                                    </w:r>
-                                    <w:proofErr w:type="spellStart"/>
-                                    <w:r>
-                                      <w:rPr>
-                                        <w:rFonts w:eastAsia="Adobe Gothic Std B" w:cstheme="minorHAnsi"/>
-                                      </w:rPr>
-                                      <w:t>er</w:t>
-                                    </w:r>
-                                    <w:proofErr w:type="spellEnd"/>
-                                    <w:r>
-                                      <w:rPr>
-                                        <w:rFonts w:eastAsia="Adobe Gothic Std B" w:cstheme="minorHAnsi"/>
-                                      </w:rPr>
-                                      <w:t xml:space="preserve"> List is here to solve these issues for you!</w:t>
+                                      <w:t>Do-er List is a user-friendly desktop application that helps you in planning and completing your daily tasks. Be it from a large corporate event to a recurring task such as washing your laundry every now and then, Do-er List is here to solve these issues for you!</w:t>
                                     </w:r>
                                   </w:p>
                                 </w:sdtContent>
@@ -2363,8 +2307,6 @@
           <w:lang w:val="en-GB"/>
         </w:rPr>
       </w:pPr>
-      <w:bookmarkStart w:id="0" w:name="_GoBack"/>
-      <w:bookmarkEnd w:id="0"/>
       <w:r>
         <w:rPr>
           <w:rFonts w:eastAsia="Adobe Gothic Std B" w:cstheme="minorHAnsi"/>
@@ -2394,14 +2336,14 @@
           <w:rFonts w:asciiTheme="minorHAnsi" w:hAnsiTheme="minorHAnsi" w:cstheme="minorHAnsi"/>
         </w:rPr>
       </w:pPr>
-      <w:bookmarkStart w:id="1" w:name="_Toc466236053"/>
+      <w:bookmarkStart w:id="0" w:name="_Toc466236053"/>
       <w:r>
         <w:rPr>
           <w:rFonts w:asciiTheme="minorHAnsi" w:hAnsiTheme="minorHAnsi" w:cstheme="minorHAnsi"/>
         </w:rPr>
         <w:t>1: About</w:t>
       </w:r>
-      <w:bookmarkEnd w:id="1"/>
+      <w:bookmarkEnd w:id="0"/>
     </w:p>
     <w:p>
       <w:pPr>
@@ -2518,7 +2460,6 @@
         </w:rPr>
         <w:t>Do-</w:t>
       </w:r>
-      <w:proofErr w:type="spellStart"/>
       <w:r>
         <w:rPr>
           <w:rFonts w:eastAsia="Times New Roman" w:cstheme="minorHAnsi"/>
@@ -2528,7 +2469,6 @@
         </w:rPr>
         <w:t>er</w:t>
       </w:r>
-      <w:proofErr w:type="spellEnd"/>
       <w:r>
         <w:rPr>
           <w:rFonts w:eastAsia="Times New Roman" w:cstheme="minorHAnsi"/>
@@ -2562,7 +2502,6 @@
         </w:rPr>
         <w:t>Do-</w:t>
       </w:r>
-      <w:proofErr w:type="spellStart"/>
       <w:r>
         <w:rPr>
           <w:rFonts w:cstheme="minorHAnsi"/>
@@ -2571,7 +2510,6 @@
         </w:rPr>
         <w:t>er</w:t>
       </w:r>
-      <w:proofErr w:type="spellEnd"/>
       <w:r>
         <w:rPr>
           <w:rFonts w:cstheme="minorHAnsi"/>
@@ -2593,7 +2531,6 @@
         </w:rPr>
         <w:t xml:space="preserve"> recurring task of handling the laundry every now and then, Do-</w:t>
       </w:r>
-      <w:proofErr w:type="spellStart"/>
       <w:r>
         <w:rPr>
           <w:rFonts w:cstheme="minorHAnsi"/>
@@ -2602,7 +2539,6 @@
         </w:rPr>
         <w:t>er</w:t>
       </w:r>
-      <w:proofErr w:type="spellEnd"/>
       <w:r>
         <w:rPr>
           <w:rFonts w:cstheme="minorHAnsi"/>
@@ -2696,7 +2632,7 @@
           <w:rFonts w:asciiTheme="minorHAnsi" w:hAnsiTheme="minorHAnsi" w:cstheme="minorHAnsi"/>
         </w:rPr>
       </w:pPr>
-      <w:bookmarkStart w:id="2" w:name="_Toc466236054"/>
+      <w:bookmarkStart w:id="1" w:name="_Toc466236054"/>
       <w:r>
         <w:rPr>
           <w:rFonts w:asciiTheme="minorHAnsi" w:hAnsiTheme="minorHAnsi" w:cstheme="minorHAnsi"/>
@@ -2710,7 +2646,7 @@
         </w:rPr>
         <w:t>Overview</w:t>
       </w:r>
-      <w:bookmarkEnd w:id="2"/>
+      <w:bookmarkEnd w:id="1"/>
     </w:p>
     <w:p>
       <w:pPr>
@@ -2724,7 +2660,6 @@
         </w:rPr>
         <w:t>Below is an overview of the various terms and components Do-</w:t>
       </w:r>
-      <w:proofErr w:type="spellStart"/>
       <w:r>
         <w:rPr>
           <w:i/>
@@ -2732,7 +2667,6 @@
         </w:rPr>
         <w:t>er</w:t>
       </w:r>
-      <w:proofErr w:type="spellEnd"/>
       <w:r>
         <w:rPr>
           <w:lang w:val="en-GB"/>
@@ -2764,7 +2698,7 @@
         <w:rPr>
           <w:rFonts w:eastAsia="Adobe Gothic Std B" w:cstheme="minorHAnsi"/>
           <w:noProof/>
-          <w:lang w:val="en-US"/>
+          <w:lang w:eastAsia="en-SG"/>
         </w:rPr>
         <w:drawing>
           <wp:inline distT="0" distB="0" distL="0" distR="0" wp14:anchorId="62DB25BF" wp14:editId="0C43F83E">
@@ -3340,7 +3274,7 @@
           <w:rFonts w:asciiTheme="minorHAnsi" w:hAnsiTheme="minorHAnsi" w:cstheme="minorHAnsi"/>
         </w:rPr>
       </w:pPr>
-      <w:bookmarkStart w:id="3" w:name="_Toc466236055"/>
+      <w:bookmarkStart w:id="2" w:name="_Toc466236055"/>
       <w:r>
         <w:rPr>
           <w:rFonts w:asciiTheme="minorHAnsi" w:hAnsiTheme="minorHAnsi" w:cstheme="minorHAnsi"/>
@@ -3354,30 +3288,22 @@
         </w:rPr>
         <w:t>Getting Started</w:t>
       </w:r>
-      <w:bookmarkEnd w:id="3"/>
+      <w:bookmarkEnd w:id="2"/>
     </w:p>
     <w:p>
       <w:pPr>
         <w:jc w:val="both"/>
       </w:pPr>
-      <w:bookmarkStart w:id="4" w:name="_Toc464674051"/>
-      <w:bookmarkStart w:id="5" w:name="_Toc464690003"/>
+      <w:bookmarkStart w:id="3" w:name="_Toc464674051"/>
+      <w:bookmarkStart w:id="4" w:name="_Toc464690003"/>
       <w:r>
         <w:t>Do-</w:t>
       </w:r>
-      <w:proofErr w:type="spellStart"/>
       <w:r>
         <w:rPr>
           <w:i/>
         </w:rPr>
-        <w:t>er</w:t>
-      </w:r>
-      <w:proofErr w:type="spellEnd"/>
-      <w:r>
-        <w:rPr>
-          <w:i/>
-        </w:rPr>
-        <w:t xml:space="preserve"> </w:t>
+        <w:t xml:space="preserve">er </w:t>
       </w:r>
       <w:r>
         <w:t xml:space="preserve">List makes the process of adding, editing or deleting tasks a seamless process. Long gone are the days when you </w:t>
@@ -3394,8 +3320,8 @@
       <w:r>
         <w:t xml:space="preserve"> to get what you desire.</w:t>
       </w:r>
+      <w:bookmarkEnd w:id="3"/>
       <w:bookmarkEnd w:id="4"/>
-      <w:bookmarkEnd w:id="5"/>
     </w:p>
     <w:p>
       <w:pPr>
@@ -3452,59 +3378,7 @@
                 <w:szCs w:val="20"/>
                 <w:lang w:eastAsia="en-SG"/>
               </w:rPr>
-              <w:t xml:space="preserve">&gt;&gt; Command </w:t>
-            </w:r>
-            <w:proofErr w:type="spellStart"/>
-            <w:r>
-              <w:rPr>
-                <w:rFonts w:ascii="Courier New" w:eastAsia="Times New Roman" w:hAnsi="Courier New" w:cs="Courier New"/>
-                <w:b/>
-                <w:bCs/>
-                <w:color w:val="000000"/>
-                <w:sz w:val="20"/>
-                <w:szCs w:val="20"/>
-                <w:lang w:eastAsia="en-SG"/>
-              </w:rPr>
-              <w:t>required_fields</w:t>
-            </w:r>
-            <w:proofErr w:type="spellEnd"/>
-            <w:r>
-              <w:rPr>
-                <w:rFonts w:ascii="Courier New" w:eastAsia="Times New Roman" w:hAnsi="Courier New" w:cs="Courier New"/>
-                <w:b/>
-                <w:bCs/>
-                <w:color w:val="000000"/>
-                <w:sz w:val="20"/>
-                <w:szCs w:val="20"/>
-                <w:lang w:eastAsia="en-SG"/>
-              </w:rPr>
-              <w:t xml:space="preserve"> [</w:t>
-            </w:r>
-            <w:proofErr w:type="spellStart"/>
-            <w:r>
-              <w:rPr>
-                <w:rFonts w:ascii="Courier New" w:eastAsia="Times New Roman" w:hAnsi="Courier New" w:cs="Courier New"/>
-                <w:b/>
-                <w:bCs/>
-                <w:color w:val="000000"/>
-                <w:sz w:val="20"/>
-                <w:szCs w:val="20"/>
-                <w:lang w:eastAsia="en-SG"/>
-              </w:rPr>
-              <w:t>optional_fields</w:t>
-            </w:r>
-            <w:proofErr w:type="spellEnd"/>
-            <w:r>
-              <w:rPr>
-                <w:rFonts w:ascii="Courier New" w:eastAsia="Times New Roman" w:hAnsi="Courier New" w:cs="Courier New"/>
-                <w:b/>
-                <w:bCs/>
-                <w:color w:val="000000"/>
-                <w:sz w:val="20"/>
-                <w:szCs w:val="20"/>
-                <w:lang w:eastAsia="en-SG"/>
-              </w:rPr>
-              <w:t>] ...</w:t>
+              <w:t>&gt;&gt; Command required_fields [optional_fields] ...</w:t>
             </w:r>
           </w:p>
         </w:tc>
@@ -3588,13 +3462,13 @@
           <w:lang w:eastAsia="en-SG"/>
         </w:rPr>
       </w:pPr>
-      <w:bookmarkStart w:id="6" w:name="_Toc464674052"/>
-      <w:bookmarkStart w:id="7" w:name="_Toc464690004"/>
+      <w:bookmarkStart w:id="5" w:name="_Toc464674052"/>
+      <w:bookmarkStart w:id="6" w:name="_Toc464690004"/>
       <w:r>
         <w:rPr>
           <w:rFonts w:eastAsia="Adobe Gothic Std B" w:cstheme="minorHAnsi"/>
           <w:noProof/>
-          <w:lang w:val="en-US"/>
+          <w:lang w:eastAsia="en-SG"/>
         </w:rPr>
         <w:drawing>
           <wp:inline distT="0" distB="0" distL="0" distR="0" wp14:anchorId="26970C8F" wp14:editId="0BC99FF8">
@@ -3644,8 +3518,8 @@
           </wp:inline>
         </w:drawing>
       </w:r>
+      <w:bookmarkEnd w:id="5"/>
       <w:bookmarkEnd w:id="6"/>
-      <w:bookmarkEnd w:id="7"/>
     </w:p>
     <w:p>
       <w:pPr>
@@ -3680,7 +3554,7 @@
           <w:szCs w:val="36"/>
         </w:rPr>
       </w:pPr>
-      <w:bookmarkStart w:id="8" w:name="_Toc466236056"/>
+      <w:bookmarkStart w:id="7" w:name="_Toc466236056"/>
       <w:r>
         <w:rPr>
           <w:rFonts w:asciiTheme="minorHAnsi" w:hAnsiTheme="minorHAnsi" w:cstheme="minorHAnsi"/>
@@ -3690,7 +3564,7 @@
         <w:lastRenderedPageBreak/>
         <w:t>3.1.1: Launch</w:t>
       </w:r>
-      <w:bookmarkEnd w:id="8"/>
+      <w:bookmarkEnd w:id="7"/>
     </w:p>
     <w:p>
       <w:pPr>
@@ -3730,7 +3604,6 @@
         </w:rPr>
         <w:t xml:space="preserve"> Do-</w:t>
       </w:r>
-      <w:proofErr w:type="spellStart"/>
       <w:r>
         <w:rPr>
           <w:rFonts w:eastAsia="Times New Roman" w:cstheme="minorHAnsi"/>
@@ -3739,18 +3612,7 @@
           <w:shd w:val="clear" w:color="auto" w:fill="FFFFFF"/>
           <w:lang w:eastAsia="en-SG"/>
         </w:rPr>
-        <w:t>er</w:t>
-      </w:r>
-      <w:proofErr w:type="spellEnd"/>
-      <w:r>
-        <w:rPr>
-          <w:rFonts w:eastAsia="Times New Roman" w:cstheme="minorHAnsi"/>
-          <w:i/>
-          <w:color w:val="000000"/>
-          <w:shd w:val="clear" w:color="auto" w:fill="FFFFFF"/>
-          <w:lang w:eastAsia="en-SG"/>
-        </w:rPr>
-        <w:t xml:space="preserve"> </w:t>
+        <w:t xml:space="preserve">er </w:t>
       </w:r>
       <w:r>
         <w:rPr>
@@ -3831,7 +3693,7 @@
         <w:rPr>
           <w:rFonts w:eastAsia="Adobe Gothic Std B" w:cstheme="minorHAnsi"/>
           <w:noProof/>
-          <w:lang w:val="en-US"/>
+          <w:lang w:eastAsia="en-SG"/>
         </w:rPr>
         <w:drawing>
           <wp:inline distT="0" distB="0" distL="0" distR="0" wp14:anchorId="510AB4A6" wp14:editId="22C1300E">
@@ -3934,14 +3796,13 @@
           <w:szCs w:val="36"/>
         </w:rPr>
       </w:pPr>
-      <w:bookmarkStart w:id="9" w:name="_Toc466236057"/>
+      <w:bookmarkStart w:id="8" w:name="_Toc466236057"/>
       <w:r>
         <w:rPr>
           <w:rFonts w:asciiTheme="minorHAnsi" w:hAnsiTheme="minorHAnsi" w:cstheme="minorHAnsi"/>
           <w:sz w:val="36"/>
           <w:szCs w:val="36"/>
         </w:rPr>
-        <w:lastRenderedPageBreak/>
         <w:t>3</w:t>
       </w:r>
       <w:r>
@@ -3968,20 +3829,18 @@
         </w:rPr>
         <w:t>Your friendly guide</w:t>
       </w:r>
-      <w:bookmarkEnd w:id="9"/>
+      <w:bookmarkEnd w:id="8"/>
     </w:p>
     <w:p>
       <w:r>
         <w:t>If you forget how to use Do-</w:t>
       </w:r>
-      <w:proofErr w:type="spellStart"/>
       <w:r>
         <w:rPr>
           <w:i/>
         </w:rPr>
         <w:t>er</w:t>
       </w:r>
-      <w:proofErr w:type="spellEnd"/>
       <w:r>
         <w:t xml:space="preserve"> List, simply ent</w:t>
       </w:r>
@@ -4127,11 +3986,11 @@
         <w:rPr>
           <w:rFonts w:eastAsia="Adobe Gothic Std B" w:cstheme="minorHAnsi"/>
           <w:noProof/>
-          <w:lang w:val="en-US"/>
+          <w:lang w:eastAsia="en-SG"/>
         </w:rPr>
         <w:drawing>
           <wp:inline distT="0" distB="0" distL="0" distR="0" wp14:anchorId="685D4434" wp14:editId="5D0E64CB">
-            <wp:extent cx="4581144" cy="3657600"/>
+            <wp:extent cx="4581144" cy="3088003"/>
             <wp:effectExtent l="0" t="0" r="0" b="0"/>
             <wp:docPr id="33" name="Picture 33"/>
             <wp:cNvGraphicFramePr>
@@ -4147,7 +4006,7 @@
                     </pic:cNvPicPr>
                   </pic:nvPicPr>
                   <pic:blipFill>
-                    <a:blip r:embed="rId12">
+                    <a:blip r:embed="rId12" cstate="print">
                       <a:extLst>
                         <a:ext uri="{28A0092B-C50C-407E-A947-70E740481C1C}">
                           <a14:useLocalDpi xmlns:a14="http://schemas.microsoft.com/office/drawing/2010/main" val="0"/>
@@ -4161,7 +4020,7 @@
                   <pic:spPr bwMode="auto">
                     <a:xfrm>
                       <a:off x="0" y="0"/>
-                      <a:ext cx="4581144" cy="3657600"/>
+                      <a:ext cx="4581144" cy="3088003"/>
                     </a:xfrm>
                     <a:prstGeom prst="rect">
                       <a:avLst/>
@@ -4199,6 +4058,26 @@
     <w:p/>
     <w:p>
       <w:pPr>
+        <w:rPr>
+          <w:rFonts w:eastAsia="Adobe Gothic Std B" w:cstheme="minorHAnsi"/>
+          <w:b/>
+          <w:sz w:val="36"/>
+          <w:szCs w:val="36"/>
+          <w:lang w:val="en-GB"/>
+        </w:rPr>
+      </w:pPr>
+      <w:bookmarkStart w:id="9" w:name="_Toc466236058"/>
+      <w:r>
+        <w:rPr>
+          <w:rFonts w:cstheme="minorHAnsi"/>
+          <w:sz w:val="36"/>
+          <w:szCs w:val="36"/>
+        </w:rPr>
+        <w:br w:type="page"/>
+      </w:r>
+    </w:p>
+    <w:p>
+      <w:pPr>
         <w:pStyle w:val="Heading1"/>
         <w:rPr>
           <w:rFonts w:asciiTheme="minorHAnsi" w:hAnsiTheme="minorHAnsi" w:cstheme="minorHAnsi"/>
@@ -4206,7 +4085,6 @@
           <w:szCs w:val="36"/>
         </w:rPr>
       </w:pPr>
-      <w:bookmarkStart w:id="10" w:name="_Toc466236058"/>
       <w:r>
         <w:rPr>
           <w:rFonts w:asciiTheme="minorHAnsi" w:hAnsiTheme="minorHAnsi" w:cstheme="minorHAnsi"/>
@@ -4240,7 +4118,6 @@
         </w:rPr>
         <w:t>Adding Items into Do-</w:t>
       </w:r>
-      <w:proofErr w:type="spellStart"/>
       <w:r>
         <w:rPr>
           <w:rFonts w:asciiTheme="minorHAnsi" w:hAnsiTheme="minorHAnsi" w:cstheme="minorHAnsi"/>
@@ -4250,7 +4127,6 @@
         </w:rPr>
         <w:t>er</w:t>
       </w:r>
-      <w:proofErr w:type="spellEnd"/>
       <w:r>
         <w:rPr>
           <w:rFonts w:asciiTheme="minorHAnsi" w:hAnsiTheme="minorHAnsi" w:cstheme="minorHAnsi"/>
@@ -4259,7 +4135,7 @@
         </w:rPr>
         <w:t xml:space="preserve"> List</w:t>
       </w:r>
-      <w:bookmarkEnd w:id="10"/>
+      <w:bookmarkEnd w:id="9"/>
     </w:p>
     <w:p>
       <w:pPr>
@@ -4268,14 +4144,12 @@
       <w:r>
         <w:t>This morning your friend, Robin, asked you out for a drinking session at night and you would like to mark it down in your Do-</w:t>
       </w:r>
-      <w:proofErr w:type="spellStart"/>
       <w:r>
         <w:rPr>
           <w:i/>
         </w:rPr>
         <w:t>er</w:t>
       </w:r>
-      <w:proofErr w:type="spellEnd"/>
       <w:r>
         <w:t xml:space="preserve"> List. You can do that by typing the following in </w:t>
       </w:r>
@@ -4347,19 +4221,11 @@
       <w:r>
         <w:t>The event will then be added to the Do-</w:t>
       </w:r>
-      <w:proofErr w:type="spellStart"/>
       <w:r>
         <w:rPr>
           <w:i/>
         </w:rPr>
-        <w:t>er</w:t>
-      </w:r>
-      <w:proofErr w:type="spellEnd"/>
-      <w:r>
-        <w:rPr>
-          <w:i/>
-        </w:rPr>
-        <w:t xml:space="preserve"> </w:t>
+        <w:t xml:space="preserve">er </w:t>
       </w:r>
       <w:r>
         <w:t>List.</w:t>
@@ -4377,7 +4243,6 @@
       <w:r>
         <w:rPr>
           <w:noProof/>
-          <w:lang w:val="en-US" w:eastAsia="en-US"/>
         </w:rPr>
         <w:drawing>
           <wp:inline distT="0" distB="0" distL="0" distR="0" wp14:anchorId="0C3D9ACA" wp14:editId="3267DF19">
@@ -4447,29 +4312,47 @@
           <w:sz w:val="22"/>
           <w:szCs w:val="22"/>
         </w:rPr>
-        <w:t>Figure 4: Using the “add” command</w:t>
-      </w:r>
-    </w:p>
-    <w:p>
-      <w:pPr>
-        <w:pStyle w:val="NormalWeb"/>
-        <w:spacing w:before="0" w:beforeAutospacing="0" w:after="200" w:afterAutospacing="0"/>
-        <w:jc w:val="both"/>
+        <w:t>Figure 5</w:t>
+      </w:r>
+      <w:r>
         <w:rPr>
           <w:rFonts w:asciiTheme="minorHAnsi" w:eastAsia="Adobe Gothic Std B" w:hAnsiTheme="minorHAnsi" w:cstheme="minorHAnsi"/>
           <w:color w:val="000000"/>
           <w:sz w:val="22"/>
           <w:szCs w:val="22"/>
         </w:rPr>
-      </w:pPr>
-      <w:r>
+        <w:t>: Using the “add” command</w:t>
+      </w:r>
+    </w:p>
+    <w:p>
+      <w:pPr>
+        <w:pStyle w:val="NormalWeb"/>
+        <w:spacing w:before="0" w:beforeAutospacing="0" w:after="200" w:afterAutospacing="0"/>
+        <w:jc w:val="both"/>
         <w:rPr>
           <w:rFonts w:asciiTheme="minorHAnsi" w:eastAsia="Adobe Gothic Std B" w:hAnsiTheme="minorHAnsi" w:cstheme="minorHAnsi"/>
           <w:color w:val="000000"/>
           <w:sz w:val="22"/>
           <w:szCs w:val="22"/>
         </w:rPr>
-        <w:t>As you can see from the above figure:</w:t>
+      </w:pPr>
+      <w:r>
+        <w:rPr>
+          <w:rFonts w:asciiTheme="minorHAnsi" w:eastAsia="Adobe Gothic Std B" w:hAnsiTheme="minorHAnsi" w:cstheme="minorHAnsi"/>
+          <w:color w:val="000000"/>
+          <w:sz w:val="22"/>
+          <w:szCs w:val="22"/>
+        </w:rPr>
+        <w:t>In reference to Figure 5</w:t>
+      </w:r>
+      <w:r>
+        <w:rPr>
+          <w:rFonts w:asciiTheme="minorHAnsi" w:eastAsia="Adobe Gothic Std B" w:hAnsiTheme="minorHAnsi" w:cstheme="minorHAnsi"/>
+          <w:color w:val="000000"/>
+          <w:sz w:val="22"/>
+          <w:szCs w:val="22"/>
+        </w:rPr>
+        <w:t>:</w:t>
       </w:r>
     </w:p>
     <w:p>
@@ -4572,21 +4455,12 @@
       <w:r>
         <w:rPr>
           <w:rFonts w:asciiTheme="minorHAnsi" w:eastAsia="Adobe Gothic Std B" w:hAnsiTheme="minorHAnsi" w:cstheme="minorHAnsi"/>
-          <w:color w:val="000000"/>
-          <w:sz w:val="22"/>
-          <w:szCs w:val="22"/>
-        </w:rPr>
-        <w:t>“tonight 8pm -&gt; tonight 10pm” is the</w:t>
-      </w:r>
-      <w:r>
-        <w:rPr>
-          <w:rFonts w:asciiTheme="minorHAnsi" w:eastAsia="Adobe Gothic Std B" w:hAnsiTheme="minorHAnsi" w:cstheme="minorHAnsi"/>
           <w:b/>
           <w:color w:val="000000"/>
           <w:sz w:val="22"/>
           <w:szCs w:val="22"/>
         </w:rPr>
-        <w:t xml:space="preserve"> time</w:t>
+        <w:t xml:space="preserve">Time </w:t>
       </w:r>
       <w:r>
         <w:rPr>
@@ -4595,16 +4469,7 @@
           <w:sz w:val="22"/>
           <w:szCs w:val="22"/>
         </w:rPr>
-        <w:t>.</w:t>
-      </w:r>
-      <w:r>
-        <w:rPr>
-          <w:rFonts w:asciiTheme="minorHAnsi" w:eastAsia="Adobe Gothic Std B" w:hAnsiTheme="minorHAnsi" w:cstheme="minorHAnsi"/>
-          <w:color w:val="000000"/>
-          <w:sz w:val="22"/>
-          <w:szCs w:val="22"/>
-        </w:rPr>
-        <w:t xml:space="preserve"> And it is in </w:t>
+        <w:t xml:space="preserve">is shown as “tonight 8pm -&gt; tonight 10pm” as well as it being in the </w:t>
       </w:r>
       <w:r>
         <w:rPr>
@@ -4819,6 +4684,7 @@
                 <w:shd w:val="clear" w:color="auto" w:fill="FFFFFF"/>
                 <w:lang w:eastAsia="en-SG"/>
               </w:rPr>
+              <w:lastRenderedPageBreak/>
               <w:t xml:space="preserve">*Note: This just a general summary of how the command is used and may not be used in the following way. On how to use it, please </w:t>
             </w:r>
             <w:r>
@@ -4861,18 +4727,7 @@
                 <w:shd w:val="clear" w:color="auto" w:fill="FFFFFF"/>
                 <w:lang w:eastAsia="en-SG"/>
               </w:rPr>
-              <w:lastRenderedPageBreak/>
-              <w:t xml:space="preserve">Understanding </w:t>
-            </w:r>
-            <w:proofErr w:type="gramStart"/>
-            <w:r>
-              <w:rPr>
-                <w:rFonts w:eastAsia="Times New Roman" w:cstheme="minorHAnsi"/>
-                <w:color w:val="000000"/>
-                <w:shd w:val="clear" w:color="auto" w:fill="FFFFFF"/>
-                <w:lang w:eastAsia="en-SG"/>
-              </w:rPr>
-              <w:t>the</w:t>
+              <w:t>Understanding the</w:t>
             </w:r>
             <w:r>
               <w:rPr>
@@ -4894,21 +4749,7 @@
                 <w:shd w:val="clear" w:color="auto" w:fill="FFFFFF"/>
                 <w:lang w:eastAsia="en-SG"/>
               </w:rPr>
-              <w:t>”add</w:t>
-            </w:r>
-            <w:proofErr w:type="gramEnd"/>
-            <w:r>
-              <w:rPr>
-                <w:rFonts w:ascii="Courier New" w:eastAsia="Times New Roman" w:hAnsi="Courier New" w:cs="Courier New"/>
-                <w:b/>
-                <w:bCs/>
-                <w:color w:val="000000"/>
-                <w:sz w:val="20"/>
-                <w:szCs w:val="20"/>
-                <w:shd w:val="clear" w:color="auto" w:fill="FFFFFF"/>
-                <w:lang w:eastAsia="en-SG"/>
-              </w:rPr>
-              <w:t>”</w:t>
+              <w:t>”add”</w:t>
             </w:r>
             <w:r>
               <w:rPr>
@@ -5684,7 +5525,6 @@
               </w:rPr>
               <w:t>Specify with words such as “da</w:t>
             </w:r>
-            <w:proofErr w:type="spellStart"/>
             <w:r>
               <w:rPr>
                 <w:rFonts w:eastAsia="Times New Roman" w:cstheme="minorHAnsi"/>
@@ -5692,17 +5532,7 @@
                 <w:shd w:val="clear" w:color="auto" w:fill="FFFFFF"/>
                 <w:lang w:val="en-US" w:eastAsia="en-SG"/>
               </w:rPr>
-              <w:t>ily</w:t>
-            </w:r>
-            <w:proofErr w:type="spellEnd"/>
-            <w:r>
-              <w:rPr>
-                <w:rFonts w:eastAsia="Times New Roman" w:cstheme="minorHAnsi"/>
-                <w:color w:val="000000"/>
-                <w:shd w:val="clear" w:color="auto" w:fill="FFFFFF"/>
-                <w:lang w:val="en-US" w:eastAsia="en-SG"/>
-              </w:rPr>
-              <w:t>”, “weekly” or “monthly”</w:t>
+              <w:t>ily”, “weekly” or “monthly”</w:t>
             </w:r>
           </w:p>
           <w:p>
@@ -5735,17 +5565,7 @@
                 <w:shd w:val="clear" w:color="auto" w:fill="FFFFFF"/>
                 <w:lang w:eastAsia="en-SG"/>
               </w:rPr>
-              <w:t xml:space="preserve">Some samples on how to use </w:t>
-            </w:r>
-            <w:proofErr w:type="gramStart"/>
-            <w:r>
-              <w:rPr>
-                <w:rFonts w:eastAsia="Times New Roman" w:cstheme="minorHAnsi"/>
-                <w:color w:val="000000"/>
-                <w:shd w:val="clear" w:color="auto" w:fill="FFFFFF"/>
-                <w:lang w:eastAsia="en-SG"/>
-              </w:rPr>
-              <w:t xml:space="preserve">the </w:t>
+              <w:t xml:space="preserve">Some samples on how to use the </w:t>
             </w:r>
             <w:r>
               <w:rPr>
@@ -5773,7 +5593,6 @@
               </w:rPr>
               <w:t>add</w:t>
             </w:r>
-            <w:proofErr w:type="gramEnd"/>
             <w:r>
               <w:rPr>
                 <w:rFonts w:eastAsia="Times New Roman" w:cstheme="minorHAnsi"/>
@@ -6148,7 +5967,7 @@
           <w:szCs w:val="36"/>
         </w:rPr>
       </w:pPr>
-      <w:bookmarkStart w:id="11" w:name="_Toc466236059"/>
+      <w:bookmarkStart w:id="10" w:name="_Toc466236059"/>
       <w:r>
         <w:rPr>
           <w:rFonts w:asciiTheme="minorHAnsi" w:hAnsiTheme="minorHAnsi" w:cstheme="minorHAnsi"/>
@@ -6190,7 +6009,6 @@
         </w:rPr>
         <w:t>Editing Items on Do-</w:t>
       </w:r>
-      <w:proofErr w:type="spellStart"/>
       <w:r>
         <w:rPr>
           <w:rFonts w:asciiTheme="minorHAnsi" w:hAnsiTheme="minorHAnsi" w:cstheme="minorHAnsi"/>
@@ -6200,7 +6018,6 @@
         </w:rPr>
         <w:t>er</w:t>
       </w:r>
-      <w:proofErr w:type="spellEnd"/>
       <w:r>
         <w:rPr>
           <w:rFonts w:asciiTheme="minorHAnsi" w:hAnsiTheme="minorHAnsi" w:cstheme="minorHAnsi"/>
@@ -6209,7 +6026,7 @@
         </w:rPr>
         <w:t xml:space="preserve"> List</w:t>
       </w:r>
-      <w:bookmarkEnd w:id="11"/>
+      <w:bookmarkEnd w:id="10"/>
     </w:p>
     <w:p>
       <w:pPr>
@@ -6300,7 +6117,6 @@
       <w:r>
         <w:rPr>
           <w:noProof/>
-          <w:lang w:val="en-US" w:eastAsia="en-US"/>
         </w:rPr>
         <w:drawing>
           <wp:inline distT="0" distB="0" distL="0" distR="0" wp14:anchorId="55E67FE6" wp14:editId="06C56EC7">
@@ -6376,7 +6192,23 @@
           <w:sz w:val="22"/>
           <w:szCs w:val="22"/>
         </w:rPr>
-        <w:t>ure 5: Using the “edit” command</w:t>
+        <w:t xml:space="preserve">ure </w:t>
+      </w:r>
+      <w:r>
+        <w:rPr>
+          <w:rFonts w:asciiTheme="minorHAnsi" w:eastAsia="Adobe Gothic Std B" w:hAnsiTheme="minorHAnsi" w:cstheme="minorHAnsi"/>
+          <w:sz w:val="22"/>
+          <w:szCs w:val="22"/>
+        </w:rPr>
+        <w:t>6</w:t>
+      </w:r>
+      <w:r>
+        <w:rPr>
+          <w:rFonts w:asciiTheme="minorHAnsi" w:eastAsia="Adobe Gothic Std B" w:hAnsiTheme="minorHAnsi" w:cstheme="minorHAnsi"/>
+          <w:sz w:val="22"/>
+          <w:szCs w:val="22"/>
+        </w:rPr>
+        <w:t>: Using the “edit” command</w:t>
       </w:r>
     </w:p>
     <w:p>
@@ -6396,7 +6228,15 @@
           <w:color w:val="000000"/>
           <w:lang w:eastAsia="en-SG"/>
         </w:rPr>
-        <w:t>In reference to Figure 5:</w:t>
+        <w:t>In reference to Figure 6</w:t>
+      </w:r>
+      <w:r>
+        <w:rPr>
+          <w:rFonts w:eastAsia="Times New Roman" w:cstheme="minorHAnsi"/>
+          <w:color w:val="000000"/>
+          <w:lang w:eastAsia="en-SG"/>
+        </w:rPr>
+        <w:t>:</w:t>
       </w:r>
     </w:p>
     <w:p>
@@ -6621,17 +6461,7 @@
                 <w:shd w:val="clear" w:color="auto" w:fill="FFFFFF"/>
                 <w:lang w:eastAsia="en-SG"/>
               </w:rPr>
-              <w:t xml:space="preserve">Understanding </w:t>
-            </w:r>
-            <w:proofErr w:type="gramStart"/>
-            <w:r>
-              <w:rPr>
-                <w:rFonts w:eastAsia="Times New Roman" w:cstheme="minorHAnsi"/>
-                <w:color w:val="000000"/>
-                <w:shd w:val="clear" w:color="auto" w:fill="FFFFFF"/>
-                <w:lang w:eastAsia="en-SG"/>
-              </w:rPr>
-              <w:t xml:space="preserve">the </w:t>
+              <w:t xml:space="preserve">Understanding the </w:t>
             </w:r>
             <w:r>
               <w:rPr>
@@ -6644,21 +6474,7 @@
                 <w:shd w:val="clear" w:color="auto" w:fill="FFFFFF"/>
                 <w:lang w:eastAsia="en-SG"/>
               </w:rPr>
-              <w:t>”edit</w:t>
-            </w:r>
-            <w:proofErr w:type="gramEnd"/>
-            <w:r>
-              <w:rPr>
-                <w:rFonts w:eastAsia="Times New Roman" w:cstheme="minorHAnsi"/>
-                <w:b/>
-                <w:bCs/>
-                <w:color w:val="000000"/>
-                <w:sz w:val="20"/>
-                <w:szCs w:val="20"/>
-                <w:shd w:val="clear" w:color="auto" w:fill="FFFFFF"/>
-                <w:lang w:eastAsia="en-SG"/>
-              </w:rPr>
-              <w:t>”</w:t>
+              <w:t>”edit”</w:t>
             </w:r>
             <w:r>
               <w:rPr>
@@ -7341,17 +7157,7 @@
                 <w:shd w:val="clear" w:color="auto" w:fill="FFFFFF"/>
                 <w:lang w:eastAsia="en-SG"/>
               </w:rPr>
-              <w:t xml:space="preserve">Some samples on how to use </w:t>
-            </w:r>
-            <w:proofErr w:type="gramStart"/>
-            <w:r>
-              <w:rPr>
-                <w:rFonts w:eastAsia="Times New Roman" w:cstheme="minorHAnsi"/>
-                <w:color w:val="000000"/>
-                <w:shd w:val="clear" w:color="auto" w:fill="FFFFFF"/>
-                <w:lang w:eastAsia="en-SG"/>
-              </w:rPr>
-              <w:t xml:space="preserve">the </w:t>
+              <w:t xml:space="preserve">Some samples on how to use the </w:t>
             </w:r>
             <w:r>
               <w:rPr>
@@ -7364,21 +7170,7 @@
                 <w:shd w:val="clear" w:color="auto" w:fill="FFFFFF"/>
                 <w:lang w:eastAsia="en-SG"/>
               </w:rPr>
-              <w:t>”edit</w:t>
-            </w:r>
-            <w:proofErr w:type="gramEnd"/>
-            <w:r>
-              <w:rPr>
-                <w:rFonts w:eastAsia="Times New Roman" w:cstheme="minorHAnsi"/>
-                <w:b/>
-                <w:bCs/>
-                <w:color w:val="000000"/>
-                <w:sz w:val="20"/>
-                <w:szCs w:val="20"/>
-                <w:shd w:val="clear" w:color="auto" w:fill="FFFFFF"/>
-                <w:lang w:eastAsia="en-SG"/>
-              </w:rPr>
-              <w:t>”</w:t>
+              <w:t>”edit”</w:t>
             </w:r>
             <w:r>
               <w:rPr>
@@ -7730,7 +7522,7 @@
           <w:szCs w:val="36"/>
         </w:rPr>
       </w:pPr>
-      <w:bookmarkStart w:id="12" w:name="_Toc466236060"/>
+      <w:bookmarkStart w:id="11" w:name="_Toc466236060"/>
       <w:r>
         <w:rPr>
           <w:rFonts w:asciiTheme="minorHAnsi" w:hAnsiTheme="minorHAnsi" w:cstheme="minorHAnsi"/>
@@ -7764,7 +7556,6 @@
         </w:rPr>
         <w:t>Marking Out Tasks on Do-</w:t>
       </w:r>
-      <w:proofErr w:type="spellStart"/>
       <w:r>
         <w:rPr>
           <w:rFonts w:asciiTheme="minorHAnsi" w:hAnsiTheme="minorHAnsi" w:cstheme="minorHAnsi"/>
@@ -7772,17 +7563,7 @@
           <w:sz w:val="36"/>
           <w:szCs w:val="36"/>
         </w:rPr>
-        <w:t>er</w:t>
-      </w:r>
-      <w:proofErr w:type="spellEnd"/>
-      <w:r>
-        <w:rPr>
-          <w:rFonts w:asciiTheme="minorHAnsi" w:hAnsiTheme="minorHAnsi" w:cstheme="minorHAnsi"/>
-          <w:i/>
-          <w:sz w:val="36"/>
-          <w:szCs w:val="36"/>
-        </w:rPr>
-        <w:t xml:space="preserve"> </w:t>
+        <w:t xml:space="preserve">er </w:t>
       </w:r>
       <w:r>
         <w:rPr>
@@ -7792,11 +7573,11 @@
         </w:rPr>
         <w:t>List</w:t>
       </w:r>
-      <w:bookmarkEnd w:id="12"/>
+      <w:bookmarkEnd w:id="11"/>
     </w:p>
     <w:p>
-      <w:bookmarkStart w:id="13" w:name="_Toc464674058"/>
-      <w:bookmarkStart w:id="14" w:name="_Toc464690010"/>
+      <w:bookmarkStart w:id="12" w:name="_Toc464674058"/>
+      <w:bookmarkStart w:id="13" w:name="_Toc464690010"/>
       <w:r>
         <w:t xml:space="preserve">You have just </w:t>
       </w:r>
@@ -7812,8 +7593,8 @@
       <w:r>
         <w:t>the task is already over, you want to mark it as “done”. You can do this by entering the following command:</w:t>
       </w:r>
+      <w:bookmarkEnd w:id="12"/>
       <w:bookmarkEnd w:id="13"/>
-      <w:bookmarkEnd w:id="14"/>
       <w:r>
         <w:t xml:space="preserve"> </w:t>
       </w:r>
@@ -7854,15 +7635,15 @@
       </w:tr>
     </w:tbl>
     <w:p>
-      <w:bookmarkStart w:id="15" w:name="_Toc464674059"/>
-      <w:bookmarkStart w:id="16" w:name="_Toc464690011"/>
+      <w:bookmarkStart w:id="14" w:name="_Toc464674059"/>
+      <w:bookmarkStart w:id="15" w:name="_Toc464690011"/>
     </w:p>
     <w:p>
       <w:r>
         <w:t>And the indicated task will be marked as completed.</w:t>
       </w:r>
+      <w:bookmarkEnd w:id="14"/>
       <w:bookmarkEnd w:id="15"/>
-      <w:bookmarkEnd w:id="16"/>
     </w:p>
     <w:p>
       <w:pPr>
@@ -7876,7 +7657,6 @@
       <w:r>
         <w:rPr>
           <w:noProof/>
-          <w:lang w:val="en-US" w:eastAsia="en-US"/>
         </w:rPr>
         <w:drawing>
           <wp:inline distT="0" distB="0" distL="0" distR="0" wp14:anchorId="5F378210" wp14:editId="6F857B5F">
@@ -7944,7 +7724,15 @@
           <w:sz w:val="22"/>
           <w:szCs w:val="22"/>
         </w:rPr>
-        <w:t>Figure 6: Using the “mark” command</w:t>
+        <w:t>Figure 7</w:t>
+      </w:r>
+      <w:r>
+        <w:rPr>
+          <w:rFonts w:ascii="Calibri" w:eastAsia="Adobe Gothic Std B" w:hAnsi="Calibri" w:cs="Calibri"/>
+          <w:sz w:val="22"/>
+          <w:szCs w:val="22"/>
+        </w:rPr>
+        <w:t>: Using the “mark” command</w:t>
       </w:r>
     </w:p>
     <w:p>
@@ -7972,7 +7760,7 @@
           <w:color w:val="000000"/>
           <w:lang w:eastAsia="en-SG"/>
         </w:rPr>
-        <w:t>to Figure 6</w:t>
+        <w:t>to Figure 7</w:t>
       </w:r>
       <w:r>
         <w:rPr>
@@ -8169,17 +7957,7 @@
                 <w:shd w:val="clear" w:color="auto" w:fill="FFFFFF"/>
                 <w:lang w:eastAsia="en-SG"/>
               </w:rPr>
-              <w:t xml:space="preserve">Understanding </w:t>
-            </w:r>
-            <w:proofErr w:type="gramStart"/>
-            <w:r>
-              <w:rPr>
-                <w:rFonts w:eastAsia="Times New Roman" w:cstheme="minorHAnsi"/>
-                <w:color w:val="000000"/>
-                <w:shd w:val="clear" w:color="auto" w:fill="FFFFFF"/>
-                <w:lang w:eastAsia="en-SG"/>
-              </w:rPr>
-              <w:t xml:space="preserve">the </w:t>
+              <w:t xml:space="preserve">Understanding the </w:t>
             </w:r>
             <w:r>
               <w:rPr>
@@ -8207,7 +7985,6 @@
               </w:rPr>
               <w:t>mark</w:t>
             </w:r>
-            <w:proofErr w:type="gramEnd"/>
             <w:r>
               <w:rPr>
                 <w:rFonts w:eastAsia="Times New Roman" w:cstheme="minorHAnsi"/>
@@ -8373,17 +8150,7 @@
                 <w:shd w:val="clear" w:color="auto" w:fill="FFFFFF"/>
                 <w:lang w:eastAsia="en-SG"/>
               </w:rPr>
-              <w:t xml:space="preserve">A sample on how to use </w:t>
-            </w:r>
-            <w:proofErr w:type="gramStart"/>
-            <w:r>
-              <w:rPr>
-                <w:rFonts w:eastAsia="Times New Roman" w:cstheme="minorHAnsi"/>
-                <w:color w:val="000000"/>
-                <w:shd w:val="clear" w:color="auto" w:fill="FFFFFF"/>
-                <w:lang w:eastAsia="en-SG"/>
-              </w:rPr>
-              <w:t xml:space="preserve">the </w:t>
+              <w:t xml:space="preserve">A sample on how to use the </w:t>
             </w:r>
             <w:r>
               <w:rPr>
@@ -8411,7 +8178,6 @@
               </w:rPr>
               <w:t>mark</w:t>
             </w:r>
-            <w:proofErr w:type="gramEnd"/>
             <w:r>
               <w:rPr>
                 <w:rFonts w:eastAsia="Times New Roman" w:cstheme="minorHAnsi"/>
@@ -8557,7 +8323,7 @@
           <w:szCs w:val="36"/>
         </w:rPr>
       </w:pPr>
-      <w:bookmarkStart w:id="17" w:name="_Toc466236061"/>
+      <w:bookmarkStart w:id="16" w:name="_Toc466236061"/>
       <w:r>
         <w:rPr>
           <w:rFonts w:asciiTheme="minorHAnsi" w:hAnsiTheme="minorHAnsi" w:cstheme="minorHAnsi"/>
@@ -8591,7 +8357,7 @@
         </w:rPr>
         <w:t>Unmarking a Completed Task</w:t>
       </w:r>
-      <w:bookmarkEnd w:id="17"/>
+      <w:bookmarkEnd w:id="16"/>
     </w:p>
     <w:p>
       <w:pPr>
@@ -8678,7 +8444,6 @@
       <w:r>
         <w:rPr>
           <w:noProof/>
-          <w:lang w:val="en-US" w:eastAsia="en-US"/>
         </w:rPr>
         <w:drawing>
           <wp:inline distT="0" distB="0" distL="0" distR="0" wp14:anchorId="6EDAEA5D" wp14:editId="5F5DDF8E">
@@ -8746,7 +8511,15 @@
           <w:sz w:val="22"/>
           <w:szCs w:val="22"/>
         </w:rPr>
-        <w:t>Figure 7: Using the “unmark” command</w:t>
+        <w:t>Figure 8</w:t>
+      </w:r>
+      <w:r>
+        <w:rPr>
+          <w:rFonts w:asciiTheme="minorHAnsi" w:eastAsia="Adobe Gothic Std B" w:hAnsiTheme="minorHAnsi" w:cstheme="minorHAnsi"/>
+          <w:sz w:val="22"/>
+          <w:szCs w:val="22"/>
+        </w:rPr>
+        <w:t>: Using the “unmark” command</w:t>
       </w:r>
     </w:p>
     <w:p>
@@ -8767,7 +8540,7 @@
           <w:sz w:val="22"/>
           <w:szCs w:val="22"/>
         </w:rPr>
-        <w:t>In reference to the Figure 7</w:t>
+        <w:t>In reference to the Figure 8</w:t>
       </w:r>
       <w:r>
         <w:rPr>
@@ -9017,17 +8790,7 @@
                 <w:shd w:val="clear" w:color="auto" w:fill="FFFFFF"/>
                 <w:lang w:eastAsia="en-SG"/>
               </w:rPr>
-              <w:t xml:space="preserve">Understanding </w:t>
-            </w:r>
-            <w:proofErr w:type="gramStart"/>
-            <w:r>
-              <w:rPr>
-                <w:rFonts w:eastAsia="Times New Roman" w:cstheme="minorHAnsi"/>
-                <w:color w:val="000000"/>
-                <w:shd w:val="clear" w:color="auto" w:fill="FFFFFF"/>
-                <w:lang w:eastAsia="en-SG"/>
-              </w:rPr>
-              <w:t xml:space="preserve">the </w:t>
+              <w:t xml:space="preserve">Understanding the </w:t>
             </w:r>
             <w:r>
               <w:rPr>
@@ -9055,7 +8818,6 @@
               </w:rPr>
               <w:t>unmark</w:t>
             </w:r>
-            <w:proofErr w:type="gramEnd"/>
             <w:r>
               <w:rPr>
                 <w:rFonts w:eastAsia="Times New Roman" w:cstheme="minorHAnsi"/>
@@ -9189,6 +8951,7 @@
                 <w:shd w:val="clear" w:color="auto" w:fill="FFFFFF"/>
                 <w:lang w:eastAsia="en-SG"/>
               </w:rPr>
+              <w:lastRenderedPageBreak/>
               <w:t xml:space="preserve">Be forewarned that there must be </w:t>
             </w:r>
             <w:r>
@@ -9314,7 +9077,6 @@
                 <w:shd w:val="clear" w:color="auto" w:fill="FFFFFF"/>
                 <w:lang w:eastAsia="en-SG"/>
               </w:rPr>
-              <w:lastRenderedPageBreak/>
               <w:t xml:space="preserve">Overstating the </w:t>
             </w:r>
             <w:r>
@@ -9405,25 +9167,14 @@
                 <w:lang w:eastAsia="en-SG"/>
               </w:rPr>
             </w:pPr>
-            <w:proofErr w:type="spellStart"/>
-            <w:r>
-              <w:rPr>
-                <w:rFonts w:eastAsia="Times New Roman" w:cstheme="minorHAnsi"/>
-                <w:color w:val="000000"/>
-                <w:shd w:val="clear" w:color="auto" w:fill="FFFFFF"/>
-                <w:lang w:eastAsia="en-SG"/>
-              </w:rPr>
-              <w:t>E.g</w:t>
-            </w:r>
-            <w:proofErr w:type="spellEnd"/>
-            <w:r>
-              <w:rPr>
-                <w:rFonts w:eastAsia="Times New Roman" w:cstheme="minorHAnsi"/>
-                <w:color w:val="000000"/>
-                <w:shd w:val="clear" w:color="auto" w:fill="FFFFFF"/>
-                <w:lang w:eastAsia="en-SG"/>
-              </w:rPr>
-              <w:t xml:space="preserve">: </w:t>
+            <w:r>
+              <w:rPr>
+                <w:rFonts w:eastAsia="Times New Roman" w:cstheme="minorHAnsi"/>
+                <w:color w:val="000000"/>
+                <w:shd w:val="clear" w:color="auto" w:fill="FFFFFF"/>
+                <w:lang w:eastAsia="en-SG"/>
+              </w:rPr>
+              <w:t xml:space="preserve">E.g: </w:t>
             </w:r>
             <w:r>
               <w:rPr>
@@ -9499,17 +9250,7 @@
                 <w:shd w:val="clear" w:color="auto" w:fill="FFFFFF"/>
                 <w:lang w:eastAsia="en-SG"/>
               </w:rPr>
-              <w:t xml:space="preserve">A sample on how to use </w:t>
-            </w:r>
-            <w:proofErr w:type="gramStart"/>
-            <w:r>
-              <w:rPr>
-                <w:rFonts w:eastAsia="Times New Roman" w:cstheme="minorHAnsi"/>
-                <w:color w:val="000000"/>
-                <w:shd w:val="clear" w:color="auto" w:fill="FFFFFF"/>
-                <w:lang w:eastAsia="en-SG"/>
-              </w:rPr>
-              <w:t xml:space="preserve">the </w:t>
+              <w:t xml:space="preserve">A sample on how to use the </w:t>
             </w:r>
             <w:r>
               <w:rPr>
@@ -9537,7 +9278,6 @@
               </w:rPr>
               <w:t>unmark</w:t>
             </w:r>
-            <w:proofErr w:type="gramEnd"/>
             <w:r>
               <w:rPr>
                 <w:rFonts w:eastAsia="Times New Roman" w:cstheme="minorHAnsi"/>
@@ -9674,7 +9414,7 @@
           <w:szCs w:val="36"/>
         </w:rPr>
       </w:pPr>
-      <w:bookmarkStart w:id="18" w:name="_Toc466236062"/>
+      <w:bookmarkStart w:id="17" w:name="_Toc466236062"/>
       <w:r>
         <w:rPr>
           <w:rFonts w:asciiTheme="minorHAnsi" w:hAnsiTheme="minorHAnsi" w:cstheme="minorHAnsi"/>
@@ -9692,7 +9432,7 @@
         </w:rPr>
         <w:t>.1.7: List Tasks</w:t>
       </w:r>
-      <w:bookmarkEnd w:id="18"/>
+      <w:bookmarkEnd w:id="17"/>
     </w:p>
     <w:p>
       <w:pPr>
@@ -9747,26 +9487,18 @@
       </w:tr>
     </w:tbl>
     <w:p>
-      <w:bookmarkStart w:id="19" w:name="_Toc464674062"/>
-      <w:bookmarkStart w:id="20" w:name="_Toc464690014"/>
+      <w:bookmarkStart w:id="18" w:name="_Toc464674062"/>
+      <w:bookmarkStart w:id="19" w:name="_Toc464690014"/>
     </w:p>
     <w:p>
       <w:r>
         <w:t>Do-</w:t>
       </w:r>
-      <w:proofErr w:type="spellStart"/>
       <w:r>
         <w:rPr>
           <w:i/>
         </w:rPr>
-        <w:t>er</w:t>
-      </w:r>
-      <w:proofErr w:type="spellEnd"/>
-      <w:r>
-        <w:rPr>
-          <w:i/>
-        </w:rPr>
-        <w:t xml:space="preserve"> </w:t>
+        <w:t xml:space="preserve">er </w:t>
       </w:r>
       <w:r>
         <w:t xml:space="preserve">List will display </w:t>
@@ -9777,8 +9509,8 @@
       <w:r>
         <w:t xml:space="preserve"> the tasks needed to be done by today.</w:t>
       </w:r>
+      <w:bookmarkEnd w:id="18"/>
       <w:bookmarkEnd w:id="19"/>
-      <w:bookmarkEnd w:id="20"/>
     </w:p>
     <w:p>
       <w:pPr>
@@ -9792,7 +9524,6 @@
       <w:r>
         <w:rPr>
           <w:noProof/>
-          <w:lang w:val="en-US" w:eastAsia="en-US"/>
         </w:rPr>
         <w:drawing>
           <wp:inline distT="0" distB="0" distL="0" distR="0" wp14:anchorId="2F562879" wp14:editId="175B744A">
@@ -9850,13 +9581,25 @@
         <w:jc w:val="center"/>
         <w:rPr>
           <w:rFonts w:asciiTheme="minorHAnsi" w:eastAsia="Adobe Gothic Std B" w:hAnsiTheme="minorHAnsi" w:cstheme="minorHAnsi"/>
+          <w:sz w:val="22"/>
+          <w:szCs w:val="22"/>
         </w:rPr>
       </w:pPr>
       <w:r>
         <w:rPr>
           <w:rFonts w:asciiTheme="minorHAnsi" w:eastAsia="Adobe Gothic Std B" w:hAnsiTheme="minorHAnsi" w:cstheme="minorHAnsi"/>
-        </w:rPr>
-        <w:t>Figure 8: Using the “list” command</w:t>
+          <w:sz w:val="22"/>
+          <w:szCs w:val="22"/>
+        </w:rPr>
+        <w:t>Figure 9</w:t>
+      </w:r>
+      <w:r>
+        <w:rPr>
+          <w:rFonts w:asciiTheme="minorHAnsi" w:eastAsia="Adobe Gothic Std B" w:hAnsiTheme="minorHAnsi" w:cstheme="minorHAnsi"/>
+          <w:sz w:val="22"/>
+          <w:szCs w:val="22"/>
+        </w:rPr>
+        <w:t>: Using the “list” command</w:t>
       </w:r>
     </w:p>
     <w:p>
@@ -9864,15 +9607,38 @@
         <w:pStyle w:val="NormalWeb"/>
         <w:spacing w:before="0" w:beforeAutospacing="0" w:after="200" w:afterAutospacing="0"/>
         <w:jc w:val="both"/>
-      </w:pPr>
-      <w:r>
-        <w:rPr>
-          <w:rFonts w:ascii="Arial" w:hAnsi="Arial" w:cs="Arial"/>
+        <w:rPr>
+          <w:rFonts w:asciiTheme="minorHAnsi" w:hAnsiTheme="minorHAnsi" w:cstheme="minorHAnsi"/>
+          <w:sz w:val="22"/>
+          <w:szCs w:val="22"/>
+        </w:rPr>
+      </w:pPr>
+      <w:r>
+        <w:rPr>
+          <w:rFonts w:asciiTheme="minorHAnsi" w:hAnsiTheme="minorHAnsi" w:cstheme="minorHAnsi"/>
           <w:color w:val="000000"/>
           <w:sz w:val="22"/>
           <w:szCs w:val="22"/>
         </w:rPr>
-        <w:t>In reference to the figure 8:</w:t>
+        <w:t>In reference to the F</w:t>
+      </w:r>
+      <w:r>
+        <w:rPr>
+          <w:rFonts w:asciiTheme="minorHAnsi" w:hAnsiTheme="minorHAnsi" w:cstheme="minorHAnsi"/>
+          <w:color w:val="000000"/>
+          <w:sz w:val="22"/>
+          <w:szCs w:val="22"/>
+        </w:rPr>
+        <w:t>igure 9</w:t>
+      </w:r>
+      <w:r>
+        <w:rPr>
+          <w:rFonts w:asciiTheme="minorHAnsi" w:hAnsiTheme="minorHAnsi" w:cstheme="minorHAnsi"/>
+          <w:color w:val="000000"/>
+          <w:sz w:val="22"/>
+          <w:szCs w:val="22"/>
+        </w:rPr>
+        <w:t>:</w:t>
       </w:r>
     </w:p>
     <w:p>
@@ -9919,7 +9685,16 @@
           <w:sz w:val="22"/>
           <w:szCs w:val="22"/>
         </w:rPr>
-        <w:t>” category is selected.</w:t>
+        <w:t>” category is selected</w:t>
+      </w:r>
+      <w:r>
+        <w:rPr>
+          <w:rFonts w:asciiTheme="minorHAnsi" w:hAnsiTheme="minorHAnsi" w:cstheme="minorHAnsi"/>
+          <w:color w:val="000000"/>
+          <w:sz w:val="22"/>
+          <w:szCs w:val="22"/>
+        </w:rPr>
+        <w:t>.</w:t>
       </w:r>
     </w:p>
     <w:p>
@@ -10174,17 +9949,7 @@
                 <w:shd w:val="clear" w:color="auto" w:fill="FFFFFF"/>
                 <w:lang w:eastAsia="en-SG"/>
               </w:rPr>
-              <w:t xml:space="preserve">Understanding </w:t>
-            </w:r>
-            <w:proofErr w:type="gramStart"/>
-            <w:r>
-              <w:rPr>
-                <w:rFonts w:eastAsia="Times New Roman" w:cstheme="minorHAnsi"/>
-                <w:color w:val="000000"/>
-                <w:shd w:val="clear" w:color="auto" w:fill="FFFFFF"/>
-                <w:lang w:eastAsia="en-SG"/>
-              </w:rPr>
-              <w:t xml:space="preserve">the </w:t>
+              <w:t xml:space="preserve">Understanding the </w:t>
             </w:r>
             <w:r>
               <w:rPr>
@@ -10212,7 +9977,6 @@
               </w:rPr>
               <w:t>list</w:t>
             </w:r>
-            <w:proofErr w:type="gramEnd"/>
             <w:r>
               <w:rPr>
                 <w:rFonts w:eastAsia="Times New Roman" w:cstheme="minorHAnsi"/>
@@ -10444,9 +10208,9 @@
                 <w:shd w:val="clear" w:color="auto" w:fill="FFFFFF"/>
                 <w:lang w:eastAsia="en-SG"/>
               </w:rPr>
+              <w:lastRenderedPageBreak/>
               <w:t>Do-</w:t>
             </w:r>
-            <w:proofErr w:type="spellStart"/>
             <w:r>
               <w:rPr>
                 <w:rFonts w:eastAsia="Times New Roman" w:cstheme="minorHAnsi"/>
@@ -10458,7 +10222,6 @@
               </w:rPr>
               <w:t>er</w:t>
             </w:r>
-            <w:proofErr w:type="spellEnd"/>
             <w:r>
               <w:rPr>
                 <w:rFonts w:eastAsia="Times New Roman" w:cstheme="minorHAnsi"/>
@@ -10541,7 +10304,6 @@
                 <w:shd w:val="clear" w:color="auto" w:fill="FFFFFF"/>
                 <w:lang w:eastAsia="en-SG"/>
               </w:rPr>
-              <w:lastRenderedPageBreak/>
               <w:t xml:space="preserve">The case of </w:t>
             </w:r>
             <w:r>
@@ -10623,25 +10385,14 @@
                 <w:lang w:eastAsia="en-SG"/>
               </w:rPr>
             </w:pPr>
-            <w:proofErr w:type="spellStart"/>
-            <w:r>
-              <w:rPr>
-                <w:rFonts w:eastAsia="Times New Roman" w:cstheme="minorHAnsi"/>
-                <w:color w:val="000000"/>
-                <w:shd w:val="clear" w:color="auto" w:fill="FFFFFF"/>
-                <w:lang w:eastAsia="en-SG"/>
-              </w:rPr>
-              <w:t>E.g</w:t>
-            </w:r>
-            <w:proofErr w:type="spellEnd"/>
-            <w:r>
-              <w:rPr>
-                <w:rFonts w:eastAsia="Times New Roman" w:cstheme="minorHAnsi"/>
-                <w:color w:val="000000"/>
-                <w:shd w:val="clear" w:color="auto" w:fill="FFFFFF"/>
-                <w:lang w:eastAsia="en-SG"/>
-              </w:rPr>
-              <w:t xml:space="preserve">: </w:t>
+            <w:r>
+              <w:rPr>
+                <w:rFonts w:eastAsia="Times New Roman" w:cstheme="minorHAnsi"/>
+                <w:color w:val="000000"/>
+                <w:shd w:val="clear" w:color="auto" w:fill="FFFFFF"/>
+                <w:lang w:eastAsia="en-SG"/>
+              </w:rPr>
+              <w:t xml:space="preserve">E.g: </w:t>
             </w:r>
             <w:r>
               <w:rPr>
@@ -10771,27 +10522,7 @@
                 <w:shd w:val="clear" w:color="auto" w:fill="FFFFFF"/>
                 <w:lang w:eastAsia="en-SG"/>
               </w:rPr>
-              <w:t xml:space="preserve">-in categories </w:t>
-            </w:r>
-            <w:proofErr w:type="gramStart"/>
-            <w:r>
-              <w:rPr>
-                <w:rFonts w:eastAsia="Times New Roman" w:cstheme="minorHAnsi"/>
-                <w:color w:val="000000"/>
-                <w:shd w:val="clear" w:color="auto" w:fill="FFFFFF"/>
-                <w:lang w:eastAsia="en-SG"/>
-              </w:rPr>
-              <w:t>is</w:t>
-            </w:r>
-            <w:proofErr w:type="gramEnd"/>
-            <w:r>
-              <w:rPr>
-                <w:rFonts w:eastAsia="Times New Roman" w:cstheme="minorHAnsi"/>
-                <w:color w:val="000000"/>
-                <w:shd w:val="clear" w:color="auto" w:fill="FFFFFF"/>
-                <w:lang w:eastAsia="en-SG"/>
-              </w:rPr>
-              <w:t xml:space="preserve"> available for you to use. </w:t>
+              <w:t xml:space="preserve">-in categories is available for you to use. </w:t>
             </w:r>
           </w:p>
           <w:p>
@@ -10962,25 +10693,14 @@
                 <w:lang w:eastAsia="en-SG"/>
               </w:rPr>
             </w:pPr>
-            <w:proofErr w:type="spellStart"/>
-            <w:r>
-              <w:rPr>
-                <w:rFonts w:eastAsia="Times New Roman" w:cstheme="minorHAnsi"/>
-                <w:color w:val="000000"/>
-                <w:shd w:val="clear" w:color="auto" w:fill="FFFFFF"/>
-                <w:lang w:eastAsia="en-SG"/>
-              </w:rPr>
-              <w:t>E.g</w:t>
-            </w:r>
-            <w:proofErr w:type="spellEnd"/>
-            <w:r>
-              <w:rPr>
-                <w:rFonts w:eastAsia="Times New Roman" w:cstheme="minorHAnsi"/>
-                <w:color w:val="000000"/>
-                <w:shd w:val="clear" w:color="auto" w:fill="FFFFFF"/>
-                <w:lang w:eastAsia="en-SG"/>
-              </w:rPr>
-              <w:t xml:space="preserve">: </w:t>
+            <w:r>
+              <w:rPr>
+                <w:rFonts w:eastAsia="Times New Roman" w:cstheme="minorHAnsi"/>
+                <w:color w:val="000000"/>
+                <w:shd w:val="clear" w:color="auto" w:fill="FFFFFF"/>
+                <w:lang w:eastAsia="en-SG"/>
+              </w:rPr>
+              <w:t xml:space="preserve">E.g: </w:t>
             </w:r>
             <w:r>
               <w:rPr>
@@ -11027,7 +10747,6 @@
               </w:rPr>
               <w:t xml:space="preserve"> will display all the tasks in the Do-</w:t>
             </w:r>
-            <w:proofErr w:type="spellStart"/>
             <w:r>
               <w:rPr>
                 <w:rFonts w:eastAsia="Times New Roman" w:cstheme="minorHAnsi"/>
@@ -11039,7 +10758,6 @@
               </w:rPr>
               <w:t>er</w:t>
             </w:r>
-            <w:proofErr w:type="spellEnd"/>
             <w:r>
               <w:rPr>
                 <w:rFonts w:eastAsia="Times New Roman" w:cstheme="minorHAnsi"/>
@@ -11273,7 +10991,6 @@
               </w:rPr>
               <w:t xml:space="preserve"> argument can be either in standard format “</w:t>
             </w:r>
-            <w:proofErr w:type="spellStart"/>
             <w:r>
               <w:rPr>
                 <w:rFonts w:ascii="Courier New" w:eastAsia="Times New Roman" w:hAnsi="Courier New" w:cs="Courier New"/>
@@ -11284,35 +11001,8 @@
                 <w:szCs w:val="20"/>
                 <w:lang w:eastAsia="en-SG"/>
               </w:rPr>
-              <w:t>yyyy</w:t>
-            </w:r>
-            <w:proofErr w:type="spellEnd"/>
-            <w:r>
-              <w:rPr>
-                <w:rFonts w:ascii="Courier New" w:eastAsia="Times New Roman" w:hAnsi="Courier New" w:cs="Courier New"/>
-                <w:b/>
-                <w:bCs/>
-                <w:color w:val="000000"/>
-                <w:sz w:val="20"/>
-                <w:szCs w:val="20"/>
-                <w:lang w:eastAsia="en-SG"/>
-              </w:rPr>
-              <w:t>-mm-</w:t>
-            </w:r>
-            <w:proofErr w:type="spellStart"/>
-            <w:r>
-              <w:rPr>
-                <w:rFonts w:ascii="Courier New" w:eastAsia="Times New Roman" w:hAnsi="Courier New" w:cs="Courier New"/>
-                <w:b/>
-                <w:bCs/>
-                <w:color w:val="000000"/>
-                <w:sz w:val="20"/>
-                <w:szCs w:val="20"/>
-                <w:lang w:eastAsia="en-SG"/>
-              </w:rPr>
-              <w:t>dd</w:t>
-            </w:r>
-            <w:proofErr w:type="spellEnd"/>
+              <w:t>yyyy-mm-dd</w:t>
+            </w:r>
             <w:r>
               <w:rPr>
                 <w:rFonts w:eastAsia="Times New Roman" w:cstheme="minorHAnsi"/>
@@ -11322,7 +11012,6 @@
               </w:rPr>
               <w:t>” or in natural language to express date. For list of natural language supported in Do-</w:t>
             </w:r>
-            <w:proofErr w:type="spellStart"/>
             <w:r>
               <w:rPr>
                 <w:rFonts w:eastAsia="Times New Roman" w:cstheme="minorHAnsi"/>
@@ -11334,7 +11023,6 @@
               </w:rPr>
               <w:t>er</w:t>
             </w:r>
-            <w:proofErr w:type="spellEnd"/>
             <w:r>
               <w:rPr>
                 <w:rFonts w:eastAsia="Times New Roman" w:cstheme="minorHAnsi"/>
@@ -11505,17 +11193,7 @@
                 <w:shd w:val="clear" w:color="auto" w:fill="FFFFFF"/>
                 <w:lang w:eastAsia="en-SG"/>
               </w:rPr>
-              <w:t xml:space="preserve"> in your command, all tasks will be shown. (This is the same as </w:t>
-            </w:r>
-            <w:proofErr w:type="gramStart"/>
-            <w:r>
-              <w:rPr>
-                <w:rFonts w:eastAsia="Times New Roman" w:cstheme="minorHAnsi"/>
-                <w:color w:val="000000"/>
-                <w:shd w:val="clear" w:color="auto" w:fill="FFFFFF"/>
-                <w:lang w:eastAsia="en-SG"/>
-              </w:rPr>
-              <w:t xml:space="preserve">using </w:t>
+              <w:t xml:space="preserve"> in your command, all tasks will be shown. (This is the same as using </w:t>
             </w:r>
             <w:r>
               <w:rPr>
@@ -11539,20 +11217,7 @@
                 <w:szCs w:val="20"/>
                 <w:lang w:eastAsia="en-SG"/>
               </w:rPr>
-              <w:t>list</w:t>
-            </w:r>
-            <w:proofErr w:type="gramEnd"/>
-            <w:r>
-              <w:rPr>
-                <w:rFonts w:ascii="Courier New" w:eastAsia="Times New Roman" w:hAnsi="Courier New" w:cs="Courier New"/>
-                <w:b/>
-                <w:bCs/>
-                <w:color w:val="000000"/>
-                <w:sz w:val="20"/>
-                <w:szCs w:val="20"/>
-                <w:lang w:eastAsia="en-SG"/>
-              </w:rPr>
-              <w:t xml:space="preserve"> All</w:t>
+              <w:t>list All</w:t>
             </w:r>
             <w:r>
               <w:rPr>
@@ -11604,17 +11269,7 @@
                 <w:shd w:val="clear" w:color="auto" w:fill="FFFFFF"/>
                 <w:lang w:eastAsia="en-SG"/>
               </w:rPr>
-              <w:t xml:space="preserve">A sample on how to use </w:t>
-            </w:r>
-            <w:proofErr w:type="gramStart"/>
-            <w:r>
-              <w:rPr>
-                <w:rFonts w:eastAsia="Times New Roman" w:cstheme="minorHAnsi"/>
-                <w:color w:val="000000"/>
-                <w:shd w:val="clear" w:color="auto" w:fill="FFFFFF"/>
-                <w:lang w:eastAsia="en-SG"/>
-              </w:rPr>
-              <w:t xml:space="preserve">the </w:t>
+              <w:t xml:space="preserve">A sample on how to use the </w:t>
             </w:r>
             <w:r>
               <w:rPr>
@@ -11642,7 +11297,6 @@
               </w:rPr>
               <w:t>list</w:t>
             </w:r>
-            <w:proofErr w:type="gramEnd"/>
             <w:r>
               <w:rPr>
                 <w:rFonts w:eastAsia="Times New Roman" w:cstheme="minorHAnsi"/>
@@ -12079,7 +11733,7 @@
           <w:szCs w:val="36"/>
         </w:rPr>
       </w:pPr>
-      <w:bookmarkStart w:id="21" w:name="_Toc466236063"/>
+      <w:bookmarkStart w:id="20" w:name="_Toc466236063"/>
       <w:r>
         <w:rPr>
           <w:rFonts w:asciiTheme="minorHAnsi" w:hAnsiTheme="minorHAnsi" w:cstheme="minorHAnsi"/>
@@ -12097,7 +11751,7 @@
         </w:rPr>
         <w:t>.1.8: Find Tasks</w:t>
       </w:r>
-      <w:bookmarkEnd w:id="21"/>
+      <w:bookmarkEnd w:id="20"/>
     </w:p>
     <w:p>
       <w:pPr>
@@ -12151,21 +11805,19 @@
       </w:tr>
     </w:tbl>
     <w:p>
-      <w:bookmarkStart w:id="22" w:name="_Toc464674064"/>
-      <w:bookmarkStart w:id="23" w:name="_Toc464690016"/>
+      <w:bookmarkStart w:id="21" w:name="_Toc464674064"/>
+      <w:bookmarkStart w:id="22" w:name="_Toc464690016"/>
     </w:p>
     <w:p>
       <w:r>
         <w:t>Do-</w:t>
       </w:r>
-      <w:proofErr w:type="spellStart"/>
       <w:r>
         <w:rPr>
           <w:i/>
         </w:rPr>
         <w:t>er</w:t>
       </w:r>
-      <w:proofErr w:type="spellEnd"/>
       <w:r>
         <w:t xml:space="preserve"> List will display the search resu</w:t>
       </w:r>
@@ -12181,8 +11833,8 @@
       <w:r>
         <w:t xml:space="preserve"> Jason.</w:t>
       </w:r>
+      <w:bookmarkEnd w:id="21"/>
       <w:bookmarkEnd w:id="22"/>
-      <w:bookmarkEnd w:id="23"/>
     </w:p>
     <w:p>
       <w:pPr>
@@ -12196,7 +11848,6 @@
       <w:r>
         <w:rPr>
           <w:noProof/>
-          <w:lang w:val="en-US" w:eastAsia="en-US"/>
         </w:rPr>
         <w:drawing>
           <wp:inline distT="0" distB="0" distL="0" distR="0" wp14:anchorId="2A88F58E" wp14:editId="634104AD">
@@ -12254,32 +11905,68 @@
         <w:jc w:val="center"/>
         <w:rPr>
           <w:rFonts w:asciiTheme="minorHAnsi" w:eastAsia="Adobe Gothic Std B" w:hAnsiTheme="minorHAnsi" w:cstheme="minorHAnsi"/>
-        </w:rPr>
-      </w:pPr>
-      <w:r>
-        <w:rPr>
-          <w:rFonts w:asciiTheme="minorHAnsi" w:eastAsia="Adobe Gothic Std B" w:hAnsiTheme="minorHAnsi" w:cstheme="minorHAnsi"/>
-        </w:rPr>
-        <w:t>Figure 9: Using the “find” command</w:t>
-      </w:r>
-    </w:p>
-    <w:p>
-      <w:pPr>
-        <w:pStyle w:val="NormalWeb"/>
-        <w:spacing w:before="0" w:beforeAutospacing="0" w:after="200" w:afterAutospacing="0"/>
+          <w:sz w:val="22"/>
+          <w:szCs w:val="22"/>
+        </w:rPr>
+      </w:pPr>
+      <w:r>
         <w:rPr>
           <w:rFonts w:asciiTheme="minorHAnsi" w:eastAsia="Adobe Gothic Std B" w:hAnsiTheme="minorHAnsi" w:cstheme="minorHAnsi"/>
           <w:sz w:val="22"/>
           <w:szCs w:val="22"/>
         </w:rPr>
-      </w:pPr>
+        <w:t>Figure 10</w:t>
+      </w:r>
       <w:r>
         <w:rPr>
           <w:rFonts w:asciiTheme="minorHAnsi" w:eastAsia="Adobe Gothic Std B" w:hAnsiTheme="minorHAnsi" w:cstheme="minorHAnsi"/>
           <w:sz w:val="22"/>
           <w:szCs w:val="22"/>
         </w:rPr>
-        <w:t>In reference to the above figure:</w:t>
+        <w:t>: Using the “find” command</w:t>
+      </w:r>
+    </w:p>
+    <w:p>
+      <w:pPr>
+        <w:pStyle w:val="NormalWeb"/>
+        <w:spacing w:before="0" w:beforeAutospacing="0" w:after="200" w:afterAutospacing="0"/>
+        <w:rPr>
+          <w:rFonts w:asciiTheme="minorHAnsi" w:eastAsia="Adobe Gothic Std B" w:hAnsiTheme="minorHAnsi" w:cstheme="minorHAnsi"/>
+          <w:sz w:val="22"/>
+          <w:szCs w:val="22"/>
+        </w:rPr>
+      </w:pPr>
+      <w:r>
+        <w:rPr>
+          <w:rFonts w:asciiTheme="minorHAnsi" w:eastAsia="Adobe Gothic Std B" w:hAnsiTheme="minorHAnsi" w:cstheme="minorHAnsi"/>
+          <w:sz w:val="22"/>
+          <w:szCs w:val="22"/>
+        </w:rPr>
+        <w:t>In reference to F</w:t>
+      </w:r>
+      <w:r>
+        <w:rPr>
+          <w:rFonts w:asciiTheme="minorHAnsi" w:eastAsia="Adobe Gothic Std B" w:hAnsiTheme="minorHAnsi" w:cstheme="minorHAnsi"/>
+          <w:sz w:val="22"/>
+          <w:szCs w:val="22"/>
+        </w:rPr>
+        <w:t>igure</w:t>
+      </w:r>
+      <w:r>
+        <w:rPr>
+          <w:rFonts w:asciiTheme="minorHAnsi" w:eastAsia="Adobe Gothic Std B" w:hAnsiTheme="minorHAnsi" w:cstheme="minorHAnsi"/>
+          <w:sz w:val="22"/>
+          <w:szCs w:val="22"/>
+        </w:rPr>
+        <w:t xml:space="preserve"> 10</w:t>
+      </w:r>
+      <w:r>
+        <w:rPr>
+          <w:rFonts w:asciiTheme="minorHAnsi" w:eastAsia="Adobe Gothic Std B" w:hAnsiTheme="minorHAnsi" w:cstheme="minorHAnsi"/>
+          <w:sz w:val="22"/>
+          <w:szCs w:val="22"/>
+        </w:rPr>
+        <w:t>:</w:t>
       </w:r>
     </w:p>
     <w:p>
@@ -12771,7 +12458,6 @@
               </w:rPr>
               <w:t>Do-</w:t>
             </w:r>
-            <w:proofErr w:type="spellStart"/>
             <w:r>
               <w:rPr>
                 <w:rFonts w:eastAsia="Times New Roman" w:cstheme="minorHAnsi"/>
@@ -12783,7 +12469,6 @@
               </w:rPr>
               <w:t>er</w:t>
             </w:r>
-            <w:proofErr w:type="spellEnd"/>
             <w:r>
               <w:rPr>
                 <w:rFonts w:eastAsia="Times New Roman" w:cstheme="minorHAnsi"/>
@@ -12902,7 +12587,6 @@
                 <w:lang w:eastAsia="en-SG"/>
               </w:rPr>
             </w:pPr>
-            <w:proofErr w:type="spellStart"/>
             <w:r>
               <w:rPr>
                 <w:rFonts w:eastAsia="Times New Roman" w:cstheme="minorHAnsi"/>
@@ -12912,8 +12596,6 @@
               </w:rPr>
               <w:t>E.g</w:t>
             </w:r>
-            <w:proofErr w:type="spellEnd"/>
-            <w:proofErr w:type="gramStart"/>
             <w:r>
               <w:rPr>
                 <w:rFonts w:ascii="Arial" w:eastAsia="Times New Roman" w:hAnsi="Arial" w:cs="Arial"/>
@@ -12933,20 +12615,7 @@
                 <w:szCs w:val="20"/>
                 <w:lang w:eastAsia="en-SG"/>
               </w:rPr>
-              <w:t>”list</w:t>
-            </w:r>
-            <w:proofErr w:type="gramEnd"/>
-            <w:r>
-              <w:rPr>
-                <w:rFonts w:ascii="Courier New" w:eastAsia="Times New Roman" w:hAnsi="Courier New" w:cs="Courier New"/>
-                <w:b/>
-                <w:bCs/>
-                <w:color w:val="000000"/>
-                <w:sz w:val="20"/>
-                <w:szCs w:val="20"/>
-                <w:lang w:eastAsia="en-SG"/>
-              </w:rPr>
-              <w:t xml:space="preserve"> LECTURE”</w:t>
+              <w:t>”list LECTURE”</w:t>
             </w:r>
             <w:r>
               <w:rPr>
@@ -13220,7 +12889,6 @@
               </w:rPr>
               <w:t>command, Do-</w:t>
             </w:r>
-            <w:proofErr w:type="spellStart"/>
             <w:r>
               <w:rPr>
                 <w:rFonts w:eastAsia="Times New Roman" w:cstheme="minorHAnsi"/>
@@ -13232,7 +12900,6 @@
               </w:rPr>
               <w:t>er</w:t>
             </w:r>
-            <w:proofErr w:type="spellEnd"/>
             <w:r>
               <w:rPr>
                 <w:rFonts w:eastAsia="Times New Roman" w:cstheme="minorHAnsi"/>
@@ -13735,7 +13402,7 @@
           <w:szCs w:val="36"/>
         </w:rPr>
       </w:pPr>
-      <w:bookmarkStart w:id="24" w:name="_Toc466236064"/>
+      <w:bookmarkStart w:id="23" w:name="_Toc466236064"/>
       <w:r>
         <w:rPr>
           <w:rFonts w:asciiTheme="minorHAnsi" w:hAnsiTheme="minorHAnsi" w:cstheme="minorHAnsi"/>
@@ -13761,7 +13428,7 @@
         </w:rPr>
         <w:t>: View Tasks</w:t>
       </w:r>
-      <w:bookmarkEnd w:id="24"/>
+      <w:bookmarkEnd w:id="23"/>
     </w:p>
     <w:p>
       <w:pPr>
@@ -13817,34 +13484,26 @@
       </w:tr>
     </w:tbl>
     <w:p>
-      <w:bookmarkStart w:id="25" w:name="_Toc464674066"/>
-      <w:bookmarkStart w:id="26" w:name="_Toc464690018"/>
+      <w:bookmarkStart w:id="24" w:name="_Toc464674066"/>
+      <w:bookmarkStart w:id="25" w:name="_Toc464690018"/>
     </w:p>
     <w:p>
       <w:r>
         <w:t>Do-</w:t>
       </w:r>
-      <w:proofErr w:type="spellStart"/>
       <w:r>
         <w:rPr>
           <w:i/>
         </w:rPr>
-        <w:t>er</w:t>
-      </w:r>
-      <w:proofErr w:type="spellEnd"/>
-      <w:r>
-        <w:rPr>
-          <w:i/>
-        </w:rPr>
+        <w:t xml:space="preserve">er </w:t>
+      </w:r>
+      <w:r>
+        <w:t>List will display the second task in the</w:t>
+      </w:r>
+      <w:r>
         <w:t xml:space="preserve"> </w:t>
       </w:r>
       <w:r>
-        <w:t>List will display the second task in the</w:t>
-      </w:r>
-      <w:r>
-        <w:t xml:space="preserve"> </w:t>
-      </w:r>
-      <w:r>
         <w:rPr>
           <w:b/>
         </w:rPr>
@@ -13853,8 +13512,8 @@
       <w:r>
         <w:t xml:space="preserve"> list.</w:t>
       </w:r>
+      <w:bookmarkEnd w:id="24"/>
       <w:bookmarkEnd w:id="25"/>
-      <w:bookmarkEnd w:id="26"/>
     </w:p>
     <w:p>
       <w:pPr>
@@ -13868,7 +13527,6 @@
       <w:r>
         <w:rPr>
           <w:noProof/>
-          <w:lang w:val="en-US" w:eastAsia="en-US"/>
         </w:rPr>
         <w:drawing>
           <wp:inline distT="0" distB="0" distL="0" distR="0" wp14:anchorId="505D549C" wp14:editId="2783D6DD">
@@ -13936,7 +13594,15 @@
           <w:sz w:val="22"/>
           <w:szCs w:val="22"/>
         </w:rPr>
-        <w:t>Figure 10: Using the “view” command</w:t>
+        <w:t>Figure 11</w:t>
+      </w:r>
+      <w:r>
+        <w:rPr>
+          <w:rFonts w:asciiTheme="minorHAnsi" w:eastAsia="Adobe Gothic Std B" w:hAnsiTheme="minorHAnsi" w:cstheme="minorHAnsi"/>
+          <w:sz w:val="22"/>
+          <w:szCs w:val="22"/>
+        </w:rPr>
+        <w:t>: Using the “view” command</w:t>
       </w:r>
     </w:p>
     <w:p>
@@ -13961,7 +13627,7 @@
         <w:rPr>
           <w:rFonts w:eastAsia="Adobe Gothic Std B" w:cstheme="minorHAnsi"/>
         </w:rPr>
-        <w:t xml:space="preserve"> 10</w:t>
+        <w:t xml:space="preserve"> 11</w:t>
       </w:r>
       <w:r>
         <w:rPr>
@@ -14154,17 +13820,7 @@
                 <w:shd w:val="clear" w:color="auto" w:fill="FFFFFF"/>
                 <w:lang w:eastAsia="en-SG"/>
               </w:rPr>
-              <w:t xml:space="preserve">Understanding </w:t>
-            </w:r>
-            <w:proofErr w:type="gramStart"/>
-            <w:r>
-              <w:rPr>
-                <w:rFonts w:eastAsia="Times New Roman" w:cstheme="minorHAnsi"/>
-                <w:color w:val="000000"/>
-                <w:shd w:val="clear" w:color="auto" w:fill="FFFFFF"/>
-                <w:lang w:eastAsia="en-SG"/>
-              </w:rPr>
-              <w:t>the</w:t>
+              <w:t>Understanding the</w:t>
             </w:r>
             <w:r>
               <w:rPr>
@@ -14186,21 +13842,7 @@
                 <w:shd w:val="clear" w:color="auto" w:fill="FFFFFF"/>
                 <w:lang w:eastAsia="en-SG"/>
               </w:rPr>
-              <w:t>”view</w:t>
-            </w:r>
-            <w:proofErr w:type="gramEnd"/>
-            <w:r>
-              <w:rPr>
-                <w:rFonts w:ascii="Courier New" w:eastAsia="Times New Roman" w:hAnsi="Courier New" w:cs="Courier New"/>
-                <w:b/>
-                <w:bCs/>
-                <w:color w:val="000000"/>
-                <w:sz w:val="20"/>
-                <w:szCs w:val="20"/>
-                <w:shd w:val="clear" w:color="auto" w:fill="FFFFFF"/>
-                <w:lang w:eastAsia="en-SG"/>
-              </w:rPr>
-              <w:t>”</w:t>
+              <w:t>”view”</w:t>
             </w:r>
             <w:r>
               <w:rPr>
@@ -14337,17 +13979,7 @@
                 <w:shd w:val="clear" w:color="auto" w:fill="FFFFFF"/>
                 <w:lang w:eastAsia="en-SG"/>
               </w:rPr>
-              <w:t xml:space="preserve">A sample on how to use </w:t>
-            </w:r>
-            <w:proofErr w:type="gramStart"/>
-            <w:r>
-              <w:rPr>
-                <w:rFonts w:eastAsia="Times New Roman" w:cstheme="minorHAnsi"/>
-                <w:color w:val="000000"/>
-                <w:shd w:val="clear" w:color="auto" w:fill="FFFFFF"/>
-                <w:lang w:eastAsia="en-SG"/>
-              </w:rPr>
-              <w:t>the</w:t>
+              <w:t>A sample on how to use the</w:t>
             </w:r>
             <w:r>
               <w:rPr>
@@ -14369,21 +14001,7 @@
                 <w:shd w:val="clear" w:color="auto" w:fill="FFFFFF"/>
                 <w:lang w:eastAsia="en-SG"/>
               </w:rPr>
-              <w:t>”view</w:t>
-            </w:r>
-            <w:proofErr w:type="gramEnd"/>
-            <w:r>
-              <w:rPr>
-                <w:rFonts w:ascii="Courier New" w:eastAsia="Times New Roman" w:hAnsi="Courier New" w:cs="Courier New"/>
-                <w:b/>
-                <w:bCs/>
-                <w:color w:val="000000"/>
-                <w:sz w:val="20"/>
-                <w:szCs w:val="20"/>
-                <w:shd w:val="clear" w:color="auto" w:fill="FFFFFF"/>
-                <w:lang w:eastAsia="en-SG"/>
-              </w:rPr>
-              <w:t>”</w:t>
+              <w:t>”view”</w:t>
             </w:r>
             <w:r>
               <w:rPr>
@@ -14525,7 +14143,7 @@
           <w:szCs w:val="36"/>
         </w:rPr>
       </w:pPr>
-      <w:bookmarkStart w:id="27" w:name="_Toc466236065"/>
+      <w:bookmarkStart w:id="26" w:name="_Toc466236065"/>
       <w:r>
         <w:rPr>
           <w:rFonts w:asciiTheme="minorHAnsi" w:hAnsiTheme="minorHAnsi" w:cstheme="minorHAnsi"/>
@@ -14543,19 +14161,19 @@
         </w:rPr>
         <w:t>.1.10: Delete Tasks</w:t>
       </w:r>
-      <w:bookmarkEnd w:id="27"/>
+      <w:bookmarkEnd w:id="26"/>
     </w:p>
     <w:p>
       <w:pPr>
         <w:jc w:val="both"/>
       </w:pPr>
-      <w:bookmarkStart w:id="28" w:name="_Toc464674068"/>
-      <w:bookmarkStart w:id="29" w:name="_Toc464690020"/>
+      <w:bookmarkStart w:id="27" w:name="_Toc464674068"/>
+      <w:bookmarkStart w:id="28" w:name="_Toc464690020"/>
       <w:r>
         <w:t>You just heard from Jason that the drinking session is cancelled and you want to delete the task as you do not need to keep track of it. You enter the following in the command console:</w:t>
       </w:r>
+      <w:bookmarkEnd w:id="27"/>
       <w:bookmarkEnd w:id="28"/>
-      <w:bookmarkEnd w:id="29"/>
     </w:p>
     <w:tbl>
       <w:tblPr>
@@ -14597,21 +14215,19 @@
       </w:tr>
     </w:tbl>
     <w:p>
-      <w:bookmarkStart w:id="30" w:name="_Toc464674069"/>
-      <w:bookmarkStart w:id="31" w:name="_Toc464690021"/>
+      <w:bookmarkStart w:id="29" w:name="_Toc464674069"/>
+      <w:bookmarkStart w:id="30" w:name="_Toc464690021"/>
     </w:p>
     <w:p>
       <w:r>
         <w:t>Do-</w:t>
       </w:r>
-      <w:proofErr w:type="spellStart"/>
       <w:r>
         <w:rPr>
           <w:i/>
         </w:rPr>
         <w:t>er</w:t>
       </w:r>
-      <w:proofErr w:type="spellEnd"/>
       <w:r>
         <w:t xml:space="preserve"> List will delete the second task in the </w:t>
       </w:r>
@@ -14624,8 +14240,8 @@
       <w:r>
         <w:t>list.</w:t>
       </w:r>
+      <w:bookmarkEnd w:id="29"/>
       <w:bookmarkEnd w:id="30"/>
-      <w:bookmarkEnd w:id="31"/>
     </w:p>
     <w:p>
       <w:pPr>
@@ -14645,7 +14261,6 @@
           <w:color w:val="000000"/>
           <w:sz w:val="22"/>
           <w:szCs w:val="22"/>
-          <w:lang w:val="en-US" w:eastAsia="en-US"/>
         </w:rPr>
         <w:drawing>
           <wp:inline distT="0" distB="0" distL="0" distR="0" wp14:anchorId="07D6AF3C" wp14:editId="520D4732">
@@ -14713,34 +14328,34 @@
           <w:sz w:val="22"/>
           <w:szCs w:val="22"/>
         </w:rPr>
-        <w:t>Figure 11: Using the “delete” command</w:t>
-      </w:r>
-    </w:p>
-    <w:p>
-      <w:pPr>
-        <w:pStyle w:val="NormalWeb"/>
-        <w:spacing w:before="0" w:beforeAutospacing="0" w:after="200" w:afterAutospacing="0"/>
+        <w:t>Figure 12</w:t>
+      </w:r>
+      <w:r>
         <w:rPr>
           <w:rFonts w:asciiTheme="minorHAnsi" w:eastAsia="Adobe Gothic Std B" w:hAnsiTheme="minorHAnsi" w:cstheme="minorHAnsi"/>
           <w:sz w:val="22"/>
           <w:szCs w:val="22"/>
         </w:rPr>
-      </w:pPr>
-      <w:r>
+        <w:t>: Using the “delete” command</w:t>
+      </w:r>
+    </w:p>
+    <w:p>
+      <w:pPr>
+        <w:pStyle w:val="NormalWeb"/>
+        <w:spacing w:before="0" w:beforeAutospacing="0" w:after="200" w:afterAutospacing="0"/>
         <w:rPr>
           <w:rFonts w:asciiTheme="minorHAnsi" w:eastAsia="Adobe Gothic Std B" w:hAnsiTheme="minorHAnsi" w:cstheme="minorHAnsi"/>
           <w:sz w:val="22"/>
           <w:szCs w:val="22"/>
         </w:rPr>
-        <w:t xml:space="preserve">In reference to </w:t>
-      </w:r>
+      </w:pPr>
       <w:r>
         <w:rPr>
           <w:rFonts w:asciiTheme="minorHAnsi" w:eastAsia="Adobe Gothic Std B" w:hAnsiTheme="minorHAnsi" w:cstheme="minorHAnsi"/>
           <w:sz w:val="22"/>
           <w:szCs w:val="22"/>
         </w:rPr>
-        <w:t>F</w:t>
+        <w:t xml:space="preserve">In reference to </w:t>
       </w:r>
       <w:r>
         <w:rPr>
@@ -14748,7 +14363,7 @@
           <w:sz w:val="22"/>
           <w:szCs w:val="22"/>
         </w:rPr>
-        <w:t>igure</w:t>
+        <w:t>F</w:t>
       </w:r>
       <w:r>
         <w:rPr>
@@ -14756,7 +14371,15 @@
           <w:sz w:val="22"/>
           <w:szCs w:val="22"/>
         </w:rPr>
-        <w:t xml:space="preserve"> 11</w:t>
+        <w:t>igure</w:t>
+      </w:r>
+      <w:r>
+        <w:rPr>
+          <w:rFonts w:asciiTheme="minorHAnsi" w:eastAsia="Adobe Gothic Std B" w:hAnsiTheme="minorHAnsi" w:cstheme="minorHAnsi"/>
+          <w:sz w:val="22"/>
+          <w:szCs w:val="22"/>
+        </w:rPr>
+        <w:t xml:space="preserve"> 12</w:t>
       </w:r>
       <w:r>
         <w:rPr>
@@ -14966,17 +14589,7 @@
                 <w:shd w:val="clear" w:color="auto" w:fill="FFFFFF"/>
                 <w:lang w:eastAsia="en-SG"/>
               </w:rPr>
-              <w:t xml:space="preserve">Understanding </w:t>
-            </w:r>
-            <w:proofErr w:type="gramStart"/>
-            <w:r>
-              <w:rPr>
-                <w:rFonts w:eastAsia="Times New Roman" w:cstheme="minorHAnsi"/>
-                <w:color w:val="000000"/>
-                <w:shd w:val="clear" w:color="auto" w:fill="FFFFFF"/>
-                <w:lang w:eastAsia="en-SG"/>
-              </w:rPr>
-              <w:t>the</w:t>
+              <w:t>Understanding the</w:t>
             </w:r>
             <w:r>
               <w:rPr>
@@ -14998,21 +14611,7 @@
                 <w:shd w:val="clear" w:color="auto" w:fill="FFFFFF"/>
                 <w:lang w:eastAsia="en-SG"/>
               </w:rPr>
-              <w:t>”delete</w:t>
-            </w:r>
-            <w:proofErr w:type="gramEnd"/>
-            <w:r>
-              <w:rPr>
-                <w:rFonts w:ascii="Courier New" w:eastAsia="Times New Roman" w:hAnsi="Courier New" w:cs="Courier New"/>
-                <w:b/>
-                <w:bCs/>
-                <w:color w:val="000000"/>
-                <w:sz w:val="20"/>
-                <w:szCs w:val="20"/>
-                <w:shd w:val="clear" w:color="auto" w:fill="FFFFFF"/>
-                <w:lang w:eastAsia="en-SG"/>
-              </w:rPr>
-              <w:t>”</w:t>
+              <w:t>”delete”</w:t>
             </w:r>
             <w:r>
               <w:rPr>
@@ -15188,7 +14787,6 @@
               </w:rPr>
               <w:t>as shown in Do-</w:t>
             </w:r>
-            <w:proofErr w:type="spellStart"/>
             <w:r>
               <w:rPr>
                 <w:rFonts w:eastAsia="Times New Roman" w:cstheme="minorHAnsi"/>
@@ -15200,7 +14798,6 @@
               </w:rPr>
               <w:t>er</w:t>
             </w:r>
-            <w:proofErr w:type="spellEnd"/>
             <w:r>
               <w:rPr>
                 <w:rFonts w:eastAsia="Times New Roman" w:cstheme="minorHAnsi"/>
@@ -15239,17 +14836,7 @@
                 <w:shd w:val="clear" w:color="auto" w:fill="FFFFFF"/>
                 <w:lang w:eastAsia="en-SG"/>
               </w:rPr>
-              <w:t xml:space="preserve">A sample on how to use </w:t>
-            </w:r>
-            <w:proofErr w:type="gramStart"/>
-            <w:r>
-              <w:rPr>
-                <w:rFonts w:eastAsia="Times New Roman" w:cstheme="minorHAnsi"/>
-                <w:color w:val="000000"/>
-                <w:shd w:val="clear" w:color="auto" w:fill="FFFFFF"/>
-                <w:lang w:eastAsia="en-SG"/>
-              </w:rPr>
-              <w:t>the</w:t>
+              <w:t>A sample on how to use the</w:t>
             </w:r>
             <w:r>
               <w:rPr>
@@ -15271,21 +14858,7 @@
                 <w:shd w:val="clear" w:color="auto" w:fill="FFFFFF"/>
                 <w:lang w:eastAsia="en-SG"/>
               </w:rPr>
-              <w:t>”delete</w:t>
-            </w:r>
-            <w:proofErr w:type="gramEnd"/>
-            <w:r>
-              <w:rPr>
-                <w:rFonts w:ascii="Courier New" w:eastAsia="Times New Roman" w:hAnsi="Courier New" w:cs="Courier New"/>
-                <w:b/>
-                <w:bCs/>
-                <w:color w:val="000000"/>
-                <w:sz w:val="20"/>
-                <w:szCs w:val="20"/>
-                <w:shd w:val="clear" w:color="auto" w:fill="FFFFFF"/>
-                <w:lang w:eastAsia="en-SG"/>
-              </w:rPr>
-              <w:t>”</w:t>
+              <w:t>”delete”</w:t>
             </w:r>
             <w:r>
               <w:rPr>
@@ -15399,7 +14972,7 @@
           <w:szCs w:val="36"/>
         </w:rPr>
       </w:pPr>
-      <w:bookmarkStart w:id="32" w:name="_Toc466236066"/>
+      <w:bookmarkStart w:id="31" w:name="_Toc466236066"/>
       <w:r>
         <w:rPr>
           <w:rFonts w:asciiTheme="minorHAnsi" w:hAnsiTheme="minorHAnsi" w:cstheme="minorHAnsi"/>
@@ -15417,7 +14990,7 @@
         </w:rPr>
         <w:t>.1.11: Undo Operation</w:t>
       </w:r>
-      <w:bookmarkEnd w:id="32"/>
+      <w:bookmarkEnd w:id="31"/>
     </w:p>
     <w:p>
       <w:pPr>
@@ -15518,7 +15091,6 @@
         </w:rPr>
         <w:t>Do-</w:t>
       </w:r>
-      <w:proofErr w:type="spellStart"/>
       <w:r>
         <w:rPr>
           <w:rFonts w:asciiTheme="minorHAnsi" w:eastAsia="Adobe Gothic Std B" w:hAnsiTheme="minorHAnsi" w:cstheme="minorHAnsi"/>
@@ -15527,18 +15099,7 @@
           <w:sz w:val="22"/>
           <w:szCs w:val="22"/>
         </w:rPr>
-        <w:t>er</w:t>
-      </w:r>
-      <w:proofErr w:type="spellEnd"/>
-      <w:r>
-        <w:rPr>
-          <w:rFonts w:asciiTheme="minorHAnsi" w:eastAsia="Adobe Gothic Std B" w:hAnsiTheme="minorHAnsi" w:cstheme="minorHAnsi"/>
-          <w:i/>
-          <w:color w:val="000000"/>
-          <w:sz w:val="22"/>
-          <w:szCs w:val="22"/>
-        </w:rPr>
-        <w:t xml:space="preserve"> </w:t>
+        <w:t xml:space="preserve">er </w:t>
       </w:r>
       <w:r>
         <w:rPr>
@@ -15568,7 +15129,6 @@
           <w:color w:val="000000"/>
           <w:sz w:val="22"/>
           <w:szCs w:val="22"/>
-          <w:lang w:val="en-US" w:eastAsia="en-US"/>
         </w:rPr>
         <w:drawing>
           <wp:inline distT="0" distB="0" distL="0" distR="0" wp14:anchorId="62711E0E" wp14:editId="289AF793">
@@ -15636,7 +15196,15 @@
           <w:sz w:val="22"/>
           <w:szCs w:val="22"/>
         </w:rPr>
-        <w:t>Figure 12: Using the “undo” command</w:t>
+        <w:t>Figure 13</w:t>
+      </w:r>
+      <w:r>
+        <w:rPr>
+          <w:rFonts w:asciiTheme="minorHAnsi" w:eastAsia="Adobe Gothic Std B" w:hAnsiTheme="minorHAnsi" w:cstheme="minorHAnsi"/>
+          <w:sz w:val="22"/>
+          <w:szCs w:val="22"/>
+        </w:rPr>
+        <w:t>: Using the “undo” command</w:t>
       </w:r>
     </w:p>
     <w:p>
@@ -15649,7 +15217,13 @@
         <w:rPr>
           <w:rFonts w:eastAsia="Adobe Gothic Std B" w:cstheme="minorHAnsi"/>
         </w:rPr>
-        <w:t>In reference to Figure 12:</w:t>
+        <w:t>In reference to Figure 13</w:t>
+      </w:r>
+      <w:r>
+        <w:rPr>
+          <w:rFonts w:eastAsia="Adobe Gothic Std B" w:cstheme="minorHAnsi"/>
+        </w:rPr>
+        <w:t>:</w:t>
       </w:r>
     </w:p>
     <w:p>
@@ -15824,17 +15398,7 @@
                 <w:shd w:val="clear" w:color="auto" w:fill="FFFFFF"/>
                 <w:lang w:eastAsia="en-SG"/>
               </w:rPr>
-              <w:t xml:space="preserve">Understanding </w:t>
-            </w:r>
-            <w:proofErr w:type="gramStart"/>
-            <w:r>
-              <w:rPr>
-                <w:rFonts w:eastAsia="Times New Roman" w:cstheme="minorHAnsi"/>
-                <w:color w:val="000000"/>
-                <w:shd w:val="clear" w:color="auto" w:fill="FFFFFF"/>
-                <w:lang w:eastAsia="en-SG"/>
-              </w:rPr>
-              <w:t>the</w:t>
+              <w:t>Understanding the</w:t>
             </w:r>
             <w:r>
               <w:rPr>
@@ -15856,21 +15420,7 @@
                 <w:shd w:val="clear" w:color="auto" w:fill="FFFFFF"/>
                 <w:lang w:eastAsia="en-SG"/>
               </w:rPr>
-              <w:t>”undo</w:t>
-            </w:r>
-            <w:proofErr w:type="gramEnd"/>
-            <w:r>
-              <w:rPr>
-                <w:rFonts w:ascii="Courier New" w:eastAsia="Times New Roman" w:hAnsi="Courier New" w:cs="Courier New"/>
-                <w:b/>
-                <w:bCs/>
-                <w:color w:val="000000"/>
-                <w:sz w:val="20"/>
-                <w:szCs w:val="20"/>
-                <w:shd w:val="clear" w:color="auto" w:fill="FFFFFF"/>
-                <w:lang w:eastAsia="en-SG"/>
-              </w:rPr>
-              <w:t>”</w:t>
+              <w:t>”undo”</w:t>
             </w:r>
             <w:r>
               <w:rPr>
@@ -15919,7 +15469,6 @@
               </w:rPr>
               <w:t>Undo the most recent operation that modifies the data in the Do-</w:t>
             </w:r>
-            <w:proofErr w:type="spellStart"/>
             <w:r>
               <w:rPr>
                 <w:rFonts w:eastAsia="Times New Roman" w:cstheme="minorHAnsi"/>
@@ -15931,7 +15480,6 @@
               </w:rPr>
               <w:t>er</w:t>
             </w:r>
-            <w:proofErr w:type="spellEnd"/>
             <w:r>
               <w:rPr>
                 <w:rFonts w:eastAsia="Times New Roman" w:cstheme="minorHAnsi"/>
@@ -15970,17 +15518,7 @@
                 <w:shd w:val="clear" w:color="auto" w:fill="FFFFFF"/>
                 <w:lang w:eastAsia="en-SG"/>
               </w:rPr>
-              <w:t xml:space="preserve">A sample on how to use </w:t>
-            </w:r>
-            <w:proofErr w:type="gramStart"/>
-            <w:r>
-              <w:rPr>
-                <w:rFonts w:eastAsia="Times New Roman" w:cstheme="minorHAnsi"/>
-                <w:color w:val="000000"/>
-                <w:shd w:val="clear" w:color="auto" w:fill="FFFFFF"/>
-                <w:lang w:eastAsia="en-SG"/>
-              </w:rPr>
-              <w:t>the</w:t>
+              <w:t>A sample on how to use the</w:t>
             </w:r>
             <w:r>
               <w:rPr>
@@ -16002,21 +15540,7 @@
                 <w:shd w:val="clear" w:color="auto" w:fill="FFFFFF"/>
                 <w:lang w:eastAsia="en-SG"/>
               </w:rPr>
-              <w:t>”undo</w:t>
-            </w:r>
-            <w:proofErr w:type="gramEnd"/>
-            <w:r>
-              <w:rPr>
-                <w:rFonts w:ascii="Courier New" w:eastAsia="Times New Roman" w:hAnsi="Courier New" w:cs="Courier New"/>
-                <w:b/>
-                <w:bCs/>
-                <w:color w:val="000000"/>
-                <w:sz w:val="20"/>
-                <w:szCs w:val="20"/>
-                <w:shd w:val="clear" w:color="auto" w:fill="FFFFFF"/>
-                <w:lang w:eastAsia="en-SG"/>
-              </w:rPr>
-              <w:t>”</w:t>
+              <w:t>”undo”</w:t>
             </w:r>
             <w:r>
               <w:rPr>
@@ -16130,7 +15654,7 @@
           <w:szCs w:val="36"/>
         </w:rPr>
       </w:pPr>
-      <w:bookmarkStart w:id="33" w:name="_Toc466236067"/>
+      <w:bookmarkStart w:id="32" w:name="_Toc466236067"/>
       <w:r>
         <w:rPr>
           <w:rFonts w:asciiTheme="minorHAnsi" w:hAnsiTheme="minorHAnsi" w:cstheme="minorHAnsi"/>
@@ -16172,7 +15696,7 @@
         </w:rPr>
         <w:t>do Operation</w:t>
       </w:r>
-      <w:bookmarkEnd w:id="33"/>
+      <w:bookmarkEnd w:id="32"/>
     </w:p>
     <w:p>
       <w:pPr>
@@ -16257,7 +15781,6 @@
         </w:rPr>
         <w:t>Do-</w:t>
       </w:r>
-      <w:proofErr w:type="spellStart"/>
       <w:r>
         <w:rPr>
           <w:rFonts w:asciiTheme="minorHAnsi" w:eastAsia="Adobe Gothic Std B" w:hAnsiTheme="minorHAnsi" w:cstheme="minorHAnsi"/>
@@ -16267,7 +15790,6 @@
         </w:rPr>
         <w:t>er</w:t>
       </w:r>
-      <w:proofErr w:type="spellEnd"/>
       <w:r>
         <w:rPr>
           <w:rFonts w:asciiTheme="minorHAnsi" w:eastAsia="Adobe Gothic Std B" w:hAnsiTheme="minorHAnsi" w:cstheme="minorHAnsi"/>
@@ -16305,7 +15827,6 @@
       <w:r>
         <w:rPr>
           <w:noProof/>
-          <w:lang w:val="en-US" w:eastAsia="en-US"/>
         </w:rPr>
         <w:drawing>
           <wp:inline distT="0" distB="0" distL="0" distR="0" wp14:anchorId="5C1878E0" wp14:editId="31E2053D">
@@ -16373,7 +15894,15 @@
           <w:sz w:val="22"/>
           <w:szCs w:val="22"/>
         </w:rPr>
-        <w:t>Figure 13: Using the “redo” command</w:t>
+        <w:t>Figure 14</w:t>
+      </w:r>
+      <w:r>
+        <w:rPr>
+          <w:rFonts w:asciiTheme="minorHAnsi" w:eastAsia="Adobe Gothic Std B" w:hAnsiTheme="minorHAnsi" w:cstheme="minorHAnsi"/>
+          <w:sz w:val="22"/>
+          <w:szCs w:val="22"/>
+        </w:rPr>
+        <w:t>: Using the “redo” command</w:t>
       </w:r>
     </w:p>
     <w:p>
@@ -16386,7 +15915,13 @@
         <w:rPr>
           <w:rFonts w:eastAsia="Adobe Gothic Std B" w:cstheme="minorHAnsi"/>
         </w:rPr>
-        <w:t>In reference to Figure 13:</w:t>
+        <w:t>In reference to Figure 14</w:t>
+      </w:r>
+      <w:r>
+        <w:rPr>
+          <w:rFonts w:eastAsia="Adobe Gothic Std B" w:cstheme="minorHAnsi"/>
+        </w:rPr>
+        <w:t>:</w:t>
       </w:r>
     </w:p>
     <w:p>
@@ -16562,17 +16097,7 @@
                 <w:shd w:val="clear" w:color="auto" w:fill="FFFFFF"/>
                 <w:lang w:eastAsia="en-SG"/>
               </w:rPr>
-              <w:t xml:space="preserve">Understanding </w:t>
-            </w:r>
-            <w:proofErr w:type="gramStart"/>
-            <w:r>
-              <w:rPr>
-                <w:rFonts w:eastAsia="Times New Roman" w:cstheme="minorHAnsi"/>
-                <w:color w:val="000000"/>
-                <w:shd w:val="clear" w:color="auto" w:fill="FFFFFF"/>
-                <w:lang w:eastAsia="en-SG"/>
-              </w:rPr>
-              <w:t>the</w:t>
+              <w:t>Understanding the</w:t>
             </w:r>
             <w:r>
               <w:rPr>
@@ -16594,21 +16119,7 @@
                 <w:shd w:val="clear" w:color="auto" w:fill="FFFFFF"/>
                 <w:lang w:eastAsia="en-SG"/>
               </w:rPr>
-              <w:t>”redo</w:t>
-            </w:r>
-            <w:proofErr w:type="gramEnd"/>
-            <w:r>
-              <w:rPr>
-                <w:rFonts w:ascii="Courier New" w:eastAsia="Times New Roman" w:hAnsi="Courier New" w:cs="Courier New"/>
-                <w:b/>
-                <w:bCs/>
-                <w:color w:val="000000"/>
-                <w:sz w:val="20"/>
-                <w:szCs w:val="20"/>
-                <w:shd w:val="clear" w:color="auto" w:fill="FFFFFF"/>
-                <w:lang w:eastAsia="en-SG"/>
-              </w:rPr>
-              <w:t>”</w:t>
+              <w:t>”redo”</w:t>
             </w:r>
             <w:r>
               <w:rPr>
@@ -16686,17 +16197,7 @@
                 <w:shd w:val="clear" w:color="auto" w:fill="FFFFFF"/>
                 <w:lang w:eastAsia="en-SG"/>
               </w:rPr>
-              <w:t xml:space="preserve">A sample on how to use </w:t>
-            </w:r>
-            <w:proofErr w:type="gramStart"/>
-            <w:r>
-              <w:rPr>
-                <w:rFonts w:eastAsia="Times New Roman" w:cstheme="minorHAnsi"/>
-                <w:color w:val="000000"/>
-                <w:shd w:val="clear" w:color="auto" w:fill="FFFFFF"/>
-                <w:lang w:eastAsia="en-SG"/>
-              </w:rPr>
-              <w:t>the</w:t>
+              <w:t>A sample on how to use the</w:t>
             </w:r>
             <w:r>
               <w:rPr>
@@ -16718,21 +16219,7 @@
                 <w:shd w:val="clear" w:color="auto" w:fill="FFFFFF"/>
                 <w:lang w:eastAsia="en-SG"/>
               </w:rPr>
-              <w:t>”redo</w:t>
-            </w:r>
-            <w:proofErr w:type="gramEnd"/>
-            <w:r>
-              <w:rPr>
-                <w:rFonts w:ascii="Courier New" w:eastAsia="Times New Roman" w:hAnsi="Courier New" w:cs="Courier New"/>
-                <w:b/>
-                <w:bCs/>
-                <w:color w:val="000000"/>
-                <w:sz w:val="20"/>
-                <w:szCs w:val="20"/>
-                <w:shd w:val="clear" w:color="auto" w:fill="FFFFFF"/>
-                <w:lang w:eastAsia="en-SG"/>
-              </w:rPr>
-              <w:t>”</w:t>
+              <w:t>”redo”</w:t>
             </w:r>
             <w:r>
               <w:rPr>
@@ -16846,7 +16333,7 @@
           <w:szCs w:val="36"/>
         </w:rPr>
       </w:pPr>
-      <w:bookmarkStart w:id="34" w:name="_Toc466236068"/>
+      <w:bookmarkStart w:id="33" w:name="_Toc466236068"/>
       <w:r>
         <w:rPr>
           <w:rFonts w:asciiTheme="minorHAnsi" w:hAnsiTheme="minorHAnsi" w:cstheme="minorHAnsi"/>
@@ -16896,19 +16383,19 @@
         </w:rPr>
         <w:t xml:space="preserve"> All Due Task</w:t>
       </w:r>
-      <w:bookmarkEnd w:id="34"/>
+      <w:bookmarkEnd w:id="33"/>
     </w:p>
     <w:p>
       <w:pPr>
         <w:jc w:val="both"/>
       </w:pPr>
-      <w:bookmarkStart w:id="35" w:name="_Toc464674073"/>
-      <w:bookmarkStart w:id="36" w:name="_Toc464690025"/>
+      <w:bookmarkStart w:id="34" w:name="_Toc464674073"/>
+      <w:bookmarkStart w:id="35" w:name="_Toc464690025"/>
       <w:r>
         <w:t>After the drinking session with Jason, you need to get back to your work. You want to check all of the tasks due by tomorrow. To do this, simply type this command in the command console:</w:t>
       </w:r>
+      <w:bookmarkEnd w:id="34"/>
       <w:bookmarkEnd w:id="35"/>
-      <w:bookmarkEnd w:id="36"/>
     </w:p>
     <w:tbl>
       <w:tblPr>
@@ -16943,53 +16430,31 @@
                 <w:sz w:val="20"/>
                 <w:szCs w:val="20"/>
               </w:rPr>
-              <w:t xml:space="preserve">&gt;&gt; </w:t>
-            </w:r>
-            <w:proofErr w:type="spellStart"/>
-            <w:r>
-              <w:rPr>
-                <w:rFonts w:ascii="Courier New" w:hAnsi="Courier New" w:cs="Courier New"/>
-                <w:b/>
-                <w:sz w:val="20"/>
-                <w:szCs w:val="20"/>
-              </w:rPr>
-              <w:t>taskdue</w:t>
-            </w:r>
-            <w:proofErr w:type="spellEnd"/>
-            <w:r>
-              <w:rPr>
-                <w:rFonts w:ascii="Courier New" w:hAnsi="Courier New" w:cs="Courier New"/>
-                <w:b/>
-                <w:sz w:val="20"/>
-                <w:szCs w:val="20"/>
-              </w:rPr>
-              <w:t xml:space="preserve"> tomorrow</w:t>
+              <w:t>&gt;&gt; taskdue tomorrow</w:t>
             </w:r>
           </w:p>
         </w:tc>
       </w:tr>
     </w:tbl>
     <w:p>
-      <w:bookmarkStart w:id="37" w:name="_Toc464674074"/>
-      <w:bookmarkStart w:id="38" w:name="_Toc464690026"/>
+      <w:bookmarkStart w:id="36" w:name="_Toc464674074"/>
+      <w:bookmarkStart w:id="37" w:name="_Toc464690026"/>
     </w:p>
     <w:p>
       <w:r>
         <w:t>Do-</w:t>
       </w:r>
-      <w:proofErr w:type="spellStart"/>
       <w:r>
         <w:rPr>
           <w:i/>
         </w:rPr>
         <w:t>er</w:t>
       </w:r>
-      <w:proofErr w:type="spellEnd"/>
       <w:r>
         <w:t xml:space="preserve"> List will display all the tasks that are due by tomorrow.</w:t>
       </w:r>
+      <w:bookmarkEnd w:id="36"/>
       <w:bookmarkEnd w:id="37"/>
-      <w:bookmarkEnd w:id="38"/>
     </w:p>
     <w:p>
       <w:pPr>
@@ -17009,7 +16474,6 @@
           <w:color w:val="000000"/>
           <w:sz w:val="22"/>
           <w:szCs w:val="22"/>
-          <w:lang w:val="en-US" w:eastAsia="en-US"/>
         </w:rPr>
         <w:drawing>
           <wp:inline distT="0" distB="0" distL="0" distR="0" wp14:anchorId="46EFC329" wp14:editId="771ED91A">
@@ -17077,25 +16541,15 @@
           <w:sz w:val="22"/>
           <w:szCs w:val="22"/>
         </w:rPr>
-        <w:t>Figure 14: Using the “</w:t>
-      </w:r>
-      <w:proofErr w:type="spellStart"/>
+        <w:t>Figure 15</w:t>
+      </w:r>
       <w:r>
         <w:rPr>
           <w:rFonts w:asciiTheme="minorHAnsi" w:eastAsia="Adobe Gothic Std B" w:hAnsiTheme="minorHAnsi" w:cstheme="minorHAnsi"/>
           <w:sz w:val="22"/>
           <w:szCs w:val="22"/>
         </w:rPr>
-        <w:t>taskdue</w:t>
-      </w:r>
-      <w:proofErr w:type="spellEnd"/>
-      <w:r>
-        <w:rPr>
-          <w:rFonts w:asciiTheme="minorHAnsi" w:eastAsia="Adobe Gothic Std B" w:hAnsiTheme="minorHAnsi" w:cstheme="minorHAnsi"/>
-          <w:sz w:val="22"/>
-          <w:szCs w:val="22"/>
-        </w:rPr>
-        <w:t>” command</w:t>
+        <w:t>: Using the “taskdue” command</w:t>
       </w:r>
     </w:p>
     <w:p>
@@ -17108,7 +16562,13 @@
         <w:rPr>
           <w:rFonts w:eastAsia="Adobe Gothic Std B" w:cstheme="minorHAnsi"/>
         </w:rPr>
-        <w:t>In reference to Figure 14:</w:t>
+        <w:t>In reference to Figure 15</w:t>
+      </w:r>
+      <w:r>
+        <w:rPr>
+          <w:rFonts w:eastAsia="Adobe Gothic Std B" w:cstheme="minorHAnsi"/>
+        </w:rPr>
+        <w:t>:</w:t>
       </w:r>
     </w:p>
     <w:p>
@@ -17281,33 +16741,7 @@
                       <w:szCs w:val="20"/>
                       <w:lang w:eastAsia="en-SG"/>
                     </w:rPr>
-                    <w:t xml:space="preserve"> </w:t>
-                  </w:r>
-                  <w:proofErr w:type="spellStart"/>
-                  <w:r>
-                    <w:rPr>
-                      <w:rFonts w:ascii="Courier New" w:eastAsia="Times New Roman" w:hAnsi="Courier New" w:cs="Courier New"/>
-                      <w:b/>
-                      <w:bCs/>
-                      <w:color w:val="000000"/>
-                      <w:sz w:val="20"/>
-                      <w:szCs w:val="20"/>
-                      <w:lang w:eastAsia="en-SG"/>
-                    </w:rPr>
-                    <w:t>taskdue</w:t>
-                  </w:r>
-                  <w:proofErr w:type="spellEnd"/>
-                  <w:r>
-                    <w:rPr>
-                      <w:rFonts w:ascii="Courier New" w:eastAsia="Times New Roman" w:hAnsi="Courier New" w:cs="Courier New"/>
-                      <w:b/>
-                      <w:bCs/>
-                      <w:color w:val="000000"/>
-                      <w:sz w:val="20"/>
-                      <w:szCs w:val="20"/>
-                      <w:lang w:eastAsia="en-SG"/>
-                    </w:rPr>
-                    <w:t xml:space="preserve"> </w:t>
+                    <w:t xml:space="preserve"> taskdue </w:t>
                   </w:r>
                   <w:r>
                     <w:rPr>
@@ -17400,17 +16834,7 @@
                 <w:shd w:val="clear" w:color="auto" w:fill="FFFFFF"/>
                 <w:lang w:eastAsia="en-SG"/>
               </w:rPr>
-              <w:t xml:space="preserve">Understanding </w:t>
-            </w:r>
-            <w:proofErr w:type="gramStart"/>
-            <w:r>
-              <w:rPr>
-                <w:rFonts w:eastAsia="Times New Roman" w:cstheme="minorHAnsi"/>
-                <w:color w:val="000000"/>
-                <w:shd w:val="clear" w:color="auto" w:fill="FFFFFF"/>
-                <w:lang w:eastAsia="en-SG"/>
-              </w:rPr>
-              <w:t xml:space="preserve">the </w:t>
+              <w:t xml:space="preserve">Understanding the </w:t>
             </w:r>
             <w:r>
               <w:rPr>
@@ -17425,7 +16849,6 @@
               </w:rPr>
               <w:t>”</w:t>
             </w:r>
-            <w:proofErr w:type="spellStart"/>
             <w:r>
               <w:rPr>
                 <w:rFonts w:ascii="Courier New" w:eastAsia="Times New Roman" w:hAnsi="Courier New" w:cs="Courier New"/>
@@ -17439,8 +16862,6 @@
               </w:rPr>
               <w:t>taskdue</w:t>
             </w:r>
-            <w:proofErr w:type="spellEnd"/>
-            <w:proofErr w:type="gramEnd"/>
             <w:r>
               <w:rPr>
                 <w:rFonts w:eastAsia="Times New Roman" w:cstheme="minorHAnsi"/>
@@ -17838,23 +17259,8 @@
                 <w:shd w:val="clear" w:color="auto" w:fill="FFFFFF"/>
                 <w:lang w:eastAsia="en-SG"/>
               </w:rPr>
-              <w:t>“</w:t>
-            </w:r>
-            <w:proofErr w:type="spellStart"/>
-            <w:r>
-              <w:rPr>
-                <w:rFonts w:eastAsia="Times New Roman" w:cstheme="minorHAnsi"/>
-                <w:b/>
-                <w:bCs/>
-                <w:color w:val="000000"/>
-                <w:sz w:val="20"/>
-                <w:szCs w:val="20"/>
-                <w:shd w:val="clear" w:color="auto" w:fill="FFFFFF"/>
-                <w:lang w:eastAsia="en-SG"/>
-              </w:rPr>
-              <w:t>taskdue</w:t>
-            </w:r>
-            <w:proofErr w:type="spellEnd"/>
+              <w:t>“taskdue</w:t>
+            </w:r>
             <w:r>
               <w:rPr>
                 <w:rFonts w:eastAsia="Times New Roman" w:cstheme="minorHAnsi"/>
@@ -17943,33 +17349,7 @@
                       <w:szCs w:val="20"/>
                       <w:lang w:eastAsia="en-SG"/>
                     </w:rPr>
-                    <w:t xml:space="preserve">&gt;&gt; </w:t>
-                  </w:r>
-                  <w:proofErr w:type="spellStart"/>
-                  <w:r>
-                    <w:rPr>
-                      <w:rFonts w:ascii="Courier New" w:eastAsia="Times New Roman" w:hAnsi="Courier New" w:cs="Courier New"/>
-                      <w:b/>
-                      <w:bCs/>
-                      <w:color w:val="000000"/>
-                      <w:sz w:val="20"/>
-                      <w:szCs w:val="20"/>
-                      <w:lang w:eastAsia="en-SG"/>
-                    </w:rPr>
-                    <w:t>taskdue</w:t>
-                  </w:r>
-                  <w:proofErr w:type="spellEnd"/>
-                  <w:r>
-                    <w:rPr>
-                      <w:rFonts w:ascii="Courier New" w:eastAsia="Times New Roman" w:hAnsi="Courier New" w:cs="Courier New"/>
-                      <w:b/>
-                      <w:bCs/>
-                      <w:color w:val="000000"/>
-                      <w:sz w:val="20"/>
-                      <w:szCs w:val="20"/>
-                      <w:lang w:eastAsia="en-SG"/>
-                    </w:rPr>
-                    <w:t xml:space="preserve"> today</w:t>
+                    <w:t>&gt;&gt; taskdue today</w:t>
                   </w:r>
                 </w:p>
               </w:tc>
@@ -18044,33 +17424,7 @@
                       <w:szCs w:val="20"/>
                       <w:lang w:eastAsia="en-SG"/>
                     </w:rPr>
-                    <w:t xml:space="preserve">&gt;&gt; </w:t>
-                  </w:r>
-                  <w:proofErr w:type="spellStart"/>
-                  <w:r>
-                    <w:rPr>
-                      <w:rFonts w:ascii="Courier New" w:eastAsia="Times New Roman" w:hAnsi="Courier New" w:cs="Courier New"/>
-                      <w:b/>
-                      <w:bCs/>
-                      <w:color w:val="000000"/>
-                      <w:sz w:val="20"/>
-                      <w:szCs w:val="20"/>
-                      <w:lang w:eastAsia="en-SG"/>
-                    </w:rPr>
-                    <w:t>taskdue</w:t>
-                  </w:r>
-                  <w:proofErr w:type="spellEnd"/>
-                  <w:r>
-                    <w:rPr>
-                      <w:rFonts w:ascii="Courier New" w:eastAsia="Times New Roman" w:hAnsi="Courier New" w:cs="Courier New"/>
-                      <w:b/>
-                      <w:bCs/>
-                      <w:color w:val="000000"/>
-                      <w:sz w:val="20"/>
-                      <w:szCs w:val="20"/>
-                      <w:lang w:eastAsia="en-SG"/>
-                    </w:rPr>
-                    <w:t xml:space="preserve"> next 5 hours</w:t>
+                    <w:t>&gt;&gt; taskdue next 5 hours</w:t>
                   </w:r>
                 </w:p>
               </w:tc>
@@ -18173,33 +17527,7 @@
                       <w:szCs w:val="20"/>
                       <w:lang w:eastAsia="en-SG"/>
                     </w:rPr>
-                    <w:t xml:space="preserve">&gt;&gt; </w:t>
-                  </w:r>
-                  <w:proofErr w:type="spellStart"/>
-                  <w:r>
-                    <w:rPr>
-                      <w:rFonts w:ascii="Courier New" w:eastAsia="Times New Roman" w:hAnsi="Courier New" w:cs="Courier New"/>
-                      <w:b/>
-                      <w:bCs/>
-                      <w:color w:val="000000"/>
-                      <w:sz w:val="20"/>
-                      <w:szCs w:val="20"/>
-                      <w:lang w:eastAsia="en-SG"/>
-                    </w:rPr>
-                    <w:t>taskdue</w:t>
-                  </w:r>
-                  <w:proofErr w:type="spellEnd"/>
-                  <w:r>
-                    <w:rPr>
-                      <w:rFonts w:ascii="Courier New" w:eastAsia="Times New Roman" w:hAnsi="Courier New" w:cs="Courier New"/>
-                      <w:b/>
-                      <w:bCs/>
-                      <w:color w:val="000000"/>
-                      <w:sz w:val="20"/>
-                      <w:szCs w:val="20"/>
-                      <w:lang w:eastAsia="en-SG"/>
-                    </w:rPr>
-                    <w:t xml:space="preserve"> 2016-11-11 21:03</w:t>
+                    <w:t>&gt;&gt; taskdue 2016-11-11 21:03</w:t>
                   </w:r>
                 </w:p>
               </w:tc>
@@ -18322,7 +17650,7 @@
           <w:szCs w:val="36"/>
         </w:rPr>
       </w:pPr>
-      <w:bookmarkStart w:id="39" w:name="_Toc466236069"/>
+      <w:bookmarkStart w:id="38" w:name="_Toc466236069"/>
       <w:r>
         <w:rPr>
           <w:rFonts w:asciiTheme="minorHAnsi" w:hAnsiTheme="minorHAnsi"/>
@@ -18348,7 +17676,7 @@
         </w:rPr>
         <w:t>: Saving the data</w:t>
       </w:r>
-      <w:bookmarkEnd w:id="39"/>
+      <w:bookmarkEnd w:id="38"/>
     </w:p>
     <w:p>
       <w:pPr>
@@ -18362,7 +17690,6 @@
         </w:rPr>
         <w:t>The Do-</w:t>
       </w:r>
-      <w:proofErr w:type="spellStart"/>
       <w:r>
         <w:rPr>
           <w:i/>
@@ -18370,7 +17697,6 @@
         </w:rPr>
         <w:t>er</w:t>
       </w:r>
-      <w:proofErr w:type="spellEnd"/>
       <w:r>
         <w:rPr>
           <w:i/>
@@ -18397,39 +17723,7 @@
           <w:rFonts w:eastAsia="Adobe Gothic Std B" w:cstheme="minorHAnsi"/>
           <w:color w:val="000000"/>
         </w:rPr>
-        <w:t>However, if you wish to change the location and the file name of the saved data, for example, change the location to “data/” and the name to “</w:t>
-      </w:r>
-      <w:proofErr w:type="spellStart"/>
-      <w:r>
-        <w:rPr>
-          <w:rFonts w:eastAsia="Adobe Gothic Std B" w:cstheme="minorHAnsi"/>
-          <w:color w:val="000000"/>
-        </w:rPr>
-        <w:t>newsampledata</w:t>
-      </w:r>
-      <w:proofErr w:type="spellEnd"/>
-      <w:r>
-        <w:rPr>
-          <w:rFonts w:eastAsia="Adobe Gothic Std B" w:cstheme="minorHAnsi"/>
-          <w:color w:val="000000"/>
-        </w:rPr>
-        <w:t>”, you can use our “</w:t>
-      </w:r>
-      <w:proofErr w:type="spellStart"/>
-      <w:r>
-        <w:rPr>
-          <w:rFonts w:eastAsia="Adobe Gothic Std B" w:cstheme="minorHAnsi"/>
-          <w:color w:val="000000"/>
-        </w:rPr>
-        <w:t>saveto</w:t>
-      </w:r>
-      <w:proofErr w:type="spellEnd"/>
-      <w:r>
-        <w:rPr>
-          <w:rFonts w:eastAsia="Adobe Gothic Std B" w:cstheme="minorHAnsi"/>
-          <w:color w:val="000000"/>
-        </w:rPr>
-        <w:t>” command</w:t>
+        <w:t>However, if you wish to change the location and the file name of the saved data, for example, change the location to “data/” and the name to “newsampledata”, you can use our “saveto” command</w:t>
       </w:r>
     </w:p>
     <w:tbl>
@@ -18467,7 +17761,6 @@
               </w:rPr>
               <w:t xml:space="preserve">&gt;&gt; </w:t>
             </w:r>
-            <w:proofErr w:type="spellStart"/>
             <w:r>
               <w:rPr>
                 <w:rFonts w:ascii="Courier New" w:hAnsi="Courier New" w:cs="Courier New"/>
@@ -18475,17 +17768,7 @@
                 <w:sz w:val="20"/>
                 <w:szCs w:val="20"/>
               </w:rPr>
-              <w:t>saveto</w:t>
-            </w:r>
-            <w:proofErr w:type="spellEnd"/>
-            <w:r>
-              <w:rPr>
-                <w:rFonts w:ascii="Courier New" w:hAnsi="Courier New" w:cs="Courier New"/>
-                <w:b/>
-                <w:sz w:val="20"/>
-                <w:szCs w:val="20"/>
-              </w:rPr>
-              <w:t xml:space="preserve"> data/newsampledata.xml</w:t>
+              <w:t>saveto data/newsampledata.xml</w:t>
             </w:r>
           </w:p>
         </w:tc>
@@ -18496,14 +17779,12 @@
       <w:r>
         <w:t>Do-</w:t>
       </w:r>
-      <w:proofErr w:type="spellStart"/>
       <w:r>
         <w:rPr>
           <w:i/>
         </w:rPr>
         <w:t>er</w:t>
       </w:r>
-      <w:proofErr w:type="spellEnd"/>
       <w:r>
         <w:t xml:space="preserve"> List will </w:t>
       </w:r>
@@ -18532,7 +17813,6 @@
           <w:color w:val="000000"/>
           <w:sz w:val="22"/>
           <w:szCs w:val="22"/>
-          <w:lang w:val="en-US" w:eastAsia="en-US"/>
         </w:rPr>
         <w:drawing>
           <wp:inline distT="0" distB="0" distL="0" distR="0" wp14:anchorId="757BB925" wp14:editId="267AC6A4">
@@ -18600,50 +17880,50 @@
           <w:sz w:val="22"/>
           <w:szCs w:val="22"/>
         </w:rPr>
-        <w:t>Figure 15: Using the “</w:t>
-      </w:r>
-      <w:proofErr w:type="spellStart"/>
+        <w:t>Figure 16</w:t>
+      </w:r>
+      <w:bookmarkStart w:id="39" w:name="_GoBack"/>
+      <w:bookmarkEnd w:id="39"/>
       <w:r>
         <w:rPr>
           <w:rFonts w:asciiTheme="minorHAnsi" w:eastAsia="Adobe Gothic Std B" w:hAnsiTheme="minorHAnsi" w:cstheme="minorHAnsi"/>
           <w:sz w:val="22"/>
           <w:szCs w:val="22"/>
         </w:rPr>
-        <w:t>saveto</w:t>
-      </w:r>
-      <w:proofErr w:type="spellEnd"/>
-      <w:r>
+        <w:t>: Using the “saveto” command</w:t>
+      </w:r>
+    </w:p>
+    <w:p>
+      <w:pPr>
+        <w:pStyle w:val="NormalWeb"/>
+        <w:spacing w:before="0" w:beforeAutospacing="0" w:after="200" w:afterAutospacing="0"/>
         <w:rPr>
           <w:rFonts w:asciiTheme="minorHAnsi" w:eastAsia="Adobe Gothic Std B" w:hAnsiTheme="minorHAnsi" w:cstheme="minorHAnsi"/>
           <w:sz w:val="22"/>
           <w:szCs w:val="22"/>
         </w:rPr>
-        <w:t>” command</w:t>
-      </w:r>
-    </w:p>
-    <w:p>
-      <w:pPr>
-        <w:pStyle w:val="NormalWeb"/>
-        <w:spacing w:before="0" w:beforeAutospacing="0" w:after="200" w:afterAutospacing="0"/>
-        <w:rPr>
-          <w:rFonts w:eastAsia="Adobe Gothic Std B" w:cstheme="minorHAnsi"/>
-        </w:rPr>
-      </w:pPr>
-      <w:r>
-        <w:rPr>
-          <w:rFonts w:eastAsia="Adobe Gothic Std B" w:cstheme="minorHAnsi"/>
+      </w:pPr>
+      <w:r>
+        <w:rPr>
+          <w:rFonts w:asciiTheme="minorHAnsi" w:eastAsia="Adobe Gothic Std B" w:hAnsiTheme="minorHAnsi" w:cstheme="minorHAnsi"/>
+          <w:sz w:val="22"/>
+          <w:szCs w:val="22"/>
         </w:rPr>
         <w:t>In reference to Figure 1</w:t>
       </w:r>
       <w:r>
         <w:rPr>
-          <w:rFonts w:eastAsia="Adobe Gothic Std B" w:cstheme="minorHAnsi"/>
-        </w:rPr>
-        <w:t>5</w:t>
-      </w:r>
-      <w:r>
-        <w:rPr>
-          <w:rFonts w:eastAsia="Adobe Gothic Std B" w:cstheme="minorHAnsi"/>
+          <w:rFonts w:asciiTheme="minorHAnsi" w:eastAsia="Adobe Gothic Std B" w:hAnsiTheme="minorHAnsi" w:cstheme="minorHAnsi"/>
+          <w:sz w:val="22"/>
+          <w:szCs w:val="22"/>
+        </w:rPr>
+        <w:t>6</w:t>
+      </w:r>
+      <w:r>
+        <w:rPr>
+          <w:rFonts w:asciiTheme="minorHAnsi" w:eastAsia="Adobe Gothic Std B" w:hAnsiTheme="minorHAnsi" w:cstheme="minorHAnsi"/>
+          <w:sz w:val="22"/>
+          <w:szCs w:val="22"/>
         </w:rPr>
         <w:t>:</w:t>
       </w:r>
@@ -18811,7 +18091,6 @@
                     </w:rPr>
                     <w:t xml:space="preserve"> </w:t>
                   </w:r>
-                  <w:proofErr w:type="spellStart"/>
                   <w:r>
                     <w:rPr>
                       <w:rFonts w:ascii="Courier New" w:eastAsia="Times New Roman" w:hAnsi="Courier New" w:cs="Courier New"/>
@@ -18822,20 +18101,7 @@
                       <w:szCs w:val="20"/>
                       <w:lang w:eastAsia="en-SG"/>
                     </w:rPr>
-                    <w:t>saveto</w:t>
-                  </w:r>
-                  <w:proofErr w:type="spellEnd"/>
-                  <w:r>
-                    <w:rPr>
-                      <w:rFonts w:ascii="Courier New" w:eastAsia="Times New Roman" w:hAnsi="Courier New" w:cs="Courier New"/>
-                      <w:b/>
-                      <w:bCs/>
-                      <w:color w:val="000000"/>
-                      <w:sz w:val="20"/>
-                      <w:szCs w:val="20"/>
-                      <w:lang w:eastAsia="en-SG"/>
-                    </w:rPr>
-                    <w:t xml:space="preserve"> NEW_LOCATION</w:t>
+                    <w:t>saveto NEW_LOCATION</w:t>
                   </w:r>
                   <w:r>
                     <w:rPr>
@@ -19113,23 +18379,13 @@
         </w:rPr>
         <w:t>Do-</w:t>
       </w:r>
-      <w:proofErr w:type="spellStart"/>
       <w:r>
         <w:rPr>
           <w:rFonts w:eastAsia="Adobe Gothic Std B" w:cstheme="minorHAnsi"/>
           <w:i/>
           <w:color w:val="333333"/>
         </w:rPr>
-        <w:t>er</w:t>
-      </w:r>
-      <w:proofErr w:type="spellEnd"/>
-      <w:r>
-        <w:rPr>
-          <w:rFonts w:eastAsia="Adobe Gothic Std B" w:cstheme="minorHAnsi"/>
-          <w:i/>
-          <w:color w:val="333333"/>
-        </w:rPr>
-        <w:t xml:space="preserve"> </w:t>
+        <w:t xml:space="preserve">er </w:t>
       </w:r>
       <w:r>
         <w:rPr>
@@ -19686,7 +18942,23 @@
                 <w:rFonts w:asciiTheme="minorHAnsi" w:eastAsia="Adobe Gothic Std B" w:hAnsiTheme="minorHAnsi" w:cstheme="minorHAnsi"/>
                 <w:color w:val="333333"/>
               </w:rPr>
-              <w:t>c CATEGORY] ...</w:t>
+              <w:t>c CATEGORY]</w:t>
+            </w:r>
+            <w:r>
+              <w:rPr>
+                <w:rStyle w:val="HTMLCode"/>
+                <w:rFonts w:asciiTheme="minorHAnsi" w:eastAsia="Adobe Gothic Std B" w:hAnsiTheme="minorHAnsi" w:cstheme="minorHAnsi"/>
+                <w:color w:val="333333"/>
+              </w:rPr>
+              <w:t xml:space="preserve"> </w:t>
+            </w:r>
+            <w:r>
+              <w:rPr>
+                <w:rStyle w:val="HTMLCode"/>
+                <w:rFonts w:asciiTheme="minorHAnsi" w:eastAsia="Adobe Gothic Std B" w:hAnsiTheme="minorHAnsi" w:cstheme="minorHAnsi"/>
+                <w:color w:val="333333"/>
+              </w:rPr>
+              <w:t xml:space="preserve"> ...</w:t>
             </w:r>
           </w:p>
         </w:tc>
@@ -20480,23 +19752,13 @@
                 <w:color w:val="333333"/>
               </w:rPr>
             </w:pPr>
-            <w:proofErr w:type="spellStart"/>
             <w:r>
               <w:rPr>
                 <w:rStyle w:val="HTMLCode"/>
                 <w:rFonts w:asciiTheme="minorHAnsi" w:eastAsia="Adobe Gothic Std B" w:hAnsiTheme="minorHAnsi" w:cstheme="minorHAnsi"/>
                 <w:color w:val="333333"/>
               </w:rPr>
-              <w:t>taskdue</w:t>
-            </w:r>
-            <w:proofErr w:type="spellEnd"/>
-            <w:r>
-              <w:rPr>
-                <w:rStyle w:val="HTMLCode"/>
-                <w:rFonts w:asciiTheme="minorHAnsi" w:eastAsia="Adobe Gothic Std B" w:hAnsiTheme="minorHAnsi" w:cstheme="minorHAnsi"/>
-                <w:color w:val="333333"/>
-              </w:rPr>
-              <w:t xml:space="preserve"> END_DATE</w:t>
+              <w:t>taskdue END_DATE</w:t>
             </w:r>
           </w:p>
         </w:tc>
@@ -20565,23 +19827,13 @@
                 <w:color w:val="333333"/>
               </w:rPr>
             </w:pPr>
-            <w:proofErr w:type="spellStart"/>
             <w:r>
               <w:rPr>
                 <w:rStyle w:val="HTMLCode"/>
                 <w:rFonts w:asciiTheme="minorHAnsi" w:eastAsia="Adobe Gothic Std B" w:hAnsiTheme="minorHAnsi" w:cstheme="minorHAnsi"/>
                 <w:color w:val="333333"/>
               </w:rPr>
-              <w:t>saveto</w:t>
-            </w:r>
-            <w:proofErr w:type="spellEnd"/>
-            <w:r>
-              <w:rPr>
-                <w:rStyle w:val="HTMLCode"/>
-                <w:rFonts w:asciiTheme="minorHAnsi" w:eastAsia="Adobe Gothic Std B" w:hAnsiTheme="minorHAnsi" w:cstheme="minorHAnsi"/>
-                <w:color w:val="333333"/>
-              </w:rPr>
-              <w:t xml:space="preserve"> NEW_LOCATION</w:t>
+              <w:t>saveto NEW_LOCATION</w:t>
             </w:r>
           </w:p>
         </w:tc>
@@ -20684,7 +19936,7 @@
 </file>
 
 <file path=word/endnotes.xml><?xml version="1.0" encoding="utf-8"?>
-<w:endnotes xmlns:wpc="http://schemas.microsoft.com/office/word/2010/wordprocessingCanvas" xmlns:cx="http://schemas.microsoft.com/office/drawing/2014/chartex" xmlns:mc="http://schemas.openxmlformats.org/markup-compatibility/2006" xmlns:o="urn:schemas-microsoft-com:office:office" xmlns:r="http://schemas.openxmlformats.org/officeDocument/2006/relationships" xmlns:m="http://schemas.openxmlformats.org/officeDocument/2006/math" xmlns:v="urn:schemas-microsoft-com:vml" xmlns:wp14="http://schemas.microsoft.com/office/word/2010/wordprocessingDrawing" xmlns:wp="http://schemas.openxmlformats.org/drawingml/2006/wordprocessingDrawing" xmlns:w10="urn:schemas-microsoft-com:office:word" xmlns:w="http://schemas.openxmlformats.org/wordprocessingml/2006/main" xmlns:w14="http://schemas.microsoft.com/office/word/2010/wordml" xmlns:w15="http://schemas.microsoft.com/office/word/2012/wordml" xmlns:w16se="http://schemas.microsoft.com/office/word/2015/wordml/symex" xmlns:wpg="http://schemas.microsoft.com/office/word/2010/wordprocessingGroup" xmlns:wpi="http://schemas.microsoft.com/office/word/2010/wordprocessingInk" xmlns:wne="http://schemas.microsoft.com/office/word/2006/wordml" xmlns:wps="http://schemas.microsoft.com/office/word/2010/wordprocessingShape" mc:Ignorable="w14 w15 w16se wp14">
+<w:endnotes xmlns:wpc="http://schemas.microsoft.com/office/word/2010/wordprocessingCanvas" xmlns:cx="http://schemas.microsoft.com/office/drawing/2014/chartex" xmlns:cx1="http://schemas.microsoft.com/office/drawing/2015/9/8/chartex" xmlns:cx2="http://schemas.microsoft.com/office/drawing/2015/10/21/chartex" xmlns:cx3="http://schemas.microsoft.com/office/drawing/2016/5/9/chartex" xmlns:cx4="http://schemas.microsoft.com/office/drawing/2016/5/10/chartex" xmlns:cx5="http://schemas.microsoft.com/office/drawing/2016/5/11/chartex" xmlns:mc="http://schemas.openxmlformats.org/markup-compatibility/2006" xmlns:o="urn:schemas-microsoft-com:office:office" xmlns:r="http://schemas.openxmlformats.org/officeDocument/2006/relationships" xmlns:m="http://schemas.openxmlformats.org/officeDocument/2006/math" xmlns:v="urn:schemas-microsoft-com:vml" xmlns:wp14="http://schemas.microsoft.com/office/word/2010/wordprocessingDrawing" xmlns:wp="http://schemas.openxmlformats.org/drawingml/2006/wordprocessingDrawing" xmlns:w10="urn:schemas-microsoft-com:office:word" xmlns:w="http://schemas.openxmlformats.org/wordprocessingml/2006/main" xmlns:w14="http://schemas.microsoft.com/office/word/2010/wordml" xmlns:w15="http://schemas.microsoft.com/office/word/2012/wordml" xmlns:w16se="http://schemas.microsoft.com/office/word/2015/wordml/symex" xmlns:wpg="http://schemas.microsoft.com/office/word/2010/wordprocessingGroup" xmlns:wpi="http://schemas.microsoft.com/office/word/2010/wordprocessingInk" xmlns:wne="http://schemas.microsoft.com/office/word/2006/wordml" xmlns:wps="http://schemas.microsoft.com/office/word/2010/wordprocessingShape" mc:Ignorable="w14 w15 w16se wp14">
   <w:endnote w:type="separator" w:id="-1">
     <w:p>
       <w:pPr>
@@ -20709,7 +19961,7 @@
 </file>
 
 <file path=word/footer1.xml><?xml version="1.0" encoding="utf-8"?>
-<w:ftr xmlns:wpc="http://schemas.microsoft.com/office/word/2010/wordprocessingCanvas" xmlns:cx="http://schemas.microsoft.com/office/drawing/2014/chartex" xmlns:mc="http://schemas.openxmlformats.org/markup-compatibility/2006" xmlns:o="urn:schemas-microsoft-com:office:office" xmlns:r="http://schemas.openxmlformats.org/officeDocument/2006/relationships" xmlns:m="http://schemas.openxmlformats.org/officeDocument/2006/math" xmlns:v="urn:schemas-microsoft-com:vml" xmlns:wp14="http://schemas.microsoft.com/office/word/2010/wordprocessingDrawing" xmlns:wp="http://schemas.openxmlformats.org/drawingml/2006/wordprocessingDrawing" xmlns:w10="urn:schemas-microsoft-com:office:word" xmlns:w="http://schemas.openxmlformats.org/wordprocessingml/2006/main" xmlns:w14="http://schemas.microsoft.com/office/word/2010/wordml" xmlns:w15="http://schemas.microsoft.com/office/word/2012/wordml" xmlns:w16se="http://schemas.microsoft.com/office/word/2015/wordml/symex" xmlns:wpg="http://schemas.microsoft.com/office/word/2010/wordprocessingGroup" xmlns:wpi="http://schemas.microsoft.com/office/word/2010/wordprocessingInk" xmlns:wne="http://schemas.microsoft.com/office/word/2006/wordml" xmlns:wps="http://schemas.microsoft.com/office/word/2010/wordprocessingShape" mc:Ignorable="w14 w15 w16se wp14">
+<w:ftr xmlns:wpc="http://schemas.microsoft.com/office/word/2010/wordprocessingCanvas" xmlns:cx="http://schemas.microsoft.com/office/drawing/2014/chartex" xmlns:cx1="http://schemas.microsoft.com/office/drawing/2015/9/8/chartex" xmlns:cx2="http://schemas.microsoft.com/office/drawing/2015/10/21/chartex" xmlns:cx3="http://schemas.microsoft.com/office/drawing/2016/5/9/chartex" xmlns:cx4="http://schemas.microsoft.com/office/drawing/2016/5/10/chartex" xmlns:cx5="http://schemas.microsoft.com/office/drawing/2016/5/11/chartex" xmlns:mc="http://schemas.openxmlformats.org/markup-compatibility/2006" xmlns:o="urn:schemas-microsoft-com:office:office" xmlns:r="http://schemas.openxmlformats.org/officeDocument/2006/relationships" xmlns:m="http://schemas.openxmlformats.org/officeDocument/2006/math" xmlns:v="urn:schemas-microsoft-com:vml" xmlns:wp14="http://schemas.microsoft.com/office/word/2010/wordprocessingDrawing" xmlns:wp="http://schemas.openxmlformats.org/drawingml/2006/wordprocessingDrawing" xmlns:w10="urn:schemas-microsoft-com:office:word" xmlns:w="http://schemas.openxmlformats.org/wordprocessingml/2006/main" xmlns:w14="http://schemas.microsoft.com/office/word/2010/wordml" xmlns:w15="http://schemas.microsoft.com/office/word/2012/wordml" xmlns:w16se="http://schemas.microsoft.com/office/word/2015/wordml/symex" xmlns:wpg="http://schemas.microsoft.com/office/word/2010/wordprocessingGroup" xmlns:wpi="http://schemas.microsoft.com/office/word/2010/wordprocessingInk" xmlns:wne="http://schemas.microsoft.com/office/word/2006/wordml" xmlns:wps="http://schemas.microsoft.com/office/word/2010/wordprocessingShape" mc:Ignorable="w14 w15 w16se wp14">
   <w:sdt>
     <w:sdtPr>
       <w:rPr>
@@ -20758,7 +20010,7 @@
             <w:rFonts w:ascii="Adobe Gothic Std B" w:eastAsia="Adobe Gothic Std B" w:hAnsi="Adobe Gothic Std B"/>
             <w:noProof/>
           </w:rPr>
-          <w:t>27</w:t>
+          <w:t>26</w:t>
         </w:r>
         <w:r>
           <w:rPr>
@@ -20779,7 +20031,7 @@
 </file>
 
 <file path=word/footnotes.xml><?xml version="1.0" encoding="utf-8"?>
-<w:footnotes xmlns:wpc="http://schemas.microsoft.com/office/word/2010/wordprocessingCanvas" xmlns:cx="http://schemas.microsoft.com/office/drawing/2014/chartex" xmlns:mc="http://schemas.openxmlformats.org/markup-compatibility/2006" xmlns:o="urn:schemas-microsoft-com:office:office" xmlns:r="http://schemas.openxmlformats.org/officeDocument/2006/relationships" xmlns:m="http://schemas.openxmlformats.org/officeDocument/2006/math" xmlns:v="urn:schemas-microsoft-com:vml" xmlns:wp14="http://schemas.microsoft.com/office/word/2010/wordprocessingDrawing" xmlns:wp="http://schemas.openxmlformats.org/drawingml/2006/wordprocessingDrawing" xmlns:w10="urn:schemas-microsoft-com:office:word" xmlns:w="http://schemas.openxmlformats.org/wordprocessingml/2006/main" xmlns:w14="http://schemas.microsoft.com/office/word/2010/wordml" xmlns:w15="http://schemas.microsoft.com/office/word/2012/wordml" xmlns:w16se="http://schemas.microsoft.com/office/word/2015/wordml/symex" xmlns:wpg="http://schemas.microsoft.com/office/word/2010/wordprocessingGroup" xmlns:wpi="http://schemas.microsoft.com/office/word/2010/wordprocessingInk" xmlns:wne="http://schemas.microsoft.com/office/word/2006/wordml" xmlns:wps="http://schemas.microsoft.com/office/word/2010/wordprocessingShape" mc:Ignorable="w14 w15 w16se wp14">
+<w:footnotes xmlns:wpc="http://schemas.microsoft.com/office/word/2010/wordprocessingCanvas" xmlns:cx="http://schemas.microsoft.com/office/drawing/2014/chartex" xmlns:cx1="http://schemas.microsoft.com/office/drawing/2015/9/8/chartex" xmlns:cx2="http://schemas.microsoft.com/office/drawing/2015/10/21/chartex" xmlns:cx3="http://schemas.microsoft.com/office/drawing/2016/5/9/chartex" xmlns:cx4="http://schemas.microsoft.com/office/drawing/2016/5/10/chartex" xmlns:cx5="http://schemas.microsoft.com/office/drawing/2016/5/11/chartex" xmlns:mc="http://schemas.openxmlformats.org/markup-compatibility/2006" xmlns:o="urn:schemas-microsoft-com:office:office" xmlns:r="http://schemas.openxmlformats.org/officeDocument/2006/relationships" xmlns:m="http://schemas.openxmlformats.org/officeDocument/2006/math" xmlns:v="urn:schemas-microsoft-com:vml" xmlns:wp14="http://schemas.microsoft.com/office/word/2010/wordprocessingDrawing" xmlns:wp="http://schemas.openxmlformats.org/drawingml/2006/wordprocessingDrawing" xmlns:w10="urn:schemas-microsoft-com:office:word" xmlns:w="http://schemas.openxmlformats.org/wordprocessingml/2006/main" xmlns:w14="http://schemas.microsoft.com/office/word/2010/wordml" xmlns:w15="http://schemas.microsoft.com/office/word/2012/wordml" xmlns:w16se="http://schemas.microsoft.com/office/word/2015/wordml/symex" xmlns:wpg="http://schemas.microsoft.com/office/word/2010/wordprocessingGroup" xmlns:wpi="http://schemas.microsoft.com/office/word/2010/wordprocessingInk" xmlns:wne="http://schemas.microsoft.com/office/word/2006/wordml" xmlns:wps="http://schemas.microsoft.com/office/word/2010/wordprocessingShape" mc:Ignorable="w14 w15 w16se wp14">
   <w:footnote w:type="separator" w:id="-1">
     <w:p>
       <w:pPr>
@@ -20804,7 +20056,7 @@
 </file>
 
 <file path=word/numbering.xml><?xml version="1.0" encoding="utf-8"?>
-<w:numbering xmlns:wpc="http://schemas.microsoft.com/office/word/2010/wordprocessingCanvas" xmlns:cx="http://schemas.microsoft.com/office/drawing/2014/chartex" xmlns:mc="http://schemas.openxmlformats.org/markup-compatibility/2006" xmlns:o="urn:schemas-microsoft-com:office:office" xmlns:r="http://schemas.openxmlformats.org/officeDocument/2006/relationships" xmlns:m="http://schemas.openxmlformats.org/officeDocument/2006/math" xmlns:v="urn:schemas-microsoft-com:vml" xmlns:wp14="http://schemas.microsoft.com/office/word/2010/wordprocessingDrawing" xmlns:wp="http://schemas.openxmlformats.org/drawingml/2006/wordprocessingDrawing" xmlns:w10="urn:schemas-microsoft-com:office:word" xmlns:w="http://schemas.openxmlformats.org/wordprocessingml/2006/main" xmlns:w14="http://schemas.microsoft.com/office/word/2010/wordml" xmlns:w15="http://schemas.microsoft.com/office/word/2012/wordml" xmlns:w16se="http://schemas.microsoft.com/office/word/2015/wordml/symex" xmlns:wpg="http://schemas.microsoft.com/office/word/2010/wordprocessingGroup" xmlns:wpi="http://schemas.microsoft.com/office/word/2010/wordprocessingInk" xmlns:wne="http://schemas.microsoft.com/office/word/2006/wordml" xmlns:wps="http://schemas.microsoft.com/office/word/2010/wordprocessingShape" mc:Ignorable="w14 w15 w16se wp14">
+<w:numbering xmlns:wpc="http://schemas.microsoft.com/office/word/2010/wordprocessingCanvas" xmlns:cx="http://schemas.microsoft.com/office/drawing/2014/chartex" xmlns:cx1="http://schemas.microsoft.com/office/drawing/2015/9/8/chartex" xmlns:cx2="http://schemas.microsoft.com/office/drawing/2015/10/21/chartex" xmlns:cx3="http://schemas.microsoft.com/office/drawing/2016/5/9/chartex" xmlns:cx4="http://schemas.microsoft.com/office/drawing/2016/5/10/chartex" xmlns:cx5="http://schemas.microsoft.com/office/drawing/2016/5/11/chartex" xmlns:mc="http://schemas.openxmlformats.org/markup-compatibility/2006" xmlns:o="urn:schemas-microsoft-com:office:office" xmlns:r="http://schemas.openxmlformats.org/officeDocument/2006/relationships" xmlns:m="http://schemas.openxmlformats.org/officeDocument/2006/math" xmlns:v="urn:schemas-microsoft-com:vml" xmlns:wp14="http://schemas.microsoft.com/office/word/2010/wordprocessingDrawing" xmlns:wp="http://schemas.openxmlformats.org/drawingml/2006/wordprocessingDrawing" xmlns:w10="urn:schemas-microsoft-com:office:word" xmlns:w="http://schemas.openxmlformats.org/wordprocessingml/2006/main" xmlns:w14="http://schemas.microsoft.com/office/word/2010/wordml" xmlns:w15="http://schemas.microsoft.com/office/word/2012/wordml" xmlns:w16se="http://schemas.microsoft.com/office/word/2015/wordml/symex" xmlns:wpg="http://schemas.microsoft.com/office/word/2010/wordprocessingGroup" xmlns:wpi="http://schemas.microsoft.com/office/word/2010/wordprocessingInk" xmlns:wne="http://schemas.microsoft.com/office/word/2006/wordml" xmlns:wps="http://schemas.microsoft.com/office/word/2010/wordprocessingShape" mc:Ignorable="w14 w15 w16se wp14">
   <w:abstractNum w:abstractNumId="0" w15:restartNumberingAfterBreak="0">
     <w:nsid w:val="03644750"/>
     <w:multiLevelType w:val="multilevel"/>
@@ -23990,7 +23242,7 @@
       </w:pPr>
     </w:pPrDefault>
   </w:docDefaults>
-  <w:latentStyles w:defLockedState="0" w:defUIPriority="99" w:defSemiHidden="0" w:defUnhideWhenUsed="0" w:defQFormat="0" w:count="371">
+  <w:latentStyles w:defLockedState="0" w:defUIPriority="99" w:defSemiHidden="0" w:defUnhideWhenUsed="0" w:defQFormat="0" w:count="374">
     <w:lsdException w:name="Normal" w:uiPriority="0" w:qFormat="1"/>
     <w:lsdException w:name="heading 1" w:uiPriority="9" w:qFormat="1"/>
     <w:lsdException w:name="heading 2" w:semiHidden="1" w:uiPriority="9" w:unhideWhenUsed="1" w:qFormat="1"/>
@@ -24096,7 +23348,6 @@
     <w:lsdException w:name="HTML Sample" w:semiHidden="1" w:unhideWhenUsed="1"/>
     <w:lsdException w:name="HTML Typewriter" w:semiHidden="1" w:unhideWhenUsed="1"/>
     <w:lsdException w:name="HTML Variable" w:semiHidden="1" w:unhideWhenUsed="1"/>
-    <w:lsdException w:name="Normal Table" w:semiHidden="1" w:unhideWhenUsed="1"/>
     <w:lsdException w:name="annotation subject" w:semiHidden="1" w:unhideWhenUsed="1"/>
     <w:lsdException w:name="No List" w:semiHidden="1" w:unhideWhenUsed="1"/>
     <w:lsdException w:name="Outline List 1" w:semiHidden="1" w:unhideWhenUsed="1"/>
@@ -24141,7 +23392,6 @@
     <w:lsdException w:name="Table Professional" w:semiHidden="1" w:unhideWhenUsed="1"/>
     <w:lsdException w:name="Table Subtle 1" w:semiHidden="1" w:unhideWhenUsed="1"/>
     <w:lsdException w:name="Table Subtle 2" w:semiHidden="1" w:unhideWhenUsed="1"/>
-    <w:lsdException w:name="Table Web 1" w:semiHidden="1" w:unhideWhenUsed="1"/>
     <w:lsdException w:name="Table Web 2" w:semiHidden="1" w:unhideWhenUsed="1"/>
     <w:lsdException w:name="Table Web 3" w:semiHidden="1" w:unhideWhenUsed="1"/>
     <w:lsdException w:name="Balloon Text" w:semiHidden="1" w:unhideWhenUsed="1"/>
@@ -24362,6 +23612,9 @@
     <w:lsdException w:name="List Table 5 Dark Accent 6" w:uiPriority="50"/>
     <w:lsdException w:name="List Table 6 Colorful Accent 6" w:uiPriority="51"/>
     <w:lsdException w:name="List Table 7 Colorful Accent 6" w:uiPriority="52"/>
+    <w:lsdException w:name="Mention" w:semiHidden="1" w:unhideWhenUsed="1"/>
+    <w:lsdException w:name="Smart Hyperlink" w:semiHidden="1" w:unhideWhenUsed="1"/>
+    <w:lsdException w:name="Hashtag" w:semiHidden="1" w:unhideWhenUsed="1"/>
   </w:latentStyles>
   <w:style w:type="paragraph" w:default="1" w:styleId="Normal">
     <w:name w:val="Normal"/>
@@ -25467,7 +24720,7 @@
 </file>
 
 <file path=customXml/itemProps2.xml><?xml version="1.0" encoding="utf-8"?>
-<ds:datastoreItem xmlns:ds="http://schemas.openxmlformats.org/officeDocument/2006/customXml" ds:itemID="{744B0763-0293-4D8B-B2FF-2DAF5DD46FBF}">
+<ds:datastoreItem xmlns:ds="http://schemas.openxmlformats.org/officeDocument/2006/customXml" ds:itemID="{26E3BE1A-4539-41E6-9ABF-ECEAFD12D409}">
   <ds:schemaRefs>
     <ds:schemaRef ds:uri="http://schemas.openxmlformats.org/officeDocument/2006/bibliography"/>
   </ds:schemaRefs>

</xml_diff>

<commit_message>
Fix Command Summary and minor page editing
</commit_message>
<xml_diff>
--- a/docs/doc_pdf_version/userguide.docx
+++ b/docs/doc_pdf_version/userguide.docx
@@ -297,35 +297,7 @@
                                             <w:rPr>
                                               <w:rFonts w:eastAsia="Adobe Gothic Std B" w:cstheme="minorHAnsi"/>
                                             </w:rPr>
-                                            <w:t>Do-</w:t>
-                                          </w:r>
-                                          <w:proofErr w:type="spellStart"/>
-                                          <w:r>
-                                            <w:rPr>
-                                              <w:rFonts w:eastAsia="Adobe Gothic Std B" w:cstheme="minorHAnsi"/>
-                                            </w:rPr>
-                                            <w:t>er</w:t>
-                                          </w:r>
-                                          <w:proofErr w:type="spellEnd"/>
-                                          <w:r>
-                                            <w:rPr>
-                                              <w:rFonts w:eastAsia="Adobe Gothic Std B" w:cstheme="minorHAnsi"/>
-                                            </w:rPr>
-                                            <w:t xml:space="preserve"> List is a user-friendly desktop application that helps you in planning and completing your daily tasks. Be it from a large corporate event to a recurring task such as washing your laundry every now and then, Do-</w:t>
-                                          </w:r>
-                                          <w:proofErr w:type="spellStart"/>
-                                          <w:r>
-                                            <w:rPr>
-                                              <w:rFonts w:eastAsia="Adobe Gothic Std B" w:cstheme="minorHAnsi"/>
-                                            </w:rPr>
-                                            <w:t>er</w:t>
-                                          </w:r>
-                                          <w:proofErr w:type="spellEnd"/>
-                                          <w:r>
-                                            <w:rPr>
-                                              <w:rFonts w:eastAsia="Adobe Gothic Std B" w:cstheme="minorHAnsi"/>
-                                            </w:rPr>
-                                            <w:t xml:space="preserve"> List is here to solve these issues for you!</w:t>
+                                            <w:t>Do-er List is a user-friendly desktop application that helps you in planning and completing your daily tasks. Be it from a large corporate event to a recurring task such as washing your laundry every now and then, Do-er List is here to solve these issues for you!</w:t>
                                           </w:r>
                                         </w:p>
                                       </w:sdtContent>
@@ -649,35 +621,7 @@
                                       <w:rPr>
                                         <w:rFonts w:eastAsia="Adobe Gothic Std B" w:cstheme="minorHAnsi"/>
                                       </w:rPr>
-                                      <w:t>Do-</w:t>
-                                    </w:r>
-                                    <w:proofErr w:type="spellStart"/>
-                                    <w:r>
-                                      <w:rPr>
-                                        <w:rFonts w:eastAsia="Adobe Gothic Std B" w:cstheme="minorHAnsi"/>
-                                      </w:rPr>
-                                      <w:t>er</w:t>
-                                    </w:r>
-                                    <w:proofErr w:type="spellEnd"/>
-                                    <w:r>
-                                      <w:rPr>
-                                        <w:rFonts w:eastAsia="Adobe Gothic Std B" w:cstheme="minorHAnsi"/>
-                                      </w:rPr>
-                                      <w:t xml:space="preserve"> List is a user-friendly desktop application that helps you in planning and completing your daily tasks. Be it from a large corporate event to a recurring task such as washing your laundry every now and then, Do-</w:t>
-                                    </w:r>
-                                    <w:proofErr w:type="spellStart"/>
-                                    <w:r>
-                                      <w:rPr>
-                                        <w:rFonts w:eastAsia="Adobe Gothic Std B" w:cstheme="minorHAnsi"/>
-                                      </w:rPr>
-                                      <w:t>er</w:t>
-                                    </w:r>
-                                    <w:proofErr w:type="spellEnd"/>
-                                    <w:r>
-                                      <w:rPr>
-                                        <w:rFonts w:eastAsia="Adobe Gothic Std B" w:cstheme="minorHAnsi"/>
-                                      </w:rPr>
-                                      <w:t xml:space="preserve"> List is here to solve these issues for you!</w:t>
+                                      <w:t>Do-er List is a user-friendly desktop application that helps you in planning and completing your daily tasks. Be it from a large corporate event to a recurring task such as washing your laundry every now and then, Do-er List is here to solve these issues for you!</w:t>
                                     </w:r>
                                   </w:p>
                                 </w:sdtContent>
@@ -1805,7 +1749,7 @@
                 <w:noProof/>
                 <w:webHidden/>
               </w:rPr>
-              <w:t>22</w:t>
+              <w:t>23</w:t>
             </w:r>
             <w:r>
               <w:rPr>
@@ -1876,7 +1820,7 @@
                 <w:noProof/>
                 <w:webHidden/>
               </w:rPr>
-              <w:t>23</w:t>
+              <w:t>25</w:t>
             </w:r>
             <w:r>
               <w:rPr>
@@ -1947,7 +1891,7 @@
                 <w:noProof/>
                 <w:webHidden/>
               </w:rPr>
-              <w:t>24</w:t>
+              <w:t>27</w:t>
             </w:r>
             <w:r>
               <w:rPr>
@@ -2017,7 +1961,7 @@
                 <w:noProof/>
                 <w:webHidden/>
               </w:rPr>
-              <w:t>26</w:t>
+              <w:t>29</w:t>
             </w:r>
             <w:r>
               <w:rPr>
@@ -2088,7 +2032,7 @@
                 <w:noProof/>
                 <w:webHidden/>
               </w:rPr>
-              <w:t>27</w:t>
+              <w:t>30</w:t>
             </w:r>
             <w:r>
               <w:rPr>
@@ -2159,7 +2103,7 @@
                 <w:noProof/>
                 <w:webHidden/>
               </w:rPr>
-              <w:t>28</w:t>
+              <w:t>31</w:t>
             </w:r>
             <w:r>
               <w:rPr>
@@ -2230,7 +2174,7 @@
                 <w:noProof/>
                 <w:webHidden/>
               </w:rPr>
-              <w:t>29</w:t>
+              <w:t>32</w:t>
             </w:r>
             <w:r>
               <w:rPr>
@@ -2451,7 +2395,6 @@
         </w:rPr>
         <w:t>Do-</w:t>
       </w:r>
-      <w:proofErr w:type="spellStart"/>
       <w:r>
         <w:rPr>
           <w:rFonts w:eastAsia="Times New Roman" w:cstheme="minorHAnsi"/>
@@ -2461,7 +2404,6 @@
         </w:rPr>
         <w:t>er</w:t>
       </w:r>
-      <w:proofErr w:type="spellEnd"/>
       <w:r>
         <w:rPr>
           <w:rFonts w:eastAsia="Times New Roman" w:cstheme="minorHAnsi"/>
@@ -2495,7 +2437,6 @@
         </w:rPr>
         <w:t>Do-</w:t>
       </w:r>
-      <w:proofErr w:type="spellStart"/>
       <w:r>
         <w:rPr>
           <w:rFonts w:cstheme="minorHAnsi"/>
@@ -2504,7 +2445,6 @@
         </w:rPr>
         <w:t>er</w:t>
       </w:r>
-      <w:proofErr w:type="spellEnd"/>
       <w:r>
         <w:rPr>
           <w:rFonts w:cstheme="minorHAnsi"/>
@@ -2526,7 +2466,6 @@
         </w:rPr>
         <w:t xml:space="preserve"> recurring task of handling the laundry every now and then, Do-</w:t>
       </w:r>
-      <w:proofErr w:type="spellStart"/>
       <w:r>
         <w:rPr>
           <w:rFonts w:cstheme="minorHAnsi"/>
@@ -2535,7 +2474,6 @@
         </w:rPr>
         <w:t>er</w:t>
       </w:r>
-      <w:proofErr w:type="spellEnd"/>
       <w:r>
         <w:rPr>
           <w:rFonts w:cstheme="minorHAnsi"/>
@@ -2648,7 +2586,6 @@
         </w:rPr>
         <w:t>Below is an overview of the various terms and components Do-</w:t>
       </w:r>
-      <w:proofErr w:type="spellStart"/>
       <w:r>
         <w:rPr>
           <w:i/>
@@ -2656,7 +2593,6 @@
         </w:rPr>
         <w:t>er</w:t>
       </w:r>
-      <w:proofErr w:type="spellEnd"/>
       <w:r>
         <w:rPr>
           <w:lang w:val="en-GB"/>
@@ -3280,19 +3216,11 @@
       <w:r>
         <w:t>Do-</w:t>
       </w:r>
-      <w:proofErr w:type="spellStart"/>
       <w:r>
         <w:rPr>
           <w:i/>
         </w:rPr>
-        <w:t>er</w:t>
-      </w:r>
-      <w:proofErr w:type="spellEnd"/>
-      <w:r>
-        <w:rPr>
-          <w:i/>
-        </w:rPr>
-        <w:t xml:space="preserve"> </w:t>
+        <w:t xml:space="preserve">er </w:t>
       </w:r>
       <w:r>
         <w:t xml:space="preserve">List makes the process of adding, editing or deleting tasks a seamless process. Long gone are the days when you </w:t>
@@ -3367,59 +3295,7 @@
                 <w:szCs w:val="20"/>
                 <w:lang w:eastAsia="en-SG"/>
               </w:rPr>
-              <w:t xml:space="preserve">&gt;&gt; Command </w:t>
-            </w:r>
-            <w:proofErr w:type="spellStart"/>
-            <w:r>
-              <w:rPr>
-                <w:rFonts w:ascii="Courier New" w:eastAsia="Times New Roman" w:hAnsi="Courier New" w:cs="Courier New"/>
-                <w:b/>
-                <w:bCs/>
-                <w:color w:val="000000"/>
-                <w:sz w:val="20"/>
-                <w:szCs w:val="20"/>
-                <w:lang w:eastAsia="en-SG"/>
-              </w:rPr>
-              <w:t>required_fields</w:t>
-            </w:r>
-            <w:proofErr w:type="spellEnd"/>
-            <w:r>
-              <w:rPr>
-                <w:rFonts w:ascii="Courier New" w:eastAsia="Times New Roman" w:hAnsi="Courier New" w:cs="Courier New"/>
-                <w:b/>
-                <w:bCs/>
-                <w:color w:val="000000"/>
-                <w:sz w:val="20"/>
-                <w:szCs w:val="20"/>
-                <w:lang w:eastAsia="en-SG"/>
-              </w:rPr>
-              <w:t xml:space="preserve"> [</w:t>
-            </w:r>
-            <w:proofErr w:type="spellStart"/>
-            <w:r>
-              <w:rPr>
-                <w:rFonts w:ascii="Courier New" w:eastAsia="Times New Roman" w:hAnsi="Courier New" w:cs="Courier New"/>
-                <w:b/>
-                <w:bCs/>
-                <w:color w:val="000000"/>
-                <w:sz w:val="20"/>
-                <w:szCs w:val="20"/>
-                <w:lang w:eastAsia="en-SG"/>
-              </w:rPr>
-              <w:t>optional_fields</w:t>
-            </w:r>
-            <w:proofErr w:type="spellEnd"/>
-            <w:r>
-              <w:rPr>
-                <w:rFonts w:ascii="Courier New" w:eastAsia="Times New Roman" w:hAnsi="Courier New" w:cs="Courier New"/>
-                <w:b/>
-                <w:bCs/>
-                <w:color w:val="000000"/>
-                <w:sz w:val="20"/>
-                <w:szCs w:val="20"/>
-                <w:lang w:eastAsia="en-SG"/>
-              </w:rPr>
-              <w:t>] ...</w:t>
+              <w:t>&gt;&gt; Command required_fields [optional_fields] ...</w:t>
             </w:r>
           </w:p>
         </w:tc>
@@ -3635,7 +3511,6 @@
         </w:rPr>
         <w:t xml:space="preserve"> Do-</w:t>
       </w:r>
-      <w:proofErr w:type="spellStart"/>
       <w:r>
         <w:rPr>
           <w:rFonts w:eastAsia="Times New Roman" w:cstheme="minorHAnsi"/>
@@ -3644,18 +3519,7 @@
           <w:shd w:val="clear" w:color="auto" w:fill="FFFFFF"/>
           <w:lang w:eastAsia="en-SG"/>
         </w:rPr>
-        <w:t>er</w:t>
-      </w:r>
-      <w:proofErr w:type="spellEnd"/>
-      <w:r>
-        <w:rPr>
-          <w:rFonts w:eastAsia="Times New Roman" w:cstheme="minorHAnsi"/>
-          <w:i/>
-          <w:color w:val="000000"/>
-          <w:shd w:val="clear" w:color="auto" w:fill="FFFFFF"/>
-          <w:lang w:eastAsia="en-SG"/>
-        </w:rPr>
-        <w:t xml:space="preserve"> </w:t>
+        <w:t xml:space="preserve">er </w:t>
       </w:r>
       <w:r>
         <w:rPr>
@@ -3847,14 +3711,12 @@
       <w:r>
         <w:t>If you forget how to use Do-</w:t>
       </w:r>
-      <w:proofErr w:type="spellStart"/>
       <w:r>
         <w:rPr>
           <w:i/>
         </w:rPr>
         <w:t>er</w:t>
       </w:r>
-      <w:proofErr w:type="spellEnd"/>
       <w:r>
         <w:t xml:space="preserve"> List, simply ent</w:t>
       </w:r>
@@ -4101,14 +3963,12 @@
       <w:r>
         <w:t>Adding Items into Do-</w:t>
       </w:r>
-      <w:proofErr w:type="spellStart"/>
       <w:r>
         <w:rPr>
           <w:i/>
         </w:rPr>
         <w:t>er</w:t>
       </w:r>
-      <w:proofErr w:type="spellEnd"/>
       <w:r>
         <w:t xml:space="preserve"> List</w:t>
       </w:r>
@@ -4121,14 +3981,12 @@
       <w:r>
         <w:t>This morning your friend, Robin, asked you out for a drinking session at night and you would like to mark it down in your Do-</w:t>
       </w:r>
-      <w:proofErr w:type="spellStart"/>
       <w:r>
         <w:rPr>
           <w:i/>
         </w:rPr>
         <w:t>er</w:t>
       </w:r>
-      <w:proofErr w:type="spellEnd"/>
       <w:r>
         <w:t xml:space="preserve"> List. You can do that by typing the following in </w:t>
       </w:r>
@@ -4200,19 +4058,11 @@
       <w:r>
         <w:t>The event will then be added to the Do-</w:t>
       </w:r>
-      <w:proofErr w:type="spellStart"/>
       <w:r>
         <w:rPr>
           <w:i/>
         </w:rPr>
-        <w:t>er</w:t>
-      </w:r>
-      <w:proofErr w:type="spellEnd"/>
-      <w:r>
-        <w:rPr>
-          <w:i/>
-        </w:rPr>
-        <w:t xml:space="preserve"> </w:t>
+        <w:t xml:space="preserve">er </w:t>
       </w:r>
       <w:r>
         <w:t>List.</w:t>
@@ -4323,7 +4173,6 @@
           <w:szCs w:val="22"/>
         </w:rPr>
       </w:pPr>
-      <w:proofErr w:type="gramStart"/>
       <w:r>
         <w:rPr>
           <w:rFonts w:asciiTheme="minorHAnsi" w:eastAsia="Adobe Gothic Std B" w:hAnsiTheme="minorHAnsi" w:cstheme="minorHAnsi"/>
@@ -4331,17 +4180,7 @@
           <w:sz w:val="22"/>
           <w:szCs w:val="22"/>
         </w:rPr>
-        <w:t>In reference to</w:t>
-      </w:r>
-      <w:proofErr w:type="gramEnd"/>
-      <w:r>
-        <w:rPr>
-          <w:rFonts w:asciiTheme="minorHAnsi" w:eastAsia="Adobe Gothic Std B" w:hAnsiTheme="minorHAnsi" w:cstheme="minorHAnsi"/>
-          <w:color w:val="000000"/>
-          <w:sz w:val="22"/>
-          <w:szCs w:val="22"/>
-        </w:rPr>
-        <w:t xml:space="preserve"> Figure 5</w:t>
+        <w:t>In reference to Figure 5</w:t>
       </w:r>
       <w:r>
         <w:rPr>
@@ -4383,7 +4222,17 @@
           <w:sz w:val="22"/>
           <w:szCs w:val="22"/>
         </w:rPr>
-        <w:t>title</w:t>
+        <w:t>T</w:t>
+      </w:r>
+      <w:r>
+        <w:rPr>
+          <w:rFonts w:asciiTheme="minorHAnsi" w:eastAsia="Adobe Gothic Std B" w:hAnsiTheme="minorHAnsi" w:cstheme="minorHAnsi"/>
+          <w:b/>
+          <w:color w:val="000000"/>
+          <w:sz w:val="22"/>
+          <w:szCs w:val="22"/>
+        </w:rPr>
+        <w:t>itle</w:t>
       </w:r>
       <w:r>
         <w:rPr>
@@ -4425,7 +4274,17 @@
           <w:sz w:val="22"/>
           <w:szCs w:val="22"/>
         </w:rPr>
-        <w:t>description</w:t>
+        <w:t>D</w:t>
+      </w:r>
+      <w:r>
+        <w:rPr>
+          <w:rFonts w:asciiTheme="minorHAnsi" w:eastAsia="Adobe Gothic Std B" w:hAnsiTheme="minorHAnsi" w:cstheme="minorHAnsi"/>
+          <w:b/>
+          <w:color w:val="000000"/>
+          <w:sz w:val="22"/>
+          <w:szCs w:val="22"/>
+        </w:rPr>
+        <w:t>escription</w:t>
       </w:r>
       <w:r>
         <w:rPr>
@@ -4496,6 +4355,25 @@
           <w:sz w:val="22"/>
           <w:szCs w:val="22"/>
         </w:rPr>
+        <w:t>category shown in the</w:t>
+      </w:r>
+      <w:r>
+        <w:rPr>
+          <w:rFonts w:asciiTheme="minorHAnsi" w:eastAsia="Adobe Gothic Std B" w:hAnsiTheme="minorHAnsi" w:cstheme="minorHAnsi"/>
+          <w:b/>
+          <w:color w:val="000000"/>
+          <w:sz w:val="22"/>
+          <w:szCs w:val="22"/>
+        </w:rPr>
+        <w:t xml:space="preserve"> </w:t>
+      </w:r>
+      <w:r>
+        <w:rPr>
+          <w:rFonts w:asciiTheme="minorHAnsi" w:eastAsia="Adobe Gothic Std B" w:hAnsiTheme="minorHAnsi" w:cstheme="minorHAnsi"/>
+          <w:color w:val="000000"/>
+          <w:sz w:val="22"/>
+          <w:szCs w:val="22"/>
+        </w:rPr>
         <w:t>default panel</w:t>
       </w:r>
     </w:p>
@@ -4540,17 +4418,6 @@
         </w:rPr>
         <w:t>.</w:t>
       </w:r>
-    </w:p>
-    <w:p>
-      <w:pPr>
-        <w:pStyle w:val="NormalWeb"/>
-        <w:spacing w:before="0" w:beforeAutospacing="0" w:after="200" w:afterAutospacing="0"/>
-        <w:ind w:left="1080"/>
-        <w:jc w:val="both"/>
-        <w:rPr>
-          <w:rFonts w:asciiTheme="minorHAnsi" w:eastAsia="Adobe Gothic Std B" w:hAnsiTheme="minorHAnsi" w:cstheme="minorHAnsi"/>
-        </w:rPr>
-      </w:pPr>
     </w:p>
     <w:tbl>
       <w:tblPr>
@@ -4642,7 +4509,6 @@
                       <w:szCs w:val="20"/>
                       <w:lang w:eastAsia="en-SG"/>
                     </w:rPr>
-                    <w:lastRenderedPageBreak/>
                     <w:t>&gt;&gt; add /t TITLE /d DESCRIPTION /s START /e END /c CATEGORY</w:t>
                   </w:r>
                   <w:r>
@@ -4683,6 +4549,7 @@
                 <w:shd w:val="clear" w:color="auto" w:fill="FFFFFF"/>
                 <w:lang w:eastAsia="en-SG"/>
               </w:rPr>
+              <w:lastRenderedPageBreak/>
               <w:t xml:space="preserve">*Note: This just a general summary of how the command is used and may not be used in the following way. On how to use it, please </w:t>
             </w:r>
             <w:r>
@@ -4725,17 +4592,7 @@
                 <w:shd w:val="clear" w:color="auto" w:fill="FFFFFF"/>
                 <w:lang w:eastAsia="en-SG"/>
               </w:rPr>
-              <w:t xml:space="preserve">Understanding </w:t>
-            </w:r>
-            <w:proofErr w:type="gramStart"/>
-            <w:r>
-              <w:rPr>
-                <w:rFonts w:eastAsia="Times New Roman" w:cstheme="minorHAnsi"/>
-                <w:color w:val="000000"/>
-                <w:shd w:val="clear" w:color="auto" w:fill="FFFFFF"/>
-                <w:lang w:eastAsia="en-SG"/>
-              </w:rPr>
-              <w:t>the</w:t>
+              <w:t>Understanding the</w:t>
             </w:r>
             <w:r>
               <w:rPr>
@@ -4757,21 +4614,7 @@
                 <w:shd w:val="clear" w:color="auto" w:fill="FFFFFF"/>
                 <w:lang w:eastAsia="en-SG"/>
               </w:rPr>
-              <w:t>”add</w:t>
-            </w:r>
-            <w:proofErr w:type="gramEnd"/>
-            <w:r>
-              <w:rPr>
-                <w:rFonts w:ascii="Courier New" w:eastAsia="Times New Roman" w:hAnsi="Courier New" w:cs="Courier New"/>
-                <w:b/>
-                <w:bCs/>
-                <w:color w:val="000000"/>
-                <w:sz w:val="20"/>
-                <w:szCs w:val="20"/>
-                <w:shd w:val="clear" w:color="auto" w:fill="FFFFFF"/>
-                <w:lang w:eastAsia="en-SG"/>
-              </w:rPr>
-              <w:t>”</w:t>
+              <w:t>”add”</w:t>
             </w:r>
             <w:r>
               <w:rPr>
@@ -5547,7 +5390,6 @@
               </w:rPr>
               <w:t>Specify with words such as “da</w:t>
             </w:r>
-            <w:proofErr w:type="spellStart"/>
             <w:r>
               <w:rPr>
                 <w:rFonts w:eastAsia="Times New Roman" w:cstheme="minorHAnsi"/>
@@ -5555,17 +5397,7 @@
                 <w:shd w:val="clear" w:color="auto" w:fill="FFFFFF"/>
                 <w:lang w:val="en-US" w:eastAsia="en-SG"/>
               </w:rPr>
-              <w:t>ily</w:t>
-            </w:r>
-            <w:proofErr w:type="spellEnd"/>
-            <w:r>
-              <w:rPr>
-                <w:rFonts w:eastAsia="Times New Roman" w:cstheme="minorHAnsi"/>
-                <w:color w:val="000000"/>
-                <w:shd w:val="clear" w:color="auto" w:fill="FFFFFF"/>
-                <w:lang w:val="en-US" w:eastAsia="en-SG"/>
-              </w:rPr>
-              <w:t>”, “weekly” or “monthly”</w:t>
+              <w:t>ily”, “weekly” or “monthly”</w:t>
             </w:r>
           </w:p>
           <w:p>
@@ -5598,17 +5430,7 @@
                 <w:shd w:val="clear" w:color="auto" w:fill="FFFFFF"/>
                 <w:lang w:eastAsia="en-SG"/>
               </w:rPr>
-              <w:t xml:space="preserve">Some samples on how to use </w:t>
-            </w:r>
-            <w:proofErr w:type="gramStart"/>
-            <w:r>
-              <w:rPr>
-                <w:rFonts w:eastAsia="Times New Roman" w:cstheme="minorHAnsi"/>
-                <w:color w:val="000000"/>
-                <w:shd w:val="clear" w:color="auto" w:fill="FFFFFF"/>
-                <w:lang w:eastAsia="en-SG"/>
-              </w:rPr>
-              <w:t xml:space="preserve">the </w:t>
+              <w:t xml:space="preserve">Some samples on how to use the </w:t>
             </w:r>
             <w:r>
               <w:rPr>
@@ -5636,7 +5458,6 @@
               </w:rPr>
               <w:t>add</w:t>
             </w:r>
-            <w:proofErr w:type="gramEnd"/>
             <w:r>
               <w:rPr>
                 <w:rFonts w:eastAsia="Times New Roman" w:cstheme="minorHAnsi"/>
@@ -6023,14 +5844,12 @@
       <w:r>
         <w:t>Editing Items on Do-</w:t>
       </w:r>
-      <w:proofErr w:type="spellStart"/>
       <w:r>
         <w:rPr>
           <w:i/>
         </w:rPr>
         <w:t>er</w:t>
       </w:r>
-      <w:proofErr w:type="spellEnd"/>
       <w:r>
         <w:t xml:space="preserve"> List</w:t>
       </w:r>
@@ -6230,23 +6049,13 @@
           <w:lang w:eastAsia="en-SG"/>
         </w:rPr>
       </w:pPr>
-      <w:proofErr w:type="gramStart"/>
       <w:r>
         <w:rPr>
           <w:rFonts w:eastAsia="Times New Roman" w:cstheme="minorHAnsi"/>
           <w:color w:val="000000"/>
           <w:lang w:eastAsia="en-SG"/>
         </w:rPr>
-        <w:t>In reference to</w:t>
-      </w:r>
-      <w:proofErr w:type="gramEnd"/>
-      <w:r>
-        <w:rPr>
-          <w:rFonts w:eastAsia="Times New Roman" w:cstheme="minorHAnsi"/>
-          <w:color w:val="000000"/>
-          <w:lang w:eastAsia="en-SG"/>
-        </w:rPr>
-        <w:t xml:space="preserve"> Figure 6</w:t>
+        <w:t>In reference to Figure 6</w:t>
       </w:r>
       <w:r>
         <w:rPr>
@@ -6479,17 +6288,7 @@
                 <w:shd w:val="clear" w:color="auto" w:fill="FFFFFF"/>
                 <w:lang w:eastAsia="en-SG"/>
               </w:rPr>
-              <w:t xml:space="preserve">Understanding </w:t>
-            </w:r>
-            <w:proofErr w:type="gramStart"/>
-            <w:r>
-              <w:rPr>
-                <w:rFonts w:eastAsia="Times New Roman" w:cstheme="minorHAnsi"/>
-                <w:color w:val="000000"/>
-                <w:shd w:val="clear" w:color="auto" w:fill="FFFFFF"/>
-                <w:lang w:eastAsia="en-SG"/>
-              </w:rPr>
-              <w:t xml:space="preserve">the </w:t>
+              <w:t xml:space="preserve">Understanding the </w:t>
             </w:r>
             <w:r>
               <w:rPr>
@@ -6502,21 +6301,7 @@
                 <w:shd w:val="clear" w:color="auto" w:fill="FFFFFF"/>
                 <w:lang w:eastAsia="en-SG"/>
               </w:rPr>
-              <w:t>”edit</w:t>
-            </w:r>
-            <w:proofErr w:type="gramEnd"/>
-            <w:r>
-              <w:rPr>
-                <w:rFonts w:eastAsia="Times New Roman" w:cstheme="minorHAnsi"/>
-                <w:b/>
-                <w:bCs/>
-                <w:color w:val="000000"/>
-                <w:sz w:val="20"/>
-                <w:szCs w:val="20"/>
-                <w:shd w:val="clear" w:color="auto" w:fill="FFFFFF"/>
-                <w:lang w:eastAsia="en-SG"/>
-              </w:rPr>
-              <w:t>”</w:t>
+              <w:t>”edit”</w:t>
             </w:r>
             <w:r>
               <w:rPr>
@@ -7554,19 +7339,11 @@
       <w:r>
         <w:t>Marking Out Tasks on Do-</w:t>
       </w:r>
-      <w:proofErr w:type="spellStart"/>
       <w:r>
         <w:rPr>
           <w:i/>
         </w:rPr>
-        <w:t>er</w:t>
-      </w:r>
-      <w:proofErr w:type="spellEnd"/>
-      <w:r>
-        <w:rPr>
-          <w:i/>
-        </w:rPr>
-        <w:t xml:space="preserve"> </w:t>
+        <w:t xml:space="preserve">er </w:t>
       </w:r>
       <w:r>
         <w:t>List</w:t>
@@ -7744,7 +7521,6 @@
           <w:lang w:eastAsia="en-SG"/>
         </w:rPr>
       </w:pPr>
-      <w:proofErr w:type="gramStart"/>
       <w:r>
         <w:rPr>
           <w:rFonts w:ascii="Calibri" w:eastAsia="Times New Roman" w:hAnsi="Calibri" w:cs="Calibri"/>
@@ -7759,16 +7535,7 @@
           <w:color w:val="000000"/>
           <w:lang w:eastAsia="en-SG"/>
         </w:rPr>
-        <w:t>to</w:t>
-      </w:r>
-      <w:proofErr w:type="gramEnd"/>
-      <w:r>
-        <w:rPr>
-          <w:rFonts w:ascii="Calibri" w:eastAsia="Times New Roman" w:hAnsi="Calibri" w:cs="Calibri"/>
-          <w:color w:val="000000"/>
-          <w:lang w:eastAsia="en-SG"/>
-        </w:rPr>
-        <w:t xml:space="preserve"> Figure 7</w:t>
+        <w:t>to Figure 7</w:t>
       </w:r>
       <w:r>
         <w:rPr>
@@ -7966,17 +7733,7 @@
                 <w:lang w:eastAsia="en-SG"/>
               </w:rPr>
               <w:lastRenderedPageBreak/>
-              <w:t xml:space="preserve">Understanding </w:t>
-            </w:r>
-            <w:proofErr w:type="gramStart"/>
-            <w:r>
-              <w:rPr>
-                <w:rFonts w:eastAsia="Times New Roman" w:cstheme="minorHAnsi"/>
-                <w:color w:val="000000"/>
-                <w:shd w:val="clear" w:color="auto" w:fill="FFFFFF"/>
-                <w:lang w:eastAsia="en-SG"/>
-              </w:rPr>
-              <w:t xml:space="preserve">the </w:t>
+              <w:t xml:space="preserve">Understanding the </w:t>
             </w:r>
             <w:r>
               <w:rPr>
@@ -8004,7 +7761,6 @@
               </w:rPr>
               <w:t>mark</w:t>
             </w:r>
-            <w:proofErr w:type="gramEnd"/>
             <w:r>
               <w:rPr>
                 <w:rFonts w:eastAsia="Times New Roman" w:cstheme="minorHAnsi"/>
@@ -8169,17 +7925,7 @@
                 <w:shd w:val="clear" w:color="auto" w:fill="FFFFFF"/>
                 <w:lang w:eastAsia="en-SG"/>
               </w:rPr>
-              <w:t xml:space="preserve">A sample on how to use </w:t>
-            </w:r>
-            <w:proofErr w:type="gramStart"/>
-            <w:r>
-              <w:rPr>
-                <w:rFonts w:eastAsia="Times New Roman" w:cstheme="minorHAnsi"/>
-                <w:color w:val="000000"/>
-                <w:shd w:val="clear" w:color="auto" w:fill="FFFFFF"/>
-                <w:lang w:eastAsia="en-SG"/>
-              </w:rPr>
-              <w:t xml:space="preserve">the </w:t>
+              <w:t xml:space="preserve">A sample on how to use the </w:t>
             </w:r>
             <w:r>
               <w:rPr>
@@ -8207,7 +7953,6 @@
               </w:rPr>
               <w:t>mark</w:t>
             </w:r>
-            <w:proofErr w:type="gramEnd"/>
             <w:r>
               <w:rPr>
                 <w:rFonts w:eastAsia="Times New Roman" w:cstheme="minorHAnsi"/>
@@ -8533,7 +8278,6 @@
           <w:szCs w:val="22"/>
         </w:rPr>
       </w:pPr>
-      <w:proofErr w:type="gramStart"/>
       <w:r>
         <w:rPr>
           <w:rFonts w:asciiTheme="minorHAnsi" w:hAnsiTheme="minorHAnsi" w:cstheme="minorHAnsi"/>
@@ -8541,17 +8285,7 @@
           <w:sz w:val="22"/>
           <w:szCs w:val="22"/>
         </w:rPr>
-        <w:t>In reference to</w:t>
-      </w:r>
-      <w:proofErr w:type="gramEnd"/>
-      <w:r>
-        <w:rPr>
-          <w:rFonts w:asciiTheme="minorHAnsi" w:hAnsiTheme="minorHAnsi" w:cstheme="minorHAnsi"/>
-          <w:color w:val="000000"/>
-          <w:sz w:val="22"/>
-          <w:szCs w:val="22"/>
-        </w:rPr>
-        <w:t xml:space="preserve"> the Figure 8</w:t>
+        <w:t>In reference to the Figure 8</w:t>
       </w:r>
       <w:r>
         <w:rPr>
@@ -8801,17 +8535,7 @@
                 <w:shd w:val="clear" w:color="auto" w:fill="FFFFFF"/>
                 <w:lang w:eastAsia="en-SG"/>
               </w:rPr>
-              <w:t xml:space="preserve">Understanding </w:t>
-            </w:r>
-            <w:proofErr w:type="gramStart"/>
-            <w:r>
-              <w:rPr>
-                <w:rFonts w:eastAsia="Times New Roman" w:cstheme="minorHAnsi"/>
-                <w:color w:val="000000"/>
-                <w:shd w:val="clear" w:color="auto" w:fill="FFFFFF"/>
-                <w:lang w:eastAsia="en-SG"/>
-              </w:rPr>
-              <w:t xml:space="preserve">the </w:t>
+              <w:t xml:space="preserve">Understanding the </w:t>
             </w:r>
             <w:r>
               <w:rPr>
@@ -8839,7 +8563,6 @@
               </w:rPr>
               <w:t>unmark</w:t>
             </w:r>
-            <w:proofErr w:type="gramEnd"/>
             <w:r>
               <w:rPr>
                 <w:rFonts w:eastAsia="Times New Roman" w:cstheme="minorHAnsi"/>
@@ -9189,25 +8912,14 @@
                 <w:lang w:eastAsia="en-SG"/>
               </w:rPr>
             </w:pPr>
-            <w:proofErr w:type="spellStart"/>
-            <w:r>
-              <w:rPr>
-                <w:rFonts w:eastAsia="Times New Roman" w:cstheme="minorHAnsi"/>
-                <w:color w:val="000000"/>
-                <w:shd w:val="clear" w:color="auto" w:fill="FFFFFF"/>
-                <w:lang w:eastAsia="en-SG"/>
-              </w:rPr>
-              <w:t>E.g</w:t>
-            </w:r>
-            <w:proofErr w:type="spellEnd"/>
-            <w:r>
-              <w:rPr>
-                <w:rFonts w:eastAsia="Times New Roman" w:cstheme="minorHAnsi"/>
-                <w:color w:val="000000"/>
-                <w:shd w:val="clear" w:color="auto" w:fill="FFFFFF"/>
-                <w:lang w:eastAsia="en-SG"/>
-              </w:rPr>
-              <w:t xml:space="preserve">: </w:t>
+            <w:r>
+              <w:rPr>
+                <w:rFonts w:eastAsia="Times New Roman" w:cstheme="minorHAnsi"/>
+                <w:color w:val="000000"/>
+                <w:shd w:val="clear" w:color="auto" w:fill="FFFFFF"/>
+                <w:lang w:eastAsia="en-SG"/>
+              </w:rPr>
+              <w:t xml:space="preserve">E.g: </w:t>
             </w:r>
             <w:r>
               <w:rPr>
@@ -9283,17 +8995,7 @@
                 <w:shd w:val="clear" w:color="auto" w:fill="FFFFFF"/>
                 <w:lang w:eastAsia="en-SG"/>
               </w:rPr>
-              <w:t xml:space="preserve">A sample on how to use </w:t>
-            </w:r>
-            <w:proofErr w:type="gramStart"/>
-            <w:r>
-              <w:rPr>
-                <w:rFonts w:eastAsia="Times New Roman" w:cstheme="minorHAnsi"/>
-                <w:color w:val="000000"/>
-                <w:shd w:val="clear" w:color="auto" w:fill="FFFFFF"/>
-                <w:lang w:eastAsia="en-SG"/>
-              </w:rPr>
-              <w:t xml:space="preserve">the </w:t>
+              <w:t xml:space="preserve">A sample on how to use the </w:t>
             </w:r>
             <w:r>
               <w:rPr>
@@ -9321,7 +9023,6 @@
               </w:rPr>
               <w:t>unmark</w:t>
             </w:r>
-            <w:proofErr w:type="gramEnd"/>
             <w:r>
               <w:rPr>
                 <w:rFonts w:eastAsia="Times New Roman" w:cstheme="minorHAnsi"/>
@@ -9522,19 +9223,11 @@
       <w:r>
         <w:t>Do-</w:t>
       </w:r>
-      <w:proofErr w:type="spellStart"/>
       <w:r>
         <w:rPr>
           <w:i/>
         </w:rPr>
-        <w:t>er</w:t>
-      </w:r>
-      <w:proofErr w:type="spellEnd"/>
-      <w:r>
-        <w:rPr>
-          <w:i/>
-        </w:rPr>
-        <w:t xml:space="preserve"> </w:t>
+        <w:t xml:space="preserve">er </w:t>
       </w:r>
       <w:r>
         <w:t xml:space="preserve">List will display </w:t>
@@ -9649,7 +9342,6 @@
           <w:szCs w:val="22"/>
         </w:rPr>
       </w:pPr>
-      <w:proofErr w:type="gramStart"/>
       <w:r>
         <w:rPr>
           <w:rFonts w:asciiTheme="minorHAnsi" w:hAnsiTheme="minorHAnsi" w:cstheme="minorHAnsi"/>
@@ -9657,17 +9349,7 @@
           <w:sz w:val="22"/>
           <w:szCs w:val="22"/>
         </w:rPr>
-        <w:t>In reference to</w:t>
-      </w:r>
-      <w:proofErr w:type="gramEnd"/>
-      <w:r>
-        <w:rPr>
-          <w:rFonts w:asciiTheme="minorHAnsi" w:hAnsiTheme="minorHAnsi" w:cstheme="minorHAnsi"/>
-          <w:color w:val="000000"/>
-          <w:sz w:val="22"/>
-          <w:szCs w:val="22"/>
-        </w:rPr>
-        <w:t xml:space="preserve"> the F</w:t>
+        <w:t>In reference to the F</w:t>
       </w:r>
       <w:r>
         <w:rPr>
@@ -9996,17 +9678,7 @@
                 <w:shd w:val="clear" w:color="auto" w:fill="FFFFFF"/>
                 <w:lang w:eastAsia="en-SG"/>
               </w:rPr>
-              <w:t xml:space="preserve">Understanding </w:t>
-            </w:r>
-            <w:proofErr w:type="gramStart"/>
-            <w:r>
-              <w:rPr>
-                <w:rFonts w:eastAsia="Times New Roman" w:cstheme="minorHAnsi"/>
-                <w:color w:val="000000"/>
-                <w:shd w:val="clear" w:color="auto" w:fill="FFFFFF"/>
-                <w:lang w:eastAsia="en-SG"/>
-              </w:rPr>
-              <w:t xml:space="preserve">the </w:t>
+              <w:t xml:space="preserve">Understanding the </w:t>
             </w:r>
             <w:r>
               <w:rPr>
@@ -10034,7 +9706,6 @@
               </w:rPr>
               <w:t>list</w:t>
             </w:r>
-            <w:proofErr w:type="gramEnd"/>
             <w:r>
               <w:rPr>
                 <w:rFonts w:eastAsia="Times New Roman" w:cstheme="minorHAnsi"/>
@@ -10269,7 +9940,6 @@
               </w:rPr>
               <w:t>Do-</w:t>
             </w:r>
-            <w:proofErr w:type="spellStart"/>
             <w:r>
               <w:rPr>
                 <w:rFonts w:eastAsia="Times New Roman" w:cstheme="minorHAnsi"/>
@@ -10281,7 +9951,6 @@
               </w:rPr>
               <w:t>er</w:t>
             </w:r>
-            <w:proofErr w:type="spellEnd"/>
             <w:r>
               <w:rPr>
                 <w:rFonts w:eastAsia="Times New Roman" w:cstheme="minorHAnsi"/>
@@ -10445,25 +10114,14 @@
                 <w:lang w:eastAsia="en-SG"/>
               </w:rPr>
             </w:pPr>
-            <w:proofErr w:type="spellStart"/>
-            <w:r>
-              <w:rPr>
-                <w:rFonts w:eastAsia="Times New Roman" w:cstheme="minorHAnsi"/>
-                <w:color w:val="000000"/>
-                <w:shd w:val="clear" w:color="auto" w:fill="FFFFFF"/>
-                <w:lang w:eastAsia="en-SG"/>
-              </w:rPr>
-              <w:t>E.g</w:t>
-            </w:r>
-            <w:proofErr w:type="spellEnd"/>
-            <w:r>
-              <w:rPr>
-                <w:rFonts w:eastAsia="Times New Roman" w:cstheme="minorHAnsi"/>
-                <w:color w:val="000000"/>
-                <w:shd w:val="clear" w:color="auto" w:fill="FFFFFF"/>
-                <w:lang w:eastAsia="en-SG"/>
-              </w:rPr>
-              <w:t xml:space="preserve">: </w:t>
+            <w:r>
+              <w:rPr>
+                <w:rFonts w:eastAsia="Times New Roman" w:cstheme="minorHAnsi"/>
+                <w:color w:val="000000"/>
+                <w:shd w:val="clear" w:color="auto" w:fill="FFFFFF"/>
+                <w:lang w:eastAsia="en-SG"/>
+              </w:rPr>
+              <w:t xml:space="preserve">E.g: </w:t>
             </w:r>
             <w:r>
               <w:rPr>
@@ -10593,27 +10251,7 @@
                 <w:shd w:val="clear" w:color="auto" w:fill="FFFFFF"/>
                 <w:lang w:eastAsia="en-SG"/>
               </w:rPr>
-              <w:t xml:space="preserve">-in categories </w:t>
-            </w:r>
-            <w:proofErr w:type="gramStart"/>
-            <w:r>
-              <w:rPr>
-                <w:rFonts w:eastAsia="Times New Roman" w:cstheme="minorHAnsi"/>
-                <w:color w:val="000000"/>
-                <w:shd w:val="clear" w:color="auto" w:fill="FFFFFF"/>
-                <w:lang w:eastAsia="en-SG"/>
-              </w:rPr>
-              <w:t>is</w:t>
-            </w:r>
-            <w:proofErr w:type="gramEnd"/>
-            <w:r>
-              <w:rPr>
-                <w:rFonts w:eastAsia="Times New Roman" w:cstheme="minorHAnsi"/>
-                <w:color w:val="000000"/>
-                <w:shd w:val="clear" w:color="auto" w:fill="FFFFFF"/>
-                <w:lang w:eastAsia="en-SG"/>
-              </w:rPr>
-              <w:t xml:space="preserve"> available for you to use. </w:t>
+              <w:t xml:space="preserve">-in categories is available for you to use. </w:t>
             </w:r>
           </w:p>
           <w:p>
@@ -10784,25 +10422,14 @@
                 <w:lang w:eastAsia="en-SG"/>
               </w:rPr>
             </w:pPr>
-            <w:proofErr w:type="spellStart"/>
-            <w:r>
-              <w:rPr>
-                <w:rFonts w:eastAsia="Times New Roman" w:cstheme="minorHAnsi"/>
-                <w:color w:val="000000"/>
-                <w:shd w:val="clear" w:color="auto" w:fill="FFFFFF"/>
-                <w:lang w:eastAsia="en-SG"/>
-              </w:rPr>
-              <w:t>E.g</w:t>
-            </w:r>
-            <w:proofErr w:type="spellEnd"/>
-            <w:r>
-              <w:rPr>
-                <w:rFonts w:eastAsia="Times New Roman" w:cstheme="minorHAnsi"/>
-                <w:color w:val="000000"/>
-                <w:shd w:val="clear" w:color="auto" w:fill="FFFFFF"/>
-                <w:lang w:eastAsia="en-SG"/>
-              </w:rPr>
-              <w:t xml:space="preserve">: </w:t>
+            <w:r>
+              <w:rPr>
+                <w:rFonts w:eastAsia="Times New Roman" w:cstheme="minorHAnsi"/>
+                <w:color w:val="000000"/>
+                <w:shd w:val="clear" w:color="auto" w:fill="FFFFFF"/>
+                <w:lang w:eastAsia="en-SG"/>
+              </w:rPr>
+              <w:t xml:space="preserve">E.g: </w:t>
             </w:r>
             <w:r>
               <w:rPr>
@@ -10849,7 +10476,6 @@
               </w:rPr>
               <w:t xml:space="preserve"> will display all the tasks in the Do-</w:t>
             </w:r>
-            <w:proofErr w:type="spellStart"/>
             <w:r>
               <w:rPr>
                 <w:rFonts w:eastAsia="Times New Roman" w:cstheme="minorHAnsi"/>
@@ -10861,7 +10487,6 @@
               </w:rPr>
               <w:t>er</w:t>
             </w:r>
-            <w:proofErr w:type="spellEnd"/>
             <w:r>
               <w:rPr>
                 <w:rFonts w:eastAsia="Times New Roman" w:cstheme="minorHAnsi"/>
@@ -11095,7 +10720,6 @@
               </w:rPr>
               <w:t xml:space="preserve"> argument can be either in standard format “</w:t>
             </w:r>
-            <w:proofErr w:type="spellStart"/>
             <w:r>
               <w:rPr>
                 <w:rFonts w:ascii="Courier New" w:eastAsia="Times New Roman" w:hAnsi="Courier New" w:cs="Courier New"/>
@@ -11106,35 +10730,8 @@
                 <w:szCs w:val="20"/>
                 <w:lang w:eastAsia="en-SG"/>
               </w:rPr>
-              <w:t>yyyy</w:t>
-            </w:r>
-            <w:proofErr w:type="spellEnd"/>
-            <w:r>
-              <w:rPr>
-                <w:rFonts w:ascii="Courier New" w:eastAsia="Times New Roman" w:hAnsi="Courier New" w:cs="Courier New"/>
-                <w:b/>
-                <w:bCs/>
-                <w:color w:val="000000"/>
-                <w:sz w:val="20"/>
-                <w:szCs w:val="20"/>
-                <w:lang w:eastAsia="en-SG"/>
-              </w:rPr>
-              <w:t>-mm-</w:t>
-            </w:r>
-            <w:proofErr w:type="spellStart"/>
-            <w:r>
-              <w:rPr>
-                <w:rFonts w:ascii="Courier New" w:eastAsia="Times New Roman" w:hAnsi="Courier New" w:cs="Courier New"/>
-                <w:b/>
-                <w:bCs/>
-                <w:color w:val="000000"/>
-                <w:sz w:val="20"/>
-                <w:szCs w:val="20"/>
-                <w:lang w:eastAsia="en-SG"/>
-              </w:rPr>
-              <w:t>dd</w:t>
-            </w:r>
-            <w:proofErr w:type="spellEnd"/>
+              <w:t>yyyy-mm-dd</w:t>
+            </w:r>
             <w:r>
               <w:rPr>
                 <w:rFonts w:eastAsia="Times New Roman" w:cstheme="minorHAnsi"/>
@@ -11144,7 +10741,6 @@
               </w:rPr>
               <w:t>” or in natural language to express date. For list of natural language supported in Do-</w:t>
             </w:r>
-            <w:proofErr w:type="spellStart"/>
             <w:r>
               <w:rPr>
                 <w:rFonts w:eastAsia="Times New Roman" w:cstheme="minorHAnsi"/>
@@ -11156,7 +10752,6 @@
               </w:rPr>
               <w:t>er</w:t>
             </w:r>
-            <w:proofErr w:type="spellEnd"/>
             <w:r>
               <w:rPr>
                 <w:rFonts w:eastAsia="Times New Roman" w:cstheme="minorHAnsi"/>
@@ -11327,17 +10922,7 @@
                 <w:shd w:val="clear" w:color="auto" w:fill="FFFFFF"/>
                 <w:lang w:eastAsia="en-SG"/>
               </w:rPr>
-              <w:t xml:space="preserve"> in your command, all tasks will be shown. (This is the same as </w:t>
-            </w:r>
-            <w:proofErr w:type="gramStart"/>
-            <w:r>
-              <w:rPr>
-                <w:rFonts w:eastAsia="Times New Roman" w:cstheme="minorHAnsi"/>
-                <w:color w:val="000000"/>
-                <w:shd w:val="clear" w:color="auto" w:fill="FFFFFF"/>
-                <w:lang w:eastAsia="en-SG"/>
-              </w:rPr>
-              <w:t xml:space="preserve">using </w:t>
+              <w:t xml:space="preserve"> in your command, all tasks will be shown. (This is the same as using </w:t>
             </w:r>
             <w:r>
               <w:rPr>
@@ -11361,20 +10946,7 @@
                 <w:szCs w:val="20"/>
                 <w:lang w:eastAsia="en-SG"/>
               </w:rPr>
-              <w:t>list</w:t>
-            </w:r>
-            <w:proofErr w:type="gramEnd"/>
-            <w:r>
-              <w:rPr>
-                <w:rFonts w:ascii="Courier New" w:eastAsia="Times New Roman" w:hAnsi="Courier New" w:cs="Courier New"/>
-                <w:b/>
-                <w:bCs/>
-                <w:color w:val="000000"/>
-                <w:sz w:val="20"/>
-                <w:szCs w:val="20"/>
-                <w:lang w:eastAsia="en-SG"/>
-              </w:rPr>
-              <w:t xml:space="preserve"> All</w:t>
+              <w:t>list All</w:t>
             </w:r>
             <w:r>
               <w:rPr>
@@ -11426,17 +10998,7 @@
                 <w:shd w:val="clear" w:color="auto" w:fill="FFFFFF"/>
                 <w:lang w:eastAsia="en-SG"/>
               </w:rPr>
-              <w:t xml:space="preserve">A sample on how to use </w:t>
-            </w:r>
-            <w:proofErr w:type="gramStart"/>
-            <w:r>
-              <w:rPr>
-                <w:rFonts w:eastAsia="Times New Roman" w:cstheme="minorHAnsi"/>
-                <w:color w:val="000000"/>
-                <w:shd w:val="clear" w:color="auto" w:fill="FFFFFF"/>
-                <w:lang w:eastAsia="en-SG"/>
-              </w:rPr>
-              <w:t xml:space="preserve">the </w:t>
+              <w:t xml:space="preserve">A sample on how to use the </w:t>
             </w:r>
             <w:r>
               <w:rPr>
@@ -11464,7 +11026,6 @@
               </w:rPr>
               <w:t>list</w:t>
             </w:r>
-            <w:proofErr w:type="gramEnd"/>
             <w:r>
               <w:rPr>
                 <w:rFonts w:eastAsia="Times New Roman" w:cstheme="minorHAnsi"/>
@@ -11881,14 +11442,12 @@
       <w:r>
         <w:t>Do-</w:t>
       </w:r>
-      <w:proofErr w:type="spellStart"/>
       <w:r>
         <w:rPr>
           <w:i/>
         </w:rPr>
         <w:t>er</w:t>
       </w:r>
-      <w:proofErr w:type="spellEnd"/>
       <w:r>
         <w:t xml:space="preserve"> List will display the search resu</w:t>
       </w:r>
@@ -12007,23 +11566,13 @@
           <w:szCs w:val="22"/>
         </w:rPr>
       </w:pPr>
-      <w:proofErr w:type="gramStart"/>
       <w:r>
         <w:rPr>
           <w:rFonts w:asciiTheme="minorHAnsi" w:eastAsia="Adobe Gothic Std B" w:hAnsiTheme="minorHAnsi" w:cstheme="minorHAnsi"/>
           <w:sz w:val="22"/>
           <w:szCs w:val="22"/>
         </w:rPr>
-        <w:t>In reference to</w:t>
-      </w:r>
-      <w:proofErr w:type="gramEnd"/>
-      <w:r>
-        <w:rPr>
-          <w:rFonts w:asciiTheme="minorHAnsi" w:eastAsia="Adobe Gothic Std B" w:hAnsiTheme="minorHAnsi" w:cstheme="minorHAnsi"/>
-          <w:sz w:val="22"/>
-          <w:szCs w:val="22"/>
-        </w:rPr>
-        <w:t xml:space="preserve"> F</w:t>
+        <w:t>In reference to F</w:t>
       </w:r>
       <w:r>
         <w:rPr>
@@ -12539,7 +12088,6 @@
               </w:rPr>
               <w:t>Do-</w:t>
             </w:r>
-            <w:proofErr w:type="spellStart"/>
             <w:r>
               <w:rPr>
                 <w:rFonts w:eastAsia="Times New Roman" w:cstheme="minorHAnsi"/>
@@ -12551,7 +12099,6 @@
               </w:rPr>
               <w:t>er</w:t>
             </w:r>
-            <w:proofErr w:type="spellEnd"/>
             <w:r>
               <w:rPr>
                 <w:rFonts w:eastAsia="Times New Roman" w:cstheme="minorHAnsi"/>
@@ -12670,7 +12217,6 @@
                 <w:lang w:eastAsia="en-SG"/>
               </w:rPr>
             </w:pPr>
-            <w:proofErr w:type="spellStart"/>
             <w:r>
               <w:rPr>
                 <w:rFonts w:eastAsia="Times New Roman" w:cstheme="minorHAnsi"/>
@@ -12680,8 +12226,6 @@
               </w:rPr>
               <w:t>E.g</w:t>
             </w:r>
-            <w:proofErr w:type="spellEnd"/>
-            <w:proofErr w:type="gramStart"/>
             <w:r>
               <w:rPr>
                 <w:rFonts w:ascii="Arial" w:eastAsia="Times New Roman" w:hAnsi="Arial" w:cs="Arial"/>
@@ -12701,20 +12245,7 @@
                 <w:szCs w:val="20"/>
                 <w:lang w:eastAsia="en-SG"/>
               </w:rPr>
-              <w:t>”list</w:t>
-            </w:r>
-            <w:proofErr w:type="gramEnd"/>
-            <w:r>
-              <w:rPr>
-                <w:rFonts w:ascii="Courier New" w:eastAsia="Times New Roman" w:hAnsi="Courier New" w:cs="Courier New"/>
-                <w:b/>
-                <w:bCs/>
-                <w:color w:val="000000"/>
-                <w:sz w:val="20"/>
-                <w:szCs w:val="20"/>
-                <w:lang w:eastAsia="en-SG"/>
-              </w:rPr>
-              <w:t xml:space="preserve"> LECTURE”</w:t>
+              <w:t>”list LECTURE”</w:t>
             </w:r>
             <w:r>
               <w:rPr>
@@ -12988,7 +12519,6 @@
               </w:rPr>
               <w:t>command, Do-</w:t>
             </w:r>
-            <w:proofErr w:type="spellStart"/>
             <w:r>
               <w:rPr>
                 <w:rFonts w:eastAsia="Times New Roman" w:cstheme="minorHAnsi"/>
@@ -13000,7 +12530,6 @@
               </w:rPr>
               <w:t>er</w:t>
             </w:r>
-            <w:proofErr w:type="spellEnd"/>
             <w:r>
               <w:rPr>
                 <w:rFonts w:eastAsia="Times New Roman" w:cstheme="minorHAnsi"/>
@@ -13546,19 +13075,11 @@
       <w:r>
         <w:t>Do-</w:t>
       </w:r>
-      <w:proofErr w:type="spellStart"/>
       <w:r>
         <w:rPr>
           <w:i/>
         </w:rPr>
-        <w:t>er</w:t>
-      </w:r>
-      <w:proofErr w:type="spellEnd"/>
-      <w:r>
-        <w:rPr>
-          <w:i/>
-        </w:rPr>
-        <w:t xml:space="preserve"> </w:t>
+        <w:t xml:space="preserve">er </w:t>
       </w:r>
       <w:r>
         <w:t>List will display the second task in the</w:t>
@@ -13674,19 +13195,11 @@
           <w:rFonts w:eastAsia="Adobe Gothic Std B" w:cstheme="minorHAnsi"/>
         </w:rPr>
       </w:pPr>
-      <w:proofErr w:type="gramStart"/>
       <w:r>
         <w:rPr>
           <w:rFonts w:eastAsia="Adobe Gothic Std B" w:cstheme="minorHAnsi"/>
         </w:rPr>
-        <w:t>In reference to</w:t>
-      </w:r>
-      <w:proofErr w:type="gramEnd"/>
-      <w:r>
-        <w:rPr>
-          <w:rFonts w:eastAsia="Adobe Gothic Std B" w:cstheme="minorHAnsi"/>
-        </w:rPr>
-        <w:t xml:space="preserve"> F</w:t>
+        <w:t>In reference to F</w:t>
       </w:r>
       <w:r>
         <w:rPr>
@@ -13891,17 +13404,7 @@
                 <w:shd w:val="clear" w:color="auto" w:fill="FFFFFF"/>
                 <w:lang w:eastAsia="en-SG"/>
               </w:rPr>
-              <w:t xml:space="preserve">Understanding </w:t>
-            </w:r>
-            <w:proofErr w:type="gramStart"/>
-            <w:r>
-              <w:rPr>
-                <w:rFonts w:eastAsia="Times New Roman" w:cstheme="minorHAnsi"/>
-                <w:color w:val="000000"/>
-                <w:shd w:val="clear" w:color="auto" w:fill="FFFFFF"/>
-                <w:lang w:eastAsia="en-SG"/>
-              </w:rPr>
-              <w:t>the</w:t>
+              <w:t>Understanding the</w:t>
             </w:r>
             <w:r>
               <w:rPr>
@@ -13923,21 +13426,7 @@
                 <w:shd w:val="clear" w:color="auto" w:fill="FFFFFF"/>
                 <w:lang w:eastAsia="en-SG"/>
               </w:rPr>
-              <w:t>”view</w:t>
-            </w:r>
-            <w:proofErr w:type="gramEnd"/>
-            <w:r>
-              <w:rPr>
-                <w:rFonts w:ascii="Courier New" w:eastAsia="Times New Roman" w:hAnsi="Courier New" w:cs="Courier New"/>
-                <w:b/>
-                <w:bCs/>
-                <w:color w:val="000000"/>
-                <w:sz w:val="20"/>
-                <w:szCs w:val="20"/>
-                <w:shd w:val="clear" w:color="auto" w:fill="FFFFFF"/>
-                <w:lang w:eastAsia="en-SG"/>
-              </w:rPr>
-              <w:t>”</w:t>
+              <w:t>”view”</w:t>
             </w:r>
             <w:r>
               <w:rPr>
@@ -14074,17 +13563,7 @@
                 <w:shd w:val="clear" w:color="auto" w:fill="FFFFFF"/>
                 <w:lang w:eastAsia="en-SG"/>
               </w:rPr>
-              <w:t xml:space="preserve">A sample on how to use </w:t>
-            </w:r>
-            <w:proofErr w:type="gramStart"/>
-            <w:r>
-              <w:rPr>
-                <w:rFonts w:eastAsia="Times New Roman" w:cstheme="minorHAnsi"/>
-                <w:color w:val="000000"/>
-                <w:shd w:val="clear" w:color="auto" w:fill="FFFFFF"/>
-                <w:lang w:eastAsia="en-SG"/>
-              </w:rPr>
-              <w:t>the</w:t>
+              <w:t>A sample on how to use the</w:t>
             </w:r>
             <w:r>
               <w:rPr>
@@ -14106,21 +13585,7 @@
                 <w:shd w:val="clear" w:color="auto" w:fill="FFFFFF"/>
                 <w:lang w:eastAsia="en-SG"/>
               </w:rPr>
-              <w:t>”view</w:t>
-            </w:r>
-            <w:proofErr w:type="gramEnd"/>
-            <w:r>
-              <w:rPr>
-                <w:rFonts w:ascii="Courier New" w:eastAsia="Times New Roman" w:hAnsi="Courier New" w:cs="Courier New"/>
-                <w:b/>
-                <w:bCs/>
-                <w:color w:val="000000"/>
-                <w:sz w:val="20"/>
-                <w:szCs w:val="20"/>
-                <w:shd w:val="clear" w:color="auto" w:fill="FFFFFF"/>
-                <w:lang w:eastAsia="en-SG"/>
-              </w:rPr>
-              <w:t>”</w:t>
+              <w:t>”view”</w:t>
             </w:r>
             <w:r>
               <w:rPr>
@@ -14325,14 +13790,12 @@
       <w:r>
         <w:t>Do-</w:t>
       </w:r>
-      <w:proofErr w:type="spellStart"/>
       <w:r>
         <w:rPr>
           <w:i/>
         </w:rPr>
         <w:t>er</w:t>
       </w:r>
-      <w:proofErr w:type="spellEnd"/>
       <w:r>
         <w:t xml:space="preserve"> List will delete the second task in the </w:t>
       </w:r>
@@ -14454,23 +13917,13 @@
           <w:szCs w:val="22"/>
         </w:rPr>
       </w:pPr>
-      <w:proofErr w:type="gramStart"/>
       <w:r>
         <w:rPr>
           <w:rFonts w:asciiTheme="minorHAnsi" w:eastAsia="Adobe Gothic Std B" w:hAnsiTheme="minorHAnsi" w:cstheme="minorHAnsi"/>
           <w:sz w:val="22"/>
           <w:szCs w:val="22"/>
         </w:rPr>
-        <w:t>In reference to</w:t>
-      </w:r>
-      <w:proofErr w:type="gramEnd"/>
-      <w:r>
-        <w:rPr>
-          <w:rFonts w:asciiTheme="minorHAnsi" w:eastAsia="Adobe Gothic Std B" w:hAnsiTheme="minorHAnsi" w:cstheme="minorHAnsi"/>
-          <w:sz w:val="22"/>
-          <w:szCs w:val="22"/>
-        </w:rPr>
-        <w:t xml:space="preserve"> </w:t>
+        <w:t xml:space="preserve">In reference to </w:t>
       </w:r>
       <w:r>
         <w:rPr>
@@ -14704,17 +14157,7 @@
                 <w:shd w:val="clear" w:color="auto" w:fill="FFFFFF"/>
                 <w:lang w:eastAsia="en-SG"/>
               </w:rPr>
-              <w:t xml:space="preserve">Understanding </w:t>
-            </w:r>
-            <w:proofErr w:type="gramStart"/>
-            <w:r>
-              <w:rPr>
-                <w:rFonts w:eastAsia="Times New Roman" w:cstheme="minorHAnsi"/>
-                <w:color w:val="000000"/>
-                <w:shd w:val="clear" w:color="auto" w:fill="FFFFFF"/>
-                <w:lang w:eastAsia="en-SG"/>
-              </w:rPr>
-              <w:t>the</w:t>
+              <w:t>Understanding the</w:t>
             </w:r>
             <w:r>
               <w:rPr>
@@ -14736,21 +14179,7 @@
                 <w:shd w:val="clear" w:color="auto" w:fill="FFFFFF"/>
                 <w:lang w:eastAsia="en-SG"/>
               </w:rPr>
-              <w:t>”delete</w:t>
-            </w:r>
-            <w:proofErr w:type="gramEnd"/>
-            <w:r>
-              <w:rPr>
-                <w:rFonts w:ascii="Courier New" w:eastAsia="Times New Roman" w:hAnsi="Courier New" w:cs="Courier New"/>
-                <w:b/>
-                <w:bCs/>
-                <w:color w:val="000000"/>
-                <w:sz w:val="20"/>
-                <w:szCs w:val="20"/>
-                <w:shd w:val="clear" w:color="auto" w:fill="FFFFFF"/>
-                <w:lang w:eastAsia="en-SG"/>
-              </w:rPr>
-              <w:t>”</w:t>
+              <w:t>”delete”</w:t>
             </w:r>
             <w:r>
               <w:rPr>
@@ -14926,7 +14355,6 @@
               </w:rPr>
               <w:t>as shown in Do-</w:t>
             </w:r>
-            <w:proofErr w:type="spellStart"/>
             <w:r>
               <w:rPr>
                 <w:rFonts w:eastAsia="Times New Roman" w:cstheme="minorHAnsi"/>
@@ -14938,7 +14366,6 @@
               </w:rPr>
               <w:t>er</w:t>
             </w:r>
-            <w:proofErr w:type="spellEnd"/>
             <w:r>
               <w:rPr>
                 <w:rFonts w:eastAsia="Times New Roman" w:cstheme="minorHAnsi"/>
@@ -14977,17 +14404,7 @@
                 <w:shd w:val="clear" w:color="auto" w:fill="FFFFFF"/>
                 <w:lang w:eastAsia="en-SG"/>
               </w:rPr>
-              <w:t xml:space="preserve">A sample on how to use </w:t>
-            </w:r>
-            <w:proofErr w:type="gramStart"/>
-            <w:r>
-              <w:rPr>
-                <w:rFonts w:eastAsia="Times New Roman" w:cstheme="minorHAnsi"/>
-                <w:color w:val="000000"/>
-                <w:shd w:val="clear" w:color="auto" w:fill="FFFFFF"/>
-                <w:lang w:eastAsia="en-SG"/>
-              </w:rPr>
-              <w:t>the</w:t>
+              <w:t>A sample on how to use the</w:t>
             </w:r>
             <w:r>
               <w:rPr>
@@ -15009,21 +14426,7 @@
                 <w:shd w:val="clear" w:color="auto" w:fill="FFFFFF"/>
                 <w:lang w:eastAsia="en-SG"/>
               </w:rPr>
-              <w:t>”delete</w:t>
-            </w:r>
-            <w:proofErr w:type="gramEnd"/>
-            <w:r>
-              <w:rPr>
-                <w:rFonts w:ascii="Courier New" w:eastAsia="Times New Roman" w:hAnsi="Courier New" w:cs="Courier New"/>
-                <w:b/>
-                <w:bCs/>
-                <w:color w:val="000000"/>
-                <w:sz w:val="20"/>
-                <w:szCs w:val="20"/>
-                <w:shd w:val="clear" w:color="auto" w:fill="FFFFFF"/>
-                <w:lang w:eastAsia="en-SG"/>
-              </w:rPr>
-              <w:t>”</w:t>
+              <w:t>”delete”</w:t>
             </w:r>
             <w:r>
               <w:rPr>
@@ -15260,7 +14663,6 @@
         </w:rPr>
         <w:t>Do-</w:t>
       </w:r>
-      <w:proofErr w:type="spellStart"/>
       <w:r>
         <w:rPr>
           <w:rFonts w:asciiTheme="minorHAnsi" w:eastAsia="Adobe Gothic Std B" w:hAnsiTheme="minorHAnsi" w:cstheme="minorHAnsi"/>
@@ -15269,18 +14671,7 @@
           <w:sz w:val="22"/>
           <w:szCs w:val="22"/>
         </w:rPr>
-        <w:t>er</w:t>
-      </w:r>
-      <w:proofErr w:type="spellEnd"/>
-      <w:r>
-        <w:rPr>
-          <w:rFonts w:asciiTheme="minorHAnsi" w:eastAsia="Adobe Gothic Std B" w:hAnsiTheme="minorHAnsi" w:cstheme="minorHAnsi"/>
-          <w:i/>
-          <w:color w:val="000000"/>
-          <w:sz w:val="22"/>
-          <w:szCs w:val="22"/>
-        </w:rPr>
-        <w:t xml:space="preserve"> </w:t>
+        <w:t xml:space="preserve">er </w:t>
       </w:r>
       <w:r>
         <w:rPr>
@@ -15394,19 +14785,11 @@
           <w:rFonts w:eastAsia="Adobe Gothic Std B" w:cstheme="minorHAnsi"/>
         </w:rPr>
       </w:pPr>
-      <w:proofErr w:type="gramStart"/>
       <w:r>
         <w:rPr>
           <w:rFonts w:eastAsia="Adobe Gothic Std B" w:cstheme="minorHAnsi"/>
         </w:rPr>
-        <w:t>In reference to</w:t>
-      </w:r>
-      <w:proofErr w:type="gramEnd"/>
-      <w:r>
-        <w:rPr>
-          <w:rFonts w:eastAsia="Adobe Gothic Std B" w:cstheme="minorHAnsi"/>
-        </w:rPr>
-        <w:t xml:space="preserve"> Figure 13</w:t>
+        <w:t>In reference to Figure 13</w:t>
       </w:r>
       <w:r>
         <w:rPr>
@@ -15587,17 +14970,7 @@
                 <w:shd w:val="clear" w:color="auto" w:fill="FFFFFF"/>
                 <w:lang w:eastAsia="en-SG"/>
               </w:rPr>
-              <w:t xml:space="preserve">Understanding </w:t>
-            </w:r>
-            <w:proofErr w:type="gramStart"/>
-            <w:r>
-              <w:rPr>
-                <w:rFonts w:eastAsia="Times New Roman" w:cstheme="minorHAnsi"/>
-                <w:color w:val="000000"/>
-                <w:shd w:val="clear" w:color="auto" w:fill="FFFFFF"/>
-                <w:lang w:eastAsia="en-SG"/>
-              </w:rPr>
-              <w:t>the</w:t>
+              <w:t>Understanding the</w:t>
             </w:r>
             <w:r>
               <w:rPr>
@@ -15619,21 +14992,7 @@
                 <w:shd w:val="clear" w:color="auto" w:fill="FFFFFF"/>
                 <w:lang w:eastAsia="en-SG"/>
               </w:rPr>
-              <w:t>”undo</w:t>
-            </w:r>
-            <w:proofErr w:type="gramEnd"/>
-            <w:r>
-              <w:rPr>
-                <w:rFonts w:ascii="Courier New" w:eastAsia="Times New Roman" w:hAnsi="Courier New" w:cs="Courier New"/>
-                <w:b/>
-                <w:bCs/>
-                <w:color w:val="000000"/>
-                <w:sz w:val="20"/>
-                <w:szCs w:val="20"/>
-                <w:shd w:val="clear" w:color="auto" w:fill="FFFFFF"/>
-                <w:lang w:eastAsia="en-SG"/>
-              </w:rPr>
-              <w:t>”</w:t>
+              <w:t>”undo”</w:t>
             </w:r>
             <w:r>
               <w:rPr>
@@ -15682,7 +15041,6 @@
               </w:rPr>
               <w:t>Undo the most recent operation that modifies the data in the Do-</w:t>
             </w:r>
-            <w:proofErr w:type="spellStart"/>
             <w:r>
               <w:rPr>
                 <w:rFonts w:eastAsia="Times New Roman" w:cstheme="minorHAnsi"/>
@@ -15694,7 +15052,6 @@
               </w:rPr>
               <w:t>er</w:t>
             </w:r>
-            <w:proofErr w:type="spellEnd"/>
             <w:r>
               <w:rPr>
                 <w:rFonts w:eastAsia="Times New Roman" w:cstheme="minorHAnsi"/>
@@ -15733,17 +15090,7 @@
                 <w:shd w:val="clear" w:color="auto" w:fill="FFFFFF"/>
                 <w:lang w:eastAsia="en-SG"/>
               </w:rPr>
-              <w:t xml:space="preserve">A sample on how to use </w:t>
-            </w:r>
-            <w:proofErr w:type="gramStart"/>
-            <w:r>
-              <w:rPr>
-                <w:rFonts w:eastAsia="Times New Roman" w:cstheme="minorHAnsi"/>
-                <w:color w:val="000000"/>
-                <w:shd w:val="clear" w:color="auto" w:fill="FFFFFF"/>
-                <w:lang w:eastAsia="en-SG"/>
-              </w:rPr>
-              <w:t>the</w:t>
+              <w:t>A sample on how to use the</w:t>
             </w:r>
             <w:r>
               <w:rPr>
@@ -15765,21 +15112,7 @@
                 <w:shd w:val="clear" w:color="auto" w:fill="FFFFFF"/>
                 <w:lang w:eastAsia="en-SG"/>
               </w:rPr>
-              <w:t>”undo</w:t>
-            </w:r>
-            <w:proofErr w:type="gramEnd"/>
-            <w:r>
-              <w:rPr>
-                <w:rFonts w:ascii="Courier New" w:eastAsia="Times New Roman" w:hAnsi="Courier New" w:cs="Courier New"/>
-                <w:b/>
-                <w:bCs/>
-                <w:color w:val="000000"/>
-                <w:sz w:val="20"/>
-                <w:szCs w:val="20"/>
-                <w:shd w:val="clear" w:color="auto" w:fill="FFFFFF"/>
-                <w:lang w:eastAsia="en-SG"/>
-              </w:rPr>
-              <w:t>”</w:t>
+              <w:t>”undo”</w:t>
             </w:r>
             <w:r>
               <w:rPr>
@@ -16009,7 +15342,6 @@
         </w:rPr>
         <w:t>Do-</w:t>
       </w:r>
-      <w:proofErr w:type="spellStart"/>
       <w:r>
         <w:rPr>
           <w:rFonts w:asciiTheme="minorHAnsi" w:eastAsia="Adobe Gothic Std B" w:hAnsiTheme="minorHAnsi" w:cstheme="minorHAnsi"/>
@@ -16019,7 +15351,6 @@
         </w:rPr>
         <w:t>er</w:t>
       </w:r>
-      <w:proofErr w:type="spellEnd"/>
       <w:r>
         <w:rPr>
           <w:rFonts w:asciiTheme="minorHAnsi" w:eastAsia="Adobe Gothic Std B" w:hAnsiTheme="minorHAnsi" w:cstheme="minorHAnsi"/>
@@ -16141,19 +15472,11 @@
           <w:rFonts w:eastAsia="Adobe Gothic Std B" w:cstheme="minorHAnsi"/>
         </w:rPr>
       </w:pPr>
-      <w:proofErr w:type="gramStart"/>
       <w:r>
         <w:rPr>
           <w:rFonts w:eastAsia="Adobe Gothic Std B" w:cstheme="minorHAnsi"/>
         </w:rPr>
-        <w:t>In reference to</w:t>
-      </w:r>
-      <w:proofErr w:type="gramEnd"/>
-      <w:r>
-        <w:rPr>
-          <w:rFonts w:eastAsia="Adobe Gothic Std B" w:cstheme="minorHAnsi"/>
-        </w:rPr>
-        <w:t xml:space="preserve"> Figure 14</w:t>
+        <w:t>In reference to Figure 14</w:t>
       </w:r>
       <w:r>
         <w:rPr>
@@ -16177,21 +15500,7 @@
         <w:rPr>
           <w:rFonts w:eastAsia="Adobe Gothic Std B" w:cstheme="minorHAnsi"/>
         </w:rPr>
-        <w:t xml:space="preserve">The task is deleted as “redo” </w:t>
-      </w:r>
-      <w:proofErr w:type="gramStart"/>
-      <w:r>
-        <w:rPr>
-          <w:rFonts w:eastAsia="Adobe Gothic Std B" w:cstheme="minorHAnsi"/>
-        </w:rPr>
-        <w:t>reverts back</w:t>
-      </w:r>
-      <w:proofErr w:type="gramEnd"/>
-      <w:r>
-        <w:rPr>
-          <w:rFonts w:eastAsia="Adobe Gothic Std B" w:cstheme="minorHAnsi"/>
-        </w:rPr>
-        <w:t xml:space="preserve"> the last “undo” operation</w:t>
+        <w:t>The task is deleted as “redo” reverts back the last “undo” operation</w:t>
       </w:r>
     </w:p>
     <w:p>
@@ -16349,17 +15658,7 @@
                 <w:shd w:val="clear" w:color="auto" w:fill="FFFFFF"/>
                 <w:lang w:eastAsia="en-SG"/>
               </w:rPr>
-              <w:t xml:space="preserve">Understanding </w:t>
-            </w:r>
-            <w:proofErr w:type="gramStart"/>
-            <w:r>
-              <w:rPr>
-                <w:rFonts w:eastAsia="Times New Roman" w:cstheme="minorHAnsi"/>
-                <w:color w:val="000000"/>
-                <w:shd w:val="clear" w:color="auto" w:fill="FFFFFF"/>
-                <w:lang w:eastAsia="en-SG"/>
-              </w:rPr>
-              <w:t>the</w:t>
+              <w:t>Understanding the</w:t>
             </w:r>
             <w:r>
               <w:rPr>
@@ -16381,21 +15680,7 @@
                 <w:shd w:val="clear" w:color="auto" w:fill="FFFFFF"/>
                 <w:lang w:eastAsia="en-SG"/>
               </w:rPr>
-              <w:t>”redo</w:t>
-            </w:r>
-            <w:proofErr w:type="gramEnd"/>
-            <w:r>
-              <w:rPr>
-                <w:rFonts w:ascii="Courier New" w:eastAsia="Times New Roman" w:hAnsi="Courier New" w:cs="Courier New"/>
-                <w:b/>
-                <w:bCs/>
-                <w:color w:val="000000"/>
-                <w:sz w:val="20"/>
-                <w:szCs w:val="20"/>
-                <w:shd w:val="clear" w:color="auto" w:fill="FFFFFF"/>
-                <w:lang w:eastAsia="en-SG"/>
-              </w:rPr>
-              <w:t>”</w:t>
+              <w:t>”redo”</w:t>
             </w:r>
             <w:r>
               <w:rPr>
@@ -16474,17 +15759,7 @@
                 <w:lang w:eastAsia="en-SG"/>
               </w:rPr>
               <w:lastRenderedPageBreak/>
-              <w:t xml:space="preserve">A sample on how to use </w:t>
-            </w:r>
-            <w:proofErr w:type="gramStart"/>
-            <w:r>
-              <w:rPr>
-                <w:rFonts w:eastAsia="Times New Roman" w:cstheme="minorHAnsi"/>
-                <w:color w:val="000000"/>
-                <w:shd w:val="clear" w:color="auto" w:fill="FFFFFF"/>
-                <w:lang w:eastAsia="en-SG"/>
-              </w:rPr>
-              <w:t>the</w:t>
+              <w:t>A sample on how to use the</w:t>
             </w:r>
             <w:r>
               <w:rPr>
@@ -16506,21 +15781,7 @@
                 <w:shd w:val="clear" w:color="auto" w:fill="FFFFFF"/>
                 <w:lang w:eastAsia="en-SG"/>
               </w:rPr>
-              <w:t>”redo</w:t>
-            </w:r>
-            <w:proofErr w:type="gramEnd"/>
-            <w:r>
-              <w:rPr>
-                <w:rFonts w:ascii="Courier New" w:eastAsia="Times New Roman" w:hAnsi="Courier New" w:cs="Courier New"/>
-                <w:b/>
-                <w:bCs/>
-                <w:color w:val="000000"/>
-                <w:sz w:val="20"/>
-                <w:szCs w:val="20"/>
-                <w:shd w:val="clear" w:color="auto" w:fill="FFFFFF"/>
-                <w:lang w:eastAsia="en-SG"/>
-              </w:rPr>
-              <w:t>”</w:t>
+              <w:t>”redo”</w:t>
             </w:r>
             <w:r>
               <w:rPr>
@@ -16715,27 +15976,7 @@
                 <w:sz w:val="20"/>
                 <w:szCs w:val="20"/>
               </w:rPr>
-              <w:t xml:space="preserve">&gt;&gt; </w:t>
-            </w:r>
-            <w:proofErr w:type="spellStart"/>
-            <w:r>
-              <w:rPr>
-                <w:rFonts w:ascii="Courier New" w:hAnsi="Courier New" w:cs="Courier New"/>
-                <w:b/>
-                <w:sz w:val="20"/>
-                <w:szCs w:val="20"/>
-              </w:rPr>
-              <w:t>taskdue</w:t>
-            </w:r>
-            <w:proofErr w:type="spellEnd"/>
-            <w:r>
-              <w:rPr>
-                <w:rFonts w:ascii="Courier New" w:hAnsi="Courier New" w:cs="Courier New"/>
-                <w:b/>
-                <w:sz w:val="20"/>
-                <w:szCs w:val="20"/>
-              </w:rPr>
-              <w:t xml:space="preserve"> tomorrow</w:t>
+              <w:t>&gt;&gt; taskdue tomorrow</w:t>
             </w:r>
           </w:p>
         </w:tc>
@@ -16749,14 +15990,12 @@
       <w:r>
         <w:t>Do-</w:t>
       </w:r>
-      <w:proofErr w:type="spellStart"/>
       <w:r>
         <w:rPr>
           <w:i/>
         </w:rPr>
         <w:t>er</w:t>
       </w:r>
-      <w:proofErr w:type="spellEnd"/>
       <w:r>
         <w:t xml:space="preserve"> List will display all the tasks that are due by tomorrow.</w:t>
       </w:r>
@@ -16856,25 +16095,7 @@
           <w:sz w:val="22"/>
           <w:szCs w:val="22"/>
         </w:rPr>
-        <w:t>: Using the “</w:t>
-      </w:r>
-      <w:proofErr w:type="spellStart"/>
-      <w:r>
-        <w:rPr>
-          <w:rFonts w:asciiTheme="minorHAnsi" w:eastAsia="Adobe Gothic Std B" w:hAnsiTheme="minorHAnsi" w:cstheme="minorHAnsi"/>
-          <w:sz w:val="22"/>
-          <w:szCs w:val="22"/>
-        </w:rPr>
-        <w:t>taskdue</w:t>
-      </w:r>
-      <w:proofErr w:type="spellEnd"/>
-      <w:r>
-        <w:rPr>
-          <w:rFonts w:asciiTheme="minorHAnsi" w:eastAsia="Adobe Gothic Std B" w:hAnsiTheme="minorHAnsi" w:cstheme="minorHAnsi"/>
-          <w:sz w:val="22"/>
-          <w:szCs w:val="22"/>
-        </w:rPr>
-        <w:t>” command</w:t>
+        <w:t>: Using the “taskdue” command</w:t>
       </w:r>
     </w:p>
     <w:p>
@@ -16883,19 +16104,11 @@
           <w:rFonts w:eastAsia="Adobe Gothic Std B" w:cstheme="minorHAnsi"/>
         </w:rPr>
       </w:pPr>
-      <w:proofErr w:type="gramStart"/>
       <w:r>
         <w:rPr>
           <w:rFonts w:eastAsia="Adobe Gothic Std B" w:cstheme="minorHAnsi"/>
         </w:rPr>
-        <w:t>In reference to</w:t>
-      </w:r>
-      <w:proofErr w:type="gramEnd"/>
-      <w:r>
-        <w:rPr>
-          <w:rFonts w:eastAsia="Adobe Gothic Std B" w:cstheme="minorHAnsi"/>
-        </w:rPr>
-        <w:t xml:space="preserve"> Figure 15</w:t>
+        <w:t>In reference to Figure 15</w:t>
       </w:r>
       <w:r>
         <w:rPr>
@@ -17074,33 +16287,7 @@
                       <w:szCs w:val="20"/>
                       <w:lang w:eastAsia="en-SG"/>
                     </w:rPr>
-                    <w:t xml:space="preserve"> </w:t>
-                  </w:r>
-                  <w:proofErr w:type="spellStart"/>
-                  <w:r>
-                    <w:rPr>
-                      <w:rFonts w:ascii="Courier New" w:eastAsia="Times New Roman" w:hAnsi="Courier New" w:cs="Courier New"/>
-                      <w:b/>
-                      <w:bCs/>
-                      <w:color w:val="000000"/>
-                      <w:sz w:val="20"/>
-                      <w:szCs w:val="20"/>
-                      <w:lang w:eastAsia="en-SG"/>
-                    </w:rPr>
-                    <w:t>taskdue</w:t>
-                  </w:r>
-                  <w:proofErr w:type="spellEnd"/>
-                  <w:r>
-                    <w:rPr>
-                      <w:rFonts w:ascii="Courier New" w:eastAsia="Times New Roman" w:hAnsi="Courier New" w:cs="Courier New"/>
-                      <w:b/>
-                      <w:bCs/>
-                      <w:color w:val="000000"/>
-                      <w:sz w:val="20"/>
-                      <w:szCs w:val="20"/>
-                      <w:lang w:eastAsia="en-SG"/>
-                    </w:rPr>
-                    <w:t xml:space="preserve"> </w:t>
+                    <w:t xml:space="preserve"> taskdue </w:t>
                   </w:r>
                   <w:r>
                     <w:rPr>
@@ -17193,17 +16380,7 @@
                 <w:shd w:val="clear" w:color="auto" w:fill="FFFFFF"/>
                 <w:lang w:eastAsia="en-SG"/>
               </w:rPr>
-              <w:t xml:space="preserve">Understanding </w:t>
-            </w:r>
-            <w:proofErr w:type="gramStart"/>
-            <w:r>
-              <w:rPr>
-                <w:rFonts w:eastAsia="Times New Roman" w:cstheme="minorHAnsi"/>
-                <w:color w:val="000000"/>
-                <w:shd w:val="clear" w:color="auto" w:fill="FFFFFF"/>
-                <w:lang w:eastAsia="en-SG"/>
-              </w:rPr>
-              <w:t xml:space="preserve">the </w:t>
+              <w:t xml:space="preserve">Understanding the </w:t>
             </w:r>
             <w:r>
               <w:rPr>
@@ -17218,7 +16395,6 @@
               </w:rPr>
               <w:t>”</w:t>
             </w:r>
-            <w:proofErr w:type="spellStart"/>
             <w:r>
               <w:rPr>
                 <w:rFonts w:ascii="Courier New" w:eastAsia="Times New Roman" w:hAnsi="Courier New" w:cs="Courier New"/>
@@ -17232,8 +16408,6 @@
               </w:rPr>
               <w:t>taskdue</w:t>
             </w:r>
-            <w:proofErr w:type="spellEnd"/>
-            <w:proofErr w:type="gramEnd"/>
             <w:r>
               <w:rPr>
                 <w:rFonts w:eastAsia="Times New Roman" w:cstheme="minorHAnsi"/>
@@ -17630,23 +16804,8 @@
                 <w:shd w:val="clear" w:color="auto" w:fill="FFFFFF"/>
                 <w:lang w:eastAsia="en-SG"/>
               </w:rPr>
-              <w:t>“</w:t>
-            </w:r>
-            <w:proofErr w:type="spellStart"/>
-            <w:r>
-              <w:rPr>
-                <w:rFonts w:eastAsia="Times New Roman" w:cstheme="minorHAnsi"/>
-                <w:b/>
-                <w:bCs/>
-                <w:color w:val="000000"/>
-                <w:sz w:val="20"/>
-                <w:szCs w:val="20"/>
-                <w:shd w:val="clear" w:color="auto" w:fill="FFFFFF"/>
-                <w:lang w:eastAsia="en-SG"/>
-              </w:rPr>
-              <w:t>taskdue</w:t>
-            </w:r>
-            <w:proofErr w:type="spellEnd"/>
+              <w:t>“taskdue</w:t>
+            </w:r>
             <w:r>
               <w:rPr>
                 <w:rFonts w:eastAsia="Times New Roman" w:cstheme="minorHAnsi"/>
@@ -17735,33 +16894,7 @@
                       <w:szCs w:val="20"/>
                       <w:lang w:eastAsia="en-SG"/>
                     </w:rPr>
-                    <w:t xml:space="preserve">&gt;&gt; </w:t>
-                  </w:r>
-                  <w:proofErr w:type="spellStart"/>
-                  <w:r>
-                    <w:rPr>
-                      <w:rFonts w:ascii="Courier New" w:eastAsia="Times New Roman" w:hAnsi="Courier New" w:cs="Courier New"/>
-                      <w:b/>
-                      <w:bCs/>
-                      <w:color w:val="000000"/>
-                      <w:sz w:val="20"/>
-                      <w:szCs w:val="20"/>
-                      <w:lang w:eastAsia="en-SG"/>
-                    </w:rPr>
-                    <w:t>taskdue</w:t>
-                  </w:r>
-                  <w:proofErr w:type="spellEnd"/>
-                  <w:r>
-                    <w:rPr>
-                      <w:rFonts w:ascii="Courier New" w:eastAsia="Times New Roman" w:hAnsi="Courier New" w:cs="Courier New"/>
-                      <w:b/>
-                      <w:bCs/>
-                      <w:color w:val="000000"/>
-                      <w:sz w:val="20"/>
-                      <w:szCs w:val="20"/>
-                      <w:lang w:eastAsia="en-SG"/>
-                    </w:rPr>
-                    <w:t xml:space="preserve"> today</w:t>
+                    <w:t>&gt;&gt; taskdue today</w:t>
                   </w:r>
                 </w:p>
               </w:tc>
@@ -17836,33 +16969,7 @@
                       <w:szCs w:val="20"/>
                       <w:lang w:eastAsia="en-SG"/>
                     </w:rPr>
-                    <w:t xml:space="preserve">&gt;&gt; </w:t>
-                  </w:r>
-                  <w:proofErr w:type="spellStart"/>
-                  <w:r>
-                    <w:rPr>
-                      <w:rFonts w:ascii="Courier New" w:eastAsia="Times New Roman" w:hAnsi="Courier New" w:cs="Courier New"/>
-                      <w:b/>
-                      <w:bCs/>
-                      <w:color w:val="000000"/>
-                      <w:sz w:val="20"/>
-                      <w:szCs w:val="20"/>
-                      <w:lang w:eastAsia="en-SG"/>
-                    </w:rPr>
-                    <w:t>taskdue</w:t>
-                  </w:r>
-                  <w:proofErr w:type="spellEnd"/>
-                  <w:r>
-                    <w:rPr>
-                      <w:rFonts w:ascii="Courier New" w:eastAsia="Times New Roman" w:hAnsi="Courier New" w:cs="Courier New"/>
-                      <w:b/>
-                      <w:bCs/>
-                      <w:color w:val="000000"/>
-                      <w:sz w:val="20"/>
-                      <w:szCs w:val="20"/>
-                      <w:lang w:eastAsia="en-SG"/>
-                    </w:rPr>
-                    <w:t xml:space="preserve"> next 5 hours</w:t>
+                    <w:t>&gt;&gt; taskdue next 5 hours</w:t>
                   </w:r>
                 </w:p>
               </w:tc>
@@ -17965,33 +17072,7 @@
                       <w:szCs w:val="20"/>
                       <w:lang w:eastAsia="en-SG"/>
                     </w:rPr>
-                    <w:t xml:space="preserve">&gt;&gt; </w:t>
-                  </w:r>
-                  <w:proofErr w:type="spellStart"/>
-                  <w:r>
-                    <w:rPr>
-                      <w:rFonts w:ascii="Courier New" w:eastAsia="Times New Roman" w:hAnsi="Courier New" w:cs="Courier New"/>
-                      <w:b/>
-                      <w:bCs/>
-                      <w:color w:val="000000"/>
-                      <w:sz w:val="20"/>
-                      <w:szCs w:val="20"/>
-                      <w:lang w:eastAsia="en-SG"/>
-                    </w:rPr>
-                    <w:t>taskdue</w:t>
-                  </w:r>
-                  <w:proofErr w:type="spellEnd"/>
-                  <w:r>
-                    <w:rPr>
-                      <w:rFonts w:ascii="Courier New" w:eastAsia="Times New Roman" w:hAnsi="Courier New" w:cs="Courier New"/>
-                      <w:b/>
-                      <w:bCs/>
-                      <w:color w:val="000000"/>
-                      <w:sz w:val="20"/>
-                      <w:szCs w:val="20"/>
-                      <w:lang w:eastAsia="en-SG"/>
-                    </w:rPr>
-                    <w:t xml:space="preserve"> 2016-11-11 21:03</w:t>
+                    <w:t>&gt;&gt; taskdue 2016-11-11 21:03</w:t>
                   </w:r>
                 </w:p>
               </w:tc>
@@ -18134,7 +17215,6 @@
         </w:rPr>
         <w:t>The Do-</w:t>
       </w:r>
-      <w:proofErr w:type="spellStart"/>
       <w:r>
         <w:rPr>
           <w:i/>
@@ -18142,7 +17222,6 @@
         </w:rPr>
         <w:t>er</w:t>
       </w:r>
-      <w:proofErr w:type="spellEnd"/>
       <w:r>
         <w:rPr>
           <w:i/>
@@ -18169,39 +17248,7 @@
           <w:rFonts w:eastAsia="Adobe Gothic Std B" w:cstheme="minorHAnsi"/>
           <w:color w:val="000000"/>
         </w:rPr>
-        <w:t>However, if you wish to change the location and the file name of the saved data, for example, change the location to “data/” and the name to “</w:t>
-      </w:r>
-      <w:proofErr w:type="spellStart"/>
-      <w:r>
-        <w:rPr>
-          <w:rFonts w:eastAsia="Adobe Gothic Std B" w:cstheme="minorHAnsi"/>
-          <w:color w:val="000000"/>
-        </w:rPr>
-        <w:t>newsampledata</w:t>
-      </w:r>
-      <w:proofErr w:type="spellEnd"/>
-      <w:r>
-        <w:rPr>
-          <w:rFonts w:eastAsia="Adobe Gothic Std B" w:cstheme="minorHAnsi"/>
-          <w:color w:val="000000"/>
-        </w:rPr>
-        <w:t>”, you can use our “</w:t>
-      </w:r>
-      <w:proofErr w:type="spellStart"/>
-      <w:r>
-        <w:rPr>
-          <w:rFonts w:eastAsia="Adobe Gothic Std B" w:cstheme="minorHAnsi"/>
-          <w:color w:val="000000"/>
-        </w:rPr>
-        <w:t>saveto</w:t>
-      </w:r>
-      <w:proofErr w:type="spellEnd"/>
-      <w:r>
-        <w:rPr>
-          <w:rFonts w:eastAsia="Adobe Gothic Std B" w:cstheme="minorHAnsi"/>
-          <w:color w:val="000000"/>
-        </w:rPr>
-        <w:t>” command</w:t>
+        <w:t>However, if you wish to change the location and the file name of the saved data, for example, change the location to “data/” and the name to “newsampledata”, you can use our “saveto” command</w:t>
       </w:r>
     </w:p>
     <w:tbl>
@@ -18239,7 +17286,6 @@
               </w:rPr>
               <w:t xml:space="preserve">&gt;&gt; </w:t>
             </w:r>
-            <w:proofErr w:type="spellStart"/>
             <w:r>
               <w:rPr>
                 <w:rFonts w:ascii="Courier New" w:hAnsi="Courier New" w:cs="Courier New"/>
@@ -18247,17 +17293,7 @@
                 <w:sz w:val="20"/>
                 <w:szCs w:val="20"/>
               </w:rPr>
-              <w:t>saveto</w:t>
-            </w:r>
-            <w:proofErr w:type="spellEnd"/>
-            <w:r>
-              <w:rPr>
-                <w:rFonts w:ascii="Courier New" w:hAnsi="Courier New" w:cs="Courier New"/>
-                <w:b/>
-                <w:sz w:val="20"/>
-                <w:szCs w:val="20"/>
-              </w:rPr>
-              <w:t xml:space="preserve"> data/newsampledata.xml</w:t>
+              <w:t>saveto data/newsampledata.xml</w:t>
             </w:r>
           </w:p>
         </w:tc>
@@ -18268,14 +17304,12 @@
       <w:r>
         <w:t>Do-</w:t>
       </w:r>
-      <w:proofErr w:type="spellStart"/>
       <w:r>
         <w:rPr>
           <w:i/>
         </w:rPr>
         <w:t>er</w:t>
       </w:r>
-      <w:proofErr w:type="spellEnd"/>
       <w:r>
         <w:t xml:space="preserve"> List will </w:t>
       </w:r>
@@ -18379,54 +17413,26 @@
           <w:sz w:val="22"/>
           <w:szCs w:val="22"/>
         </w:rPr>
-        <w:t>: Using the “</w:t>
-      </w:r>
-      <w:proofErr w:type="spellStart"/>
-      <w:r>
+        <w:t>: Using the “saveto” command</w:t>
+      </w:r>
+    </w:p>
+    <w:p>
+      <w:pPr>
+        <w:pStyle w:val="NormalWeb"/>
+        <w:spacing w:before="0" w:beforeAutospacing="0" w:after="200" w:afterAutospacing="0"/>
         <w:rPr>
           <w:rFonts w:asciiTheme="minorHAnsi" w:eastAsia="Adobe Gothic Std B" w:hAnsiTheme="minorHAnsi" w:cstheme="minorHAnsi"/>
           <w:sz w:val="22"/>
           <w:szCs w:val="22"/>
         </w:rPr>
-        <w:t>saveto</w:t>
-      </w:r>
-      <w:proofErr w:type="spellEnd"/>
+      </w:pPr>
       <w:r>
         <w:rPr>
           <w:rFonts w:asciiTheme="minorHAnsi" w:eastAsia="Adobe Gothic Std B" w:hAnsiTheme="minorHAnsi" w:cstheme="minorHAnsi"/>
           <w:sz w:val="22"/>
           <w:szCs w:val="22"/>
         </w:rPr>
-        <w:t>” command</w:t>
-      </w:r>
-    </w:p>
-    <w:p>
-      <w:pPr>
-        <w:pStyle w:val="NormalWeb"/>
-        <w:spacing w:before="0" w:beforeAutospacing="0" w:after="200" w:afterAutospacing="0"/>
-        <w:rPr>
-          <w:rFonts w:asciiTheme="minorHAnsi" w:eastAsia="Adobe Gothic Std B" w:hAnsiTheme="minorHAnsi" w:cstheme="minorHAnsi"/>
-          <w:sz w:val="22"/>
-          <w:szCs w:val="22"/>
-        </w:rPr>
-      </w:pPr>
-      <w:proofErr w:type="gramStart"/>
-      <w:r>
-        <w:rPr>
-          <w:rFonts w:asciiTheme="minorHAnsi" w:eastAsia="Adobe Gothic Std B" w:hAnsiTheme="minorHAnsi" w:cstheme="minorHAnsi"/>
-          <w:sz w:val="22"/>
-          <w:szCs w:val="22"/>
-        </w:rPr>
-        <w:t>In reference to</w:t>
-      </w:r>
-      <w:proofErr w:type="gramEnd"/>
-      <w:r>
-        <w:rPr>
-          <w:rFonts w:asciiTheme="minorHAnsi" w:eastAsia="Adobe Gothic Std B" w:hAnsiTheme="minorHAnsi" w:cstheme="minorHAnsi"/>
-          <w:sz w:val="22"/>
-          <w:szCs w:val="22"/>
-        </w:rPr>
-        <w:t xml:space="preserve"> Figure 1</w:t>
+        <w:t>In reference to Figure 1</w:t>
       </w:r>
       <w:r>
         <w:rPr>
@@ -18608,7 +17614,6 @@
                     </w:rPr>
                     <w:t xml:space="preserve"> </w:t>
                   </w:r>
-                  <w:proofErr w:type="spellStart"/>
                   <w:r>
                     <w:rPr>
                       <w:rFonts w:ascii="Courier New" w:eastAsia="Times New Roman" w:hAnsi="Courier New" w:cs="Courier New"/>
@@ -18619,20 +17624,7 @@
                       <w:szCs w:val="20"/>
                       <w:lang w:eastAsia="en-SG"/>
                     </w:rPr>
-                    <w:t>saveto</w:t>
-                  </w:r>
-                  <w:proofErr w:type="spellEnd"/>
-                  <w:r>
-                    <w:rPr>
-                      <w:rFonts w:ascii="Courier New" w:eastAsia="Times New Roman" w:hAnsi="Courier New" w:cs="Courier New"/>
-                      <w:b/>
-                      <w:bCs/>
-                      <w:color w:val="000000"/>
-                      <w:sz w:val="20"/>
-                      <w:szCs w:val="20"/>
-                      <w:lang w:eastAsia="en-SG"/>
-                    </w:rPr>
-                    <w:t xml:space="preserve"> NEW_LOCATION</w:t>
+                    <w:t>saveto NEW_LOCATION</w:t>
                   </w:r>
                   <w:r>
                     <w:rPr>
@@ -18855,23 +17847,13 @@
         </w:rPr>
         <w:t>Do-</w:t>
       </w:r>
-      <w:proofErr w:type="spellStart"/>
       <w:r>
         <w:rPr>
           <w:rFonts w:eastAsia="Adobe Gothic Std B" w:cstheme="minorHAnsi"/>
           <w:i/>
           <w:color w:val="333333"/>
         </w:rPr>
-        <w:t>er</w:t>
-      </w:r>
-      <w:proofErr w:type="spellEnd"/>
-      <w:r>
-        <w:rPr>
-          <w:rFonts w:eastAsia="Adobe Gothic Std B" w:cstheme="minorHAnsi"/>
-          <w:i/>
-          <w:color w:val="333333"/>
-        </w:rPr>
-        <w:t xml:space="preserve"> </w:t>
+        <w:t xml:space="preserve">er </w:t>
       </w:r>
       <w:r>
         <w:rPr>
@@ -19429,7 +18411,7 @@
                 <w:sz w:val="18"/>
                 <w:szCs w:val="18"/>
               </w:rPr>
-              <w:t xml:space="preserve"> [/r RECURRING]</w:t>
+              <w:t xml:space="preserve"> </w:t>
             </w:r>
             <w:r>
               <w:rPr>
@@ -19439,7 +18421,7 @@
                 <w:sz w:val="18"/>
                 <w:szCs w:val="18"/>
               </w:rPr>
-              <w:t xml:space="preserve"> [/</w:t>
+              <w:t>[/</w:t>
             </w:r>
             <w:r>
               <w:rPr>
@@ -19449,7 +18431,7 @@
                 <w:sz w:val="18"/>
                 <w:szCs w:val="18"/>
               </w:rPr>
-              <w:t>c CATEGORY]</w:t>
+              <w:t xml:space="preserve">c CATEGORY] </w:t>
             </w:r>
             <w:r>
               <w:rPr>
@@ -19459,7 +18441,7 @@
                 <w:sz w:val="18"/>
                 <w:szCs w:val="18"/>
               </w:rPr>
-              <w:t xml:space="preserve"> …</w:t>
+              <w:t>[/r RECURR</w:t>
             </w:r>
             <w:r>
               <w:rPr>
@@ -19469,7 +18451,17 @@
                 <w:sz w:val="18"/>
                 <w:szCs w:val="18"/>
               </w:rPr>
-              <w:t xml:space="preserve"> </w:t>
+              <w:t>ENCE</w:t>
+            </w:r>
+            <w:r>
+              <w:rPr>
+                <w:rStyle w:val="HTMLCode"/>
+                <w:rFonts w:asciiTheme="minorHAnsi" w:eastAsia="Adobe Gothic Std B" w:hAnsiTheme="minorHAnsi" w:cstheme="minorHAnsi"/>
+                <w:color w:val="333333"/>
+                <w:sz w:val="18"/>
+                <w:szCs w:val="18"/>
+              </w:rPr>
+              <w:t>]</w:t>
             </w:r>
           </w:p>
         </w:tc>
@@ -19599,8 +18591,10 @@
                 <w:sz w:val="18"/>
                 <w:szCs w:val="18"/>
               </w:rPr>
-              <w:t>[/c CATEGORY]</w:t>
-            </w:r>
+              <w:t>[/r RECURRENCE</w:t>
+            </w:r>
+            <w:bookmarkStart w:id="42" w:name="_GoBack"/>
+            <w:bookmarkEnd w:id="42"/>
             <w:r>
               <w:rPr>
                 <w:rStyle w:val="HTMLCode"/>
@@ -19609,7 +18603,7 @@
                 <w:sz w:val="18"/>
                 <w:szCs w:val="18"/>
               </w:rPr>
-              <w:t xml:space="preserve"> …</w:t>
+              <w:t>]</w:t>
             </w:r>
           </w:p>
         </w:tc>
@@ -19703,8 +18697,6 @@
             </w:r>
           </w:p>
         </w:tc>
-        <w:bookmarkStart w:id="42" w:name="_GoBack"/>
-        <w:bookmarkEnd w:id="42"/>
       </w:tr>
       <w:tr>
         <w:tc>
@@ -20343,7 +19335,6 @@
                 <w:szCs w:val="18"/>
               </w:rPr>
             </w:pPr>
-            <w:proofErr w:type="spellStart"/>
             <w:r>
               <w:rPr>
                 <w:rStyle w:val="HTMLCode"/>
@@ -20352,18 +19343,7 @@
                 <w:sz w:val="18"/>
                 <w:szCs w:val="18"/>
               </w:rPr>
-              <w:t>taskdue</w:t>
-            </w:r>
-            <w:proofErr w:type="spellEnd"/>
-            <w:r>
-              <w:rPr>
-                <w:rStyle w:val="HTMLCode"/>
-                <w:rFonts w:asciiTheme="minorHAnsi" w:eastAsia="Adobe Gothic Std B" w:hAnsiTheme="minorHAnsi" w:cstheme="minorHAnsi"/>
-                <w:color w:val="333333"/>
-                <w:sz w:val="18"/>
-                <w:szCs w:val="18"/>
-              </w:rPr>
-              <w:t xml:space="preserve"> END_DATE</w:t>
+              <w:t>taskdue END_DATE</w:t>
             </w:r>
           </w:p>
         </w:tc>
@@ -20434,7 +19414,6 @@
                 <w:szCs w:val="18"/>
               </w:rPr>
             </w:pPr>
-            <w:proofErr w:type="spellStart"/>
             <w:r>
               <w:rPr>
                 <w:rStyle w:val="HTMLCode"/>
@@ -20443,18 +19422,7 @@
                 <w:sz w:val="18"/>
                 <w:szCs w:val="18"/>
               </w:rPr>
-              <w:t>saveto</w:t>
-            </w:r>
-            <w:proofErr w:type="spellEnd"/>
-            <w:r>
-              <w:rPr>
-                <w:rStyle w:val="HTMLCode"/>
-                <w:rFonts w:asciiTheme="minorHAnsi" w:eastAsia="Adobe Gothic Std B" w:hAnsiTheme="minorHAnsi" w:cstheme="minorHAnsi"/>
-                <w:color w:val="333333"/>
-                <w:sz w:val="18"/>
-                <w:szCs w:val="18"/>
-              </w:rPr>
-              <w:t xml:space="preserve"> NEW_LOCATION</w:t>
+              <w:t>saveto NEW_LOCATION</w:t>
             </w:r>
           </w:p>
         </w:tc>
@@ -20635,7 +19603,7 @@
             <w:rFonts w:ascii="Adobe Gothic Std B" w:eastAsia="Adobe Gothic Std B" w:hAnsi="Adobe Gothic Std B"/>
             <w:noProof/>
           </w:rPr>
-          <w:t>3</w:t>
+          <w:t>32</w:t>
         </w:r>
         <w:r>
           <w:rPr>
@@ -25345,7 +24313,7 @@
 </file>
 
 <file path=customXml/itemProps2.xml><?xml version="1.0" encoding="utf-8"?>
-<ds:datastoreItem xmlns:ds="http://schemas.openxmlformats.org/officeDocument/2006/customXml" ds:itemID="{F44CEC5A-F9C7-4921-A224-0BB1C3D85888}">
+<ds:datastoreItem xmlns:ds="http://schemas.openxmlformats.org/officeDocument/2006/customXml" ds:itemID="{824EBD0D-4B08-4506-A694-584A19FE13A7}">
   <ds:schemaRefs>
     <ds:schemaRef ds:uri="http://schemas.openxmlformats.org/officeDocument/2006/bibliography"/>
   </ds:schemaRefs>

</xml_diff>

<commit_message>
Reference issue swap to make it accurate
</commit_message>
<xml_diff>
--- a/docs/doc_pdf_version/userguide.docx
+++ b/docs/doc_pdf_version/userguide.docx
@@ -14,6 +14,7 @@
           <w:docPartUnique/>
         </w:docPartObj>
       </w:sdtPr>
+      <w:sdtEndPr/>
       <w:sdtContent>
         <w:p>
           <w:pPr>
@@ -176,6 +177,7 @@
                                         <w:dataBinding w:prefixMappings="xmlns:ns0='http://purl.org/dc/elements/1.1/' xmlns:ns1='http://schemas.openxmlformats.org/package/2006/metadata/core-properties' " w:xpath="/ns1:coreProperties[1]/ns0:title[1]" w:storeItemID="{6C3C8BC8-F283-45AE-878A-BAB7291924A1}"/>
                                         <w:text/>
                                       </w:sdtPr>
+                                      <w:sdtEndPr/>
                                       <w:sdtContent>
                                         <w:p>
                                           <w:pPr>
@@ -219,6 +221,7 @@
                                         <w:dataBinding w:prefixMappings="xmlns:ns0='http://purl.org/dc/elements/1.1/' xmlns:ns1='http://schemas.openxmlformats.org/package/2006/metadata/core-properties' " w:xpath="/ns1:coreProperties[1]/ns0:subject[1]" w:storeItemID="{6C3C8BC8-F283-45AE-878A-BAB7291924A1}"/>
                                         <w:text/>
                                       </w:sdtPr>
+                                      <w:sdtEndPr/>
                                       <w:sdtContent>
                                         <w:p>
                                           <w:pPr>
@@ -283,6 +286,7 @@
                                         <w:dataBinding w:prefixMappings="xmlns:ns0='http://schemas.microsoft.com/office/2006/coverPageProps' " w:xpath="/ns0:CoverPageProperties[1]/ns0:Abstract[1]" w:storeItemID="{55AF091B-3C7A-41E3-B477-F2FDAA23CFDA}"/>
                                         <w:text/>
                                       </w:sdtPr>
+                                      <w:sdtEndPr/>
                                       <w:sdtContent>
                                         <w:p>
                                           <w:pPr>
@@ -317,6 +321,7 @@
                                         <w:dataBinding w:prefixMappings="xmlns:ns0='http://purl.org/dc/elements/1.1/' xmlns:ns1='http://schemas.openxmlformats.org/package/2006/metadata/core-properties' " w:xpath="/ns1:coreProperties[1]/ns0:creator[1]" w:storeItemID="{6C3C8BC8-F283-45AE-878A-BAB7291924A1}"/>
                                         <w:text/>
                                       </w:sdtPr>
+                                      <w:sdtEndPr/>
                                       <w:sdtContent>
                                         <w:p>
                                           <w:pPr>
@@ -360,6 +365,7 @@
                                           <w:dataBinding w:prefixMappings="xmlns:ns0='http://purl.org/dc/elements/1.1/' xmlns:ns1='http://schemas.openxmlformats.org/package/2006/metadata/core-properties' " w:xpath="/ns1:coreProperties[1]/ns1:category[1]" w:storeItemID="{6C3C8BC8-F283-45AE-878A-BAB7291924A1}"/>
                                           <w:text/>
                                         </w:sdtPr>
+                                        <w:sdtEndPr/>
                                         <w:sdtContent>
                                           <w:r>
                                             <w:rPr>
@@ -500,6 +506,7 @@
                                   <w:dataBinding w:prefixMappings="xmlns:ns0='http://purl.org/dc/elements/1.1/' xmlns:ns1='http://schemas.openxmlformats.org/package/2006/metadata/core-properties' " w:xpath="/ns1:coreProperties[1]/ns0:title[1]" w:storeItemID="{6C3C8BC8-F283-45AE-878A-BAB7291924A1}"/>
                                   <w:text/>
                                 </w:sdtPr>
+                                <w:sdtEndPr/>
                                 <w:sdtContent>
                                   <w:p>
                                     <w:pPr>
@@ -543,6 +550,7 @@
                                   <w:dataBinding w:prefixMappings="xmlns:ns0='http://purl.org/dc/elements/1.1/' xmlns:ns1='http://schemas.openxmlformats.org/package/2006/metadata/core-properties' " w:xpath="/ns1:coreProperties[1]/ns0:subject[1]" w:storeItemID="{6C3C8BC8-F283-45AE-878A-BAB7291924A1}"/>
                                   <w:text/>
                                 </w:sdtPr>
+                                <w:sdtEndPr/>
                                 <w:sdtContent>
                                   <w:p>
                                     <w:pPr>
@@ -607,6 +615,7 @@
                                   <w:dataBinding w:prefixMappings="xmlns:ns0='http://schemas.microsoft.com/office/2006/coverPageProps' " w:xpath="/ns0:CoverPageProperties[1]/ns0:Abstract[1]" w:storeItemID="{55AF091B-3C7A-41E3-B477-F2FDAA23CFDA}"/>
                                   <w:text/>
                                 </w:sdtPr>
+                                <w:sdtEndPr/>
                                 <w:sdtContent>
                                   <w:p>
                                     <w:pPr>
@@ -641,6 +650,7 @@
                                   <w:dataBinding w:prefixMappings="xmlns:ns0='http://purl.org/dc/elements/1.1/' xmlns:ns1='http://schemas.openxmlformats.org/package/2006/metadata/core-properties' " w:xpath="/ns1:coreProperties[1]/ns0:creator[1]" w:storeItemID="{6C3C8BC8-F283-45AE-878A-BAB7291924A1}"/>
                                   <w:text/>
                                 </w:sdtPr>
+                                <w:sdtEndPr/>
                                 <w:sdtContent>
                                   <w:p>
                                     <w:pPr>
@@ -684,6 +694,7 @@
                                     <w:dataBinding w:prefixMappings="xmlns:ns0='http://purl.org/dc/elements/1.1/' xmlns:ns1='http://schemas.openxmlformats.org/package/2006/metadata/core-properties' " w:xpath="/ns1:coreProperties[1]/ns1:category[1]" w:storeItemID="{6C3C8BC8-F283-45AE-878A-BAB7291924A1}"/>
                                     <w:text/>
                                   </w:sdtPr>
+                                  <w:sdtEndPr/>
                                   <w:sdtContent>
                                     <w:r>
                                       <w:rPr>
@@ -720,7 +731,8 @@
     <w:sdt>
       <w:sdtPr>
         <w:rPr>
-          <w:rFonts w:eastAsiaTheme="minorHAnsi"/>
+          <w:rFonts w:asciiTheme="minorHAnsi" w:eastAsiaTheme="minorHAnsi" w:hAnsiTheme="minorHAnsi"/>
+          <w:b w:val="0"/>
           <w:sz w:val="22"/>
           <w:szCs w:val="22"/>
           <w:lang w:val="en-SG"/>
@@ -733,8 +745,7 @@
       </w:sdtPr>
       <w:sdtEndPr>
         <w:rPr>
-          <w:rFonts w:asciiTheme="minorHAnsi" w:hAnsiTheme="minorHAnsi" w:cstheme="minorHAnsi"/>
-          <w:b w:val="0"/>
+          <w:rFonts w:cstheme="minorHAnsi"/>
           <w:bCs/>
           <w:noProof/>
         </w:rPr>
@@ -4312,12 +4323,11 @@
       <w:r>
         <w:rPr>
           <w:rFonts w:asciiTheme="minorHAnsi" w:eastAsia="Adobe Gothic Std B" w:hAnsiTheme="minorHAnsi" w:cstheme="minorHAnsi"/>
-          <w:b/>
           <w:color w:val="000000"/>
           <w:sz w:val="22"/>
           <w:szCs w:val="22"/>
         </w:rPr>
-        <w:t xml:space="preserve">Time </w:t>
+        <w:t>The task is placed in the</w:t>
       </w:r>
       <w:r>
         <w:rPr>
@@ -4326,7 +4336,7 @@
           <w:sz w:val="22"/>
           <w:szCs w:val="22"/>
         </w:rPr>
-        <w:t xml:space="preserve">is shown as “tonight 8pm -&gt; tonight 10pm” as well as it being in the </w:t>
+        <w:t xml:space="preserve"> </w:t>
       </w:r>
       <w:r>
         <w:rPr>
@@ -4336,7 +4346,7 @@
           <w:sz w:val="22"/>
           <w:szCs w:val="22"/>
         </w:rPr>
-        <w:t>Today</w:t>
+        <w:t>Life</w:t>
       </w:r>
       <w:r>
         <w:rPr>
@@ -4355,18 +4365,10 @@
           <w:sz w:val="22"/>
           <w:szCs w:val="22"/>
         </w:rPr>
-        <w:t>category shown in the</w:t>
-      </w:r>
-      <w:r>
-        <w:rPr>
-          <w:rFonts w:asciiTheme="minorHAnsi" w:eastAsia="Adobe Gothic Std B" w:hAnsiTheme="minorHAnsi" w:cstheme="minorHAnsi"/>
-          <w:b/>
-          <w:color w:val="000000"/>
-          <w:sz w:val="22"/>
-          <w:szCs w:val="22"/>
-        </w:rPr>
-        <w:t xml:space="preserve"> </w:t>
-      </w:r>
+        <w:t>category</w:t>
+      </w:r>
+      <w:bookmarkStart w:id="10" w:name="_GoBack"/>
+      <w:bookmarkEnd w:id="10"/>
       <w:r>
         <w:rPr>
           <w:rFonts w:asciiTheme="minorHAnsi" w:eastAsia="Adobe Gothic Std B" w:hAnsiTheme="minorHAnsi" w:cstheme="minorHAnsi"/>
@@ -4374,7 +4376,7 @@
           <w:sz w:val="22"/>
           <w:szCs w:val="22"/>
         </w:rPr>
-        <w:t>default panel</w:t>
+        <w:t>.</w:t>
       </w:r>
     </w:p>
     <w:p>
@@ -4393,11 +4395,21 @@
       <w:r>
         <w:rPr>
           <w:rFonts w:asciiTheme="minorHAnsi" w:eastAsia="Adobe Gothic Std B" w:hAnsiTheme="minorHAnsi" w:cstheme="minorHAnsi"/>
+          <w:b/>
           <w:color w:val="000000"/>
           <w:sz w:val="22"/>
           <w:szCs w:val="22"/>
         </w:rPr>
-        <w:t xml:space="preserve">The category is placed in </w:t>
+        <w:t xml:space="preserve">Time </w:t>
+      </w:r>
+      <w:r>
+        <w:rPr>
+          <w:rFonts w:asciiTheme="minorHAnsi" w:eastAsia="Adobe Gothic Std B" w:hAnsiTheme="minorHAnsi" w:cstheme="minorHAnsi"/>
+          <w:color w:val="000000"/>
+          <w:sz w:val="22"/>
+          <w:szCs w:val="22"/>
+        </w:rPr>
+        <w:t xml:space="preserve">is shown as “tonight 8pm -&gt; tonight 10pm” as well as it being in the </w:t>
       </w:r>
       <w:r>
         <w:rPr>
@@ -4407,7 +4419,17 @@
           <w:sz w:val="22"/>
           <w:szCs w:val="22"/>
         </w:rPr>
-        <w:t>Life</w:t>
+        <w:t>Today</w:t>
+      </w:r>
+      <w:r>
+        <w:rPr>
+          <w:rFonts w:asciiTheme="minorHAnsi" w:eastAsia="Adobe Gothic Std B" w:hAnsiTheme="minorHAnsi" w:cstheme="minorHAnsi"/>
+          <w:b/>
+          <w:color w:val="000000"/>
+          <w:sz w:val="22"/>
+          <w:szCs w:val="22"/>
+        </w:rPr>
+        <w:t xml:space="preserve"> </w:t>
       </w:r>
       <w:r>
         <w:rPr>
@@ -4416,7 +4438,26 @@
           <w:sz w:val="22"/>
           <w:szCs w:val="22"/>
         </w:rPr>
-        <w:t>.</w:t>
+        <w:t>category shown in the</w:t>
+      </w:r>
+      <w:r>
+        <w:rPr>
+          <w:rFonts w:asciiTheme="minorHAnsi" w:eastAsia="Adobe Gothic Std B" w:hAnsiTheme="minorHAnsi" w:cstheme="minorHAnsi"/>
+          <w:b/>
+          <w:color w:val="000000"/>
+          <w:sz w:val="22"/>
+          <w:szCs w:val="22"/>
+        </w:rPr>
+        <w:t xml:space="preserve"> </w:t>
+      </w:r>
+      <w:r>
+        <w:rPr>
+          <w:rFonts w:asciiTheme="minorHAnsi" w:eastAsia="Adobe Gothic Std B" w:hAnsiTheme="minorHAnsi" w:cstheme="minorHAnsi"/>
+          <w:color w:val="000000"/>
+          <w:sz w:val="22"/>
+          <w:szCs w:val="22"/>
+        </w:rPr>
+        <w:t>default panel</w:t>
       </w:r>
     </w:p>
     <w:tbl>
@@ -5827,7 +5868,7 @@
       <w:pPr>
         <w:pStyle w:val="Heading1"/>
       </w:pPr>
-      <w:bookmarkStart w:id="10" w:name="_Toc466239169"/>
+      <w:bookmarkStart w:id="11" w:name="_Toc466239169"/>
       <w:r>
         <w:lastRenderedPageBreak/>
         <w:t>3</w:t>
@@ -5853,7 +5894,7 @@
       <w:r>
         <w:t xml:space="preserve"> List</w:t>
       </w:r>
-      <w:bookmarkEnd w:id="10"/>
+      <w:bookmarkEnd w:id="11"/>
     </w:p>
     <w:p>
       <w:pPr>
@@ -7325,7 +7366,7 @@
       <w:pPr>
         <w:pStyle w:val="Heading1"/>
       </w:pPr>
-      <w:bookmarkStart w:id="11" w:name="_Toc466239170"/>
+      <w:bookmarkStart w:id="12" w:name="_Toc466239170"/>
       <w:r>
         <w:lastRenderedPageBreak/>
         <w:t>3</w:t>
@@ -7348,11 +7389,11 @@
       <w:r>
         <w:t>List</w:t>
       </w:r>
-      <w:bookmarkEnd w:id="11"/>
+      <w:bookmarkEnd w:id="12"/>
     </w:p>
     <w:p>
-      <w:bookmarkStart w:id="12" w:name="_Toc464674058"/>
-      <w:bookmarkStart w:id="13" w:name="_Toc464690010"/>
+      <w:bookmarkStart w:id="13" w:name="_Toc464674058"/>
+      <w:bookmarkStart w:id="14" w:name="_Toc464690010"/>
       <w:r>
         <w:t xml:space="preserve">You have just </w:t>
       </w:r>
@@ -7368,8 +7409,8 @@
       <w:r>
         <w:t>the task is already over, you want to mark it as “done”. You can do this by entering the following command:</w:t>
       </w:r>
-      <w:bookmarkEnd w:id="12"/>
       <w:bookmarkEnd w:id="13"/>
+      <w:bookmarkEnd w:id="14"/>
       <w:r>
         <w:t xml:space="preserve"> </w:t>
       </w:r>
@@ -7410,15 +7451,15 @@
       </w:tr>
     </w:tbl>
     <w:p>
-      <w:bookmarkStart w:id="14" w:name="_Toc464674059"/>
-      <w:bookmarkStart w:id="15" w:name="_Toc464690011"/>
+      <w:bookmarkStart w:id="15" w:name="_Toc464674059"/>
+      <w:bookmarkStart w:id="16" w:name="_Toc464690011"/>
     </w:p>
     <w:p>
       <w:r>
         <w:t>And the indicated task will be marked as completed.</w:t>
       </w:r>
-      <w:bookmarkEnd w:id="14"/>
       <w:bookmarkEnd w:id="15"/>
+      <w:bookmarkEnd w:id="16"/>
     </w:p>
     <w:p>
       <w:pPr>
@@ -8088,7 +8129,7 @@
       <w:pPr>
         <w:pStyle w:val="Heading1"/>
       </w:pPr>
-      <w:bookmarkStart w:id="16" w:name="_Toc466239171"/>
+      <w:bookmarkStart w:id="17" w:name="_Toc466239171"/>
       <w:r>
         <w:lastRenderedPageBreak/>
         <w:t>3</w:t>
@@ -8102,7 +8143,7 @@
       <w:r>
         <w:t>Unmarking a Completed Task</w:t>
       </w:r>
-      <w:bookmarkEnd w:id="16"/>
+      <w:bookmarkEnd w:id="17"/>
     </w:p>
     <w:p>
       <w:pPr>
@@ -9146,6 +9187,7 @@
           <w:sz w:val="36"/>
           <w:szCs w:val="36"/>
         </w:rPr>
+        <w:lastRenderedPageBreak/>
         <w:br w:type="page"/>
       </w:r>
     </w:p>
@@ -9153,7 +9195,7 @@
       <w:pPr>
         <w:pStyle w:val="Heading1"/>
       </w:pPr>
-      <w:bookmarkStart w:id="17" w:name="_Toc466239172"/>
+      <w:bookmarkStart w:id="18" w:name="_Toc466239172"/>
       <w:r>
         <w:lastRenderedPageBreak/>
         <w:t>3</w:t>
@@ -9161,7 +9203,7 @@
       <w:r>
         <w:t>.1.7: List Tasks</w:t>
       </w:r>
-      <w:bookmarkEnd w:id="17"/>
+      <w:bookmarkEnd w:id="18"/>
     </w:p>
     <w:p>
       <w:pPr>
@@ -9216,8 +9258,8 @@
       </w:tr>
     </w:tbl>
     <w:p>
-      <w:bookmarkStart w:id="18" w:name="_Toc464674062"/>
-      <w:bookmarkStart w:id="19" w:name="_Toc464690014"/>
+      <w:bookmarkStart w:id="19" w:name="_Toc464674062"/>
+      <w:bookmarkStart w:id="20" w:name="_Toc464690014"/>
     </w:p>
     <w:p>
       <w:r>
@@ -9238,8 +9280,8 @@
       <w:r>
         <w:t xml:space="preserve"> the tasks needed to be done by today.</w:t>
       </w:r>
-      <w:bookmarkEnd w:id="18"/>
       <w:bookmarkEnd w:id="19"/>
+      <w:bookmarkEnd w:id="20"/>
     </w:p>
     <w:p>
       <w:pPr>
@@ -11373,7 +11415,7 @@
       <w:pPr>
         <w:pStyle w:val="Heading1"/>
       </w:pPr>
-      <w:bookmarkStart w:id="20" w:name="_Toc466239173"/>
+      <w:bookmarkStart w:id="21" w:name="_Toc466239173"/>
       <w:r>
         <w:lastRenderedPageBreak/>
         <w:t>3</w:t>
@@ -11381,7 +11423,7 @@
       <w:r>
         <w:t>.1.8: Find Tasks</w:t>
       </w:r>
-      <w:bookmarkEnd w:id="20"/>
+      <w:bookmarkEnd w:id="21"/>
     </w:p>
     <w:p>
       <w:pPr>
@@ -11435,8 +11477,8 @@
       </w:tr>
     </w:tbl>
     <w:p>
-      <w:bookmarkStart w:id="21" w:name="_Toc464674064"/>
-      <w:bookmarkStart w:id="22" w:name="_Toc464690016"/>
+      <w:bookmarkStart w:id="22" w:name="_Toc464674064"/>
+      <w:bookmarkStart w:id="23" w:name="_Toc464690016"/>
     </w:p>
     <w:p>
       <w:r>
@@ -11463,8 +11505,8 @@
       <w:r>
         <w:t xml:space="preserve"> Jason.</w:t>
       </w:r>
-      <w:bookmarkEnd w:id="21"/>
       <w:bookmarkEnd w:id="22"/>
+      <w:bookmarkEnd w:id="23"/>
     </w:p>
     <w:p>
       <w:pPr>
@@ -12989,7 +13031,7 @@
           <w:rFonts w:eastAsia="Adobe Gothic Std B" w:cstheme="minorHAnsi"/>
         </w:rPr>
       </w:pPr>
-      <w:bookmarkStart w:id="23" w:name="_Toc466239174"/>
+      <w:bookmarkStart w:id="24" w:name="_Toc466239174"/>
       <w:r>
         <w:rPr>
           <w:rFonts w:cstheme="minorHAnsi"/>
@@ -13012,7 +13054,7 @@
       <w:r>
         <w:t>: View Tasks</w:t>
       </w:r>
-      <w:bookmarkEnd w:id="23"/>
+      <w:bookmarkEnd w:id="24"/>
     </w:p>
     <w:p>
       <w:pPr>
@@ -13068,8 +13110,8 @@
       </w:tr>
     </w:tbl>
     <w:p>
-      <w:bookmarkStart w:id="24" w:name="_Toc464674066"/>
-      <w:bookmarkStart w:id="25" w:name="_Toc464690018"/>
+      <w:bookmarkStart w:id="25" w:name="_Toc464674066"/>
+      <w:bookmarkStart w:id="26" w:name="_Toc464690018"/>
     </w:p>
     <w:p>
       <w:r>
@@ -13096,8 +13138,8 @@
       <w:r>
         <w:t xml:space="preserve"> list.</w:t>
       </w:r>
-      <w:bookmarkEnd w:id="24"/>
       <w:bookmarkEnd w:id="25"/>
+      <w:bookmarkEnd w:id="26"/>
     </w:p>
     <w:p>
       <w:pPr>
@@ -13721,7 +13763,7 @@
       <w:pPr>
         <w:pStyle w:val="Heading1"/>
       </w:pPr>
-      <w:bookmarkStart w:id="26" w:name="_Toc466239175"/>
+      <w:bookmarkStart w:id="27" w:name="_Toc466239175"/>
       <w:r>
         <w:lastRenderedPageBreak/>
         <w:t>3</w:t>
@@ -13729,19 +13771,19 @@
       <w:r>
         <w:t>.1.10: Delete Tasks</w:t>
       </w:r>
-      <w:bookmarkEnd w:id="26"/>
+      <w:bookmarkEnd w:id="27"/>
     </w:p>
     <w:p>
       <w:pPr>
         <w:jc w:val="both"/>
       </w:pPr>
-      <w:bookmarkStart w:id="27" w:name="_Toc464674068"/>
-      <w:bookmarkStart w:id="28" w:name="_Toc464690020"/>
+      <w:bookmarkStart w:id="28" w:name="_Toc464674068"/>
+      <w:bookmarkStart w:id="29" w:name="_Toc464690020"/>
       <w:r>
         <w:t>You just heard from Jason that the drinking session is cancelled and you want to delete the task as you do not need to keep track of it. You enter the following in the command console:</w:t>
       </w:r>
-      <w:bookmarkEnd w:id="27"/>
       <w:bookmarkEnd w:id="28"/>
+      <w:bookmarkEnd w:id="29"/>
     </w:p>
     <w:tbl>
       <w:tblPr>
@@ -13783,8 +13825,8 @@
       </w:tr>
     </w:tbl>
     <w:p>
-      <w:bookmarkStart w:id="29" w:name="_Toc464674069"/>
-      <w:bookmarkStart w:id="30" w:name="_Toc464690021"/>
+      <w:bookmarkStart w:id="30" w:name="_Toc464674069"/>
+      <w:bookmarkStart w:id="31" w:name="_Toc464690021"/>
     </w:p>
     <w:p>
       <w:r>
@@ -13808,8 +13850,8 @@
       <w:r>
         <w:t>list.</w:t>
       </w:r>
-      <w:bookmarkEnd w:id="29"/>
       <w:bookmarkEnd w:id="30"/>
+      <w:bookmarkEnd w:id="31"/>
     </w:p>
     <w:p>
       <w:pPr>
@@ -14535,7 +14577,7 @@
       <w:pPr>
         <w:pStyle w:val="Heading1"/>
       </w:pPr>
-      <w:bookmarkStart w:id="31" w:name="_Toc466239176"/>
+      <w:bookmarkStart w:id="32" w:name="_Toc466239176"/>
     </w:p>
     <w:p>
       <w:pPr>
@@ -14562,7 +14604,7 @@
       <w:r>
         <w:t>.1.11: Undo Operation</w:t>
       </w:r>
-      <w:bookmarkEnd w:id="31"/>
+      <w:bookmarkEnd w:id="32"/>
     </w:p>
     <w:p>
       <w:pPr>
@@ -15221,7 +15263,7 @@
       <w:pPr>
         <w:pStyle w:val="Heading1"/>
       </w:pPr>
-      <w:bookmarkStart w:id="32" w:name="_Toc466239177"/>
+      <w:bookmarkStart w:id="33" w:name="_Toc466239177"/>
     </w:p>
     <w:p>
       <w:pPr>
@@ -15257,7 +15299,7 @@
       <w:r>
         <w:t>do Operation</w:t>
       </w:r>
-      <w:bookmarkEnd w:id="32"/>
+      <w:bookmarkEnd w:id="33"/>
     </w:p>
     <w:p>
       <w:pPr>
@@ -15890,7 +15932,7 @@
       <w:pPr>
         <w:pStyle w:val="Heading1"/>
       </w:pPr>
-      <w:bookmarkStart w:id="33" w:name="_Toc466239178"/>
+      <w:bookmarkStart w:id="34" w:name="_Toc466239178"/>
     </w:p>
     <w:p>
       <w:pPr>
@@ -15929,19 +15971,19 @@
       <w:r>
         <w:t xml:space="preserve"> All Due Task</w:t>
       </w:r>
-      <w:bookmarkEnd w:id="33"/>
+      <w:bookmarkEnd w:id="34"/>
     </w:p>
     <w:p>
       <w:pPr>
         <w:jc w:val="both"/>
       </w:pPr>
-      <w:bookmarkStart w:id="34" w:name="_Toc464674073"/>
-      <w:bookmarkStart w:id="35" w:name="_Toc464690025"/>
+      <w:bookmarkStart w:id="35" w:name="_Toc464674073"/>
+      <w:bookmarkStart w:id="36" w:name="_Toc464690025"/>
       <w:r>
         <w:t>After the drinking session with Jason, you need to get back to your work. You want to check all of the tasks due by tomorrow. To do this, simply type this command in the command console:</w:t>
       </w:r>
-      <w:bookmarkEnd w:id="34"/>
       <w:bookmarkEnd w:id="35"/>
+      <w:bookmarkEnd w:id="36"/>
     </w:p>
     <w:tbl>
       <w:tblPr>
@@ -15983,8 +16025,8 @@
       </w:tr>
     </w:tbl>
     <w:p>
-      <w:bookmarkStart w:id="36" w:name="_Toc464674074"/>
-      <w:bookmarkStart w:id="37" w:name="_Toc464690026"/>
+      <w:bookmarkStart w:id="37" w:name="_Toc464674074"/>
+      <w:bookmarkStart w:id="38" w:name="_Toc464690026"/>
     </w:p>
     <w:p>
       <w:r>
@@ -15999,8 +16041,8 @@
       <w:r>
         <w:t xml:space="preserve"> List will display all the tasks that are due by tomorrow.</w:t>
       </w:r>
-      <w:bookmarkEnd w:id="36"/>
       <w:bookmarkEnd w:id="37"/>
+      <w:bookmarkEnd w:id="38"/>
     </w:p>
     <w:p>
       <w:pPr>
@@ -17190,7 +17232,7 @@
       <w:pPr>
         <w:pStyle w:val="Heading1"/>
       </w:pPr>
-      <w:bookmarkStart w:id="38" w:name="_Toc466239179"/>
+      <w:bookmarkStart w:id="39" w:name="_Toc466239179"/>
       <w:r>
         <w:lastRenderedPageBreak/>
         <w:t>3.1.1</w:t>
@@ -17201,7 +17243,7 @@
       <w:r>
         <w:t>: Saving the data</w:t>
       </w:r>
-      <w:bookmarkEnd w:id="38"/>
+      <w:bookmarkEnd w:id="39"/>
     </w:p>
     <w:p>
       <w:pPr>
@@ -17672,7 +17714,7 @@
       <w:pPr>
         <w:pStyle w:val="Heading1"/>
       </w:pPr>
-      <w:bookmarkStart w:id="39" w:name="_Toc466239180"/>
+      <w:bookmarkStart w:id="40" w:name="_Toc466239180"/>
       <w:r>
         <w:lastRenderedPageBreak/>
         <w:t>3</w:t>
@@ -17686,7 +17728,7 @@
       <w:r>
         <w:t>: Exiting the Program</w:t>
       </w:r>
-      <w:bookmarkEnd w:id="39"/>
+      <w:bookmarkEnd w:id="40"/>
     </w:p>
     <w:p>
       <w:r>
@@ -17767,7 +17809,7 @@
       <w:pPr>
         <w:pStyle w:val="Heading1"/>
       </w:pPr>
-      <w:bookmarkStart w:id="40" w:name="_Toc466239181"/>
+      <w:bookmarkStart w:id="41" w:name="_Toc466239181"/>
       <w:r>
         <w:lastRenderedPageBreak/>
         <w:t>4</w:t>
@@ -17775,7 +17817,7 @@
       <w:r>
         <w:t>: Frequently Asked Questions</w:t>
       </w:r>
-      <w:bookmarkEnd w:id="40"/>
+      <w:bookmarkEnd w:id="41"/>
     </w:p>
     <w:p>
       <w:pPr>
@@ -18112,7 +18154,7 @@
       <w:pPr>
         <w:pStyle w:val="Heading1"/>
       </w:pPr>
-      <w:bookmarkStart w:id="41" w:name="_Toc466239182"/>
+      <w:bookmarkStart w:id="42" w:name="_Toc466239182"/>
       <w:r>
         <w:lastRenderedPageBreak/>
         <w:t>5</w:t>
@@ -18123,7 +18165,7 @@
       <w:r>
         <w:t>Command Summary</w:t>
       </w:r>
-      <w:bookmarkEnd w:id="41"/>
+      <w:bookmarkEnd w:id="42"/>
     </w:p>
     <w:tbl>
       <w:tblPr>
@@ -18551,7 +18593,7 @@
                 <w:sz w:val="18"/>
                 <w:szCs w:val="18"/>
               </w:rPr>
-              <w:t xml:space="preserve">[/d DESCRIPTION] [/s START] [/e END] </w:t>
+              <w:t xml:space="preserve">[/d DESCRIPTION] [/s START] [/e END] [/r </w:t>
             </w:r>
             <w:r>
               <w:rPr>
@@ -18561,7 +18603,7 @@
                 <w:sz w:val="18"/>
                 <w:szCs w:val="18"/>
               </w:rPr>
-              <w:t xml:space="preserve">[/r </w:t>
+              <w:t>RECURRING]</w:t>
             </w:r>
             <w:r>
               <w:rPr>
@@ -18571,7 +18613,7 @@
                 <w:sz w:val="18"/>
                 <w:szCs w:val="18"/>
               </w:rPr>
-              <w:t>RECURRING]</w:t>
+              <w:t xml:space="preserve"> </w:t>
             </w:r>
             <w:r>
               <w:rPr>
@@ -18581,20 +18623,8 @@
                 <w:sz w:val="18"/>
                 <w:szCs w:val="18"/>
               </w:rPr>
-              <w:t xml:space="preserve"> </w:t>
-            </w:r>
-            <w:r>
-              <w:rPr>
-                <w:rStyle w:val="HTMLCode"/>
-                <w:rFonts w:asciiTheme="minorHAnsi" w:eastAsia="Adobe Gothic Std B" w:hAnsiTheme="minorHAnsi" w:cstheme="minorHAnsi"/>
-                <w:color w:val="333333"/>
-                <w:sz w:val="18"/>
-                <w:szCs w:val="18"/>
-              </w:rPr>
               <w:t>[/r RECURRENCE</w:t>
             </w:r>
-            <w:bookmarkStart w:id="42" w:name="_GoBack"/>
-            <w:bookmarkEnd w:id="42"/>
             <w:r>
               <w:rPr>
                 <w:rStyle w:val="HTMLCode"/>
@@ -19603,7 +19633,7 @@
             <w:rFonts w:ascii="Adobe Gothic Std B" w:eastAsia="Adobe Gothic Std B" w:hAnsi="Adobe Gothic Std B"/>
             <w:noProof/>
           </w:rPr>
-          <w:t>32</w:t>
+          <w:t>6</w:t>
         </w:r>
         <w:r>
           <w:rPr>
@@ -22941,6 +22971,7 @@
     <w:lsdException w:name="HTML Sample" w:semiHidden="1" w:unhideWhenUsed="1"/>
     <w:lsdException w:name="HTML Typewriter" w:semiHidden="1" w:unhideWhenUsed="1"/>
     <w:lsdException w:name="HTML Variable" w:semiHidden="1" w:unhideWhenUsed="1"/>
+    <w:lsdException w:name="Normal Table" w:semiHidden="1" w:unhideWhenUsed="1"/>
     <w:lsdException w:name="annotation subject" w:semiHidden="1" w:unhideWhenUsed="1"/>
     <w:lsdException w:name="No List" w:semiHidden="1" w:unhideWhenUsed="1"/>
     <w:lsdException w:name="Outline List 1" w:semiHidden="1" w:unhideWhenUsed="1"/>
@@ -22985,6 +23016,7 @@
     <w:lsdException w:name="Table Professional" w:semiHidden="1" w:unhideWhenUsed="1"/>
     <w:lsdException w:name="Table Subtle 1" w:semiHidden="1" w:unhideWhenUsed="1"/>
     <w:lsdException w:name="Table Subtle 2" w:semiHidden="1" w:unhideWhenUsed="1"/>
+    <w:lsdException w:name="Table Web 1" w:semiHidden="1" w:unhideWhenUsed="1"/>
     <w:lsdException w:name="Table Web 2" w:semiHidden="1" w:unhideWhenUsed="1"/>
     <w:lsdException w:name="Table Web 3" w:semiHidden="1" w:unhideWhenUsed="1"/>
     <w:lsdException w:name="Balloon Text" w:semiHidden="1" w:unhideWhenUsed="1"/>
@@ -24313,7 +24345,7 @@
 </file>
 
 <file path=customXml/itemProps2.xml><?xml version="1.0" encoding="utf-8"?>
-<ds:datastoreItem xmlns:ds="http://schemas.openxmlformats.org/officeDocument/2006/customXml" ds:itemID="{824EBD0D-4B08-4506-A694-584A19FE13A7}">
+<ds:datastoreItem xmlns:ds="http://schemas.openxmlformats.org/officeDocument/2006/customXml" ds:itemID="{7ABA8FBA-CA91-46AA-9033-F48BF9919215}">
   <ds:schemaRefs>
     <ds:schemaRef ds:uri="http://schemas.openxmlformats.org/officeDocument/2006/bibliography"/>
   </ds:schemaRefs>

</xml_diff>

<commit_message>
Edit the user guide accordingly and changed everything to Calibri
</commit_message>
<xml_diff>
--- a/docs/doc_pdf_version/userguide.docx
+++ b/docs/doc_pdf_version/userguide.docx
@@ -301,35 +301,7 @@
                                             <w:rPr>
                                               <w:rFonts w:eastAsia="Adobe Gothic Std B" w:cstheme="minorHAnsi"/>
                                             </w:rPr>
-                                            <w:t>Do-</w:t>
-                                          </w:r>
-                                          <w:proofErr w:type="spellStart"/>
-                                          <w:r>
-                                            <w:rPr>
-                                              <w:rFonts w:eastAsia="Adobe Gothic Std B" w:cstheme="minorHAnsi"/>
-                                            </w:rPr>
-                                            <w:t>er</w:t>
-                                          </w:r>
-                                          <w:proofErr w:type="spellEnd"/>
-                                          <w:r>
-                                            <w:rPr>
-                                              <w:rFonts w:eastAsia="Adobe Gothic Std B" w:cstheme="minorHAnsi"/>
-                                            </w:rPr>
-                                            <w:t xml:space="preserve"> List is a user-friendly desktop application that helps you in planning and completing your daily tasks. Be it from a large corporate event to a recurring task such as washing your laundry every now and then, Do-</w:t>
-                                          </w:r>
-                                          <w:proofErr w:type="spellStart"/>
-                                          <w:r>
-                                            <w:rPr>
-                                              <w:rFonts w:eastAsia="Adobe Gothic Std B" w:cstheme="minorHAnsi"/>
-                                            </w:rPr>
-                                            <w:t>er</w:t>
-                                          </w:r>
-                                          <w:proofErr w:type="spellEnd"/>
-                                          <w:r>
-                                            <w:rPr>
-                                              <w:rFonts w:eastAsia="Adobe Gothic Std B" w:cstheme="minorHAnsi"/>
-                                            </w:rPr>
-                                            <w:t xml:space="preserve"> List is here to solve these issues for you!</w:t>
+                                            <w:t>Do-er List is a user-friendly desktop application that helps you in planning and completing your daily tasks. Be it from a large corporate event to a recurring task such as washing your laundry every now and then, Do-er List is here to solve these issues for you!</w:t>
                                           </w:r>
                                         </w:p>
                                       </w:sdtContent>
@@ -658,35 +630,7 @@
                                       <w:rPr>
                                         <w:rFonts w:eastAsia="Adobe Gothic Std B" w:cstheme="minorHAnsi"/>
                                       </w:rPr>
-                                      <w:t>Do-</w:t>
-                                    </w:r>
-                                    <w:proofErr w:type="spellStart"/>
-                                    <w:r>
-                                      <w:rPr>
-                                        <w:rFonts w:eastAsia="Adobe Gothic Std B" w:cstheme="minorHAnsi"/>
-                                      </w:rPr>
-                                      <w:t>er</w:t>
-                                    </w:r>
-                                    <w:proofErr w:type="spellEnd"/>
-                                    <w:r>
-                                      <w:rPr>
-                                        <w:rFonts w:eastAsia="Adobe Gothic Std B" w:cstheme="minorHAnsi"/>
-                                      </w:rPr>
-                                      <w:t xml:space="preserve"> List is a user-friendly desktop application that helps you in planning and completing your daily tasks. Be it from a large corporate event to a recurring task such as washing your laundry every now and then, Do-</w:t>
-                                    </w:r>
-                                    <w:proofErr w:type="spellStart"/>
-                                    <w:r>
-                                      <w:rPr>
-                                        <w:rFonts w:eastAsia="Adobe Gothic Std B" w:cstheme="minorHAnsi"/>
-                                      </w:rPr>
-                                      <w:t>er</w:t>
-                                    </w:r>
-                                    <w:proofErr w:type="spellEnd"/>
-                                    <w:r>
-                                      <w:rPr>
-                                        <w:rFonts w:eastAsia="Adobe Gothic Std B" w:cstheme="minorHAnsi"/>
-                                      </w:rPr>
-                                      <w:t xml:space="preserve"> List is here to solve these issues for you!</w:t>
+                                      <w:t>Do-er List is a user-friendly desktop application that helps you in planning and completing your daily tasks. Be it from a large corporate event to a recurring task such as washing your laundry every now and then, Do-er List is here to solve these issues for you!</w:t>
                                     </w:r>
                                   </w:p>
                                 </w:sdtContent>
@@ -787,8 +731,7 @@
     <w:sdt>
       <w:sdtPr>
         <w:rPr>
-          <w:rFonts w:asciiTheme="minorHAnsi" w:eastAsiaTheme="minorHAnsi" w:hAnsiTheme="minorHAnsi"/>
-          <w:b w:val="0"/>
+          <w:rFonts w:eastAsiaTheme="minorHAnsi"/>
           <w:sz w:val="22"/>
           <w:szCs w:val="22"/>
           <w:lang w:val="en-SG"/>
@@ -802,6 +745,7 @@
       <w:sdtEndPr>
         <w:rPr>
           <w:rFonts w:cstheme="minorHAnsi"/>
+          <w:b w:val="0"/>
           <w:bCs/>
           <w:noProof/>
         </w:rPr>
@@ -2462,7 +2406,6 @@
         </w:rPr>
         <w:t>Do-</w:t>
       </w:r>
-      <w:proofErr w:type="spellStart"/>
       <w:r>
         <w:rPr>
           <w:rFonts w:eastAsia="Times New Roman" w:cstheme="minorHAnsi"/>
@@ -2472,7 +2415,6 @@
         </w:rPr>
         <w:t>er</w:t>
       </w:r>
-      <w:proofErr w:type="spellEnd"/>
       <w:r>
         <w:rPr>
           <w:rFonts w:eastAsia="Times New Roman" w:cstheme="minorHAnsi"/>
@@ -2506,7 +2448,6 @@
         </w:rPr>
         <w:t>Do-</w:t>
       </w:r>
-      <w:proofErr w:type="spellStart"/>
       <w:r>
         <w:rPr>
           <w:rFonts w:cstheme="minorHAnsi"/>
@@ -2515,7 +2456,6 @@
         </w:rPr>
         <w:t>er</w:t>
       </w:r>
-      <w:proofErr w:type="spellEnd"/>
       <w:r>
         <w:rPr>
           <w:rFonts w:cstheme="minorHAnsi"/>
@@ -2537,7 +2477,6 @@
         </w:rPr>
         <w:t xml:space="preserve"> recurring task of handling the laundry every now and then, Do-</w:t>
       </w:r>
-      <w:proofErr w:type="spellStart"/>
       <w:r>
         <w:rPr>
           <w:rFonts w:cstheme="minorHAnsi"/>
@@ -2546,7 +2485,6 @@
         </w:rPr>
         <w:t>er</w:t>
       </w:r>
-      <w:proofErr w:type="spellEnd"/>
       <w:r>
         <w:rPr>
           <w:rFonts w:cstheme="minorHAnsi"/>
@@ -2659,7 +2597,6 @@
         </w:rPr>
         <w:t>Below is an overview of the various terms and components Do-</w:t>
       </w:r>
-      <w:proofErr w:type="spellStart"/>
       <w:r>
         <w:rPr>
           <w:i/>
@@ -2667,7 +2604,6 @@
         </w:rPr>
         <w:t>er</w:t>
       </w:r>
-      <w:proofErr w:type="spellEnd"/>
       <w:r>
         <w:rPr>
           <w:lang w:val="en-GB"/>
@@ -3291,19 +3227,11 @@
       <w:r>
         <w:t>Do-</w:t>
       </w:r>
-      <w:proofErr w:type="spellStart"/>
       <w:r>
         <w:rPr>
           <w:i/>
         </w:rPr>
-        <w:t>er</w:t>
-      </w:r>
-      <w:proofErr w:type="spellEnd"/>
-      <w:r>
-        <w:rPr>
-          <w:i/>
-        </w:rPr>
-        <w:t xml:space="preserve"> </w:t>
+        <w:t xml:space="preserve">er </w:t>
       </w:r>
       <w:r>
         <w:t xml:space="preserve">List makes the process of adding, editing or deleting tasks a seamless process. Long gone are the days when you </w:t>
@@ -3378,59 +3306,7 @@
                 <w:szCs w:val="20"/>
                 <w:lang w:eastAsia="en-SG"/>
               </w:rPr>
-              <w:t xml:space="preserve">&gt;&gt; Command </w:t>
-            </w:r>
-            <w:proofErr w:type="spellStart"/>
-            <w:r>
-              <w:rPr>
-                <w:rFonts w:ascii="Courier New" w:eastAsia="Times New Roman" w:hAnsi="Courier New" w:cs="Courier New"/>
-                <w:b/>
-                <w:bCs/>
-                <w:color w:val="000000"/>
-                <w:sz w:val="20"/>
-                <w:szCs w:val="20"/>
-                <w:lang w:eastAsia="en-SG"/>
-              </w:rPr>
-              <w:t>required_fields</w:t>
-            </w:r>
-            <w:proofErr w:type="spellEnd"/>
-            <w:r>
-              <w:rPr>
-                <w:rFonts w:ascii="Courier New" w:eastAsia="Times New Roman" w:hAnsi="Courier New" w:cs="Courier New"/>
-                <w:b/>
-                <w:bCs/>
-                <w:color w:val="000000"/>
-                <w:sz w:val="20"/>
-                <w:szCs w:val="20"/>
-                <w:lang w:eastAsia="en-SG"/>
-              </w:rPr>
-              <w:t xml:space="preserve"> [</w:t>
-            </w:r>
-            <w:proofErr w:type="spellStart"/>
-            <w:r>
-              <w:rPr>
-                <w:rFonts w:ascii="Courier New" w:eastAsia="Times New Roman" w:hAnsi="Courier New" w:cs="Courier New"/>
-                <w:b/>
-                <w:bCs/>
-                <w:color w:val="000000"/>
-                <w:sz w:val="20"/>
-                <w:szCs w:val="20"/>
-                <w:lang w:eastAsia="en-SG"/>
-              </w:rPr>
-              <w:t>optional_fields</w:t>
-            </w:r>
-            <w:proofErr w:type="spellEnd"/>
-            <w:r>
-              <w:rPr>
-                <w:rFonts w:ascii="Courier New" w:eastAsia="Times New Roman" w:hAnsi="Courier New" w:cs="Courier New"/>
-                <w:b/>
-                <w:bCs/>
-                <w:color w:val="000000"/>
-                <w:sz w:val="20"/>
-                <w:szCs w:val="20"/>
-                <w:lang w:eastAsia="en-SG"/>
-              </w:rPr>
-              <w:t>] ...</w:t>
+              <w:t>&gt;&gt; Command required_fields [optional_fields] ...</w:t>
             </w:r>
           </w:p>
         </w:tc>
@@ -3646,7 +3522,6 @@
         </w:rPr>
         <w:t xml:space="preserve"> Do-</w:t>
       </w:r>
-      <w:proofErr w:type="spellStart"/>
       <w:r>
         <w:rPr>
           <w:rFonts w:eastAsia="Times New Roman" w:cstheme="minorHAnsi"/>
@@ -3655,18 +3530,7 @@
           <w:shd w:val="clear" w:color="auto" w:fill="FFFFFF"/>
           <w:lang w:eastAsia="en-SG"/>
         </w:rPr>
-        <w:t>er</w:t>
-      </w:r>
-      <w:proofErr w:type="spellEnd"/>
-      <w:r>
-        <w:rPr>
-          <w:rFonts w:eastAsia="Times New Roman" w:cstheme="minorHAnsi"/>
-          <w:i/>
-          <w:color w:val="000000"/>
-          <w:shd w:val="clear" w:color="auto" w:fill="FFFFFF"/>
-          <w:lang w:eastAsia="en-SG"/>
-        </w:rPr>
-        <w:t xml:space="preserve"> </w:t>
+        <w:t xml:space="preserve">er </w:t>
       </w:r>
       <w:r>
         <w:rPr>
@@ -3836,9 +3700,23 @@
     </w:p>
     <w:p>
       <w:pPr>
+        <w:rPr>
+          <w:rFonts w:eastAsia="Adobe Gothic Std B"/>
+          <w:b/>
+          <w:sz w:val="36"/>
+          <w:szCs w:val="36"/>
+          <w:lang w:val="en-GB"/>
+        </w:rPr>
+      </w:pPr>
+      <w:bookmarkStart w:id="8" w:name="_Toc466239167"/>
+      <w:r>
+        <w:br w:type="page"/>
+      </w:r>
+    </w:p>
+    <w:p>
+      <w:pPr>
         <w:pStyle w:val="Heading1"/>
       </w:pPr>
-      <w:bookmarkStart w:id="8" w:name="_Toc466239167"/>
       <w:r>
         <w:lastRenderedPageBreak/>
         <w:t>3</w:t>
@@ -3858,14 +3736,12 @@
       <w:r>
         <w:t>If you forget how to use Do-</w:t>
       </w:r>
-      <w:proofErr w:type="spellStart"/>
       <w:r>
         <w:rPr>
           <w:i/>
         </w:rPr>
         <w:t>er</w:t>
       </w:r>
-      <w:proofErr w:type="spellEnd"/>
       <w:r>
         <w:t xml:space="preserve"> List, simply ent</w:t>
       </w:r>
@@ -4112,14 +3988,12 @@
       <w:r>
         <w:t>Adding Items into Do-</w:t>
       </w:r>
-      <w:proofErr w:type="spellStart"/>
       <w:r>
         <w:rPr>
           <w:i/>
         </w:rPr>
         <w:t>er</w:t>
       </w:r>
-      <w:proofErr w:type="spellEnd"/>
       <w:r>
         <w:t xml:space="preserve"> List</w:t>
       </w:r>
@@ -4132,14 +4006,12 @@
       <w:r>
         <w:t>This morning your friend, Robin, asked you out for a drinking session at night and you would like to mark it down in your Do-</w:t>
       </w:r>
-      <w:proofErr w:type="spellStart"/>
       <w:r>
         <w:rPr>
           <w:i/>
         </w:rPr>
         <w:t>er</w:t>
       </w:r>
-      <w:proofErr w:type="spellEnd"/>
       <w:r>
         <w:t xml:space="preserve"> List. You can do that by typing the following in </w:t>
       </w:r>
@@ -4211,19 +4083,11 @@
       <w:r>
         <w:t>The event will then be added to the Do-</w:t>
       </w:r>
-      <w:proofErr w:type="spellStart"/>
       <w:r>
         <w:rPr>
           <w:i/>
         </w:rPr>
-        <w:t>er</w:t>
-      </w:r>
-      <w:proofErr w:type="spellEnd"/>
-      <w:r>
-        <w:rPr>
-          <w:i/>
-        </w:rPr>
-        <w:t xml:space="preserve"> </w:t>
+        <w:t xml:space="preserve">er </w:t>
       </w:r>
       <w:r>
         <w:t>List.</w:t>
@@ -4334,7 +4198,6 @@
           <w:szCs w:val="22"/>
         </w:rPr>
       </w:pPr>
-      <w:proofErr w:type="gramStart"/>
       <w:r>
         <w:rPr>
           <w:rFonts w:asciiTheme="minorHAnsi" w:eastAsia="Adobe Gothic Std B" w:hAnsiTheme="minorHAnsi" w:cstheme="minorHAnsi"/>
@@ -4342,17 +4205,7 @@
           <w:sz w:val="22"/>
           <w:szCs w:val="22"/>
         </w:rPr>
-        <w:t>In reference to</w:t>
-      </w:r>
-      <w:proofErr w:type="gramEnd"/>
-      <w:r>
-        <w:rPr>
-          <w:rFonts w:asciiTheme="minorHAnsi" w:eastAsia="Adobe Gothic Std B" w:hAnsiTheme="minorHAnsi" w:cstheme="minorHAnsi"/>
-          <w:color w:val="000000"/>
-          <w:sz w:val="22"/>
-          <w:szCs w:val="22"/>
-        </w:rPr>
-        <w:t xml:space="preserve"> Figure 5</w:t>
+        <w:t>In reference to Figure 5</w:t>
       </w:r>
       <w:r>
         <w:rPr>
@@ -4484,11 +4337,39 @@
       <w:r>
         <w:rPr>
           <w:rFonts w:asciiTheme="minorHAnsi" w:eastAsia="Adobe Gothic Std B" w:hAnsiTheme="minorHAnsi" w:cstheme="minorHAnsi"/>
+          <w:b/>
           <w:color w:val="000000"/>
           <w:sz w:val="22"/>
           <w:szCs w:val="22"/>
         </w:rPr>
-        <w:t>The task is placed in the</w:t>
+        <w:t xml:space="preserve">Time </w:t>
+      </w:r>
+      <w:r>
+        <w:rPr>
+          <w:rFonts w:asciiTheme="minorHAnsi" w:eastAsia="Adobe Gothic Std B" w:hAnsiTheme="minorHAnsi" w:cstheme="minorHAnsi"/>
+          <w:color w:val="000000"/>
+          <w:sz w:val="22"/>
+          <w:szCs w:val="22"/>
+        </w:rPr>
+        <w:t xml:space="preserve">is shown as “tonight 8pm -&gt; tonight 10pm” </w:t>
+      </w:r>
+      <w:r>
+        <w:rPr>
+          <w:rFonts w:asciiTheme="minorHAnsi" w:eastAsia="Adobe Gothic Std B" w:hAnsiTheme="minorHAnsi" w:cstheme="minorHAnsi"/>
+          <w:color w:val="000000"/>
+          <w:sz w:val="22"/>
+          <w:szCs w:val="22"/>
+        </w:rPr>
+        <w:t>and</w:t>
+      </w:r>
+      <w:r>
+        <w:rPr>
+          <w:rFonts w:asciiTheme="minorHAnsi" w:eastAsia="Adobe Gothic Std B" w:hAnsiTheme="minorHAnsi" w:cstheme="minorHAnsi"/>
+          <w:color w:val="000000"/>
+          <w:sz w:val="22"/>
+          <w:szCs w:val="22"/>
+        </w:rPr>
+        <w:t xml:space="preserve"> placed in the</w:t>
       </w:r>
       <w:r>
         <w:rPr>
@@ -4554,12 +4435,11 @@
       <w:r>
         <w:rPr>
           <w:rFonts w:asciiTheme="minorHAnsi" w:eastAsia="Adobe Gothic Std B" w:hAnsiTheme="minorHAnsi" w:cstheme="minorHAnsi"/>
-          <w:b/>
           <w:color w:val="000000"/>
           <w:sz w:val="22"/>
           <w:szCs w:val="22"/>
         </w:rPr>
-        <w:t xml:space="preserve">Time </w:t>
+        <w:t>The task is also shown in the</w:t>
       </w:r>
       <w:r>
         <w:rPr>
@@ -4568,7 +4448,7 @@
           <w:sz w:val="22"/>
           <w:szCs w:val="22"/>
         </w:rPr>
-        <w:t xml:space="preserve">is shown as “tonight 8pm -&gt; tonight 10pm” as well as it being in the </w:t>
+        <w:t xml:space="preserve"> </w:t>
       </w:r>
       <w:r>
         <w:rPr>
@@ -4597,7 +4477,16 @@
           <w:sz w:val="22"/>
           <w:szCs w:val="22"/>
         </w:rPr>
-        <w:t>category shown in the</w:t>
+        <w:t xml:space="preserve">category as seen in </w:t>
+      </w:r>
+      <w:r>
+        <w:rPr>
+          <w:rFonts w:asciiTheme="minorHAnsi" w:eastAsia="Adobe Gothic Std B" w:hAnsiTheme="minorHAnsi" w:cstheme="minorHAnsi"/>
+          <w:color w:val="000000"/>
+          <w:sz w:val="22"/>
+          <w:szCs w:val="22"/>
+        </w:rPr>
+        <w:t>the</w:t>
       </w:r>
       <w:r>
         <w:rPr>
@@ -4618,6 +4507,17 @@
         </w:rPr>
         <w:t>default panel</w:t>
       </w:r>
+      <w:r>
+        <w:rPr>
+          <w:rFonts w:asciiTheme="minorHAnsi" w:eastAsia="Adobe Gothic Std B" w:hAnsiTheme="minorHAnsi" w:cstheme="minorHAnsi"/>
+          <w:color w:val="000000"/>
+          <w:sz w:val="22"/>
+          <w:szCs w:val="22"/>
+        </w:rPr>
+        <w:t>.</w:t>
+      </w:r>
+      <w:bookmarkStart w:id="10" w:name="_GoBack"/>
+      <w:bookmarkEnd w:id="10"/>
     </w:p>
     <w:tbl>
       <w:tblPr>
@@ -4749,7 +4649,6 @@
                 <w:shd w:val="clear" w:color="auto" w:fill="FFFFFF"/>
                 <w:lang w:eastAsia="en-SG"/>
               </w:rPr>
-              <w:lastRenderedPageBreak/>
               <w:t xml:space="preserve">*Note: This just a general summary of how the command is used and may not be used in the following way. On how to use it, please </w:t>
             </w:r>
             <w:r>
@@ -4792,17 +4691,7 @@
                 <w:shd w:val="clear" w:color="auto" w:fill="FFFFFF"/>
                 <w:lang w:eastAsia="en-SG"/>
               </w:rPr>
-              <w:t xml:space="preserve">Understanding </w:t>
-            </w:r>
-            <w:proofErr w:type="gramStart"/>
-            <w:r>
-              <w:rPr>
-                <w:rFonts w:eastAsia="Times New Roman" w:cstheme="minorHAnsi"/>
-                <w:color w:val="000000"/>
-                <w:shd w:val="clear" w:color="auto" w:fill="FFFFFF"/>
-                <w:lang w:eastAsia="en-SG"/>
-              </w:rPr>
-              <w:t>the</w:t>
+              <w:t>Understanding the</w:t>
             </w:r>
             <w:r>
               <w:rPr>
@@ -4824,21 +4713,7 @@
                 <w:shd w:val="clear" w:color="auto" w:fill="FFFFFF"/>
                 <w:lang w:eastAsia="en-SG"/>
               </w:rPr>
-              <w:t>”add</w:t>
-            </w:r>
-            <w:proofErr w:type="gramEnd"/>
-            <w:r>
-              <w:rPr>
-                <w:rFonts w:ascii="Courier New" w:eastAsia="Times New Roman" w:hAnsi="Courier New" w:cs="Courier New"/>
-                <w:b/>
-                <w:bCs/>
-                <w:color w:val="000000"/>
-                <w:sz w:val="20"/>
-                <w:szCs w:val="20"/>
-                <w:shd w:val="clear" w:color="auto" w:fill="FFFFFF"/>
-                <w:lang w:eastAsia="en-SG"/>
-              </w:rPr>
-              <w:t>”</w:t>
+              <w:t>”add”</w:t>
             </w:r>
             <w:r>
               <w:rPr>
@@ -4889,6 +4764,7 @@
                 <w:shd w:val="clear" w:color="auto" w:fill="FFFFFF"/>
                 <w:lang w:eastAsia="en-SG"/>
               </w:rPr>
+              <w:lastRenderedPageBreak/>
               <w:t xml:space="preserve">[/t </w:t>
             </w:r>
             <w:r>
@@ -5614,7 +5490,6 @@
               </w:rPr>
               <w:t>Specify with words such as “da</w:t>
             </w:r>
-            <w:proofErr w:type="spellStart"/>
             <w:r>
               <w:rPr>
                 <w:rFonts w:eastAsia="Times New Roman" w:cstheme="minorHAnsi"/>
@@ -5622,17 +5497,7 @@
                 <w:shd w:val="clear" w:color="auto" w:fill="FFFFFF"/>
                 <w:lang w:val="en-US" w:eastAsia="en-SG"/>
               </w:rPr>
-              <w:t>ily</w:t>
-            </w:r>
-            <w:proofErr w:type="spellEnd"/>
-            <w:r>
-              <w:rPr>
-                <w:rFonts w:eastAsia="Times New Roman" w:cstheme="minorHAnsi"/>
-                <w:color w:val="000000"/>
-                <w:shd w:val="clear" w:color="auto" w:fill="FFFFFF"/>
-                <w:lang w:val="en-US" w:eastAsia="en-SG"/>
-              </w:rPr>
-              <w:t>”, “weekly” or “monthly”</w:t>
+              <w:t>ily”, “weekly” or “monthly”</w:t>
             </w:r>
           </w:p>
           <w:p>
@@ -5665,17 +5530,7 @@
                 <w:shd w:val="clear" w:color="auto" w:fill="FFFFFF"/>
                 <w:lang w:eastAsia="en-SG"/>
               </w:rPr>
-              <w:t xml:space="preserve">Some samples on how to use </w:t>
-            </w:r>
-            <w:proofErr w:type="gramStart"/>
-            <w:r>
-              <w:rPr>
-                <w:rFonts w:eastAsia="Times New Roman" w:cstheme="minorHAnsi"/>
-                <w:color w:val="000000"/>
-                <w:shd w:val="clear" w:color="auto" w:fill="FFFFFF"/>
-                <w:lang w:eastAsia="en-SG"/>
-              </w:rPr>
-              <w:t xml:space="preserve">the </w:t>
+              <w:t xml:space="preserve">Some samples on how to use the </w:t>
             </w:r>
             <w:r>
               <w:rPr>
@@ -5703,7 +5558,6 @@
               </w:rPr>
               <w:t>add</w:t>
             </w:r>
-            <w:proofErr w:type="gramEnd"/>
             <w:r>
               <w:rPr>
                 <w:rFonts w:eastAsia="Times New Roman" w:cstheme="minorHAnsi"/>
@@ -6073,7 +5927,7 @@
       <w:pPr>
         <w:pStyle w:val="Heading1"/>
       </w:pPr>
-      <w:bookmarkStart w:id="10" w:name="_Toc466239169"/>
+      <w:bookmarkStart w:id="11" w:name="_Toc466239169"/>
       <w:r>
         <w:lastRenderedPageBreak/>
         <w:t>3</w:t>
@@ -6090,18 +5944,16 @@
       <w:r>
         <w:t>Editing Items on Do-</w:t>
       </w:r>
-      <w:proofErr w:type="spellStart"/>
       <w:r>
         <w:rPr>
           <w:i/>
         </w:rPr>
         <w:t>er</w:t>
       </w:r>
-      <w:proofErr w:type="spellEnd"/>
       <w:r>
         <w:t xml:space="preserve"> List</w:t>
       </w:r>
-      <w:bookmarkEnd w:id="10"/>
+      <w:bookmarkEnd w:id="11"/>
     </w:p>
     <w:p>
       <w:pPr>
@@ -6297,23 +6149,13 @@
           <w:lang w:eastAsia="en-SG"/>
         </w:rPr>
       </w:pPr>
-      <w:proofErr w:type="gramStart"/>
       <w:r>
         <w:rPr>
           <w:rFonts w:eastAsia="Times New Roman" w:cstheme="minorHAnsi"/>
           <w:color w:val="000000"/>
           <w:lang w:eastAsia="en-SG"/>
         </w:rPr>
-        <w:t>In reference to</w:t>
-      </w:r>
-      <w:proofErr w:type="gramEnd"/>
-      <w:r>
-        <w:rPr>
-          <w:rFonts w:eastAsia="Times New Roman" w:cstheme="minorHAnsi"/>
-          <w:color w:val="000000"/>
-          <w:lang w:eastAsia="en-SG"/>
-        </w:rPr>
-        <w:t xml:space="preserve"> Figure 6</w:t>
+        <w:t>In reference to Figure 6</w:t>
       </w:r>
       <w:r>
         <w:rPr>
@@ -6546,17 +6388,7 @@
                 <w:shd w:val="clear" w:color="auto" w:fill="FFFFFF"/>
                 <w:lang w:eastAsia="en-SG"/>
               </w:rPr>
-              <w:t xml:space="preserve">Understanding </w:t>
-            </w:r>
-            <w:proofErr w:type="gramStart"/>
-            <w:r>
-              <w:rPr>
-                <w:rFonts w:eastAsia="Times New Roman" w:cstheme="minorHAnsi"/>
-                <w:color w:val="000000"/>
-                <w:shd w:val="clear" w:color="auto" w:fill="FFFFFF"/>
-                <w:lang w:eastAsia="en-SG"/>
-              </w:rPr>
-              <w:t xml:space="preserve">the </w:t>
+              <w:t xml:space="preserve">Understanding the </w:t>
             </w:r>
             <w:r>
               <w:rPr>
@@ -6569,21 +6401,7 @@
                 <w:shd w:val="clear" w:color="auto" w:fill="FFFFFF"/>
                 <w:lang w:eastAsia="en-SG"/>
               </w:rPr>
-              <w:t>”edit</w:t>
-            </w:r>
-            <w:proofErr w:type="gramEnd"/>
-            <w:r>
-              <w:rPr>
-                <w:rFonts w:eastAsia="Times New Roman" w:cstheme="minorHAnsi"/>
-                <w:b/>
-                <w:bCs/>
-                <w:color w:val="000000"/>
-                <w:sz w:val="20"/>
-                <w:szCs w:val="20"/>
-                <w:shd w:val="clear" w:color="auto" w:fill="FFFFFF"/>
-                <w:lang w:eastAsia="en-SG"/>
-              </w:rPr>
-              <w:t>”</w:t>
+              <w:t>”edit”</w:t>
             </w:r>
             <w:r>
               <w:rPr>
@@ -6625,7 +6443,6 @@
                 <w:shd w:val="clear" w:color="auto" w:fill="FFFFFF"/>
                 <w:lang w:eastAsia="en-SG"/>
               </w:rPr>
-              <w:lastRenderedPageBreak/>
               <w:t>[/t</w:t>
             </w:r>
             <w:r>
@@ -6725,6 +6542,7 @@
                 <w:shd w:val="clear" w:color="auto" w:fill="FFFFFF"/>
                 <w:lang w:eastAsia="en-SG"/>
               </w:rPr>
+              <w:lastRenderedPageBreak/>
               <w:t>[/d</w:t>
             </w:r>
             <w:r>
@@ -7266,17 +7084,7 @@
                 <w:shd w:val="clear" w:color="auto" w:fill="FFFFFF"/>
                 <w:lang w:eastAsia="en-SG"/>
               </w:rPr>
-              <w:t xml:space="preserve">Some samples on how to use </w:t>
-            </w:r>
-            <w:proofErr w:type="gramStart"/>
-            <w:r>
-              <w:rPr>
-                <w:rFonts w:eastAsia="Times New Roman" w:cstheme="minorHAnsi"/>
-                <w:color w:val="000000"/>
-                <w:shd w:val="clear" w:color="auto" w:fill="FFFFFF"/>
-                <w:lang w:eastAsia="en-SG"/>
-              </w:rPr>
-              <w:t xml:space="preserve">the </w:t>
+              <w:t xml:space="preserve">Some samples on how to use the </w:t>
             </w:r>
             <w:r>
               <w:rPr>
@@ -7289,21 +7097,7 @@
                 <w:shd w:val="clear" w:color="auto" w:fill="FFFFFF"/>
                 <w:lang w:eastAsia="en-SG"/>
               </w:rPr>
-              <w:t>”edit</w:t>
-            </w:r>
-            <w:proofErr w:type="gramEnd"/>
-            <w:r>
-              <w:rPr>
-                <w:rFonts w:eastAsia="Times New Roman" w:cstheme="minorHAnsi"/>
-                <w:b/>
-                <w:bCs/>
-                <w:color w:val="000000"/>
-                <w:sz w:val="20"/>
-                <w:szCs w:val="20"/>
-                <w:shd w:val="clear" w:color="auto" w:fill="FFFFFF"/>
-                <w:lang w:eastAsia="en-SG"/>
-              </w:rPr>
-              <w:t>”</w:t>
+              <w:t>”edit”</w:t>
             </w:r>
             <w:r>
               <w:rPr>
@@ -7631,9 +7425,8 @@
       <w:pPr>
         <w:pStyle w:val="Heading1"/>
       </w:pPr>
-      <w:bookmarkStart w:id="11" w:name="_Toc466239170"/>
-      <w:r>
-        <w:lastRenderedPageBreak/>
+      <w:bookmarkStart w:id="12" w:name="_Toc466239170"/>
+      <w:r>
         <w:t>3</w:t>
       </w:r>
       <w:r>
@@ -7645,29 +7438,22 @@
       <w:r>
         <w:t>Marking Out Tasks on Do-</w:t>
       </w:r>
-      <w:proofErr w:type="spellStart"/>
       <w:r>
         <w:rPr>
           <w:i/>
         </w:rPr>
-        <w:t>er</w:t>
-      </w:r>
-      <w:proofErr w:type="spellEnd"/>
-      <w:r>
-        <w:rPr>
-          <w:i/>
-        </w:rPr>
-        <w:t xml:space="preserve"> </w:t>
+        <w:t xml:space="preserve">er </w:t>
       </w:r>
       <w:r>
         <w:t>List</w:t>
       </w:r>
-      <w:bookmarkEnd w:id="11"/>
+      <w:bookmarkEnd w:id="12"/>
     </w:p>
     <w:p>
-      <w:bookmarkStart w:id="12" w:name="_Toc464674058"/>
-      <w:bookmarkStart w:id="13" w:name="_Toc464690010"/>
-      <w:r>
+      <w:bookmarkStart w:id="13" w:name="_Toc464674058"/>
+      <w:bookmarkStart w:id="14" w:name="_Toc464690010"/>
+      <w:r>
+        <w:lastRenderedPageBreak/>
         <w:t xml:space="preserve">You have just </w:t>
       </w:r>
       <w:r>
@@ -7682,8 +7468,8 @@
       <w:r>
         <w:t>the task is already over, you want to mark it as “done”. You can do this by entering the following command:</w:t>
       </w:r>
-      <w:bookmarkEnd w:id="12"/>
       <w:bookmarkEnd w:id="13"/>
+      <w:bookmarkEnd w:id="14"/>
       <w:r>
         <w:t xml:space="preserve"> </w:t>
       </w:r>
@@ -7724,15 +7510,15 @@
       </w:tr>
     </w:tbl>
     <w:p>
-      <w:bookmarkStart w:id="14" w:name="_Toc464674059"/>
-      <w:bookmarkStart w:id="15" w:name="_Toc464690011"/>
+      <w:bookmarkStart w:id="15" w:name="_Toc464674059"/>
+      <w:bookmarkStart w:id="16" w:name="_Toc464690011"/>
     </w:p>
     <w:p>
       <w:r>
         <w:t>And the indicated task will be marked as completed.</w:t>
       </w:r>
-      <w:bookmarkEnd w:id="14"/>
       <w:bookmarkEnd w:id="15"/>
+      <w:bookmarkEnd w:id="16"/>
     </w:p>
     <w:p>
       <w:pPr>
@@ -7835,7 +7621,6 @@
           <w:lang w:eastAsia="en-SG"/>
         </w:rPr>
       </w:pPr>
-      <w:proofErr w:type="gramStart"/>
       <w:r>
         <w:rPr>
           <w:rFonts w:ascii="Calibri" w:eastAsia="Times New Roman" w:hAnsi="Calibri" w:cs="Calibri"/>
@@ -7850,16 +7635,7 @@
           <w:color w:val="000000"/>
           <w:lang w:eastAsia="en-SG"/>
         </w:rPr>
-        <w:t>to</w:t>
-      </w:r>
-      <w:proofErr w:type="gramEnd"/>
-      <w:r>
-        <w:rPr>
-          <w:rFonts w:ascii="Calibri" w:eastAsia="Times New Roman" w:hAnsi="Calibri" w:cs="Calibri"/>
-          <w:color w:val="000000"/>
-          <w:lang w:eastAsia="en-SG"/>
-        </w:rPr>
-        <w:t xml:space="preserve"> Figure 7</w:t>
+        <w:t>to Figure 7</w:t>
       </w:r>
       <w:r>
         <w:rPr>
@@ -8056,18 +7832,7 @@
                 <w:shd w:val="clear" w:color="auto" w:fill="FFFFFF"/>
                 <w:lang w:eastAsia="en-SG"/>
               </w:rPr>
-              <w:lastRenderedPageBreak/>
-              <w:t xml:space="preserve">Understanding </w:t>
-            </w:r>
-            <w:proofErr w:type="gramStart"/>
-            <w:r>
-              <w:rPr>
-                <w:rFonts w:eastAsia="Times New Roman" w:cstheme="minorHAnsi"/>
-                <w:color w:val="000000"/>
-                <w:shd w:val="clear" w:color="auto" w:fill="FFFFFF"/>
-                <w:lang w:eastAsia="en-SG"/>
-              </w:rPr>
-              <w:t xml:space="preserve">the </w:t>
+              <w:t xml:space="preserve">Understanding the </w:t>
             </w:r>
             <w:r>
               <w:rPr>
@@ -8095,7 +7860,6 @@
               </w:rPr>
               <w:t>mark</w:t>
             </w:r>
-            <w:proofErr w:type="gramEnd"/>
             <w:r>
               <w:rPr>
                 <w:rFonts w:eastAsia="Times New Roman" w:cstheme="minorHAnsi"/>
@@ -8229,6 +7993,7 @@
                 <w:shd w:val="clear" w:color="auto" w:fill="FFFFFF"/>
                 <w:lang w:eastAsia="en-SG"/>
               </w:rPr>
+              <w:lastRenderedPageBreak/>
               <w:t>Do be mindful that viewing different categories might change the indexes of the same entries displayed.</w:t>
             </w:r>
           </w:p>
@@ -8260,17 +8025,7 @@
                 <w:shd w:val="clear" w:color="auto" w:fill="FFFFFF"/>
                 <w:lang w:eastAsia="en-SG"/>
               </w:rPr>
-              <w:t xml:space="preserve">A sample on how to use </w:t>
-            </w:r>
-            <w:proofErr w:type="gramStart"/>
-            <w:r>
-              <w:rPr>
-                <w:rFonts w:eastAsia="Times New Roman" w:cstheme="minorHAnsi"/>
-                <w:color w:val="000000"/>
-                <w:shd w:val="clear" w:color="auto" w:fill="FFFFFF"/>
-                <w:lang w:eastAsia="en-SG"/>
-              </w:rPr>
-              <w:t xml:space="preserve">the </w:t>
+              <w:t xml:space="preserve">A sample on how to use the </w:t>
             </w:r>
             <w:r>
               <w:rPr>
@@ -8298,7 +8053,6 @@
               </w:rPr>
               <w:t>mark</w:t>
             </w:r>
-            <w:proofErr w:type="gramEnd"/>
             <w:r>
               <w:rPr>
                 <w:rFonts w:eastAsia="Times New Roman" w:cstheme="minorHAnsi"/>
@@ -8434,7 +8188,7 @@
       <w:pPr>
         <w:pStyle w:val="Heading1"/>
       </w:pPr>
-      <w:bookmarkStart w:id="16" w:name="_Toc466239171"/>
+      <w:bookmarkStart w:id="17" w:name="_Toc466239171"/>
       <w:r>
         <w:lastRenderedPageBreak/>
         <w:t>3</w:t>
@@ -8448,7 +8202,7 @@
       <w:r>
         <w:t>Unmarking a Completed Task</w:t>
       </w:r>
-      <w:bookmarkEnd w:id="16"/>
+      <w:bookmarkEnd w:id="17"/>
     </w:p>
     <w:p>
       <w:pPr>
@@ -8624,7 +8378,6 @@
           <w:szCs w:val="22"/>
         </w:rPr>
       </w:pPr>
-      <w:proofErr w:type="gramStart"/>
       <w:r>
         <w:rPr>
           <w:rFonts w:asciiTheme="minorHAnsi" w:hAnsiTheme="minorHAnsi" w:cstheme="minorHAnsi"/>
@@ -8632,17 +8385,7 @@
           <w:sz w:val="22"/>
           <w:szCs w:val="22"/>
         </w:rPr>
-        <w:t>In reference to</w:t>
-      </w:r>
-      <w:proofErr w:type="gramEnd"/>
-      <w:r>
-        <w:rPr>
-          <w:rFonts w:asciiTheme="minorHAnsi" w:hAnsiTheme="minorHAnsi" w:cstheme="minorHAnsi"/>
-          <w:color w:val="000000"/>
-          <w:sz w:val="22"/>
-          <w:szCs w:val="22"/>
-        </w:rPr>
-        <w:t xml:space="preserve"> the Figure 8</w:t>
+        <w:t>In reference to the Figure 8</w:t>
       </w:r>
       <w:r>
         <w:rPr>
@@ -8892,17 +8635,7 @@
                 <w:shd w:val="clear" w:color="auto" w:fill="FFFFFF"/>
                 <w:lang w:eastAsia="en-SG"/>
               </w:rPr>
-              <w:t xml:space="preserve">Understanding </w:t>
-            </w:r>
-            <w:proofErr w:type="gramStart"/>
-            <w:r>
-              <w:rPr>
-                <w:rFonts w:eastAsia="Times New Roman" w:cstheme="minorHAnsi"/>
-                <w:color w:val="000000"/>
-                <w:shd w:val="clear" w:color="auto" w:fill="FFFFFF"/>
-                <w:lang w:eastAsia="en-SG"/>
-              </w:rPr>
-              <w:t xml:space="preserve">the </w:t>
+              <w:t xml:space="preserve">Understanding the </w:t>
             </w:r>
             <w:r>
               <w:rPr>
@@ -8930,7 +8663,6 @@
               </w:rPr>
               <w:t>unmark</w:t>
             </w:r>
-            <w:proofErr w:type="gramEnd"/>
             <w:r>
               <w:rPr>
                 <w:rFonts w:eastAsia="Times New Roman" w:cstheme="minorHAnsi"/>
@@ -9280,25 +9012,14 @@
                 <w:lang w:eastAsia="en-SG"/>
               </w:rPr>
             </w:pPr>
-            <w:proofErr w:type="spellStart"/>
-            <w:r>
-              <w:rPr>
-                <w:rFonts w:eastAsia="Times New Roman" w:cstheme="minorHAnsi"/>
-                <w:color w:val="000000"/>
-                <w:shd w:val="clear" w:color="auto" w:fill="FFFFFF"/>
-                <w:lang w:eastAsia="en-SG"/>
-              </w:rPr>
-              <w:t>E.g</w:t>
-            </w:r>
-            <w:proofErr w:type="spellEnd"/>
-            <w:r>
-              <w:rPr>
-                <w:rFonts w:eastAsia="Times New Roman" w:cstheme="minorHAnsi"/>
-                <w:color w:val="000000"/>
-                <w:shd w:val="clear" w:color="auto" w:fill="FFFFFF"/>
-                <w:lang w:eastAsia="en-SG"/>
-              </w:rPr>
-              <w:t xml:space="preserve">: </w:t>
+            <w:r>
+              <w:rPr>
+                <w:rFonts w:eastAsia="Times New Roman" w:cstheme="minorHAnsi"/>
+                <w:color w:val="000000"/>
+                <w:shd w:val="clear" w:color="auto" w:fill="FFFFFF"/>
+                <w:lang w:eastAsia="en-SG"/>
+              </w:rPr>
+              <w:t xml:space="preserve">E.g: </w:t>
             </w:r>
             <w:r>
               <w:rPr>
@@ -9374,17 +9095,7 @@
                 <w:shd w:val="clear" w:color="auto" w:fill="FFFFFF"/>
                 <w:lang w:eastAsia="en-SG"/>
               </w:rPr>
-              <w:t xml:space="preserve">A sample on how to use </w:t>
-            </w:r>
-            <w:proofErr w:type="gramStart"/>
-            <w:r>
-              <w:rPr>
-                <w:rFonts w:eastAsia="Times New Roman" w:cstheme="minorHAnsi"/>
-                <w:color w:val="000000"/>
-                <w:shd w:val="clear" w:color="auto" w:fill="FFFFFF"/>
-                <w:lang w:eastAsia="en-SG"/>
-              </w:rPr>
-              <w:t xml:space="preserve">the </w:t>
+              <w:t xml:space="preserve">A sample on how to use the </w:t>
             </w:r>
             <w:r>
               <w:rPr>
@@ -9412,7 +9123,6 @@
               </w:rPr>
               <w:t>unmark</w:t>
             </w:r>
-            <w:proofErr w:type="gramEnd"/>
             <w:r>
               <w:rPr>
                 <w:rFonts w:eastAsia="Times New Roman" w:cstheme="minorHAnsi"/>
@@ -9544,7 +9254,7 @@
       <w:pPr>
         <w:pStyle w:val="Heading1"/>
       </w:pPr>
-      <w:bookmarkStart w:id="17" w:name="_Toc466239172"/>
+      <w:bookmarkStart w:id="18" w:name="_Toc466239172"/>
       <w:r>
         <w:lastRenderedPageBreak/>
         <w:t>3</w:t>
@@ -9552,7 +9262,7 @@
       <w:r>
         <w:t>.1.7: List Tasks</w:t>
       </w:r>
-      <w:bookmarkEnd w:id="17"/>
+      <w:bookmarkEnd w:id="18"/>
     </w:p>
     <w:p>
       <w:pPr>
@@ -9607,26 +9317,18 @@
       </w:tr>
     </w:tbl>
     <w:p>
-      <w:bookmarkStart w:id="18" w:name="_Toc464674062"/>
-      <w:bookmarkStart w:id="19" w:name="_Toc464690014"/>
+      <w:bookmarkStart w:id="19" w:name="_Toc464674062"/>
+      <w:bookmarkStart w:id="20" w:name="_Toc464690014"/>
     </w:p>
     <w:p>
       <w:r>
         <w:t>Do-</w:t>
       </w:r>
-      <w:proofErr w:type="spellStart"/>
       <w:r>
         <w:rPr>
           <w:i/>
         </w:rPr>
-        <w:t>er</w:t>
-      </w:r>
-      <w:proofErr w:type="spellEnd"/>
-      <w:r>
-        <w:rPr>
-          <w:i/>
-        </w:rPr>
-        <w:t xml:space="preserve"> </w:t>
+        <w:t xml:space="preserve">er </w:t>
       </w:r>
       <w:r>
         <w:t xml:space="preserve">List will display </w:t>
@@ -9637,8 +9339,8 @@
       <w:r>
         <w:t xml:space="preserve"> the tasks needed to be done by today.</w:t>
       </w:r>
-      <w:bookmarkEnd w:id="18"/>
       <w:bookmarkEnd w:id="19"/>
+      <w:bookmarkEnd w:id="20"/>
     </w:p>
     <w:p>
       <w:pPr>
@@ -9741,7 +9443,6 @@
           <w:szCs w:val="22"/>
         </w:rPr>
       </w:pPr>
-      <w:proofErr w:type="gramStart"/>
       <w:r>
         <w:rPr>
           <w:rFonts w:asciiTheme="minorHAnsi" w:hAnsiTheme="minorHAnsi" w:cstheme="minorHAnsi"/>
@@ -9749,17 +9450,7 @@
           <w:sz w:val="22"/>
           <w:szCs w:val="22"/>
         </w:rPr>
-        <w:t>In reference to</w:t>
-      </w:r>
-      <w:proofErr w:type="gramEnd"/>
-      <w:r>
-        <w:rPr>
-          <w:rFonts w:asciiTheme="minorHAnsi" w:hAnsiTheme="minorHAnsi" w:cstheme="minorHAnsi"/>
-          <w:color w:val="000000"/>
-          <w:sz w:val="22"/>
-          <w:szCs w:val="22"/>
-        </w:rPr>
-        <w:t xml:space="preserve"> the F</w:t>
+        <w:t>In reference to the F</w:t>
       </w:r>
       <w:r>
         <w:rPr>
@@ -10088,17 +9779,7 @@
                 <w:shd w:val="clear" w:color="auto" w:fill="FFFFFF"/>
                 <w:lang w:eastAsia="en-SG"/>
               </w:rPr>
-              <w:t xml:space="preserve">Understanding </w:t>
-            </w:r>
-            <w:proofErr w:type="gramStart"/>
-            <w:r>
-              <w:rPr>
-                <w:rFonts w:eastAsia="Times New Roman" w:cstheme="minorHAnsi"/>
-                <w:color w:val="000000"/>
-                <w:shd w:val="clear" w:color="auto" w:fill="FFFFFF"/>
-                <w:lang w:eastAsia="en-SG"/>
-              </w:rPr>
-              <w:t xml:space="preserve">the </w:t>
+              <w:t xml:space="preserve">Understanding the </w:t>
             </w:r>
             <w:r>
               <w:rPr>
@@ -10126,7 +9807,6 @@
               </w:rPr>
               <w:t>list</w:t>
             </w:r>
-            <w:proofErr w:type="gramEnd"/>
             <w:r>
               <w:rPr>
                 <w:rFonts w:eastAsia="Times New Roman" w:cstheme="minorHAnsi"/>
@@ -10235,7 +9915,6 @@
                 <w:shd w:val="clear" w:color="auto" w:fill="FFFFFF"/>
                 <w:lang w:eastAsia="en-SG"/>
               </w:rPr>
-              <w:lastRenderedPageBreak/>
               <w:t xml:space="preserve">Tasks under the </w:t>
             </w:r>
             <w:r>
@@ -10359,9 +10038,9 @@
                 <w:shd w:val="clear" w:color="auto" w:fill="FFFFFF"/>
                 <w:lang w:eastAsia="en-SG"/>
               </w:rPr>
+              <w:lastRenderedPageBreak/>
               <w:t>Do-</w:t>
             </w:r>
-            <w:proofErr w:type="spellStart"/>
             <w:r>
               <w:rPr>
                 <w:rFonts w:eastAsia="Times New Roman" w:cstheme="minorHAnsi"/>
@@ -10373,7 +10052,6 @@
               </w:rPr>
               <w:t>er</w:t>
             </w:r>
-            <w:proofErr w:type="spellEnd"/>
             <w:r>
               <w:rPr>
                 <w:rFonts w:eastAsia="Times New Roman" w:cstheme="minorHAnsi"/>
@@ -10537,25 +10215,14 @@
                 <w:lang w:eastAsia="en-SG"/>
               </w:rPr>
             </w:pPr>
-            <w:proofErr w:type="spellStart"/>
-            <w:r>
-              <w:rPr>
-                <w:rFonts w:eastAsia="Times New Roman" w:cstheme="minorHAnsi"/>
-                <w:color w:val="000000"/>
-                <w:shd w:val="clear" w:color="auto" w:fill="FFFFFF"/>
-                <w:lang w:eastAsia="en-SG"/>
-              </w:rPr>
-              <w:t>E.g</w:t>
-            </w:r>
-            <w:proofErr w:type="spellEnd"/>
-            <w:r>
-              <w:rPr>
-                <w:rFonts w:eastAsia="Times New Roman" w:cstheme="minorHAnsi"/>
-                <w:color w:val="000000"/>
-                <w:shd w:val="clear" w:color="auto" w:fill="FFFFFF"/>
-                <w:lang w:eastAsia="en-SG"/>
-              </w:rPr>
-              <w:t xml:space="preserve">: </w:t>
+            <w:r>
+              <w:rPr>
+                <w:rFonts w:eastAsia="Times New Roman" w:cstheme="minorHAnsi"/>
+                <w:color w:val="000000"/>
+                <w:shd w:val="clear" w:color="auto" w:fill="FFFFFF"/>
+                <w:lang w:eastAsia="en-SG"/>
+              </w:rPr>
+              <w:t xml:space="preserve">E.g: </w:t>
             </w:r>
             <w:r>
               <w:rPr>
@@ -10685,27 +10352,7 @@
                 <w:shd w:val="clear" w:color="auto" w:fill="FFFFFF"/>
                 <w:lang w:eastAsia="en-SG"/>
               </w:rPr>
-              <w:t xml:space="preserve">-in categories </w:t>
-            </w:r>
-            <w:proofErr w:type="gramStart"/>
-            <w:r>
-              <w:rPr>
-                <w:rFonts w:eastAsia="Times New Roman" w:cstheme="minorHAnsi"/>
-                <w:color w:val="000000"/>
-                <w:shd w:val="clear" w:color="auto" w:fill="FFFFFF"/>
-                <w:lang w:eastAsia="en-SG"/>
-              </w:rPr>
-              <w:t>is</w:t>
-            </w:r>
-            <w:proofErr w:type="gramEnd"/>
-            <w:r>
-              <w:rPr>
-                <w:rFonts w:eastAsia="Times New Roman" w:cstheme="minorHAnsi"/>
-                <w:color w:val="000000"/>
-                <w:shd w:val="clear" w:color="auto" w:fill="FFFFFF"/>
-                <w:lang w:eastAsia="en-SG"/>
-              </w:rPr>
-              <w:t xml:space="preserve"> available for you to use. </w:t>
+              <w:t xml:space="preserve">-in categories is available for you to use. </w:t>
             </w:r>
           </w:p>
           <w:p>
@@ -10876,25 +10523,14 @@
                 <w:lang w:eastAsia="en-SG"/>
               </w:rPr>
             </w:pPr>
-            <w:proofErr w:type="spellStart"/>
-            <w:r>
-              <w:rPr>
-                <w:rFonts w:eastAsia="Times New Roman" w:cstheme="minorHAnsi"/>
-                <w:color w:val="000000"/>
-                <w:shd w:val="clear" w:color="auto" w:fill="FFFFFF"/>
-                <w:lang w:eastAsia="en-SG"/>
-              </w:rPr>
-              <w:t>E.g</w:t>
-            </w:r>
-            <w:proofErr w:type="spellEnd"/>
-            <w:r>
-              <w:rPr>
-                <w:rFonts w:eastAsia="Times New Roman" w:cstheme="minorHAnsi"/>
-                <w:color w:val="000000"/>
-                <w:shd w:val="clear" w:color="auto" w:fill="FFFFFF"/>
-                <w:lang w:eastAsia="en-SG"/>
-              </w:rPr>
-              <w:t xml:space="preserve">: </w:t>
+            <w:r>
+              <w:rPr>
+                <w:rFonts w:eastAsia="Times New Roman" w:cstheme="minorHAnsi"/>
+                <w:color w:val="000000"/>
+                <w:shd w:val="clear" w:color="auto" w:fill="FFFFFF"/>
+                <w:lang w:eastAsia="en-SG"/>
+              </w:rPr>
+              <w:t xml:space="preserve">E.g: </w:t>
             </w:r>
             <w:r>
               <w:rPr>
@@ -10941,7 +10577,6 @@
               </w:rPr>
               <w:t xml:space="preserve"> will display all the tasks in the Do-</w:t>
             </w:r>
-            <w:proofErr w:type="spellStart"/>
             <w:r>
               <w:rPr>
                 <w:rFonts w:eastAsia="Times New Roman" w:cstheme="minorHAnsi"/>
@@ -10953,7 +10588,6 @@
               </w:rPr>
               <w:t>er</w:t>
             </w:r>
-            <w:proofErr w:type="spellEnd"/>
             <w:r>
               <w:rPr>
                 <w:rFonts w:eastAsia="Times New Roman" w:cstheme="minorHAnsi"/>
@@ -11187,7 +10821,6 @@
               </w:rPr>
               <w:t xml:space="preserve"> argument can be either in standard format “</w:t>
             </w:r>
-            <w:proofErr w:type="spellStart"/>
             <w:r>
               <w:rPr>
                 <w:rFonts w:ascii="Courier New" w:eastAsia="Times New Roman" w:hAnsi="Courier New" w:cs="Courier New"/>
@@ -11198,35 +10831,8 @@
                 <w:szCs w:val="20"/>
                 <w:lang w:eastAsia="en-SG"/>
               </w:rPr>
-              <w:t>yyyy</w:t>
-            </w:r>
-            <w:proofErr w:type="spellEnd"/>
-            <w:r>
-              <w:rPr>
-                <w:rFonts w:ascii="Courier New" w:eastAsia="Times New Roman" w:hAnsi="Courier New" w:cs="Courier New"/>
-                <w:b/>
-                <w:bCs/>
-                <w:color w:val="000000"/>
-                <w:sz w:val="20"/>
-                <w:szCs w:val="20"/>
-                <w:lang w:eastAsia="en-SG"/>
-              </w:rPr>
-              <w:t>-mm-</w:t>
-            </w:r>
-            <w:proofErr w:type="spellStart"/>
-            <w:r>
-              <w:rPr>
-                <w:rFonts w:ascii="Courier New" w:eastAsia="Times New Roman" w:hAnsi="Courier New" w:cs="Courier New"/>
-                <w:b/>
-                <w:bCs/>
-                <w:color w:val="000000"/>
-                <w:sz w:val="20"/>
-                <w:szCs w:val="20"/>
-                <w:lang w:eastAsia="en-SG"/>
-              </w:rPr>
-              <w:t>dd</w:t>
-            </w:r>
-            <w:proofErr w:type="spellEnd"/>
+              <w:t>yyyy-mm-dd</w:t>
+            </w:r>
             <w:r>
               <w:rPr>
                 <w:rFonts w:eastAsia="Times New Roman" w:cstheme="minorHAnsi"/>
@@ -11236,7 +10842,6 @@
               </w:rPr>
               <w:t>” or in natural language to express date. For list of natural language supported in Do-</w:t>
             </w:r>
-            <w:proofErr w:type="spellStart"/>
             <w:r>
               <w:rPr>
                 <w:rFonts w:eastAsia="Times New Roman" w:cstheme="minorHAnsi"/>
@@ -11248,7 +10853,6 @@
               </w:rPr>
               <w:t>er</w:t>
             </w:r>
-            <w:proofErr w:type="spellEnd"/>
             <w:r>
               <w:rPr>
                 <w:rFonts w:eastAsia="Times New Roman" w:cstheme="minorHAnsi"/>
@@ -11419,17 +11023,7 @@
                 <w:shd w:val="clear" w:color="auto" w:fill="FFFFFF"/>
                 <w:lang w:eastAsia="en-SG"/>
               </w:rPr>
-              <w:t xml:space="preserve"> in your command, all tasks will be shown. (This is the same as </w:t>
-            </w:r>
-            <w:proofErr w:type="gramStart"/>
-            <w:r>
-              <w:rPr>
-                <w:rFonts w:eastAsia="Times New Roman" w:cstheme="minorHAnsi"/>
-                <w:color w:val="000000"/>
-                <w:shd w:val="clear" w:color="auto" w:fill="FFFFFF"/>
-                <w:lang w:eastAsia="en-SG"/>
-              </w:rPr>
-              <w:t xml:space="preserve">using </w:t>
+              <w:t xml:space="preserve"> in your command, all tasks will be shown. (This is the same as using </w:t>
             </w:r>
             <w:r>
               <w:rPr>
@@ -11453,20 +11047,7 @@
                 <w:szCs w:val="20"/>
                 <w:lang w:eastAsia="en-SG"/>
               </w:rPr>
-              <w:t>list</w:t>
-            </w:r>
-            <w:proofErr w:type="gramEnd"/>
-            <w:r>
-              <w:rPr>
-                <w:rFonts w:ascii="Courier New" w:eastAsia="Times New Roman" w:hAnsi="Courier New" w:cs="Courier New"/>
-                <w:b/>
-                <w:bCs/>
-                <w:color w:val="000000"/>
-                <w:sz w:val="20"/>
-                <w:szCs w:val="20"/>
-                <w:lang w:eastAsia="en-SG"/>
-              </w:rPr>
-              <w:t xml:space="preserve"> All</w:t>
+              <w:t>list All</w:t>
             </w:r>
             <w:r>
               <w:rPr>
@@ -11518,17 +11099,7 @@
                 <w:shd w:val="clear" w:color="auto" w:fill="FFFFFF"/>
                 <w:lang w:eastAsia="en-SG"/>
               </w:rPr>
-              <w:t xml:space="preserve">A sample on how to use </w:t>
-            </w:r>
-            <w:proofErr w:type="gramStart"/>
-            <w:r>
-              <w:rPr>
-                <w:rFonts w:eastAsia="Times New Roman" w:cstheme="minorHAnsi"/>
-                <w:color w:val="000000"/>
-                <w:shd w:val="clear" w:color="auto" w:fill="FFFFFF"/>
-                <w:lang w:eastAsia="en-SG"/>
-              </w:rPr>
-              <w:t xml:space="preserve">the </w:t>
+              <w:t xml:space="preserve">A sample on how to use the </w:t>
             </w:r>
             <w:r>
               <w:rPr>
@@ -11556,7 +11127,6 @@
               </w:rPr>
               <w:t>list</w:t>
             </w:r>
-            <w:proofErr w:type="gramEnd"/>
             <w:r>
               <w:rPr>
                 <w:rFonts w:eastAsia="Times New Roman" w:cstheme="minorHAnsi"/>
@@ -11904,7 +11474,7 @@
       <w:pPr>
         <w:pStyle w:val="Heading1"/>
       </w:pPr>
-      <w:bookmarkStart w:id="20" w:name="_Toc466239173"/>
+      <w:bookmarkStart w:id="21" w:name="_Toc466239173"/>
       <w:r>
         <w:lastRenderedPageBreak/>
         <w:t>3</w:t>
@@ -11912,7 +11482,7 @@
       <w:r>
         <w:t>.1.8: Find Tasks</w:t>
       </w:r>
-      <w:bookmarkEnd w:id="20"/>
+      <w:bookmarkEnd w:id="21"/>
     </w:p>
     <w:p>
       <w:pPr>
@@ -11966,21 +11536,19 @@
       </w:tr>
     </w:tbl>
     <w:p>
-      <w:bookmarkStart w:id="21" w:name="_Toc464674064"/>
-      <w:bookmarkStart w:id="22" w:name="_Toc464690016"/>
+      <w:bookmarkStart w:id="22" w:name="_Toc464674064"/>
+      <w:bookmarkStart w:id="23" w:name="_Toc464690016"/>
     </w:p>
     <w:p>
       <w:r>
         <w:t>Do-</w:t>
       </w:r>
-      <w:proofErr w:type="spellStart"/>
       <w:r>
         <w:rPr>
           <w:i/>
         </w:rPr>
         <w:t>er</w:t>
       </w:r>
-      <w:proofErr w:type="spellEnd"/>
       <w:r>
         <w:t xml:space="preserve"> List will display the search resu</w:t>
       </w:r>
@@ -11996,8 +11564,8 @@
       <w:r>
         <w:t xml:space="preserve"> Jason.</w:t>
       </w:r>
-      <w:bookmarkEnd w:id="21"/>
       <w:bookmarkEnd w:id="22"/>
+      <w:bookmarkEnd w:id="23"/>
     </w:p>
     <w:p>
       <w:pPr>
@@ -12099,23 +11667,13 @@
           <w:szCs w:val="22"/>
         </w:rPr>
       </w:pPr>
-      <w:proofErr w:type="gramStart"/>
       <w:r>
         <w:rPr>
           <w:rFonts w:asciiTheme="minorHAnsi" w:eastAsia="Adobe Gothic Std B" w:hAnsiTheme="minorHAnsi" w:cstheme="minorHAnsi"/>
           <w:sz w:val="22"/>
           <w:szCs w:val="22"/>
         </w:rPr>
-        <w:t>In reference to</w:t>
-      </w:r>
-      <w:proofErr w:type="gramEnd"/>
-      <w:r>
-        <w:rPr>
-          <w:rFonts w:asciiTheme="minorHAnsi" w:eastAsia="Adobe Gothic Std B" w:hAnsiTheme="minorHAnsi" w:cstheme="minorHAnsi"/>
-          <w:sz w:val="22"/>
-          <w:szCs w:val="22"/>
-        </w:rPr>
-        <w:t xml:space="preserve"> F</w:t>
+        <w:t>In reference to F</w:t>
       </w:r>
       <w:r>
         <w:rPr>
@@ -12467,32 +12025,7 @@
                 <w:shd w:val="clear" w:color="auto" w:fill="FFFFFF"/>
                 <w:lang w:eastAsia="en-SG"/>
               </w:rPr>
-              <w:lastRenderedPageBreak/>
-              <w:t xml:space="preserve">*Note: This just a general summary of how the command is used and may not be used in the following way. On how to use it, please </w:t>
-            </w:r>
-            <w:proofErr w:type="gramStart"/>
-            <w:r>
-              <w:rPr>
-                <w:rFonts w:eastAsia="Times New Roman" w:cstheme="minorHAnsi"/>
-                <w:color w:val="000000"/>
-                <w:sz w:val="16"/>
-                <w:szCs w:val="16"/>
-                <w:shd w:val="clear" w:color="auto" w:fill="FFFFFF"/>
-                <w:lang w:eastAsia="en-SG"/>
-              </w:rPr>
-              <w:t>take a look</w:t>
-            </w:r>
-            <w:proofErr w:type="gramEnd"/>
-            <w:r>
-              <w:rPr>
-                <w:rFonts w:eastAsia="Times New Roman" w:cstheme="minorHAnsi"/>
-                <w:color w:val="000000"/>
-                <w:sz w:val="16"/>
-                <w:szCs w:val="16"/>
-                <w:shd w:val="clear" w:color="auto" w:fill="FFFFFF"/>
-                <w:lang w:eastAsia="en-SG"/>
-              </w:rPr>
-              <w:t xml:space="preserve"> at some of our samples below.</w:t>
+              <w:t>*Note: This just a general summary of how the command is used and may not be used in the following way. On how to use it, please take a look at some of our samples below.</w:t>
             </w:r>
           </w:p>
           <w:p>
@@ -12512,6 +12045,7 @@
                 <w:shd w:val="clear" w:color="auto" w:fill="FFFFFF"/>
                 <w:lang w:eastAsia="en-SG"/>
               </w:rPr>
+              <w:lastRenderedPageBreak/>
               <w:t>Understanding the</w:t>
             </w:r>
             <w:r>
@@ -12655,7 +12189,6 @@
               </w:rPr>
               <w:t>Do-</w:t>
             </w:r>
-            <w:proofErr w:type="spellStart"/>
             <w:r>
               <w:rPr>
                 <w:rFonts w:eastAsia="Times New Roman" w:cstheme="minorHAnsi"/>
@@ -12667,7 +12200,6 @@
               </w:rPr>
               <w:t>er</w:t>
             </w:r>
-            <w:proofErr w:type="spellEnd"/>
             <w:r>
               <w:rPr>
                 <w:rFonts w:eastAsia="Times New Roman" w:cstheme="minorHAnsi"/>
@@ -12786,7 +12318,6 @@
                 <w:lang w:eastAsia="en-SG"/>
               </w:rPr>
             </w:pPr>
-            <w:proofErr w:type="spellStart"/>
             <w:r>
               <w:rPr>
                 <w:rFonts w:eastAsia="Times New Roman" w:cstheme="minorHAnsi"/>
@@ -12796,8 +12327,6 @@
               </w:rPr>
               <w:t>E.g</w:t>
             </w:r>
-            <w:proofErr w:type="spellEnd"/>
-            <w:proofErr w:type="gramStart"/>
             <w:r>
               <w:rPr>
                 <w:rFonts w:ascii="Arial" w:eastAsia="Times New Roman" w:hAnsi="Arial" w:cs="Arial"/>
@@ -12817,20 +12346,7 @@
                 <w:szCs w:val="20"/>
                 <w:lang w:eastAsia="en-SG"/>
               </w:rPr>
-              <w:t>”list</w:t>
-            </w:r>
-            <w:proofErr w:type="gramEnd"/>
-            <w:r>
-              <w:rPr>
-                <w:rFonts w:ascii="Courier New" w:eastAsia="Times New Roman" w:hAnsi="Courier New" w:cs="Courier New"/>
-                <w:b/>
-                <w:bCs/>
-                <w:color w:val="000000"/>
-                <w:sz w:val="20"/>
-                <w:szCs w:val="20"/>
-                <w:lang w:eastAsia="en-SG"/>
-              </w:rPr>
-              <w:t xml:space="preserve"> LECTURE”</w:t>
+              <w:t>”list LECTURE”</w:t>
             </w:r>
             <w:r>
               <w:rPr>
@@ -13104,7 +12620,6 @@
               </w:rPr>
               <w:t>command, Do-</w:t>
             </w:r>
-            <w:proofErr w:type="spellStart"/>
             <w:r>
               <w:rPr>
                 <w:rFonts w:eastAsia="Times New Roman" w:cstheme="minorHAnsi"/>
@@ -13116,7 +12631,6 @@
               </w:rPr>
               <w:t>er</w:t>
             </w:r>
-            <w:proofErr w:type="spellEnd"/>
             <w:r>
               <w:rPr>
                 <w:rFonts w:eastAsia="Times New Roman" w:cstheme="minorHAnsi"/>
@@ -13576,7 +13090,7 @@
           <w:rFonts w:eastAsia="Adobe Gothic Std B" w:cstheme="minorHAnsi"/>
         </w:rPr>
       </w:pPr>
-      <w:bookmarkStart w:id="23" w:name="_Toc466239174"/>
+      <w:bookmarkStart w:id="24" w:name="_Toc466239174"/>
       <w:r>
         <w:rPr>
           <w:rFonts w:cstheme="minorHAnsi"/>
@@ -13599,7 +13113,7 @@
       <w:r>
         <w:t>: View Tasks</w:t>
       </w:r>
-      <w:bookmarkEnd w:id="23"/>
+      <w:bookmarkEnd w:id="24"/>
     </w:p>
     <w:p>
       <w:pPr>
@@ -13655,34 +13169,26 @@
       </w:tr>
     </w:tbl>
     <w:p>
-      <w:bookmarkStart w:id="24" w:name="_Toc464674066"/>
-      <w:bookmarkStart w:id="25" w:name="_Toc464690018"/>
+      <w:bookmarkStart w:id="25" w:name="_Toc464674066"/>
+      <w:bookmarkStart w:id="26" w:name="_Toc464690018"/>
     </w:p>
     <w:p>
       <w:r>
         <w:t>Do-</w:t>
       </w:r>
-      <w:proofErr w:type="spellStart"/>
       <w:r>
         <w:rPr>
           <w:i/>
         </w:rPr>
-        <w:t>er</w:t>
-      </w:r>
-      <w:proofErr w:type="spellEnd"/>
-      <w:r>
-        <w:rPr>
-          <w:i/>
-        </w:rPr>
+        <w:t xml:space="preserve">er </w:t>
+      </w:r>
+      <w:r>
+        <w:t>List will display the second task in the</w:t>
+      </w:r>
+      <w:r>
         <w:t xml:space="preserve"> </w:t>
       </w:r>
       <w:r>
-        <w:t>List will display the second task in the</w:t>
-      </w:r>
-      <w:r>
-        <w:t xml:space="preserve"> </w:t>
-      </w:r>
-      <w:r>
         <w:rPr>
           <w:b/>
         </w:rPr>
@@ -13691,8 +13197,8 @@
       <w:r>
         <w:t xml:space="preserve"> list.</w:t>
       </w:r>
-      <w:bookmarkEnd w:id="24"/>
       <w:bookmarkEnd w:id="25"/>
+      <w:bookmarkEnd w:id="26"/>
     </w:p>
     <w:p>
       <w:pPr>
@@ -13790,19 +13296,11 @@
           <w:rFonts w:eastAsia="Adobe Gothic Std B" w:cstheme="minorHAnsi"/>
         </w:rPr>
       </w:pPr>
-      <w:proofErr w:type="gramStart"/>
       <w:r>
         <w:rPr>
           <w:rFonts w:eastAsia="Adobe Gothic Std B" w:cstheme="minorHAnsi"/>
         </w:rPr>
-        <w:t>In reference to</w:t>
-      </w:r>
-      <w:proofErr w:type="gramEnd"/>
-      <w:r>
-        <w:rPr>
-          <w:rFonts w:eastAsia="Adobe Gothic Std B" w:cstheme="minorHAnsi"/>
-        </w:rPr>
-        <w:t xml:space="preserve"> F</w:t>
+        <w:t>In reference to F</w:t>
       </w:r>
       <w:r>
         <w:rPr>
@@ -14007,17 +13505,7 @@
                 <w:shd w:val="clear" w:color="auto" w:fill="FFFFFF"/>
                 <w:lang w:eastAsia="en-SG"/>
               </w:rPr>
-              <w:t xml:space="preserve">Understanding </w:t>
-            </w:r>
-            <w:proofErr w:type="gramStart"/>
-            <w:r>
-              <w:rPr>
-                <w:rFonts w:eastAsia="Times New Roman" w:cstheme="minorHAnsi"/>
-                <w:color w:val="000000"/>
-                <w:shd w:val="clear" w:color="auto" w:fill="FFFFFF"/>
-                <w:lang w:eastAsia="en-SG"/>
-              </w:rPr>
-              <w:t>the</w:t>
+              <w:t>Understanding the</w:t>
             </w:r>
             <w:r>
               <w:rPr>
@@ -14039,21 +13527,7 @@
                 <w:shd w:val="clear" w:color="auto" w:fill="FFFFFF"/>
                 <w:lang w:eastAsia="en-SG"/>
               </w:rPr>
-              <w:t>”view</w:t>
-            </w:r>
-            <w:proofErr w:type="gramEnd"/>
-            <w:r>
-              <w:rPr>
-                <w:rFonts w:ascii="Courier New" w:eastAsia="Times New Roman" w:hAnsi="Courier New" w:cs="Courier New"/>
-                <w:b/>
-                <w:bCs/>
-                <w:color w:val="000000"/>
-                <w:sz w:val="20"/>
-                <w:szCs w:val="20"/>
-                <w:shd w:val="clear" w:color="auto" w:fill="FFFFFF"/>
-                <w:lang w:eastAsia="en-SG"/>
-              </w:rPr>
-              <w:t>”</w:t>
+              <w:t>”view”</w:t>
             </w:r>
             <w:r>
               <w:rPr>
@@ -14190,17 +13664,8 @@
                 <w:shd w:val="clear" w:color="auto" w:fill="FFFFFF"/>
                 <w:lang w:eastAsia="en-SG"/>
               </w:rPr>
-              <w:t xml:space="preserve">A sample on how to use </w:t>
-            </w:r>
-            <w:proofErr w:type="gramStart"/>
-            <w:r>
-              <w:rPr>
-                <w:rFonts w:eastAsia="Times New Roman" w:cstheme="minorHAnsi"/>
-                <w:color w:val="000000"/>
-                <w:shd w:val="clear" w:color="auto" w:fill="FFFFFF"/>
-                <w:lang w:eastAsia="en-SG"/>
-              </w:rPr>
-              <w:t>the</w:t>
+              <w:lastRenderedPageBreak/>
+              <w:t>A sample on how to use the</w:t>
             </w:r>
             <w:r>
               <w:rPr>
@@ -14222,21 +13687,7 @@
                 <w:shd w:val="clear" w:color="auto" w:fill="FFFFFF"/>
                 <w:lang w:eastAsia="en-SG"/>
               </w:rPr>
-              <w:t>”view</w:t>
-            </w:r>
-            <w:proofErr w:type="gramEnd"/>
-            <w:r>
-              <w:rPr>
-                <w:rFonts w:ascii="Courier New" w:eastAsia="Times New Roman" w:hAnsi="Courier New" w:cs="Courier New"/>
-                <w:b/>
-                <w:bCs/>
-                <w:color w:val="000000"/>
-                <w:sz w:val="20"/>
-                <w:szCs w:val="20"/>
-                <w:shd w:val="clear" w:color="auto" w:fill="FFFFFF"/>
-                <w:lang w:eastAsia="en-SG"/>
-              </w:rPr>
-              <w:t>”</w:t>
+              <w:t>”view”</w:t>
             </w:r>
             <w:r>
               <w:rPr>
@@ -14372,7 +13823,7 @@
       <w:pPr>
         <w:pStyle w:val="Heading1"/>
       </w:pPr>
-      <w:bookmarkStart w:id="26" w:name="_Toc466239175"/>
+      <w:bookmarkStart w:id="27" w:name="_Toc466239175"/>
       <w:r>
         <w:lastRenderedPageBreak/>
         <w:t>3</w:t>
@@ -14380,19 +13831,19 @@
       <w:r>
         <w:t>.1.10: Delete Tasks</w:t>
       </w:r>
-      <w:bookmarkEnd w:id="26"/>
+      <w:bookmarkEnd w:id="27"/>
     </w:p>
     <w:p>
       <w:pPr>
         <w:jc w:val="both"/>
       </w:pPr>
-      <w:bookmarkStart w:id="27" w:name="_Toc464674068"/>
-      <w:bookmarkStart w:id="28" w:name="_Toc464690020"/>
+      <w:bookmarkStart w:id="28" w:name="_Toc464674068"/>
+      <w:bookmarkStart w:id="29" w:name="_Toc464690020"/>
       <w:r>
         <w:t>You just heard from Jason that the drinking session is cancelled and you want to delete the task as you do not need to keep track of it. You enter the following in the command console:</w:t>
       </w:r>
-      <w:bookmarkEnd w:id="27"/>
       <w:bookmarkEnd w:id="28"/>
+      <w:bookmarkEnd w:id="29"/>
     </w:p>
     <w:tbl>
       <w:tblPr>
@@ -14434,21 +13885,19 @@
       </w:tr>
     </w:tbl>
     <w:p>
-      <w:bookmarkStart w:id="29" w:name="_Toc464674069"/>
-      <w:bookmarkStart w:id="30" w:name="_Toc464690021"/>
+      <w:bookmarkStart w:id="30" w:name="_Toc464674069"/>
+      <w:bookmarkStart w:id="31" w:name="_Toc464690021"/>
     </w:p>
     <w:p>
       <w:r>
         <w:t>Do-</w:t>
       </w:r>
-      <w:proofErr w:type="spellStart"/>
       <w:r>
         <w:rPr>
           <w:i/>
         </w:rPr>
         <w:t>er</w:t>
       </w:r>
-      <w:proofErr w:type="spellEnd"/>
       <w:r>
         <w:t xml:space="preserve"> List will delete the second task in the </w:t>
       </w:r>
@@ -14461,8 +13910,8 @@
       <w:r>
         <w:t>list.</w:t>
       </w:r>
-      <w:bookmarkEnd w:id="29"/>
       <w:bookmarkEnd w:id="30"/>
+      <w:bookmarkEnd w:id="31"/>
     </w:p>
     <w:p>
       <w:pPr>
@@ -14570,23 +14019,13 @@
           <w:szCs w:val="22"/>
         </w:rPr>
       </w:pPr>
-      <w:proofErr w:type="gramStart"/>
       <w:r>
         <w:rPr>
           <w:rFonts w:asciiTheme="minorHAnsi" w:eastAsia="Adobe Gothic Std B" w:hAnsiTheme="minorHAnsi" w:cstheme="minorHAnsi"/>
           <w:sz w:val="22"/>
           <w:szCs w:val="22"/>
         </w:rPr>
-        <w:t>In reference to</w:t>
-      </w:r>
-      <w:proofErr w:type="gramEnd"/>
-      <w:r>
-        <w:rPr>
-          <w:rFonts w:asciiTheme="minorHAnsi" w:eastAsia="Adobe Gothic Std B" w:hAnsiTheme="minorHAnsi" w:cstheme="minorHAnsi"/>
-          <w:sz w:val="22"/>
-          <w:szCs w:val="22"/>
-        </w:rPr>
-        <w:t xml:space="preserve"> </w:t>
+        <w:t xml:space="preserve">In reference to </w:t>
       </w:r>
       <w:r>
         <w:rPr>
@@ -14820,17 +14259,7 @@
                 <w:shd w:val="clear" w:color="auto" w:fill="FFFFFF"/>
                 <w:lang w:eastAsia="en-SG"/>
               </w:rPr>
-              <w:t xml:space="preserve">Understanding </w:t>
-            </w:r>
-            <w:proofErr w:type="gramStart"/>
-            <w:r>
-              <w:rPr>
-                <w:rFonts w:eastAsia="Times New Roman" w:cstheme="minorHAnsi"/>
-                <w:color w:val="000000"/>
-                <w:shd w:val="clear" w:color="auto" w:fill="FFFFFF"/>
-                <w:lang w:eastAsia="en-SG"/>
-              </w:rPr>
-              <w:t>the</w:t>
+              <w:t>Understanding the</w:t>
             </w:r>
             <w:r>
               <w:rPr>
@@ -14852,21 +14281,7 @@
                 <w:shd w:val="clear" w:color="auto" w:fill="FFFFFF"/>
                 <w:lang w:eastAsia="en-SG"/>
               </w:rPr>
-              <w:t>”delete</w:t>
-            </w:r>
-            <w:proofErr w:type="gramEnd"/>
-            <w:r>
-              <w:rPr>
-                <w:rFonts w:ascii="Courier New" w:eastAsia="Times New Roman" w:hAnsi="Courier New" w:cs="Courier New"/>
-                <w:b/>
-                <w:bCs/>
-                <w:color w:val="000000"/>
-                <w:sz w:val="20"/>
-                <w:szCs w:val="20"/>
-                <w:shd w:val="clear" w:color="auto" w:fill="FFFFFF"/>
-                <w:lang w:eastAsia="en-SG"/>
-              </w:rPr>
-              <w:t>”</w:t>
+              <w:t>”delete”</w:t>
             </w:r>
             <w:r>
               <w:rPr>
@@ -15042,7 +14457,6 @@
               </w:rPr>
               <w:t>as shown in Do-</w:t>
             </w:r>
-            <w:proofErr w:type="spellStart"/>
             <w:r>
               <w:rPr>
                 <w:rFonts w:eastAsia="Times New Roman" w:cstheme="minorHAnsi"/>
@@ -15054,7 +14468,6 @@
               </w:rPr>
               <w:t>er</w:t>
             </w:r>
-            <w:proofErr w:type="spellEnd"/>
             <w:r>
               <w:rPr>
                 <w:rFonts w:eastAsia="Times New Roman" w:cstheme="minorHAnsi"/>
@@ -15093,17 +14506,7 @@
                 <w:shd w:val="clear" w:color="auto" w:fill="FFFFFF"/>
                 <w:lang w:eastAsia="en-SG"/>
               </w:rPr>
-              <w:t xml:space="preserve">A sample on how to use </w:t>
-            </w:r>
-            <w:proofErr w:type="gramStart"/>
-            <w:r>
-              <w:rPr>
-                <w:rFonts w:eastAsia="Times New Roman" w:cstheme="minorHAnsi"/>
-                <w:color w:val="000000"/>
-                <w:shd w:val="clear" w:color="auto" w:fill="FFFFFF"/>
-                <w:lang w:eastAsia="en-SG"/>
-              </w:rPr>
-              <w:t>the</w:t>
+              <w:t>A sample on how to use the</w:t>
             </w:r>
             <w:r>
               <w:rPr>
@@ -15125,21 +14528,7 @@
                 <w:shd w:val="clear" w:color="auto" w:fill="FFFFFF"/>
                 <w:lang w:eastAsia="en-SG"/>
               </w:rPr>
-              <w:t>”delete</w:t>
-            </w:r>
-            <w:proofErr w:type="gramEnd"/>
-            <w:r>
-              <w:rPr>
-                <w:rFonts w:ascii="Courier New" w:eastAsia="Times New Roman" w:hAnsi="Courier New" w:cs="Courier New"/>
-                <w:b/>
-                <w:bCs/>
-                <w:color w:val="000000"/>
-                <w:sz w:val="20"/>
-                <w:szCs w:val="20"/>
-                <w:shd w:val="clear" w:color="auto" w:fill="FFFFFF"/>
-                <w:lang w:eastAsia="en-SG"/>
-              </w:rPr>
-              <w:t>”</w:t>
+              <w:t>”delete”</w:t>
             </w:r>
             <w:r>
               <w:rPr>
@@ -15248,7 +14637,7 @@
       <w:pPr>
         <w:pStyle w:val="Heading1"/>
       </w:pPr>
-      <w:bookmarkStart w:id="31" w:name="_Toc466239176"/>
+      <w:bookmarkStart w:id="32" w:name="_Toc466239176"/>
     </w:p>
     <w:p>
       <w:pPr>
@@ -15275,7 +14664,7 @@
       <w:r>
         <w:t>.1.11: Undo Operation</w:t>
       </w:r>
-      <w:bookmarkEnd w:id="31"/>
+      <w:bookmarkEnd w:id="32"/>
     </w:p>
     <w:p>
       <w:pPr>
@@ -15376,7 +14765,6 @@
         </w:rPr>
         <w:t>Do-</w:t>
       </w:r>
-      <w:proofErr w:type="spellStart"/>
       <w:r>
         <w:rPr>
           <w:rFonts w:asciiTheme="minorHAnsi" w:eastAsia="Adobe Gothic Std B" w:hAnsiTheme="minorHAnsi" w:cstheme="minorHAnsi"/>
@@ -15385,18 +14773,7 @@
           <w:sz w:val="22"/>
           <w:szCs w:val="22"/>
         </w:rPr>
-        <w:t>er</w:t>
-      </w:r>
-      <w:proofErr w:type="spellEnd"/>
-      <w:r>
-        <w:rPr>
-          <w:rFonts w:asciiTheme="minorHAnsi" w:eastAsia="Adobe Gothic Std B" w:hAnsiTheme="minorHAnsi" w:cstheme="minorHAnsi"/>
-          <w:i/>
-          <w:color w:val="000000"/>
-          <w:sz w:val="22"/>
-          <w:szCs w:val="22"/>
-        </w:rPr>
-        <w:t xml:space="preserve"> </w:t>
+        <w:t xml:space="preserve">er </w:t>
       </w:r>
       <w:r>
         <w:rPr>
@@ -15405,27 +14782,7 @@
           <w:sz w:val="22"/>
           <w:szCs w:val="22"/>
         </w:rPr>
-        <w:t xml:space="preserve">List will </w:t>
-      </w:r>
-      <w:proofErr w:type="gramStart"/>
-      <w:r>
-        <w:rPr>
-          <w:rFonts w:asciiTheme="minorHAnsi" w:eastAsia="Adobe Gothic Std B" w:hAnsiTheme="minorHAnsi" w:cstheme="minorHAnsi"/>
-          <w:color w:val="000000"/>
-          <w:sz w:val="22"/>
-          <w:szCs w:val="22"/>
-        </w:rPr>
-        <w:t>revert back</w:t>
-      </w:r>
-      <w:proofErr w:type="gramEnd"/>
-      <w:r>
-        <w:rPr>
-          <w:rFonts w:asciiTheme="minorHAnsi" w:eastAsia="Adobe Gothic Std B" w:hAnsiTheme="minorHAnsi" w:cstheme="minorHAnsi"/>
-          <w:color w:val="000000"/>
-          <w:sz w:val="22"/>
-          <w:szCs w:val="22"/>
-        </w:rPr>
-        <w:t xml:space="preserve"> to its previous database.</w:t>
+        <w:t>List will revert back to its previous database.</w:t>
       </w:r>
     </w:p>
     <w:p>
@@ -15530,19 +14887,11 @@
           <w:rFonts w:eastAsia="Adobe Gothic Std B" w:cstheme="minorHAnsi"/>
         </w:rPr>
       </w:pPr>
-      <w:proofErr w:type="gramStart"/>
       <w:r>
         <w:rPr>
           <w:rFonts w:eastAsia="Adobe Gothic Std B" w:cstheme="minorHAnsi"/>
         </w:rPr>
-        <w:t>In reference to</w:t>
-      </w:r>
-      <w:proofErr w:type="gramEnd"/>
-      <w:r>
-        <w:rPr>
-          <w:rFonts w:eastAsia="Adobe Gothic Std B" w:cstheme="minorHAnsi"/>
-        </w:rPr>
-        <w:t xml:space="preserve"> Figure 13</w:t>
+        <w:t>In reference to Figure 13</w:t>
       </w:r>
       <w:r>
         <w:rPr>
@@ -15723,17 +15072,7 @@
                 <w:shd w:val="clear" w:color="auto" w:fill="FFFFFF"/>
                 <w:lang w:eastAsia="en-SG"/>
               </w:rPr>
-              <w:t xml:space="preserve">Understanding </w:t>
-            </w:r>
-            <w:proofErr w:type="gramStart"/>
-            <w:r>
-              <w:rPr>
-                <w:rFonts w:eastAsia="Times New Roman" w:cstheme="minorHAnsi"/>
-                <w:color w:val="000000"/>
-                <w:shd w:val="clear" w:color="auto" w:fill="FFFFFF"/>
-                <w:lang w:eastAsia="en-SG"/>
-              </w:rPr>
-              <w:t>the</w:t>
+              <w:t>Understanding the</w:t>
             </w:r>
             <w:r>
               <w:rPr>
@@ -15755,21 +15094,7 @@
                 <w:shd w:val="clear" w:color="auto" w:fill="FFFFFF"/>
                 <w:lang w:eastAsia="en-SG"/>
               </w:rPr>
-              <w:t>”undo</w:t>
-            </w:r>
-            <w:proofErr w:type="gramEnd"/>
-            <w:r>
-              <w:rPr>
-                <w:rFonts w:ascii="Courier New" w:eastAsia="Times New Roman" w:hAnsi="Courier New" w:cs="Courier New"/>
-                <w:b/>
-                <w:bCs/>
-                <w:color w:val="000000"/>
-                <w:sz w:val="20"/>
-                <w:szCs w:val="20"/>
-                <w:shd w:val="clear" w:color="auto" w:fill="FFFFFF"/>
-                <w:lang w:eastAsia="en-SG"/>
-              </w:rPr>
-              <w:t>”</w:t>
+              <w:t>”undo”</w:t>
             </w:r>
             <w:r>
               <w:rPr>
@@ -15818,7 +15143,6 @@
               </w:rPr>
               <w:t>Undo the most recent operation that modifies the data in the Do-</w:t>
             </w:r>
-            <w:proofErr w:type="spellStart"/>
             <w:r>
               <w:rPr>
                 <w:rFonts w:eastAsia="Times New Roman" w:cstheme="minorHAnsi"/>
@@ -15830,7 +15154,6 @@
               </w:rPr>
               <w:t>er</w:t>
             </w:r>
-            <w:proofErr w:type="spellEnd"/>
             <w:r>
               <w:rPr>
                 <w:rFonts w:eastAsia="Times New Roman" w:cstheme="minorHAnsi"/>
@@ -15869,17 +15192,8 @@
                 <w:shd w:val="clear" w:color="auto" w:fill="FFFFFF"/>
                 <w:lang w:eastAsia="en-SG"/>
               </w:rPr>
-              <w:t xml:space="preserve">A sample on how to use </w:t>
-            </w:r>
-            <w:proofErr w:type="gramStart"/>
-            <w:r>
-              <w:rPr>
-                <w:rFonts w:eastAsia="Times New Roman" w:cstheme="minorHAnsi"/>
-                <w:color w:val="000000"/>
-                <w:shd w:val="clear" w:color="auto" w:fill="FFFFFF"/>
-                <w:lang w:eastAsia="en-SG"/>
-              </w:rPr>
-              <w:t>the</w:t>
+              <w:lastRenderedPageBreak/>
+              <w:t>A sample on how to use the</w:t>
             </w:r>
             <w:r>
               <w:rPr>
@@ -15901,21 +15215,7 @@
                 <w:shd w:val="clear" w:color="auto" w:fill="FFFFFF"/>
                 <w:lang w:eastAsia="en-SG"/>
               </w:rPr>
-              <w:t>”undo</w:t>
-            </w:r>
-            <w:proofErr w:type="gramEnd"/>
-            <w:r>
-              <w:rPr>
-                <w:rFonts w:ascii="Courier New" w:eastAsia="Times New Roman" w:hAnsi="Courier New" w:cs="Courier New"/>
-                <w:b/>
-                <w:bCs/>
-                <w:color w:val="000000"/>
-                <w:sz w:val="20"/>
-                <w:szCs w:val="20"/>
-                <w:shd w:val="clear" w:color="auto" w:fill="FFFFFF"/>
-                <w:lang w:eastAsia="en-SG"/>
-              </w:rPr>
-              <w:t>”</w:t>
+              <w:t>”undo”</w:t>
             </w:r>
             <w:r>
               <w:rPr>
@@ -16024,7 +15324,7 @@
       <w:pPr>
         <w:pStyle w:val="Heading1"/>
       </w:pPr>
-      <w:bookmarkStart w:id="32" w:name="_Toc466239177"/>
+      <w:bookmarkStart w:id="33" w:name="_Toc466239177"/>
     </w:p>
     <w:p>
       <w:pPr>
@@ -16060,7 +15360,7 @@
       <w:r>
         <w:t>do Operation</w:t>
       </w:r>
-      <w:bookmarkEnd w:id="32"/>
+      <w:bookmarkEnd w:id="33"/>
     </w:p>
     <w:p>
       <w:pPr>
@@ -16145,7 +15445,6 @@
         </w:rPr>
         <w:t>Do-</w:t>
       </w:r>
-      <w:proofErr w:type="spellStart"/>
       <w:r>
         <w:rPr>
           <w:rFonts w:asciiTheme="minorHAnsi" w:eastAsia="Adobe Gothic Std B" w:hAnsiTheme="minorHAnsi" w:cstheme="minorHAnsi"/>
@@ -16155,7 +15454,6 @@
         </w:rPr>
         <w:t>er</w:t>
       </w:r>
-      <w:proofErr w:type="spellEnd"/>
       <w:r>
         <w:rPr>
           <w:rFonts w:asciiTheme="minorHAnsi" w:eastAsia="Adobe Gothic Std B" w:hAnsiTheme="minorHAnsi" w:cstheme="minorHAnsi"/>
@@ -16277,19 +15575,11 @@
           <w:rFonts w:eastAsia="Adobe Gothic Std B" w:cstheme="minorHAnsi"/>
         </w:rPr>
       </w:pPr>
-      <w:proofErr w:type="gramStart"/>
       <w:r>
         <w:rPr>
           <w:rFonts w:eastAsia="Adobe Gothic Std B" w:cstheme="minorHAnsi"/>
         </w:rPr>
-        <w:t>In reference to</w:t>
-      </w:r>
-      <w:proofErr w:type="gramEnd"/>
-      <w:r>
-        <w:rPr>
-          <w:rFonts w:eastAsia="Adobe Gothic Std B" w:cstheme="minorHAnsi"/>
-        </w:rPr>
-        <w:t xml:space="preserve"> Figure 14</w:t>
+        <w:t>In reference to Figure 14</w:t>
       </w:r>
       <w:r>
         <w:rPr>
@@ -16313,21 +15603,7 @@
         <w:rPr>
           <w:rFonts w:eastAsia="Adobe Gothic Std B" w:cstheme="minorHAnsi"/>
         </w:rPr>
-        <w:t xml:space="preserve">The task is deleted as “redo” </w:t>
-      </w:r>
-      <w:proofErr w:type="gramStart"/>
-      <w:r>
-        <w:rPr>
-          <w:rFonts w:eastAsia="Adobe Gothic Std B" w:cstheme="minorHAnsi"/>
-        </w:rPr>
-        <w:t>reverts back</w:t>
-      </w:r>
-      <w:proofErr w:type="gramEnd"/>
-      <w:r>
-        <w:rPr>
-          <w:rFonts w:eastAsia="Adobe Gothic Std B" w:cstheme="minorHAnsi"/>
-        </w:rPr>
-        <w:t xml:space="preserve"> the last “undo” operation</w:t>
+        <w:t>The task is deleted as “redo” reverts back the last “undo” operation</w:t>
       </w:r>
     </w:p>
     <w:p>
@@ -16485,17 +15761,7 @@
                 <w:shd w:val="clear" w:color="auto" w:fill="FFFFFF"/>
                 <w:lang w:eastAsia="en-SG"/>
               </w:rPr>
-              <w:t xml:space="preserve">Understanding </w:t>
-            </w:r>
-            <w:proofErr w:type="gramStart"/>
-            <w:r>
-              <w:rPr>
-                <w:rFonts w:eastAsia="Times New Roman" w:cstheme="minorHAnsi"/>
-                <w:color w:val="000000"/>
-                <w:shd w:val="clear" w:color="auto" w:fill="FFFFFF"/>
-                <w:lang w:eastAsia="en-SG"/>
-              </w:rPr>
-              <w:t>the</w:t>
+              <w:t>Understanding the</w:t>
             </w:r>
             <w:r>
               <w:rPr>
@@ -16517,21 +15783,7 @@
                 <w:shd w:val="clear" w:color="auto" w:fill="FFFFFF"/>
                 <w:lang w:eastAsia="en-SG"/>
               </w:rPr>
-              <w:t>”redo</w:t>
-            </w:r>
-            <w:proofErr w:type="gramEnd"/>
-            <w:r>
-              <w:rPr>
-                <w:rFonts w:ascii="Courier New" w:eastAsia="Times New Roman" w:hAnsi="Courier New" w:cs="Courier New"/>
-                <w:b/>
-                <w:bCs/>
-                <w:color w:val="000000"/>
-                <w:sz w:val="20"/>
-                <w:szCs w:val="20"/>
-                <w:shd w:val="clear" w:color="auto" w:fill="FFFFFF"/>
-                <w:lang w:eastAsia="en-SG"/>
-              </w:rPr>
-              <w:t>”</w:t>
+              <w:t>”redo”</w:t>
             </w:r>
             <w:r>
               <w:rPr>
@@ -16609,18 +15861,7 @@
                 <w:shd w:val="clear" w:color="auto" w:fill="FFFFFF"/>
                 <w:lang w:eastAsia="en-SG"/>
               </w:rPr>
-              <w:lastRenderedPageBreak/>
-              <w:t xml:space="preserve">A sample on how to use </w:t>
-            </w:r>
-            <w:proofErr w:type="gramStart"/>
-            <w:r>
-              <w:rPr>
-                <w:rFonts w:eastAsia="Times New Roman" w:cstheme="minorHAnsi"/>
-                <w:color w:val="000000"/>
-                <w:shd w:val="clear" w:color="auto" w:fill="FFFFFF"/>
-                <w:lang w:eastAsia="en-SG"/>
-              </w:rPr>
-              <w:t>the</w:t>
+              <w:t>A sample on how to use the</w:t>
             </w:r>
             <w:r>
               <w:rPr>
@@ -16642,21 +15883,7 @@
                 <w:shd w:val="clear" w:color="auto" w:fill="FFFFFF"/>
                 <w:lang w:eastAsia="en-SG"/>
               </w:rPr>
-              <w:t>”redo</w:t>
-            </w:r>
-            <w:proofErr w:type="gramEnd"/>
-            <w:r>
-              <w:rPr>
-                <w:rFonts w:ascii="Courier New" w:eastAsia="Times New Roman" w:hAnsi="Courier New" w:cs="Courier New"/>
-                <w:b/>
-                <w:bCs/>
-                <w:color w:val="000000"/>
-                <w:sz w:val="20"/>
-                <w:szCs w:val="20"/>
-                <w:shd w:val="clear" w:color="auto" w:fill="FFFFFF"/>
-                <w:lang w:eastAsia="en-SG"/>
-              </w:rPr>
-              <w:t>”</w:t>
+              <w:t>”redo”</w:t>
             </w:r>
             <w:r>
               <w:rPr>
@@ -16765,7 +15992,7 @@
       <w:pPr>
         <w:pStyle w:val="Heading1"/>
       </w:pPr>
-      <w:bookmarkStart w:id="33" w:name="_Toc466239178"/>
+      <w:bookmarkStart w:id="34" w:name="_Toc466239178"/>
     </w:p>
     <w:p>
       <w:pPr>
@@ -16804,14 +16031,14 @@
       <w:r>
         <w:t xml:space="preserve"> All Due Task</w:t>
       </w:r>
-      <w:bookmarkEnd w:id="33"/>
+      <w:bookmarkEnd w:id="34"/>
     </w:p>
     <w:p>
       <w:pPr>
         <w:jc w:val="both"/>
       </w:pPr>
-      <w:bookmarkStart w:id="34" w:name="_Toc464674073"/>
-      <w:bookmarkStart w:id="35" w:name="_Toc464690025"/>
+      <w:bookmarkStart w:id="35" w:name="_Toc464674073"/>
+      <w:bookmarkStart w:id="36" w:name="_Toc464690025"/>
       <w:r>
         <w:t xml:space="preserve">After the drinking session with Jason, you need to get back to your work. You want to check </w:t>
       </w:r>
@@ -16821,8 +16048,8 @@
       <w:r>
         <w:t xml:space="preserve"> the tasks due by tomorrow. To do this, simply type this command in the command console:</w:t>
       </w:r>
-      <w:bookmarkEnd w:id="34"/>
       <w:bookmarkEnd w:id="35"/>
+      <w:bookmarkEnd w:id="36"/>
     </w:p>
     <w:tbl>
       <w:tblPr>
@@ -16857,53 +16084,31 @@
                 <w:sz w:val="20"/>
                 <w:szCs w:val="20"/>
               </w:rPr>
-              <w:t xml:space="preserve">&gt;&gt; </w:t>
-            </w:r>
-            <w:proofErr w:type="spellStart"/>
-            <w:r>
-              <w:rPr>
-                <w:rFonts w:ascii="Courier New" w:hAnsi="Courier New" w:cs="Courier New"/>
-                <w:b/>
-                <w:sz w:val="20"/>
-                <w:szCs w:val="20"/>
-              </w:rPr>
-              <w:t>taskdue</w:t>
-            </w:r>
-            <w:proofErr w:type="spellEnd"/>
-            <w:r>
-              <w:rPr>
-                <w:rFonts w:ascii="Courier New" w:hAnsi="Courier New" w:cs="Courier New"/>
-                <w:b/>
-                <w:sz w:val="20"/>
-                <w:szCs w:val="20"/>
-              </w:rPr>
-              <w:t xml:space="preserve"> tomorrow</w:t>
+              <w:t>&gt;&gt; taskdue tomorrow</w:t>
             </w:r>
           </w:p>
         </w:tc>
       </w:tr>
     </w:tbl>
     <w:p>
-      <w:bookmarkStart w:id="36" w:name="_Toc464674074"/>
-      <w:bookmarkStart w:id="37" w:name="_Toc464690026"/>
+      <w:bookmarkStart w:id="37" w:name="_Toc464674074"/>
+      <w:bookmarkStart w:id="38" w:name="_Toc464690026"/>
     </w:p>
     <w:p>
       <w:r>
         <w:t>Do-</w:t>
       </w:r>
-      <w:proofErr w:type="spellStart"/>
       <w:r>
         <w:rPr>
           <w:i/>
         </w:rPr>
         <w:t>er</w:t>
       </w:r>
-      <w:proofErr w:type="spellEnd"/>
       <w:r>
         <w:t xml:space="preserve"> List will display all the tasks that are due by tomorrow.</w:t>
       </w:r>
-      <w:bookmarkEnd w:id="36"/>
       <w:bookmarkEnd w:id="37"/>
+      <w:bookmarkEnd w:id="38"/>
     </w:p>
     <w:p>
       <w:pPr>
@@ -16998,25 +16203,7 @@
           <w:sz w:val="22"/>
           <w:szCs w:val="22"/>
         </w:rPr>
-        <w:t>: Using the “</w:t>
-      </w:r>
-      <w:proofErr w:type="spellStart"/>
-      <w:r>
-        <w:rPr>
-          <w:rFonts w:asciiTheme="minorHAnsi" w:eastAsia="Adobe Gothic Std B" w:hAnsiTheme="minorHAnsi" w:cstheme="minorHAnsi"/>
-          <w:sz w:val="22"/>
-          <w:szCs w:val="22"/>
-        </w:rPr>
-        <w:t>taskdue</w:t>
-      </w:r>
-      <w:proofErr w:type="spellEnd"/>
-      <w:r>
-        <w:rPr>
-          <w:rFonts w:asciiTheme="minorHAnsi" w:eastAsia="Adobe Gothic Std B" w:hAnsiTheme="minorHAnsi" w:cstheme="minorHAnsi"/>
-          <w:sz w:val="22"/>
-          <w:szCs w:val="22"/>
-        </w:rPr>
-        <w:t>” command</w:t>
+        <w:t>: Using the “taskdue” command</w:t>
       </w:r>
     </w:p>
     <w:p>
@@ -17025,19 +16212,11 @@
           <w:rFonts w:eastAsia="Adobe Gothic Std B" w:cstheme="minorHAnsi"/>
         </w:rPr>
       </w:pPr>
-      <w:proofErr w:type="gramStart"/>
       <w:r>
         <w:rPr>
           <w:rFonts w:eastAsia="Adobe Gothic Std B" w:cstheme="minorHAnsi"/>
         </w:rPr>
-        <w:t>In reference to</w:t>
-      </w:r>
-      <w:proofErr w:type="gramEnd"/>
-      <w:r>
-        <w:rPr>
-          <w:rFonts w:eastAsia="Adobe Gothic Std B" w:cstheme="minorHAnsi"/>
-        </w:rPr>
-        <w:t xml:space="preserve"> Figure 15</w:t>
+        <w:t>In reference to Figure 15</w:t>
       </w:r>
       <w:r>
         <w:rPr>
@@ -17216,33 +16395,7 @@
                       <w:szCs w:val="20"/>
                       <w:lang w:eastAsia="en-SG"/>
                     </w:rPr>
-                    <w:t xml:space="preserve"> </w:t>
-                  </w:r>
-                  <w:proofErr w:type="spellStart"/>
-                  <w:r>
-                    <w:rPr>
-                      <w:rFonts w:ascii="Courier New" w:eastAsia="Times New Roman" w:hAnsi="Courier New" w:cs="Courier New"/>
-                      <w:b/>
-                      <w:bCs/>
-                      <w:color w:val="000000"/>
-                      <w:sz w:val="20"/>
-                      <w:szCs w:val="20"/>
-                      <w:lang w:eastAsia="en-SG"/>
-                    </w:rPr>
-                    <w:t>taskdue</w:t>
-                  </w:r>
-                  <w:proofErr w:type="spellEnd"/>
-                  <w:r>
-                    <w:rPr>
-                      <w:rFonts w:ascii="Courier New" w:eastAsia="Times New Roman" w:hAnsi="Courier New" w:cs="Courier New"/>
-                      <w:b/>
-                      <w:bCs/>
-                      <w:color w:val="000000"/>
-                      <w:sz w:val="20"/>
-                      <w:szCs w:val="20"/>
-                      <w:lang w:eastAsia="en-SG"/>
-                    </w:rPr>
-                    <w:t xml:space="preserve"> </w:t>
+                    <w:t xml:space="preserve"> taskdue </w:t>
                   </w:r>
                   <w:r>
                     <w:rPr>
@@ -17335,17 +16488,7 @@
                 <w:shd w:val="clear" w:color="auto" w:fill="FFFFFF"/>
                 <w:lang w:eastAsia="en-SG"/>
               </w:rPr>
-              <w:t xml:space="preserve">Understanding </w:t>
-            </w:r>
-            <w:proofErr w:type="gramStart"/>
-            <w:r>
-              <w:rPr>
-                <w:rFonts w:eastAsia="Times New Roman" w:cstheme="minorHAnsi"/>
-                <w:color w:val="000000"/>
-                <w:shd w:val="clear" w:color="auto" w:fill="FFFFFF"/>
-                <w:lang w:eastAsia="en-SG"/>
-              </w:rPr>
-              <w:t xml:space="preserve">the </w:t>
+              <w:t xml:space="preserve">Understanding the </w:t>
             </w:r>
             <w:r>
               <w:rPr>
@@ -17360,7 +16503,6 @@
               </w:rPr>
               <w:t>”</w:t>
             </w:r>
-            <w:proofErr w:type="spellStart"/>
             <w:r>
               <w:rPr>
                 <w:rFonts w:ascii="Courier New" w:eastAsia="Times New Roman" w:hAnsi="Courier New" w:cs="Courier New"/>
@@ -17374,8 +16516,6 @@
               </w:rPr>
               <w:t>taskdue</w:t>
             </w:r>
-            <w:proofErr w:type="spellEnd"/>
-            <w:proofErr w:type="gramEnd"/>
             <w:r>
               <w:rPr>
                 <w:rFonts w:eastAsia="Times New Roman" w:cstheme="minorHAnsi"/>
@@ -17556,6 +16696,7 @@
                 <w:shd w:val="clear" w:color="auto" w:fill="FFFFFF"/>
                 <w:lang w:eastAsia="en-SG"/>
               </w:rPr>
+              <w:lastRenderedPageBreak/>
               <w:t xml:space="preserve">Supports </w:t>
             </w:r>
             <w:r>
@@ -17772,23 +16913,8 @@
                 <w:shd w:val="clear" w:color="auto" w:fill="FFFFFF"/>
                 <w:lang w:eastAsia="en-SG"/>
               </w:rPr>
-              <w:t>“</w:t>
-            </w:r>
-            <w:proofErr w:type="spellStart"/>
-            <w:r>
-              <w:rPr>
-                <w:rFonts w:eastAsia="Times New Roman" w:cstheme="minorHAnsi"/>
-                <w:b/>
-                <w:bCs/>
-                <w:color w:val="000000"/>
-                <w:sz w:val="20"/>
-                <w:szCs w:val="20"/>
-                <w:shd w:val="clear" w:color="auto" w:fill="FFFFFF"/>
-                <w:lang w:eastAsia="en-SG"/>
-              </w:rPr>
-              <w:t>taskdue</w:t>
-            </w:r>
-            <w:proofErr w:type="spellEnd"/>
+              <w:t>“taskdue</w:t>
+            </w:r>
             <w:r>
               <w:rPr>
                 <w:rFonts w:eastAsia="Times New Roman" w:cstheme="minorHAnsi"/>
@@ -17877,33 +17003,7 @@
                       <w:szCs w:val="20"/>
                       <w:lang w:eastAsia="en-SG"/>
                     </w:rPr>
-                    <w:t xml:space="preserve">&gt;&gt; </w:t>
-                  </w:r>
-                  <w:proofErr w:type="spellStart"/>
-                  <w:r>
-                    <w:rPr>
-                      <w:rFonts w:ascii="Courier New" w:eastAsia="Times New Roman" w:hAnsi="Courier New" w:cs="Courier New"/>
-                      <w:b/>
-                      <w:bCs/>
-                      <w:color w:val="000000"/>
-                      <w:sz w:val="20"/>
-                      <w:szCs w:val="20"/>
-                      <w:lang w:eastAsia="en-SG"/>
-                    </w:rPr>
-                    <w:t>taskdue</w:t>
-                  </w:r>
-                  <w:proofErr w:type="spellEnd"/>
-                  <w:r>
-                    <w:rPr>
-                      <w:rFonts w:ascii="Courier New" w:eastAsia="Times New Roman" w:hAnsi="Courier New" w:cs="Courier New"/>
-                      <w:b/>
-                      <w:bCs/>
-                      <w:color w:val="000000"/>
-                      <w:sz w:val="20"/>
-                      <w:szCs w:val="20"/>
-                      <w:lang w:eastAsia="en-SG"/>
-                    </w:rPr>
-                    <w:t xml:space="preserve"> today</w:t>
+                    <w:t>&gt;&gt; taskdue today</w:t>
                   </w:r>
                 </w:p>
               </w:tc>
@@ -17978,33 +17078,7 @@
                       <w:szCs w:val="20"/>
                       <w:lang w:eastAsia="en-SG"/>
                     </w:rPr>
-                    <w:t xml:space="preserve">&gt;&gt; </w:t>
-                  </w:r>
-                  <w:proofErr w:type="spellStart"/>
-                  <w:r>
-                    <w:rPr>
-                      <w:rFonts w:ascii="Courier New" w:eastAsia="Times New Roman" w:hAnsi="Courier New" w:cs="Courier New"/>
-                      <w:b/>
-                      <w:bCs/>
-                      <w:color w:val="000000"/>
-                      <w:sz w:val="20"/>
-                      <w:szCs w:val="20"/>
-                      <w:lang w:eastAsia="en-SG"/>
-                    </w:rPr>
-                    <w:t>taskdue</w:t>
-                  </w:r>
-                  <w:proofErr w:type="spellEnd"/>
-                  <w:r>
-                    <w:rPr>
-                      <w:rFonts w:ascii="Courier New" w:eastAsia="Times New Roman" w:hAnsi="Courier New" w:cs="Courier New"/>
-                      <w:b/>
-                      <w:bCs/>
-                      <w:color w:val="000000"/>
-                      <w:sz w:val="20"/>
-                      <w:szCs w:val="20"/>
-                      <w:lang w:eastAsia="en-SG"/>
-                    </w:rPr>
-                    <w:t xml:space="preserve"> next 5 hours</w:t>
+                    <w:t>&gt;&gt; taskdue next 5 hours</w:t>
                   </w:r>
                 </w:p>
               </w:tc>
@@ -18107,33 +17181,7 @@
                       <w:szCs w:val="20"/>
                       <w:lang w:eastAsia="en-SG"/>
                     </w:rPr>
-                    <w:t xml:space="preserve">&gt;&gt; </w:t>
-                  </w:r>
-                  <w:proofErr w:type="spellStart"/>
-                  <w:r>
-                    <w:rPr>
-                      <w:rFonts w:ascii="Courier New" w:eastAsia="Times New Roman" w:hAnsi="Courier New" w:cs="Courier New"/>
-                      <w:b/>
-                      <w:bCs/>
-                      <w:color w:val="000000"/>
-                      <w:sz w:val="20"/>
-                      <w:szCs w:val="20"/>
-                      <w:lang w:eastAsia="en-SG"/>
-                    </w:rPr>
-                    <w:t>taskdue</w:t>
-                  </w:r>
-                  <w:proofErr w:type="spellEnd"/>
-                  <w:r>
-                    <w:rPr>
-                      <w:rFonts w:ascii="Courier New" w:eastAsia="Times New Roman" w:hAnsi="Courier New" w:cs="Courier New"/>
-                      <w:b/>
-                      <w:bCs/>
-                      <w:color w:val="000000"/>
-                      <w:sz w:val="20"/>
-                      <w:szCs w:val="20"/>
-                      <w:lang w:eastAsia="en-SG"/>
-                    </w:rPr>
-                    <w:t xml:space="preserve"> 2016-11-11 21:03</w:t>
+                    <w:t>&gt;&gt; taskdue 2016-11-11 21:03</w:t>
                   </w:r>
                 </w:p>
               </w:tc>
@@ -18251,7 +17299,7 @@
       <w:pPr>
         <w:pStyle w:val="Heading1"/>
       </w:pPr>
-      <w:bookmarkStart w:id="38" w:name="_Toc466239179"/>
+      <w:bookmarkStart w:id="39" w:name="_Toc466239179"/>
       <w:r>
         <w:lastRenderedPageBreak/>
         <w:t>3.1.1</w:t>
@@ -18262,7 +17310,7 @@
       <w:r>
         <w:t>: Saving the data</w:t>
       </w:r>
-      <w:bookmarkEnd w:id="38"/>
+      <w:bookmarkEnd w:id="39"/>
     </w:p>
     <w:p>
       <w:pPr>
@@ -18276,7 +17324,6 @@
         </w:rPr>
         <w:t>The Do-</w:t>
       </w:r>
-      <w:proofErr w:type="spellStart"/>
       <w:r>
         <w:rPr>
           <w:i/>
@@ -18284,7 +17331,6 @@
         </w:rPr>
         <w:t>er</w:t>
       </w:r>
-      <w:proofErr w:type="spellEnd"/>
       <w:r>
         <w:rPr>
           <w:i/>
@@ -18311,39 +17357,7 @@
           <w:rFonts w:eastAsia="Adobe Gothic Std B" w:cstheme="minorHAnsi"/>
           <w:color w:val="000000"/>
         </w:rPr>
-        <w:t>However, if you wish to change the location and the file name of the saved data, for example, change the location to “data/” and the name to “</w:t>
-      </w:r>
-      <w:proofErr w:type="spellStart"/>
-      <w:r>
-        <w:rPr>
-          <w:rFonts w:eastAsia="Adobe Gothic Std B" w:cstheme="minorHAnsi"/>
-          <w:color w:val="000000"/>
-        </w:rPr>
-        <w:t>newsampledata</w:t>
-      </w:r>
-      <w:proofErr w:type="spellEnd"/>
-      <w:r>
-        <w:rPr>
-          <w:rFonts w:eastAsia="Adobe Gothic Std B" w:cstheme="minorHAnsi"/>
-          <w:color w:val="000000"/>
-        </w:rPr>
-        <w:t>”, you can use our “</w:t>
-      </w:r>
-      <w:proofErr w:type="spellStart"/>
-      <w:r>
-        <w:rPr>
-          <w:rFonts w:eastAsia="Adobe Gothic Std B" w:cstheme="minorHAnsi"/>
-          <w:color w:val="000000"/>
-        </w:rPr>
-        <w:t>saveto</w:t>
-      </w:r>
-      <w:proofErr w:type="spellEnd"/>
-      <w:r>
-        <w:rPr>
-          <w:rFonts w:eastAsia="Adobe Gothic Std B" w:cstheme="minorHAnsi"/>
-          <w:color w:val="000000"/>
-        </w:rPr>
-        <w:t>” command</w:t>
+        <w:t>However, if you wish to change the location and the file name of the saved data, for example, change the location to “data/” and the name to “newsampledata”, you can use our “saveto” command</w:t>
       </w:r>
     </w:p>
     <w:tbl>
@@ -18381,7 +17395,6 @@
               </w:rPr>
               <w:t xml:space="preserve">&gt;&gt; </w:t>
             </w:r>
-            <w:proofErr w:type="spellStart"/>
             <w:r>
               <w:rPr>
                 <w:rFonts w:ascii="Courier New" w:hAnsi="Courier New" w:cs="Courier New"/>
@@ -18389,17 +17402,7 @@
                 <w:sz w:val="20"/>
                 <w:szCs w:val="20"/>
               </w:rPr>
-              <w:t>saveto</w:t>
-            </w:r>
-            <w:proofErr w:type="spellEnd"/>
-            <w:r>
-              <w:rPr>
-                <w:rFonts w:ascii="Courier New" w:hAnsi="Courier New" w:cs="Courier New"/>
-                <w:b/>
-                <w:sz w:val="20"/>
-                <w:szCs w:val="20"/>
-              </w:rPr>
-              <w:t xml:space="preserve"> data/newsampledata.xml</w:t>
+              <w:t>saveto data/newsampledata.xml</w:t>
             </w:r>
           </w:p>
         </w:tc>
@@ -18410,14 +17413,12 @@
       <w:r>
         <w:t>Do-</w:t>
       </w:r>
-      <w:proofErr w:type="spellStart"/>
       <w:r>
         <w:rPr>
           <w:i/>
         </w:rPr>
         <w:t>er</w:t>
       </w:r>
-      <w:proofErr w:type="spellEnd"/>
       <w:r>
         <w:t xml:space="preserve"> List will </w:t>
       </w:r>
@@ -18521,54 +17522,26 @@
           <w:sz w:val="22"/>
           <w:szCs w:val="22"/>
         </w:rPr>
-        <w:t>: Using the “</w:t>
-      </w:r>
-      <w:proofErr w:type="spellStart"/>
-      <w:r>
+        <w:t>: Using the “saveto” command</w:t>
+      </w:r>
+    </w:p>
+    <w:p>
+      <w:pPr>
+        <w:pStyle w:val="NormalWeb"/>
+        <w:spacing w:before="0" w:beforeAutospacing="0" w:after="200" w:afterAutospacing="0"/>
         <w:rPr>
           <w:rFonts w:asciiTheme="minorHAnsi" w:eastAsia="Adobe Gothic Std B" w:hAnsiTheme="minorHAnsi" w:cstheme="minorHAnsi"/>
           <w:sz w:val="22"/>
           <w:szCs w:val="22"/>
         </w:rPr>
-        <w:t>saveto</w:t>
-      </w:r>
-      <w:proofErr w:type="spellEnd"/>
+      </w:pPr>
       <w:r>
         <w:rPr>
           <w:rFonts w:asciiTheme="minorHAnsi" w:eastAsia="Adobe Gothic Std B" w:hAnsiTheme="minorHAnsi" w:cstheme="minorHAnsi"/>
           <w:sz w:val="22"/>
           <w:szCs w:val="22"/>
         </w:rPr>
-        <w:t>” command</w:t>
-      </w:r>
-    </w:p>
-    <w:p>
-      <w:pPr>
-        <w:pStyle w:val="NormalWeb"/>
-        <w:spacing w:before="0" w:beforeAutospacing="0" w:after="200" w:afterAutospacing="0"/>
-        <w:rPr>
-          <w:rFonts w:asciiTheme="minorHAnsi" w:eastAsia="Adobe Gothic Std B" w:hAnsiTheme="minorHAnsi" w:cstheme="minorHAnsi"/>
-          <w:sz w:val="22"/>
-          <w:szCs w:val="22"/>
-        </w:rPr>
-      </w:pPr>
-      <w:proofErr w:type="gramStart"/>
-      <w:r>
-        <w:rPr>
-          <w:rFonts w:asciiTheme="minorHAnsi" w:eastAsia="Adobe Gothic Std B" w:hAnsiTheme="minorHAnsi" w:cstheme="minorHAnsi"/>
-          <w:sz w:val="22"/>
-          <w:szCs w:val="22"/>
-        </w:rPr>
-        <w:t>In reference to</w:t>
-      </w:r>
-      <w:proofErr w:type="gramEnd"/>
-      <w:r>
-        <w:rPr>
-          <w:rFonts w:asciiTheme="minorHAnsi" w:eastAsia="Adobe Gothic Std B" w:hAnsiTheme="minorHAnsi" w:cstheme="minorHAnsi"/>
-          <w:sz w:val="22"/>
-          <w:szCs w:val="22"/>
-        </w:rPr>
-        <w:t xml:space="preserve"> Figure 1</w:t>
+        <w:t>In reference to Figure 1</w:t>
       </w:r>
       <w:r>
         <w:rPr>
@@ -18750,7 +17723,6 @@
                     </w:rPr>
                     <w:t xml:space="preserve"> </w:t>
                   </w:r>
-                  <w:proofErr w:type="spellStart"/>
                   <w:r>
                     <w:rPr>
                       <w:rFonts w:ascii="Courier New" w:eastAsia="Times New Roman" w:hAnsi="Courier New" w:cs="Courier New"/>
@@ -18761,20 +17733,7 @@
                       <w:szCs w:val="20"/>
                       <w:lang w:eastAsia="en-SG"/>
                     </w:rPr>
-                    <w:t>saveto</w:t>
-                  </w:r>
-                  <w:proofErr w:type="spellEnd"/>
-                  <w:r>
-                    <w:rPr>
-                      <w:rFonts w:ascii="Courier New" w:eastAsia="Times New Roman" w:hAnsi="Courier New" w:cs="Courier New"/>
-                      <w:b/>
-                      <w:bCs/>
-                      <w:color w:val="000000"/>
-                      <w:sz w:val="20"/>
-                      <w:szCs w:val="20"/>
-                      <w:lang w:eastAsia="en-SG"/>
-                    </w:rPr>
-                    <w:t xml:space="preserve"> NEW_LOCATION</w:t>
+                    <w:t>saveto NEW_LOCATION</w:t>
                   </w:r>
                   <w:r>
                     <w:rPr>
@@ -18822,9 +17781,8 @@
       <w:pPr>
         <w:pStyle w:val="Heading1"/>
       </w:pPr>
-      <w:bookmarkStart w:id="39" w:name="_Toc466239180"/>
-      <w:r>
-        <w:lastRenderedPageBreak/>
+      <w:bookmarkStart w:id="40" w:name="_Toc466239180"/>
+      <w:r>
         <w:t>3</w:t>
       </w:r>
       <w:r>
@@ -18836,10 +17794,11 @@
       <w:r>
         <w:t>: Exiting the Program</w:t>
       </w:r>
-      <w:bookmarkEnd w:id="39"/>
+      <w:bookmarkEnd w:id="40"/>
     </w:p>
     <w:p>
       <w:r>
+        <w:lastRenderedPageBreak/>
         <w:t>You can exit the program by typing the following command in the command console:</w:t>
       </w:r>
     </w:p>
@@ -18917,7 +17876,7 @@
       <w:pPr>
         <w:pStyle w:val="Heading1"/>
       </w:pPr>
-      <w:bookmarkStart w:id="40" w:name="_Toc466239181"/>
+      <w:bookmarkStart w:id="41" w:name="_Toc466239181"/>
       <w:r>
         <w:lastRenderedPageBreak/>
         <w:t>4</w:t>
@@ -18925,7 +17884,7 @@
       <w:r>
         <w:t>: Frequently Asked Questions</w:t>
       </w:r>
-      <w:bookmarkEnd w:id="40"/>
+      <w:bookmarkEnd w:id="41"/>
     </w:p>
     <w:p>
       <w:pPr>
@@ -18997,23 +17956,13 @@
         </w:rPr>
         <w:t>Do-</w:t>
       </w:r>
-      <w:proofErr w:type="spellStart"/>
       <w:r>
         <w:rPr>
           <w:rFonts w:eastAsia="Adobe Gothic Std B" w:cstheme="minorHAnsi"/>
           <w:i/>
           <w:color w:val="333333"/>
         </w:rPr>
-        <w:t>er</w:t>
-      </w:r>
-      <w:proofErr w:type="spellEnd"/>
-      <w:r>
-        <w:rPr>
-          <w:rFonts w:eastAsia="Adobe Gothic Std B" w:cstheme="minorHAnsi"/>
-          <w:i/>
-          <w:color w:val="333333"/>
-        </w:rPr>
-        <w:t xml:space="preserve"> </w:t>
+        <w:t xml:space="preserve">er </w:t>
       </w:r>
       <w:r>
         <w:rPr>
@@ -19123,38 +18072,7 @@
           <w:sz w:val="22"/>
           <w:szCs w:val="22"/>
         </w:rPr>
-        <w:t xml:space="preserve">Your data are saved in the hard disk automatically after any command that changes the data as </w:t>
-      </w:r>
-      <w:proofErr w:type="gramStart"/>
-      <w:r>
-        <w:rPr>
-          <w:rFonts w:asciiTheme="minorHAnsi" w:eastAsia="Adobe Gothic Std B" w:hAnsiTheme="minorHAnsi" w:cstheme="minorHAnsi"/>
-          <w:color w:val="333333"/>
-          <w:sz w:val="22"/>
-          <w:szCs w:val="22"/>
-        </w:rPr>
-        <w:t>aforementione</w:t>
-      </w:r>
-      <w:bookmarkStart w:id="41" w:name="_GoBack"/>
-      <w:bookmarkEnd w:id="41"/>
-      <w:r>
-        <w:rPr>
-          <w:rFonts w:asciiTheme="minorHAnsi" w:eastAsia="Adobe Gothic Std B" w:hAnsiTheme="minorHAnsi" w:cstheme="minorHAnsi"/>
-          <w:color w:val="333333"/>
-          <w:sz w:val="22"/>
-          <w:szCs w:val="22"/>
-        </w:rPr>
-        <w:t>d in</w:t>
-      </w:r>
-      <w:proofErr w:type="gramEnd"/>
-      <w:r>
-        <w:rPr>
-          <w:rFonts w:asciiTheme="minorHAnsi" w:eastAsia="Adobe Gothic Std B" w:hAnsiTheme="minorHAnsi" w:cstheme="minorHAnsi"/>
-          <w:color w:val="333333"/>
-          <w:sz w:val="22"/>
-          <w:szCs w:val="22"/>
-        </w:rPr>
-        <w:t xml:space="preserve"> the guide. There is no need for you to save it manually.</w:t>
+        <w:t>Your data are saved in the hard disk automatically after any command that changes the data as aforementioned in the guide. There is no need for you to save it manually.</w:t>
       </w:r>
     </w:p>
     <w:p>
@@ -20514,7 +19432,6 @@
                 <w:szCs w:val="18"/>
               </w:rPr>
             </w:pPr>
-            <w:proofErr w:type="spellStart"/>
             <w:r>
               <w:rPr>
                 <w:rStyle w:val="HTMLCode"/>
@@ -20523,18 +19440,7 @@
                 <w:sz w:val="18"/>
                 <w:szCs w:val="18"/>
               </w:rPr>
-              <w:t>taskdue</w:t>
-            </w:r>
-            <w:proofErr w:type="spellEnd"/>
-            <w:r>
-              <w:rPr>
-                <w:rStyle w:val="HTMLCode"/>
-                <w:rFonts w:asciiTheme="minorHAnsi" w:eastAsia="Adobe Gothic Std B" w:hAnsiTheme="minorHAnsi" w:cstheme="minorHAnsi"/>
-                <w:color w:val="333333"/>
-                <w:sz w:val="18"/>
-                <w:szCs w:val="18"/>
-              </w:rPr>
-              <w:t xml:space="preserve"> END_DATE</w:t>
+              <w:t>taskdue END_DATE</w:t>
             </w:r>
           </w:p>
         </w:tc>
@@ -20605,7 +19511,6 @@
                 <w:szCs w:val="18"/>
               </w:rPr>
             </w:pPr>
-            <w:proofErr w:type="spellStart"/>
             <w:r>
               <w:rPr>
                 <w:rStyle w:val="HTMLCode"/>
@@ -20614,18 +19519,7 @@
                 <w:sz w:val="18"/>
                 <w:szCs w:val="18"/>
               </w:rPr>
-              <w:t>saveto</w:t>
-            </w:r>
-            <w:proofErr w:type="spellEnd"/>
-            <w:r>
-              <w:rPr>
-                <w:rStyle w:val="HTMLCode"/>
-                <w:rFonts w:asciiTheme="minorHAnsi" w:eastAsia="Adobe Gothic Std B" w:hAnsiTheme="minorHAnsi" w:cstheme="minorHAnsi"/>
-                <w:color w:val="333333"/>
-                <w:sz w:val="18"/>
-                <w:szCs w:val="18"/>
-              </w:rPr>
-              <w:t xml:space="preserve"> NEW_LOCATION</w:t>
+              <w:t>saveto NEW_LOCATION</w:t>
             </w:r>
           </w:p>
         </w:tc>
@@ -20806,7 +19700,7 @@
             <w:rFonts w:ascii="Adobe Gothic Std B" w:eastAsia="Adobe Gothic Std B" w:hAnsi="Adobe Gothic Std B"/>
             <w:noProof/>
           </w:rPr>
-          <w:t>28</w:t>
+          <w:t>7</w:t>
         </w:r>
         <w:r>
           <w:rPr>
@@ -24425,15 +23319,15 @@
     <w:link w:val="Heading1Char"/>
     <w:uiPriority w:val="9"/>
     <w:qFormat/>
-    <w:rsid w:val="00621F3B"/>
+    <w:rsid w:val="00FA3109"/>
     <w:pPr>
       <w:spacing w:line="240" w:lineRule="auto"/>
       <w:outlineLvl w:val="0"/>
     </w:pPr>
     <w:rPr>
-      <w:rFonts w:ascii="Adobe Gothic Std B" w:eastAsia="Adobe Gothic Std B" w:hAnsi="Adobe Gothic Std B"/>
+      <w:rFonts w:eastAsia="Adobe Gothic Std B"/>
       <w:b/>
-      <w:sz w:val="32"/>
+      <w:sz w:val="36"/>
       <w:szCs w:val="36"/>
       <w:lang w:val="en-GB"/>
     </w:rPr>
@@ -25074,11 +23968,11 @@
     <w:basedOn w:val="DefaultParagraphFont"/>
     <w:link w:val="Heading1"/>
     <w:uiPriority w:val="9"/>
-    <w:rsid w:val="00621F3B"/>
+    <w:rsid w:val="00FA3109"/>
     <w:rPr>
-      <w:rFonts w:ascii="Adobe Gothic Std B" w:eastAsia="Adobe Gothic Std B" w:hAnsi="Adobe Gothic Std B"/>
+      <w:rFonts w:eastAsia="Adobe Gothic Std B"/>
       <w:b/>
-      <w:sz w:val="32"/>
+      <w:sz w:val="36"/>
       <w:szCs w:val="36"/>
       <w:lang w:val="en-GB"/>
     </w:rPr>
@@ -25518,7 +24412,7 @@
 </file>
 
 <file path=customXml/itemProps2.xml><?xml version="1.0" encoding="utf-8"?>
-<ds:datastoreItem xmlns:ds="http://schemas.openxmlformats.org/officeDocument/2006/customXml" ds:itemID="{79C20B69-D17E-4998-86B3-CF9F6585FF5B}">
+<ds:datastoreItem xmlns:ds="http://schemas.openxmlformats.org/officeDocument/2006/customXml" ds:itemID="{22A16732-8BD4-4FEE-9249-EDE6102E4A93}">
   <ds:schemaRefs>
     <ds:schemaRef ds:uri="http://schemas.openxmlformats.org/officeDocument/2006/bibliography"/>
   </ds:schemaRefs>

</xml_diff>

<commit_message>
fix the page break
</commit_message>
<xml_diff>
--- a/docs/doc_pdf_version/userguide.docx
+++ b/docs/doc_pdf_version/userguide.docx
@@ -1,6 +1,6 @@
 
 <file path=word/document.xml><?xml version="1.0" encoding="utf-8"?>
-<w:document xmlns:wpc="http://schemas.microsoft.com/office/word/2010/wordprocessingCanvas" xmlns:cx="http://schemas.microsoft.com/office/drawing/2014/chartex" xmlns:cx1="http://schemas.microsoft.com/office/drawing/2015/9/8/chartex" xmlns:cx2="http://schemas.microsoft.com/office/drawing/2015/10/21/chartex" xmlns:cx3="http://schemas.microsoft.com/office/drawing/2016/5/9/chartex" xmlns:cx4="http://schemas.microsoft.com/office/drawing/2016/5/10/chartex" xmlns:cx5="http://schemas.microsoft.com/office/drawing/2016/5/11/chartex" xmlns:mc="http://schemas.openxmlformats.org/markup-compatibility/2006" xmlns:o="urn:schemas-microsoft-com:office:office" xmlns:r="http://schemas.openxmlformats.org/officeDocument/2006/relationships" xmlns:m="http://schemas.openxmlformats.org/officeDocument/2006/math" xmlns:v="urn:schemas-microsoft-com:vml" xmlns:wp14="http://schemas.microsoft.com/office/word/2010/wordprocessingDrawing" xmlns:wp="http://schemas.openxmlformats.org/drawingml/2006/wordprocessingDrawing" xmlns:w10="urn:schemas-microsoft-com:office:word" xmlns:w="http://schemas.openxmlformats.org/wordprocessingml/2006/main" xmlns:w14="http://schemas.microsoft.com/office/word/2010/wordml" xmlns:w15="http://schemas.microsoft.com/office/word/2012/wordml" xmlns:w16se="http://schemas.microsoft.com/office/word/2015/wordml/symex" xmlns:wpg="http://schemas.microsoft.com/office/word/2010/wordprocessingGroup" xmlns:wpi="http://schemas.microsoft.com/office/word/2010/wordprocessingInk" xmlns:wne="http://schemas.microsoft.com/office/word/2006/wordml" xmlns:wps="http://schemas.microsoft.com/office/word/2010/wordprocessingShape" mc:Ignorable="w14 w15 w16se wp14">
+<w:document xmlns:wpc="http://schemas.microsoft.com/office/word/2010/wordprocessingCanvas" xmlns:cx="http://schemas.microsoft.com/office/drawing/2014/chartex" xmlns:mc="http://schemas.openxmlformats.org/markup-compatibility/2006" xmlns:o="urn:schemas-microsoft-com:office:office" xmlns:r="http://schemas.openxmlformats.org/officeDocument/2006/relationships" xmlns:m="http://schemas.openxmlformats.org/officeDocument/2006/math" xmlns:v="urn:schemas-microsoft-com:vml" xmlns:wp14="http://schemas.microsoft.com/office/word/2010/wordprocessingDrawing" xmlns:wp="http://schemas.openxmlformats.org/drawingml/2006/wordprocessingDrawing" xmlns:w10="urn:schemas-microsoft-com:office:word" xmlns:w="http://schemas.openxmlformats.org/wordprocessingml/2006/main" xmlns:w14="http://schemas.microsoft.com/office/word/2010/wordml" xmlns:w15="http://schemas.microsoft.com/office/word/2012/wordml" xmlns:w16se="http://schemas.microsoft.com/office/word/2015/wordml/symex" xmlns:wpg="http://schemas.microsoft.com/office/word/2010/wordprocessingGroup" xmlns:wpi="http://schemas.microsoft.com/office/word/2010/wordprocessingInk" xmlns:wne="http://schemas.microsoft.com/office/word/2006/wordml" xmlns:wps="http://schemas.microsoft.com/office/word/2010/wordprocessingShape" mc:Ignorable="w14 w15 w16se wp14">
   <w:body>
     <w:sdt>
       <w:sdtPr>
@@ -27,7 +27,7 @@
             <w:rPr>
               <w:rFonts w:eastAsiaTheme="minorEastAsia" w:cstheme="minorHAnsi"/>
               <w:noProof/>
-              <w:lang w:eastAsia="en-SG"/>
+              <w:lang w:val="en-US"/>
             </w:rPr>
             <mc:AlternateContent>
               <mc:Choice Requires="wps">
@@ -116,7 +116,7 @@
                                       <w:r>
                                         <w:rPr>
                                           <w:noProof/>
-                                          <w:lang w:eastAsia="en-SG"/>
+                                          <w:lang w:val="en-US"/>
                                         </w:rPr>
                                         <w:drawing>
                                           <wp:inline distT="0" distB="0" distL="0" distR="0" wp14:anchorId="7B6ECD8A" wp14:editId="64D02C21">
@@ -445,7 +445,7 @@
                                 <w:r>
                                   <w:rPr>
                                     <w:noProof/>
-                                    <w:lang w:eastAsia="en-SG"/>
+                                    <w:lang w:val="en-US"/>
                                   </w:rPr>
                                   <w:drawing>
                                     <wp:inline distT="0" distB="0" distL="0" distR="0" wp14:anchorId="7B6ECD8A" wp14:editId="64D02C21">
@@ -732,6 +732,7 @@
       <w:sdtPr>
         <w:rPr>
           <w:rFonts w:eastAsiaTheme="minorHAnsi"/>
+          <w:b w:val="0"/>
           <w:sz w:val="22"/>
           <w:szCs w:val="22"/>
           <w:lang w:val="en-SG"/>
@@ -745,7 +746,6 @@
       <w:sdtEndPr>
         <w:rPr>
           <w:rFonts w:cstheme="minorHAnsi"/>
-          <w:b w:val="0"/>
           <w:bCs/>
           <w:noProof/>
         </w:rPr>
@@ -2635,7 +2635,7 @@
         <w:rPr>
           <w:rFonts w:eastAsia="Adobe Gothic Std B" w:cstheme="minorHAnsi"/>
           <w:noProof/>
-          <w:lang w:eastAsia="en-SG"/>
+          <w:lang w:val="en-US"/>
         </w:rPr>
         <w:drawing>
           <wp:inline distT="0" distB="0" distL="0" distR="0" wp14:anchorId="62DB25BF" wp14:editId="0C43F83E">
@@ -3396,7 +3396,7 @@
         <w:rPr>
           <w:rFonts w:eastAsia="Adobe Gothic Std B" w:cstheme="minorHAnsi"/>
           <w:noProof/>
-          <w:lang w:eastAsia="en-SG"/>
+          <w:lang w:val="en-US"/>
         </w:rPr>
         <w:drawing>
           <wp:inline distT="0" distB="0" distL="0" distR="0" wp14:anchorId="26970C8F" wp14:editId="0BC99FF8">
@@ -3611,7 +3611,7 @@
         <w:rPr>
           <w:rFonts w:eastAsia="Adobe Gothic Std B" w:cstheme="minorHAnsi"/>
           <w:noProof/>
-          <w:lang w:eastAsia="en-SG"/>
+          <w:lang w:val="en-US"/>
         </w:rPr>
         <w:drawing>
           <wp:inline distT="0" distB="0" distL="0" distR="0" wp14:anchorId="510AB4A6" wp14:editId="22C1300E">
@@ -3887,7 +3887,7 @@
         <w:rPr>
           <w:rFonts w:eastAsia="Adobe Gothic Std B" w:cstheme="minorHAnsi"/>
           <w:noProof/>
-          <w:lang w:eastAsia="en-SG"/>
+          <w:lang w:val="en-US"/>
         </w:rPr>
         <w:drawing>
           <wp:inline distT="0" distB="0" distL="0" distR="0" wp14:anchorId="685D4434" wp14:editId="5D0E64CB">
@@ -4105,6 +4105,7 @@
       <w:r>
         <w:rPr>
           <w:noProof/>
+          <w:lang w:val="en-US" w:eastAsia="en-US"/>
         </w:rPr>
         <w:drawing>
           <wp:inline distT="0" distB="0" distL="0" distR="0" wp14:anchorId="0C3D9ACA" wp14:editId="3267DF19">
@@ -4516,8 +4517,6 @@
         </w:rPr>
         <w:t>.</w:t>
       </w:r>
-      <w:bookmarkStart w:id="10" w:name="_GoBack"/>
-      <w:bookmarkEnd w:id="10"/>
     </w:p>
     <w:tbl>
       <w:tblPr>
@@ -4764,7 +4763,6 @@
                 <w:shd w:val="clear" w:color="auto" w:fill="FFFFFF"/>
                 <w:lang w:eastAsia="en-SG"/>
               </w:rPr>
-              <w:lastRenderedPageBreak/>
               <w:t xml:space="preserve">[/t </w:t>
             </w:r>
             <w:r>
@@ -4822,6 +4820,7 @@
                 <w:shd w:val="clear" w:color="auto" w:fill="FFFFFF"/>
                 <w:lang w:eastAsia="en-SG"/>
               </w:rPr>
+              <w:lastRenderedPageBreak/>
               <w:t>Creates a title for your task or event.</w:t>
             </w:r>
           </w:p>
@@ -5927,7 +5926,7 @@
       <w:pPr>
         <w:pStyle w:val="Heading1"/>
       </w:pPr>
-      <w:bookmarkStart w:id="11" w:name="_Toc466239169"/>
+      <w:bookmarkStart w:id="10" w:name="_Toc466239169"/>
       <w:r>
         <w:lastRenderedPageBreak/>
         <w:t>3</w:t>
@@ -5953,7 +5952,7 @@
       <w:r>
         <w:t xml:space="preserve"> List</w:t>
       </w:r>
-      <w:bookmarkEnd w:id="11"/>
+      <w:bookmarkEnd w:id="10"/>
     </w:p>
     <w:p>
       <w:pPr>
@@ -6044,6 +6043,7 @@
       <w:r>
         <w:rPr>
           <w:noProof/>
+          <w:lang w:val="en-US" w:eastAsia="en-US"/>
         </w:rPr>
         <w:drawing>
           <wp:inline distT="0" distB="0" distL="0" distR="0" wp14:anchorId="55E67FE6" wp14:editId="06C56EC7">
@@ -7425,7 +7425,7 @@
       <w:pPr>
         <w:pStyle w:val="Heading1"/>
       </w:pPr>
-      <w:bookmarkStart w:id="12" w:name="_Toc466239170"/>
+      <w:bookmarkStart w:id="11" w:name="_Toc466239170"/>
       <w:r>
         <w:t>3</w:t>
       </w:r>
@@ -7447,11 +7447,11 @@
       <w:r>
         <w:t>List</w:t>
       </w:r>
-      <w:bookmarkEnd w:id="12"/>
+      <w:bookmarkEnd w:id="11"/>
     </w:p>
     <w:p>
-      <w:bookmarkStart w:id="13" w:name="_Toc464674058"/>
-      <w:bookmarkStart w:id="14" w:name="_Toc464690010"/>
+      <w:bookmarkStart w:id="12" w:name="_Toc464674058"/>
+      <w:bookmarkStart w:id="13" w:name="_Toc464690010"/>
       <w:r>
         <w:lastRenderedPageBreak/>
         <w:t xml:space="preserve">You have just </w:t>
@@ -7468,8 +7468,8 @@
       <w:r>
         <w:t>the task is already over, you want to mark it as “done”. You can do this by entering the following command:</w:t>
       </w:r>
+      <w:bookmarkEnd w:id="12"/>
       <w:bookmarkEnd w:id="13"/>
-      <w:bookmarkEnd w:id="14"/>
       <w:r>
         <w:t xml:space="preserve"> </w:t>
       </w:r>
@@ -7510,15 +7510,15 @@
       </w:tr>
     </w:tbl>
     <w:p>
-      <w:bookmarkStart w:id="15" w:name="_Toc464674059"/>
-      <w:bookmarkStart w:id="16" w:name="_Toc464690011"/>
+      <w:bookmarkStart w:id="14" w:name="_Toc464674059"/>
+      <w:bookmarkStart w:id="15" w:name="_Toc464690011"/>
     </w:p>
     <w:p>
       <w:r>
         <w:t>And the indicated task will be marked as completed.</w:t>
       </w:r>
+      <w:bookmarkEnd w:id="14"/>
       <w:bookmarkEnd w:id="15"/>
-      <w:bookmarkEnd w:id="16"/>
     </w:p>
     <w:p>
       <w:pPr>
@@ -7532,6 +7532,7 @@
       <w:r>
         <w:rPr>
           <w:noProof/>
+          <w:lang w:val="en-US" w:eastAsia="en-US"/>
         </w:rPr>
         <w:drawing>
           <wp:inline distT="0" distB="0" distL="0" distR="0" wp14:anchorId="5F378210" wp14:editId="6F857B5F">
@@ -8188,7 +8189,7 @@
       <w:pPr>
         <w:pStyle w:val="Heading1"/>
       </w:pPr>
-      <w:bookmarkStart w:id="17" w:name="_Toc466239171"/>
+      <w:bookmarkStart w:id="16" w:name="_Toc466239171"/>
       <w:r>
         <w:lastRenderedPageBreak/>
         <w:t>3</w:t>
@@ -8202,7 +8203,7 @@
       <w:r>
         <w:t>Unmarking a Completed Task</w:t>
       </w:r>
-      <w:bookmarkEnd w:id="17"/>
+      <w:bookmarkEnd w:id="16"/>
     </w:p>
     <w:p>
       <w:pPr>
@@ -8289,6 +8290,7 @@
       <w:r>
         <w:rPr>
           <w:noProof/>
+          <w:lang w:val="en-US" w:eastAsia="en-US"/>
         </w:rPr>
         <w:drawing>
           <wp:inline distT="0" distB="0" distL="0" distR="0" wp14:anchorId="6EDAEA5D" wp14:editId="5F5DDF8E">
@@ -8796,7 +8798,6 @@
                 <w:shd w:val="clear" w:color="auto" w:fill="FFFFFF"/>
                 <w:lang w:eastAsia="en-SG"/>
               </w:rPr>
-              <w:lastRenderedPageBreak/>
               <w:t xml:space="preserve">Be forewarned that there must be </w:t>
             </w:r>
             <w:r>
@@ -8922,6 +8923,7 @@
                 <w:shd w:val="clear" w:color="auto" w:fill="FFFFFF"/>
                 <w:lang w:eastAsia="en-SG"/>
               </w:rPr>
+              <w:lastRenderedPageBreak/>
               <w:t xml:space="preserve">Overstating the </w:t>
             </w:r>
             <w:r>
@@ -9254,7 +9256,7 @@
       <w:pPr>
         <w:pStyle w:val="Heading1"/>
       </w:pPr>
-      <w:bookmarkStart w:id="18" w:name="_Toc466239172"/>
+      <w:bookmarkStart w:id="17" w:name="_Toc466239172"/>
       <w:r>
         <w:lastRenderedPageBreak/>
         <w:t>3</w:t>
@@ -9262,7 +9264,7 @@
       <w:r>
         <w:t>.1.7: List Tasks</w:t>
       </w:r>
-      <w:bookmarkEnd w:id="18"/>
+      <w:bookmarkEnd w:id="17"/>
     </w:p>
     <w:p>
       <w:pPr>
@@ -9317,8 +9319,8 @@
       </w:tr>
     </w:tbl>
     <w:p>
-      <w:bookmarkStart w:id="19" w:name="_Toc464674062"/>
-      <w:bookmarkStart w:id="20" w:name="_Toc464690014"/>
+      <w:bookmarkStart w:id="18" w:name="_Toc464674062"/>
+      <w:bookmarkStart w:id="19" w:name="_Toc464690014"/>
     </w:p>
     <w:p>
       <w:r>
@@ -9339,8 +9341,8 @@
       <w:r>
         <w:t xml:space="preserve"> the tasks needed to be done by today.</w:t>
       </w:r>
+      <w:bookmarkEnd w:id="18"/>
       <w:bookmarkEnd w:id="19"/>
-      <w:bookmarkEnd w:id="20"/>
     </w:p>
     <w:p>
       <w:pPr>
@@ -9354,6 +9356,7 @@
       <w:r>
         <w:rPr>
           <w:noProof/>
+          <w:lang w:val="en-US" w:eastAsia="en-US"/>
         </w:rPr>
         <w:drawing>
           <wp:inline distT="0" distB="0" distL="0" distR="0" wp14:anchorId="2F562879" wp14:editId="175B744A">
@@ -10038,7 +10041,6 @@
                 <w:shd w:val="clear" w:color="auto" w:fill="FFFFFF"/>
                 <w:lang w:eastAsia="en-SG"/>
               </w:rPr>
-              <w:lastRenderedPageBreak/>
               <w:t>Do-</w:t>
             </w:r>
             <w:r>
@@ -10134,6 +10136,7 @@
                 <w:shd w:val="clear" w:color="auto" w:fill="FFFFFF"/>
                 <w:lang w:eastAsia="en-SG"/>
               </w:rPr>
+              <w:lastRenderedPageBreak/>
               <w:t xml:space="preserve">The case of </w:t>
             </w:r>
             <w:r>
@@ -11474,7 +11477,7 @@
       <w:pPr>
         <w:pStyle w:val="Heading1"/>
       </w:pPr>
-      <w:bookmarkStart w:id="21" w:name="_Toc466239173"/>
+      <w:bookmarkStart w:id="20" w:name="_Toc466239173"/>
       <w:r>
         <w:lastRenderedPageBreak/>
         <w:t>3</w:t>
@@ -11482,7 +11485,7 @@
       <w:r>
         <w:t>.1.8: Find Tasks</w:t>
       </w:r>
-      <w:bookmarkEnd w:id="21"/>
+      <w:bookmarkEnd w:id="20"/>
     </w:p>
     <w:p>
       <w:pPr>
@@ -11536,8 +11539,8 @@
       </w:tr>
     </w:tbl>
     <w:p>
-      <w:bookmarkStart w:id="22" w:name="_Toc464674064"/>
-      <w:bookmarkStart w:id="23" w:name="_Toc464690016"/>
+      <w:bookmarkStart w:id="21" w:name="_Toc464674064"/>
+      <w:bookmarkStart w:id="22" w:name="_Toc464690016"/>
     </w:p>
     <w:p>
       <w:r>
@@ -11564,8 +11567,8 @@
       <w:r>
         <w:t xml:space="preserve"> Jason.</w:t>
       </w:r>
+      <w:bookmarkEnd w:id="21"/>
       <w:bookmarkEnd w:id="22"/>
-      <w:bookmarkEnd w:id="23"/>
     </w:p>
     <w:p>
       <w:pPr>
@@ -11579,6 +11582,7 @@
       <w:r>
         <w:rPr>
           <w:noProof/>
+          <w:lang w:val="en-US" w:eastAsia="en-US"/>
         </w:rPr>
         <w:drawing>
           <wp:inline distT="0" distB="0" distL="0" distR="0" wp14:anchorId="2A88F58E" wp14:editId="634104AD">
@@ -13090,7 +13094,7 @@
           <w:rFonts w:eastAsia="Adobe Gothic Std B" w:cstheme="minorHAnsi"/>
         </w:rPr>
       </w:pPr>
-      <w:bookmarkStart w:id="24" w:name="_Toc466239174"/>
+      <w:bookmarkStart w:id="23" w:name="_Toc466239174"/>
       <w:r>
         <w:rPr>
           <w:rFonts w:cstheme="minorHAnsi"/>
@@ -13113,7 +13117,7 @@
       <w:r>
         <w:t>: View Tasks</w:t>
       </w:r>
-      <w:bookmarkEnd w:id="24"/>
+      <w:bookmarkEnd w:id="23"/>
     </w:p>
     <w:p>
       <w:pPr>
@@ -13169,8 +13173,8 @@
       </w:tr>
     </w:tbl>
     <w:p>
-      <w:bookmarkStart w:id="25" w:name="_Toc464674066"/>
-      <w:bookmarkStart w:id="26" w:name="_Toc464690018"/>
+      <w:bookmarkStart w:id="24" w:name="_Toc464674066"/>
+      <w:bookmarkStart w:id="25" w:name="_Toc464690018"/>
     </w:p>
     <w:p>
       <w:r>
@@ -13197,8 +13201,8 @@
       <w:r>
         <w:t xml:space="preserve"> list.</w:t>
       </w:r>
+      <w:bookmarkEnd w:id="24"/>
       <w:bookmarkEnd w:id="25"/>
-      <w:bookmarkEnd w:id="26"/>
     </w:p>
     <w:p>
       <w:pPr>
@@ -13212,6 +13216,7 @@
       <w:r>
         <w:rPr>
           <w:noProof/>
+          <w:lang w:val="en-US" w:eastAsia="en-US"/>
         </w:rPr>
         <w:drawing>
           <wp:inline distT="0" distB="0" distL="0" distR="0" wp14:anchorId="505D549C" wp14:editId="2783D6DD">
@@ -13664,7 +13669,6 @@
                 <w:shd w:val="clear" w:color="auto" w:fill="FFFFFF"/>
                 <w:lang w:eastAsia="en-SG"/>
               </w:rPr>
-              <w:lastRenderedPageBreak/>
               <w:t>A sample on how to use the</w:t>
             </w:r>
             <w:r>
@@ -13823,7 +13827,7 @@
       <w:pPr>
         <w:pStyle w:val="Heading1"/>
       </w:pPr>
-      <w:bookmarkStart w:id="27" w:name="_Toc466239175"/>
+      <w:bookmarkStart w:id="26" w:name="_Toc466239175"/>
       <w:r>
         <w:lastRenderedPageBreak/>
         <w:t>3</w:t>
@@ -13831,19 +13835,19 @@
       <w:r>
         <w:t>.1.10: Delete Tasks</w:t>
       </w:r>
-      <w:bookmarkEnd w:id="27"/>
+      <w:bookmarkEnd w:id="26"/>
     </w:p>
     <w:p>
       <w:pPr>
         <w:jc w:val="both"/>
       </w:pPr>
-      <w:bookmarkStart w:id="28" w:name="_Toc464674068"/>
-      <w:bookmarkStart w:id="29" w:name="_Toc464690020"/>
+      <w:bookmarkStart w:id="27" w:name="_Toc464674068"/>
+      <w:bookmarkStart w:id="28" w:name="_Toc464690020"/>
       <w:r>
         <w:t>You just heard from Jason that the drinking session is cancelled and you want to delete the task as you do not need to keep track of it. You enter the following in the command console:</w:t>
       </w:r>
+      <w:bookmarkEnd w:id="27"/>
       <w:bookmarkEnd w:id="28"/>
-      <w:bookmarkEnd w:id="29"/>
     </w:p>
     <w:tbl>
       <w:tblPr>
@@ -13885,8 +13889,8 @@
       </w:tr>
     </w:tbl>
     <w:p>
-      <w:bookmarkStart w:id="30" w:name="_Toc464674069"/>
-      <w:bookmarkStart w:id="31" w:name="_Toc464690021"/>
+      <w:bookmarkStart w:id="29" w:name="_Toc464674069"/>
+      <w:bookmarkStart w:id="30" w:name="_Toc464690021"/>
     </w:p>
     <w:p>
       <w:r>
@@ -13910,8 +13914,8 @@
       <w:r>
         <w:t>list.</w:t>
       </w:r>
+      <w:bookmarkEnd w:id="29"/>
       <w:bookmarkEnd w:id="30"/>
-      <w:bookmarkEnd w:id="31"/>
     </w:p>
     <w:p>
       <w:pPr>
@@ -13931,6 +13935,7 @@
           <w:color w:val="000000"/>
           <w:sz w:val="22"/>
           <w:szCs w:val="22"/>
+          <w:lang w:val="en-US" w:eastAsia="en-US"/>
         </w:rPr>
         <w:drawing>
           <wp:inline distT="0" distB="0" distL="0" distR="0" wp14:anchorId="07D6AF3C" wp14:editId="520D4732">
@@ -14637,7 +14642,7 @@
       <w:pPr>
         <w:pStyle w:val="Heading1"/>
       </w:pPr>
-      <w:bookmarkStart w:id="32" w:name="_Toc466239176"/>
+      <w:bookmarkStart w:id="31" w:name="_Toc466239176"/>
     </w:p>
     <w:p>
       <w:pPr>
@@ -14664,7 +14669,7 @@
       <w:r>
         <w:t>.1.11: Undo Operation</w:t>
       </w:r>
-      <w:bookmarkEnd w:id="32"/>
+      <w:bookmarkEnd w:id="31"/>
     </w:p>
     <w:p>
       <w:pPr>
@@ -14803,6 +14808,7 @@
           <w:color w:val="000000"/>
           <w:sz w:val="22"/>
           <w:szCs w:val="22"/>
+          <w:lang w:val="en-US" w:eastAsia="en-US"/>
         </w:rPr>
         <w:drawing>
           <wp:inline distT="0" distB="0" distL="0" distR="0" wp14:anchorId="62711E0E" wp14:editId="289AF793">
@@ -15192,7 +15198,6 @@
                 <w:shd w:val="clear" w:color="auto" w:fill="FFFFFF"/>
                 <w:lang w:eastAsia="en-SG"/>
               </w:rPr>
-              <w:lastRenderedPageBreak/>
               <w:t>A sample on how to use the</w:t>
             </w:r>
             <w:r>
@@ -15324,7 +15329,7 @@
       <w:pPr>
         <w:pStyle w:val="Heading1"/>
       </w:pPr>
-      <w:bookmarkStart w:id="33" w:name="_Toc466239177"/>
+      <w:bookmarkStart w:id="32" w:name="_Toc466239177"/>
     </w:p>
     <w:p>
       <w:pPr>
@@ -15360,7 +15365,7 @@
       <w:r>
         <w:t>do Operation</w:t>
       </w:r>
-      <w:bookmarkEnd w:id="33"/>
+      <w:bookmarkEnd w:id="32"/>
     </w:p>
     <w:p>
       <w:pPr>
@@ -15491,6 +15496,7 @@
       <w:r>
         <w:rPr>
           <w:noProof/>
+          <w:lang w:val="en-US" w:eastAsia="en-US"/>
         </w:rPr>
         <w:drawing>
           <wp:inline distT="0" distB="0" distL="0" distR="0" wp14:anchorId="5C1878E0" wp14:editId="31E2053D">
@@ -15968,6 +15974,7 @@
                       <w:szCs w:val="20"/>
                       <w:lang w:eastAsia="en-SG"/>
                     </w:rPr>
+                    <w:lastRenderedPageBreak/>
                     <w:t>&gt;&gt; redo</w:t>
                   </w:r>
                 </w:p>
@@ -15992,7 +15999,7 @@
       <w:pPr>
         <w:pStyle w:val="Heading1"/>
       </w:pPr>
-      <w:bookmarkStart w:id="34" w:name="_Toc466239178"/>
+      <w:bookmarkStart w:id="33" w:name="_Toc466239178"/>
     </w:p>
     <w:p>
       <w:pPr>
@@ -16031,14 +16038,14 @@
       <w:r>
         <w:t xml:space="preserve"> All Due Task</w:t>
       </w:r>
-      <w:bookmarkEnd w:id="34"/>
+      <w:bookmarkEnd w:id="33"/>
     </w:p>
     <w:p>
       <w:pPr>
         <w:jc w:val="both"/>
       </w:pPr>
-      <w:bookmarkStart w:id="35" w:name="_Toc464674073"/>
-      <w:bookmarkStart w:id="36" w:name="_Toc464690025"/>
+      <w:bookmarkStart w:id="34" w:name="_Toc464674073"/>
+      <w:bookmarkStart w:id="35" w:name="_Toc464690025"/>
       <w:r>
         <w:t xml:space="preserve">After the drinking session with Jason, you need to get back to your work. You want to check </w:t>
       </w:r>
@@ -16048,8 +16055,8 @@
       <w:r>
         <w:t xml:space="preserve"> the tasks due by tomorrow. To do this, simply type this command in the command console:</w:t>
       </w:r>
+      <w:bookmarkEnd w:id="34"/>
       <w:bookmarkEnd w:id="35"/>
-      <w:bookmarkEnd w:id="36"/>
     </w:p>
     <w:tbl>
       <w:tblPr>
@@ -16091,8 +16098,8 @@
       </w:tr>
     </w:tbl>
     <w:p>
-      <w:bookmarkStart w:id="37" w:name="_Toc464674074"/>
-      <w:bookmarkStart w:id="38" w:name="_Toc464690026"/>
+      <w:bookmarkStart w:id="36" w:name="_Toc464674074"/>
+      <w:bookmarkStart w:id="37" w:name="_Toc464690026"/>
     </w:p>
     <w:p>
       <w:r>
@@ -16107,8 +16114,8 @@
       <w:r>
         <w:t xml:space="preserve"> List will display all the tasks that are due by tomorrow.</w:t>
       </w:r>
+      <w:bookmarkEnd w:id="36"/>
       <w:bookmarkEnd w:id="37"/>
-      <w:bookmarkEnd w:id="38"/>
     </w:p>
     <w:p>
       <w:pPr>
@@ -16128,6 +16135,7 @@
           <w:color w:val="000000"/>
           <w:sz w:val="22"/>
           <w:szCs w:val="22"/>
+          <w:lang w:val="en-US" w:eastAsia="en-US"/>
         </w:rPr>
         <w:drawing>
           <wp:inline distT="0" distB="0" distL="0" distR="0" wp14:anchorId="46EFC329" wp14:editId="771ED91A">
@@ -17299,7 +17307,7 @@
       <w:pPr>
         <w:pStyle w:val="Heading1"/>
       </w:pPr>
-      <w:bookmarkStart w:id="39" w:name="_Toc466239179"/>
+      <w:bookmarkStart w:id="38" w:name="_Toc466239179"/>
       <w:r>
         <w:lastRenderedPageBreak/>
         <w:t>3.1.1</w:t>
@@ -17310,7 +17318,7 @@
       <w:r>
         <w:t>: Saving the data</w:t>
       </w:r>
-      <w:bookmarkEnd w:id="39"/>
+      <w:bookmarkEnd w:id="38"/>
     </w:p>
     <w:p>
       <w:pPr>
@@ -17447,6 +17455,7 @@
           <w:color w:val="000000"/>
           <w:sz w:val="22"/>
           <w:szCs w:val="22"/>
+          <w:lang w:val="en-US" w:eastAsia="en-US"/>
         </w:rPr>
         <w:drawing>
           <wp:inline distT="0" distB="0" distL="0" distR="0" wp14:anchorId="757BB925" wp14:editId="267AC6A4">
@@ -17779,26 +17788,49 @@
     </w:p>
     <w:p>
       <w:pPr>
-        <w:pStyle w:val="Heading1"/>
-      </w:pPr>
-      <w:bookmarkStart w:id="40" w:name="_Toc466239180"/>
-      <w:r>
-        <w:t>3</w:t>
-      </w:r>
-      <w:r>
-        <w:t>.1.1</w:t>
-      </w:r>
-      <w:r>
-        <w:t>5</w:t>
-      </w:r>
-      <w:r>
-        <w:t>: Exiting the Program</w:t>
-      </w:r>
-      <w:bookmarkEnd w:id="40"/>
+        <w:rPr>
+          <w:rFonts w:eastAsia="Adobe Gothic Std B" w:cstheme="minorHAnsi"/>
+          <w:b/>
+          <w:sz w:val="36"/>
+          <w:szCs w:val="36"/>
+          <w:lang w:val="en-GB"/>
+        </w:rPr>
+      </w:pPr>
+      <w:r>
+        <w:rPr>
+          <w:rFonts w:eastAsia="Adobe Gothic Std B" w:cstheme="minorHAnsi"/>
+          <w:b/>
+          <w:sz w:val="36"/>
+          <w:szCs w:val="36"/>
+          <w:lang w:val="en-GB"/>
+        </w:rPr>
+        <w:br w:type="page"/>
+      </w:r>
     </w:p>
     <w:p>
+      <w:pPr>
+        <w:pStyle w:val="Heading1"/>
+      </w:pPr>
+      <w:bookmarkStart w:id="39" w:name="_Toc466239180"/>
+      <w:bookmarkStart w:id="40" w:name="_GoBack"/>
+      <w:bookmarkEnd w:id="40"/>
       <w:r>
         <w:lastRenderedPageBreak/>
+        <w:t>3</w:t>
+      </w:r>
+      <w:r>
+        <w:t>.1.1</w:t>
+      </w:r>
+      <w:r>
+        <w:t>5</w:t>
+      </w:r>
+      <w:r>
+        <w:t>: Exiting the Program</w:t>
+      </w:r>
+      <w:bookmarkEnd w:id="39"/>
+    </w:p>
+    <w:p>
+      <w:r>
         <w:t>You can exit the program by typing the following command in the command console:</w:t>
       </w:r>
     </w:p>
@@ -19626,7 +19658,7 @@
 </file>
 
 <file path=word/endnotes.xml><?xml version="1.0" encoding="utf-8"?>
-<w:endnotes xmlns:wpc="http://schemas.microsoft.com/office/word/2010/wordprocessingCanvas" xmlns:cx="http://schemas.microsoft.com/office/drawing/2014/chartex" xmlns:cx1="http://schemas.microsoft.com/office/drawing/2015/9/8/chartex" xmlns:cx2="http://schemas.microsoft.com/office/drawing/2015/10/21/chartex" xmlns:cx3="http://schemas.microsoft.com/office/drawing/2016/5/9/chartex" xmlns:cx4="http://schemas.microsoft.com/office/drawing/2016/5/10/chartex" xmlns:cx5="http://schemas.microsoft.com/office/drawing/2016/5/11/chartex" xmlns:mc="http://schemas.openxmlformats.org/markup-compatibility/2006" xmlns:o="urn:schemas-microsoft-com:office:office" xmlns:r="http://schemas.openxmlformats.org/officeDocument/2006/relationships" xmlns:m="http://schemas.openxmlformats.org/officeDocument/2006/math" xmlns:v="urn:schemas-microsoft-com:vml" xmlns:wp14="http://schemas.microsoft.com/office/word/2010/wordprocessingDrawing" xmlns:wp="http://schemas.openxmlformats.org/drawingml/2006/wordprocessingDrawing" xmlns:w10="urn:schemas-microsoft-com:office:word" xmlns:w="http://schemas.openxmlformats.org/wordprocessingml/2006/main" xmlns:w14="http://schemas.microsoft.com/office/word/2010/wordml" xmlns:w15="http://schemas.microsoft.com/office/word/2012/wordml" xmlns:w16se="http://schemas.microsoft.com/office/word/2015/wordml/symex" xmlns:wpg="http://schemas.microsoft.com/office/word/2010/wordprocessingGroup" xmlns:wpi="http://schemas.microsoft.com/office/word/2010/wordprocessingInk" xmlns:wne="http://schemas.microsoft.com/office/word/2006/wordml" xmlns:wps="http://schemas.microsoft.com/office/word/2010/wordprocessingShape" mc:Ignorable="w14 w15 w16se wp14">
+<w:endnotes xmlns:wpc="http://schemas.microsoft.com/office/word/2010/wordprocessingCanvas" xmlns:cx="http://schemas.microsoft.com/office/drawing/2014/chartex" xmlns:mc="http://schemas.openxmlformats.org/markup-compatibility/2006" xmlns:o="urn:schemas-microsoft-com:office:office" xmlns:r="http://schemas.openxmlformats.org/officeDocument/2006/relationships" xmlns:m="http://schemas.openxmlformats.org/officeDocument/2006/math" xmlns:v="urn:schemas-microsoft-com:vml" xmlns:wp14="http://schemas.microsoft.com/office/word/2010/wordprocessingDrawing" xmlns:wp="http://schemas.openxmlformats.org/drawingml/2006/wordprocessingDrawing" xmlns:w10="urn:schemas-microsoft-com:office:word" xmlns:w="http://schemas.openxmlformats.org/wordprocessingml/2006/main" xmlns:w14="http://schemas.microsoft.com/office/word/2010/wordml" xmlns:w15="http://schemas.microsoft.com/office/word/2012/wordml" xmlns:w16se="http://schemas.microsoft.com/office/word/2015/wordml/symex" xmlns:wpg="http://schemas.microsoft.com/office/word/2010/wordprocessingGroup" xmlns:wpi="http://schemas.microsoft.com/office/word/2010/wordprocessingInk" xmlns:wne="http://schemas.microsoft.com/office/word/2006/wordml" xmlns:wps="http://schemas.microsoft.com/office/word/2010/wordprocessingShape" mc:Ignorable="w14 w15 w16se wp14">
   <w:endnote w:type="separator" w:id="-1">
     <w:p>
       <w:pPr>
@@ -19651,7 +19683,7 @@
 </file>
 
 <file path=word/footer1.xml><?xml version="1.0" encoding="utf-8"?>
-<w:ftr xmlns:wpc="http://schemas.microsoft.com/office/word/2010/wordprocessingCanvas" xmlns:cx="http://schemas.microsoft.com/office/drawing/2014/chartex" xmlns:cx1="http://schemas.microsoft.com/office/drawing/2015/9/8/chartex" xmlns:cx2="http://schemas.microsoft.com/office/drawing/2015/10/21/chartex" xmlns:cx3="http://schemas.microsoft.com/office/drawing/2016/5/9/chartex" xmlns:cx4="http://schemas.microsoft.com/office/drawing/2016/5/10/chartex" xmlns:cx5="http://schemas.microsoft.com/office/drawing/2016/5/11/chartex" xmlns:mc="http://schemas.openxmlformats.org/markup-compatibility/2006" xmlns:o="urn:schemas-microsoft-com:office:office" xmlns:r="http://schemas.openxmlformats.org/officeDocument/2006/relationships" xmlns:m="http://schemas.openxmlformats.org/officeDocument/2006/math" xmlns:v="urn:schemas-microsoft-com:vml" xmlns:wp14="http://schemas.microsoft.com/office/word/2010/wordprocessingDrawing" xmlns:wp="http://schemas.openxmlformats.org/drawingml/2006/wordprocessingDrawing" xmlns:w10="urn:schemas-microsoft-com:office:word" xmlns:w="http://schemas.openxmlformats.org/wordprocessingml/2006/main" xmlns:w14="http://schemas.microsoft.com/office/word/2010/wordml" xmlns:w15="http://schemas.microsoft.com/office/word/2012/wordml" xmlns:w16se="http://schemas.microsoft.com/office/word/2015/wordml/symex" xmlns:wpg="http://schemas.microsoft.com/office/word/2010/wordprocessingGroup" xmlns:wpi="http://schemas.microsoft.com/office/word/2010/wordprocessingInk" xmlns:wne="http://schemas.microsoft.com/office/word/2006/wordml" xmlns:wps="http://schemas.microsoft.com/office/word/2010/wordprocessingShape" mc:Ignorable="w14 w15 w16se wp14">
+<w:ftr xmlns:wpc="http://schemas.microsoft.com/office/word/2010/wordprocessingCanvas" xmlns:cx="http://schemas.microsoft.com/office/drawing/2014/chartex" xmlns:mc="http://schemas.openxmlformats.org/markup-compatibility/2006" xmlns:o="urn:schemas-microsoft-com:office:office" xmlns:r="http://schemas.openxmlformats.org/officeDocument/2006/relationships" xmlns:m="http://schemas.openxmlformats.org/officeDocument/2006/math" xmlns:v="urn:schemas-microsoft-com:vml" xmlns:wp14="http://schemas.microsoft.com/office/word/2010/wordprocessingDrawing" xmlns:wp="http://schemas.openxmlformats.org/drawingml/2006/wordprocessingDrawing" xmlns:w10="urn:schemas-microsoft-com:office:word" xmlns:w="http://schemas.openxmlformats.org/wordprocessingml/2006/main" xmlns:w14="http://schemas.microsoft.com/office/word/2010/wordml" xmlns:w15="http://schemas.microsoft.com/office/word/2012/wordml" xmlns:w16se="http://schemas.microsoft.com/office/word/2015/wordml/symex" xmlns:wpg="http://schemas.microsoft.com/office/word/2010/wordprocessingGroup" xmlns:wpi="http://schemas.microsoft.com/office/word/2010/wordprocessingInk" xmlns:wne="http://schemas.microsoft.com/office/word/2006/wordml" xmlns:wps="http://schemas.microsoft.com/office/word/2010/wordprocessingShape" mc:Ignorable="w14 w15 w16se wp14">
   <w:sdt>
     <w:sdtPr>
       <w:rPr>
@@ -19700,7 +19732,7 @@
             <w:rFonts w:ascii="Adobe Gothic Std B" w:eastAsia="Adobe Gothic Std B" w:hAnsi="Adobe Gothic Std B"/>
             <w:noProof/>
           </w:rPr>
-          <w:t>7</w:t>
+          <w:t>32</w:t>
         </w:r>
         <w:r>
           <w:rPr>
@@ -19721,7 +19753,7 @@
 </file>
 
 <file path=word/footnotes.xml><?xml version="1.0" encoding="utf-8"?>
-<w:footnotes xmlns:wpc="http://schemas.microsoft.com/office/word/2010/wordprocessingCanvas" xmlns:cx="http://schemas.microsoft.com/office/drawing/2014/chartex" xmlns:cx1="http://schemas.microsoft.com/office/drawing/2015/9/8/chartex" xmlns:cx2="http://schemas.microsoft.com/office/drawing/2015/10/21/chartex" xmlns:cx3="http://schemas.microsoft.com/office/drawing/2016/5/9/chartex" xmlns:cx4="http://schemas.microsoft.com/office/drawing/2016/5/10/chartex" xmlns:cx5="http://schemas.microsoft.com/office/drawing/2016/5/11/chartex" xmlns:mc="http://schemas.openxmlformats.org/markup-compatibility/2006" xmlns:o="urn:schemas-microsoft-com:office:office" xmlns:r="http://schemas.openxmlformats.org/officeDocument/2006/relationships" xmlns:m="http://schemas.openxmlformats.org/officeDocument/2006/math" xmlns:v="urn:schemas-microsoft-com:vml" xmlns:wp14="http://schemas.microsoft.com/office/word/2010/wordprocessingDrawing" xmlns:wp="http://schemas.openxmlformats.org/drawingml/2006/wordprocessingDrawing" xmlns:w10="urn:schemas-microsoft-com:office:word" xmlns:w="http://schemas.openxmlformats.org/wordprocessingml/2006/main" xmlns:w14="http://schemas.microsoft.com/office/word/2010/wordml" xmlns:w15="http://schemas.microsoft.com/office/word/2012/wordml" xmlns:w16se="http://schemas.microsoft.com/office/word/2015/wordml/symex" xmlns:wpg="http://schemas.microsoft.com/office/word/2010/wordprocessingGroup" xmlns:wpi="http://schemas.microsoft.com/office/word/2010/wordprocessingInk" xmlns:wne="http://schemas.microsoft.com/office/word/2006/wordml" xmlns:wps="http://schemas.microsoft.com/office/word/2010/wordprocessingShape" mc:Ignorable="w14 w15 w16se wp14">
+<w:footnotes xmlns:wpc="http://schemas.microsoft.com/office/word/2010/wordprocessingCanvas" xmlns:cx="http://schemas.microsoft.com/office/drawing/2014/chartex" xmlns:mc="http://schemas.openxmlformats.org/markup-compatibility/2006" xmlns:o="urn:schemas-microsoft-com:office:office" xmlns:r="http://schemas.openxmlformats.org/officeDocument/2006/relationships" xmlns:m="http://schemas.openxmlformats.org/officeDocument/2006/math" xmlns:v="urn:schemas-microsoft-com:vml" xmlns:wp14="http://schemas.microsoft.com/office/word/2010/wordprocessingDrawing" xmlns:wp="http://schemas.openxmlformats.org/drawingml/2006/wordprocessingDrawing" xmlns:w10="urn:schemas-microsoft-com:office:word" xmlns:w="http://schemas.openxmlformats.org/wordprocessingml/2006/main" xmlns:w14="http://schemas.microsoft.com/office/word/2010/wordml" xmlns:w15="http://schemas.microsoft.com/office/word/2012/wordml" xmlns:w16se="http://schemas.microsoft.com/office/word/2015/wordml/symex" xmlns:wpg="http://schemas.microsoft.com/office/word/2010/wordprocessingGroup" xmlns:wpi="http://schemas.microsoft.com/office/word/2010/wordprocessingInk" xmlns:wne="http://schemas.microsoft.com/office/word/2006/wordml" xmlns:wps="http://schemas.microsoft.com/office/word/2010/wordprocessingShape" mc:Ignorable="w14 w15 w16se wp14">
   <w:footnote w:type="separator" w:id="-1">
     <w:p>
       <w:pPr>
@@ -19746,7 +19778,7 @@
 </file>
 
 <file path=word/numbering.xml><?xml version="1.0" encoding="utf-8"?>
-<w:numbering xmlns:wpc="http://schemas.microsoft.com/office/word/2010/wordprocessingCanvas" xmlns:cx="http://schemas.microsoft.com/office/drawing/2014/chartex" xmlns:cx1="http://schemas.microsoft.com/office/drawing/2015/9/8/chartex" xmlns:cx2="http://schemas.microsoft.com/office/drawing/2015/10/21/chartex" xmlns:cx3="http://schemas.microsoft.com/office/drawing/2016/5/9/chartex" xmlns:cx4="http://schemas.microsoft.com/office/drawing/2016/5/10/chartex" xmlns:cx5="http://schemas.microsoft.com/office/drawing/2016/5/11/chartex" xmlns:mc="http://schemas.openxmlformats.org/markup-compatibility/2006" xmlns:o="urn:schemas-microsoft-com:office:office" xmlns:r="http://schemas.openxmlformats.org/officeDocument/2006/relationships" xmlns:m="http://schemas.openxmlformats.org/officeDocument/2006/math" xmlns:v="urn:schemas-microsoft-com:vml" xmlns:wp14="http://schemas.microsoft.com/office/word/2010/wordprocessingDrawing" xmlns:wp="http://schemas.openxmlformats.org/drawingml/2006/wordprocessingDrawing" xmlns:w10="urn:schemas-microsoft-com:office:word" xmlns:w="http://schemas.openxmlformats.org/wordprocessingml/2006/main" xmlns:w14="http://schemas.microsoft.com/office/word/2010/wordml" xmlns:w15="http://schemas.microsoft.com/office/word/2012/wordml" xmlns:w16se="http://schemas.microsoft.com/office/word/2015/wordml/symex" xmlns:wpg="http://schemas.microsoft.com/office/word/2010/wordprocessingGroup" xmlns:wpi="http://schemas.microsoft.com/office/word/2010/wordprocessingInk" xmlns:wne="http://schemas.microsoft.com/office/word/2006/wordml" xmlns:wps="http://schemas.microsoft.com/office/word/2010/wordprocessingShape" mc:Ignorable="w14 w15 w16se wp14">
+<w:numbering xmlns:wpc="http://schemas.microsoft.com/office/word/2010/wordprocessingCanvas" xmlns:cx="http://schemas.microsoft.com/office/drawing/2014/chartex" xmlns:mc="http://schemas.openxmlformats.org/markup-compatibility/2006" xmlns:o="urn:schemas-microsoft-com:office:office" xmlns:r="http://schemas.openxmlformats.org/officeDocument/2006/relationships" xmlns:m="http://schemas.openxmlformats.org/officeDocument/2006/math" xmlns:v="urn:schemas-microsoft-com:vml" xmlns:wp14="http://schemas.microsoft.com/office/word/2010/wordprocessingDrawing" xmlns:wp="http://schemas.openxmlformats.org/drawingml/2006/wordprocessingDrawing" xmlns:w10="urn:schemas-microsoft-com:office:word" xmlns:w="http://schemas.openxmlformats.org/wordprocessingml/2006/main" xmlns:w14="http://schemas.microsoft.com/office/word/2010/wordml" xmlns:w15="http://schemas.microsoft.com/office/word/2012/wordml" xmlns:w16se="http://schemas.microsoft.com/office/word/2015/wordml/symex" xmlns:wpg="http://schemas.microsoft.com/office/word/2010/wordprocessingGroup" xmlns:wpi="http://schemas.microsoft.com/office/word/2010/wordprocessingInk" xmlns:wne="http://schemas.microsoft.com/office/word/2006/wordml" xmlns:wps="http://schemas.microsoft.com/office/word/2010/wordprocessingShape" mc:Ignorable="w14 w15 w16se wp14">
   <w:abstractNum w:abstractNumId="0" w15:restartNumberingAfterBreak="0">
     <w:nsid w:val="03644750"/>
     <w:multiLevelType w:val="multilevel"/>
@@ -22932,7 +22964,7 @@
       </w:pPr>
     </w:pPrDefault>
   </w:docDefaults>
-  <w:latentStyles w:defLockedState="0" w:defUIPriority="99" w:defSemiHidden="0" w:defUnhideWhenUsed="0" w:defQFormat="0" w:count="374">
+  <w:latentStyles w:defLockedState="0" w:defUIPriority="99" w:defSemiHidden="0" w:defUnhideWhenUsed="0" w:defQFormat="0" w:count="371">
     <w:lsdException w:name="Normal" w:uiPriority="0" w:qFormat="1"/>
     <w:lsdException w:name="heading 1" w:uiPriority="9" w:qFormat="1"/>
     <w:lsdException w:name="heading 2" w:semiHidden="1" w:uiPriority="9" w:unhideWhenUsed="1" w:qFormat="1"/>
@@ -23304,9 +23336,6 @@
     <w:lsdException w:name="List Table 5 Dark Accent 6" w:uiPriority="50"/>
     <w:lsdException w:name="List Table 6 Colorful Accent 6" w:uiPriority="51"/>
     <w:lsdException w:name="List Table 7 Colorful Accent 6" w:uiPriority="52"/>
-    <w:lsdException w:name="Mention" w:semiHidden="1" w:unhideWhenUsed="1"/>
-    <w:lsdException w:name="Smart Hyperlink" w:semiHidden="1" w:unhideWhenUsed="1"/>
-    <w:lsdException w:name="Hashtag" w:semiHidden="1" w:unhideWhenUsed="1"/>
   </w:latentStyles>
   <w:style w:type="paragraph" w:default="1" w:styleId="Normal">
     <w:name w:val="Normal"/>
@@ -24412,7 +24441,7 @@
 </file>
 
 <file path=customXml/itemProps2.xml><?xml version="1.0" encoding="utf-8"?>
-<ds:datastoreItem xmlns:ds="http://schemas.openxmlformats.org/officeDocument/2006/customXml" ds:itemID="{22A16732-8BD4-4FEE-9249-EDE6102E4A93}">
+<ds:datastoreItem xmlns:ds="http://schemas.openxmlformats.org/officeDocument/2006/customXml" ds:itemID="{D37E3794-D118-49B3-B7F0-4416C01943BD}">
   <ds:schemaRefs>
     <ds:schemaRef ds:uri="http://schemas.openxmlformats.org/officeDocument/2006/bibliography"/>
   </ds:schemaRefs>

</xml_diff>

<commit_message>
Minor commits; no need to merge
</commit_message>
<xml_diff>
--- a/docs/doc_pdf_version/userguide.docx
+++ b/docs/doc_pdf_version/userguide.docx
@@ -1,28 +1,35 @@
 
 <file path=word/document.xml><?xml version="1.0" encoding="utf-8"?>
-<w:document xmlns:wpc="http://schemas.microsoft.com/office/word/2010/wordprocessingCanvas" xmlns:mc="http://schemas.openxmlformats.org/markup-compatibility/2006" xmlns:o="urn:schemas-microsoft-com:office:office" xmlns:r="http://schemas.openxmlformats.org/officeDocument/2006/relationships" xmlns:m="http://schemas.openxmlformats.org/officeDocument/2006/math" xmlns:v="urn:schemas-microsoft-com:vml" xmlns:wp14="http://schemas.microsoft.com/office/word/2010/wordprocessingDrawing" xmlns:wp="http://schemas.openxmlformats.org/drawingml/2006/wordprocessingDrawing" xmlns:w10="urn:schemas-microsoft-com:office:word" xmlns:w="http://schemas.openxmlformats.org/wordprocessingml/2006/main" xmlns:w14="http://schemas.microsoft.com/office/word/2010/wordml" xmlns:w15="http://schemas.microsoft.com/office/word/2012/wordml" xmlns:wpg="http://schemas.microsoft.com/office/word/2010/wordprocessingGroup" xmlns:wpi="http://schemas.microsoft.com/office/word/2010/wordprocessingInk" xmlns:wne="http://schemas.microsoft.com/office/word/2006/wordml" xmlns:wps="http://schemas.microsoft.com/office/word/2010/wordprocessingShape" mc:Ignorable="w14 w15 wp14">
+<w:document xmlns:wpc="http://schemas.microsoft.com/office/word/2010/wordprocessingCanvas" xmlns:cx="http://schemas.microsoft.com/office/drawing/2014/chartex" xmlns:cx1="http://schemas.microsoft.com/office/drawing/2015/9/8/chartex" xmlns:cx2="http://schemas.microsoft.com/office/drawing/2015/10/21/chartex" xmlns:cx3="http://schemas.microsoft.com/office/drawing/2016/5/9/chartex" xmlns:cx4="http://schemas.microsoft.com/office/drawing/2016/5/10/chartex" xmlns:cx5="http://schemas.microsoft.com/office/drawing/2016/5/11/chartex" xmlns:mc="http://schemas.openxmlformats.org/markup-compatibility/2006" xmlns:o="urn:schemas-microsoft-com:office:office" xmlns:r="http://schemas.openxmlformats.org/officeDocument/2006/relationships" xmlns:m="http://schemas.openxmlformats.org/officeDocument/2006/math" xmlns:v="urn:schemas-microsoft-com:vml" xmlns:wp14="http://schemas.microsoft.com/office/word/2010/wordprocessingDrawing" xmlns:wp="http://schemas.openxmlformats.org/drawingml/2006/wordprocessingDrawing" xmlns:w10="urn:schemas-microsoft-com:office:word" xmlns:w="http://schemas.openxmlformats.org/wordprocessingml/2006/main" xmlns:w14="http://schemas.microsoft.com/office/word/2010/wordml" xmlns:w15="http://schemas.microsoft.com/office/word/2012/wordml" xmlns:w16se="http://schemas.microsoft.com/office/word/2015/wordml/symex" xmlns:wpg="http://schemas.microsoft.com/office/word/2010/wordprocessingGroup" xmlns:wpi="http://schemas.microsoft.com/office/word/2010/wordprocessingInk" xmlns:wne="http://schemas.microsoft.com/office/word/2006/wordml" xmlns:wps="http://schemas.microsoft.com/office/word/2010/wordprocessingShape" mc:Ignorable="w14 w15 w16se wp14">
   <w:body>
-    <w:sdt>
-      <w:sdtPr>
+    <w:p>
+      <w:pPr>
+        <w:rPr>
+          <w:rFonts w:eastAsiaTheme="minorEastAsia" w:cstheme="minorHAnsi"/>
+          <w:lang w:val="en-US"/>
+        </w:rPr>
+      </w:pPr>
+      <w:r>
         <w:rPr>
           <w:rFonts w:eastAsiaTheme="minorEastAsia" w:cstheme="minorHAnsi"/>
           <w:b/>
         </w:rPr>
-        <w:id w:val="918673496"/>
-        <w:docPartObj>
-          <w:docPartGallery w:val="Cover Pages"/>
-          <w:docPartUnique/>
-        </w:docPartObj>
-      </w:sdtPr>
-      <w:sdtEndPr/>
-      <w:sdtContent>
-        <w:p>
-          <w:pPr>
-            <w:rPr>
-              <w:rFonts w:eastAsiaTheme="minorEastAsia" w:cstheme="minorHAnsi"/>
-              <w:lang w:val="en-US"/>
-            </w:rPr>
-          </w:pPr>
+        <w:t>w</w:t>
+      </w:r>
+      <w:sdt>
+        <w:sdtPr>
+          <w:rPr>
+            <w:rFonts w:eastAsiaTheme="minorEastAsia" w:cstheme="minorHAnsi"/>
+            <w:b/>
+          </w:rPr>
+          <w:id w:val="918673496"/>
+          <w:docPartObj>
+            <w:docPartGallery w:val="Cover Pages"/>
+            <w:docPartUnique/>
+          </w:docPartObj>
+        </w:sdtPr>
+        <w:sdtEndPr/>
+        <w:sdtContent>
           <w:r>
             <w:rPr>
               <w:rFonts w:eastAsiaTheme="minorEastAsia" w:cstheme="minorHAnsi"/>
@@ -777,9 +784,9 @@
             </w:rPr>
             <w:br w:type="page"/>
           </w:r>
-        </w:p>
-      </w:sdtContent>
-    </w:sdt>
+        </w:sdtContent>
+      </w:sdt>
+    </w:p>
     <w:sdt>
       <w:sdtPr>
         <w:rPr>
@@ -3284,6 +3291,7 @@
       </w:pPr>
       <w:bookmarkStart w:id="3" w:name="_Toc464674051"/>
       <w:bookmarkStart w:id="4" w:name="_Toc464690003"/>
+      <w:bookmarkStart w:id="5" w:name="_GoBack"/>
       <w:r>
         <w:t>Do-</w:t>
       </w:r>
@@ -3313,6 +3321,7 @@
         <w:t>; you would not need to enter long and complicated commands anymore.</w:t>
       </w:r>
     </w:p>
+    <w:bookmarkEnd w:id="5"/>
     <w:p>
       <w:pPr>
         <w:spacing w:after="200" w:line="240" w:lineRule="auto"/>
@@ -3528,8 +3537,8 @@
           <w:lang w:eastAsia="en-SG"/>
         </w:rPr>
       </w:pPr>
-      <w:bookmarkStart w:id="5" w:name="_Toc464674052"/>
-      <w:bookmarkStart w:id="6" w:name="_Toc464690004"/>
+      <w:bookmarkStart w:id="6" w:name="_Toc464674052"/>
+      <w:bookmarkStart w:id="7" w:name="_Toc464690004"/>
       <w:r>
         <w:rPr>
           <w:rFonts w:eastAsia="Adobe Gothic Std B" w:cstheme="minorHAnsi"/>
@@ -3584,8 +3593,8 @@
           </wp:inline>
         </w:drawing>
       </w:r>
-      <w:bookmarkEnd w:id="5"/>
       <w:bookmarkEnd w:id="6"/>
+      <w:bookmarkEnd w:id="7"/>
     </w:p>
     <w:p>
       <w:pPr>
@@ -3615,12 +3624,12 @@
       <w:pPr>
         <w:pStyle w:val="Heading1"/>
       </w:pPr>
-      <w:bookmarkStart w:id="7" w:name="_Toc466239166"/>
+      <w:bookmarkStart w:id="8" w:name="_Toc466239166"/>
       <w:r>
         <w:lastRenderedPageBreak/>
         <w:t>3.1.1: Launch</w:t>
       </w:r>
-      <w:bookmarkEnd w:id="7"/>
+      <w:bookmarkEnd w:id="8"/>
     </w:p>
     <w:p>
       <w:pPr>
@@ -3858,7 +3867,7 @@
           <w:lang w:val="en-GB"/>
         </w:rPr>
       </w:pPr>
-      <w:bookmarkStart w:id="8" w:name="_Toc466239167"/>
+      <w:bookmarkStart w:id="9" w:name="_Toc466239167"/>
       <w:r>
         <w:br w:type="page"/>
       </w:r>
@@ -3880,7 +3889,7 @@
       <w:r>
         <w:t>Your friendly guide</w:t>
       </w:r>
-      <w:bookmarkEnd w:id="8"/>
+      <w:bookmarkEnd w:id="9"/>
     </w:p>
     <w:p>
       <w:r>
@@ -4118,7 +4127,7 @@
           <w:lang w:val="en-GB"/>
         </w:rPr>
       </w:pPr>
-      <w:bookmarkStart w:id="9" w:name="_Toc466239168"/>
+      <w:bookmarkStart w:id="10" w:name="_Toc466239168"/>
       <w:r>
         <w:br w:type="page"/>
       </w:r>
@@ -4151,7 +4160,7 @@
       <w:r>
         <w:t xml:space="preserve"> List</w:t>
       </w:r>
-      <w:bookmarkEnd w:id="9"/>
+      <w:bookmarkEnd w:id="10"/>
     </w:p>
     <w:p>
       <w:pPr>
@@ -4926,6 +4935,7 @@
                 <w:shd w:val="clear" w:color="auto" w:fill="FFFFFF"/>
                 <w:lang w:eastAsia="en-SG"/>
               </w:rPr>
+              <w:lastRenderedPageBreak/>
               <w:t xml:space="preserve">[/t </w:t>
             </w:r>
             <w:r>
@@ -4983,7 +4993,6 @@
                 <w:shd w:val="clear" w:color="auto" w:fill="FFFFFF"/>
                 <w:lang w:eastAsia="en-SG"/>
               </w:rPr>
-              <w:lastRenderedPageBreak/>
               <w:t>Creates a title for your task or event.</w:t>
             </w:r>
           </w:p>
@@ -5263,31 +5272,7 @@
                 <w:shd w:val="clear" w:color="auto" w:fill="FFFFFF"/>
                 <w:lang w:eastAsia="en-SG"/>
               </w:rPr>
-              <w:t>(“X” can be any number</w:t>
-            </w:r>
-            <w:proofErr w:type="gramStart"/>
-            <w:r>
-              <w:rPr>
-                <w:rFonts w:eastAsia="Times New Roman" w:cstheme="minorHAnsi"/>
-                <w:i/>
-                <w:iCs/>
-                <w:color w:val="000000"/>
-                <w:shd w:val="clear" w:color="auto" w:fill="FFFFFF"/>
-                <w:lang w:eastAsia="en-SG"/>
-              </w:rPr>
-              <w:t>:1</w:t>
-            </w:r>
-            <w:proofErr w:type="gramEnd"/>
-            <w:r>
-              <w:rPr>
-                <w:rFonts w:eastAsia="Times New Roman" w:cstheme="minorHAnsi"/>
-                <w:i/>
-                <w:iCs/>
-                <w:color w:val="000000"/>
-                <w:shd w:val="clear" w:color="auto" w:fill="FFFFFF"/>
-                <w:lang w:eastAsia="en-SG"/>
-              </w:rPr>
-              <w:t>, 2, 3…)</w:t>
+              <w:t>(“X” can be any number:1, 2, 3…)</w:t>
             </w:r>
           </w:p>
           <w:p>
@@ -6124,7 +6109,7 @@
       <w:pPr>
         <w:pStyle w:val="Heading1"/>
       </w:pPr>
-      <w:bookmarkStart w:id="10" w:name="_Toc466239169"/>
+      <w:bookmarkStart w:id="11" w:name="_Toc466239169"/>
       <w:r>
         <w:lastRenderedPageBreak/>
         <w:t>3</w:t>
@@ -6152,7 +6137,7 @@
       <w:r>
         <w:t xml:space="preserve"> List</w:t>
       </w:r>
-      <w:bookmarkEnd w:id="10"/>
+      <w:bookmarkEnd w:id="11"/>
     </w:p>
     <w:p>
       <w:pPr>
@@ -7019,31 +7004,7 @@
                 <w:shd w:val="clear" w:color="auto" w:fill="FFFFFF"/>
                 <w:lang w:eastAsia="en-SG"/>
               </w:rPr>
-              <w:t>(“X” can be any number</w:t>
-            </w:r>
-            <w:proofErr w:type="gramStart"/>
-            <w:r>
-              <w:rPr>
-                <w:rFonts w:eastAsia="Times New Roman" w:cstheme="minorHAnsi"/>
-                <w:i/>
-                <w:iCs/>
-                <w:color w:val="000000"/>
-                <w:shd w:val="clear" w:color="auto" w:fill="FFFFFF"/>
-                <w:lang w:eastAsia="en-SG"/>
-              </w:rPr>
-              <w:t>:1</w:t>
-            </w:r>
-            <w:proofErr w:type="gramEnd"/>
-            <w:r>
-              <w:rPr>
-                <w:rFonts w:eastAsia="Times New Roman" w:cstheme="minorHAnsi"/>
-                <w:i/>
-                <w:iCs/>
-                <w:color w:val="000000"/>
-                <w:shd w:val="clear" w:color="auto" w:fill="FFFFFF"/>
-                <w:lang w:eastAsia="en-SG"/>
-              </w:rPr>
-              <w:t>, 2, 3…)</w:t>
+              <w:t>(“X” can be any number:1, 2, 3…)</w:t>
             </w:r>
           </w:p>
           <w:p>
@@ -7630,10 +7591,7 @@
     <w:p/>
     <w:p/>
     <w:p/>
-    <w:p>
-      <w:bookmarkStart w:id="11" w:name="_GoBack"/>
-      <w:bookmarkEnd w:id="11"/>
-    </w:p>
+    <w:p/>
     <w:p/>
     <w:p/>
     <w:p/>
@@ -9031,6 +8989,7 @@
                 <w:shd w:val="clear" w:color="auto" w:fill="FFFFFF"/>
                 <w:lang w:eastAsia="en-SG"/>
               </w:rPr>
+              <w:lastRenderedPageBreak/>
               <w:t xml:space="preserve">Be forewarned that there must be </w:t>
             </w:r>
             <w:r>
@@ -9156,7 +9115,6 @@
                 <w:shd w:val="clear" w:color="auto" w:fill="FFFFFF"/>
                 <w:lang w:eastAsia="en-SG"/>
               </w:rPr>
-              <w:lastRenderedPageBreak/>
               <w:t xml:space="preserve">Overstating the </w:t>
             </w:r>
             <w:r>
@@ -10292,6 +10250,7 @@
                 <w:shd w:val="clear" w:color="auto" w:fill="FFFFFF"/>
                 <w:lang w:eastAsia="en-SG"/>
               </w:rPr>
+              <w:lastRenderedPageBreak/>
               <w:t>Do-</w:t>
             </w:r>
             <w:proofErr w:type="spellStart"/>
@@ -10389,7 +10348,6 @@
                 <w:shd w:val="clear" w:color="auto" w:fill="FFFFFF"/>
                 <w:lang w:eastAsia="en-SG"/>
               </w:rPr>
-              <w:lastRenderedPageBreak/>
               <w:t xml:space="preserve">The case of </w:t>
             </w:r>
             <w:r>
@@ -10832,22 +10790,8 @@
                 <w:szCs w:val="20"/>
                 <w:lang w:eastAsia="en-SG"/>
               </w:rPr>
-              <w:t xml:space="preserve">list </w:t>
-            </w:r>
-            <w:proofErr w:type="gramStart"/>
-            <w:r>
-              <w:rPr>
-                <w:rFonts w:ascii="Courier New" w:eastAsia="Times New Roman" w:hAnsi="Courier New" w:cs="Courier New"/>
-                <w:b/>
-                <w:bCs/>
-                <w:color w:val="000000"/>
-                <w:sz w:val="20"/>
-                <w:szCs w:val="20"/>
-                <w:lang w:eastAsia="en-SG"/>
-              </w:rPr>
-              <w:t>All</w:t>
-            </w:r>
-            <w:proofErr w:type="gramEnd"/>
+              <w:t>list All</w:t>
+            </w:r>
             <w:r>
               <w:rPr>
                 <w:rFonts w:eastAsia="Times New Roman" w:cstheme="minorHAnsi"/>
@@ -12081,7 +12025,6 @@
         </w:rPr>
         <w:t>category name has been updated to “</w:t>
       </w:r>
-      <w:proofErr w:type="gramStart"/>
       <w:r>
         <w:rPr>
           <w:rFonts w:ascii="Courier New" w:eastAsia="Adobe Gothic Std B" w:hAnsi="Courier New" w:cs="Courier New"/>
@@ -12089,17 +12032,7 @@
           <w:sz w:val="22"/>
           <w:szCs w:val="22"/>
         </w:rPr>
-        <w:t>All(</w:t>
-      </w:r>
-      <w:proofErr w:type="gramEnd"/>
-      <w:r>
-        <w:rPr>
-          <w:rFonts w:ascii="Courier New" w:eastAsia="Adobe Gothic Std B" w:hAnsi="Courier New" w:cs="Courier New"/>
-          <w:b/>
-          <w:sz w:val="22"/>
-          <w:szCs w:val="22"/>
-        </w:rPr>
-        <w:t>filtered)</w:t>
+        <w:t>All(filtered)</w:t>
       </w:r>
       <w:r>
         <w:rPr>
@@ -14015,6 +13948,7 @@
                 <w:shd w:val="clear" w:color="auto" w:fill="FFFFFF"/>
                 <w:lang w:eastAsia="en-SG"/>
               </w:rPr>
+              <w:lastRenderedPageBreak/>
               <w:t>A sample on how to use the</w:t>
             </w:r>
             <w:r>
@@ -15564,6 +15498,7 @@
                 <w:shd w:val="clear" w:color="auto" w:fill="FFFFFF"/>
                 <w:lang w:eastAsia="en-SG"/>
               </w:rPr>
+              <w:lastRenderedPageBreak/>
               <w:t>A sample on how to use the</w:t>
             </w:r>
             <w:r>
@@ -16341,7 +16276,6 @@
                       <w:szCs w:val="20"/>
                       <w:lang w:eastAsia="en-SG"/>
                     </w:rPr>
-                    <w:lastRenderedPageBreak/>
                     <w:t>&gt;&gt; redo</w:t>
                   </w:r>
                 </w:p>
@@ -17110,7 +17044,6 @@
                 <w:shd w:val="clear" w:color="auto" w:fill="FFFFFF"/>
                 <w:lang w:eastAsia="en-SG"/>
               </w:rPr>
-              <w:lastRenderedPageBreak/>
               <w:t>END</w:t>
             </w:r>
             <w:r>
@@ -20782,7 +20715,7 @@
 </file>
 
 <file path=word/endnotes.xml><?xml version="1.0" encoding="utf-8"?>
-<w:endnotes xmlns:wpc="http://schemas.microsoft.com/office/word/2010/wordprocessingCanvas" xmlns:mc="http://schemas.openxmlformats.org/markup-compatibility/2006" xmlns:o="urn:schemas-microsoft-com:office:office" xmlns:r="http://schemas.openxmlformats.org/officeDocument/2006/relationships" xmlns:m="http://schemas.openxmlformats.org/officeDocument/2006/math" xmlns:v="urn:schemas-microsoft-com:vml" xmlns:wp14="http://schemas.microsoft.com/office/word/2010/wordprocessingDrawing" xmlns:wp="http://schemas.openxmlformats.org/drawingml/2006/wordprocessingDrawing" xmlns:w10="urn:schemas-microsoft-com:office:word" xmlns:w="http://schemas.openxmlformats.org/wordprocessingml/2006/main" xmlns:w14="http://schemas.microsoft.com/office/word/2010/wordml" xmlns:w15="http://schemas.microsoft.com/office/word/2012/wordml" xmlns:wpg="http://schemas.microsoft.com/office/word/2010/wordprocessingGroup" xmlns:wpi="http://schemas.microsoft.com/office/word/2010/wordprocessingInk" xmlns:wne="http://schemas.microsoft.com/office/word/2006/wordml" xmlns:wps="http://schemas.microsoft.com/office/word/2010/wordprocessingShape" mc:Ignorable="w14 w15 wp14">
+<w:endnotes xmlns:wpc="http://schemas.microsoft.com/office/word/2010/wordprocessingCanvas" xmlns:cx="http://schemas.microsoft.com/office/drawing/2014/chartex" xmlns:cx1="http://schemas.microsoft.com/office/drawing/2015/9/8/chartex" xmlns:cx2="http://schemas.microsoft.com/office/drawing/2015/10/21/chartex" xmlns:cx3="http://schemas.microsoft.com/office/drawing/2016/5/9/chartex" xmlns:cx4="http://schemas.microsoft.com/office/drawing/2016/5/10/chartex" xmlns:cx5="http://schemas.microsoft.com/office/drawing/2016/5/11/chartex" xmlns:mc="http://schemas.openxmlformats.org/markup-compatibility/2006" xmlns:o="urn:schemas-microsoft-com:office:office" xmlns:r="http://schemas.openxmlformats.org/officeDocument/2006/relationships" xmlns:m="http://schemas.openxmlformats.org/officeDocument/2006/math" xmlns:v="urn:schemas-microsoft-com:vml" xmlns:wp14="http://schemas.microsoft.com/office/word/2010/wordprocessingDrawing" xmlns:wp="http://schemas.openxmlformats.org/drawingml/2006/wordprocessingDrawing" xmlns:w10="urn:schemas-microsoft-com:office:word" xmlns:w="http://schemas.openxmlformats.org/wordprocessingml/2006/main" xmlns:w14="http://schemas.microsoft.com/office/word/2010/wordml" xmlns:w15="http://schemas.microsoft.com/office/word/2012/wordml" xmlns:w16se="http://schemas.microsoft.com/office/word/2015/wordml/symex" xmlns:wpg="http://schemas.microsoft.com/office/word/2010/wordprocessingGroup" xmlns:wpi="http://schemas.microsoft.com/office/word/2010/wordprocessingInk" xmlns:wne="http://schemas.microsoft.com/office/word/2006/wordml" xmlns:wps="http://schemas.microsoft.com/office/word/2010/wordprocessingShape" mc:Ignorable="w14 w15 w16se wp14">
   <w:endnote w:type="separator" w:id="-1">
     <w:p>
       <w:pPr>
@@ -20807,7 +20740,7 @@
 </file>
 
 <file path=word/footer1.xml><?xml version="1.0" encoding="utf-8"?>
-<w:ftr xmlns:wpc="http://schemas.microsoft.com/office/word/2010/wordprocessingCanvas" xmlns:mc="http://schemas.openxmlformats.org/markup-compatibility/2006" xmlns:o="urn:schemas-microsoft-com:office:office" xmlns:r="http://schemas.openxmlformats.org/officeDocument/2006/relationships" xmlns:m="http://schemas.openxmlformats.org/officeDocument/2006/math" xmlns:v="urn:schemas-microsoft-com:vml" xmlns:wp14="http://schemas.microsoft.com/office/word/2010/wordprocessingDrawing" xmlns:wp="http://schemas.openxmlformats.org/drawingml/2006/wordprocessingDrawing" xmlns:w10="urn:schemas-microsoft-com:office:word" xmlns:w="http://schemas.openxmlformats.org/wordprocessingml/2006/main" xmlns:w14="http://schemas.microsoft.com/office/word/2010/wordml" xmlns:w15="http://schemas.microsoft.com/office/word/2012/wordml" xmlns:wpg="http://schemas.microsoft.com/office/word/2010/wordprocessingGroup" xmlns:wpi="http://schemas.microsoft.com/office/word/2010/wordprocessingInk" xmlns:wne="http://schemas.microsoft.com/office/word/2006/wordml" xmlns:wps="http://schemas.microsoft.com/office/word/2010/wordprocessingShape" mc:Ignorable="w14 w15 wp14">
+<w:ftr xmlns:wpc="http://schemas.microsoft.com/office/word/2010/wordprocessingCanvas" xmlns:cx="http://schemas.microsoft.com/office/drawing/2014/chartex" xmlns:cx1="http://schemas.microsoft.com/office/drawing/2015/9/8/chartex" xmlns:cx2="http://schemas.microsoft.com/office/drawing/2015/10/21/chartex" xmlns:cx3="http://schemas.microsoft.com/office/drawing/2016/5/9/chartex" xmlns:cx4="http://schemas.microsoft.com/office/drawing/2016/5/10/chartex" xmlns:cx5="http://schemas.microsoft.com/office/drawing/2016/5/11/chartex" xmlns:mc="http://schemas.openxmlformats.org/markup-compatibility/2006" xmlns:o="urn:schemas-microsoft-com:office:office" xmlns:r="http://schemas.openxmlformats.org/officeDocument/2006/relationships" xmlns:m="http://schemas.openxmlformats.org/officeDocument/2006/math" xmlns:v="urn:schemas-microsoft-com:vml" xmlns:wp14="http://schemas.microsoft.com/office/word/2010/wordprocessingDrawing" xmlns:wp="http://schemas.openxmlformats.org/drawingml/2006/wordprocessingDrawing" xmlns:w10="urn:schemas-microsoft-com:office:word" xmlns:w="http://schemas.openxmlformats.org/wordprocessingml/2006/main" xmlns:w14="http://schemas.microsoft.com/office/word/2010/wordml" xmlns:w15="http://schemas.microsoft.com/office/word/2012/wordml" xmlns:w16se="http://schemas.microsoft.com/office/word/2015/wordml/symex" xmlns:wpg="http://schemas.microsoft.com/office/word/2010/wordprocessingGroup" xmlns:wpi="http://schemas.microsoft.com/office/word/2010/wordprocessingInk" xmlns:wne="http://schemas.microsoft.com/office/word/2006/wordml" xmlns:wps="http://schemas.microsoft.com/office/word/2010/wordprocessingShape" mc:Ignorable="w14 w15 w16se wp14">
   <w:sdt>
     <w:sdtPr>
       <w:rPr>
@@ -20856,7 +20789,7 @@
             <w:rFonts w:ascii="Adobe Gothic Std B" w:eastAsia="Adobe Gothic Std B" w:hAnsi="Adobe Gothic Std B"/>
             <w:noProof/>
           </w:rPr>
-          <w:t>12</w:t>
+          <w:t>16</w:t>
         </w:r>
         <w:r>
           <w:rPr>
@@ -20877,7 +20810,7 @@
 </file>
 
 <file path=word/footnotes.xml><?xml version="1.0" encoding="utf-8"?>
-<w:footnotes xmlns:wpc="http://schemas.microsoft.com/office/word/2010/wordprocessingCanvas" xmlns:mc="http://schemas.openxmlformats.org/markup-compatibility/2006" xmlns:o="urn:schemas-microsoft-com:office:office" xmlns:r="http://schemas.openxmlformats.org/officeDocument/2006/relationships" xmlns:m="http://schemas.openxmlformats.org/officeDocument/2006/math" xmlns:v="urn:schemas-microsoft-com:vml" xmlns:wp14="http://schemas.microsoft.com/office/word/2010/wordprocessingDrawing" xmlns:wp="http://schemas.openxmlformats.org/drawingml/2006/wordprocessingDrawing" xmlns:w10="urn:schemas-microsoft-com:office:word" xmlns:w="http://schemas.openxmlformats.org/wordprocessingml/2006/main" xmlns:w14="http://schemas.microsoft.com/office/word/2010/wordml" xmlns:w15="http://schemas.microsoft.com/office/word/2012/wordml" xmlns:wpg="http://schemas.microsoft.com/office/word/2010/wordprocessingGroup" xmlns:wpi="http://schemas.microsoft.com/office/word/2010/wordprocessingInk" xmlns:wne="http://schemas.microsoft.com/office/word/2006/wordml" xmlns:wps="http://schemas.microsoft.com/office/word/2010/wordprocessingShape" mc:Ignorable="w14 w15 wp14">
+<w:footnotes xmlns:wpc="http://schemas.microsoft.com/office/word/2010/wordprocessingCanvas" xmlns:cx="http://schemas.microsoft.com/office/drawing/2014/chartex" xmlns:cx1="http://schemas.microsoft.com/office/drawing/2015/9/8/chartex" xmlns:cx2="http://schemas.microsoft.com/office/drawing/2015/10/21/chartex" xmlns:cx3="http://schemas.microsoft.com/office/drawing/2016/5/9/chartex" xmlns:cx4="http://schemas.microsoft.com/office/drawing/2016/5/10/chartex" xmlns:cx5="http://schemas.microsoft.com/office/drawing/2016/5/11/chartex" xmlns:mc="http://schemas.openxmlformats.org/markup-compatibility/2006" xmlns:o="urn:schemas-microsoft-com:office:office" xmlns:r="http://schemas.openxmlformats.org/officeDocument/2006/relationships" xmlns:m="http://schemas.openxmlformats.org/officeDocument/2006/math" xmlns:v="urn:schemas-microsoft-com:vml" xmlns:wp14="http://schemas.microsoft.com/office/word/2010/wordprocessingDrawing" xmlns:wp="http://schemas.openxmlformats.org/drawingml/2006/wordprocessingDrawing" xmlns:w10="urn:schemas-microsoft-com:office:word" xmlns:w="http://schemas.openxmlformats.org/wordprocessingml/2006/main" xmlns:w14="http://schemas.microsoft.com/office/word/2010/wordml" xmlns:w15="http://schemas.microsoft.com/office/word/2012/wordml" xmlns:w16se="http://schemas.microsoft.com/office/word/2015/wordml/symex" xmlns:wpg="http://schemas.microsoft.com/office/word/2010/wordprocessingGroup" xmlns:wpi="http://schemas.microsoft.com/office/word/2010/wordprocessingInk" xmlns:wne="http://schemas.microsoft.com/office/word/2006/wordml" xmlns:wps="http://schemas.microsoft.com/office/word/2010/wordprocessingShape" mc:Ignorable="w14 w15 w16se wp14">
   <w:footnote w:type="separator" w:id="-1">
     <w:p>
       <w:pPr>
@@ -20902,7 +20835,7 @@
 </file>
 
 <file path=word/numbering.xml><?xml version="1.0" encoding="utf-8"?>
-<w:numbering xmlns:wpc="http://schemas.microsoft.com/office/word/2010/wordprocessingCanvas" xmlns:mc="http://schemas.openxmlformats.org/markup-compatibility/2006" xmlns:o="urn:schemas-microsoft-com:office:office" xmlns:r="http://schemas.openxmlformats.org/officeDocument/2006/relationships" xmlns:m="http://schemas.openxmlformats.org/officeDocument/2006/math" xmlns:v="urn:schemas-microsoft-com:vml" xmlns:wp14="http://schemas.microsoft.com/office/word/2010/wordprocessingDrawing" xmlns:wp="http://schemas.openxmlformats.org/drawingml/2006/wordprocessingDrawing" xmlns:w10="urn:schemas-microsoft-com:office:word" xmlns:w="http://schemas.openxmlformats.org/wordprocessingml/2006/main" xmlns:w14="http://schemas.microsoft.com/office/word/2010/wordml" xmlns:w15="http://schemas.microsoft.com/office/word/2012/wordml" xmlns:wpg="http://schemas.microsoft.com/office/word/2010/wordprocessingGroup" xmlns:wpi="http://schemas.microsoft.com/office/word/2010/wordprocessingInk" xmlns:wne="http://schemas.microsoft.com/office/word/2006/wordml" xmlns:wps="http://schemas.microsoft.com/office/word/2010/wordprocessingShape" mc:Ignorable="w14 w15 wp14">
+<w:numbering xmlns:wpc="http://schemas.microsoft.com/office/word/2010/wordprocessingCanvas" xmlns:cx="http://schemas.microsoft.com/office/drawing/2014/chartex" xmlns:cx1="http://schemas.microsoft.com/office/drawing/2015/9/8/chartex" xmlns:cx2="http://schemas.microsoft.com/office/drawing/2015/10/21/chartex" xmlns:cx3="http://schemas.microsoft.com/office/drawing/2016/5/9/chartex" xmlns:cx4="http://schemas.microsoft.com/office/drawing/2016/5/10/chartex" xmlns:cx5="http://schemas.microsoft.com/office/drawing/2016/5/11/chartex" xmlns:mc="http://schemas.openxmlformats.org/markup-compatibility/2006" xmlns:o="urn:schemas-microsoft-com:office:office" xmlns:r="http://schemas.openxmlformats.org/officeDocument/2006/relationships" xmlns:m="http://schemas.openxmlformats.org/officeDocument/2006/math" xmlns:v="urn:schemas-microsoft-com:vml" xmlns:wp14="http://schemas.microsoft.com/office/word/2010/wordprocessingDrawing" xmlns:wp="http://schemas.openxmlformats.org/drawingml/2006/wordprocessingDrawing" xmlns:w10="urn:schemas-microsoft-com:office:word" xmlns:w="http://schemas.openxmlformats.org/wordprocessingml/2006/main" xmlns:w14="http://schemas.microsoft.com/office/word/2010/wordml" xmlns:w15="http://schemas.microsoft.com/office/word/2012/wordml" xmlns:w16se="http://schemas.microsoft.com/office/word/2015/wordml/symex" xmlns:wpg="http://schemas.microsoft.com/office/word/2010/wordprocessingGroup" xmlns:wpi="http://schemas.microsoft.com/office/word/2010/wordprocessingInk" xmlns:wne="http://schemas.microsoft.com/office/word/2006/wordml" xmlns:wps="http://schemas.microsoft.com/office/word/2010/wordprocessingShape" mc:Ignorable="w14 w15 w16se wp14">
   <w:abstractNum w:abstractNumId="0" w15:restartNumberingAfterBreak="0">
     <w:nsid w:val="03644750"/>
     <w:multiLevelType w:val="multilevel"/>
@@ -24304,7 +24237,7 @@
 </file>
 
 <file path=word/styles.xml><?xml version="1.0" encoding="utf-8"?>
-<w:styles xmlns:mc="http://schemas.openxmlformats.org/markup-compatibility/2006" xmlns:r="http://schemas.openxmlformats.org/officeDocument/2006/relationships" xmlns:w="http://schemas.openxmlformats.org/wordprocessingml/2006/main" xmlns:w14="http://schemas.microsoft.com/office/word/2010/wordml" xmlns:w15="http://schemas.microsoft.com/office/word/2012/wordml" mc:Ignorable="w14 w15">
+<w:styles xmlns:mc="http://schemas.openxmlformats.org/markup-compatibility/2006" xmlns:r="http://schemas.openxmlformats.org/officeDocument/2006/relationships" xmlns:w="http://schemas.openxmlformats.org/wordprocessingml/2006/main" xmlns:w14="http://schemas.microsoft.com/office/word/2010/wordml" xmlns:w15="http://schemas.microsoft.com/office/word/2012/wordml" xmlns:w16se="http://schemas.microsoft.com/office/word/2015/wordml/symex" mc:Ignorable="w14 w15 w16se">
   <w:docDefaults>
     <w:rPrDefault>
       <w:rPr>
@@ -24320,7 +24253,7 @@
       </w:pPr>
     </w:pPrDefault>
   </w:docDefaults>
-  <w:latentStyles w:defLockedState="0" w:defUIPriority="99" w:defSemiHidden="0" w:defUnhideWhenUsed="0" w:defQFormat="0" w:count="371">
+  <w:latentStyles w:defLockedState="0" w:defUIPriority="99" w:defSemiHidden="0" w:defUnhideWhenUsed="0" w:defQFormat="0" w:count="374">
     <w:lsdException w:name="Normal" w:uiPriority="0" w:qFormat="1"/>
     <w:lsdException w:name="heading 1" w:uiPriority="9" w:qFormat="1"/>
     <w:lsdException w:name="heading 2" w:semiHidden="1" w:uiPriority="9" w:unhideWhenUsed="1" w:qFormat="1"/>
@@ -24426,7 +24359,6 @@
     <w:lsdException w:name="HTML Sample" w:semiHidden="1" w:unhideWhenUsed="1"/>
     <w:lsdException w:name="HTML Typewriter" w:semiHidden="1" w:unhideWhenUsed="1"/>
     <w:lsdException w:name="HTML Variable" w:semiHidden="1" w:unhideWhenUsed="1"/>
-    <w:lsdException w:name="Normal Table" w:semiHidden="1" w:unhideWhenUsed="1"/>
     <w:lsdException w:name="annotation subject" w:semiHidden="1" w:unhideWhenUsed="1"/>
     <w:lsdException w:name="No List" w:semiHidden="1" w:unhideWhenUsed="1"/>
     <w:lsdException w:name="Outline List 1" w:semiHidden="1" w:unhideWhenUsed="1"/>
@@ -24471,7 +24403,6 @@
     <w:lsdException w:name="Table Professional" w:semiHidden="1" w:unhideWhenUsed="1"/>
     <w:lsdException w:name="Table Subtle 1" w:semiHidden="1" w:unhideWhenUsed="1"/>
     <w:lsdException w:name="Table Subtle 2" w:semiHidden="1" w:unhideWhenUsed="1"/>
-    <w:lsdException w:name="Table Web 1" w:semiHidden="1" w:unhideWhenUsed="1"/>
     <w:lsdException w:name="Table Web 2" w:semiHidden="1" w:unhideWhenUsed="1"/>
     <w:lsdException w:name="Table Web 3" w:semiHidden="1" w:unhideWhenUsed="1"/>
     <w:lsdException w:name="Balloon Text" w:semiHidden="1" w:unhideWhenUsed="1"/>
@@ -24692,6 +24623,9 @@
     <w:lsdException w:name="List Table 5 Dark Accent 6" w:uiPriority="50"/>
     <w:lsdException w:name="List Table 6 Colorful Accent 6" w:uiPriority="51"/>
     <w:lsdException w:name="List Table 7 Colorful Accent 6" w:uiPriority="52"/>
+    <w:lsdException w:name="Mention" w:semiHidden="1" w:unhideWhenUsed="1"/>
+    <w:lsdException w:name="Smart Hyperlink" w:semiHidden="1" w:unhideWhenUsed="1"/>
+    <w:lsdException w:name="Hashtag" w:semiHidden="1" w:unhideWhenUsed="1"/>
   </w:latentStyles>
   <w:style w:type="paragraph" w:default="1" w:styleId="Normal">
     <w:name w:val="Normal"/>
@@ -25797,7 +25731,7 @@
 </file>
 
 <file path=customXml/itemProps2.xml><?xml version="1.0" encoding="utf-8"?>
-<ds:datastoreItem xmlns:ds="http://schemas.openxmlformats.org/officeDocument/2006/customXml" ds:itemID="{0E312202-829F-47DE-943B-60BA05E48EF6}">
+<ds:datastoreItem xmlns:ds="http://schemas.openxmlformats.org/officeDocument/2006/customXml" ds:itemID="{12CE4D89-AE48-4BDB-AB0C-ED7DB1AC47F3}">
   <ds:schemaRefs>
     <ds:schemaRef ds:uri="http://schemas.openxmlformats.org/officeDocument/2006/bibliography"/>
   </ds:schemaRefs>

</xml_diff>